<commit_message>
Fix Intercept error for sprout tree
</commit_message>
<xml_diff>
--- a/docs/Thesis Draft.docx
+++ b/docs/Thesis Draft.docx
@@ -85,15 +85,7 @@
         <w:spacing w:after="160"/>
       </w:pPr>
       <w:r>
-        <w:t xml:space="preserve">Minimum size vs. other criteria (for </w:t>
-      </w:r>
-      <w:proofErr w:type="spellStart"/>
-      <w:r>
-        <w:t>leafs</w:t>
-      </w:r>
-      <w:proofErr w:type="spellEnd"/>
-      <w:r>
-        <w:t>)</w:t>
+        <w:t>Minimum size vs. other criteria (for leafs)</w:t>
       </w:r>
     </w:p>
     <w:p>
@@ -171,6 +163,18 @@
     </w:p>
     <w:p>
       <w:pPr>
+        <w:pStyle w:val="ListParagraph"/>
+        <w:spacing w:after="160"/>
+        <w:ind w:left="1080"/>
+      </w:pPr>
+    </w:p>
+    <w:p>
+      <w:pPr>
+        <w:pStyle w:val="ListParagraph"/>
+        <w:numPr>
+          <w:ilvl w:val="0"/>
+          <w:numId w:val="2"/>
+        </w:numPr>
         <w:spacing w:after="160"/>
         <w:rPr>
           <w:b/>
@@ -220,21 +224,7 @@
         <w:rPr>
           <w:bCs/>
         </w:rPr>
-        <w:t xml:space="preserve">Given the rise of machine learning methods and their success in modeling cross-sectional </w:t>
-      </w:r>
-      <w:proofErr w:type="gramStart"/>
-      <w:r>
-        <w:rPr>
-          <w:bCs/>
-        </w:rPr>
-        <w:t>data, and</w:t>
-      </w:r>
-      <w:proofErr w:type="gramEnd"/>
-      <w:r>
-        <w:rPr>
-          <w:bCs/>
-        </w:rPr>
-        <w:t xml:space="preserve"> given the difficulty of forecasting time series data even with sophisticated classical models, it makes sense to at least consider applying some machine learning techniques to time series forecasting. </w:t>
+        <w:t xml:space="preserve">Given the rise of machine learning methods and their success in modeling cross-sectional data, and given the difficulty of forecasting time series data even with sophisticated classical models, it makes sense to at least consider applying some machine learning techniques to time series forecasting. </w:t>
       </w:r>
       <w:r>
         <w:rPr>
@@ -254,25 +244,16 @@
         <w:rPr>
           <w:bCs/>
         </w:rPr>
-        <w:t xml:space="preserve">With this in mind, this paper offers a brief exploration of one particular machine learning technique, the random forest, and its success in forecasting a particular set of time series data, the US </w:t>
-      </w:r>
-      <w:proofErr w:type="gramStart"/>
-      <w:r>
-        <w:rPr>
-          <w:bCs/>
-        </w:rPr>
-        <w:t>seasonally-adjusted</w:t>
-      </w:r>
-      <w:proofErr w:type="gramEnd"/>
-      <w:r>
-        <w:rPr>
-          <w:bCs/>
-        </w:rPr>
-        <w:t xml:space="preserve"> monthly inflation rate.</w:t>
-      </w:r>
-    </w:p>
-    <w:p>
-      <w:pPr>
+        <w:t>With this in mind, this paper offers a brief exploration of one particular machine learning technique, the random forest, and its success in forecasting a particular set of time series data, the US seasonally-adjusted monthly inflation rate.</w:t>
+      </w:r>
+    </w:p>
+    <w:p>
+      <w:pPr>
+        <w:pStyle w:val="ListParagraph"/>
+        <w:numPr>
+          <w:ilvl w:val="0"/>
+          <w:numId w:val="2"/>
+        </w:numPr>
         <w:spacing w:after="160"/>
         <w:rPr>
           <w:b/>
@@ -490,6 +471,11 @@
     </w:p>
     <w:p>
       <w:pPr>
+        <w:pStyle w:val="ListParagraph"/>
+        <w:numPr>
+          <w:ilvl w:val="0"/>
+          <w:numId w:val="2"/>
+        </w:numPr>
         <w:spacing w:after="160"/>
         <w:rPr>
           <w:b/>
@@ -539,21 +525,7 @@
         <w:rPr>
           <w:bCs/>
         </w:rPr>
-        <w:t xml:space="preserve">With this in mind, the data we use is </w:t>
-      </w:r>
-      <w:proofErr w:type="gramStart"/>
-      <w:r>
-        <w:rPr>
-          <w:bCs/>
-        </w:rPr>
-        <w:t>seasonally-adjusted</w:t>
-      </w:r>
-      <w:proofErr w:type="gramEnd"/>
-      <w:r>
-        <w:rPr>
-          <w:bCs/>
-        </w:rPr>
-        <w:t xml:space="preserve">. This should account for seasonality issues. It is also stationary, according to a unit root test. </w:t>
+        <w:t xml:space="preserve">With this in mind, the data we use is seasonally-adjusted. This should account for seasonality issues. It is also stationary, according to a unit root test. </w:t>
       </w:r>
       <w:r>
         <w:rPr>
@@ -588,21 +560,7 @@
           <w:bCs/>
         </w:rPr>
         <w:lastRenderedPageBreak/>
-        <w:t xml:space="preserve">To make the data compatible with the random forest, we use the </w:t>
-      </w:r>
-      <w:proofErr w:type="gramStart"/>
-      <w:r>
-        <w:rPr>
-          <w:bCs/>
-        </w:rPr>
-        <w:t>embed(</w:t>
-      </w:r>
-      <w:proofErr w:type="gramEnd"/>
-      <w:r>
-        <w:rPr>
-          <w:bCs/>
-        </w:rPr>
-        <w:t xml:space="preserve">) function in R to convert the time series into a matrix of values. The first column is a vector of inflation observations, from January 1960 to September 2020. The second column is the same vector, from the prior month: December 1959 to August 2020. The third column is one month prior again, November 1959 to July 2020, and so on. The first column represents the </w:t>
+        <w:t xml:space="preserve">To make the data compatible with the random forest, we use the embed() function in R to convert the time series into a matrix of values. The first column is a vector of inflation observations, from January 1960 to September 2020. The second column is the same vector, from the prior month: December 1959 to August 2020. The third column is one month prior again, November 1959 to July 2020, and so on. The first column represents the </w:t>
       </w:r>
       <w:r>
         <w:rPr>
@@ -682,32 +640,35 @@
     </w:p>
     <w:p>
       <w:pPr>
+        <w:pStyle w:val="ListParagraph"/>
+        <w:numPr>
+          <w:ilvl w:val="0"/>
+          <w:numId w:val="2"/>
+        </w:numPr>
         <w:spacing w:after="160"/>
         <w:rPr>
           <w:b/>
         </w:rPr>
       </w:pPr>
-      <w:proofErr w:type="spellStart"/>
       <w:r>
         <w:rPr>
           <w:b/>
         </w:rPr>
-        <w:t>T</w:t>
-      </w:r>
-      <w:proofErr w:type="spellEnd"/>
-      <w:r>
-        <w:rPr>
-          <w:b/>
-        </w:rPr>
-        <w:t>uning</w:t>
-      </w:r>
-    </w:p>
-    <w:p>
-      <w:pPr>
-        <w:spacing w:after="160"/>
-      </w:pPr>
-      <w:r>
-        <w:t xml:space="preserve">The bulk of this project consists in appropriately tuning the forest and the trees. In preparation for this task, we anticipate </w:t>
+        <w:t>Tuning</w:t>
+      </w:r>
+    </w:p>
+    <w:p>
+      <w:pPr>
+        <w:spacing w:after="160"/>
+      </w:pPr>
+      <w:r>
+        <w:t xml:space="preserve">The bulk of this project consists in appropriately tuning the forest and the trees. </w:t>
+      </w:r>
+      <w:r>
+        <w:t>W</w:t>
+      </w:r>
+      <w:r>
+        <w:t xml:space="preserve">e anticipate </w:t>
       </w:r>
       <w:r>
         <w:t>two</w:t>
@@ -745,41 +706,63 @@
         <w:spacing w:after="160"/>
       </w:pPr>
       <w:r>
-        <w:t xml:space="preserve">Instead of the k-fold cross-validation technique favored in training models on cross-sectional data, we will use an alternative that makes more sense for time series data. We will hold the most recent 48 observations as a test set for each </w:t>
-      </w:r>
-      <w:proofErr w:type="gramStart"/>
-      <w:r>
-        <w:t>tree, and</w:t>
-      </w:r>
-      <w:proofErr w:type="gramEnd"/>
-      <w:r>
-        <w:t xml:space="preserve"> train each tree on the previous hundreds of observations. Then, we will test the tree on the last 48 observations in order to “cross-validate” it.</w:t>
-      </w:r>
-    </w:p>
-    <w:p>
-      <w:pPr>
-        <w:spacing w:after="160"/>
-      </w:pPr>
-    </w:p>
-    <w:p>
-      <w:pPr>
-        <w:spacing w:after="160"/>
-      </w:pPr>
-    </w:p>
-    <w:p>
-      <w:pPr>
-        <w:spacing w:after="160"/>
-      </w:pPr>
-      <w:r>
-        <w:t xml:space="preserve">These are all preliminary considerations, conceived before the process of tuning is even begun. In addition to these considerations, other difficulties may arise as we embark upon the project in earnest. Such difficulties, if they do indeed arise, will be detailed below. There are </w:t>
-      </w:r>
-      <w:r>
-        <w:t xml:space="preserve">impossibly many parameters to consider, so we will need to identify the most important ones and tune those. For example, even in the process of just randomly sampling the data for each tree in the </w:t>
+        <w:t>In addition to these two concerns, we realize that t</w:t>
+      </w:r>
+      <w:r>
+        <w:t>here are impossibly many parameters to consider</w:t>
+      </w:r>
+      <w:r>
+        <w:t>.</w:t>
+      </w:r>
+      <w:r>
+        <w:t xml:space="preserve"> For example, </w:t>
+      </w:r>
+      <w:r>
+        <w:t>when we rando</w:t>
+      </w:r>
+      <w:r>
+        <w:t>mly sampl</w:t>
+      </w:r>
+      <w:r>
+        <w:t>e</w:t>
+      </w:r>
+      <w:r>
+        <w:t xml:space="preserve"> the data for each tree in the forest, should we sample with replacement? Randomly sample without replacement from a fixed point in time? From a random point in time? How big would this random sample without replacement be? And none of these parameters can be tuned in a vacuum; each of these questions would have to be answered simultaneously with each other and with dozens of other such questions, regarding for instance the number of trees in the forest, the feature fraction for the forest, the splitting penalty for each tree, etc. Thus, to perfectly tune the forest would take an extraordinary amount of computation,</w:t>
+      </w:r>
+      <w:r>
+        <w:t xml:space="preserve"> which we do not have access to. So, we will focus our efforts on tuning the parameters outlined in the second section, above.</w:t>
+      </w:r>
+    </w:p>
+    <w:p>
+      <w:pPr>
+        <w:spacing w:after="160"/>
+      </w:pPr>
+      <w:r>
+        <w:t xml:space="preserve">Instead of the k-fold cross-validation technique favored </w:t>
+      </w:r>
+      <w:r>
+        <w:t>when</w:t>
+      </w:r>
+      <w:r>
+        <w:t xml:space="preserve"> training models on cross-sectional data, we will use an alternative that makes more sense for time series data. We will hold the most recent 48 observations as a test set for each tree and train each tree on the </w:t>
       </w:r>
       <w:r>
         <w:lastRenderedPageBreak/>
-        <w:t>forest, should we sample with replacement? Randomly sample without replacement from a fixed point in time? From a random point in time? How big would this random sample without replacement be? And none of these parameters can be tuned in a vacuum; each of these questions would have to be answered simultaneously with each other and with dozens of other such questions, regarding for instance the number of trees in the forest, the feature fraction for the forest, the splitting penalty for each tree, etc. Thus, to perfectly tune the forest would take an extraordinary amount of computation, and could risk overfitting (over-tuning?) the tree and forest itself, such that the model would not be effective over different horizons or for different types of time-series data, and suggesting that the model may not be especially adept at predicting inflation as the underlying process evolves. In other words, the random forest model that is so perfectly tuned for data from 1960-2020 may fall out of tune as the year 2025 approaches, and its predictions may get worse over time as it fails to sufficiently adapt to changes in the inflationary process.</w:t>
-      </w:r>
+        <w:t>previous hundreds of observations. Then, we will test the tree on the last 48 observations in order to “cross-validate” it.</w:t>
+      </w:r>
+      <w:r>
+        <w:t xml:space="preserve"> Within the forest, each tree contains a random subsample of data and features. This means that the last 48 observations in the data may not (indeed, almost certainly will not) be 48 successive observations. Some will be repeated, some will be skipped. Nevertheless, the tree which results from the training set will at least be tested on later data, rather than earlier data.</w:t>
+      </w:r>
+    </w:p>
+    <w:p>
+      <w:pPr>
+        <w:spacing w:after="160"/>
+      </w:pPr>
+    </w:p>
+    <w:p>
+      <w:pPr>
+        <w:spacing w:after="160"/>
+      </w:pPr>
     </w:p>
     <w:p>
       <w:pPr>
@@ -930,15 +913,7 @@
         <w:spacing w:after="160"/>
       </w:pPr>
       <w:r>
-        <w:t xml:space="preserve">Tin Kam Ho, "Random decision forests," Proceedings of 3rd International Conference on Document Analysis and Recognition, Montreal, Quebec, Canada, 1995, pp. 278-282 vol.1, </w:t>
-      </w:r>
-      <w:proofErr w:type="spellStart"/>
-      <w:r>
-        <w:t>doi</w:t>
-      </w:r>
-      <w:proofErr w:type="spellEnd"/>
-      <w:r>
-        <w:t>: 10.1109/ICDAR.1995.598994.</w:t>
+        <w:t>Tin Kam Ho, "Random decision forests," Proceedings of 3rd International Conference on Document Analysis and Recognition, Montreal, Quebec, Canada, 1995, pp. 278-282 vol.1, doi: 10.1109/ICDAR.1995.598994.</w:t>
       </w:r>
     </w:p>
     <w:sectPr>
@@ -954,6 +929,95 @@
 <file path=word/numbering.xml><?xml version="1.0" encoding="utf-8"?>
 <w:numbering xmlns:wpc="http://schemas.microsoft.com/office/word/2010/wordprocessingCanvas" xmlns:cx="http://schemas.microsoft.com/office/drawing/2014/chartex" xmlns:cx1="http://schemas.microsoft.com/office/drawing/2015/9/8/chartex" xmlns:cx2="http://schemas.microsoft.com/office/drawing/2015/10/21/chartex" xmlns:cx3="http://schemas.microsoft.com/office/drawing/2016/5/9/chartex" xmlns:cx4="http://schemas.microsoft.com/office/drawing/2016/5/10/chartex" xmlns:cx5="http://schemas.microsoft.com/office/drawing/2016/5/11/chartex" xmlns:cx6="http://schemas.microsoft.com/office/drawing/2016/5/12/chartex" xmlns:cx7="http://schemas.microsoft.com/office/drawing/2016/5/13/chartex" xmlns:cx8="http://schemas.microsoft.com/office/drawing/2016/5/14/chartex" xmlns:mc="http://schemas.openxmlformats.org/markup-compatibility/2006" xmlns:aink="http://schemas.microsoft.com/office/drawing/2016/ink" xmlns:am3d="http://schemas.microsoft.com/office/drawing/2017/model3d" xmlns:o="urn:schemas-microsoft-com:office:office" xmlns:r="http://schemas.openxmlformats.org/officeDocument/2006/relationships" xmlns:m="http://schemas.openxmlformats.org/officeDocument/2006/math" xmlns:v="urn:schemas-microsoft-com:vml" xmlns:wp14="http://schemas.microsoft.com/office/word/2010/wordprocessingDrawing" xmlns:wp="http://schemas.openxmlformats.org/drawingml/2006/wordprocessingDrawing" xmlns:w10="urn:schemas-microsoft-com:office:word" xmlns:w="http://schemas.openxmlformats.org/wordprocessingml/2006/main" xmlns:w14="http://schemas.microsoft.com/office/word/2010/wordml" xmlns:w15="http://schemas.microsoft.com/office/word/2012/wordml" xmlns:w16cex="http://schemas.microsoft.com/office/word/2018/wordml/cex" xmlns:w16cid="http://schemas.microsoft.com/office/word/2016/wordml/cid" xmlns:w16="http://schemas.microsoft.com/office/word/2018/wordml" xmlns:w16se="http://schemas.microsoft.com/office/word/2015/wordml/symex" xmlns:wpg="http://schemas.microsoft.com/office/word/2010/wordprocessingGroup" xmlns:wpi="http://schemas.microsoft.com/office/word/2010/wordprocessingInk" xmlns:wne="http://schemas.microsoft.com/office/word/2006/wordml" xmlns:wps="http://schemas.microsoft.com/office/word/2010/wordprocessingShape" mc:Ignorable="w14 w15 w16se w16cid w16 w16cex wp14">
   <w:abstractNum w:abstractNumId="0" w15:restartNumberingAfterBreak="0">
+    <w:nsid w:val="07155298"/>
+    <w:multiLevelType w:val="hybridMultilevel"/>
+    <w:tmpl w:val="AD60F18E"/>
+    <w:lvl w:ilvl="0" w:tplc="0B949466">
+      <w:start w:val="1"/>
+      <w:numFmt w:val="upperRoman"/>
+      <w:lvlText w:val="%1."/>
+      <w:lvlJc w:val="left"/>
+      <w:pPr>
+        <w:ind w:left="1080" w:hanging="720"/>
+      </w:pPr>
+      <w:rPr>
+        <w:rFonts w:hint="default"/>
+      </w:rPr>
+    </w:lvl>
+    <w:lvl w:ilvl="1" w:tplc="04090019" w:tentative="1">
+      <w:start w:val="1"/>
+      <w:numFmt w:val="lowerLetter"/>
+      <w:lvlText w:val="%2."/>
+      <w:lvlJc w:val="left"/>
+      <w:pPr>
+        <w:ind w:left="1440" w:hanging="360"/>
+      </w:pPr>
+    </w:lvl>
+    <w:lvl w:ilvl="2" w:tplc="0409001B" w:tentative="1">
+      <w:start w:val="1"/>
+      <w:numFmt w:val="lowerRoman"/>
+      <w:lvlText w:val="%3."/>
+      <w:lvlJc w:val="right"/>
+      <w:pPr>
+        <w:ind w:left="2160" w:hanging="180"/>
+      </w:pPr>
+    </w:lvl>
+    <w:lvl w:ilvl="3" w:tplc="0409000F" w:tentative="1">
+      <w:start w:val="1"/>
+      <w:numFmt w:val="decimal"/>
+      <w:lvlText w:val="%4."/>
+      <w:lvlJc w:val="left"/>
+      <w:pPr>
+        <w:ind w:left="2880" w:hanging="360"/>
+      </w:pPr>
+    </w:lvl>
+    <w:lvl w:ilvl="4" w:tplc="04090019" w:tentative="1">
+      <w:start w:val="1"/>
+      <w:numFmt w:val="lowerLetter"/>
+      <w:lvlText w:val="%5."/>
+      <w:lvlJc w:val="left"/>
+      <w:pPr>
+        <w:ind w:left="3600" w:hanging="360"/>
+      </w:pPr>
+    </w:lvl>
+    <w:lvl w:ilvl="5" w:tplc="0409001B" w:tentative="1">
+      <w:start w:val="1"/>
+      <w:numFmt w:val="lowerRoman"/>
+      <w:lvlText w:val="%6."/>
+      <w:lvlJc w:val="right"/>
+      <w:pPr>
+        <w:ind w:left="4320" w:hanging="180"/>
+      </w:pPr>
+    </w:lvl>
+    <w:lvl w:ilvl="6" w:tplc="0409000F" w:tentative="1">
+      <w:start w:val="1"/>
+      <w:numFmt w:val="decimal"/>
+      <w:lvlText w:val="%7."/>
+      <w:lvlJc w:val="left"/>
+      <w:pPr>
+        <w:ind w:left="5040" w:hanging="360"/>
+      </w:pPr>
+    </w:lvl>
+    <w:lvl w:ilvl="7" w:tplc="04090019" w:tentative="1">
+      <w:start w:val="1"/>
+      <w:numFmt w:val="lowerLetter"/>
+      <w:lvlText w:val="%8."/>
+      <w:lvlJc w:val="left"/>
+      <w:pPr>
+        <w:ind w:left="5760" w:hanging="360"/>
+      </w:pPr>
+    </w:lvl>
+    <w:lvl w:ilvl="8" w:tplc="0409001B" w:tentative="1">
+      <w:start w:val="1"/>
+      <w:numFmt w:val="lowerRoman"/>
+      <w:lvlText w:val="%9."/>
+      <w:lvlJc w:val="right"/>
+      <w:pPr>
+        <w:ind w:left="6480" w:hanging="180"/>
+      </w:pPr>
+    </w:lvl>
+  </w:abstractNum>
+  <w:abstractNum w:abstractNumId="1" w15:restartNumberingAfterBreak="0">
     <w:nsid w:val="7F6D42A3"/>
     <w:multiLevelType w:val="hybridMultilevel"/>
     <w:tmpl w:val="5EBCADB4"/>
@@ -1066,6 +1130,9 @@
     </w:lvl>
   </w:abstractNum>
   <w:num w:numId="1">
+    <w:abstractNumId w:val="1"/>
+  </w:num>
+  <w:num w:numId="2">
     <w:abstractNumId w:val="0"/>
   </w:num>
 </w:numbering>

</xml_diff>

<commit_message>
Double speed of sse function
</commit_message>
<xml_diff>
--- a/docs/Thesis Draft.docx
+++ b/docs/Thesis Draft.docx
@@ -85,7 +85,15 @@
         <w:spacing w:after="160"/>
       </w:pPr>
       <w:r>
-        <w:t>Minimum size vs. other criteria (for leafs)</w:t>
+        <w:t xml:space="preserve">Minimum size vs. other criteria (for </w:t>
+      </w:r>
+      <w:proofErr w:type="spellStart"/>
+      <w:r>
+        <w:t>leafs</w:t>
+      </w:r>
+      <w:proofErr w:type="spellEnd"/>
+      <w:r>
+        <w:t>)</w:t>
       </w:r>
     </w:p>
     <w:p>
@@ -224,7 +232,21 @@
         <w:rPr>
           <w:bCs/>
         </w:rPr>
-        <w:t xml:space="preserve">Given the rise of machine learning methods and their success in modeling cross-sectional data, and given the difficulty of forecasting time series data even with sophisticated classical models, it makes sense to at least consider applying some machine learning techniques to time series forecasting. </w:t>
+        <w:t xml:space="preserve">Given the rise of machine learning methods and their success in modeling cross-sectional </w:t>
+      </w:r>
+      <w:proofErr w:type="gramStart"/>
+      <w:r>
+        <w:rPr>
+          <w:bCs/>
+        </w:rPr>
+        <w:t>data, and</w:t>
+      </w:r>
+      <w:proofErr w:type="gramEnd"/>
+      <w:r>
+        <w:rPr>
+          <w:bCs/>
+        </w:rPr>
+        <w:t xml:space="preserve"> given the difficulty of forecasting time series data even with sophisticated classical models, it makes sense to at least consider applying some machine learning techniques to time series forecasting. </w:t>
       </w:r>
       <w:r>
         <w:rPr>
@@ -244,7 +266,21 @@
         <w:rPr>
           <w:bCs/>
         </w:rPr>
-        <w:t>With this in mind, this paper offers a brief exploration of one particular machine learning technique, the random forest, and its success in forecasting a particular set of time series data, the US seasonally-adjusted monthly inflation rate.</w:t>
+        <w:t xml:space="preserve">With this in mind, this paper offers a brief exploration of one particular machine learning technique, the random forest, and its success in forecasting a particular set of time series data, the US </w:t>
+      </w:r>
+      <w:proofErr w:type="gramStart"/>
+      <w:r>
+        <w:rPr>
+          <w:bCs/>
+        </w:rPr>
+        <w:t>seasonally-adjusted</w:t>
+      </w:r>
+      <w:proofErr w:type="gramEnd"/>
+      <w:r>
+        <w:rPr>
+          <w:bCs/>
+        </w:rPr>
+        <w:t xml:space="preserve"> monthly inflation rate.</w:t>
       </w:r>
     </w:p>
     <w:p>
@@ -384,7 +420,382 @@
         <w:rPr>
           <w:bCs/>
         </w:rPr>
-        <w:t xml:space="preserve">The splitting criterion is optimized by some fractional penalty term lambda, which ranges from 0.75 to 0.99. The penalty requires that splits bring the sum of squared errors </w:t>
+        <w:t xml:space="preserve">Each node, including each terminal node (leaf) is characterized by some splitting filter or series of splitting filters. An example of such a series may be </w:t>
+      </w:r>
+    </w:p>
+    <w:p>
+      <w:pPr>
+        <w:spacing w:after="160"/>
+        <w:rPr>
+          <w:bCs/>
+        </w:rPr>
+      </w:pPr>
+      <m:oMathPara>
+        <m:oMath>
+          <m:sSub>
+            <m:sSubPr>
+              <m:ctrlPr>
+                <w:rPr>
+                  <w:rFonts w:ascii="Cambria Math" w:hAnsi="Cambria Math"/>
+                  <w:bCs/>
+                  <w:i/>
+                </w:rPr>
+              </m:ctrlPr>
+            </m:sSubPr>
+            <m:e>
+              <m:r>
+                <w:rPr>
+                  <w:rFonts w:ascii="Cambria Math" w:hAnsi="Cambria Math"/>
+                </w:rPr>
+                <m:t>π</m:t>
+              </m:r>
+            </m:e>
+            <m:sub>
+              <m:r>
+                <w:rPr>
+                  <w:rFonts w:ascii="Cambria Math" w:hAnsi="Cambria Math"/>
+                </w:rPr>
+                <m:t>t-1</m:t>
+              </m:r>
+            </m:sub>
+          </m:sSub>
+          <m:r>
+            <w:rPr>
+              <w:rFonts w:ascii="Cambria Math" w:hAnsi="Cambria Math"/>
+            </w:rPr>
+            <m:t xml:space="preserve">&gt;= 0.00723766730023012 &amp; </m:t>
+          </m:r>
+          <m:sSub>
+            <m:sSubPr>
+              <m:ctrlPr>
+                <w:rPr>
+                  <w:rFonts w:ascii="Cambria Math" w:hAnsi="Cambria Math"/>
+                  <w:bCs/>
+                  <w:i/>
+                </w:rPr>
+              </m:ctrlPr>
+            </m:sSubPr>
+            <m:e>
+              <m:r>
+                <w:rPr>
+                  <w:rFonts w:ascii="Cambria Math" w:hAnsi="Cambria Math"/>
+                </w:rPr>
+                <m:t>π</m:t>
+              </m:r>
+            </m:e>
+            <m:sub>
+              <m:r>
+                <w:rPr>
+                  <w:rFonts w:ascii="Cambria Math" w:hAnsi="Cambria Math"/>
+                </w:rPr>
+                <m:t>t-6</m:t>
+              </m:r>
+            </m:sub>
+          </m:sSub>
+          <m:r>
+            <w:rPr>
+              <w:rFonts w:ascii="Cambria Math" w:hAnsi="Cambria Math"/>
+            </w:rPr>
+            <m:t xml:space="preserve">&gt;= 0.00590843668616614 &amp; trend &gt;= 222 &amp; </m:t>
+          </m:r>
+          <m:sSub>
+            <m:sSubPr>
+              <m:ctrlPr>
+                <w:rPr>
+                  <w:rFonts w:ascii="Cambria Math" w:hAnsi="Cambria Math"/>
+                  <w:bCs/>
+                  <w:i/>
+                </w:rPr>
+              </m:ctrlPr>
+            </m:sSubPr>
+            <m:e>
+              <m:r>
+                <w:rPr>
+                  <w:rFonts w:ascii="Cambria Math" w:hAnsi="Cambria Math"/>
+                </w:rPr>
+                <m:t>π</m:t>
+              </m:r>
+            </m:e>
+            <m:sub>
+              <m:r>
+                <w:rPr>
+                  <w:rFonts w:ascii="Cambria Math" w:hAnsi="Cambria Math"/>
+                </w:rPr>
+                <m:t>t-1</m:t>
+              </m:r>
+            </m:sub>
+          </m:sSub>
+          <m:r>
+            <w:rPr>
+              <w:rFonts w:ascii="Cambria Math" w:hAnsi="Cambria Math"/>
+            </w:rPr>
+            <m:t xml:space="preserve"> &lt; 0.0127390257774298 </m:t>
+          </m:r>
+        </m:oMath>
+      </m:oMathPara>
+    </w:p>
+    <w:p>
+      <w:pPr>
+        <w:spacing w:after="160"/>
+        <w:rPr>
+          <w:bCs/>
+        </w:rPr>
+      </w:pPr>
+      <w:r>
+        <w:rPr>
+          <w:bCs/>
+        </w:rPr>
+        <w:t xml:space="preserve">All observations in the training set which pass those filters are assigned to the same node. If the node is a terminal node, the subset of observations which it contains will not be split further. At the terminal node, the tree will compute the mean of all </w:t>
+      </w:r>
+      <m:oMath>
+        <m:sSub>
+          <m:sSubPr>
+            <m:ctrlPr>
+              <w:rPr>
+                <w:rFonts w:ascii="Cambria Math" w:hAnsi="Cambria Math"/>
+                <w:bCs/>
+                <w:i/>
+              </w:rPr>
+            </m:ctrlPr>
+          </m:sSubPr>
+          <m:e>
+            <m:r>
+              <w:rPr>
+                <w:rFonts w:ascii="Cambria Math" w:hAnsi="Cambria Math"/>
+              </w:rPr>
+              <m:t>π</m:t>
+            </m:r>
+          </m:e>
+          <m:sub>
+            <m:r>
+              <w:rPr>
+                <w:rFonts w:ascii="Cambria Math" w:hAnsi="Cambria Math"/>
+              </w:rPr>
+              <m:t>t</m:t>
+            </m:r>
+          </m:sub>
+        </m:sSub>
+      </m:oMath>
+      <w:r>
+        <w:rPr>
+          <w:bCs/>
+        </w:rPr>
+        <w:t xml:space="preserve"> values. This mean will be the fitted value for the training set, and the predicted value for any observation in the test set which happens to satisfy the filters above. Note that </w:t>
+      </w:r>
+      <m:oMath>
+        <m:sSub>
+          <m:sSubPr>
+            <m:ctrlPr>
+              <w:rPr>
+                <w:rFonts w:ascii="Cambria Math" w:hAnsi="Cambria Math"/>
+                <w:bCs/>
+                <w:i/>
+              </w:rPr>
+            </m:ctrlPr>
+          </m:sSubPr>
+          <m:e>
+            <m:r>
+              <w:rPr>
+                <w:rFonts w:ascii="Cambria Math" w:hAnsi="Cambria Math"/>
+              </w:rPr>
+              <m:t>π</m:t>
+            </m:r>
+          </m:e>
+          <m:sub>
+            <m:r>
+              <w:rPr>
+                <w:rFonts w:ascii="Cambria Math" w:hAnsi="Cambria Math"/>
+              </w:rPr>
+              <m:t>t-1</m:t>
+            </m:r>
+          </m:sub>
+        </m:sSub>
+      </m:oMath>
+      <w:r>
+        <w:rPr>
+          <w:bCs/>
+        </w:rPr>
+        <w:t xml:space="preserve"> is referred to twice in this sequence. This will often happen; each filter in the sequence is generated based on the data in the given node, independently of previous filters.</w:t>
+      </w:r>
+    </w:p>
+    <w:p>
+      <w:pPr>
+        <w:spacing w:after="160"/>
+        <w:rPr>
+          <w:bCs/>
+        </w:rPr>
+      </w:pPr>
+      <w:r>
+        <w:rPr>
+          <w:bCs/>
+        </w:rPr>
+        <w:t xml:space="preserve">For each tree, the predicted </w:t>
+      </w:r>
+      <m:oMath>
+        <m:sSub>
+          <m:sSubPr>
+            <m:ctrlPr>
+              <w:rPr>
+                <w:rFonts w:ascii="Cambria Math" w:hAnsi="Cambria Math"/>
+                <w:bCs/>
+                <w:i/>
+              </w:rPr>
+            </m:ctrlPr>
+          </m:sSubPr>
+          <m:e>
+            <m:r>
+              <w:rPr>
+                <w:rFonts w:ascii="Cambria Math" w:hAnsi="Cambria Math"/>
+              </w:rPr>
+              <m:t>π</m:t>
+            </m:r>
+          </m:e>
+          <m:sub>
+            <m:r>
+              <w:rPr>
+                <w:rFonts w:ascii="Cambria Math" w:hAnsi="Cambria Math"/>
+              </w:rPr>
+              <m:t>t</m:t>
+            </m:r>
+          </m:sub>
+        </m:sSub>
+      </m:oMath>
+      <w:r>
+        <w:rPr>
+          <w:bCs/>
+        </w:rPr>
+        <w:t xml:space="preserve"> </w:t>
+      </w:r>
+      <w:r>
+        <w:rPr>
+          <w:bCs/>
+        </w:rPr>
+        <w:t xml:space="preserve">value on a new observation will be equal to the mean of the </w:t>
+      </w:r>
+      <m:oMath>
+        <m:sSub>
+          <m:sSubPr>
+            <m:ctrlPr>
+              <w:rPr>
+                <w:rFonts w:ascii="Cambria Math" w:hAnsi="Cambria Math"/>
+                <w:bCs/>
+                <w:i/>
+              </w:rPr>
+            </m:ctrlPr>
+          </m:sSubPr>
+          <m:e>
+            <m:r>
+              <w:rPr>
+                <w:rFonts w:ascii="Cambria Math" w:hAnsi="Cambria Math"/>
+              </w:rPr>
+              <m:t>π</m:t>
+            </m:r>
+          </m:e>
+          <m:sub>
+            <m:r>
+              <w:rPr>
+                <w:rFonts w:ascii="Cambria Math" w:hAnsi="Cambria Math"/>
+              </w:rPr>
+              <m:t>t</m:t>
+            </m:r>
+          </m:sub>
+        </m:sSub>
+      </m:oMath>
+      <w:r>
+        <w:rPr>
+          <w:bCs/>
+        </w:rPr>
+        <w:t xml:space="preserve"> values of observations at the leaf which the new observation would occupy. In the random forest, the predicted </w:t>
+      </w:r>
+      <m:oMath>
+        <m:sSub>
+          <m:sSubPr>
+            <m:ctrlPr>
+              <w:rPr>
+                <w:rFonts w:ascii="Cambria Math" w:hAnsi="Cambria Math"/>
+                <w:bCs/>
+                <w:i/>
+              </w:rPr>
+            </m:ctrlPr>
+          </m:sSubPr>
+          <m:e>
+            <m:r>
+              <w:rPr>
+                <w:rFonts w:ascii="Cambria Math" w:hAnsi="Cambria Math"/>
+              </w:rPr>
+              <m:t>π</m:t>
+            </m:r>
+          </m:e>
+          <m:sub>
+            <m:r>
+              <w:rPr>
+                <w:rFonts w:ascii="Cambria Math" w:hAnsi="Cambria Math"/>
+              </w:rPr>
+              <m:t>t</m:t>
+            </m:r>
+          </m:sub>
+        </m:sSub>
+      </m:oMath>
+      <w:r>
+        <w:rPr>
+          <w:bCs/>
+        </w:rPr>
+        <w:t xml:space="preserve"> value for a new observation will depend on the predictions generated by each of the trees in the forest. Each tree will generate a single prediction for the new observation’s </w:t>
+      </w:r>
+      <m:oMath>
+        <m:sSub>
+          <m:sSubPr>
+            <m:ctrlPr>
+              <w:rPr>
+                <w:rFonts w:ascii="Cambria Math" w:hAnsi="Cambria Math"/>
+                <w:bCs/>
+                <w:i/>
+              </w:rPr>
+            </m:ctrlPr>
+          </m:sSubPr>
+          <m:e>
+            <m:r>
+              <w:rPr>
+                <w:rFonts w:ascii="Cambria Math" w:hAnsi="Cambria Math"/>
+              </w:rPr>
+              <m:t>π</m:t>
+            </m:r>
+          </m:e>
+          <m:sub>
+            <m:r>
+              <w:rPr>
+                <w:rFonts w:ascii="Cambria Math" w:hAnsi="Cambria Math"/>
+              </w:rPr>
+              <m:t>t</m:t>
+            </m:r>
+          </m:sub>
+        </m:sSub>
+      </m:oMath>
+      <w:r>
+        <w:rPr>
+          <w:bCs/>
+        </w:rPr>
+        <w:t xml:space="preserve"> value. The forest’s prediction will be the mean of those predictions.</w:t>
+      </w:r>
+    </w:p>
+    <w:p>
+      <w:pPr>
+        <w:spacing w:after="160"/>
+        <w:rPr>
+          <w:bCs/>
+        </w:rPr>
+      </w:pPr>
+      <w:r>
+        <w:rPr>
+          <w:bCs/>
+        </w:rPr>
+        <w:t>Within each tree, t</w:t>
+      </w:r>
+      <w:r>
+        <w:rPr>
+          <w:bCs/>
+        </w:rPr>
+        <w:t xml:space="preserve">he splitting criterion is optimized by some fractional penalty term lambda, which ranges from 0.75 to 0.99. The penalty requires that splits bring the sum of squared errors </w:t>
       </w:r>
       <w:r>
         <w:rPr>
@@ -426,6 +837,38 @@
         <w:rPr>
           <w:bCs/>
         </w:rPr>
+        <w:t xml:space="preserve">The penalty term lambda affects the depth of the tree. The higher lambda is, the less </w:t>
+      </w:r>
+      <w:r>
+        <w:rPr>
+          <w:bCs/>
+        </w:rPr>
+        <w:t>gain in accuracy</w:t>
+      </w:r>
+      <w:r>
+        <w:rPr>
+          <w:bCs/>
+        </w:rPr>
+        <w:t xml:space="preserve"> is required to justify each split, meaning more splits will occur and the tree will be deeper. With a lower lambda, the tree may be quite shallow. Thus, a higher lambda will fit the tree more closely to the training set, risking overtraining. A lower lambda will</w:t>
+      </w:r>
+      <w:r>
+        <w:rPr>
+          <w:bCs/>
+        </w:rPr>
+        <w:t xml:space="preserve"> have the opposite effect.</w:t>
+      </w:r>
+    </w:p>
+    <w:p>
+      <w:pPr>
+        <w:spacing w:after="160"/>
+        <w:rPr>
+          <w:bCs/>
+        </w:rPr>
+      </w:pPr>
+      <w:r>
+        <w:rPr>
+          <w:bCs/>
+        </w:rPr>
         <w:t xml:space="preserve">The other parameter </w:t>
       </w:r>
       <w:r>
@@ -438,7 +881,50 @@
         <w:rPr>
           <w:bCs/>
         </w:rPr>
-        <w:t xml:space="preserve">Each tree within the forest will be created using a random sample of 0.3 (for example) of features in the data set. The feature fraction is essential to prevent overtraining, which is a significant strength of the random forest method. If it is set too high, the gains in accuracy may come at the cost of overtraining. If it is set too low, the model may fail to achieve its full possible accuracy. </w:t>
+        <w:t xml:space="preserve">Each tree within the forest will be created using a random sample of 0.3 (for example) of features in the data set. </w:t>
+      </w:r>
+      <w:r>
+        <w:rPr>
+          <w:bCs/>
+        </w:rPr>
+        <w:t>A significant strength of the random forest method is its resistance to overtraining; setting t</w:t>
+      </w:r>
+      <w:r>
+        <w:rPr>
+          <w:bCs/>
+        </w:rPr>
+        <w:t xml:space="preserve">he feature fraction </w:t>
+      </w:r>
+      <w:r>
+        <w:rPr>
+          <w:bCs/>
+        </w:rPr>
+        <w:t xml:space="preserve">appropriately </w:t>
+      </w:r>
+      <w:r>
+        <w:rPr>
+          <w:bCs/>
+        </w:rPr>
+        <w:t>is essential to</w:t>
+      </w:r>
+      <w:r>
+        <w:rPr>
+          <w:bCs/>
+        </w:rPr>
+        <w:t xml:space="preserve"> </w:t>
+      </w:r>
+      <w:r>
+        <w:rPr>
+          <w:bCs/>
+        </w:rPr>
+        <w:lastRenderedPageBreak/>
+        <w:t>maintaining that strength</w:t>
+      </w:r>
+      <w:r>
+        <w:rPr>
+          <w:bCs/>
+        </w:rPr>
+        <w:t xml:space="preserve">. If it is set too high, the gains in accuracy may come at the cost of overtraining. If it is set too low, the model may fail to achieve its full possible accuracy. </w:t>
       </w:r>
     </w:p>
     <w:p>
@@ -466,7 +952,31 @@
         <w:rPr>
           <w:bCs/>
         </w:rPr>
-        <w:t>The model we use will contain a fixed number of trees: 50. Theoretically, there is no downside to adding more trees (although there may be diminishing returns in accuracy). But the random forest method is computationally heavy, and our resources are limited. Fifty trees should be enough to guarantee a reasonable level of accuracy.</w:t>
+        <w:t xml:space="preserve">The model we use will contain a fixed number of trees: 50. Theoretically, there is no downside to adding more trees (although there </w:t>
+      </w:r>
+      <w:r>
+        <w:rPr>
+          <w:bCs/>
+        </w:rPr>
+        <w:t>will</w:t>
+      </w:r>
+      <w:r>
+        <w:rPr>
+          <w:bCs/>
+        </w:rPr>
+        <w:t xml:space="preserve"> be diminishing</w:t>
+      </w:r>
+      <w:r>
+        <w:rPr>
+          <w:bCs/>
+        </w:rPr>
+        <w:t xml:space="preserve"> positive</w:t>
+      </w:r>
+      <w:r>
+        <w:rPr>
+          <w:bCs/>
+        </w:rPr>
+        <w:t xml:space="preserve"> returns in accuracy). But the random forest method is computationally heavy, and our resources are limited. Fifty trees should be enough to guarantee a reasonable level of accuracy.</w:t>
       </w:r>
     </w:p>
     <w:p>
@@ -525,20 +1035,60 @@
         <w:rPr>
           <w:bCs/>
         </w:rPr>
-        <w:t xml:space="preserve">With this in mind, the data we use is seasonally-adjusted. This should account for seasonality issues. It is also stationary, according to a unit root test. </w:t>
+        <w:t xml:space="preserve">With this in mind, </w:t>
+      </w:r>
+      <w:r>
+        <w:rPr>
+          <w:bCs/>
+        </w:rPr>
+        <w:t>we try to make the data as least tricky as possible. T</w:t>
+      </w:r>
+      <w:r>
+        <w:rPr>
+          <w:bCs/>
+        </w:rPr>
+        <w:t xml:space="preserve">he data we use is </w:t>
+      </w:r>
+      <w:proofErr w:type="gramStart"/>
+      <w:r>
+        <w:rPr>
+          <w:bCs/>
+        </w:rPr>
+        <w:t>seasonally-adjusted</w:t>
+      </w:r>
+      <w:proofErr w:type="gramEnd"/>
+      <w:r>
+        <w:rPr>
+          <w:bCs/>
+        </w:rPr>
+        <w:t xml:space="preserve">. This should account for seasonality issues. It is also stationary, according to a unit root test. </w:t>
       </w:r>
       <w:r>
         <w:rPr>
           <w:bCs/>
           <w:u w:val="single"/>
         </w:rPr>
-        <w:t>There is no evidence of a structural break or a time trend</w:t>
+        <w:t xml:space="preserve">There is no </w:t>
       </w:r>
       <w:r>
         <w:rPr>
           <w:bCs/>
           <w:u w:val="single"/>
         </w:rPr>
+        <w:t xml:space="preserve">significant </w:t>
+      </w:r>
+      <w:r>
+        <w:rPr>
+          <w:bCs/>
+          <w:u w:val="single"/>
+        </w:rPr>
+        <w:t>evidence of a structural break or a time trend</w:t>
+      </w:r>
+      <w:r>
+        <w:rPr>
+          <w:bCs/>
+          <w:u w:val="single"/>
+        </w:rPr>
         <w:t>.</w:t>
       </w:r>
       <w:r>
@@ -559,16 +1109,58 @@
         <w:rPr>
           <w:bCs/>
         </w:rPr>
-        <w:lastRenderedPageBreak/>
-        <w:t xml:space="preserve">To make the data compatible with the random forest, we use the embed() function in R to convert the time series into a matrix of values. The first column is a vector of inflation observations, from January 1960 to September 2020. The second column is the same vector, from the prior month: December 1959 to August 2020. The third column is one month prior again, November 1959 to July 2020, and so on. The first column represents the </w:t>
-      </w:r>
+        <w:t xml:space="preserve">To make the data compatible with the random forest, we use the </w:t>
+      </w:r>
+      <w:proofErr w:type="gramStart"/>
+      <w:r>
+        <w:rPr>
+          <w:bCs/>
+        </w:rPr>
+        <w:t>embed(</w:t>
+      </w:r>
+      <w:proofErr w:type="gramEnd"/>
+      <w:r>
+        <w:rPr>
+          <w:bCs/>
+        </w:rPr>
+        <w:t xml:space="preserve">) function in R to convert the time series into a matrix of values. The first column is a vector of inflation observations, from January 1960 to September 2020. The second column is the same vector, from the prior month: December 1959 to August 2020. The third column is one month prior again, November 1959 to July 2020, and so on. The first column represents the </w:t>
+      </w:r>
+      <m:oMath>
+        <m:sSub>
+          <m:sSubPr>
+            <m:ctrlPr>
+              <w:rPr>
+                <w:rFonts w:ascii="Cambria Math" w:hAnsi="Cambria Math"/>
+                <w:bCs/>
+                <w:i/>
+              </w:rPr>
+            </m:ctrlPr>
+          </m:sSubPr>
+          <m:e>
+            <m:r>
+              <w:rPr>
+                <w:rFonts w:ascii="Cambria Math" w:hAnsi="Cambria Math"/>
+              </w:rPr>
+              <m:t>π</m:t>
+            </m:r>
+          </m:e>
+          <m:sub>
+            <m:r>
+              <w:rPr>
+                <w:rFonts w:ascii="Cambria Math" w:hAnsi="Cambria Math"/>
+              </w:rPr>
+              <m:t>t</m:t>
+            </m:r>
+          </m:sub>
+        </m:sSub>
+      </m:oMath>
       <w:r>
         <w:rPr>
           <w:bCs/>
           <w:i/>
           <w:iCs/>
         </w:rPr>
-        <w:t xml:space="preserve">t </w:t>
+        <w:t xml:space="preserve"> </w:t>
       </w:r>
       <w:r>
         <w:rPr>
@@ -576,27 +1168,89 @@
         </w:rPr>
         <w:t xml:space="preserve">values, the second column </w:t>
       </w:r>
+      <m:oMath>
+        <m:sSub>
+          <m:sSubPr>
+            <m:ctrlPr>
+              <w:rPr>
+                <w:rFonts w:ascii="Cambria Math" w:hAnsi="Cambria Math"/>
+                <w:bCs/>
+                <w:i/>
+              </w:rPr>
+            </m:ctrlPr>
+          </m:sSubPr>
+          <m:e>
+            <m:r>
+              <w:rPr>
+                <w:rFonts w:ascii="Cambria Math" w:hAnsi="Cambria Math"/>
+              </w:rPr>
+              <m:t>π</m:t>
+            </m:r>
+          </m:e>
+          <m:sub>
+            <m:r>
+              <w:rPr>
+                <w:rFonts w:ascii="Cambria Math" w:hAnsi="Cambria Math"/>
+              </w:rPr>
+              <m:t>t</m:t>
+            </m:r>
+            <m:r>
+              <w:rPr>
+                <w:rFonts w:ascii="Cambria Math" w:hAnsi="Cambria Math"/>
+              </w:rPr>
+              <m:t>-1</m:t>
+            </m:r>
+          </m:sub>
+        </m:sSub>
+      </m:oMath>
+      <w:r>
+        <w:rPr>
+          <w:bCs/>
+        </w:rPr>
+        <w:t xml:space="preserve">, the third </w:t>
+      </w:r>
+      <m:oMath>
+        <m:sSub>
+          <m:sSubPr>
+            <m:ctrlPr>
+              <w:rPr>
+                <w:rFonts w:ascii="Cambria Math" w:hAnsi="Cambria Math"/>
+                <w:bCs/>
+                <w:i/>
+              </w:rPr>
+            </m:ctrlPr>
+          </m:sSubPr>
+          <m:e>
+            <m:r>
+              <w:rPr>
+                <w:rFonts w:ascii="Cambria Math" w:hAnsi="Cambria Math"/>
+              </w:rPr>
+              <m:t>π</m:t>
+            </m:r>
+          </m:e>
+          <m:sub>
+            <m:r>
+              <w:rPr>
+                <w:rFonts w:ascii="Cambria Math" w:hAnsi="Cambria Math"/>
+              </w:rPr>
+              <m:t>t</m:t>
+            </m:r>
+            <m:r>
+              <w:rPr>
+                <w:rFonts w:ascii="Cambria Math" w:hAnsi="Cambria Math"/>
+              </w:rPr>
+              <m:t>-2</m:t>
+            </m:r>
+          </m:sub>
+        </m:sSub>
+      </m:oMath>
       <w:r>
         <w:rPr>
           <w:bCs/>
           <w:i/>
           <w:iCs/>
         </w:rPr>
-        <w:t>t – 1</w:t>
-      </w:r>
-      <w:r>
-        <w:rPr>
-          <w:bCs/>
-        </w:rPr>
-        <w:t xml:space="preserve">, the third </w:t>
-      </w:r>
-      <w:r>
-        <w:rPr>
-          <w:bCs/>
-          <w:i/>
-          <w:iCs/>
-        </w:rPr>
-        <w:t>t – 2,</w:t>
+        <w:t>,</w:t>
       </w:r>
       <w:r>
         <w:rPr>
@@ -635,8 +1289,40 @@
         <w:rPr>
           <w:bCs/>
         </w:rPr>
-        <w:t xml:space="preserve"> lag, at any node. Thus, unlike in the standard ARIMA model, the regression tree self-identifies the most important features, and allows only them to determine its fit.</w:t>
-      </w:r>
+        <w:t xml:space="preserve"> lag, at any node. Thus, unlike the standard ARIMA model, the regression tree self-identifies the most important features, and allows only them to determine its fit.</w:t>
+      </w:r>
+    </w:p>
+    <w:p>
+      <w:pPr>
+        <w:spacing w:after="160"/>
+      </w:pPr>
+      <w:r>
+        <w:t>The random forest method is not</w:t>
+      </w:r>
+      <w:r>
+        <w:t xml:space="preserve"> expressly</w:t>
+      </w:r>
+      <w:r>
+        <w:t xml:space="preserve"> </w:t>
+      </w:r>
+      <w:r>
+        <w:t>designed</w:t>
+      </w:r>
+      <w:r>
+        <w:t xml:space="preserve"> to handle this sort of data. However, the random forest method can be very effective at predicting cross-sectional data, and it is not </w:t>
+      </w:r>
+      <w:r>
+        <w:lastRenderedPageBreak/>
+        <w:t>impossible that with a few adjustments and with some careful handling, this method could present an improvement over a classical ARIMA model. To realize that potential improvement is the goal of this project.</w:t>
+      </w:r>
+    </w:p>
+    <w:p>
+      <w:pPr>
+        <w:spacing w:after="160"/>
+        <w:rPr>
+          <w:bCs/>
+        </w:rPr>
+      </w:pPr>
     </w:p>
     <w:p>
       <w:pPr>
@@ -730,7 +1416,10 @@
         <w:t xml:space="preserve"> the data for each tree in the forest, should we sample with replacement? Randomly sample without replacement from a fixed point in time? From a random point in time? How big would this random sample without replacement be? And none of these parameters can be tuned in a vacuum; each of these questions would have to be answered simultaneously with each other and with dozens of other such questions, regarding for instance the number of trees in the forest, the feature fraction for the forest, the splitting penalty for each tree, etc. Thus, to perfectly tune the forest would take an extraordinary amount of computation,</w:t>
       </w:r>
       <w:r>
-        <w:t xml:space="preserve"> which we do not have access to. So, we will focus our efforts on tuning the parameters outlined in the second section, above.</w:t>
+        <w:t xml:space="preserve"> which we do not have access to. So, we will focus our efforts on tuning the parameters outlined in the second section, above</w:t>
+      </w:r>
+      <w:r>
+        <w:t>: the fractional penalty on splits and the feature fraction.</w:t>
       </w:r>
     </w:p>
     <w:p>
@@ -744,61 +1433,121 @@
         <w:t>when</w:t>
       </w:r>
       <w:r>
-        <w:t xml:space="preserve"> training models on cross-sectional data, we will use an alternative that makes more sense for time series data. We will hold the most recent 48 observations as a test set for each tree and train each tree on the </w:t>
+        <w:t xml:space="preserve"> training models on cross-sectional data, we will use an alternative that makes more sense for time series data.</w:t>
+      </w:r>
+      <w:r>
+        <w:t xml:space="preserve"> </w:t>
+      </w:r>
+      <w:r>
+        <w:t>For all we know, the time series is fundamentally different in the 2010s as opposed to the 1960s. Maybe there’s a structural break, maybe there’s some kind of non-linear time trend; at any rate, it would be best to avoid validating past predictions on future data.</w:t>
+      </w:r>
+      <w:r>
+        <w:t xml:space="preserve"> </w:t>
+      </w:r>
+      <w:r>
+        <w:t>Therefore, w</w:t>
+      </w:r>
+      <w:r>
+        <w:t>e will hold the most recent 48 observations as a test set for each tree and train each tree on the previous hundreds of observations. Then, we will test the tree on the last 48 observations in order to “cross-validate” it.</w:t>
+      </w:r>
+      <w:r>
+        <w:t xml:space="preserve"> Within the forest, each tree contains a random subsample of data and features. This means that the last 48 observations in the data may not (indeed, almost certainly will not) be 48 successive observations. Some will be repeated, some will be skipped. Nevertheless, the tree which results from the training set will at least be tested on later data, rather than earlier data.</w:t>
+      </w:r>
+    </w:p>
+    <w:p>
+      <w:pPr>
+        <w:spacing w:after="160"/>
+      </w:pPr>
+      <w:r>
+        <w:t xml:space="preserve">The most prominent parameter in a regression tree is the splitting criterion. The most prominent parameter in the random forest is the feature fraction. A standalone tree could be </w:t>
       </w:r>
       <w:r>
         <w:lastRenderedPageBreak/>
-        <w:t>previous hundreds of observations. Then, we will test the tree on the last 48 observations in order to “cross-validate” it.</w:t>
-      </w:r>
-      <w:r>
-        <w:t xml:space="preserve"> Within the forest, each tree contains a random subsample of data and features. This means that the last 48 observations in the data may not (indeed, almost certainly will not) be 48 successive observations. Some will be repeated, some will be skipped. Nevertheless, the tree which results from the training set will at least be tested on later data, rather than earlier data.</w:t>
-      </w:r>
-    </w:p>
-    <w:p>
-      <w:pPr>
-        <w:spacing w:after="160"/>
-      </w:pPr>
-    </w:p>
-    <w:p>
-      <w:pPr>
-        <w:spacing w:after="160"/>
-      </w:pPr>
-    </w:p>
-    <w:p>
-      <w:pPr>
-        <w:spacing w:after="160"/>
-      </w:pPr>
-      <w:r>
-        <w:t>The random forest and regression tree methods are explicitly cross-sectional models. They</w:t>
-      </w:r>
-      <w:r>
-        <w:t xml:space="preserve"> are not designed to handle time trends or seasonal variation or evolving processes. The theory with time-series data is that it is motivated by some underlying process, </w:t>
-      </w:r>
-      <w:r>
-        <w:t xml:space="preserve">typically </w:t>
-      </w:r>
-      <w:r>
-        <w:t>an autoregressive one</w:t>
-      </w:r>
-      <w:r>
-        <w:t>. This process, however, is not perfectly consistent over time, and may include a time trend or seasonal variation, or may simply evolve over time, so that the process in the 1960s differs from the process in the 1990s. The random forest method is not equipped to handle this sort of data. However, the random forest method can be very effective at predicting cross-sectional data, and it is not impossible that with a few adjustments and with some careful handling, this method could present an improvement over a classical ARIMA model. To realize that potential improvement is the goal of this project.</w:t>
-      </w:r>
-    </w:p>
-    <w:p>
-      <w:pPr>
-        <w:spacing w:after="160"/>
-      </w:pPr>
-      <w:r>
-        <w:t>Random forest and cross-validation are inherently cross-sectional techniques. It doesn’t quite make sense to k-fold the time series data, because you’ll end up validating past data on future data. This seems problematic because the future data theoretically has no effect on the past data. For all we know, the time series is fundamentally different in the 2010s as opposed to the 1960s. Maybe there’s a structural break, maybe there’s some kind of non-linear time trend; at any rate, it would be best to avoid validating past predictions on future data.</w:t>
-      </w:r>
-    </w:p>
-    <w:p>
-      <w:pPr>
-        <w:spacing w:after="160"/>
-      </w:pPr>
-      <w:r>
-        <w:t>To minimize the computational complexity of this project, we will consider two parameters. One of these, the penalty function, relates to the regression tree itself; the other, the feature fraction, relates to the random forest.</w:t>
-      </w:r>
+        <w:t>very well-tuned to the data sample and the entirety of the features</w:t>
+      </w:r>
+      <w:r>
+        <w:t>, but we want the tree within the context of the forest to be self-tuning to the data and features that it is given. Therefore, each tree will be tuned independently after it receives a random subsample of both the data and the features. Thus, each tree in the forest will have its own fractional penalty term lambda, which will be generated according to the process described in the previous paragraph.</w:t>
+      </w:r>
+    </w:p>
+    <w:p>
+      <w:pPr>
+        <w:pStyle w:val="ListParagraph"/>
+        <w:numPr>
+          <w:ilvl w:val="0"/>
+          <w:numId w:val="2"/>
+        </w:numPr>
+        <w:spacing w:after="160"/>
+        <w:rPr>
+          <w:b/>
+          <w:bCs/>
+        </w:rPr>
+      </w:pPr>
+      <w:r>
+        <w:rPr>
+          <w:b/>
+          <w:bCs/>
+        </w:rPr>
+        <w:t>Working Through the Process</w:t>
+      </w:r>
+    </w:p>
+    <w:p>
+      <w:pPr>
+        <w:spacing w:after="160"/>
+      </w:pPr>
+      <w:r>
+        <w:t xml:space="preserve">We began by sourcing some basic random forest R code </w:t>
+      </w:r>
+      <w:r>
+        <w:t xml:space="preserve">from the </w:t>
+      </w:r>
+      <w:proofErr w:type="spellStart"/>
+      <w:r>
+        <w:t>Statworx</w:t>
+      </w:r>
+      <w:proofErr w:type="spellEnd"/>
+      <w:r>
+        <w:t xml:space="preserve"> website. Then we proceeded to customize it. The initial code had a function for the regression tree and a function for the random forest; the random forest function contained a function which was meant to “sprout” trees by calling the regression tree function.</w:t>
+      </w:r>
+    </w:p>
+    <w:p>
+      <w:pPr>
+        <w:spacing w:after="160"/>
+      </w:pPr>
+      <w:r>
+        <w:t xml:space="preserve">The initial regression tree function </w:t>
+      </w:r>
+      <w:r>
+        <w:t>did not contain a penalty function to limit the number of splits; instead, it employed a minimum size requirement for each node. Within a given node, it would determine the optimal split to perform. Then it would check the size of the two nodes that would result from that split.</w:t>
+      </w:r>
+      <w:r>
+        <w:t xml:space="preserve"> </w:t>
+      </w:r>
+      <w:r>
+        <w:t>If either of the resulting nodes contained less than, for example, 10 observations, the split would not occur. The original node would be marked as a terminal node, and the program would move on to consider the next node.</w:t>
+      </w:r>
+    </w:p>
+    <w:p>
+      <w:pPr>
+        <w:spacing w:after="160"/>
+      </w:pPr>
+      <w:r>
+        <w:t>We had a choice for how to limit the number of splits performed. We could either keep the minimum node size stipulation, we could specify a maximum number of nodes or terminal nodes that each tree should contain, or we could implement a penalty on each split. The penalty is the most sophisticated of these methods, since in principle the same penalty allows for a very deep or a very shallow tree, depending on what best suits the data. The other options would tend to result in trees of consistent depth, regardless of the data.</w:t>
+      </w:r>
+    </w:p>
+    <w:p>
+      <w:pPr>
+        <w:spacing w:after="160"/>
+      </w:pPr>
+    </w:p>
+    <w:p>
+      <w:pPr>
+        <w:spacing w:after="160"/>
+      </w:pPr>
+    </w:p>
+    <w:p>
+      <w:pPr>
+        <w:spacing w:after="160"/>
+      </w:pPr>
     </w:p>
     <w:p>
       <w:pPr>
@@ -913,7 +1662,15 @@
         <w:spacing w:after="160"/>
       </w:pPr>
       <w:r>
-        <w:t>Tin Kam Ho, "Random decision forests," Proceedings of 3rd International Conference on Document Analysis and Recognition, Montreal, Quebec, Canada, 1995, pp. 278-282 vol.1, doi: 10.1109/ICDAR.1995.598994.</w:t>
+        <w:t xml:space="preserve">Tin Kam Ho, "Random decision forests," Proceedings of 3rd International Conference on Document Analysis and Recognition, Montreal, Quebec, Canada, 1995, pp. 278-282 vol.1, </w:t>
+      </w:r>
+      <w:proofErr w:type="spellStart"/>
+      <w:r>
+        <w:t>doi</w:t>
+      </w:r>
+      <w:proofErr w:type="spellEnd"/>
+      <w:r>
+        <w:t>: 10.1109/ICDAR.1995.598994.</w:t>
       </w:r>
     </w:p>
     <w:sectPr>
@@ -1571,6 +2328,33 @@
       <w:contextualSpacing/>
     </w:pPr>
   </w:style>
+  <w:style w:type="paragraph" w:styleId="BalloonText">
+    <w:name w:val="Balloon Text"/>
+    <w:basedOn w:val="Normal"/>
+    <w:link w:val="BalloonTextChar"/>
+    <w:uiPriority w:val="99"/>
+    <w:semiHidden/>
+    <w:unhideWhenUsed/>
+    <w:rsid w:val="00054548"/>
+    <w:rPr>
+      <w:rFonts w:ascii="Times New Roman" w:hAnsi="Times New Roman" w:cs="Times New Roman"/>
+      <w:sz w:val="18"/>
+      <w:szCs w:val="18"/>
+    </w:rPr>
+  </w:style>
+  <w:style w:type="character" w:customStyle="1" w:styleId="BalloonTextChar">
+    <w:name w:val="Balloon Text Char"/>
+    <w:basedOn w:val="DefaultParagraphFont"/>
+    <w:link w:val="BalloonText"/>
+    <w:uiPriority w:val="99"/>
+    <w:semiHidden/>
+    <w:rsid w:val="00054548"/>
+    <w:rPr>
+      <w:rFonts w:ascii="Times New Roman" w:hAnsi="Times New Roman" w:cs="Times New Roman"/>
+      <w:sz w:val="18"/>
+      <w:szCs w:val="18"/>
+    </w:rPr>
+  </w:style>
 </w:styles>
 </file>
 

</xml_diff>

<commit_message>
Make tree 10 pct faster
</commit_message>
<xml_diff>
--- a/docs/Thesis Draft.docx
+++ b/docs/Thesis Draft.docx
@@ -1532,6 +1532,64 @@
       </w:pPr>
       <w:r>
         <w:t>We had a choice for how to limit the number of splits performed. We could either keep the minimum node size stipulation, we could specify a maximum number of nodes or terminal nodes that each tree should contain, or we could implement a penalty on each split. The penalty is the most sophisticated of these methods, since in principle the same penalty allows for a very deep or a very shallow tree, depending on what best suits the data. The other options would tend to result in trees of consistent depth, regardless of the data.</w:t>
+      </w:r>
+    </w:p>
+    <w:p>
+      <w:pPr>
+        <w:spacing w:after="160"/>
+      </w:pPr>
+      <w:r>
+        <w:t xml:space="preserve">But we were still faced with a choice: which type of penalty to use? We could set a fixed penalty, such that the SSE would need to be reduced by a certain, fixed amount in order to justify a split. Since we would allow this fixed number to be tuned for each tree, we could achieve a reasonable fit this way. Or, we could implement a fractional penalty, which is even more flexible. It would require that each split reduce the SSE by at least a certain fraction, probably in the 0.05-0.15 range. If the split failed to reduce the SSE by that fraction, the split would not </w:t>
+      </w:r>
+      <w:proofErr w:type="gramStart"/>
+      <w:r>
+        <w:t>occur</w:t>
+      </w:r>
+      <w:proofErr w:type="gramEnd"/>
+      <w:r>
+        <w:t xml:space="preserve"> and the node would be marked as a terminal node.</w:t>
+      </w:r>
+    </w:p>
+    <w:p>
+      <w:pPr>
+        <w:spacing w:after="160"/>
+      </w:pPr>
+      <w:r>
+        <w:t>Given the increased flexibility that the fractional penalty provided, this seemed like the best choice.</w:t>
+      </w:r>
+      <w:r>
+        <w:t xml:space="preserve"> In a regression tree, it is inevitable that some nodes will contain observations that are very similar, while others contain observations that are only somewhat similar. For example, at the very first split, when all the data is under consideration, it is possible that there really are two clearly distinct groups in the data. The first group represents about half of the data and consists of nearly identical observations. The second group, which likewise represents half of the data, is remarkable for the relative dissimilarity of its observations. Assume that the split is performed correctly, so that the two groups are situated in two different nodes. The first node may very well require no further splits. The second node, on the other hand, consists of observations which have not much in common. It was formed merely by default, the leftover result of the split which so accurately segregated the first group. Here we have a case where </w:t>
+      </w:r>
+      <w:r>
+        <w:lastRenderedPageBreak/>
+        <w:t>some nodes contain observations which are very similar, while some nodes contain observations which are very different.</w:t>
+      </w:r>
+    </w:p>
+    <w:p>
+      <w:pPr>
+        <w:spacing w:after="160"/>
+      </w:pPr>
+      <w:r>
+        <w:t xml:space="preserve">If a node contains observations which are very different, we would want those observations to be further split out, until we had nodes which contained relatively similar observations. In the case of a fixed penalty, this may not occur. A large node may contain relatively similar observations, but because of its sheer size, it reduces the SSE by a given amount when it is split. On the other hand, a smaller node further down on the tree may contain relatively dissimilar observations, but because of the node’s small size, a split at this node would only reduce the overall SSE by </w:t>
+      </w:r>
+      <w:r>
+        <w:t xml:space="preserve">so much. </w:t>
+      </w:r>
+    </w:p>
+    <w:p>
+      <w:pPr>
+        <w:spacing w:after="160"/>
+      </w:pPr>
+      <w:r>
+        <w:t>With a fractional penalty, this would not be the case. The large node of similar observations may possess an absolutely larger SSE within the node than the smaller node of dissimilar observations possesses. But the relative reduction in SSE when splitting the smaller node as opposed to the larger node would be greater; thus, the split at the smaller node would be valued more highly than the split at the larger node. This seems appropriate.</w:t>
+      </w:r>
+    </w:p>
+    <w:p>
+      <w:pPr>
+        <w:spacing w:after="160"/>
+      </w:pPr>
+      <w:r>
+        <w:t>With this in mind, we opted for the fractional penalty.</w:t>
       </w:r>
     </w:p>
     <w:p>

</xml_diff>

<commit_message>
Add PDFs on CV and hyperparameter optimization
</commit_message>
<xml_diff>
--- a/docs/Thesis Draft.docx
+++ b/docs/Thesis Draft.docx
@@ -9,11 +9,6 @@
       <w:r>
         <w:t>Time Series Forecasts with Random Forest</w:t>
       </w:r>
-    </w:p>
-    <w:p>
-      <w:pPr>
-        <w:spacing w:after="160"/>
-      </w:pPr>
     </w:p>
     <w:p>
       <w:pPr>
@@ -178,13 +173,6 @@
     </w:p>
     <w:p>
       <w:pPr>
-        <w:pStyle w:val="ListParagraph"/>
-        <w:spacing w:after="160"/>
-        <w:ind w:left="1080"/>
-      </w:pPr>
-    </w:p>
-    <w:p>
-      <w:pPr>
         <w:rPr>
           <w:b/>
           <w:bCs/>
@@ -307,7 +295,6 @@
         <w:rPr>
           <w:bCs/>
         </w:rPr>
-        <w:lastRenderedPageBreak/>
         <w:t xml:space="preserve">With this in mind, this paper offers a brief exploration of one particular machine learning technique, the random forest, and its success in forecasting a particular set of time series data, the US </w:t>
       </w:r>
       <w:proofErr w:type="gramStart"/>
@@ -341,6 +328,7 @@
         <w:rPr>
           <w:b/>
         </w:rPr>
+        <w:lastRenderedPageBreak/>
         <w:t>The Random Forest</w:t>
       </w:r>
     </w:p>
@@ -850,14 +838,7 @@
         <w:rPr>
           <w:bCs/>
         </w:rPr>
-        <w:t xml:space="preserve"> (not overall) to a value of at most 0.75 (for example) of the original sum </w:t>
-      </w:r>
-      <w:r>
-        <w:rPr>
-          <w:bCs/>
-        </w:rPr>
-        <w:lastRenderedPageBreak/>
-        <w:t xml:space="preserve">of squared errors </w:t>
+        <w:t xml:space="preserve"> (not overall) to a value of at most 0.75 (for example) of the original sum of squared errors </w:t>
       </w:r>
       <w:r>
         <w:rPr>
@@ -885,6 +866,7 @@
         <w:rPr>
           <w:bCs/>
         </w:rPr>
+        <w:lastRenderedPageBreak/>
         <w:t xml:space="preserve">The penalty term lambda affects the depth of the tree. The higher lambda is, the less </w:t>
       </w:r>
       <w:r>
@@ -1297,33 +1279,27 @@
         <w:rPr>
           <w:bCs/>
         </w:rPr>
-        <w:t xml:space="preserve"> and so on, for each of more than 750 observations. Each </w:t>
-      </w:r>
+        <w:t xml:space="preserve"> and so on, for each of more than 750 observations. Each lag on an observation then, is </w:t>
+      </w:r>
+      <w:r>
+        <w:rPr>
+          <w:bCs/>
+        </w:rPr>
+        <w:t>treated as a feature in the data which is used to train the random forest. We use 11 lags. We also append a time trend term, which contains a value of 1 for the first observation, 2 for the second, etc.</w:t>
+      </w:r>
+    </w:p>
+    <w:p>
+      <w:pPr>
+        <w:spacing w:after="160"/>
+        <w:rPr>
+          <w:bCs/>
+        </w:rPr>
+      </w:pPr>
       <w:r>
         <w:rPr>
           <w:bCs/>
         </w:rPr>
         <w:lastRenderedPageBreak/>
-        <w:t xml:space="preserve">lag on an observation then, is </w:t>
-      </w:r>
-      <w:r>
-        <w:rPr>
-          <w:bCs/>
-        </w:rPr>
-        <w:t>treated as a feature in the data which is used to train the random forest. We use 11 lags. We also append a time trend term, which contains a value of 1 for the first observation, 2 for the second, etc.</w:t>
-      </w:r>
-    </w:p>
-    <w:p>
-      <w:pPr>
-        <w:spacing w:after="160"/>
-        <w:rPr>
-          <w:bCs/>
-        </w:rPr>
-      </w:pPr>
-      <w:r>
-        <w:rPr>
-          <w:bCs/>
-        </w:rPr>
         <w:t>Just as the random forest’s feature fraction is supposed to prevent overfitting the data, the regression tree’s splitting criterion also prevents overfitting. At each node, only one feature will ultimately determine the split. Thus, for a data set in the form of the matrix described above, it is theoretically impossible to overfit by adding too many features. Even if the matrix had 100 lags, the splits at each node would only be determined by the one feature whose choice minimized the sum of squared errors. It is very unlikely that this feature would be the 100</w:t>
       </w:r>
       <w:r>
@@ -1471,20 +1447,23 @@
         <w:spacing w:after="160"/>
       </w:pPr>
       <w:r>
+        <w:t xml:space="preserve">Instead of the k-fold cross-validation technique favored </w:t>
+      </w:r>
+      <w:r>
+        <w:t>when</w:t>
+      </w:r>
+      <w:r>
+        <w:t xml:space="preserve"> training models on cross-sectional data, we will use an alternative that makes more sense for time series data.</w:t>
+      </w:r>
+      <w:r>
+        <w:t xml:space="preserve"> </w:t>
+      </w:r>
+      <w:r>
+        <w:t xml:space="preserve">For all we know, the time series is fundamentally different in the 2010s as opposed to the 1960s. Maybe there’s a structural break, maybe there’s some kind of non-linear time trend; at any rate, it </w:t>
+      </w:r>
+      <w:r>
         <w:lastRenderedPageBreak/>
-        <w:t xml:space="preserve">Instead of the k-fold cross-validation technique favored </w:t>
-      </w:r>
-      <w:r>
-        <w:t>when</w:t>
-      </w:r>
-      <w:r>
-        <w:t xml:space="preserve"> training models on cross-sectional data, we will use an alternative that makes more sense for time series data.</w:t>
-      </w:r>
-      <w:r>
-        <w:t xml:space="preserve"> </w:t>
-      </w:r>
-      <w:r>
-        <w:t>For all we know, the time series is fundamentally different in the 2010s as opposed to the 1960s. Maybe there’s a structural break, maybe there’s some kind of non-linear time trend; at any rate, it would be best to avoid validating past predictions on future data.</w:t>
+        <w:t>would be best to avoid validating past predictions on future data.</w:t>
       </w:r>
       <w:r>
         <w:t xml:space="preserve"> </w:t>
@@ -1591,8 +1570,11 @@
         <w:t xml:space="preserve">Given limited computational power and time, optimizing this function is key. A difference in efficiency that is practically unnoticeable when the function is run 1,000 or 10,000 times will become unbelievably stark when the function is run 1,250,000 times. The obvious approach to </w:t>
       </w:r>
       <w:r>
+        <w:t xml:space="preserve">choosing a split which minimizes SSE is to consider the vector of the dependent variable together with each of the vectors of dependent variables. For each vector of independent variables, the function would follow the same process: Sort the data pairs by increasing order in the independent variable. At each data pair, calculate the SSE of the dependent variable below </w:t>
+      </w:r>
+      <w:r>
         <w:lastRenderedPageBreak/>
-        <w:t xml:space="preserve">choosing a split which minimizes SSE is to consider the vector of the dependent variable together with each of the vectors of dependent variables. For each vector of independent variables, the function would follow the same process: Sort the data pairs by increasing order in the independent variable. At each data pair, calculate the SSE of the dependent variable below that pair. Calculate the SSE above and including that pair. Add the SSEs together. Append that SSE to a vector; the vector will be equal in length to the two vectors considered. Identify the minimum SSE in that vector. Identify the value of the independent variable which corresponds to that SSE. </w:t>
+        <w:t xml:space="preserve">that pair. Calculate the SSE above and including that pair. Add the SSEs together. Append that SSE to a vector; the vector will be equal in length to the two vectors considered. Identify the minimum SSE in that vector. Identify the value of the independent variable which corresponds to that SSE. </w:t>
       </w:r>
     </w:p>
     <w:p>
@@ -1661,11 +1643,11 @@
         <w:t>Given the increased flexibility that the fractional penalty provided, this seemed like the best choice.</w:t>
       </w:r>
       <w:r>
-        <w:t xml:space="preserve"> In a regression tree, it is inevitable that some nodes will contain observations that are very similar, while others contain observations that are only somewhat similar. For example, at the very first split, when all the data is under consideration, it is possible that there really are </w:t>
+        <w:t xml:space="preserve"> In a regression tree, it is inevitable that some nodes will contain observations that are very similar, while others contain observations that are only somewhat similar. For example, at the very first split, when all the data is under consideration, it is possible that there really are two clearly distinct groups in the data. The first group represents about half of the data and consists of nearly identical observations. The second group, which likewise represents half of the data, is remarkable for the relative dissimilarity of its observations. Assume that the split is performed correctly, so that the two groups are situated in two different nodes. The first node </w:t>
       </w:r>
       <w:r>
         <w:lastRenderedPageBreak/>
-        <w:t>two clearly distinct groups in the data. The first group represents about half of the data and consists of nearly identical observations. The second group, which likewise represents half of the data, is remarkable for the relative dissimilarity of its observations. Assume that the split is performed correctly, so that the two groups are situated in two different nodes. The first node may very well require no further splits. The second node, on the other hand, consists of observations which have not much in common. It was formed merely by default, the leftover result of the split which so accurately segregated the first group. Here we have a case where some nodes contain observations which are very similar, while some nodes contain observations which are very different.</w:t>
+        <w:t>may very well require no further splits. The second node, on the other hand, consists of observations which have not much in common. It was formed merely by default, the leftover result of the split which so accurately segregated the first group. Here we have a case where some nodes contain observations which are very similar, while some nodes contain observations which are very different.</w:t>
       </w:r>
     </w:p>
     <w:p>
@@ -1760,7 +1742,6 @@
           <w:b/>
           <w:bCs/>
         </w:rPr>
-        <w:lastRenderedPageBreak/>
         <w:t>Bibliography</w:t>
       </w:r>
     </w:p>
@@ -1779,6 +1760,7 @@
         <w:rPr>
           <w:rFonts w:ascii="Times New Roman" w:hAnsi="Times New Roman" w:cs="Times New Roman"/>
         </w:rPr>
+        <w:lastRenderedPageBreak/>
         <w:t>Board of Governors of the Federal Reserve System (US), 1-Year Treasury Bill: Secondary Market Rate [TB1YR], retrieved from FRED, Federal Reserve Bank of St. Louis; https://fred.stlouisfed.org/series/TB1YR, September 10, 2020.</w:t>
       </w:r>
     </w:p>
@@ -2054,7 +2036,6 @@
         <w:rPr>
           <w:rFonts w:ascii="Times New Roman" w:hAnsi="Times New Roman" w:cs="Times New Roman"/>
         </w:rPr>
-        <w:lastRenderedPageBreak/>
         <w:t>U.S. Congressional Budget Office, Natural Rate of Unemployment (Short-Term) [NROUST], retrieved from FRED, Federal Reserve Bank of St. Louis; https://fred.stlouisfed.org/series/NROUST, September 10, 2020.</w:t>
       </w:r>
     </w:p>
@@ -2079,6 +2060,7 @@
           <w:sz w:val="24"/>
           <w:szCs w:val="24"/>
         </w:rPr>
+        <w:lastRenderedPageBreak/>
         <w:t>“</w:t>
       </w:r>
       <w:r>
@@ -2930,6 +2912,18 @@
       <w:u w:val="single"/>
     </w:rPr>
   </w:style>
+  <w:style w:type="character" w:styleId="UnresolvedMention">
+    <w:name w:val="Unresolved Mention"/>
+    <w:basedOn w:val="DefaultParagraphFont"/>
+    <w:uiPriority w:val="99"/>
+    <w:semiHidden/>
+    <w:unhideWhenUsed/>
+    <w:rsid w:val="00F47DDA"/>
+    <w:rPr>
+      <w:color w:val="605E5C"/>
+      <w:shd w:val="clear" w:color="auto" w:fill="E1DFDD"/>
+    </w:rPr>
+  </w:style>
 </w:styles>
 </file>
 

</xml_diff>

<commit_message>
Ready to run forecasts on all simulations
</commit_message>
<xml_diff>
--- a/docs/Thesis Draft.docx
+++ b/docs/Thesis Draft.docx
@@ -1805,6 +1805,53 @@
         </w:rPr>
         <w:t xml:space="preserve"> is one straightforward way to categorize. But if we have some intuition about a process which motivates our data, then this approach doesn’t seem so good.</w:t>
       </w:r>
+      <w:r>
+        <w:rPr>
+          <w:bCs/>
+        </w:rPr>
+        <w:t xml:space="preserve"> Indeed, if we know what </w:t>
+      </w:r>
+      <w:r>
+        <w:rPr>
+          <w:bCs/>
+        </w:rPr>
+        <w:t xml:space="preserve">process motivates our data in general (e.g., an AR(1)), then what we want is not subsets of data in which the </w:t>
+      </w:r>
+      <m:oMath>
+        <m:sSub>
+          <m:sSubPr>
+            <m:ctrlPr>
+              <w:rPr>
+                <w:rFonts w:ascii="Cambria Math" w:hAnsi="Cambria Math"/>
+                <w:bCs/>
+                <w:i/>
+              </w:rPr>
+            </m:ctrlPr>
+          </m:sSubPr>
+          <m:e>
+            <m:r>
+              <w:rPr>
+                <w:rFonts w:ascii="Cambria Math" w:hAnsi="Cambria Math"/>
+              </w:rPr>
+              <m:t>π</m:t>
+            </m:r>
+          </m:e>
+          <m:sub>
+            <m:r>
+              <w:rPr>
+                <w:rFonts w:ascii="Cambria Math" w:hAnsi="Cambria Math"/>
+              </w:rPr>
+              <m:t>t</m:t>
+            </m:r>
+          </m:sub>
+        </m:sSub>
+      </m:oMath>
+      <w:r>
+        <w:rPr>
+          <w:bCs/>
+        </w:rPr>
+        <w:t xml:space="preserve"> term has a similar mean, but subsets of data which are motivated by similar particular implementations of the general process (e.g., all data is motivated by some sort of AR(1), but one node contains observations where the coefficient is 0.9, and another contains observations where the coefficient is 0.75, etc.)</w:t>
+      </w:r>
     </w:p>
     <w:p>
       <w:pPr>
@@ -1931,15 +1978,18 @@
         <w:t>e will hold the most recent 48 observations as a test set for each tree and train each tree on the previous hundreds of observations. Then, we will test the tree on the last 48 observations in order to “cross-validate” it.</w:t>
       </w:r>
       <w:r>
-        <w:t xml:space="preserve"> Within the forest, each tree contains a random subsample of data and features. This means that the last 48 observations in the data may not (indeed, almost certainly will not) be 48 successive observations. Some will be repeated, some will be skipped. Nevertheless, the tree which results from the training set will at least be tested on later data, rather than earlier data.</w:t>
-      </w:r>
-    </w:p>
-    <w:p>
-      <w:pPr>
-        <w:spacing w:after="160"/>
-      </w:pPr>
+        <w:t xml:space="preserve"> Within the forest, each tree contains a random subsample of data and </w:t>
+      </w:r>
       <w:r>
         <w:lastRenderedPageBreak/>
+        <w:t>features. This means that the last 48 observations in the data may not (indeed, almost certainly will not) be 48 successive observations. Some will be repeated, some will be skipped. Nevertheless, the tree which results from the training set will at least be tested on later data, rather than earlier data.</w:t>
+      </w:r>
+    </w:p>
+    <w:p>
+      <w:pPr>
+        <w:spacing w:after="160"/>
+      </w:pPr>
+      <w:r>
         <w:t>The most prominent parameter in a regression tree is the splitting criterion. The most prominent parameter in the random forest is the feature fraction. A standalone tree could be very well-tuned to the data sample and the entirety of the features</w:t>
       </w:r>
       <w:r>
@@ -2053,11 +2103,11 @@
         <w:t xml:space="preserve"> This method is rather clunky.</w:t>
       </w:r>
       <w:r>
-        <w:t xml:space="preserve"> Instead of recalculating the SSE at every data/observation pair, we can simply update the previous SSE. We retain the previous vectors and means, one each for above and below the previous splitting point. We identify the one observation pair that switches from the “above” vector to the “below” vector, </w:t>
+        <w:t xml:space="preserve"> Instead of recalculating </w:t>
       </w:r>
       <w:r>
         <w:lastRenderedPageBreak/>
-        <w:t>and we update our previous vectors and means accordingly. Then we calculate the SSE, given the updated vectors and means. This method is more than twice as efficient.</w:t>
+        <w:t>the SSE at every data/observation pair, we can simply update the previous SSE. We retain the previous vectors and means, one each for above and below the previous splitting point. We identify the one observation pair that switches from the “above” vector to the “below” vector, and we update our previous vectors and means accordingly. Then we calculate the SSE, given the updated vectors and means. This method is more than twice as efficient.</w:t>
       </w:r>
     </w:p>
     <w:p>
@@ -2120,11 +2170,11 @@
         <w:spacing w:after="160"/>
       </w:pPr>
       <w:r>
-        <w:t xml:space="preserve">If a node contains observations which are very different, we would want those observations to be further split out, until we had nodes which contained relatively similar observations. In the case of a fixed penalty, this may not occur. A large node may contain relatively similar observations, but because of its sheer size, it reduces the SSE by a given amount when it is split. On the other hand, a smaller node further down on the tree may contain relatively dissimilar </w:t>
+        <w:t xml:space="preserve">If a node contains observations which are very different, we would want those observations to be further split out, until we had nodes which contained relatively similar observations. In the case of a fixed penalty, this may not occur. A large node may contain relatively similar </w:t>
       </w:r>
       <w:r>
         <w:lastRenderedPageBreak/>
-        <w:t xml:space="preserve">observations, but because of the node’s small size, a split at this node would only reduce the overall SSE by </w:t>
+        <w:t xml:space="preserve">observations, but because of its sheer size, it reduces the SSE by a given amount when it is split. On the other hand, a smaller node further down on the tree may contain relatively dissimilar observations, but because of the node’s small size, a split at this node would only reduce the overall SSE by </w:t>
       </w:r>
       <w:r>
         <w:t xml:space="preserve">so much. </w:t>
@@ -2280,6 +2330,7 @@
         <w:rPr>
           <w:rFonts w:ascii="Times New Roman" w:eastAsia="Times New Roman" w:hAnsi="Times New Roman" w:cs="Times New Roman"/>
         </w:rPr>
+        <w:lastRenderedPageBreak/>
         <w:t xml:space="preserve">“Coding Random Forests in 100 Lines of Code.” </w:t>
       </w:r>
       <w:proofErr w:type="spellStart"/>
@@ -2309,7 +2360,6 @@
         <w:rPr>
           <w:rFonts w:ascii="Times New Roman" w:eastAsia="Times New Roman" w:hAnsi="Times New Roman" w:cs="Times New Roman"/>
         </w:rPr>
-        <w:lastRenderedPageBreak/>
         <w:t xml:space="preserve">“Coding Regression Trees in 150 Lines of Code.” </w:t>
       </w:r>
       <w:proofErr w:type="spellStart"/>

</xml_diff>

<commit_message>
Work on draft, possible ideas
</commit_message>
<xml_diff>
--- a/docs/Thesis Draft.docx
+++ b/docs/Thesis Draft.docx
@@ -166,9 +166,20 @@
     </w:p>
     <w:p>
       <w:pPr>
-        <w:pStyle w:val="ListParagraph"/>
-        <w:spacing w:after="160"/>
-        <w:ind w:left="1080"/>
+        <w:spacing w:after="160"/>
+      </w:pPr>
+    </w:p>
+    <w:p>
+      <w:pPr>
+        <w:spacing w:after="160"/>
+      </w:pPr>
+      <w:r>
+        <w:t>I explore the process of creating and tuning a random forest model designed to compete with classical time series models. The goal is to generate a “univariate” model that can outperform a standard ARIMA model at a one-month forecast horizon. With some consideration of the unique features of time-series data, and of US inflation data in particular, it is possible to create such a model. Additionally, I begin to experiment with the random forest model at different horizons, as well as in a “multivariate” form.</w:t>
+      </w:r>
+    </w:p>
+    <w:p>
+      <w:pPr>
+        <w:spacing w:after="160"/>
       </w:pPr>
     </w:p>
     <w:p>
@@ -204,35 +215,69 @@
     </w:p>
     <w:p>
       <w:pPr>
-        <w:pStyle w:val="ListParagraph"/>
-        <w:numPr>
-          <w:ilvl w:val="0"/>
-          <w:numId w:val="2"/>
-        </w:numPr>
         <w:spacing w:after="160"/>
         <w:rPr>
           <w:b/>
+          <w:bCs/>
         </w:rPr>
       </w:pPr>
       <w:r>
         <w:rPr>
           <w:b/>
-        </w:rPr>
-        <w:t>Introduction</w:t>
-      </w:r>
-    </w:p>
-    <w:p>
-      <w:pPr>
-        <w:spacing w:after="160"/>
-        <w:rPr>
-          <w:bCs/>
-        </w:rPr>
-      </w:pPr>
-      <w:r>
-        <w:rPr>
-          <w:bCs/>
-        </w:rPr>
-        <w:t xml:space="preserve">Predicting the future is hard. It makes sense, then, to explore all of the resources at our disposal when we set out to forecast. We should not limit ourselves to a certain class of models, as if only these could reasonably be expected to forecast well. Indeed, some classical models do a fair job, but no model is perfect, and many models even fare worse than a naïve forecast. </w:t>
+          <w:bCs/>
+        </w:rPr>
+        <w:t xml:space="preserve"> Introduction</w:t>
+      </w:r>
+    </w:p>
+    <w:p>
+      <w:pPr>
+        <w:spacing w:after="160"/>
+        <w:rPr>
+          <w:bCs/>
+        </w:rPr>
+      </w:pPr>
+      <w:r>
+        <w:rPr>
+          <w:bCs/>
+        </w:rPr>
+        <w:t>Predicting the future is hard. It makes sense, then, to explore all of the resources at our disposal when we set out to forecast</w:t>
+      </w:r>
+      <w:r>
+        <w:rPr>
+          <w:bCs/>
+        </w:rPr>
+        <w:t xml:space="preserve"> a time series</w:t>
+      </w:r>
+      <w:r>
+        <w:rPr>
+          <w:bCs/>
+        </w:rPr>
+        <w:t xml:space="preserve">. We should not limit ourselves to a certain class of models, as if only these could reasonably be expected to forecast well. </w:t>
+      </w:r>
+      <w:r>
+        <w:rPr>
+          <w:bCs/>
+        </w:rPr>
+        <w:t xml:space="preserve">The typical AR and ARIMA models are useful and valuable, both for their forecasting ability and for their </w:t>
+      </w:r>
+      <w:r>
+        <w:rPr>
+          <w:bCs/>
+        </w:rPr>
+        <w:t xml:space="preserve">specification of a time series’ underlying process. But machine learning models such as the </w:t>
+      </w:r>
+      <w:r>
+        <w:rPr>
+          <w:bCs/>
+        </w:rPr>
+        <w:lastRenderedPageBreak/>
+        <w:t>random forest also have the potential to generate good forecasts, and their potential should be explored.</w:t>
+      </w:r>
+      <w:r>
+        <w:rPr>
+          <w:bCs/>
+        </w:rPr>
+        <w:t xml:space="preserve"> </w:t>
       </w:r>
     </w:p>
     <w:p>
@@ -260,13 +305,49 @@
         <w:rPr>
           <w:bCs/>
         </w:rPr>
-        <w:t xml:space="preserve"> given the difficulty of forecasting time series data even with sophisticated classical models, it makes sense to at least consider applying some machine learning techniques to time series forecasting. </w:t>
-      </w:r>
-      <w:r>
-        <w:rPr>
-          <w:bCs/>
-        </w:rPr>
-        <w:t>Classical models such as the ARIMA and the VAR are valuable, and they often perform significantly better than a naïve forecast. But machine learning is a valuable and underexplored resource when it comes to time series data.</w:t>
+        <w:t xml:space="preserve"> given the difficulty of forecasting time series data even with sophisticated classical models</w:t>
+      </w:r>
+      <w:r>
+        <w:rPr>
+          <w:bCs/>
+        </w:rPr>
+        <w:t xml:space="preserve"> (described in the case of US inflation by Stock and Watson, 2007)</w:t>
+      </w:r>
+      <w:r>
+        <w:rPr>
+          <w:bCs/>
+        </w:rPr>
+        <w:t xml:space="preserve">, it makes sense to consider applying some machine learning techniques to time series forecasting. </w:t>
+      </w:r>
+      <w:r>
+        <w:rPr>
+          <w:bCs/>
+        </w:rPr>
+        <w:t>Classical</w:t>
+      </w:r>
+      <w:r>
+        <w:rPr>
+          <w:bCs/>
+        </w:rPr>
+        <w:t xml:space="preserve"> time-series</w:t>
+      </w:r>
+      <w:r>
+        <w:rPr>
+          <w:bCs/>
+        </w:rPr>
+        <w:t xml:space="preserve"> models such as the ARIMA and the VAR are valuable, and they often perform significantly better than a naïve forecast. But machine learning is a valuable and underexplored resource when it comes to time</w:t>
+      </w:r>
+      <w:r>
+        <w:rPr>
+          <w:bCs/>
+        </w:rPr>
+        <w:t>-</w:t>
+      </w:r>
+      <w:r>
+        <w:rPr>
+          <w:bCs/>
+        </w:rPr>
+        <w:t>series data.</w:t>
       </w:r>
     </w:p>
     <w:p>
@@ -295,6 +376,116 @@
           <w:bCs/>
         </w:rPr>
         <w:t xml:space="preserve"> monthly inflation rate.</w:t>
+      </w:r>
+      <w:r>
+        <w:rPr>
+          <w:bCs/>
+        </w:rPr>
+        <w:t xml:space="preserve"> It proposes a modification of the standard random forest proposed by Ho in 1995, in order to account for the peculiarities of time-series data as opposed to cross-sectional data. The modified random forest presents a significant improvement over the standard random forest, both in terms of fit as measured by root mean squared error (RMSE) and in terms of forecast value as measured by root mean squared forecast error (RMSFE).</w:t>
+      </w:r>
+      <w:r>
+        <w:rPr>
+          <w:bCs/>
+        </w:rPr>
+        <w:t xml:space="preserve"> Furthermore, the modified random forest presents fit and forecast results which compare favorably with those of an ARIMA model optimized by Akaike Information Criterion (AIC).</w:t>
+      </w:r>
+    </w:p>
+    <w:p>
+      <w:pPr>
+        <w:spacing w:after="160"/>
+        <w:rPr>
+          <w:bCs/>
+        </w:rPr>
+      </w:pPr>
+      <w:r>
+        <w:rPr>
+          <w:bCs/>
+        </w:rPr>
+        <w:t xml:space="preserve">One drawback of the modified random forest is that, even given its moderate success in fitting and forecasting the US monthly inflation time series, the random forest as a model </w:t>
+      </w:r>
+      <w:r>
+        <w:rPr>
+          <w:bCs/>
+        </w:rPr>
+        <w:t>does not yield</w:t>
+      </w:r>
+      <w:r>
+        <w:rPr>
+          <w:bCs/>
+        </w:rPr>
+        <w:t xml:space="preserve"> theoretical </w:t>
+      </w:r>
+      <w:r>
+        <w:rPr>
+          <w:bCs/>
+        </w:rPr>
+        <w:t>insight</w:t>
+      </w:r>
+      <w:r>
+        <w:rPr>
+          <w:bCs/>
+        </w:rPr>
+        <w:t xml:space="preserve"> about that time series. The random forest does not shed light on the motivating process for a time series, it does not answer the questions “why?” or “how?”; its success is limited strictly to the accuracy of its output. </w:t>
+      </w:r>
+      <w:r>
+        <w:rPr>
+          <w:bCs/>
+        </w:rPr>
+        <w:t xml:space="preserve">Although the success of the modified random forest cannot be projected directly into a theory about the mechanisms motivating inflation in the US, we can and do consider </w:t>
+      </w:r>
+      <w:r>
+        <w:rPr>
+          <w:bCs/>
+        </w:rPr>
+        <w:t>the reasons for its success as a non-theoretical model. Why is it possible for a non-theoretical model to successfully forecast inflation?</w:t>
+      </w:r>
+    </w:p>
+    <w:p>
+      <w:pPr>
+        <w:spacing w:after="160"/>
+        <w:rPr>
+          <w:bCs/>
+        </w:rPr>
+      </w:pPr>
+      <w:r>
+        <w:rPr>
+          <w:bCs/>
+        </w:rPr>
+        <w:t xml:space="preserve">The modified random forest described in this paper is “univariate” in that it takes as input only lags of inflation, and was designed with US monthly inflation at the one-month prediction horizon in mind, but we also consider its applications in a variety of contexts: as a “multivariate” model for US monthly inflation, as a “univariate” model for monthly inflation across different prediction horizons, and even for other types of time series: foreign inflation data, and domestic unemployment rates, for example. The model’s performance in each of these </w:t>
+      </w:r>
+      <w:proofErr w:type="gramStart"/>
+      <w:r>
+        <w:rPr>
+          <w:bCs/>
+        </w:rPr>
+        <w:t>contexts</w:t>
+      </w:r>
+      <w:proofErr w:type="gramEnd"/>
+      <w:r>
+        <w:rPr>
+          <w:bCs/>
+        </w:rPr>
+        <w:t xml:space="preserve"> sheds light on its success in the context of predicting US monthly inflation at the one-month horizon, and suggests how the model would need to be adjusted to best handle other types of time-series data.</w:t>
+      </w:r>
+    </w:p>
+    <w:p>
+      <w:pPr>
+        <w:spacing w:after="160"/>
+        <w:rPr>
+          <w:bCs/>
+        </w:rPr>
+      </w:pPr>
+      <w:r>
+        <w:rPr>
+          <w:bCs/>
+        </w:rPr>
+        <w:t>The rest of the paper is organized in the following way. Section 1 describes the random forest as a concept in more detail, Section 2 describes the data used for the bulk of the paper, Section 3 describes the modifications made to the random forest in order to make it useful in time-series applications,</w:t>
+      </w:r>
+      <w:r>
+        <w:rPr>
+          <w:bCs/>
+        </w:rPr>
+        <w:t xml:space="preserve"> Section 4 describes some results, and Section 5 looks ahead to further applications. Section 6 concludes.</w:t>
       </w:r>
     </w:p>
     <w:p>
@@ -1473,34 +1664,13 @@
         <w:t xml:space="preserve">Secondly, we retool the random forest we have described above to make it more effective with time-series data. </w:t>
       </w:r>
       <w:r>
-        <w:t xml:space="preserve">The random forest method is not expressly designed to handle </w:t>
-      </w:r>
-      <w:r>
-        <w:t xml:space="preserve">time-series </w:t>
-      </w:r>
-      <w:r>
-        <w:t>data. However, the random forest method can be very effective at predicting cross-sectional data, and it is not impossible that with a few adjustments and with some careful handling, this method could present an improvement over a classical ARIMA model. To realize that potential improvement is the goal of this project</w:t>
-      </w:r>
-      <w:r>
-        <w:t>, and the</w:t>
-      </w:r>
-      <w:r>
-        <w:rPr>
-          <w:bCs/>
-        </w:rPr>
-        <w:t xml:space="preserve"> adjustments</w:t>
-      </w:r>
-      <w:r>
-        <w:rPr>
-          <w:bCs/>
-        </w:rPr>
-        <w:t xml:space="preserve"> we employ to that end</w:t>
-      </w:r>
-      <w:r>
-        <w:rPr>
-          <w:bCs/>
-        </w:rPr>
-        <w:t xml:space="preserve"> are outlined in the next section.</w:t>
+        <w:t>The random forest method is not expressly designed to handle time-series data. However, the random forest method can be very effective at predicting cross-sectional data, and it is not impossible that with a few adjustments and with some careful handling, this method could present an improvement over a classical ARIMA model. To realize that potential improvement is the goal of this project, and the</w:t>
+      </w:r>
+      <w:r>
+        <w:rPr>
+          <w:bCs/>
+        </w:rPr>
+        <w:t xml:space="preserve"> adjustments we employ to that end are outlined in the next section.</w:t>
       </w:r>
     </w:p>
     <w:p>
@@ -1543,6 +1713,13 @@
           <w:i/>
           <w:iCs/>
         </w:rPr>
+        <w:t xml:space="preserve">3.1 </w:t>
+      </w:r>
+      <w:r>
+        <w:rPr>
+          <w:i/>
+          <w:iCs/>
+        </w:rPr>
         <w:t>Considering the Underlying Process</w:t>
       </w:r>
     </w:p>
@@ -1551,22 +1728,7 @@
         <w:spacing w:after="160"/>
       </w:pPr>
       <w:r>
-        <w:t>The</w:t>
-      </w:r>
-      <w:r>
-        <w:t xml:space="preserve"> random forest is </w:t>
-      </w:r>
-      <w:r>
-        <w:t xml:space="preserve">more or less </w:t>
-      </w:r>
-      <w:r>
-        <w:t xml:space="preserve">agnostic about the process which motivates its data; indeed, with cross-sectional data, there </w:t>
-      </w:r>
-      <w:r>
-        <w:t>may not be</w:t>
-      </w:r>
-      <w:r>
-        <w:t xml:space="preserve"> such a process. We, however, have an intuition that a time series like inflation is motivated by some sort of autoregressive process. How can we harness that intuition to make our forest better at predicting the future?</w:t>
+        <w:t>The random forest is more or less agnostic about the process which motivates its data; indeed, with cross-sectional data, there may not be such a process. We, however, have an intuition that a time series like inflation is motivated by some sort of autoregressive process. How can we harness that intuition to make our forest better at predicting the future?</w:t>
       </w:r>
     </w:p>
     <w:p>
@@ -1660,6 +1822,12 @@
         <w:rPr>
           <w:i/>
         </w:rPr>
+        <w:t xml:space="preserve">3.2 </w:t>
+      </w:r>
+      <w:r>
+        <w:rPr>
+          <w:i/>
+        </w:rPr>
         <w:t>Adjusting the Tree</w:t>
       </w:r>
     </w:p>
@@ -1677,10 +1845,7 @@
         <w:t xml:space="preserve">In the base random forest model, the objective function is </w:t>
       </w:r>
       <w:r>
-        <w:t>to minimize the sum of squared errors in a given node</w:t>
-      </w:r>
-      <w:r>
-        <w:t>, as we have explained above. For each existing value of each independent variable, the objective function calculates the mean of dependent variable values below that and computes the sum of squared errors based on how each observation below the split differs from the mean of all values below the split. Then it does the same calculation for values above the split point. The total of the sum of squared errors below and above the split is the SSE associated with that split. The objective is to minimize that SSE value.</w:t>
+        <w:t>to minimize the sum of squared errors in a given node, as we have explained above. For each existing value of each independent variable, the objective function calculates the mean of dependent variable values below that and computes the sum of squared errors based on how each observation below the split differs from the mean of all values below the split. Then it does the same calculation for values above the split point. The total of the sum of squared errors below and above the split is the SSE associated with that split. The objective is to minimize that SSE value.</w:t>
       </w:r>
     </w:p>
     <w:p>
@@ -1736,13 +1901,7 @@
           <w:bCs/>
         </w:rPr>
         <w:lastRenderedPageBreak/>
-        <w:t xml:space="preserve">data. </w:t>
-      </w:r>
-      <w:r>
-        <w:rPr>
-          <w:bCs/>
-        </w:rPr>
-        <w:t xml:space="preserve">The point of the tree is to categorize a big mess of dissimilar data into </w:t>
+        <w:t xml:space="preserve">data. The point of the tree is to categorize a big mess of dissimilar data into </w:t>
       </w:r>
       <w:proofErr w:type="gramStart"/>
       <w:r>
@@ -1756,13 +1915,7 @@
         <w:rPr>
           <w:bCs/>
         </w:rPr>
-        <w:t xml:space="preserve"> subsets</w:t>
-      </w:r>
-      <w:r>
-        <w:rPr>
-          <w:bCs/>
-        </w:rPr>
-        <w:t xml:space="preserve">, and getting </w:t>
+        <w:t xml:space="preserve"> subsets, and getting </w:t>
       </w:r>
       <w:r>
         <w:rPr>
@@ -1856,15 +2009,332 @@
     <w:p>
       <w:pPr>
         <w:spacing w:after="160"/>
-      </w:pPr>
-    </w:p>
-    <w:p>
-      <w:pPr>
-        <w:spacing w:after="160"/>
-        <w:rPr>
-          <w:b/>
-        </w:rPr>
-      </w:pPr>
+        <w:rPr>
+          <w:i/>
+          <w:iCs/>
+        </w:rPr>
+      </w:pPr>
+      <w:r>
+        <w:rPr>
+          <w:i/>
+          <w:iCs/>
+        </w:rPr>
+        <w:t>3.3 Tuning</w:t>
+      </w:r>
+    </w:p>
+    <w:p>
+      <w:pPr>
+        <w:spacing w:after="160"/>
+      </w:pPr>
+      <w:r>
+        <w:t xml:space="preserve">The bulk of this project consists in appropriately tuning the forest and the trees. </w:t>
+      </w:r>
+      <w:r>
+        <w:t>W</w:t>
+      </w:r>
+      <w:r>
+        <w:t xml:space="preserve">e anticipate </w:t>
+      </w:r>
+      <w:r>
+        <w:t>t</w:t>
+      </w:r>
+      <w:r>
+        <w:t>wo</w:t>
+      </w:r>
+      <w:r>
+        <w:t xml:space="preserve"> </w:t>
+      </w:r>
+      <w:r>
+        <w:t>special</w:t>
+      </w:r>
+      <w:r>
+        <w:t xml:space="preserve"> difficulties that may arise when using the random forest method on inflation data. </w:t>
+      </w:r>
+      <w:r>
+        <w:t>First, a</w:t>
+      </w:r>
+      <w:r>
+        <w:t>n</w:t>
+      </w:r>
+      <w:r>
+        <w:t xml:space="preserve"> especially prominent challenge that results from the time-series nature of our data is the problem of cross-validation. Any tuning technique will require some form of cross-validation; with cross-sectional data, it is straightforward to use a k-fold cross-validation technique. With time series data, however, the process requires more careful consideration. </w:t>
+      </w:r>
+      <w:r>
+        <w:t>Second</w:t>
+      </w:r>
+      <w:r>
+        <w:t xml:space="preserve">, we realize that our tuned trees will only be used to forecast in the context of a random forest that we also tune. Therefore, a perfectly tuned standalone tree may not actually be the best tree to use in the context of the forest. How do we tune the trees and the forest together? This </w:t>
+      </w:r>
+      <w:r>
+        <w:t>is something we need to consider.</w:t>
+      </w:r>
+      <w:r>
+        <w:t xml:space="preserve"> </w:t>
+      </w:r>
+    </w:p>
+    <w:p>
+      <w:pPr>
+        <w:spacing w:after="160"/>
+      </w:pPr>
+      <w:r>
+        <w:t>In addition to these t</w:t>
+      </w:r>
+      <w:r>
+        <w:t>hree</w:t>
+      </w:r>
+      <w:r>
+        <w:t xml:space="preserve"> concerns, we realize that there are impossibly many parameters to consider. For example, when we randomly sample the data for each tree in the forest, should we sample with replacement? Randomly sample without replacement from a fixed point in time? From a random point in time? How big would this random sample without replacement be? And none of these parameters can be tuned in a vacuum; each of these questions would have to be answered simultaneously with each other and with dozens of other such questions, regarding for instance the number of trees in the forest, the feature fraction for the forest, the splitting penalty for each tree, etc. Thus, to perfectly tune the forest would take an extraordinary amount of computation, which we do not have access to. So, we will focus our efforts on tuning the parameters outlined in the second section, above</w:t>
+      </w:r>
+      <w:r>
+        <w:t>: the fractional penalty on splits and the feature fraction.</w:t>
+      </w:r>
+    </w:p>
+    <w:p>
+      <w:pPr>
+        <w:spacing w:after="160"/>
+      </w:pPr>
+      <w:r>
+        <w:t xml:space="preserve">Instead of the k-fold cross-validation technique favored </w:t>
+      </w:r>
+      <w:r>
+        <w:t>when</w:t>
+      </w:r>
+      <w:r>
+        <w:t xml:space="preserve"> training models on cross-sectional data, we will use an alternative that makes more sense for time series data.</w:t>
+      </w:r>
+      <w:r>
+        <w:t xml:space="preserve"> For all we know, the time series is fundamentally different in the 2010s as opposed to the 1960s. Maybe there’s a structural break, maybe there’s some kind of non-linear time trend; at any rate, it would be best to avoid validating past predictions on future data.</w:t>
+      </w:r>
+      <w:r>
+        <w:t xml:space="preserve"> </w:t>
+      </w:r>
+      <w:r>
+        <w:t>Therefore, w</w:t>
+      </w:r>
+      <w:r>
+        <w:t>e will hold the most recent 48 observations as a test set for each tree and train each tree on the previous hundreds of observations. Then, we will test the tree on the last 48 observations in order to “cross-validate” it.</w:t>
+      </w:r>
+      <w:r>
+        <w:t xml:space="preserve"> Within the forest, each tree contains a random subsample of data and features. This means that the last 48 observations in the data may not (indeed, almost certainly will not) be 48 successive observations. Some will be repeated, some will be skipped. Nevertheless, the tree which results from the training set will at least be tested on later data, rather than earlier data.</w:t>
+      </w:r>
+    </w:p>
+    <w:p>
+      <w:pPr>
+        <w:spacing w:after="160"/>
+      </w:pPr>
+      <w:r>
+        <w:lastRenderedPageBreak/>
+        <w:t>The most prominent parameter in a regression tree is the splitting criterion. The most prominent parameter in the random forest is the feature fraction. A standalone tree could be very well-tuned to the data sample and the entirety of the features</w:t>
+      </w:r>
+      <w:r>
+        <w:t>, but we want the tree within the context of the forest to be self-tuning to the data and features that it is given. Therefore, each tree will be tuned independently after it receives a random subsample of both the data and the features. Thus, each tree in the forest will have its own fractional penalty term lambda, which will be generated according to the process described in the previous paragraph.</w:t>
+      </w:r>
+    </w:p>
+    <w:p>
+      <w:pPr>
+        <w:spacing w:after="160"/>
+        <w:rPr>
+          <w:i/>
+          <w:iCs/>
+        </w:rPr>
+      </w:pPr>
+      <w:r>
+        <w:rPr>
+          <w:i/>
+          <w:iCs/>
+        </w:rPr>
+        <w:t>3.4 Coding the Random Forest</w:t>
+      </w:r>
+    </w:p>
+    <w:p>
+      <w:pPr>
+        <w:spacing w:after="160"/>
+      </w:pPr>
+      <w:r>
+        <w:t xml:space="preserve">We began by sourcing some basic random forest R code </w:t>
+      </w:r>
+      <w:r>
+        <w:t xml:space="preserve">from the </w:t>
+      </w:r>
+      <w:proofErr w:type="spellStart"/>
+      <w:r>
+        <w:t>Statworx</w:t>
+      </w:r>
+      <w:proofErr w:type="spellEnd"/>
+      <w:r>
+        <w:t xml:space="preserve"> website. Then we proceeded to customize it. The initial code had a function for the regression tree and a function for the random forest; the random forest function contained a function which was meant to “sprout” trees by calling the regression tree function.</w:t>
+      </w:r>
+    </w:p>
+    <w:p>
+      <w:pPr>
+        <w:spacing w:after="160"/>
+      </w:pPr>
+      <w:r>
+        <w:t>The core function in the regression tree is</w:t>
+      </w:r>
+      <w:r>
+        <w:t xml:space="preserve"> the objective</w:t>
+      </w:r>
+      <w:r>
+        <w:t xml:space="preserve"> function.</w:t>
+      </w:r>
+      <w:r>
+        <w:t xml:space="preserve"> </w:t>
+      </w:r>
+      <w:r>
+        <w:t>The objective function must be called for every feature at every node in the tree.</w:t>
+      </w:r>
+    </w:p>
+    <w:p>
+      <w:pPr>
+        <w:spacing w:after="160"/>
+      </w:pPr>
+      <w:proofErr w:type="gramStart"/>
+      <w:r>
+        <w:t>Thus</w:t>
+      </w:r>
+      <w:proofErr w:type="gramEnd"/>
+      <w:r>
+        <w:t xml:space="preserve"> in a dataset with a</w:t>
+      </w:r>
+      <w:r>
+        <w:t xml:space="preserve"> dependent variable </w:t>
+      </w:r>
+      <w:r>
+        <w:t xml:space="preserve">and ten </w:t>
+      </w:r>
+      <w:r>
+        <w:t>independent variables</w:t>
+      </w:r>
+      <w:r>
+        <w:t xml:space="preserve"> and for a tree which ends up having 100 total nodes (both terminal and non-terminal), the objective function will be run 1,000 times. There are fifty trees in our forest, so even in the simplest case, the objective function will be run 50,000 times to generate a single forest. Ours is not the simplest case, however; each tree is self-tuning, which means that each tree is run and re-run dozens of times before it enters the forest. Assume this occurs twenty-five times, and the objective function will be run 1,250,000 times to generate a single forest.</w:t>
+      </w:r>
+    </w:p>
+    <w:p>
+      <w:pPr>
+        <w:spacing w:after="160"/>
+      </w:pPr>
+      <w:r>
+        <w:t xml:space="preserve">Given limited computational power and time, optimizing this function is key. A difference in efficiency that is practically unnoticeable when the function is run 1,000 or 10,000 times will become unbelievably stark when the function is run 1,250,000 times. The obvious approach to </w:t>
+      </w:r>
+      <w:r>
+        <w:t xml:space="preserve">choosing a split which minimizes SSE is to consider the vector of the dependent variable together with each of the vectors of dependent variables. For each vector of independent variables, the function would follow the same process: Sort the data pairs by increasing order in the independent variable. At each data pair, calculate the SSE of the dependent variable below that pair. Calculate the SSE above and including that pair. Add the SSEs together. Append that SSE to a vector; the vector will be equal in length to the two vectors considered. Identify the minimum SSE in that vector. Identify the value of the independent variable which corresponds to that SSE. </w:t>
+      </w:r>
+    </w:p>
+    <w:p>
+      <w:pPr>
+        <w:spacing w:after="160"/>
+      </w:pPr>
+      <w:r>
+        <w:t>If we were to split according to that independent variable, our optimal split would occur at that observation. We calculate our optimal split and resulting SSE for each of the independent variables. Then we identify the minimum SSE from that collection, along with the corresponding variable and value. We perform the split.</w:t>
+      </w:r>
+      <w:r>
+        <w:t xml:space="preserve"> This method is rather clunky.</w:t>
+      </w:r>
+      <w:r>
+        <w:t xml:space="preserve"> Instead of recalculating the SSE at every data/observation pair, we can simply update the previous SSE. We retain the previous vectors and means, one each for above and below the previous splitting point. We identify the one observation pair that switches from the “above” vector to the “below” vector, </w:t>
+      </w:r>
+      <w:r>
+        <w:lastRenderedPageBreak/>
+        <w:t>and we update our previous vectors and means accordingly. Then we calculate the SSE, given the updated vectors and means. This method is more than twice as efficient.</w:t>
+      </w:r>
+    </w:p>
+    <w:p>
+      <w:pPr>
+        <w:spacing w:after="160"/>
+      </w:pPr>
+      <w:r>
+        <w:t xml:space="preserve">Having optimized the objective function, we turn to customizing and tuning the tree. </w:t>
+      </w:r>
+      <w:r>
+        <w:t xml:space="preserve">The initial regression tree function </w:t>
+      </w:r>
+      <w:r>
+        <w:t>did not contain a penalty function to limit the number of splits; instead, it employed a minimum size requirement for each node. Within a given node, it would determine the optimal split to perform. Then it would check the size of the two nodes that would result from that split.</w:t>
+      </w:r>
+      <w:r>
+        <w:t xml:space="preserve"> </w:t>
+      </w:r>
+      <w:r>
+        <w:t>If either of the resulting nodes contained less than, for example, 10 observations, the split would not occur. The original node would be marked as a terminal node, and the program would move on to consider the next node.</w:t>
+      </w:r>
+    </w:p>
+    <w:p>
+      <w:pPr>
+        <w:spacing w:after="160"/>
+      </w:pPr>
+      <w:r>
+        <w:t>We had a choice for how to limit the number of splits performed. We could either keep the minimum node size stipulation, we could specify a maximum number of nodes or terminal nodes that each tree should contain, or we could implement a penalty on each split. The penalty is the most sophisticated of these methods, since in principle the same penalty allows for a very deep or a very shallow tree, depending on what best suits the data. The other options would tend to result in trees of consistent depth, regardless of the data.</w:t>
+      </w:r>
+    </w:p>
+    <w:p>
+      <w:pPr>
+        <w:spacing w:after="160"/>
+      </w:pPr>
+      <w:r>
+        <w:t xml:space="preserve">But we were still faced with a choice: which type of penalty to use? We could set a fixed penalty, such that the SSE would need to be reduced by a certain, fixed amount in order to justify a split. Since we would allow this fixed number to be tuned for each tree, we could achieve a reasonable fit this way. Or, we could implement a fractional penalty, which is even more flexible. It would require that each split reduce the SSE by at least a certain fraction, probably in the 0.05-0.15 range. If the split failed to reduce the SSE by that fraction, the split would not </w:t>
+      </w:r>
+      <w:proofErr w:type="gramStart"/>
+      <w:r>
+        <w:t>occur</w:t>
+      </w:r>
+      <w:proofErr w:type="gramEnd"/>
+      <w:r>
+        <w:t xml:space="preserve"> and the node would be marked as a terminal node.</w:t>
+      </w:r>
+    </w:p>
+    <w:p>
+      <w:pPr>
+        <w:spacing w:after="160"/>
+      </w:pPr>
+      <w:r>
+        <w:t>Given the increased flexibility that the fractional penalty provided, this seemed like the best choice.</w:t>
+      </w:r>
+      <w:r>
+        <w:t xml:space="preserve"> In a regression tree, it is inevitable that some nodes will contain observations that are very similar, while others contain observations that are only somewhat similar. For example, at the very first split, when all the data is under consideration, it is possible that there really are two clearly distinct groups in the data. The first group represents about half of the data and consists of nearly identical observations. The second group, which likewise represents half of the data, is remarkable for the relative dissimilarity of its observations. Assume that the split is performed correctly, so that the two groups are situated in two different nodes. The first node may very well require no further splits. The second node, on the other hand, consists of observations which have not much in common. It was formed merely by default, the leftover result of the split which so accurately segregated the first group. Here we have a case where some nodes contain observations which are very similar, while some nodes contain observations which are very different.</w:t>
+      </w:r>
+    </w:p>
+    <w:p>
+      <w:pPr>
+        <w:spacing w:after="160"/>
+      </w:pPr>
+      <w:r>
+        <w:t xml:space="preserve">If a node contains observations which are very different, we would want those observations to be further split out, until we had nodes which contained relatively similar observations. In the case of a fixed penalty, this may not occur. A large node may contain relatively similar observations, but because of its sheer size, it reduces the SSE by a given amount when it is split. On the other hand, a smaller node further down on the tree may contain relatively dissimilar </w:t>
+      </w:r>
+      <w:r>
+        <w:lastRenderedPageBreak/>
+        <w:t xml:space="preserve">observations, but because of the node’s small size, a split at this node would only reduce the overall SSE by </w:t>
+      </w:r>
+      <w:r>
+        <w:t xml:space="preserve">so much. </w:t>
+      </w:r>
+    </w:p>
+    <w:p>
+      <w:pPr>
+        <w:spacing w:after="160"/>
+      </w:pPr>
+      <w:r>
+        <w:t>With a fractional penalty, this would not be the case. The large node of similar observations may possess an absolutely larger SSE within the node than the smaller node of dissimilar observations possesses. But the relative reduction in SSE when splitting the smaller node as opposed to the larger node would be greater; thus, the split at the smaller node would be valued more highly than the split at the larger node. This seems appropriate.</w:t>
+      </w:r>
+    </w:p>
+    <w:p>
+      <w:pPr>
+        <w:spacing w:after="160"/>
+      </w:pPr>
+      <w:r>
+        <w:t>With this in mind, we opted for the fractional penalty.</w:t>
+      </w:r>
+      <w:r>
+        <w:t xml:space="preserve"> However, we did not know exactly what the fraction should be. A core tenet (indeed, the core tenet) of machine learning is that models be capable of self-tuning. Thus, rather than stipulate a specific fractional penalty, we opted to allow the tree to self-tune. Looking back, given the wide range of optimal fractional penalty values chosen by different trees in different forests, this decision seems wise.</w:t>
+      </w:r>
+    </w:p>
+    <w:p>
+      <w:pPr>
+        <w:spacing w:after="160"/>
+      </w:pPr>
+      <w:r>
+        <w:t>When tuning the forest, it’s important to consider the trees and the forest itself as complementary entities. In other words, neither the tree nor the forest should be tuned in a vacuum. Instead, the tree should be tuned with the understanding that it will be used in a forest explicitly designed to accommodate overfitting. Thus, we may allow the tree to fit the data more tightly than we would if we planned to use the tree alone for forecasting.</w:t>
+      </w:r>
     </w:p>
     <w:p>
       <w:pPr>
@@ -1876,124 +2346,15 @@
         <w:spacing w:after="160"/>
         <w:rPr>
           <w:b/>
+          <w:bCs/>
         </w:rPr>
       </w:pPr>
       <w:r>
         <w:rPr>
           <w:b/>
-        </w:rPr>
-        <w:t>Tuning</w:t>
-      </w:r>
-    </w:p>
-    <w:p>
-      <w:pPr>
-        <w:spacing w:after="160"/>
-      </w:pPr>
-      <w:r>
-        <w:t xml:space="preserve">The bulk of this project consists in appropriately tuning the forest and the trees. </w:t>
-      </w:r>
-      <w:r>
-        <w:t>W</w:t>
-      </w:r>
-      <w:r>
-        <w:t xml:space="preserve">e anticipate </w:t>
-      </w:r>
-      <w:r>
-        <w:t>t</w:t>
-      </w:r>
-      <w:r>
-        <w:t>wo</w:t>
-      </w:r>
-      <w:r>
-        <w:t xml:space="preserve"> </w:t>
-      </w:r>
-      <w:r>
-        <w:t>special</w:t>
-      </w:r>
-      <w:r>
-        <w:t xml:space="preserve"> difficulties that may arise when using the random forest method on inflation data. </w:t>
-      </w:r>
-      <w:r>
-        <w:t>First, a</w:t>
-      </w:r>
-      <w:r>
-        <w:t>n</w:t>
-      </w:r>
-      <w:r>
-        <w:t xml:space="preserve"> especially prominent challenge that results from the time-series nature of our data is the problem of cross-validation. Any tuning technique will require some form of cross-validation; with cross-sectional data, it is straightforward to use a k-fold cross-validation technique. With time series data, however, the process requires more careful consideration. </w:t>
-      </w:r>
-      <w:r>
-        <w:t>Second</w:t>
-      </w:r>
-      <w:r>
-        <w:t xml:space="preserve">, we realize that our tuned trees will only be used to forecast in the context of a random forest that we also tune. Therefore, a perfectly tuned standalone tree may not actually be the best tree to use in the context of the forest. How do we tune the trees and the forest together? This </w:t>
-      </w:r>
-      <w:r>
-        <w:t>is something we need to consider.</w:t>
-      </w:r>
-      <w:r>
-        <w:t xml:space="preserve"> </w:t>
-      </w:r>
-    </w:p>
-    <w:p>
-      <w:pPr>
-        <w:spacing w:after="160"/>
-      </w:pPr>
-      <w:r>
-        <w:t>In addition to these t</w:t>
-      </w:r>
-      <w:r>
-        <w:t>hree</w:t>
-      </w:r>
-      <w:r>
-        <w:t xml:space="preserve"> concerns, we realize that there are impossibly many parameters to consider. For example, when we randomly sample the data for each tree in the forest, should we sample with replacement? Randomly sample without replacement from a fixed point in time? From a random point in time? How big would this random sample without replacement be? And none of these parameters can be tuned in a vacuum; each of these questions would have to be answered simultaneously with each other and with dozens of other such questions, regarding for instance the number of trees in the forest, the feature fraction for the forest, the splitting penalty for each tree, etc. Thus, to perfectly tune the forest would take an extraordinary amount of computation, which we do not have access to. So, we will focus our efforts on tuning the parameters outlined in the second section, above</w:t>
-      </w:r>
-      <w:r>
-        <w:t>: the fractional penalty on splits and the feature fraction.</w:t>
-      </w:r>
-    </w:p>
-    <w:p>
-      <w:pPr>
-        <w:spacing w:after="160"/>
-      </w:pPr>
-      <w:r>
-        <w:t xml:space="preserve">Instead of the k-fold cross-validation technique favored </w:t>
-      </w:r>
-      <w:r>
-        <w:t>when</w:t>
-      </w:r>
-      <w:r>
-        <w:t xml:space="preserve"> training models on cross-sectional data, we will use an alternative that makes more sense for time series data.</w:t>
-      </w:r>
-      <w:r>
-        <w:t xml:space="preserve"> For all we know, the time series is fundamentally different in the 2010s as opposed to the 1960s. Maybe there’s a structural break, maybe there’s some kind of non-linear time trend; at any rate, it would be best to avoid validating past predictions on future data.</w:t>
-      </w:r>
-      <w:r>
-        <w:t xml:space="preserve"> </w:t>
-      </w:r>
-      <w:r>
-        <w:t>Therefore, w</w:t>
-      </w:r>
-      <w:r>
-        <w:t>e will hold the most recent 48 observations as a test set for each tree and train each tree on the previous hundreds of observations. Then, we will test the tree on the last 48 observations in order to “cross-validate” it.</w:t>
-      </w:r>
-      <w:r>
-        <w:t xml:space="preserve"> Within the forest, each tree contains a random subsample of data and </w:t>
-      </w:r>
-      <w:r>
-        <w:lastRenderedPageBreak/>
-        <w:t>features. This means that the last 48 observations in the data may not (indeed, almost certainly will not) be 48 successive observations. Some will be repeated, some will be skipped. Nevertheless, the tree which results from the training set will at least be tested on later data, rather than earlier data.</w:t>
-      </w:r>
-    </w:p>
-    <w:p>
-      <w:pPr>
-        <w:spacing w:after="160"/>
-      </w:pPr>
-      <w:r>
-        <w:t>The most prominent parameter in a regression tree is the splitting criterion. The most prominent parameter in the random forest is the feature fraction. A standalone tree could be very well-tuned to the data sample and the entirety of the features</w:t>
-      </w:r>
-      <w:r>
-        <w:t>, but we want the tree within the context of the forest to be self-tuning to the data and features that it is given. Therefore, each tree will be tuned independently after it receives a random subsample of both the data and the features. Thus, each tree in the forest will have its own fractional penalty term lambda, which will be generated according to the process described in the previous paragraph.</w:t>
+          <w:bCs/>
+        </w:rPr>
+        <w:t>Results</w:t>
       </w:r>
     </w:p>
     <w:p>
@@ -2014,208 +2375,29 @@
           <w:b/>
           <w:bCs/>
         </w:rPr>
-        <w:t>Working Through the Process</w:t>
-      </w:r>
-    </w:p>
-    <w:p>
-      <w:pPr>
-        <w:spacing w:after="160"/>
-      </w:pPr>
-      <w:r>
-        <w:t xml:space="preserve">We began by sourcing some basic random forest R code </w:t>
-      </w:r>
-      <w:r>
-        <w:t xml:space="preserve">from the </w:t>
-      </w:r>
-      <w:proofErr w:type="spellStart"/>
-      <w:r>
-        <w:t>Statworx</w:t>
-      </w:r>
-      <w:proofErr w:type="spellEnd"/>
-      <w:r>
-        <w:t xml:space="preserve"> website. Then we proceeded to customize it. The initial code had a function for the regression tree and a function for the random forest; the random forest function contained a function which was meant to “sprout” trees by calling the regression tree function.</w:t>
-      </w:r>
-    </w:p>
-    <w:p>
-      <w:pPr>
-        <w:spacing w:after="160"/>
-      </w:pPr>
-      <w:r>
-        <w:t>The core function in the regression tree is</w:t>
-      </w:r>
-      <w:r>
-        <w:t xml:space="preserve"> the objective</w:t>
-      </w:r>
-      <w:r>
-        <w:t xml:space="preserve"> function.</w:t>
-      </w:r>
-      <w:r>
-        <w:t xml:space="preserve"> </w:t>
-      </w:r>
-      <w:r>
-        <w:t>The objective function must be called for every feature at every node in the tree.</w:t>
-      </w:r>
-    </w:p>
-    <w:p>
-      <w:pPr>
-        <w:spacing w:after="160"/>
-      </w:pPr>
-      <w:proofErr w:type="gramStart"/>
-      <w:r>
-        <w:t>Thus</w:t>
-      </w:r>
-      <w:proofErr w:type="gramEnd"/>
-      <w:r>
-        <w:t xml:space="preserve"> in a dataset with a</w:t>
-      </w:r>
-      <w:r>
-        <w:t xml:space="preserve"> dependent variable </w:t>
-      </w:r>
-      <w:r>
-        <w:t xml:space="preserve">and ten </w:t>
-      </w:r>
-      <w:r>
-        <w:t>independent variables</w:t>
-      </w:r>
-      <w:r>
-        <w:t xml:space="preserve"> and for a tree which ends up having 100 total nodes (both terminal and non-terminal), the objective function will be run 1,000 times. There are fifty trees in our forest, so even in the simplest case, the objective function will be run 50,000 times to generate a single forest. Ours is not the simplest case, however; each tree is self-tuning, which means that each tree is run and re-run dozens of times before it enters the forest. Assume this occurs twenty-five times, and the objective function will be run 1,250,000 times to generate a single forest.</w:t>
-      </w:r>
-    </w:p>
-    <w:p>
-      <w:pPr>
-        <w:spacing w:after="160"/>
-      </w:pPr>
-      <w:r>
-        <w:t xml:space="preserve">Given limited computational power and time, optimizing this function is key. A difference in efficiency that is practically unnoticeable when the function is run 1,000 or 10,000 times will become unbelievably stark when the function is run 1,250,000 times. The obvious approach to </w:t>
-      </w:r>
-      <w:r>
-        <w:t xml:space="preserve">choosing a split which minimizes SSE is to consider the vector of the dependent variable together with each of the vectors of dependent variables. For each vector of independent variables, the function would follow the same process: Sort the data pairs by increasing order in the independent variable. At each data pair, calculate the SSE of the dependent variable below that pair. Calculate the SSE above and including that pair. Add the SSEs together. Append that SSE to a vector; the vector will be equal in length to the two vectors considered. Identify the minimum SSE in that vector. Identify the value of the independent variable which corresponds to that SSE. </w:t>
-      </w:r>
-    </w:p>
-    <w:p>
-      <w:pPr>
-        <w:spacing w:after="160"/>
-      </w:pPr>
-      <w:r>
-        <w:t>If we were to split according to that independent variable, our optimal split would occur at that observation. We calculate our optimal split and resulting SSE for each of the independent variables. Then we identify the minimum SSE from that collection, along with the corresponding variable and value. We perform the split.</w:t>
-      </w:r>
-      <w:r>
-        <w:t xml:space="preserve"> This method is rather clunky.</w:t>
-      </w:r>
-      <w:r>
-        <w:t xml:space="preserve"> Instead of recalculating </w:t>
-      </w:r>
-      <w:r>
-        <w:lastRenderedPageBreak/>
-        <w:t>the SSE at every data/observation pair, we can simply update the previous SSE. We retain the previous vectors and means, one each for above and below the previous splitting point. We identify the one observation pair that switches from the “above” vector to the “below” vector, and we update our previous vectors and means accordingly. Then we calculate the SSE, given the updated vectors and means. This method is more than twice as efficient.</w:t>
-      </w:r>
-    </w:p>
-    <w:p>
-      <w:pPr>
-        <w:spacing w:after="160"/>
-      </w:pPr>
-      <w:r>
-        <w:t xml:space="preserve">Having optimized the objective function, we turn to customizing and tuning the tree. </w:t>
-      </w:r>
-      <w:r>
-        <w:t xml:space="preserve">The initial regression tree function </w:t>
-      </w:r>
-      <w:r>
-        <w:t>did not contain a penalty function to limit the number of splits; instead, it employed a minimum size requirement for each node. Within a given node, it would determine the optimal split to perform. Then it would check the size of the two nodes that would result from that split.</w:t>
-      </w:r>
-      <w:r>
-        <w:t xml:space="preserve"> </w:t>
-      </w:r>
-      <w:r>
-        <w:t>If either of the resulting nodes contained less than, for example, 10 observations, the split would not occur. The original node would be marked as a terminal node, and the program would move on to consider the next node.</w:t>
-      </w:r>
-    </w:p>
-    <w:p>
-      <w:pPr>
-        <w:spacing w:after="160"/>
-      </w:pPr>
-      <w:r>
-        <w:t>We had a choice for how to limit the number of splits performed. We could either keep the minimum node size stipulation, we could specify a maximum number of nodes or terminal nodes that each tree should contain, or we could implement a penalty on each split. The penalty is the most sophisticated of these methods, since in principle the same penalty allows for a very deep or a very shallow tree, depending on what best suits the data. The other options would tend to result in trees of consistent depth, regardless of the data.</w:t>
-      </w:r>
-    </w:p>
-    <w:p>
-      <w:pPr>
-        <w:spacing w:after="160"/>
-      </w:pPr>
-      <w:r>
-        <w:t xml:space="preserve">But we were still faced with a choice: which type of penalty to use? We could set a fixed penalty, such that the SSE would need to be reduced by a certain, fixed amount in order to justify a split. Since we would allow this fixed number to be tuned for each tree, we could achieve a reasonable fit this way. Or, we could implement a fractional penalty, which is even more flexible. It would require that each split reduce the SSE by at least a certain fraction, probably in the 0.05-0.15 range. If the split failed to reduce the SSE by that fraction, the split would not </w:t>
-      </w:r>
-      <w:proofErr w:type="gramStart"/>
-      <w:r>
-        <w:t>occur</w:t>
-      </w:r>
-      <w:proofErr w:type="gramEnd"/>
-      <w:r>
-        <w:t xml:space="preserve"> and the node would be marked as a terminal node.</w:t>
-      </w:r>
-    </w:p>
-    <w:p>
-      <w:pPr>
-        <w:spacing w:after="160"/>
-      </w:pPr>
-      <w:r>
-        <w:t>Given the increased flexibility that the fractional penalty provided, this seemed like the best choice.</w:t>
-      </w:r>
-      <w:r>
-        <w:t xml:space="preserve"> In a regression tree, it is inevitable that some nodes will contain observations that are very similar, while others contain observations that are only somewhat similar. For example, at the very first split, when all the data is under consideration, it is possible that there really are two clearly distinct groups in the data. The first group represents about half of the data and consists of nearly identical observations. The second group, which likewise represents half of the data, is remarkable for the relative dissimilarity of its observations. Assume that the split is performed correctly, so that the two groups are situated in two different nodes. The first node may very well require no further splits. The second node, on the other hand, consists of observations which have not much in common. It was formed merely by default, the leftover result of the split which so accurately segregated the first group. Here we have a case where some nodes contain observations which are very similar, while some nodes contain observations which are very different.</w:t>
-      </w:r>
-    </w:p>
-    <w:p>
-      <w:pPr>
-        <w:spacing w:after="160"/>
-      </w:pPr>
-      <w:r>
-        <w:t xml:space="preserve">If a node contains observations which are very different, we would want those observations to be further split out, until we had nodes which contained relatively similar observations. In the case of a fixed penalty, this may not occur. A large node may contain relatively similar </w:t>
-      </w:r>
-      <w:r>
-        <w:lastRenderedPageBreak/>
-        <w:t xml:space="preserve">observations, but because of its sheer size, it reduces the SSE by a given amount when it is split. On the other hand, a smaller node further down on the tree may contain relatively dissimilar observations, but because of the node’s small size, a split at this node would only reduce the overall SSE by </w:t>
-      </w:r>
-      <w:r>
-        <w:t xml:space="preserve">so much. </w:t>
-      </w:r>
-    </w:p>
-    <w:p>
-      <w:pPr>
-        <w:spacing w:after="160"/>
-      </w:pPr>
-      <w:r>
-        <w:t>With a fractional penalty, this would not be the case. The large node of similar observations may possess an absolutely larger SSE within the node than the smaller node of dissimilar observations possesses. But the relative reduction in SSE when splitting the smaller node as opposed to the larger node would be greater; thus, the split at the smaller node would be valued more highly than the split at the larger node. This seems appropriate.</w:t>
-      </w:r>
-    </w:p>
-    <w:p>
-      <w:pPr>
-        <w:spacing w:after="160"/>
-      </w:pPr>
-      <w:r>
-        <w:t>With this in mind, we opted for the fractional penalty.</w:t>
-      </w:r>
-      <w:r>
-        <w:t xml:space="preserve"> However, we did not know exactly what the fraction should be. A core tenet (indeed, the core tenet) of machine learning is that models be capable of self-tuning. Thus, rather than stipulate a specific fractional penalty, we opted to allow the tree to self-tune. Looking back, given the wide range of optimal fractional penalty values chosen by different trees in different forests, this decision seems wise.</w:t>
-      </w:r>
-    </w:p>
-    <w:p>
-      <w:pPr>
-        <w:spacing w:after="160"/>
-      </w:pPr>
-      <w:r>
-        <w:t>When tuning the forest, it’s important to consider the trees and the forest itself as complementary entities. In other words, neither the tree nor the forest should be tuned in a vacuum. Instead, the tree should be tuned with the understanding that it will be used in a forest explicitly designed to accommodate overfitting. Thus, we may allow the tree to fit the data more tightly than we would if we planned to use the tree alone for forecasting.</w:t>
-      </w:r>
-    </w:p>
-    <w:p>
-      <w:pPr>
-        <w:spacing w:after="160"/>
-      </w:pPr>
-    </w:p>
-    <w:p>
-      <w:pPr>
-        <w:spacing w:after="160"/>
-      </w:pPr>
+        <w:t>Implications</w:t>
+      </w:r>
+    </w:p>
+    <w:p>
+      <w:pPr>
+        <w:pStyle w:val="ListParagraph"/>
+        <w:numPr>
+          <w:ilvl w:val="0"/>
+          <w:numId w:val="2"/>
+        </w:numPr>
+        <w:spacing w:after="160"/>
+        <w:rPr>
+          <w:b/>
+          <w:bCs/>
+        </w:rPr>
+      </w:pPr>
+      <w:r>
+        <w:rPr>
+          <w:b/>
+          <w:bCs/>
+        </w:rPr>
+        <w:t>Conclusion</w:t>
+      </w:r>
     </w:p>
     <w:p>
       <w:pPr>
@@ -2330,7 +2512,6 @@
         <w:rPr>
           <w:rFonts w:ascii="Times New Roman" w:eastAsia="Times New Roman" w:hAnsi="Times New Roman" w:cs="Times New Roman"/>
         </w:rPr>
-        <w:lastRenderedPageBreak/>
         <w:t xml:space="preserve">“Coding Random Forests in 100 Lines of Code.” </w:t>
       </w:r>
       <w:proofErr w:type="spellStart"/>
@@ -2360,6 +2541,7 @@
         <w:rPr>
           <w:rFonts w:ascii="Times New Roman" w:eastAsia="Times New Roman" w:hAnsi="Times New Roman" w:cs="Times New Roman"/>
         </w:rPr>
+        <w:lastRenderedPageBreak/>
         <w:t xml:space="preserve">“Coding Regression Trees in 150 Lines of Code.” </w:t>
       </w:r>
       <w:proofErr w:type="spellStart"/>

</xml_diff>

<commit_message>
Perform tests, edit draft
</commit_message>
<xml_diff>
--- a/docs/Thesis Draft.docx
+++ b/docs/Thesis Draft.docx
@@ -92,7 +92,7 @@
           </mc:Choice>
           <mc:Fallback>
             <w:pict>
-              <v:line w14:anchorId="75F0BB69" id="Straight Connector 1" o:spid="_x0000_s1026" style="position:absolute;z-index:251659264;visibility:visible;mso-wrap-style:square;mso-width-percent:0;mso-wrap-distance-left:9pt;mso-wrap-distance-top:0;mso-wrap-distance-right:9pt;mso-wrap-distance-bottom:0;mso-position-horizontal:absolute;mso-position-horizontal-relative:text;mso-position-vertical:absolute;mso-position-vertical-relative:text;mso-width-percent:0;mso-width-relative:margin" from="178.45pt,16.6pt" to="466.45pt,16.6pt" o:gfxdata="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" strokecolor="black [3213]" strokeweight="1pt">
+              <v:line w14:anchorId="78B58C4C" id="Straight Connector 1" o:spid="_x0000_s1026" style="position:absolute;z-index:251659264;visibility:visible;mso-wrap-style:square;mso-width-percent:0;mso-wrap-distance-left:9pt;mso-wrap-distance-top:0;mso-wrap-distance-right:9pt;mso-wrap-distance-bottom:0;mso-position-horizontal:absolute;mso-position-horizontal-relative:text;mso-position-vertical:absolute;mso-position-vertical-relative:text;mso-width-percent:0;mso-width-relative:margin" from="178.45pt,16.6pt" to="466.45pt,16.6pt" o:gfxdata="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" strokecolor="black [3213]" strokeweight="1pt">
                 <v:stroke joinstyle="miter"/>
               </v:line>
             </w:pict>
@@ -3144,97 +3144,88 @@
           <w:sz w:val="22"/>
           <w:szCs w:val="22"/>
         </w:rPr>
-        <w:t xml:space="preserve">is a time series: United States CPI monthly inflation, seasonally adjusted, 1959-2020. </w:t>
-      </w:r>
-      <w:r>
-        <w:rPr>
-          <w:rFonts w:ascii="Times New Roman" w:hAnsi="Times New Roman" w:cs="Times New Roman"/>
-          <w:bCs/>
-          <w:sz w:val="22"/>
-          <w:szCs w:val="22"/>
-        </w:rPr>
-        <w:t xml:space="preserve">Time series data is </w:t>
-      </w:r>
-      <w:r>
-        <w:rPr>
-          <w:rFonts w:ascii="Times New Roman" w:hAnsi="Times New Roman" w:cs="Times New Roman"/>
-          <w:bCs/>
-          <w:sz w:val="22"/>
-          <w:szCs w:val="22"/>
-        </w:rPr>
-        <w:t>tricky:</w:t>
-      </w:r>
-      <w:r>
-        <w:rPr>
-          <w:rFonts w:ascii="Times New Roman" w:hAnsi="Times New Roman" w:cs="Times New Roman"/>
-          <w:bCs/>
-          <w:sz w:val="22"/>
-          <w:szCs w:val="22"/>
-        </w:rPr>
-        <w:t xml:space="preserve"> </w:t>
-      </w:r>
-      <w:r>
-        <w:rPr>
-          <w:rFonts w:ascii="Times New Roman" w:hAnsi="Times New Roman" w:cs="Times New Roman"/>
-          <w:bCs/>
-          <w:sz w:val="22"/>
-          <w:szCs w:val="22"/>
-        </w:rPr>
-        <w:t>i</w:t>
-      </w:r>
-      <w:r>
-        <w:rPr>
-          <w:rFonts w:ascii="Times New Roman" w:hAnsi="Times New Roman" w:cs="Times New Roman"/>
-          <w:bCs/>
-          <w:sz w:val="22"/>
-          <w:szCs w:val="22"/>
-        </w:rPr>
-        <w:t xml:space="preserve">t suffers from seasonality, trends, covariance, </w:t>
-      </w:r>
-      <w:r>
-        <w:rPr>
-          <w:rFonts w:ascii="Times New Roman" w:hAnsi="Times New Roman" w:cs="Times New Roman"/>
-          <w:bCs/>
-          <w:sz w:val="22"/>
-          <w:szCs w:val="22"/>
-        </w:rPr>
-        <w:t>to name just a few</w:t>
-      </w:r>
-      <w:r>
-        <w:rPr>
-          <w:rFonts w:ascii="Times New Roman" w:hAnsi="Times New Roman" w:cs="Times New Roman"/>
-          <w:bCs/>
-          <w:sz w:val="22"/>
-          <w:szCs w:val="22"/>
-        </w:rPr>
-        <w:t xml:space="preserve">. Many of the classical models </w:t>
-      </w:r>
-      <w:r>
-        <w:rPr>
-          <w:rFonts w:ascii="Times New Roman" w:hAnsi="Times New Roman" w:cs="Times New Roman"/>
-          <w:bCs/>
-          <w:sz w:val="22"/>
-          <w:szCs w:val="22"/>
-        </w:rPr>
-        <w:t xml:space="preserve">(especially, the ARIMA model) </w:t>
-      </w:r>
-      <w:r>
-        <w:rPr>
-          <w:rFonts w:ascii="Times New Roman" w:hAnsi="Times New Roman" w:cs="Times New Roman"/>
-          <w:bCs/>
-          <w:sz w:val="22"/>
-          <w:szCs w:val="22"/>
-        </w:rPr>
-        <w:t xml:space="preserve">are explicitly designed to </w:t>
-      </w:r>
-      <w:r>
-        <w:rPr>
-          <w:rFonts w:ascii="Times New Roman" w:hAnsi="Times New Roman" w:cs="Times New Roman"/>
-          <w:bCs/>
-          <w:sz w:val="22"/>
-          <w:szCs w:val="22"/>
-        </w:rPr>
-        <w:t>handle those difficulties. The random forest method is not. It is designed for classification of cross-sectional data.</w:t>
+        <w:t xml:space="preserve">is a time series: United States </w:t>
+      </w:r>
+      <w:r>
+        <w:rPr>
+          <w:rFonts w:ascii="Times New Roman" w:hAnsi="Times New Roman" w:cs="Times New Roman"/>
+          <w:bCs/>
+          <w:sz w:val="22"/>
+          <w:szCs w:val="22"/>
+        </w:rPr>
+        <w:t>Consumer Price Index (</w:t>
+      </w:r>
+      <w:r>
+        <w:rPr>
+          <w:rFonts w:ascii="Times New Roman" w:hAnsi="Times New Roman" w:cs="Times New Roman"/>
+          <w:bCs/>
+          <w:sz w:val="22"/>
+          <w:szCs w:val="22"/>
+        </w:rPr>
+        <w:t>CPI</w:t>
+      </w:r>
+      <w:r>
+        <w:rPr>
+          <w:rFonts w:ascii="Times New Roman" w:hAnsi="Times New Roman" w:cs="Times New Roman"/>
+          <w:bCs/>
+          <w:sz w:val="22"/>
+          <w:szCs w:val="22"/>
+        </w:rPr>
+        <w:t>)</w:t>
+      </w:r>
+      <w:r>
+        <w:rPr>
+          <w:rFonts w:ascii="Times New Roman" w:hAnsi="Times New Roman" w:cs="Times New Roman"/>
+          <w:bCs/>
+          <w:sz w:val="22"/>
+          <w:szCs w:val="22"/>
+        </w:rPr>
+        <w:t xml:space="preserve"> monthly inflation, seasonally adjusted, </w:t>
+      </w:r>
+      <w:r>
+        <w:rPr>
+          <w:rFonts w:ascii="Times New Roman" w:hAnsi="Times New Roman" w:cs="Times New Roman"/>
+          <w:bCs/>
+          <w:sz w:val="22"/>
+          <w:szCs w:val="22"/>
+        </w:rPr>
+        <w:t xml:space="preserve">January </w:t>
+      </w:r>
+      <w:r>
+        <w:rPr>
+          <w:rFonts w:ascii="Times New Roman" w:hAnsi="Times New Roman" w:cs="Times New Roman"/>
+          <w:bCs/>
+          <w:sz w:val="22"/>
+          <w:szCs w:val="22"/>
+        </w:rPr>
+        <w:t>1959</w:t>
+      </w:r>
+      <w:r>
+        <w:rPr>
+          <w:rFonts w:ascii="Times New Roman" w:hAnsi="Times New Roman" w:cs="Times New Roman"/>
+          <w:bCs/>
+          <w:sz w:val="22"/>
+          <w:szCs w:val="22"/>
+        </w:rPr>
+        <w:t xml:space="preserve"> – January </w:t>
+      </w:r>
+      <w:r>
+        <w:rPr>
+          <w:rFonts w:ascii="Times New Roman" w:hAnsi="Times New Roman" w:cs="Times New Roman"/>
+          <w:bCs/>
+          <w:sz w:val="22"/>
+          <w:szCs w:val="22"/>
+        </w:rPr>
+        <w:t xml:space="preserve">2020. </w:t>
+      </w:r>
+      <w:r>
+        <w:rPr>
+          <w:rFonts w:ascii="Times New Roman" w:hAnsi="Times New Roman" w:cs="Times New Roman"/>
+          <w:bCs/>
+          <w:sz w:val="22"/>
+          <w:szCs w:val="22"/>
+        </w:rPr>
+        <w:t xml:space="preserve">I use the Consumer Price Index for All Urban Consumers dataset from the St. Louis Fed. Data is given at the monthly level. I produce inflation data by taking the log difference of monthly CPI data. </w:t>
       </w:r>
     </w:p>
     <w:p>
@@ -3256,6 +3247,123 @@
           <w:sz w:val="22"/>
           <w:szCs w:val="22"/>
         </w:rPr>
+        <w:t xml:space="preserve">Time series data is </w:t>
+      </w:r>
+      <w:r>
+        <w:rPr>
+          <w:rFonts w:ascii="Times New Roman" w:hAnsi="Times New Roman" w:cs="Times New Roman"/>
+          <w:bCs/>
+          <w:sz w:val="22"/>
+          <w:szCs w:val="22"/>
+        </w:rPr>
+        <w:t>tricky:</w:t>
+      </w:r>
+      <w:r>
+        <w:rPr>
+          <w:rFonts w:ascii="Times New Roman" w:hAnsi="Times New Roman" w:cs="Times New Roman"/>
+          <w:bCs/>
+          <w:sz w:val="22"/>
+          <w:szCs w:val="22"/>
+        </w:rPr>
+        <w:t xml:space="preserve"> </w:t>
+      </w:r>
+      <w:r>
+        <w:rPr>
+          <w:rFonts w:ascii="Times New Roman" w:hAnsi="Times New Roman" w:cs="Times New Roman"/>
+          <w:bCs/>
+          <w:sz w:val="22"/>
+          <w:szCs w:val="22"/>
+        </w:rPr>
+        <w:t>i</w:t>
+      </w:r>
+      <w:r>
+        <w:rPr>
+          <w:rFonts w:ascii="Times New Roman" w:hAnsi="Times New Roman" w:cs="Times New Roman"/>
+          <w:bCs/>
+          <w:sz w:val="22"/>
+          <w:szCs w:val="22"/>
+        </w:rPr>
+        <w:t>t suffers from seasonality, trends,</w:t>
+      </w:r>
+      <w:r>
+        <w:rPr>
+          <w:rFonts w:ascii="Times New Roman" w:hAnsi="Times New Roman" w:cs="Times New Roman"/>
+          <w:bCs/>
+          <w:sz w:val="22"/>
+          <w:szCs w:val="22"/>
+        </w:rPr>
+        <w:t xml:space="preserve"> and</w:t>
+      </w:r>
+      <w:r>
+        <w:rPr>
+          <w:rFonts w:ascii="Times New Roman" w:hAnsi="Times New Roman" w:cs="Times New Roman"/>
+          <w:bCs/>
+          <w:sz w:val="22"/>
+          <w:szCs w:val="22"/>
+        </w:rPr>
+        <w:t xml:space="preserve"> covariance, </w:t>
+      </w:r>
+      <w:r>
+        <w:rPr>
+          <w:rFonts w:ascii="Times New Roman" w:hAnsi="Times New Roman" w:cs="Times New Roman"/>
+          <w:bCs/>
+          <w:sz w:val="22"/>
+          <w:szCs w:val="22"/>
+        </w:rPr>
+        <w:t>to name just a few</w:t>
+      </w:r>
+      <w:r>
+        <w:rPr>
+          <w:rFonts w:ascii="Times New Roman" w:hAnsi="Times New Roman" w:cs="Times New Roman"/>
+          <w:bCs/>
+          <w:sz w:val="22"/>
+          <w:szCs w:val="22"/>
+        </w:rPr>
+        <w:t xml:space="preserve">. Many of the classical models </w:t>
+      </w:r>
+      <w:r>
+        <w:rPr>
+          <w:rFonts w:ascii="Times New Roman" w:hAnsi="Times New Roman" w:cs="Times New Roman"/>
+          <w:bCs/>
+          <w:sz w:val="22"/>
+          <w:szCs w:val="22"/>
+        </w:rPr>
+        <w:t xml:space="preserve">(especially, the ARIMA model) </w:t>
+      </w:r>
+      <w:r>
+        <w:rPr>
+          <w:rFonts w:ascii="Times New Roman" w:hAnsi="Times New Roman" w:cs="Times New Roman"/>
+          <w:bCs/>
+          <w:sz w:val="22"/>
+          <w:szCs w:val="22"/>
+        </w:rPr>
+        <w:t xml:space="preserve">are explicitly designed to </w:t>
+      </w:r>
+      <w:r>
+        <w:rPr>
+          <w:rFonts w:ascii="Times New Roman" w:hAnsi="Times New Roman" w:cs="Times New Roman"/>
+          <w:bCs/>
+          <w:sz w:val="22"/>
+          <w:szCs w:val="22"/>
+        </w:rPr>
+        <w:t>handle those difficulties. The random forest method is not. It is designed for classification of cross-sectional data.</w:t>
+      </w:r>
+      <w:r>
+        <w:rPr>
+          <w:rFonts w:ascii="Times New Roman" w:hAnsi="Times New Roman" w:cs="Times New Roman"/>
+          <w:bCs/>
+          <w:sz w:val="22"/>
+          <w:szCs w:val="22"/>
+        </w:rPr>
+        <w:t xml:space="preserve"> </w:t>
+      </w:r>
+      <w:r>
+        <w:rPr>
+          <w:rFonts w:ascii="Times New Roman" w:hAnsi="Times New Roman" w:cs="Times New Roman"/>
+          <w:bCs/>
+          <w:sz w:val="22"/>
+          <w:szCs w:val="22"/>
+        </w:rPr>
         <w:t xml:space="preserve">With this in mind, </w:t>
       </w:r>
       <w:r>
@@ -3301,7 +3409,160 @@
           <w:sz w:val="22"/>
           <w:szCs w:val="22"/>
         </w:rPr>
-        <w:t xml:space="preserve">use is </w:t>
+        <w:t>use is seasonally</w:t>
+      </w:r>
+      <w:r>
+        <w:rPr>
+          <w:rFonts w:ascii="Times New Roman" w:hAnsi="Times New Roman" w:cs="Times New Roman"/>
+          <w:bCs/>
+          <w:sz w:val="22"/>
+          <w:szCs w:val="22"/>
+        </w:rPr>
+        <w:t xml:space="preserve"> </w:t>
+      </w:r>
+      <w:r>
+        <w:rPr>
+          <w:rFonts w:ascii="Times New Roman" w:hAnsi="Times New Roman" w:cs="Times New Roman"/>
+          <w:bCs/>
+          <w:sz w:val="22"/>
+          <w:szCs w:val="22"/>
+        </w:rPr>
+        <w:t xml:space="preserve">adjusted. This should account for seasonality issues. </w:t>
+      </w:r>
+      <w:r>
+        <w:rPr>
+          <w:rFonts w:ascii="Times New Roman" w:hAnsi="Times New Roman" w:cs="Times New Roman"/>
+          <w:bCs/>
+          <w:sz w:val="22"/>
+          <w:szCs w:val="22"/>
+        </w:rPr>
+        <w:t xml:space="preserve">An Augmented Dickey-Fuller test rejects the null hypothesis of a unit root </w:t>
+      </w:r>
+      <w:r>
+        <w:rPr>
+          <w:rFonts w:ascii="Times New Roman" w:hAnsi="Times New Roman" w:cs="Times New Roman"/>
+          <w:bCs/>
+          <w:sz w:val="22"/>
+          <w:szCs w:val="22"/>
+        </w:rPr>
+        <w:t xml:space="preserve">at the </w:t>
+      </w:r>
+      <w:r>
+        <w:rPr>
+          <w:rFonts w:ascii="Times New Roman" w:hAnsi="Times New Roman" w:cs="Times New Roman"/>
+          <w:bCs/>
+          <w:sz w:val="22"/>
+          <w:szCs w:val="22"/>
+        </w:rPr>
+        <w:t>5</w:t>
+      </w:r>
+      <w:r>
+        <w:rPr>
+          <w:rFonts w:ascii="Times New Roman" w:hAnsi="Times New Roman" w:cs="Times New Roman"/>
+          <w:bCs/>
+          <w:sz w:val="22"/>
+          <w:szCs w:val="22"/>
+        </w:rPr>
+        <w:t>% level</w:t>
+      </w:r>
+      <w:r>
+        <w:rPr>
+          <w:rFonts w:ascii="Times New Roman" w:hAnsi="Times New Roman" w:cs="Times New Roman"/>
+          <w:bCs/>
+          <w:sz w:val="22"/>
+          <w:szCs w:val="22"/>
+        </w:rPr>
+        <w:t>.</w:t>
+      </w:r>
+      <w:r>
+        <w:rPr>
+          <w:rFonts w:ascii="Times New Roman" w:hAnsi="Times New Roman" w:cs="Times New Roman"/>
+          <w:bCs/>
+          <w:sz w:val="22"/>
+          <w:szCs w:val="22"/>
+        </w:rPr>
+        <w:t xml:space="preserve"> In other words, there is very strong evidence that the series is stationary</w:t>
+      </w:r>
+      <w:r>
+        <w:rPr>
+          <w:rFonts w:ascii="Times New Roman" w:hAnsi="Times New Roman" w:cs="Times New Roman"/>
+          <w:bCs/>
+          <w:sz w:val="22"/>
+          <w:szCs w:val="22"/>
+        </w:rPr>
+        <w:t xml:space="preserve">. </w:t>
+      </w:r>
+      <w:r>
+        <w:rPr>
+          <w:rFonts w:ascii="Times New Roman" w:hAnsi="Times New Roman" w:cs="Times New Roman"/>
+          <w:bCs/>
+          <w:sz w:val="22"/>
+          <w:szCs w:val="22"/>
+        </w:rPr>
+        <w:t xml:space="preserve">There is no </w:t>
+      </w:r>
+      <w:r>
+        <w:rPr>
+          <w:rFonts w:ascii="Times New Roman" w:hAnsi="Times New Roman" w:cs="Times New Roman"/>
+          <w:bCs/>
+          <w:sz w:val="22"/>
+          <w:szCs w:val="22"/>
+        </w:rPr>
+        <w:t xml:space="preserve">significant </w:t>
+      </w:r>
+      <w:r>
+        <w:rPr>
+          <w:rFonts w:ascii="Times New Roman" w:hAnsi="Times New Roman" w:cs="Times New Roman"/>
+          <w:bCs/>
+          <w:sz w:val="22"/>
+          <w:szCs w:val="22"/>
+        </w:rPr>
+        <w:t>evidence of a structural brea</w:t>
+      </w:r>
+      <w:r>
+        <w:rPr>
+          <w:rFonts w:ascii="Times New Roman" w:hAnsi="Times New Roman" w:cs="Times New Roman"/>
+          <w:bCs/>
+          <w:sz w:val="22"/>
+          <w:szCs w:val="22"/>
+        </w:rPr>
+        <w:t>k, assuming that the data follows a general AR(1) process</w:t>
+      </w:r>
+      <w:r>
+        <w:rPr>
+          <w:rFonts w:ascii="Times New Roman" w:hAnsi="Times New Roman" w:cs="Times New Roman"/>
+          <w:bCs/>
+          <w:sz w:val="22"/>
+          <w:szCs w:val="22"/>
+        </w:rPr>
+        <w:t>.</w:t>
+      </w:r>
+      <w:r>
+        <w:rPr>
+          <w:rFonts w:ascii="Times New Roman" w:hAnsi="Times New Roman" w:cs="Times New Roman"/>
+          <w:bCs/>
+          <w:sz w:val="22"/>
+          <w:szCs w:val="22"/>
+        </w:rPr>
+        <w:t xml:space="preserve"> </w:t>
+      </w:r>
+      <w:r>
+        <w:rPr>
+          <w:rFonts w:ascii="Times New Roman" w:hAnsi="Times New Roman" w:cs="Times New Roman"/>
+          <w:bCs/>
+          <w:sz w:val="22"/>
+          <w:szCs w:val="22"/>
+        </w:rPr>
+        <w:t xml:space="preserve">A Spearman rank correlation test </w:t>
+      </w:r>
+      <w:r>
+        <w:rPr>
+          <w:rFonts w:ascii="Times New Roman" w:hAnsi="Times New Roman" w:cs="Times New Roman"/>
+          <w:bCs/>
+          <w:sz w:val="22"/>
+          <w:szCs w:val="22"/>
+        </w:rPr>
+        <w:t xml:space="preserve">rejects the null hypothesis of no time </w:t>
       </w:r>
       <w:proofErr w:type="gramStart"/>
       <w:r>
@@ -3311,7 +3572,7 @@
           <w:sz w:val="22"/>
           <w:szCs w:val="22"/>
         </w:rPr>
-        <w:t>seasonally-adjusted</w:t>
+        <w:t>trend, and</w:t>
       </w:r>
       <w:proofErr w:type="gramEnd"/>
       <w:r>
@@ -3321,46 +3582,25 @@
           <w:sz w:val="22"/>
           <w:szCs w:val="22"/>
         </w:rPr>
-        <w:t xml:space="preserve">. This should account for seasonality issues. It is also stationary, according to a unit root test. </w:t>
-      </w:r>
-      <w:r>
-        <w:rPr>
-          <w:rFonts w:ascii="Times New Roman" w:hAnsi="Times New Roman" w:cs="Times New Roman"/>
-          <w:bCs/>
-          <w:sz w:val="22"/>
-          <w:szCs w:val="22"/>
-          <w:u w:val="single"/>
-        </w:rPr>
-        <w:t xml:space="preserve">There is no </w:t>
-      </w:r>
-      <w:r>
-        <w:rPr>
-          <w:rFonts w:ascii="Times New Roman" w:hAnsi="Times New Roman" w:cs="Times New Roman"/>
-          <w:bCs/>
-          <w:sz w:val="22"/>
-          <w:szCs w:val="22"/>
-          <w:u w:val="single"/>
-        </w:rPr>
-        <w:t xml:space="preserve">significant </w:t>
-      </w:r>
-      <w:r>
-        <w:rPr>
-          <w:rFonts w:ascii="Times New Roman" w:hAnsi="Times New Roman" w:cs="Times New Roman"/>
-          <w:bCs/>
-          <w:sz w:val="22"/>
-          <w:szCs w:val="22"/>
-          <w:u w:val="single"/>
-        </w:rPr>
-        <w:t>evidence of a structural break or a time trend.</w:t>
-      </w:r>
-      <w:r>
-        <w:rPr>
-          <w:rFonts w:ascii="Times New Roman" w:hAnsi="Times New Roman" w:cs="Times New Roman"/>
-          <w:bCs/>
-          <w:sz w:val="22"/>
-          <w:szCs w:val="22"/>
-        </w:rPr>
-        <w:t xml:space="preserve"> </w:t>
+        <w:t xml:space="preserve"> suggests the presence of a negative time trend in the data.</w:t>
+      </w:r>
+      <w:r>
+        <w:rPr>
+          <w:rFonts w:ascii="Times New Roman" w:hAnsi="Times New Roman" w:cs="Times New Roman"/>
+          <w:bCs/>
+          <w:sz w:val="22"/>
+          <w:szCs w:val="22"/>
+        </w:rPr>
+        <w:t xml:space="preserve"> A least squares regression of the data against a time trend and a constant </w:t>
+      </w:r>
+      <w:r>
+        <w:rPr>
+          <w:rFonts w:ascii="Times New Roman" w:hAnsi="Times New Roman" w:cs="Times New Roman"/>
+          <w:bCs/>
+          <w:sz w:val="22"/>
+          <w:szCs w:val="22"/>
+        </w:rPr>
+        <w:t>suggests that time trend is significant at the 5% level.</w:t>
       </w:r>
     </w:p>
     <w:p>
@@ -3664,1045 +3904,14 @@
         </w:rPr>
         <w:t>also append a time trend term, which contains a value of 1 for the first observation, 2 for the second, etc.</w:t>
       </w:r>
-    </w:p>
-    <w:p>
-      <w:pPr>
-        <w:ind w:firstLine="720"/>
-        <w:contextualSpacing/>
-        <w:jc w:val="both"/>
-        <w:rPr>
-          <w:rFonts w:ascii="Times New Roman" w:hAnsi="Times New Roman" w:cs="Times New Roman"/>
-          <w:bCs/>
-          <w:sz w:val="22"/>
-          <w:szCs w:val="22"/>
-        </w:rPr>
-      </w:pPr>
-      <w:r>
-        <w:rPr>
-          <w:rFonts w:ascii="Times New Roman" w:hAnsi="Times New Roman" w:cs="Times New Roman"/>
-          <w:bCs/>
-          <w:sz w:val="22"/>
-          <w:szCs w:val="22"/>
-        </w:rPr>
-        <w:t>Just as the random forest’s feature fraction is supposed to prevent overfitting the data, the regression tree’s splitting criterion also prevents overfitting. At each node, only one feature will ultimately determine the split. Thus, for a data set in the form of the matrix described above, it is theoretically impossible to overfit by adding too many features. Even if the matrix had 100 lags, the splits at each node would only be determined by the one feature whose choice minimized the sum of squared errors. It is very unlikely that this feature would be the 100</w:t>
-      </w:r>
-      <w:r>
-        <w:rPr>
-          <w:rFonts w:ascii="Times New Roman" w:hAnsi="Times New Roman" w:cs="Times New Roman"/>
-          <w:bCs/>
-          <w:sz w:val="22"/>
-          <w:szCs w:val="22"/>
-          <w:vertAlign w:val="superscript"/>
-        </w:rPr>
-        <w:t>th</w:t>
-      </w:r>
-      <w:r>
-        <w:rPr>
-          <w:rFonts w:ascii="Times New Roman" w:hAnsi="Times New Roman" w:cs="Times New Roman"/>
-          <w:bCs/>
-          <w:sz w:val="22"/>
-          <w:szCs w:val="22"/>
-        </w:rPr>
-        <w:t xml:space="preserve"> lag, at any node. Thus, unlike the standard ARIMA model, the regression tree self-identifies the most important features, and allows only them to determine its fit.</w:t>
-      </w:r>
-    </w:p>
-    <w:p>
-      <w:pPr>
-        <w:ind w:firstLine="720"/>
-        <w:contextualSpacing/>
-        <w:jc w:val="both"/>
-        <w:rPr>
-          <w:rFonts w:ascii="Times New Roman" w:hAnsi="Times New Roman" w:cs="Times New Roman"/>
-          <w:bCs/>
-          <w:sz w:val="22"/>
-          <w:szCs w:val="22"/>
-        </w:rPr>
-      </w:pPr>
-      <w:r>
-        <w:rPr>
-          <w:rFonts w:ascii="Times New Roman" w:hAnsi="Times New Roman" w:cs="Times New Roman"/>
-          <w:bCs/>
-          <w:sz w:val="22"/>
-          <w:szCs w:val="22"/>
-        </w:rPr>
-        <w:t xml:space="preserve">Secondly, </w:t>
-      </w:r>
-      <w:r>
-        <w:rPr>
-          <w:rFonts w:ascii="Times New Roman" w:hAnsi="Times New Roman" w:cs="Times New Roman"/>
-          <w:bCs/>
-          <w:sz w:val="22"/>
-          <w:szCs w:val="22"/>
-        </w:rPr>
-        <w:t xml:space="preserve">I </w:t>
-      </w:r>
-      <w:r>
-        <w:rPr>
-          <w:rFonts w:ascii="Times New Roman" w:hAnsi="Times New Roman" w:cs="Times New Roman"/>
-          <w:bCs/>
-          <w:sz w:val="22"/>
-          <w:szCs w:val="22"/>
-        </w:rPr>
-        <w:t xml:space="preserve">retool the random forest </w:t>
-      </w:r>
-      <w:r>
-        <w:rPr>
-          <w:rFonts w:ascii="Times New Roman" w:hAnsi="Times New Roman" w:cs="Times New Roman"/>
-          <w:bCs/>
-          <w:sz w:val="22"/>
-          <w:szCs w:val="22"/>
-        </w:rPr>
-        <w:t xml:space="preserve">I </w:t>
-      </w:r>
-      <w:r>
-        <w:rPr>
-          <w:rFonts w:ascii="Times New Roman" w:hAnsi="Times New Roman" w:cs="Times New Roman"/>
-          <w:bCs/>
-          <w:sz w:val="22"/>
-          <w:szCs w:val="22"/>
-        </w:rPr>
-        <w:t xml:space="preserve">have described above to make it more effective with time-series data. </w:t>
-      </w:r>
-      <w:r>
-        <w:rPr>
-          <w:rFonts w:ascii="Times New Roman" w:hAnsi="Times New Roman" w:cs="Times New Roman"/>
-          <w:sz w:val="22"/>
-          <w:szCs w:val="22"/>
-        </w:rPr>
-        <w:t>The random forest method is not expressly designed to handle time-series data. However, the random forest method can be very effective at predicting cross-sectional data, and it is not impossible that with a few adjustments and with some careful handling, this method could present an improvement over a classical ARIMA model. To realize that potential improvement is the goal of this project, and the</w:t>
-      </w:r>
-      <w:r>
-        <w:rPr>
-          <w:rFonts w:ascii="Times New Roman" w:hAnsi="Times New Roman" w:cs="Times New Roman"/>
-          <w:bCs/>
-          <w:sz w:val="22"/>
-          <w:szCs w:val="22"/>
-        </w:rPr>
-        <w:t xml:space="preserve"> adjustments </w:t>
-      </w:r>
-      <w:r>
-        <w:rPr>
-          <w:rFonts w:ascii="Times New Roman" w:hAnsi="Times New Roman" w:cs="Times New Roman"/>
-          <w:bCs/>
-          <w:sz w:val="22"/>
-          <w:szCs w:val="22"/>
-        </w:rPr>
-        <w:t xml:space="preserve">I </w:t>
-      </w:r>
-      <w:r>
-        <w:rPr>
-          <w:rFonts w:ascii="Times New Roman" w:hAnsi="Times New Roman" w:cs="Times New Roman"/>
-          <w:bCs/>
-          <w:sz w:val="22"/>
-          <w:szCs w:val="22"/>
-        </w:rPr>
-        <w:t>employ to that end are outlined in the next section.</w:t>
-      </w:r>
-    </w:p>
-    <w:p>
-      <w:pPr>
-        <w:ind w:firstLine="720"/>
-        <w:contextualSpacing/>
-        <w:jc w:val="both"/>
-        <w:rPr>
-          <w:rFonts w:ascii="Times New Roman" w:hAnsi="Times New Roman" w:cs="Times New Roman"/>
-          <w:bCs/>
-          <w:sz w:val="22"/>
-          <w:szCs w:val="22"/>
-        </w:rPr>
-      </w:pPr>
-    </w:p>
-    <w:p>
-      <w:pPr>
-        <w:ind w:firstLine="720"/>
-        <w:contextualSpacing/>
-        <w:jc w:val="both"/>
-        <w:rPr>
-          <w:rFonts w:ascii="Times New Roman" w:hAnsi="Times New Roman" w:cs="Times New Roman"/>
-          <w:bCs/>
-          <w:sz w:val="22"/>
-          <w:szCs w:val="22"/>
-        </w:rPr>
-      </w:pPr>
-    </w:p>
-    <w:p>
-      <w:pPr>
-        <w:pStyle w:val="ListParagraph"/>
-        <w:numPr>
-          <w:ilvl w:val="0"/>
-          <w:numId w:val="3"/>
-        </w:numPr>
-        <w:jc w:val="both"/>
-        <w:rPr>
-          <w:rFonts w:ascii="Times New Roman" w:hAnsi="Times New Roman" w:cs="Times New Roman"/>
-          <w:bCs/>
-          <w:sz w:val="22"/>
-          <w:szCs w:val="22"/>
-        </w:rPr>
-      </w:pPr>
-      <w:r>
-        <w:rPr>
-          <w:rFonts w:ascii="Times New Roman" w:hAnsi="Times New Roman" w:cs="Times New Roman"/>
-          <w:bCs/>
-          <w:sz w:val="22"/>
-          <w:szCs w:val="22"/>
-        </w:rPr>
-        <w:t>REIMAGINING THE RANDOM FOREST</w:t>
-      </w:r>
-    </w:p>
-    <w:p>
-      <w:pPr>
-        <w:pStyle w:val="ListParagraph"/>
-        <w:jc w:val="both"/>
-        <w:rPr>
-          <w:rFonts w:ascii="Times New Roman" w:hAnsi="Times New Roman" w:cs="Times New Roman"/>
-          <w:b/>
-          <w:sz w:val="22"/>
-          <w:szCs w:val="22"/>
-        </w:rPr>
-      </w:pPr>
-    </w:p>
-    <w:p>
-      <w:pPr>
-        <w:pStyle w:val="ListParagraph"/>
-        <w:ind w:left="0" w:firstLine="720"/>
-        <w:jc w:val="both"/>
-        <w:rPr>
-          <w:rFonts w:ascii="Times New Roman" w:hAnsi="Times New Roman" w:cs="Times New Roman"/>
-          <w:bCs/>
-          <w:sz w:val="22"/>
-          <w:szCs w:val="22"/>
-        </w:rPr>
-      </w:pPr>
-      <w:r>
-        <w:rPr>
-          <w:rFonts w:ascii="Times New Roman" w:hAnsi="Times New Roman" w:cs="Times New Roman"/>
-          <w:bCs/>
-          <w:sz w:val="22"/>
-          <w:szCs w:val="22"/>
-        </w:rPr>
-        <w:t xml:space="preserve">I </w:t>
-      </w:r>
-      <w:r>
-        <w:rPr>
-          <w:rFonts w:ascii="Times New Roman" w:hAnsi="Times New Roman" w:cs="Times New Roman"/>
-          <w:bCs/>
-          <w:sz w:val="22"/>
-          <w:szCs w:val="22"/>
-        </w:rPr>
-        <w:t xml:space="preserve">need to reimagine the random forest, since </w:t>
-      </w:r>
-      <w:r>
-        <w:rPr>
-          <w:rFonts w:ascii="Times New Roman" w:hAnsi="Times New Roman" w:cs="Times New Roman"/>
-          <w:bCs/>
-          <w:sz w:val="22"/>
-          <w:szCs w:val="22"/>
-        </w:rPr>
-        <w:t xml:space="preserve">I </w:t>
-      </w:r>
-      <w:r>
-        <w:rPr>
-          <w:rFonts w:ascii="Times New Roman" w:hAnsi="Times New Roman" w:cs="Times New Roman"/>
-          <w:bCs/>
-          <w:sz w:val="22"/>
-          <w:szCs w:val="22"/>
-        </w:rPr>
-        <w:t>are dealing now with time-series data and not with cross-sectional data.</w:t>
-      </w:r>
-    </w:p>
-    <w:p>
-      <w:pPr>
-        <w:pStyle w:val="ListParagraph"/>
-        <w:jc w:val="both"/>
-        <w:rPr>
-          <w:rFonts w:ascii="Times New Roman" w:hAnsi="Times New Roman" w:cs="Times New Roman"/>
-          <w:b/>
-          <w:sz w:val="22"/>
-          <w:szCs w:val="22"/>
-        </w:rPr>
-      </w:pPr>
-    </w:p>
-    <w:p>
-      <w:pPr>
-        <w:contextualSpacing/>
-        <w:jc w:val="both"/>
-        <w:rPr>
-          <w:rFonts w:ascii="Times New Roman" w:hAnsi="Times New Roman" w:cs="Times New Roman"/>
-          <w:i/>
-          <w:iCs/>
-          <w:sz w:val="22"/>
-          <w:szCs w:val="22"/>
-        </w:rPr>
-      </w:pPr>
-      <w:r>
-        <w:rPr>
-          <w:rFonts w:ascii="Times New Roman" w:hAnsi="Times New Roman" w:cs="Times New Roman"/>
-          <w:i/>
-          <w:iCs/>
-          <w:sz w:val="22"/>
-          <w:szCs w:val="22"/>
-        </w:rPr>
-        <w:t xml:space="preserve">3.1 </w:t>
-      </w:r>
-      <w:r>
-        <w:rPr>
-          <w:rFonts w:ascii="Times New Roman" w:hAnsi="Times New Roman" w:cs="Times New Roman"/>
-          <w:i/>
-          <w:iCs/>
-          <w:sz w:val="22"/>
-          <w:szCs w:val="22"/>
-        </w:rPr>
-        <w:t>Considering the Underlying Process</w:t>
-      </w:r>
-    </w:p>
-    <w:p>
-      <w:pPr>
-        <w:ind w:firstLine="720"/>
-        <w:contextualSpacing/>
-        <w:jc w:val="both"/>
-        <w:rPr>
-          <w:rFonts w:ascii="Times New Roman" w:hAnsi="Times New Roman" w:cs="Times New Roman"/>
-          <w:sz w:val="22"/>
-          <w:szCs w:val="22"/>
-        </w:rPr>
-      </w:pPr>
-      <w:r>
-        <w:rPr>
-          <w:rFonts w:ascii="Times New Roman" w:hAnsi="Times New Roman" w:cs="Times New Roman"/>
-          <w:sz w:val="22"/>
-          <w:szCs w:val="22"/>
-        </w:rPr>
-        <w:t xml:space="preserve">The random forest is more or less agnostic about the process which motivates its data; indeed, with cross-sectional data, there may not be such a process. We, however, have an intuition that a time series like inflation is motivated by some sort of autoregressive process. How </w:t>
-      </w:r>
-      <w:r>
-        <w:rPr>
-          <w:rFonts w:ascii="Times New Roman" w:hAnsi="Times New Roman" w:cs="Times New Roman"/>
-          <w:sz w:val="22"/>
-          <w:szCs w:val="22"/>
-        </w:rPr>
-        <w:t>should that</w:t>
-      </w:r>
-      <w:r>
-        <w:rPr>
-          <w:rFonts w:ascii="Times New Roman" w:hAnsi="Times New Roman" w:cs="Times New Roman"/>
-          <w:sz w:val="22"/>
-          <w:szCs w:val="22"/>
-        </w:rPr>
-        <w:t xml:space="preserve"> intuition </w:t>
-      </w:r>
-      <w:r>
-        <w:rPr>
-          <w:rFonts w:ascii="Times New Roman" w:hAnsi="Times New Roman" w:cs="Times New Roman"/>
-          <w:sz w:val="22"/>
-          <w:szCs w:val="22"/>
-        </w:rPr>
-        <w:t xml:space="preserve">be harnessed </w:t>
-      </w:r>
-      <w:r>
-        <w:rPr>
-          <w:rFonts w:ascii="Times New Roman" w:hAnsi="Times New Roman" w:cs="Times New Roman"/>
-          <w:sz w:val="22"/>
-          <w:szCs w:val="22"/>
-        </w:rPr>
-        <w:t xml:space="preserve">to make </w:t>
-      </w:r>
-      <w:r>
-        <w:rPr>
-          <w:rFonts w:ascii="Times New Roman" w:hAnsi="Times New Roman" w:cs="Times New Roman"/>
-          <w:sz w:val="22"/>
-          <w:szCs w:val="22"/>
-        </w:rPr>
-        <w:t>the</w:t>
-      </w:r>
-      <w:r>
-        <w:rPr>
-          <w:rFonts w:ascii="Times New Roman" w:hAnsi="Times New Roman" w:cs="Times New Roman"/>
-          <w:sz w:val="22"/>
-          <w:szCs w:val="22"/>
-        </w:rPr>
-        <w:t xml:space="preserve"> forest better at predicting the future?</w:t>
-      </w:r>
-    </w:p>
-    <w:p>
-      <w:pPr>
-        <w:ind w:firstLine="720"/>
-        <w:contextualSpacing/>
-        <w:jc w:val="both"/>
-        <w:rPr>
-          <w:rFonts w:ascii="Times New Roman" w:hAnsi="Times New Roman" w:cs="Times New Roman"/>
-          <w:sz w:val="22"/>
-          <w:szCs w:val="22"/>
-        </w:rPr>
-      </w:pPr>
-      <w:r>
-        <w:rPr>
-          <w:rFonts w:ascii="Times New Roman" w:hAnsi="Times New Roman" w:cs="Times New Roman"/>
-          <w:sz w:val="22"/>
-          <w:szCs w:val="22"/>
-        </w:rPr>
-        <w:lastRenderedPageBreak/>
-        <w:t>T</w:t>
-      </w:r>
-      <w:r>
-        <w:rPr>
-          <w:rFonts w:ascii="Times New Roman" w:hAnsi="Times New Roman" w:cs="Times New Roman"/>
-          <w:sz w:val="22"/>
-          <w:szCs w:val="22"/>
-        </w:rPr>
-        <w:t xml:space="preserve">he ARIMA model does a good job of predicting future inflation. The ARIMA model is an autoregressive integrated moving average model. It is autoregressive in that it offers a least squares regression on lags of itself; it is “integrated” in that it automatically differences the data in an effort to make the series stationary; and it is a moving average model in that it regresses on some proxy for prior residual terms. This model does not just offer predictions about the future; it offers, in the abstract, a theory of what </w:t>
-      </w:r>
-      <w:r>
-        <w:rPr>
-          <w:rFonts w:ascii="Times New Roman" w:hAnsi="Times New Roman" w:cs="Times New Roman"/>
-          <w:sz w:val="22"/>
-          <w:szCs w:val="22"/>
-        </w:rPr>
-        <w:t>sort of process motivates the data (an autoregressive moving average process); and it offers, in its implementation, a specific hypothesis about exactly which autoregressive moving average process motivates a specific set of time-series data.</w:t>
-      </w:r>
-    </w:p>
-    <w:p>
-      <w:pPr>
-        <w:ind w:firstLine="720"/>
-        <w:contextualSpacing/>
-        <w:jc w:val="both"/>
-        <w:rPr>
-          <w:rFonts w:ascii="Times New Roman" w:hAnsi="Times New Roman" w:cs="Times New Roman"/>
-          <w:sz w:val="22"/>
-          <w:szCs w:val="22"/>
-        </w:rPr>
-      </w:pPr>
-      <w:r>
-        <w:rPr>
-          <w:rFonts w:ascii="Times New Roman" w:hAnsi="Times New Roman" w:cs="Times New Roman"/>
-          <w:sz w:val="22"/>
-          <w:szCs w:val="22"/>
-        </w:rPr>
-        <w:t xml:space="preserve">If the ARIMA model yields good predictions, then the model is not only useful as a sort of black box, </w:t>
-      </w:r>
-      <w:r>
-        <w:rPr>
-          <w:rFonts w:ascii="Times New Roman" w:hAnsi="Times New Roman" w:cs="Times New Roman"/>
-          <w:sz w:val="22"/>
-          <w:szCs w:val="22"/>
-        </w:rPr>
-        <w:t>which takes a certain data input and spits out a prediction</w:t>
-      </w:r>
-      <w:r>
-        <w:rPr>
-          <w:rFonts w:ascii="Times New Roman" w:hAnsi="Times New Roman" w:cs="Times New Roman"/>
-          <w:sz w:val="22"/>
-          <w:szCs w:val="22"/>
-        </w:rPr>
-        <w:t xml:space="preserve">. Rather, the model is also useful in that it tells us </w:t>
-      </w:r>
-      <w:r>
-        <w:rPr>
-          <w:rFonts w:ascii="Times New Roman" w:hAnsi="Times New Roman" w:cs="Times New Roman"/>
-          <w:i/>
-          <w:iCs/>
-          <w:sz w:val="22"/>
-          <w:szCs w:val="22"/>
-        </w:rPr>
-        <w:t xml:space="preserve">why </w:t>
-      </w:r>
-      <w:r>
-        <w:rPr>
-          <w:rFonts w:ascii="Times New Roman" w:hAnsi="Times New Roman" w:cs="Times New Roman"/>
-          <w:sz w:val="22"/>
-          <w:szCs w:val="22"/>
-        </w:rPr>
-        <w:t>our data behaves the way it does. The predictions are so good precisely because the model has correctly hypothesized, not only that the time series is motivated by an autoregressive moving average process, but also that the autoregressive moving average process takes a particular form (e.g., it contains four AR terms and two MA terms, the coefficient on the first lag is 0.78 with a certain distribution, etc.).</w:t>
-      </w:r>
-    </w:p>
-    <w:p>
-      <w:pPr>
-        <w:ind w:firstLine="720"/>
-        <w:contextualSpacing/>
-        <w:jc w:val="both"/>
-        <w:rPr>
-          <w:rFonts w:ascii="Times New Roman" w:hAnsi="Times New Roman" w:cs="Times New Roman"/>
-          <w:sz w:val="22"/>
-          <w:szCs w:val="22"/>
-        </w:rPr>
-      </w:pPr>
-      <w:r>
-        <w:rPr>
-          <w:rFonts w:ascii="Times New Roman" w:hAnsi="Times New Roman" w:cs="Times New Roman"/>
-          <w:sz w:val="22"/>
-          <w:szCs w:val="22"/>
-        </w:rPr>
-        <w:t>Throughout the process of customizing the random forest model</w:t>
-      </w:r>
-      <w:r>
-        <w:rPr>
-          <w:rFonts w:ascii="Times New Roman" w:hAnsi="Times New Roman" w:cs="Times New Roman"/>
-          <w:sz w:val="22"/>
-          <w:szCs w:val="22"/>
-        </w:rPr>
-        <w:t xml:space="preserve">, it would be unwise to simply ignore the good information the ARIMA model </w:t>
-      </w:r>
-      <w:r>
-        <w:rPr>
-          <w:rFonts w:ascii="Times New Roman" w:hAnsi="Times New Roman" w:cs="Times New Roman"/>
-          <w:sz w:val="22"/>
-          <w:szCs w:val="22"/>
-        </w:rPr>
-        <w:t>provides</w:t>
-      </w:r>
-      <w:r>
-        <w:rPr>
-          <w:rFonts w:ascii="Times New Roman" w:hAnsi="Times New Roman" w:cs="Times New Roman"/>
-          <w:sz w:val="22"/>
-          <w:szCs w:val="22"/>
-        </w:rPr>
-        <w:t xml:space="preserve">. The whole spirit of machine learning is to use every tool at our disposal to generate the best model possible. In this case, </w:t>
-      </w:r>
-      <w:r>
-        <w:rPr>
-          <w:rFonts w:ascii="Times New Roman" w:hAnsi="Times New Roman" w:cs="Times New Roman"/>
-          <w:sz w:val="22"/>
-          <w:szCs w:val="22"/>
-        </w:rPr>
-        <w:t xml:space="preserve">I </w:t>
-      </w:r>
-      <w:r>
-        <w:rPr>
-          <w:rFonts w:ascii="Times New Roman" w:hAnsi="Times New Roman" w:cs="Times New Roman"/>
-          <w:sz w:val="22"/>
-          <w:szCs w:val="22"/>
-        </w:rPr>
-        <w:t xml:space="preserve">want to generate the best random forest model possible. Now, for our data, </w:t>
-      </w:r>
-      <w:r>
-        <w:rPr>
-          <w:rFonts w:ascii="Times New Roman" w:hAnsi="Times New Roman" w:cs="Times New Roman"/>
-          <w:sz w:val="22"/>
-          <w:szCs w:val="22"/>
-        </w:rPr>
-        <w:t xml:space="preserve">I </w:t>
-      </w:r>
-      <w:r>
-        <w:rPr>
-          <w:rFonts w:ascii="Times New Roman" w:hAnsi="Times New Roman" w:cs="Times New Roman"/>
-          <w:sz w:val="22"/>
-          <w:szCs w:val="22"/>
-        </w:rPr>
-        <w:t>find that on a one-month forward prediction of US monthly inflation, from January 1999 to January 2020, the ARIMA model yields an RMSE of 0.0027, while a naïve model yields an RMSE of 0.003</w:t>
-      </w:r>
-      <w:r>
-        <w:rPr>
-          <w:rFonts w:ascii="Times New Roman" w:hAnsi="Times New Roman" w:cs="Times New Roman"/>
-          <w:sz w:val="22"/>
-          <w:szCs w:val="22"/>
-        </w:rPr>
-        <w:t>1</w:t>
-      </w:r>
-      <w:r>
-        <w:rPr>
-          <w:rFonts w:ascii="Times New Roman" w:hAnsi="Times New Roman" w:cs="Times New Roman"/>
-          <w:sz w:val="22"/>
-          <w:szCs w:val="22"/>
-        </w:rPr>
-        <w:t xml:space="preserve">. This </w:t>
-      </w:r>
-      <w:r>
-        <w:rPr>
-          <w:rFonts w:ascii="Times New Roman" w:hAnsi="Times New Roman" w:cs="Times New Roman"/>
-          <w:sz w:val="22"/>
-          <w:szCs w:val="22"/>
-        </w:rPr>
-        <w:t>indicates</w:t>
-      </w:r>
-      <w:r>
-        <w:rPr>
-          <w:rFonts w:ascii="Times New Roman" w:hAnsi="Times New Roman" w:cs="Times New Roman"/>
-          <w:sz w:val="22"/>
-          <w:szCs w:val="22"/>
-        </w:rPr>
-        <w:t xml:space="preserve"> that the ARIMA model does a better job of modelling the data than the naïve model does</w:t>
-      </w:r>
-      <w:r>
-        <w:rPr>
-          <w:rFonts w:ascii="Times New Roman" w:hAnsi="Times New Roman" w:cs="Times New Roman"/>
-          <w:sz w:val="22"/>
-          <w:szCs w:val="22"/>
-        </w:rPr>
-        <w:t>, and that the data is at least partially motivated by the process which the ARIMA model describes.</w:t>
-      </w:r>
-    </w:p>
-    <w:p>
-      <w:pPr>
-        <w:ind w:firstLine="720"/>
-        <w:contextualSpacing/>
-        <w:jc w:val="both"/>
-        <w:rPr>
-          <w:rFonts w:ascii="Times New Roman" w:hAnsi="Times New Roman" w:cs="Times New Roman"/>
-          <w:sz w:val="22"/>
-          <w:szCs w:val="22"/>
-        </w:rPr>
-      </w:pPr>
-      <w:r>
-        <w:rPr>
-          <w:rFonts w:ascii="Times New Roman" w:hAnsi="Times New Roman" w:cs="Times New Roman"/>
-          <w:sz w:val="22"/>
-          <w:szCs w:val="22"/>
-        </w:rPr>
-        <w:t xml:space="preserve">Armed with this information, </w:t>
-      </w:r>
-      <w:r>
-        <w:rPr>
-          <w:rFonts w:ascii="Times New Roman" w:hAnsi="Times New Roman" w:cs="Times New Roman"/>
-          <w:sz w:val="22"/>
-          <w:szCs w:val="22"/>
-        </w:rPr>
-        <w:t xml:space="preserve">I </w:t>
-      </w:r>
-      <w:r>
-        <w:rPr>
-          <w:rFonts w:ascii="Times New Roman" w:hAnsi="Times New Roman" w:cs="Times New Roman"/>
-          <w:sz w:val="22"/>
-          <w:szCs w:val="22"/>
-        </w:rPr>
-        <w:t>don’t have to start from scratch now when build</w:t>
-      </w:r>
-      <w:r>
-        <w:rPr>
-          <w:rFonts w:ascii="Times New Roman" w:hAnsi="Times New Roman" w:cs="Times New Roman"/>
-          <w:sz w:val="22"/>
-          <w:szCs w:val="22"/>
-        </w:rPr>
-        <w:t>ing</w:t>
-      </w:r>
-      <w:r>
-        <w:rPr>
-          <w:rFonts w:ascii="Times New Roman" w:hAnsi="Times New Roman" w:cs="Times New Roman"/>
-          <w:sz w:val="22"/>
-          <w:szCs w:val="22"/>
-        </w:rPr>
-        <w:t xml:space="preserve"> </w:t>
-      </w:r>
-      <w:r>
-        <w:rPr>
-          <w:rFonts w:ascii="Times New Roman" w:hAnsi="Times New Roman" w:cs="Times New Roman"/>
-          <w:sz w:val="22"/>
-          <w:szCs w:val="22"/>
-        </w:rPr>
-        <w:t>the</w:t>
-      </w:r>
-      <w:r>
-        <w:rPr>
-          <w:rFonts w:ascii="Times New Roman" w:hAnsi="Times New Roman" w:cs="Times New Roman"/>
-          <w:sz w:val="22"/>
-          <w:szCs w:val="22"/>
-        </w:rPr>
-        <w:t xml:space="preserve"> random forest model. Instead, </w:t>
-      </w:r>
-      <w:r>
-        <w:rPr>
-          <w:rFonts w:ascii="Times New Roman" w:hAnsi="Times New Roman" w:cs="Times New Roman"/>
-          <w:sz w:val="22"/>
-          <w:szCs w:val="22"/>
-        </w:rPr>
-        <w:t>I</w:t>
-      </w:r>
-      <w:r>
-        <w:rPr>
-          <w:rFonts w:ascii="Times New Roman" w:hAnsi="Times New Roman" w:cs="Times New Roman"/>
-          <w:sz w:val="22"/>
-          <w:szCs w:val="22"/>
-        </w:rPr>
-        <w:t xml:space="preserve"> can assume that </w:t>
-      </w:r>
-      <w:r>
-        <w:rPr>
-          <w:rFonts w:ascii="Times New Roman" w:hAnsi="Times New Roman" w:cs="Times New Roman"/>
-          <w:sz w:val="22"/>
-          <w:szCs w:val="22"/>
-        </w:rPr>
-        <w:t>the</w:t>
-      </w:r>
-      <w:r>
-        <w:rPr>
-          <w:rFonts w:ascii="Times New Roman" w:hAnsi="Times New Roman" w:cs="Times New Roman"/>
-          <w:sz w:val="22"/>
-          <w:szCs w:val="22"/>
-        </w:rPr>
-        <w:t xml:space="preserve"> data is partially motivated by an autoregressive moving average process. In practice, it will be difficult to generate residuals in </w:t>
-      </w:r>
-      <w:r>
-        <w:rPr>
-          <w:rFonts w:ascii="Times New Roman" w:hAnsi="Times New Roman" w:cs="Times New Roman"/>
-          <w:sz w:val="22"/>
-          <w:szCs w:val="22"/>
-        </w:rPr>
-        <w:t>the</w:t>
-      </w:r>
-      <w:r>
-        <w:rPr>
-          <w:rFonts w:ascii="Times New Roman" w:hAnsi="Times New Roman" w:cs="Times New Roman"/>
-          <w:sz w:val="22"/>
-          <w:szCs w:val="22"/>
-        </w:rPr>
-        <w:t xml:space="preserve"> random forest, so </w:t>
-      </w:r>
-      <w:r>
-        <w:rPr>
-          <w:rFonts w:ascii="Times New Roman" w:hAnsi="Times New Roman" w:cs="Times New Roman"/>
-          <w:sz w:val="22"/>
-          <w:szCs w:val="22"/>
-        </w:rPr>
-        <w:t>I</w:t>
-      </w:r>
-      <w:r>
-        <w:rPr>
-          <w:rFonts w:ascii="Times New Roman" w:hAnsi="Times New Roman" w:cs="Times New Roman"/>
-          <w:sz w:val="22"/>
-          <w:szCs w:val="22"/>
-        </w:rPr>
-        <w:t xml:space="preserve"> will focus on the autoregressive part of the ARIMA model. (The “integrated” part is already taken care of, since </w:t>
-      </w:r>
-      <w:r>
-        <w:rPr>
-          <w:rFonts w:ascii="Times New Roman" w:hAnsi="Times New Roman" w:cs="Times New Roman"/>
-          <w:sz w:val="22"/>
-          <w:szCs w:val="22"/>
-        </w:rPr>
-        <w:t>the</w:t>
-      </w:r>
-      <w:r>
-        <w:rPr>
-          <w:rFonts w:ascii="Times New Roman" w:hAnsi="Times New Roman" w:cs="Times New Roman"/>
-          <w:sz w:val="22"/>
-          <w:szCs w:val="22"/>
-        </w:rPr>
-        <w:t xml:space="preserve"> data is stationary.) In effect, </w:t>
-      </w:r>
-      <w:r>
-        <w:rPr>
-          <w:rFonts w:ascii="Times New Roman" w:hAnsi="Times New Roman" w:cs="Times New Roman"/>
-          <w:sz w:val="22"/>
-          <w:szCs w:val="22"/>
-        </w:rPr>
-        <w:t>I</w:t>
-      </w:r>
-      <w:r>
-        <w:rPr>
-          <w:rFonts w:ascii="Times New Roman" w:hAnsi="Times New Roman" w:cs="Times New Roman"/>
-          <w:sz w:val="22"/>
-          <w:szCs w:val="22"/>
-        </w:rPr>
-        <w:t xml:space="preserve"> assum</w:t>
-      </w:r>
-      <w:r>
-        <w:rPr>
-          <w:rFonts w:ascii="Times New Roman" w:hAnsi="Times New Roman" w:cs="Times New Roman"/>
-          <w:sz w:val="22"/>
-          <w:szCs w:val="22"/>
-        </w:rPr>
-        <w:t>e</w:t>
-      </w:r>
-      <w:r>
-        <w:rPr>
-          <w:rFonts w:ascii="Times New Roman" w:hAnsi="Times New Roman" w:cs="Times New Roman"/>
-          <w:sz w:val="22"/>
-          <w:szCs w:val="22"/>
-        </w:rPr>
-        <w:t xml:space="preserve"> an AR process for our data.</w:t>
-      </w:r>
-    </w:p>
-    <w:p>
-      <w:pPr>
-        <w:ind w:firstLine="720"/>
-        <w:contextualSpacing/>
-        <w:jc w:val="both"/>
-        <w:rPr>
-          <w:rFonts w:ascii="Times New Roman" w:hAnsi="Times New Roman" w:cs="Times New Roman"/>
-          <w:sz w:val="22"/>
-          <w:szCs w:val="22"/>
-        </w:rPr>
-      </w:pPr>
-      <w:r>
-        <w:rPr>
-          <w:rFonts w:ascii="Times New Roman" w:hAnsi="Times New Roman" w:cs="Times New Roman"/>
-          <w:sz w:val="22"/>
-          <w:szCs w:val="22"/>
-        </w:rPr>
-        <w:t xml:space="preserve">The most basic AR process is an AR(1): an autoregression on only the first lag of a time series. Each observation in time is generate by some weight of the previous observation, plus some </w:t>
-      </w:r>
-      <w:proofErr w:type="spellStart"/>
-      <w:r>
-        <w:rPr>
-          <w:rFonts w:ascii="Times New Roman" w:hAnsi="Times New Roman" w:cs="Times New Roman"/>
-          <w:sz w:val="22"/>
-          <w:szCs w:val="22"/>
-        </w:rPr>
-        <w:t>i.i.d</w:t>
-      </w:r>
-      <w:proofErr w:type="spellEnd"/>
-      <w:r>
-        <w:rPr>
-          <w:rFonts w:ascii="Times New Roman" w:hAnsi="Times New Roman" w:cs="Times New Roman"/>
-          <w:sz w:val="22"/>
-          <w:szCs w:val="22"/>
-        </w:rPr>
-        <w:t xml:space="preserve">. error. Since </w:t>
-      </w:r>
-      <w:r>
-        <w:rPr>
-          <w:rFonts w:ascii="Times New Roman" w:hAnsi="Times New Roman" w:cs="Times New Roman"/>
-          <w:sz w:val="22"/>
-          <w:szCs w:val="22"/>
-        </w:rPr>
-        <w:t xml:space="preserve">I </w:t>
-      </w:r>
-      <w:r>
-        <w:rPr>
-          <w:rFonts w:ascii="Times New Roman" w:hAnsi="Times New Roman" w:cs="Times New Roman"/>
-          <w:sz w:val="22"/>
-          <w:szCs w:val="22"/>
-        </w:rPr>
-        <w:t xml:space="preserve">know that </w:t>
-      </w:r>
-      <w:r>
-        <w:rPr>
-          <w:rFonts w:ascii="Times New Roman" w:hAnsi="Times New Roman" w:cs="Times New Roman"/>
-          <w:sz w:val="22"/>
-          <w:szCs w:val="22"/>
-        </w:rPr>
-        <w:t>the</w:t>
-      </w:r>
-      <w:r>
-        <w:rPr>
-          <w:rFonts w:ascii="Times New Roman" w:hAnsi="Times New Roman" w:cs="Times New Roman"/>
-          <w:sz w:val="22"/>
-          <w:szCs w:val="22"/>
-        </w:rPr>
-        <w:t xml:space="preserve"> real data is at least partially motivated by an AR process, </w:t>
-      </w:r>
-      <w:r>
-        <w:rPr>
-          <w:rFonts w:ascii="Times New Roman" w:hAnsi="Times New Roman" w:cs="Times New Roman"/>
-          <w:sz w:val="22"/>
-          <w:szCs w:val="22"/>
-        </w:rPr>
-        <w:t>it would be worthwhile to</w:t>
-      </w:r>
-      <w:r>
-        <w:rPr>
-          <w:rFonts w:ascii="Times New Roman" w:hAnsi="Times New Roman" w:cs="Times New Roman"/>
-          <w:sz w:val="22"/>
-          <w:szCs w:val="22"/>
-        </w:rPr>
-        <w:t xml:space="preserve"> think about how </w:t>
-      </w:r>
-      <w:r>
-        <w:rPr>
-          <w:rFonts w:ascii="Times New Roman" w:hAnsi="Times New Roman" w:cs="Times New Roman"/>
-          <w:sz w:val="22"/>
-          <w:szCs w:val="22"/>
-        </w:rPr>
-        <w:t>the</w:t>
-      </w:r>
-      <w:r>
-        <w:rPr>
-          <w:rFonts w:ascii="Times New Roman" w:hAnsi="Times New Roman" w:cs="Times New Roman"/>
-          <w:sz w:val="22"/>
-          <w:szCs w:val="22"/>
-        </w:rPr>
-        <w:t xml:space="preserve"> random forest would handle some artificial data that was generated from an AR(1) process. In other words, if </w:t>
-      </w:r>
-      <w:r>
-        <w:rPr>
-          <w:rFonts w:ascii="Times New Roman" w:hAnsi="Times New Roman" w:cs="Times New Roman"/>
-          <w:sz w:val="22"/>
-          <w:szCs w:val="22"/>
-        </w:rPr>
-        <w:t xml:space="preserve">I were </w:t>
-      </w:r>
-      <w:r>
-        <w:rPr>
-          <w:rFonts w:ascii="Times New Roman" w:hAnsi="Times New Roman" w:cs="Times New Roman"/>
-          <w:sz w:val="22"/>
-          <w:szCs w:val="22"/>
-        </w:rPr>
-        <w:t xml:space="preserve">presented with data which </w:t>
-      </w:r>
-      <w:r>
-        <w:rPr>
-          <w:rFonts w:ascii="Times New Roman" w:hAnsi="Times New Roman" w:cs="Times New Roman"/>
-          <w:sz w:val="22"/>
-          <w:szCs w:val="22"/>
-        </w:rPr>
-        <w:t>I</w:t>
-      </w:r>
-      <w:r>
-        <w:rPr>
-          <w:rFonts w:ascii="Times New Roman" w:hAnsi="Times New Roman" w:cs="Times New Roman"/>
-          <w:sz w:val="22"/>
-          <w:szCs w:val="22"/>
-        </w:rPr>
-        <w:t xml:space="preserve"> knew with certainty was motivated by an AR(1) process, how could </w:t>
-      </w:r>
-      <w:r>
-        <w:rPr>
-          <w:rFonts w:ascii="Times New Roman" w:hAnsi="Times New Roman" w:cs="Times New Roman"/>
-          <w:sz w:val="22"/>
-          <w:szCs w:val="22"/>
-        </w:rPr>
-        <w:t>I</w:t>
-      </w:r>
-      <w:r>
-        <w:rPr>
-          <w:rFonts w:ascii="Times New Roman" w:hAnsi="Times New Roman" w:cs="Times New Roman"/>
-          <w:sz w:val="22"/>
-          <w:szCs w:val="22"/>
-        </w:rPr>
-        <w:t xml:space="preserve"> adjust the random forest to better model this data?</w:t>
-      </w:r>
-    </w:p>
-    <w:p>
-      <w:pPr>
-        <w:ind w:firstLine="720"/>
-        <w:contextualSpacing/>
-        <w:jc w:val="both"/>
-        <w:rPr>
-          <w:rFonts w:ascii="Times New Roman" w:hAnsi="Times New Roman" w:cs="Times New Roman"/>
-          <w:sz w:val="22"/>
-          <w:szCs w:val="22"/>
-        </w:rPr>
-      </w:pPr>
-    </w:p>
-    <w:p>
-      <w:pPr>
-        <w:ind w:firstLine="720"/>
-        <w:contextualSpacing/>
-        <w:jc w:val="both"/>
-        <w:rPr>
-          <w:rFonts w:ascii="Times New Roman" w:hAnsi="Times New Roman" w:cs="Times New Roman"/>
-          <w:sz w:val="22"/>
-          <w:szCs w:val="22"/>
-        </w:rPr>
-      </w:pPr>
-    </w:p>
-    <w:p>
-      <w:pPr>
-        <w:contextualSpacing/>
-        <w:jc w:val="both"/>
-        <w:rPr>
-          <w:rFonts w:ascii="Times New Roman" w:hAnsi="Times New Roman" w:cs="Times New Roman"/>
-          <w:i/>
-          <w:sz w:val="22"/>
-          <w:szCs w:val="22"/>
-        </w:rPr>
-      </w:pPr>
-      <w:r>
-        <w:rPr>
-          <w:rFonts w:ascii="Times New Roman" w:hAnsi="Times New Roman" w:cs="Times New Roman"/>
-          <w:i/>
-          <w:sz w:val="22"/>
-          <w:szCs w:val="22"/>
-        </w:rPr>
-        <w:t xml:space="preserve">3.2 </w:t>
-      </w:r>
-      <w:r>
-        <w:rPr>
-          <w:rFonts w:ascii="Times New Roman" w:hAnsi="Times New Roman" w:cs="Times New Roman"/>
-          <w:i/>
-          <w:sz w:val="22"/>
-          <w:szCs w:val="22"/>
-        </w:rPr>
-        <w:t>Adjusting the Tree</w:t>
-      </w:r>
-    </w:p>
-    <w:p>
-      <w:pPr>
-        <w:ind w:firstLine="720"/>
-        <w:contextualSpacing/>
-        <w:jc w:val="both"/>
-        <w:rPr>
-          <w:rFonts w:ascii="Times New Roman" w:hAnsi="Times New Roman" w:cs="Times New Roman"/>
-          <w:sz w:val="22"/>
-          <w:szCs w:val="22"/>
-        </w:rPr>
-      </w:pPr>
-      <w:r>
-        <w:rPr>
-          <w:rFonts w:ascii="Times New Roman" w:hAnsi="Times New Roman" w:cs="Times New Roman"/>
-          <w:sz w:val="22"/>
-          <w:szCs w:val="22"/>
-        </w:rPr>
-        <w:t xml:space="preserve">The core function in the regression tree is referred to as the “objective” function. It defines some object to achieve by performing splits. </w:t>
-      </w:r>
-      <w:r>
-        <w:rPr>
-          <w:rFonts w:ascii="Times New Roman" w:hAnsi="Times New Roman" w:cs="Times New Roman"/>
-          <w:iCs/>
-          <w:sz w:val="22"/>
-          <w:szCs w:val="22"/>
-        </w:rPr>
-        <w:t xml:space="preserve">In the base random forest model, the objective function is </w:t>
-      </w:r>
-      <w:r>
-        <w:rPr>
-          <w:rFonts w:ascii="Times New Roman" w:hAnsi="Times New Roman" w:cs="Times New Roman"/>
-          <w:sz w:val="22"/>
-          <w:szCs w:val="22"/>
-        </w:rPr>
-        <w:t>to minimize the sum of squared errors in a given node, as explained above. For each existing value of each independent variable, the objective function calculates the mean of dependent variable values below that and computes the sum of squared errors based on how each observation below the split differs from the mean of all values below the split. Then it does the same calculation for values above the split point. The total of the sum of squared errors below and above the split is the SSE associated with that split. The objective is to minimize that SSE value.</w:t>
-      </w:r>
-    </w:p>
-    <w:p>
-      <w:pPr>
-        <w:ind w:firstLine="720"/>
-        <w:contextualSpacing/>
-        <w:jc w:val="both"/>
-        <w:rPr>
-          <w:rFonts w:ascii="Times New Roman" w:hAnsi="Times New Roman" w:cs="Times New Roman"/>
-          <w:bCs/>
-          <w:sz w:val="22"/>
-          <w:szCs w:val="22"/>
-        </w:rPr>
-      </w:pPr>
-      <w:r>
-        <w:rPr>
-          <w:rFonts w:ascii="Times New Roman" w:hAnsi="Times New Roman" w:cs="Times New Roman"/>
-          <w:sz w:val="22"/>
-          <w:szCs w:val="22"/>
-        </w:rPr>
-        <w:t xml:space="preserve">Thus, in the base, vanilla tree, </w:t>
-      </w:r>
-      <w:r>
-        <w:rPr>
-          <w:rFonts w:ascii="Times New Roman" w:hAnsi="Times New Roman" w:cs="Times New Roman"/>
-          <w:sz w:val="22"/>
-          <w:szCs w:val="22"/>
-        </w:rPr>
-        <w:t xml:space="preserve">the </w:t>
-      </w:r>
-      <w:r>
-        <w:rPr>
-          <w:rFonts w:ascii="Times New Roman" w:hAnsi="Times New Roman" w:cs="Times New Roman"/>
-          <w:sz w:val="22"/>
-          <w:szCs w:val="22"/>
-        </w:rPr>
-        <w:t xml:space="preserve">nodes </w:t>
-      </w:r>
-      <w:r>
-        <w:rPr>
-          <w:rFonts w:ascii="Times New Roman" w:hAnsi="Times New Roman" w:cs="Times New Roman"/>
-          <w:sz w:val="22"/>
-          <w:szCs w:val="22"/>
-        </w:rPr>
-        <w:t>are designed to</w:t>
-      </w:r>
-      <w:r>
-        <w:rPr>
-          <w:rFonts w:ascii="Times New Roman" w:hAnsi="Times New Roman" w:cs="Times New Roman"/>
-          <w:sz w:val="22"/>
-          <w:szCs w:val="22"/>
-        </w:rPr>
-        <w:t xml:space="preserve"> contain observations with similar values of </w:t>
+      <w:r>
+        <w:rPr>
+          <w:rFonts w:ascii="Times New Roman" w:hAnsi="Times New Roman" w:cs="Times New Roman"/>
+          <w:bCs/>
+          <w:sz w:val="22"/>
+          <w:szCs w:val="22"/>
+        </w:rPr>
+        <w:t xml:space="preserve"> Each row now consists of one observation, containing a </w:t>
       </w:r>
       <m:oMath>
         <m:sSub>
@@ -4746,54 +3955,1617 @@
           <w:sz w:val="22"/>
           <w:szCs w:val="22"/>
         </w:rPr>
+        <w:t xml:space="preserve"> term with 11 lags and a time trend.</w:t>
+      </w:r>
+    </w:p>
+    <w:p>
+      <w:pPr>
+        <w:ind w:firstLine="720"/>
+        <w:contextualSpacing/>
+        <w:jc w:val="both"/>
+        <w:rPr>
+          <w:rFonts w:ascii="Times New Roman" w:hAnsi="Times New Roman" w:cs="Times New Roman"/>
+          <w:bCs/>
+          <w:sz w:val="22"/>
+          <w:szCs w:val="22"/>
+        </w:rPr>
+      </w:pPr>
+      <w:r>
+        <w:rPr>
+          <w:rFonts w:ascii="Times New Roman" w:hAnsi="Times New Roman" w:cs="Times New Roman"/>
+          <w:bCs/>
+          <w:sz w:val="22"/>
+          <w:szCs w:val="22"/>
+        </w:rPr>
+        <w:t>Just as the random forest’s feature fraction is supposed to prevent overfitting the data, the regression tree’s splitting criterion also prevents overfitting. At each node, only one feature will ultimately determine the split. Thus, for a data set in the form of the matrix described above, it is theoretically impossible to overfit by adding too many features. Even if the matrix had 100 lags, the splits at each node would only be determined by the one feature whose choice minimized the sum of squared errors. It is very unlikely that this feature would be the 100</w:t>
+      </w:r>
+      <w:r>
+        <w:rPr>
+          <w:rFonts w:ascii="Times New Roman" w:hAnsi="Times New Roman" w:cs="Times New Roman"/>
+          <w:bCs/>
+          <w:sz w:val="22"/>
+          <w:szCs w:val="22"/>
+          <w:vertAlign w:val="superscript"/>
+        </w:rPr>
+        <w:t>th</w:t>
+      </w:r>
+      <w:r>
+        <w:rPr>
+          <w:rFonts w:ascii="Times New Roman" w:hAnsi="Times New Roman" w:cs="Times New Roman"/>
+          <w:bCs/>
+          <w:sz w:val="22"/>
+          <w:szCs w:val="22"/>
+        </w:rPr>
+        <w:t xml:space="preserve"> lag, at any node. </w:t>
+      </w:r>
+      <w:r>
+        <w:rPr>
+          <w:rFonts w:ascii="Times New Roman" w:hAnsi="Times New Roman" w:cs="Times New Roman"/>
+          <w:bCs/>
+          <w:sz w:val="22"/>
+          <w:szCs w:val="22"/>
+        </w:rPr>
+        <w:t xml:space="preserve">Eleven lags in an ARIMA model on this data would likely lead to an overfit; the best ARIMA model by AIC is an ARIMA(4,0,1). But, since </w:t>
+      </w:r>
+      <w:r>
+        <w:rPr>
+          <w:rFonts w:ascii="Times New Roman" w:hAnsi="Times New Roman" w:cs="Times New Roman"/>
+          <w:bCs/>
+          <w:sz w:val="22"/>
+          <w:szCs w:val="22"/>
+        </w:rPr>
+        <w:t>the regression tree self-identifies the most important features, and allows only them to determine its fit</w:t>
+      </w:r>
+      <w:r>
+        <w:rPr>
+          <w:rFonts w:ascii="Times New Roman" w:hAnsi="Times New Roman" w:cs="Times New Roman"/>
+          <w:bCs/>
+          <w:sz w:val="22"/>
+          <w:szCs w:val="22"/>
+        </w:rPr>
+        <w:t>, there should be no harm to adding more lags than are likely to be necessary</w:t>
+      </w:r>
+      <w:r>
+        <w:rPr>
+          <w:rFonts w:ascii="Times New Roman" w:hAnsi="Times New Roman" w:cs="Times New Roman"/>
+          <w:bCs/>
+          <w:sz w:val="22"/>
+          <w:szCs w:val="22"/>
+        </w:rPr>
+        <w:t>.</w:t>
+      </w:r>
+    </w:p>
+    <w:p>
+      <w:pPr>
+        <w:ind w:firstLine="720"/>
+        <w:contextualSpacing/>
+        <w:jc w:val="both"/>
+        <w:rPr>
+          <w:rFonts w:ascii="Times New Roman" w:hAnsi="Times New Roman" w:cs="Times New Roman"/>
+          <w:bCs/>
+          <w:sz w:val="22"/>
+          <w:szCs w:val="22"/>
+        </w:rPr>
+      </w:pPr>
+      <w:r>
+        <w:rPr>
+          <w:rFonts w:ascii="Times New Roman" w:hAnsi="Times New Roman" w:cs="Times New Roman"/>
+          <w:bCs/>
+          <w:sz w:val="22"/>
+          <w:szCs w:val="22"/>
+        </w:rPr>
+        <w:t>Secondly,</w:t>
+      </w:r>
+      <w:r>
+        <w:rPr>
+          <w:rFonts w:ascii="Times New Roman" w:hAnsi="Times New Roman" w:cs="Times New Roman"/>
+          <w:bCs/>
+          <w:sz w:val="22"/>
+          <w:szCs w:val="22"/>
+        </w:rPr>
+        <w:t xml:space="preserve"> after I’ve transformed the data into this matrix form,</w:t>
+      </w:r>
+      <w:r>
+        <w:rPr>
+          <w:rFonts w:ascii="Times New Roman" w:hAnsi="Times New Roman" w:cs="Times New Roman"/>
+          <w:bCs/>
+          <w:sz w:val="22"/>
+          <w:szCs w:val="22"/>
+        </w:rPr>
+        <w:t xml:space="preserve"> </w:t>
+      </w:r>
+      <w:r>
+        <w:rPr>
+          <w:rFonts w:ascii="Times New Roman" w:hAnsi="Times New Roman" w:cs="Times New Roman"/>
+          <w:bCs/>
+          <w:sz w:val="22"/>
+          <w:szCs w:val="22"/>
+        </w:rPr>
+        <w:t xml:space="preserve">I </w:t>
+      </w:r>
+      <w:r>
+        <w:rPr>
+          <w:rFonts w:ascii="Times New Roman" w:hAnsi="Times New Roman" w:cs="Times New Roman"/>
+          <w:bCs/>
+          <w:sz w:val="22"/>
+          <w:szCs w:val="22"/>
+        </w:rPr>
+        <w:t xml:space="preserve">retool the random forest </w:t>
+      </w:r>
+      <w:r>
+        <w:rPr>
+          <w:rFonts w:ascii="Times New Roman" w:hAnsi="Times New Roman" w:cs="Times New Roman"/>
+          <w:bCs/>
+          <w:sz w:val="22"/>
+          <w:szCs w:val="22"/>
+        </w:rPr>
+        <w:t xml:space="preserve">I </w:t>
+      </w:r>
+      <w:r>
+        <w:rPr>
+          <w:rFonts w:ascii="Times New Roman" w:hAnsi="Times New Roman" w:cs="Times New Roman"/>
+          <w:bCs/>
+          <w:sz w:val="22"/>
+          <w:szCs w:val="22"/>
+        </w:rPr>
+        <w:t xml:space="preserve">have described above to make it more effective with time-series data. </w:t>
+      </w:r>
+      <w:r>
+        <w:rPr>
+          <w:rFonts w:ascii="Times New Roman" w:hAnsi="Times New Roman" w:cs="Times New Roman"/>
+          <w:sz w:val="22"/>
+          <w:szCs w:val="22"/>
+        </w:rPr>
+        <w:t>The random forest method is not expressly designed to handle time-series data</w:t>
+      </w:r>
+      <w:r>
+        <w:rPr>
+          <w:rFonts w:ascii="Times New Roman" w:hAnsi="Times New Roman" w:cs="Times New Roman"/>
+          <w:sz w:val="22"/>
+          <w:szCs w:val="22"/>
+        </w:rPr>
+        <w:t xml:space="preserve">, but </w:t>
+      </w:r>
+      <w:r>
+        <w:rPr>
+          <w:rFonts w:ascii="Times New Roman" w:hAnsi="Times New Roman" w:cs="Times New Roman"/>
+          <w:sz w:val="22"/>
+          <w:szCs w:val="22"/>
+        </w:rPr>
+        <w:t>with a few adjustments, this method could present an improvement over a classical ARIMA model. To realize that potential improvement is the goal of this project, and the</w:t>
+      </w:r>
+      <w:r>
+        <w:rPr>
+          <w:rFonts w:ascii="Times New Roman" w:hAnsi="Times New Roman" w:cs="Times New Roman"/>
+          <w:bCs/>
+          <w:sz w:val="22"/>
+          <w:szCs w:val="22"/>
+        </w:rPr>
+        <w:t xml:space="preserve"> adjustments </w:t>
+      </w:r>
+      <w:r>
+        <w:rPr>
+          <w:rFonts w:ascii="Times New Roman" w:hAnsi="Times New Roman" w:cs="Times New Roman"/>
+          <w:bCs/>
+          <w:sz w:val="22"/>
+          <w:szCs w:val="22"/>
+        </w:rPr>
+        <w:t xml:space="preserve">I </w:t>
+      </w:r>
+      <w:r>
+        <w:rPr>
+          <w:rFonts w:ascii="Times New Roman" w:hAnsi="Times New Roman" w:cs="Times New Roman"/>
+          <w:bCs/>
+          <w:sz w:val="22"/>
+          <w:szCs w:val="22"/>
+        </w:rPr>
+        <w:t>employ to that end are outlined in the next section.</w:t>
+      </w:r>
+    </w:p>
+    <w:p>
+      <w:pPr>
+        <w:ind w:firstLine="720"/>
+        <w:contextualSpacing/>
+        <w:jc w:val="both"/>
+        <w:rPr>
+          <w:rFonts w:ascii="Times New Roman" w:hAnsi="Times New Roman" w:cs="Times New Roman"/>
+          <w:bCs/>
+          <w:sz w:val="22"/>
+          <w:szCs w:val="22"/>
+        </w:rPr>
+      </w:pPr>
+    </w:p>
+    <w:p>
+      <w:pPr>
+        <w:ind w:firstLine="720"/>
+        <w:contextualSpacing/>
+        <w:jc w:val="both"/>
+        <w:rPr>
+          <w:rFonts w:ascii="Times New Roman" w:hAnsi="Times New Roman" w:cs="Times New Roman"/>
+          <w:bCs/>
+          <w:sz w:val="22"/>
+          <w:szCs w:val="22"/>
+        </w:rPr>
+      </w:pPr>
+    </w:p>
+    <w:p>
+      <w:pPr>
+        <w:pStyle w:val="ListParagraph"/>
+        <w:numPr>
+          <w:ilvl w:val="0"/>
+          <w:numId w:val="3"/>
+        </w:numPr>
+        <w:jc w:val="both"/>
+        <w:rPr>
+          <w:rFonts w:ascii="Times New Roman" w:hAnsi="Times New Roman" w:cs="Times New Roman"/>
+          <w:bCs/>
+          <w:sz w:val="22"/>
+          <w:szCs w:val="22"/>
+        </w:rPr>
+      </w:pPr>
+      <w:r>
+        <w:rPr>
+          <w:rFonts w:ascii="Times New Roman" w:hAnsi="Times New Roman" w:cs="Times New Roman"/>
+          <w:bCs/>
+          <w:sz w:val="22"/>
+          <w:szCs w:val="22"/>
+        </w:rPr>
+        <w:t>REIMAGINING THE RANDOM FOREST</w:t>
+      </w:r>
+    </w:p>
+    <w:p>
+      <w:pPr>
+        <w:pStyle w:val="ListParagraph"/>
+        <w:jc w:val="both"/>
+        <w:rPr>
+          <w:rFonts w:ascii="Times New Roman" w:hAnsi="Times New Roman" w:cs="Times New Roman"/>
+          <w:b/>
+          <w:sz w:val="22"/>
+          <w:szCs w:val="22"/>
+        </w:rPr>
+      </w:pPr>
+    </w:p>
+    <w:p>
+      <w:pPr>
+        <w:pStyle w:val="ListParagraph"/>
+        <w:ind w:left="0" w:firstLine="720"/>
+        <w:jc w:val="both"/>
+        <w:rPr>
+          <w:rFonts w:ascii="Times New Roman" w:hAnsi="Times New Roman" w:cs="Times New Roman"/>
+          <w:bCs/>
+          <w:sz w:val="22"/>
+          <w:szCs w:val="22"/>
+        </w:rPr>
+      </w:pPr>
+      <w:r>
+        <w:rPr>
+          <w:rFonts w:ascii="Times New Roman" w:hAnsi="Times New Roman" w:cs="Times New Roman"/>
+          <w:bCs/>
+          <w:sz w:val="22"/>
+          <w:szCs w:val="22"/>
+        </w:rPr>
+        <w:lastRenderedPageBreak/>
+        <w:t xml:space="preserve">I </w:t>
+      </w:r>
+      <w:r>
+        <w:rPr>
+          <w:rFonts w:ascii="Times New Roman" w:hAnsi="Times New Roman" w:cs="Times New Roman"/>
+          <w:bCs/>
+          <w:sz w:val="22"/>
+          <w:szCs w:val="22"/>
+        </w:rPr>
+        <w:t xml:space="preserve">need to reimagine the random forest, since </w:t>
+      </w:r>
+      <w:r>
+        <w:rPr>
+          <w:rFonts w:ascii="Times New Roman" w:hAnsi="Times New Roman" w:cs="Times New Roman"/>
+          <w:bCs/>
+          <w:sz w:val="22"/>
+          <w:szCs w:val="22"/>
+        </w:rPr>
+        <w:t xml:space="preserve">I </w:t>
+      </w:r>
+      <w:r>
+        <w:rPr>
+          <w:rFonts w:ascii="Times New Roman" w:hAnsi="Times New Roman" w:cs="Times New Roman"/>
+          <w:bCs/>
+          <w:sz w:val="22"/>
+          <w:szCs w:val="22"/>
+        </w:rPr>
+        <w:t>a</w:t>
+      </w:r>
+      <w:r>
+        <w:rPr>
+          <w:rFonts w:ascii="Times New Roman" w:hAnsi="Times New Roman" w:cs="Times New Roman"/>
+          <w:bCs/>
+          <w:sz w:val="22"/>
+          <w:szCs w:val="22"/>
+        </w:rPr>
+        <w:t>m</w:t>
+      </w:r>
+      <w:r>
+        <w:rPr>
+          <w:rFonts w:ascii="Times New Roman" w:hAnsi="Times New Roman" w:cs="Times New Roman"/>
+          <w:bCs/>
+          <w:sz w:val="22"/>
+          <w:szCs w:val="22"/>
+        </w:rPr>
+        <w:t xml:space="preserve"> dealing now with time-series data and not with cross-sectional data.</w:t>
+      </w:r>
+    </w:p>
+    <w:p>
+      <w:pPr>
+        <w:pStyle w:val="ListParagraph"/>
+        <w:jc w:val="both"/>
+        <w:rPr>
+          <w:rFonts w:ascii="Times New Roman" w:hAnsi="Times New Roman" w:cs="Times New Roman"/>
+          <w:b/>
+          <w:sz w:val="22"/>
+          <w:szCs w:val="22"/>
+        </w:rPr>
+      </w:pPr>
+    </w:p>
+    <w:p>
+      <w:pPr>
+        <w:contextualSpacing/>
+        <w:jc w:val="both"/>
+        <w:rPr>
+          <w:rFonts w:ascii="Times New Roman" w:hAnsi="Times New Roman" w:cs="Times New Roman"/>
+          <w:i/>
+          <w:iCs/>
+          <w:sz w:val="22"/>
+          <w:szCs w:val="22"/>
+        </w:rPr>
+      </w:pPr>
+      <w:r>
+        <w:rPr>
+          <w:rFonts w:ascii="Times New Roman" w:hAnsi="Times New Roman" w:cs="Times New Roman"/>
+          <w:i/>
+          <w:iCs/>
+          <w:sz w:val="22"/>
+          <w:szCs w:val="22"/>
+        </w:rPr>
+        <w:t xml:space="preserve">3.1 </w:t>
+      </w:r>
+      <w:r>
+        <w:rPr>
+          <w:rFonts w:ascii="Times New Roman" w:hAnsi="Times New Roman" w:cs="Times New Roman"/>
+          <w:i/>
+          <w:iCs/>
+          <w:sz w:val="22"/>
+          <w:szCs w:val="22"/>
+        </w:rPr>
+        <w:t>Considering the Underlying Process</w:t>
+      </w:r>
+    </w:p>
+    <w:p>
+      <w:pPr>
+        <w:ind w:firstLine="720"/>
+        <w:contextualSpacing/>
+        <w:jc w:val="both"/>
+        <w:rPr>
+          <w:rFonts w:ascii="Times New Roman" w:hAnsi="Times New Roman" w:cs="Times New Roman"/>
+          <w:sz w:val="22"/>
+          <w:szCs w:val="22"/>
+        </w:rPr>
+      </w:pPr>
+      <w:r>
+        <w:rPr>
+          <w:rFonts w:ascii="Times New Roman" w:hAnsi="Times New Roman" w:cs="Times New Roman"/>
+          <w:sz w:val="22"/>
+          <w:szCs w:val="22"/>
+        </w:rPr>
+        <w:t>The random forest is more or less agnostic about the process which motivates its data</w:t>
+      </w:r>
+      <w:r>
+        <w:rPr>
+          <w:rFonts w:ascii="Times New Roman" w:hAnsi="Times New Roman" w:cs="Times New Roman"/>
+          <w:sz w:val="22"/>
+          <w:szCs w:val="22"/>
+        </w:rPr>
+        <w:t>. H</w:t>
+      </w:r>
+      <w:r>
+        <w:rPr>
+          <w:rFonts w:ascii="Times New Roman" w:hAnsi="Times New Roman" w:cs="Times New Roman"/>
+          <w:sz w:val="22"/>
+          <w:szCs w:val="22"/>
+        </w:rPr>
+        <w:t xml:space="preserve">owever, </w:t>
+      </w:r>
+      <w:r>
+        <w:rPr>
+          <w:rFonts w:ascii="Times New Roman" w:hAnsi="Times New Roman" w:cs="Times New Roman"/>
+          <w:sz w:val="22"/>
+          <w:szCs w:val="22"/>
+        </w:rPr>
+        <w:t>it seems like a reasonable</w:t>
+      </w:r>
+      <w:r>
+        <w:rPr>
+          <w:rFonts w:ascii="Times New Roman" w:hAnsi="Times New Roman" w:cs="Times New Roman"/>
+          <w:sz w:val="22"/>
+          <w:szCs w:val="22"/>
+        </w:rPr>
+        <w:t xml:space="preserve"> intuition that a time series like inflation is motivated by some sort of autoregressive process. </w:t>
+      </w:r>
+      <w:r>
+        <w:rPr>
+          <w:rFonts w:ascii="Times New Roman" w:hAnsi="Times New Roman" w:cs="Times New Roman"/>
+          <w:sz w:val="22"/>
+          <w:szCs w:val="22"/>
+        </w:rPr>
+        <w:t>This</w:t>
+      </w:r>
+      <w:r>
+        <w:rPr>
+          <w:rFonts w:ascii="Times New Roman" w:hAnsi="Times New Roman" w:cs="Times New Roman"/>
+          <w:sz w:val="22"/>
+          <w:szCs w:val="22"/>
+        </w:rPr>
+        <w:t xml:space="preserve"> intuition </w:t>
+      </w:r>
+      <w:proofErr w:type="spellStart"/>
+      <w:r>
+        <w:rPr>
+          <w:rFonts w:ascii="Times New Roman" w:hAnsi="Times New Roman" w:cs="Times New Roman"/>
+          <w:sz w:val="22"/>
+          <w:szCs w:val="22"/>
+        </w:rPr>
+        <w:t xml:space="preserve">can </w:t>
+      </w:r>
+      <w:proofErr w:type="spellEnd"/>
+      <w:r>
+        <w:rPr>
+          <w:rFonts w:ascii="Times New Roman" w:hAnsi="Times New Roman" w:cs="Times New Roman"/>
+          <w:sz w:val="22"/>
+          <w:szCs w:val="22"/>
+        </w:rPr>
+        <w:t xml:space="preserve">be harnessed </w:t>
+      </w:r>
+      <w:r>
+        <w:rPr>
+          <w:rFonts w:ascii="Times New Roman" w:hAnsi="Times New Roman" w:cs="Times New Roman"/>
+          <w:sz w:val="22"/>
+          <w:szCs w:val="22"/>
+        </w:rPr>
+        <w:t xml:space="preserve">to make </w:t>
+      </w:r>
+      <w:r>
+        <w:rPr>
+          <w:rFonts w:ascii="Times New Roman" w:hAnsi="Times New Roman" w:cs="Times New Roman"/>
+          <w:sz w:val="22"/>
+          <w:szCs w:val="22"/>
+        </w:rPr>
+        <w:t>the</w:t>
+      </w:r>
+      <w:r>
+        <w:rPr>
+          <w:rFonts w:ascii="Times New Roman" w:hAnsi="Times New Roman" w:cs="Times New Roman"/>
+          <w:sz w:val="22"/>
+          <w:szCs w:val="22"/>
+        </w:rPr>
+        <w:t xml:space="preserve"> forest better at predicting the future</w:t>
+      </w:r>
+      <w:r>
+        <w:rPr>
+          <w:rFonts w:ascii="Times New Roman" w:hAnsi="Times New Roman" w:cs="Times New Roman"/>
+          <w:sz w:val="22"/>
+          <w:szCs w:val="22"/>
+        </w:rPr>
+        <w:t>.</w:t>
+      </w:r>
+    </w:p>
+    <w:p>
+      <w:pPr>
+        <w:ind w:firstLine="720"/>
+        <w:contextualSpacing/>
+        <w:jc w:val="both"/>
+        <w:rPr>
+          <w:rFonts w:ascii="Times New Roman" w:hAnsi="Times New Roman" w:cs="Times New Roman"/>
+          <w:sz w:val="22"/>
+          <w:szCs w:val="22"/>
+        </w:rPr>
+      </w:pPr>
+      <w:r>
+        <w:rPr>
+          <w:rFonts w:ascii="Times New Roman" w:hAnsi="Times New Roman" w:cs="Times New Roman"/>
+          <w:sz w:val="22"/>
+          <w:szCs w:val="22"/>
+        </w:rPr>
+        <w:t>T</w:t>
+      </w:r>
+      <w:r>
+        <w:rPr>
+          <w:rFonts w:ascii="Times New Roman" w:hAnsi="Times New Roman" w:cs="Times New Roman"/>
+          <w:sz w:val="22"/>
+          <w:szCs w:val="22"/>
+        </w:rPr>
+        <w:t>he ARIMA model does a good job of predicting future inflation. The ARIMA model is an autoregressive integrated moving average model. It is autoregressive in that it offers a regression on lags of itself; it is “integrated” in that it automatically differences the data</w:t>
+      </w:r>
+      <w:r>
+        <w:rPr>
+          <w:rFonts w:ascii="Times New Roman" w:hAnsi="Times New Roman" w:cs="Times New Roman"/>
+          <w:sz w:val="22"/>
+          <w:szCs w:val="22"/>
+        </w:rPr>
+        <w:t xml:space="preserve"> (if necessary)</w:t>
+      </w:r>
+      <w:r>
+        <w:rPr>
+          <w:rFonts w:ascii="Times New Roman" w:hAnsi="Times New Roman" w:cs="Times New Roman"/>
+          <w:sz w:val="22"/>
+          <w:szCs w:val="22"/>
+        </w:rPr>
+        <w:t xml:space="preserve"> in an effort to make the series stationary; and it is a moving average model in that it regresses on some proxy for prior residual terms. This model does not just offer predictions about the future; it offers, in the abstract, a theory of what </w:t>
+      </w:r>
+      <w:r>
+        <w:rPr>
+          <w:rFonts w:ascii="Times New Roman" w:hAnsi="Times New Roman" w:cs="Times New Roman"/>
+          <w:sz w:val="22"/>
+          <w:szCs w:val="22"/>
+        </w:rPr>
+        <w:t>sort of process motivates the data (an autoregressive moving average process); and it offers, in its implementation, a specific hypothesis about exactly which autoregressive moving average process motivates a specific set of time-series data.</w:t>
+      </w:r>
+    </w:p>
+    <w:p>
+      <w:pPr>
+        <w:ind w:firstLine="720"/>
+        <w:contextualSpacing/>
+        <w:jc w:val="both"/>
+        <w:rPr>
+          <w:rFonts w:ascii="Times New Roman" w:hAnsi="Times New Roman" w:cs="Times New Roman"/>
+          <w:sz w:val="22"/>
+          <w:szCs w:val="22"/>
+        </w:rPr>
+      </w:pPr>
+      <w:r>
+        <w:rPr>
+          <w:rFonts w:ascii="Times New Roman" w:hAnsi="Times New Roman" w:cs="Times New Roman"/>
+          <w:sz w:val="22"/>
+          <w:szCs w:val="22"/>
+        </w:rPr>
+        <w:t xml:space="preserve">If the ARIMA model yields good predictions, then the model is not only useful as a sort of black box, </w:t>
+      </w:r>
+      <w:r>
+        <w:rPr>
+          <w:rFonts w:ascii="Times New Roman" w:hAnsi="Times New Roman" w:cs="Times New Roman"/>
+          <w:sz w:val="22"/>
+          <w:szCs w:val="22"/>
+        </w:rPr>
+        <w:t>which takes a certain data input and spits out a prediction</w:t>
+      </w:r>
+      <w:r>
+        <w:rPr>
+          <w:rFonts w:ascii="Times New Roman" w:hAnsi="Times New Roman" w:cs="Times New Roman"/>
+          <w:sz w:val="22"/>
+          <w:szCs w:val="22"/>
+        </w:rPr>
+        <w:t xml:space="preserve">. Rather, the model is also useful in that it tells </w:t>
+      </w:r>
+      <w:r>
+        <w:rPr>
+          <w:rFonts w:ascii="Times New Roman" w:hAnsi="Times New Roman" w:cs="Times New Roman"/>
+          <w:sz w:val="22"/>
+          <w:szCs w:val="22"/>
+        </w:rPr>
+        <w:t>indicates</w:t>
+      </w:r>
+      <w:r>
+        <w:rPr>
+          <w:rFonts w:ascii="Times New Roman" w:hAnsi="Times New Roman" w:cs="Times New Roman"/>
+          <w:sz w:val="22"/>
+          <w:szCs w:val="22"/>
+        </w:rPr>
+        <w:t xml:space="preserve"> </w:t>
+      </w:r>
+      <w:r>
+        <w:rPr>
+          <w:rFonts w:ascii="Times New Roman" w:hAnsi="Times New Roman" w:cs="Times New Roman"/>
+          <w:i/>
+          <w:iCs/>
+          <w:sz w:val="22"/>
+          <w:szCs w:val="22"/>
+        </w:rPr>
+        <w:t xml:space="preserve">why </w:t>
+      </w:r>
+      <w:r>
+        <w:rPr>
+          <w:rFonts w:ascii="Times New Roman" w:hAnsi="Times New Roman" w:cs="Times New Roman"/>
+          <w:sz w:val="22"/>
+          <w:szCs w:val="22"/>
+        </w:rPr>
+        <w:t>the</w:t>
+      </w:r>
+      <w:r>
+        <w:rPr>
+          <w:rFonts w:ascii="Times New Roman" w:hAnsi="Times New Roman" w:cs="Times New Roman"/>
+          <w:sz w:val="22"/>
+          <w:szCs w:val="22"/>
+        </w:rPr>
+        <w:t xml:space="preserve"> data behaves the way it does. The predictions are good precisely because the model has correctly hypothesized, not only that the time series is motivated by an autoregressive moving average process, but also that the autoregressive moving average process takes a particular form (e.g., it contains four AR terms and two MA terms, the coefficient on the first lag is 0.78 with a certain distribution, etc.).</w:t>
+      </w:r>
+    </w:p>
+    <w:p>
+      <w:pPr>
+        <w:ind w:firstLine="720"/>
+        <w:contextualSpacing/>
+        <w:jc w:val="both"/>
+        <w:rPr>
+          <w:rFonts w:ascii="Times New Roman" w:hAnsi="Times New Roman" w:cs="Times New Roman"/>
+          <w:sz w:val="22"/>
+          <w:szCs w:val="22"/>
+        </w:rPr>
+      </w:pPr>
+      <w:r>
+        <w:rPr>
+          <w:rFonts w:ascii="Times New Roman" w:hAnsi="Times New Roman" w:cs="Times New Roman"/>
+          <w:sz w:val="22"/>
+          <w:szCs w:val="22"/>
+        </w:rPr>
+        <w:t>Throughout the process of customizing the random forest model</w:t>
+      </w:r>
+      <w:r>
+        <w:rPr>
+          <w:rFonts w:ascii="Times New Roman" w:hAnsi="Times New Roman" w:cs="Times New Roman"/>
+          <w:sz w:val="22"/>
+          <w:szCs w:val="22"/>
+        </w:rPr>
+        <w:t xml:space="preserve">, it would be unwise to ignore the good information the ARIMA model </w:t>
+      </w:r>
+      <w:r>
+        <w:rPr>
+          <w:rFonts w:ascii="Times New Roman" w:hAnsi="Times New Roman" w:cs="Times New Roman"/>
+          <w:sz w:val="22"/>
+          <w:szCs w:val="22"/>
+        </w:rPr>
+        <w:t>provides</w:t>
+      </w:r>
+      <w:r>
+        <w:rPr>
+          <w:rFonts w:ascii="Times New Roman" w:hAnsi="Times New Roman" w:cs="Times New Roman"/>
+          <w:sz w:val="22"/>
+          <w:szCs w:val="22"/>
+        </w:rPr>
         <w:t xml:space="preserve">. </w:t>
       </w:r>
       <w:r>
         <w:rPr>
           <w:rFonts w:ascii="Times New Roman" w:hAnsi="Times New Roman" w:cs="Times New Roman"/>
-          <w:bCs/>
-          <w:sz w:val="22"/>
-          <w:szCs w:val="22"/>
-        </w:rPr>
-        <w:t>When the process which motivates the data is unknown</w:t>
-      </w:r>
-      <w:r>
-        <w:rPr>
-          <w:rFonts w:ascii="Times New Roman" w:hAnsi="Times New Roman" w:cs="Times New Roman"/>
-          <w:bCs/>
-          <w:sz w:val="22"/>
-          <w:szCs w:val="22"/>
-        </w:rPr>
-        <w:t xml:space="preserve">, this is a fine way to group the data. The point of the tree is to categorize a big mess of dissimilar data into </w:t>
+          <w:sz w:val="22"/>
+          <w:szCs w:val="22"/>
+        </w:rPr>
+        <w:t>Instead, I intend</w:t>
+      </w:r>
+      <w:r>
+        <w:rPr>
+          <w:rFonts w:ascii="Times New Roman" w:hAnsi="Times New Roman" w:cs="Times New Roman"/>
+          <w:sz w:val="22"/>
+          <w:szCs w:val="22"/>
+        </w:rPr>
+        <w:t xml:space="preserve"> to use every tool at </w:t>
+      </w:r>
+      <w:r>
+        <w:rPr>
+          <w:rFonts w:ascii="Times New Roman" w:hAnsi="Times New Roman" w:cs="Times New Roman"/>
+          <w:sz w:val="22"/>
+          <w:szCs w:val="22"/>
+        </w:rPr>
+        <w:t>my</w:t>
+      </w:r>
+      <w:r>
+        <w:rPr>
+          <w:rFonts w:ascii="Times New Roman" w:hAnsi="Times New Roman" w:cs="Times New Roman"/>
+          <w:sz w:val="22"/>
+          <w:szCs w:val="22"/>
+        </w:rPr>
+        <w:t xml:space="preserve"> disposal to generate the best model possible. Now, for </w:t>
+      </w:r>
+      <w:r>
+        <w:rPr>
+          <w:rFonts w:ascii="Times New Roman" w:hAnsi="Times New Roman" w:cs="Times New Roman"/>
+          <w:sz w:val="22"/>
+          <w:szCs w:val="22"/>
+        </w:rPr>
+        <w:t>the</w:t>
+      </w:r>
+      <w:r>
+        <w:rPr>
+          <w:rFonts w:ascii="Times New Roman" w:hAnsi="Times New Roman" w:cs="Times New Roman"/>
+          <w:sz w:val="22"/>
+          <w:szCs w:val="22"/>
+        </w:rPr>
+        <w:t xml:space="preserve"> data, </w:t>
+      </w:r>
+      <w:r>
+        <w:rPr>
+          <w:rFonts w:ascii="Times New Roman" w:hAnsi="Times New Roman" w:cs="Times New Roman"/>
+          <w:sz w:val="22"/>
+          <w:szCs w:val="22"/>
+        </w:rPr>
+        <w:t xml:space="preserve">I </w:t>
+      </w:r>
+      <w:r>
+        <w:rPr>
+          <w:rFonts w:ascii="Times New Roman" w:hAnsi="Times New Roman" w:cs="Times New Roman"/>
+          <w:sz w:val="22"/>
+          <w:szCs w:val="22"/>
+        </w:rPr>
+        <w:t>find that on a one-month forward prediction of US monthly inflation, from January 1999 to January 2020, the ARIMA model yields a</w:t>
+      </w:r>
+      <w:r>
+        <w:rPr>
+          <w:rFonts w:ascii="Times New Roman" w:hAnsi="Times New Roman" w:cs="Times New Roman"/>
+          <w:sz w:val="22"/>
+          <w:szCs w:val="22"/>
+        </w:rPr>
+        <w:t xml:space="preserve"> root mean squared error</w:t>
+      </w:r>
+      <w:r>
+        <w:rPr>
+          <w:rFonts w:ascii="Times New Roman" w:hAnsi="Times New Roman" w:cs="Times New Roman"/>
+          <w:sz w:val="22"/>
+          <w:szCs w:val="22"/>
+        </w:rPr>
+        <w:t xml:space="preserve"> </w:t>
+      </w:r>
+      <w:r>
+        <w:rPr>
+          <w:rFonts w:ascii="Times New Roman" w:hAnsi="Times New Roman" w:cs="Times New Roman"/>
+          <w:sz w:val="22"/>
+          <w:szCs w:val="22"/>
+        </w:rPr>
+        <w:t>(</w:t>
+      </w:r>
+      <w:r>
+        <w:rPr>
+          <w:rFonts w:ascii="Times New Roman" w:hAnsi="Times New Roman" w:cs="Times New Roman"/>
+          <w:sz w:val="22"/>
+          <w:szCs w:val="22"/>
+        </w:rPr>
+        <w:t>RMSE</w:t>
+      </w:r>
+      <w:r>
+        <w:rPr>
+          <w:rFonts w:ascii="Times New Roman" w:hAnsi="Times New Roman" w:cs="Times New Roman"/>
+          <w:sz w:val="22"/>
+          <w:szCs w:val="22"/>
+        </w:rPr>
+        <w:t>)</w:t>
+      </w:r>
+      <w:r>
+        <w:rPr>
+          <w:rFonts w:ascii="Times New Roman" w:hAnsi="Times New Roman" w:cs="Times New Roman"/>
+          <w:sz w:val="22"/>
+          <w:szCs w:val="22"/>
+        </w:rPr>
+        <w:t xml:space="preserve"> of 0.0027, while a naïve model </w:t>
+      </w:r>
+      <w:r>
+        <w:rPr>
+          <w:rFonts w:ascii="Times New Roman" w:hAnsi="Times New Roman" w:cs="Times New Roman"/>
+          <w:sz w:val="22"/>
+          <w:szCs w:val="22"/>
+        </w:rPr>
+        <w:t xml:space="preserve">(in this case, the assumption that the value of inflation in a given month will be equal to that of the previous month’s inflation) </w:t>
+      </w:r>
+      <w:r>
+        <w:rPr>
+          <w:rFonts w:ascii="Times New Roman" w:hAnsi="Times New Roman" w:cs="Times New Roman"/>
+          <w:sz w:val="22"/>
+          <w:szCs w:val="22"/>
+        </w:rPr>
+        <w:t>yields an RMSE of 0.003</w:t>
+      </w:r>
+      <w:r>
+        <w:rPr>
+          <w:rFonts w:ascii="Times New Roman" w:hAnsi="Times New Roman" w:cs="Times New Roman"/>
+          <w:sz w:val="22"/>
+          <w:szCs w:val="22"/>
+        </w:rPr>
+        <w:t>1</w:t>
+      </w:r>
+      <w:r>
+        <w:rPr>
+          <w:rFonts w:ascii="Times New Roman" w:hAnsi="Times New Roman" w:cs="Times New Roman"/>
+          <w:sz w:val="22"/>
+          <w:szCs w:val="22"/>
+        </w:rPr>
+        <w:t xml:space="preserve">. This </w:t>
+      </w:r>
+      <w:r>
+        <w:rPr>
+          <w:rFonts w:ascii="Times New Roman" w:hAnsi="Times New Roman" w:cs="Times New Roman"/>
+          <w:sz w:val="22"/>
+          <w:szCs w:val="22"/>
+        </w:rPr>
+        <w:t>indicates</w:t>
+      </w:r>
+      <w:r>
+        <w:rPr>
+          <w:rFonts w:ascii="Times New Roman" w:hAnsi="Times New Roman" w:cs="Times New Roman"/>
+          <w:sz w:val="22"/>
+          <w:szCs w:val="22"/>
+        </w:rPr>
+        <w:t xml:space="preserve"> that the ARIMA model does a better job of modelling the data than the naïve model does</w:t>
+      </w:r>
+      <w:r>
+        <w:rPr>
+          <w:rFonts w:ascii="Times New Roman" w:hAnsi="Times New Roman" w:cs="Times New Roman"/>
+          <w:sz w:val="22"/>
+          <w:szCs w:val="22"/>
+        </w:rPr>
+        <w:t>, and that the data is at least partially motivated by the process which the ARIMA model describes.</w:t>
+      </w:r>
+    </w:p>
+    <w:p>
+      <w:pPr>
+        <w:ind w:firstLine="720"/>
+        <w:contextualSpacing/>
+        <w:jc w:val="both"/>
+        <w:rPr>
+          <w:rFonts w:ascii="Times New Roman" w:hAnsi="Times New Roman" w:cs="Times New Roman"/>
+          <w:sz w:val="22"/>
+          <w:szCs w:val="22"/>
+        </w:rPr>
+      </w:pPr>
+      <w:r>
+        <w:rPr>
+          <w:rFonts w:ascii="Times New Roman" w:hAnsi="Times New Roman" w:cs="Times New Roman"/>
+          <w:sz w:val="22"/>
+          <w:szCs w:val="22"/>
+        </w:rPr>
+        <w:t xml:space="preserve">Armed with this information, </w:t>
+      </w:r>
+      <w:r>
+        <w:rPr>
+          <w:rFonts w:ascii="Times New Roman" w:hAnsi="Times New Roman" w:cs="Times New Roman"/>
+          <w:sz w:val="22"/>
+          <w:szCs w:val="22"/>
+        </w:rPr>
+        <w:t xml:space="preserve">I </w:t>
+      </w:r>
+      <w:r>
+        <w:rPr>
+          <w:rFonts w:ascii="Times New Roman" w:hAnsi="Times New Roman" w:cs="Times New Roman"/>
+          <w:sz w:val="22"/>
+          <w:szCs w:val="22"/>
+        </w:rPr>
+        <w:t xml:space="preserve">don’t have to </w:t>
+      </w:r>
+      <w:r>
+        <w:rPr>
+          <w:rFonts w:ascii="Times New Roman" w:hAnsi="Times New Roman" w:cs="Times New Roman"/>
+          <w:sz w:val="22"/>
+          <w:szCs w:val="22"/>
+        </w:rPr>
+        <w:t>remain agnostic about the process which motivates the data</w:t>
+      </w:r>
+      <w:r>
+        <w:rPr>
+          <w:rFonts w:ascii="Times New Roman" w:hAnsi="Times New Roman" w:cs="Times New Roman"/>
+          <w:sz w:val="22"/>
+          <w:szCs w:val="22"/>
+        </w:rPr>
+        <w:t xml:space="preserve">. Instead, </w:t>
+      </w:r>
+      <w:r>
+        <w:rPr>
+          <w:rFonts w:ascii="Times New Roman" w:hAnsi="Times New Roman" w:cs="Times New Roman"/>
+          <w:sz w:val="22"/>
+          <w:szCs w:val="22"/>
+        </w:rPr>
+        <w:t xml:space="preserve">as I construct the random forest model, </w:t>
+      </w:r>
+      <w:r>
+        <w:rPr>
+          <w:rFonts w:ascii="Times New Roman" w:hAnsi="Times New Roman" w:cs="Times New Roman"/>
+          <w:sz w:val="22"/>
+          <w:szCs w:val="22"/>
+        </w:rPr>
+        <w:t>I</w:t>
+      </w:r>
+      <w:r>
+        <w:rPr>
+          <w:rFonts w:ascii="Times New Roman" w:hAnsi="Times New Roman" w:cs="Times New Roman"/>
+          <w:sz w:val="22"/>
+          <w:szCs w:val="22"/>
+        </w:rPr>
+        <w:t xml:space="preserve"> can assume that </w:t>
+      </w:r>
+      <w:r>
+        <w:rPr>
+          <w:rFonts w:ascii="Times New Roman" w:hAnsi="Times New Roman" w:cs="Times New Roman"/>
+          <w:sz w:val="22"/>
+          <w:szCs w:val="22"/>
+        </w:rPr>
+        <w:t>the</w:t>
+      </w:r>
+      <w:r>
+        <w:rPr>
+          <w:rFonts w:ascii="Times New Roman" w:hAnsi="Times New Roman" w:cs="Times New Roman"/>
+          <w:sz w:val="22"/>
+          <w:szCs w:val="22"/>
+        </w:rPr>
+        <w:t xml:space="preserve"> data is partially motivated by an autoregressive moving average process. In practice, it will be difficult to generate residuals in </w:t>
+      </w:r>
+      <w:r>
+        <w:rPr>
+          <w:rFonts w:ascii="Times New Roman" w:hAnsi="Times New Roman" w:cs="Times New Roman"/>
+          <w:sz w:val="22"/>
+          <w:szCs w:val="22"/>
+        </w:rPr>
+        <w:t>the</w:t>
+      </w:r>
+      <w:r>
+        <w:rPr>
+          <w:rFonts w:ascii="Times New Roman" w:hAnsi="Times New Roman" w:cs="Times New Roman"/>
+          <w:sz w:val="22"/>
+          <w:szCs w:val="22"/>
+        </w:rPr>
+        <w:t xml:space="preserve"> random forest, so </w:t>
+      </w:r>
+      <w:r>
+        <w:rPr>
+          <w:rFonts w:ascii="Times New Roman" w:hAnsi="Times New Roman" w:cs="Times New Roman"/>
+          <w:sz w:val="22"/>
+          <w:szCs w:val="22"/>
+        </w:rPr>
+        <w:t>I</w:t>
+      </w:r>
+      <w:r>
+        <w:rPr>
+          <w:rFonts w:ascii="Times New Roman" w:hAnsi="Times New Roman" w:cs="Times New Roman"/>
+          <w:sz w:val="22"/>
+          <w:szCs w:val="22"/>
+        </w:rPr>
+        <w:t xml:space="preserve"> will focus on the autoregressive part of the ARIMA model. (The “integrated” part is already taken care of, since </w:t>
+      </w:r>
+      <w:r>
+        <w:rPr>
+          <w:rFonts w:ascii="Times New Roman" w:hAnsi="Times New Roman" w:cs="Times New Roman"/>
+          <w:sz w:val="22"/>
+          <w:szCs w:val="22"/>
+        </w:rPr>
+        <w:t>the</w:t>
+      </w:r>
+      <w:r>
+        <w:rPr>
+          <w:rFonts w:ascii="Times New Roman" w:hAnsi="Times New Roman" w:cs="Times New Roman"/>
+          <w:sz w:val="22"/>
+          <w:szCs w:val="22"/>
+        </w:rPr>
+        <w:t xml:space="preserve"> data is stationary.) In effect, </w:t>
+      </w:r>
+      <w:r>
+        <w:rPr>
+          <w:rFonts w:ascii="Times New Roman" w:hAnsi="Times New Roman" w:cs="Times New Roman"/>
+          <w:sz w:val="22"/>
+          <w:szCs w:val="22"/>
+        </w:rPr>
+        <w:t>I</w:t>
+      </w:r>
+      <w:r>
+        <w:rPr>
+          <w:rFonts w:ascii="Times New Roman" w:hAnsi="Times New Roman" w:cs="Times New Roman"/>
+          <w:sz w:val="22"/>
+          <w:szCs w:val="22"/>
+        </w:rPr>
+        <w:t xml:space="preserve"> assum</w:t>
+      </w:r>
+      <w:r>
+        <w:rPr>
+          <w:rFonts w:ascii="Times New Roman" w:hAnsi="Times New Roman" w:cs="Times New Roman"/>
+          <w:sz w:val="22"/>
+          <w:szCs w:val="22"/>
+        </w:rPr>
+        <w:t>e</w:t>
+      </w:r>
+      <w:r>
+        <w:rPr>
+          <w:rFonts w:ascii="Times New Roman" w:hAnsi="Times New Roman" w:cs="Times New Roman"/>
+          <w:sz w:val="22"/>
+          <w:szCs w:val="22"/>
+        </w:rPr>
+        <w:t xml:space="preserve"> an AR process for </w:t>
+      </w:r>
+      <w:r>
+        <w:rPr>
+          <w:rFonts w:ascii="Times New Roman" w:hAnsi="Times New Roman" w:cs="Times New Roman"/>
+          <w:sz w:val="22"/>
+          <w:szCs w:val="22"/>
+        </w:rPr>
+        <w:t>the</w:t>
+      </w:r>
+      <w:r>
+        <w:rPr>
+          <w:rFonts w:ascii="Times New Roman" w:hAnsi="Times New Roman" w:cs="Times New Roman"/>
+          <w:sz w:val="22"/>
+          <w:szCs w:val="22"/>
+        </w:rPr>
+        <w:t xml:space="preserve"> data.</w:t>
+      </w:r>
+    </w:p>
+    <w:p>
+      <w:pPr>
+        <w:ind w:firstLine="720"/>
+        <w:contextualSpacing/>
+        <w:jc w:val="both"/>
+        <w:rPr>
+          <w:rFonts w:ascii="Times New Roman" w:hAnsi="Times New Roman" w:cs="Times New Roman"/>
+          <w:sz w:val="22"/>
+          <w:szCs w:val="22"/>
+        </w:rPr>
+      </w:pPr>
+      <w:r>
+        <w:rPr>
+          <w:rFonts w:ascii="Times New Roman" w:hAnsi="Times New Roman" w:cs="Times New Roman"/>
+          <w:sz w:val="22"/>
+          <w:szCs w:val="22"/>
+        </w:rPr>
+        <w:t>The most basic AR process is an AR(1): an autoregression on only the first lag of a time series. Each observation in time is generate</w:t>
+      </w:r>
+      <w:r>
+        <w:rPr>
+          <w:rFonts w:ascii="Times New Roman" w:hAnsi="Times New Roman" w:cs="Times New Roman"/>
+          <w:sz w:val="22"/>
+          <w:szCs w:val="22"/>
+        </w:rPr>
+        <w:t>d</w:t>
+      </w:r>
+      <w:r>
+        <w:rPr>
+          <w:rFonts w:ascii="Times New Roman" w:hAnsi="Times New Roman" w:cs="Times New Roman"/>
+          <w:sz w:val="22"/>
+          <w:szCs w:val="22"/>
+        </w:rPr>
+        <w:t xml:space="preserve"> by some weight of the previous observation, plus some </w:t>
+      </w:r>
+      <w:proofErr w:type="spellStart"/>
+      <w:r>
+        <w:rPr>
+          <w:rFonts w:ascii="Times New Roman" w:hAnsi="Times New Roman" w:cs="Times New Roman"/>
+          <w:sz w:val="22"/>
+          <w:szCs w:val="22"/>
+        </w:rPr>
+        <w:t>i.i.d</w:t>
+      </w:r>
+      <w:proofErr w:type="spellEnd"/>
+      <w:r>
+        <w:rPr>
+          <w:rFonts w:ascii="Times New Roman" w:hAnsi="Times New Roman" w:cs="Times New Roman"/>
+          <w:sz w:val="22"/>
+          <w:szCs w:val="22"/>
+        </w:rPr>
+        <w:t xml:space="preserve">. error. Since </w:t>
+      </w:r>
+      <w:r>
+        <w:rPr>
+          <w:rFonts w:ascii="Times New Roman" w:hAnsi="Times New Roman" w:cs="Times New Roman"/>
+          <w:sz w:val="22"/>
+          <w:szCs w:val="22"/>
+        </w:rPr>
+        <w:t xml:space="preserve">I </w:t>
+      </w:r>
+      <w:r>
+        <w:rPr>
+          <w:rFonts w:ascii="Times New Roman" w:hAnsi="Times New Roman" w:cs="Times New Roman"/>
+          <w:sz w:val="22"/>
+          <w:szCs w:val="22"/>
+        </w:rPr>
+        <w:t xml:space="preserve">know that </w:t>
+      </w:r>
+      <w:r>
+        <w:rPr>
+          <w:rFonts w:ascii="Times New Roman" w:hAnsi="Times New Roman" w:cs="Times New Roman"/>
+          <w:sz w:val="22"/>
+          <w:szCs w:val="22"/>
+        </w:rPr>
+        <w:t>the</w:t>
+      </w:r>
+      <w:r>
+        <w:rPr>
+          <w:rFonts w:ascii="Times New Roman" w:hAnsi="Times New Roman" w:cs="Times New Roman"/>
+          <w:sz w:val="22"/>
+          <w:szCs w:val="22"/>
+        </w:rPr>
+        <w:t xml:space="preserve"> real data is at least partially motivated by an AR process, </w:t>
+      </w:r>
+      <w:r>
+        <w:rPr>
+          <w:rFonts w:ascii="Times New Roman" w:hAnsi="Times New Roman" w:cs="Times New Roman"/>
+          <w:sz w:val="22"/>
+          <w:szCs w:val="22"/>
+        </w:rPr>
+        <w:t>it would be worthwhile to</w:t>
+      </w:r>
+      <w:r>
+        <w:rPr>
+          <w:rFonts w:ascii="Times New Roman" w:hAnsi="Times New Roman" w:cs="Times New Roman"/>
+          <w:sz w:val="22"/>
+          <w:szCs w:val="22"/>
+        </w:rPr>
+        <w:t xml:space="preserve"> think about how </w:t>
+      </w:r>
+      <w:r>
+        <w:rPr>
+          <w:rFonts w:ascii="Times New Roman" w:hAnsi="Times New Roman" w:cs="Times New Roman"/>
+          <w:sz w:val="22"/>
+          <w:szCs w:val="22"/>
+        </w:rPr>
+        <w:t>the</w:t>
+      </w:r>
+      <w:r>
+        <w:rPr>
+          <w:rFonts w:ascii="Times New Roman" w:hAnsi="Times New Roman" w:cs="Times New Roman"/>
+          <w:sz w:val="22"/>
+          <w:szCs w:val="22"/>
+        </w:rPr>
+        <w:t xml:space="preserve"> random forest would handle some artificial data that was generated from an AR(1) process. In other words, if </w:t>
+      </w:r>
+      <w:r>
+        <w:rPr>
+          <w:rFonts w:ascii="Times New Roman" w:hAnsi="Times New Roman" w:cs="Times New Roman"/>
+          <w:sz w:val="22"/>
+          <w:szCs w:val="22"/>
+        </w:rPr>
+        <w:t xml:space="preserve">I were </w:t>
+      </w:r>
+      <w:r>
+        <w:rPr>
+          <w:rFonts w:ascii="Times New Roman" w:hAnsi="Times New Roman" w:cs="Times New Roman"/>
+          <w:sz w:val="22"/>
+          <w:szCs w:val="22"/>
+        </w:rPr>
+        <w:t xml:space="preserve">presented with data which </w:t>
+      </w:r>
+      <w:r>
+        <w:rPr>
+          <w:rFonts w:ascii="Times New Roman" w:hAnsi="Times New Roman" w:cs="Times New Roman"/>
+          <w:sz w:val="22"/>
+          <w:szCs w:val="22"/>
+        </w:rPr>
+        <w:t>I</w:t>
+      </w:r>
+      <w:r>
+        <w:rPr>
+          <w:rFonts w:ascii="Times New Roman" w:hAnsi="Times New Roman" w:cs="Times New Roman"/>
+          <w:sz w:val="22"/>
+          <w:szCs w:val="22"/>
+        </w:rPr>
+        <w:t xml:space="preserve"> knew with certainty was motivated by an AR(1) process, how could </w:t>
+      </w:r>
+      <w:r>
+        <w:rPr>
+          <w:rFonts w:ascii="Times New Roman" w:hAnsi="Times New Roman" w:cs="Times New Roman"/>
+          <w:sz w:val="22"/>
+          <w:szCs w:val="22"/>
+        </w:rPr>
+        <w:t>I</w:t>
+      </w:r>
+      <w:r>
+        <w:rPr>
+          <w:rFonts w:ascii="Times New Roman" w:hAnsi="Times New Roman" w:cs="Times New Roman"/>
+          <w:sz w:val="22"/>
+          <w:szCs w:val="22"/>
+        </w:rPr>
+        <w:t xml:space="preserve"> adjust the random forest to better model this data?</w:t>
+      </w:r>
+    </w:p>
+    <w:p>
+      <w:pPr>
+        <w:ind w:firstLine="720"/>
+        <w:contextualSpacing/>
+        <w:jc w:val="both"/>
+        <w:rPr>
+          <w:rFonts w:ascii="Times New Roman" w:hAnsi="Times New Roman" w:cs="Times New Roman"/>
+          <w:sz w:val="22"/>
+          <w:szCs w:val="22"/>
+        </w:rPr>
+      </w:pPr>
+    </w:p>
+    <w:p>
+      <w:pPr>
+        <w:ind w:firstLine="720"/>
+        <w:contextualSpacing/>
+        <w:jc w:val="both"/>
+        <w:rPr>
+          <w:rFonts w:ascii="Times New Roman" w:hAnsi="Times New Roman" w:cs="Times New Roman"/>
+          <w:sz w:val="22"/>
+          <w:szCs w:val="22"/>
+        </w:rPr>
+      </w:pPr>
+    </w:p>
+    <w:p>
+      <w:pPr>
+        <w:contextualSpacing/>
+        <w:jc w:val="both"/>
+        <w:rPr>
+          <w:rFonts w:ascii="Times New Roman" w:hAnsi="Times New Roman" w:cs="Times New Roman"/>
+          <w:i/>
+          <w:iCs/>
+          <w:sz w:val="22"/>
+          <w:szCs w:val="22"/>
+        </w:rPr>
+      </w:pPr>
+      <w:r>
+        <w:rPr>
+          <w:rFonts w:ascii="Times New Roman" w:hAnsi="Times New Roman" w:cs="Times New Roman"/>
+          <w:i/>
+          <w:iCs/>
+          <w:sz w:val="22"/>
+          <w:szCs w:val="22"/>
+        </w:rPr>
+        <w:t xml:space="preserve">3.2 </w:t>
+      </w:r>
+      <w:r>
+        <w:rPr>
+          <w:rFonts w:ascii="Times New Roman" w:hAnsi="Times New Roman" w:cs="Times New Roman"/>
+          <w:i/>
+          <w:iCs/>
+          <w:sz w:val="22"/>
+          <w:szCs w:val="22"/>
+        </w:rPr>
+        <w:t xml:space="preserve">Assessing </w:t>
+      </w:r>
+      <w:r>
+        <w:rPr>
+          <w:rFonts w:ascii="Times New Roman" w:hAnsi="Times New Roman" w:cs="Times New Roman"/>
+          <w:i/>
+          <w:iCs/>
+          <w:sz w:val="22"/>
+          <w:szCs w:val="22"/>
+        </w:rPr>
+        <w:t>Results with Simulated Data</w:t>
+      </w:r>
+    </w:p>
+    <w:p>
+      <w:pPr>
+        <w:ind w:firstLine="720"/>
+        <w:contextualSpacing/>
+        <w:jc w:val="both"/>
+        <w:rPr>
+          <w:rFonts w:ascii="Times New Roman" w:hAnsi="Times New Roman" w:cs="Times New Roman"/>
+          <w:sz w:val="22"/>
+          <w:szCs w:val="22"/>
+        </w:rPr>
+      </w:pPr>
+      <w:r>
+        <w:rPr>
+          <w:rFonts w:ascii="Times New Roman" w:hAnsi="Times New Roman" w:cs="Times New Roman"/>
+          <w:sz w:val="22"/>
+          <w:szCs w:val="22"/>
+        </w:rPr>
+        <w:t>To answer this question, I</w:t>
+      </w:r>
+      <w:r>
+        <w:rPr>
+          <w:rFonts w:ascii="Times New Roman" w:hAnsi="Times New Roman" w:cs="Times New Roman"/>
+          <w:sz w:val="22"/>
+          <w:szCs w:val="22"/>
+        </w:rPr>
+        <w:t xml:space="preserve"> first</w:t>
+      </w:r>
+      <w:r>
+        <w:rPr>
+          <w:rFonts w:ascii="Times New Roman" w:hAnsi="Times New Roman" w:cs="Times New Roman"/>
+          <w:sz w:val="22"/>
+          <w:szCs w:val="22"/>
+        </w:rPr>
+        <w:t xml:space="preserve"> simulate a time series based on an AR(1) process with </w:t>
+      </w:r>
+      <w:r>
+        <w:rPr>
+          <w:rFonts w:ascii="Times New Roman" w:hAnsi="Times New Roman" w:cs="Times New Roman"/>
+          <w:sz w:val="22"/>
+          <w:szCs w:val="22"/>
+        </w:rPr>
+        <w:t xml:space="preserve">a coefficient of 0.9. The time series contains 511 observations. I then predict one period ahead for each of the last 100 observations (i.e., from observation 411 to observation 511). I predict using an ARIMA model optimized by AIC, and I predict using the base tree described in Section 1, above. The ARIMA model yielded an RMSE of </w:t>
+      </w:r>
+      <w:r>
+        <w:rPr>
+          <w:rFonts w:ascii="Times New Roman" w:hAnsi="Times New Roman" w:cs="Times New Roman"/>
+          <w:sz w:val="22"/>
+          <w:szCs w:val="22"/>
+        </w:rPr>
+        <w:t>1.05</w:t>
+      </w:r>
+      <w:r>
+        <w:rPr>
+          <w:rFonts w:ascii="Times New Roman" w:hAnsi="Times New Roman" w:cs="Times New Roman"/>
+          <w:sz w:val="22"/>
+          <w:szCs w:val="22"/>
+        </w:rPr>
+        <w:t xml:space="preserve">3, while the base tree yielded an RMSE of </w:t>
+      </w:r>
+      <w:r>
+        <w:rPr>
+          <w:rFonts w:ascii="Times New Roman" w:hAnsi="Times New Roman" w:cs="Times New Roman"/>
+          <w:sz w:val="22"/>
+          <w:szCs w:val="22"/>
+        </w:rPr>
+        <w:t>1.16</w:t>
+      </w:r>
+      <w:r>
+        <w:rPr>
+          <w:rFonts w:ascii="Times New Roman" w:hAnsi="Times New Roman" w:cs="Times New Roman"/>
+          <w:sz w:val="22"/>
+          <w:szCs w:val="22"/>
+        </w:rPr>
+        <w:t xml:space="preserve">6. Thus, the ARIMA model significantly outperformed the base tree. (The last 100 values of the simulated time series ranged from </w:t>
+      </w:r>
+      <w:r>
+        <w:rPr>
+          <w:rFonts w:ascii="Times New Roman" w:hAnsi="Times New Roman" w:cs="Times New Roman"/>
+          <w:sz w:val="22"/>
+          <w:szCs w:val="22"/>
+        </w:rPr>
+        <w:t xml:space="preserve">-7.1940 </w:t>
+      </w:r>
+      <w:r>
+        <w:rPr>
+          <w:rFonts w:ascii="Times New Roman" w:hAnsi="Times New Roman" w:cs="Times New Roman"/>
+          <w:sz w:val="22"/>
+          <w:szCs w:val="22"/>
+        </w:rPr>
+        <w:t xml:space="preserve">to </w:t>
+      </w:r>
+      <w:r>
+        <w:rPr>
+          <w:rFonts w:ascii="Times New Roman" w:hAnsi="Times New Roman" w:cs="Times New Roman"/>
+          <w:sz w:val="22"/>
+          <w:szCs w:val="22"/>
+        </w:rPr>
+        <w:t>4.4484</w:t>
+      </w:r>
+      <w:r>
+        <w:rPr>
+          <w:rFonts w:ascii="Times New Roman" w:hAnsi="Times New Roman" w:cs="Times New Roman"/>
+          <w:sz w:val="22"/>
+          <w:szCs w:val="22"/>
+        </w:rPr>
+        <w:t xml:space="preserve">, with a median of </w:t>
+      </w:r>
+      <w:r>
+        <w:rPr>
+          <w:rFonts w:ascii="Times New Roman" w:hAnsi="Times New Roman" w:cs="Times New Roman"/>
+          <w:sz w:val="22"/>
+          <w:szCs w:val="22"/>
+        </w:rPr>
+        <w:t xml:space="preserve">-0.8734 </w:t>
+      </w:r>
+      <w:r>
+        <w:rPr>
+          <w:rFonts w:ascii="Times New Roman" w:hAnsi="Times New Roman" w:cs="Times New Roman"/>
+          <w:sz w:val="22"/>
+          <w:szCs w:val="22"/>
+        </w:rPr>
+        <w:t xml:space="preserve">and a mean of </w:t>
+      </w:r>
+      <w:r>
+        <w:rPr>
+          <w:rFonts w:ascii="Times New Roman" w:hAnsi="Times New Roman" w:cs="Times New Roman"/>
+          <w:sz w:val="22"/>
+          <w:szCs w:val="22"/>
+        </w:rPr>
+        <w:t>-0.931</w:t>
+      </w:r>
+      <w:r>
+        <w:rPr>
+          <w:rFonts w:ascii="Times New Roman" w:hAnsi="Times New Roman" w:cs="Times New Roman"/>
+          <w:sz w:val="22"/>
+          <w:szCs w:val="22"/>
+        </w:rPr>
+        <w:t>8.)</w:t>
+      </w:r>
+    </w:p>
+    <w:p>
+      <w:pPr>
+        <w:ind w:firstLine="720"/>
+        <w:contextualSpacing/>
+        <w:jc w:val="both"/>
+        <w:rPr>
+          <w:rFonts w:ascii="Times New Roman" w:hAnsi="Times New Roman" w:cs="Times New Roman"/>
+          <w:sz w:val="22"/>
+          <w:szCs w:val="22"/>
+        </w:rPr>
+      </w:pPr>
+      <w:r>
+        <w:rPr>
+          <w:rFonts w:ascii="Times New Roman" w:hAnsi="Times New Roman" w:cs="Times New Roman"/>
+          <w:sz w:val="22"/>
+          <w:szCs w:val="22"/>
+        </w:rPr>
+        <w:lastRenderedPageBreak/>
+        <w:t xml:space="preserve">This result offers a baseline: any theoretically sound adjustments to the tree which yield an RMSE lower than 1.166 could indicate an improvement in the model; any adjustments which bring the RMSE below 1.053 would suggest that the model has the potential to outperform an ARIMA model. Of course, inflation data is </w:t>
+      </w:r>
+      <w:r>
+        <w:rPr>
+          <w:rFonts w:ascii="Times New Roman" w:hAnsi="Times New Roman" w:cs="Times New Roman"/>
+          <w:i/>
+          <w:iCs/>
+          <w:sz w:val="22"/>
+          <w:szCs w:val="22"/>
+        </w:rPr>
+        <w:t xml:space="preserve">not </w:t>
+      </w:r>
+      <w:r>
+        <w:rPr>
+          <w:rFonts w:ascii="Times New Roman" w:hAnsi="Times New Roman" w:cs="Times New Roman"/>
+          <w:sz w:val="22"/>
+          <w:szCs w:val="22"/>
+        </w:rPr>
+        <w:t xml:space="preserve">a perfect AR(1) </w:t>
       </w:r>
       <w:proofErr w:type="gramStart"/>
       <w:r>
         <w:rPr>
           <w:rFonts w:ascii="Times New Roman" w:hAnsi="Times New Roman" w:cs="Times New Roman"/>
-          <w:bCs/>
-          <w:sz w:val="22"/>
-          <w:szCs w:val="22"/>
-        </w:rPr>
-        <w:t>more-similar</w:t>
+          <w:sz w:val="22"/>
+          <w:szCs w:val="22"/>
+        </w:rPr>
+        <w:t>series, but</w:t>
       </w:r>
       <w:proofErr w:type="gramEnd"/>
       <w:r>
         <w:rPr>
           <w:rFonts w:ascii="Times New Roman" w:hAnsi="Times New Roman" w:cs="Times New Roman"/>
-          <w:bCs/>
-          <w:sz w:val="22"/>
-          <w:szCs w:val="22"/>
-        </w:rPr>
-        <w:t xml:space="preserve"> subsets, and getting </w:t>
-      </w:r>
-      <w:r>
-        <w:rPr>
-          <w:rFonts w:ascii="Times New Roman" w:hAnsi="Times New Roman" w:cs="Times New Roman"/>
-          <w:bCs/>
-          <w:sz w:val="22"/>
-          <w:szCs w:val="22"/>
-        </w:rPr>
-        <w:t xml:space="preserve">similar values of </w:t>
+          <w:sz w:val="22"/>
+          <w:szCs w:val="22"/>
+        </w:rPr>
+        <w:t xml:space="preserve"> adjusting the model on the assumption that it is will be a good first step to improving the accuracy of the model.</w:t>
+      </w:r>
+    </w:p>
+    <w:p>
+      <w:pPr>
+        <w:ind w:firstLine="720"/>
+        <w:contextualSpacing/>
+        <w:jc w:val="both"/>
+        <w:rPr>
+          <w:rFonts w:ascii="Times New Roman" w:hAnsi="Times New Roman" w:cs="Times New Roman"/>
+          <w:sz w:val="22"/>
+          <w:szCs w:val="22"/>
+        </w:rPr>
+      </w:pPr>
+      <w:r>
+        <w:rPr>
+          <w:rFonts w:ascii="Times New Roman" w:hAnsi="Times New Roman" w:cs="Times New Roman"/>
+          <w:sz w:val="22"/>
+          <w:szCs w:val="22"/>
+        </w:rPr>
+        <w:t xml:space="preserve">When used to forecast, the regression tree performs two functions: first, it fits itself to a training set, performing a number of splits. Each split is designed to satisfy some “objective” function, subject to some penalty or minimum node size. Second, once the tree is fit, it predicts based on some additional data. The prediction for the base tree is simply the mean value of the leaf which the next-period observation </w:t>
+      </w:r>
+      <w:r>
+        <w:rPr>
+          <w:rFonts w:ascii="Times New Roman" w:hAnsi="Times New Roman" w:cs="Times New Roman"/>
+          <w:sz w:val="22"/>
+          <w:szCs w:val="22"/>
+        </w:rPr>
+        <w:t>would</w:t>
+      </w:r>
+      <w:r>
+        <w:rPr>
+          <w:rFonts w:ascii="Times New Roman" w:hAnsi="Times New Roman" w:cs="Times New Roman"/>
+          <w:i/>
+          <w:iCs/>
+          <w:sz w:val="22"/>
+          <w:szCs w:val="22"/>
+        </w:rPr>
+        <w:t xml:space="preserve"> </w:t>
+      </w:r>
+      <w:r>
+        <w:rPr>
+          <w:rFonts w:ascii="Times New Roman" w:hAnsi="Times New Roman" w:cs="Times New Roman"/>
+          <w:sz w:val="22"/>
+          <w:szCs w:val="22"/>
+        </w:rPr>
+        <w:t xml:space="preserve">have occupied. </w:t>
+      </w:r>
+    </w:p>
+    <w:p>
+      <w:pPr>
+        <w:ind w:firstLine="720"/>
+        <w:contextualSpacing/>
+        <w:jc w:val="both"/>
+        <w:rPr>
+          <w:rFonts w:ascii="Times New Roman" w:hAnsi="Times New Roman" w:cs="Times New Roman"/>
+          <w:sz w:val="22"/>
+          <w:szCs w:val="22"/>
+        </w:rPr>
+      </w:pPr>
+      <w:r>
+        <w:rPr>
+          <w:rFonts w:ascii="Times New Roman" w:hAnsi="Times New Roman" w:cs="Times New Roman"/>
+          <w:sz w:val="22"/>
+          <w:szCs w:val="22"/>
+        </w:rPr>
+        <w:t xml:space="preserve">The core function in the regression tree is referred to as the “objective” function. It defines some object to achieve by performing splits. </w:t>
+      </w:r>
+      <w:r>
+        <w:rPr>
+          <w:rFonts w:ascii="Times New Roman" w:hAnsi="Times New Roman" w:cs="Times New Roman"/>
+          <w:iCs/>
+          <w:sz w:val="22"/>
+          <w:szCs w:val="22"/>
+        </w:rPr>
+        <w:t xml:space="preserve">In the base random forest model, the objective function is </w:t>
+      </w:r>
+      <w:r>
+        <w:rPr>
+          <w:rFonts w:ascii="Times New Roman" w:hAnsi="Times New Roman" w:cs="Times New Roman"/>
+          <w:sz w:val="22"/>
+          <w:szCs w:val="22"/>
+        </w:rPr>
+        <w:t>to minimize the sum of squared errors in a given node, as explained above</w:t>
+      </w:r>
+      <w:r>
+        <w:rPr>
+          <w:rFonts w:ascii="Times New Roman" w:hAnsi="Times New Roman" w:cs="Times New Roman"/>
+          <w:sz w:val="22"/>
+          <w:szCs w:val="22"/>
+        </w:rPr>
+        <w:t xml:space="preserve"> (Section 1)</w:t>
+      </w:r>
+      <w:r>
+        <w:rPr>
+          <w:rFonts w:ascii="Times New Roman" w:hAnsi="Times New Roman" w:cs="Times New Roman"/>
+          <w:sz w:val="22"/>
+          <w:szCs w:val="22"/>
+        </w:rPr>
+        <w:t>. For each existing value of each independent variable, the objective function calculates the mean of dependent variable values below that and computes the sum of squared errors based on how each observation below the split differs from the mean of all values below the split. Then it does the same calculation for values above the split point. The total of the sum of squared errors below and above the split is the SSE associated with that split. The objective is to minimize that SSE value.</w:t>
+      </w:r>
+    </w:p>
+    <w:p>
+      <w:pPr>
+        <w:ind w:firstLine="720"/>
+        <w:contextualSpacing/>
+        <w:jc w:val="both"/>
+        <w:rPr>
+          <w:rFonts w:ascii="Times New Roman" w:hAnsi="Times New Roman" w:cs="Times New Roman"/>
+          <w:bCs/>
+          <w:sz w:val="22"/>
+          <w:szCs w:val="22"/>
+        </w:rPr>
+      </w:pPr>
+      <w:r>
+        <w:rPr>
+          <w:rFonts w:ascii="Times New Roman" w:hAnsi="Times New Roman" w:cs="Times New Roman"/>
+          <w:sz w:val="22"/>
+          <w:szCs w:val="22"/>
+        </w:rPr>
+        <w:t xml:space="preserve">Thus, in the base, vanilla tree, </w:t>
+      </w:r>
+      <w:r>
+        <w:rPr>
+          <w:rFonts w:ascii="Times New Roman" w:hAnsi="Times New Roman" w:cs="Times New Roman"/>
+          <w:sz w:val="22"/>
+          <w:szCs w:val="22"/>
+        </w:rPr>
+        <w:t xml:space="preserve">the </w:t>
+      </w:r>
+      <w:r>
+        <w:rPr>
+          <w:rFonts w:ascii="Times New Roman" w:hAnsi="Times New Roman" w:cs="Times New Roman"/>
+          <w:sz w:val="22"/>
+          <w:szCs w:val="22"/>
+        </w:rPr>
+        <w:t xml:space="preserve">nodes </w:t>
+      </w:r>
+      <w:r>
+        <w:rPr>
+          <w:rFonts w:ascii="Times New Roman" w:hAnsi="Times New Roman" w:cs="Times New Roman"/>
+          <w:sz w:val="22"/>
+          <w:szCs w:val="22"/>
+        </w:rPr>
+        <w:t>are designed to</w:t>
+      </w:r>
+      <w:r>
+        <w:rPr>
+          <w:rFonts w:ascii="Times New Roman" w:hAnsi="Times New Roman" w:cs="Times New Roman"/>
+          <w:sz w:val="22"/>
+          <w:szCs w:val="22"/>
+        </w:rPr>
+        <w:t xml:space="preserve"> contain observations with similar values of </w:t>
       </w:r>
       <m:oMath>
         <m:sSub>
@@ -4837,133 +5609,54 @@
           <w:sz w:val="22"/>
           <w:szCs w:val="22"/>
         </w:rPr>
-        <w:t xml:space="preserve"> is one straightforward way to categorize. But if </w:t>
-      </w:r>
-      <w:r>
-        <w:rPr>
-          <w:rFonts w:ascii="Times New Roman" w:hAnsi="Times New Roman" w:cs="Times New Roman"/>
-          <w:bCs/>
-          <w:sz w:val="22"/>
-          <w:szCs w:val="22"/>
-        </w:rPr>
-        <w:t>there is good evidence</w:t>
-      </w:r>
-      <w:r>
-        <w:rPr>
-          <w:rFonts w:ascii="Times New Roman" w:hAnsi="Times New Roman" w:cs="Times New Roman"/>
-          <w:bCs/>
-          <w:sz w:val="22"/>
-          <w:szCs w:val="22"/>
-        </w:rPr>
-        <w:t xml:space="preserve"> </w:t>
-      </w:r>
-      <w:r>
-        <w:rPr>
-          <w:rFonts w:ascii="Times New Roman" w:hAnsi="Times New Roman" w:cs="Times New Roman"/>
-          <w:bCs/>
-          <w:sz w:val="22"/>
-          <w:szCs w:val="22"/>
-        </w:rPr>
-        <w:t>for</w:t>
-      </w:r>
-      <w:r>
-        <w:rPr>
-          <w:rFonts w:ascii="Times New Roman" w:hAnsi="Times New Roman" w:cs="Times New Roman"/>
-          <w:bCs/>
-          <w:sz w:val="22"/>
-          <w:szCs w:val="22"/>
-        </w:rPr>
-        <w:t xml:space="preserve"> a </w:t>
-      </w:r>
-      <w:r>
-        <w:rPr>
-          <w:rFonts w:ascii="Times New Roman" w:hAnsi="Times New Roman" w:cs="Times New Roman"/>
-          <w:bCs/>
-          <w:sz w:val="22"/>
-          <w:szCs w:val="22"/>
-        </w:rPr>
-        <w:t xml:space="preserve">particular </w:t>
-      </w:r>
-      <w:r>
-        <w:rPr>
-          <w:rFonts w:ascii="Times New Roman" w:hAnsi="Times New Roman" w:cs="Times New Roman"/>
-          <w:bCs/>
-          <w:sz w:val="22"/>
-          <w:szCs w:val="22"/>
-        </w:rPr>
-        <w:t xml:space="preserve">process which motivates </w:t>
-      </w:r>
-      <w:r>
-        <w:rPr>
-          <w:rFonts w:ascii="Times New Roman" w:hAnsi="Times New Roman" w:cs="Times New Roman"/>
-          <w:bCs/>
-          <w:sz w:val="22"/>
-          <w:szCs w:val="22"/>
-        </w:rPr>
-        <w:t>the</w:t>
-      </w:r>
-      <w:r>
-        <w:rPr>
-          <w:rFonts w:ascii="Times New Roman" w:hAnsi="Times New Roman" w:cs="Times New Roman"/>
-          <w:bCs/>
-          <w:sz w:val="22"/>
-          <w:szCs w:val="22"/>
-        </w:rPr>
-        <w:t xml:space="preserve"> data, then this approach doesn’t seem so good.</w:t>
-      </w:r>
-      <w:r>
-        <w:rPr>
-          <w:rFonts w:ascii="Times New Roman" w:hAnsi="Times New Roman" w:cs="Times New Roman"/>
-          <w:bCs/>
-          <w:sz w:val="22"/>
-          <w:szCs w:val="22"/>
-        </w:rPr>
-        <w:t xml:space="preserve"> Indeed, if </w:t>
-      </w:r>
-      <w:r>
-        <w:rPr>
-          <w:rFonts w:ascii="Times New Roman" w:hAnsi="Times New Roman" w:cs="Times New Roman"/>
-          <w:bCs/>
-          <w:sz w:val="22"/>
-          <w:szCs w:val="22"/>
-        </w:rPr>
-        <w:t>I</w:t>
-      </w:r>
-      <w:r>
-        <w:rPr>
-          <w:rFonts w:ascii="Times New Roman" w:hAnsi="Times New Roman" w:cs="Times New Roman"/>
-          <w:bCs/>
-          <w:sz w:val="22"/>
-          <w:szCs w:val="22"/>
-        </w:rPr>
-        <w:t xml:space="preserve"> know what </w:t>
-      </w:r>
-      <w:r>
-        <w:rPr>
-          <w:rFonts w:ascii="Times New Roman" w:hAnsi="Times New Roman" w:cs="Times New Roman"/>
-          <w:bCs/>
-          <w:sz w:val="22"/>
-          <w:szCs w:val="22"/>
-        </w:rPr>
-        <w:t xml:space="preserve">process motivates our data in general (e.g., an AR(1)), then what </w:t>
-      </w:r>
-      <w:r>
-        <w:rPr>
-          <w:rFonts w:ascii="Times New Roman" w:hAnsi="Times New Roman" w:cs="Times New Roman"/>
-          <w:bCs/>
-          <w:sz w:val="22"/>
-          <w:szCs w:val="22"/>
-        </w:rPr>
-        <w:t>I</w:t>
-      </w:r>
-      <w:r>
-        <w:rPr>
-          <w:rFonts w:ascii="Times New Roman" w:hAnsi="Times New Roman" w:cs="Times New Roman"/>
-          <w:bCs/>
-          <w:sz w:val="22"/>
-          <w:szCs w:val="22"/>
-        </w:rPr>
-        <w:t xml:space="preserve"> want is not subsets of data in which the </w:t>
+        <w:t xml:space="preserve">. </w:t>
+      </w:r>
+      <w:r>
+        <w:rPr>
+          <w:rFonts w:ascii="Times New Roman" w:hAnsi="Times New Roman" w:cs="Times New Roman"/>
+          <w:bCs/>
+          <w:sz w:val="22"/>
+          <w:szCs w:val="22"/>
+        </w:rPr>
+        <w:t>When the process which motivates the data is unknown</w:t>
+      </w:r>
+      <w:r>
+        <w:rPr>
+          <w:rFonts w:ascii="Times New Roman" w:hAnsi="Times New Roman" w:cs="Times New Roman"/>
+          <w:bCs/>
+          <w:sz w:val="22"/>
+          <w:szCs w:val="22"/>
+        </w:rPr>
+        <w:t xml:space="preserve">, this is a fine way to group the data. The point of the tree is to categorize a big mess of dissimilar data into </w:t>
+      </w:r>
+      <w:proofErr w:type="gramStart"/>
+      <w:r>
+        <w:rPr>
+          <w:rFonts w:ascii="Times New Roman" w:hAnsi="Times New Roman" w:cs="Times New Roman"/>
+          <w:bCs/>
+          <w:sz w:val="22"/>
+          <w:szCs w:val="22"/>
+        </w:rPr>
+        <w:t>more-similar</w:t>
+      </w:r>
+      <w:proofErr w:type="gramEnd"/>
+      <w:r>
+        <w:rPr>
+          <w:rFonts w:ascii="Times New Roman" w:hAnsi="Times New Roman" w:cs="Times New Roman"/>
+          <w:bCs/>
+          <w:sz w:val="22"/>
+          <w:szCs w:val="22"/>
+        </w:rPr>
+        <w:t xml:space="preserve"> subsets, and getting </w:t>
+      </w:r>
+      <w:r>
+        <w:rPr>
+          <w:rFonts w:ascii="Times New Roman" w:hAnsi="Times New Roman" w:cs="Times New Roman"/>
+          <w:bCs/>
+          <w:sz w:val="22"/>
+          <w:szCs w:val="22"/>
+        </w:rPr>
+        <w:t xml:space="preserve">similar values of </w:t>
       </w:r>
       <m:oMath>
         <m:sSub>
@@ -5007,17 +5700,177 @@
           <w:sz w:val="22"/>
           <w:szCs w:val="22"/>
         </w:rPr>
-        <w:t xml:space="preserve"> term has a similar mean, but subsets of data which are motivated by similar particular implementations of the </w:t>
-      </w:r>
-      <w:r>
-        <w:rPr>
-          <w:rFonts w:ascii="Times New Roman" w:hAnsi="Times New Roman" w:cs="Times New Roman"/>
-          <w:bCs/>
-          <w:sz w:val="22"/>
-          <w:szCs w:val="22"/>
-        </w:rPr>
-        <w:lastRenderedPageBreak/>
-        <w:t>general process (e.g., all data is motivated by some sort of AR(1), but one node contains observations where the coefficient is 0.9, and another contains observations where the coefficient is 0.75, etc.)</w:t>
+        <w:t xml:space="preserve"> is one straightforward way to categorize. But if </w:t>
+      </w:r>
+      <w:r>
+        <w:rPr>
+          <w:rFonts w:ascii="Times New Roman" w:hAnsi="Times New Roman" w:cs="Times New Roman"/>
+          <w:bCs/>
+          <w:sz w:val="22"/>
+          <w:szCs w:val="22"/>
+        </w:rPr>
+        <w:t>there is good evidence</w:t>
+      </w:r>
+      <w:r>
+        <w:rPr>
+          <w:rFonts w:ascii="Times New Roman" w:hAnsi="Times New Roman" w:cs="Times New Roman"/>
+          <w:bCs/>
+          <w:sz w:val="22"/>
+          <w:szCs w:val="22"/>
+        </w:rPr>
+        <w:t xml:space="preserve"> </w:t>
+      </w:r>
+      <w:r>
+        <w:rPr>
+          <w:rFonts w:ascii="Times New Roman" w:hAnsi="Times New Roman" w:cs="Times New Roman"/>
+          <w:bCs/>
+          <w:sz w:val="22"/>
+          <w:szCs w:val="22"/>
+        </w:rPr>
+        <w:t>for</w:t>
+      </w:r>
+      <w:r>
+        <w:rPr>
+          <w:rFonts w:ascii="Times New Roman" w:hAnsi="Times New Roman" w:cs="Times New Roman"/>
+          <w:bCs/>
+          <w:sz w:val="22"/>
+          <w:szCs w:val="22"/>
+        </w:rPr>
+        <w:t xml:space="preserve"> a </w:t>
+      </w:r>
+      <w:r>
+        <w:rPr>
+          <w:rFonts w:ascii="Times New Roman" w:hAnsi="Times New Roman" w:cs="Times New Roman"/>
+          <w:bCs/>
+          <w:sz w:val="22"/>
+          <w:szCs w:val="22"/>
+        </w:rPr>
+        <w:t xml:space="preserve">particular </w:t>
+      </w:r>
+      <w:r>
+        <w:rPr>
+          <w:rFonts w:ascii="Times New Roman" w:hAnsi="Times New Roman" w:cs="Times New Roman"/>
+          <w:bCs/>
+          <w:sz w:val="22"/>
+          <w:szCs w:val="22"/>
+        </w:rPr>
+        <w:t xml:space="preserve">process which motivates </w:t>
+      </w:r>
+      <w:r>
+        <w:rPr>
+          <w:rFonts w:ascii="Times New Roman" w:hAnsi="Times New Roman" w:cs="Times New Roman"/>
+          <w:bCs/>
+          <w:sz w:val="22"/>
+          <w:szCs w:val="22"/>
+        </w:rPr>
+        <w:t>the</w:t>
+      </w:r>
+      <w:r>
+        <w:rPr>
+          <w:rFonts w:ascii="Times New Roman" w:hAnsi="Times New Roman" w:cs="Times New Roman"/>
+          <w:bCs/>
+          <w:sz w:val="22"/>
+          <w:szCs w:val="22"/>
+        </w:rPr>
+        <w:t xml:space="preserve"> data, then this approach doesn’t seem so good.</w:t>
+      </w:r>
+      <w:r>
+        <w:rPr>
+          <w:rFonts w:ascii="Times New Roman" w:hAnsi="Times New Roman" w:cs="Times New Roman"/>
+          <w:bCs/>
+          <w:sz w:val="22"/>
+          <w:szCs w:val="22"/>
+        </w:rPr>
+        <w:t xml:space="preserve"> Indeed, if </w:t>
+      </w:r>
+      <w:r>
+        <w:rPr>
+          <w:rFonts w:ascii="Times New Roman" w:hAnsi="Times New Roman" w:cs="Times New Roman"/>
+          <w:bCs/>
+          <w:sz w:val="22"/>
+          <w:szCs w:val="22"/>
+        </w:rPr>
+        <w:t>I</w:t>
+      </w:r>
+      <w:r>
+        <w:rPr>
+          <w:rFonts w:ascii="Times New Roman" w:hAnsi="Times New Roman" w:cs="Times New Roman"/>
+          <w:bCs/>
+          <w:sz w:val="22"/>
+          <w:szCs w:val="22"/>
+        </w:rPr>
+        <w:t xml:space="preserve"> know what </w:t>
+      </w:r>
+      <w:r>
+        <w:rPr>
+          <w:rFonts w:ascii="Times New Roman" w:hAnsi="Times New Roman" w:cs="Times New Roman"/>
+          <w:bCs/>
+          <w:sz w:val="22"/>
+          <w:szCs w:val="22"/>
+        </w:rPr>
+        <w:t xml:space="preserve">process motivates our data in general (e.g., an AR(1)), then what </w:t>
+      </w:r>
+      <w:r>
+        <w:rPr>
+          <w:rFonts w:ascii="Times New Roman" w:hAnsi="Times New Roman" w:cs="Times New Roman"/>
+          <w:bCs/>
+          <w:sz w:val="22"/>
+          <w:szCs w:val="22"/>
+        </w:rPr>
+        <w:t>I</w:t>
+      </w:r>
+      <w:r>
+        <w:rPr>
+          <w:rFonts w:ascii="Times New Roman" w:hAnsi="Times New Roman" w:cs="Times New Roman"/>
+          <w:bCs/>
+          <w:sz w:val="22"/>
+          <w:szCs w:val="22"/>
+        </w:rPr>
+        <w:t xml:space="preserve"> want is not subsets of data in which the </w:t>
+      </w:r>
+      <m:oMath>
+        <m:sSub>
+          <m:sSubPr>
+            <m:ctrlPr>
+              <w:rPr>
+                <w:rFonts w:ascii="Cambria Math" w:hAnsi="Cambria Math" w:cs="Times New Roman"/>
+                <w:bCs/>
+                <w:i/>
+                <w:sz w:val="22"/>
+                <w:szCs w:val="22"/>
+              </w:rPr>
+            </m:ctrlPr>
+          </m:sSubPr>
+          <m:e>
+            <m:r>
+              <w:rPr>
+                <w:rFonts w:ascii="Cambria Math" w:hAnsi="Cambria Math" w:cs="Times New Roman"/>
+                <w:sz w:val="22"/>
+                <w:szCs w:val="22"/>
+              </w:rPr>
+              <m:t>π</m:t>
+            </m:r>
+          </m:e>
+          <m:sub>
+            <m:r>
+              <w:rPr>
+                <w:rFonts w:ascii="Cambria Math" w:hAnsi="Cambria Math" w:cs="Times New Roman"/>
+                <w:sz w:val="22"/>
+                <w:szCs w:val="22"/>
+              </w:rPr>
+              <m:t>t</m:t>
+            </m:r>
+          </m:sub>
+        </m:sSub>
+      </m:oMath>
+      <w:r>
+        <w:rPr>
+          <w:rFonts w:ascii="Times New Roman" w:hAnsi="Times New Roman" w:cs="Times New Roman"/>
+          <w:bCs/>
+          <w:sz w:val="22"/>
+          <w:szCs w:val="22"/>
+        </w:rPr>
+        <w:t xml:space="preserve"> term has a similar mean, but subsets of data which are motivated by similar particular implementations of the general process (e.g., all data is motivated by some sort of AR(1), but one node contains observations where the coefficient is 0.9, and another contains observations where the coefficient is 0.75, etc.)</w:t>
       </w:r>
     </w:p>
     <w:p>
@@ -5066,7 +5919,27 @@
           <w:sz w:val="22"/>
           <w:szCs w:val="22"/>
         </w:rPr>
-        <w:t>3.3 Tuning</w:t>
+        <w:t>3.</w:t>
+      </w:r>
+      <w:r>
+        <w:rPr>
+          <w:rFonts w:ascii="Times New Roman" w:hAnsi="Times New Roman" w:cs="Times New Roman"/>
+          <w:i/>
+          <w:iCs/>
+          <w:sz w:val="22"/>
+          <w:szCs w:val="22"/>
+        </w:rPr>
+        <w:t>3</w:t>
+      </w:r>
+      <w:r>
+        <w:rPr>
+          <w:rFonts w:ascii="Times New Roman" w:hAnsi="Times New Roman" w:cs="Times New Roman"/>
+          <w:i/>
+          <w:iCs/>
+          <w:sz w:val="22"/>
+          <w:szCs w:val="22"/>
+        </w:rPr>
+        <w:t xml:space="preserve"> Tuning</w:t>
       </w:r>
     </w:p>
     <w:p>
@@ -5510,7 +6383,16 @@
           <w:sz w:val="22"/>
           <w:szCs w:val="22"/>
         </w:rPr>
-        <w:t xml:space="preserve">argue that the pre-1984 data is fundamentally different from the post-1984 data. On this evidence at least, if not for purely theoretical reasons, </w:t>
+        <w:t xml:space="preserve">argue that the pre-1984 data is fundamentally different from the post-1984 data. On this evidence at least, if not </w:t>
+      </w:r>
+      <w:r>
+        <w:rPr>
+          <w:rFonts w:ascii="Times New Roman" w:hAnsi="Times New Roman" w:cs="Times New Roman"/>
+          <w:sz w:val="22"/>
+          <w:szCs w:val="22"/>
+        </w:rPr>
+        <w:lastRenderedPageBreak/>
+        <w:t xml:space="preserve">for purely theoretical reasons, </w:t>
       </w:r>
       <w:r>
         <w:rPr>
@@ -5746,7 +6628,27 @@
           <w:sz w:val="22"/>
           <w:szCs w:val="22"/>
         </w:rPr>
-        <w:t>3.4 Coding the Random Forest</w:t>
+        <w:t>3.</w:t>
+      </w:r>
+      <w:r>
+        <w:rPr>
+          <w:rFonts w:ascii="Times New Roman" w:hAnsi="Times New Roman" w:cs="Times New Roman"/>
+          <w:i/>
+          <w:iCs/>
+          <w:sz w:val="22"/>
+          <w:szCs w:val="22"/>
+        </w:rPr>
+        <w:t>4</w:t>
+      </w:r>
+      <w:r>
+        <w:rPr>
+          <w:rFonts w:ascii="Times New Roman" w:hAnsi="Times New Roman" w:cs="Times New Roman"/>
+          <w:i/>
+          <w:iCs/>
+          <w:sz w:val="22"/>
+          <w:szCs w:val="22"/>
+        </w:rPr>
+        <w:t xml:space="preserve"> Coding the Random Forest</w:t>
       </w:r>
     </w:p>
     <w:p>
@@ -5906,16 +6808,7 @@
           <w:sz w:val="22"/>
           <w:szCs w:val="22"/>
         </w:rPr>
-        <w:t xml:space="preserve"> and for a tree which ends up having 100 total nodes (both terminal and non-terminal), the objective function will be run 1,000 times. </w:t>
-      </w:r>
-      <w:r>
-        <w:rPr>
-          <w:rFonts w:ascii="Times New Roman" w:hAnsi="Times New Roman" w:cs="Times New Roman"/>
-          <w:sz w:val="22"/>
-          <w:szCs w:val="22"/>
-        </w:rPr>
-        <w:lastRenderedPageBreak/>
-        <w:t>There are fifty trees in our forest, so even in the simplest case, the objective function will be run 50,000 times to generate a single forest. Ours is not the simplest case, however; each tree is self-tuning, which means that each tree is run and re-run dozens of times before it enters the forest. Assume this occurs twenty-five times, and the objective function will be run 1,250,000 times to generate a single forest.</w:t>
+        <w:t xml:space="preserve"> and for a tree which ends up having 100 total nodes (both terminal and non-terminal), the objective function will be run 1,000 times. There are fifty trees in our forest, so even in the simplest case, the objective function will be run 50,000 times to generate a single forest. Ours is not the simplest case, however; each tree is self-tuning, which means that each tree is run and re-run dozens of times before it enters the forest. Assume this occurs twenty-five times, and the objective function will be run 1,250,000 times to generate a single forest.</w:t>
       </w:r>
     </w:p>
     <w:p>
@@ -6031,7 +6924,16 @@
           <w:sz w:val="22"/>
           <w:szCs w:val="22"/>
         </w:rPr>
-        <w:t>If either of the resulting nodes contained less than, for example, 10 observations, the split would not occur. The original node would be marked as a terminal node, and the program would move on to consider the next node.</w:t>
+        <w:t xml:space="preserve">If either of the </w:t>
+      </w:r>
+      <w:r>
+        <w:rPr>
+          <w:rFonts w:ascii="Times New Roman" w:hAnsi="Times New Roman" w:cs="Times New Roman"/>
+          <w:sz w:val="22"/>
+          <w:szCs w:val="22"/>
+        </w:rPr>
+        <w:lastRenderedPageBreak/>
+        <w:t>resulting nodes contained less than, for example, 10 observations, the split would not occur. The original node would be marked as a terminal node, and the program would move on to consider the next node.</w:t>
       </w:r>
     </w:p>
     <w:p>
@@ -6155,7 +7057,6 @@
           <w:sz w:val="22"/>
           <w:szCs w:val="22"/>
         </w:rPr>
-        <w:lastRenderedPageBreak/>
         <w:t xml:space="preserve">If a node contains observations which are very different, we </w:t>
       </w:r>
       <w:proofErr w:type="gramStart"/>
@@ -6492,7 +7393,6 @@
         <w:rPr>
           <w:rFonts w:ascii="Times New Roman" w:eastAsia="Times New Roman" w:hAnsi="Times New Roman" w:cs="Times New Roman"/>
         </w:rPr>
-        <w:lastRenderedPageBreak/>
         <w:t xml:space="preserve">“Coding Regression Trees in 150 Lines of Code.” </w:t>
       </w:r>
       <w:proofErr w:type="spellStart"/>
@@ -6670,6 +7570,7 @@
         <w:rPr>
           <w:rFonts w:ascii="Times New Roman" w:hAnsi="Times New Roman" w:cs="Times New Roman"/>
         </w:rPr>
+        <w:lastRenderedPageBreak/>
         <w:t>U.S. Congressional Budget Office, Natural Rate of Unemployment (Long-Term) [NROU], retrieved from FRED, Federal Reserve Bank of St. Louis; https://fred.stlouisfed.org/series/NROU, September 10, 2020.</w:t>
       </w:r>
     </w:p>
@@ -7667,6 +8568,16 @@
       <w:shd w:val="clear" w:color="auto" w:fill="E1DFDD"/>
     </w:rPr>
   </w:style>
+  <w:style w:type="character" w:styleId="PlaceholderText">
+    <w:name w:val="Placeholder Text"/>
+    <w:basedOn w:val="DefaultParagraphFont"/>
+    <w:uiPriority w:val="99"/>
+    <w:semiHidden/>
+    <w:rsid w:val="00603B67"/>
+    <w:rPr>
+      <w:color w:val="808080"/>
+    </w:rPr>
+  </w:style>
 </w:styles>
 </file>
 
@@ -7970,7 +8881,7 @@
 </file>
 
 <file path=customXml/itemProps1.xml><?xml version="1.0" encoding="utf-8"?>
-<ds:datastoreItem xmlns:ds="http://schemas.openxmlformats.org/officeDocument/2006/customXml" ds:itemID="{A9A0D766-CF5B-7246-88DD-106BEB738B67}">
+<ds:datastoreItem xmlns:ds="http://schemas.openxmlformats.org/officeDocument/2006/customXml" ds:itemID="{4D7BC1D5-51FB-0642-9B73-0823228C79E3}">
   <ds:schemaRefs>
     <ds:schemaRef ds:uri="http://schemas.openxmlformats.org/officeDocument/2006/bibliography"/>
   </ds:schemaRefs>

</xml_diff>

<commit_message>
Add supF source, edit draft
</commit_message>
<xml_diff>
--- a/docs/Thesis Draft.docx
+++ b/docs/Thesis Draft.docx
@@ -92,7 +92,7 @@
           </mc:Choice>
           <mc:Fallback>
             <w:pict>
-              <v:line w14:anchorId="77F76661" id="Straight Connector 1" o:spid="_x0000_s1026" style="position:absolute;z-index:251659264;visibility:visible;mso-wrap-style:square;mso-width-percent:0;mso-wrap-distance-left:9pt;mso-wrap-distance-top:0;mso-wrap-distance-right:9pt;mso-wrap-distance-bottom:0;mso-position-horizontal:absolute;mso-position-horizontal-relative:text;mso-position-vertical:absolute;mso-position-vertical-relative:text;mso-width-percent:0;mso-width-relative:margin" from="178.45pt,16.6pt" to="466.45pt,16.6pt" o:gfxdata="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" strokecolor="black [3213]" strokeweight="1pt">
+              <v:line w14:anchorId="57C1CD5B" id="Straight Connector 1" o:spid="_x0000_s1026" style="position:absolute;z-index:251659264;visibility:visible;mso-wrap-style:square;mso-width-percent:0;mso-wrap-distance-left:9pt;mso-wrap-distance-top:0;mso-wrap-distance-right:9pt;mso-wrap-distance-bottom:0;mso-position-horizontal:absolute;mso-position-horizontal-relative:text;mso-position-vertical:absolute;mso-position-vertical-relative:text;mso-width-percent:0;mso-width-relative:margin" from="178.45pt,16.6pt" to="466.45pt,16.6pt" o:gfxdata="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" strokecolor="black [3213]" strokeweight="1pt">
                 <v:stroke joinstyle="miter"/>
               </v:line>
             </w:pict>
@@ -309,27 +309,7 @@
           <w:sz w:val="22"/>
           <w:szCs w:val="22"/>
         </w:rPr>
-        <w:t xml:space="preserve">Given the rise of machine learning methods and their success in modeling cross-sectional </w:t>
-      </w:r>
-      <w:proofErr w:type="gramStart"/>
-      <w:r>
-        <w:rPr>
-          <w:rFonts w:ascii="Times New Roman" w:hAnsi="Times New Roman" w:cs="Times New Roman"/>
-          <w:bCs/>
-          <w:sz w:val="22"/>
-          <w:szCs w:val="22"/>
-        </w:rPr>
-        <w:t>data, and</w:t>
-      </w:r>
-      <w:proofErr w:type="gramEnd"/>
-      <w:r>
-        <w:rPr>
-          <w:rFonts w:ascii="Times New Roman" w:hAnsi="Times New Roman" w:cs="Times New Roman"/>
-          <w:bCs/>
-          <w:sz w:val="22"/>
-          <w:szCs w:val="22"/>
-        </w:rPr>
-        <w:t xml:space="preserve"> given the difficulty of forecasting time series data even with sophisticated classical models</w:t>
+        <w:t>Given the rise of machine learning methods and their success in modeling cross-sectional data, and given the difficulty of forecasting time series data even with sophisticated classical models</w:t>
       </w:r>
       <w:r>
         <w:rPr>
@@ -414,27 +394,7 @@
           <w:sz w:val="22"/>
           <w:szCs w:val="22"/>
         </w:rPr>
-        <w:t xml:space="preserve">With this in mind, this paper offers a brief exploration of one particular machine learning technique, the random forest, and its success in forecasting a particular set of time series data, the US </w:t>
-      </w:r>
-      <w:proofErr w:type="gramStart"/>
-      <w:r>
-        <w:rPr>
-          <w:rFonts w:ascii="Times New Roman" w:hAnsi="Times New Roman" w:cs="Times New Roman"/>
-          <w:bCs/>
-          <w:sz w:val="22"/>
-          <w:szCs w:val="22"/>
-        </w:rPr>
-        <w:t>seasonally-adjusted</w:t>
-      </w:r>
-      <w:proofErr w:type="gramEnd"/>
-      <w:r>
-        <w:rPr>
-          <w:rFonts w:ascii="Times New Roman" w:hAnsi="Times New Roman" w:cs="Times New Roman"/>
-          <w:bCs/>
-          <w:sz w:val="22"/>
-          <w:szCs w:val="22"/>
-        </w:rPr>
-        <w:t xml:space="preserve"> monthly inflation rate.</w:t>
+        <w:t>With this in mind, this paper offers a brief exploration of one particular machine learning technique, the random forest, and its success in forecasting a particular set of time series data, the US seasonally-adjusted monthly inflation rate.</w:t>
       </w:r>
       <w:r>
         <w:rPr>
@@ -596,27 +556,7 @@
           <w:sz w:val="22"/>
           <w:szCs w:val="22"/>
         </w:rPr>
-        <w:t xml:space="preserve"> also consider its applications in a variety of contexts: as a “multivariate” model for US monthly inflation, as a “univariate” model for monthly inflation across different prediction horizons, and even for other types of time series: foreign inflation data, and domestic unemployment rates, for example. The model’s performance in each of these </w:t>
-      </w:r>
-      <w:proofErr w:type="gramStart"/>
-      <w:r>
-        <w:rPr>
-          <w:rFonts w:ascii="Times New Roman" w:hAnsi="Times New Roman" w:cs="Times New Roman"/>
-          <w:bCs/>
-          <w:sz w:val="22"/>
-          <w:szCs w:val="22"/>
-        </w:rPr>
-        <w:t>contexts</w:t>
-      </w:r>
-      <w:proofErr w:type="gramEnd"/>
-      <w:r>
-        <w:rPr>
-          <w:rFonts w:ascii="Times New Roman" w:hAnsi="Times New Roman" w:cs="Times New Roman"/>
-          <w:bCs/>
-          <w:sz w:val="22"/>
-          <w:szCs w:val="22"/>
-        </w:rPr>
-        <w:t xml:space="preserve"> sheds light on its success in the context of predicting US monthly inflation at the one-month horizon, and suggests how the model would need to be adjusted to best handle other types of time-series data.</w:t>
+        <w:t xml:space="preserve"> also consider its applications in a variety of contexts: as a “multivariate” model for US monthly inflation, as a “univariate” model for monthly inflation across different prediction horizons, and even for other types of time series: foreign inflation data, and domestic unemployment rates, for example. The model’s performance in each of these contexts sheds light on its success in the context of predicting US monthly inflation at the one-month horizon, and suggests how the model would need to be adjusted to best handle other types of time-series data.</w:t>
       </w:r>
     </w:p>
     <w:p>
@@ -2207,27 +2147,7 @@
           <w:sz w:val="22"/>
           <w:szCs w:val="22"/>
         </w:rPr>
-        <w:t xml:space="preserve"> value for a new observation will depend on the predictions generated by each of the trees in the f</w:t>
-      </w:r>
-      <w:proofErr w:type="spellStart"/>
-      <w:r>
-        <w:rPr>
-          <w:rFonts w:ascii="Times New Roman" w:hAnsi="Times New Roman" w:cs="Times New Roman"/>
-          <w:bCs/>
-          <w:sz w:val="22"/>
-          <w:szCs w:val="22"/>
-        </w:rPr>
-        <w:t>orest</w:t>
-      </w:r>
-      <w:proofErr w:type="spellEnd"/>
-      <w:r>
-        <w:rPr>
-          <w:rFonts w:ascii="Times New Roman" w:hAnsi="Times New Roman" w:cs="Times New Roman"/>
-          <w:bCs/>
-          <w:sz w:val="22"/>
-          <w:szCs w:val="22"/>
-        </w:rPr>
-        <w:t xml:space="preserve">. Each tree will generate a single prediction for the </w:t>
+        <w:t xml:space="preserve"> value for a new observation will depend on the predictions generated by each of the trees in the forest. Each tree will generate a single prediction for the </w:t>
       </w:r>
       <w:r>
         <w:rPr>
@@ -2618,27 +2538,7 @@
           <w:sz w:val="22"/>
           <w:szCs w:val="22"/>
         </w:rPr>
-        <w:t xml:space="preserve"> of the original </w:t>
-      </w:r>
-      <w:proofErr w:type="gramStart"/>
-      <w:r>
-        <w:rPr>
-          <w:rFonts w:ascii="Times New Roman" w:hAnsi="Times New Roman" w:cs="Times New Roman"/>
-          <w:bCs/>
-          <w:sz w:val="22"/>
-          <w:szCs w:val="22"/>
-        </w:rPr>
-        <w:t>sum</w:t>
-      </w:r>
-      <w:proofErr w:type="gramEnd"/>
-      <w:r>
-        <w:rPr>
-          <w:rFonts w:ascii="Times New Roman" w:hAnsi="Times New Roman" w:cs="Times New Roman"/>
-          <w:bCs/>
-          <w:sz w:val="22"/>
-          <w:szCs w:val="22"/>
-        </w:rPr>
-        <w:t xml:space="preserve"> of squared errors </w:t>
+        <w:t xml:space="preserve"> of the original sum of squared errors </w:t>
       </w:r>
       <w:r>
         <w:rPr>
@@ -3618,27 +3518,7 @@
           <w:sz w:val="22"/>
           <w:szCs w:val="22"/>
         </w:rPr>
-        <w:t xml:space="preserve">rejects the null hypothesis of no time </w:t>
-      </w:r>
-      <w:proofErr w:type="gramStart"/>
-      <w:r>
-        <w:rPr>
-          <w:rFonts w:ascii="Times New Roman" w:hAnsi="Times New Roman" w:cs="Times New Roman"/>
-          <w:bCs/>
-          <w:sz w:val="22"/>
-          <w:szCs w:val="22"/>
-        </w:rPr>
-        <w:t>trend, and</w:t>
-      </w:r>
-      <w:proofErr w:type="gramEnd"/>
-      <w:r>
-        <w:rPr>
-          <w:rFonts w:ascii="Times New Roman" w:hAnsi="Times New Roman" w:cs="Times New Roman"/>
-          <w:bCs/>
-          <w:sz w:val="22"/>
-          <w:szCs w:val="22"/>
-        </w:rPr>
-        <w:t xml:space="preserve"> suggests the presence of a negative time trend in the data.</w:t>
+        <w:t>rejects the null hypothesis of no time trend, and suggests the presence of a negative time trend in the data.</w:t>
       </w:r>
       <w:r>
         <w:rPr>
@@ -4169,53 +4049,11 @@
       <w:r>
         <w:rPr>
           <w:rFonts w:ascii="Times New Roman" w:hAnsi="Times New Roman" w:cs="Times New Roman"/>
-          <w:sz w:val="22"/>
-          <w:szCs w:val="22"/>
-        </w:rPr>
-        <w:t>The random forest method is not expressly designed to handle time-series data</w:t>
-      </w:r>
-      <w:r>
-        <w:rPr>
-          <w:rFonts w:ascii="Times New Roman" w:hAnsi="Times New Roman" w:cs="Times New Roman"/>
-          <w:sz w:val="22"/>
-          <w:szCs w:val="22"/>
-        </w:rPr>
-        <w:t xml:space="preserve">, but </w:t>
-      </w:r>
-      <w:r>
-        <w:rPr>
-          <w:rFonts w:ascii="Times New Roman" w:hAnsi="Times New Roman" w:cs="Times New Roman"/>
-          <w:sz w:val="22"/>
-          <w:szCs w:val="22"/>
-        </w:rPr>
-        <w:t>with a few adjustments, this method could present an improvement over a classical ARIMA model. To realize that potential improvement is the goal of this project, and the</w:t>
-      </w:r>
-      <w:r>
-        <w:rPr>
-          <w:rFonts w:ascii="Times New Roman" w:hAnsi="Times New Roman" w:cs="Times New Roman"/>
-          <w:bCs/>
-          <w:sz w:val="22"/>
-          <w:szCs w:val="22"/>
-        </w:rPr>
-        <w:t xml:space="preserve"> adjustments </w:t>
-      </w:r>
-      <w:r>
-        <w:rPr>
-          <w:rFonts w:ascii="Times New Roman" w:hAnsi="Times New Roman" w:cs="Times New Roman"/>
-          <w:bCs/>
-          <w:sz w:val="22"/>
-          <w:szCs w:val="22"/>
-        </w:rPr>
-        <w:t xml:space="preserve">I </w:t>
-      </w:r>
-      <w:r>
-        <w:rPr>
-          <w:rFonts w:ascii="Times New Roman" w:hAnsi="Times New Roman" w:cs="Times New Roman"/>
-          <w:bCs/>
-          <w:sz w:val="22"/>
-          <w:szCs w:val="22"/>
-        </w:rPr>
-        <w:t>employ to that end are outlined in the next section.</w:t>
+          <w:bCs/>
+          <w:sz w:val="22"/>
+          <w:szCs w:val="22"/>
+        </w:rPr>
+        <w:t xml:space="preserve">This process is described below. </w:t>
       </w:r>
     </w:p>
     <w:p>
@@ -4283,25 +4121,56 @@
     </w:p>
     <w:p>
       <w:pPr>
-        <w:pStyle w:val="ListParagraph"/>
-        <w:ind w:left="0" w:firstLine="720"/>
-        <w:jc w:val="both"/>
-        <w:rPr>
-          <w:rFonts w:ascii="Times New Roman" w:hAnsi="Times New Roman" w:cs="Times New Roman"/>
-          <w:bCs/>
-          <w:sz w:val="22"/>
-          <w:szCs w:val="22"/>
-        </w:rPr>
-      </w:pPr>
-      <w:commentRangeStart w:id="0"/>
-      <w:r>
-        <w:rPr>
-          <w:rFonts w:ascii="Times New Roman" w:hAnsi="Times New Roman" w:cs="Times New Roman"/>
-          <w:bCs/>
-          <w:sz w:val="22"/>
-          <w:szCs w:val="22"/>
-        </w:rPr>
-        <w:lastRenderedPageBreak/>
+        <w:ind w:firstLine="720"/>
+        <w:contextualSpacing/>
+        <w:jc w:val="both"/>
+        <w:rPr>
+          <w:rFonts w:ascii="Times New Roman" w:hAnsi="Times New Roman" w:cs="Times New Roman"/>
+          <w:bCs/>
+          <w:sz w:val="22"/>
+          <w:szCs w:val="22"/>
+        </w:rPr>
+      </w:pPr>
+      <w:r>
+        <w:rPr>
+          <w:rFonts w:ascii="Times New Roman" w:hAnsi="Times New Roman" w:cs="Times New Roman"/>
+          <w:sz w:val="22"/>
+          <w:szCs w:val="22"/>
+        </w:rPr>
+        <w:t>The random forest method is not expressly designed to handle time-series data</w:t>
+      </w:r>
+      <w:r>
+        <w:rPr>
+          <w:rFonts w:ascii="Times New Roman" w:hAnsi="Times New Roman" w:cs="Times New Roman"/>
+          <w:sz w:val="22"/>
+          <w:szCs w:val="22"/>
+        </w:rPr>
+        <w:t xml:space="preserve">, but </w:t>
+      </w:r>
+      <w:r>
+        <w:rPr>
+          <w:rFonts w:ascii="Times New Roman" w:hAnsi="Times New Roman" w:cs="Times New Roman"/>
+          <w:sz w:val="22"/>
+          <w:szCs w:val="22"/>
+        </w:rPr>
+        <w:t>with a few adjustments, this method could present an improvement over a classical ARIMA model. To realize that potential improvement is the goal of this project, and the</w:t>
+      </w:r>
+      <w:r>
+        <w:rPr>
+          <w:rFonts w:ascii="Times New Roman" w:hAnsi="Times New Roman" w:cs="Times New Roman"/>
+          <w:bCs/>
+          <w:sz w:val="22"/>
+          <w:szCs w:val="22"/>
+        </w:rPr>
+        <w:t xml:space="preserve"> adjustments </w:t>
+      </w:r>
+      <w:r>
+        <w:rPr>
+          <w:rFonts w:ascii="Times New Roman" w:hAnsi="Times New Roman" w:cs="Times New Roman"/>
+          <w:bCs/>
+          <w:sz w:val="22"/>
+          <w:szCs w:val="22"/>
+        </w:rPr>
         <w:t xml:space="preserve">I </w:t>
       </w:r>
       <w:r>
@@ -4311,50 +4180,25 @@
           <w:sz w:val="22"/>
           <w:szCs w:val="22"/>
         </w:rPr>
-        <w:t xml:space="preserve">need to reimagine the random forest, since </w:t>
-      </w:r>
-      <w:r>
-        <w:rPr>
-          <w:rFonts w:ascii="Times New Roman" w:hAnsi="Times New Roman" w:cs="Times New Roman"/>
-          <w:bCs/>
-          <w:sz w:val="22"/>
-          <w:szCs w:val="22"/>
-        </w:rPr>
-        <w:t xml:space="preserve">I </w:t>
-      </w:r>
-      <w:r>
-        <w:rPr>
-          <w:rFonts w:ascii="Times New Roman" w:hAnsi="Times New Roman" w:cs="Times New Roman"/>
-          <w:bCs/>
-          <w:sz w:val="22"/>
-          <w:szCs w:val="22"/>
-        </w:rPr>
-        <w:t>a</w:t>
-      </w:r>
-      <w:r>
-        <w:rPr>
-          <w:rFonts w:ascii="Times New Roman" w:hAnsi="Times New Roman" w:cs="Times New Roman"/>
-          <w:bCs/>
-          <w:sz w:val="22"/>
-          <w:szCs w:val="22"/>
-        </w:rPr>
-        <w:t>m</w:t>
-      </w:r>
-      <w:r>
-        <w:rPr>
-          <w:rFonts w:ascii="Times New Roman" w:hAnsi="Times New Roman" w:cs="Times New Roman"/>
-          <w:bCs/>
-          <w:sz w:val="22"/>
-          <w:szCs w:val="22"/>
-        </w:rPr>
-        <w:t xml:space="preserve"> dealing now with time-series data and not with cross-sectional data.</w:t>
-      </w:r>
-      <w:commentRangeEnd w:id="0"/>
-      <w:r>
-        <w:rPr>
-          <w:rStyle w:val="CommentReference"/>
-        </w:rPr>
-        <w:commentReference w:id="0"/>
+        <w:t>employ to that end are outlined in th</w:t>
+      </w:r>
+      <w:r>
+        <w:rPr>
+          <w:rFonts w:ascii="Times New Roman" w:hAnsi="Times New Roman" w:cs="Times New Roman"/>
+          <w:bCs/>
+          <w:sz w:val="22"/>
+          <w:szCs w:val="22"/>
+        </w:rPr>
+        <w:t xml:space="preserve">is </w:t>
+      </w:r>
+      <w:r>
+        <w:rPr>
+          <w:rFonts w:ascii="Times New Roman" w:hAnsi="Times New Roman" w:cs="Times New Roman"/>
+          <w:bCs/>
+          <w:sz w:val="22"/>
+          <w:szCs w:val="22"/>
+        </w:rPr>
+        <w:t>section.</w:t>
       </w:r>
     </w:p>
     <w:p>
@@ -5081,25 +4925,7 @@
           <w:sz w:val="22"/>
           <w:szCs w:val="22"/>
         </w:rPr>
-        <w:t xml:space="preserve"> by some weight of the previous observation, plus some </w:t>
-      </w:r>
-      <w:proofErr w:type="spellStart"/>
-      <w:r>
-        <w:rPr>
-          <w:rFonts w:ascii="Times New Roman" w:hAnsi="Times New Roman" w:cs="Times New Roman"/>
-          <w:sz w:val="22"/>
-          <w:szCs w:val="22"/>
-        </w:rPr>
-        <w:t>i.i.d</w:t>
-      </w:r>
-      <w:proofErr w:type="spellEnd"/>
-      <w:r>
-        <w:rPr>
-          <w:rFonts w:ascii="Times New Roman" w:hAnsi="Times New Roman" w:cs="Times New Roman"/>
-          <w:sz w:val="22"/>
-          <w:szCs w:val="22"/>
-        </w:rPr>
-        <w:t xml:space="preserve">. error. Since </w:t>
+        <w:t xml:space="preserve"> by some weight of the previous observation, plus some i.i.d. error. Since </w:t>
       </w:r>
       <w:r>
         <w:rPr>
@@ -5335,25 +5161,7 @@
           <w:sz w:val="22"/>
           <w:szCs w:val="22"/>
         </w:rPr>
-        <w:t xml:space="preserve">a perfect AR(1) </w:t>
-      </w:r>
-      <w:proofErr w:type="gramStart"/>
-      <w:r>
-        <w:rPr>
-          <w:rFonts w:ascii="Times New Roman" w:hAnsi="Times New Roman" w:cs="Times New Roman"/>
-          <w:sz w:val="22"/>
-          <w:szCs w:val="22"/>
-        </w:rPr>
-        <w:t>series, but</w:t>
-      </w:r>
-      <w:proofErr w:type="gramEnd"/>
-      <w:r>
-        <w:rPr>
-          <w:rFonts w:ascii="Times New Roman" w:hAnsi="Times New Roman" w:cs="Times New Roman"/>
-          <w:sz w:val="22"/>
-          <w:szCs w:val="22"/>
-        </w:rPr>
-        <w:t xml:space="preserve"> adjusting the model on the assumption that it is will be a good first step to improving the accuracy of the model. </w:t>
+        <w:t xml:space="preserve">a perfect AR(1) series, but adjusting the model on the assumption that it is will be a good first step to improving the accuracy of the model. </w:t>
       </w:r>
       <w:r>
         <w:rPr>
@@ -5421,7 +5229,39 @@
           <w:sz w:val="22"/>
           <w:szCs w:val="22"/>
         </w:rPr>
-        <w:t xml:space="preserve">I predict one period </w:t>
+        <w:t xml:space="preserve">I predict one period ahead for each of the last 100 observations (i.e., from observation 411 to observation 511). The ARIMA model yielded an RMSE of </w:t>
+      </w:r>
+      <w:r>
+        <w:rPr>
+          <w:rFonts w:ascii="Times New Roman" w:hAnsi="Times New Roman" w:cs="Times New Roman"/>
+          <w:sz w:val="22"/>
+          <w:szCs w:val="22"/>
+        </w:rPr>
+        <w:t>1.05</w:t>
+      </w:r>
+      <w:r>
+        <w:rPr>
+          <w:rFonts w:ascii="Times New Roman" w:hAnsi="Times New Roman" w:cs="Times New Roman"/>
+          <w:sz w:val="22"/>
+          <w:szCs w:val="22"/>
+        </w:rPr>
+        <w:t xml:space="preserve">3, while the base tree yielded an RMSE of </w:t>
+      </w:r>
+      <w:r>
+        <w:rPr>
+          <w:rFonts w:ascii="Times New Roman" w:hAnsi="Times New Roman" w:cs="Times New Roman"/>
+          <w:sz w:val="22"/>
+          <w:szCs w:val="22"/>
+        </w:rPr>
+        <w:t>1.16</w:t>
+      </w:r>
+      <w:r>
+        <w:rPr>
+          <w:rFonts w:ascii="Times New Roman" w:hAnsi="Times New Roman" w:cs="Times New Roman"/>
+          <w:sz w:val="22"/>
+          <w:szCs w:val="22"/>
+        </w:rPr>
+        <w:t xml:space="preserve">6. Thus, the ARIMA model </w:t>
       </w:r>
       <w:r>
         <w:rPr>
@@ -5430,39 +5270,7 @@
           <w:szCs w:val="22"/>
         </w:rPr>
         <w:lastRenderedPageBreak/>
-        <w:t xml:space="preserve">ahead for each of the last 100 observations (i.e., from observation 411 to observation 511). The ARIMA model yielded an RMSE of </w:t>
-      </w:r>
-      <w:r>
-        <w:rPr>
-          <w:rFonts w:ascii="Times New Roman" w:hAnsi="Times New Roman" w:cs="Times New Roman"/>
-          <w:sz w:val="22"/>
-          <w:szCs w:val="22"/>
-        </w:rPr>
-        <w:t>1.05</w:t>
-      </w:r>
-      <w:r>
-        <w:rPr>
-          <w:rFonts w:ascii="Times New Roman" w:hAnsi="Times New Roman" w:cs="Times New Roman"/>
-          <w:sz w:val="22"/>
-          <w:szCs w:val="22"/>
-        </w:rPr>
-        <w:t xml:space="preserve">3, while the base tree yielded an RMSE of </w:t>
-      </w:r>
-      <w:r>
-        <w:rPr>
-          <w:rFonts w:ascii="Times New Roman" w:hAnsi="Times New Roman" w:cs="Times New Roman"/>
-          <w:sz w:val="22"/>
-          <w:szCs w:val="22"/>
-        </w:rPr>
-        <w:t>1.16</w:t>
-      </w:r>
-      <w:r>
-        <w:rPr>
-          <w:rFonts w:ascii="Times New Roman" w:hAnsi="Times New Roman" w:cs="Times New Roman"/>
-          <w:sz w:val="22"/>
-          <w:szCs w:val="22"/>
-        </w:rPr>
-        <w:t xml:space="preserve">6. Thus, the ARIMA model significantly outperformed the base tree. (The last 100 values of the simulated time series ranged from </w:t>
+        <w:t xml:space="preserve">significantly outperformed the base tree. (The last 100 values of the simulated time series ranged from </w:t>
       </w:r>
       <w:r>
         <w:rPr>
@@ -5764,27 +5572,7 @@
           <w:sz w:val="22"/>
           <w:szCs w:val="22"/>
         </w:rPr>
-        <w:t xml:space="preserve">, this is a fine way to group the data. The point of the tree is to categorize a big mess of dissimilar data into </w:t>
-      </w:r>
-      <w:proofErr w:type="gramStart"/>
-      <w:r>
-        <w:rPr>
-          <w:rFonts w:ascii="Times New Roman" w:hAnsi="Times New Roman" w:cs="Times New Roman"/>
-          <w:bCs/>
-          <w:sz w:val="22"/>
-          <w:szCs w:val="22"/>
-        </w:rPr>
-        <w:t>more-similar</w:t>
-      </w:r>
-      <w:proofErr w:type="gramEnd"/>
-      <w:r>
-        <w:rPr>
-          <w:rFonts w:ascii="Times New Roman" w:hAnsi="Times New Roman" w:cs="Times New Roman"/>
-          <w:bCs/>
-          <w:sz w:val="22"/>
-          <w:szCs w:val="22"/>
-        </w:rPr>
-        <w:t xml:space="preserve"> subsets, and getting </w:t>
+        <w:t xml:space="preserve">, this is a fine way to group the data. The point of the tree is to categorize a big mess of dissimilar data into more-similar subsets, and getting </w:t>
       </w:r>
       <w:r>
         <w:rPr>
@@ -6237,7 +6025,6 @@
                 <w:sz w:val="22"/>
                 <w:szCs w:val="22"/>
               </w:rPr>
-              <w:lastRenderedPageBreak/>
               <w:t>TABLE 1</w:t>
             </w:r>
           </w:p>
@@ -6276,6 +6063,7 @@
                 <w:sz w:val="22"/>
                 <w:szCs w:val="22"/>
               </w:rPr>
+              <w:lastRenderedPageBreak/>
               <w:t>Fit and forecast results on simulate</w:t>
             </w:r>
             <w:r>
@@ -8576,25 +8364,7 @@
           <w:sz w:val="22"/>
           <w:szCs w:val="22"/>
         </w:rPr>
-        <w:t xml:space="preserve">1 </w:t>
-      </w:r>
-      <w:proofErr w:type="gramStart"/>
-      <w:r>
-        <w:rPr>
-          <w:rFonts w:ascii="Times New Roman" w:hAnsi="Times New Roman" w:cs="Times New Roman"/>
-          <w:sz w:val="22"/>
-          <w:szCs w:val="22"/>
-        </w:rPr>
-        <w:t>subsets</w:t>
-      </w:r>
-      <w:proofErr w:type="gramEnd"/>
-      <w:r>
-        <w:rPr>
-          <w:rFonts w:ascii="Times New Roman" w:hAnsi="Times New Roman" w:cs="Times New Roman"/>
-          <w:sz w:val="22"/>
-          <w:szCs w:val="22"/>
-        </w:rPr>
-        <w:t xml:space="preserve"> would together make up the training set. The model would be trained on the training set and then its parameters would be tuned based on its performance on the test set. This process would be repeated </w:t>
+        <w:t xml:space="preserve">1 subsets would together make up the training set. The model would be trained on the training set and then its parameters would be tuned based on its performance on the test set. This process would be repeated </w:t>
       </w:r>
       <w:r>
         <w:rPr>
@@ -8612,27 +8382,9 @@
           <w:sz w:val="22"/>
           <w:szCs w:val="22"/>
         </w:rPr>
-        <w:t xml:space="preserve">times, each time holding out a different subset as the test set. This creates a pseudo out-of-sample forecasting test for the </w:t>
-      </w:r>
-      <w:proofErr w:type="gramStart"/>
-      <w:r>
-        <w:rPr>
-          <w:rFonts w:ascii="Times New Roman" w:hAnsi="Times New Roman" w:cs="Times New Roman"/>
-          <w:sz w:val="22"/>
-          <w:szCs w:val="22"/>
-        </w:rPr>
-        <w:t>model, and</w:t>
-      </w:r>
-      <w:proofErr w:type="gramEnd"/>
-      <w:r>
-        <w:rPr>
-          <w:rFonts w:ascii="Times New Roman" w:hAnsi="Times New Roman" w:cs="Times New Roman"/>
-          <w:sz w:val="22"/>
-          <w:szCs w:val="22"/>
-        </w:rPr>
-        <w:t xml:space="preserve"> allows it to self-tune. Instead of holding a fixed training set and a fixed test set, the model can optimize its performance across, say, ten different training/test set configurations. </w:t>
-      </w:r>
-      <w:commentRangeStart w:id="1"/>
+        <w:t xml:space="preserve">times, each time holding out a different subset as the test set. This creates a pseudo out-of-sample forecasting test for the model, and allows it to self-tune. Instead of holding a fixed training set and a fixed test set, the model can optimize its performance across, say, ten different training/test set configurations. </w:t>
+      </w:r>
+      <w:commentRangeStart w:id="0"/>
       <w:r>
         <w:rPr>
           <w:rFonts w:ascii="Times New Roman" w:hAnsi="Times New Roman" w:cs="Times New Roman"/>
@@ -8641,12 +8393,12 @@
         </w:rPr>
         <w:t>This makes the tuning more reliable than it would be in the case of just one training/test set configuration.</w:t>
       </w:r>
-      <w:commentRangeEnd w:id="1"/>
+      <w:commentRangeEnd w:id="0"/>
       <w:r>
         <w:rPr>
           <w:rStyle w:val="CommentReference"/>
         </w:rPr>
-        <w:commentReference w:id="1"/>
+        <w:commentReference w:id="0"/>
       </w:r>
       <w:r>
         <w:rPr>
@@ -9062,25 +8814,7 @@
           <w:sz w:val="22"/>
           <w:szCs w:val="22"/>
         </w:rPr>
-        <w:t xml:space="preserve">specify than to underspecify—the model itself will be able to sort out which information is </w:t>
-      </w:r>
-      <w:proofErr w:type="gramStart"/>
-      <w:r>
-        <w:rPr>
-          <w:rFonts w:ascii="Times New Roman" w:hAnsi="Times New Roman" w:cs="Times New Roman"/>
-          <w:sz w:val="22"/>
-          <w:szCs w:val="22"/>
-        </w:rPr>
-        <w:t>significant</w:t>
-      </w:r>
-      <w:proofErr w:type="gramEnd"/>
-      <w:r>
-        <w:rPr>
-          <w:rFonts w:ascii="Times New Roman" w:hAnsi="Times New Roman" w:cs="Times New Roman"/>
-          <w:sz w:val="22"/>
-          <w:szCs w:val="22"/>
-        </w:rPr>
-        <w:t xml:space="preserve"> and which is not.</w:t>
+        <w:t>specify than to underspecify—the model itself will be able to sort out which information is significant and which is not.</w:t>
       </w:r>
     </w:p>
     <w:p>
@@ -9169,25 +8903,7 @@
           <w:sz w:val="22"/>
           <w:szCs w:val="22"/>
         </w:rPr>
-        <w:t xml:space="preserve">An initial </w:t>
-      </w:r>
-      <w:proofErr w:type="gramStart"/>
-      <w:r>
-        <w:rPr>
-          <w:rFonts w:ascii="Times New Roman" w:hAnsi="Times New Roman" w:cs="Times New Roman"/>
-          <w:sz w:val="22"/>
-          <w:szCs w:val="22"/>
-        </w:rPr>
-        <w:t>evenly-spaced</w:t>
-      </w:r>
-      <w:proofErr w:type="gramEnd"/>
-      <w:r>
-        <w:rPr>
-          <w:rFonts w:ascii="Times New Roman" w:hAnsi="Times New Roman" w:cs="Times New Roman"/>
-          <w:sz w:val="22"/>
-          <w:szCs w:val="22"/>
-        </w:rPr>
-        <w:t xml:space="preserve"> search could provide a broad topography of the parameter space, then the next search could be more closely focused on the promising regions; the expected topography would then update, and a yet-more-closely focused search could take place, and so on.</w:t>
+        <w:t>An initial evenly-spaced search could provide a broad topography of the parameter space, then the next search could be more closely focused on the promising regions; the expected topography would then update, and a yet-more-closely focused search could take place, and so on.</w:t>
       </w:r>
     </w:p>
     <w:p>
@@ -9207,43 +8923,7 @@
           <w:sz w:val="22"/>
           <w:szCs w:val="22"/>
         </w:rPr>
-        <w:t xml:space="preserve">This process is a Bayesian one, and I implement a Tree-structured </w:t>
-      </w:r>
-      <w:proofErr w:type="spellStart"/>
-      <w:r>
-        <w:rPr>
-          <w:rFonts w:ascii="Times New Roman" w:hAnsi="Times New Roman" w:cs="Times New Roman"/>
-          <w:sz w:val="22"/>
-          <w:szCs w:val="22"/>
-        </w:rPr>
-        <w:t>Parzen</w:t>
-      </w:r>
-      <w:proofErr w:type="spellEnd"/>
-      <w:r>
-        <w:rPr>
-          <w:rFonts w:ascii="Times New Roman" w:hAnsi="Times New Roman" w:cs="Times New Roman"/>
-          <w:sz w:val="22"/>
-          <w:szCs w:val="22"/>
-        </w:rPr>
-        <w:t xml:space="preserve"> Estimator (TPE) as described by </w:t>
-      </w:r>
-      <w:proofErr w:type="spellStart"/>
-      <w:r>
-        <w:rPr>
-          <w:rFonts w:ascii="Times New Roman" w:hAnsi="Times New Roman" w:cs="Times New Roman"/>
-          <w:sz w:val="22"/>
-          <w:szCs w:val="22"/>
-        </w:rPr>
-        <w:t>Bergstra</w:t>
-      </w:r>
-      <w:proofErr w:type="spellEnd"/>
-      <w:r>
-        <w:rPr>
-          <w:rFonts w:ascii="Times New Roman" w:hAnsi="Times New Roman" w:cs="Times New Roman"/>
-          <w:sz w:val="22"/>
-          <w:szCs w:val="22"/>
-        </w:rPr>
-        <w:t xml:space="preserve"> et al. (2011). For details on this process, see Appendix 2.</w:t>
+        <w:t>This process is a Bayesian one, and I implement a Tree-structured Parzen Estimator (TPE) as described by Bergstra et al. (2011). For details on this process, see Appendix 2.</w:t>
       </w:r>
       <w:r>
         <w:rPr>
@@ -9256,55 +8936,6 @@
     </w:p>
     <w:p>
       <w:pPr>
-        <w:ind w:firstLine="720"/>
-        <w:contextualSpacing/>
-        <w:jc w:val="both"/>
-        <w:rPr>
-          <w:rFonts w:ascii="Times New Roman" w:hAnsi="Times New Roman" w:cs="Times New Roman"/>
-          <w:sz w:val="22"/>
-          <w:szCs w:val="22"/>
-        </w:rPr>
-      </w:pPr>
-    </w:p>
-    <w:p>
-      <w:pPr>
-        <w:ind w:firstLine="720"/>
-        <w:contextualSpacing/>
-        <w:jc w:val="both"/>
-        <w:rPr>
-          <w:rFonts w:ascii="Times New Roman" w:hAnsi="Times New Roman" w:cs="Times New Roman"/>
-          <w:sz w:val="22"/>
-          <w:szCs w:val="22"/>
-        </w:rPr>
-      </w:pPr>
-    </w:p>
-    <w:p>
-      <w:pPr>
-        <w:ind w:firstLine="720"/>
-        <w:contextualSpacing/>
-        <w:jc w:val="both"/>
-        <w:rPr>
-          <w:rFonts w:ascii="Times New Roman" w:hAnsi="Times New Roman" w:cs="Times New Roman"/>
-          <w:sz w:val="22"/>
-          <w:szCs w:val="22"/>
-        </w:rPr>
-      </w:pPr>
-    </w:p>
-    <w:p>
-      <w:pPr>
-        <w:ind w:firstLine="720"/>
-        <w:contextualSpacing/>
-        <w:jc w:val="both"/>
-        <w:rPr>
-          <w:rFonts w:ascii="Times New Roman" w:hAnsi="Times New Roman" w:cs="Times New Roman"/>
-          <w:sz w:val="22"/>
-          <w:szCs w:val="22"/>
-        </w:rPr>
-      </w:pPr>
-    </w:p>
-    <w:p>
-      <w:pPr>
-        <w:ind w:firstLine="720"/>
         <w:contextualSpacing/>
         <w:jc w:val="both"/>
         <w:rPr>
@@ -9786,27 +9417,7 @@
           <w:sz w:val="22"/>
           <w:szCs w:val="22"/>
         </w:rPr>
-        <w:t xml:space="preserve"> only when it also consid</w:t>
-      </w:r>
-      <w:proofErr w:type="spellStart"/>
-      <w:r>
-        <w:rPr>
-          <w:rFonts w:ascii="Times New Roman" w:hAnsi="Times New Roman" w:cs="Times New Roman"/>
-          <w:bCs/>
-          <w:sz w:val="22"/>
-          <w:szCs w:val="22"/>
-        </w:rPr>
-        <w:t>ers</w:t>
-      </w:r>
-      <w:proofErr w:type="spellEnd"/>
-      <w:r>
-        <w:rPr>
-          <w:rFonts w:ascii="Times New Roman" w:hAnsi="Times New Roman" w:cs="Times New Roman"/>
-          <w:bCs/>
-          <w:sz w:val="22"/>
-          <w:szCs w:val="22"/>
-        </w:rPr>
-        <w:t xml:space="preserve"> </w:t>
+        <w:t xml:space="preserve"> only when it also considers </w:t>
       </w:r>
       <m:oMath>
         <m:sSub>
@@ -10066,27 +9677,7 @@
           <w:sz w:val="22"/>
           <w:szCs w:val="22"/>
         </w:rPr>
-        <w:t xml:space="preserve"> may be understated. The feature fra</w:t>
-      </w:r>
-      <w:proofErr w:type="spellStart"/>
-      <w:r>
-        <w:rPr>
-          <w:rFonts w:ascii="Times New Roman" w:hAnsi="Times New Roman" w:cs="Times New Roman"/>
-          <w:bCs/>
-          <w:sz w:val="22"/>
-          <w:szCs w:val="22"/>
-        </w:rPr>
-        <w:t>ction</w:t>
-      </w:r>
-      <w:proofErr w:type="spellEnd"/>
-      <w:r>
-        <w:rPr>
-          <w:rFonts w:ascii="Times New Roman" w:hAnsi="Times New Roman" w:cs="Times New Roman"/>
-          <w:bCs/>
-          <w:sz w:val="22"/>
-          <w:szCs w:val="22"/>
-        </w:rPr>
-        <w:t xml:space="preserve"> mitigates this effect by allowing the model to sometimes consider both </w:t>
+        <w:t xml:space="preserve"> may be understated. The feature fraction mitigates this effect by allowing the model to sometimes consider both </w:t>
       </w:r>
       <m:oMath>
         <m:sSub>
@@ -10438,27 +10029,7 @@
           <w:sz w:val="22"/>
           <w:szCs w:val="22"/>
         </w:rPr>
-        <w:t xml:space="preserve"> t</w:t>
-      </w:r>
-      <w:proofErr w:type="spellStart"/>
-      <w:r>
-        <w:rPr>
-          <w:rFonts w:ascii="Times New Roman" w:hAnsi="Times New Roman" w:cs="Times New Roman"/>
-          <w:bCs/>
-          <w:sz w:val="22"/>
-          <w:szCs w:val="22"/>
-        </w:rPr>
-        <w:t>hrough</w:t>
-      </w:r>
-      <w:proofErr w:type="spellEnd"/>
-      <w:r>
-        <w:rPr>
-          <w:rFonts w:ascii="Times New Roman" w:hAnsi="Times New Roman" w:cs="Times New Roman"/>
-          <w:bCs/>
-          <w:sz w:val="22"/>
-          <w:szCs w:val="22"/>
-        </w:rPr>
-        <w:t xml:space="preserve"> </w:t>
+        <w:t xml:space="preserve"> through </w:t>
       </w:r>
       <m:oMath>
         <m:sSub>
@@ -10510,17 +10081,7 @@
           <w:sz w:val="22"/>
           <w:szCs w:val="22"/>
         </w:rPr>
-        <w:t xml:space="preserve">), only seven are included in each tree. These seven are </w:t>
-      </w:r>
-      <w:r>
-        <w:rPr>
-          <w:rFonts w:ascii="Times New Roman" w:hAnsi="Times New Roman" w:cs="Times New Roman"/>
-          <w:bCs/>
-          <w:sz w:val="22"/>
-          <w:szCs w:val="22"/>
-        </w:rPr>
-        <w:lastRenderedPageBreak/>
-        <w:t xml:space="preserve">randomly selected. The trend is always included because it is unlikely to be correlated with any of the </w:t>
+        <w:t xml:space="preserve">), only seven are included in each tree. These seven are randomly selected. The trend is always included because it is unlikely to be correlated with any of the </w:t>
       </w:r>
       <m:oMath>
         <m:r>
@@ -10640,6 +10201,7 @@
           <w:sz w:val="22"/>
           <w:szCs w:val="22"/>
         </w:rPr>
+        <w:lastRenderedPageBreak/>
         <w:t xml:space="preserve">Thus, each tree considers slightly different data and slightly different variables. Each tree will therefore generate slightly different fits and predictions for </w:t>
       </w:r>
       <w:r>
@@ -10675,215 +10237,13 @@
           <w:szCs w:val="22"/>
         </w:rPr>
       </w:pPr>
-    </w:p>
-    <w:p>
-      <w:pPr>
-        <w:ind w:firstLine="720"/>
-        <w:contextualSpacing/>
-        <w:jc w:val="both"/>
-        <w:rPr>
-          <w:rFonts w:ascii="Times New Roman" w:hAnsi="Times New Roman" w:cs="Times New Roman"/>
-          <w:sz w:val="22"/>
-          <w:szCs w:val="22"/>
-        </w:rPr>
-      </w:pPr>
-      <w:r>
-        <w:rPr>
-          <w:rFonts w:ascii="Times New Roman" w:hAnsi="Times New Roman" w:cs="Times New Roman"/>
-          <w:sz w:val="22"/>
-          <w:szCs w:val="22"/>
-        </w:rPr>
-        <w:t>Given the increased flexibility that the fractional penalty provided, this seemed like the best choice.</w:t>
-      </w:r>
-      <w:r>
-        <w:rPr>
-          <w:rFonts w:ascii="Times New Roman" w:hAnsi="Times New Roman" w:cs="Times New Roman"/>
-          <w:sz w:val="22"/>
-          <w:szCs w:val="22"/>
-        </w:rPr>
-        <w:t xml:space="preserve"> In a regression tree, it is inevitable that some nodes will contain observations that are very similar, while others contain observations that are only somewhat similar. For example, at the very first split, when all the data is under consideration, it is possible that there really are two clearly distinct groups in the data. The first group represents about half of the data and consists of nearly identical observations. The second group, which likewise represents half of the data, is remarkable for the relative dissimilarity of its observations. Assume that the split is performed correctly, so that the two groups are situated in two different nodes. The first node may very well require no further splits. The second node, on the other hand, consists of observations which have not much in common. It was formed merely by default, the leftover result of the split which so accurately segregated the first group. Here </w:t>
-      </w:r>
-      <w:r>
-        <w:rPr>
-          <w:rFonts w:ascii="Times New Roman" w:hAnsi="Times New Roman" w:cs="Times New Roman"/>
-          <w:sz w:val="22"/>
-          <w:szCs w:val="22"/>
-        </w:rPr>
-        <w:t xml:space="preserve">I </w:t>
-      </w:r>
-      <w:r>
-        <w:rPr>
-          <w:rFonts w:ascii="Times New Roman" w:hAnsi="Times New Roman" w:cs="Times New Roman"/>
-          <w:sz w:val="22"/>
-          <w:szCs w:val="22"/>
-        </w:rPr>
-        <w:t>have a case where some nodes contain observations which are very similar, while some nodes contain observations which are very different.</w:t>
-      </w:r>
-    </w:p>
-    <w:p>
-      <w:pPr>
-        <w:ind w:firstLine="720"/>
-        <w:contextualSpacing/>
-        <w:jc w:val="both"/>
-        <w:rPr>
-          <w:rFonts w:ascii="Times New Roman" w:hAnsi="Times New Roman" w:cs="Times New Roman"/>
-          <w:sz w:val="22"/>
-          <w:szCs w:val="22"/>
-        </w:rPr>
-      </w:pPr>
-      <w:r>
-        <w:rPr>
-          <w:rFonts w:ascii="Times New Roman" w:hAnsi="Times New Roman" w:cs="Times New Roman"/>
-          <w:sz w:val="22"/>
-          <w:szCs w:val="22"/>
-        </w:rPr>
-        <w:t xml:space="preserve">If a node contains observations which are very different, </w:t>
-      </w:r>
-      <w:r>
-        <w:rPr>
-          <w:rFonts w:ascii="Times New Roman" w:hAnsi="Times New Roman" w:cs="Times New Roman"/>
-          <w:sz w:val="22"/>
-          <w:szCs w:val="22"/>
-        </w:rPr>
-        <w:t xml:space="preserve">I </w:t>
-      </w:r>
-      <w:proofErr w:type="gramStart"/>
-      <w:r>
-        <w:rPr>
-          <w:rFonts w:ascii="Times New Roman" w:hAnsi="Times New Roman" w:cs="Times New Roman"/>
-          <w:sz w:val="22"/>
-          <w:szCs w:val="22"/>
-        </w:rPr>
-        <w:t>would</w:t>
-      </w:r>
-      <w:proofErr w:type="gramEnd"/>
-      <w:r>
-        <w:rPr>
-          <w:rFonts w:ascii="Times New Roman" w:hAnsi="Times New Roman" w:cs="Times New Roman"/>
-          <w:sz w:val="22"/>
-          <w:szCs w:val="22"/>
-        </w:rPr>
-        <w:t xml:space="preserve"> want those observations to be further split out, until </w:t>
-      </w:r>
-      <w:r>
-        <w:rPr>
-          <w:rFonts w:ascii="Times New Roman" w:hAnsi="Times New Roman" w:cs="Times New Roman"/>
-          <w:sz w:val="22"/>
-          <w:szCs w:val="22"/>
-        </w:rPr>
-        <w:t xml:space="preserve">I </w:t>
-      </w:r>
-      <w:r>
-        <w:rPr>
-          <w:rFonts w:ascii="Times New Roman" w:hAnsi="Times New Roman" w:cs="Times New Roman"/>
-          <w:sz w:val="22"/>
-          <w:szCs w:val="22"/>
-        </w:rPr>
-        <w:t xml:space="preserve">had nodes which contained relatively similar observations. In the case of a fixed penalty, this may not occur. A large node may contain relatively similar observations, but because of its sheer size, it reduces the SSE by a given amount when it is split. On the other hand, a smaller node further down on the tree may contain relatively dissimilar observations, but because of the node’s small size, a split at this node would only reduce the overall SSE by </w:t>
-      </w:r>
-      <w:r>
-        <w:rPr>
-          <w:rFonts w:ascii="Times New Roman" w:hAnsi="Times New Roman" w:cs="Times New Roman"/>
-          <w:sz w:val="22"/>
-          <w:szCs w:val="22"/>
-        </w:rPr>
-        <w:t xml:space="preserve">so much. </w:t>
-      </w:r>
-    </w:p>
-    <w:p>
-      <w:pPr>
-        <w:ind w:firstLine="720"/>
-        <w:contextualSpacing/>
-        <w:jc w:val="both"/>
-        <w:rPr>
-          <w:rFonts w:ascii="Times New Roman" w:hAnsi="Times New Roman" w:cs="Times New Roman"/>
-          <w:sz w:val="22"/>
-          <w:szCs w:val="22"/>
-        </w:rPr>
-      </w:pPr>
-      <w:r>
-        <w:rPr>
-          <w:rFonts w:ascii="Times New Roman" w:hAnsi="Times New Roman" w:cs="Times New Roman"/>
-          <w:sz w:val="22"/>
-          <w:szCs w:val="22"/>
-        </w:rPr>
-        <w:t>With a fractional penalty, this would not be the case. The large node of similar observations may possess an absolutely larger SSE within the node than the smaller node of dissimilar observations possesses. But the relative reduction in SSE when splitting the smaller node as opposed to the larger node would be greater; thus, the split at the smaller node would be valued more highly than the split at the larger node. This seems appropriate.</w:t>
-      </w:r>
-    </w:p>
-    <w:p>
-      <w:pPr>
-        <w:ind w:firstLine="720"/>
-        <w:contextualSpacing/>
-        <w:jc w:val="both"/>
-        <w:rPr>
-          <w:rFonts w:ascii="Times New Roman" w:hAnsi="Times New Roman" w:cs="Times New Roman"/>
-          <w:sz w:val="22"/>
-          <w:szCs w:val="22"/>
-        </w:rPr>
-      </w:pPr>
-      <w:r>
-        <w:rPr>
-          <w:rFonts w:ascii="Times New Roman" w:hAnsi="Times New Roman" w:cs="Times New Roman"/>
-          <w:sz w:val="22"/>
-          <w:szCs w:val="22"/>
-        </w:rPr>
-        <w:t xml:space="preserve">With this in mind, </w:t>
-      </w:r>
-      <w:r>
-        <w:rPr>
-          <w:rFonts w:ascii="Times New Roman" w:hAnsi="Times New Roman" w:cs="Times New Roman"/>
-          <w:sz w:val="22"/>
-          <w:szCs w:val="22"/>
-        </w:rPr>
-        <w:t xml:space="preserve">I </w:t>
-      </w:r>
-      <w:r>
-        <w:rPr>
-          <w:rFonts w:ascii="Times New Roman" w:hAnsi="Times New Roman" w:cs="Times New Roman"/>
-          <w:sz w:val="22"/>
-          <w:szCs w:val="22"/>
-        </w:rPr>
-        <w:t>opted for the fractional penalty.</w:t>
-      </w:r>
-      <w:r>
-        <w:rPr>
-          <w:rFonts w:ascii="Times New Roman" w:hAnsi="Times New Roman" w:cs="Times New Roman"/>
-          <w:sz w:val="22"/>
-          <w:szCs w:val="22"/>
-        </w:rPr>
-        <w:t xml:space="preserve"> However, </w:t>
-      </w:r>
-      <w:r>
-        <w:rPr>
-          <w:rFonts w:ascii="Times New Roman" w:hAnsi="Times New Roman" w:cs="Times New Roman"/>
-          <w:sz w:val="22"/>
-          <w:szCs w:val="22"/>
-        </w:rPr>
-        <w:t xml:space="preserve">I </w:t>
-      </w:r>
-      <w:r>
-        <w:rPr>
-          <w:rFonts w:ascii="Times New Roman" w:hAnsi="Times New Roman" w:cs="Times New Roman"/>
-          <w:sz w:val="22"/>
-          <w:szCs w:val="22"/>
-        </w:rPr>
-        <w:t xml:space="preserve">did not know exactly what the fraction should be. Thus, rather than stipulate a specific fractional penalty, </w:t>
-      </w:r>
-      <w:r>
-        <w:rPr>
-          <w:rFonts w:ascii="Times New Roman" w:hAnsi="Times New Roman" w:cs="Times New Roman"/>
-          <w:sz w:val="22"/>
-          <w:szCs w:val="22"/>
-        </w:rPr>
-        <w:t xml:space="preserve">I </w:t>
-      </w:r>
-      <w:r>
-        <w:rPr>
-          <w:rFonts w:ascii="Times New Roman" w:hAnsi="Times New Roman" w:cs="Times New Roman"/>
-          <w:sz w:val="22"/>
-          <w:szCs w:val="22"/>
-        </w:rPr>
-        <w:t>opted to allow the tree to self-tune. Looking back, given the wide range of optimal fractional penalty values chosen by different trees in different forests, this decision seems wise.</w:t>
+      <w:r>
+        <w:rPr>
+          <w:rFonts w:ascii="Times New Roman" w:hAnsi="Times New Roman" w:cs="Times New Roman"/>
+          <w:sz w:val="22"/>
+          <w:szCs w:val="22"/>
+        </w:rPr>
+        <w:t>Words: 7433</w:t>
       </w:r>
     </w:p>
     <w:p>
@@ -10923,33 +10283,436 @@
     </w:p>
     <w:p>
       <w:pPr>
+        <w:jc w:val="both"/>
+        <w:rPr>
+          <w:rFonts w:ascii="Times New Roman" w:hAnsi="Times New Roman" w:cs="Times New Roman"/>
+          <w:sz w:val="22"/>
+          <w:szCs w:val="22"/>
+        </w:rPr>
+      </w:pPr>
+    </w:p>
+    <w:p>
+      <w:pPr>
+        <w:pStyle w:val="ListParagraph"/>
+        <w:ind w:left="360"/>
+        <w:jc w:val="both"/>
+        <w:rPr>
+          <w:rFonts w:ascii="Times New Roman" w:hAnsi="Times New Roman" w:cs="Times New Roman"/>
+          <w:sz w:val="22"/>
+          <w:szCs w:val="22"/>
+        </w:rPr>
+      </w:pPr>
+      <w:r>
+        <w:rPr>
+          <w:rFonts w:ascii="Times New Roman" w:hAnsi="Times New Roman" w:cs="Times New Roman"/>
+          <w:sz w:val="22"/>
+          <w:szCs w:val="22"/>
+        </w:rPr>
+        <w:t>That the predictions are accurate can be seen by what is discussed below.</w:t>
+      </w:r>
+    </w:p>
+    <w:p>
+      <w:pPr>
+        <w:jc w:val="both"/>
+        <w:rPr>
+          <w:rFonts w:ascii="Times New Roman" w:hAnsi="Times New Roman" w:cs="Times New Roman"/>
+          <w:sz w:val="22"/>
+          <w:szCs w:val="22"/>
+        </w:rPr>
+      </w:pPr>
+    </w:p>
+    <w:p>
+      <w:pPr>
+        <w:jc w:val="both"/>
+        <w:rPr>
+          <w:rFonts w:ascii="Times New Roman" w:hAnsi="Times New Roman" w:cs="Times New Roman"/>
+          <w:i/>
+          <w:iCs/>
+          <w:sz w:val="22"/>
+          <w:szCs w:val="22"/>
+        </w:rPr>
+      </w:pPr>
+      <w:r>
+        <w:rPr>
+          <w:rFonts w:ascii="Times New Roman" w:hAnsi="Times New Roman" w:cs="Times New Roman"/>
+          <w:i/>
+          <w:iCs/>
+          <w:sz w:val="22"/>
+          <w:szCs w:val="22"/>
+        </w:rPr>
+        <w:t>4.1 Goals</w:t>
+      </w:r>
+    </w:p>
+    <w:p>
+      <w:pPr>
+        <w:ind w:firstLine="720"/>
+        <w:jc w:val="both"/>
+        <w:rPr>
+          <w:rFonts w:ascii="Times New Roman" w:hAnsi="Times New Roman" w:cs="Times New Roman"/>
+          <w:sz w:val="22"/>
+          <w:szCs w:val="22"/>
+        </w:rPr>
+      </w:pPr>
+      <w:r>
+        <w:rPr>
+          <w:rFonts w:ascii="Times New Roman" w:hAnsi="Times New Roman" w:cs="Times New Roman"/>
+          <w:sz w:val="22"/>
+          <w:szCs w:val="22"/>
+        </w:rPr>
+        <w:t>The immediate goal of this project is to construct a random forest that outperforms an</w:t>
+      </w:r>
+      <w:r>
+        <w:rPr>
+          <w:rFonts w:ascii="Times New Roman" w:hAnsi="Times New Roman" w:cs="Times New Roman"/>
+          <w:sz w:val="22"/>
+          <w:szCs w:val="22"/>
+        </w:rPr>
+        <w:t xml:space="preserve"> </w:t>
+      </w:r>
+      <w:r>
+        <w:rPr>
+          <w:rFonts w:ascii="Times New Roman" w:hAnsi="Times New Roman" w:cs="Times New Roman"/>
+          <w:sz w:val="22"/>
+          <w:szCs w:val="22"/>
+        </w:rPr>
+        <w:t>ARIMA model optimized by AIC.</w:t>
+      </w:r>
+      <w:r>
+        <w:rPr>
+          <w:rFonts w:ascii="Times New Roman" w:hAnsi="Times New Roman" w:cs="Times New Roman"/>
+          <w:sz w:val="22"/>
+          <w:szCs w:val="22"/>
+        </w:rPr>
+        <w:t xml:space="preserve"> This is a simple but sophisticated model, and to outperform it would be no easy task. This is the primary immediate goal; secondary immediate goals are to outperform an AR(1) model and to outperform a naïve forecast. These goals are narrowly construed: the context is a one-month forward forecast of US monthly inflation data (as described in Section 2), from January 1999 to January 2020. Performance is gauged by RMSE.</w:t>
+      </w:r>
+    </w:p>
+    <w:p>
+      <w:pPr>
+        <w:ind w:firstLine="720"/>
+        <w:jc w:val="both"/>
+        <w:rPr>
+          <w:rFonts w:ascii="Times New Roman" w:hAnsi="Times New Roman" w:cs="Times New Roman"/>
+          <w:sz w:val="22"/>
+          <w:szCs w:val="22"/>
+        </w:rPr>
+      </w:pPr>
+      <w:r>
+        <w:rPr>
+          <w:rFonts w:ascii="Times New Roman" w:hAnsi="Times New Roman" w:cs="Times New Roman"/>
+          <w:sz w:val="22"/>
+          <w:szCs w:val="22"/>
+        </w:rPr>
+        <w:t>An additional goal is to shed light on the use of random forest models in time series forecasting. This paper represents an exploration of a topic that is sadly underexplored, and one which has great potential.</w:t>
+      </w:r>
+      <w:r>
+        <w:rPr>
+          <w:rFonts w:ascii="Times New Roman" w:hAnsi="Times New Roman" w:cs="Times New Roman"/>
+          <w:sz w:val="22"/>
+          <w:szCs w:val="22"/>
+        </w:rPr>
+        <w:t xml:space="preserve"> In the next section, I will explore how effective the random forest model I’ve built is at predicting across different horizons and different datasets. If the model I’ve constructed specifically to succeed at the task of predicting one-month-ahead US inflation from January 1999 to January 2020 is also successful at predicting, say, six-month-ahead UK unemployment from 1990 to 1999, that would indicate the broad potential of this approach.</w:t>
+      </w:r>
+      <w:r>
+        <w:rPr>
+          <w:rFonts w:ascii="Times New Roman" w:hAnsi="Times New Roman" w:cs="Times New Roman"/>
+          <w:sz w:val="22"/>
+          <w:szCs w:val="22"/>
+        </w:rPr>
+        <w:tab/>
+        <w:t xml:space="preserve"> </w:t>
+      </w:r>
+    </w:p>
+    <w:p>
+      <w:pPr>
+        <w:jc w:val="both"/>
+        <w:rPr>
+          <w:rFonts w:ascii="Times New Roman" w:hAnsi="Times New Roman" w:cs="Times New Roman"/>
+          <w:sz w:val="22"/>
+          <w:szCs w:val="22"/>
+        </w:rPr>
+      </w:pPr>
+    </w:p>
+    <w:p>
+      <w:pPr>
+        <w:jc w:val="both"/>
+        <w:rPr>
+          <w:rFonts w:ascii="Times New Roman" w:hAnsi="Times New Roman" w:cs="Times New Roman"/>
+          <w:i/>
+          <w:iCs/>
+          <w:sz w:val="22"/>
+          <w:szCs w:val="22"/>
+        </w:rPr>
+      </w:pPr>
+      <w:commentRangeStart w:id="1"/>
+      <w:r>
+        <w:rPr>
+          <w:rFonts w:ascii="Times New Roman" w:hAnsi="Times New Roman" w:cs="Times New Roman"/>
+          <w:i/>
+          <w:iCs/>
+          <w:sz w:val="22"/>
+          <w:szCs w:val="22"/>
+        </w:rPr>
+        <w:t>4.2 Possibility of Structural Break</w:t>
+      </w:r>
+    </w:p>
+    <w:p>
+      <w:pPr>
+        <w:ind w:firstLine="720"/>
+        <w:jc w:val="both"/>
+        <w:rPr>
+          <w:rFonts w:ascii="Times New Roman" w:hAnsi="Times New Roman" w:cs="Times New Roman"/>
+          <w:sz w:val="22"/>
+          <w:szCs w:val="22"/>
+        </w:rPr>
+      </w:pPr>
+      <w:r>
+        <w:rPr>
+          <w:rFonts w:ascii="Times New Roman" w:hAnsi="Times New Roman" w:cs="Times New Roman"/>
+          <w:sz w:val="22"/>
+          <w:szCs w:val="22"/>
+        </w:rPr>
+        <w:t>The time period I wish to forecast on is January 1999 to January 2020</w:t>
+      </w:r>
+      <w:r>
+        <w:rPr>
+          <w:rFonts w:ascii="Times New Roman" w:hAnsi="Times New Roman" w:cs="Times New Roman"/>
+          <w:sz w:val="22"/>
+          <w:szCs w:val="22"/>
+        </w:rPr>
+        <w:t>.</w:t>
+      </w:r>
+      <w:r>
+        <w:rPr>
+          <w:rFonts w:ascii="Times New Roman" w:hAnsi="Times New Roman" w:cs="Times New Roman"/>
+          <w:sz w:val="22"/>
+          <w:szCs w:val="22"/>
+        </w:rPr>
+        <w:t xml:space="preserve"> This is a long enough period that any success the random forest demonstrates will be no fluke; and it is a period which includes the Great Recession, a challenging </w:t>
+      </w:r>
+      <w:r>
+        <w:rPr>
+          <w:rFonts w:ascii="Times New Roman" w:hAnsi="Times New Roman" w:cs="Times New Roman"/>
+          <w:sz w:val="22"/>
+          <w:szCs w:val="22"/>
+        </w:rPr>
+        <w:t>event to forecast around. I will be interested to see how well the random forest handles predicting inflation in the months before and after the initial plummet in inflation, and to see how it compares to the ARIMA model in the same months.</w:t>
+      </w:r>
+    </w:p>
+    <w:p>
+      <w:pPr>
+        <w:ind w:firstLine="720"/>
+        <w:jc w:val="both"/>
+        <w:rPr>
+          <w:rFonts w:ascii="Times New Roman" w:hAnsi="Times New Roman" w:cs="Times New Roman"/>
+          <w:sz w:val="22"/>
+          <w:szCs w:val="22"/>
+        </w:rPr>
+      </w:pPr>
+      <w:r>
+        <w:rPr>
+          <w:rFonts w:ascii="Times New Roman" w:hAnsi="Times New Roman" w:cs="Times New Roman"/>
+          <w:sz w:val="22"/>
+          <w:szCs w:val="22"/>
+        </w:rPr>
+        <w:t xml:space="preserve">Despite the Great Recession, there is limited evidence of a structural break in the series. Indeed, in the larger series, which runs from January 1959 to January 2020, there is no evidence of a structural break </w:t>
+      </w:r>
+      <w:r>
+        <w:rPr>
+          <w:rFonts w:ascii="Times New Roman" w:hAnsi="Times New Roman" w:cs="Times New Roman"/>
+          <w:sz w:val="22"/>
+          <w:szCs w:val="22"/>
+        </w:rPr>
+        <w:t>at any point, according to a supF test</w:t>
+      </w:r>
+      <w:r>
+        <w:rPr>
+          <w:rFonts w:ascii="Times New Roman" w:hAnsi="Times New Roman" w:cs="Times New Roman"/>
+          <w:sz w:val="22"/>
+          <w:szCs w:val="22"/>
+        </w:rPr>
+        <w:t xml:space="preserve"> (described by Hansen, 1992).</w:t>
+      </w:r>
+      <w:r>
+        <w:rPr>
+          <w:rFonts w:ascii="Times New Roman" w:hAnsi="Times New Roman" w:cs="Times New Roman"/>
+          <w:sz w:val="22"/>
+          <w:szCs w:val="22"/>
+        </w:rPr>
+        <w:t xml:space="preserve"> Within the narrower space of January 1989 to January 2020, there is likewise no evidence of a structural break. (The random forest will only consider, at most, the 100 observations leading up to December 1998, and so won’t consider data before 1989.)</w:t>
+      </w:r>
+    </w:p>
+    <w:p>
+      <w:pPr>
+        <w:ind w:firstLine="720"/>
+        <w:jc w:val="both"/>
+        <w:rPr>
+          <w:rFonts w:ascii="Times New Roman" w:hAnsi="Times New Roman" w:cs="Times New Roman"/>
+          <w:sz w:val="22"/>
+          <w:szCs w:val="22"/>
+        </w:rPr>
+      </w:pPr>
+      <w:r>
+        <w:rPr>
+          <w:rFonts w:ascii="Times New Roman" w:hAnsi="Times New Roman" w:cs="Times New Roman"/>
+          <w:sz w:val="22"/>
+          <w:szCs w:val="22"/>
+        </w:rPr>
+        <w:t>At 10-year intervals, beginning with the interval January 1989 – January 1999 and increasing by increments of one year, ending with January 2010 – January 2020), there is limited evidence of a few possible structural breaks.</w:t>
+      </w:r>
+    </w:p>
+    <w:p>
+      <w:pPr>
+        <w:ind w:firstLine="720"/>
+        <w:jc w:val="both"/>
+        <w:rPr>
+          <w:rFonts w:ascii="Times New Roman" w:hAnsi="Times New Roman" w:cs="Times New Roman"/>
+          <w:sz w:val="22"/>
+          <w:szCs w:val="22"/>
+        </w:rPr>
+      </w:pPr>
+      <w:r>
+        <w:rPr>
+          <w:rFonts w:ascii="Times New Roman" w:hAnsi="Times New Roman" w:cs="Times New Roman"/>
+          <w:sz w:val="22"/>
+          <w:szCs w:val="22"/>
+        </w:rPr>
+        <w:t xml:space="preserve">These structural breaks are of interest because they offer an explanation for the success of the model. </w:t>
+      </w:r>
+      <w:r>
+        <w:rPr>
+          <w:rFonts w:ascii="Times New Roman" w:hAnsi="Times New Roman" w:cs="Times New Roman"/>
+          <w:sz w:val="22"/>
+          <w:szCs w:val="22"/>
+        </w:rPr>
+        <w:t xml:space="preserve">If these structural breaks really exist, the model should be able to handle them better than the ARIMA does. </w:t>
+      </w:r>
+      <w:commentRangeStart w:id="2"/>
+      <w:r>
+        <w:rPr>
+          <w:rFonts w:ascii="Times New Roman" w:hAnsi="Times New Roman" w:cs="Times New Roman"/>
+          <w:sz w:val="22"/>
+          <w:szCs w:val="22"/>
+        </w:rPr>
+        <w:t>I’m interested to see how the model handles predictions in these regions, as opposed to how the ARIMA handles predictions in these regions.</w:t>
+      </w:r>
+      <w:commentRangeEnd w:id="1"/>
+      <w:r>
+        <w:rPr>
+          <w:rStyle w:val="CommentReference"/>
+        </w:rPr>
+        <w:commentReference w:id="1"/>
+      </w:r>
+    </w:p>
+    <w:commentRangeEnd w:id="2"/>
+    <w:p>
+      <w:pPr>
+        <w:jc w:val="both"/>
+        <w:rPr>
+          <w:rFonts w:ascii="Times New Roman" w:hAnsi="Times New Roman" w:cs="Times New Roman"/>
+          <w:sz w:val="22"/>
+          <w:szCs w:val="22"/>
+        </w:rPr>
+      </w:pPr>
+      <w:r>
+        <w:rPr>
+          <w:rStyle w:val="CommentReference"/>
+        </w:rPr>
+        <w:commentReference w:id="2"/>
+      </w:r>
+    </w:p>
+    <w:p>
+      <w:pPr>
+        <w:jc w:val="both"/>
+        <w:rPr>
+          <w:rFonts w:ascii="Times New Roman" w:hAnsi="Times New Roman" w:cs="Times New Roman"/>
+          <w:sz w:val="22"/>
+          <w:szCs w:val="22"/>
+        </w:rPr>
+      </w:pPr>
+    </w:p>
+    <w:p>
+      <w:pPr>
+        <w:jc w:val="both"/>
+        <w:rPr>
+          <w:rFonts w:ascii="Times New Roman" w:hAnsi="Times New Roman" w:cs="Times New Roman"/>
+          <w:sz w:val="22"/>
+          <w:szCs w:val="22"/>
+        </w:rPr>
+      </w:pPr>
+    </w:p>
+    <w:p>
+      <w:pPr>
         <w:pStyle w:val="ListParagraph"/>
         <w:numPr>
           <w:ilvl w:val="1"/>
-          <w:numId w:val="6"/>
+          <w:numId w:val="3"/>
         </w:numPr>
         <w:jc w:val="both"/>
         <w:rPr>
           <w:rFonts w:ascii="Times New Roman" w:hAnsi="Times New Roman" w:cs="Times New Roman"/>
-          <w:sz w:val="22"/>
-          <w:szCs w:val="22"/>
-        </w:rPr>
-      </w:pPr>
-      <w:r>
-        <w:rPr>
-          <w:rFonts w:ascii="Times New Roman" w:hAnsi="Times New Roman" w:cs="Times New Roman"/>
-          <w:sz w:val="22"/>
-          <w:szCs w:val="22"/>
-        </w:rPr>
-        <w:t>Possibility of Structural Break</w:t>
-      </w:r>
+          <w:i/>
+          <w:iCs/>
+          <w:sz w:val="22"/>
+          <w:szCs w:val="22"/>
+        </w:rPr>
+      </w:pPr>
+      <w:r>
+        <w:rPr>
+          <w:rFonts w:ascii="Times New Roman" w:hAnsi="Times New Roman" w:cs="Times New Roman"/>
+          <w:i/>
+          <w:iCs/>
+          <w:sz w:val="22"/>
+          <w:szCs w:val="22"/>
+        </w:rPr>
+        <w:t>Performance</w:t>
+      </w:r>
+    </w:p>
+    <w:p>
+      <w:pPr>
+        <w:pStyle w:val="ListParagraph"/>
+        <w:numPr>
+          <w:ilvl w:val="1"/>
+          <w:numId w:val="3"/>
+        </w:numPr>
+        <w:jc w:val="both"/>
+        <w:rPr>
+          <w:rFonts w:ascii="Times New Roman" w:hAnsi="Times New Roman" w:cs="Times New Roman"/>
+          <w:i/>
+          <w:iCs/>
+          <w:sz w:val="22"/>
+          <w:szCs w:val="22"/>
+        </w:rPr>
+      </w:pPr>
+      <w:r>
+        <w:rPr>
+          <w:rFonts w:ascii="Times New Roman" w:hAnsi="Times New Roman" w:cs="Times New Roman"/>
+          <w:i/>
+          <w:iCs/>
+          <w:sz w:val="22"/>
+          <w:szCs w:val="22"/>
+        </w:rPr>
+        <w:lastRenderedPageBreak/>
+        <w:t>Implications: Which variables are used? How often are trees split? What does it say about the economy that this model is successful?</w:t>
+      </w:r>
+    </w:p>
+    <w:p>
+      <w:pPr>
+        <w:jc w:val="both"/>
+        <w:rPr>
+          <w:rFonts w:ascii="Times New Roman" w:hAnsi="Times New Roman" w:cs="Times New Roman"/>
+          <w:i/>
+          <w:iCs/>
+          <w:sz w:val="22"/>
+          <w:szCs w:val="22"/>
+        </w:rPr>
+      </w:pPr>
     </w:p>
     <w:p>
       <w:pPr>
         <w:pStyle w:val="ListParagraph"/>
         <w:numPr>
           <w:ilvl w:val="0"/>
-          <w:numId w:val="6"/>
+          <w:numId w:val="3"/>
         </w:numPr>
         <w:jc w:val="both"/>
         <w:rPr>
@@ -10964,15 +10727,224 @@
           <w:sz w:val="22"/>
           <w:szCs w:val="22"/>
         </w:rPr>
-        <w:t>IMPLICATIONS</w:t>
-      </w:r>
+        <w:t>FURTHER IMPLICATIONS</w:t>
+      </w:r>
+    </w:p>
+    <w:p>
+      <w:pPr>
+        <w:jc w:val="both"/>
+        <w:rPr>
+          <w:rFonts w:ascii="Times New Roman" w:hAnsi="Times New Roman" w:cs="Times New Roman"/>
+          <w:sz w:val="22"/>
+          <w:szCs w:val="22"/>
+        </w:rPr>
+      </w:pPr>
+    </w:p>
+    <w:p>
+      <w:pPr>
+        <w:ind w:left="360"/>
+        <w:jc w:val="both"/>
+        <w:rPr>
+          <w:rFonts w:ascii="Times New Roman" w:hAnsi="Times New Roman" w:cs="Times New Roman"/>
+          <w:sz w:val="22"/>
+          <w:szCs w:val="22"/>
+        </w:rPr>
+      </w:pPr>
+      <w:r>
+        <w:rPr>
+          <w:rFonts w:ascii="Times New Roman" w:hAnsi="Times New Roman" w:cs="Times New Roman"/>
+          <w:sz w:val="22"/>
+          <w:szCs w:val="22"/>
+        </w:rPr>
+        <w:t>We examine different horizons, different time series, and a multivariate case.</w:t>
+      </w:r>
+    </w:p>
+    <w:p>
+      <w:pPr>
+        <w:ind w:left="360"/>
+        <w:jc w:val="both"/>
+        <w:rPr>
+          <w:rFonts w:ascii="Times New Roman" w:hAnsi="Times New Roman" w:cs="Times New Roman"/>
+          <w:sz w:val="22"/>
+          <w:szCs w:val="22"/>
+        </w:rPr>
+      </w:pPr>
+    </w:p>
+    <w:p>
+      <w:pPr>
+        <w:jc w:val="both"/>
+        <w:rPr>
+          <w:rFonts w:ascii="Times New Roman" w:hAnsi="Times New Roman" w:cs="Times New Roman"/>
+          <w:i/>
+          <w:iCs/>
+          <w:sz w:val="22"/>
+          <w:szCs w:val="22"/>
+        </w:rPr>
+      </w:pPr>
+      <w:r>
+        <w:rPr>
+          <w:rFonts w:ascii="Times New Roman" w:hAnsi="Times New Roman" w:cs="Times New Roman"/>
+          <w:i/>
+          <w:iCs/>
+          <w:sz w:val="22"/>
+          <w:szCs w:val="22"/>
+        </w:rPr>
+        <w:t>5.1 Horizons</w:t>
+      </w:r>
+    </w:p>
+    <w:p>
+      <w:pPr>
+        <w:jc w:val="both"/>
+        <w:rPr>
+          <w:rFonts w:ascii="Times New Roman" w:hAnsi="Times New Roman" w:cs="Times New Roman"/>
+          <w:sz w:val="22"/>
+          <w:szCs w:val="22"/>
+        </w:rPr>
+      </w:pPr>
+      <w:r>
+        <w:rPr>
+          <w:rFonts w:ascii="Times New Roman" w:hAnsi="Times New Roman" w:cs="Times New Roman"/>
+          <w:i/>
+          <w:iCs/>
+          <w:sz w:val="22"/>
+          <w:szCs w:val="22"/>
+        </w:rPr>
+        <w:tab/>
+      </w:r>
+      <w:r>
+        <w:rPr>
+          <w:rFonts w:ascii="Times New Roman" w:hAnsi="Times New Roman" w:cs="Times New Roman"/>
+          <w:sz w:val="22"/>
+          <w:szCs w:val="22"/>
+        </w:rPr>
+        <w:t>WE want to consider different horizons.</w:t>
+      </w:r>
+    </w:p>
+    <w:p>
+      <w:pPr>
+        <w:jc w:val="both"/>
+        <w:rPr>
+          <w:rFonts w:ascii="Times New Roman" w:hAnsi="Times New Roman" w:cs="Times New Roman"/>
+          <w:sz w:val="22"/>
+          <w:szCs w:val="22"/>
+        </w:rPr>
+      </w:pPr>
+    </w:p>
+    <w:p>
+      <w:pPr>
+        <w:jc w:val="both"/>
+        <w:rPr>
+          <w:rFonts w:ascii="Times New Roman" w:hAnsi="Times New Roman" w:cs="Times New Roman"/>
+          <w:i/>
+          <w:iCs/>
+          <w:sz w:val="22"/>
+          <w:szCs w:val="22"/>
+        </w:rPr>
+      </w:pPr>
+      <w:r>
+        <w:rPr>
+          <w:rFonts w:ascii="Times New Roman" w:hAnsi="Times New Roman" w:cs="Times New Roman"/>
+          <w:i/>
+          <w:iCs/>
+          <w:sz w:val="22"/>
+          <w:szCs w:val="22"/>
+        </w:rPr>
+        <w:t>5.2 Time Series</w:t>
+      </w:r>
+    </w:p>
+    <w:p>
+      <w:pPr>
+        <w:jc w:val="both"/>
+        <w:rPr>
+          <w:rFonts w:ascii="Times New Roman" w:hAnsi="Times New Roman" w:cs="Times New Roman"/>
+          <w:sz w:val="22"/>
+          <w:szCs w:val="22"/>
+        </w:rPr>
+      </w:pPr>
+      <w:r>
+        <w:rPr>
+          <w:rFonts w:ascii="Times New Roman" w:hAnsi="Times New Roman" w:cs="Times New Roman"/>
+          <w:i/>
+          <w:iCs/>
+          <w:sz w:val="22"/>
+          <w:szCs w:val="22"/>
+        </w:rPr>
+        <w:tab/>
+      </w:r>
+      <w:r>
+        <w:rPr>
+          <w:rFonts w:ascii="Times New Roman" w:hAnsi="Times New Roman" w:cs="Times New Roman"/>
+          <w:sz w:val="22"/>
+          <w:szCs w:val="22"/>
+        </w:rPr>
+        <w:t>We want to consider different time series.</w:t>
+      </w:r>
+    </w:p>
+    <w:p>
+      <w:pPr>
+        <w:jc w:val="both"/>
+        <w:rPr>
+          <w:rFonts w:ascii="Times New Roman" w:hAnsi="Times New Roman" w:cs="Times New Roman"/>
+          <w:sz w:val="22"/>
+          <w:szCs w:val="22"/>
+        </w:rPr>
+      </w:pPr>
+    </w:p>
+    <w:p>
+      <w:pPr>
+        <w:pStyle w:val="ListParagraph"/>
+        <w:numPr>
+          <w:ilvl w:val="1"/>
+          <w:numId w:val="3"/>
+        </w:numPr>
+        <w:jc w:val="both"/>
+        <w:rPr>
+          <w:rFonts w:ascii="Times New Roman" w:hAnsi="Times New Roman" w:cs="Times New Roman"/>
+          <w:i/>
+          <w:iCs/>
+          <w:sz w:val="22"/>
+          <w:szCs w:val="22"/>
+        </w:rPr>
+      </w:pPr>
+      <w:r>
+        <w:rPr>
+          <w:rFonts w:ascii="Times New Roman" w:hAnsi="Times New Roman" w:cs="Times New Roman"/>
+          <w:i/>
+          <w:iCs/>
+          <w:sz w:val="22"/>
+          <w:szCs w:val="22"/>
+        </w:rPr>
+        <w:t>Multivariate</w:t>
+      </w:r>
+    </w:p>
+    <w:p>
+      <w:pPr>
+        <w:jc w:val="both"/>
+        <w:rPr>
+          <w:rFonts w:ascii="Times New Roman" w:hAnsi="Times New Roman" w:cs="Times New Roman"/>
+          <w:i/>
+          <w:iCs/>
+          <w:sz w:val="22"/>
+          <w:szCs w:val="22"/>
+        </w:rPr>
+      </w:pPr>
+    </w:p>
+    <w:p>
+      <w:pPr>
+        <w:jc w:val="both"/>
+        <w:rPr>
+          <w:rFonts w:ascii="Times New Roman" w:hAnsi="Times New Roman" w:cs="Times New Roman"/>
+          <w:sz w:val="22"/>
+          <w:szCs w:val="22"/>
+        </w:rPr>
+      </w:pPr>
     </w:p>
     <w:p>
       <w:pPr>
         <w:pStyle w:val="ListParagraph"/>
         <w:numPr>
           <w:ilvl w:val="0"/>
-          <w:numId w:val="6"/>
+          <w:numId w:val="3"/>
         </w:numPr>
         <w:jc w:val="both"/>
         <w:rPr>
@@ -10992,10 +10964,50 @@
     </w:p>
     <w:p>
       <w:pPr>
+        <w:jc w:val="both"/>
+        <w:rPr>
+          <w:rFonts w:ascii="Times New Roman" w:hAnsi="Times New Roman" w:cs="Times New Roman"/>
+          <w:sz w:val="22"/>
+          <w:szCs w:val="22"/>
+        </w:rPr>
+      </w:pPr>
+    </w:p>
+    <w:p>
+      <w:pPr>
         <w:ind w:firstLine="720"/>
-        <w:contextualSpacing/>
-        <w:rPr>
-          <w:rFonts w:ascii="Times New Roman" w:hAnsi="Times New Roman" w:cs="Times New Roman"/>
+        <w:jc w:val="both"/>
+        <w:rPr>
+          <w:rFonts w:ascii="Times New Roman" w:hAnsi="Times New Roman" w:cs="Times New Roman"/>
+          <w:sz w:val="22"/>
+          <w:szCs w:val="22"/>
+        </w:rPr>
+      </w:pPr>
+      <w:r>
+        <w:rPr>
+          <w:rFonts w:ascii="Times New Roman" w:hAnsi="Times New Roman" w:cs="Times New Roman"/>
+          <w:sz w:val="22"/>
+          <w:szCs w:val="22"/>
+        </w:rPr>
+        <w:t>This is my conclusion. The approach is promising, and already yields a better forecast than a classical ARIMA model.</w:t>
+      </w:r>
+    </w:p>
+    <w:p>
+      <w:pPr>
+        <w:jc w:val="both"/>
+        <w:rPr>
+          <w:rFonts w:ascii="Times New Roman" w:hAnsi="Times New Roman" w:cs="Times New Roman"/>
+          <w:sz w:val="22"/>
+          <w:szCs w:val="22"/>
+        </w:rPr>
+      </w:pPr>
+    </w:p>
+    <w:p>
+      <w:pPr>
+        <w:jc w:val="both"/>
+        <w:rPr>
+          <w:rFonts w:ascii="Times New Roman" w:hAnsi="Times New Roman" w:cs="Times New Roman"/>
+          <w:sz w:val="22"/>
+          <w:szCs w:val="22"/>
         </w:rPr>
       </w:pPr>
     </w:p>
@@ -11042,6 +11054,8 @@
           <w:rFonts w:ascii="Times New Roman" w:hAnsi="Times New Roman" w:cs="Times New Roman"/>
           <w:b/>
           <w:bCs/>
+          <w:sz w:val="22"/>
+          <w:szCs w:val="22"/>
         </w:rPr>
       </w:pPr>
       <w:r>
@@ -11049,6 +11063,8 @@
           <w:rFonts w:ascii="Times New Roman" w:hAnsi="Times New Roman" w:cs="Times New Roman"/>
           <w:b/>
           <w:bCs/>
+          <w:sz w:val="22"/>
+          <w:szCs w:val="22"/>
         </w:rPr>
         <w:t>Bibliography</w:t>
       </w:r>
@@ -11062,13 +11078,16 @@
         <w:ind w:left="720" w:hanging="720"/>
         <w:rPr>
           <w:rFonts w:ascii="Times New Roman" w:hAnsi="Times New Roman" w:cs="Times New Roman"/>
-        </w:rPr>
-      </w:pPr>
-      <w:r>
-        <w:rPr>
-          <w:rFonts w:ascii="Times New Roman" w:hAnsi="Times New Roman" w:cs="Times New Roman"/>
-        </w:rPr>
-        <w:lastRenderedPageBreak/>
+          <w:sz w:val="22"/>
+          <w:szCs w:val="22"/>
+        </w:rPr>
+      </w:pPr>
+      <w:r>
+        <w:rPr>
+          <w:rFonts w:ascii="Times New Roman" w:hAnsi="Times New Roman" w:cs="Times New Roman"/>
+          <w:sz w:val="22"/>
+          <w:szCs w:val="22"/>
+        </w:rPr>
         <w:t>Board of Governors of the Federal Reserve System (US), 1-Year Treasury Bill: Secondary Market Rate [TB1YR], retrieved from FRED, Federal Reserve Bank of St. Louis; https://fred.stlouisfed.org/series/TB1YR, September 10, 2020.</w:t>
       </w:r>
     </w:p>
@@ -11081,11 +11100,15 @@
         <w:ind w:left="720" w:hanging="720"/>
         <w:rPr>
           <w:rFonts w:ascii="Times New Roman" w:hAnsi="Times New Roman" w:cs="Times New Roman"/>
-        </w:rPr>
-      </w:pPr>
-      <w:r>
-        <w:rPr>
-          <w:rFonts w:ascii="Times New Roman" w:hAnsi="Times New Roman" w:cs="Times New Roman"/>
+          <w:sz w:val="22"/>
+          <w:szCs w:val="22"/>
+        </w:rPr>
+      </w:pPr>
+      <w:r>
+        <w:rPr>
+          <w:rFonts w:ascii="Times New Roman" w:hAnsi="Times New Roman" w:cs="Times New Roman"/>
+          <w:sz w:val="22"/>
+          <w:szCs w:val="22"/>
         </w:rPr>
         <w:t>Board of Governors of the Federal Reserve System (US), 10-Year Treasury Constant Maturity Rate [DGS10], retrieved from FRED, Federal Reserve Bank of St. Louis; https://fred.stlouisfed.org/series/DGS10, September 10, 2020.</w:t>
       </w:r>
@@ -11099,11 +11122,15 @@
         <w:ind w:left="720" w:hanging="720"/>
         <w:rPr>
           <w:rFonts w:ascii="Times New Roman" w:hAnsi="Times New Roman" w:cs="Times New Roman"/>
-        </w:rPr>
-      </w:pPr>
-      <w:r>
-        <w:rPr>
-          <w:rFonts w:ascii="Times New Roman" w:hAnsi="Times New Roman" w:cs="Times New Roman"/>
+          <w:sz w:val="22"/>
+          <w:szCs w:val="22"/>
+        </w:rPr>
+      </w:pPr>
+      <w:r>
+        <w:rPr>
+          <w:rFonts w:ascii="Times New Roman" w:hAnsi="Times New Roman" w:cs="Times New Roman"/>
+          <w:sz w:val="22"/>
+          <w:szCs w:val="22"/>
         </w:rPr>
         <w:t>Board of Governors of the Federal Reserve System (US), 3-Month Treasury Bill: Secondary Market Rate [TB3MS], retrieved from FRED, Federal Reserve Bank of St. Louis; https://fred.stlouisfed.org/series/TB3MS, September 10, 2020.</w:t>
       </w:r>
@@ -11114,27 +11141,17 @@
         <w:ind w:left="720" w:hanging="720"/>
         <w:rPr>
           <w:rFonts w:ascii="Times New Roman" w:eastAsia="Times New Roman" w:hAnsi="Times New Roman" w:cs="Times New Roman"/>
+          <w:sz w:val="22"/>
+          <w:szCs w:val="22"/>
         </w:rPr>
       </w:pPr>
       <w:r>
         <w:rPr>
           <w:rFonts w:ascii="Times New Roman" w:eastAsia="Times New Roman" w:hAnsi="Times New Roman" w:cs="Times New Roman"/>
-        </w:rPr>
-        <w:t xml:space="preserve">“Coding Random Forests in 100 Lines of Code.” </w:t>
-      </w:r>
-      <w:proofErr w:type="spellStart"/>
-      <w:r>
-        <w:rPr>
-          <w:rFonts w:ascii="Times New Roman" w:eastAsia="Times New Roman" w:hAnsi="Times New Roman" w:cs="Times New Roman"/>
-        </w:rPr>
-        <w:t>Statworx</w:t>
-      </w:r>
-      <w:proofErr w:type="spellEnd"/>
-      <w:r>
-        <w:rPr>
-          <w:rFonts w:ascii="Times New Roman" w:eastAsia="Times New Roman" w:hAnsi="Times New Roman" w:cs="Times New Roman"/>
-        </w:rPr>
-        <w:t>. June 5, 2019. Accessed October 9, 2020. https://www.statworx.com/blog/coding-random-forests-in-100-lines-of-code/.</w:t>
+          <w:sz w:val="22"/>
+          <w:szCs w:val="22"/>
+        </w:rPr>
+        <w:t>“Coding Random Forests in 100 Lines of Code.” Statworx. June 5, 2019. Accessed October 9, 2020. https://www.statworx.com/blog/coding-random-forests-in-100-lines-of-code/.</w:t>
       </w:r>
     </w:p>
     <w:p>
@@ -11143,27 +11160,17 @@
         <w:ind w:left="720" w:hanging="720"/>
         <w:rPr>
           <w:rFonts w:ascii="Times New Roman" w:eastAsia="Times New Roman" w:hAnsi="Times New Roman" w:cs="Times New Roman"/>
+          <w:sz w:val="22"/>
+          <w:szCs w:val="22"/>
         </w:rPr>
       </w:pPr>
       <w:r>
         <w:rPr>
           <w:rFonts w:ascii="Times New Roman" w:eastAsia="Times New Roman" w:hAnsi="Times New Roman" w:cs="Times New Roman"/>
-        </w:rPr>
-        <w:t xml:space="preserve">“Coding Regression Trees in 150 Lines of Code.” </w:t>
-      </w:r>
-      <w:proofErr w:type="spellStart"/>
-      <w:r>
-        <w:rPr>
-          <w:rFonts w:ascii="Times New Roman" w:eastAsia="Times New Roman" w:hAnsi="Times New Roman" w:cs="Times New Roman"/>
-        </w:rPr>
-        <w:t>Statworx</w:t>
-      </w:r>
-      <w:proofErr w:type="spellEnd"/>
-      <w:r>
-        <w:rPr>
-          <w:rFonts w:ascii="Times New Roman" w:eastAsia="Times New Roman" w:hAnsi="Times New Roman" w:cs="Times New Roman"/>
-        </w:rPr>
-        <w:t>. November 9, 2018. Accessed October 9, 2020. https://www.statworx.com/blog/coding-regression-trees-in-150-lines-of-code.</w:t>
+          <w:sz w:val="22"/>
+          <w:szCs w:val="22"/>
+        </w:rPr>
+        <w:t>“Coding Regression Trees in 150 Lines of Code.” Statworx. November 9, 2018. Accessed October 9, 2020. https://www.statworx.com/blog/coding-regression-trees-in-150-lines-of-code.</w:t>
       </w:r>
     </w:p>
     <w:p>
@@ -11175,11 +11182,15 @@
         <w:ind w:left="720" w:hanging="720"/>
         <w:rPr>
           <w:rFonts w:ascii="Times New Roman" w:hAnsi="Times New Roman" w:cs="Times New Roman"/>
-        </w:rPr>
-      </w:pPr>
-      <w:r>
-        <w:rPr>
-          <w:rFonts w:ascii="Times New Roman" w:hAnsi="Times New Roman" w:cs="Times New Roman"/>
+          <w:sz w:val="22"/>
+          <w:szCs w:val="22"/>
+        </w:rPr>
+      </w:pPr>
+      <w:r>
+        <w:rPr>
+          <w:rFonts w:ascii="Times New Roman" w:hAnsi="Times New Roman" w:cs="Times New Roman"/>
+          <w:sz w:val="22"/>
+          <w:szCs w:val="22"/>
         </w:rPr>
         <w:t>Federal Reserve Bank of St. Louis, 10-Year Breakeven Inflation Rate [T10YIE], retrieved from FRED, Federal Reserve Bank of St. Louis; https://fred.stlouisfed.org/series/T10YIE, September 10, 2020.</w:t>
       </w:r>
@@ -11190,27 +11201,17 @@
         <w:ind w:left="720" w:hanging="720"/>
         <w:rPr>
           <w:rFonts w:ascii="Times New Roman" w:eastAsia="Times New Roman" w:hAnsi="Times New Roman" w:cs="Times New Roman"/>
+          <w:sz w:val="22"/>
+          <w:szCs w:val="22"/>
         </w:rPr>
       </w:pPr>
       <w:r>
         <w:rPr>
           <w:rFonts w:ascii="Times New Roman" w:eastAsia="Times New Roman" w:hAnsi="Times New Roman" w:cs="Times New Roman"/>
-        </w:rPr>
-        <w:t>“Package ‘</w:t>
-      </w:r>
-      <w:proofErr w:type="spellStart"/>
-      <w:r>
-        <w:rPr>
-          <w:rFonts w:ascii="Times New Roman" w:eastAsia="Times New Roman" w:hAnsi="Times New Roman" w:cs="Times New Roman"/>
-        </w:rPr>
-        <w:t>randomForest</w:t>
-      </w:r>
-      <w:proofErr w:type="spellEnd"/>
-      <w:r>
-        <w:rPr>
-          <w:rFonts w:ascii="Times New Roman" w:eastAsia="Times New Roman" w:hAnsi="Times New Roman" w:cs="Times New Roman"/>
-        </w:rPr>
-        <w:t>’.” CRAN. March 25, 2018. Accessed October 9, 2020. https://cran.r-project.org/web/packages/randomForest/randomForest.pdf.</w:t>
+          <w:sz w:val="22"/>
+          <w:szCs w:val="22"/>
+        </w:rPr>
+        <w:t>“Package ‘randomForest’.” CRAN. March 25, 2018. Accessed October 9, 2020. https://cran.r-project.org/web/packages/randomForest/randomForest.pdf.</w:t>
       </w:r>
     </w:p>
     <w:p>
@@ -11219,27 +11220,18 @@
         <w:ind w:left="720" w:hanging="720"/>
         <w:rPr>
           <w:rFonts w:ascii="Times New Roman" w:hAnsi="Times New Roman" w:cs="Times New Roman"/>
-        </w:rPr>
-      </w:pPr>
-      <w:r>
-        <w:rPr>
-          <w:rFonts w:ascii="Times New Roman" w:hAnsi="Times New Roman" w:cs="Times New Roman"/>
-        </w:rPr>
-        <w:t xml:space="preserve">Tin Kam Ho, "Random decision forests," Proceedings of 3rd International Conference on Document Analysis and Recognition, Montreal, Quebec, Canada, 1995, pp. 278-282 vol.1, </w:t>
-      </w:r>
-      <w:proofErr w:type="spellStart"/>
-      <w:r>
-        <w:rPr>
-          <w:rFonts w:ascii="Times New Roman" w:hAnsi="Times New Roman" w:cs="Times New Roman"/>
-        </w:rPr>
-        <w:t>doi</w:t>
-      </w:r>
-      <w:proofErr w:type="spellEnd"/>
-      <w:r>
-        <w:rPr>
-          <w:rFonts w:ascii="Times New Roman" w:hAnsi="Times New Roman" w:cs="Times New Roman"/>
-        </w:rPr>
-        <w:t>: 10.1109/ICDAR.1995.598994.</w:t>
+          <w:sz w:val="22"/>
+          <w:szCs w:val="22"/>
+        </w:rPr>
+      </w:pPr>
+      <w:r>
+        <w:rPr>
+          <w:rFonts w:ascii="Times New Roman" w:hAnsi="Times New Roman" w:cs="Times New Roman"/>
+          <w:sz w:val="22"/>
+          <w:szCs w:val="22"/>
+        </w:rPr>
+        <w:lastRenderedPageBreak/>
+        <w:t>Tin Kam Ho, "Random decision forests," Proceedings of 3rd International Conference on Document Analysis and Recognition, Montreal, Quebec, Canada, 1995, pp. 278-282 vol.1, doi: 10.1109/ICDAR.1995.598994.</w:t>
       </w:r>
     </w:p>
     <w:p>
@@ -11251,11 +11243,15 @@
         <w:ind w:left="720" w:hanging="720"/>
         <w:rPr>
           <w:rFonts w:ascii="Times New Roman" w:hAnsi="Times New Roman" w:cs="Times New Roman"/>
-        </w:rPr>
-      </w:pPr>
-      <w:r>
-        <w:rPr>
-          <w:rFonts w:ascii="Times New Roman" w:hAnsi="Times New Roman" w:cs="Times New Roman"/>
+          <w:sz w:val="22"/>
+          <w:szCs w:val="22"/>
+        </w:rPr>
+      </w:pPr>
+      <w:r>
+        <w:rPr>
+          <w:rFonts w:ascii="Times New Roman" w:hAnsi="Times New Roman" w:cs="Times New Roman"/>
+          <w:sz w:val="22"/>
+          <w:szCs w:val="22"/>
         </w:rPr>
         <w:t>U.S. Bureau of Labor Statistics, Consumer Price Index for All Urban Consumers: All Items in U.S. City Average [CPIAUCNS], retrieved from FRED, Federal Reserve Bank of St. Louis; https://fred.stlouisfed.org/series/CPIAUCNS, September 11, 2020.</w:t>
       </w:r>
@@ -11269,11 +11265,15 @@
         <w:ind w:left="720" w:hanging="720"/>
         <w:rPr>
           <w:rFonts w:ascii="Times New Roman" w:hAnsi="Times New Roman" w:cs="Times New Roman"/>
-        </w:rPr>
-      </w:pPr>
-      <w:r>
-        <w:rPr>
-          <w:rFonts w:ascii="Times New Roman" w:hAnsi="Times New Roman" w:cs="Times New Roman"/>
+          <w:sz w:val="22"/>
+          <w:szCs w:val="22"/>
+        </w:rPr>
+      </w:pPr>
+      <w:r>
+        <w:rPr>
+          <w:rFonts w:ascii="Times New Roman" w:hAnsi="Times New Roman" w:cs="Times New Roman"/>
+          <w:sz w:val="22"/>
+          <w:szCs w:val="22"/>
         </w:rPr>
         <w:t>U.S. Bureau of Labor Statistics, Consumer Price Index for All Urban Consumers: All Items in U.S. City Average [CPIAUCSL], retrieved from FRED, Federal Reserve Bank of St. Louis; https://fred.stlouisfed.org/series/CPIAUCSL, September 11, 2020.</w:t>
       </w:r>
@@ -11284,11 +11284,15 @@
         <w:ind w:left="720" w:hanging="720"/>
         <w:rPr>
           <w:rFonts w:ascii="Times New Roman" w:hAnsi="Times New Roman" w:cs="Times New Roman"/>
-        </w:rPr>
-      </w:pPr>
-      <w:r>
-        <w:rPr>
-          <w:rFonts w:ascii="Times New Roman" w:hAnsi="Times New Roman" w:cs="Times New Roman"/>
+          <w:sz w:val="22"/>
+          <w:szCs w:val="22"/>
+        </w:rPr>
+      </w:pPr>
+      <w:r>
+        <w:rPr>
+          <w:rFonts w:ascii="Times New Roman" w:hAnsi="Times New Roman" w:cs="Times New Roman"/>
+          <w:sz w:val="22"/>
+          <w:szCs w:val="22"/>
         </w:rPr>
         <w:t>U.S. Bureau of Labor Statistics, Unemployment Rate [UNRATE], retrieved from FRED, Federal Reserve Bank of St. Louis; https://fred.stlouisfed.org/series/UNRATE, September 10, 2020.</w:t>
       </w:r>
@@ -11302,11 +11306,15 @@
         <w:ind w:left="720" w:hanging="720"/>
         <w:rPr>
           <w:rFonts w:ascii="Times New Roman" w:hAnsi="Times New Roman" w:cs="Times New Roman"/>
-        </w:rPr>
-      </w:pPr>
-      <w:r>
-        <w:rPr>
-          <w:rFonts w:ascii="Times New Roman" w:hAnsi="Times New Roman" w:cs="Times New Roman"/>
+          <w:sz w:val="22"/>
+          <w:szCs w:val="22"/>
+        </w:rPr>
+      </w:pPr>
+      <w:r>
+        <w:rPr>
+          <w:rFonts w:ascii="Times New Roman" w:hAnsi="Times New Roman" w:cs="Times New Roman"/>
+          <w:sz w:val="22"/>
+          <w:szCs w:val="22"/>
         </w:rPr>
         <w:t>U.S. Bureau of Labor Statistics, Unemployment Rate [UNRATENSA], retrieved from FRED, Federal Reserve Bank of St. Louis; https://fred.stlouisfed.org/series/UNRATENSA, September 10, 2020.</w:t>
       </w:r>
@@ -11320,11 +11328,15 @@
         <w:ind w:left="720" w:hanging="720"/>
         <w:rPr>
           <w:rFonts w:ascii="Times New Roman" w:hAnsi="Times New Roman" w:cs="Times New Roman"/>
-        </w:rPr>
-      </w:pPr>
-      <w:r>
-        <w:rPr>
-          <w:rFonts w:ascii="Times New Roman" w:hAnsi="Times New Roman" w:cs="Times New Roman"/>
+          <w:sz w:val="22"/>
+          <w:szCs w:val="22"/>
+        </w:rPr>
+      </w:pPr>
+      <w:r>
+        <w:rPr>
+          <w:rFonts w:ascii="Times New Roman" w:hAnsi="Times New Roman" w:cs="Times New Roman"/>
+          <w:sz w:val="22"/>
+          <w:szCs w:val="22"/>
         </w:rPr>
         <w:t>U.S. Congressional Budget Office, Natural Rate of Unemployment (Long-Term) [NROU], retrieved from FRED, Federal Reserve Bank of St. Louis; https://fred.stlouisfed.org/series/NROU, September 10, 2020.</w:t>
       </w:r>
@@ -11338,11 +11350,15 @@
         <w:ind w:left="720" w:hanging="720"/>
         <w:rPr>
           <w:rFonts w:ascii="Times New Roman" w:hAnsi="Times New Roman" w:cs="Times New Roman"/>
-        </w:rPr>
-      </w:pPr>
-      <w:r>
-        <w:rPr>
-          <w:rFonts w:ascii="Times New Roman" w:hAnsi="Times New Roman" w:cs="Times New Roman"/>
+          <w:sz w:val="22"/>
+          <w:szCs w:val="22"/>
+        </w:rPr>
+      </w:pPr>
+      <w:r>
+        <w:rPr>
+          <w:rFonts w:ascii="Times New Roman" w:hAnsi="Times New Roman" w:cs="Times New Roman"/>
+          <w:sz w:val="22"/>
+          <w:szCs w:val="22"/>
         </w:rPr>
         <w:t>U.S. Congressional Budget Office, Natural Rate of Unemployment (Short-Term) [NROUST], retrieved from FRED, Federal Reserve Bank of St. Louis; https://fred.stlouisfed.org/series/NROUST, September 10, 2020.</w:t>
       </w:r>
@@ -11357,26 +11373,25 @@
         <w:rPr>
           <w:b w:val="0"/>
           <w:bCs w:val="0"/>
-          <w:sz w:val="24"/>
-          <w:szCs w:val="24"/>
+          <w:sz w:val="22"/>
+          <w:szCs w:val="22"/>
         </w:rPr>
       </w:pPr>
       <w:r>
         <w:rPr>
           <w:b w:val="0"/>
           <w:bCs w:val="0"/>
-          <w:sz w:val="24"/>
-          <w:szCs w:val="24"/>
-        </w:rPr>
-        <w:lastRenderedPageBreak/>
+          <w:sz w:val="22"/>
+          <w:szCs w:val="22"/>
+        </w:rPr>
         <w:t>“</w:t>
       </w:r>
       <w:r>
         <w:rPr>
           <w:b w:val="0"/>
           <w:bCs w:val="0"/>
-          <w:sz w:val="24"/>
-          <w:szCs w:val="24"/>
+          <w:sz w:val="22"/>
+          <w:szCs w:val="22"/>
           <w:bdr w:val="none" w:sz="0" w:space="0" w:color="auto" w:frame="1"/>
         </w:rPr>
         <w:t>Using k-fold cross-validation for time-series model selection.</w:t>
@@ -11385,8 +11400,8 @@
         <w:rPr>
           <w:b w:val="0"/>
           <w:bCs w:val="0"/>
-          <w:sz w:val="24"/>
-          <w:szCs w:val="24"/>
+          <w:sz w:val="22"/>
+          <w:szCs w:val="22"/>
         </w:rPr>
         <w:t>” Stats Stack Exchange. August 10, 2011. Accessed October 9, 2020. https://stats.stackexchange.com/questions/14099/using-k-fold-cross-validation-for-time-series-model-selection</w:t>
       </w:r>
@@ -11400,11 +11415,15 @@
         <w:ind w:left="720" w:hanging="720"/>
         <w:rPr>
           <w:rFonts w:ascii="Times New Roman" w:hAnsi="Times New Roman" w:cs="Times New Roman"/>
-        </w:rPr>
-      </w:pPr>
-      <w:r>
-        <w:rPr>
-          <w:rFonts w:ascii="Times New Roman" w:hAnsi="Times New Roman" w:cs="Times New Roman"/>
+          <w:sz w:val="22"/>
+          <w:szCs w:val="22"/>
+        </w:rPr>
+      </w:pPr>
+      <w:r>
+        <w:rPr>
+          <w:rFonts w:ascii="Times New Roman" w:hAnsi="Times New Roman" w:cs="Times New Roman"/>
+          <w:sz w:val="22"/>
+          <w:szCs w:val="22"/>
         </w:rPr>
         <w:t>University of Michigan, University of Michigan: Inflation Expectation [MICH], retrieved from FRED, Federal Reserve Bank of St. Louis; https://fred.stlouisfed.org/series/MICH, September 10, 2020.</w:t>
       </w:r>
@@ -11418,6 +11437,8 @@
         <w:ind w:left="720" w:hanging="720"/>
         <w:rPr>
           <w:rFonts w:ascii="Times New Roman" w:hAnsi="Times New Roman" w:cs="Times New Roman"/>
+          <w:sz w:val="22"/>
+          <w:szCs w:val="22"/>
         </w:rPr>
       </w:pPr>
     </w:p>
@@ -11430,13 +11451,17 @@
         <w:ind w:left="720" w:hanging="720"/>
         <w:rPr>
           <w:rFonts w:ascii="Times New Roman" w:hAnsi="Times New Roman" w:cs="Times New Roman"/>
-        </w:rPr>
-      </w:pPr>
-    </w:p>
-    <w:p>
-      <w:pPr>
-        <w:rPr>
-          <w:rFonts w:ascii="Times New Roman" w:hAnsi="Times New Roman" w:cs="Times New Roman"/>
+          <w:sz w:val="22"/>
+          <w:szCs w:val="22"/>
+        </w:rPr>
+      </w:pPr>
+    </w:p>
+    <w:p>
+      <w:pPr>
+        <w:rPr>
+          <w:rFonts w:ascii="Times New Roman" w:hAnsi="Times New Roman" w:cs="Times New Roman"/>
+          <w:sz w:val="22"/>
+          <w:szCs w:val="22"/>
         </w:rPr>
       </w:pPr>
       <w:hyperlink r:id="rId10" w:history="1">
@@ -11444,6 +11469,8 @@
           <w:rPr>
             <w:rStyle w:val="Hyperlink"/>
             <w:rFonts w:ascii="Times New Roman" w:hAnsi="Times New Roman" w:cs="Times New Roman"/>
+            <w:sz w:val="22"/>
+            <w:szCs w:val="22"/>
           </w:rPr>
           <w:t>https://www.r-bloggers.com/2019/09/time-series-forecasting-with-random-forest/</w:t>
         </w:r>
@@ -11451,6 +11478,8 @@
       <w:r>
         <w:rPr>
           <w:rFonts w:ascii="Times New Roman" w:hAnsi="Times New Roman" w:cs="Times New Roman"/>
+          <w:sz w:val="22"/>
+          <w:szCs w:val="22"/>
         </w:rPr>
         <w:t xml:space="preserve"> October 20, 2020.</w:t>
       </w:r>
@@ -11459,13 +11488,17 @@
       <w:pPr>
         <w:rPr>
           <w:rFonts w:ascii="Times New Roman" w:hAnsi="Times New Roman" w:cs="Times New Roman"/>
-        </w:rPr>
-      </w:pPr>
-    </w:p>
-    <w:p>
-      <w:pPr>
-        <w:rPr>
-          <w:rFonts w:ascii="Times New Roman" w:hAnsi="Times New Roman" w:cs="Times New Roman"/>
+          <w:sz w:val="22"/>
+          <w:szCs w:val="22"/>
+        </w:rPr>
+      </w:pPr>
+    </w:p>
+    <w:p>
+      <w:pPr>
+        <w:rPr>
+          <w:rFonts w:ascii="Times New Roman" w:hAnsi="Times New Roman" w:cs="Times New Roman"/>
+          <w:sz w:val="22"/>
+          <w:szCs w:val="22"/>
         </w:rPr>
       </w:pPr>
       <w:hyperlink r:id="rId11" w:history="1">
@@ -11473,6 +11506,8 @@
           <w:rPr>
             <w:rStyle w:val="Hyperlink"/>
             <w:rFonts w:ascii="Times New Roman" w:hAnsi="Times New Roman" w:cs="Times New Roman"/>
+            <w:sz w:val="22"/>
+            <w:szCs w:val="22"/>
           </w:rPr>
           <w:t>https://www.r-bloggers.com/2019/11/tuning-random-forest-on-time-series-data/</w:t>
         </w:r>
@@ -11480,6 +11515,8 @@
       <w:r>
         <w:rPr>
           <w:rFonts w:ascii="Times New Roman" w:hAnsi="Times New Roman" w:cs="Times New Roman"/>
+          <w:sz w:val="22"/>
+          <w:szCs w:val="22"/>
         </w:rPr>
         <w:t xml:space="preserve"> October 20, 2020</w:t>
       </w:r>
@@ -11572,23 +11609,13 @@
         </w:rPr>
         <w:t xml:space="preserve">Optimizing the objective function. </w:t>
       </w:r>
-      <w:proofErr w:type="gramStart"/>
-      <w:r>
-        <w:rPr>
-          <w:rFonts w:ascii="Times New Roman" w:hAnsi="Times New Roman" w:cs="Times New Roman"/>
-          <w:sz w:val="22"/>
-          <w:szCs w:val="22"/>
-        </w:rPr>
-        <w:t>Thus</w:t>
-      </w:r>
-      <w:proofErr w:type="gramEnd"/>
-      <w:r>
-        <w:rPr>
-          <w:rFonts w:ascii="Times New Roman" w:hAnsi="Times New Roman" w:cs="Times New Roman"/>
-          <w:sz w:val="22"/>
-          <w:szCs w:val="22"/>
-        </w:rPr>
-        <w:t xml:space="preserve"> in a dataset with a dependent variable and ten independent variables and for a tree which ends up having 100 total nodes (both terminal and non-terminal), the objective function will be run 1,000 times. There are fifty trees in </w:t>
+      <w:r>
+        <w:rPr>
+          <w:rFonts w:ascii="Times New Roman" w:hAnsi="Times New Roman" w:cs="Times New Roman"/>
+          <w:sz w:val="22"/>
+          <w:szCs w:val="22"/>
+        </w:rPr>
+        <w:t xml:space="preserve">Thus in a dataset with a dependent variable and ten independent variables and for a tree which ends up having 100 total nodes (both terminal and non-terminal), the objective function will be run 1,000 times. There are fifty trees in </w:t>
       </w:r>
       <w:r>
         <w:rPr>
@@ -11604,7 +11631,16 @@
           <w:sz w:val="22"/>
           <w:szCs w:val="22"/>
         </w:rPr>
-        <w:t>forest, so even in the simplest case, the objective function will be run 50,000 times to generate a single forest. Ours is not the simplest case, however; each tree is self-tuning, which means that each tree is run and re-run dozens of times before it enters the forest. Assume this occurs twenty-five times, and the objective function will be run 1,250,000 times to generate a single forest.</w:t>
+        <w:t>forest, so even in the simplest case, the objective function will be run 50,000 times to generate a single forest. Ours is not the simplest case, however; each tree is self-</w:t>
+      </w:r>
+      <w:r>
+        <w:rPr>
+          <w:rFonts w:ascii="Times New Roman" w:hAnsi="Times New Roman" w:cs="Times New Roman"/>
+          <w:sz w:val="22"/>
+          <w:szCs w:val="22"/>
+        </w:rPr>
+        <w:lastRenderedPageBreak/>
+        <w:t>tuning, which means that each tree is run and re-run dozens of times before it enters the forest. Assume this occurs twenty-five times, and the objective function will be run 1,250,000 times to generate a single forest.</w:t>
       </w:r>
     </w:p>
     <w:p>
@@ -11772,8 +11808,250 @@
           <w:sz w:val="22"/>
           <w:szCs w:val="22"/>
         </w:rPr>
-        <w:t xml:space="preserve">retain the previous vectors and means, one each for above and below the </w:t>
-      </w:r>
+        <w:t xml:space="preserve">retain the previous vectors and means, one each for above and below the previous splitting point. </w:t>
+      </w:r>
+      <w:r>
+        <w:rPr>
+          <w:rFonts w:ascii="Times New Roman" w:hAnsi="Times New Roman" w:cs="Times New Roman"/>
+          <w:sz w:val="22"/>
+          <w:szCs w:val="22"/>
+        </w:rPr>
+        <w:t xml:space="preserve">I </w:t>
+      </w:r>
+      <w:r>
+        <w:rPr>
+          <w:rFonts w:ascii="Times New Roman" w:hAnsi="Times New Roman" w:cs="Times New Roman"/>
+          <w:sz w:val="22"/>
+          <w:szCs w:val="22"/>
+        </w:rPr>
+        <w:t xml:space="preserve">identify the one observation pair that switches from the “above” vector to the “below” vector, and </w:t>
+      </w:r>
+      <w:r>
+        <w:rPr>
+          <w:rFonts w:ascii="Times New Roman" w:hAnsi="Times New Roman" w:cs="Times New Roman"/>
+          <w:sz w:val="22"/>
+          <w:szCs w:val="22"/>
+        </w:rPr>
+        <w:t xml:space="preserve">I </w:t>
+      </w:r>
+      <w:r>
+        <w:rPr>
+          <w:rFonts w:ascii="Times New Roman" w:hAnsi="Times New Roman" w:cs="Times New Roman"/>
+          <w:sz w:val="22"/>
+          <w:szCs w:val="22"/>
+        </w:rPr>
+        <w:t xml:space="preserve">update </w:t>
+      </w:r>
+      <w:r>
+        <w:rPr>
+          <w:rFonts w:ascii="Times New Roman" w:hAnsi="Times New Roman" w:cs="Times New Roman"/>
+          <w:sz w:val="22"/>
+          <w:szCs w:val="22"/>
+        </w:rPr>
+        <w:t xml:space="preserve">the </w:t>
+      </w:r>
+      <w:r>
+        <w:rPr>
+          <w:rFonts w:ascii="Times New Roman" w:hAnsi="Times New Roman" w:cs="Times New Roman"/>
+          <w:sz w:val="22"/>
+          <w:szCs w:val="22"/>
+        </w:rPr>
+        <w:t xml:space="preserve">previous vectors and means accordingly. Then </w:t>
+      </w:r>
+      <w:r>
+        <w:rPr>
+          <w:rFonts w:ascii="Times New Roman" w:hAnsi="Times New Roman" w:cs="Times New Roman"/>
+          <w:sz w:val="22"/>
+          <w:szCs w:val="22"/>
+        </w:rPr>
+        <w:t xml:space="preserve">I </w:t>
+      </w:r>
+      <w:r>
+        <w:rPr>
+          <w:rFonts w:ascii="Times New Roman" w:hAnsi="Times New Roman" w:cs="Times New Roman"/>
+          <w:sz w:val="22"/>
+          <w:szCs w:val="22"/>
+        </w:rPr>
+        <w:t>calculate the SSE, given the updated vectors and means. This method is more than twice as efficient.</w:t>
+      </w:r>
+    </w:p>
+    <w:p>
+      <w:pPr>
+        <w:spacing w:after="160"/>
+        <w:rPr>
+          <w:rFonts w:ascii="Times New Roman" w:hAnsi="Times New Roman" w:cs="Times New Roman"/>
+        </w:rPr>
+      </w:pPr>
+    </w:p>
+    <w:p>
+      <w:pPr>
+        <w:spacing w:after="160"/>
+        <w:rPr>
+          <w:rFonts w:ascii="Times New Roman" w:hAnsi="Times New Roman" w:cs="Times New Roman"/>
+        </w:rPr>
+      </w:pPr>
+    </w:p>
+    <w:p>
+      <w:pPr>
+        <w:spacing w:after="160"/>
+        <w:rPr>
+          <w:rFonts w:ascii="Times New Roman" w:hAnsi="Times New Roman" w:cs="Times New Roman"/>
+        </w:rPr>
+      </w:pPr>
+      <w:r>
+        <w:rPr>
+          <w:rFonts w:ascii="Times New Roman" w:hAnsi="Times New Roman" w:cs="Times New Roman"/>
+        </w:rPr>
+        <w:t>APPENDIX 2: BAYESIAN TPE OPTIMIZATION</w:t>
+      </w:r>
+    </w:p>
+    <w:p>
+      <w:pPr>
+        <w:spacing w:after="160"/>
+        <w:rPr>
+          <w:rFonts w:ascii="Times New Roman" w:hAnsi="Times New Roman" w:cs="Times New Roman"/>
+        </w:rPr>
+      </w:pPr>
+    </w:p>
+    <w:p>
+      <w:pPr>
+        <w:spacing w:after="160"/>
+        <w:rPr>
+          <w:rFonts w:ascii="Times New Roman" w:hAnsi="Times New Roman" w:cs="Times New Roman"/>
+        </w:rPr>
+      </w:pPr>
+      <w:r>
+        <w:rPr>
+          <w:rFonts w:ascii="Times New Roman" w:hAnsi="Times New Roman" w:cs="Times New Roman"/>
+        </w:rPr>
+        <w:t xml:space="preserve">APPENDIX XYZ: </w:t>
+      </w:r>
+      <w:r>
+        <w:rPr>
+          <w:rFonts w:ascii="Times New Roman" w:hAnsi="Times New Roman" w:cs="Times New Roman"/>
+        </w:rPr>
+        <w:t>JUSTIFICATION FOR FRACTIONAL PENALTY</w:t>
+      </w:r>
+    </w:p>
+    <w:p>
+      <w:pPr>
+        <w:ind w:firstLine="720"/>
+        <w:contextualSpacing/>
+        <w:jc w:val="both"/>
+        <w:rPr>
+          <w:rFonts w:ascii="Times New Roman" w:hAnsi="Times New Roman" w:cs="Times New Roman"/>
+          <w:sz w:val="22"/>
+          <w:szCs w:val="22"/>
+        </w:rPr>
+      </w:pPr>
+      <w:r>
+        <w:rPr>
+          <w:rFonts w:ascii="Times New Roman" w:hAnsi="Times New Roman" w:cs="Times New Roman"/>
+          <w:sz w:val="22"/>
+          <w:szCs w:val="22"/>
+        </w:rPr>
+        <w:t xml:space="preserve">Given the increased flexibility that the fractional penalty provided, this seemed like the best choice. In a regression tree, it is inevitable that some nodes will contain observations that are very similar, while others contain observations that are only somewhat similar. For example, at the very first split, when all the data is under consideration, it is possible that there really are two clearly distinct groups in the data. The first group represents about half of the data and consists of nearly identical observations. The second group, which likewise represents half of the data, is remarkable for the relative dissimilarity of its observations. Assume that the split is performed correctly, so that the two groups are situated in two different nodes. The first node may very well require no further splits. The second node, on the other hand, consists of observations which have not much in common. It was formed merely by default, the leftover result of the split which so accurately segregated the first group. Here </w:t>
+      </w:r>
+      <w:r>
+        <w:rPr>
+          <w:rFonts w:ascii="Times New Roman" w:hAnsi="Times New Roman" w:cs="Times New Roman"/>
+          <w:sz w:val="22"/>
+          <w:szCs w:val="22"/>
+        </w:rPr>
+        <w:t xml:space="preserve">I </w:t>
+      </w:r>
+      <w:r>
+        <w:rPr>
+          <w:rFonts w:ascii="Times New Roman" w:hAnsi="Times New Roman" w:cs="Times New Roman"/>
+          <w:sz w:val="22"/>
+          <w:szCs w:val="22"/>
+        </w:rPr>
+        <w:t>have a case where some nodes contain observations which are very similar, while some nodes contain observations which are very different.</w:t>
+      </w:r>
+    </w:p>
+    <w:p>
+      <w:pPr>
+        <w:ind w:firstLine="720"/>
+        <w:contextualSpacing/>
+        <w:jc w:val="both"/>
+        <w:rPr>
+          <w:rFonts w:ascii="Times New Roman" w:hAnsi="Times New Roman" w:cs="Times New Roman"/>
+          <w:sz w:val="22"/>
+          <w:szCs w:val="22"/>
+        </w:rPr>
+      </w:pPr>
+      <w:r>
+        <w:rPr>
+          <w:rFonts w:ascii="Times New Roman" w:hAnsi="Times New Roman" w:cs="Times New Roman"/>
+          <w:sz w:val="22"/>
+          <w:szCs w:val="22"/>
+        </w:rPr>
+        <w:t xml:space="preserve">If a node contains observations which are very different, </w:t>
+      </w:r>
+      <w:r>
+        <w:rPr>
+          <w:rFonts w:ascii="Times New Roman" w:hAnsi="Times New Roman" w:cs="Times New Roman"/>
+          <w:sz w:val="22"/>
+          <w:szCs w:val="22"/>
+        </w:rPr>
+        <w:t xml:space="preserve">I </w:t>
+      </w:r>
+      <w:r>
+        <w:rPr>
+          <w:rFonts w:ascii="Times New Roman" w:hAnsi="Times New Roman" w:cs="Times New Roman"/>
+          <w:sz w:val="22"/>
+          <w:szCs w:val="22"/>
+        </w:rPr>
+        <w:t xml:space="preserve">would want those observations to be further split out, until </w:t>
+      </w:r>
+      <w:r>
+        <w:rPr>
+          <w:rFonts w:ascii="Times New Roman" w:hAnsi="Times New Roman" w:cs="Times New Roman"/>
+          <w:sz w:val="22"/>
+          <w:szCs w:val="22"/>
+        </w:rPr>
+        <w:t xml:space="preserve">I </w:t>
+      </w:r>
+      <w:r>
+        <w:rPr>
+          <w:rFonts w:ascii="Times New Roman" w:hAnsi="Times New Roman" w:cs="Times New Roman"/>
+          <w:sz w:val="22"/>
+          <w:szCs w:val="22"/>
+        </w:rPr>
+        <w:t xml:space="preserve">had nodes which contained relatively similar observations. In the case of a fixed penalty, this may not occur. A large node may contain relatively similar observations, but because of its sheer size, it reduces the SSE by a given amount when it is split. On the other hand, a smaller node further down on the tree may contain relatively dissimilar observations, but because of the node’s small size, a split at this node would only reduce the overall SSE by so much. </w:t>
+      </w:r>
+    </w:p>
+    <w:p>
+      <w:pPr>
+        <w:ind w:firstLine="720"/>
+        <w:contextualSpacing/>
+        <w:jc w:val="both"/>
+        <w:rPr>
+          <w:rFonts w:ascii="Times New Roman" w:hAnsi="Times New Roman" w:cs="Times New Roman"/>
+          <w:sz w:val="22"/>
+          <w:szCs w:val="22"/>
+        </w:rPr>
+      </w:pPr>
+      <w:r>
+        <w:rPr>
+          <w:rFonts w:ascii="Times New Roman" w:hAnsi="Times New Roman" w:cs="Times New Roman"/>
+          <w:sz w:val="22"/>
+          <w:szCs w:val="22"/>
+        </w:rPr>
+        <w:t>With a fractional penalty, this would not be the case. The large node of similar observations may possess an absolutely larger SSE within the node than the smaller node of dissimilar observations possesses. But the relative reduction in SSE when splitting the smaller node as opposed to the larger node would be greater; thus, the split at the smaller node would be valued more highly than the split at the larger node. This seems appropriate.</w:t>
+      </w:r>
+    </w:p>
+    <w:p>
+      <w:pPr>
+        <w:ind w:firstLine="720"/>
+        <w:contextualSpacing/>
+        <w:jc w:val="both"/>
+        <w:rPr>
+          <w:rFonts w:ascii="Times New Roman" w:hAnsi="Times New Roman" w:cs="Times New Roman"/>
+          <w:sz w:val="22"/>
+          <w:szCs w:val="22"/>
+        </w:rPr>
+      </w:pPr>
       <w:r>
         <w:rPr>
           <w:rFonts w:ascii="Times New Roman" w:hAnsi="Times New Roman" w:cs="Times New Roman"/>
@@ -11781,7 +12059,7 @@
           <w:szCs w:val="22"/>
         </w:rPr>
         <w:lastRenderedPageBreak/>
-        <w:t xml:space="preserve">previous splitting point. </w:t>
+        <w:t xml:space="preserve">With this in mind, </w:t>
       </w:r>
       <w:r>
         <w:rPr>
@@ -11797,7 +12075,7 @@
           <w:sz w:val="22"/>
           <w:szCs w:val="22"/>
         </w:rPr>
-        <w:t xml:space="preserve">identify the one observation pair that switches from the “above” vector to the “below” vector, and </w:t>
+        <w:t xml:space="preserve">opted for the fractional penalty. However, </w:t>
       </w:r>
       <w:r>
         <w:rPr>
@@ -11813,23 +12091,7 @@
           <w:sz w:val="22"/>
           <w:szCs w:val="22"/>
         </w:rPr>
-        <w:t xml:space="preserve">update </w:t>
-      </w:r>
-      <w:r>
-        <w:rPr>
-          <w:rFonts w:ascii="Times New Roman" w:hAnsi="Times New Roman" w:cs="Times New Roman"/>
-          <w:sz w:val="22"/>
-          <w:szCs w:val="22"/>
-        </w:rPr>
-        <w:t xml:space="preserve">the </w:t>
-      </w:r>
-      <w:r>
-        <w:rPr>
-          <w:rFonts w:ascii="Times New Roman" w:hAnsi="Times New Roman" w:cs="Times New Roman"/>
-          <w:sz w:val="22"/>
-          <w:szCs w:val="22"/>
-        </w:rPr>
-        <w:t xml:space="preserve">previous vectors and means accordingly. Then </w:t>
+        <w:t xml:space="preserve">did not know exactly what the fraction should be. Thus, rather than stipulate a specific fractional penalty, </w:t>
       </w:r>
       <w:r>
         <w:rPr>
@@ -11845,7 +12107,7 @@
           <w:sz w:val="22"/>
           <w:szCs w:val="22"/>
         </w:rPr>
-        <w:t>calculate the SSE, given the updated vectors and means. This method is more than twice as efficient.</w:t>
+        <w:t>opted to allow the tree to self-tune. Looking back, given the wide range of optimal fractional penalty values chosen by different trees in different forests, this decision seems wise.</w:t>
       </w:r>
     </w:p>
     <w:p>
@@ -11855,28 +12117,6 @@
           <w:rFonts w:ascii="Times New Roman" w:hAnsi="Times New Roman" w:cs="Times New Roman"/>
         </w:rPr>
       </w:pPr>
-    </w:p>
-    <w:p>
-      <w:pPr>
-        <w:spacing w:after="160"/>
-        <w:rPr>
-          <w:rFonts w:ascii="Times New Roman" w:hAnsi="Times New Roman" w:cs="Times New Roman"/>
-        </w:rPr>
-      </w:pPr>
-    </w:p>
-    <w:p>
-      <w:pPr>
-        <w:spacing w:after="160"/>
-        <w:rPr>
-          <w:rFonts w:ascii="Times New Roman" w:hAnsi="Times New Roman" w:cs="Times New Roman"/>
-        </w:rPr>
-      </w:pPr>
-      <w:r>
-        <w:rPr>
-          <w:rFonts w:ascii="Times New Roman" w:hAnsi="Times New Roman" w:cs="Times New Roman"/>
-        </w:rPr>
-        <w:t>APPENDIX 2: BAYESIAN TPE OPTIMIZATION</w:t>
-      </w:r>
     </w:p>
     <w:sectPr>
       <w:pgSz w:w="12240" w:h="15840"/>
@@ -11890,7 +12130,7 @@
 
 <file path=word/comments.xml><?xml version="1.0" encoding="utf-8"?>
 <w:comments xmlns:wpc="http://schemas.microsoft.com/office/word/2010/wordprocessingCanvas" xmlns:cx="http://schemas.microsoft.com/office/drawing/2014/chartex" xmlns:cx1="http://schemas.microsoft.com/office/drawing/2015/9/8/chartex" xmlns:cx2="http://schemas.microsoft.com/office/drawing/2015/10/21/chartex" xmlns:cx3="http://schemas.microsoft.com/office/drawing/2016/5/9/chartex" xmlns:cx4="http://schemas.microsoft.com/office/drawing/2016/5/10/chartex" xmlns:cx5="http://schemas.microsoft.com/office/drawing/2016/5/11/chartex" xmlns:cx6="http://schemas.microsoft.com/office/drawing/2016/5/12/chartex" xmlns:cx7="http://schemas.microsoft.com/office/drawing/2016/5/13/chartex" xmlns:cx8="http://schemas.microsoft.com/office/drawing/2016/5/14/chartex" xmlns:mc="http://schemas.openxmlformats.org/markup-compatibility/2006" xmlns:aink="http://schemas.microsoft.com/office/drawing/2016/ink" xmlns:am3d="http://schemas.microsoft.com/office/drawing/2017/model3d" xmlns:o="urn:schemas-microsoft-com:office:office" xmlns:r="http://schemas.openxmlformats.org/officeDocument/2006/relationships" xmlns:m="http://schemas.openxmlformats.org/officeDocument/2006/math" xmlns:v="urn:schemas-microsoft-com:vml" xmlns:wp14="http://schemas.microsoft.com/office/word/2010/wordprocessingDrawing" xmlns:wp="http://schemas.openxmlformats.org/drawingml/2006/wordprocessingDrawing" xmlns:w10="urn:schemas-microsoft-com:office:word" xmlns:w="http://schemas.openxmlformats.org/wordprocessingml/2006/main" xmlns:w14="http://schemas.microsoft.com/office/word/2010/wordml" xmlns:w15="http://schemas.microsoft.com/office/word/2012/wordml" xmlns:w16cex="http://schemas.microsoft.com/office/word/2018/wordml/cex" xmlns:w16cid="http://schemas.microsoft.com/office/word/2016/wordml/cid" xmlns:w16="http://schemas.microsoft.com/office/word/2018/wordml" xmlns:w16se="http://schemas.microsoft.com/office/word/2015/wordml/symex" xmlns:wpg="http://schemas.microsoft.com/office/word/2010/wordprocessingGroup" xmlns:wpi="http://schemas.microsoft.com/office/word/2010/wordprocessingInk" xmlns:wne="http://schemas.microsoft.com/office/word/2006/wordml" xmlns:wps="http://schemas.microsoft.com/office/word/2010/wordprocessingShape" mc:Ignorable="w14 w15 w16se w16cid w16 w16cex wp14">
-  <w:comment w:id="0" w:author="Alex Moran" w:date="2021-01-15T13:42:00Z" w:initials="AM">
+  <w:comment w:id="0" w:author="Alex Moran" w:date="2021-01-15T11:59:00Z" w:initials="AM">
     <w:p>
       <w:pPr>
         <w:pStyle w:val="CommentText"/>
@@ -11902,11 +12142,11 @@
         <w:annotationRef/>
       </w:r>
       <w:r>
-        <w:t>Make this into a full intro paragraph.</w:t>
+        <w:t>Find a paper for this.</w:t>
       </w:r>
     </w:p>
   </w:comment>
-  <w:comment w:id="1" w:author="Alex Moran" w:date="2021-01-15T11:59:00Z" w:initials="AM">
+  <w:comment w:id="1" w:author="Alex Moran" w:date="2021-01-15T18:05:00Z" w:initials="AM">
     <w:p>
       <w:pPr>
         <w:pStyle w:val="CommentText"/>
@@ -11918,7 +12158,23 @@
         <w:annotationRef/>
       </w:r>
       <w:r>
-        <w:t>Find a paper for this.</w:t>
+        <w:t>Check with Creal on all this.</w:t>
+      </w:r>
+    </w:p>
+  </w:comment>
+  <w:comment w:id="2" w:author="Alex Moran" w:date="2021-01-15T18:05:00Z" w:initials="AM">
+    <w:p>
+      <w:pPr>
+        <w:pStyle w:val="CommentText"/>
+      </w:pPr>
+      <w:r>
+        <w:rPr>
+          <w:rStyle w:val="CommentReference"/>
+        </w:rPr>
+        <w:annotationRef/>
+      </w:r>
+      <w:r>
+        <w:t>Check back on this.</w:t>
       </w:r>
     </w:p>
   </w:comment>
@@ -11927,22 +12183,25 @@
 
 <file path=word/commentsExtended.xml><?xml version="1.0" encoding="utf-8"?>
 <w15:commentsEx xmlns:wpc="http://schemas.microsoft.com/office/word/2010/wordprocessingCanvas" xmlns:cx="http://schemas.microsoft.com/office/drawing/2014/chartex" xmlns:cx1="http://schemas.microsoft.com/office/drawing/2015/9/8/chartex" xmlns:cx2="http://schemas.microsoft.com/office/drawing/2015/10/21/chartex" xmlns:cx3="http://schemas.microsoft.com/office/drawing/2016/5/9/chartex" xmlns:cx4="http://schemas.microsoft.com/office/drawing/2016/5/10/chartex" xmlns:cx5="http://schemas.microsoft.com/office/drawing/2016/5/11/chartex" xmlns:cx6="http://schemas.microsoft.com/office/drawing/2016/5/12/chartex" xmlns:cx7="http://schemas.microsoft.com/office/drawing/2016/5/13/chartex" xmlns:cx8="http://schemas.microsoft.com/office/drawing/2016/5/14/chartex" xmlns:mc="http://schemas.openxmlformats.org/markup-compatibility/2006" xmlns:aink="http://schemas.microsoft.com/office/drawing/2016/ink" xmlns:am3d="http://schemas.microsoft.com/office/drawing/2017/model3d" xmlns:o="urn:schemas-microsoft-com:office:office" xmlns:r="http://schemas.openxmlformats.org/officeDocument/2006/relationships" xmlns:m="http://schemas.openxmlformats.org/officeDocument/2006/math" xmlns:v="urn:schemas-microsoft-com:vml" xmlns:wp14="http://schemas.microsoft.com/office/word/2010/wordprocessingDrawing" xmlns:wp="http://schemas.openxmlformats.org/drawingml/2006/wordprocessingDrawing" xmlns:w10="urn:schemas-microsoft-com:office:word" xmlns:w="http://schemas.openxmlformats.org/wordprocessingml/2006/main" xmlns:w14="http://schemas.microsoft.com/office/word/2010/wordml" xmlns:w15="http://schemas.microsoft.com/office/word/2012/wordml" xmlns:w16cex="http://schemas.microsoft.com/office/word/2018/wordml/cex" xmlns:w16cid="http://schemas.microsoft.com/office/word/2016/wordml/cid" xmlns:w16="http://schemas.microsoft.com/office/word/2018/wordml" xmlns:w16se="http://schemas.microsoft.com/office/word/2015/wordml/symex" xmlns:wpg="http://schemas.microsoft.com/office/word/2010/wordprocessingGroup" xmlns:wpi="http://schemas.microsoft.com/office/word/2010/wordprocessingInk" xmlns:wne="http://schemas.microsoft.com/office/word/2006/wordml" xmlns:wps="http://schemas.microsoft.com/office/word/2010/wordprocessingShape" mc:Ignorable="w14 w15 w16se w16cid w16 w16cex wp14">
-  <w15:commentEx w15:paraId="316EBF07" w15:done="0"/>
   <w15:commentEx w15:paraId="6D4E558A" w15:done="0"/>
+  <w15:commentEx w15:paraId="6073BA6B" w15:done="0"/>
+  <w15:commentEx w15:paraId="69ABEBD2" w15:done="0"/>
 </w15:commentsEx>
 </file>
 
 <file path=word/commentsExtensible.xml><?xml version="1.0" encoding="utf-8"?>
 <w16cex:commentsExtensible xmlns:wpc="http://schemas.microsoft.com/office/word/2010/wordprocessingCanvas" xmlns:cx="http://schemas.microsoft.com/office/drawing/2014/chartex" xmlns:cx1="http://schemas.microsoft.com/office/drawing/2015/9/8/chartex" xmlns:cx2="http://schemas.microsoft.com/office/drawing/2015/10/21/chartex" xmlns:cx3="http://schemas.microsoft.com/office/drawing/2016/5/9/chartex" xmlns:cx4="http://schemas.microsoft.com/office/drawing/2016/5/10/chartex" xmlns:cx5="http://schemas.microsoft.com/office/drawing/2016/5/11/chartex" xmlns:cx6="http://schemas.microsoft.com/office/drawing/2016/5/12/chartex" xmlns:cx7="http://schemas.microsoft.com/office/drawing/2016/5/13/chartex" xmlns:cx8="http://schemas.microsoft.com/office/drawing/2016/5/14/chartex" xmlns:mc="http://schemas.openxmlformats.org/markup-compatibility/2006" xmlns:aink="http://schemas.microsoft.com/office/drawing/2016/ink" xmlns:am3d="http://schemas.microsoft.com/office/drawing/2017/model3d" xmlns:o="urn:schemas-microsoft-com:office:office" xmlns:r="http://schemas.openxmlformats.org/officeDocument/2006/relationships" xmlns:m="http://schemas.openxmlformats.org/officeDocument/2006/math" xmlns:v="urn:schemas-microsoft-com:vml" xmlns:wp14="http://schemas.microsoft.com/office/word/2010/wordprocessingDrawing" xmlns:wp="http://schemas.openxmlformats.org/drawingml/2006/wordprocessingDrawing" xmlns:w10="urn:schemas-microsoft-com:office:word" xmlns:w="http://schemas.openxmlformats.org/wordprocessingml/2006/main" xmlns:w14="http://schemas.microsoft.com/office/word/2010/wordml" xmlns:w15="http://schemas.microsoft.com/office/word/2012/wordml" xmlns:w16cex="http://schemas.microsoft.com/office/word/2018/wordml/cex" xmlns:w16cid="http://schemas.microsoft.com/office/word/2016/wordml/cid" xmlns:w16="http://schemas.microsoft.com/office/word/2018/wordml" xmlns:w16se="http://schemas.microsoft.com/office/word/2015/wordml/symex" xmlns:wpg="http://schemas.microsoft.com/office/word/2010/wordprocessingGroup" xmlns:wpi="http://schemas.microsoft.com/office/word/2010/wordprocessingInk" xmlns:wne="http://schemas.microsoft.com/office/word/2006/wordml" xmlns:wps="http://schemas.microsoft.com/office/word/2010/wordprocessingShape" mc:Ignorable="w14 w15 w16se w16cid w16 w16cex wp14">
-  <w16cex:commentExtensible w16cex:durableId="23AC1A61" w16cex:dateUtc="2021-01-15T18:42:00Z"/>
   <w16cex:commentExtensible w16cex:durableId="23AC0217" w16cex:dateUtc="2021-01-15T16:59:00Z"/>
+  <w16cex:commentExtensible w16cex:durableId="23AC57DB" w16cex:dateUtc="2021-01-15T23:05:00Z"/>
+  <w16cex:commentExtensible w16cex:durableId="23AC57D1" w16cex:dateUtc="2021-01-15T23:05:00Z"/>
 </w16cex:commentsExtensible>
 </file>
 
 <file path=word/commentsIds.xml><?xml version="1.0" encoding="utf-8"?>
 <w16cid:commentsIds xmlns:wpc="http://schemas.microsoft.com/office/word/2010/wordprocessingCanvas" xmlns:cx="http://schemas.microsoft.com/office/drawing/2014/chartex" xmlns:cx1="http://schemas.microsoft.com/office/drawing/2015/9/8/chartex" xmlns:cx2="http://schemas.microsoft.com/office/drawing/2015/10/21/chartex" xmlns:cx3="http://schemas.microsoft.com/office/drawing/2016/5/9/chartex" xmlns:cx4="http://schemas.microsoft.com/office/drawing/2016/5/10/chartex" xmlns:cx5="http://schemas.microsoft.com/office/drawing/2016/5/11/chartex" xmlns:cx6="http://schemas.microsoft.com/office/drawing/2016/5/12/chartex" xmlns:cx7="http://schemas.microsoft.com/office/drawing/2016/5/13/chartex" xmlns:cx8="http://schemas.microsoft.com/office/drawing/2016/5/14/chartex" xmlns:mc="http://schemas.openxmlformats.org/markup-compatibility/2006" xmlns:aink="http://schemas.microsoft.com/office/drawing/2016/ink" xmlns:am3d="http://schemas.microsoft.com/office/drawing/2017/model3d" xmlns:o="urn:schemas-microsoft-com:office:office" xmlns:r="http://schemas.openxmlformats.org/officeDocument/2006/relationships" xmlns:m="http://schemas.openxmlformats.org/officeDocument/2006/math" xmlns:v="urn:schemas-microsoft-com:vml" xmlns:wp14="http://schemas.microsoft.com/office/word/2010/wordprocessingDrawing" xmlns:wp="http://schemas.openxmlformats.org/drawingml/2006/wordprocessingDrawing" xmlns:w10="urn:schemas-microsoft-com:office:word" xmlns:w="http://schemas.openxmlformats.org/wordprocessingml/2006/main" xmlns:w14="http://schemas.microsoft.com/office/word/2010/wordml" xmlns:w15="http://schemas.microsoft.com/office/word/2012/wordml" xmlns:w16cex="http://schemas.microsoft.com/office/word/2018/wordml/cex" xmlns:w16cid="http://schemas.microsoft.com/office/word/2016/wordml/cid" xmlns:w16="http://schemas.microsoft.com/office/word/2018/wordml" xmlns:w16se="http://schemas.microsoft.com/office/word/2015/wordml/symex" xmlns:wpg="http://schemas.microsoft.com/office/word/2010/wordprocessingGroup" xmlns:wpi="http://schemas.microsoft.com/office/word/2010/wordprocessingInk" xmlns:wne="http://schemas.microsoft.com/office/word/2006/wordml" xmlns:wps="http://schemas.microsoft.com/office/word/2010/wordprocessingShape" mc:Ignorable="w14 w15 w16se w16cid w16 w16cex wp14">
-  <w16cid:commentId w16cid:paraId="316EBF07" w16cid:durableId="23AC1A61"/>
   <w16cid:commentId w16cid:paraId="6D4E558A" w16cid:durableId="23AC0217"/>
+  <w16cid:commentId w16cid:paraId="6073BA6B" w16cid:durableId="23AC57DB"/>
+  <w16cid:commentId w16cid:paraId="69ABEBD2" w16cid:durableId="23AC57D1"/>
 </w16cid:commentsIds>
 </file>
 
@@ -13526,7 +13785,7 @@
 </file>
 
 <file path=customXml/itemProps1.xml><?xml version="1.0" encoding="utf-8"?>
-<ds:datastoreItem xmlns:ds="http://schemas.openxmlformats.org/officeDocument/2006/customXml" ds:itemID="{49701595-57A9-B643-B9E5-00AFE6CEB9A0}">
+<ds:datastoreItem xmlns:ds="http://schemas.openxmlformats.org/officeDocument/2006/customXml" ds:itemID="{AA40AF4E-C396-5F45-BD32-797EFB2DCB80}">
   <ds:schemaRefs>
     <ds:schemaRef ds:uri="http://schemas.openxmlformats.org/officeDocument/2006/bibliography"/>
   </ds:schemaRefs>

</xml_diff>

<commit_message>
Ready to run again
</commit_message>
<xml_diff>
--- a/docs/Thesis Draft.docx
+++ b/docs/Thesis Draft.docx
@@ -92,7 +92,7 @@
           </mc:Choice>
           <mc:Fallback>
             <w:pict>
-              <v:line w14:anchorId="57C1CD5B" id="Straight Connector 1" o:spid="_x0000_s1026" style="position:absolute;z-index:251659264;visibility:visible;mso-wrap-style:square;mso-width-percent:0;mso-wrap-distance-left:9pt;mso-wrap-distance-top:0;mso-wrap-distance-right:9pt;mso-wrap-distance-bottom:0;mso-position-horizontal:absolute;mso-position-horizontal-relative:text;mso-position-vertical:absolute;mso-position-vertical-relative:text;mso-width-percent:0;mso-width-relative:margin" from="178.45pt,16.6pt" to="466.45pt,16.6pt" o:gfxdata="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" strokecolor="black [3213]" strokeweight="1pt">
+              <v:line w14:anchorId="51234778" id="Straight Connector 1" o:spid="_x0000_s1026" style="position:absolute;z-index:251659264;visibility:visible;mso-wrap-style:square;mso-width-percent:0;mso-wrap-distance-left:9pt;mso-wrap-distance-top:0;mso-wrap-distance-right:9pt;mso-wrap-distance-bottom:0;mso-position-horizontal:absolute;mso-position-horizontal-relative:text;mso-position-vertical:absolute;mso-position-vertical-relative:text;mso-width-percent:0;mso-width-relative:margin" from="178.45pt,16.6pt" to="466.45pt,16.6pt" o:gfxdata="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" strokecolor="black [3213]" strokeweight="1pt">
                 <v:stroke joinstyle="miter"/>
               </v:line>
             </w:pict>
@@ -309,7 +309,27 @@
           <w:sz w:val="22"/>
           <w:szCs w:val="22"/>
         </w:rPr>
-        <w:t>Given the rise of machine learning methods and their success in modeling cross-sectional data, and given the difficulty of forecasting time series data even with sophisticated classical models</w:t>
+        <w:t xml:space="preserve">Given the rise of machine learning methods and their success in modeling cross-sectional </w:t>
+      </w:r>
+      <w:proofErr w:type="gramStart"/>
+      <w:r>
+        <w:rPr>
+          <w:rFonts w:ascii="Times New Roman" w:hAnsi="Times New Roman" w:cs="Times New Roman"/>
+          <w:bCs/>
+          <w:sz w:val="22"/>
+          <w:szCs w:val="22"/>
+        </w:rPr>
+        <w:t>data, and</w:t>
+      </w:r>
+      <w:proofErr w:type="gramEnd"/>
+      <w:r>
+        <w:rPr>
+          <w:rFonts w:ascii="Times New Roman" w:hAnsi="Times New Roman" w:cs="Times New Roman"/>
+          <w:bCs/>
+          <w:sz w:val="22"/>
+          <w:szCs w:val="22"/>
+        </w:rPr>
+        <w:t xml:space="preserve"> given the difficulty of forecasting time series data even with sophisticated classical models</w:t>
       </w:r>
       <w:r>
         <w:rPr>
@@ -394,7 +414,27 @@
           <w:sz w:val="22"/>
           <w:szCs w:val="22"/>
         </w:rPr>
-        <w:t>With this in mind, this paper offers a brief exploration of one particular machine learning technique, the random forest, and its success in forecasting a particular set of time series data, the US seasonally-adjusted monthly inflation rate.</w:t>
+        <w:t xml:space="preserve">With this in mind, this paper offers a brief exploration of one particular machine learning technique, the random forest, and its success in forecasting a particular set of time series data, the US </w:t>
+      </w:r>
+      <w:proofErr w:type="gramStart"/>
+      <w:r>
+        <w:rPr>
+          <w:rFonts w:ascii="Times New Roman" w:hAnsi="Times New Roman" w:cs="Times New Roman"/>
+          <w:bCs/>
+          <w:sz w:val="22"/>
+          <w:szCs w:val="22"/>
+        </w:rPr>
+        <w:t>seasonally-adjusted</w:t>
+      </w:r>
+      <w:proofErr w:type="gramEnd"/>
+      <w:r>
+        <w:rPr>
+          <w:rFonts w:ascii="Times New Roman" w:hAnsi="Times New Roman" w:cs="Times New Roman"/>
+          <w:bCs/>
+          <w:sz w:val="22"/>
+          <w:szCs w:val="22"/>
+        </w:rPr>
+        <w:t xml:space="preserve"> monthly inflation rate.</w:t>
       </w:r>
       <w:r>
         <w:rPr>
@@ -556,7 +596,27 @@
           <w:sz w:val="22"/>
           <w:szCs w:val="22"/>
         </w:rPr>
-        <w:t xml:space="preserve"> also consider its applications in a variety of contexts: as a “multivariate” model for US monthly inflation, as a “univariate” model for monthly inflation across different prediction horizons, and even for other types of time series: foreign inflation data, and domestic unemployment rates, for example. The model’s performance in each of these contexts sheds light on its success in the context of predicting US monthly inflation at the one-month horizon, and suggests how the model would need to be adjusted to best handle other types of time-series data.</w:t>
+        <w:t xml:space="preserve"> also consider its applications in a variety of contexts: as a “multivariate” model for US monthly inflation, as a “univariate” model for monthly inflation across different prediction horizons, and even for other types of time series: foreign inflation data, and domestic unemployment rates, for example. The model’s performance in each of these </w:t>
+      </w:r>
+      <w:proofErr w:type="gramStart"/>
+      <w:r>
+        <w:rPr>
+          <w:rFonts w:ascii="Times New Roman" w:hAnsi="Times New Roman" w:cs="Times New Roman"/>
+          <w:bCs/>
+          <w:sz w:val="22"/>
+          <w:szCs w:val="22"/>
+        </w:rPr>
+        <w:t>contexts</w:t>
+      </w:r>
+      <w:proofErr w:type="gramEnd"/>
+      <w:r>
+        <w:rPr>
+          <w:rFonts w:ascii="Times New Roman" w:hAnsi="Times New Roman" w:cs="Times New Roman"/>
+          <w:bCs/>
+          <w:sz w:val="22"/>
+          <w:szCs w:val="22"/>
+        </w:rPr>
+        <w:t xml:space="preserve"> sheds light on its success in the context of predicting US monthly inflation at the one-month horizon, and suggests how the model would need to be adjusted to best handle other types of time-series data.</w:t>
       </w:r>
     </w:p>
     <w:p>
@@ -2147,7 +2207,27 @@
           <w:sz w:val="22"/>
           <w:szCs w:val="22"/>
         </w:rPr>
-        <w:t xml:space="preserve"> value for a new observation will depend on the predictions generated by each of the trees in the forest. Each tree will generate a single prediction for the </w:t>
+        <w:t xml:space="preserve"> value for a new observation will depend on the predictions generated by each of the trees in the f</w:t>
+      </w:r>
+      <w:proofErr w:type="spellStart"/>
+      <w:r>
+        <w:rPr>
+          <w:rFonts w:ascii="Times New Roman" w:hAnsi="Times New Roman" w:cs="Times New Roman"/>
+          <w:bCs/>
+          <w:sz w:val="22"/>
+          <w:szCs w:val="22"/>
+        </w:rPr>
+        <w:t>orest</w:t>
+      </w:r>
+      <w:proofErr w:type="spellEnd"/>
+      <w:r>
+        <w:rPr>
+          <w:rFonts w:ascii="Times New Roman" w:hAnsi="Times New Roman" w:cs="Times New Roman"/>
+          <w:bCs/>
+          <w:sz w:val="22"/>
+          <w:szCs w:val="22"/>
+        </w:rPr>
+        <w:t xml:space="preserve">. Each tree will generate a single prediction for the </w:t>
       </w:r>
       <w:r>
         <w:rPr>
@@ -2538,7 +2618,27 @@
           <w:sz w:val="22"/>
           <w:szCs w:val="22"/>
         </w:rPr>
-        <w:t xml:space="preserve"> of the original sum of squared errors </w:t>
+        <w:t xml:space="preserve"> of the original </w:t>
+      </w:r>
+      <w:proofErr w:type="gramStart"/>
+      <w:r>
+        <w:rPr>
+          <w:rFonts w:ascii="Times New Roman" w:hAnsi="Times New Roman" w:cs="Times New Roman"/>
+          <w:bCs/>
+          <w:sz w:val="22"/>
+          <w:szCs w:val="22"/>
+        </w:rPr>
+        <w:t>sum</w:t>
+      </w:r>
+      <w:proofErr w:type="gramEnd"/>
+      <w:r>
+        <w:rPr>
+          <w:rFonts w:ascii="Times New Roman" w:hAnsi="Times New Roman" w:cs="Times New Roman"/>
+          <w:bCs/>
+          <w:sz w:val="22"/>
+          <w:szCs w:val="22"/>
+        </w:rPr>
+        <w:t xml:space="preserve"> of squared errors </w:t>
       </w:r>
       <w:r>
         <w:rPr>
@@ -3518,7 +3618,27 @@
           <w:sz w:val="22"/>
           <w:szCs w:val="22"/>
         </w:rPr>
-        <w:t>rejects the null hypothesis of no time trend, and suggests the presence of a negative time trend in the data.</w:t>
+        <w:t xml:space="preserve">rejects the null hypothesis of no time </w:t>
+      </w:r>
+      <w:proofErr w:type="gramStart"/>
+      <w:r>
+        <w:rPr>
+          <w:rFonts w:ascii="Times New Roman" w:hAnsi="Times New Roman" w:cs="Times New Roman"/>
+          <w:bCs/>
+          <w:sz w:val="22"/>
+          <w:szCs w:val="22"/>
+        </w:rPr>
+        <w:t>trend, and</w:t>
+      </w:r>
+      <w:proofErr w:type="gramEnd"/>
+      <w:r>
+        <w:rPr>
+          <w:rFonts w:ascii="Times New Roman" w:hAnsi="Times New Roman" w:cs="Times New Roman"/>
+          <w:bCs/>
+          <w:sz w:val="22"/>
+          <w:szCs w:val="22"/>
+        </w:rPr>
+        <w:t xml:space="preserve"> suggests the presence of a negative time trend in the data.</w:t>
       </w:r>
       <w:r>
         <w:rPr>
@@ -4925,7 +5045,25 @@
           <w:sz w:val="22"/>
           <w:szCs w:val="22"/>
         </w:rPr>
-        <w:t xml:space="preserve"> by some weight of the previous observation, plus some i.i.d. error. Since </w:t>
+        <w:t xml:space="preserve"> by some weight of the previous observation, plus some </w:t>
+      </w:r>
+      <w:proofErr w:type="spellStart"/>
+      <w:r>
+        <w:rPr>
+          <w:rFonts w:ascii="Times New Roman" w:hAnsi="Times New Roman" w:cs="Times New Roman"/>
+          <w:sz w:val="22"/>
+          <w:szCs w:val="22"/>
+        </w:rPr>
+        <w:t>i.i.d</w:t>
+      </w:r>
+      <w:proofErr w:type="spellEnd"/>
+      <w:r>
+        <w:rPr>
+          <w:rFonts w:ascii="Times New Roman" w:hAnsi="Times New Roman" w:cs="Times New Roman"/>
+          <w:sz w:val="22"/>
+          <w:szCs w:val="22"/>
+        </w:rPr>
+        <w:t xml:space="preserve">. error. Since </w:t>
       </w:r>
       <w:r>
         <w:rPr>
@@ -5161,7 +5299,25 @@
           <w:sz w:val="22"/>
           <w:szCs w:val="22"/>
         </w:rPr>
-        <w:t xml:space="preserve">a perfect AR(1) series, but adjusting the model on the assumption that it is will be a good first step to improving the accuracy of the model. </w:t>
+        <w:t xml:space="preserve">a perfect AR(1) </w:t>
+      </w:r>
+      <w:proofErr w:type="gramStart"/>
+      <w:r>
+        <w:rPr>
+          <w:rFonts w:ascii="Times New Roman" w:hAnsi="Times New Roman" w:cs="Times New Roman"/>
+          <w:sz w:val="22"/>
+          <w:szCs w:val="22"/>
+        </w:rPr>
+        <w:t>series, but</w:t>
+      </w:r>
+      <w:proofErr w:type="gramEnd"/>
+      <w:r>
+        <w:rPr>
+          <w:rFonts w:ascii="Times New Roman" w:hAnsi="Times New Roman" w:cs="Times New Roman"/>
+          <w:sz w:val="22"/>
+          <w:szCs w:val="22"/>
+        </w:rPr>
+        <w:t xml:space="preserve"> adjusting the model on the assumption that it is will be a good first step to improving the accuracy of the model. </w:t>
       </w:r>
       <w:r>
         <w:rPr>
@@ -5572,7 +5728,27 @@
           <w:sz w:val="22"/>
           <w:szCs w:val="22"/>
         </w:rPr>
-        <w:t xml:space="preserve">, this is a fine way to group the data. The point of the tree is to categorize a big mess of dissimilar data into more-similar subsets, and getting </w:t>
+        <w:t xml:space="preserve">, this is a fine way to group the data. The point of the tree is to categorize a big mess of dissimilar data into </w:t>
+      </w:r>
+      <w:proofErr w:type="gramStart"/>
+      <w:r>
+        <w:rPr>
+          <w:rFonts w:ascii="Times New Roman" w:hAnsi="Times New Roman" w:cs="Times New Roman"/>
+          <w:bCs/>
+          <w:sz w:val="22"/>
+          <w:szCs w:val="22"/>
+        </w:rPr>
+        <w:t>more-similar</w:t>
+      </w:r>
+      <w:proofErr w:type="gramEnd"/>
+      <w:r>
+        <w:rPr>
+          <w:rFonts w:ascii="Times New Roman" w:hAnsi="Times New Roman" w:cs="Times New Roman"/>
+          <w:bCs/>
+          <w:sz w:val="22"/>
+          <w:szCs w:val="22"/>
+        </w:rPr>
+        <w:t xml:space="preserve"> subsets, and getting </w:t>
       </w:r>
       <w:r>
         <w:rPr>
@@ -8364,7 +8540,25 @@
           <w:sz w:val="22"/>
           <w:szCs w:val="22"/>
         </w:rPr>
-        <w:t xml:space="preserve">1 subsets would together make up the training set. The model would be trained on the training set and then its parameters would be tuned based on its performance on the test set. This process would be repeated </w:t>
+        <w:t xml:space="preserve">1 </w:t>
+      </w:r>
+      <w:proofErr w:type="gramStart"/>
+      <w:r>
+        <w:rPr>
+          <w:rFonts w:ascii="Times New Roman" w:hAnsi="Times New Roman" w:cs="Times New Roman"/>
+          <w:sz w:val="22"/>
+          <w:szCs w:val="22"/>
+        </w:rPr>
+        <w:t>subsets</w:t>
+      </w:r>
+      <w:proofErr w:type="gramEnd"/>
+      <w:r>
+        <w:rPr>
+          <w:rFonts w:ascii="Times New Roman" w:hAnsi="Times New Roman" w:cs="Times New Roman"/>
+          <w:sz w:val="22"/>
+          <w:szCs w:val="22"/>
+        </w:rPr>
+        <w:t xml:space="preserve"> would together make up the training set. The model would be trained on the training set and then its parameters would be tuned based on its performance on the test set. This process would be repeated </w:t>
       </w:r>
       <w:r>
         <w:rPr>
@@ -8382,7 +8576,25 @@
           <w:sz w:val="22"/>
           <w:szCs w:val="22"/>
         </w:rPr>
-        <w:t xml:space="preserve">times, each time holding out a different subset as the test set. This creates a pseudo out-of-sample forecasting test for the model, and allows it to self-tune. Instead of holding a fixed training set and a fixed test set, the model can optimize its performance across, say, ten different training/test set configurations. </w:t>
+        <w:t xml:space="preserve">times, each time holding out a different subset as the test set. This creates a pseudo out-of-sample forecasting test for the </w:t>
+      </w:r>
+      <w:proofErr w:type="gramStart"/>
+      <w:r>
+        <w:rPr>
+          <w:rFonts w:ascii="Times New Roman" w:hAnsi="Times New Roman" w:cs="Times New Roman"/>
+          <w:sz w:val="22"/>
+          <w:szCs w:val="22"/>
+        </w:rPr>
+        <w:t>model, and</w:t>
+      </w:r>
+      <w:proofErr w:type="gramEnd"/>
+      <w:r>
+        <w:rPr>
+          <w:rFonts w:ascii="Times New Roman" w:hAnsi="Times New Roman" w:cs="Times New Roman"/>
+          <w:sz w:val="22"/>
+          <w:szCs w:val="22"/>
+        </w:rPr>
+        <w:t xml:space="preserve"> allows it to self-tune. Instead of holding a fixed training set and a fixed test set, the model can optimize its performance across, say, ten different training/test set configurations. </w:t>
       </w:r>
       <w:commentRangeStart w:id="0"/>
       <w:r>
@@ -8814,7 +9026,25 @@
           <w:sz w:val="22"/>
           <w:szCs w:val="22"/>
         </w:rPr>
-        <w:t>specify than to underspecify—the model itself will be able to sort out which information is significant and which is not.</w:t>
+        <w:t xml:space="preserve">specify than to underspecify—the model itself will be able to sort out which information is </w:t>
+      </w:r>
+      <w:proofErr w:type="gramStart"/>
+      <w:r>
+        <w:rPr>
+          <w:rFonts w:ascii="Times New Roman" w:hAnsi="Times New Roman" w:cs="Times New Roman"/>
+          <w:sz w:val="22"/>
+          <w:szCs w:val="22"/>
+        </w:rPr>
+        <w:t>significant</w:t>
+      </w:r>
+      <w:proofErr w:type="gramEnd"/>
+      <w:r>
+        <w:rPr>
+          <w:rFonts w:ascii="Times New Roman" w:hAnsi="Times New Roman" w:cs="Times New Roman"/>
+          <w:sz w:val="22"/>
+          <w:szCs w:val="22"/>
+        </w:rPr>
+        <w:t xml:space="preserve"> and which is not.</w:t>
       </w:r>
     </w:p>
     <w:p>
@@ -8903,7 +9133,25 @@
           <w:sz w:val="22"/>
           <w:szCs w:val="22"/>
         </w:rPr>
-        <w:t>An initial evenly-spaced search could provide a broad topography of the parameter space, then the next search could be more closely focused on the promising regions; the expected topography would then update, and a yet-more-closely focused search could take place, and so on.</w:t>
+        <w:t xml:space="preserve">An initial </w:t>
+      </w:r>
+      <w:proofErr w:type="gramStart"/>
+      <w:r>
+        <w:rPr>
+          <w:rFonts w:ascii="Times New Roman" w:hAnsi="Times New Roman" w:cs="Times New Roman"/>
+          <w:sz w:val="22"/>
+          <w:szCs w:val="22"/>
+        </w:rPr>
+        <w:t>evenly-spaced</w:t>
+      </w:r>
+      <w:proofErr w:type="gramEnd"/>
+      <w:r>
+        <w:rPr>
+          <w:rFonts w:ascii="Times New Roman" w:hAnsi="Times New Roman" w:cs="Times New Roman"/>
+          <w:sz w:val="22"/>
+          <w:szCs w:val="22"/>
+        </w:rPr>
+        <w:t xml:space="preserve"> search could provide a broad topography of the parameter space, then the next search could be more closely focused on the promising regions; the expected topography would then update, and a yet-more-closely focused search could take place, and so on.</w:t>
       </w:r>
     </w:p>
     <w:p>
@@ -8923,7 +9171,43 @@
           <w:sz w:val="22"/>
           <w:szCs w:val="22"/>
         </w:rPr>
-        <w:t>This process is a Bayesian one, and I implement a Tree-structured Parzen Estimator (TPE) as described by Bergstra et al. (2011). For details on this process, see Appendix 2.</w:t>
+        <w:t xml:space="preserve">This process is a Bayesian one, and I implement a Tree-structured </w:t>
+      </w:r>
+      <w:proofErr w:type="spellStart"/>
+      <w:r>
+        <w:rPr>
+          <w:rFonts w:ascii="Times New Roman" w:hAnsi="Times New Roman" w:cs="Times New Roman"/>
+          <w:sz w:val="22"/>
+          <w:szCs w:val="22"/>
+        </w:rPr>
+        <w:t>Parzen</w:t>
+      </w:r>
+      <w:proofErr w:type="spellEnd"/>
+      <w:r>
+        <w:rPr>
+          <w:rFonts w:ascii="Times New Roman" w:hAnsi="Times New Roman" w:cs="Times New Roman"/>
+          <w:sz w:val="22"/>
+          <w:szCs w:val="22"/>
+        </w:rPr>
+        <w:t xml:space="preserve"> Estimator (TPE) as described by </w:t>
+      </w:r>
+      <w:proofErr w:type="spellStart"/>
+      <w:r>
+        <w:rPr>
+          <w:rFonts w:ascii="Times New Roman" w:hAnsi="Times New Roman" w:cs="Times New Roman"/>
+          <w:sz w:val="22"/>
+          <w:szCs w:val="22"/>
+        </w:rPr>
+        <w:t>Bergstra</w:t>
+      </w:r>
+      <w:proofErr w:type="spellEnd"/>
+      <w:r>
+        <w:rPr>
+          <w:rFonts w:ascii="Times New Roman" w:hAnsi="Times New Roman" w:cs="Times New Roman"/>
+          <w:sz w:val="22"/>
+          <w:szCs w:val="22"/>
+        </w:rPr>
+        <w:t xml:space="preserve"> et al. (2011). For details on this process, see Appendix 2.</w:t>
       </w:r>
       <w:r>
         <w:rPr>
@@ -9417,7 +9701,27 @@
           <w:sz w:val="22"/>
           <w:szCs w:val="22"/>
         </w:rPr>
-        <w:t xml:space="preserve"> only when it also considers </w:t>
+        <w:t xml:space="preserve"> only when it also consid</w:t>
+      </w:r>
+      <w:proofErr w:type="spellStart"/>
+      <w:r>
+        <w:rPr>
+          <w:rFonts w:ascii="Times New Roman" w:hAnsi="Times New Roman" w:cs="Times New Roman"/>
+          <w:bCs/>
+          <w:sz w:val="22"/>
+          <w:szCs w:val="22"/>
+        </w:rPr>
+        <w:t>ers</w:t>
+      </w:r>
+      <w:proofErr w:type="spellEnd"/>
+      <w:r>
+        <w:rPr>
+          <w:rFonts w:ascii="Times New Roman" w:hAnsi="Times New Roman" w:cs="Times New Roman"/>
+          <w:bCs/>
+          <w:sz w:val="22"/>
+          <w:szCs w:val="22"/>
+        </w:rPr>
+        <w:t xml:space="preserve"> </w:t>
       </w:r>
       <m:oMath>
         <m:sSub>
@@ -9677,7 +9981,27 @@
           <w:sz w:val="22"/>
           <w:szCs w:val="22"/>
         </w:rPr>
-        <w:t xml:space="preserve"> may be understated. The feature fraction mitigates this effect by allowing the model to sometimes consider both </w:t>
+        <w:t xml:space="preserve"> may be understated. The feature fra</w:t>
+      </w:r>
+      <w:proofErr w:type="spellStart"/>
+      <w:r>
+        <w:rPr>
+          <w:rFonts w:ascii="Times New Roman" w:hAnsi="Times New Roman" w:cs="Times New Roman"/>
+          <w:bCs/>
+          <w:sz w:val="22"/>
+          <w:szCs w:val="22"/>
+        </w:rPr>
+        <w:t>ction</w:t>
+      </w:r>
+      <w:proofErr w:type="spellEnd"/>
+      <w:r>
+        <w:rPr>
+          <w:rFonts w:ascii="Times New Roman" w:hAnsi="Times New Roman" w:cs="Times New Roman"/>
+          <w:bCs/>
+          <w:sz w:val="22"/>
+          <w:szCs w:val="22"/>
+        </w:rPr>
+        <w:t xml:space="preserve"> mitigates this effect by allowing the model to sometimes consider both </w:t>
       </w:r>
       <m:oMath>
         <m:sSub>
@@ -10029,7 +10353,27 @@
           <w:sz w:val="22"/>
           <w:szCs w:val="22"/>
         </w:rPr>
-        <w:t xml:space="preserve"> through </w:t>
+        <w:t xml:space="preserve"> t</w:t>
+      </w:r>
+      <w:proofErr w:type="spellStart"/>
+      <w:r>
+        <w:rPr>
+          <w:rFonts w:ascii="Times New Roman" w:hAnsi="Times New Roman" w:cs="Times New Roman"/>
+          <w:bCs/>
+          <w:sz w:val="22"/>
+          <w:szCs w:val="22"/>
+        </w:rPr>
+        <w:t>hrough</w:t>
+      </w:r>
+      <w:proofErr w:type="spellEnd"/>
+      <w:r>
+        <w:rPr>
+          <w:rFonts w:ascii="Times New Roman" w:hAnsi="Times New Roman" w:cs="Times New Roman"/>
+          <w:bCs/>
+          <w:sz w:val="22"/>
+          <w:szCs w:val="22"/>
+        </w:rPr>
+        <w:t xml:space="preserve"> </w:t>
       </w:r>
       <m:oMath>
         <m:sSub>
@@ -10522,7 +10866,25 @@
           <w:sz w:val="22"/>
           <w:szCs w:val="22"/>
         </w:rPr>
-        <w:t>at any point, according to a supF test</w:t>
+        <w:t xml:space="preserve">at any point, according to a </w:t>
+      </w:r>
+      <w:proofErr w:type="spellStart"/>
+      <w:r>
+        <w:rPr>
+          <w:rFonts w:ascii="Times New Roman" w:hAnsi="Times New Roman" w:cs="Times New Roman"/>
+          <w:sz w:val="22"/>
+          <w:szCs w:val="22"/>
+        </w:rPr>
+        <w:t>supF</w:t>
+      </w:r>
+      <w:proofErr w:type="spellEnd"/>
+      <w:r>
+        <w:rPr>
+          <w:rFonts w:ascii="Times New Roman" w:hAnsi="Times New Roman" w:cs="Times New Roman"/>
+          <w:sz w:val="22"/>
+          <w:szCs w:val="22"/>
+        </w:rPr>
+        <w:t xml:space="preserve"> test</w:t>
       </w:r>
       <w:r>
         <w:rPr>
@@ -10619,26 +10981,6 @@
         </w:rPr>
         <w:commentReference w:id="2"/>
       </w:r>
-    </w:p>
-    <w:p>
-      <w:pPr>
-        <w:jc w:val="both"/>
-        <w:rPr>
-          <w:rFonts w:ascii="Times New Roman" w:hAnsi="Times New Roman" w:cs="Times New Roman"/>
-          <w:sz w:val="22"/>
-          <w:szCs w:val="22"/>
-        </w:rPr>
-      </w:pPr>
-    </w:p>
-    <w:p>
-      <w:pPr>
-        <w:jc w:val="both"/>
-        <w:rPr>
-          <w:rFonts w:ascii="Times New Roman" w:hAnsi="Times New Roman" w:cs="Times New Roman"/>
-          <w:sz w:val="22"/>
-          <w:szCs w:val="22"/>
-        </w:rPr>
-      </w:pPr>
     </w:p>
     <w:p>
       <w:pPr>
@@ -10669,6 +11011,675 @@
     </w:p>
     <w:p>
       <w:pPr>
+        <w:ind w:firstLine="720"/>
+        <w:jc w:val="both"/>
+        <w:rPr>
+          <w:rFonts w:ascii="Times New Roman" w:hAnsi="Times New Roman" w:cs="Times New Roman"/>
+          <w:sz w:val="22"/>
+          <w:szCs w:val="22"/>
+        </w:rPr>
+      </w:pPr>
+      <w:r>
+        <w:rPr>
+          <w:rFonts w:ascii="Times New Roman" w:hAnsi="Times New Roman" w:cs="Times New Roman"/>
+          <w:sz w:val="22"/>
+          <w:szCs w:val="22"/>
+        </w:rPr>
+        <w:t xml:space="preserve">For the forecast I’ve indicated, the one-month ahead forecast from January 1999 – January 2020, Table 2 shows the RMSE values for the ARIMA(AIC) model, the customized random forest model, and </w:t>
+      </w:r>
+      <w:r>
+        <w:rPr>
+          <w:rFonts w:ascii="Times New Roman" w:hAnsi="Times New Roman" w:cs="Times New Roman"/>
+          <w:sz w:val="22"/>
+          <w:szCs w:val="22"/>
+        </w:rPr>
+        <w:t>a naïve forecast</w:t>
+      </w:r>
+      <w:r>
+        <w:rPr>
+          <w:rFonts w:ascii="Times New Roman" w:hAnsi="Times New Roman" w:cs="Times New Roman"/>
+          <w:sz w:val="22"/>
+          <w:szCs w:val="22"/>
+        </w:rPr>
+        <w:t>.</w:t>
+      </w:r>
+    </w:p>
+    <w:tbl>
+      <w:tblPr>
+        <w:tblStyle w:val="TableGrid"/>
+        <w:tblW w:w="0" w:type="auto"/>
+        <w:jc w:val="center"/>
+        <w:tblLook w:val="04A0" w:firstRow="1" w:lastRow="0" w:firstColumn="1" w:lastColumn="0" w:noHBand="0" w:noVBand="1"/>
+      </w:tblPr>
+      <w:tblGrid>
+        <w:gridCol w:w="270"/>
+        <w:gridCol w:w="2520"/>
+        <w:gridCol w:w="2790"/>
+        <w:gridCol w:w="3060"/>
+        <w:gridCol w:w="270"/>
+      </w:tblGrid>
+      <w:tr>
+        <w:trPr>
+          <w:trHeight w:val="314"/>
+          <w:jc w:val="center"/>
+        </w:trPr>
+        <w:tc>
+          <w:tcPr>
+            <w:tcW w:w="8910" w:type="dxa"/>
+            <w:gridSpan w:val="5"/>
+            <w:tcBorders>
+              <w:top w:val="single" w:sz="18" w:space="0" w:color="auto"/>
+              <w:left w:val="nil"/>
+              <w:bottom w:val="nil"/>
+              <w:right w:val="nil"/>
+            </w:tcBorders>
+          </w:tcPr>
+          <w:p>
+            <w:pPr>
+              <w:contextualSpacing/>
+              <w:rPr>
+                <w:rFonts w:ascii="Times New Roman" w:hAnsi="Times New Roman" w:cs="Times New Roman"/>
+                <w:sz w:val="22"/>
+                <w:szCs w:val="22"/>
+              </w:rPr>
+            </w:pPr>
+            <w:r>
+              <w:rPr>
+                <w:rFonts w:ascii="Times New Roman" w:hAnsi="Times New Roman" w:cs="Times New Roman"/>
+                <w:sz w:val="22"/>
+                <w:szCs w:val="22"/>
+              </w:rPr>
+              <w:lastRenderedPageBreak/>
+              <w:t xml:space="preserve">TABLE </w:t>
+            </w:r>
+            <w:r>
+              <w:rPr>
+                <w:rFonts w:ascii="Times New Roman" w:hAnsi="Times New Roman" w:cs="Times New Roman"/>
+                <w:sz w:val="22"/>
+                <w:szCs w:val="22"/>
+              </w:rPr>
+              <w:t>2</w:t>
+            </w:r>
+          </w:p>
+        </w:tc>
+      </w:tr>
+      <w:tr>
+        <w:trPr>
+          <w:trHeight w:val="270"/>
+          <w:jc w:val="center"/>
+        </w:trPr>
+        <w:tc>
+          <w:tcPr>
+            <w:tcW w:w="8910" w:type="dxa"/>
+            <w:gridSpan w:val="5"/>
+            <w:tcBorders>
+              <w:top w:val="nil"/>
+              <w:left w:val="nil"/>
+              <w:bottom w:val="nil"/>
+              <w:right w:val="nil"/>
+            </w:tcBorders>
+          </w:tcPr>
+          <w:p>
+            <w:pPr>
+              <w:contextualSpacing/>
+              <w:rPr>
+                <w:rFonts w:ascii="Times New Roman" w:hAnsi="Times New Roman" w:cs="Times New Roman"/>
+                <w:sz w:val="22"/>
+                <w:szCs w:val="22"/>
+              </w:rPr>
+            </w:pPr>
+            <w:r>
+              <w:rPr>
+                <w:rFonts w:ascii="Times New Roman" w:hAnsi="Times New Roman" w:cs="Times New Roman"/>
+                <w:bCs/>
+                <w:smallCaps/>
+                <w:sz w:val="22"/>
+                <w:szCs w:val="22"/>
+              </w:rPr>
+              <w:t xml:space="preserve">RMSE </w:t>
+            </w:r>
+            <w:r>
+              <w:rPr>
+                <w:rFonts w:ascii="Times New Roman" w:hAnsi="Times New Roman" w:cs="Times New Roman"/>
+                <w:bCs/>
+                <w:smallCaps/>
+                <w:sz w:val="22"/>
+                <w:szCs w:val="22"/>
+              </w:rPr>
+              <w:t>F</w:t>
+            </w:r>
+            <w:r>
+              <w:rPr>
+                <w:rFonts w:ascii="Times New Roman" w:hAnsi="Times New Roman" w:cs="Times New Roman"/>
+                <w:bCs/>
+                <w:smallCaps/>
+                <w:sz w:val="22"/>
+                <w:szCs w:val="22"/>
+              </w:rPr>
+              <w:t>orecast results o</w:t>
+            </w:r>
+            <w:r>
+              <w:rPr>
+                <w:rFonts w:ascii="Times New Roman" w:hAnsi="Times New Roman" w:cs="Times New Roman"/>
+                <w:bCs/>
+                <w:smallCaps/>
+                <w:sz w:val="22"/>
+                <w:szCs w:val="22"/>
+              </w:rPr>
+              <w:t xml:space="preserve">n </w:t>
+            </w:r>
+            <w:r>
+              <w:rPr>
+                <w:rFonts w:ascii="Times New Roman" w:hAnsi="Times New Roman" w:cs="Times New Roman"/>
+                <w:bCs/>
+                <w:smallCaps/>
+                <w:sz w:val="22"/>
+                <w:szCs w:val="22"/>
+              </w:rPr>
+              <w:t>US</w:t>
+            </w:r>
+            <w:r>
+              <w:rPr>
+                <w:rFonts w:ascii="Times New Roman" w:hAnsi="Times New Roman" w:cs="Times New Roman"/>
+                <w:bCs/>
+                <w:smallCaps/>
+                <w:sz w:val="22"/>
+                <w:szCs w:val="22"/>
+              </w:rPr>
+              <w:t xml:space="preserve"> monthly inflation data, </w:t>
+            </w:r>
+            <w:r>
+              <w:rPr>
+                <w:rFonts w:ascii="Times New Roman" w:hAnsi="Times New Roman" w:cs="Times New Roman"/>
+                <w:bCs/>
+                <w:smallCaps/>
+                <w:sz w:val="22"/>
+                <w:szCs w:val="22"/>
+              </w:rPr>
+              <w:t>January</w:t>
+            </w:r>
+            <w:r>
+              <w:rPr>
+                <w:rFonts w:ascii="Times New Roman" w:hAnsi="Times New Roman" w:cs="Times New Roman"/>
+                <w:bCs/>
+                <w:smallCaps/>
+                <w:sz w:val="22"/>
+                <w:szCs w:val="22"/>
+              </w:rPr>
+              <w:t xml:space="preserve"> 1999 – </w:t>
+            </w:r>
+            <w:r>
+              <w:rPr>
+                <w:rFonts w:ascii="Times New Roman" w:hAnsi="Times New Roman" w:cs="Times New Roman"/>
+                <w:bCs/>
+                <w:smallCaps/>
+                <w:sz w:val="22"/>
+                <w:szCs w:val="22"/>
+              </w:rPr>
+              <w:t>January</w:t>
+            </w:r>
+            <w:r>
+              <w:rPr>
+                <w:rFonts w:ascii="Times New Roman" w:hAnsi="Times New Roman" w:cs="Times New Roman"/>
+                <w:bCs/>
+                <w:smallCaps/>
+                <w:sz w:val="22"/>
+                <w:szCs w:val="22"/>
+              </w:rPr>
+              <w:t xml:space="preserve"> 2020</w:t>
+            </w:r>
+          </w:p>
+        </w:tc>
+      </w:tr>
+      <w:tr>
+        <w:trPr>
+          <w:trHeight w:val="341"/>
+          <w:jc w:val="center"/>
+        </w:trPr>
+        <w:tc>
+          <w:tcPr>
+            <w:tcW w:w="270" w:type="dxa"/>
+            <w:tcBorders>
+              <w:top w:val="single" w:sz="4" w:space="0" w:color="auto"/>
+              <w:left w:val="nil"/>
+              <w:bottom w:val="nil"/>
+              <w:right w:val="nil"/>
+            </w:tcBorders>
+          </w:tcPr>
+          <w:p>
+            <w:pPr>
+              <w:contextualSpacing/>
+              <w:jc w:val="center"/>
+              <w:rPr>
+                <w:rFonts w:ascii="Times New Roman" w:hAnsi="Times New Roman" w:cs="Times New Roman"/>
+                <w:b/>
+                <w:bCs/>
+                <w:sz w:val="22"/>
+                <w:szCs w:val="22"/>
+              </w:rPr>
+            </w:pPr>
+          </w:p>
+        </w:tc>
+        <w:tc>
+          <w:tcPr>
+            <w:tcW w:w="8370" w:type="dxa"/>
+            <w:gridSpan w:val="3"/>
+            <w:tcBorders>
+              <w:top w:val="single" w:sz="4" w:space="0" w:color="auto"/>
+              <w:left w:val="nil"/>
+              <w:bottom w:val="nil"/>
+              <w:right w:val="nil"/>
+            </w:tcBorders>
+            <w:vAlign w:val="center"/>
+          </w:tcPr>
+          <w:p>
+            <w:pPr>
+              <w:contextualSpacing/>
+              <w:jc w:val="center"/>
+              <w:rPr>
+                <w:rFonts w:ascii="Times New Roman" w:hAnsi="Times New Roman" w:cs="Times New Roman"/>
+                <w:b/>
+                <w:bCs/>
+                <w:sz w:val="22"/>
+                <w:szCs w:val="22"/>
+              </w:rPr>
+            </w:pPr>
+            <w:r>
+              <w:rPr>
+                <w:rFonts w:ascii="Times New Roman" w:hAnsi="Times New Roman" w:cs="Times New Roman"/>
+                <w:b/>
+                <w:bCs/>
+                <w:sz w:val="22"/>
+                <w:szCs w:val="22"/>
+              </w:rPr>
+              <w:t>Model Type</w:t>
+            </w:r>
+          </w:p>
+        </w:tc>
+        <w:tc>
+          <w:tcPr>
+            <w:tcW w:w="270" w:type="dxa"/>
+            <w:tcBorders>
+              <w:top w:val="single" w:sz="4" w:space="0" w:color="auto"/>
+              <w:left w:val="nil"/>
+              <w:bottom w:val="nil"/>
+              <w:right w:val="nil"/>
+            </w:tcBorders>
+          </w:tcPr>
+          <w:p>
+            <w:pPr>
+              <w:contextualSpacing/>
+              <w:jc w:val="center"/>
+              <w:rPr>
+                <w:rFonts w:ascii="Times New Roman" w:hAnsi="Times New Roman" w:cs="Times New Roman"/>
+                <w:b/>
+                <w:bCs/>
+                <w:sz w:val="22"/>
+                <w:szCs w:val="22"/>
+              </w:rPr>
+            </w:pPr>
+          </w:p>
+        </w:tc>
+      </w:tr>
+      <w:tr>
+        <w:trPr>
+          <w:jc w:val="center"/>
+        </w:trPr>
+        <w:tc>
+          <w:tcPr>
+            <w:tcW w:w="270" w:type="dxa"/>
+            <w:tcBorders>
+              <w:top w:val="nil"/>
+              <w:left w:val="nil"/>
+              <w:bottom w:val="nil"/>
+              <w:right w:val="nil"/>
+            </w:tcBorders>
+          </w:tcPr>
+          <w:p>
+            <w:pPr>
+              <w:contextualSpacing/>
+              <w:jc w:val="both"/>
+              <w:rPr>
+                <w:rFonts w:ascii="Times New Roman" w:hAnsi="Times New Roman" w:cs="Times New Roman"/>
+                <w:b/>
+                <w:bCs/>
+                <w:sz w:val="22"/>
+                <w:szCs w:val="22"/>
+              </w:rPr>
+            </w:pPr>
+          </w:p>
+        </w:tc>
+        <w:tc>
+          <w:tcPr>
+            <w:tcW w:w="2520" w:type="dxa"/>
+            <w:tcBorders>
+              <w:top w:val="nil"/>
+              <w:left w:val="nil"/>
+              <w:bottom w:val="single" w:sz="4" w:space="0" w:color="auto"/>
+              <w:right w:val="nil"/>
+            </w:tcBorders>
+            <w:vAlign w:val="center"/>
+          </w:tcPr>
+          <w:p>
+            <w:pPr>
+              <w:contextualSpacing/>
+              <w:jc w:val="center"/>
+              <w:rPr>
+                <w:rFonts w:ascii="Times New Roman" w:hAnsi="Times New Roman" w:cs="Times New Roman"/>
+                <w:sz w:val="22"/>
+                <w:szCs w:val="22"/>
+              </w:rPr>
+            </w:pPr>
+            <w:r>
+              <w:rPr>
+                <w:rFonts w:ascii="Times New Roman" w:hAnsi="Times New Roman" w:cs="Times New Roman"/>
+                <w:sz w:val="22"/>
+                <w:szCs w:val="22"/>
+              </w:rPr>
+              <w:t>ARIMA</w:t>
+            </w:r>
+          </w:p>
+        </w:tc>
+        <w:tc>
+          <w:tcPr>
+            <w:tcW w:w="2790" w:type="dxa"/>
+            <w:tcBorders>
+              <w:top w:val="nil"/>
+              <w:left w:val="nil"/>
+              <w:bottom w:val="single" w:sz="4" w:space="0" w:color="auto"/>
+              <w:right w:val="nil"/>
+            </w:tcBorders>
+            <w:vAlign w:val="center"/>
+          </w:tcPr>
+          <w:p>
+            <w:pPr>
+              <w:contextualSpacing/>
+              <w:jc w:val="center"/>
+              <w:rPr>
+                <w:rFonts w:ascii="Times New Roman" w:hAnsi="Times New Roman" w:cs="Times New Roman"/>
+                <w:sz w:val="22"/>
+                <w:szCs w:val="22"/>
+              </w:rPr>
+            </w:pPr>
+            <w:r>
+              <w:rPr>
+                <w:rFonts w:ascii="Times New Roman" w:hAnsi="Times New Roman" w:cs="Times New Roman"/>
+                <w:sz w:val="22"/>
+                <w:szCs w:val="22"/>
+              </w:rPr>
+              <w:t>Random</w:t>
+            </w:r>
+            <w:r>
+              <w:rPr>
+                <w:rFonts w:ascii="Times New Roman" w:hAnsi="Times New Roman" w:cs="Times New Roman"/>
+                <w:sz w:val="22"/>
+                <w:szCs w:val="22"/>
+              </w:rPr>
+              <w:t xml:space="preserve"> Forest</w:t>
+            </w:r>
+          </w:p>
+        </w:tc>
+        <w:tc>
+          <w:tcPr>
+            <w:tcW w:w="3060" w:type="dxa"/>
+            <w:tcBorders>
+              <w:top w:val="nil"/>
+              <w:left w:val="nil"/>
+              <w:bottom w:val="single" w:sz="4" w:space="0" w:color="auto"/>
+              <w:right w:val="nil"/>
+            </w:tcBorders>
+            <w:vAlign w:val="center"/>
+          </w:tcPr>
+          <w:p>
+            <w:pPr>
+              <w:contextualSpacing/>
+              <w:jc w:val="center"/>
+              <w:rPr>
+                <w:rFonts w:ascii="Times New Roman" w:hAnsi="Times New Roman" w:cs="Times New Roman"/>
+                <w:sz w:val="22"/>
+                <w:szCs w:val="22"/>
+              </w:rPr>
+            </w:pPr>
+            <w:r>
+              <w:rPr>
+                <w:rFonts w:ascii="Times New Roman" w:hAnsi="Times New Roman" w:cs="Times New Roman"/>
+                <w:sz w:val="22"/>
+                <w:szCs w:val="22"/>
+              </w:rPr>
+              <w:t>Naïve (previous month value)</w:t>
+            </w:r>
+          </w:p>
+        </w:tc>
+        <w:tc>
+          <w:tcPr>
+            <w:tcW w:w="270" w:type="dxa"/>
+            <w:tcBorders>
+              <w:top w:val="nil"/>
+              <w:left w:val="nil"/>
+              <w:bottom w:val="nil"/>
+              <w:right w:val="nil"/>
+            </w:tcBorders>
+          </w:tcPr>
+          <w:p>
+            <w:pPr>
+              <w:contextualSpacing/>
+              <w:jc w:val="center"/>
+              <w:rPr>
+                <w:rFonts w:ascii="Times New Roman" w:hAnsi="Times New Roman" w:cs="Times New Roman"/>
+                <w:sz w:val="22"/>
+                <w:szCs w:val="22"/>
+              </w:rPr>
+            </w:pPr>
+          </w:p>
+        </w:tc>
+      </w:tr>
+      <w:tr>
+        <w:trPr>
+          <w:jc w:val="center"/>
+        </w:trPr>
+        <w:tc>
+          <w:tcPr>
+            <w:tcW w:w="270" w:type="dxa"/>
+            <w:tcBorders>
+              <w:top w:val="nil"/>
+              <w:left w:val="nil"/>
+              <w:bottom w:val="single" w:sz="18" w:space="0" w:color="auto"/>
+              <w:right w:val="nil"/>
+            </w:tcBorders>
+          </w:tcPr>
+          <w:p>
+            <w:pPr>
+              <w:contextualSpacing/>
+              <w:jc w:val="both"/>
+              <w:rPr>
+                <w:rFonts w:ascii="Times New Roman" w:hAnsi="Times New Roman" w:cs="Times New Roman"/>
+                <w:sz w:val="22"/>
+                <w:szCs w:val="22"/>
+              </w:rPr>
+            </w:pPr>
+          </w:p>
+        </w:tc>
+        <w:tc>
+          <w:tcPr>
+            <w:tcW w:w="2520" w:type="dxa"/>
+            <w:tcBorders>
+              <w:top w:val="single" w:sz="4" w:space="0" w:color="auto"/>
+              <w:left w:val="nil"/>
+              <w:bottom w:val="single" w:sz="18" w:space="0" w:color="auto"/>
+              <w:right w:val="nil"/>
+            </w:tcBorders>
+            <w:vAlign w:val="center"/>
+          </w:tcPr>
+          <w:p>
+            <w:pPr>
+              <w:contextualSpacing/>
+              <w:jc w:val="center"/>
+              <w:rPr>
+                <w:rFonts w:ascii="Times New Roman" w:hAnsi="Times New Roman" w:cs="Times New Roman"/>
+                <w:sz w:val="22"/>
+                <w:szCs w:val="22"/>
+              </w:rPr>
+            </w:pPr>
+            <w:r>
+              <w:rPr>
+                <w:rFonts w:ascii="Times New Roman" w:hAnsi="Times New Roman" w:cs="Times New Roman"/>
+                <w:sz w:val="22"/>
+                <w:szCs w:val="22"/>
+              </w:rPr>
+              <w:t>0.002716793</w:t>
+            </w:r>
+          </w:p>
+        </w:tc>
+        <w:tc>
+          <w:tcPr>
+            <w:tcW w:w="2790" w:type="dxa"/>
+            <w:tcBorders>
+              <w:top w:val="single" w:sz="4" w:space="0" w:color="auto"/>
+              <w:left w:val="nil"/>
+              <w:bottom w:val="single" w:sz="18" w:space="0" w:color="auto"/>
+              <w:right w:val="nil"/>
+            </w:tcBorders>
+            <w:vAlign w:val="center"/>
+          </w:tcPr>
+          <w:p>
+            <w:pPr>
+              <w:contextualSpacing/>
+              <w:jc w:val="center"/>
+              <w:rPr>
+                <w:rFonts w:ascii="Times New Roman" w:hAnsi="Times New Roman" w:cs="Times New Roman"/>
+                <w:sz w:val="22"/>
+                <w:szCs w:val="22"/>
+              </w:rPr>
+            </w:pPr>
+            <w:r>
+              <w:rPr>
+                <w:rFonts w:ascii="Times New Roman" w:hAnsi="Times New Roman" w:cs="Times New Roman"/>
+                <w:sz w:val="22"/>
+                <w:szCs w:val="22"/>
+              </w:rPr>
+              <w:t>0.002662886</w:t>
+            </w:r>
+          </w:p>
+        </w:tc>
+        <w:tc>
+          <w:tcPr>
+            <w:tcW w:w="3060" w:type="dxa"/>
+            <w:tcBorders>
+              <w:top w:val="single" w:sz="4" w:space="0" w:color="auto"/>
+              <w:left w:val="nil"/>
+              <w:bottom w:val="single" w:sz="18" w:space="0" w:color="auto"/>
+              <w:right w:val="nil"/>
+            </w:tcBorders>
+            <w:vAlign w:val="center"/>
+          </w:tcPr>
+          <w:p>
+            <w:pPr>
+              <w:contextualSpacing/>
+              <w:jc w:val="center"/>
+              <w:rPr>
+                <w:rFonts w:ascii="Times New Roman" w:hAnsi="Times New Roman" w:cs="Times New Roman"/>
+                <w:sz w:val="22"/>
+                <w:szCs w:val="22"/>
+              </w:rPr>
+            </w:pPr>
+            <w:r>
+              <w:rPr>
+                <w:rFonts w:ascii="Times New Roman" w:hAnsi="Times New Roman" w:cs="Times New Roman"/>
+                <w:sz w:val="22"/>
+                <w:szCs w:val="22"/>
+              </w:rPr>
+              <w:t>0.003088432</w:t>
+            </w:r>
+          </w:p>
+        </w:tc>
+        <w:tc>
+          <w:tcPr>
+            <w:tcW w:w="270" w:type="dxa"/>
+            <w:tcBorders>
+              <w:top w:val="nil"/>
+              <w:left w:val="nil"/>
+              <w:bottom w:val="single" w:sz="18" w:space="0" w:color="auto"/>
+              <w:right w:val="nil"/>
+            </w:tcBorders>
+          </w:tcPr>
+          <w:p>
+            <w:pPr>
+              <w:contextualSpacing/>
+              <w:jc w:val="center"/>
+              <w:rPr>
+                <w:rFonts w:ascii="Times New Roman" w:hAnsi="Times New Roman" w:cs="Times New Roman"/>
+                <w:sz w:val="22"/>
+                <w:szCs w:val="22"/>
+              </w:rPr>
+            </w:pPr>
+          </w:p>
+        </w:tc>
+      </w:tr>
+    </w:tbl>
+    <w:p>
+      <w:pPr>
+        <w:jc w:val="both"/>
+        <w:rPr>
+          <w:rFonts w:ascii="Times New Roman" w:hAnsi="Times New Roman" w:cs="Times New Roman"/>
+          <w:sz w:val="22"/>
+          <w:szCs w:val="22"/>
+        </w:rPr>
+      </w:pPr>
+    </w:p>
+    <w:p>
+      <w:pPr>
+        <w:jc w:val="both"/>
+        <w:rPr>
+          <w:rFonts w:ascii="Times New Roman" w:hAnsi="Times New Roman" w:cs="Times New Roman"/>
+          <w:sz w:val="22"/>
+          <w:szCs w:val="22"/>
+        </w:rPr>
+      </w:pPr>
+      <w:r>
+        <w:rPr>
+          <w:rFonts w:ascii="Times New Roman" w:hAnsi="Times New Roman" w:cs="Times New Roman"/>
+          <w:sz w:val="22"/>
+          <w:szCs w:val="22"/>
+        </w:rPr>
+        <w:tab/>
+        <w:t>The results are graphed below.</w:t>
+      </w:r>
+    </w:p>
+    <w:p>
+      <w:pPr>
+        <w:jc w:val="both"/>
+        <w:rPr>
+          <w:rFonts w:ascii="Times New Roman" w:hAnsi="Times New Roman" w:cs="Times New Roman"/>
+          <w:sz w:val="22"/>
+          <w:szCs w:val="22"/>
+        </w:rPr>
+      </w:pPr>
+    </w:p>
+    <w:p>
+      <w:pPr>
+        <w:jc w:val="both"/>
+        <w:rPr>
+          <w:rFonts w:ascii="Times New Roman" w:hAnsi="Times New Roman" w:cs="Times New Roman"/>
+          <w:sz w:val="22"/>
+          <w:szCs w:val="22"/>
+        </w:rPr>
+      </w:pPr>
+    </w:p>
+    <w:p>
+      <w:pPr>
+        <w:ind w:firstLine="720"/>
+        <w:jc w:val="both"/>
+        <w:rPr>
+          <w:rFonts w:ascii="Times New Roman" w:hAnsi="Times New Roman" w:cs="Times New Roman"/>
+          <w:i/>
+          <w:iCs/>
+          <w:sz w:val="22"/>
+          <w:szCs w:val="22"/>
+        </w:rPr>
+      </w:pPr>
+    </w:p>
+    <w:p>
+      <w:pPr>
         <w:pStyle w:val="ListParagraph"/>
         <w:numPr>
           <w:ilvl w:val="1"/>
@@ -10691,7 +11702,6 @@
           <w:sz w:val="22"/>
           <w:szCs w:val="22"/>
         </w:rPr>
-        <w:lastRenderedPageBreak/>
         <w:t>Implications: Which variables are used? How often are trees split? What does it say about the economy that this model is successful?</w:t>
       </w:r>
     </w:p>
@@ -11132,6 +12142,7 @@
           <w:sz w:val="22"/>
           <w:szCs w:val="22"/>
         </w:rPr>
+        <w:lastRenderedPageBreak/>
         <w:t>Board of Governors of the Federal Reserve System (US), 3-Month Treasury Bill: Secondary Market Rate [TB3MS], retrieved from FRED, Federal Reserve Bank of St. Louis; https://fred.stlouisfed.org/series/TB3MS, September 10, 2020.</w:t>
       </w:r>
     </w:p>
@@ -11151,7 +12162,25 @@
           <w:sz w:val="22"/>
           <w:szCs w:val="22"/>
         </w:rPr>
-        <w:t>“Coding Random Forests in 100 Lines of Code.” Statworx. June 5, 2019. Accessed October 9, 2020. https://www.statworx.com/blog/coding-random-forests-in-100-lines-of-code/.</w:t>
+        <w:t xml:space="preserve">“Coding Random Forests in 100 Lines of Code.” </w:t>
+      </w:r>
+      <w:proofErr w:type="spellStart"/>
+      <w:r>
+        <w:rPr>
+          <w:rFonts w:ascii="Times New Roman" w:eastAsia="Times New Roman" w:hAnsi="Times New Roman" w:cs="Times New Roman"/>
+          <w:sz w:val="22"/>
+          <w:szCs w:val="22"/>
+        </w:rPr>
+        <w:t>Statworx</w:t>
+      </w:r>
+      <w:proofErr w:type="spellEnd"/>
+      <w:r>
+        <w:rPr>
+          <w:rFonts w:ascii="Times New Roman" w:eastAsia="Times New Roman" w:hAnsi="Times New Roman" w:cs="Times New Roman"/>
+          <w:sz w:val="22"/>
+          <w:szCs w:val="22"/>
+        </w:rPr>
+        <w:t>. June 5, 2019. Accessed October 9, 2020. https://www.statworx.com/blog/coding-random-forests-in-100-lines-of-code/.</w:t>
       </w:r>
     </w:p>
     <w:p>
@@ -11170,7 +12199,25 @@
           <w:sz w:val="22"/>
           <w:szCs w:val="22"/>
         </w:rPr>
-        <w:t>“Coding Regression Trees in 150 Lines of Code.” Statworx. November 9, 2018. Accessed October 9, 2020. https://www.statworx.com/blog/coding-regression-trees-in-150-lines-of-code.</w:t>
+        <w:t xml:space="preserve">“Coding Regression Trees in 150 Lines of Code.” </w:t>
+      </w:r>
+      <w:proofErr w:type="spellStart"/>
+      <w:r>
+        <w:rPr>
+          <w:rFonts w:ascii="Times New Roman" w:eastAsia="Times New Roman" w:hAnsi="Times New Roman" w:cs="Times New Roman"/>
+          <w:sz w:val="22"/>
+          <w:szCs w:val="22"/>
+        </w:rPr>
+        <w:t>Statworx</w:t>
+      </w:r>
+      <w:proofErr w:type="spellEnd"/>
+      <w:r>
+        <w:rPr>
+          <w:rFonts w:ascii="Times New Roman" w:eastAsia="Times New Roman" w:hAnsi="Times New Roman" w:cs="Times New Roman"/>
+          <w:sz w:val="22"/>
+          <w:szCs w:val="22"/>
+        </w:rPr>
+        <w:t>. November 9, 2018. Accessed October 9, 2020. https://www.statworx.com/blog/coding-regression-trees-in-150-lines-of-code.</w:t>
       </w:r>
     </w:p>
     <w:p>
@@ -11211,7 +12258,25 @@
           <w:sz w:val="22"/>
           <w:szCs w:val="22"/>
         </w:rPr>
-        <w:t>“Package ‘randomForest’.” CRAN. March 25, 2018. Accessed October 9, 2020. https://cran.r-project.org/web/packages/randomForest/randomForest.pdf.</w:t>
+        <w:t>“Package ‘</w:t>
+      </w:r>
+      <w:proofErr w:type="spellStart"/>
+      <w:r>
+        <w:rPr>
+          <w:rFonts w:ascii="Times New Roman" w:eastAsia="Times New Roman" w:hAnsi="Times New Roman" w:cs="Times New Roman"/>
+          <w:sz w:val="22"/>
+          <w:szCs w:val="22"/>
+        </w:rPr>
+        <w:t>randomForest</w:t>
+      </w:r>
+      <w:proofErr w:type="spellEnd"/>
+      <w:r>
+        <w:rPr>
+          <w:rFonts w:ascii="Times New Roman" w:eastAsia="Times New Roman" w:hAnsi="Times New Roman" w:cs="Times New Roman"/>
+          <w:sz w:val="22"/>
+          <w:szCs w:val="22"/>
+        </w:rPr>
+        <w:t>’.” CRAN. March 25, 2018. Accessed October 9, 2020. https://cran.r-project.org/web/packages/randomForest/randomForest.pdf.</w:t>
       </w:r>
     </w:p>
     <w:p>
@@ -11230,8 +12295,25 @@
           <w:sz w:val="22"/>
           <w:szCs w:val="22"/>
         </w:rPr>
-        <w:lastRenderedPageBreak/>
-        <w:t>Tin Kam Ho, "Random decision forests," Proceedings of 3rd International Conference on Document Analysis and Recognition, Montreal, Quebec, Canada, 1995, pp. 278-282 vol.1, doi: 10.1109/ICDAR.1995.598994.</w:t>
+        <w:t xml:space="preserve">Tin Kam Ho, "Random decision forests," Proceedings of 3rd International Conference on Document Analysis and Recognition, Montreal, Quebec, Canada, 1995, pp. 278-282 vol.1, </w:t>
+      </w:r>
+      <w:proofErr w:type="spellStart"/>
+      <w:r>
+        <w:rPr>
+          <w:rFonts w:ascii="Times New Roman" w:hAnsi="Times New Roman" w:cs="Times New Roman"/>
+          <w:sz w:val="22"/>
+          <w:szCs w:val="22"/>
+        </w:rPr>
+        <w:t>doi</w:t>
+      </w:r>
+      <w:proofErr w:type="spellEnd"/>
+      <w:r>
+        <w:rPr>
+          <w:rFonts w:ascii="Times New Roman" w:hAnsi="Times New Roman" w:cs="Times New Roman"/>
+          <w:sz w:val="22"/>
+          <w:szCs w:val="22"/>
+        </w:rPr>
+        <w:t>: 10.1109/ICDAR.1995.598994.</w:t>
       </w:r>
     </w:p>
     <w:p>
@@ -11609,13 +12691,23 @@
         </w:rPr>
         <w:t xml:space="preserve">Optimizing the objective function. </w:t>
       </w:r>
-      <w:r>
-        <w:rPr>
-          <w:rFonts w:ascii="Times New Roman" w:hAnsi="Times New Roman" w:cs="Times New Roman"/>
-          <w:sz w:val="22"/>
-          <w:szCs w:val="22"/>
-        </w:rPr>
-        <w:t xml:space="preserve">Thus in a dataset with a dependent variable and ten independent variables and for a tree which ends up having 100 total nodes (both terminal and non-terminal), the objective function will be run 1,000 times. There are fifty trees in </w:t>
+      <w:proofErr w:type="gramStart"/>
+      <w:r>
+        <w:rPr>
+          <w:rFonts w:ascii="Times New Roman" w:hAnsi="Times New Roman" w:cs="Times New Roman"/>
+          <w:sz w:val="22"/>
+          <w:szCs w:val="22"/>
+        </w:rPr>
+        <w:t>Thus</w:t>
+      </w:r>
+      <w:proofErr w:type="gramEnd"/>
+      <w:r>
+        <w:rPr>
+          <w:rFonts w:ascii="Times New Roman" w:hAnsi="Times New Roman" w:cs="Times New Roman"/>
+          <w:sz w:val="22"/>
+          <w:szCs w:val="22"/>
+        </w:rPr>
+        <w:t xml:space="preserve"> in a dataset with a dependent variable and ten independent variables and for a tree which ends up having 100 total nodes (both terminal and non-terminal), the objective function will be run 1,000 times. There are fifty trees in </w:t>
       </w:r>
       <w:r>
         <w:rPr>
@@ -11631,16 +12723,7 @@
           <w:sz w:val="22"/>
           <w:szCs w:val="22"/>
         </w:rPr>
-        <w:t>forest, so even in the simplest case, the objective function will be run 50,000 times to generate a single forest. Ours is not the simplest case, however; each tree is self-</w:t>
-      </w:r>
-      <w:r>
-        <w:rPr>
-          <w:rFonts w:ascii="Times New Roman" w:hAnsi="Times New Roman" w:cs="Times New Roman"/>
-          <w:sz w:val="22"/>
-          <w:szCs w:val="22"/>
-        </w:rPr>
-        <w:lastRenderedPageBreak/>
-        <w:t>tuning, which means that each tree is run and re-run dozens of times before it enters the forest. Assume this occurs twenty-five times, and the objective function will be run 1,250,000 times to generate a single forest.</w:t>
+        <w:t>forest, so even in the simplest case, the objective function will be run 50,000 times to generate a single forest. Ours is not the simplest case, however; each tree is self-tuning, which means that each tree is run and re-run dozens of times before it enters the forest. Assume this occurs twenty-five times, and the objective function will be run 1,250,000 times to generate a single forest.</w:t>
       </w:r>
     </w:p>
     <w:p>
@@ -11950,7 +13033,16 @@
           <w:sz w:val="22"/>
           <w:szCs w:val="22"/>
         </w:rPr>
-        <w:t xml:space="preserve">Given the increased flexibility that the fractional penalty provided, this seemed like the best choice. In a regression tree, it is inevitable that some nodes will contain observations that are very similar, while others contain observations that are only somewhat similar. For example, at the very first split, when all the data is under consideration, it is possible that there really are two clearly distinct groups in the data. The first group represents about half of the data and consists of nearly identical observations. The second group, which likewise represents half of the data, is remarkable for the relative dissimilarity of its observations. Assume that the split is performed correctly, so that the two groups are situated in two different nodes. The first node may very well require no further splits. The second node, on the other hand, consists of observations which have not much in common. It was formed merely by default, the leftover result of the split which so accurately segregated the first group. Here </w:t>
+        <w:t xml:space="preserve">Given the increased flexibility that the fractional penalty provided, this seemed like the best choice. In a regression tree, it is inevitable that some nodes will contain observations that are very similar, while others contain observations that are only somewhat similar. For example, at the very first split, when all the data is under consideration, it is possible that there really are two clearly distinct groups in the data. The first group represents about half of the data and consists of nearly identical observations. The second group, which likewise represents half of the data, is remarkable for the relative dissimilarity of its observations. Assume that the split is performed correctly, so that the two groups are situated in two different nodes. The first node may very well require no further splits. The second node, on the other hand, consists of </w:t>
+      </w:r>
+      <w:r>
+        <w:rPr>
+          <w:rFonts w:ascii="Times New Roman" w:hAnsi="Times New Roman" w:cs="Times New Roman"/>
+          <w:sz w:val="22"/>
+          <w:szCs w:val="22"/>
+        </w:rPr>
+        <w:lastRenderedPageBreak/>
+        <w:t xml:space="preserve">observations which have not much in common. It was formed merely by default, the leftover result of the split which so accurately segregated the first group. Here </w:t>
       </w:r>
       <w:r>
         <w:rPr>
@@ -11996,13 +13088,23 @@
         </w:rPr>
         <w:t xml:space="preserve">I </w:t>
       </w:r>
-      <w:r>
-        <w:rPr>
-          <w:rFonts w:ascii="Times New Roman" w:hAnsi="Times New Roman" w:cs="Times New Roman"/>
-          <w:sz w:val="22"/>
-          <w:szCs w:val="22"/>
-        </w:rPr>
-        <w:t xml:space="preserve">would want those observations to be further split out, until </w:t>
+      <w:proofErr w:type="gramStart"/>
+      <w:r>
+        <w:rPr>
+          <w:rFonts w:ascii="Times New Roman" w:hAnsi="Times New Roman" w:cs="Times New Roman"/>
+          <w:sz w:val="22"/>
+          <w:szCs w:val="22"/>
+        </w:rPr>
+        <w:t>would</w:t>
+      </w:r>
+      <w:proofErr w:type="gramEnd"/>
+      <w:r>
+        <w:rPr>
+          <w:rFonts w:ascii="Times New Roman" w:hAnsi="Times New Roman" w:cs="Times New Roman"/>
+          <w:sz w:val="22"/>
+          <w:szCs w:val="22"/>
+        </w:rPr>
+        <w:t xml:space="preserve"> want those observations to be further split out, until </w:t>
       </w:r>
       <w:r>
         <w:rPr>
@@ -12058,7 +13160,6 @@
           <w:sz w:val="22"/>
           <w:szCs w:val="22"/>
         </w:rPr>
-        <w:lastRenderedPageBreak/>
         <w:t xml:space="preserve">With this in mind, </w:t>
       </w:r>
       <w:r>
@@ -12158,7 +13259,15 @@
         <w:annotationRef/>
       </w:r>
       <w:r>
-        <w:t>Check with Creal on all this.</w:t>
+        <w:t xml:space="preserve">Check with </w:t>
+      </w:r>
+      <w:proofErr w:type="spellStart"/>
+      <w:r>
+        <w:t>Creal</w:t>
+      </w:r>
+      <w:proofErr w:type="spellEnd"/>
+      <w:r>
+        <w:t xml:space="preserve"> on all this.</w:t>
       </w:r>
     </w:p>
   </w:comment>
@@ -13785,7 +14894,7 @@
 </file>
 
 <file path=customXml/itemProps1.xml><?xml version="1.0" encoding="utf-8"?>
-<ds:datastoreItem xmlns:ds="http://schemas.openxmlformats.org/officeDocument/2006/customXml" ds:itemID="{AA40AF4E-C396-5F45-BD32-797EFB2DCB80}">
+<ds:datastoreItem xmlns:ds="http://schemas.openxmlformats.org/officeDocument/2006/customXml" ds:itemID="{C219C4D4-4FD2-D243-B142-555C060AF38F}">
   <ds:schemaRefs>
     <ds:schemaRef ds:uri="http://schemas.openxmlformats.org/officeDocument/2006/bibliography"/>
   </ds:schemaRefs>

</xml_diff>

<commit_message>
Add to draft: outline
</commit_message>
<xml_diff>
--- a/docs/Thesis Draft.docx
+++ b/docs/Thesis Draft.docx
@@ -11453,6 +11453,33 @@
     </w:p>
     <w:p>
       <w:pPr>
+        <w:ind w:firstLine="720"/>
+        <w:jc w:val="both"/>
+        <w:rPr>
+          <w:rFonts w:ascii="Times New Roman" w:hAnsi="Times New Roman" w:cs="Times New Roman"/>
+          <w:sz w:val="22"/>
+          <w:szCs w:val="22"/>
+        </w:rPr>
+      </w:pPr>
+      <w:r>
+        <w:rPr>
+          <w:rFonts w:ascii="Times New Roman" w:hAnsi="Times New Roman" w:cs="Times New Roman"/>
+          <w:sz w:val="22"/>
+          <w:szCs w:val="22"/>
+        </w:rPr>
+        <w:t xml:space="preserve">Graph of feature importance. Graph of tree split frequency. </w:t>
+      </w:r>
+      <w:r>
+        <w:rPr>
+          <w:rFonts w:ascii="Times New Roman" w:hAnsi="Times New Roman" w:cs="Times New Roman"/>
+          <w:sz w:val="22"/>
+          <w:szCs w:val="22"/>
+        </w:rPr>
+        <w:t>Count of ARIMA vs. forest—how often does each perform better? Graph of distribution of forest and ARIMA RMSEs when forest is better vs. when ARIMA is better (one graph for when forest is better, another graph for when ARIMA is better, each graph has a line for forest RMSE and a line for ARIMA RMSE. These should be distributions, hopefully centered around 0).</w:t>
+      </w:r>
+    </w:p>
+    <w:p>
+      <w:pPr>
         <w:jc w:val="both"/>
         <w:rPr>
           <w:rFonts w:ascii="Times New Roman" w:hAnsi="Times New Roman" w:cs="Times New Roman"/>
@@ -11844,6 +11871,7 @@
           <w:sz w:val="22"/>
           <w:szCs w:val="22"/>
         </w:rPr>
+        <w:lastRenderedPageBreak/>
         <w:t>Board of Governors of the Federal Reserve System (US), 1-Year Treasury Bill: Secondary Market Rate [TB1YR], retrieved from FRED, Federal Reserve Bank of St. Louis; https://fred.stlouisfed.org/series/TB1YR, September 10, 2020.</w:t>
       </w:r>
     </w:p>
@@ -11888,7 +11916,6 @@
           <w:sz w:val="22"/>
           <w:szCs w:val="22"/>
         </w:rPr>
-        <w:lastRenderedPageBreak/>
         <w:t>Board of Governors of the Federal Reserve System (US), 3-Month Treasury Bill: Secondary Market Rate [TB3MS], retrieved from FRED, Federal Reserve Bank of St. Louis; https://fred.stlouisfed.org/series/TB3MS, September 10, 2020.</w:t>
       </w:r>
     </w:p>
@@ -12779,7 +12806,7 @@
           <w:sz w:val="22"/>
           <w:szCs w:val="22"/>
         </w:rPr>
-        <w:t xml:space="preserve">Given the increased flexibility that the fractional penalty provided, this seemed like the best choice. In a regression tree, it is inevitable that some nodes will contain observations that are very similar, while others contain observations that are only somewhat similar. For example, at the very first split, when all the data is under consideration, it is possible that there really are two clearly distinct groups in the data. The first group represents about half of the data and consists of nearly identical observations. The second group, which likewise represents half of the data, is remarkable for the relative dissimilarity of its observations. Assume that the split is performed correctly, so that the two groups are situated in two different nodes. The first node may very well require no further splits. The second node, on the other hand, consists of </w:t>
+        <w:t xml:space="preserve">Given the increased flexibility that the fractional penalty provided, this seemed like the best choice. In a regression tree, it is inevitable that some nodes will contain observations that are very similar, while </w:t>
       </w:r>
       <w:r>
         <w:rPr>
@@ -12788,7 +12815,7 @@
           <w:szCs w:val="22"/>
         </w:rPr>
         <w:lastRenderedPageBreak/>
-        <w:t xml:space="preserve">observations which have not much in common. It was formed merely by default, the leftover result of the split which so accurately segregated the first group. Here </w:t>
+        <w:t xml:space="preserve">others contain observations that are only somewhat similar. For example, at the very first split, when all the data is under consideration, it is possible that there really are two clearly distinct groups in the data. The first group represents about half of the data and consists of nearly identical observations. The second group, which likewise represents half of the data, is remarkable for the relative dissimilarity of its observations. Assume that the split is performed correctly, so that the two groups are situated in two different nodes. The first node may very well require no further splits. The second node, on the other hand, consists of observations which have not much in common. It was formed merely by default, the leftover result of the split which so accurately segregated the first group. Here </w:t>
       </w:r>
       <w:r>
         <w:rPr>

</xml_diff>

<commit_message>
Format graphs, think about draft
</commit_message>
<xml_diff>
--- a/docs/Thesis Draft.docx
+++ b/docs/Thesis Draft.docx
@@ -10743,7 +10743,16 @@
           <w:sz w:val="22"/>
           <w:szCs w:val="22"/>
         </w:rPr>
-        <w:t>a naïve forecast</w:t>
+        <w:t xml:space="preserve">a </w:t>
+      </w:r>
+      <w:r>
+        <w:rPr>
+          <w:rFonts w:ascii="Times New Roman" w:hAnsi="Times New Roman" w:cs="Times New Roman"/>
+          <w:sz w:val="22"/>
+          <w:szCs w:val="22"/>
+        </w:rPr>
+        <w:lastRenderedPageBreak/>
+        <w:t>naïve forecast</w:t>
       </w:r>
       <w:r>
         <w:rPr>
@@ -10753,6 +10762,25 @@
         </w:rPr>
         <w:t>.</w:t>
       </w:r>
+      <w:r>
+        <w:rPr>
+          <w:rFonts w:ascii="Times New Roman" w:hAnsi="Times New Roman" w:cs="Times New Roman"/>
+          <w:sz w:val="22"/>
+          <w:szCs w:val="22"/>
+        </w:rPr>
+        <w:t xml:space="preserve"> The customized model in Table 2 is the one that uses the random sampling technique discussed above.</w:t>
+      </w:r>
+    </w:p>
+    <w:p>
+      <w:pPr>
+        <w:ind w:firstLine="720"/>
+        <w:jc w:val="both"/>
+        <w:rPr>
+          <w:rFonts w:ascii="Times New Roman" w:hAnsi="Times New Roman" w:cs="Times New Roman"/>
+          <w:sz w:val="22"/>
+          <w:szCs w:val="22"/>
+        </w:rPr>
+      </w:pPr>
     </w:p>
     <w:tbl>
       <w:tblPr>
@@ -10799,7 +10827,6 @@
                 <w:sz w:val="22"/>
                 <w:szCs w:val="22"/>
               </w:rPr>
-              <w:lastRenderedPageBreak/>
               <w:t xml:space="preserve">TABLE </w:t>
             </w:r>
             <w:r>
@@ -11368,8 +11395,70 @@
           <w:sz w:val="22"/>
           <w:szCs w:val="22"/>
         </w:rPr>
-        <w:t>It is interesting to note that the mean of the sampled forest prediction and the non-sampled forest prediction yields an excellent forecast.</w:t>
-      </w:r>
+        <w:t xml:space="preserve">To be clear, these results are not completely replicable, due to the random nature of the forest. (In other words, the RMSE listed under the random forest entry above will not be exactly the same each time the forest is run.) </w:t>
+      </w:r>
+      <w:commentRangeStart w:id="3"/>
+      <w:r>
+        <w:rPr>
+          <w:rFonts w:ascii="Times New Roman" w:hAnsi="Times New Roman" w:cs="Times New Roman"/>
+          <w:sz w:val="22"/>
+          <w:szCs w:val="22"/>
+        </w:rPr>
+        <w:t>However, the performance will tend to center around the RMSE listed above.</w:t>
+      </w:r>
+      <w:commentRangeEnd w:id="3"/>
+      <w:r>
+        <w:rPr>
+          <w:rStyle w:val="CommentReference"/>
+        </w:rPr>
+        <w:commentReference w:id="3"/>
+      </w:r>
+    </w:p>
+    <w:p>
+      <w:pPr>
+        <w:ind w:firstLine="720"/>
+        <w:jc w:val="both"/>
+        <w:rPr>
+          <w:rFonts w:ascii="Times New Roman" w:hAnsi="Times New Roman" w:cs="Times New Roman"/>
+          <w:sz w:val="22"/>
+          <w:szCs w:val="22"/>
+        </w:rPr>
+      </w:pPr>
+      <w:r>
+        <w:rPr>
+          <w:rFonts w:ascii="Times New Roman" w:hAnsi="Times New Roman" w:cs="Times New Roman"/>
+          <w:sz w:val="22"/>
+          <w:szCs w:val="22"/>
+        </w:rPr>
+        <w:t>N</w:t>
+      </w:r>
+      <w:r>
+        <w:rPr>
+          <w:rFonts w:ascii="Times New Roman" w:hAnsi="Times New Roman" w:cs="Times New Roman"/>
+          <w:sz w:val="22"/>
+          <w:szCs w:val="22"/>
+        </w:rPr>
+        <w:t>ote that the mean of the sampled forest prediction and the non-sampled forest prediction yields an excellent forecast.</w:t>
+      </w:r>
+      <w:r>
+        <w:rPr>
+          <w:rFonts w:ascii="Times New Roman" w:hAnsi="Times New Roman" w:cs="Times New Roman"/>
+          <w:sz w:val="22"/>
+          <w:szCs w:val="22"/>
+        </w:rPr>
+        <w:t xml:space="preserve"> Not only this, but it performs better on a per-case basis as well: for the non-sampled forest, 123 out of 253 predictions are more accurate than the ARIMA model; for the sampled forest, that number rises to 124 (although the RMSE is appreciably better); but for the mean of those two predictions, the number is 135, a majority of cases. This may either be due to the fact that the mean of the two predictions reflects the performance of 100 regression trees (as opposed to 50), or it may be due to the fact that the two methods complement each other in ways I haven’t thought about.</w:t>
+      </w:r>
+    </w:p>
+    <w:p>
+      <w:pPr>
+        <w:ind w:firstLine="720"/>
+        <w:jc w:val="both"/>
+        <w:rPr>
+          <w:rFonts w:ascii="Times New Roman" w:hAnsi="Times New Roman" w:cs="Times New Roman"/>
+          <w:sz w:val="22"/>
+          <w:szCs w:val="22"/>
+        </w:rPr>
+      </w:pPr>
     </w:p>
     <w:p>
       <w:pPr>
@@ -11771,6 +11860,7 @@
           <w:sz w:val="22"/>
           <w:szCs w:val="22"/>
         </w:rPr>
+        <w:lastRenderedPageBreak/>
         <w:t>This is my conclusion. The approach is promising, and already yields a better forecast than a classical ARIMA model.</w:t>
       </w:r>
     </w:p>
@@ -11871,7 +11961,6 @@
           <w:sz w:val="22"/>
           <w:szCs w:val="22"/>
         </w:rPr>
-        <w:lastRenderedPageBreak/>
         <w:t>Board of Governors of the Federal Reserve System (US), 1-Year Treasury Bill: Secondary Market Rate [TB1YR], retrieved from FRED, Federal Reserve Bank of St. Louis; https://fred.stlouisfed.org/series/TB1YR, September 10, 2020.</w:t>
       </w:r>
     </w:p>
@@ -12193,6 +12282,7 @@
           <w:sz w:val="22"/>
           <w:szCs w:val="22"/>
         </w:rPr>
+        <w:lastRenderedPageBreak/>
         <w:t>U.S. Congressional Budget Office, Natural Rate of Unemployment (Long-Term) [NROU], retrieved from FRED, Federal Reserve Bank of St. Louis; https://fred.stlouisfed.org/series/NROU, September 10, 2020.</w:t>
       </w:r>
     </w:p>
@@ -12648,7 +12738,16 @@
           <w:sz w:val="22"/>
           <w:szCs w:val="22"/>
         </w:rPr>
-        <w:t xml:space="preserve">can simply update the previous SSE. </w:t>
+        <w:t xml:space="preserve">can </w:t>
+      </w:r>
+      <w:r>
+        <w:rPr>
+          <w:rFonts w:ascii="Times New Roman" w:hAnsi="Times New Roman" w:cs="Times New Roman"/>
+          <w:sz w:val="22"/>
+          <w:szCs w:val="22"/>
+        </w:rPr>
+        <w:lastRenderedPageBreak/>
+        <w:t xml:space="preserve">simply update the previous SSE. </w:t>
       </w:r>
       <w:r>
         <w:rPr>
@@ -12806,16 +12905,7 @@
           <w:sz w:val="22"/>
           <w:szCs w:val="22"/>
         </w:rPr>
-        <w:t xml:space="preserve">Given the increased flexibility that the fractional penalty provided, this seemed like the best choice. In a regression tree, it is inevitable that some nodes will contain observations that are very similar, while </w:t>
-      </w:r>
-      <w:r>
-        <w:rPr>
-          <w:rFonts w:ascii="Times New Roman" w:hAnsi="Times New Roman" w:cs="Times New Roman"/>
-          <w:sz w:val="22"/>
-          <w:szCs w:val="22"/>
-        </w:rPr>
-        <w:lastRenderedPageBreak/>
-        <w:t xml:space="preserve">others contain observations that are only somewhat similar. For example, at the very first split, when all the data is under consideration, it is possible that there really are two clearly distinct groups in the data. The first group represents about half of the data and consists of nearly identical observations. The second group, which likewise represents half of the data, is remarkable for the relative dissimilarity of its observations. Assume that the split is performed correctly, so that the two groups are situated in two different nodes. The first node may very well require no further splits. The second node, on the other hand, consists of observations which have not much in common. It was formed merely by default, the leftover result of the split which so accurately segregated the first group. Here </w:t>
+        <w:t xml:space="preserve">Given the increased flexibility that the fractional penalty provided, this seemed like the best choice. In a regression tree, it is inevitable that some nodes will contain observations that are very similar, while others contain observations that are only somewhat similar. For example, at the very first split, when all the data is under consideration, it is possible that there really are two clearly distinct groups in the data. The first group represents about half of the data and consists of nearly identical observations. The second group, which likewise represents half of the data, is remarkable for the relative dissimilarity of its observations. Assume that the split is performed correctly, so that the two groups are situated in two different nodes. The first node may very well require no further splits. The second node, on the other hand, consists of observations which have not much in common. It was formed merely by default, the leftover result of the split which so accurately segregated the first group. Here </w:t>
       </w:r>
       <w:r>
         <w:rPr>
@@ -13042,6 +13132,9 @@
       <w:r>
         <w:t xml:space="preserve"> on all this.</w:t>
       </w:r>
+      <w:r>
+        <w:t xml:space="preserve"> Also, might be better in the Data section (2).</w:t>
+      </w:r>
     </w:p>
   </w:comment>
   <w:comment w:id="2" w:author="Alex Moran" w:date="2021-01-15T18:05:00Z" w:initials="AM">
@@ -13057,6 +13150,22 @@
       </w:r>
       <w:r>
         <w:t>Check back on this.</w:t>
+      </w:r>
+    </w:p>
+  </w:comment>
+  <w:comment w:id="3" w:author="Alex Moran" w:date="2021-01-26T16:26:00Z" w:initials="AM">
+    <w:p>
+      <w:pPr>
+        <w:pStyle w:val="CommentText"/>
+      </w:pPr>
+      <w:r>
+        <w:rPr>
+          <w:rStyle w:val="CommentReference"/>
+        </w:rPr>
+        <w:annotationRef/>
+      </w:r>
+      <w:r>
+        <w:t>Delve into this some more. What is the expected distribution of RMSEs from the model?</w:t>
       </w:r>
     </w:p>
   </w:comment>
@@ -13068,6 +13177,7 @@
   <w15:commentEx w15:paraId="6D4E558A" w15:done="0"/>
   <w15:commentEx w15:paraId="6073BA6B" w15:done="0"/>
   <w15:commentEx w15:paraId="69ABEBD2" w15:done="0"/>
+  <w15:commentEx w15:paraId="51AB19BE" w15:done="0"/>
 </w15:commentsEx>
 </file>
 
@@ -13076,6 +13186,7 @@
   <w16cex:commentExtensible w16cex:durableId="23AC0217" w16cex:dateUtc="2021-01-15T16:59:00Z"/>
   <w16cex:commentExtensible w16cex:durableId="23AC57DB" w16cex:dateUtc="2021-01-15T23:05:00Z"/>
   <w16cex:commentExtensible w16cex:durableId="23AC57D1" w16cex:dateUtc="2021-01-15T23:05:00Z"/>
+  <w16cex:commentExtensible w16cex:durableId="23BAC126" w16cex:dateUtc="2021-01-26T21:26:00Z"/>
 </w16cex:commentsExtensible>
 </file>
 
@@ -13084,6 +13195,7 @@
   <w16cid:commentId w16cid:paraId="6D4E558A" w16cid:durableId="23AC0217"/>
   <w16cid:commentId w16cid:paraId="6073BA6B" w16cid:durableId="23AC57DB"/>
   <w16cid:commentId w16cid:paraId="69ABEBD2" w16cid:durableId="23AC57D1"/>
+  <w16cid:commentId w16cid:paraId="51AB19BE" w16cid:durableId="23BAC126"/>
 </w16cid:commentsIds>
 </file>
 

</xml_diff>

<commit_message>
Explore mean vs improved forest
</commit_message>
<xml_diff>
--- a/docs/Thesis Draft.docx
+++ b/docs/Thesis Draft.docx
@@ -6128,10 +6128,14 @@
       </w:tblPr>
       <w:tblGrid>
         <w:gridCol w:w="1615"/>
-        <w:gridCol w:w="1756"/>
-        <w:gridCol w:w="1756"/>
-        <w:gridCol w:w="1756"/>
-        <w:gridCol w:w="1757"/>
+        <w:gridCol w:w="113"/>
+        <w:gridCol w:w="1643"/>
+        <w:gridCol w:w="85"/>
+        <w:gridCol w:w="1671"/>
+        <w:gridCol w:w="57"/>
+        <w:gridCol w:w="1699"/>
+        <w:gridCol w:w="29"/>
+        <w:gridCol w:w="1728"/>
         <w:gridCol w:w="270"/>
       </w:tblGrid>
       <w:tr>
@@ -6142,7 +6146,7 @@
         <w:tc>
           <w:tcPr>
             <w:tcW w:w="8910" w:type="dxa"/>
-            <w:gridSpan w:val="6"/>
+            <w:gridSpan w:val="10"/>
             <w:tcBorders>
               <w:top w:val="single" w:sz="18" w:space="0" w:color="auto"/>
               <w:left w:val="nil"/>
@@ -6178,7 +6182,7 @@
         <w:tc>
           <w:tcPr>
             <w:tcW w:w="8910" w:type="dxa"/>
-            <w:gridSpan w:val="6"/>
+            <w:gridSpan w:val="10"/>
             <w:tcBorders>
               <w:top w:val="nil"/>
               <w:left w:val="nil"/>
@@ -6261,7 +6265,7 @@
         <w:tc>
           <w:tcPr>
             <w:tcW w:w="7025" w:type="dxa"/>
-            <w:gridSpan w:val="4"/>
+            <w:gridSpan w:val="8"/>
             <w:tcBorders>
               <w:top w:val="single" w:sz="4" w:space="0" w:color="auto"/>
               <w:left w:val="nil"/>
@@ -6321,85 +6325,6 @@
       </w:tr>
       <w:tr>
         <w:trPr>
-          <w:trHeight w:val="126"/>
-          <w:jc w:val="center"/>
-        </w:trPr>
-        <w:tc>
-          <w:tcPr>
-            <w:tcW w:w="1615" w:type="dxa"/>
-            <w:tcBorders>
-              <w:top w:val="nil"/>
-              <w:left w:val="nil"/>
-              <w:bottom w:val="nil"/>
-              <w:right w:val="nil"/>
-            </w:tcBorders>
-          </w:tcPr>
-          <w:p>
-            <w:pPr>
-              <w:contextualSpacing/>
-              <w:jc w:val="center"/>
-              <w:rPr>
-                <w:rFonts w:ascii="Times New Roman" w:hAnsi="Times New Roman" w:cs="Times New Roman"/>
-                <w:b/>
-                <w:bCs/>
-                <w:sz w:val="22"/>
-                <w:szCs w:val="22"/>
-              </w:rPr>
-            </w:pPr>
-          </w:p>
-        </w:tc>
-        <w:tc>
-          <w:tcPr>
-            <w:tcW w:w="7025" w:type="dxa"/>
-            <w:gridSpan w:val="4"/>
-            <w:tcBorders>
-              <w:top w:val="nil"/>
-              <w:left w:val="nil"/>
-              <w:bottom w:val="nil"/>
-              <w:right w:val="nil"/>
-            </w:tcBorders>
-          </w:tcPr>
-          <w:p>
-            <w:pPr>
-              <w:contextualSpacing/>
-              <w:jc w:val="center"/>
-              <w:rPr>
-                <w:rFonts w:ascii="Times New Roman" w:hAnsi="Times New Roman" w:cs="Times New Roman"/>
-                <w:b/>
-                <w:bCs/>
-                <w:sz w:val="22"/>
-                <w:szCs w:val="22"/>
-              </w:rPr>
-            </w:pPr>
-          </w:p>
-        </w:tc>
-        <w:tc>
-          <w:tcPr>
-            <w:tcW w:w="270" w:type="dxa"/>
-            <w:tcBorders>
-              <w:top w:val="nil"/>
-              <w:left w:val="nil"/>
-              <w:bottom w:val="nil"/>
-              <w:right w:val="nil"/>
-            </w:tcBorders>
-          </w:tcPr>
-          <w:p>
-            <w:pPr>
-              <w:contextualSpacing/>
-              <w:jc w:val="center"/>
-              <w:rPr>
-                <w:rFonts w:ascii="Times New Roman" w:hAnsi="Times New Roman" w:cs="Times New Roman"/>
-                <w:b/>
-                <w:bCs/>
-                <w:sz w:val="22"/>
-                <w:szCs w:val="22"/>
-              </w:rPr>
-            </w:pPr>
-          </w:p>
-        </w:tc>
-      </w:tr>
-      <w:tr>
-        <w:trPr>
           <w:jc w:val="center"/>
         </w:trPr>
         <w:tc>
@@ -6429,6 +6354,7 @@
         <w:tc>
           <w:tcPr>
             <w:tcW w:w="1756" w:type="dxa"/>
+            <w:gridSpan w:val="2"/>
             <w:tcBorders>
               <w:top w:val="nil"/>
               <w:left w:val="nil"/>
@@ -6460,6 +6386,7 @@
         <w:tc>
           <w:tcPr>
             <w:tcW w:w="1756" w:type="dxa"/>
+            <w:gridSpan w:val="2"/>
             <w:tcBorders>
               <w:top w:val="nil"/>
               <w:left w:val="nil"/>
@@ -6491,6 +6418,7 @@
         <w:tc>
           <w:tcPr>
             <w:tcW w:w="1756" w:type="dxa"/>
+            <w:gridSpan w:val="2"/>
             <w:tcBorders>
               <w:top w:val="nil"/>
               <w:left w:val="nil"/>
@@ -6522,6 +6450,7 @@
         <w:tc>
           <w:tcPr>
             <w:tcW w:w="1757" w:type="dxa"/>
+            <w:gridSpan w:val="2"/>
             <w:tcBorders>
               <w:top w:val="nil"/>
               <w:left w:val="nil"/>
@@ -6575,56 +6504,13 @@
       </w:tr>
       <w:tr>
         <w:trPr>
+          <w:trHeight w:val="378"/>
           <w:jc w:val="center"/>
         </w:trPr>
         <w:tc>
           <w:tcPr>
-            <w:tcW w:w="1615" w:type="dxa"/>
-            <w:tcBorders>
-              <w:top w:val="nil"/>
-              <w:left w:val="nil"/>
-              <w:bottom w:val="nil"/>
-              <w:right w:val="nil"/>
-            </w:tcBorders>
-          </w:tcPr>
-          <w:p>
-            <w:pPr>
-              <w:contextualSpacing/>
-              <w:jc w:val="both"/>
-              <w:rPr>
-                <w:rFonts w:ascii="Times New Roman" w:hAnsi="Times New Roman" w:cs="Times New Roman"/>
-                <w:sz w:val="22"/>
-                <w:szCs w:val="22"/>
-              </w:rPr>
-            </w:pPr>
-          </w:p>
-        </w:tc>
-        <w:tc>
-          <w:tcPr>
-            <w:tcW w:w="1756" w:type="dxa"/>
-            <w:tcBorders>
-              <w:top w:val="single" w:sz="4" w:space="0" w:color="auto"/>
-              <w:left w:val="nil"/>
-              <w:bottom w:val="nil"/>
-              <w:right w:val="nil"/>
-            </w:tcBorders>
-            <w:vAlign w:val="center"/>
-          </w:tcPr>
-          <w:p>
-            <w:pPr>
-              <w:contextualSpacing/>
-              <w:jc w:val="center"/>
-              <w:rPr>
-                <w:rFonts w:ascii="Times New Roman" w:hAnsi="Times New Roman" w:cs="Times New Roman"/>
-                <w:sz w:val="22"/>
-                <w:szCs w:val="22"/>
-              </w:rPr>
-            </w:pPr>
-          </w:p>
-        </w:tc>
-        <w:tc>
-          <w:tcPr>
-            <w:tcW w:w="1756" w:type="dxa"/>
+            <w:tcW w:w="1728" w:type="dxa"/>
+            <w:gridSpan w:val="2"/>
             <w:tcBorders>
               <w:top w:val="nil"/>
               <w:left w:val="nil"/>
@@ -6636,102 +6522,7 @@
           <w:p>
             <w:pPr>
               <w:contextualSpacing/>
-              <w:jc w:val="center"/>
-              <w:rPr>
-                <w:rFonts w:ascii="Times New Roman" w:hAnsi="Times New Roman" w:cs="Times New Roman"/>
-                <w:sz w:val="22"/>
-                <w:szCs w:val="22"/>
-              </w:rPr>
-            </w:pPr>
-          </w:p>
-        </w:tc>
-        <w:tc>
-          <w:tcPr>
-            <w:tcW w:w="1756" w:type="dxa"/>
-            <w:tcBorders>
-              <w:top w:val="nil"/>
-              <w:left w:val="nil"/>
-              <w:bottom w:val="nil"/>
-              <w:right w:val="nil"/>
-            </w:tcBorders>
-            <w:vAlign w:val="center"/>
-          </w:tcPr>
-          <w:p>
-            <w:pPr>
-              <w:contextualSpacing/>
-              <w:jc w:val="center"/>
-              <w:rPr>
-                <w:rFonts w:ascii="Times New Roman" w:hAnsi="Times New Roman" w:cs="Times New Roman"/>
-                <w:sz w:val="22"/>
-                <w:szCs w:val="22"/>
-              </w:rPr>
-            </w:pPr>
-          </w:p>
-        </w:tc>
-        <w:tc>
-          <w:tcPr>
-            <w:tcW w:w="1757" w:type="dxa"/>
-            <w:tcBorders>
-              <w:top w:val="nil"/>
-              <w:left w:val="nil"/>
-              <w:bottom w:val="nil"/>
-              <w:right w:val="nil"/>
-            </w:tcBorders>
-            <w:vAlign w:val="center"/>
-          </w:tcPr>
-          <w:p>
-            <w:pPr>
-              <w:contextualSpacing/>
-              <w:jc w:val="center"/>
-              <w:rPr>
-                <w:rFonts w:ascii="Times New Roman" w:hAnsi="Times New Roman" w:cs="Times New Roman"/>
-                <w:sz w:val="22"/>
-                <w:szCs w:val="22"/>
-              </w:rPr>
-            </w:pPr>
-          </w:p>
-        </w:tc>
-        <w:tc>
-          <w:tcPr>
-            <w:tcW w:w="270" w:type="dxa"/>
-            <w:tcBorders>
-              <w:top w:val="nil"/>
-              <w:left w:val="nil"/>
-              <w:bottom w:val="nil"/>
-              <w:right w:val="nil"/>
-            </w:tcBorders>
-          </w:tcPr>
-          <w:p>
-            <w:pPr>
-              <w:contextualSpacing/>
-              <w:jc w:val="center"/>
-              <w:rPr>
-                <w:rFonts w:ascii="Times New Roman" w:hAnsi="Times New Roman" w:cs="Times New Roman"/>
-                <w:sz w:val="22"/>
-                <w:szCs w:val="22"/>
-              </w:rPr>
-            </w:pPr>
-          </w:p>
-        </w:tc>
-      </w:tr>
-      <w:tr>
-        <w:trPr>
-          <w:jc w:val="center"/>
-        </w:trPr>
-        <w:tc>
-          <w:tcPr>
-            <w:tcW w:w="1615" w:type="dxa"/>
-            <w:tcBorders>
-              <w:top w:val="nil"/>
-              <w:left w:val="nil"/>
-              <w:bottom w:val="nil"/>
-              <w:right w:val="nil"/>
-            </w:tcBorders>
-          </w:tcPr>
-          <w:p>
-            <w:pPr>
-              <w:contextualSpacing/>
-              <w:jc w:val="both"/>
+              <w:jc w:val="right"/>
               <w:rPr>
                 <w:rFonts w:ascii="Times New Roman" w:hAnsi="Times New Roman" w:cs="Times New Roman"/>
                 <w:sz w:val="22"/>
@@ -6750,7 +6541,8 @@
         </w:tc>
         <w:tc>
           <w:tcPr>
-            <w:tcW w:w="1756" w:type="dxa"/>
+            <w:tcW w:w="1728" w:type="dxa"/>
+            <w:gridSpan w:val="2"/>
             <w:tcBorders>
               <w:top w:val="nil"/>
               <w:left w:val="nil"/>
@@ -6781,7 +6573,8 @@
         </w:tc>
         <w:tc>
           <w:tcPr>
-            <w:tcW w:w="1756" w:type="dxa"/>
+            <w:tcW w:w="1728" w:type="dxa"/>
+            <w:gridSpan w:val="2"/>
             <w:tcBorders>
               <w:top w:val="nil"/>
               <w:left w:val="nil"/>
@@ -6812,7 +6605,8 @@
         </w:tc>
         <w:tc>
           <w:tcPr>
-            <w:tcW w:w="1756" w:type="dxa"/>
+            <w:tcW w:w="1728" w:type="dxa"/>
+            <w:gridSpan w:val="2"/>
             <w:tcBorders>
               <w:top w:val="nil"/>
               <w:left w:val="nil"/>
@@ -6843,7 +6637,7 @@
         </w:tc>
         <w:tc>
           <w:tcPr>
-            <w:tcW w:w="1757" w:type="dxa"/>
+            <w:tcW w:w="1728" w:type="dxa"/>
             <w:tcBorders>
               <w:top w:val="nil"/>
               <w:left w:val="nil"/>
@@ -6897,33 +6691,13 @@
       </w:tr>
       <w:tr>
         <w:trPr>
+          <w:trHeight w:val="378"/>
           <w:jc w:val="center"/>
         </w:trPr>
         <w:tc>
           <w:tcPr>
-            <w:tcW w:w="1615" w:type="dxa"/>
-            <w:tcBorders>
-              <w:top w:val="nil"/>
-              <w:left w:val="nil"/>
-              <w:bottom w:val="nil"/>
-              <w:right w:val="nil"/>
-            </w:tcBorders>
-          </w:tcPr>
-          <w:p>
-            <w:pPr>
-              <w:contextualSpacing/>
-              <w:jc w:val="both"/>
-              <w:rPr>
-                <w:rFonts w:ascii="Times New Roman" w:hAnsi="Times New Roman" w:cs="Times New Roman"/>
-                <w:sz w:val="22"/>
-                <w:szCs w:val="22"/>
-              </w:rPr>
-            </w:pPr>
-          </w:p>
-        </w:tc>
-        <w:tc>
-          <w:tcPr>
-            <w:tcW w:w="1756" w:type="dxa"/>
+            <w:tcW w:w="1728" w:type="dxa"/>
+            <w:gridSpan w:val="2"/>
             <w:tcBorders>
               <w:top w:val="nil"/>
               <w:left w:val="nil"/>
@@ -6935,125 +6709,7 @@
           <w:p>
             <w:pPr>
               <w:contextualSpacing/>
-              <w:jc w:val="center"/>
-              <w:rPr>
-                <w:rFonts w:ascii="Times New Roman" w:hAnsi="Times New Roman" w:cs="Times New Roman"/>
-                <w:sz w:val="22"/>
-                <w:szCs w:val="22"/>
-              </w:rPr>
-            </w:pPr>
-          </w:p>
-        </w:tc>
-        <w:tc>
-          <w:tcPr>
-            <w:tcW w:w="1756" w:type="dxa"/>
-            <w:tcBorders>
-              <w:top w:val="nil"/>
-              <w:left w:val="nil"/>
-              <w:bottom w:val="nil"/>
-              <w:right w:val="nil"/>
-            </w:tcBorders>
-            <w:vAlign w:val="center"/>
-          </w:tcPr>
-          <w:p>
-            <w:pPr>
-              <w:contextualSpacing/>
-              <w:jc w:val="center"/>
-              <w:rPr>
-                <w:rFonts w:ascii="Times New Roman" w:hAnsi="Times New Roman" w:cs="Times New Roman"/>
-                <w:sz w:val="22"/>
-                <w:szCs w:val="22"/>
-              </w:rPr>
-            </w:pPr>
-          </w:p>
-        </w:tc>
-        <w:tc>
-          <w:tcPr>
-            <w:tcW w:w="1756" w:type="dxa"/>
-            <w:tcBorders>
-              <w:top w:val="nil"/>
-              <w:left w:val="nil"/>
-              <w:bottom w:val="nil"/>
-              <w:right w:val="nil"/>
-            </w:tcBorders>
-            <w:vAlign w:val="center"/>
-          </w:tcPr>
-          <w:p>
-            <w:pPr>
-              <w:contextualSpacing/>
-              <w:jc w:val="center"/>
-              <w:rPr>
-                <w:rFonts w:ascii="Times New Roman" w:hAnsi="Times New Roman" w:cs="Times New Roman"/>
-                <w:sz w:val="22"/>
-                <w:szCs w:val="22"/>
-              </w:rPr>
-            </w:pPr>
-          </w:p>
-        </w:tc>
-        <w:tc>
-          <w:tcPr>
-            <w:tcW w:w="1757" w:type="dxa"/>
-            <w:tcBorders>
-              <w:top w:val="nil"/>
-              <w:left w:val="nil"/>
-              <w:bottom w:val="nil"/>
-              <w:right w:val="nil"/>
-            </w:tcBorders>
-            <w:vAlign w:val="center"/>
-          </w:tcPr>
-          <w:p>
-            <w:pPr>
-              <w:contextualSpacing/>
-              <w:jc w:val="center"/>
-              <w:rPr>
-                <w:rFonts w:ascii="Times New Roman" w:hAnsi="Times New Roman" w:cs="Times New Roman"/>
-                <w:sz w:val="22"/>
-                <w:szCs w:val="22"/>
-              </w:rPr>
-            </w:pPr>
-          </w:p>
-        </w:tc>
-        <w:tc>
-          <w:tcPr>
-            <w:tcW w:w="270" w:type="dxa"/>
-            <w:tcBorders>
-              <w:top w:val="nil"/>
-              <w:left w:val="nil"/>
-              <w:bottom w:val="nil"/>
-              <w:right w:val="nil"/>
-            </w:tcBorders>
-          </w:tcPr>
-          <w:p>
-            <w:pPr>
-              <w:contextualSpacing/>
-              <w:jc w:val="center"/>
-              <w:rPr>
-                <w:rFonts w:ascii="Times New Roman" w:hAnsi="Times New Roman" w:cs="Times New Roman"/>
-                <w:sz w:val="22"/>
-                <w:szCs w:val="22"/>
-              </w:rPr>
-            </w:pPr>
-          </w:p>
-        </w:tc>
-      </w:tr>
-      <w:tr>
-        <w:trPr>
-          <w:jc w:val="center"/>
-        </w:trPr>
-        <w:tc>
-          <w:tcPr>
-            <w:tcW w:w="1615" w:type="dxa"/>
-            <w:tcBorders>
-              <w:top w:val="nil"/>
-              <w:left w:val="nil"/>
-              <w:bottom w:val="nil"/>
-              <w:right w:val="nil"/>
-            </w:tcBorders>
-          </w:tcPr>
-          <w:p>
-            <w:pPr>
-              <w:contextualSpacing/>
-              <w:jc w:val="both"/>
+              <w:jc w:val="right"/>
               <w:rPr>
                 <w:rFonts w:ascii="Times New Roman" w:hAnsi="Times New Roman" w:cs="Times New Roman"/>
                 <w:sz w:val="22"/>
@@ -7072,7 +6728,8 @@
         </w:tc>
         <w:tc>
           <w:tcPr>
-            <w:tcW w:w="1756" w:type="dxa"/>
+            <w:tcW w:w="1728" w:type="dxa"/>
+            <w:gridSpan w:val="2"/>
             <w:tcBorders>
               <w:top w:val="nil"/>
               <w:left w:val="nil"/>
@@ -7103,7 +6760,8 @@
         </w:tc>
         <w:tc>
           <w:tcPr>
-            <w:tcW w:w="1756" w:type="dxa"/>
+            <w:tcW w:w="1728" w:type="dxa"/>
+            <w:gridSpan w:val="2"/>
             <w:tcBorders>
               <w:top w:val="nil"/>
               <w:left w:val="nil"/>
@@ -7134,7 +6792,8 @@
         </w:tc>
         <w:tc>
           <w:tcPr>
-            <w:tcW w:w="1756" w:type="dxa"/>
+            <w:tcW w:w="1728" w:type="dxa"/>
+            <w:gridSpan w:val="2"/>
             <w:tcBorders>
               <w:top w:val="nil"/>
               <w:left w:val="nil"/>
@@ -7165,7 +6824,7 @@
         </w:tc>
         <w:tc>
           <w:tcPr>
-            <w:tcW w:w="1757" w:type="dxa"/>
+            <w:tcW w:w="1728" w:type="dxa"/>
             <w:tcBorders>
               <w:top w:val="nil"/>
               <w:left w:val="nil"/>
@@ -7219,12 +6878,13 @@
       </w:tr>
       <w:tr>
         <w:trPr>
+          <w:trHeight w:val="144"/>
           <w:jc w:val="center"/>
         </w:trPr>
         <w:tc>
           <w:tcPr>
             <w:tcW w:w="8910" w:type="dxa"/>
-            <w:gridSpan w:val="6"/>
+            <w:gridSpan w:val="10"/>
             <w:tcBorders>
               <w:top w:val="nil"/>
               <w:left w:val="nil"/>
@@ -7943,8 +7603,17 @@
           <w:sz w:val="22"/>
           <w:szCs w:val="22"/>
         </w:rPr>
+        <w:t xml:space="preserve">The theory is that the two resulting nodes are now each characterized by the AR(1) regression that best fits them; the goal is to reduce the imprecise fit of the standard ARIMA function by splitting the data into subsets that are characterized by distinct AR(1) processes, thus improving the fit within each node and </w:t>
+      </w:r>
+      <w:r>
+        <w:rPr>
+          <w:rFonts w:ascii="Times New Roman" w:hAnsi="Times New Roman" w:cs="Times New Roman"/>
+          <w:bCs/>
+          <w:sz w:val="22"/>
+          <w:szCs w:val="22"/>
+        </w:rPr>
         <w:lastRenderedPageBreak/>
-        <w:t>The theory is that the two resulting nodes are now each characterized by the AR(1) regression that best fits them; the goal is to reduce the imprecise fit of the standard ARIMA function by splitting the data into subsets that are characterized by distinct AR(1) processes, thus improving the fit within each node and therefore the fit of the tree overall. In theory, this may provide too tight a fit and result in poor predictions, but that risk is mitigated by two concerns: first, if the entire dataset truly is motivated by the same AR(1) process, then the penalty term within the tree will prevent any splits from occurring, and the tree will simply fit an AR(1) to the entire dataset. And second, I demonstrated above that, even in the case of simulated data which truly is motivated by an identical AR(1) process from beginning to end, the tree can offer a better forecast than even an optimized ARIMA model. Thus, I am not concerned about overfitting the tree to the dataset by making “too many” splits.</w:t>
+        <w:t>therefore the fit of the tree overall. In theory, this may provide too tight a fit and result in poor predictions, but that risk is mitigated by two concerns: first, if the entire dataset truly is motivated by the same AR(1) process, then the penalty term within the tree will prevent any splits from occurring, and the tree will simply fit an AR(1) to the entire dataset. And second, I demonstrated above that, even in the case of simulated data which truly is motivated by an identical AR(1) process from beginning to end, the tree can offer a better forecast than even an optimized ARIMA model. Thus, I am not concerned about overfitting the tree to the dataset by making “too many” splits.</w:t>
       </w:r>
     </w:p>
     <w:p>
@@ -8437,16 +8106,7 @@
           <w:sz w:val="22"/>
           <w:szCs w:val="22"/>
         </w:rPr>
-        <w:t xml:space="preserve"> complementary subsets. Then it would designate one of these subsets as the test </w:t>
-      </w:r>
-      <w:r>
-        <w:rPr>
-          <w:rFonts w:ascii="Times New Roman" w:hAnsi="Times New Roman" w:cs="Times New Roman"/>
-          <w:sz w:val="22"/>
-          <w:szCs w:val="22"/>
-        </w:rPr>
-        <w:lastRenderedPageBreak/>
-        <w:t xml:space="preserve">set, while the remaining </w:t>
+        <w:t xml:space="preserve"> complementary subsets. Then it would designate one of these subsets as the test set, while the remaining </w:t>
       </w:r>
       <w:r>
         <w:rPr>
@@ -8500,7 +8160,16 @@
           <w:sz w:val="22"/>
           <w:szCs w:val="22"/>
         </w:rPr>
-        <w:t xml:space="preserve">times, each time holding out a different subset as the test set. This creates a pseudo out-of-sample forecasting test for the </w:t>
+        <w:t xml:space="preserve">times, each time holding out a different subset as the test set. This creates a </w:t>
+      </w:r>
+      <w:r>
+        <w:rPr>
+          <w:rFonts w:ascii="Times New Roman" w:hAnsi="Times New Roman" w:cs="Times New Roman"/>
+          <w:sz w:val="22"/>
+          <w:szCs w:val="22"/>
+        </w:rPr>
+        <w:lastRenderedPageBreak/>
+        <w:t xml:space="preserve">pseudo out-of-sample forecasting test for the </w:t>
       </w:r>
       <w:proofErr w:type="gramStart"/>
       <w:r>
@@ -9048,34 +8717,42 @@
           <w:sz w:val="22"/>
           <w:szCs w:val="22"/>
         </w:rPr>
+        <w:t xml:space="preserve">It would be better to identify promising regions of the parameter space and to explore those more thoroughly, while spending less attention on less-promising regions. </w:t>
+      </w:r>
+      <w:r>
+        <w:rPr>
+          <w:rFonts w:ascii="Times New Roman" w:hAnsi="Times New Roman" w:cs="Times New Roman"/>
+          <w:sz w:val="22"/>
+          <w:szCs w:val="22"/>
+        </w:rPr>
+        <w:t xml:space="preserve">An initial </w:t>
+      </w:r>
+      <w:proofErr w:type="gramStart"/>
+      <w:r>
+        <w:rPr>
+          <w:rFonts w:ascii="Times New Roman" w:hAnsi="Times New Roman" w:cs="Times New Roman"/>
+          <w:sz w:val="22"/>
+          <w:szCs w:val="22"/>
+        </w:rPr>
+        <w:t>evenly-spaced</w:t>
+      </w:r>
+      <w:proofErr w:type="gramEnd"/>
+      <w:r>
+        <w:rPr>
+          <w:rFonts w:ascii="Times New Roman" w:hAnsi="Times New Roman" w:cs="Times New Roman"/>
+          <w:sz w:val="22"/>
+          <w:szCs w:val="22"/>
+        </w:rPr>
+        <w:t xml:space="preserve"> search could provide a broad topography of the parameter space, then the next search could be more closely focused on </w:t>
+      </w:r>
+      <w:r>
+        <w:rPr>
+          <w:rFonts w:ascii="Times New Roman" w:hAnsi="Times New Roman" w:cs="Times New Roman"/>
+          <w:sz w:val="22"/>
+          <w:szCs w:val="22"/>
+        </w:rPr>
         <w:lastRenderedPageBreak/>
-        <w:t xml:space="preserve">It would be better to identify promising regions of the parameter space and to explore those more thoroughly, while spending less attention on less-promising regions. </w:t>
-      </w:r>
-      <w:r>
-        <w:rPr>
-          <w:rFonts w:ascii="Times New Roman" w:hAnsi="Times New Roman" w:cs="Times New Roman"/>
-          <w:sz w:val="22"/>
-          <w:szCs w:val="22"/>
-        </w:rPr>
-        <w:t xml:space="preserve">An initial </w:t>
-      </w:r>
-      <w:proofErr w:type="gramStart"/>
-      <w:r>
-        <w:rPr>
-          <w:rFonts w:ascii="Times New Roman" w:hAnsi="Times New Roman" w:cs="Times New Roman"/>
-          <w:sz w:val="22"/>
-          <w:szCs w:val="22"/>
-        </w:rPr>
-        <w:t>evenly-spaced</w:t>
-      </w:r>
-      <w:proofErr w:type="gramEnd"/>
-      <w:r>
-        <w:rPr>
-          <w:rFonts w:ascii="Times New Roman" w:hAnsi="Times New Roman" w:cs="Times New Roman"/>
-          <w:sz w:val="22"/>
-          <w:szCs w:val="22"/>
-        </w:rPr>
-        <w:t xml:space="preserve"> search could provide a broad topography of the parameter space, then the next search could be more closely focused on the promising regions; the expected topography would then update, and a yet-more-closely focused search could take place, and so on.</w:t>
+        <w:t>the promising regions; the expected topography would then update, and a yet-more-closely focused search could take place, and so on.</w:t>
       </w:r>
     </w:p>
     <w:p>
@@ -10255,17 +9932,26 @@
           <w:sz w:val="22"/>
           <w:szCs w:val="22"/>
         </w:rPr>
+        <w:t xml:space="preserve">Thus, each tree considers slightly different data and slightly different variables. Each tree will therefore generate slightly different fits and predictions for </w:t>
+      </w:r>
+      <w:r>
+        <w:rPr>
+          <w:rFonts w:ascii="Times New Roman" w:hAnsi="Times New Roman" w:cs="Times New Roman"/>
+          <w:bCs/>
+          <w:sz w:val="22"/>
+          <w:szCs w:val="22"/>
+        </w:rPr>
+        <w:t xml:space="preserve">each observation. The forecast of the forest overall will be the mean average value of the predictions from each tree. The randomness of each tree </w:t>
+      </w:r>
+      <w:r>
+        <w:rPr>
+          <w:rFonts w:ascii="Times New Roman" w:hAnsi="Times New Roman" w:cs="Times New Roman"/>
+          <w:bCs/>
+          <w:sz w:val="22"/>
+          <w:szCs w:val="22"/>
+        </w:rPr>
         <w:lastRenderedPageBreak/>
-        <w:t xml:space="preserve">Thus, each tree considers slightly different data and slightly different variables. Each tree will therefore generate slightly different fits and predictions for </w:t>
-      </w:r>
-      <w:r>
-        <w:rPr>
-          <w:rFonts w:ascii="Times New Roman" w:hAnsi="Times New Roman" w:cs="Times New Roman"/>
-          <w:bCs/>
-          <w:sz w:val="22"/>
-          <w:szCs w:val="22"/>
-        </w:rPr>
-        <w:t>each observation. The forecast of the forest overall will be the mean average value of the predictions from each tree. The randomness of each tree mitigates the harms of misspecification and variable correlation. Taking the average of all that randomness results in a stable prediction that remains resistant to those harms.</w:t>
+        <w:t>mitigates the harms of misspecification and variable correlation. Taking the average of all that randomness results in a stable prediction that remains resistant to those harms.</w:t>
       </w:r>
     </w:p>
     <w:p>
@@ -10743,16 +10429,7 @@
           <w:sz w:val="22"/>
           <w:szCs w:val="22"/>
         </w:rPr>
-        <w:t xml:space="preserve">a </w:t>
-      </w:r>
-      <w:r>
-        <w:rPr>
-          <w:rFonts w:ascii="Times New Roman" w:hAnsi="Times New Roman" w:cs="Times New Roman"/>
-          <w:sz w:val="22"/>
-          <w:szCs w:val="22"/>
-        </w:rPr>
-        <w:lastRenderedPageBreak/>
-        <w:t>naïve forecast</w:t>
+        <w:t>a naïve forecast</w:t>
       </w:r>
       <w:r>
         <w:rPr>
@@ -10826,6 +10503,7 @@
                 <w:sz w:val="22"/>
                 <w:szCs w:val="22"/>
               </w:rPr>
+              <w:lastRenderedPageBreak/>
               <w:t xml:space="preserve">TABLE </w:t>
             </w:r>
             <w:r>
@@ -11589,7 +11267,7 @@
           <w:sz w:val="22"/>
           <w:szCs w:val="22"/>
         </w:rPr>
-        <w:t>I’ve included in this graph the mean of the forecasts of the sample- based and the non-</w:t>
+        <w:t>I’ve included in this graph the mean of the forecasts of the sample-based and the non-</w:t>
       </w:r>
       <w:proofErr w:type="gramStart"/>
       <w:r>
@@ -11607,40 +11285,7 @@
           <w:sz w:val="22"/>
           <w:szCs w:val="22"/>
         </w:rPr>
-        <w:t xml:space="preserve"> forest models. As it turns out, the mean of the two models offers the lowest RMSE of any model I tried</w:t>
-      </w:r>
-      <w:r>
-        <w:rPr>
-          <w:rFonts w:ascii="Times New Roman" w:hAnsi="Times New Roman" w:cs="Times New Roman"/>
-          <w:sz w:val="22"/>
-          <w:szCs w:val="22"/>
-        </w:rPr>
-        <w:t>. Not only this, but it performs better on a per-case basis as well: for the non-sampled forest, 123 out of 253 predictions are more accurate than the ARIMA model; for the sampled forest, that number</w:t>
-      </w:r>
-      <w:r>
-        <w:rPr>
-          <w:rFonts w:ascii="Times New Roman" w:hAnsi="Times New Roman" w:cs="Times New Roman"/>
-          <w:sz w:val="22"/>
-          <w:szCs w:val="22"/>
-        </w:rPr>
-        <w:t xml:space="preserve"> only</w:t>
-      </w:r>
-      <w:r>
-        <w:rPr>
-          <w:rFonts w:ascii="Times New Roman" w:hAnsi="Times New Roman" w:cs="Times New Roman"/>
-          <w:sz w:val="22"/>
-          <w:szCs w:val="22"/>
-        </w:rPr>
-        <w:t xml:space="preserve"> rises to 124 (although the RMSE is appreciably better); but for the mean of those two predictions, the number is 135, a majority of cases. This may either be due to the fact that the mean of the two predictions reflects the </w:t>
-      </w:r>
-      <w:r>
-        <w:rPr>
-          <w:rFonts w:ascii="Times New Roman" w:hAnsi="Times New Roman" w:cs="Times New Roman"/>
-          <w:sz w:val="22"/>
-          <w:szCs w:val="22"/>
-        </w:rPr>
-        <w:lastRenderedPageBreak/>
-        <w:t>performance of 100 regression trees (as opposed to 50), or it may be due to the fact that the two methods complement each other in ways I haven’t thought about.</w:t>
+        <w:t xml:space="preserve"> forest models. As it turns out, the mean of the two models offers the lowest RMSE of any model I tried. Not only this, but it performs better on a per-case basis as well: for the non-sampled forest, 123 out of 253 predictions are more accurate than the ARIMA model; for the sampled forest, that number only rises to 124 (although the RMSE is appreciably better); but for the mean of those two predictions, the number is 135, a majority of cases. This may either be due to the fact that the mean of the two predictions reflects the performance of 100 regression trees (as opposed to 50), or it may be due to the fact that the two methods complement each other in ways I haven’t thought about.</w:t>
       </w:r>
     </w:p>
     <w:p>
@@ -11711,6 +11356,14 @@
         </w:rPr>
         <w:t>The model seems to be fairly successful at forecasting US monthly inflation at a one-month horizon from January 1999 to January 2020. This is great news! Just as the ARIMA model’s success (as opposed to the naïve model) suggested a consideration of what made that model successful, so the success of this forest model as opposed to the ARIMA invites a discussion: what is going on in the model? What makes it so successful?</w:t>
       </w:r>
+      <w:r>
+        <w:rPr>
+          <w:rFonts w:ascii="Times New Roman" w:hAnsi="Times New Roman" w:cs="Times New Roman"/>
+          <w:sz w:val="22"/>
+          <w:szCs w:val="22"/>
+        </w:rPr>
+        <w:t xml:space="preserve"> Specifically, what makes it so successful compared to the base forest model described in Section 1?</w:t>
+      </w:r>
     </w:p>
     <w:p>
       <w:pPr>
@@ -11722,12 +11375,1053 @@
           <w:szCs w:val="22"/>
         </w:rPr>
       </w:pPr>
-      <w:r>
-        <w:rPr>
-          <w:rFonts w:ascii="Times New Roman" w:hAnsi="Times New Roman" w:cs="Times New Roman"/>
-          <w:sz w:val="22"/>
-          <w:szCs w:val="22"/>
-        </w:rPr>
+    </w:p>
+    <w:p>
+      <w:pPr>
+        <w:ind w:firstLine="720"/>
+        <w:jc w:val="both"/>
+        <w:rPr>
+          <w:rFonts w:ascii="Times New Roman" w:hAnsi="Times New Roman" w:cs="Times New Roman"/>
+          <w:sz w:val="22"/>
+          <w:szCs w:val="22"/>
+        </w:rPr>
+      </w:pPr>
+    </w:p>
+    <w:tbl>
+      <w:tblPr>
+        <w:tblStyle w:val="TableGrid"/>
+        <w:tblW w:w="8901" w:type="dxa"/>
+        <w:jc w:val="center"/>
+        <w:tblBorders>
+          <w:insideH w:val="none" w:sz="0" w:space="0" w:color="auto"/>
+          <w:insideV w:val="none" w:sz="0" w:space="0" w:color="auto"/>
+        </w:tblBorders>
+        <w:tblLook w:val="04A0" w:firstRow="1" w:lastRow="0" w:firstColumn="1" w:lastColumn="0" w:noHBand="0" w:noVBand="1"/>
+      </w:tblPr>
+      <w:tblGrid>
+        <w:gridCol w:w="3240"/>
+        <w:gridCol w:w="1845"/>
+        <w:gridCol w:w="1845"/>
+        <w:gridCol w:w="1705"/>
+        <w:gridCol w:w="266"/>
+      </w:tblGrid>
+      <w:tr>
+        <w:trPr>
+          <w:trHeight w:val="314"/>
+          <w:jc w:val="center"/>
+        </w:trPr>
+        <w:tc>
+          <w:tcPr>
+            <w:tcW w:w="8901" w:type="dxa"/>
+            <w:gridSpan w:val="5"/>
+            <w:tcBorders>
+              <w:top w:val="single" w:sz="18" w:space="0" w:color="auto"/>
+              <w:left w:val="nil"/>
+              <w:right w:val="nil"/>
+            </w:tcBorders>
+          </w:tcPr>
+          <w:p>
+            <w:pPr>
+              <w:contextualSpacing/>
+              <w:rPr>
+                <w:rFonts w:ascii="Times New Roman" w:hAnsi="Times New Roman" w:cs="Times New Roman"/>
+                <w:sz w:val="22"/>
+                <w:szCs w:val="22"/>
+              </w:rPr>
+            </w:pPr>
+            <w:r>
+              <w:rPr>
+                <w:rFonts w:ascii="Times New Roman" w:hAnsi="Times New Roman" w:cs="Times New Roman"/>
+                <w:sz w:val="22"/>
+                <w:szCs w:val="22"/>
+              </w:rPr>
+              <w:t xml:space="preserve">TABLE </w:t>
+            </w:r>
+            <w:r>
+              <w:rPr>
+                <w:rFonts w:ascii="Times New Roman" w:hAnsi="Times New Roman" w:cs="Times New Roman"/>
+                <w:sz w:val="22"/>
+                <w:szCs w:val="22"/>
+              </w:rPr>
+              <w:t>3</w:t>
+            </w:r>
+          </w:p>
+        </w:tc>
+      </w:tr>
+      <w:tr>
+        <w:trPr>
+          <w:trHeight w:val="270"/>
+          <w:jc w:val="center"/>
+        </w:trPr>
+        <w:tc>
+          <w:tcPr>
+            <w:tcW w:w="8901" w:type="dxa"/>
+            <w:gridSpan w:val="5"/>
+            <w:tcBorders>
+              <w:left w:val="nil"/>
+              <w:right w:val="nil"/>
+            </w:tcBorders>
+          </w:tcPr>
+          <w:p>
+            <w:pPr>
+              <w:contextualSpacing/>
+              <w:rPr>
+                <w:rFonts w:ascii="Times New Roman" w:hAnsi="Times New Roman" w:cs="Times New Roman"/>
+                <w:sz w:val="22"/>
+                <w:szCs w:val="22"/>
+              </w:rPr>
+            </w:pPr>
+            <w:r>
+              <w:rPr>
+                <w:rFonts w:ascii="Times New Roman" w:hAnsi="Times New Roman" w:cs="Times New Roman"/>
+                <w:bCs/>
+                <w:smallCaps/>
+                <w:sz w:val="22"/>
+                <w:szCs w:val="22"/>
+              </w:rPr>
+              <w:t xml:space="preserve">Comparing base forest to time-series forest </w:t>
+            </w:r>
+          </w:p>
+        </w:tc>
+      </w:tr>
+      <w:tr>
+        <w:trPr>
+          <w:trHeight w:val="341"/>
+          <w:jc w:val="center"/>
+        </w:trPr>
+        <w:tc>
+          <w:tcPr>
+            <w:tcW w:w="3240" w:type="dxa"/>
+            <w:tcBorders>
+              <w:top w:val="single" w:sz="4" w:space="0" w:color="auto"/>
+              <w:left w:val="nil"/>
+            </w:tcBorders>
+          </w:tcPr>
+          <w:p>
+            <w:pPr>
+              <w:contextualSpacing/>
+              <w:jc w:val="center"/>
+              <w:rPr>
+                <w:rFonts w:ascii="Times New Roman" w:hAnsi="Times New Roman" w:cs="Times New Roman"/>
+                <w:b/>
+                <w:bCs/>
+                <w:sz w:val="22"/>
+                <w:szCs w:val="22"/>
+              </w:rPr>
+            </w:pPr>
+          </w:p>
+        </w:tc>
+        <w:tc>
+          <w:tcPr>
+            <w:tcW w:w="3690" w:type="dxa"/>
+            <w:gridSpan w:val="2"/>
+            <w:tcBorders>
+              <w:top w:val="single" w:sz="4" w:space="0" w:color="auto"/>
+            </w:tcBorders>
+            <w:vAlign w:val="center"/>
+          </w:tcPr>
+          <w:p>
+            <w:pPr>
+              <w:contextualSpacing/>
+              <w:jc w:val="center"/>
+              <w:rPr>
+                <w:rFonts w:ascii="Times New Roman" w:hAnsi="Times New Roman" w:cs="Times New Roman"/>
+                <w:b/>
+                <w:bCs/>
+                <w:sz w:val="22"/>
+                <w:szCs w:val="22"/>
+              </w:rPr>
+            </w:pPr>
+            <w:r>
+              <w:rPr>
+                <w:rFonts w:ascii="Times New Roman" w:hAnsi="Times New Roman" w:cs="Times New Roman"/>
+                <w:b/>
+                <w:bCs/>
+                <w:sz w:val="22"/>
+                <w:szCs w:val="22"/>
+              </w:rPr>
+              <w:t>Model Type</w:t>
+            </w:r>
+          </w:p>
+        </w:tc>
+        <w:tc>
+          <w:tcPr>
+            <w:tcW w:w="1705" w:type="dxa"/>
+            <w:tcBorders>
+              <w:top w:val="single" w:sz="4" w:space="0" w:color="auto"/>
+            </w:tcBorders>
+            <w:vAlign w:val="center"/>
+          </w:tcPr>
+          <w:p>
+            <w:pPr>
+              <w:contextualSpacing/>
+              <w:jc w:val="center"/>
+              <w:rPr>
+                <w:rFonts w:ascii="Times New Roman" w:hAnsi="Times New Roman" w:cs="Times New Roman"/>
+                <w:b/>
+                <w:bCs/>
+                <w:sz w:val="22"/>
+                <w:szCs w:val="22"/>
+              </w:rPr>
+            </w:pPr>
+            <w:r>
+              <w:rPr>
+                <w:rFonts w:ascii="Times New Roman" w:hAnsi="Times New Roman" w:cs="Times New Roman"/>
+                <w:b/>
+                <w:bCs/>
+                <w:sz w:val="22"/>
+                <w:szCs w:val="22"/>
+              </w:rPr>
+              <w:t>Improvement</w:t>
+            </w:r>
+          </w:p>
+        </w:tc>
+        <w:tc>
+          <w:tcPr>
+            <w:tcW w:w="266" w:type="dxa"/>
+            <w:tcBorders>
+              <w:top w:val="single" w:sz="4" w:space="0" w:color="auto"/>
+              <w:right w:val="nil"/>
+            </w:tcBorders>
+          </w:tcPr>
+          <w:p>
+            <w:pPr>
+              <w:contextualSpacing/>
+              <w:jc w:val="center"/>
+              <w:rPr>
+                <w:rFonts w:ascii="Times New Roman" w:hAnsi="Times New Roman" w:cs="Times New Roman"/>
+                <w:b/>
+                <w:bCs/>
+                <w:sz w:val="22"/>
+                <w:szCs w:val="22"/>
+              </w:rPr>
+            </w:pPr>
+          </w:p>
+        </w:tc>
+      </w:tr>
+      <w:tr>
+        <w:trPr>
+          <w:jc w:val="center"/>
+        </w:trPr>
+        <w:tc>
+          <w:tcPr>
+            <w:tcW w:w="3240" w:type="dxa"/>
+            <w:tcBorders>
+              <w:left w:val="nil"/>
+            </w:tcBorders>
+          </w:tcPr>
+          <w:p>
+            <w:pPr>
+              <w:contextualSpacing/>
+              <w:jc w:val="both"/>
+              <w:rPr>
+                <w:rFonts w:ascii="Times New Roman" w:hAnsi="Times New Roman" w:cs="Times New Roman"/>
+                <w:b/>
+                <w:bCs/>
+                <w:sz w:val="22"/>
+                <w:szCs w:val="22"/>
+              </w:rPr>
+            </w:pPr>
+          </w:p>
+        </w:tc>
+        <w:tc>
+          <w:tcPr>
+            <w:tcW w:w="1845" w:type="dxa"/>
+            <w:tcBorders>
+              <w:bottom w:val="single" w:sz="4" w:space="0" w:color="auto"/>
+            </w:tcBorders>
+            <w:vAlign w:val="center"/>
+          </w:tcPr>
+          <w:p>
+            <w:pPr>
+              <w:contextualSpacing/>
+              <w:jc w:val="center"/>
+              <w:rPr>
+                <w:rFonts w:ascii="Times New Roman" w:hAnsi="Times New Roman" w:cs="Times New Roman"/>
+                <w:sz w:val="22"/>
+                <w:szCs w:val="22"/>
+              </w:rPr>
+            </w:pPr>
+            <w:r>
+              <w:rPr>
+                <w:rFonts w:ascii="Times New Roman" w:hAnsi="Times New Roman" w:cs="Times New Roman"/>
+                <w:sz w:val="22"/>
+                <w:szCs w:val="22"/>
+              </w:rPr>
+              <w:t>Base forest</w:t>
+            </w:r>
+          </w:p>
+        </w:tc>
+        <w:tc>
+          <w:tcPr>
+            <w:tcW w:w="1845" w:type="dxa"/>
+            <w:tcBorders>
+              <w:bottom w:val="single" w:sz="4" w:space="0" w:color="auto"/>
+              <w:right w:val="nil"/>
+            </w:tcBorders>
+            <w:vAlign w:val="center"/>
+          </w:tcPr>
+          <w:p>
+            <w:pPr>
+              <w:contextualSpacing/>
+              <w:jc w:val="center"/>
+              <w:rPr>
+                <w:rFonts w:ascii="Times New Roman" w:hAnsi="Times New Roman" w:cs="Times New Roman"/>
+                <w:sz w:val="22"/>
+                <w:szCs w:val="22"/>
+              </w:rPr>
+            </w:pPr>
+            <w:r>
+              <w:rPr>
+                <w:rFonts w:ascii="Times New Roman" w:hAnsi="Times New Roman" w:cs="Times New Roman"/>
+                <w:sz w:val="22"/>
+                <w:szCs w:val="22"/>
+              </w:rPr>
+              <w:t>Time-series forest</w:t>
+            </w:r>
+          </w:p>
+        </w:tc>
+        <w:tc>
+          <w:tcPr>
+            <w:tcW w:w="1705" w:type="dxa"/>
+            <w:tcBorders>
+              <w:left w:val="nil"/>
+              <w:bottom w:val="single" w:sz="4" w:space="0" w:color="auto"/>
+            </w:tcBorders>
+            <w:vAlign w:val="center"/>
+          </w:tcPr>
+          <w:p>
+            <w:pPr>
+              <w:contextualSpacing/>
+              <w:jc w:val="center"/>
+              <w:rPr>
+                <w:rFonts w:ascii="Times New Roman" w:hAnsi="Times New Roman" w:cs="Times New Roman"/>
+                <w:sz w:val="22"/>
+                <w:szCs w:val="22"/>
+              </w:rPr>
+            </w:pPr>
+          </w:p>
+        </w:tc>
+        <w:tc>
+          <w:tcPr>
+            <w:tcW w:w="266" w:type="dxa"/>
+            <w:tcBorders>
+              <w:right w:val="nil"/>
+            </w:tcBorders>
+          </w:tcPr>
+          <w:p>
+            <w:pPr>
+              <w:contextualSpacing/>
+              <w:jc w:val="center"/>
+              <w:rPr>
+                <w:rFonts w:ascii="Times New Roman" w:hAnsi="Times New Roman" w:cs="Times New Roman"/>
+                <w:sz w:val="22"/>
+                <w:szCs w:val="22"/>
+              </w:rPr>
+            </w:pPr>
+          </w:p>
+        </w:tc>
+      </w:tr>
+      <w:tr>
+        <w:trPr>
+          <w:trHeight w:val="354"/>
+          <w:jc w:val="center"/>
+        </w:trPr>
+        <w:tc>
+          <w:tcPr>
+            <w:tcW w:w="3240" w:type="dxa"/>
+            <w:tcBorders>
+              <w:left w:val="nil"/>
+            </w:tcBorders>
+            <w:vAlign w:val="center"/>
+          </w:tcPr>
+          <w:p>
+            <w:pPr>
+              <w:contextualSpacing/>
+              <w:jc w:val="right"/>
+              <w:rPr>
+                <w:rFonts w:ascii="Times New Roman" w:hAnsi="Times New Roman" w:cs="Times New Roman"/>
+                <w:sz w:val="22"/>
+                <w:szCs w:val="22"/>
+              </w:rPr>
+            </w:pPr>
+            <w:r>
+              <w:rPr>
+                <w:rFonts w:ascii="Times New Roman" w:hAnsi="Times New Roman" w:cs="Times New Roman"/>
+                <w:sz w:val="22"/>
+                <w:szCs w:val="22"/>
+              </w:rPr>
+              <w:t>F</w:t>
+            </w:r>
+            <w:r>
+              <w:rPr>
+                <w:rFonts w:ascii="Times New Roman" w:hAnsi="Times New Roman" w:cs="Times New Roman"/>
+                <w:sz w:val="22"/>
+                <w:szCs w:val="22"/>
+              </w:rPr>
+              <w:t xml:space="preserve">orecast </w:t>
+            </w:r>
+            <w:r>
+              <w:rPr>
+                <w:rFonts w:ascii="Times New Roman" w:hAnsi="Times New Roman" w:cs="Times New Roman"/>
+                <w:sz w:val="22"/>
+                <w:szCs w:val="22"/>
+              </w:rPr>
+              <w:t>RMSE</w:t>
+            </w:r>
+          </w:p>
+        </w:tc>
+        <w:tc>
+          <w:tcPr>
+            <w:tcW w:w="1845" w:type="dxa"/>
+            <w:vAlign w:val="center"/>
+          </w:tcPr>
+          <w:p>
+            <w:pPr>
+              <w:contextualSpacing/>
+              <w:jc w:val="center"/>
+              <w:rPr>
+                <w:rFonts w:ascii="Times New Roman" w:hAnsi="Times New Roman" w:cs="Times New Roman"/>
+                <w:sz w:val="22"/>
+                <w:szCs w:val="22"/>
+              </w:rPr>
+            </w:pPr>
+            <w:r>
+              <w:rPr>
+                <w:rFonts w:ascii="Times New Roman" w:hAnsi="Times New Roman" w:cs="Times New Roman"/>
+                <w:sz w:val="22"/>
+                <w:szCs w:val="22"/>
+              </w:rPr>
+              <w:t>0.002936135</w:t>
+            </w:r>
+          </w:p>
+        </w:tc>
+        <w:tc>
+          <w:tcPr>
+            <w:tcW w:w="1845" w:type="dxa"/>
+            <w:tcBorders>
+              <w:right w:val="single" w:sz="4" w:space="0" w:color="auto"/>
+            </w:tcBorders>
+            <w:vAlign w:val="center"/>
+          </w:tcPr>
+          <w:p>
+            <w:pPr>
+              <w:contextualSpacing/>
+              <w:jc w:val="center"/>
+              <w:rPr>
+                <w:rFonts w:ascii="Times New Roman" w:hAnsi="Times New Roman" w:cs="Times New Roman"/>
+                <w:sz w:val="22"/>
+                <w:szCs w:val="22"/>
+              </w:rPr>
+            </w:pPr>
+            <w:r>
+              <w:rPr>
+                <w:rFonts w:ascii="Times New Roman" w:hAnsi="Times New Roman" w:cs="Times New Roman"/>
+                <w:sz w:val="22"/>
+                <w:szCs w:val="22"/>
+              </w:rPr>
+              <w:t>0.002661284</w:t>
+            </w:r>
+          </w:p>
+        </w:tc>
+        <w:tc>
+          <w:tcPr>
+            <w:tcW w:w="1705" w:type="dxa"/>
+            <w:tcBorders>
+              <w:left w:val="single" w:sz="4" w:space="0" w:color="auto"/>
+            </w:tcBorders>
+            <w:vAlign w:val="center"/>
+          </w:tcPr>
+          <w:p>
+            <w:pPr>
+              <w:contextualSpacing/>
+              <w:jc w:val="center"/>
+              <w:rPr>
+                <w:rFonts w:ascii="Times New Roman" w:hAnsi="Times New Roman" w:cs="Times New Roman"/>
+                <w:sz w:val="22"/>
+                <w:szCs w:val="22"/>
+              </w:rPr>
+            </w:pPr>
+            <w:r>
+              <w:rPr>
+                <w:rFonts w:ascii="Times New Roman" w:hAnsi="Times New Roman" w:cs="Times New Roman"/>
+                <w:sz w:val="22"/>
+                <w:szCs w:val="22"/>
+              </w:rPr>
+              <w:t>-9.36%</w:t>
+            </w:r>
+          </w:p>
+        </w:tc>
+        <w:tc>
+          <w:tcPr>
+            <w:tcW w:w="266" w:type="dxa"/>
+            <w:tcBorders>
+              <w:right w:val="nil"/>
+            </w:tcBorders>
+          </w:tcPr>
+          <w:p>
+            <w:pPr>
+              <w:contextualSpacing/>
+              <w:jc w:val="center"/>
+              <w:rPr>
+                <w:rFonts w:ascii="Times New Roman" w:hAnsi="Times New Roman" w:cs="Times New Roman"/>
+                <w:sz w:val="22"/>
+                <w:szCs w:val="22"/>
+              </w:rPr>
+            </w:pPr>
+          </w:p>
+        </w:tc>
+      </w:tr>
+      <w:tr>
+        <w:trPr>
+          <w:trHeight w:val="354"/>
+          <w:jc w:val="center"/>
+        </w:trPr>
+        <w:tc>
+          <w:tcPr>
+            <w:tcW w:w="3240" w:type="dxa"/>
+            <w:tcBorders>
+              <w:left w:val="nil"/>
+            </w:tcBorders>
+            <w:vAlign w:val="center"/>
+          </w:tcPr>
+          <w:p>
+            <w:pPr>
+              <w:contextualSpacing/>
+              <w:jc w:val="right"/>
+              <w:rPr>
+                <w:rFonts w:ascii="Times New Roman" w:hAnsi="Times New Roman" w:cs="Times New Roman"/>
+                <w:sz w:val="22"/>
+                <w:szCs w:val="22"/>
+              </w:rPr>
+            </w:pPr>
+            <w:r>
+              <w:rPr>
+                <w:rFonts w:ascii="Times New Roman" w:hAnsi="Times New Roman" w:cs="Times New Roman"/>
+                <w:sz w:val="22"/>
+                <w:szCs w:val="22"/>
+              </w:rPr>
+              <w:t>Better fit than ARIMA: count</w:t>
+            </w:r>
+          </w:p>
+        </w:tc>
+        <w:tc>
+          <w:tcPr>
+            <w:tcW w:w="1845" w:type="dxa"/>
+            <w:vAlign w:val="center"/>
+          </w:tcPr>
+          <w:p>
+            <w:pPr>
+              <w:contextualSpacing/>
+              <w:jc w:val="center"/>
+              <w:rPr>
+                <w:rFonts w:ascii="Times New Roman" w:hAnsi="Times New Roman" w:cs="Times New Roman"/>
+                <w:sz w:val="22"/>
+                <w:szCs w:val="22"/>
+              </w:rPr>
+            </w:pPr>
+            <w:r>
+              <w:rPr>
+                <w:rFonts w:ascii="Times New Roman" w:hAnsi="Times New Roman" w:cs="Times New Roman"/>
+                <w:sz w:val="22"/>
+                <w:szCs w:val="22"/>
+              </w:rPr>
+              <w:t>114</w:t>
+            </w:r>
+          </w:p>
+        </w:tc>
+        <w:tc>
+          <w:tcPr>
+            <w:tcW w:w="1845" w:type="dxa"/>
+            <w:tcBorders>
+              <w:right w:val="single" w:sz="4" w:space="0" w:color="auto"/>
+            </w:tcBorders>
+            <w:vAlign w:val="center"/>
+          </w:tcPr>
+          <w:p>
+            <w:pPr>
+              <w:contextualSpacing/>
+              <w:jc w:val="center"/>
+              <w:rPr>
+                <w:rFonts w:ascii="Times New Roman" w:hAnsi="Times New Roman" w:cs="Times New Roman"/>
+                <w:sz w:val="22"/>
+                <w:szCs w:val="22"/>
+              </w:rPr>
+            </w:pPr>
+            <w:r>
+              <w:rPr>
+                <w:rFonts w:ascii="Times New Roman" w:hAnsi="Times New Roman" w:cs="Times New Roman"/>
+                <w:sz w:val="22"/>
+                <w:szCs w:val="22"/>
+              </w:rPr>
+              <w:t>123</w:t>
+            </w:r>
+          </w:p>
+        </w:tc>
+        <w:tc>
+          <w:tcPr>
+            <w:tcW w:w="1705" w:type="dxa"/>
+            <w:tcBorders>
+              <w:left w:val="single" w:sz="4" w:space="0" w:color="auto"/>
+            </w:tcBorders>
+            <w:vAlign w:val="center"/>
+          </w:tcPr>
+          <w:p>
+            <w:pPr>
+              <w:contextualSpacing/>
+              <w:jc w:val="center"/>
+              <w:rPr>
+                <w:rFonts w:ascii="Times New Roman" w:hAnsi="Times New Roman" w:cs="Times New Roman"/>
+                <w:sz w:val="22"/>
+                <w:szCs w:val="22"/>
+              </w:rPr>
+            </w:pPr>
+            <w:r>
+              <w:rPr>
+                <w:rFonts w:ascii="Times New Roman" w:hAnsi="Times New Roman" w:cs="Times New Roman"/>
+                <w:sz w:val="22"/>
+                <w:szCs w:val="22"/>
+              </w:rPr>
+              <w:t>9</w:t>
+            </w:r>
+          </w:p>
+        </w:tc>
+        <w:tc>
+          <w:tcPr>
+            <w:tcW w:w="266" w:type="dxa"/>
+            <w:tcBorders>
+              <w:right w:val="nil"/>
+            </w:tcBorders>
+          </w:tcPr>
+          <w:p>
+            <w:pPr>
+              <w:contextualSpacing/>
+              <w:jc w:val="center"/>
+              <w:rPr>
+                <w:rFonts w:ascii="Times New Roman" w:hAnsi="Times New Roman" w:cs="Times New Roman"/>
+                <w:sz w:val="22"/>
+                <w:szCs w:val="22"/>
+              </w:rPr>
+            </w:pPr>
+          </w:p>
+        </w:tc>
+      </w:tr>
+      <w:tr>
+        <w:trPr>
+          <w:trHeight w:val="354"/>
+          <w:jc w:val="center"/>
+        </w:trPr>
+        <w:tc>
+          <w:tcPr>
+            <w:tcW w:w="3240" w:type="dxa"/>
+            <w:tcBorders>
+              <w:left w:val="nil"/>
+            </w:tcBorders>
+            <w:vAlign w:val="center"/>
+          </w:tcPr>
+          <w:p>
+            <w:pPr>
+              <w:contextualSpacing/>
+              <w:jc w:val="right"/>
+              <w:rPr>
+                <w:rFonts w:ascii="Times New Roman" w:hAnsi="Times New Roman" w:cs="Times New Roman"/>
+                <w:sz w:val="22"/>
+                <w:szCs w:val="22"/>
+              </w:rPr>
+            </w:pPr>
+            <w:r>
+              <w:rPr>
+                <w:rFonts w:ascii="Times New Roman" w:hAnsi="Times New Roman" w:cs="Times New Roman"/>
+                <w:sz w:val="22"/>
+                <w:szCs w:val="22"/>
+              </w:rPr>
+              <w:t>Better fit than ARIMA: frequency</w:t>
+            </w:r>
+          </w:p>
+        </w:tc>
+        <w:tc>
+          <w:tcPr>
+            <w:tcW w:w="1845" w:type="dxa"/>
+            <w:vAlign w:val="center"/>
+          </w:tcPr>
+          <w:p>
+            <w:pPr>
+              <w:contextualSpacing/>
+              <w:jc w:val="center"/>
+              <w:rPr>
+                <w:rFonts w:ascii="Times New Roman" w:hAnsi="Times New Roman" w:cs="Times New Roman"/>
+                <w:sz w:val="22"/>
+                <w:szCs w:val="22"/>
+              </w:rPr>
+            </w:pPr>
+            <w:r>
+              <w:rPr>
+                <w:rFonts w:ascii="Times New Roman" w:hAnsi="Times New Roman" w:cs="Times New Roman"/>
+                <w:sz w:val="22"/>
+                <w:szCs w:val="22"/>
+              </w:rPr>
+              <w:t>0.450593</w:t>
+            </w:r>
+          </w:p>
+        </w:tc>
+        <w:tc>
+          <w:tcPr>
+            <w:tcW w:w="1845" w:type="dxa"/>
+            <w:tcBorders>
+              <w:right w:val="single" w:sz="4" w:space="0" w:color="auto"/>
+            </w:tcBorders>
+            <w:vAlign w:val="center"/>
+          </w:tcPr>
+          <w:p>
+            <w:pPr>
+              <w:contextualSpacing/>
+              <w:jc w:val="center"/>
+              <w:rPr>
+                <w:rFonts w:ascii="Times New Roman" w:hAnsi="Times New Roman" w:cs="Times New Roman"/>
+                <w:sz w:val="22"/>
+                <w:szCs w:val="22"/>
+              </w:rPr>
+            </w:pPr>
+            <w:r>
+              <w:rPr>
+                <w:rFonts w:ascii="Times New Roman" w:hAnsi="Times New Roman" w:cs="Times New Roman"/>
+                <w:sz w:val="22"/>
+                <w:szCs w:val="22"/>
+              </w:rPr>
+              <w:t>0.486166</w:t>
+            </w:r>
+          </w:p>
+        </w:tc>
+        <w:tc>
+          <w:tcPr>
+            <w:tcW w:w="1705" w:type="dxa"/>
+            <w:tcBorders>
+              <w:left w:val="single" w:sz="4" w:space="0" w:color="auto"/>
+            </w:tcBorders>
+            <w:vAlign w:val="center"/>
+          </w:tcPr>
+          <w:p>
+            <w:pPr>
+              <w:contextualSpacing/>
+              <w:jc w:val="center"/>
+              <w:rPr>
+                <w:rFonts w:ascii="Times New Roman" w:hAnsi="Times New Roman" w:cs="Times New Roman"/>
+                <w:sz w:val="22"/>
+                <w:szCs w:val="22"/>
+              </w:rPr>
+            </w:pPr>
+            <w:r>
+              <w:rPr>
+                <w:rFonts w:ascii="Times New Roman" w:hAnsi="Times New Roman" w:cs="Times New Roman"/>
+                <w:sz w:val="22"/>
+                <w:szCs w:val="22"/>
+              </w:rPr>
+              <w:t>7.89%</w:t>
+            </w:r>
+          </w:p>
+        </w:tc>
+        <w:tc>
+          <w:tcPr>
+            <w:tcW w:w="266" w:type="dxa"/>
+            <w:tcBorders>
+              <w:right w:val="nil"/>
+            </w:tcBorders>
+          </w:tcPr>
+          <w:p>
+            <w:pPr>
+              <w:contextualSpacing/>
+              <w:jc w:val="center"/>
+              <w:rPr>
+                <w:rFonts w:ascii="Times New Roman" w:hAnsi="Times New Roman" w:cs="Times New Roman"/>
+                <w:sz w:val="22"/>
+                <w:szCs w:val="22"/>
+              </w:rPr>
+            </w:pPr>
+          </w:p>
+        </w:tc>
+      </w:tr>
+      <w:tr>
+        <w:trPr>
+          <w:jc w:val="center"/>
+        </w:trPr>
+        <w:tc>
+          <w:tcPr>
+            <w:tcW w:w="8901" w:type="dxa"/>
+            <w:gridSpan w:val="5"/>
+            <w:tcBorders>
+              <w:left w:val="nil"/>
+              <w:bottom w:val="single" w:sz="18" w:space="0" w:color="auto"/>
+              <w:right w:val="nil"/>
+            </w:tcBorders>
+          </w:tcPr>
+          <w:p>
+            <w:pPr>
+              <w:contextualSpacing/>
+              <w:jc w:val="center"/>
+              <w:rPr>
+                <w:rFonts w:ascii="Times New Roman" w:hAnsi="Times New Roman" w:cs="Times New Roman"/>
+                <w:sz w:val="22"/>
+                <w:szCs w:val="22"/>
+              </w:rPr>
+            </w:pPr>
+          </w:p>
+        </w:tc>
+      </w:tr>
+    </w:tbl>
+    <w:p>
+      <w:pPr>
+        <w:jc w:val="both"/>
+        <w:rPr>
+          <w:rFonts w:ascii="Times New Roman" w:hAnsi="Times New Roman" w:cs="Times New Roman"/>
+          <w:sz w:val="22"/>
+          <w:szCs w:val="22"/>
+        </w:rPr>
+      </w:pPr>
+    </w:p>
+    <w:p>
+      <w:pPr>
+        <w:ind w:firstLine="720"/>
+        <w:jc w:val="both"/>
+        <w:rPr>
+          <w:rFonts w:ascii="Times New Roman" w:hAnsi="Times New Roman" w:cs="Times New Roman"/>
+          <w:sz w:val="22"/>
+          <w:szCs w:val="22"/>
+        </w:rPr>
+      </w:pPr>
+    </w:p>
+    <w:p>
+      <w:pPr>
+        <w:ind w:firstLine="720"/>
+        <w:jc w:val="both"/>
+        <w:rPr>
+          <w:rFonts w:ascii="Times New Roman" w:hAnsi="Times New Roman" w:cs="Times New Roman"/>
+          <w:sz w:val="22"/>
+          <w:szCs w:val="22"/>
+        </w:rPr>
+      </w:pPr>
+      <w:r>
+        <w:rPr>
+          <w:rFonts w:ascii="Times New Roman" w:hAnsi="Times New Roman" w:cs="Times New Roman"/>
+          <w:sz w:val="22"/>
+          <w:szCs w:val="22"/>
+        </w:rPr>
+        <w:t>Table 3 highlights the significant improvement made, both in terms of RMSE and in terms of frequency of good fits (i.e., as opposed to ARIMA). Above, I discussed my expectations of how the model would perform, and how the changes I made from the base forest would yield improved forecasting performance. Now, I dig into that improved performance and examine what accounts for it.</w:t>
+      </w:r>
+    </w:p>
+    <w:p>
+      <w:pPr>
+        <w:ind w:firstLine="720"/>
+        <w:jc w:val="both"/>
+        <w:rPr>
+          <w:rFonts w:ascii="Times New Roman" w:hAnsi="Times New Roman" w:cs="Times New Roman"/>
+          <w:sz w:val="22"/>
+          <w:szCs w:val="22"/>
+        </w:rPr>
+      </w:pPr>
+    </w:p>
+    <w:p>
+      <w:pPr>
+        <w:ind w:firstLine="720"/>
+        <w:jc w:val="both"/>
+        <w:rPr>
+          <w:rFonts w:ascii="Times New Roman" w:hAnsi="Times New Roman" w:cs="Times New Roman"/>
+          <w:sz w:val="22"/>
+          <w:szCs w:val="22"/>
+        </w:rPr>
+      </w:pPr>
+      <w:r>
+        <w:rPr>
+          <w:rFonts w:ascii="Times New Roman" w:hAnsi="Times New Roman" w:cs="Times New Roman"/>
+          <w:sz w:val="22"/>
+          <w:szCs w:val="22"/>
+        </w:rPr>
+        <w:t>GRAPH 2</w:t>
+      </w:r>
+    </w:p>
+    <w:p>
+      <w:pPr>
+        <w:ind w:firstLine="720"/>
+        <w:jc w:val="both"/>
+        <w:rPr>
+          <w:rFonts w:ascii="Times New Roman" w:hAnsi="Times New Roman" w:cs="Times New Roman"/>
+          <w:sz w:val="22"/>
+          <w:szCs w:val="22"/>
+        </w:rPr>
+      </w:pPr>
+    </w:p>
+    <w:p>
+      <w:pPr>
+        <w:ind w:firstLine="720"/>
+        <w:jc w:val="both"/>
+        <w:rPr>
+          <w:rFonts w:ascii="Times New Roman" w:hAnsi="Times New Roman" w:cs="Times New Roman"/>
+          <w:sz w:val="22"/>
+          <w:szCs w:val="22"/>
+        </w:rPr>
+      </w:pPr>
+      <w:r>
+        <w:rPr>
+          <w:rFonts w:ascii="Times New Roman" w:hAnsi="Times New Roman" w:cs="Times New Roman"/>
+          <w:sz w:val="22"/>
+          <w:szCs w:val="22"/>
+        </w:rPr>
+        <w:t xml:space="preserve">First, as above, I acknowledge that the ARIMA model is very good. It performs well in forecasting situations, and it offers a plausible explanation for the process which motivates inflation data. Thus, although I want to explore the benefits of the random forest model in the context of a specific time series, I need not start from a position of complete ignorance as to what motivates my data. Graph 2, above, shows the number of “real” trees per forest across the forecast period. “Real” trees are trees which actually divide the </w:t>
+      </w:r>
+      <w:proofErr w:type="gramStart"/>
+      <w:r>
+        <w:rPr>
+          <w:rFonts w:ascii="Times New Roman" w:hAnsi="Times New Roman" w:cs="Times New Roman"/>
+          <w:sz w:val="22"/>
+          <w:szCs w:val="22"/>
+        </w:rPr>
+        <w:t>data;</w:t>
+      </w:r>
+      <w:proofErr w:type="gramEnd"/>
+      <w:r>
+        <w:rPr>
+          <w:rFonts w:ascii="Times New Roman" w:hAnsi="Times New Roman" w:cs="Times New Roman"/>
+          <w:sz w:val="22"/>
+          <w:szCs w:val="22"/>
+        </w:rPr>
+        <w:t xml:space="preserve"> i.e., they contain more than one node. In the base forest model, out of 50 trees, all 50 of them are real. In contrast, in my forest model, only about 4.2 trees per 50 trees are real. In other words, my model only actually does anything less than 10% of the time. Now, this is not quite fair, because behind the scenes the model is assessing dozens of different values for the penalty parameter; but the </w:t>
+      </w:r>
+      <w:r>
+        <w:rPr>
+          <w:rFonts w:ascii="Times New Roman" w:hAnsi="Times New Roman" w:cs="Times New Roman"/>
+          <w:sz w:val="22"/>
+          <w:szCs w:val="22"/>
+        </w:rPr>
+        <w:t>penalty</w:t>
+      </w:r>
+      <w:r>
+        <w:rPr>
+          <w:rFonts w:ascii="Times New Roman" w:hAnsi="Times New Roman" w:cs="Times New Roman"/>
+          <w:sz w:val="22"/>
+          <w:szCs w:val="22"/>
+        </w:rPr>
+        <w:t xml:space="preserve"> the model identifies as optimal, for </w:t>
+      </w:r>
+      <w:r>
+        <w:rPr>
+          <w:rFonts w:ascii="Times New Roman" w:hAnsi="Times New Roman" w:cs="Times New Roman"/>
+          <w:sz w:val="22"/>
+          <w:szCs w:val="22"/>
+        </w:rPr>
+        <w:t>a given tree, is apparently less than 10% likely to yield any splits whatsoever.</w:t>
+      </w:r>
+    </w:p>
+    <w:p>
+      <w:pPr>
+        <w:ind w:firstLine="720"/>
+        <w:jc w:val="both"/>
+        <w:rPr>
+          <w:rFonts w:ascii="Times New Roman" w:hAnsi="Times New Roman" w:cs="Times New Roman"/>
+          <w:sz w:val="22"/>
+          <w:szCs w:val="22"/>
+        </w:rPr>
+      </w:pPr>
+      <w:r>
+        <w:rPr>
+          <w:rFonts w:ascii="Times New Roman" w:hAnsi="Times New Roman" w:cs="Times New Roman"/>
+          <w:sz w:val="22"/>
+          <w:szCs w:val="22"/>
+        </w:rPr>
+        <w:t>Intuitively, this makes sense. If the data is actually motivated by an AR(1) process or something similar, and if the default fit suggested by the tree is in fact an AR(1) process, then the tree will not split very often. If, on the other hand, the default fit suggested by the tree is simply the mean of all observations, then the tree is extremely likely to suggest splits when faced with a dataset motivated by an AR(1) process. Indeed, this proves to be the case, and the base tree offers a reasonably good fit, although it fails to forecast well.</w:t>
+      </w:r>
+    </w:p>
+    <w:p>
+      <w:pPr>
+        <w:ind w:firstLine="720"/>
+        <w:jc w:val="both"/>
+        <w:rPr>
+          <w:rFonts w:ascii="Times New Roman" w:hAnsi="Times New Roman" w:cs="Times New Roman"/>
+          <w:sz w:val="22"/>
+          <w:szCs w:val="22"/>
+        </w:rPr>
+      </w:pPr>
+      <w:r>
+        <w:rPr>
+          <w:rFonts w:ascii="Times New Roman" w:hAnsi="Times New Roman" w:cs="Times New Roman"/>
+          <w:sz w:val="22"/>
+          <w:szCs w:val="22"/>
+        </w:rPr>
+        <w:t xml:space="preserve">The relative importance of different variables also corresponds </w:t>
+      </w:r>
+      <w:r>
+        <w:rPr>
+          <w:rFonts w:ascii="Times New Roman" w:hAnsi="Times New Roman" w:cs="Times New Roman"/>
+          <w:sz w:val="22"/>
+          <w:szCs w:val="22"/>
+        </w:rPr>
+        <w:t>to</w:t>
+      </w:r>
+      <w:r>
+        <w:rPr>
+          <w:rFonts w:ascii="Times New Roman" w:hAnsi="Times New Roman" w:cs="Times New Roman"/>
+          <w:sz w:val="22"/>
+          <w:szCs w:val="22"/>
+        </w:rPr>
+        <w:t xml:space="preserve"> my intuition.</w:t>
+      </w:r>
+      <w:r>
+        <w:rPr>
+          <w:rFonts w:ascii="Times New Roman" w:hAnsi="Times New Roman" w:cs="Times New Roman"/>
+          <w:sz w:val="22"/>
+          <w:szCs w:val="22"/>
+        </w:rPr>
+        <w:t xml:space="preserve"> </w:t>
+      </w:r>
+    </w:p>
+    <w:p>
+      <w:pPr>
+        <w:ind w:firstLine="720"/>
+        <w:jc w:val="both"/>
+        <w:rPr>
+          <w:rFonts w:ascii="Times New Roman" w:hAnsi="Times New Roman" w:cs="Times New Roman"/>
+          <w:sz w:val="22"/>
+          <w:szCs w:val="22"/>
+        </w:rPr>
+      </w:pPr>
+    </w:p>
+    <w:p>
+      <w:pPr>
+        <w:ind w:firstLine="720"/>
+        <w:jc w:val="both"/>
+        <w:rPr>
+          <w:rFonts w:ascii="Times New Roman" w:hAnsi="Times New Roman" w:cs="Times New Roman"/>
+          <w:sz w:val="22"/>
+          <w:szCs w:val="22"/>
+        </w:rPr>
+      </w:pPr>
+    </w:p>
+    <w:p>
+      <w:pPr>
+        <w:ind w:firstLine="720"/>
+        <w:jc w:val="both"/>
+        <w:rPr>
+          <w:rFonts w:ascii="Times New Roman" w:hAnsi="Times New Roman" w:cs="Times New Roman"/>
+          <w:sz w:val="22"/>
+          <w:szCs w:val="22"/>
+        </w:rPr>
+      </w:pPr>
+    </w:p>
+    <w:p>
+      <w:pPr>
+        <w:ind w:firstLine="720"/>
+        <w:jc w:val="both"/>
+        <w:rPr>
+          <w:rFonts w:ascii="Times New Roman" w:hAnsi="Times New Roman" w:cs="Times New Roman"/>
+          <w:sz w:val="22"/>
+          <w:szCs w:val="22"/>
+        </w:rPr>
+      </w:pPr>
+      <w:r>
+        <w:rPr>
+          <w:rFonts w:ascii="Times New Roman" w:hAnsi="Times New Roman" w:cs="Times New Roman"/>
+          <w:sz w:val="22"/>
+          <w:szCs w:val="22"/>
+        </w:rPr>
+        <w:lastRenderedPageBreak/>
         <w:t xml:space="preserve">Graph of feature importance. Graph of tree split frequency. </w:t>
       </w:r>
       <w:r>
@@ -12175,7 +12869,6 @@
           <w:sz w:val="22"/>
           <w:szCs w:val="22"/>
         </w:rPr>
-        <w:lastRenderedPageBreak/>
         <w:t>Board of Governors of the Federal Reserve System (US), 10-Year Treasury Constant Maturity Rate [DGS10], retrieved from FRED, Federal Reserve Bank of St. Louis; https://fred.stlouisfed.org/series/DGS10, September 10, 2020.</w:t>
       </w:r>
     </w:p>
@@ -12294,6 +12987,7 @@
           <w:sz w:val="22"/>
           <w:szCs w:val="22"/>
         </w:rPr>
+        <w:lastRenderedPageBreak/>
         <w:t>Federal Reserve Bank of St. Louis, 10-Year Breakeven Inflation Rate [T10YIE], retrieved from FRED, Federal Reserve Bank of St. Louis; https://fred.stlouisfed.org/series/T10YIE, September 10, 2020.</w:t>
       </w:r>
     </w:p>
@@ -13088,16 +13782,7 @@
           <w:sz w:val="22"/>
           <w:szCs w:val="22"/>
         </w:rPr>
-        <w:t xml:space="preserve">Given the increased flexibility that the fractional penalty provided, this seemed like the best choice. In a regression tree, it is inevitable that some nodes will contain observations that are very similar, while others contain observations that are only somewhat similar. For example, at the very first split, when all the data is under consideration, it is possible that there really are two clearly distinct groups in the data. The first group represents about half of the data and consists of nearly identical observations. The second group, </w:t>
-      </w:r>
-      <w:r>
-        <w:rPr>
-          <w:rFonts w:ascii="Times New Roman" w:hAnsi="Times New Roman" w:cs="Times New Roman"/>
-          <w:sz w:val="22"/>
-          <w:szCs w:val="22"/>
-        </w:rPr>
-        <w:lastRenderedPageBreak/>
-        <w:t xml:space="preserve">which likewise represents half of the data, is remarkable for the relative dissimilarity of its observations. Assume that the split is performed correctly, so that the two groups are situated in two different nodes. The first node may very well require no further splits. The second node, on the other hand, consists of observations which have not much in common. It was formed merely by default, the leftover result of the split which so accurately segregated the first group. Here </w:t>
+        <w:t xml:space="preserve">Given the increased flexibility that the fractional penalty provided, this seemed like the best choice. In a regression tree, it is inevitable that some nodes will contain observations that are very similar, while others contain observations that are only somewhat similar. For example, at the very first split, when all the data is under consideration, it is possible that there really are two clearly distinct groups in the data. The first group represents about half of the data and consists of nearly identical observations. The second group, which likewise represents half of the data, is remarkable for the relative dissimilarity of its observations. Assume that the split is performed correctly, so that the two groups are situated in two different nodes. The first node may very well require no further splits. The second node, on the other hand, consists of observations which have not much in common. It was formed merely by default, the leftover result of the split which so accurately segregated the first group. Here </w:t>
       </w:r>
       <w:r>
         <w:rPr>
@@ -13175,7 +13860,16 @@
           <w:sz w:val="22"/>
           <w:szCs w:val="22"/>
         </w:rPr>
-        <w:t xml:space="preserve">had nodes which contained relatively similar observations. In the case of a fixed penalty, this may not occur. A large node may contain relatively similar observations, but because of its sheer size, it reduces the SSE by a given amount when it is split. On the other hand, a smaller node further down on the tree may contain relatively dissimilar observations, but because of the node’s small size, a split at this node would only reduce the overall SSE by so much. </w:t>
+        <w:t xml:space="preserve">had nodes which contained relatively similar observations. In the case of a fixed penalty, this may not occur. A large node may contain relatively similar observations, but because of its sheer size, it reduces the SSE by a given amount when it is split. On the other hand, a smaller node further </w:t>
+      </w:r>
+      <w:r>
+        <w:rPr>
+          <w:rFonts w:ascii="Times New Roman" w:hAnsi="Times New Roman" w:cs="Times New Roman"/>
+          <w:sz w:val="22"/>
+          <w:szCs w:val="22"/>
+        </w:rPr>
+        <w:lastRenderedPageBreak/>
+        <w:t xml:space="preserve">down on the tree may contain relatively dissimilar observations, but because of the node’s small size, a split at this node would only reduce the overall SSE by so much. </w:t>
       </w:r>
     </w:p>
     <w:p>
@@ -13322,10 +14016,7 @@
       </w:r>
       <w:proofErr w:type="spellEnd"/>
       <w:r>
-        <w:t xml:space="preserve"> on all this.</w:t>
-      </w:r>
-      <w:r>
-        <w:t xml:space="preserve"> Also, might be better in the Data section (2).</w:t>
+        <w:t xml:space="preserve"> on all this. Also, might be better in the Data section (2).</w:t>
       </w:r>
     </w:p>
   </w:comment>

</xml_diff>

<commit_message>
Ready to run predict 06 with no sampling
</commit_message>
<xml_diff>
--- a/docs/Thesis Draft.docx
+++ b/docs/Thesis Draft.docx
@@ -7603,17 +7603,8 @@
           <w:sz w:val="22"/>
           <w:szCs w:val="22"/>
         </w:rPr>
-        <w:t xml:space="preserve">The theory is that the two resulting nodes are now each characterized by the AR(1) regression that best fits them; the goal is to reduce the imprecise fit of the standard ARIMA function by splitting the data into subsets that are characterized by distinct AR(1) processes, thus improving the fit within each node and </w:t>
-      </w:r>
-      <w:r>
-        <w:rPr>
-          <w:rFonts w:ascii="Times New Roman" w:hAnsi="Times New Roman" w:cs="Times New Roman"/>
-          <w:bCs/>
-          <w:sz w:val="22"/>
-          <w:szCs w:val="22"/>
-        </w:rPr>
         <w:lastRenderedPageBreak/>
-        <w:t>therefore the fit of the tree overall. In theory, this may provide too tight a fit and result in poor predictions, but that risk is mitigated by two concerns: first, if the entire dataset truly is motivated by the same AR(1) process, then the penalty term within the tree will prevent any splits from occurring, and the tree will simply fit an AR(1) to the entire dataset. And second, I demonstrated above that, even in the case of simulated data which truly is motivated by an identical AR(1) process from beginning to end, the tree can offer a better forecast than even an optimized ARIMA model. Thus, I am not concerned about overfitting the tree to the dataset by making “too many” splits.</w:t>
+        <w:t>The theory is that the two resulting nodes are now each characterized by the AR(1) regression that best fits them; the goal is to reduce the imprecise fit of the standard ARIMA function by splitting the data into subsets that are characterized by distinct AR(1) processes, thus improving the fit within each node and therefore the fit of the tree overall. In theory, this may provide too tight a fit and result in poor predictions, but that risk is mitigated by two concerns: first, if the entire dataset truly is motivated by the same AR(1) process, then the penalty term within the tree will prevent any splits from occurring, and the tree will simply fit an AR(1) to the entire dataset. And second, I demonstrated above that, even in the case of simulated data which truly is motivated by an identical AR(1) process from beginning to end, the tree can offer a better forecast than even an optimized ARIMA model. Thus, I am not concerned about overfitting the tree to the dataset by making “too many” splits.</w:t>
       </w:r>
     </w:p>
     <w:p>
@@ -8106,7 +8097,16 @@
           <w:sz w:val="22"/>
           <w:szCs w:val="22"/>
         </w:rPr>
-        <w:t xml:space="preserve"> complementary subsets. Then it would designate one of these subsets as the test set, while the remaining </w:t>
+        <w:t xml:space="preserve"> complementary subsets. Then it would designate one of these subsets as the test </w:t>
+      </w:r>
+      <w:r>
+        <w:rPr>
+          <w:rFonts w:ascii="Times New Roman" w:hAnsi="Times New Roman" w:cs="Times New Roman"/>
+          <w:sz w:val="22"/>
+          <w:szCs w:val="22"/>
+        </w:rPr>
+        <w:lastRenderedPageBreak/>
+        <w:t xml:space="preserve">set, while the remaining </w:t>
       </w:r>
       <w:r>
         <w:rPr>
@@ -8160,16 +8160,7 @@
           <w:sz w:val="22"/>
           <w:szCs w:val="22"/>
         </w:rPr>
-        <w:t xml:space="preserve">times, each time holding out a different subset as the test set. This creates a </w:t>
-      </w:r>
-      <w:r>
-        <w:rPr>
-          <w:rFonts w:ascii="Times New Roman" w:hAnsi="Times New Roman" w:cs="Times New Roman"/>
-          <w:sz w:val="22"/>
-          <w:szCs w:val="22"/>
-        </w:rPr>
-        <w:lastRenderedPageBreak/>
-        <w:t xml:space="preserve">pseudo out-of-sample forecasting test for the </w:t>
+        <w:t xml:space="preserve">times, each time holding out a different subset as the test set. This creates a pseudo out-of-sample forecasting test for the </w:t>
       </w:r>
       <w:proofErr w:type="gramStart"/>
       <w:r>
@@ -8717,6 +8708,7 @@
           <w:sz w:val="22"/>
           <w:szCs w:val="22"/>
         </w:rPr>
+        <w:lastRenderedPageBreak/>
         <w:t xml:space="preserve">It would be better to identify promising regions of the parameter space and to explore those more thoroughly, while spending less attention on less-promising regions. </w:t>
       </w:r>
       <w:r>
@@ -8743,16 +8735,7 @@
           <w:sz w:val="22"/>
           <w:szCs w:val="22"/>
         </w:rPr>
-        <w:t xml:space="preserve"> search could provide a broad topography of the parameter space, then the next search could be more closely focused on </w:t>
-      </w:r>
-      <w:r>
-        <w:rPr>
-          <w:rFonts w:ascii="Times New Roman" w:hAnsi="Times New Roman" w:cs="Times New Roman"/>
-          <w:sz w:val="22"/>
-          <w:szCs w:val="22"/>
-        </w:rPr>
-        <w:lastRenderedPageBreak/>
-        <w:t>the promising regions; the expected topography would then update, and a yet-more-closely focused search could take place, and so on.</w:t>
+        <w:t xml:space="preserve"> search could provide a broad topography of the parameter space, then the next search could be more closely focused on the promising regions; the expected topography would then update, and a yet-more-closely focused search could take place, and so on.</w:t>
       </w:r>
     </w:p>
     <w:p>
@@ -9932,6 +9915,7 @@
           <w:sz w:val="22"/>
           <w:szCs w:val="22"/>
         </w:rPr>
+        <w:lastRenderedPageBreak/>
         <w:t xml:space="preserve">Thus, each tree considers slightly different data and slightly different variables. Each tree will therefore generate slightly different fits and predictions for </w:t>
       </w:r>
       <w:r>
@@ -9941,17 +9925,7 @@
           <w:sz w:val="22"/>
           <w:szCs w:val="22"/>
         </w:rPr>
-        <w:t xml:space="preserve">each observation. The forecast of the forest overall will be the mean average value of the predictions from each tree. The randomness of each tree </w:t>
-      </w:r>
-      <w:r>
-        <w:rPr>
-          <w:rFonts w:ascii="Times New Roman" w:hAnsi="Times New Roman" w:cs="Times New Roman"/>
-          <w:bCs/>
-          <w:sz w:val="22"/>
-          <w:szCs w:val="22"/>
-        </w:rPr>
-        <w:lastRenderedPageBreak/>
-        <w:t>mitigates the harms of misspecification and variable correlation. Taking the average of all that randomness results in a stable prediction that remains resistant to those harms.</w:t>
+        <w:t>each observation. The forecast of the forest overall will be the mean average value of the predictions from each tree. The randomness of each tree mitigates the harms of misspecification and variable correlation. Taking the average of all that randomness results in a stable prediction that remains resistant to those harms.</w:t>
       </w:r>
     </w:p>
     <w:p>
@@ -10429,7 +10403,16 @@
           <w:sz w:val="22"/>
           <w:szCs w:val="22"/>
         </w:rPr>
-        <w:t>a naïve forecast</w:t>
+        <w:t xml:space="preserve">a </w:t>
+      </w:r>
+      <w:r>
+        <w:rPr>
+          <w:rFonts w:ascii="Times New Roman" w:hAnsi="Times New Roman" w:cs="Times New Roman"/>
+          <w:sz w:val="22"/>
+          <w:szCs w:val="22"/>
+        </w:rPr>
+        <w:lastRenderedPageBreak/>
+        <w:t>naïve forecast</w:t>
       </w:r>
       <w:r>
         <w:rPr>
@@ -10503,7 +10486,6 @@
                 <w:sz w:val="22"/>
                 <w:szCs w:val="22"/>
               </w:rPr>
-              <w:lastRenderedPageBreak/>
               <w:t xml:space="preserve">TABLE </w:t>
             </w:r>
             <w:r>
@@ -12265,7 +12247,23 @@
           <w:sz w:val="22"/>
           <w:szCs w:val="22"/>
         </w:rPr>
-        <w:t xml:space="preserve">First, as above, I acknowledge that the ARIMA model is very good. It performs well in forecasting situations, and it offers a plausible explanation for the process which motivates inflation data. Thus, although I want to explore the benefits of the random forest model in the context of a specific time series, I need not start from a position of complete ignorance as to what motivates my data. Graph 2, above, shows the number of “real” trees per forest across the forecast period. “Real” trees are trees which actually divide the </w:t>
+        <w:t xml:space="preserve">First, as </w:t>
+      </w:r>
+      <w:r>
+        <w:rPr>
+          <w:rFonts w:ascii="Times New Roman" w:hAnsi="Times New Roman" w:cs="Times New Roman"/>
+          <w:sz w:val="22"/>
+          <w:szCs w:val="22"/>
+        </w:rPr>
+        <w:t xml:space="preserve">I noted </w:t>
+      </w:r>
+      <w:r>
+        <w:rPr>
+          <w:rFonts w:ascii="Times New Roman" w:hAnsi="Times New Roman" w:cs="Times New Roman"/>
+          <w:sz w:val="22"/>
+          <w:szCs w:val="22"/>
+        </w:rPr>
+        <w:t xml:space="preserve">above, the ARIMA model is very good. It performs well in forecasting situations, and it offers a plausible explanation for the process which motivates inflation data. Thus, although I want to explore the benefits of the random forest model in the context of a specific time series, I need not start from a position of complete ignorance as to what motivates my data. Graph 2, above, shows the number of “real” trees per forest across the forecast period. “Real” trees are trees which actually divide the </w:t>
       </w:r>
       <w:proofErr w:type="gramStart"/>
       <w:r>
@@ -12283,7 +12281,55 @@
           <w:sz w:val="22"/>
           <w:szCs w:val="22"/>
         </w:rPr>
-        <w:t xml:space="preserve"> i.e., they contain more than one node. In the base forest model, out of 50 trees, all 50 of them are real. In contrast, in my forest model, only about 4.2 trees per 50 trees are real. In other words, my model only actually does anything less than 10% of the time. Now, this is not quite fair, because behind the scenes the model is assessing dozens of different values for the penalty parameter; but the </w:t>
+        <w:t xml:space="preserve"> i.e., they contain more than one node. In the base forest model, out of 50 trees, </w:t>
+      </w:r>
+      <w:r>
+        <w:rPr>
+          <w:rFonts w:ascii="Times New Roman" w:hAnsi="Times New Roman" w:cs="Times New Roman"/>
+          <w:sz w:val="22"/>
+          <w:szCs w:val="22"/>
+        </w:rPr>
+        <w:t xml:space="preserve">nearly </w:t>
+      </w:r>
+      <w:r>
+        <w:rPr>
+          <w:rFonts w:ascii="Times New Roman" w:hAnsi="Times New Roman" w:cs="Times New Roman"/>
+          <w:sz w:val="22"/>
+          <w:szCs w:val="22"/>
+        </w:rPr>
+        <w:t xml:space="preserve">all 50 of them are real. </w:t>
+      </w:r>
+      <w:r>
+        <w:rPr>
+          <w:rFonts w:ascii="Times New Roman" w:hAnsi="Times New Roman" w:cs="Times New Roman"/>
+          <w:sz w:val="22"/>
+          <w:szCs w:val="22"/>
+        </w:rPr>
+        <w:t>By</w:t>
+      </w:r>
+      <w:r>
+        <w:rPr>
+          <w:rFonts w:ascii="Times New Roman" w:hAnsi="Times New Roman" w:cs="Times New Roman"/>
+          <w:sz w:val="22"/>
+          <w:szCs w:val="22"/>
+        </w:rPr>
+        <w:t xml:space="preserve"> contrast, in my forest model, only about 4.</w:t>
+      </w:r>
+      <w:r>
+        <w:rPr>
+          <w:rFonts w:ascii="Times New Roman" w:hAnsi="Times New Roman" w:cs="Times New Roman"/>
+          <w:sz w:val="22"/>
+          <w:szCs w:val="22"/>
+        </w:rPr>
+        <w:t>6</w:t>
+      </w:r>
+      <w:r>
+        <w:rPr>
+          <w:rFonts w:ascii="Times New Roman" w:hAnsi="Times New Roman" w:cs="Times New Roman"/>
+          <w:sz w:val="22"/>
+          <w:szCs w:val="22"/>
+        </w:rPr>
+        <w:t xml:space="preserve"> trees per 50 trees are real. In other words, my model only actually does anything less than 10% of the time. Now, this is not quite fair, because behind the scenes the model is assessing dozens of different values for the penalty parameter; but the </w:t>
       </w:r>
       <w:r>
         <w:rPr>
@@ -12326,7 +12372,47 @@
           <w:sz w:val="22"/>
           <w:szCs w:val="22"/>
         </w:rPr>
-        <w:t>Intuitively, this makes sense. If the data is actually motivated by an AR(1) process or something similar, and if the default fit suggested by the tree is in fact an AR(1) process, then the tree will not split very often. If, on the other hand, the default fit suggested by the tree is simply the mean of all observations, then the tree is extremely likely to suggest splits when faced with a dataset motivated by an AR(1) process. Indeed, this proves to be the case, and the base tree offers a reasonably good fit, although it fails to forecast well.</w:t>
+        <w:t xml:space="preserve">Intuitively, this makes sense. If the data is actually motivated by an AR(1) process or something similar, and if the default fit suggested by the tree is in fact an AR(1) process, then the tree will not split very often. If, on the other hand, the default fit suggested by the tree is simply the mean of all observations, then the tree is extremely likely to suggest splits when faced with a dataset motivated by an AR(1) process. Indeed, this proves to be the case, and </w:t>
+      </w:r>
+      <w:r>
+        <w:rPr>
+          <w:rFonts w:ascii="Times New Roman" w:hAnsi="Times New Roman" w:cs="Times New Roman"/>
+          <w:sz w:val="22"/>
+          <w:szCs w:val="22"/>
+        </w:rPr>
+        <w:t xml:space="preserve">although the base forest fits a tree over 99% of the time (compared to 9.19% of the time for the time-series forest), </w:t>
+      </w:r>
+      <w:r>
+        <w:rPr>
+          <w:rFonts w:ascii="Times New Roman" w:hAnsi="Times New Roman" w:cs="Times New Roman"/>
+          <w:sz w:val="22"/>
+          <w:szCs w:val="22"/>
+        </w:rPr>
+        <w:t xml:space="preserve">the </w:t>
+      </w:r>
+      <w:r>
+        <w:rPr>
+          <w:rFonts w:ascii="Times New Roman" w:hAnsi="Times New Roman" w:cs="Times New Roman"/>
+          <w:sz w:val="22"/>
+          <w:szCs w:val="22"/>
+        </w:rPr>
+        <w:t>base forest nonetheless</w:t>
+      </w:r>
+      <w:r>
+        <w:rPr>
+          <w:rFonts w:ascii="Times New Roman" w:hAnsi="Times New Roman" w:cs="Times New Roman"/>
+          <w:sz w:val="22"/>
+          <w:szCs w:val="22"/>
+        </w:rPr>
+        <w:t xml:space="preserve"> offers a reasonably good fit</w:t>
+      </w:r>
+      <w:r>
+        <w:rPr>
+          <w:rFonts w:ascii="Times New Roman" w:hAnsi="Times New Roman" w:cs="Times New Roman"/>
+          <w:sz w:val="22"/>
+          <w:szCs w:val="22"/>
+        </w:rPr>
+        <w:t>. I highlight this point to make it clear that, despite their reasonably similar fits (the forecast RMSEs are within 10% of each other), the two models are behaving in very different ways.</w:t>
       </w:r>
     </w:p>
     <w:p>
@@ -12345,33 +12431,3606 @@
           <w:sz w:val="22"/>
           <w:szCs w:val="22"/>
         </w:rPr>
-        <w:t xml:space="preserve">The relative importance of different variables also corresponds </w:t>
-      </w:r>
-      <w:r>
-        <w:rPr>
-          <w:rFonts w:ascii="Times New Roman" w:hAnsi="Times New Roman" w:cs="Times New Roman"/>
-          <w:sz w:val="22"/>
-          <w:szCs w:val="22"/>
-        </w:rPr>
-        <w:t>to</w:t>
-      </w:r>
-      <w:r>
-        <w:rPr>
-          <w:rFonts w:ascii="Times New Roman" w:hAnsi="Times New Roman" w:cs="Times New Roman"/>
-          <w:sz w:val="22"/>
-          <w:szCs w:val="22"/>
-        </w:rPr>
-        <w:t xml:space="preserve"> my intuition.</w:t>
-      </w:r>
-      <w:r>
-        <w:rPr>
-          <w:rFonts w:ascii="Times New Roman" w:hAnsi="Times New Roman" w:cs="Times New Roman"/>
-          <w:sz w:val="22"/>
-          <w:szCs w:val="22"/>
-        </w:rPr>
-        <w:t xml:space="preserve"> </w:t>
+        <w:t>A look at the relative importance of different features in the two models drives this point home</w:t>
+      </w:r>
+      <w:r>
+        <w:rPr>
+          <w:rFonts w:ascii="Times New Roman" w:hAnsi="Times New Roman" w:cs="Times New Roman"/>
+          <w:sz w:val="22"/>
+          <w:szCs w:val="22"/>
+        </w:rPr>
+        <w:t>.</w:t>
+      </w:r>
+      <w:r>
+        <w:rPr>
+          <w:rFonts w:ascii="Times New Roman" w:hAnsi="Times New Roman" w:cs="Times New Roman"/>
+          <w:sz w:val="22"/>
+          <w:szCs w:val="22"/>
+        </w:rPr>
+        <w:t xml:space="preserve"> A brief review: a tree selects only one feature to sort by at each split. This (feature, value) pair optimizes the objective function better than any other available (feature, value) combination does. Thus, it is reasonable to assume that the feature in question is somehow more influential than the other features when it comes to motivating the data at the particular node. In a regression, the size of the coefficient would indicate the “importance” of each variable, in terms of its influence on the data. In the random forest, the frequency with which each feature is selected may offer a similar assessment of feature importance.</w:t>
       </w:r>
     </w:p>
+    <w:p>
+      <w:pPr>
+        <w:ind w:firstLine="720"/>
+        <w:jc w:val="both"/>
+        <w:rPr>
+          <w:rFonts w:ascii="Times New Roman" w:hAnsi="Times New Roman" w:cs="Times New Roman"/>
+          <w:sz w:val="22"/>
+          <w:szCs w:val="22"/>
+        </w:rPr>
+      </w:pPr>
+      <w:r>
+        <w:rPr>
+          <w:rFonts w:ascii="Times New Roman" w:hAnsi="Times New Roman" w:cs="Times New Roman"/>
+          <w:sz w:val="22"/>
+          <w:szCs w:val="22"/>
+        </w:rPr>
+        <w:t xml:space="preserve"> Looking at only the “real” trees from every forest built for the forecast period January 1999 – January 2020, I notice a pattern: the average “real” tree in the base forest selects the feature </w:t>
+      </w:r>
+      <m:oMath>
+        <m:sSub>
+          <m:sSubPr>
+            <m:ctrlPr>
+              <w:rPr>
+                <w:rFonts w:ascii="Cambria Math" w:hAnsi="Cambria Math" w:cs="Times New Roman"/>
+                <w:i/>
+                <w:sz w:val="22"/>
+                <w:szCs w:val="22"/>
+              </w:rPr>
+            </m:ctrlPr>
+          </m:sSubPr>
+          <m:e>
+            <m:r>
+              <w:rPr>
+                <w:rFonts w:ascii="Cambria Math" w:hAnsi="Cambria Math" w:cs="Times New Roman"/>
+                <w:sz w:val="22"/>
+                <w:szCs w:val="22"/>
+              </w:rPr>
+              <m:t>π</m:t>
+            </m:r>
+          </m:e>
+          <m:sub>
+            <m:r>
+              <w:rPr>
+                <w:rFonts w:ascii="Cambria Math" w:hAnsi="Cambria Math" w:cs="Times New Roman"/>
+                <w:sz w:val="22"/>
+                <w:szCs w:val="22"/>
+              </w:rPr>
+              <m:t>t-1</m:t>
+            </m:r>
+          </m:sub>
+        </m:sSub>
+      </m:oMath>
+      <w:r>
+        <w:rPr>
+          <w:rFonts w:ascii="Times New Roman" w:hAnsi="Times New Roman" w:cs="Times New Roman"/>
+          <w:sz w:val="22"/>
+          <w:szCs w:val="22"/>
+        </w:rPr>
+        <w:t xml:space="preserve"> more often than any other feature, by a wide margin: 8.405 times per real tree. The time-series tree, by contrast, selects this feature only 1.178 times per real tree, or 0.140 as often. Meanwhile, the most-selected feature in the average “real” time-series tree was the </w:t>
+      </w:r>
+      <w:r>
+        <w:rPr>
+          <w:rFonts w:ascii="Times New Roman" w:hAnsi="Times New Roman" w:cs="Times New Roman"/>
+          <w:i/>
+          <w:iCs/>
+          <w:sz w:val="22"/>
+          <w:szCs w:val="22"/>
+        </w:rPr>
+        <w:t xml:space="preserve">trend </w:t>
+      </w:r>
+      <w:r>
+        <w:rPr>
+          <w:rFonts w:ascii="Times New Roman" w:hAnsi="Times New Roman" w:cs="Times New Roman"/>
+          <w:sz w:val="22"/>
+          <w:szCs w:val="22"/>
+        </w:rPr>
+        <w:t xml:space="preserve">term, which was selected 2.201 times per real tree. </w:t>
+      </w:r>
+    </w:p>
+    <w:p>
+      <w:pPr>
+        <w:ind w:firstLine="720"/>
+        <w:jc w:val="both"/>
+        <w:rPr>
+          <w:rFonts w:ascii="Times New Roman" w:hAnsi="Times New Roman" w:cs="Times New Roman"/>
+          <w:sz w:val="22"/>
+          <w:szCs w:val="22"/>
+        </w:rPr>
+      </w:pPr>
+      <w:r>
+        <w:rPr>
+          <w:rFonts w:ascii="Times New Roman" w:hAnsi="Times New Roman" w:cs="Times New Roman"/>
+          <w:sz w:val="22"/>
+          <w:szCs w:val="22"/>
+        </w:rPr>
+        <w:t xml:space="preserve">In fact, of all features selected by the real time-series trees, </w:t>
+      </w:r>
+      <w:r>
+        <w:rPr>
+          <w:rFonts w:ascii="Times New Roman" w:hAnsi="Times New Roman" w:cs="Times New Roman"/>
+          <w:i/>
+          <w:iCs/>
+          <w:sz w:val="22"/>
+          <w:szCs w:val="22"/>
+        </w:rPr>
+        <w:t xml:space="preserve">trend </w:t>
+      </w:r>
+      <w:r>
+        <w:rPr>
+          <w:rFonts w:ascii="Times New Roman" w:hAnsi="Times New Roman" w:cs="Times New Roman"/>
+          <w:sz w:val="22"/>
+          <w:szCs w:val="22"/>
+        </w:rPr>
+        <w:t xml:space="preserve">was selected 27.27% of the time. Meanwhile, for the real base trees, </w:t>
+      </w:r>
+      <w:r>
+        <w:rPr>
+          <w:rFonts w:ascii="Times New Roman" w:hAnsi="Times New Roman" w:cs="Times New Roman"/>
+          <w:i/>
+          <w:iCs/>
+          <w:sz w:val="22"/>
+          <w:szCs w:val="22"/>
+        </w:rPr>
+        <w:t xml:space="preserve">trend </w:t>
+      </w:r>
+      <w:r>
+        <w:rPr>
+          <w:rFonts w:ascii="Times New Roman" w:hAnsi="Times New Roman" w:cs="Times New Roman"/>
+          <w:sz w:val="22"/>
+          <w:szCs w:val="22"/>
+        </w:rPr>
+        <w:t>was selected only 6.44% of the time. The data paints a picture of a time-series tree which is much less deep and more broadly and intuitively focused than the base tree.</w:t>
+      </w:r>
+      <w:r>
+        <w:rPr>
+          <w:rFonts w:ascii="Times New Roman" w:hAnsi="Times New Roman" w:cs="Times New Roman"/>
+          <w:sz w:val="22"/>
+          <w:szCs w:val="22"/>
+        </w:rPr>
+        <w:t xml:space="preserve"> That the base tree runs deeper than the time-series tree makes sense given that the base tree is working with a dataset with up to 729 observations, while the time-series tree is never working with more than 100 observations at a time. </w:t>
+      </w:r>
+    </w:p>
+    <w:p>
+      <w:pPr>
+        <w:ind w:firstLine="720"/>
+        <w:jc w:val="both"/>
+        <w:rPr>
+          <w:rFonts w:ascii="Times New Roman" w:hAnsi="Times New Roman" w:cs="Times New Roman"/>
+          <w:sz w:val="22"/>
+          <w:szCs w:val="22"/>
+        </w:rPr>
+      </w:pPr>
+    </w:p>
+    <w:tbl>
+      <w:tblPr>
+        <w:tblW w:w="9586" w:type="dxa"/>
+        <w:tblLayout w:type="fixed"/>
+        <w:tblLook w:val="04A0" w:firstRow="1" w:lastRow="0" w:firstColumn="1" w:lastColumn="0" w:noHBand="0" w:noVBand="1"/>
+      </w:tblPr>
+      <w:tblGrid>
+        <w:gridCol w:w="804"/>
+        <w:gridCol w:w="1707"/>
+        <w:gridCol w:w="1710"/>
+        <w:gridCol w:w="1620"/>
+        <w:gridCol w:w="1620"/>
+        <w:gridCol w:w="1884"/>
+        <w:gridCol w:w="241"/>
+      </w:tblGrid>
+      <w:tr>
+        <w:trPr>
+          <w:trHeight w:val="320"/>
+        </w:trPr>
+        <w:tc>
+          <w:tcPr>
+            <w:tcW w:w="9586" w:type="dxa"/>
+            <w:gridSpan w:val="7"/>
+            <w:tcBorders>
+              <w:top w:val="single" w:sz="18" w:space="0" w:color="auto"/>
+            </w:tcBorders>
+            <w:shd w:val="clear" w:color="auto" w:fill="auto"/>
+            <w:noWrap/>
+            <w:hideMark/>
+          </w:tcPr>
+          <w:p>
+            <w:pPr>
+              <w:rPr>
+                <w:rFonts w:ascii="Times New Roman" w:eastAsia="Times New Roman" w:hAnsi="Times New Roman" w:cs="Times New Roman"/>
+                <w:color w:val="000000"/>
+                <w:sz w:val="22"/>
+                <w:szCs w:val="22"/>
+              </w:rPr>
+            </w:pPr>
+            <w:r>
+              <w:rPr>
+                <w:rFonts w:ascii="Times New Roman" w:hAnsi="Times New Roman" w:cs="Times New Roman"/>
+                <w:sz w:val="22"/>
+                <w:szCs w:val="22"/>
+              </w:rPr>
+              <w:t xml:space="preserve">TABLE </w:t>
+            </w:r>
+            <w:r>
+              <w:rPr>
+                <w:rFonts w:ascii="Times New Roman" w:hAnsi="Times New Roman" w:cs="Times New Roman"/>
+                <w:sz w:val="22"/>
+                <w:szCs w:val="22"/>
+              </w:rPr>
+              <w:t>4</w:t>
+            </w:r>
+          </w:p>
+        </w:tc>
+      </w:tr>
+      <w:tr>
+        <w:trPr>
+          <w:trHeight w:val="320"/>
+        </w:trPr>
+        <w:tc>
+          <w:tcPr>
+            <w:tcW w:w="9586" w:type="dxa"/>
+            <w:gridSpan w:val="7"/>
+            <w:shd w:val="clear" w:color="auto" w:fill="auto"/>
+            <w:noWrap/>
+          </w:tcPr>
+          <w:p>
+            <w:pPr>
+              <w:rPr>
+                <w:rFonts w:ascii="Times New Roman" w:hAnsi="Times New Roman" w:cs="Times New Roman"/>
+                <w:sz w:val="22"/>
+                <w:szCs w:val="22"/>
+              </w:rPr>
+            </w:pPr>
+            <w:r>
+              <w:rPr>
+                <w:rFonts w:ascii="Times New Roman" w:hAnsi="Times New Roman" w:cs="Times New Roman"/>
+                <w:bCs/>
+                <w:smallCaps/>
+                <w:sz w:val="22"/>
+                <w:szCs w:val="22"/>
+              </w:rPr>
+              <w:t xml:space="preserve">Comparing the average “real” base tree and the average “real” time-series tree </w:t>
+            </w:r>
+          </w:p>
+        </w:tc>
+      </w:tr>
+      <w:tr>
+        <w:trPr>
+          <w:trHeight w:val="320"/>
+        </w:trPr>
+        <w:tc>
+          <w:tcPr>
+            <w:tcW w:w="804" w:type="dxa"/>
+            <w:tcBorders>
+              <w:top w:val="single" w:sz="4" w:space="0" w:color="auto"/>
+            </w:tcBorders>
+            <w:shd w:val="clear" w:color="auto" w:fill="auto"/>
+            <w:noWrap/>
+            <w:hideMark/>
+          </w:tcPr>
+          <w:p>
+            <w:pPr>
+              <w:jc w:val="right"/>
+              <w:rPr>
+                <w:rFonts w:ascii="Times New Roman" w:eastAsia="Times New Roman" w:hAnsi="Times New Roman" w:cs="Times New Roman"/>
+                <w:color w:val="000000"/>
+                <w:sz w:val="22"/>
+                <w:szCs w:val="22"/>
+              </w:rPr>
+            </w:pPr>
+          </w:p>
+        </w:tc>
+        <w:tc>
+          <w:tcPr>
+            <w:tcW w:w="3419" w:type="dxa"/>
+            <w:gridSpan w:val="2"/>
+            <w:tcBorders>
+              <w:top w:val="single" w:sz="4" w:space="0" w:color="auto"/>
+            </w:tcBorders>
+            <w:vAlign w:val="bottom"/>
+          </w:tcPr>
+          <w:p>
+            <w:pPr>
+              <w:jc w:val="center"/>
+              <w:rPr>
+                <w:rFonts w:ascii="Times New Roman" w:eastAsia="Times New Roman" w:hAnsi="Times New Roman" w:cs="Times New Roman"/>
+                <w:b/>
+                <w:bCs/>
+                <w:color w:val="000000"/>
+                <w:sz w:val="22"/>
+                <w:szCs w:val="22"/>
+              </w:rPr>
+            </w:pPr>
+            <w:r>
+              <w:rPr>
+                <w:rFonts w:ascii="Times New Roman" w:eastAsia="Times New Roman" w:hAnsi="Times New Roman" w:cs="Times New Roman"/>
+                <w:b/>
+                <w:bCs/>
+                <w:color w:val="000000"/>
+                <w:sz w:val="22"/>
+                <w:szCs w:val="22"/>
+              </w:rPr>
+              <w:t>Base</w:t>
+            </w:r>
+          </w:p>
+        </w:tc>
+        <w:tc>
+          <w:tcPr>
+            <w:tcW w:w="5127" w:type="dxa"/>
+            <w:gridSpan w:val="3"/>
+            <w:tcBorders>
+              <w:top w:val="single" w:sz="4" w:space="0" w:color="auto"/>
+            </w:tcBorders>
+            <w:vAlign w:val="bottom"/>
+          </w:tcPr>
+          <w:p>
+            <w:pPr>
+              <w:jc w:val="center"/>
+              <w:rPr>
+                <w:rFonts w:ascii="Times New Roman" w:eastAsia="Times New Roman" w:hAnsi="Times New Roman" w:cs="Times New Roman"/>
+                <w:b/>
+                <w:bCs/>
+                <w:color w:val="000000"/>
+                <w:sz w:val="22"/>
+                <w:szCs w:val="22"/>
+              </w:rPr>
+            </w:pPr>
+            <w:r>
+              <w:rPr>
+                <w:rFonts w:ascii="Times New Roman" w:eastAsia="Times New Roman" w:hAnsi="Times New Roman" w:cs="Times New Roman"/>
+                <w:b/>
+                <w:bCs/>
+                <w:color w:val="000000"/>
+                <w:sz w:val="22"/>
+                <w:szCs w:val="22"/>
+              </w:rPr>
+              <w:t>Time-Series</w:t>
+            </w:r>
+          </w:p>
+        </w:tc>
+        <w:tc>
+          <w:tcPr>
+            <w:tcW w:w="236" w:type="dxa"/>
+          </w:tcPr>
+          <w:p>
+            <w:pPr>
+              <w:jc w:val="center"/>
+              <w:rPr>
+                <w:rFonts w:ascii="Times New Roman" w:eastAsia="Times New Roman" w:hAnsi="Times New Roman" w:cs="Times New Roman"/>
+                <w:b/>
+                <w:bCs/>
+                <w:color w:val="000000"/>
+                <w:sz w:val="22"/>
+                <w:szCs w:val="22"/>
+              </w:rPr>
+            </w:pPr>
+          </w:p>
+        </w:tc>
+      </w:tr>
+      <w:tr>
+        <w:trPr>
+          <w:trHeight w:val="320"/>
+        </w:trPr>
+        <w:tc>
+          <w:tcPr>
+            <w:tcW w:w="804" w:type="dxa"/>
+            <w:tcBorders>
+              <w:bottom w:val="single" w:sz="4" w:space="0" w:color="auto"/>
+            </w:tcBorders>
+            <w:shd w:val="clear" w:color="auto" w:fill="auto"/>
+            <w:noWrap/>
+            <w:vAlign w:val="bottom"/>
+          </w:tcPr>
+          <w:p>
+            <w:pPr>
+              <w:jc w:val="right"/>
+              <w:rPr>
+                <w:rFonts w:ascii="Times New Roman" w:eastAsia="Times New Roman" w:hAnsi="Times New Roman" w:cs="Times New Roman"/>
+                <w:b/>
+                <w:bCs/>
+                <w:color w:val="000000"/>
+                <w:sz w:val="22"/>
+                <w:szCs w:val="22"/>
+              </w:rPr>
+            </w:pPr>
+          </w:p>
+        </w:tc>
+        <w:tc>
+          <w:tcPr>
+            <w:tcW w:w="1708" w:type="dxa"/>
+            <w:tcBorders>
+              <w:bottom w:val="single" w:sz="4" w:space="0" w:color="auto"/>
+            </w:tcBorders>
+            <w:vAlign w:val="center"/>
+          </w:tcPr>
+          <w:p>
+            <w:pPr>
+              <w:jc w:val="center"/>
+              <w:rPr>
+                <w:rFonts w:ascii="Times New Roman" w:eastAsia="Times New Roman" w:hAnsi="Times New Roman" w:cs="Times New Roman"/>
+                <w:color w:val="000000"/>
+                <w:sz w:val="22"/>
+                <w:szCs w:val="22"/>
+              </w:rPr>
+            </w:pPr>
+            <w:r>
+              <w:rPr>
+                <w:rFonts w:ascii="Times New Roman" w:eastAsia="Times New Roman" w:hAnsi="Times New Roman" w:cs="Times New Roman"/>
+                <w:color w:val="000000"/>
+                <w:sz w:val="22"/>
+                <w:szCs w:val="22"/>
+              </w:rPr>
+              <w:t>Absolute Frequency</w:t>
+            </w:r>
+          </w:p>
+        </w:tc>
+        <w:tc>
+          <w:tcPr>
+            <w:tcW w:w="1711" w:type="dxa"/>
+            <w:tcBorders>
+              <w:bottom w:val="single" w:sz="4" w:space="0" w:color="auto"/>
+            </w:tcBorders>
+            <w:shd w:val="clear" w:color="auto" w:fill="auto"/>
+            <w:noWrap/>
+            <w:vAlign w:val="center"/>
+          </w:tcPr>
+          <w:p>
+            <w:pPr>
+              <w:jc w:val="center"/>
+              <w:rPr>
+                <w:rFonts w:ascii="Times New Roman" w:eastAsia="Times New Roman" w:hAnsi="Times New Roman" w:cs="Times New Roman"/>
+                <w:color w:val="000000"/>
+                <w:sz w:val="22"/>
+                <w:szCs w:val="22"/>
+              </w:rPr>
+            </w:pPr>
+            <w:r>
+              <w:rPr>
+                <w:rFonts w:ascii="Times New Roman" w:eastAsia="Times New Roman" w:hAnsi="Times New Roman" w:cs="Times New Roman"/>
+                <w:color w:val="000000"/>
+                <w:sz w:val="22"/>
+                <w:szCs w:val="22"/>
+              </w:rPr>
+              <w:t>Relative Frequency</w:t>
+            </w:r>
+          </w:p>
+        </w:tc>
+        <w:tc>
+          <w:tcPr>
+            <w:tcW w:w="1621" w:type="dxa"/>
+            <w:tcBorders>
+              <w:left w:val="nil"/>
+              <w:bottom w:val="single" w:sz="4" w:space="0" w:color="auto"/>
+            </w:tcBorders>
+            <w:vAlign w:val="center"/>
+          </w:tcPr>
+          <w:p>
+            <w:pPr>
+              <w:jc w:val="center"/>
+              <w:rPr>
+                <w:rFonts w:ascii="Times New Roman" w:eastAsia="Times New Roman" w:hAnsi="Times New Roman" w:cs="Times New Roman"/>
+                <w:color w:val="000000"/>
+                <w:sz w:val="22"/>
+                <w:szCs w:val="22"/>
+              </w:rPr>
+            </w:pPr>
+            <w:r>
+              <w:rPr>
+                <w:rFonts w:ascii="Times New Roman" w:eastAsia="Times New Roman" w:hAnsi="Times New Roman" w:cs="Times New Roman"/>
+                <w:color w:val="000000"/>
+                <w:sz w:val="22"/>
+                <w:szCs w:val="22"/>
+              </w:rPr>
+              <w:t>Absolute Frequency</w:t>
+            </w:r>
+          </w:p>
+        </w:tc>
+        <w:tc>
+          <w:tcPr>
+            <w:tcW w:w="1621" w:type="dxa"/>
+            <w:tcBorders>
+              <w:bottom w:val="single" w:sz="4" w:space="0" w:color="auto"/>
+            </w:tcBorders>
+            <w:shd w:val="clear" w:color="auto" w:fill="auto"/>
+            <w:vAlign w:val="center"/>
+          </w:tcPr>
+          <w:p>
+            <w:pPr>
+              <w:jc w:val="center"/>
+              <w:rPr>
+                <w:rFonts w:ascii="Times New Roman" w:eastAsia="Times New Roman" w:hAnsi="Times New Roman" w:cs="Times New Roman"/>
+                <w:color w:val="000000"/>
+                <w:sz w:val="22"/>
+                <w:szCs w:val="22"/>
+              </w:rPr>
+            </w:pPr>
+            <w:r>
+              <w:rPr>
+                <w:rFonts w:ascii="Times New Roman" w:eastAsia="Times New Roman" w:hAnsi="Times New Roman" w:cs="Times New Roman"/>
+                <w:color w:val="000000"/>
+                <w:sz w:val="22"/>
+                <w:szCs w:val="22"/>
+              </w:rPr>
+              <w:t>Relative Frequency</w:t>
+            </w:r>
+          </w:p>
+        </w:tc>
+        <w:tc>
+          <w:tcPr>
+            <w:tcW w:w="1885" w:type="dxa"/>
+            <w:tcBorders>
+              <w:bottom w:val="single" w:sz="4" w:space="0" w:color="auto"/>
+            </w:tcBorders>
+            <w:vAlign w:val="center"/>
+          </w:tcPr>
+          <w:p>
+            <w:pPr>
+              <w:jc w:val="center"/>
+              <w:rPr>
+                <w:rFonts w:ascii="Times New Roman" w:eastAsia="Times New Roman" w:hAnsi="Times New Roman" w:cs="Times New Roman"/>
+                <w:color w:val="000000"/>
+                <w:sz w:val="22"/>
+                <w:szCs w:val="22"/>
+              </w:rPr>
+            </w:pPr>
+            <w:r>
+              <w:rPr>
+                <w:rFonts w:ascii="Times New Roman" w:eastAsia="Times New Roman" w:hAnsi="Times New Roman" w:cs="Times New Roman"/>
+                <w:color w:val="000000"/>
+                <w:sz w:val="22"/>
+                <w:szCs w:val="22"/>
+              </w:rPr>
+              <w:t>Relative frequency vs. base tree*</w:t>
+            </w:r>
+          </w:p>
+        </w:tc>
+        <w:tc>
+          <w:tcPr>
+            <w:tcW w:w="236" w:type="dxa"/>
+          </w:tcPr>
+          <w:p>
+            <w:pPr>
+              <w:rPr>
+                <w:rFonts w:ascii="Times New Roman" w:eastAsia="Times New Roman" w:hAnsi="Times New Roman" w:cs="Times New Roman"/>
+                <w:color w:val="000000"/>
+                <w:sz w:val="22"/>
+                <w:szCs w:val="22"/>
+              </w:rPr>
+            </w:pPr>
+          </w:p>
+        </w:tc>
+      </w:tr>
+      <w:tr>
+        <w:trPr>
+          <w:trHeight w:val="320"/>
+        </w:trPr>
+        <w:tc>
+          <w:tcPr>
+            <w:tcW w:w="804" w:type="dxa"/>
+            <w:tcBorders>
+              <w:top w:val="single" w:sz="4" w:space="0" w:color="auto"/>
+            </w:tcBorders>
+            <w:shd w:val="clear" w:color="auto" w:fill="auto"/>
+            <w:noWrap/>
+            <w:vAlign w:val="center"/>
+            <w:hideMark/>
+          </w:tcPr>
+          <w:p>
+            <w:pPr>
+              <w:jc w:val="center"/>
+              <w:rPr>
+                <w:rFonts w:ascii="Times New Roman" w:eastAsia="Times New Roman" w:hAnsi="Times New Roman" w:cs="Times New Roman"/>
+                <w:i/>
+                <w:iCs/>
+                <w:color w:val="000000"/>
+                <w:sz w:val="22"/>
+                <w:szCs w:val="22"/>
+              </w:rPr>
+            </w:pPr>
+            <w:r>
+              <w:rPr>
+                <w:rFonts w:ascii="Times New Roman" w:eastAsia="Times New Roman" w:hAnsi="Times New Roman" w:cs="Times New Roman"/>
+                <w:i/>
+                <w:iCs/>
+                <w:color w:val="000000"/>
+                <w:sz w:val="22"/>
+                <w:szCs w:val="22"/>
+              </w:rPr>
+              <w:t>trend</w:t>
+            </w:r>
+          </w:p>
+        </w:tc>
+        <w:tc>
+          <w:tcPr>
+            <w:tcW w:w="1708" w:type="dxa"/>
+            <w:tcBorders>
+              <w:top w:val="single" w:sz="4" w:space="0" w:color="auto"/>
+            </w:tcBorders>
+            <w:vAlign w:val="center"/>
+          </w:tcPr>
+          <w:p>
+            <w:pPr>
+              <w:jc w:val="center"/>
+              <w:rPr>
+                <w:rFonts w:ascii="Times New Roman" w:eastAsia="Times New Roman" w:hAnsi="Times New Roman" w:cs="Times New Roman"/>
+                <w:color w:val="000000"/>
+                <w:sz w:val="22"/>
+                <w:szCs w:val="22"/>
+              </w:rPr>
+            </w:pPr>
+            <w:r>
+              <w:rPr>
+                <w:rFonts w:ascii="Times New Roman" w:hAnsi="Times New Roman" w:cs="Times New Roman"/>
+                <w:color w:val="000000"/>
+                <w:sz w:val="22"/>
+                <w:szCs w:val="22"/>
+              </w:rPr>
+              <w:t>1.551</w:t>
+            </w:r>
+          </w:p>
+        </w:tc>
+        <w:tc>
+          <w:tcPr>
+            <w:tcW w:w="1711" w:type="dxa"/>
+            <w:tcBorders>
+              <w:top w:val="single" w:sz="4" w:space="0" w:color="auto"/>
+              <w:right w:val="single" w:sz="4" w:space="0" w:color="auto"/>
+            </w:tcBorders>
+            <w:shd w:val="clear" w:color="auto" w:fill="auto"/>
+            <w:noWrap/>
+            <w:vAlign w:val="center"/>
+            <w:hideMark/>
+          </w:tcPr>
+          <w:p>
+            <w:pPr>
+              <w:jc w:val="center"/>
+              <w:rPr>
+                <w:rFonts w:ascii="Times New Roman" w:eastAsia="Times New Roman" w:hAnsi="Times New Roman" w:cs="Times New Roman"/>
+                <w:color w:val="000000"/>
+                <w:sz w:val="22"/>
+                <w:szCs w:val="22"/>
+              </w:rPr>
+            </w:pPr>
+            <w:r>
+              <w:rPr>
+                <w:rFonts w:ascii="Times New Roman" w:hAnsi="Times New Roman" w:cs="Times New Roman"/>
+                <w:color w:val="000000"/>
+                <w:sz w:val="22"/>
+                <w:szCs w:val="22"/>
+              </w:rPr>
+              <w:t>6.44%</w:t>
+            </w:r>
+          </w:p>
+        </w:tc>
+        <w:tc>
+          <w:tcPr>
+            <w:tcW w:w="1621" w:type="dxa"/>
+            <w:tcBorders>
+              <w:top w:val="single" w:sz="4" w:space="0" w:color="auto"/>
+              <w:left w:val="single" w:sz="4" w:space="0" w:color="auto"/>
+            </w:tcBorders>
+            <w:vAlign w:val="center"/>
+          </w:tcPr>
+          <w:p>
+            <w:pPr>
+              <w:jc w:val="center"/>
+              <w:rPr>
+                <w:rFonts w:ascii="Times New Roman" w:eastAsia="Times New Roman" w:hAnsi="Times New Roman" w:cs="Times New Roman"/>
+                <w:color w:val="000000"/>
+                <w:sz w:val="22"/>
+                <w:szCs w:val="22"/>
+              </w:rPr>
+            </w:pPr>
+            <w:r>
+              <w:rPr>
+                <w:rFonts w:ascii="Times New Roman" w:hAnsi="Times New Roman" w:cs="Times New Roman"/>
+                <w:color w:val="000000"/>
+                <w:sz w:val="22"/>
+                <w:szCs w:val="22"/>
+              </w:rPr>
+              <w:t>2.201</w:t>
+            </w:r>
+          </w:p>
+        </w:tc>
+        <w:tc>
+          <w:tcPr>
+            <w:tcW w:w="1621" w:type="dxa"/>
+            <w:tcBorders>
+              <w:top w:val="single" w:sz="4" w:space="0" w:color="auto"/>
+            </w:tcBorders>
+            <w:shd w:val="clear" w:color="auto" w:fill="auto"/>
+            <w:noWrap/>
+            <w:vAlign w:val="center"/>
+            <w:hideMark/>
+          </w:tcPr>
+          <w:p>
+            <w:pPr>
+              <w:jc w:val="center"/>
+              <w:rPr>
+                <w:rFonts w:ascii="Times New Roman" w:eastAsia="Times New Roman" w:hAnsi="Times New Roman" w:cs="Times New Roman"/>
+                <w:color w:val="000000"/>
+                <w:sz w:val="22"/>
+                <w:szCs w:val="22"/>
+              </w:rPr>
+            </w:pPr>
+            <w:r>
+              <w:rPr>
+                <w:rFonts w:ascii="Times New Roman" w:hAnsi="Times New Roman" w:cs="Times New Roman"/>
+                <w:color w:val="000000"/>
+                <w:sz w:val="22"/>
+                <w:szCs w:val="22"/>
+              </w:rPr>
+              <w:t>27.27%</w:t>
+            </w:r>
+          </w:p>
+        </w:tc>
+        <w:tc>
+          <w:tcPr>
+            <w:tcW w:w="1885" w:type="dxa"/>
+            <w:tcBorders>
+              <w:top w:val="single" w:sz="4" w:space="0" w:color="auto"/>
+            </w:tcBorders>
+            <w:vAlign w:val="center"/>
+          </w:tcPr>
+          <w:p>
+            <w:pPr>
+              <w:jc w:val="center"/>
+              <w:rPr>
+                <w:rFonts w:ascii="Times New Roman" w:hAnsi="Times New Roman" w:cs="Times New Roman"/>
+                <w:color w:val="000000"/>
+                <w:sz w:val="22"/>
+                <w:szCs w:val="22"/>
+              </w:rPr>
+            </w:pPr>
+            <w:r>
+              <w:rPr>
+                <w:rFonts w:ascii="Times New Roman" w:hAnsi="Times New Roman" w:cs="Times New Roman"/>
+                <w:color w:val="000000"/>
+                <w:sz w:val="22"/>
+                <w:szCs w:val="22"/>
+              </w:rPr>
+              <w:t>423.63%</w:t>
+            </w:r>
+          </w:p>
+        </w:tc>
+        <w:tc>
+          <w:tcPr>
+            <w:tcW w:w="236" w:type="dxa"/>
+          </w:tcPr>
+          <w:p>
+            <w:pPr>
+              <w:jc w:val="center"/>
+              <w:rPr>
+                <w:rFonts w:ascii="Calibri" w:hAnsi="Calibri"/>
+                <w:color w:val="000000"/>
+              </w:rPr>
+            </w:pPr>
+          </w:p>
+        </w:tc>
+      </w:tr>
+      <w:tr>
+        <w:trPr>
+          <w:trHeight w:val="320"/>
+        </w:trPr>
+        <w:tc>
+          <w:tcPr>
+            <w:tcW w:w="804" w:type="dxa"/>
+            <w:shd w:val="clear" w:color="auto" w:fill="auto"/>
+            <w:noWrap/>
+            <w:vAlign w:val="center"/>
+            <w:hideMark/>
+          </w:tcPr>
+          <w:p>
+            <w:pPr>
+              <w:jc w:val="center"/>
+              <w:rPr>
+                <w:rFonts w:ascii="Times New Roman" w:eastAsia="Times New Roman" w:hAnsi="Times New Roman" w:cs="Times New Roman"/>
+                <w:color w:val="000000"/>
+                <w:sz w:val="22"/>
+                <w:szCs w:val="22"/>
+              </w:rPr>
+            </w:pPr>
+            <m:oMathPara>
+              <m:oMath>
+                <m:sSub>
+                  <m:sSubPr>
+                    <m:ctrlPr>
+                      <w:rPr>
+                        <w:rFonts w:ascii="Cambria Math" w:hAnsi="Cambria Math" w:cs="Times New Roman"/>
+                        <w:i/>
+                        <w:sz w:val="22"/>
+                        <w:szCs w:val="22"/>
+                      </w:rPr>
+                    </m:ctrlPr>
+                  </m:sSubPr>
+                  <m:e>
+                    <m:r>
+                      <w:rPr>
+                        <w:rFonts w:ascii="Cambria Math" w:hAnsi="Cambria Math" w:cs="Times New Roman"/>
+                        <w:sz w:val="22"/>
+                        <w:szCs w:val="22"/>
+                      </w:rPr>
+                      <m:t>π</m:t>
+                    </m:r>
+                  </m:e>
+                  <m:sub>
+                    <m:r>
+                      <w:rPr>
+                        <w:rFonts w:ascii="Cambria Math" w:hAnsi="Cambria Math" w:cs="Times New Roman"/>
+                        <w:sz w:val="22"/>
+                        <w:szCs w:val="22"/>
+                      </w:rPr>
+                      <m:t>t-1</m:t>
+                    </m:r>
+                  </m:sub>
+                </m:sSub>
+              </m:oMath>
+            </m:oMathPara>
+          </w:p>
+        </w:tc>
+        <w:tc>
+          <w:tcPr>
+            <w:tcW w:w="1708" w:type="dxa"/>
+            <w:vAlign w:val="center"/>
+          </w:tcPr>
+          <w:p>
+            <w:pPr>
+              <w:jc w:val="center"/>
+              <w:rPr>
+                <w:rFonts w:ascii="Times New Roman" w:eastAsia="Times New Roman" w:hAnsi="Times New Roman" w:cs="Times New Roman"/>
+                <w:color w:val="000000"/>
+                <w:sz w:val="22"/>
+                <w:szCs w:val="22"/>
+              </w:rPr>
+            </w:pPr>
+            <w:r>
+              <w:rPr>
+                <w:rFonts w:ascii="Times New Roman" w:hAnsi="Times New Roman" w:cs="Times New Roman"/>
+                <w:color w:val="000000"/>
+                <w:sz w:val="22"/>
+                <w:szCs w:val="22"/>
+              </w:rPr>
+              <w:t>8.405</w:t>
+            </w:r>
+          </w:p>
+        </w:tc>
+        <w:tc>
+          <w:tcPr>
+            <w:tcW w:w="1711" w:type="dxa"/>
+            <w:tcBorders>
+              <w:right w:val="single" w:sz="4" w:space="0" w:color="auto"/>
+            </w:tcBorders>
+            <w:shd w:val="clear" w:color="auto" w:fill="auto"/>
+            <w:noWrap/>
+            <w:vAlign w:val="center"/>
+            <w:hideMark/>
+          </w:tcPr>
+          <w:p>
+            <w:pPr>
+              <w:jc w:val="center"/>
+              <w:rPr>
+                <w:rFonts w:ascii="Times New Roman" w:eastAsia="Times New Roman" w:hAnsi="Times New Roman" w:cs="Times New Roman"/>
+                <w:color w:val="000000"/>
+                <w:sz w:val="22"/>
+                <w:szCs w:val="22"/>
+              </w:rPr>
+            </w:pPr>
+            <w:r>
+              <w:rPr>
+                <w:rFonts w:ascii="Times New Roman" w:hAnsi="Times New Roman" w:cs="Times New Roman"/>
+                <w:color w:val="000000"/>
+                <w:sz w:val="22"/>
+                <w:szCs w:val="22"/>
+              </w:rPr>
+              <w:t>34.88%</w:t>
+            </w:r>
+          </w:p>
+        </w:tc>
+        <w:tc>
+          <w:tcPr>
+            <w:tcW w:w="1621" w:type="dxa"/>
+            <w:tcBorders>
+              <w:left w:val="single" w:sz="4" w:space="0" w:color="auto"/>
+            </w:tcBorders>
+            <w:vAlign w:val="center"/>
+          </w:tcPr>
+          <w:p>
+            <w:pPr>
+              <w:jc w:val="center"/>
+              <w:rPr>
+                <w:rFonts w:ascii="Times New Roman" w:eastAsia="Times New Roman" w:hAnsi="Times New Roman" w:cs="Times New Roman"/>
+                <w:color w:val="000000"/>
+                <w:sz w:val="22"/>
+                <w:szCs w:val="22"/>
+              </w:rPr>
+            </w:pPr>
+            <w:r>
+              <w:rPr>
+                <w:rFonts w:ascii="Times New Roman" w:hAnsi="Times New Roman" w:cs="Times New Roman"/>
+                <w:color w:val="000000"/>
+                <w:sz w:val="22"/>
+                <w:szCs w:val="22"/>
+              </w:rPr>
+              <w:t>1.178</w:t>
+            </w:r>
+          </w:p>
+        </w:tc>
+        <w:tc>
+          <w:tcPr>
+            <w:tcW w:w="1621" w:type="dxa"/>
+            <w:shd w:val="clear" w:color="auto" w:fill="auto"/>
+            <w:noWrap/>
+            <w:vAlign w:val="center"/>
+            <w:hideMark/>
+          </w:tcPr>
+          <w:p>
+            <w:pPr>
+              <w:jc w:val="center"/>
+              <w:rPr>
+                <w:rFonts w:ascii="Times New Roman" w:eastAsia="Times New Roman" w:hAnsi="Times New Roman" w:cs="Times New Roman"/>
+                <w:color w:val="000000"/>
+                <w:sz w:val="22"/>
+                <w:szCs w:val="22"/>
+              </w:rPr>
+            </w:pPr>
+            <w:r>
+              <w:rPr>
+                <w:rFonts w:ascii="Times New Roman" w:hAnsi="Times New Roman" w:cs="Times New Roman"/>
+                <w:color w:val="000000"/>
+                <w:sz w:val="22"/>
+                <w:szCs w:val="22"/>
+              </w:rPr>
+              <w:t>14.59%</w:t>
+            </w:r>
+          </w:p>
+        </w:tc>
+        <w:tc>
+          <w:tcPr>
+            <w:tcW w:w="1885" w:type="dxa"/>
+            <w:vAlign w:val="center"/>
+          </w:tcPr>
+          <w:p>
+            <w:pPr>
+              <w:jc w:val="center"/>
+              <w:rPr>
+                <w:rFonts w:ascii="Times New Roman" w:hAnsi="Times New Roman" w:cs="Times New Roman"/>
+                <w:color w:val="000000"/>
+                <w:sz w:val="22"/>
+                <w:szCs w:val="22"/>
+              </w:rPr>
+            </w:pPr>
+            <w:r>
+              <w:rPr>
+                <w:rFonts w:ascii="Times New Roman" w:hAnsi="Times New Roman" w:cs="Times New Roman"/>
+                <w:color w:val="000000"/>
+                <w:sz w:val="22"/>
+                <w:szCs w:val="22"/>
+              </w:rPr>
+              <w:t>41.84%</w:t>
+            </w:r>
+          </w:p>
+        </w:tc>
+        <w:tc>
+          <w:tcPr>
+            <w:tcW w:w="236" w:type="dxa"/>
+          </w:tcPr>
+          <w:p>
+            <w:pPr>
+              <w:jc w:val="center"/>
+              <w:rPr>
+                <w:rFonts w:ascii="Calibri" w:hAnsi="Calibri"/>
+                <w:color w:val="000000"/>
+              </w:rPr>
+            </w:pPr>
+          </w:p>
+        </w:tc>
+      </w:tr>
+      <w:tr>
+        <w:trPr>
+          <w:trHeight w:val="320"/>
+        </w:trPr>
+        <w:tc>
+          <w:tcPr>
+            <w:tcW w:w="804" w:type="dxa"/>
+            <w:shd w:val="clear" w:color="auto" w:fill="auto"/>
+            <w:noWrap/>
+            <w:vAlign w:val="center"/>
+            <w:hideMark/>
+          </w:tcPr>
+          <w:p>
+            <w:pPr>
+              <w:jc w:val="center"/>
+              <w:rPr>
+                <w:rFonts w:ascii="Times New Roman" w:eastAsia="Times New Roman" w:hAnsi="Times New Roman" w:cs="Times New Roman"/>
+                <w:color w:val="000000"/>
+                <w:sz w:val="22"/>
+                <w:szCs w:val="22"/>
+              </w:rPr>
+            </w:pPr>
+            <m:oMathPara>
+              <m:oMath>
+                <m:sSub>
+                  <m:sSubPr>
+                    <m:ctrlPr>
+                      <w:rPr>
+                        <w:rFonts w:ascii="Cambria Math" w:hAnsi="Cambria Math" w:cs="Times New Roman"/>
+                        <w:i/>
+                        <w:sz w:val="22"/>
+                        <w:szCs w:val="22"/>
+                      </w:rPr>
+                    </m:ctrlPr>
+                  </m:sSubPr>
+                  <m:e>
+                    <m:r>
+                      <w:rPr>
+                        <w:rFonts w:ascii="Cambria Math" w:hAnsi="Cambria Math" w:cs="Times New Roman"/>
+                        <w:sz w:val="22"/>
+                        <w:szCs w:val="22"/>
+                      </w:rPr>
+                      <m:t>π</m:t>
+                    </m:r>
+                  </m:e>
+                  <m:sub>
+                    <m:r>
+                      <w:rPr>
+                        <w:rFonts w:ascii="Cambria Math" w:hAnsi="Cambria Math" w:cs="Times New Roman"/>
+                        <w:sz w:val="22"/>
+                        <w:szCs w:val="22"/>
+                      </w:rPr>
+                      <m:t>t-2</m:t>
+                    </m:r>
+                  </m:sub>
+                </m:sSub>
+              </m:oMath>
+            </m:oMathPara>
+          </w:p>
+        </w:tc>
+        <w:tc>
+          <w:tcPr>
+            <w:tcW w:w="1708" w:type="dxa"/>
+            <w:vAlign w:val="center"/>
+          </w:tcPr>
+          <w:p>
+            <w:pPr>
+              <w:jc w:val="center"/>
+              <w:rPr>
+                <w:rFonts w:ascii="Times New Roman" w:eastAsia="Times New Roman" w:hAnsi="Times New Roman" w:cs="Times New Roman"/>
+                <w:color w:val="000000"/>
+                <w:sz w:val="22"/>
+                <w:szCs w:val="22"/>
+              </w:rPr>
+            </w:pPr>
+            <w:r>
+              <w:rPr>
+                <w:rFonts w:ascii="Times New Roman" w:hAnsi="Times New Roman" w:cs="Times New Roman"/>
+                <w:color w:val="000000"/>
+                <w:sz w:val="22"/>
+                <w:szCs w:val="22"/>
+              </w:rPr>
+              <w:t>3.019</w:t>
+            </w:r>
+          </w:p>
+        </w:tc>
+        <w:tc>
+          <w:tcPr>
+            <w:tcW w:w="1711" w:type="dxa"/>
+            <w:tcBorders>
+              <w:right w:val="single" w:sz="4" w:space="0" w:color="auto"/>
+            </w:tcBorders>
+            <w:shd w:val="clear" w:color="auto" w:fill="auto"/>
+            <w:noWrap/>
+            <w:vAlign w:val="center"/>
+            <w:hideMark/>
+          </w:tcPr>
+          <w:p>
+            <w:pPr>
+              <w:jc w:val="center"/>
+              <w:rPr>
+                <w:rFonts w:ascii="Times New Roman" w:eastAsia="Times New Roman" w:hAnsi="Times New Roman" w:cs="Times New Roman"/>
+                <w:color w:val="000000"/>
+                <w:sz w:val="22"/>
+                <w:szCs w:val="22"/>
+              </w:rPr>
+            </w:pPr>
+            <w:r>
+              <w:rPr>
+                <w:rFonts w:ascii="Times New Roman" w:hAnsi="Times New Roman" w:cs="Times New Roman"/>
+                <w:color w:val="000000"/>
+                <w:sz w:val="22"/>
+                <w:szCs w:val="22"/>
+              </w:rPr>
+              <w:t>12.53%</w:t>
+            </w:r>
+          </w:p>
+        </w:tc>
+        <w:tc>
+          <w:tcPr>
+            <w:tcW w:w="1621" w:type="dxa"/>
+            <w:tcBorders>
+              <w:left w:val="single" w:sz="4" w:space="0" w:color="auto"/>
+            </w:tcBorders>
+            <w:vAlign w:val="center"/>
+          </w:tcPr>
+          <w:p>
+            <w:pPr>
+              <w:jc w:val="center"/>
+              <w:rPr>
+                <w:rFonts w:ascii="Times New Roman" w:eastAsia="Times New Roman" w:hAnsi="Times New Roman" w:cs="Times New Roman"/>
+                <w:color w:val="000000"/>
+                <w:sz w:val="22"/>
+                <w:szCs w:val="22"/>
+              </w:rPr>
+            </w:pPr>
+            <w:r>
+              <w:rPr>
+                <w:rFonts w:ascii="Times New Roman" w:hAnsi="Times New Roman" w:cs="Times New Roman"/>
+                <w:color w:val="000000"/>
+                <w:sz w:val="22"/>
+                <w:szCs w:val="22"/>
+              </w:rPr>
+              <w:t>1.567</w:t>
+            </w:r>
+          </w:p>
+        </w:tc>
+        <w:tc>
+          <w:tcPr>
+            <w:tcW w:w="1621" w:type="dxa"/>
+            <w:shd w:val="clear" w:color="auto" w:fill="auto"/>
+            <w:noWrap/>
+            <w:vAlign w:val="center"/>
+            <w:hideMark/>
+          </w:tcPr>
+          <w:p>
+            <w:pPr>
+              <w:jc w:val="center"/>
+              <w:rPr>
+                <w:rFonts w:ascii="Times New Roman" w:eastAsia="Times New Roman" w:hAnsi="Times New Roman" w:cs="Times New Roman"/>
+                <w:color w:val="000000"/>
+                <w:sz w:val="22"/>
+                <w:szCs w:val="22"/>
+              </w:rPr>
+            </w:pPr>
+            <w:r>
+              <w:rPr>
+                <w:rFonts w:ascii="Times New Roman" w:hAnsi="Times New Roman" w:cs="Times New Roman"/>
+                <w:color w:val="000000"/>
+                <w:sz w:val="22"/>
+                <w:szCs w:val="22"/>
+              </w:rPr>
+              <w:t>19.42%</w:t>
+            </w:r>
+          </w:p>
+        </w:tc>
+        <w:tc>
+          <w:tcPr>
+            <w:tcW w:w="1885" w:type="dxa"/>
+            <w:vAlign w:val="center"/>
+          </w:tcPr>
+          <w:p>
+            <w:pPr>
+              <w:jc w:val="center"/>
+              <w:rPr>
+                <w:rFonts w:ascii="Times New Roman" w:hAnsi="Times New Roman" w:cs="Times New Roman"/>
+                <w:color w:val="000000"/>
+                <w:sz w:val="22"/>
+                <w:szCs w:val="22"/>
+              </w:rPr>
+            </w:pPr>
+            <w:r>
+              <w:rPr>
+                <w:rFonts w:ascii="Times New Roman" w:hAnsi="Times New Roman" w:cs="Times New Roman"/>
+                <w:color w:val="000000"/>
+                <w:sz w:val="22"/>
+                <w:szCs w:val="22"/>
+              </w:rPr>
+              <w:t>155.01%</w:t>
+            </w:r>
+          </w:p>
+        </w:tc>
+        <w:tc>
+          <w:tcPr>
+            <w:tcW w:w="236" w:type="dxa"/>
+          </w:tcPr>
+          <w:p>
+            <w:pPr>
+              <w:jc w:val="center"/>
+              <w:rPr>
+                <w:rFonts w:ascii="Calibri" w:hAnsi="Calibri"/>
+                <w:color w:val="000000"/>
+              </w:rPr>
+            </w:pPr>
+          </w:p>
+        </w:tc>
+      </w:tr>
+      <w:tr>
+        <w:trPr>
+          <w:trHeight w:val="320"/>
+        </w:trPr>
+        <w:tc>
+          <w:tcPr>
+            <w:tcW w:w="804" w:type="dxa"/>
+            <w:shd w:val="clear" w:color="auto" w:fill="auto"/>
+            <w:noWrap/>
+            <w:vAlign w:val="center"/>
+            <w:hideMark/>
+          </w:tcPr>
+          <w:p>
+            <w:pPr>
+              <w:jc w:val="center"/>
+              <w:rPr>
+                <w:rFonts w:ascii="Times New Roman" w:eastAsia="Times New Roman" w:hAnsi="Times New Roman" w:cs="Times New Roman"/>
+                <w:color w:val="000000"/>
+                <w:sz w:val="22"/>
+                <w:szCs w:val="22"/>
+              </w:rPr>
+            </w:pPr>
+            <m:oMathPara>
+              <m:oMath>
+                <m:sSub>
+                  <m:sSubPr>
+                    <m:ctrlPr>
+                      <w:rPr>
+                        <w:rFonts w:ascii="Cambria Math" w:hAnsi="Cambria Math" w:cs="Times New Roman"/>
+                        <w:i/>
+                        <w:sz w:val="22"/>
+                        <w:szCs w:val="22"/>
+                      </w:rPr>
+                    </m:ctrlPr>
+                  </m:sSubPr>
+                  <m:e>
+                    <m:r>
+                      <w:rPr>
+                        <w:rFonts w:ascii="Cambria Math" w:hAnsi="Cambria Math" w:cs="Times New Roman"/>
+                        <w:sz w:val="22"/>
+                        <w:szCs w:val="22"/>
+                      </w:rPr>
+                      <m:t>π</m:t>
+                    </m:r>
+                  </m:e>
+                  <m:sub>
+                    <m:r>
+                      <w:rPr>
+                        <w:rFonts w:ascii="Cambria Math" w:hAnsi="Cambria Math" w:cs="Times New Roman"/>
+                        <w:sz w:val="22"/>
+                        <w:szCs w:val="22"/>
+                      </w:rPr>
+                      <m:t>t-3</m:t>
+                    </m:r>
+                  </m:sub>
+                </m:sSub>
+              </m:oMath>
+            </m:oMathPara>
+          </w:p>
+        </w:tc>
+        <w:tc>
+          <w:tcPr>
+            <w:tcW w:w="1708" w:type="dxa"/>
+            <w:vAlign w:val="center"/>
+          </w:tcPr>
+          <w:p>
+            <w:pPr>
+              <w:jc w:val="center"/>
+              <w:rPr>
+                <w:rFonts w:ascii="Times New Roman" w:eastAsia="Times New Roman" w:hAnsi="Times New Roman" w:cs="Times New Roman"/>
+                <w:color w:val="000000"/>
+                <w:sz w:val="22"/>
+                <w:szCs w:val="22"/>
+              </w:rPr>
+            </w:pPr>
+            <w:r>
+              <w:rPr>
+                <w:rFonts w:ascii="Times New Roman" w:hAnsi="Times New Roman" w:cs="Times New Roman"/>
+                <w:color w:val="000000"/>
+                <w:sz w:val="22"/>
+                <w:szCs w:val="22"/>
+              </w:rPr>
+              <w:t>0.787</w:t>
+            </w:r>
+          </w:p>
+        </w:tc>
+        <w:tc>
+          <w:tcPr>
+            <w:tcW w:w="1711" w:type="dxa"/>
+            <w:tcBorders>
+              <w:right w:val="single" w:sz="4" w:space="0" w:color="auto"/>
+            </w:tcBorders>
+            <w:shd w:val="clear" w:color="auto" w:fill="auto"/>
+            <w:noWrap/>
+            <w:vAlign w:val="center"/>
+            <w:hideMark/>
+          </w:tcPr>
+          <w:p>
+            <w:pPr>
+              <w:jc w:val="center"/>
+              <w:rPr>
+                <w:rFonts w:ascii="Times New Roman" w:eastAsia="Times New Roman" w:hAnsi="Times New Roman" w:cs="Times New Roman"/>
+                <w:color w:val="000000"/>
+                <w:sz w:val="22"/>
+                <w:szCs w:val="22"/>
+              </w:rPr>
+            </w:pPr>
+            <w:r>
+              <w:rPr>
+                <w:rFonts w:ascii="Times New Roman" w:hAnsi="Times New Roman" w:cs="Times New Roman"/>
+                <w:color w:val="000000"/>
+                <w:sz w:val="22"/>
+                <w:szCs w:val="22"/>
+              </w:rPr>
+              <w:t>3.26%</w:t>
+            </w:r>
+          </w:p>
+        </w:tc>
+        <w:tc>
+          <w:tcPr>
+            <w:tcW w:w="1621" w:type="dxa"/>
+            <w:tcBorders>
+              <w:left w:val="single" w:sz="4" w:space="0" w:color="auto"/>
+            </w:tcBorders>
+            <w:vAlign w:val="center"/>
+          </w:tcPr>
+          <w:p>
+            <w:pPr>
+              <w:jc w:val="center"/>
+              <w:rPr>
+                <w:rFonts w:ascii="Times New Roman" w:eastAsia="Times New Roman" w:hAnsi="Times New Roman" w:cs="Times New Roman"/>
+                <w:color w:val="000000"/>
+                <w:sz w:val="22"/>
+                <w:szCs w:val="22"/>
+              </w:rPr>
+            </w:pPr>
+            <w:r>
+              <w:rPr>
+                <w:rFonts w:ascii="Times New Roman" w:hAnsi="Times New Roman" w:cs="Times New Roman"/>
+                <w:color w:val="000000"/>
+                <w:sz w:val="22"/>
+                <w:szCs w:val="22"/>
+              </w:rPr>
+              <w:t>0.278</w:t>
+            </w:r>
+          </w:p>
+        </w:tc>
+        <w:tc>
+          <w:tcPr>
+            <w:tcW w:w="1621" w:type="dxa"/>
+            <w:shd w:val="clear" w:color="auto" w:fill="auto"/>
+            <w:noWrap/>
+            <w:vAlign w:val="center"/>
+            <w:hideMark/>
+          </w:tcPr>
+          <w:p>
+            <w:pPr>
+              <w:jc w:val="center"/>
+              <w:rPr>
+                <w:rFonts w:ascii="Times New Roman" w:eastAsia="Times New Roman" w:hAnsi="Times New Roman" w:cs="Times New Roman"/>
+                <w:color w:val="000000"/>
+                <w:sz w:val="22"/>
+                <w:szCs w:val="22"/>
+              </w:rPr>
+            </w:pPr>
+            <w:r>
+              <w:rPr>
+                <w:rFonts w:ascii="Times New Roman" w:hAnsi="Times New Roman" w:cs="Times New Roman"/>
+                <w:color w:val="000000"/>
+                <w:sz w:val="22"/>
+                <w:szCs w:val="22"/>
+              </w:rPr>
+              <w:t>3.44%</w:t>
+            </w:r>
+          </w:p>
+        </w:tc>
+        <w:tc>
+          <w:tcPr>
+            <w:tcW w:w="1885" w:type="dxa"/>
+            <w:vAlign w:val="center"/>
+          </w:tcPr>
+          <w:p>
+            <w:pPr>
+              <w:jc w:val="center"/>
+              <w:rPr>
+                <w:rFonts w:ascii="Times New Roman" w:hAnsi="Times New Roman" w:cs="Times New Roman"/>
+                <w:color w:val="000000"/>
+                <w:sz w:val="22"/>
+                <w:szCs w:val="22"/>
+              </w:rPr>
+            </w:pPr>
+            <w:r>
+              <w:rPr>
+                <w:rFonts w:ascii="Times New Roman" w:hAnsi="Times New Roman" w:cs="Times New Roman"/>
+                <w:color w:val="000000"/>
+                <w:sz w:val="22"/>
+                <w:szCs w:val="22"/>
+              </w:rPr>
+              <w:t>105.41%</w:t>
+            </w:r>
+          </w:p>
+        </w:tc>
+        <w:tc>
+          <w:tcPr>
+            <w:tcW w:w="236" w:type="dxa"/>
+          </w:tcPr>
+          <w:p>
+            <w:pPr>
+              <w:jc w:val="center"/>
+              <w:rPr>
+                <w:rFonts w:ascii="Calibri" w:hAnsi="Calibri"/>
+                <w:color w:val="000000"/>
+              </w:rPr>
+            </w:pPr>
+          </w:p>
+        </w:tc>
+      </w:tr>
+      <w:tr>
+        <w:trPr>
+          <w:trHeight w:val="320"/>
+        </w:trPr>
+        <w:tc>
+          <w:tcPr>
+            <w:tcW w:w="804" w:type="dxa"/>
+            <w:shd w:val="clear" w:color="auto" w:fill="auto"/>
+            <w:noWrap/>
+            <w:vAlign w:val="center"/>
+            <w:hideMark/>
+          </w:tcPr>
+          <w:p>
+            <w:pPr>
+              <w:jc w:val="center"/>
+              <w:rPr>
+                <w:rFonts w:ascii="Times New Roman" w:eastAsia="Times New Roman" w:hAnsi="Times New Roman" w:cs="Times New Roman"/>
+                <w:color w:val="000000"/>
+                <w:sz w:val="22"/>
+                <w:szCs w:val="22"/>
+              </w:rPr>
+            </w:pPr>
+            <m:oMathPara>
+              <m:oMath>
+                <m:sSub>
+                  <m:sSubPr>
+                    <m:ctrlPr>
+                      <w:rPr>
+                        <w:rFonts w:ascii="Cambria Math" w:hAnsi="Cambria Math" w:cs="Times New Roman"/>
+                        <w:i/>
+                        <w:sz w:val="22"/>
+                        <w:szCs w:val="22"/>
+                      </w:rPr>
+                    </m:ctrlPr>
+                  </m:sSubPr>
+                  <m:e>
+                    <m:r>
+                      <w:rPr>
+                        <w:rFonts w:ascii="Cambria Math" w:hAnsi="Cambria Math" w:cs="Times New Roman"/>
+                        <w:sz w:val="22"/>
+                        <w:szCs w:val="22"/>
+                      </w:rPr>
+                      <m:t>π</m:t>
+                    </m:r>
+                  </m:e>
+                  <m:sub>
+                    <m:r>
+                      <w:rPr>
+                        <w:rFonts w:ascii="Cambria Math" w:hAnsi="Cambria Math" w:cs="Times New Roman"/>
+                        <w:sz w:val="22"/>
+                        <w:szCs w:val="22"/>
+                      </w:rPr>
+                      <m:t>t-4</m:t>
+                    </m:r>
+                  </m:sub>
+                </m:sSub>
+              </m:oMath>
+            </m:oMathPara>
+          </w:p>
+        </w:tc>
+        <w:tc>
+          <w:tcPr>
+            <w:tcW w:w="1708" w:type="dxa"/>
+            <w:vAlign w:val="center"/>
+          </w:tcPr>
+          <w:p>
+            <w:pPr>
+              <w:jc w:val="center"/>
+              <w:rPr>
+                <w:rFonts w:ascii="Times New Roman" w:eastAsia="Times New Roman" w:hAnsi="Times New Roman" w:cs="Times New Roman"/>
+                <w:color w:val="000000"/>
+                <w:sz w:val="22"/>
+                <w:szCs w:val="22"/>
+              </w:rPr>
+            </w:pPr>
+            <w:r>
+              <w:rPr>
+                <w:rFonts w:ascii="Times New Roman" w:hAnsi="Times New Roman" w:cs="Times New Roman"/>
+                <w:color w:val="000000"/>
+                <w:sz w:val="22"/>
+                <w:szCs w:val="22"/>
+              </w:rPr>
+              <w:t>0.692</w:t>
+            </w:r>
+          </w:p>
+        </w:tc>
+        <w:tc>
+          <w:tcPr>
+            <w:tcW w:w="1711" w:type="dxa"/>
+            <w:tcBorders>
+              <w:right w:val="single" w:sz="4" w:space="0" w:color="auto"/>
+            </w:tcBorders>
+            <w:shd w:val="clear" w:color="auto" w:fill="auto"/>
+            <w:noWrap/>
+            <w:vAlign w:val="center"/>
+            <w:hideMark/>
+          </w:tcPr>
+          <w:p>
+            <w:pPr>
+              <w:jc w:val="center"/>
+              <w:rPr>
+                <w:rFonts w:ascii="Times New Roman" w:eastAsia="Times New Roman" w:hAnsi="Times New Roman" w:cs="Times New Roman"/>
+                <w:color w:val="000000"/>
+                <w:sz w:val="22"/>
+                <w:szCs w:val="22"/>
+              </w:rPr>
+            </w:pPr>
+            <w:r>
+              <w:rPr>
+                <w:rFonts w:ascii="Times New Roman" w:hAnsi="Times New Roman" w:cs="Times New Roman"/>
+                <w:color w:val="000000"/>
+                <w:sz w:val="22"/>
+                <w:szCs w:val="22"/>
+              </w:rPr>
+              <w:t>2.87%</w:t>
+            </w:r>
+          </w:p>
+        </w:tc>
+        <w:tc>
+          <w:tcPr>
+            <w:tcW w:w="1621" w:type="dxa"/>
+            <w:tcBorders>
+              <w:left w:val="single" w:sz="4" w:space="0" w:color="auto"/>
+            </w:tcBorders>
+            <w:vAlign w:val="center"/>
+          </w:tcPr>
+          <w:p>
+            <w:pPr>
+              <w:jc w:val="center"/>
+              <w:rPr>
+                <w:rFonts w:ascii="Times New Roman" w:eastAsia="Times New Roman" w:hAnsi="Times New Roman" w:cs="Times New Roman"/>
+                <w:color w:val="000000"/>
+                <w:sz w:val="22"/>
+                <w:szCs w:val="22"/>
+              </w:rPr>
+            </w:pPr>
+            <w:r>
+              <w:rPr>
+                <w:rFonts w:ascii="Times New Roman" w:hAnsi="Times New Roman" w:cs="Times New Roman"/>
+                <w:color w:val="000000"/>
+                <w:sz w:val="22"/>
+                <w:szCs w:val="22"/>
+              </w:rPr>
+              <w:t>0.368</w:t>
+            </w:r>
+          </w:p>
+        </w:tc>
+        <w:tc>
+          <w:tcPr>
+            <w:tcW w:w="1621" w:type="dxa"/>
+            <w:shd w:val="clear" w:color="auto" w:fill="auto"/>
+            <w:noWrap/>
+            <w:vAlign w:val="center"/>
+            <w:hideMark/>
+          </w:tcPr>
+          <w:p>
+            <w:pPr>
+              <w:jc w:val="center"/>
+              <w:rPr>
+                <w:rFonts w:ascii="Times New Roman" w:eastAsia="Times New Roman" w:hAnsi="Times New Roman" w:cs="Times New Roman"/>
+                <w:color w:val="000000"/>
+                <w:sz w:val="22"/>
+                <w:szCs w:val="22"/>
+              </w:rPr>
+            </w:pPr>
+            <w:r>
+              <w:rPr>
+                <w:rFonts w:ascii="Times New Roman" w:hAnsi="Times New Roman" w:cs="Times New Roman"/>
+                <w:color w:val="000000"/>
+                <w:sz w:val="22"/>
+                <w:szCs w:val="22"/>
+              </w:rPr>
+              <w:t>4.56%</w:t>
+            </w:r>
+          </w:p>
+        </w:tc>
+        <w:tc>
+          <w:tcPr>
+            <w:tcW w:w="1885" w:type="dxa"/>
+            <w:vAlign w:val="center"/>
+          </w:tcPr>
+          <w:p>
+            <w:pPr>
+              <w:jc w:val="center"/>
+              <w:rPr>
+                <w:rFonts w:ascii="Times New Roman" w:hAnsi="Times New Roman" w:cs="Times New Roman"/>
+                <w:color w:val="000000"/>
+                <w:sz w:val="22"/>
+                <w:szCs w:val="22"/>
+              </w:rPr>
+            </w:pPr>
+            <w:r>
+              <w:rPr>
+                <w:rFonts w:ascii="Times New Roman" w:hAnsi="Times New Roman" w:cs="Times New Roman"/>
+                <w:color w:val="000000"/>
+                <w:sz w:val="22"/>
+                <w:szCs w:val="22"/>
+              </w:rPr>
+              <w:t>158.69%</w:t>
+            </w:r>
+          </w:p>
+        </w:tc>
+        <w:tc>
+          <w:tcPr>
+            <w:tcW w:w="236" w:type="dxa"/>
+          </w:tcPr>
+          <w:p>
+            <w:pPr>
+              <w:jc w:val="center"/>
+              <w:rPr>
+                <w:rFonts w:ascii="Calibri" w:hAnsi="Calibri"/>
+                <w:color w:val="000000"/>
+              </w:rPr>
+            </w:pPr>
+          </w:p>
+        </w:tc>
+      </w:tr>
+      <w:tr>
+        <w:trPr>
+          <w:trHeight w:val="320"/>
+        </w:trPr>
+        <w:tc>
+          <w:tcPr>
+            <w:tcW w:w="804" w:type="dxa"/>
+            <w:shd w:val="clear" w:color="auto" w:fill="auto"/>
+            <w:noWrap/>
+            <w:vAlign w:val="center"/>
+            <w:hideMark/>
+          </w:tcPr>
+          <w:p>
+            <w:pPr>
+              <w:jc w:val="center"/>
+              <w:rPr>
+                <w:rFonts w:ascii="Times New Roman" w:eastAsia="Times New Roman" w:hAnsi="Times New Roman" w:cs="Times New Roman"/>
+                <w:color w:val="000000"/>
+                <w:sz w:val="22"/>
+                <w:szCs w:val="22"/>
+              </w:rPr>
+            </w:pPr>
+            <m:oMathPara>
+              <m:oMath>
+                <m:sSub>
+                  <m:sSubPr>
+                    <m:ctrlPr>
+                      <w:rPr>
+                        <w:rFonts w:ascii="Cambria Math" w:hAnsi="Cambria Math" w:cs="Times New Roman"/>
+                        <w:i/>
+                        <w:sz w:val="22"/>
+                        <w:szCs w:val="22"/>
+                      </w:rPr>
+                    </m:ctrlPr>
+                  </m:sSubPr>
+                  <m:e>
+                    <m:r>
+                      <w:rPr>
+                        <w:rFonts w:ascii="Cambria Math" w:hAnsi="Cambria Math" w:cs="Times New Roman"/>
+                        <w:sz w:val="22"/>
+                        <w:szCs w:val="22"/>
+                      </w:rPr>
+                      <m:t>π</m:t>
+                    </m:r>
+                  </m:e>
+                  <m:sub>
+                    <m:r>
+                      <w:rPr>
+                        <w:rFonts w:ascii="Cambria Math" w:hAnsi="Cambria Math" w:cs="Times New Roman"/>
+                        <w:sz w:val="22"/>
+                        <w:szCs w:val="22"/>
+                      </w:rPr>
+                      <m:t>t-5</m:t>
+                    </m:r>
+                  </m:sub>
+                </m:sSub>
+              </m:oMath>
+            </m:oMathPara>
+          </w:p>
+        </w:tc>
+        <w:tc>
+          <w:tcPr>
+            <w:tcW w:w="1708" w:type="dxa"/>
+            <w:vAlign w:val="center"/>
+          </w:tcPr>
+          <w:p>
+            <w:pPr>
+              <w:jc w:val="center"/>
+              <w:rPr>
+                <w:rFonts w:ascii="Times New Roman" w:eastAsia="Times New Roman" w:hAnsi="Times New Roman" w:cs="Times New Roman"/>
+                <w:color w:val="000000"/>
+                <w:sz w:val="22"/>
+                <w:szCs w:val="22"/>
+              </w:rPr>
+            </w:pPr>
+            <w:r>
+              <w:rPr>
+                <w:rFonts w:ascii="Times New Roman" w:hAnsi="Times New Roman" w:cs="Times New Roman"/>
+                <w:color w:val="000000"/>
+                <w:sz w:val="22"/>
+                <w:szCs w:val="22"/>
+              </w:rPr>
+              <w:t>0.905</w:t>
+            </w:r>
+          </w:p>
+        </w:tc>
+        <w:tc>
+          <w:tcPr>
+            <w:tcW w:w="1711" w:type="dxa"/>
+            <w:tcBorders>
+              <w:right w:val="single" w:sz="4" w:space="0" w:color="auto"/>
+            </w:tcBorders>
+            <w:shd w:val="clear" w:color="auto" w:fill="auto"/>
+            <w:noWrap/>
+            <w:vAlign w:val="center"/>
+            <w:hideMark/>
+          </w:tcPr>
+          <w:p>
+            <w:pPr>
+              <w:jc w:val="center"/>
+              <w:rPr>
+                <w:rFonts w:ascii="Times New Roman" w:eastAsia="Times New Roman" w:hAnsi="Times New Roman" w:cs="Times New Roman"/>
+                <w:color w:val="000000"/>
+                <w:sz w:val="22"/>
+                <w:szCs w:val="22"/>
+              </w:rPr>
+            </w:pPr>
+            <w:r>
+              <w:rPr>
+                <w:rFonts w:ascii="Times New Roman" w:hAnsi="Times New Roman" w:cs="Times New Roman"/>
+                <w:color w:val="000000"/>
+                <w:sz w:val="22"/>
+                <w:szCs w:val="22"/>
+              </w:rPr>
+              <w:t>3.76%</w:t>
+            </w:r>
+          </w:p>
+        </w:tc>
+        <w:tc>
+          <w:tcPr>
+            <w:tcW w:w="1621" w:type="dxa"/>
+            <w:tcBorders>
+              <w:left w:val="single" w:sz="4" w:space="0" w:color="auto"/>
+            </w:tcBorders>
+            <w:vAlign w:val="center"/>
+          </w:tcPr>
+          <w:p>
+            <w:pPr>
+              <w:jc w:val="center"/>
+              <w:rPr>
+                <w:rFonts w:ascii="Times New Roman" w:eastAsia="Times New Roman" w:hAnsi="Times New Roman" w:cs="Times New Roman"/>
+                <w:color w:val="000000"/>
+                <w:sz w:val="22"/>
+                <w:szCs w:val="22"/>
+              </w:rPr>
+            </w:pPr>
+            <w:r>
+              <w:rPr>
+                <w:rFonts w:ascii="Times New Roman" w:hAnsi="Times New Roman" w:cs="Times New Roman"/>
+                <w:color w:val="000000"/>
+                <w:sz w:val="22"/>
+                <w:szCs w:val="22"/>
+              </w:rPr>
+              <w:t>0.185</w:t>
+            </w:r>
+          </w:p>
+        </w:tc>
+        <w:tc>
+          <w:tcPr>
+            <w:tcW w:w="1621" w:type="dxa"/>
+            <w:shd w:val="clear" w:color="auto" w:fill="auto"/>
+            <w:noWrap/>
+            <w:vAlign w:val="center"/>
+            <w:hideMark/>
+          </w:tcPr>
+          <w:p>
+            <w:pPr>
+              <w:jc w:val="center"/>
+              <w:rPr>
+                <w:rFonts w:ascii="Times New Roman" w:eastAsia="Times New Roman" w:hAnsi="Times New Roman" w:cs="Times New Roman"/>
+                <w:color w:val="000000"/>
+                <w:sz w:val="22"/>
+                <w:szCs w:val="22"/>
+              </w:rPr>
+            </w:pPr>
+            <w:r>
+              <w:rPr>
+                <w:rFonts w:ascii="Times New Roman" w:hAnsi="Times New Roman" w:cs="Times New Roman"/>
+                <w:color w:val="000000"/>
+                <w:sz w:val="22"/>
+                <w:szCs w:val="22"/>
+              </w:rPr>
+              <w:t>2.29%</w:t>
+            </w:r>
+          </w:p>
+        </w:tc>
+        <w:tc>
+          <w:tcPr>
+            <w:tcW w:w="1885" w:type="dxa"/>
+            <w:vAlign w:val="center"/>
+          </w:tcPr>
+          <w:p>
+            <w:pPr>
+              <w:jc w:val="center"/>
+              <w:rPr>
+                <w:rFonts w:ascii="Times New Roman" w:hAnsi="Times New Roman" w:cs="Times New Roman"/>
+                <w:color w:val="000000"/>
+                <w:sz w:val="22"/>
+                <w:szCs w:val="22"/>
+              </w:rPr>
+            </w:pPr>
+            <w:r>
+              <w:rPr>
+                <w:rFonts w:ascii="Times New Roman" w:hAnsi="Times New Roman" w:cs="Times New Roman"/>
+                <w:color w:val="000000"/>
+                <w:sz w:val="22"/>
+                <w:szCs w:val="22"/>
+              </w:rPr>
+              <w:t>60.97%</w:t>
+            </w:r>
+          </w:p>
+        </w:tc>
+        <w:tc>
+          <w:tcPr>
+            <w:tcW w:w="236" w:type="dxa"/>
+          </w:tcPr>
+          <w:p>
+            <w:pPr>
+              <w:jc w:val="center"/>
+              <w:rPr>
+                <w:rFonts w:ascii="Calibri" w:hAnsi="Calibri"/>
+                <w:color w:val="000000"/>
+              </w:rPr>
+            </w:pPr>
+          </w:p>
+        </w:tc>
+      </w:tr>
+      <w:tr>
+        <w:trPr>
+          <w:trHeight w:val="320"/>
+        </w:trPr>
+        <w:tc>
+          <w:tcPr>
+            <w:tcW w:w="804" w:type="dxa"/>
+            <w:shd w:val="clear" w:color="auto" w:fill="auto"/>
+            <w:noWrap/>
+            <w:vAlign w:val="center"/>
+            <w:hideMark/>
+          </w:tcPr>
+          <w:p>
+            <w:pPr>
+              <w:jc w:val="center"/>
+              <w:rPr>
+                <w:rFonts w:ascii="Times New Roman" w:eastAsia="Times New Roman" w:hAnsi="Times New Roman" w:cs="Times New Roman"/>
+                <w:color w:val="000000"/>
+                <w:sz w:val="22"/>
+                <w:szCs w:val="22"/>
+              </w:rPr>
+            </w:pPr>
+            <m:oMathPara>
+              <m:oMath>
+                <m:sSub>
+                  <m:sSubPr>
+                    <m:ctrlPr>
+                      <w:rPr>
+                        <w:rFonts w:ascii="Cambria Math" w:hAnsi="Cambria Math" w:cs="Times New Roman"/>
+                        <w:i/>
+                        <w:sz w:val="22"/>
+                        <w:szCs w:val="22"/>
+                      </w:rPr>
+                    </m:ctrlPr>
+                  </m:sSubPr>
+                  <m:e>
+                    <m:r>
+                      <w:rPr>
+                        <w:rFonts w:ascii="Cambria Math" w:hAnsi="Cambria Math" w:cs="Times New Roman"/>
+                        <w:sz w:val="22"/>
+                        <w:szCs w:val="22"/>
+                      </w:rPr>
+                      <m:t>π</m:t>
+                    </m:r>
+                  </m:e>
+                  <m:sub>
+                    <m:r>
+                      <w:rPr>
+                        <w:rFonts w:ascii="Cambria Math" w:hAnsi="Cambria Math" w:cs="Times New Roman"/>
+                        <w:sz w:val="22"/>
+                        <w:szCs w:val="22"/>
+                      </w:rPr>
+                      <m:t>t-6</m:t>
+                    </m:r>
+                  </m:sub>
+                </m:sSub>
+              </m:oMath>
+            </m:oMathPara>
+          </w:p>
+        </w:tc>
+        <w:tc>
+          <w:tcPr>
+            <w:tcW w:w="1708" w:type="dxa"/>
+            <w:vAlign w:val="center"/>
+          </w:tcPr>
+          <w:p>
+            <w:pPr>
+              <w:jc w:val="center"/>
+              <w:rPr>
+                <w:rFonts w:ascii="Times New Roman" w:eastAsia="Times New Roman" w:hAnsi="Times New Roman" w:cs="Times New Roman"/>
+                <w:color w:val="000000"/>
+                <w:sz w:val="22"/>
+                <w:szCs w:val="22"/>
+              </w:rPr>
+            </w:pPr>
+            <w:r>
+              <w:rPr>
+                <w:rFonts w:ascii="Times New Roman" w:hAnsi="Times New Roman" w:cs="Times New Roman"/>
+                <w:color w:val="000000"/>
+                <w:sz w:val="22"/>
+                <w:szCs w:val="22"/>
+              </w:rPr>
+              <w:t>2.064</w:t>
+            </w:r>
+          </w:p>
+        </w:tc>
+        <w:tc>
+          <w:tcPr>
+            <w:tcW w:w="1711" w:type="dxa"/>
+            <w:tcBorders>
+              <w:right w:val="single" w:sz="4" w:space="0" w:color="auto"/>
+            </w:tcBorders>
+            <w:shd w:val="clear" w:color="auto" w:fill="auto"/>
+            <w:noWrap/>
+            <w:vAlign w:val="center"/>
+            <w:hideMark/>
+          </w:tcPr>
+          <w:p>
+            <w:pPr>
+              <w:jc w:val="center"/>
+              <w:rPr>
+                <w:rFonts w:ascii="Times New Roman" w:eastAsia="Times New Roman" w:hAnsi="Times New Roman" w:cs="Times New Roman"/>
+                <w:color w:val="000000"/>
+                <w:sz w:val="22"/>
+                <w:szCs w:val="22"/>
+              </w:rPr>
+            </w:pPr>
+            <w:r>
+              <w:rPr>
+                <w:rFonts w:ascii="Times New Roman" w:hAnsi="Times New Roman" w:cs="Times New Roman"/>
+                <w:color w:val="000000"/>
+                <w:sz w:val="22"/>
+                <w:szCs w:val="22"/>
+              </w:rPr>
+              <w:t>8.56%</w:t>
+            </w:r>
+          </w:p>
+        </w:tc>
+        <w:tc>
+          <w:tcPr>
+            <w:tcW w:w="1621" w:type="dxa"/>
+            <w:tcBorders>
+              <w:left w:val="single" w:sz="4" w:space="0" w:color="auto"/>
+            </w:tcBorders>
+            <w:vAlign w:val="center"/>
+          </w:tcPr>
+          <w:p>
+            <w:pPr>
+              <w:jc w:val="center"/>
+              <w:rPr>
+                <w:rFonts w:ascii="Times New Roman" w:eastAsia="Times New Roman" w:hAnsi="Times New Roman" w:cs="Times New Roman"/>
+                <w:color w:val="000000"/>
+                <w:sz w:val="22"/>
+                <w:szCs w:val="22"/>
+              </w:rPr>
+            </w:pPr>
+            <w:r>
+              <w:rPr>
+                <w:rFonts w:ascii="Times New Roman" w:hAnsi="Times New Roman" w:cs="Times New Roman"/>
+                <w:color w:val="000000"/>
+                <w:sz w:val="22"/>
+                <w:szCs w:val="22"/>
+              </w:rPr>
+              <w:t>0.273</w:t>
+            </w:r>
+          </w:p>
+        </w:tc>
+        <w:tc>
+          <w:tcPr>
+            <w:tcW w:w="1621" w:type="dxa"/>
+            <w:shd w:val="clear" w:color="auto" w:fill="auto"/>
+            <w:noWrap/>
+            <w:vAlign w:val="center"/>
+            <w:hideMark/>
+          </w:tcPr>
+          <w:p>
+            <w:pPr>
+              <w:jc w:val="center"/>
+              <w:rPr>
+                <w:rFonts w:ascii="Times New Roman" w:eastAsia="Times New Roman" w:hAnsi="Times New Roman" w:cs="Times New Roman"/>
+                <w:color w:val="000000"/>
+                <w:sz w:val="22"/>
+                <w:szCs w:val="22"/>
+              </w:rPr>
+            </w:pPr>
+            <w:r>
+              <w:rPr>
+                <w:rFonts w:ascii="Times New Roman" w:hAnsi="Times New Roman" w:cs="Times New Roman"/>
+                <w:color w:val="000000"/>
+                <w:sz w:val="22"/>
+                <w:szCs w:val="22"/>
+              </w:rPr>
+              <w:t>3.38%</w:t>
+            </w:r>
+          </w:p>
+        </w:tc>
+        <w:tc>
+          <w:tcPr>
+            <w:tcW w:w="1885" w:type="dxa"/>
+            <w:vAlign w:val="center"/>
+          </w:tcPr>
+          <w:p>
+            <w:pPr>
+              <w:jc w:val="center"/>
+              <w:rPr>
+                <w:rFonts w:ascii="Times New Roman" w:hAnsi="Times New Roman" w:cs="Times New Roman"/>
+                <w:color w:val="000000"/>
+                <w:sz w:val="22"/>
+                <w:szCs w:val="22"/>
+              </w:rPr>
+            </w:pPr>
+            <w:r>
+              <w:rPr>
+                <w:rFonts w:ascii="Times New Roman" w:hAnsi="Times New Roman" w:cs="Times New Roman"/>
+                <w:color w:val="000000"/>
+                <w:sz w:val="22"/>
+                <w:szCs w:val="22"/>
+              </w:rPr>
+              <w:t>39.43%</w:t>
+            </w:r>
+          </w:p>
+        </w:tc>
+        <w:tc>
+          <w:tcPr>
+            <w:tcW w:w="236" w:type="dxa"/>
+          </w:tcPr>
+          <w:p>
+            <w:pPr>
+              <w:jc w:val="center"/>
+              <w:rPr>
+                <w:rFonts w:ascii="Calibri" w:hAnsi="Calibri"/>
+                <w:color w:val="000000"/>
+              </w:rPr>
+            </w:pPr>
+          </w:p>
+        </w:tc>
+      </w:tr>
+      <w:tr>
+        <w:trPr>
+          <w:trHeight w:val="320"/>
+        </w:trPr>
+        <w:tc>
+          <w:tcPr>
+            <w:tcW w:w="804" w:type="dxa"/>
+            <w:shd w:val="clear" w:color="auto" w:fill="auto"/>
+            <w:noWrap/>
+            <w:vAlign w:val="center"/>
+            <w:hideMark/>
+          </w:tcPr>
+          <w:p>
+            <w:pPr>
+              <w:jc w:val="center"/>
+              <w:rPr>
+                <w:rFonts w:ascii="Times New Roman" w:eastAsia="Times New Roman" w:hAnsi="Times New Roman" w:cs="Times New Roman"/>
+                <w:color w:val="000000"/>
+                <w:sz w:val="22"/>
+                <w:szCs w:val="22"/>
+              </w:rPr>
+            </w:pPr>
+            <m:oMathPara>
+              <m:oMath>
+                <m:sSub>
+                  <m:sSubPr>
+                    <m:ctrlPr>
+                      <w:rPr>
+                        <w:rFonts w:ascii="Cambria Math" w:hAnsi="Cambria Math" w:cs="Times New Roman"/>
+                        <w:i/>
+                        <w:sz w:val="22"/>
+                        <w:szCs w:val="22"/>
+                      </w:rPr>
+                    </m:ctrlPr>
+                  </m:sSubPr>
+                  <m:e>
+                    <m:r>
+                      <w:rPr>
+                        <w:rFonts w:ascii="Cambria Math" w:hAnsi="Cambria Math" w:cs="Times New Roman"/>
+                        <w:sz w:val="22"/>
+                        <w:szCs w:val="22"/>
+                      </w:rPr>
+                      <m:t>π</m:t>
+                    </m:r>
+                  </m:e>
+                  <m:sub>
+                    <m:r>
+                      <w:rPr>
+                        <w:rFonts w:ascii="Cambria Math" w:hAnsi="Cambria Math" w:cs="Times New Roman"/>
+                        <w:sz w:val="22"/>
+                        <w:szCs w:val="22"/>
+                      </w:rPr>
+                      <m:t>t-7</m:t>
+                    </m:r>
+                  </m:sub>
+                </m:sSub>
+              </m:oMath>
+            </m:oMathPara>
+          </w:p>
+        </w:tc>
+        <w:tc>
+          <w:tcPr>
+            <w:tcW w:w="1708" w:type="dxa"/>
+            <w:vAlign w:val="center"/>
+          </w:tcPr>
+          <w:p>
+            <w:pPr>
+              <w:jc w:val="center"/>
+              <w:rPr>
+                <w:rFonts w:ascii="Times New Roman" w:eastAsia="Times New Roman" w:hAnsi="Times New Roman" w:cs="Times New Roman"/>
+                <w:color w:val="000000"/>
+                <w:sz w:val="22"/>
+                <w:szCs w:val="22"/>
+              </w:rPr>
+            </w:pPr>
+            <w:r>
+              <w:rPr>
+                <w:rFonts w:ascii="Times New Roman" w:hAnsi="Times New Roman" w:cs="Times New Roman"/>
+                <w:color w:val="000000"/>
+                <w:sz w:val="22"/>
+                <w:szCs w:val="22"/>
+              </w:rPr>
+              <w:t>1.172</w:t>
+            </w:r>
+          </w:p>
+        </w:tc>
+        <w:tc>
+          <w:tcPr>
+            <w:tcW w:w="1711" w:type="dxa"/>
+            <w:tcBorders>
+              <w:right w:val="single" w:sz="4" w:space="0" w:color="auto"/>
+            </w:tcBorders>
+            <w:shd w:val="clear" w:color="auto" w:fill="auto"/>
+            <w:noWrap/>
+            <w:vAlign w:val="center"/>
+            <w:hideMark/>
+          </w:tcPr>
+          <w:p>
+            <w:pPr>
+              <w:jc w:val="center"/>
+              <w:rPr>
+                <w:rFonts w:ascii="Times New Roman" w:eastAsia="Times New Roman" w:hAnsi="Times New Roman" w:cs="Times New Roman"/>
+                <w:color w:val="000000"/>
+                <w:sz w:val="22"/>
+                <w:szCs w:val="22"/>
+              </w:rPr>
+            </w:pPr>
+            <w:r>
+              <w:rPr>
+                <w:rFonts w:ascii="Times New Roman" w:hAnsi="Times New Roman" w:cs="Times New Roman"/>
+                <w:color w:val="000000"/>
+                <w:sz w:val="22"/>
+                <w:szCs w:val="22"/>
+              </w:rPr>
+              <w:t>4.86%</w:t>
+            </w:r>
+          </w:p>
+        </w:tc>
+        <w:tc>
+          <w:tcPr>
+            <w:tcW w:w="1621" w:type="dxa"/>
+            <w:tcBorders>
+              <w:left w:val="single" w:sz="4" w:space="0" w:color="auto"/>
+            </w:tcBorders>
+            <w:vAlign w:val="center"/>
+          </w:tcPr>
+          <w:p>
+            <w:pPr>
+              <w:jc w:val="center"/>
+              <w:rPr>
+                <w:rFonts w:ascii="Times New Roman" w:eastAsia="Times New Roman" w:hAnsi="Times New Roman" w:cs="Times New Roman"/>
+                <w:color w:val="000000"/>
+                <w:sz w:val="22"/>
+                <w:szCs w:val="22"/>
+              </w:rPr>
+            </w:pPr>
+            <w:r>
+              <w:rPr>
+                <w:rFonts w:ascii="Times New Roman" w:hAnsi="Times New Roman" w:cs="Times New Roman"/>
+                <w:color w:val="000000"/>
+                <w:sz w:val="22"/>
+                <w:szCs w:val="22"/>
+              </w:rPr>
+              <w:t>0.105</w:t>
+            </w:r>
+          </w:p>
+        </w:tc>
+        <w:tc>
+          <w:tcPr>
+            <w:tcW w:w="1621" w:type="dxa"/>
+            <w:shd w:val="clear" w:color="auto" w:fill="auto"/>
+            <w:noWrap/>
+            <w:vAlign w:val="center"/>
+            <w:hideMark/>
+          </w:tcPr>
+          <w:p>
+            <w:pPr>
+              <w:jc w:val="center"/>
+              <w:rPr>
+                <w:rFonts w:ascii="Times New Roman" w:eastAsia="Times New Roman" w:hAnsi="Times New Roman" w:cs="Times New Roman"/>
+                <w:color w:val="000000"/>
+                <w:sz w:val="22"/>
+                <w:szCs w:val="22"/>
+              </w:rPr>
+            </w:pPr>
+            <w:r>
+              <w:rPr>
+                <w:rFonts w:ascii="Times New Roman" w:hAnsi="Times New Roman" w:cs="Times New Roman"/>
+                <w:color w:val="000000"/>
+                <w:sz w:val="22"/>
+                <w:szCs w:val="22"/>
+              </w:rPr>
+              <w:t>1.30%</w:t>
+            </w:r>
+          </w:p>
+        </w:tc>
+        <w:tc>
+          <w:tcPr>
+            <w:tcW w:w="1885" w:type="dxa"/>
+            <w:vAlign w:val="center"/>
+          </w:tcPr>
+          <w:p>
+            <w:pPr>
+              <w:jc w:val="center"/>
+              <w:rPr>
+                <w:rFonts w:ascii="Times New Roman" w:hAnsi="Times New Roman" w:cs="Times New Roman"/>
+                <w:color w:val="000000"/>
+                <w:sz w:val="22"/>
+                <w:szCs w:val="22"/>
+              </w:rPr>
+            </w:pPr>
+            <w:r>
+              <w:rPr>
+                <w:rFonts w:ascii="Times New Roman" w:hAnsi="Times New Roman" w:cs="Times New Roman"/>
+                <w:color w:val="000000"/>
+                <w:sz w:val="22"/>
+                <w:szCs w:val="22"/>
+              </w:rPr>
+              <w:t>26.72%</w:t>
+            </w:r>
+          </w:p>
+        </w:tc>
+        <w:tc>
+          <w:tcPr>
+            <w:tcW w:w="236" w:type="dxa"/>
+          </w:tcPr>
+          <w:p>
+            <w:pPr>
+              <w:jc w:val="center"/>
+              <w:rPr>
+                <w:rFonts w:ascii="Calibri" w:hAnsi="Calibri"/>
+                <w:color w:val="000000"/>
+              </w:rPr>
+            </w:pPr>
+          </w:p>
+        </w:tc>
+      </w:tr>
+      <w:tr>
+        <w:trPr>
+          <w:trHeight w:val="320"/>
+        </w:trPr>
+        <w:tc>
+          <w:tcPr>
+            <w:tcW w:w="804" w:type="dxa"/>
+            <w:shd w:val="clear" w:color="auto" w:fill="auto"/>
+            <w:noWrap/>
+            <w:vAlign w:val="center"/>
+            <w:hideMark/>
+          </w:tcPr>
+          <w:p>
+            <w:pPr>
+              <w:jc w:val="center"/>
+              <w:rPr>
+                <w:rFonts w:ascii="Times New Roman" w:eastAsia="Times New Roman" w:hAnsi="Times New Roman" w:cs="Times New Roman"/>
+                <w:color w:val="000000"/>
+                <w:sz w:val="22"/>
+                <w:szCs w:val="22"/>
+              </w:rPr>
+            </w:pPr>
+            <m:oMathPara>
+              <m:oMath>
+                <m:sSub>
+                  <m:sSubPr>
+                    <m:ctrlPr>
+                      <w:rPr>
+                        <w:rFonts w:ascii="Cambria Math" w:hAnsi="Cambria Math" w:cs="Times New Roman"/>
+                        <w:i/>
+                        <w:sz w:val="22"/>
+                        <w:szCs w:val="22"/>
+                      </w:rPr>
+                    </m:ctrlPr>
+                  </m:sSubPr>
+                  <m:e>
+                    <m:r>
+                      <w:rPr>
+                        <w:rFonts w:ascii="Cambria Math" w:hAnsi="Cambria Math" w:cs="Times New Roman"/>
+                        <w:sz w:val="22"/>
+                        <w:szCs w:val="22"/>
+                      </w:rPr>
+                      <m:t>π</m:t>
+                    </m:r>
+                  </m:e>
+                  <m:sub>
+                    <m:r>
+                      <w:rPr>
+                        <w:rFonts w:ascii="Cambria Math" w:hAnsi="Cambria Math" w:cs="Times New Roman"/>
+                        <w:sz w:val="22"/>
+                        <w:szCs w:val="22"/>
+                      </w:rPr>
+                      <m:t>t-8</m:t>
+                    </m:r>
+                  </m:sub>
+                </m:sSub>
+              </m:oMath>
+            </m:oMathPara>
+          </w:p>
+        </w:tc>
+        <w:tc>
+          <w:tcPr>
+            <w:tcW w:w="1708" w:type="dxa"/>
+            <w:vAlign w:val="center"/>
+          </w:tcPr>
+          <w:p>
+            <w:pPr>
+              <w:jc w:val="center"/>
+              <w:rPr>
+                <w:rFonts w:ascii="Times New Roman" w:eastAsia="Times New Roman" w:hAnsi="Times New Roman" w:cs="Times New Roman"/>
+                <w:color w:val="000000"/>
+                <w:sz w:val="22"/>
+                <w:szCs w:val="22"/>
+              </w:rPr>
+            </w:pPr>
+            <w:r>
+              <w:rPr>
+                <w:rFonts w:ascii="Times New Roman" w:hAnsi="Times New Roman" w:cs="Times New Roman"/>
+                <w:color w:val="000000"/>
+                <w:sz w:val="22"/>
+                <w:szCs w:val="22"/>
+              </w:rPr>
+              <w:t>0.912</w:t>
+            </w:r>
+          </w:p>
+        </w:tc>
+        <w:tc>
+          <w:tcPr>
+            <w:tcW w:w="1711" w:type="dxa"/>
+            <w:tcBorders>
+              <w:right w:val="single" w:sz="4" w:space="0" w:color="auto"/>
+            </w:tcBorders>
+            <w:shd w:val="clear" w:color="auto" w:fill="auto"/>
+            <w:noWrap/>
+            <w:vAlign w:val="center"/>
+            <w:hideMark/>
+          </w:tcPr>
+          <w:p>
+            <w:pPr>
+              <w:jc w:val="center"/>
+              <w:rPr>
+                <w:rFonts w:ascii="Times New Roman" w:eastAsia="Times New Roman" w:hAnsi="Times New Roman" w:cs="Times New Roman"/>
+                <w:color w:val="000000"/>
+                <w:sz w:val="22"/>
+                <w:szCs w:val="22"/>
+              </w:rPr>
+            </w:pPr>
+            <w:r>
+              <w:rPr>
+                <w:rFonts w:ascii="Times New Roman" w:hAnsi="Times New Roman" w:cs="Times New Roman"/>
+                <w:color w:val="000000"/>
+                <w:sz w:val="22"/>
+                <w:szCs w:val="22"/>
+              </w:rPr>
+              <w:t>3.78%</w:t>
+            </w:r>
+          </w:p>
+        </w:tc>
+        <w:tc>
+          <w:tcPr>
+            <w:tcW w:w="1621" w:type="dxa"/>
+            <w:tcBorders>
+              <w:left w:val="single" w:sz="4" w:space="0" w:color="auto"/>
+            </w:tcBorders>
+            <w:vAlign w:val="center"/>
+          </w:tcPr>
+          <w:p>
+            <w:pPr>
+              <w:jc w:val="center"/>
+              <w:rPr>
+                <w:rFonts w:ascii="Times New Roman" w:eastAsia="Times New Roman" w:hAnsi="Times New Roman" w:cs="Times New Roman"/>
+                <w:color w:val="000000"/>
+                <w:sz w:val="22"/>
+                <w:szCs w:val="22"/>
+              </w:rPr>
+            </w:pPr>
+            <w:r>
+              <w:rPr>
+                <w:rFonts w:ascii="Times New Roman" w:hAnsi="Times New Roman" w:cs="Times New Roman"/>
+                <w:color w:val="000000"/>
+                <w:sz w:val="22"/>
+                <w:szCs w:val="22"/>
+              </w:rPr>
+              <w:t>0.560</w:t>
+            </w:r>
+          </w:p>
+        </w:tc>
+        <w:tc>
+          <w:tcPr>
+            <w:tcW w:w="1621" w:type="dxa"/>
+            <w:shd w:val="clear" w:color="auto" w:fill="auto"/>
+            <w:noWrap/>
+            <w:vAlign w:val="center"/>
+            <w:hideMark/>
+          </w:tcPr>
+          <w:p>
+            <w:pPr>
+              <w:jc w:val="center"/>
+              <w:rPr>
+                <w:rFonts w:ascii="Times New Roman" w:eastAsia="Times New Roman" w:hAnsi="Times New Roman" w:cs="Times New Roman"/>
+                <w:color w:val="000000"/>
+                <w:sz w:val="22"/>
+                <w:szCs w:val="22"/>
+              </w:rPr>
+            </w:pPr>
+            <w:r>
+              <w:rPr>
+                <w:rFonts w:ascii="Times New Roman" w:hAnsi="Times New Roman" w:cs="Times New Roman"/>
+                <w:color w:val="000000"/>
+                <w:sz w:val="22"/>
+                <w:szCs w:val="22"/>
+              </w:rPr>
+              <w:t>6.93%</w:t>
+            </w:r>
+          </w:p>
+        </w:tc>
+        <w:tc>
+          <w:tcPr>
+            <w:tcW w:w="1885" w:type="dxa"/>
+            <w:vAlign w:val="center"/>
+          </w:tcPr>
+          <w:p>
+            <w:pPr>
+              <w:jc w:val="center"/>
+              <w:rPr>
+                <w:rFonts w:ascii="Times New Roman" w:hAnsi="Times New Roman" w:cs="Times New Roman"/>
+                <w:color w:val="000000"/>
+                <w:sz w:val="22"/>
+                <w:szCs w:val="22"/>
+              </w:rPr>
+            </w:pPr>
+            <w:r>
+              <w:rPr>
+                <w:rFonts w:ascii="Times New Roman" w:hAnsi="Times New Roman" w:cs="Times New Roman"/>
+                <w:color w:val="000000"/>
+                <w:sz w:val="22"/>
+                <w:szCs w:val="22"/>
+              </w:rPr>
+              <w:t>183.33%</w:t>
+            </w:r>
+          </w:p>
+        </w:tc>
+        <w:tc>
+          <w:tcPr>
+            <w:tcW w:w="236" w:type="dxa"/>
+          </w:tcPr>
+          <w:p>
+            <w:pPr>
+              <w:jc w:val="center"/>
+              <w:rPr>
+                <w:rFonts w:ascii="Calibri" w:hAnsi="Calibri"/>
+                <w:color w:val="000000"/>
+              </w:rPr>
+            </w:pPr>
+          </w:p>
+        </w:tc>
+      </w:tr>
+      <w:tr>
+        <w:trPr>
+          <w:trHeight w:val="320"/>
+        </w:trPr>
+        <w:tc>
+          <w:tcPr>
+            <w:tcW w:w="804" w:type="dxa"/>
+            <w:shd w:val="clear" w:color="auto" w:fill="auto"/>
+            <w:noWrap/>
+            <w:vAlign w:val="center"/>
+            <w:hideMark/>
+          </w:tcPr>
+          <w:p>
+            <w:pPr>
+              <w:jc w:val="center"/>
+              <w:rPr>
+                <w:rFonts w:ascii="Times New Roman" w:eastAsia="Times New Roman" w:hAnsi="Times New Roman" w:cs="Times New Roman"/>
+                <w:color w:val="000000"/>
+                <w:sz w:val="22"/>
+                <w:szCs w:val="22"/>
+              </w:rPr>
+            </w:pPr>
+            <m:oMathPara>
+              <m:oMath>
+                <m:sSub>
+                  <m:sSubPr>
+                    <m:ctrlPr>
+                      <w:rPr>
+                        <w:rFonts w:ascii="Cambria Math" w:hAnsi="Cambria Math" w:cs="Times New Roman"/>
+                        <w:i/>
+                        <w:sz w:val="22"/>
+                        <w:szCs w:val="22"/>
+                      </w:rPr>
+                    </m:ctrlPr>
+                  </m:sSubPr>
+                  <m:e>
+                    <m:r>
+                      <w:rPr>
+                        <w:rFonts w:ascii="Cambria Math" w:hAnsi="Cambria Math" w:cs="Times New Roman"/>
+                        <w:sz w:val="22"/>
+                        <w:szCs w:val="22"/>
+                      </w:rPr>
+                      <m:t>π</m:t>
+                    </m:r>
+                  </m:e>
+                  <m:sub>
+                    <m:r>
+                      <w:rPr>
+                        <w:rFonts w:ascii="Cambria Math" w:hAnsi="Cambria Math" w:cs="Times New Roman"/>
+                        <w:sz w:val="22"/>
+                        <w:szCs w:val="22"/>
+                      </w:rPr>
+                      <m:t>t-9</m:t>
+                    </m:r>
+                  </m:sub>
+                </m:sSub>
+              </m:oMath>
+            </m:oMathPara>
+          </w:p>
+        </w:tc>
+        <w:tc>
+          <w:tcPr>
+            <w:tcW w:w="1708" w:type="dxa"/>
+            <w:vAlign w:val="center"/>
+          </w:tcPr>
+          <w:p>
+            <w:pPr>
+              <w:jc w:val="center"/>
+              <w:rPr>
+                <w:rFonts w:ascii="Times New Roman" w:eastAsia="Times New Roman" w:hAnsi="Times New Roman" w:cs="Times New Roman"/>
+                <w:color w:val="000000"/>
+                <w:sz w:val="22"/>
+                <w:szCs w:val="22"/>
+              </w:rPr>
+            </w:pPr>
+            <w:r>
+              <w:rPr>
+                <w:rFonts w:ascii="Times New Roman" w:hAnsi="Times New Roman" w:cs="Times New Roman"/>
+                <w:color w:val="000000"/>
+                <w:sz w:val="22"/>
+                <w:szCs w:val="22"/>
+              </w:rPr>
+              <w:t>2.552</w:t>
+            </w:r>
+          </w:p>
+        </w:tc>
+        <w:tc>
+          <w:tcPr>
+            <w:tcW w:w="1711" w:type="dxa"/>
+            <w:tcBorders>
+              <w:right w:val="single" w:sz="4" w:space="0" w:color="auto"/>
+            </w:tcBorders>
+            <w:shd w:val="clear" w:color="auto" w:fill="auto"/>
+            <w:noWrap/>
+            <w:vAlign w:val="center"/>
+            <w:hideMark/>
+          </w:tcPr>
+          <w:p>
+            <w:pPr>
+              <w:jc w:val="center"/>
+              <w:rPr>
+                <w:rFonts w:ascii="Times New Roman" w:eastAsia="Times New Roman" w:hAnsi="Times New Roman" w:cs="Times New Roman"/>
+                <w:color w:val="000000"/>
+                <w:sz w:val="22"/>
+                <w:szCs w:val="22"/>
+              </w:rPr>
+            </w:pPr>
+            <w:r>
+              <w:rPr>
+                <w:rFonts w:ascii="Times New Roman" w:hAnsi="Times New Roman" w:cs="Times New Roman"/>
+                <w:color w:val="000000"/>
+                <w:sz w:val="22"/>
+                <w:szCs w:val="22"/>
+              </w:rPr>
+              <w:t>10.59%</w:t>
+            </w:r>
+          </w:p>
+        </w:tc>
+        <w:tc>
+          <w:tcPr>
+            <w:tcW w:w="1621" w:type="dxa"/>
+            <w:tcBorders>
+              <w:left w:val="single" w:sz="4" w:space="0" w:color="auto"/>
+            </w:tcBorders>
+            <w:vAlign w:val="center"/>
+          </w:tcPr>
+          <w:p>
+            <w:pPr>
+              <w:jc w:val="center"/>
+              <w:rPr>
+                <w:rFonts w:ascii="Times New Roman" w:eastAsia="Times New Roman" w:hAnsi="Times New Roman" w:cs="Times New Roman"/>
+                <w:color w:val="000000"/>
+                <w:sz w:val="22"/>
+                <w:szCs w:val="22"/>
+              </w:rPr>
+            </w:pPr>
+            <w:r>
+              <w:rPr>
+                <w:rFonts w:ascii="Times New Roman" w:hAnsi="Times New Roman" w:cs="Times New Roman"/>
+                <w:color w:val="000000"/>
+                <w:sz w:val="22"/>
+                <w:szCs w:val="22"/>
+              </w:rPr>
+              <w:t>0.710</w:t>
+            </w:r>
+          </w:p>
+        </w:tc>
+        <w:tc>
+          <w:tcPr>
+            <w:tcW w:w="1621" w:type="dxa"/>
+            <w:shd w:val="clear" w:color="auto" w:fill="auto"/>
+            <w:noWrap/>
+            <w:vAlign w:val="center"/>
+            <w:hideMark/>
+          </w:tcPr>
+          <w:p>
+            <w:pPr>
+              <w:jc w:val="center"/>
+              <w:rPr>
+                <w:rFonts w:ascii="Times New Roman" w:eastAsia="Times New Roman" w:hAnsi="Times New Roman" w:cs="Times New Roman"/>
+                <w:color w:val="000000"/>
+                <w:sz w:val="22"/>
+                <w:szCs w:val="22"/>
+              </w:rPr>
+            </w:pPr>
+            <w:r>
+              <w:rPr>
+                <w:rFonts w:ascii="Times New Roman" w:hAnsi="Times New Roman" w:cs="Times New Roman"/>
+                <w:color w:val="000000"/>
+                <w:sz w:val="22"/>
+                <w:szCs w:val="22"/>
+              </w:rPr>
+              <w:t>8.80%</w:t>
+            </w:r>
+          </w:p>
+        </w:tc>
+        <w:tc>
+          <w:tcPr>
+            <w:tcW w:w="1885" w:type="dxa"/>
+            <w:vAlign w:val="center"/>
+          </w:tcPr>
+          <w:p>
+            <w:pPr>
+              <w:jc w:val="center"/>
+              <w:rPr>
+                <w:rFonts w:ascii="Times New Roman" w:hAnsi="Times New Roman" w:cs="Times New Roman"/>
+                <w:color w:val="000000"/>
+                <w:sz w:val="22"/>
+                <w:szCs w:val="22"/>
+              </w:rPr>
+            </w:pPr>
+            <w:r>
+              <w:rPr>
+                <w:rFonts w:ascii="Times New Roman" w:hAnsi="Times New Roman" w:cs="Times New Roman"/>
+                <w:color w:val="000000"/>
+                <w:sz w:val="22"/>
+                <w:szCs w:val="22"/>
+              </w:rPr>
+              <w:t>83.08%</w:t>
+            </w:r>
+          </w:p>
+        </w:tc>
+        <w:tc>
+          <w:tcPr>
+            <w:tcW w:w="236" w:type="dxa"/>
+          </w:tcPr>
+          <w:p>
+            <w:pPr>
+              <w:jc w:val="center"/>
+              <w:rPr>
+                <w:rFonts w:ascii="Calibri" w:hAnsi="Calibri"/>
+                <w:color w:val="000000"/>
+              </w:rPr>
+            </w:pPr>
+          </w:p>
+        </w:tc>
+      </w:tr>
+      <w:tr>
+        <w:trPr>
+          <w:trHeight w:val="320"/>
+        </w:trPr>
+        <w:tc>
+          <w:tcPr>
+            <w:tcW w:w="804" w:type="dxa"/>
+            <w:shd w:val="clear" w:color="auto" w:fill="auto"/>
+            <w:noWrap/>
+            <w:vAlign w:val="center"/>
+            <w:hideMark/>
+          </w:tcPr>
+          <w:p>
+            <w:pPr>
+              <w:jc w:val="center"/>
+              <w:rPr>
+                <w:rFonts w:ascii="Times New Roman" w:eastAsia="Times New Roman" w:hAnsi="Times New Roman" w:cs="Times New Roman"/>
+                <w:color w:val="000000"/>
+                <w:sz w:val="22"/>
+                <w:szCs w:val="22"/>
+              </w:rPr>
+            </w:pPr>
+            <m:oMathPara>
+              <m:oMath>
+                <m:sSub>
+                  <m:sSubPr>
+                    <m:ctrlPr>
+                      <w:rPr>
+                        <w:rFonts w:ascii="Cambria Math" w:hAnsi="Cambria Math" w:cs="Times New Roman"/>
+                        <w:i/>
+                        <w:sz w:val="22"/>
+                        <w:szCs w:val="22"/>
+                      </w:rPr>
+                    </m:ctrlPr>
+                  </m:sSubPr>
+                  <m:e>
+                    <m:r>
+                      <w:rPr>
+                        <w:rFonts w:ascii="Cambria Math" w:hAnsi="Cambria Math" w:cs="Times New Roman"/>
+                        <w:sz w:val="22"/>
+                        <w:szCs w:val="22"/>
+                      </w:rPr>
+                      <m:t>π</m:t>
+                    </m:r>
+                  </m:e>
+                  <m:sub>
+                    <m:r>
+                      <w:rPr>
+                        <w:rFonts w:ascii="Cambria Math" w:hAnsi="Cambria Math" w:cs="Times New Roman"/>
+                        <w:sz w:val="22"/>
+                        <w:szCs w:val="22"/>
+                      </w:rPr>
+                      <m:t>t-10</m:t>
+                    </m:r>
+                  </m:sub>
+                </m:sSub>
+              </m:oMath>
+            </m:oMathPara>
+          </w:p>
+        </w:tc>
+        <w:tc>
+          <w:tcPr>
+            <w:tcW w:w="1708" w:type="dxa"/>
+            <w:vAlign w:val="center"/>
+          </w:tcPr>
+          <w:p>
+            <w:pPr>
+              <w:jc w:val="center"/>
+              <w:rPr>
+                <w:rFonts w:ascii="Times New Roman" w:eastAsia="Times New Roman" w:hAnsi="Times New Roman" w:cs="Times New Roman"/>
+                <w:color w:val="000000"/>
+                <w:sz w:val="22"/>
+                <w:szCs w:val="22"/>
+              </w:rPr>
+            </w:pPr>
+            <w:r>
+              <w:rPr>
+                <w:rFonts w:ascii="Times New Roman" w:hAnsi="Times New Roman" w:cs="Times New Roman"/>
+                <w:color w:val="000000"/>
+                <w:sz w:val="22"/>
+                <w:szCs w:val="22"/>
+              </w:rPr>
+              <w:t>0.757</w:t>
+            </w:r>
+          </w:p>
+        </w:tc>
+        <w:tc>
+          <w:tcPr>
+            <w:tcW w:w="1711" w:type="dxa"/>
+            <w:tcBorders>
+              <w:right w:val="single" w:sz="4" w:space="0" w:color="auto"/>
+            </w:tcBorders>
+            <w:shd w:val="clear" w:color="auto" w:fill="auto"/>
+            <w:noWrap/>
+            <w:vAlign w:val="center"/>
+            <w:hideMark/>
+          </w:tcPr>
+          <w:p>
+            <w:pPr>
+              <w:jc w:val="center"/>
+              <w:rPr>
+                <w:rFonts w:ascii="Times New Roman" w:eastAsia="Times New Roman" w:hAnsi="Times New Roman" w:cs="Times New Roman"/>
+                <w:color w:val="000000"/>
+                <w:sz w:val="22"/>
+                <w:szCs w:val="22"/>
+              </w:rPr>
+            </w:pPr>
+            <w:r>
+              <w:rPr>
+                <w:rFonts w:ascii="Times New Roman" w:hAnsi="Times New Roman" w:cs="Times New Roman"/>
+                <w:color w:val="000000"/>
+                <w:sz w:val="22"/>
+                <w:szCs w:val="22"/>
+              </w:rPr>
+              <w:t>3.14%</w:t>
+            </w:r>
+          </w:p>
+        </w:tc>
+        <w:tc>
+          <w:tcPr>
+            <w:tcW w:w="1621" w:type="dxa"/>
+            <w:tcBorders>
+              <w:left w:val="single" w:sz="4" w:space="0" w:color="auto"/>
+            </w:tcBorders>
+            <w:vAlign w:val="center"/>
+          </w:tcPr>
+          <w:p>
+            <w:pPr>
+              <w:jc w:val="center"/>
+              <w:rPr>
+                <w:rFonts w:ascii="Times New Roman" w:eastAsia="Times New Roman" w:hAnsi="Times New Roman" w:cs="Times New Roman"/>
+                <w:color w:val="000000"/>
+                <w:sz w:val="22"/>
+                <w:szCs w:val="22"/>
+              </w:rPr>
+            </w:pPr>
+            <w:r>
+              <w:rPr>
+                <w:rFonts w:ascii="Times New Roman" w:hAnsi="Times New Roman" w:cs="Times New Roman"/>
+                <w:color w:val="000000"/>
+                <w:sz w:val="22"/>
+                <w:szCs w:val="22"/>
+              </w:rPr>
+              <w:t>0.155</w:t>
+            </w:r>
+          </w:p>
+        </w:tc>
+        <w:tc>
+          <w:tcPr>
+            <w:tcW w:w="1621" w:type="dxa"/>
+            <w:shd w:val="clear" w:color="auto" w:fill="auto"/>
+            <w:noWrap/>
+            <w:vAlign w:val="center"/>
+            <w:hideMark/>
+          </w:tcPr>
+          <w:p>
+            <w:pPr>
+              <w:jc w:val="center"/>
+              <w:rPr>
+                <w:rFonts w:ascii="Times New Roman" w:eastAsia="Times New Roman" w:hAnsi="Times New Roman" w:cs="Times New Roman"/>
+                <w:color w:val="000000"/>
+                <w:sz w:val="22"/>
+                <w:szCs w:val="22"/>
+              </w:rPr>
+            </w:pPr>
+            <w:r>
+              <w:rPr>
+                <w:rFonts w:ascii="Times New Roman" w:hAnsi="Times New Roman" w:cs="Times New Roman"/>
+                <w:color w:val="000000"/>
+                <w:sz w:val="22"/>
+                <w:szCs w:val="22"/>
+              </w:rPr>
+              <w:t>1.92%</w:t>
+            </w:r>
+          </w:p>
+        </w:tc>
+        <w:tc>
+          <w:tcPr>
+            <w:tcW w:w="1885" w:type="dxa"/>
+            <w:vAlign w:val="center"/>
+          </w:tcPr>
+          <w:p>
+            <w:pPr>
+              <w:jc w:val="center"/>
+              <w:rPr>
+                <w:rFonts w:ascii="Times New Roman" w:hAnsi="Times New Roman" w:cs="Times New Roman"/>
+                <w:color w:val="000000"/>
+                <w:sz w:val="22"/>
+                <w:szCs w:val="22"/>
+              </w:rPr>
+            </w:pPr>
+            <w:r>
+              <w:rPr>
+                <w:rFonts w:ascii="Times New Roman" w:hAnsi="Times New Roman" w:cs="Times New Roman"/>
+                <w:color w:val="000000"/>
+                <w:sz w:val="22"/>
+                <w:szCs w:val="22"/>
+              </w:rPr>
+              <w:t>61.04%</w:t>
+            </w:r>
+          </w:p>
+        </w:tc>
+        <w:tc>
+          <w:tcPr>
+            <w:tcW w:w="236" w:type="dxa"/>
+          </w:tcPr>
+          <w:p>
+            <w:pPr>
+              <w:jc w:val="center"/>
+              <w:rPr>
+                <w:rFonts w:ascii="Calibri" w:hAnsi="Calibri"/>
+                <w:color w:val="000000"/>
+              </w:rPr>
+            </w:pPr>
+          </w:p>
+        </w:tc>
+      </w:tr>
+      <w:tr>
+        <w:trPr>
+          <w:trHeight w:val="320"/>
+        </w:trPr>
+        <w:tc>
+          <w:tcPr>
+            <w:tcW w:w="804" w:type="dxa"/>
+            <w:tcBorders>
+              <w:bottom w:val="single" w:sz="4" w:space="0" w:color="auto"/>
+            </w:tcBorders>
+            <w:shd w:val="clear" w:color="auto" w:fill="auto"/>
+            <w:noWrap/>
+            <w:vAlign w:val="center"/>
+            <w:hideMark/>
+          </w:tcPr>
+          <w:p>
+            <w:pPr>
+              <w:jc w:val="center"/>
+              <w:rPr>
+                <w:rFonts w:ascii="Times New Roman" w:eastAsia="Times New Roman" w:hAnsi="Times New Roman" w:cs="Times New Roman"/>
+                <w:color w:val="000000"/>
+                <w:sz w:val="22"/>
+                <w:szCs w:val="22"/>
+              </w:rPr>
+            </w:pPr>
+            <m:oMathPara>
+              <m:oMath>
+                <m:sSub>
+                  <m:sSubPr>
+                    <m:ctrlPr>
+                      <w:rPr>
+                        <w:rFonts w:ascii="Cambria Math" w:hAnsi="Cambria Math" w:cs="Times New Roman"/>
+                        <w:i/>
+                        <w:sz w:val="22"/>
+                        <w:szCs w:val="22"/>
+                      </w:rPr>
+                    </m:ctrlPr>
+                  </m:sSubPr>
+                  <m:e>
+                    <m:r>
+                      <w:rPr>
+                        <w:rFonts w:ascii="Cambria Math" w:hAnsi="Cambria Math" w:cs="Times New Roman"/>
+                        <w:sz w:val="22"/>
+                        <w:szCs w:val="22"/>
+                      </w:rPr>
+                      <m:t>π</m:t>
+                    </m:r>
+                  </m:e>
+                  <m:sub>
+                    <m:r>
+                      <w:rPr>
+                        <w:rFonts w:ascii="Cambria Math" w:hAnsi="Cambria Math" w:cs="Times New Roman"/>
+                        <w:sz w:val="22"/>
+                        <w:szCs w:val="22"/>
+                      </w:rPr>
+                      <m:t>t-11</m:t>
+                    </m:r>
+                  </m:sub>
+                </m:sSub>
+              </m:oMath>
+            </m:oMathPara>
+          </w:p>
+        </w:tc>
+        <w:tc>
+          <w:tcPr>
+            <w:tcW w:w="1708" w:type="dxa"/>
+            <w:tcBorders>
+              <w:bottom w:val="single" w:sz="4" w:space="0" w:color="auto"/>
+            </w:tcBorders>
+            <w:vAlign w:val="center"/>
+          </w:tcPr>
+          <w:p>
+            <w:pPr>
+              <w:jc w:val="center"/>
+              <w:rPr>
+                <w:rFonts w:ascii="Times New Roman" w:eastAsia="Times New Roman" w:hAnsi="Times New Roman" w:cs="Times New Roman"/>
+                <w:color w:val="000000"/>
+                <w:sz w:val="22"/>
+                <w:szCs w:val="22"/>
+              </w:rPr>
+            </w:pPr>
+            <w:r>
+              <w:rPr>
+                <w:rFonts w:ascii="Times New Roman" w:hAnsi="Times New Roman" w:cs="Times New Roman"/>
+                <w:color w:val="000000"/>
+                <w:sz w:val="22"/>
+                <w:szCs w:val="22"/>
+              </w:rPr>
+              <w:t>1.285</w:t>
+            </w:r>
+          </w:p>
+        </w:tc>
+        <w:tc>
+          <w:tcPr>
+            <w:tcW w:w="1711" w:type="dxa"/>
+            <w:tcBorders>
+              <w:bottom w:val="single" w:sz="4" w:space="0" w:color="auto"/>
+              <w:right w:val="single" w:sz="4" w:space="0" w:color="auto"/>
+            </w:tcBorders>
+            <w:shd w:val="clear" w:color="auto" w:fill="auto"/>
+            <w:noWrap/>
+            <w:vAlign w:val="center"/>
+            <w:hideMark/>
+          </w:tcPr>
+          <w:p>
+            <w:pPr>
+              <w:jc w:val="center"/>
+              <w:rPr>
+                <w:rFonts w:ascii="Times New Roman" w:eastAsia="Times New Roman" w:hAnsi="Times New Roman" w:cs="Times New Roman"/>
+                <w:color w:val="000000"/>
+                <w:sz w:val="22"/>
+                <w:szCs w:val="22"/>
+              </w:rPr>
+            </w:pPr>
+            <w:r>
+              <w:rPr>
+                <w:rFonts w:ascii="Times New Roman" w:hAnsi="Times New Roman" w:cs="Times New Roman"/>
+                <w:color w:val="000000"/>
+                <w:sz w:val="22"/>
+                <w:szCs w:val="22"/>
+              </w:rPr>
+              <w:t>5.33%</w:t>
+            </w:r>
+          </w:p>
+        </w:tc>
+        <w:tc>
+          <w:tcPr>
+            <w:tcW w:w="1621" w:type="dxa"/>
+            <w:tcBorders>
+              <w:left w:val="single" w:sz="4" w:space="0" w:color="auto"/>
+              <w:bottom w:val="single" w:sz="4" w:space="0" w:color="auto"/>
+            </w:tcBorders>
+            <w:vAlign w:val="center"/>
+          </w:tcPr>
+          <w:p>
+            <w:pPr>
+              <w:jc w:val="center"/>
+              <w:rPr>
+                <w:rFonts w:ascii="Times New Roman" w:eastAsia="Times New Roman" w:hAnsi="Times New Roman" w:cs="Times New Roman"/>
+                <w:color w:val="000000"/>
+                <w:sz w:val="22"/>
+                <w:szCs w:val="22"/>
+              </w:rPr>
+            </w:pPr>
+            <w:r>
+              <w:rPr>
+                <w:rFonts w:ascii="Times New Roman" w:hAnsi="Times New Roman" w:cs="Times New Roman"/>
+                <w:color w:val="000000"/>
+                <w:sz w:val="22"/>
+                <w:szCs w:val="22"/>
+              </w:rPr>
+              <w:t>0.494</w:t>
+            </w:r>
+          </w:p>
+        </w:tc>
+        <w:tc>
+          <w:tcPr>
+            <w:tcW w:w="1621" w:type="dxa"/>
+            <w:tcBorders>
+              <w:bottom w:val="single" w:sz="4" w:space="0" w:color="auto"/>
+            </w:tcBorders>
+            <w:shd w:val="clear" w:color="auto" w:fill="auto"/>
+            <w:noWrap/>
+            <w:vAlign w:val="center"/>
+            <w:hideMark/>
+          </w:tcPr>
+          <w:p>
+            <w:pPr>
+              <w:jc w:val="center"/>
+              <w:rPr>
+                <w:rFonts w:ascii="Times New Roman" w:eastAsia="Times New Roman" w:hAnsi="Times New Roman" w:cs="Times New Roman"/>
+                <w:color w:val="000000"/>
+                <w:sz w:val="22"/>
+                <w:szCs w:val="22"/>
+              </w:rPr>
+            </w:pPr>
+            <w:r>
+              <w:rPr>
+                <w:rFonts w:ascii="Times New Roman" w:hAnsi="Times New Roman" w:cs="Times New Roman"/>
+                <w:color w:val="000000"/>
+                <w:sz w:val="22"/>
+                <w:szCs w:val="22"/>
+              </w:rPr>
+              <w:t>6.11%</w:t>
+            </w:r>
+          </w:p>
+        </w:tc>
+        <w:tc>
+          <w:tcPr>
+            <w:tcW w:w="1885" w:type="dxa"/>
+            <w:tcBorders>
+              <w:bottom w:val="single" w:sz="4" w:space="0" w:color="auto"/>
+            </w:tcBorders>
+            <w:vAlign w:val="center"/>
+          </w:tcPr>
+          <w:p>
+            <w:pPr>
+              <w:jc w:val="center"/>
+              <w:rPr>
+                <w:rFonts w:ascii="Times New Roman" w:hAnsi="Times New Roman" w:cs="Times New Roman"/>
+                <w:color w:val="000000"/>
+                <w:sz w:val="22"/>
+                <w:szCs w:val="22"/>
+              </w:rPr>
+            </w:pPr>
+            <w:r>
+              <w:rPr>
+                <w:rFonts w:ascii="Times New Roman" w:hAnsi="Times New Roman" w:cs="Times New Roman"/>
+                <w:color w:val="000000"/>
+                <w:sz w:val="22"/>
+                <w:szCs w:val="22"/>
+              </w:rPr>
+              <w:t>114.63%</w:t>
+            </w:r>
+          </w:p>
+        </w:tc>
+        <w:tc>
+          <w:tcPr>
+            <w:tcW w:w="236" w:type="dxa"/>
+          </w:tcPr>
+          <w:p>
+            <w:pPr>
+              <w:jc w:val="center"/>
+              <w:rPr>
+                <w:rFonts w:ascii="Calibri" w:hAnsi="Calibri"/>
+                <w:color w:val="000000"/>
+              </w:rPr>
+            </w:pPr>
+          </w:p>
+        </w:tc>
+      </w:tr>
+      <w:tr>
+        <w:trPr>
+          <w:trHeight w:val="320"/>
+        </w:trPr>
+        <w:tc>
+          <w:tcPr>
+            <w:tcW w:w="804" w:type="dxa"/>
+            <w:tcBorders>
+              <w:top w:val="single" w:sz="4" w:space="0" w:color="auto"/>
+              <w:bottom w:val="single" w:sz="4" w:space="0" w:color="auto"/>
+            </w:tcBorders>
+            <w:shd w:val="clear" w:color="auto" w:fill="auto"/>
+            <w:noWrap/>
+            <w:vAlign w:val="center"/>
+          </w:tcPr>
+          <w:p>
+            <w:pPr>
+              <w:jc w:val="center"/>
+              <w:rPr>
+                <w:rFonts w:ascii="Times New Roman" w:eastAsia="Times New Roman" w:hAnsi="Times New Roman" w:cs="Times New Roman"/>
+                <w:b/>
+                <w:bCs/>
+                <w:color w:val="000000"/>
+                <w:sz w:val="22"/>
+                <w:szCs w:val="22"/>
+              </w:rPr>
+            </w:pPr>
+            <w:r>
+              <w:rPr>
+                <w:rFonts w:ascii="Times New Roman" w:eastAsia="Times New Roman" w:hAnsi="Times New Roman" w:cs="Times New Roman"/>
+                <w:b/>
+                <w:bCs/>
+                <w:color w:val="000000"/>
+                <w:sz w:val="22"/>
+                <w:szCs w:val="22"/>
+              </w:rPr>
+              <w:t>Total</w:t>
+            </w:r>
+          </w:p>
+        </w:tc>
+        <w:tc>
+          <w:tcPr>
+            <w:tcW w:w="1708" w:type="dxa"/>
+            <w:tcBorders>
+              <w:top w:val="single" w:sz="4" w:space="0" w:color="auto"/>
+              <w:bottom w:val="single" w:sz="4" w:space="0" w:color="auto"/>
+            </w:tcBorders>
+            <w:vAlign w:val="center"/>
+          </w:tcPr>
+          <w:p>
+            <w:pPr>
+              <w:jc w:val="center"/>
+              <w:rPr>
+                <w:rFonts w:ascii="Times New Roman" w:eastAsia="Times New Roman" w:hAnsi="Times New Roman" w:cs="Times New Roman"/>
+                <w:b/>
+                <w:bCs/>
+                <w:color w:val="000000"/>
+                <w:sz w:val="22"/>
+                <w:szCs w:val="22"/>
+              </w:rPr>
+            </w:pPr>
+            <w:r>
+              <w:rPr>
+                <w:rFonts w:ascii="Times New Roman" w:eastAsia="Times New Roman" w:hAnsi="Times New Roman" w:cs="Times New Roman"/>
+                <w:b/>
+                <w:bCs/>
+                <w:color w:val="000000"/>
+                <w:sz w:val="22"/>
+                <w:szCs w:val="22"/>
+              </w:rPr>
+              <w:t>24.102</w:t>
+            </w:r>
+          </w:p>
+        </w:tc>
+        <w:tc>
+          <w:tcPr>
+            <w:tcW w:w="1711" w:type="dxa"/>
+            <w:tcBorders>
+              <w:top w:val="single" w:sz="4" w:space="0" w:color="auto"/>
+              <w:bottom w:val="single" w:sz="4" w:space="0" w:color="auto"/>
+              <w:right w:val="single" w:sz="4" w:space="0" w:color="auto"/>
+            </w:tcBorders>
+            <w:shd w:val="clear" w:color="auto" w:fill="auto"/>
+            <w:noWrap/>
+            <w:vAlign w:val="center"/>
+          </w:tcPr>
+          <w:p>
+            <w:pPr>
+              <w:jc w:val="center"/>
+              <w:rPr>
+                <w:rFonts w:ascii="Times New Roman" w:eastAsia="Times New Roman" w:hAnsi="Times New Roman" w:cs="Times New Roman"/>
+                <w:b/>
+                <w:bCs/>
+                <w:color w:val="000000"/>
+                <w:sz w:val="22"/>
+                <w:szCs w:val="22"/>
+              </w:rPr>
+            </w:pPr>
+            <w:r>
+              <w:rPr>
+                <w:rFonts w:ascii="Times New Roman" w:eastAsia="Times New Roman" w:hAnsi="Times New Roman" w:cs="Times New Roman"/>
+                <w:b/>
+                <w:bCs/>
+                <w:color w:val="000000"/>
+                <w:sz w:val="22"/>
+                <w:szCs w:val="22"/>
+              </w:rPr>
+              <w:t>(</w:t>
+            </w:r>
+            <w:r>
+              <w:rPr>
+                <w:rFonts w:ascii="Times New Roman" w:eastAsia="Times New Roman" w:hAnsi="Times New Roman" w:cs="Times New Roman"/>
+                <w:b/>
+                <w:bCs/>
+                <w:color w:val="000000"/>
+                <w:sz w:val="22"/>
+                <w:szCs w:val="22"/>
+              </w:rPr>
+              <w:t>~</w:t>
+            </w:r>
+            <w:r>
+              <w:rPr>
+                <w:rFonts w:ascii="Times New Roman" w:eastAsia="Times New Roman" w:hAnsi="Times New Roman" w:cs="Times New Roman"/>
+                <w:b/>
+                <w:bCs/>
+                <w:color w:val="000000"/>
+                <w:sz w:val="22"/>
+                <w:szCs w:val="22"/>
+              </w:rPr>
+              <w:t>100%)</w:t>
+            </w:r>
+          </w:p>
+        </w:tc>
+        <w:tc>
+          <w:tcPr>
+            <w:tcW w:w="1621" w:type="dxa"/>
+            <w:tcBorders>
+              <w:top w:val="single" w:sz="4" w:space="0" w:color="auto"/>
+              <w:left w:val="single" w:sz="4" w:space="0" w:color="auto"/>
+              <w:bottom w:val="single" w:sz="4" w:space="0" w:color="auto"/>
+            </w:tcBorders>
+            <w:vAlign w:val="center"/>
+          </w:tcPr>
+          <w:p>
+            <w:pPr>
+              <w:jc w:val="center"/>
+              <w:rPr>
+                <w:rFonts w:ascii="Times New Roman" w:eastAsia="Times New Roman" w:hAnsi="Times New Roman" w:cs="Times New Roman"/>
+                <w:b/>
+                <w:bCs/>
+                <w:color w:val="000000"/>
+                <w:sz w:val="22"/>
+                <w:szCs w:val="22"/>
+              </w:rPr>
+            </w:pPr>
+            <w:r>
+              <w:rPr>
+                <w:rFonts w:ascii="Times New Roman" w:eastAsia="Times New Roman" w:hAnsi="Times New Roman" w:cs="Times New Roman"/>
+                <w:b/>
+                <w:bCs/>
+                <w:color w:val="000000"/>
+                <w:sz w:val="22"/>
+                <w:szCs w:val="22"/>
+              </w:rPr>
+              <w:t>8.073</w:t>
+            </w:r>
+          </w:p>
+        </w:tc>
+        <w:tc>
+          <w:tcPr>
+            <w:tcW w:w="1621" w:type="dxa"/>
+            <w:tcBorders>
+              <w:top w:val="single" w:sz="4" w:space="0" w:color="auto"/>
+              <w:bottom w:val="single" w:sz="4" w:space="0" w:color="auto"/>
+            </w:tcBorders>
+            <w:shd w:val="clear" w:color="auto" w:fill="auto"/>
+            <w:noWrap/>
+            <w:vAlign w:val="center"/>
+          </w:tcPr>
+          <w:p>
+            <w:pPr>
+              <w:jc w:val="center"/>
+              <w:rPr>
+                <w:rFonts w:ascii="Times New Roman" w:eastAsia="Times New Roman" w:hAnsi="Times New Roman" w:cs="Times New Roman"/>
+                <w:b/>
+                <w:bCs/>
+                <w:color w:val="000000"/>
+                <w:sz w:val="22"/>
+                <w:szCs w:val="22"/>
+              </w:rPr>
+            </w:pPr>
+            <w:r>
+              <w:rPr>
+                <w:rFonts w:ascii="Times New Roman" w:eastAsia="Times New Roman" w:hAnsi="Times New Roman" w:cs="Times New Roman"/>
+                <w:b/>
+                <w:bCs/>
+                <w:color w:val="000000"/>
+                <w:sz w:val="22"/>
+                <w:szCs w:val="22"/>
+              </w:rPr>
+              <w:t>(</w:t>
+            </w:r>
+            <w:r>
+              <w:rPr>
+                <w:rFonts w:ascii="Times New Roman" w:eastAsia="Times New Roman" w:hAnsi="Times New Roman" w:cs="Times New Roman"/>
+                <w:b/>
+                <w:bCs/>
+                <w:color w:val="000000"/>
+                <w:sz w:val="22"/>
+                <w:szCs w:val="22"/>
+              </w:rPr>
+              <w:t>~</w:t>
+            </w:r>
+            <w:r>
+              <w:rPr>
+                <w:rFonts w:ascii="Times New Roman" w:eastAsia="Times New Roman" w:hAnsi="Times New Roman" w:cs="Times New Roman"/>
+                <w:b/>
+                <w:bCs/>
+                <w:color w:val="000000"/>
+                <w:sz w:val="22"/>
+                <w:szCs w:val="22"/>
+              </w:rPr>
+              <w:t>100%)</w:t>
+            </w:r>
+          </w:p>
+        </w:tc>
+        <w:tc>
+          <w:tcPr>
+            <w:tcW w:w="1885" w:type="dxa"/>
+            <w:tcBorders>
+              <w:top w:val="single" w:sz="4" w:space="0" w:color="auto"/>
+            </w:tcBorders>
+            <w:vAlign w:val="center"/>
+          </w:tcPr>
+          <w:p>
+            <w:pPr>
+              <w:jc w:val="center"/>
+              <w:rPr>
+                <w:rFonts w:ascii="Times New Roman" w:eastAsia="Times New Roman" w:hAnsi="Times New Roman" w:cs="Times New Roman"/>
+                <w:b/>
+                <w:bCs/>
+                <w:color w:val="000000"/>
+                <w:sz w:val="22"/>
+                <w:szCs w:val="22"/>
+              </w:rPr>
+            </w:pPr>
+            <w:r>
+              <w:rPr>
+                <w:rFonts w:ascii="Times New Roman" w:eastAsia="Times New Roman" w:hAnsi="Times New Roman" w:cs="Times New Roman"/>
+                <w:b/>
+                <w:bCs/>
+                <w:color w:val="000000"/>
+                <w:sz w:val="22"/>
+                <w:szCs w:val="22"/>
+              </w:rPr>
+              <w:t>---</w:t>
+            </w:r>
+          </w:p>
+        </w:tc>
+        <w:tc>
+          <w:tcPr>
+            <w:tcW w:w="236" w:type="dxa"/>
+          </w:tcPr>
+          <w:p>
+            <w:pPr>
+              <w:jc w:val="right"/>
+              <w:rPr>
+                <w:rFonts w:ascii="Times New Roman" w:eastAsia="Times New Roman" w:hAnsi="Times New Roman" w:cs="Times New Roman"/>
+                <w:color w:val="000000"/>
+                <w:sz w:val="22"/>
+                <w:szCs w:val="22"/>
+              </w:rPr>
+            </w:pPr>
+          </w:p>
+        </w:tc>
+      </w:tr>
+      <w:tr>
+        <w:trPr>
+          <w:trHeight w:val="320"/>
+        </w:trPr>
+        <w:tc>
+          <w:tcPr>
+            <w:tcW w:w="9345" w:type="dxa"/>
+            <w:gridSpan w:val="6"/>
+            <w:tcBorders>
+              <w:top w:val="single" w:sz="4" w:space="0" w:color="auto"/>
+              <w:bottom w:val="single" w:sz="18" w:space="0" w:color="auto"/>
+            </w:tcBorders>
+            <w:shd w:val="clear" w:color="auto" w:fill="auto"/>
+            <w:noWrap/>
+          </w:tcPr>
+          <w:p>
+            <w:pPr>
+              <w:ind w:right="110"/>
+              <w:rPr>
+                <w:rFonts w:ascii="Times New Roman" w:eastAsia="Times New Roman" w:hAnsi="Times New Roman" w:cs="Times New Roman"/>
+                <w:color w:val="000000"/>
+                <w:sz w:val="18"/>
+                <w:szCs w:val="18"/>
+              </w:rPr>
+            </w:pPr>
+            <w:r>
+              <w:rPr>
+                <w:rFonts w:ascii="Times New Roman" w:eastAsia="Times New Roman" w:hAnsi="Times New Roman" w:cs="Times New Roman"/>
+                <w:color w:val="000000"/>
+                <w:sz w:val="18"/>
+                <w:szCs w:val="18"/>
+              </w:rPr>
+              <w:t xml:space="preserve">Note: The absolute frequency refers to the number of times a feature is referred to across all </w:t>
+            </w:r>
+            <w:r>
+              <w:rPr>
+                <w:rFonts w:ascii="Times New Roman" w:eastAsia="Times New Roman" w:hAnsi="Times New Roman" w:cs="Times New Roman"/>
+                <w:i/>
+                <w:iCs/>
+                <w:color w:val="000000"/>
+                <w:sz w:val="18"/>
+                <w:szCs w:val="18"/>
+              </w:rPr>
+              <w:t>leaves</w:t>
+            </w:r>
+            <w:r>
+              <w:rPr>
+                <w:rFonts w:ascii="Times New Roman" w:eastAsia="Times New Roman" w:hAnsi="Times New Roman" w:cs="Times New Roman"/>
+                <w:color w:val="000000"/>
+                <w:sz w:val="18"/>
+                <w:szCs w:val="18"/>
+              </w:rPr>
+              <w:t xml:space="preserve">. So, if a feature forms the basis for the first split, it will be referred to at least once in each leaf of that tree. Counting frequency in this way effectively weights for feature importance; a feature which forms the basis for the first split is more important to the model than a feature which is selected for a split at a depth of ten or twelve nodes. </w:t>
+            </w:r>
+          </w:p>
+          <w:p>
+            <w:pPr>
+              <w:ind w:right="110"/>
+              <w:rPr>
+                <w:rFonts w:ascii="Times New Roman" w:eastAsia="Times New Roman" w:hAnsi="Times New Roman" w:cs="Times New Roman"/>
+                <w:color w:val="000000"/>
+                <w:sz w:val="18"/>
+                <w:szCs w:val="18"/>
+              </w:rPr>
+            </w:pPr>
+            <w:r>
+              <w:rPr>
+                <w:rFonts w:ascii="Times New Roman" w:eastAsia="Times New Roman" w:hAnsi="Times New Roman" w:cs="Times New Roman"/>
+                <w:color w:val="000000"/>
+                <w:sz w:val="18"/>
+                <w:szCs w:val="18"/>
+              </w:rPr>
+              <w:t>*</w:t>
+            </w:r>
+            <w:r>
+              <w:rPr>
+                <w:rFonts w:ascii="Times New Roman" w:eastAsia="Times New Roman" w:hAnsi="Times New Roman" w:cs="Times New Roman"/>
+                <w:color w:val="000000"/>
+                <w:sz w:val="18"/>
+                <w:szCs w:val="18"/>
+              </w:rPr>
+              <w:t xml:space="preserve">The relative frequency term of the average time-series </w:t>
+            </w:r>
+            <w:proofErr w:type="gramStart"/>
+            <w:r>
+              <w:rPr>
+                <w:rFonts w:ascii="Times New Roman" w:eastAsia="Times New Roman" w:hAnsi="Times New Roman" w:cs="Times New Roman"/>
+                <w:color w:val="000000"/>
+                <w:sz w:val="18"/>
+                <w:szCs w:val="18"/>
+              </w:rPr>
+              <w:t>tree</w:t>
+            </w:r>
+            <w:proofErr w:type="gramEnd"/>
+            <w:r>
+              <w:rPr>
+                <w:rFonts w:ascii="Times New Roman" w:eastAsia="Times New Roman" w:hAnsi="Times New Roman" w:cs="Times New Roman"/>
+                <w:color w:val="000000"/>
+                <w:sz w:val="18"/>
+                <w:szCs w:val="18"/>
+              </w:rPr>
+              <w:t xml:space="preserve"> as opposed to the relative frequency listed for the average base tree</w:t>
+            </w:r>
+            <w:r>
+              <w:rPr>
+                <w:rFonts w:ascii="Times New Roman" w:eastAsia="Times New Roman" w:hAnsi="Times New Roman" w:cs="Times New Roman"/>
+                <w:color w:val="000000"/>
+                <w:sz w:val="18"/>
+                <w:szCs w:val="18"/>
+              </w:rPr>
+              <w:t>. Normalizes for the fact that the base tree tends to be deeper.</w:t>
+            </w:r>
+          </w:p>
+          <w:p>
+            <w:pPr>
+              <w:ind w:right="110"/>
+              <w:rPr>
+                <w:rFonts w:ascii="Times New Roman" w:eastAsia="Times New Roman" w:hAnsi="Times New Roman" w:cs="Times New Roman"/>
+                <w:color w:val="000000"/>
+                <w:sz w:val="18"/>
+                <w:szCs w:val="18"/>
+              </w:rPr>
+            </w:pPr>
+          </w:p>
+        </w:tc>
+        <w:tc>
+          <w:tcPr>
+            <w:tcW w:w="241" w:type="dxa"/>
+            <w:tcBorders>
+              <w:bottom w:val="single" w:sz="18" w:space="0" w:color="auto"/>
+            </w:tcBorders>
+            <w:shd w:val="clear" w:color="auto" w:fill="auto"/>
+          </w:tcPr>
+          <w:p>
+            <w:pPr>
+              <w:ind w:right="110"/>
+              <w:rPr>
+                <w:rFonts w:ascii="Times New Roman" w:eastAsia="Times New Roman" w:hAnsi="Times New Roman" w:cs="Times New Roman"/>
+                <w:color w:val="000000"/>
+                <w:sz w:val="18"/>
+                <w:szCs w:val="18"/>
+              </w:rPr>
+            </w:pPr>
+          </w:p>
+        </w:tc>
+      </w:tr>
+    </w:tbl>
     <w:p>
       <w:pPr>
         <w:ind w:firstLine="720"/>
@@ -12404,6 +16063,134 @@
           <w:szCs w:val="22"/>
         </w:rPr>
       </w:pPr>
+      <w:r>
+        <w:rPr>
+          <w:rFonts w:ascii="Times New Roman" w:hAnsi="Times New Roman" w:cs="Times New Roman"/>
+          <w:sz w:val="22"/>
+          <w:szCs w:val="22"/>
+        </w:rPr>
+        <w:t xml:space="preserve">In other words, when normalized for the fact that the base tree tends to be deeper than the time-series tree, we see that the time-series tree selects the </w:t>
+      </w:r>
+      <w:r>
+        <w:rPr>
+          <w:rFonts w:ascii="Times New Roman" w:hAnsi="Times New Roman" w:cs="Times New Roman"/>
+          <w:i/>
+          <w:iCs/>
+          <w:sz w:val="22"/>
+          <w:szCs w:val="22"/>
+        </w:rPr>
+        <w:t xml:space="preserve">trend </w:t>
+      </w:r>
+      <w:r>
+        <w:rPr>
+          <w:rFonts w:ascii="Times New Roman" w:hAnsi="Times New Roman" w:cs="Times New Roman"/>
+          <w:sz w:val="22"/>
+          <w:szCs w:val="22"/>
+        </w:rPr>
+        <w:t xml:space="preserve">term at over 4x the rate at which the base tree selects the </w:t>
+      </w:r>
+      <w:r>
+        <w:rPr>
+          <w:rFonts w:ascii="Times New Roman" w:hAnsi="Times New Roman" w:cs="Times New Roman"/>
+          <w:i/>
+          <w:iCs/>
+          <w:sz w:val="22"/>
+          <w:szCs w:val="22"/>
+        </w:rPr>
+        <w:t xml:space="preserve">trend </w:t>
+      </w:r>
+      <w:r>
+        <w:rPr>
+          <w:rFonts w:ascii="Times New Roman" w:hAnsi="Times New Roman" w:cs="Times New Roman"/>
+          <w:sz w:val="22"/>
+          <w:szCs w:val="22"/>
+        </w:rPr>
+        <w:t xml:space="preserve">term. On the flip side, the base tree selects the </w:t>
+      </w:r>
+      <m:oMath>
+        <m:sSub>
+          <m:sSubPr>
+            <m:ctrlPr>
+              <w:rPr>
+                <w:rFonts w:ascii="Cambria Math" w:hAnsi="Cambria Math" w:cs="Times New Roman"/>
+                <w:i/>
+                <w:sz w:val="22"/>
+                <w:szCs w:val="22"/>
+              </w:rPr>
+            </m:ctrlPr>
+          </m:sSubPr>
+          <m:e>
+            <m:r>
+              <w:rPr>
+                <w:rFonts w:ascii="Cambria Math" w:hAnsi="Cambria Math" w:cs="Times New Roman"/>
+                <w:sz w:val="22"/>
+                <w:szCs w:val="22"/>
+              </w:rPr>
+              <m:t>π</m:t>
+            </m:r>
+          </m:e>
+          <m:sub>
+            <m:r>
+              <w:rPr>
+                <w:rFonts w:ascii="Cambria Math" w:hAnsi="Cambria Math" w:cs="Times New Roman"/>
+                <w:sz w:val="22"/>
+                <w:szCs w:val="22"/>
+              </w:rPr>
+              <m:t>t-1</m:t>
+            </m:r>
+          </m:sub>
+        </m:sSub>
+      </m:oMath>
+      <w:r>
+        <w:rPr>
+          <w:rFonts w:ascii="Times New Roman" w:hAnsi="Times New Roman" w:cs="Times New Roman"/>
+          <w:sz w:val="22"/>
+          <w:szCs w:val="22"/>
+        </w:rPr>
+        <w:t xml:space="preserve"> term nearly 2.5x as often as the time-series tree does. The only other major discrepancy is with the </w:t>
+      </w:r>
+      <m:oMath>
+        <m:sSub>
+          <m:sSubPr>
+            <m:ctrlPr>
+              <w:rPr>
+                <w:rFonts w:ascii="Cambria Math" w:hAnsi="Cambria Math" w:cs="Times New Roman"/>
+                <w:i/>
+                <w:sz w:val="22"/>
+                <w:szCs w:val="22"/>
+              </w:rPr>
+            </m:ctrlPr>
+          </m:sSubPr>
+          <m:e>
+            <m:r>
+              <w:rPr>
+                <w:rFonts w:ascii="Cambria Math" w:hAnsi="Cambria Math" w:cs="Times New Roman"/>
+                <w:sz w:val="22"/>
+                <w:szCs w:val="22"/>
+              </w:rPr>
+              <m:t>π</m:t>
+            </m:r>
+          </m:e>
+          <m:sub>
+            <m:r>
+              <w:rPr>
+                <w:rFonts w:ascii="Cambria Math" w:hAnsi="Cambria Math" w:cs="Times New Roman"/>
+                <w:sz w:val="22"/>
+                <w:szCs w:val="22"/>
+              </w:rPr>
+              <m:t>t-2</m:t>
+            </m:r>
+          </m:sub>
+        </m:sSub>
+      </m:oMath>
+      <w:r>
+        <w:rPr>
+          <w:rFonts w:ascii="Times New Roman" w:hAnsi="Times New Roman" w:cs="Times New Roman"/>
+          <w:sz w:val="22"/>
+          <w:szCs w:val="22"/>
+        </w:rPr>
+        <w:t xml:space="preserve"> term, which accounts for more than 12% of the features selected in each tree, but which the time-series tree selects at a rate over 1.5x as high as the base tree does. The other discrepancies in the table are likely coincidental, given that none of them involve features which account for more than 10% of selections, from either tree.</w:t>
+      </w:r>
     </w:p>
     <w:p>
       <w:pPr>
@@ -12421,7 +16208,644 @@
           <w:sz w:val="22"/>
           <w:szCs w:val="22"/>
         </w:rPr>
-        <w:lastRenderedPageBreak/>
+        <w:t xml:space="preserve">All of this is to say, the </w:t>
+      </w:r>
+      <w:r>
+        <w:rPr>
+          <w:rFonts w:ascii="Times New Roman" w:hAnsi="Times New Roman" w:cs="Times New Roman"/>
+          <w:sz w:val="22"/>
+          <w:szCs w:val="22"/>
+        </w:rPr>
+        <w:t xml:space="preserve">base tree favors the </w:t>
+      </w:r>
+      <m:oMath>
+        <m:sSub>
+          <m:sSubPr>
+            <m:ctrlPr>
+              <w:rPr>
+                <w:rFonts w:ascii="Cambria Math" w:hAnsi="Cambria Math" w:cs="Times New Roman"/>
+                <w:i/>
+                <w:sz w:val="22"/>
+                <w:szCs w:val="22"/>
+              </w:rPr>
+            </m:ctrlPr>
+          </m:sSubPr>
+          <m:e>
+            <m:r>
+              <w:rPr>
+                <w:rFonts w:ascii="Cambria Math" w:hAnsi="Cambria Math" w:cs="Times New Roman"/>
+                <w:sz w:val="22"/>
+                <w:szCs w:val="22"/>
+              </w:rPr>
+              <m:t>π</m:t>
+            </m:r>
+          </m:e>
+          <m:sub>
+            <m:r>
+              <w:rPr>
+                <w:rFonts w:ascii="Cambria Math" w:hAnsi="Cambria Math" w:cs="Times New Roman"/>
+                <w:sz w:val="22"/>
+                <w:szCs w:val="22"/>
+              </w:rPr>
+              <m:t>t-1</m:t>
+            </m:r>
+          </m:sub>
+        </m:sSub>
+      </m:oMath>
+      <w:r>
+        <w:rPr>
+          <w:rFonts w:ascii="Times New Roman" w:hAnsi="Times New Roman" w:cs="Times New Roman"/>
+          <w:sz w:val="22"/>
+          <w:szCs w:val="22"/>
+        </w:rPr>
+        <w:t xml:space="preserve"> term (which accounts for more than one-third of total selections in that tree), while the t</w:t>
+      </w:r>
+      <w:r>
+        <w:rPr>
+          <w:rFonts w:ascii="Times New Roman" w:hAnsi="Times New Roman" w:cs="Times New Roman"/>
+          <w:sz w:val="22"/>
+          <w:szCs w:val="22"/>
+        </w:rPr>
+        <w:t xml:space="preserve">ime-series tree favors the </w:t>
+      </w:r>
+      <w:r>
+        <w:rPr>
+          <w:rFonts w:ascii="Times New Roman" w:hAnsi="Times New Roman" w:cs="Times New Roman"/>
+          <w:i/>
+          <w:iCs/>
+          <w:sz w:val="22"/>
+          <w:szCs w:val="22"/>
+        </w:rPr>
+        <w:t xml:space="preserve">trend </w:t>
+      </w:r>
+      <w:r>
+        <w:rPr>
+          <w:rFonts w:ascii="Times New Roman" w:hAnsi="Times New Roman" w:cs="Times New Roman"/>
+          <w:sz w:val="22"/>
+          <w:szCs w:val="22"/>
+        </w:rPr>
+        <w:t xml:space="preserve">term </w:t>
+      </w:r>
+      <w:r>
+        <w:rPr>
+          <w:rFonts w:ascii="Times New Roman" w:hAnsi="Times New Roman" w:cs="Times New Roman"/>
+          <w:b/>
+          <w:bCs/>
+          <w:sz w:val="22"/>
+          <w:szCs w:val="22"/>
+        </w:rPr>
+        <w:t xml:space="preserve">much </w:t>
+      </w:r>
+      <w:r>
+        <w:rPr>
+          <w:rFonts w:ascii="Times New Roman" w:hAnsi="Times New Roman" w:cs="Times New Roman"/>
+          <w:sz w:val="22"/>
+          <w:szCs w:val="22"/>
+        </w:rPr>
+        <w:t>more strongly than the base tree does</w:t>
+      </w:r>
+      <w:r>
+        <w:rPr>
+          <w:rFonts w:ascii="Times New Roman" w:hAnsi="Times New Roman" w:cs="Times New Roman"/>
+          <w:sz w:val="22"/>
+          <w:szCs w:val="22"/>
+        </w:rPr>
+        <w:t>.</w:t>
+      </w:r>
+      <w:r>
+        <w:rPr>
+          <w:rFonts w:ascii="Times New Roman" w:hAnsi="Times New Roman" w:cs="Times New Roman"/>
+          <w:sz w:val="22"/>
+          <w:szCs w:val="22"/>
+        </w:rPr>
+        <w:t xml:space="preserve"> </w:t>
+      </w:r>
+      <w:r>
+        <w:rPr>
+          <w:rFonts w:ascii="Times New Roman" w:hAnsi="Times New Roman" w:cs="Times New Roman"/>
+          <w:sz w:val="22"/>
+          <w:szCs w:val="22"/>
+        </w:rPr>
+        <w:t>This first fact actually makes some sense: the time-series tree wants to minimize the sum of squared residuals within a node based on the assumption that the data follows an AR(1) process. So, the importance of the first lag is already baked in. The base tree, on the other hand, wants to minimize the sum of squared residuals within a node based on the assumption that the data is fit to a mean value within each node. In this case, it makes sense that the tree will grab at the first lag term as the most important feature.</w:t>
+      </w:r>
+    </w:p>
+    <w:p>
+      <w:pPr>
+        <w:ind w:firstLine="720"/>
+        <w:jc w:val="both"/>
+        <w:rPr>
+          <w:rFonts w:ascii="Times New Roman" w:hAnsi="Times New Roman" w:cs="Times New Roman"/>
+          <w:sz w:val="22"/>
+          <w:szCs w:val="22"/>
+        </w:rPr>
+      </w:pPr>
+      <w:r>
+        <w:rPr>
+          <w:rFonts w:ascii="Times New Roman" w:hAnsi="Times New Roman" w:cs="Times New Roman"/>
+          <w:sz w:val="22"/>
+          <w:szCs w:val="22"/>
+        </w:rPr>
+        <w:t xml:space="preserve">The second fact, however, is a little stranger. Why would the time-series tree favor the </w:t>
+      </w:r>
+      <w:r>
+        <w:rPr>
+          <w:rFonts w:ascii="Times New Roman" w:hAnsi="Times New Roman" w:cs="Times New Roman"/>
+          <w:i/>
+          <w:iCs/>
+          <w:sz w:val="22"/>
+          <w:szCs w:val="22"/>
+        </w:rPr>
+        <w:t>trend</w:t>
+      </w:r>
+      <w:r>
+        <w:rPr>
+          <w:rFonts w:ascii="Times New Roman" w:hAnsi="Times New Roman" w:cs="Times New Roman"/>
+          <w:sz w:val="22"/>
+          <w:szCs w:val="22"/>
+        </w:rPr>
+        <w:t xml:space="preserve"> term where the base tree effectively ignores it (e.g., in the base tree, the </w:t>
+      </w:r>
+      <w:r>
+        <w:rPr>
+          <w:rFonts w:ascii="Times New Roman" w:hAnsi="Times New Roman" w:cs="Times New Roman"/>
+          <w:i/>
+          <w:iCs/>
+          <w:sz w:val="22"/>
+          <w:szCs w:val="22"/>
+        </w:rPr>
+        <w:t xml:space="preserve">trend </w:t>
+      </w:r>
+      <w:r>
+        <w:rPr>
+          <w:rFonts w:ascii="Times New Roman" w:hAnsi="Times New Roman" w:cs="Times New Roman"/>
+          <w:sz w:val="22"/>
+          <w:szCs w:val="22"/>
+        </w:rPr>
+        <w:t xml:space="preserve">term accounts for fewer selections than the </w:t>
+      </w:r>
+      <m:oMath>
+        <m:sSub>
+          <m:sSubPr>
+            <m:ctrlPr>
+              <w:rPr>
+                <w:rFonts w:ascii="Cambria Math" w:hAnsi="Cambria Math" w:cs="Times New Roman"/>
+                <w:i/>
+                <w:sz w:val="22"/>
+                <w:szCs w:val="22"/>
+              </w:rPr>
+            </m:ctrlPr>
+          </m:sSubPr>
+          <m:e>
+            <m:r>
+              <w:rPr>
+                <w:rFonts w:ascii="Cambria Math" w:hAnsi="Cambria Math" w:cs="Times New Roman"/>
+                <w:sz w:val="22"/>
+                <w:szCs w:val="22"/>
+              </w:rPr>
+              <m:t>π</m:t>
+            </m:r>
+          </m:e>
+          <m:sub>
+            <m:r>
+              <w:rPr>
+                <w:rFonts w:ascii="Cambria Math" w:hAnsi="Cambria Math" w:cs="Times New Roman"/>
+                <w:sz w:val="22"/>
+                <w:szCs w:val="22"/>
+              </w:rPr>
+              <m:t>t-9</m:t>
+            </m:r>
+          </m:sub>
+        </m:sSub>
+      </m:oMath>
+      <w:r>
+        <w:rPr>
+          <w:rFonts w:ascii="Times New Roman" w:hAnsi="Times New Roman" w:cs="Times New Roman"/>
+          <w:sz w:val="22"/>
+          <w:szCs w:val="22"/>
+        </w:rPr>
+        <w:t xml:space="preserve"> term does)? To complicate matters, it’s not as though the time-series tree ignores the </w:t>
+      </w:r>
+      <m:oMath>
+        <m:sSub>
+          <m:sSubPr>
+            <m:ctrlPr>
+              <w:rPr>
+                <w:rFonts w:ascii="Cambria Math" w:hAnsi="Cambria Math" w:cs="Times New Roman"/>
+                <w:i/>
+                <w:sz w:val="22"/>
+                <w:szCs w:val="22"/>
+              </w:rPr>
+            </m:ctrlPr>
+          </m:sSubPr>
+          <m:e>
+            <m:r>
+              <w:rPr>
+                <w:rFonts w:ascii="Cambria Math" w:hAnsi="Cambria Math" w:cs="Times New Roman"/>
+                <w:sz w:val="22"/>
+                <w:szCs w:val="22"/>
+              </w:rPr>
+              <m:t>π</m:t>
+            </m:r>
+          </m:e>
+          <m:sub>
+            <m:r>
+              <w:rPr>
+                <w:rFonts w:ascii="Cambria Math" w:hAnsi="Cambria Math" w:cs="Times New Roman"/>
+                <w:sz w:val="22"/>
+                <w:szCs w:val="22"/>
+              </w:rPr>
+              <m:t>t-1</m:t>
+            </m:r>
+          </m:sub>
+        </m:sSub>
+      </m:oMath>
+      <w:r>
+        <w:rPr>
+          <w:rFonts w:ascii="Times New Roman" w:hAnsi="Times New Roman" w:cs="Times New Roman"/>
+          <w:sz w:val="22"/>
+          <w:szCs w:val="22"/>
+        </w:rPr>
+        <w:t xml:space="preserve"> term, which it selects third most often of any term. So</w:t>
+      </w:r>
+      <w:r>
+        <w:rPr>
+          <w:rFonts w:ascii="Times New Roman" w:hAnsi="Times New Roman" w:cs="Times New Roman"/>
+          <w:sz w:val="22"/>
+          <w:szCs w:val="22"/>
+        </w:rPr>
+        <w:t>,</w:t>
+      </w:r>
+      <w:r>
+        <w:rPr>
+          <w:rFonts w:ascii="Times New Roman" w:hAnsi="Times New Roman" w:cs="Times New Roman"/>
+          <w:sz w:val="22"/>
+          <w:szCs w:val="22"/>
+        </w:rPr>
+        <w:t xml:space="preserve"> it’s not as if the </w:t>
+      </w:r>
+      <w:r>
+        <w:rPr>
+          <w:rFonts w:ascii="Times New Roman" w:hAnsi="Times New Roman" w:cs="Times New Roman"/>
+          <w:i/>
+          <w:iCs/>
+          <w:sz w:val="22"/>
+          <w:szCs w:val="22"/>
+        </w:rPr>
+        <w:t xml:space="preserve">trend </w:t>
+      </w:r>
+      <w:r>
+        <w:rPr>
+          <w:rFonts w:ascii="Times New Roman" w:hAnsi="Times New Roman" w:cs="Times New Roman"/>
+          <w:sz w:val="22"/>
+          <w:szCs w:val="22"/>
+        </w:rPr>
+        <w:t xml:space="preserve">term necessarily cannibalizes the </w:t>
+      </w:r>
+      <m:oMath>
+        <m:sSub>
+          <m:sSubPr>
+            <m:ctrlPr>
+              <w:rPr>
+                <w:rFonts w:ascii="Cambria Math" w:hAnsi="Cambria Math" w:cs="Times New Roman"/>
+                <w:i/>
+                <w:sz w:val="22"/>
+                <w:szCs w:val="22"/>
+              </w:rPr>
+            </m:ctrlPr>
+          </m:sSubPr>
+          <m:e>
+            <m:r>
+              <w:rPr>
+                <w:rFonts w:ascii="Cambria Math" w:hAnsi="Cambria Math" w:cs="Times New Roman"/>
+                <w:sz w:val="22"/>
+                <w:szCs w:val="22"/>
+              </w:rPr>
+              <m:t>π</m:t>
+            </m:r>
+          </m:e>
+          <m:sub>
+            <m:r>
+              <w:rPr>
+                <w:rFonts w:ascii="Cambria Math" w:hAnsi="Cambria Math" w:cs="Times New Roman"/>
+                <w:sz w:val="22"/>
+                <w:szCs w:val="22"/>
+              </w:rPr>
+              <m:t>t-1</m:t>
+            </m:r>
+          </m:sub>
+        </m:sSub>
+      </m:oMath>
+      <w:r>
+        <w:rPr>
+          <w:rFonts w:ascii="Times New Roman" w:hAnsi="Times New Roman" w:cs="Times New Roman"/>
+          <w:sz w:val="22"/>
+          <w:szCs w:val="22"/>
+        </w:rPr>
+        <w:t xml:space="preserve"> term in the presence of the AR(1) objective function.</w:t>
+      </w:r>
+      <w:r>
+        <w:rPr>
+          <w:rFonts w:ascii="Times New Roman" w:hAnsi="Times New Roman" w:cs="Times New Roman"/>
+          <w:sz w:val="22"/>
+          <w:szCs w:val="22"/>
+        </w:rPr>
+        <w:t xml:space="preserve"> What, then, is going on?</w:t>
+      </w:r>
+    </w:p>
+    <w:p>
+      <w:pPr>
+        <w:ind w:firstLine="720"/>
+        <w:jc w:val="both"/>
+        <w:rPr>
+          <w:rFonts w:ascii="Times New Roman" w:hAnsi="Times New Roman" w:cs="Times New Roman"/>
+          <w:sz w:val="22"/>
+          <w:szCs w:val="22"/>
+        </w:rPr>
+      </w:pPr>
+      <w:r>
+        <w:rPr>
+          <w:rFonts w:ascii="Times New Roman" w:hAnsi="Times New Roman" w:cs="Times New Roman"/>
+          <w:sz w:val="22"/>
+          <w:szCs w:val="22"/>
+        </w:rPr>
+        <w:t xml:space="preserve">There are probably a few explanations. First, the time-series tree is much less likely to split; only 9.19% of time-series trees in the forecasting procedure from January 1999 – January 2020 actually </w:t>
+      </w:r>
+      <w:proofErr w:type="gramStart"/>
+      <w:r>
+        <w:rPr>
+          <w:rFonts w:ascii="Times New Roman" w:hAnsi="Times New Roman" w:cs="Times New Roman"/>
+          <w:sz w:val="22"/>
+          <w:szCs w:val="22"/>
+        </w:rPr>
+        <w:t>perform</w:t>
+      </w:r>
+      <w:proofErr w:type="gramEnd"/>
+      <w:r>
+        <w:rPr>
+          <w:rFonts w:ascii="Times New Roman" w:hAnsi="Times New Roman" w:cs="Times New Roman"/>
+          <w:sz w:val="22"/>
+          <w:szCs w:val="22"/>
+        </w:rPr>
+        <w:t xml:space="preserve"> even one split. This, combined with the fact that the dataset fed to the time-series trees is much smaller than that fed to the base tree and the fact that the time-series tree uses an AR(1) objective function, means that any coincidental patterns the tree observes are much more likely to be motivated by the trend term than they would be in (1) a tree which is more comfortable performing splits, (2) a tree which considers a larger dataset, or (3) a tree which hadn’t already accounted for a reasonable effect from the </w:t>
+      </w:r>
+      <m:oMath>
+        <m:sSub>
+          <m:sSubPr>
+            <m:ctrlPr>
+              <w:rPr>
+                <w:rFonts w:ascii="Cambria Math" w:hAnsi="Cambria Math" w:cs="Times New Roman"/>
+                <w:i/>
+                <w:sz w:val="22"/>
+                <w:szCs w:val="22"/>
+              </w:rPr>
+            </m:ctrlPr>
+          </m:sSubPr>
+          <m:e>
+            <m:r>
+              <w:rPr>
+                <w:rFonts w:ascii="Cambria Math" w:hAnsi="Cambria Math" w:cs="Times New Roman"/>
+                <w:sz w:val="22"/>
+                <w:szCs w:val="22"/>
+              </w:rPr>
+              <m:t>π</m:t>
+            </m:r>
+          </m:e>
+          <m:sub>
+            <m:r>
+              <w:rPr>
+                <w:rFonts w:ascii="Cambria Math" w:hAnsi="Cambria Math" w:cs="Times New Roman"/>
+                <w:sz w:val="22"/>
+                <w:szCs w:val="22"/>
+              </w:rPr>
+              <m:t>t-1</m:t>
+            </m:r>
+          </m:sub>
+        </m:sSub>
+      </m:oMath>
+      <w:r>
+        <w:rPr>
+          <w:rFonts w:ascii="Times New Roman" w:hAnsi="Times New Roman" w:cs="Times New Roman"/>
+          <w:sz w:val="22"/>
+          <w:szCs w:val="22"/>
+        </w:rPr>
+        <w:t xml:space="preserve"> term. The convergence of these three trees in one would probably yield something similar to the base tree, which selected the </w:t>
+      </w:r>
+      <w:r>
+        <w:rPr>
+          <w:rFonts w:ascii="Times New Roman" w:hAnsi="Times New Roman" w:cs="Times New Roman"/>
+          <w:i/>
+          <w:iCs/>
+          <w:sz w:val="22"/>
+          <w:szCs w:val="22"/>
+        </w:rPr>
+        <w:t xml:space="preserve">trend </w:t>
+      </w:r>
+      <w:r>
+        <w:rPr>
+          <w:rFonts w:ascii="Times New Roman" w:hAnsi="Times New Roman" w:cs="Times New Roman"/>
+          <w:sz w:val="22"/>
+          <w:szCs w:val="22"/>
+        </w:rPr>
+        <w:t>term at less than a quarter of the rate that the time-series tree did.</w:t>
+      </w:r>
+    </w:p>
+    <w:p>
+      <w:pPr>
+        <w:ind w:firstLine="720"/>
+        <w:jc w:val="both"/>
+        <w:rPr>
+          <w:rFonts w:ascii="Times New Roman" w:hAnsi="Times New Roman" w:cs="Times New Roman"/>
+          <w:sz w:val="22"/>
+          <w:szCs w:val="22"/>
+        </w:rPr>
+      </w:pPr>
+      <w:r>
+        <w:rPr>
+          <w:rFonts w:ascii="Times New Roman" w:hAnsi="Times New Roman" w:cs="Times New Roman"/>
+          <w:sz w:val="22"/>
+          <w:szCs w:val="22"/>
+        </w:rPr>
+        <w:t xml:space="preserve">One possible interpretation is that the </w:t>
+      </w:r>
+      <w:r>
+        <w:rPr>
+          <w:rFonts w:ascii="Times New Roman" w:hAnsi="Times New Roman" w:cs="Times New Roman"/>
+          <w:i/>
+          <w:iCs/>
+          <w:sz w:val="22"/>
+          <w:szCs w:val="22"/>
+        </w:rPr>
+        <w:t xml:space="preserve">trend </w:t>
+      </w:r>
+      <w:r>
+        <w:rPr>
+          <w:rFonts w:ascii="Times New Roman" w:hAnsi="Times New Roman" w:cs="Times New Roman"/>
+          <w:sz w:val="22"/>
+          <w:szCs w:val="22"/>
+        </w:rPr>
+        <w:t xml:space="preserve">term tends to take on outsize importance at small sample sizes when the </w:t>
+      </w:r>
+      <m:oMath>
+        <m:sSub>
+          <m:sSubPr>
+            <m:ctrlPr>
+              <w:rPr>
+                <w:rFonts w:ascii="Cambria Math" w:hAnsi="Cambria Math" w:cs="Times New Roman"/>
+                <w:i/>
+                <w:sz w:val="22"/>
+                <w:szCs w:val="22"/>
+              </w:rPr>
+            </m:ctrlPr>
+          </m:sSubPr>
+          <m:e>
+            <m:r>
+              <w:rPr>
+                <w:rFonts w:ascii="Cambria Math" w:hAnsi="Cambria Math" w:cs="Times New Roman"/>
+                <w:sz w:val="22"/>
+                <w:szCs w:val="22"/>
+              </w:rPr>
+              <m:t>π</m:t>
+            </m:r>
+          </m:e>
+          <m:sub>
+            <m:r>
+              <w:rPr>
+                <w:rFonts w:ascii="Cambria Math" w:hAnsi="Cambria Math" w:cs="Times New Roman"/>
+                <w:sz w:val="22"/>
+                <w:szCs w:val="22"/>
+              </w:rPr>
+              <m:t>t-1</m:t>
+            </m:r>
+          </m:sub>
+        </m:sSub>
+      </m:oMath>
+      <w:r>
+        <w:rPr>
+          <w:rFonts w:ascii="Times New Roman" w:hAnsi="Times New Roman" w:cs="Times New Roman"/>
+          <w:sz w:val="22"/>
+          <w:szCs w:val="22"/>
+        </w:rPr>
+        <w:t xml:space="preserve"> term is accounted for. Over larger samples, the </w:t>
+      </w:r>
+      <w:r>
+        <w:rPr>
+          <w:rFonts w:ascii="Times New Roman" w:hAnsi="Times New Roman" w:cs="Times New Roman"/>
+          <w:i/>
+          <w:iCs/>
+          <w:sz w:val="22"/>
+          <w:szCs w:val="22"/>
+        </w:rPr>
+        <w:t xml:space="preserve">trend </w:t>
+      </w:r>
+      <w:r>
+        <w:rPr>
+          <w:rFonts w:ascii="Times New Roman" w:hAnsi="Times New Roman" w:cs="Times New Roman"/>
+          <w:sz w:val="22"/>
+          <w:szCs w:val="22"/>
+        </w:rPr>
+        <w:t xml:space="preserve">term would not justify a split. Another interpretation is less dismissive: perhaps the </w:t>
+      </w:r>
+      <w:r>
+        <w:rPr>
+          <w:rFonts w:ascii="Times New Roman" w:hAnsi="Times New Roman" w:cs="Times New Roman"/>
+          <w:i/>
+          <w:iCs/>
+          <w:sz w:val="22"/>
+          <w:szCs w:val="22"/>
+        </w:rPr>
+        <w:t xml:space="preserve">trend </w:t>
+      </w:r>
+      <w:r>
+        <w:rPr>
+          <w:rFonts w:ascii="Times New Roman" w:hAnsi="Times New Roman" w:cs="Times New Roman"/>
+          <w:sz w:val="22"/>
+          <w:szCs w:val="22"/>
+        </w:rPr>
+        <w:t xml:space="preserve">term actually is more important than </w:t>
+      </w:r>
+      <w:r>
+        <w:rPr>
+          <w:rFonts w:ascii="Times New Roman" w:hAnsi="Times New Roman" w:cs="Times New Roman"/>
+          <w:sz w:val="22"/>
+          <w:szCs w:val="22"/>
+        </w:rPr>
+        <w:t xml:space="preserve">some models would indicate. Maybe in the short run, an AR(1) model can be augmented by including a </w:t>
+      </w:r>
+      <w:r>
+        <w:rPr>
+          <w:rFonts w:ascii="Times New Roman" w:hAnsi="Times New Roman" w:cs="Times New Roman"/>
+          <w:i/>
+          <w:iCs/>
+          <w:sz w:val="22"/>
+          <w:szCs w:val="22"/>
+        </w:rPr>
+        <w:t xml:space="preserve">trend </w:t>
+      </w:r>
+      <w:r>
+        <w:rPr>
+          <w:rFonts w:ascii="Times New Roman" w:hAnsi="Times New Roman" w:cs="Times New Roman"/>
+          <w:sz w:val="22"/>
+          <w:szCs w:val="22"/>
+        </w:rPr>
+        <w:t>term that passes a certain significance threshold. The model I’ve used certainly seems to offer an improvement over the ARIMA model (and over a simple AR(1) model), and this is effectively what it does: it assumes an AR(1</w:t>
+      </w:r>
+      <w:proofErr w:type="gramStart"/>
+      <w:r>
+        <w:rPr>
+          <w:rFonts w:ascii="Times New Roman" w:hAnsi="Times New Roman" w:cs="Times New Roman"/>
+          <w:sz w:val="22"/>
+          <w:szCs w:val="22"/>
+        </w:rPr>
+        <w:t>), but</w:t>
+      </w:r>
+      <w:proofErr w:type="gramEnd"/>
+      <w:r>
+        <w:rPr>
+          <w:rFonts w:ascii="Times New Roman" w:hAnsi="Times New Roman" w:cs="Times New Roman"/>
+          <w:sz w:val="22"/>
+          <w:szCs w:val="22"/>
+        </w:rPr>
+        <w:t xml:space="preserve"> allows for other variables if they meet a certain threshold (determined by the penalty term).</w:t>
+      </w:r>
+    </w:p>
+    <w:p>
+      <w:pPr>
+        <w:ind w:firstLine="720"/>
+        <w:jc w:val="both"/>
+        <w:rPr>
+          <w:rFonts w:ascii="Times New Roman" w:hAnsi="Times New Roman" w:cs="Times New Roman"/>
+          <w:sz w:val="22"/>
+          <w:szCs w:val="22"/>
+        </w:rPr>
+      </w:pPr>
+    </w:p>
+    <w:p>
+      <w:pPr>
+        <w:ind w:firstLine="720"/>
+        <w:jc w:val="both"/>
+        <w:rPr>
+          <w:rFonts w:ascii="Times New Roman" w:hAnsi="Times New Roman" w:cs="Times New Roman"/>
+          <w:sz w:val="22"/>
+          <w:szCs w:val="22"/>
+        </w:rPr>
+      </w:pPr>
+    </w:p>
+    <w:p>
+      <w:pPr>
+        <w:ind w:firstLine="720"/>
+        <w:jc w:val="both"/>
+        <w:rPr>
+          <w:rFonts w:ascii="Times New Roman" w:hAnsi="Times New Roman" w:cs="Times New Roman"/>
+          <w:sz w:val="22"/>
+          <w:szCs w:val="22"/>
+        </w:rPr>
+      </w:pPr>
+      <w:r>
+        <w:rPr>
+          <w:rFonts w:ascii="Times New Roman" w:hAnsi="Times New Roman" w:cs="Times New Roman"/>
+          <w:sz w:val="22"/>
+          <w:szCs w:val="22"/>
+        </w:rPr>
         <w:t xml:space="preserve">Graph of feature importance. Graph of tree split frequency. </w:t>
       </w:r>
       <w:r>
@@ -12785,6 +17209,26 @@
           <w:rFonts w:ascii="Times New Roman" w:hAnsi="Times New Roman" w:cs="Times New Roman"/>
         </w:rPr>
       </w:pPr>
+      <w:r>
+        <w:rPr>
+          <w:rFonts w:ascii="Times New Roman" w:hAnsi="Times New Roman" w:cs="Times New Roman"/>
+        </w:rPr>
+        <w:t>NOTE: Everything so far has been using the 0.8*</w:t>
+      </w:r>
+      <w:proofErr w:type="spellStart"/>
+      <w:r>
+        <w:rPr>
+          <w:rFonts w:ascii="Times New Roman" w:hAnsi="Times New Roman" w:cs="Times New Roman"/>
+        </w:rPr>
+        <w:t>beta_hat</w:t>
+      </w:r>
+      <w:proofErr w:type="spellEnd"/>
+      <w:r>
+        <w:rPr>
+          <w:rFonts w:ascii="Times New Roman" w:hAnsi="Times New Roman" w:cs="Times New Roman"/>
+        </w:rPr>
+        <w:t xml:space="preserve"> for predictions. See how it runs clean, and then either use the 0.8* and explain why, or adjust the numbers.</w:t>
+      </w:r>
     </w:p>
     <w:p>
       <w:pPr>
@@ -12910,6 +17354,7 @@
           <w:sz w:val="22"/>
           <w:szCs w:val="22"/>
         </w:rPr>
+        <w:lastRenderedPageBreak/>
         <w:t xml:space="preserve">“Coding Random Forests in 100 Lines of Code.” </w:t>
       </w:r>
       <w:proofErr w:type="spellStart"/>
@@ -12987,7 +17432,6 @@
           <w:sz w:val="22"/>
           <w:szCs w:val="22"/>
         </w:rPr>
-        <w:lastRenderedPageBreak/>
         <w:t>Federal Reserve Bank of St. Louis, 10-Year Breakeven Inflation Rate [T10YIE], retrieved from FRED, Federal Reserve Bank of St. Louis; https://fred.stlouisfed.org/series/T10YIE, September 10, 2020.</w:t>
       </w:r>
     </w:p>
@@ -13818,6 +18262,7 @@
           <w:sz w:val="22"/>
           <w:szCs w:val="22"/>
         </w:rPr>
+        <w:lastRenderedPageBreak/>
         <w:t xml:space="preserve">If a node contains observations which are very different, </w:t>
       </w:r>
       <w:r>
@@ -13860,16 +18305,7 @@
           <w:sz w:val="22"/>
           <w:szCs w:val="22"/>
         </w:rPr>
-        <w:t xml:space="preserve">had nodes which contained relatively similar observations. In the case of a fixed penalty, this may not occur. A large node may contain relatively similar observations, but because of its sheer size, it reduces the SSE by a given amount when it is split. On the other hand, a smaller node further </w:t>
-      </w:r>
-      <w:r>
-        <w:rPr>
-          <w:rFonts w:ascii="Times New Roman" w:hAnsi="Times New Roman" w:cs="Times New Roman"/>
-          <w:sz w:val="22"/>
-          <w:szCs w:val="22"/>
-        </w:rPr>
-        <w:lastRenderedPageBreak/>
-        <w:t xml:space="preserve">down on the tree may contain relatively dissimilar observations, but because of the node’s small size, a split at this node would only reduce the overall SSE by so much. </w:t>
+        <w:t xml:space="preserve">had nodes which contained relatively similar observations. In the case of a fixed penalty, this may not occur. A large node may contain relatively similar observations, but because of its sheer size, it reduces the SSE by a given amount when it is split. On the other hand, a smaller node further down on the tree may contain relatively dissimilar observations, but because of the node’s small size, a split at this node would only reduce the overall SSE by so much. </w:t>
       </w:r>
     </w:p>
     <w:p>
@@ -14085,6 +18521,119 @@
 <file path=word/numbering.xml><?xml version="1.0" encoding="utf-8"?>
 <w:numbering xmlns:wpc="http://schemas.microsoft.com/office/word/2010/wordprocessingCanvas" xmlns:cx="http://schemas.microsoft.com/office/drawing/2014/chartex" xmlns:cx1="http://schemas.microsoft.com/office/drawing/2015/9/8/chartex" xmlns:cx2="http://schemas.microsoft.com/office/drawing/2015/10/21/chartex" xmlns:cx3="http://schemas.microsoft.com/office/drawing/2016/5/9/chartex" xmlns:cx4="http://schemas.microsoft.com/office/drawing/2016/5/10/chartex" xmlns:cx5="http://schemas.microsoft.com/office/drawing/2016/5/11/chartex" xmlns:cx6="http://schemas.microsoft.com/office/drawing/2016/5/12/chartex" xmlns:cx7="http://schemas.microsoft.com/office/drawing/2016/5/13/chartex" xmlns:cx8="http://schemas.microsoft.com/office/drawing/2016/5/14/chartex" xmlns:mc="http://schemas.openxmlformats.org/markup-compatibility/2006" xmlns:aink="http://schemas.microsoft.com/office/drawing/2016/ink" xmlns:am3d="http://schemas.microsoft.com/office/drawing/2017/model3d" xmlns:o="urn:schemas-microsoft-com:office:office" xmlns:r="http://schemas.openxmlformats.org/officeDocument/2006/relationships" xmlns:m="http://schemas.openxmlformats.org/officeDocument/2006/math" xmlns:v="urn:schemas-microsoft-com:vml" xmlns:wp14="http://schemas.microsoft.com/office/word/2010/wordprocessingDrawing" xmlns:wp="http://schemas.openxmlformats.org/drawingml/2006/wordprocessingDrawing" xmlns:w10="urn:schemas-microsoft-com:office:word" xmlns:w="http://schemas.openxmlformats.org/wordprocessingml/2006/main" xmlns:w14="http://schemas.microsoft.com/office/word/2010/wordml" xmlns:w15="http://schemas.microsoft.com/office/word/2012/wordml" xmlns:w16cex="http://schemas.microsoft.com/office/word/2018/wordml/cex" xmlns:w16cid="http://schemas.microsoft.com/office/word/2016/wordml/cid" xmlns:w16="http://schemas.microsoft.com/office/word/2018/wordml" xmlns:w16se="http://schemas.microsoft.com/office/word/2015/wordml/symex" xmlns:wpg="http://schemas.microsoft.com/office/word/2010/wordprocessingGroup" xmlns:wpi="http://schemas.microsoft.com/office/word/2010/wordprocessingInk" xmlns:wne="http://schemas.microsoft.com/office/word/2006/wordml" xmlns:wps="http://schemas.microsoft.com/office/word/2010/wordprocessingShape" mc:Ignorable="w14 w15 w16se w16cid w16 w16cex wp14">
   <w:abstractNum w:abstractNumId="0" w15:restartNumberingAfterBreak="0">
+    <w:nsid w:val="03AB5FF2"/>
+    <w:multiLevelType w:val="hybridMultilevel"/>
+    <w:tmpl w:val="076641E8"/>
+    <w:lvl w:ilvl="0" w:tplc="04090001">
+      <w:start w:val="114"/>
+      <w:numFmt w:val="bullet"/>
+      <w:lvlText w:val=""/>
+      <w:lvlJc w:val="left"/>
+      <w:pPr>
+        <w:ind w:left="720" w:hanging="360"/>
+      </w:pPr>
+      <w:rPr>
+        <w:rFonts w:ascii="Symbol" w:eastAsia="Times New Roman" w:hAnsi="Symbol" w:cs="Times New Roman" w:hint="default"/>
+      </w:rPr>
+    </w:lvl>
+    <w:lvl w:ilvl="1" w:tplc="04090003" w:tentative="1">
+      <w:start w:val="1"/>
+      <w:numFmt w:val="bullet"/>
+      <w:lvlText w:val="o"/>
+      <w:lvlJc w:val="left"/>
+      <w:pPr>
+        <w:ind w:left="1440" w:hanging="360"/>
+      </w:pPr>
+      <w:rPr>
+        <w:rFonts w:ascii="Courier New" w:hAnsi="Courier New" w:cs="Courier New" w:hint="default"/>
+      </w:rPr>
+    </w:lvl>
+    <w:lvl w:ilvl="2" w:tplc="04090005" w:tentative="1">
+      <w:start w:val="1"/>
+      <w:numFmt w:val="bullet"/>
+      <w:lvlText w:val=""/>
+      <w:lvlJc w:val="left"/>
+      <w:pPr>
+        <w:ind w:left="2160" w:hanging="360"/>
+      </w:pPr>
+      <w:rPr>
+        <w:rFonts w:ascii="Wingdings" w:hAnsi="Wingdings" w:hint="default"/>
+      </w:rPr>
+    </w:lvl>
+    <w:lvl w:ilvl="3" w:tplc="04090001" w:tentative="1">
+      <w:start w:val="1"/>
+      <w:numFmt w:val="bullet"/>
+      <w:lvlText w:val=""/>
+      <w:lvlJc w:val="left"/>
+      <w:pPr>
+        <w:ind w:left="2880" w:hanging="360"/>
+      </w:pPr>
+      <w:rPr>
+        <w:rFonts w:ascii="Symbol" w:hAnsi="Symbol" w:hint="default"/>
+      </w:rPr>
+    </w:lvl>
+    <w:lvl w:ilvl="4" w:tplc="04090003" w:tentative="1">
+      <w:start w:val="1"/>
+      <w:numFmt w:val="bullet"/>
+      <w:lvlText w:val="o"/>
+      <w:lvlJc w:val="left"/>
+      <w:pPr>
+        <w:ind w:left="3600" w:hanging="360"/>
+      </w:pPr>
+      <w:rPr>
+        <w:rFonts w:ascii="Courier New" w:hAnsi="Courier New" w:cs="Courier New" w:hint="default"/>
+      </w:rPr>
+    </w:lvl>
+    <w:lvl w:ilvl="5" w:tplc="04090005" w:tentative="1">
+      <w:start w:val="1"/>
+      <w:numFmt w:val="bullet"/>
+      <w:lvlText w:val=""/>
+      <w:lvlJc w:val="left"/>
+      <w:pPr>
+        <w:ind w:left="4320" w:hanging="360"/>
+      </w:pPr>
+      <w:rPr>
+        <w:rFonts w:ascii="Wingdings" w:hAnsi="Wingdings" w:hint="default"/>
+      </w:rPr>
+    </w:lvl>
+    <w:lvl w:ilvl="6" w:tplc="04090001" w:tentative="1">
+      <w:start w:val="1"/>
+      <w:numFmt w:val="bullet"/>
+      <w:lvlText w:val=""/>
+      <w:lvlJc w:val="left"/>
+      <w:pPr>
+        <w:ind w:left="5040" w:hanging="360"/>
+      </w:pPr>
+      <w:rPr>
+        <w:rFonts w:ascii="Symbol" w:hAnsi="Symbol" w:hint="default"/>
+      </w:rPr>
+    </w:lvl>
+    <w:lvl w:ilvl="7" w:tplc="04090003" w:tentative="1">
+      <w:start w:val="1"/>
+      <w:numFmt w:val="bullet"/>
+      <w:lvlText w:val="o"/>
+      <w:lvlJc w:val="left"/>
+      <w:pPr>
+        <w:ind w:left="5760" w:hanging="360"/>
+      </w:pPr>
+      <w:rPr>
+        <w:rFonts w:ascii="Courier New" w:hAnsi="Courier New" w:cs="Courier New" w:hint="default"/>
+      </w:rPr>
+    </w:lvl>
+    <w:lvl w:ilvl="8" w:tplc="04090005" w:tentative="1">
+      <w:start w:val="1"/>
+      <w:numFmt w:val="bullet"/>
+      <w:lvlText w:val=""/>
+      <w:lvlJc w:val="left"/>
+      <w:pPr>
+        <w:ind w:left="6480" w:hanging="360"/>
+      </w:pPr>
+      <w:rPr>
+        <w:rFonts w:ascii="Wingdings" w:hAnsi="Wingdings" w:hint="default"/>
+      </w:rPr>
+    </w:lvl>
+  </w:abstractNum>
+  <w:abstractNum w:abstractNumId="1" w15:restartNumberingAfterBreak="0">
     <w:nsid w:val="07155298"/>
     <w:multiLevelType w:val="hybridMultilevel"/>
     <w:tmpl w:val="AD60F18E"/>
@@ -14173,7 +18722,7 @@
       </w:pPr>
     </w:lvl>
   </w:abstractNum>
-  <w:abstractNum w:abstractNumId="1" w15:restartNumberingAfterBreak="0">
+  <w:abstractNum w:abstractNumId="2" w15:restartNumberingAfterBreak="0">
     <w:nsid w:val="36406C96"/>
     <w:multiLevelType w:val="multilevel"/>
     <w:tmpl w:val="F5F43656"/>
@@ -14286,7 +18835,7 @@
       </w:rPr>
     </w:lvl>
   </w:abstractNum>
-  <w:abstractNum w:abstractNumId="2" w15:restartNumberingAfterBreak="0">
+  <w:abstractNum w:abstractNumId="3" w15:restartNumberingAfterBreak="0">
     <w:nsid w:val="428B0FF7"/>
     <w:multiLevelType w:val="hybridMultilevel"/>
     <w:tmpl w:val="DEE0DE38"/>
@@ -14375,7 +18924,7 @@
       </w:pPr>
     </w:lvl>
   </w:abstractNum>
-  <w:abstractNum w:abstractNumId="3" w15:restartNumberingAfterBreak="0">
+  <w:abstractNum w:abstractNumId="4" w15:restartNumberingAfterBreak="0">
     <w:nsid w:val="5CC36A12"/>
     <w:multiLevelType w:val="multilevel"/>
     <w:tmpl w:val="EAAC5F1A"/>
@@ -14496,7 +19045,7 @@
       </w:rPr>
     </w:lvl>
   </w:abstractNum>
-  <w:abstractNum w:abstractNumId="4" w15:restartNumberingAfterBreak="0">
+  <w:abstractNum w:abstractNumId="5" w15:restartNumberingAfterBreak="0">
     <w:nsid w:val="6B4924CA"/>
     <w:multiLevelType w:val="multilevel"/>
     <w:tmpl w:val="0ECCF35A"/>
@@ -14609,7 +19158,7 @@
       </w:rPr>
     </w:lvl>
   </w:abstractNum>
-  <w:abstractNum w:abstractNumId="5" w15:restartNumberingAfterBreak="0">
+  <w:abstractNum w:abstractNumId="6" w15:restartNumberingAfterBreak="0">
     <w:nsid w:val="7F6D42A3"/>
     <w:multiLevelType w:val="hybridMultilevel"/>
     <w:tmpl w:val="5EBCADB4"/>
@@ -14722,22 +19271,25 @@
     </w:lvl>
   </w:abstractNum>
   <w:num w:numId="1">
+    <w:abstractNumId w:val="6"/>
+  </w:num>
+  <w:num w:numId="2">
+    <w:abstractNumId w:val="1"/>
+  </w:num>
+  <w:num w:numId="3">
+    <w:abstractNumId w:val="4"/>
+  </w:num>
+  <w:num w:numId="4">
+    <w:abstractNumId w:val="2"/>
+  </w:num>
+  <w:num w:numId="5">
+    <w:abstractNumId w:val="3"/>
+  </w:num>
+  <w:num w:numId="6">
     <w:abstractNumId w:val="5"/>
   </w:num>
-  <w:num w:numId="2">
+  <w:num w:numId="7">
     <w:abstractNumId w:val="0"/>
-  </w:num>
-  <w:num w:numId="3">
-    <w:abstractNumId w:val="3"/>
-  </w:num>
-  <w:num w:numId="4">
-    <w:abstractNumId w:val="1"/>
-  </w:num>
-  <w:num w:numId="5">
-    <w:abstractNumId w:val="2"/>
-  </w:num>
-  <w:num w:numId="6">
-    <w:abstractNumId w:val="4"/>
   </w:num>
 </w:numbering>
 </file>

</xml_diff>

<commit_message>
Nightly save of draft
</commit_message>
<xml_diff>
--- a/docs/Thesis Draft.docx
+++ b/docs/Thesis Draft.docx
@@ -16877,6 +16877,40 @@
           <w:szCs w:val="22"/>
         </w:rPr>
       </w:pPr>
+      <w:r>
+        <w:rPr>
+          <w:rFonts w:ascii="Times New Roman" w:hAnsi="Times New Roman" w:cs="Times New Roman"/>
+          <w:sz w:val="22"/>
+          <w:szCs w:val="22"/>
+        </w:rPr>
+        <w:t xml:space="preserve">IDEA: DO A </w:t>
+      </w:r>
+      <w:r>
+        <w:rPr>
+          <w:rFonts w:ascii="Times New Roman" w:hAnsi="Times New Roman" w:cs="Times New Roman"/>
+          <w:sz w:val="22"/>
+          <w:szCs w:val="22"/>
+        </w:rPr>
+        <w:t>ROLLING AVERAGE GRAPH (maybe 12-month rolling average) of relative frequency of different features, in the sample forest, non-sample forest, mean forest. Include only the top 3 or 4 features (so some lines will disappear and reappear</w:t>
+      </w:r>
+      <w:proofErr w:type="gramStart"/>
+      <w:r>
+        <w:rPr>
+          <w:rFonts w:ascii="Times New Roman" w:hAnsi="Times New Roman" w:cs="Times New Roman"/>
+          <w:sz w:val="22"/>
+          <w:szCs w:val="22"/>
+        </w:rPr>
+        <w:t>), and</w:t>
+      </w:r>
+      <w:proofErr w:type="gramEnd"/>
+      <w:r>
+        <w:rPr>
+          <w:rFonts w:ascii="Times New Roman" w:hAnsi="Times New Roman" w:cs="Times New Roman"/>
+          <w:sz w:val="22"/>
+          <w:szCs w:val="22"/>
+        </w:rPr>
+        <w:t xml:space="preserve"> do a different graph for each model type. These graphs would illustrate the changing significance of different features as the inflation process plays out over time. Maybe the process changes, so that tmin1 and trend are important at first, but later it’s tmin9 and tmin2. Worth checking out!</w:t>
+      </w:r>
     </w:p>
     <w:p>
       <w:pPr>
@@ -17227,7 +17261,21 @@
         <w:rPr>
           <w:rFonts w:ascii="Times New Roman" w:hAnsi="Times New Roman" w:cs="Times New Roman"/>
         </w:rPr>
-        <w:t xml:space="preserve"> for predictions. See how it runs clean, and then either use the 0.8* and explain why, or adjust the numbers.</w:t>
+        <w:t xml:space="preserve"> for predictions. See how it runs clean, and then either use the 0.8* and explain </w:t>
+      </w:r>
+      <w:proofErr w:type="gramStart"/>
+      <w:r>
+        <w:rPr>
+          <w:rFonts w:ascii="Times New Roman" w:hAnsi="Times New Roman" w:cs="Times New Roman"/>
+        </w:rPr>
+        <w:t>why, or</w:t>
+      </w:r>
+      <w:proofErr w:type="gramEnd"/>
+      <w:r>
+        <w:rPr>
+          <w:rFonts w:ascii="Times New Roman" w:hAnsi="Times New Roman" w:cs="Times New Roman"/>
+        </w:rPr>
+        <w:t xml:space="preserve"> adjust the numbers.</w:t>
       </w:r>
     </w:p>
     <w:p>

</xml_diff>

<commit_message>
Make feature importance graphs, mention them in draft
</commit_message>
<xml_diff>
--- a/docs/Thesis Draft.docx
+++ b/docs/Thesis Draft.docx
@@ -12466,7 +12466,42 @@
           <w:sz w:val="22"/>
           <w:szCs w:val="22"/>
         </w:rPr>
-        <w:t xml:space="preserve"> Looking at only the “real” trees from every forest built for the forecast period January 1999 – January 2020, I notice a pattern: the average “real” tree in the base forest selects the feature </w:t>
+        <w:t>“Feature importance” in this paper will refer to the frequency with which each feature is referred to within the leaves of a given tree (or a given forest). Based on this definition, the feature which performs the initial split in a tree will be given higher importance than a feature which performs a split later on. This is because each leaf refers to every split which led to the creation of that leaf, from the first split to the ultimate split. Thus, each leaf will refer to the feature which motivated the original split. Likewise, each leaf in the first branch of the tree will refer to the feature which motivated the original split as well as the feature which motivated the first split within the first branch. In this paper, “absolute importance” will refer to the number of times a feature is mentioned within the leaves of a tree. “Relative importance” will refer to the number of times a feature is mentioned within the leaves of a tree, relative to the number of times any feature is mentioned within the leaves of that tree.</w:t>
+      </w:r>
+    </w:p>
+    <w:p>
+      <w:pPr>
+        <w:ind w:firstLine="720"/>
+        <w:jc w:val="both"/>
+        <w:rPr>
+          <w:rFonts w:ascii="Times New Roman" w:hAnsi="Times New Roman" w:cs="Times New Roman"/>
+          <w:sz w:val="22"/>
+          <w:szCs w:val="22"/>
+        </w:rPr>
+      </w:pPr>
+      <w:r>
+        <w:rPr>
+          <w:rFonts w:ascii="Times New Roman" w:hAnsi="Times New Roman" w:cs="Times New Roman"/>
+          <w:sz w:val="22"/>
+          <w:szCs w:val="22"/>
+        </w:rPr>
+        <w:t xml:space="preserve">Looking at only the “real” trees from every forest built for the forecast period January 1999 – January 2020, I notice a pattern: the average “real” tree in the base forest </w:t>
+      </w:r>
+      <w:r>
+        <w:rPr>
+          <w:rFonts w:ascii="Times New Roman" w:hAnsi="Times New Roman" w:cs="Times New Roman"/>
+          <w:sz w:val="22"/>
+          <w:szCs w:val="22"/>
+        </w:rPr>
+        <w:t>assigns the highest importance to the</w:t>
+      </w:r>
+      <w:r>
+        <w:rPr>
+          <w:rFonts w:ascii="Times New Roman" w:hAnsi="Times New Roman" w:cs="Times New Roman"/>
+          <w:sz w:val="22"/>
+          <w:szCs w:val="22"/>
+        </w:rPr>
+        <w:t xml:space="preserve"> feature </w:t>
       </w:r>
       <m:oMath>
         <m:sSub>
@@ -12508,7 +12543,39 @@
           <w:sz w:val="22"/>
           <w:szCs w:val="22"/>
         </w:rPr>
-        <w:t xml:space="preserve"> more often than any other feature, by a wide margin: 8.405 times per real tree. The time-series tree, by contrast, selects this feature only 1.178 times per real tree, or 0.140 as often. Meanwhile, the most-selected feature in the average “real” time-series tree was the </w:t>
+        <w:t xml:space="preserve">, by a wide margin: </w:t>
+      </w:r>
+      <w:r>
+        <w:rPr>
+          <w:rFonts w:ascii="Times New Roman" w:hAnsi="Times New Roman" w:cs="Times New Roman"/>
+          <w:sz w:val="22"/>
+          <w:szCs w:val="22"/>
+        </w:rPr>
+        <w:t xml:space="preserve">this feature is mentioned </w:t>
+      </w:r>
+      <w:r>
+        <w:rPr>
+          <w:rFonts w:ascii="Times New Roman" w:hAnsi="Times New Roman" w:cs="Times New Roman"/>
+          <w:sz w:val="22"/>
+          <w:szCs w:val="22"/>
+        </w:rPr>
+        <w:t>8.405 times per real tree. The time-series tree, by contrast, selects this feature only 1.178 times per real tree, or 0.140 as often. Meanwhile, the</w:t>
+      </w:r>
+      <w:r>
+        <w:rPr>
+          <w:rFonts w:ascii="Times New Roman" w:hAnsi="Times New Roman" w:cs="Times New Roman"/>
+          <w:sz w:val="22"/>
+          <w:szCs w:val="22"/>
+        </w:rPr>
+        <w:t xml:space="preserve"> feature with the highest importance </w:t>
+      </w:r>
+      <w:r>
+        <w:rPr>
+          <w:rFonts w:ascii="Times New Roman" w:hAnsi="Times New Roman" w:cs="Times New Roman"/>
+          <w:sz w:val="22"/>
+          <w:szCs w:val="22"/>
+        </w:rPr>
+        <w:t xml:space="preserve">in the average “real” time-series tree was the </w:t>
       </w:r>
       <w:r>
         <w:rPr>
@@ -12545,7 +12612,23 @@
           <w:sz w:val="22"/>
           <w:szCs w:val="22"/>
         </w:rPr>
-        <w:t xml:space="preserve">In fact, of all features selected by the real time-series trees, </w:t>
+        <w:t xml:space="preserve">In fact, </w:t>
+      </w:r>
+      <w:r>
+        <w:rPr>
+          <w:rFonts w:ascii="Times New Roman" w:hAnsi="Times New Roman" w:cs="Times New Roman"/>
+          <w:sz w:val="22"/>
+          <w:szCs w:val="22"/>
+        </w:rPr>
+        <w:t xml:space="preserve">in </w:t>
+      </w:r>
+      <w:r>
+        <w:rPr>
+          <w:rFonts w:ascii="Times New Roman" w:hAnsi="Times New Roman" w:cs="Times New Roman"/>
+          <w:sz w:val="22"/>
+          <w:szCs w:val="22"/>
+        </w:rPr>
+        <w:t xml:space="preserve">the real time-series trees, </w:t>
       </w:r>
       <w:r>
         <w:rPr>
@@ -12563,7 +12646,15 @@
           <w:sz w:val="22"/>
           <w:szCs w:val="22"/>
         </w:rPr>
-        <w:t xml:space="preserve">was selected 27.27% of the time. Meanwhile, for the real base trees, </w:t>
+        <w:t>had a relative importance of</w:t>
+      </w:r>
+      <w:r>
+        <w:rPr>
+          <w:rFonts w:ascii="Times New Roman" w:hAnsi="Times New Roman" w:cs="Times New Roman"/>
+          <w:sz w:val="22"/>
+          <w:szCs w:val="22"/>
+        </w:rPr>
+        <w:t xml:space="preserve"> 27.27%. Meanwhile, for the real base trees, </w:t>
       </w:r>
       <w:r>
         <w:rPr>
@@ -12581,15 +12672,39 @@
           <w:sz w:val="22"/>
           <w:szCs w:val="22"/>
         </w:rPr>
-        <w:t>was selected only 6.44% of the time. The data paints a picture of a time-series tree which is much less deep and more broadly and intuitively focused than the base tree.</w:t>
-      </w:r>
-      <w:r>
-        <w:rPr>
-          <w:rFonts w:ascii="Times New Roman" w:hAnsi="Times New Roman" w:cs="Times New Roman"/>
-          <w:sz w:val="22"/>
-          <w:szCs w:val="22"/>
-        </w:rPr>
-        <w:t xml:space="preserve"> That the base tree runs deeper than the time-series tree makes sense given that the base tree is working with a dataset with up to 729 observations, while the time-series tree is never working with more than 100 observations at a time. </w:t>
+        <w:t>had a relative importance of</w:t>
+      </w:r>
+      <w:r>
+        <w:rPr>
+          <w:rFonts w:ascii="Times New Roman" w:hAnsi="Times New Roman" w:cs="Times New Roman"/>
+          <w:sz w:val="22"/>
+          <w:szCs w:val="22"/>
+        </w:rPr>
+        <w:t xml:space="preserve"> only 6.44%. The data paints a picture of a time-series tree which is much less deep and more intuitively focused than the base tree.</w:t>
+      </w:r>
+      <w:r>
+        <w:rPr>
+          <w:rFonts w:ascii="Times New Roman" w:hAnsi="Times New Roman" w:cs="Times New Roman"/>
+          <w:sz w:val="22"/>
+          <w:szCs w:val="22"/>
+        </w:rPr>
+        <w:t xml:space="preserve"> That the base tree runs deeper than the time-series tree makes sense given that the base tree is working with a dataset </w:t>
+      </w:r>
+      <w:r>
+        <w:rPr>
+          <w:rFonts w:ascii="Times New Roman" w:hAnsi="Times New Roman" w:cs="Times New Roman"/>
+          <w:sz w:val="22"/>
+          <w:szCs w:val="22"/>
+        </w:rPr>
+        <w:t>that contains</w:t>
+      </w:r>
+      <w:r>
+        <w:rPr>
+          <w:rFonts w:ascii="Times New Roman" w:hAnsi="Times New Roman" w:cs="Times New Roman"/>
+          <w:sz w:val="22"/>
+          <w:szCs w:val="22"/>
+        </w:rPr>
+        <w:t xml:space="preserve"> up to 729 observations, while the time-series tree is never working with more than 100 observations at a time. </w:t>
       </w:r>
     </w:p>
     <w:p>
@@ -12613,9 +12728,9 @@
         <w:gridCol w:w="804"/>
         <w:gridCol w:w="1707"/>
         <w:gridCol w:w="1710"/>
-        <w:gridCol w:w="1620"/>
-        <w:gridCol w:w="1620"/>
-        <w:gridCol w:w="1884"/>
+        <w:gridCol w:w="1534"/>
+        <w:gridCol w:w="1535"/>
+        <w:gridCol w:w="2055"/>
         <w:gridCol w:w="241"/>
       </w:tblGrid>
       <w:tr>
@@ -12721,7 +12836,7 @@
         </w:tc>
         <w:tc>
           <w:tcPr>
-            <w:tcW w:w="3419" w:type="dxa"/>
+            <w:tcW w:w="3417" w:type="dxa"/>
             <w:gridSpan w:val="2"/>
             <w:tcBorders>
               <w:top w:val="single" w:sz="4" w:space="0" w:color="auto"/>
@@ -12755,7 +12870,7 @@
         </w:tc>
         <w:tc>
           <w:tcPr>
-            <w:tcW w:w="5127" w:type="dxa"/>
+            <w:tcW w:w="5124" w:type="dxa"/>
             <w:gridSpan w:val="3"/>
             <w:tcBorders>
               <w:top w:val="single" w:sz="4" w:space="0" w:color="auto"/>
@@ -12789,7 +12904,7 @@
         </w:tc>
         <w:tc>
           <w:tcPr>
-            <w:tcW w:w="236" w:type="dxa"/>
+            <w:tcW w:w="241" w:type="dxa"/>
           </w:tcPr>
           <w:p>
             <w:pPr>
@@ -12836,7 +12951,7 @@
         </w:tc>
         <w:tc>
           <w:tcPr>
-            <w:tcW w:w="1708" w:type="dxa"/>
+            <w:tcW w:w="1707" w:type="dxa"/>
             <w:tcBorders>
               <w:bottom w:val="single" w:sz="4" w:space="0" w:color="auto"/>
             </w:tcBorders>
@@ -12859,13 +12974,22 @@
                 <w:sz w:val="22"/>
                 <w:szCs w:val="22"/>
               </w:rPr>
-              <w:t>Absolute Frequency</w:t>
+              <w:t xml:space="preserve">Absolute </w:t>
+            </w:r>
+            <w:r>
+              <w:rPr>
+                <w:rFonts w:ascii="Times New Roman" w:eastAsia="Times New Roman" w:hAnsi="Times New Roman" w:cs="Times New Roman"/>
+                <w:color w:val="000000"/>
+                <w:sz w:val="22"/>
+                <w:szCs w:val="22"/>
+              </w:rPr>
+              <w:t>Importance</w:t>
             </w:r>
           </w:p>
         </w:tc>
         <w:tc>
           <w:tcPr>
-            <w:tcW w:w="1711" w:type="dxa"/>
+            <w:tcW w:w="1710" w:type="dxa"/>
             <w:tcBorders>
               <w:bottom w:val="single" w:sz="4" w:space="0" w:color="auto"/>
             </w:tcBorders>
@@ -12890,13 +13014,22 @@
                 <w:sz w:val="22"/>
                 <w:szCs w:val="22"/>
               </w:rPr>
-              <w:t>Relative Frequency</w:t>
+              <w:t xml:space="preserve">Relative </w:t>
+            </w:r>
+            <w:r>
+              <w:rPr>
+                <w:rFonts w:ascii="Times New Roman" w:eastAsia="Times New Roman" w:hAnsi="Times New Roman" w:cs="Times New Roman"/>
+                <w:color w:val="000000"/>
+                <w:sz w:val="22"/>
+                <w:szCs w:val="22"/>
+              </w:rPr>
+              <w:t>Importance</w:t>
             </w:r>
           </w:p>
         </w:tc>
         <w:tc>
           <w:tcPr>
-            <w:tcW w:w="1621" w:type="dxa"/>
+            <w:tcW w:w="1534" w:type="dxa"/>
             <w:tcBorders>
               <w:left w:val="nil"/>
               <w:bottom w:val="single" w:sz="4" w:space="0" w:color="auto"/>
@@ -12920,13 +13053,22 @@
                 <w:sz w:val="22"/>
                 <w:szCs w:val="22"/>
               </w:rPr>
-              <w:t>Absolute Frequency</w:t>
+              <w:t xml:space="preserve">Absolute </w:t>
+            </w:r>
+            <w:r>
+              <w:rPr>
+                <w:rFonts w:ascii="Times New Roman" w:eastAsia="Times New Roman" w:hAnsi="Times New Roman" w:cs="Times New Roman"/>
+                <w:color w:val="000000"/>
+                <w:sz w:val="22"/>
+                <w:szCs w:val="22"/>
+              </w:rPr>
+              <w:t>Importance</w:t>
             </w:r>
           </w:p>
         </w:tc>
         <w:tc>
           <w:tcPr>
-            <w:tcW w:w="1621" w:type="dxa"/>
+            <w:tcW w:w="1535" w:type="dxa"/>
             <w:tcBorders>
               <w:bottom w:val="single" w:sz="4" w:space="0" w:color="auto"/>
             </w:tcBorders>
@@ -12950,13 +13092,22 @@
                 <w:sz w:val="22"/>
                 <w:szCs w:val="22"/>
               </w:rPr>
-              <w:t>Relative Frequency</w:t>
+              <w:t xml:space="preserve">Relative </w:t>
+            </w:r>
+            <w:r>
+              <w:rPr>
+                <w:rFonts w:ascii="Times New Roman" w:eastAsia="Times New Roman" w:hAnsi="Times New Roman" w:cs="Times New Roman"/>
+                <w:color w:val="000000"/>
+                <w:sz w:val="22"/>
+                <w:szCs w:val="22"/>
+              </w:rPr>
+              <w:t>Importance</w:t>
             </w:r>
           </w:p>
         </w:tc>
         <w:tc>
           <w:tcPr>
-            <w:tcW w:w="1885" w:type="dxa"/>
+            <w:tcW w:w="2055" w:type="dxa"/>
             <w:tcBorders>
               <w:bottom w:val="single" w:sz="4" w:space="0" w:color="auto"/>
             </w:tcBorders>
@@ -12979,13 +13130,31 @@
                 <w:sz w:val="22"/>
                 <w:szCs w:val="22"/>
               </w:rPr>
-              <w:t>Relative frequency vs. base tree*</w:t>
+              <w:t xml:space="preserve">Relative </w:t>
+            </w:r>
+            <w:r>
+              <w:rPr>
+                <w:rFonts w:ascii="Times New Roman" w:eastAsia="Times New Roman" w:hAnsi="Times New Roman" w:cs="Times New Roman"/>
+                <w:color w:val="000000"/>
+                <w:sz w:val="22"/>
+                <w:szCs w:val="22"/>
+              </w:rPr>
+              <w:t>importance</w:t>
+            </w:r>
+            <w:r>
+              <w:rPr>
+                <w:rFonts w:ascii="Times New Roman" w:eastAsia="Times New Roman" w:hAnsi="Times New Roman" w:cs="Times New Roman"/>
+                <w:color w:val="000000"/>
+                <w:sz w:val="22"/>
+                <w:szCs w:val="22"/>
+              </w:rPr>
+              <w:t xml:space="preserve"> vs. base tree*</w:t>
             </w:r>
           </w:p>
         </w:tc>
         <w:tc>
           <w:tcPr>
-            <w:tcW w:w="236" w:type="dxa"/>
+            <w:tcW w:w="241" w:type="dxa"/>
           </w:tcPr>
           <w:p>
             <w:pPr>
@@ -13041,7 +13210,7 @@
         </w:tc>
         <w:tc>
           <w:tcPr>
-            <w:tcW w:w="1708" w:type="dxa"/>
+            <w:tcW w:w="1707" w:type="dxa"/>
             <w:tcBorders>
               <w:top w:val="single" w:sz="4" w:space="0" w:color="auto"/>
             </w:tcBorders>
@@ -13070,7 +13239,7 @@
         </w:tc>
         <w:tc>
           <w:tcPr>
-            <w:tcW w:w="1711" w:type="dxa"/>
+            <w:tcW w:w="1710" w:type="dxa"/>
             <w:tcBorders>
               <w:top w:val="single" w:sz="4" w:space="0" w:color="auto"/>
               <w:right w:val="single" w:sz="4" w:space="0" w:color="auto"/>
@@ -13103,7 +13272,7 @@
         </w:tc>
         <w:tc>
           <w:tcPr>
-            <w:tcW w:w="1621" w:type="dxa"/>
+            <w:tcW w:w="1534" w:type="dxa"/>
             <w:tcBorders>
               <w:top w:val="single" w:sz="4" w:space="0" w:color="auto"/>
               <w:left w:val="single" w:sz="4" w:space="0" w:color="auto"/>
@@ -13133,7 +13302,7 @@
         </w:tc>
         <w:tc>
           <w:tcPr>
-            <w:tcW w:w="1621" w:type="dxa"/>
+            <w:tcW w:w="1535" w:type="dxa"/>
             <w:tcBorders>
               <w:top w:val="single" w:sz="4" w:space="0" w:color="auto"/>
             </w:tcBorders>
@@ -13165,7 +13334,7 @@
         </w:tc>
         <w:tc>
           <w:tcPr>
-            <w:tcW w:w="1885" w:type="dxa"/>
+            <w:tcW w:w="2055" w:type="dxa"/>
             <w:tcBorders>
               <w:top w:val="single" w:sz="4" w:space="0" w:color="auto"/>
             </w:tcBorders>
@@ -13194,7 +13363,7 @@
         </w:tc>
         <w:tc>
           <w:tcPr>
-            <w:tcW w:w="236" w:type="dxa"/>
+            <w:tcW w:w="241" w:type="dxa"/>
           </w:tcPr>
           <w:p>
             <w:pPr>
@@ -13269,7 +13438,7 @@
         </w:tc>
         <w:tc>
           <w:tcPr>
-            <w:tcW w:w="1708" w:type="dxa"/>
+            <w:tcW w:w="1707" w:type="dxa"/>
             <w:vAlign w:val="center"/>
           </w:tcPr>
           <w:p>
@@ -13295,7 +13464,7 @@
         </w:tc>
         <w:tc>
           <w:tcPr>
-            <w:tcW w:w="1711" w:type="dxa"/>
+            <w:tcW w:w="1710" w:type="dxa"/>
             <w:tcBorders>
               <w:right w:val="single" w:sz="4" w:space="0" w:color="auto"/>
             </w:tcBorders>
@@ -13327,7 +13496,7 @@
         </w:tc>
         <w:tc>
           <w:tcPr>
-            <w:tcW w:w="1621" w:type="dxa"/>
+            <w:tcW w:w="1534" w:type="dxa"/>
             <w:tcBorders>
               <w:left w:val="single" w:sz="4" w:space="0" w:color="auto"/>
             </w:tcBorders>
@@ -13356,7 +13525,7 @@
         </w:tc>
         <w:tc>
           <w:tcPr>
-            <w:tcW w:w="1621" w:type="dxa"/>
+            <w:tcW w:w="1535" w:type="dxa"/>
             <w:shd w:val="clear" w:color="auto" w:fill="auto"/>
             <w:noWrap/>
             <w:vAlign w:val="center"/>
@@ -13385,7 +13554,7 @@
         </w:tc>
         <w:tc>
           <w:tcPr>
-            <w:tcW w:w="1885" w:type="dxa"/>
+            <w:tcW w:w="2055" w:type="dxa"/>
             <w:vAlign w:val="center"/>
           </w:tcPr>
           <w:p>
@@ -13411,7 +13580,7 @@
         </w:tc>
         <w:tc>
           <w:tcPr>
-            <w:tcW w:w="236" w:type="dxa"/>
+            <w:tcW w:w="241" w:type="dxa"/>
           </w:tcPr>
           <w:p>
             <w:pPr>
@@ -13486,7 +13655,7 @@
         </w:tc>
         <w:tc>
           <w:tcPr>
-            <w:tcW w:w="1708" w:type="dxa"/>
+            <w:tcW w:w="1707" w:type="dxa"/>
             <w:vAlign w:val="center"/>
           </w:tcPr>
           <w:p>
@@ -13512,7 +13681,7 @@
         </w:tc>
         <w:tc>
           <w:tcPr>
-            <w:tcW w:w="1711" w:type="dxa"/>
+            <w:tcW w:w="1710" w:type="dxa"/>
             <w:tcBorders>
               <w:right w:val="single" w:sz="4" w:space="0" w:color="auto"/>
             </w:tcBorders>
@@ -13544,7 +13713,7 @@
         </w:tc>
         <w:tc>
           <w:tcPr>
-            <w:tcW w:w="1621" w:type="dxa"/>
+            <w:tcW w:w="1534" w:type="dxa"/>
             <w:tcBorders>
               <w:left w:val="single" w:sz="4" w:space="0" w:color="auto"/>
             </w:tcBorders>
@@ -13573,7 +13742,7 @@
         </w:tc>
         <w:tc>
           <w:tcPr>
-            <w:tcW w:w="1621" w:type="dxa"/>
+            <w:tcW w:w="1535" w:type="dxa"/>
             <w:shd w:val="clear" w:color="auto" w:fill="auto"/>
             <w:noWrap/>
             <w:vAlign w:val="center"/>
@@ -13602,7 +13771,7 @@
         </w:tc>
         <w:tc>
           <w:tcPr>
-            <w:tcW w:w="1885" w:type="dxa"/>
+            <w:tcW w:w="2055" w:type="dxa"/>
             <w:vAlign w:val="center"/>
           </w:tcPr>
           <w:p>
@@ -13628,7 +13797,7 @@
         </w:tc>
         <w:tc>
           <w:tcPr>
-            <w:tcW w:w="236" w:type="dxa"/>
+            <w:tcW w:w="241" w:type="dxa"/>
           </w:tcPr>
           <w:p>
             <w:pPr>
@@ -13703,7 +13872,7 @@
         </w:tc>
         <w:tc>
           <w:tcPr>
-            <w:tcW w:w="1708" w:type="dxa"/>
+            <w:tcW w:w="1707" w:type="dxa"/>
             <w:vAlign w:val="center"/>
           </w:tcPr>
           <w:p>
@@ -13729,7 +13898,7 @@
         </w:tc>
         <w:tc>
           <w:tcPr>
-            <w:tcW w:w="1711" w:type="dxa"/>
+            <w:tcW w:w="1710" w:type="dxa"/>
             <w:tcBorders>
               <w:right w:val="single" w:sz="4" w:space="0" w:color="auto"/>
             </w:tcBorders>
@@ -13761,7 +13930,7 @@
         </w:tc>
         <w:tc>
           <w:tcPr>
-            <w:tcW w:w="1621" w:type="dxa"/>
+            <w:tcW w:w="1534" w:type="dxa"/>
             <w:tcBorders>
               <w:left w:val="single" w:sz="4" w:space="0" w:color="auto"/>
             </w:tcBorders>
@@ -13790,7 +13959,7 @@
         </w:tc>
         <w:tc>
           <w:tcPr>
-            <w:tcW w:w="1621" w:type="dxa"/>
+            <w:tcW w:w="1535" w:type="dxa"/>
             <w:shd w:val="clear" w:color="auto" w:fill="auto"/>
             <w:noWrap/>
             <w:vAlign w:val="center"/>
@@ -13819,7 +13988,7 @@
         </w:tc>
         <w:tc>
           <w:tcPr>
-            <w:tcW w:w="1885" w:type="dxa"/>
+            <w:tcW w:w="2055" w:type="dxa"/>
             <w:vAlign w:val="center"/>
           </w:tcPr>
           <w:p>
@@ -13845,7 +14014,7 @@
         </w:tc>
         <w:tc>
           <w:tcPr>
-            <w:tcW w:w="236" w:type="dxa"/>
+            <w:tcW w:w="241" w:type="dxa"/>
           </w:tcPr>
           <w:p>
             <w:pPr>
@@ -13920,7 +14089,7 @@
         </w:tc>
         <w:tc>
           <w:tcPr>
-            <w:tcW w:w="1708" w:type="dxa"/>
+            <w:tcW w:w="1707" w:type="dxa"/>
             <w:vAlign w:val="center"/>
           </w:tcPr>
           <w:p>
@@ -13946,7 +14115,7 @@
         </w:tc>
         <w:tc>
           <w:tcPr>
-            <w:tcW w:w="1711" w:type="dxa"/>
+            <w:tcW w:w="1710" w:type="dxa"/>
             <w:tcBorders>
               <w:right w:val="single" w:sz="4" w:space="0" w:color="auto"/>
             </w:tcBorders>
@@ -13978,7 +14147,7 @@
         </w:tc>
         <w:tc>
           <w:tcPr>
-            <w:tcW w:w="1621" w:type="dxa"/>
+            <w:tcW w:w="1534" w:type="dxa"/>
             <w:tcBorders>
               <w:left w:val="single" w:sz="4" w:space="0" w:color="auto"/>
             </w:tcBorders>
@@ -14007,7 +14176,7 @@
         </w:tc>
         <w:tc>
           <w:tcPr>
-            <w:tcW w:w="1621" w:type="dxa"/>
+            <w:tcW w:w="1535" w:type="dxa"/>
             <w:shd w:val="clear" w:color="auto" w:fill="auto"/>
             <w:noWrap/>
             <w:vAlign w:val="center"/>
@@ -14036,7 +14205,7 @@
         </w:tc>
         <w:tc>
           <w:tcPr>
-            <w:tcW w:w="1885" w:type="dxa"/>
+            <w:tcW w:w="2055" w:type="dxa"/>
             <w:vAlign w:val="center"/>
           </w:tcPr>
           <w:p>
@@ -14062,7 +14231,7 @@
         </w:tc>
         <w:tc>
           <w:tcPr>
-            <w:tcW w:w="236" w:type="dxa"/>
+            <w:tcW w:w="241" w:type="dxa"/>
           </w:tcPr>
           <w:p>
             <w:pPr>
@@ -14137,7 +14306,7 @@
         </w:tc>
         <w:tc>
           <w:tcPr>
-            <w:tcW w:w="1708" w:type="dxa"/>
+            <w:tcW w:w="1707" w:type="dxa"/>
             <w:vAlign w:val="center"/>
           </w:tcPr>
           <w:p>
@@ -14163,7 +14332,7 @@
         </w:tc>
         <w:tc>
           <w:tcPr>
-            <w:tcW w:w="1711" w:type="dxa"/>
+            <w:tcW w:w="1710" w:type="dxa"/>
             <w:tcBorders>
               <w:right w:val="single" w:sz="4" w:space="0" w:color="auto"/>
             </w:tcBorders>
@@ -14195,7 +14364,7 @@
         </w:tc>
         <w:tc>
           <w:tcPr>
-            <w:tcW w:w="1621" w:type="dxa"/>
+            <w:tcW w:w="1534" w:type="dxa"/>
             <w:tcBorders>
               <w:left w:val="single" w:sz="4" w:space="0" w:color="auto"/>
             </w:tcBorders>
@@ -14224,7 +14393,7 @@
         </w:tc>
         <w:tc>
           <w:tcPr>
-            <w:tcW w:w="1621" w:type="dxa"/>
+            <w:tcW w:w="1535" w:type="dxa"/>
             <w:shd w:val="clear" w:color="auto" w:fill="auto"/>
             <w:noWrap/>
             <w:vAlign w:val="center"/>
@@ -14253,7 +14422,7 @@
         </w:tc>
         <w:tc>
           <w:tcPr>
-            <w:tcW w:w="1885" w:type="dxa"/>
+            <w:tcW w:w="2055" w:type="dxa"/>
             <w:vAlign w:val="center"/>
           </w:tcPr>
           <w:p>
@@ -14279,7 +14448,7 @@
         </w:tc>
         <w:tc>
           <w:tcPr>
-            <w:tcW w:w="236" w:type="dxa"/>
+            <w:tcW w:w="241" w:type="dxa"/>
           </w:tcPr>
           <w:p>
             <w:pPr>
@@ -14354,7 +14523,7 @@
         </w:tc>
         <w:tc>
           <w:tcPr>
-            <w:tcW w:w="1708" w:type="dxa"/>
+            <w:tcW w:w="1707" w:type="dxa"/>
             <w:vAlign w:val="center"/>
           </w:tcPr>
           <w:p>
@@ -14380,7 +14549,7 @@
         </w:tc>
         <w:tc>
           <w:tcPr>
-            <w:tcW w:w="1711" w:type="dxa"/>
+            <w:tcW w:w="1710" w:type="dxa"/>
             <w:tcBorders>
               <w:right w:val="single" w:sz="4" w:space="0" w:color="auto"/>
             </w:tcBorders>
@@ -14412,7 +14581,7 @@
         </w:tc>
         <w:tc>
           <w:tcPr>
-            <w:tcW w:w="1621" w:type="dxa"/>
+            <w:tcW w:w="1534" w:type="dxa"/>
             <w:tcBorders>
               <w:left w:val="single" w:sz="4" w:space="0" w:color="auto"/>
             </w:tcBorders>
@@ -14441,7 +14610,7 @@
         </w:tc>
         <w:tc>
           <w:tcPr>
-            <w:tcW w:w="1621" w:type="dxa"/>
+            <w:tcW w:w="1535" w:type="dxa"/>
             <w:shd w:val="clear" w:color="auto" w:fill="auto"/>
             <w:noWrap/>
             <w:vAlign w:val="center"/>
@@ -14470,7 +14639,7 @@
         </w:tc>
         <w:tc>
           <w:tcPr>
-            <w:tcW w:w="1885" w:type="dxa"/>
+            <w:tcW w:w="2055" w:type="dxa"/>
             <w:vAlign w:val="center"/>
           </w:tcPr>
           <w:p>
@@ -14496,7 +14665,7 @@
         </w:tc>
         <w:tc>
           <w:tcPr>
-            <w:tcW w:w="236" w:type="dxa"/>
+            <w:tcW w:w="241" w:type="dxa"/>
           </w:tcPr>
           <w:p>
             <w:pPr>
@@ -14571,7 +14740,7 @@
         </w:tc>
         <w:tc>
           <w:tcPr>
-            <w:tcW w:w="1708" w:type="dxa"/>
+            <w:tcW w:w="1707" w:type="dxa"/>
             <w:vAlign w:val="center"/>
           </w:tcPr>
           <w:p>
@@ -14597,7 +14766,7 @@
         </w:tc>
         <w:tc>
           <w:tcPr>
-            <w:tcW w:w="1711" w:type="dxa"/>
+            <w:tcW w:w="1710" w:type="dxa"/>
             <w:tcBorders>
               <w:right w:val="single" w:sz="4" w:space="0" w:color="auto"/>
             </w:tcBorders>
@@ -14629,7 +14798,7 @@
         </w:tc>
         <w:tc>
           <w:tcPr>
-            <w:tcW w:w="1621" w:type="dxa"/>
+            <w:tcW w:w="1534" w:type="dxa"/>
             <w:tcBorders>
               <w:left w:val="single" w:sz="4" w:space="0" w:color="auto"/>
             </w:tcBorders>
@@ -14658,7 +14827,7 @@
         </w:tc>
         <w:tc>
           <w:tcPr>
-            <w:tcW w:w="1621" w:type="dxa"/>
+            <w:tcW w:w="1535" w:type="dxa"/>
             <w:shd w:val="clear" w:color="auto" w:fill="auto"/>
             <w:noWrap/>
             <w:vAlign w:val="center"/>
@@ -14687,7 +14856,7 @@
         </w:tc>
         <w:tc>
           <w:tcPr>
-            <w:tcW w:w="1885" w:type="dxa"/>
+            <w:tcW w:w="2055" w:type="dxa"/>
             <w:vAlign w:val="center"/>
           </w:tcPr>
           <w:p>
@@ -14713,7 +14882,7 @@
         </w:tc>
         <w:tc>
           <w:tcPr>
-            <w:tcW w:w="236" w:type="dxa"/>
+            <w:tcW w:w="241" w:type="dxa"/>
           </w:tcPr>
           <w:p>
             <w:pPr>
@@ -14788,7 +14957,7 @@
         </w:tc>
         <w:tc>
           <w:tcPr>
-            <w:tcW w:w="1708" w:type="dxa"/>
+            <w:tcW w:w="1707" w:type="dxa"/>
             <w:vAlign w:val="center"/>
           </w:tcPr>
           <w:p>
@@ -14814,7 +14983,7 @@
         </w:tc>
         <w:tc>
           <w:tcPr>
-            <w:tcW w:w="1711" w:type="dxa"/>
+            <w:tcW w:w="1710" w:type="dxa"/>
             <w:tcBorders>
               <w:right w:val="single" w:sz="4" w:space="0" w:color="auto"/>
             </w:tcBorders>
@@ -14846,7 +15015,7 @@
         </w:tc>
         <w:tc>
           <w:tcPr>
-            <w:tcW w:w="1621" w:type="dxa"/>
+            <w:tcW w:w="1534" w:type="dxa"/>
             <w:tcBorders>
               <w:left w:val="single" w:sz="4" w:space="0" w:color="auto"/>
             </w:tcBorders>
@@ -14875,7 +15044,7 @@
         </w:tc>
         <w:tc>
           <w:tcPr>
-            <w:tcW w:w="1621" w:type="dxa"/>
+            <w:tcW w:w="1535" w:type="dxa"/>
             <w:shd w:val="clear" w:color="auto" w:fill="auto"/>
             <w:noWrap/>
             <w:vAlign w:val="center"/>
@@ -14904,7 +15073,7 @@
         </w:tc>
         <w:tc>
           <w:tcPr>
-            <w:tcW w:w="1885" w:type="dxa"/>
+            <w:tcW w:w="2055" w:type="dxa"/>
             <w:vAlign w:val="center"/>
           </w:tcPr>
           <w:p>
@@ -14930,7 +15099,7 @@
         </w:tc>
         <w:tc>
           <w:tcPr>
-            <w:tcW w:w="236" w:type="dxa"/>
+            <w:tcW w:w="241" w:type="dxa"/>
           </w:tcPr>
           <w:p>
             <w:pPr>
@@ -15005,7 +15174,7 @@
         </w:tc>
         <w:tc>
           <w:tcPr>
-            <w:tcW w:w="1708" w:type="dxa"/>
+            <w:tcW w:w="1707" w:type="dxa"/>
             <w:vAlign w:val="center"/>
           </w:tcPr>
           <w:p>
@@ -15031,7 +15200,7 @@
         </w:tc>
         <w:tc>
           <w:tcPr>
-            <w:tcW w:w="1711" w:type="dxa"/>
+            <w:tcW w:w="1710" w:type="dxa"/>
             <w:tcBorders>
               <w:right w:val="single" w:sz="4" w:space="0" w:color="auto"/>
             </w:tcBorders>
@@ -15063,7 +15232,7 @@
         </w:tc>
         <w:tc>
           <w:tcPr>
-            <w:tcW w:w="1621" w:type="dxa"/>
+            <w:tcW w:w="1534" w:type="dxa"/>
             <w:tcBorders>
               <w:left w:val="single" w:sz="4" w:space="0" w:color="auto"/>
             </w:tcBorders>
@@ -15092,7 +15261,7 @@
         </w:tc>
         <w:tc>
           <w:tcPr>
-            <w:tcW w:w="1621" w:type="dxa"/>
+            <w:tcW w:w="1535" w:type="dxa"/>
             <w:shd w:val="clear" w:color="auto" w:fill="auto"/>
             <w:noWrap/>
             <w:vAlign w:val="center"/>
@@ -15121,7 +15290,7 @@
         </w:tc>
         <w:tc>
           <w:tcPr>
-            <w:tcW w:w="1885" w:type="dxa"/>
+            <w:tcW w:w="2055" w:type="dxa"/>
             <w:vAlign w:val="center"/>
           </w:tcPr>
           <w:p>
@@ -15147,7 +15316,7 @@
         </w:tc>
         <w:tc>
           <w:tcPr>
-            <w:tcW w:w="236" w:type="dxa"/>
+            <w:tcW w:w="241" w:type="dxa"/>
           </w:tcPr>
           <w:p>
             <w:pPr>
@@ -15222,7 +15391,7 @@
         </w:tc>
         <w:tc>
           <w:tcPr>
-            <w:tcW w:w="1708" w:type="dxa"/>
+            <w:tcW w:w="1707" w:type="dxa"/>
             <w:vAlign w:val="center"/>
           </w:tcPr>
           <w:p>
@@ -15248,7 +15417,7 @@
         </w:tc>
         <w:tc>
           <w:tcPr>
-            <w:tcW w:w="1711" w:type="dxa"/>
+            <w:tcW w:w="1710" w:type="dxa"/>
             <w:tcBorders>
               <w:right w:val="single" w:sz="4" w:space="0" w:color="auto"/>
             </w:tcBorders>
@@ -15280,7 +15449,7 @@
         </w:tc>
         <w:tc>
           <w:tcPr>
-            <w:tcW w:w="1621" w:type="dxa"/>
+            <w:tcW w:w="1534" w:type="dxa"/>
             <w:tcBorders>
               <w:left w:val="single" w:sz="4" w:space="0" w:color="auto"/>
             </w:tcBorders>
@@ -15309,7 +15478,7 @@
         </w:tc>
         <w:tc>
           <w:tcPr>
-            <w:tcW w:w="1621" w:type="dxa"/>
+            <w:tcW w:w="1535" w:type="dxa"/>
             <w:shd w:val="clear" w:color="auto" w:fill="auto"/>
             <w:noWrap/>
             <w:vAlign w:val="center"/>
@@ -15338,7 +15507,7 @@
         </w:tc>
         <w:tc>
           <w:tcPr>
-            <w:tcW w:w="1885" w:type="dxa"/>
+            <w:tcW w:w="2055" w:type="dxa"/>
             <w:vAlign w:val="center"/>
           </w:tcPr>
           <w:p>
@@ -15364,7 +15533,7 @@
         </w:tc>
         <w:tc>
           <w:tcPr>
-            <w:tcW w:w="236" w:type="dxa"/>
+            <w:tcW w:w="241" w:type="dxa"/>
           </w:tcPr>
           <w:p>
             <w:pPr>
@@ -15442,7 +15611,7 @@
         </w:tc>
         <w:tc>
           <w:tcPr>
-            <w:tcW w:w="1708" w:type="dxa"/>
+            <w:tcW w:w="1707" w:type="dxa"/>
             <w:tcBorders>
               <w:bottom w:val="single" w:sz="4" w:space="0" w:color="auto"/>
             </w:tcBorders>
@@ -15471,7 +15640,7 @@
         </w:tc>
         <w:tc>
           <w:tcPr>
-            <w:tcW w:w="1711" w:type="dxa"/>
+            <w:tcW w:w="1710" w:type="dxa"/>
             <w:tcBorders>
               <w:bottom w:val="single" w:sz="4" w:space="0" w:color="auto"/>
               <w:right w:val="single" w:sz="4" w:space="0" w:color="auto"/>
@@ -15504,7 +15673,7 @@
         </w:tc>
         <w:tc>
           <w:tcPr>
-            <w:tcW w:w="1621" w:type="dxa"/>
+            <w:tcW w:w="1534" w:type="dxa"/>
             <w:tcBorders>
               <w:left w:val="single" w:sz="4" w:space="0" w:color="auto"/>
               <w:bottom w:val="single" w:sz="4" w:space="0" w:color="auto"/>
@@ -15534,7 +15703,7 @@
         </w:tc>
         <w:tc>
           <w:tcPr>
-            <w:tcW w:w="1621" w:type="dxa"/>
+            <w:tcW w:w="1535" w:type="dxa"/>
             <w:tcBorders>
               <w:bottom w:val="single" w:sz="4" w:space="0" w:color="auto"/>
             </w:tcBorders>
@@ -15566,7 +15735,7 @@
         </w:tc>
         <w:tc>
           <w:tcPr>
-            <w:tcW w:w="1885" w:type="dxa"/>
+            <w:tcW w:w="2055" w:type="dxa"/>
             <w:tcBorders>
               <w:bottom w:val="single" w:sz="4" w:space="0" w:color="auto"/>
             </w:tcBorders>
@@ -15595,7 +15764,7 @@
         </w:tc>
         <w:tc>
           <w:tcPr>
-            <w:tcW w:w="236" w:type="dxa"/>
+            <w:tcW w:w="241" w:type="dxa"/>
           </w:tcPr>
           <w:p>
             <w:pPr>
@@ -15650,7 +15819,7 @@
         </w:tc>
         <w:tc>
           <w:tcPr>
-            <w:tcW w:w="1708" w:type="dxa"/>
+            <w:tcW w:w="1707" w:type="dxa"/>
             <w:tcBorders>
               <w:top w:val="single" w:sz="4" w:space="0" w:color="auto"/>
               <w:bottom w:val="single" w:sz="4" w:space="0" w:color="auto"/>
@@ -15684,7 +15853,7 @@
         </w:tc>
         <w:tc>
           <w:tcPr>
-            <w:tcW w:w="1711" w:type="dxa"/>
+            <w:tcW w:w="1710" w:type="dxa"/>
             <w:tcBorders>
               <w:top w:val="single" w:sz="4" w:space="0" w:color="auto"/>
               <w:bottom w:val="single" w:sz="4" w:space="0" w:color="auto"/>
@@ -15743,7 +15912,7 @@
         </w:tc>
         <w:tc>
           <w:tcPr>
-            <w:tcW w:w="1621" w:type="dxa"/>
+            <w:tcW w:w="1534" w:type="dxa"/>
             <w:tcBorders>
               <w:top w:val="single" w:sz="4" w:space="0" w:color="auto"/>
               <w:left w:val="single" w:sz="4" w:space="0" w:color="auto"/>
@@ -15778,7 +15947,7 @@
         </w:tc>
         <w:tc>
           <w:tcPr>
-            <w:tcW w:w="1621" w:type="dxa"/>
+            <w:tcW w:w="1535" w:type="dxa"/>
             <w:tcBorders>
               <w:top w:val="single" w:sz="4" w:space="0" w:color="auto"/>
               <w:bottom w:val="single" w:sz="4" w:space="0" w:color="auto"/>
@@ -15836,7 +16005,7 @@
         </w:tc>
         <w:tc>
           <w:tcPr>
-            <w:tcW w:w="1885" w:type="dxa"/>
+            <w:tcW w:w="2055" w:type="dxa"/>
             <w:tcBorders>
               <w:top w:val="single" w:sz="4" w:space="0" w:color="auto"/>
             </w:tcBorders>
@@ -15869,7 +16038,7 @@
         </w:tc>
         <w:tc>
           <w:tcPr>
-            <w:tcW w:w="236" w:type="dxa"/>
+            <w:tcW w:w="241" w:type="dxa"/>
           </w:tcPr>
           <w:p>
             <w:pPr>
@@ -15916,7 +16085,25 @@
                 <w:sz w:val="18"/>
                 <w:szCs w:val="18"/>
               </w:rPr>
-              <w:t xml:space="preserve">Note: The absolute frequency refers to the number of times a feature is referred to across all </w:t>
+              <w:t xml:space="preserve">Note: The absolute </w:t>
+            </w:r>
+            <w:r>
+              <w:rPr>
+                <w:rFonts w:ascii="Times New Roman" w:eastAsia="Times New Roman" w:hAnsi="Times New Roman" w:cs="Times New Roman"/>
+                <w:color w:val="000000"/>
+                <w:sz w:val="18"/>
+                <w:szCs w:val="18"/>
+              </w:rPr>
+              <w:t>importance</w:t>
+            </w:r>
+            <w:r>
+              <w:rPr>
+                <w:rFonts w:ascii="Times New Roman" w:eastAsia="Times New Roman" w:hAnsi="Times New Roman" w:cs="Times New Roman"/>
+                <w:color w:val="000000"/>
+                <w:sz w:val="18"/>
+                <w:szCs w:val="18"/>
+              </w:rPr>
+              <w:t xml:space="preserve"> refers to the number of times a feature is referred to across all </w:t>
             </w:r>
             <w:r>
               <w:rPr>
@@ -15936,7 +16123,25 @@
                 <w:sz w:val="18"/>
                 <w:szCs w:val="18"/>
               </w:rPr>
-              <w:t xml:space="preserve">. So, if a feature forms the basis for the first split, it will be referred to at least once in each leaf of that tree. Counting frequency in this way effectively weights for feature importance; a feature which forms the basis for the first split is more important to the model than a feature which is selected for a split at a depth of ten or twelve nodes. </w:t>
+              <w:t xml:space="preserve">. So, if a feature forms the basis for the first split, it will be referred to at least once in each leaf of that tree. </w:t>
+            </w:r>
+            <w:r>
+              <w:rPr>
+                <w:rFonts w:ascii="Times New Roman" w:eastAsia="Times New Roman" w:hAnsi="Times New Roman" w:cs="Times New Roman"/>
+                <w:color w:val="000000"/>
+                <w:sz w:val="18"/>
+                <w:szCs w:val="18"/>
+              </w:rPr>
+              <w:t xml:space="preserve">Calculating importance </w:t>
+            </w:r>
+            <w:r>
+              <w:rPr>
+                <w:rFonts w:ascii="Times New Roman" w:eastAsia="Times New Roman" w:hAnsi="Times New Roman" w:cs="Times New Roman"/>
+                <w:color w:val="000000"/>
+                <w:sz w:val="18"/>
+                <w:szCs w:val="18"/>
+              </w:rPr>
+              <w:t xml:space="preserve">in this way effectively weights for feature importance; a feature which forms the basis for the first split is more important to the model than a feature which is selected for a split at a depth of ten or twelve nodes. </w:t>
             </w:r>
           </w:p>
           <w:p>
@@ -15965,9 +16170,8 @@
                 <w:sz w:val="18"/>
                 <w:szCs w:val="18"/>
               </w:rPr>
-              <w:t xml:space="preserve">The relative frequency term of the average time-series </w:t>
+              <w:t xml:space="preserve">The relative </w:t>
             </w:r>
-            <w:proofErr w:type="gramStart"/>
             <w:r>
               <w:rPr>
                 <w:rFonts w:ascii="Times New Roman" w:eastAsia="Times New Roman" w:hAnsi="Times New Roman" w:cs="Times New Roman"/>
@@ -15975,6 +16179,25 @@
                 <w:sz w:val="18"/>
                 <w:szCs w:val="18"/>
               </w:rPr>
+              <w:t>importance</w:t>
+            </w:r>
+            <w:r>
+              <w:rPr>
+                <w:rFonts w:ascii="Times New Roman" w:eastAsia="Times New Roman" w:hAnsi="Times New Roman" w:cs="Times New Roman"/>
+                <w:color w:val="000000"/>
+                <w:sz w:val="18"/>
+                <w:szCs w:val="18"/>
+              </w:rPr>
+              <w:t xml:space="preserve"> term of the average time-series </w:t>
+            </w:r>
+            <w:proofErr w:type="gramStart"/>
+            <w:r>
+              <w:rPr>
+                <w:rFonts w:ascii="Times New Roman" w:eastAsia="Times New Roman" w:hAnsi="Times New Roman" w:cs="Times New Roman"/>
+                <w:color w:val="000000"/>
+                <w:sz w:val="18"/>
+                <w:szCs w:val="18"/>
+              </w:rPr>
               <w:t>tree</w:t>
             </w:r>
             <w:proofErr w:type="gramEnd"/>
@@ -15985,7 +16208,25 @@
                 <w:sz w:val="18"/>
                 <w:szCs w:val="18"/>
               </w:rPr>
-              <w:t xml:space="preserve"> as opposed to the relative frequency listed for the average base tree</w:t>
+              <w:t xml:space="preserve"> as opposed to the relative </w:t>
+            </w:r>
+            <w:r>
+              <w:rPr>
+                <w:rFonts w:ascii="Times New Roman" w:eastAsia="Times New Roman" w:hAnsi="Times New Roman" w:cs="Times New Roman"/>
+                <w:color w:val="000000"/>
+                <w:sz w:val="18"/>
+                <w:szCs w:val="18"/>
+              </w:rPr>
+              <w:t>importance</w:t>
+            </w:r>
+            <w:r>
+              <w:rPr>
+                <w:rFonts w:ascii="Times New Roman" w:eastAsia="Times New Roman" w:hAnsi="Times New Roman" w:cs="Times New Roman"/>
+                <w:color w:val="000000"/>
+                <w:sz w:val="18"/>
+                <w:szCs w:val="18"/>
+              </w:rPr>
+              <w:t xml:space="preserve"> listed for the average base tree</w:t>
             </w:r>
             <w:r>
               <w:rPr>
@@ -16069,7 +16310,15 @@
           <w:sz w:val="22"/>
           <w:szCs w:val="22"/>
         </w:rPr>
-        <w:t xml:space="preserve">In other words, when normalized for the fact that the base tree tends to be deeper than the time-series tree, we see that the time-series tree selects the </w:t>
+        <w:t>The table shows that,</w:t>
+      </w:r>
+      <w:r>
+        <w:rPr>
+          <w:rFonts w:ascii="Times New Roman" w:hAnsi="Times New Roman" w:cs="Times New Roman"/>
+          <w:sz w:val="22"/>
+          <w:szCs w:val="22"/>
+        </w:rPr>
+        <w:t xml:space="preserve"> when normalized for the fact that the base tree tends to be deeper than the time-series tree, the time-series tree selects the </w:t>
       </w:r>
       <w:r>
         <w:rPr>
@@ -16189,7 +16438,23 @@
           <w:sz w:val="22"/>
           <w:szCs w:val="22"/>
         </w:rPr>
-        <w:t xml:space="preserve"> term, which accounts for more than 12% of the features selected in each tree, but which the time-series tree selects at a rate over 1.5x as high as the base tree does. The other discrepancies in the table are likely coincidental, given that none of them involve features which account for more than 10% of selections, from either tree.</w:t>
+        <w:t xml:space="preserve"> term, which accounts for more than 12% of the features selected in each tree, but which the time-series tree selects at a rate over 1.5x as high as the base tree does. The other discrepancies in the table are likely coincidental, given that none of them involve features which </w:t>
+      </w:r>
+      <w:r>
+        <w:rPr>
+          <w:rFonts w:ascii="Times New Roman" w:hAnsi="Times New Roman" w:cs="Times New Roman"/>
+          <w:sz w:val="22"/>
+          <w:szCs w:val="22"/>
+        </w:rPr>
+        <w:t xml:space="preserve">have a relative importance of </w:t>
+      </w:r>
+      <w:r>
+        <w:rPr>
+          <w:rFonts w:ascii="Times New Roman" w:hAnsi="Times New Roman" w:cs="Times New Roman"/>
+          <w:sz w:val="22"/>
+          <w:szCs w:val="22"/>
+        </w:rPr>
+        <w:t>more than 10% of selections, from either tree.</w:t>
       </w:r>
     </w:p>
     <w:p>
@@ -16787,30 +17052,303 @@
           <w:sz w:val="22"/>
           <w:szCs w:val="22"/>
         </w:rPr>
-        <w:t>term that passes a certain significance threshold. The model I’ve used certainly seems to offer an improvement over the ARIMA model (and over a simple AR(1) model), and this is effectively what it does: it assumes an AR(1</w:t>
-      </w:r>
-      <w:proofErr w:type="gramStart"/>
-      <w:r>
-        <w:rPr>
-          <w:rFonts w:ascii="Times New Roman" w:hAnsi="Times New Roman" w:cs="Times New Roman"/>
-          <w:sz w:val="22"/>
-          <w:szCs w:val="22"/>
-        </w:rPr>
-        <w:t>), but</w:t>
-      </w:r>
-      <w:proofErr w:type="gramEnd"/>
-      <w:r>
-        <w:rPr>
-          <w:rFonts w:ascii="Times New Roman" w:hAnsi="Times New Roman" w:cs="Times New Roman"/>
-          <w:sz w:val="22"/>
-          <w:szCs w:val="22"/>
-        </w:rPr>
-        <w:t xml:space="preserve"> allows for other variables if they meet a certain threshold (determined by the penalty term).</w:t>
+        <w:t>term that passes a certain significance threshold. The model I’ve used certainly seems to offer an improvement over the ARIMA model (and over a simple AR(1) model), and this is effectively what it does: it assumes an AR(1) but allows for other variables if they meet a certain threshold (determined by the penalty term).</w:t>
       </w:r>
     </w:p>
     <w:p>
       <w:pPr>
         <w:ind w:firstLine="720"/>
+        <w:jc w:val="both"/>
+        <w:rPr>
+          <w:rFonts w:ascii="Times New Roman" w:hAnsi="Times New Roman" w:cs="Times New Roman"/>
+          <w:sz w:val="22"/>
+          <w:szCs w:val="22"/>
+        </w:rPr>
+      </w:pPr>
+    </w:p>
+    <w:p>
+      <w:pPr>
+        <w:jc w:val="both"/>
+        <w:rPr>
+          <w:rFonts w:ascii="Times New Roman" w:hAnsi="Times New Roman" w:cs="Times New Roman"/>
+          <w:i/>
+          <w:iCs/>
+          <w:sz w:val="22"/>
+          <w:szCs w:val="22"/>
+        </w:rPr>
+      </w:pPr>
+      <w:r>
+        <w:rPr>
+          <w:rFonts w:ascii="Times New Roman" w:hAnsi="Times New Roman" w:cs="Times New Roman"/>
+          <w:i/>
+          <w:iCs/>
+          <w:sz w:val="22"/>
+          <w:szCs w:val="22"/>
+        </w:rPr>
+        <w:t>Analyzing feature importance</w:t>
+      </w:r>
+    </w:p>
+    <w:p>
+      <w:pPr>
+        <w:jc w:val="both"/>
+        <w:rPr>
+          <w:rFonts w:ascii="Times New Roman" w:hAnsi="Times New Roman" w:cs="Times New Roman"/>
+          <w:sz w:val="22"/>
+          <w:szCs w:val="22"/>
+        </w:rPr>
+      </w:pPr>
+      <w:r>
+        <w:rPr>
+          <w:rFonts w:ascii="Times New Roman" w:hAnsi="Times New Roman" w:cs="Times New Roman"/>
+          <w:sz w:val="22"/>
+          <w:szCs w:val="22"/>
+        </w:rPr>
+        <w:tab/>
+        <w:t xml:space="preserve">Feature importance as </w:t>
+      </w:r>
+      <w:r>
+        <w:rPr>
+          <w:rFonts w:ascii="Times New Roman" w:hAnsi="Times New Roman" w:cs="Times New Roman"/>
+          <w:sz w:val="22"/>
+          <w:szCs w:val="22"/>
+        </w:rPr>
+        <w:t>defined</w:t>
+      </w:r>
+      <w:r>
+        <w:rPr>
+          <w:rFonts w:ascii="Times New Roman" w:hAnsi="Times New Roman" w:cs="Times New Roman"/>
+          <w:sz w:val="22"/>
+          <w:szCs w:val="22"/>
+        </w:rPr>
+        <w:t xml:space="preserve"> above</w:t>
+      </w:r>
+      <w:r>
+        <w:rPr>
+          <w:rFonts w:ascii="Times New Roman" w:hAnsi="Times New Roman" w:cs="Times New Roman"/>
+          <w:sz w:val="22"/>
+          <w:szCs w:val="22"/>
+        </w:rPr>
+        <w:t xml:space="preserve"> can be an extremely valuable tool. The features that are more important than others on average within a model are easily identifiable, and observable trends in feature importance over time offer clues to the changing process which the model suggests</w:t>
+      </w:r>
+      <w:r>
+        <w:rPr>
+          <w:rFonts w:ascii="Times New Roman" w:hAnsi="Times New Roman" w:cs="Times New Roman"/>
+          <w:sz w:val="22"/>
+          <w:szCs w:val="22"/>
+        </w:rPr>
+        <w:t xml:space="preserve">. For instance, if the </w:t>
+      </w:r>
+      <w:r>
+        <w:rPr>
+          <w:rFonts w:ascii="Times New Roman" w:hAnsi="Times New Roman" w:cs="Times New Roman"/>
+          <w:i/>
+          <w:iCs/>
+          <w:sz w:val="22"/>
+          <w:szCs w:val="22"/>
+        </w:rPr>
+        <w:t xml:space="preserve">trend </w:t>
+      </w:r>
+      <w:r>
+        <w:rPr>
+          <w:rFonts w:ascii="Times New Roman" w:hAnsi="Times New Roman" w:cs="Times New Roman"/>
+          <w:sz w:val="22"/>
+          <w:szCs w:val="22"/>
+        </w:rPr>
+        <w:t xml:space="preserve">term is favored by the model, with a relative importance of, say, 50% for the first several years of the forecast period, but then falls to a relative importance of only 15% in the later years, that might suggest a change in the underlying structure of the time series. In the case of the data from January 1999 – January 2020, for instance, it would indicate that short-run structural changes are more significant than autoregressive trends for the first few years, but then in the later years, the short-run structure is similar enough across about 100 months (about 8 years) that the autoregressive trends begin to become more reliable on their face, without requiring a break based on the trend term. </w:t>
+      </w:r>
+    </w:p>
+    <w:p>
+      <w:pPr>
+        <w:jc w:val="both"/>
+        <w:rPr>
+          <w:rFonts w:ascii="Times New Roman" w:hAnsi="Times New Roman" w:cs="Times New Roman"/>
+          <w:sz w:val="22"/>
+          <w:szCs w:val="22"/>
+        </w:rPr>
+      </w:pPr>
+      <w:r>
+        <w:rPr>
+          <w:rFonts w:ascii="Times New Roman" w:hAnsi="Times New Roman" w:cs="Times New Roman"/>
+          <w:sz w:val="22"/>
+          <w:szCs w:val="22"/>
+        </w:rPr>
+        <w:tab/>
+        <w:t>This is only an example, but Graph 2 highlights a similar story.</w:t>
+      </w:r>
+    </w:p>
+    <w:p>
+      <w:pPr>
+        <w:jc w:val="both"/>
+        <w:rPr>
+          <w:rFonts w:ascii="Times New Roman" w:hAnsi="Times New Roman" w:cs="Times New Roman"/>
+          <w:sz w:val="22"/>
+          <w:szCs w:val="22"/>
+        </w:rPr>
+      </w:pPr>
+    </w:p>
+    <w:p>
+      <w:pPr>
+        <w:jc w:val="both"/>
+        <w:rPr>
+          <w:rFonts w:ascii="Times New Roman" w:hAnsi="Times New Roman" w:cs="Times New Roman"/>
+          <w:sz w:val="22"/>
+          <w:szCs w:val="22"/>
+        </w:rPr>
+      </w:pPr>
+    </w:p>
+    <w:p>
+      <w:pPr>
+        <w:jc w:val="both"/>
+        <w:rPr>
+          <w:rFonts w:ascii="Times New Roman" w:hAnsi="Times New Roman" w:cs="Times New Roman"/>
+          <w:sz w:val="22"/>
+          <w:szCs w:val="22"/>
+        </w:rPr>
+      </w:pPr>
+      <w:r>
+        <w:rPr>
+          <w:rFonts w:ascii="Times New Roman" w:hAnsi="Times New Roman" w:cs="Times New Roman"/>
+          <w:noProof/>
+          <w:sz w:val="22"/>
+          <w:szCs w:val="22"/>
+        </w:rPr>
+        <w:drawing>
+          <wp:inline distT="0" distB="0" distL="0" distR="0" wp14:anchorId="14ED0759" wp14:editId="0985BFA3">
+            <wp:extent cx="5943600" cy="4399280"/>
+            <wp:effectExtent l="0" t="0" r="0" b="0"/>
+            <wp:docPr id="7" name="Picture 7" descr="Chart, line chart&#10;&#10;Description automatically generated"/>
+            <wp:cNvGraphicFramePr>
+              <a:graphicFrameLocks xmlns:a="http://schemas.openxmlformats.org/drawingml/2006/main" noChangeAspect="1"/>
+            </wp:cNvGraphicFramePr>
+            <a:graphic xmlns:a="http://schemas.openxmlformats.org/drawingml/2006/main">
+              <a:graphicData uri="http://schemas.openxmlformats.org/drawingml/2006/picture">
+                <pic:pic xmlns:pic="http://schemas.openxmlformats.org/drawingml/2006/picture">
+                  <pic:nvPicPr>
+                    <pic:cNvPr id="7" name="Picture 7" descr="Chart, line chart&#10;&#10;Description automatically generated"/>
+                    <pic:cNvPicPr/>
+                  </pic:nvPicPr>
+                  <pic:blipFill>
+                    <a:blip r:embed="rId14">
+                      <a:extLst>
+                        <a:ext uri="{28A0092B-C50C-407E-A947-70E740481C1C}">
+                          <a14:useLocalDpi xmlns:a14="http://schemas.microsoft.com/office/drawing/2010/main" val="0"/>
+                        </a:ext>
+                      </a:extLst>
+                    </a:blip>
+                    <a:stretch>
+                      <a:fillRect/>
+                    </a:stretch>
+                  </pic:blipFill>
+                  <pic:spPr>
+                    <a:xfrm>
+                      <a:off x="0" y="0"/>
+                      <a:ext cx="5943600" cy="4399280"/>
+                    </a:xfrm>
+                    <a:prstGeom prst="rect">
+                      <a:avLst/>
+                    </a:prstGeom>
+                  </pic:spPr>
+                </pic:pic>
+              </a:graphicData>
+            </a:graphic>
+          </wp:inline>
+        </w:drawing>
+      </w:r>
+    </w:p>
+    <w:p>
+      <w:pPr>
+        <w:jc w:val="both"/>
+        <w:rPr>
+          <w:rFonts w:ascii="Times New Roman" w:hAnsi="Times New Roman" w:cs="Times New Roman"/>
+          <w:sz w:val="22"/>
+          <w:szCs w:val="22"/>
+        </w:rPr>
+      </w:pPr>
+    </w:p>
+    <w:p>
+      <w:pPr>
+        <w:jc w:val="both"/>
+        <w:rPr>
+          <w:rFonts w:ascii="Times New Roman" w:hAnsi="Times New Roman" w:cs="Times New Roman"/>
+          <w:sz w:val="22"/>
+          <w:szCs w:val="22"/>
+        </w:rPr>
+      </w:pPr>
+      <w:r>
+        <w:rPr>
+          <w:rFonts w:ascii="Times New Roman" w:hAnsi="Times New Roman" w:cs="Times New Roman"/>
+          <w:sz w:val="22"/>
+          <w:szCs w:val="22"/>
+        </w:rPr>
+        <w:tab/>
+        <w:t xml:space="preserve">The graph shows a 12-month moving average, displaying the top three features at every month. The </w:t>
+      </w:r>
+      <w:r>
+        <w:rPr>
+          <w:rFonts w:ascii="Times New Roman" w:hAnsi="Times New Roman" w:cs="Times New Roman"/>
+          <w:i/>
+          <w:iCs/>
+          <w:sz w:val="22"/>
+          <w:szCs w:val="22"/>
+        </w:rPr>
+        <w:t xml:space="preserve">trend </w:t>
+      </w:r>
+      <w:r>
+        <w:rPr>
+          <w:rFonts w:ascii="Times New Roman" w:hAnsi="Times New Roman" w:cs="Times New Roman"/>
+          <w:sz w:val="22"/>
+          <w:szCs w:val="22"/>
+        </w:rPr>
+        <w:t xml:space="preserve">term at first has a relative importance hovering around 50%, sharing it with the tmin1 and tmin10 terms (interesting!). Then, at about 2007, the trend importance begins to hover around 55%, and the tmin1 and tmin10 terms fall out of importance, in favor of the tmin3 term. The remaining term is either tmin8 or tmin2, depending on the particular month, but both these terms are fairly unimportant, never more than 5%. Note that this is the non-sampled </w:t>
+      </w:r>
+      <w:proofErr w:type="gramStart"/>
+      <w:r>
+        <w:rPr>
+          <w:rFonts w:ascii="Times New Roman" w:hAnsi="Times New Roman" w:cs="Times New Roman"/>
+          <w:sz w:val="22"/>
+          <w:szCs w:val="22"/>
+        </w:rPr>
+        <w:t>forest;</w:t>
+      </w:r>
+      <w:proofErr w:type="gramEnd"/>
+      <w:r>
+        <w:rPr>
+          <w:rFonts w:ascii="Times New Roman" w:hAnsi="Times New Roman" w:cs="Times New Roman"/>
+          <w:sz w:val="22"/>
+          <w:szCs w:val="22"/>
+        </w:rPr>
+        <w:t xml:space="preserve"> i.e., it takes the entire dataset as input.</w:t>
+      </w:r>
+    </w:p>
+    <w:p>
+      <w:pPr>
+        <w:jc w:val="both"/>
+        <w:rPr>
+          <w:rFonts w:ascii="Times New Roman" w:hAnsi="Times New Roman" w:cs="Times New Roman"/>
+          <w:sz w:val="22"/>
+          <w:szCs w:val="22"/>
+        </w:rPr>
+      </w:pPr>
+      <w:r>
+        <w:rPr>
+          <w:rFonts w:ascii="Times New Roman" w:hAnsi="Times New Roman" w:cs="Times New Roman"/>
+          <w:sz w:val="22"/>
+          <w:szCs w:val="22"/>
+        </w:rPr>
+        <w:tab/>
+        <w:t>But this actually does suggest evidence of some kind of structural change right around 2006 or 2007. The trend term had been waffling between 40% and 50%; now it sticks tight at 55%. The other features had been tmin1 and tmin10; now both of those fade out in favor of tmin3, while the third-mo</w:t>
+      </w:r>
+      <w:r>
+        <w:rPr>
+          <w:rFonts w:ascii="Times New Roman" w:hAnsi="Times New Roman" w:cs="Times New Roman"/>
+          <w:sz w:val="22"/>
+          <w:szCs w:val="22"/>
+        </w:rPr>
+        <w:t>st important feature never achieves more than 5%. This is certainly worth investigating further.</w:t>
+      </w:r>
+    </w:p>
+    <w:p>
+      <w:pPr>
         <w:jc w:val="both"/>
         <w:rPr>
           <w:rFonts w:ascii="Times New Roman" w:hAnsi="Times New Roman" w:cs="Times New Roman"/>
@@ -17787,7 +18325,7 @@
           <w:szCs w:val="22"/>
         </w:rPr>
       </w:pPr>
-      <w:hyperlink r:id="rId14" w:history="1">
+      <w:hyperlink r:id="rId15" w:history="1">
         <w:r>
           <w:rPr>
             <w:rStyle w:val="Hyperlink"/>
@@ -17824,7 +18362,7 @@
           <w:szCs w:val="22"/>
         </w:rPr>
       </w:pPr>
-      <w:hyperlink r:id="rId15" w:history="1">
+      <w:hyperlink r:id="rId16" w:history="1">
         <w:r>
           <w:rPr>
             <w:rStyle w:val="Hyperlink"/>

</xml_diff>

<commit_message>
Add other cases 03 UK infl
</commit_message>
<xml_diff>
--- a/docs/Thesis Draft.docx
+++ b/docs/Thesis Draft.docx
@@ -309,27 +309,7 @@
           <w:sz w:val="22"/>
           <w:szCs w:val="22"/>
         </w:rPr>
-        <w:t xml:space="preserve">Given the rise of machine learning methods and their success in modeling cross-sectional </w:t>
-      </w:r>
-      <w:proofErr w:type="gramStart"/>
-      <w:r>
-        <w:rPr>
-          <w:rFonts w:ascii="Times New Roman" w:hAnsi="Times New Roman" w:cs="Times New Roman"/>
-          <w:bCs/>
-          <w:sz w:val="22"/>
-          <w:szCs w:val="22"/>
-        </w:rPr>
-        <w:t>data, and</w:t>
-      </w:r>
-      <w:proofErr w:type="gramEnd"/>
-      <w:r>
-        <w:rPr>
-          <w:rFonts w:ascii="Times New Roman" w:hAnsi="Times New Roman" w:cs="Times New Roman"/>
-          <w:bCs/>
-          <w:sz w:val="22"/>
-          <w:szCs w:val="22"/>
-        </w:rPr>
-        <w:t xml:space="preserve"> given the difficulty of forecasting time series data even with sophisticated classical models</w:t>
+        <w:t>Given the rise of machine learning methods and their success in modeling cross-sectional data, and given the difficulty of forecasting time series data even with sophisticated classical models</w:t>
       </w:r>
       <w:r>
         <w:rPr>
@@ -414,27 +394,7 @@
           <w:sz w:val="22"/>
           <w:szCs w:val="22"/>
         </w:rPr>
-        <w:t xml:space="preserve">With this in mind, this paper offers a brief exploration of one particular machine learning technique, the random forest, and its success in forecasting a particular set of time series data, the US </w:t>
-      </w:r>
-      <w:proofErr w:type="gramStart"/>
-      <w:r>
-        <w:rPr>
-          <w:rFonts w:ascii="Times New Roman" w:hAnsi="Times New Roman" w:cs="Times New Roman"/>
-          <w:bCs/>
-          <w:sz w:val="22"/>
-          <w:szCs w:val="22"/>
-        </w:rPr>
-        <w:t>seasonally-adjusted</w:t>
-      </w:r>
-      <w:proofErr w:type="gramEnd"/>
-      <w:r>
-        <w:rPr>
-          <w:rFonts w:ascii="Times New Roman" w:hAnsi="Times New Roman" w:cs="Times New Roman"/>
-          <w:bCs/>
-          <w:sz w:val="22"/>
-          <w:szCs w:val="22"/>
-        </w:rPr>
-        <w:t xml:space="preserve"> monthly inflation rate.</w:t>
+        <w:t>With this in mind, this paper offers a brief exploration of one particular machine learning technique, the random forest, and its success in forecasting a particular set of time series data, the US seasonally-adjusted monthly inflation rate.</w:t>
       </w:r>
       <w:r>
         <w:rPr>
@@ -650,27 +610,7 @@
           <w:sz w:val="22"/>
           <w:szCs w:val="22"/>
         </w:rPr>
-        <w:t xml:space="preserve"> also consider its applications in a variety of contexts: as a “multivariate” model for US monthly inflation, as a “univariate” model for monthly inflation across different prediction horizons, and even for other types of time series: foreign inflation data, and domestic unemployment rates, for example. The model’s performance in each of these </w:t>
-      </w:r>
-      <w:proofErr w:type="gramStart"/>
-      <w:r>
-        <w:rPr>
-          <w:rFonts w:ascii="Times New Roman" w:hAnsi="Times New Roman" w:cs="Times New Roman"/>
-          <w:bCs/>
-          <w:sz w:val="22"/>
-          <w:szCs w:val="22"/>
-        </w:rPr>
-        <w:t>contexts</w:t>
-      </w:r>
-      <w:proofErr w:type="gramEnd"/>
-      <w:r>
-        <w:rPr>
-          <w:rFonts w:ascii="Times New Roman" w:hAnsi="Times New Roman" w:cs="Times New Roman"/>
-          <w:bCs/>
-          <w:sz w:val="22"/>
-          <w:szCs w:val="22"/>
-        </w:rPr>
-        <w:t xml:space="preserve"> sheds light on its success in the context of predicting US monthly inflation at the one-month horizon, and suggests how the model would need to be adjusted to best handle other types of time-series data.</w:t>
+        <w:t xml:space="preserve"> also consider its applications in a variety of contexts: as a “multivariate” model for US monthly inflation, as a “univariate” model for monthly inflation across different prediction horizons, and even for other types of time series: foreign inflation data, and domestic unemployment rates, for example. The model’s performance in each of these contexts sheds light on its success in the context of predicting US monthly inflation at the one-month horizon, and suggests how the model would need to be adjusted to best handle other types of time-series data.</w:t>
       </w:r>
     </w:p>
     <w:p>
@@ -1169,27 +1109,7 @@
           <w:sz w:val="22"/>
           <w:szCs w:val="22"/>
         </w:rPr>
-        <w:t xml:space="preserve">A Spearman rank correlation test rejects the null hypothesis of no time </w:t>
-      </w:r>
-      <w:proofErr w:type="gramStart"/>
-      <w:r>
-        <w:rPr>
-          <w:rFonts w:ascii="Times New Roman" w:hAnsi="Times New Roman" w:cs="Times New Roman"/>
-          <w:bCs/>
-          <w:sz w:val="22"/>
-          <w:szCs w:val="22"/>
-        </w:rPr>
-        <w:t>trend, and</w:t>
-      </w:r>
-      <w:proofErr w:type="gramEnd"/>
-      <w:r>
-        <w:rPr>
-          <w:rFonts w:ascii="Times New Roman" w:hAnsi="Times New Roman" w:cs="Times New Roman"/>
-          <w:bCs/>
-          <w:sz w:val="22"/>
-          <w:szCs w:val="22"/>
-        </w:rPr>
-        <w:t xml:space="preserve"> suggests the presence of a negative time trend in the data. A least squares regression of the data against a time trend and a constant suggests that time trend is significant at the 5% level.</w:t>
+        <w:t>A Spearman rank correlation test rejects the null hypothesis of no time trend, and suggests the presence of a negative time trend in the data. A least squares regression of the data against a time trend and a constant suggests that time trend is significant at the 5% level.</w:t>
       </w:r>
     </w:p>
     <w:p>
@@ -1211,27 +1131,7 @@
           <w:sz w:val="22"/>
           <w:szCs w:val="22"/>
         </w:rPr>
-        <w:t xml:space="preserve">For the random forest </w:t>
-      </w:r>
-      <w:proofErr w:type="gramStart"/>
-      <w:r>
-        <w:rPr>
-          <w:rFonts w:ascii="Times New Roman" w:hAnsi="Times New Roman" w:cs="Times New Roman"/>
-          <w:bCs/>
-          <w:sz w:val="22"/>
-          <w:szCs w:val="22"/>
-        </w:rPr>
-        <w:t>model</w:t>
-      </w:r>
-      <w:proofErr w:type="gramEnd"/>
-      <w:r>
-        <w:rPr>
-          <w:rFonts w:ascii="Times New Roman" w:hAnsi="Times New Roman" w:cs="Times New Roman"/>
-          <w:bCs/>
-          <w:sz w:val="22"/>
-          <w:szCs w:val="22"/>
-        </w:rPr>
-        <w:t xml:space="preserve"> I describe below, I use a dataset that includes the current month’s inflation </w:t>
+        <w:t xml:space="preserve">For the random forest model I describe below, I use a dataset that includes the current month’s inflation </w:t>
       </w:r>
       <m:oMath>
         <m:sSub>
@@ -2437,19 +2337,8 @@
           <w:sz w:val="22"/>
           <w:szCs w:val="22"/>
         </w:rPr>
-        <w:t xml:space="preserve"> </w:t>
-      </w:r>
-      <w:proofErr w:type="gramStart"/>
-      <w:r>
-        <w:rPr>
-          <w:rFonts w:ascii="Times New Roman" w:hAnsi="Times New Roman" w:cs="Times New Roman"/>
-          <w:bCs/>
-          <w:sz w:val="22"/>
-          <w:szCs w:val="22"/>
-        </w:rPr>
-        <w:t>e.g.</w:t>
-      </w:r>
-      <w:proofErr w:type="gramEnd"/>
+        <w:t xml:space="preserve"> e.g.</w:t>
+      </w:r>
       <w:r>
         <w:rPr>
           <w:rFonts w:ascii="Times New Roman" w:hAnsi="Times New Roman" w:cs="Times New Roman"/>
@@ -2678,25 +2567,14 @@
         </w:rPr>
         <w:t>, then a</w:t>
       </w:r>
-      <w:proofErr w:type="spellStart"/>
-      <w:r>
-        <w:rPr>
-          <w:rFonts w:ascii="Times New Roman" w:hAnsi="Times New Roman" w:cs="Times New Roman"/>
-          <w:bCs/>
-          <w:sz w:val="22"/>
-          <w:szCs w:val="22"/>
-        </w:rPr>
-        <w:t>n</w:t>
-      </w:r>
-      <w:proofErr w:type="spellEnd"/>
-      <w:r>
-        <w:rPr>
-          <w:rFonts w:ascii="Times New Roman" w:hAnsi="Times New Roman" w:cs="Times New Roman"/>
-          <w:bCs/>
-          <w:sz w:val="22"/>
-          <w:szCs w:val="22"/>
-        </w:rPr>
-        <w:t xml:space="preserve"> example of such a series</w:t>
+      <w:r>
+        <w:rPr>
+          <w:rFonts w:ascii="Times New Roman" w:hAnsi="Times New Roman" w:cs="Times New Roman"/>
+          <w:bCs/>
+          <w:sz w:val="22"/>
+          <w:szCs w:val="22"/>
+        </w:rPr>
+        <w:t>n example of such a series</w:t>
       </w:r>
       <w:r>
         <w:rPr>
@@ -3176,27 +3054,7 @@
           <w:sz w:val="22"/>
           <w:szCs w:val="22"/>
         </w:rPr>
-        <w:t xml:space="preserve"> is referred to twice in this sequence. This will often happen; each f</w:t>
-      </w:r>
-      <w:proofErr w:type="spellStart"/>
-      <w:r>
-        <w:rPr>
-          <w:rFonts w:ascii="Times New Roman" w:hAnsi="Times New Roman" w:cs="Times New Roman"/>
-          <w:bCs/>
-          <w:sz w:val="22"/>
-          <w:szCs w:val="22"/>
-        </w:rPr>
-        <w:t>ilter</w:t>
-      </w:r>
-      <w:proofErr w:type="spellEnd"/>
-      <w:r>
-        <w:rPr>
-          <w:rFonts w:ascii="Times New Roman" w:hAnsi="Times New Roman" w:cs="Times New Roman"/>
-          <w:bCs/>
-          <w:sz w:val="22"/>
-          <w:szCs w:val="22"/>
-        </w:rPr>
-        <w:t xml:space="preserve"> in the sequence is generated based on the data in the given node, independently of previous filters.</w:t>
+        <w:t xml:space="preserve"> is referred to twice in this sequence. This will often happen; each filter in the sequence is generated based on the data in the given node, independently of previous filters.</w:t>
       </w:r>
     </w:p>
     <w:p>
@@ -4169,27 +4027,7 @@
           <w:sz w:val="22"/>
           <w:szCs w:val="22"/>
         </w:rPr>
-        <w:t xml:space="preserve"> of the original </w:t>
-      </w:r>
-      <w:proofErr w:type="gramStart"/>
-      <w:r>
-        <w:rPr>
-          <w:rFonts w:ascii="Times New Roman" w:hAnsi="Times New Roman" w:cs="Times New Roman"/>
-          <w:bCs/>
-          <w:sz w:val="22"/>
-          <w:szCs w:val="22"/>
-        </w:rPr>
-        <w:t>sum</w:t>
-      </w:r>
-      <w:proofErr w:type="gramEnd"/>
-      <w:r>
-        <w:rPr>
-          <w:rFonts w:ascii="Times New Roman" w:hAnsi="Times New Roman" w:cs="Times New Roman"/>
-          <w:bCs/>
-          <w:sz w:val="22"/>
-          <w:szCs w:val="22"/>
-        </w:rPr>
-        <w:t xml:space="preserve"> of squared errors </w:t>
+        <w:t xml:space="preserve"> of the original sum of squared errors </w:t>
       </w:r>
       <w:r>
         <w:rPr>
@@ -4680,7 +4518,6 @@
         </w:rPr>
         <w:t xml:space="preserve">on a random sample of features, </w:t>
       </w:r>
-      <w:proofErr w:type="gramStart"/>
       <w:r>
         <w:rPr>
           <w:rFonts w:ascii="Times New Roman" w:hAnsi="Times New Roman" w:cs="Times New Roman"/>
@@ -4697,17 +4534,7 @@
           <w:sz w:val="22"/>
           <w:szCs w:val="22"/>
         </w:rPr>
-        <w:t>t</w:t>
-      </w:r>
-      <w:proofErr w:type="gramEnd"/>
-      <w:r>
-        <w:rPr>
-          <w:rFonts w:ascii="Times New Roman" w:hAnsi="Times New Roman" w:cs="Times New Roman"/>
-          <w:bCs/>
-          <w:sz w:val="22"/>
-          <w:szCs w:val="22"/>
-        </w:rPr>
-        <w:t xml:space="preserve"> is also trained on a random sample of the available data</w:t>
+        <w:t>t is also trained on a random sample of the available data</w:t>
       </w:r>
       <w:r>
         <w:rPr>
@@ -4725,27 +4552,7 @@
           <w:sz w:val="22"/>
           <w:szCs w:val="22"/>
         </w:rPr>
-        <w:t xml:space="preserve"> which is sampled with replacement from the original </w:t>
-      </w:r>
-      <w:proofErr w:type="gramStart"/>
-      <w:r>
-        <w:rPr>
-          <w:rFonts w:ascii="Times New Roman" w:hAnsi="Times New Roman" w:cs="Times New Roman"/>
-          <w:bCs/>
-          <w:sz w:val="22"/>
-          <w:szCs w:val="22"/>
-        </w:rPr>
-        <w:t>data</w:t>
-      </w:r>
-      <w:proofErr w:type="gramEnd"/>
-      <w:r>
-        <w:rPr>
-          <w:rFonts w:ascii="Times New Roman" w:hAnsi="Times New Roman" w:cs="Times New Roman"/>
-          <w:bCs/>
-          <w:sz w:val="22"/>
-          <w:szCs w:val="22"/>
-        </w:rPr>
-        <w:t xml:space="preserve"> and</w:t>
+        <w:t xml:space="preserve"> which is sampled with replacement from the original data and</w:t>
       </w:r>
       <w:r>
         <w:rPr>
@@ -5941,25 +5748,7 @@
           <w:sz w:val="22"/>
           <w:szCs w:val="22"/>
         </w:rPr>
-        <w:t xml:space="preserve"> by some weight of the previous observation, plus some </w:t>
-      </w:r>
-      <w:proofErr w:type="spellStart"/>
-      <w:r>
-        <w:rPr>
-          <w:rFonts w:ascii="Times New Roman" w:hAnsi="Times New Roman" w:cs="Times New Roman"/>
-          <w:sz w:val="22"/>
-          <w:szCs w:val="22"/>
-        </w:rPr>
-        <w:t>i.i.d</w:t>
-      </w:r>
-      <w:proofErr w:type="spellEnd"/>
-      <w:r>
-        <w:rPr>
-          <w:rFonts w:ascii="Times New Roman" w:hAnsi="Times New Roman" w:cs="Times New Roman"/>
-          <w:sz w:val="22"/>
-          <w:szCs w:val="22"/>
-        </w:rPr>
-        <w:t xml:space="preserve">. error. Since </w:t>
+        <w:t xml:space="preserve"> by some weight of the previous observation, plus some i.i.d. error. Since </w:t>
       </w:r>
       <w:r>
         <w:rPr>
@@ -6195,25 +5984,7 @@
           <w:sz w:val="22"/>
           <w:szCs w:val="22"/>
         </w:rPr>
-        <w:t xml:space="preserve">a perfect AR(1) </w:t>
-      </w:r>
-      <w:proofErr w:type="gramStart"/>
-      <w:r>
-        <w:rPr>
-          <w:rFonts w:ascii="Times New Roman" w:hAnsi="Times New Roman" w:cs="Times New Roman"/>
-          <w:sz w:val="22"/>
-          <w:szCs w:val="22"/>
-        </w:rPr>
-        <w:t>series, but</w:t>
-      </w:r>
-      <w:proofErr w:type="gramEnd"/>
-      <w:r>
-        <w:rPr>
-          <w:rFonts w:ascii="Times New Roman" w:hAnsi="Times New Roman" w:cs="Times New Roman"/>
-          <w:sz w:val="22"/>
-          <w:szCs w:val="22"/>
-        </w:rPr>
-        <w:t xml:space="preserve"> adjusting the model on the assumption that it is will be a good first step to improving the accuracy of the model. </w:t>
+        <w:t xml:space="preserve">a perfect AR(1) series, but adjusting the model on the assumption that it is will be a good first step to improving the accuracy of the model. </w:t>
       </w:r>
       <w:r>
         <w:rPr>
@@ -6684,27 +6455,7 @@
           <w:sz w:val="22"/>
           <w:szCs w:val="22"/>
         </w:rPr>
-        <w:t xml:space="preserve"> of dissimilar data into </w:t>
-      </w:r>
-      <w:proofErr w:type="gramStart"/>
-      <w:r>
-        <w:rPr>
-          <w:rFonts w:ascii="Times New Roman" w:hAnsi="Times New Roman" w:cs="Times New Roman"/>
-          <w:bCs/>
-          <w:sz w:val="22"/>
-          <w:szCs w:val="22"/>
-        </w:rPr>
-        <w:t>more-similar</w:t>
-      </w:r>
-      <w:proofErr w:type="gramEnd"/>
-      <w:r>
-        <w:rPr>
-          <w:rFonts w:ascii="Times New Roman" w:hAnsi="Times New Roman" w:cs="Times New Roman"/>
-          <w:bCs/>
-          <w:sz w:val="22"/>
-          <w:szCs w:val="22"/>
-        </w:rPr>
-        <w:t xml:space="preserve"> subsets, and getting </w:t>
+        <w:t xml:space="preserve"> of dissimilar data into more-similar subsets, and getting </w:t>
       </w:r>
       <w:r>
         <w:rPr>
@@ -6757,27 +6508,7 @@
           <w:sz w:val="22"/>
           <w:szCs w:val="22"/>
         </w:rPr>
-        <w:t xml:space="preserve"> is one straightforward way to categor</w:t>
-      </w:r>
-      <w:proofErr w:type="spellStart"/>
-      <w:r>
-        <w:rPr>
-          <w:rFonts w:ascii="Times New Roman" w:hAnsi="Times New Roman" w:cs="Times New Roman"/>
-          <w:bCs/>
-          <w:sz w:val="22"/>
-          <w:szCs w:val="22"/>
-        </w:rPr>
-        <w:t>ize</w:t>
-      </w:r>
-      <w:proofErr w:type="spellEnd"/>
-      <w:r>
-        <w:rPr>
-          <w:rFonts w:ascii="Times New Roman" w:hAnsi="Times New Roman" w:cs="Times New Roman"/>
-          <w:bCs/>
-          <w:sz w:val="22"/>
-          <w:szCs w:val="22"/>
-        </w:rPr>
-        <w:t xml:space="preserve">. But if </w:t>
+        <w:t xml:space="preserve"> is one straightforward way to categorize. But if </w:t>
       </w:r>
       <w:r>
         <w:rPr>
@@ -8573,27 +8304,7 @@
           <w:sz w:val="22"/>
           <w:szCs w:val="22"/>
         </w:rPr>
-        <w:t xml:space="preserve">Or, expressed in terms of an ordinary least </w:t>
-      </w:r>
-      <w:proofErr w:type="gramStart"/>
-      <w:r>
-        <w:rPr>
-          <w:rFonts w:ascii="Times New Roman" w:hAnsi="Times New Roman" w:cs="Times New Roman"/>
-          <w:bCs/>
-          <w:sz w:val="22"/>
-          <w:szCs w:val="22"/>
-        </w:rPr>
-        <w:t>squares</w:t>
-      </w:r>
-      <w:proofErr w:type="gramEnd"/>
-      <w:r>
-        <w:rPr>
-          <w:rFonts w:ascii="Times New Roman" w:hAnsi="Times New Roman" w:cs="Times New Roman"/>
-          <w:bCs/>
-          <w:sz w:val="22"/>
-          <w:szCs w:val="22"/>
-        </w:rPr>
-        <w:t xml:space="preserve"> regression,</w:t>
+        <w:t>Or, expressed in terms of an ordinary least squares regression,</w:t>
       </w:r>
     </w:p>
     <w:p>
@@ -10130,25 +9841,7 @@
           <w:sz w:val="22"/>
           <w:szCs w:val="22"/>
         </w:rPr>
-        <w:t xml:space="preserve">1 </w:t>
-      </w:r>
-      <w:proofErr w:type="gramStart"/>
-      <w:r>
-        <w:rPr>
-          <w:rFonts w:ascii="Times New Roman" w:hAnsi="Times New Roman" w:cs="Times New Roman"/>
-          <w:sz w:val="22"/>
-          <w:szCs w:val="22"/>
-        </w:rPr>
-        <w:t>subsets</w:t>
-      </w:r>
-      <w:proofErr w:type="gramEnd"/>
-      <w:r>
-        <w:rPr>
-          <w:rFonts w:ascii="Times New Roman" w:hAnsi="Times New Roman" w:cs="Times New Roman"/>
-          <w:sz w:val="22"/>
-          <w:szCs w:val="22"/>
-        </w:rPr>
-        <w:t xml:space="preserve"> would together make up the training set. The model would be trained on the training set and then its parameters would be tuned based on its performance on the test set. This process would be repeated </w:t>
+        <w:t xml:space="preserve">1 subsets would together make up the training set. The model would be trained on the training set and then its parameters would be tuned based on its performance on the test set. This process would be repeated </w:t>
       </w:r>
       <w:r>
         <w:rPr>
@@ -10166,25 +9859,7 @@
           <w:sz w:val="22"/>
           <w:szCs w:val="22"/>
         </w:rPr>
-        <w:t xml:space="preserve">times, each time holding out a different subset as the test set. This creates a pseudo out-of-sample forecasting test for the </w:t>
-      </w:r>
-      <w:proofErr w:type="gramStart"/>
-      <w:r>
-        <w:rPr>
-          <w:rFonts w:ascii="Times New Roman" w:hAnsi="Times New Roman" w:cs="Times New Roman"/>
-          <w:sz w:val="22"/>
-          <w:szCs w:val="22"/>
-        </w:rPr>
-        <w:t>model, and</w:t>
-      </w:r>
-      <w:proofErr w:type="gramEnd"/>
-      <w:r>
-        <w:rPr>
-          <w:rFonts w:ascii="Times New Roman" w:hAnsi="Times New Roman" w:cs="Times New Roman"/>
-          <w:sz w:val="22"/>
-          <w:szCs w:val="22"/>
-        </w:rPr>
-        <w:t xml:space="preserve"> allows it to self-tune. Instead of holding a fixed training set and a fixed test set, the model can optimize its performance across, say, ten different training/test set configurations. </w:t>
+        <w:t xml:space="preserve">times, each time holding out a different subset as the test set. This creates a pseudo out-of-sample forecasting test for the model, and allows it to self-tune. Instead of holding a fixed training set and a fixed test set, the model can optimize its performance across, say, ten different training/test set configurations. </w:t>
       </w:r>
       <w:commentRangeStart w:id="0"/>
       <w:r>
@@ -10696,25 +10371,7 @@
           <w:sz w:val="22"/>
           <w:szCs w:val="22"/>
         </w:rPr>
-        <w:t xml:space="preserve">specify than to underspecify—the model itself will be able to sort out which information is </w:t>
-      </w:r>
-      <w:proofErr w:type="gramStart"/>
-      <w:r>
-        <w:rPr>
-          <w:rFonts w:ascii="Times New Roman" w:hAnsi="Times New Roman" w:cs="Times New Roman"/>
-          <w:sz w:val="22"/>
-          <w:szCs w:val="22"/>
-        </w:rPr>
-        <w:t>significant</w:t>
-      </w:r>
-      <w:proofErr w:type="gramEnd"/>
-      <w:r>
-        <w:rPr>
-          <w:rFonts w:ascii="Times New Roman" w:hAnsi="Times New Roman" w:cs="Times New Roman"/>
-          <w:sz w:val="22"/>
-          <w:szCs w:val="22"/>
-        </w:rPr>
-        <w:t xml:space="preserve"> and which is not.</w:t>
+        <w:t>specify than to underspecify—the model itself will be able to sort out which information is significant and which is not.</w:t>
       </w:r>
     </w:p>
     <w:p>
@@ -10851,25 +10508,7 @@
           <w:sz w:val="22"/>
           <w:szCs w:val="22"/>
         </w:rPr>
-        <w:t xml:space="preserve">An initial </w:t>
-      </w:r>
-      <w:proofErr w:type="gramStart"/>
-      <w:r>
-        <w:rPr>
-          <w:rFonts w:ascii="Times New Roman" w:hAnsi="Times New Roman" w:cs="Times New Roman"/>
-          <w:sz w:val="22"/>
-          <w:szCs w:val="22"/>
-        </w:rPr>
-        <w:t>evenly-spaced</w:t>
-      </w:r>
-      <w:proofErr w:type="gramEnd"/>
-      <w:r>
-        <w:rPr>
-          <w:rFonts w:ascii="Times New Roman" w:hAnsi="Times New Roman" w:cs="Times New Roman"/>
-          <w:sz w:val="22"/>
-          <w:szCs w:val="22"/>
-        </w:rPr>
-        <w:t xml:space="preserve"> search could provide a broad topography of the parameter space, then the next search could be more closely focused on the promising regions; the expected topography would then update, and a yet-more-closely focused search could take place, and so on.</w:t>
+        <w:t>An initial evenly-spaced search could provide a broad topography of the parameter space, then the next search could be more closely focused on the promising regions; the expected topography would then update, and a yet-more-closely focused search could take place, and so on.</w:t>
       </w:r>
     </w:p>
     <w:p>
@@ -10889,43 +10528,7 @@
           <w:sz w:val="22"/>
           <w:szCs w:val="22"/>
         </w:rPr>
-        <w:t xml:space="preserve">This process is a Bayesian one, and I implement a Tree-structured </w:t>
-      </w:r>
-      <w:proofErr w:type="spellStart"/>
-      <w:r>
-        <w:rPr>
-          <w:rFonts w:ascii="Times New Roman" w:hAnsi="Times New Roman" w:cs="Times New Roman"/>
-          <w:sz w:val="22"/>
-          <w:szCs w:val="22"/>
-        </w:rPr>
-        <w:t>Parzen</w:t>
-      </w:r>
-      <w:proofErr w:type="spellEnd"/>
-      <w:r>
-        <w:rPr>
-          <w:rFonts w:ascii="Times New Roman" w:hAnsi="Times New Roman" w:cs="Times New Roman"/>
-          <w:sz w:val="22"/>
-          <w:szCs w:val="22"/>
-        </w:rPr>
-        <w:t xml:space="preserve"> Estimator (TPE) as described by </w:t>
-      </w:r>
-      <w:proofErr w:type="spellStart"/>
-      <w:r>
-        <w:rPr>
-          <w:rFonts w:ascii="Times New Roman" w:hAnsi="Times New Roman" w:cs="Times New Roman"/>
-          <w:sz w:val="22"/>
-          <w:szCs w:val="22"/>
-        </w:rPr>
-        <w:t>Bergstra</w:t>
-      </w:r>
-      <w:proofErr w:type="spellEnd"/>
-      <w:r>
-        <w:rPr>
-          <w:rFonts w:ascii="Times New Roman" w:hAnsi="Times New Roman" w:cs="Times New Roman"/>
-          <w:sz w:val="22"/>
-          <w:szCs w:val="22"/>
-        </w:rPr>
-        <w:t xml:space="preserve"> et al. (2011). For details on this process, see Appendix 2.</w:t>
+        <w:t>This process is a Bayesian one, and I implement a Tree-structured Parzen Estimator (TPE) as described by Bergstra et al. (2011). For details on this process, see Appendix 2.</w:t>
       </w:r>
       <w:r>
         <w:rPr>
@@ -12036,27 +11639,7 @@
           <w:sz w:val="22"/>
           <w:szCs w:val="22"/>
         </w:rPr>
-        <w:t xml:space="preserve"> term is always included because it is necessary in order to calculate the obje</w:t>
-      </w:r>
-      <w:proofErr w:type="spellStart"/>
-      <w:r>
-        <w:rPr>
-          <w:rFonts w:ascii="Times New Roman" w:hAnsi="Times New Roman" w:cs="Times New Roman"/>
-          <w:bCs/>
-          <w:sz w:val="22"/>
-          <w:szCs w:val="22"/>
-        </w:rPr>
-        <w:t>ctive</w:t>
-      </w:r>
-      <w:proofErr w:type="spellEnd"/>
-      <w:r>
-        <w:rPr>
-          <w:rFonts w:ascii="Times New Roman" w:hAnsi="Times New Roman" w:cs="Times New Roman"/>
-          <w:bCs/>
-          <w:sz w:val="22"/>
-          <w:szCs w:val="22"/>
-        </w:rPr>
-        <w:t xml:space="preserve"> function and because I know that the data is at least partially motivated by an AR(1) process.</w:t>
+        <w:t xml:space="preserve"> term is always included because it is necessary in order to calculate the objective function and because I know that the data is at least partially motivated by an AR(1) process.</w:t>
       </w:r>
     </w:p>
     <w:p>
@@ -12479,25 +12062,7 @@
           <w:sz w:val="22"/>
           <w:szCs w:val="22"/>
         </w:rPr>
-        <w:t xml:space="preserve">at any point, according to a </w:t>
-      </w:r>
-      <w:proofErr w:type="spellStart"/>
-      <w:r>
-        <w:rPr>
-          <w:rFonts w:ascii="Times New Roman" w:hAnsi="Times New Roman" w:cs="Times New Roman"/>
-          <w:sz w:val="22"/>
-          <w:szCs w:val="22"/>
-        </w:rPr>
-        <w:t>supF</w:t>
-      </w:r>
-      <w:proofErr w:type="spellEnd"/>
-      <w:r>
-        <w:rPr>
-          <w:rFonts w:ascii="Times New Roman" w:hAnsi="Times New Roman" w:cs="Times New Roman"/>
-          <w:sz w:val="22"/>
-          <w:szCs w:val="22"/>
-        </w:rPr>
-        <w:t xml:space="preserve"> test</w:t>
+        <w:t>at any point, according to a supF test</w:t>
       </w:r>
       <w:r>
         <w:rPr>
@@ -13756,25 +13321,7 @@
           <w:sz w:val="22"/>
           <w:szCs w:val="22"/>
         </w:rPr>
-        <w:t>I’ve included in this graph the mean of the forecasts of the sample-based and the non-</w:t>
-      </w:r>
-      <w:proofErr w:type="gramStart"/>
-      <w:r>
-        <w:rPr>
-          <w:rFonts w:ascii="Times New Roman" w:hAnsi="Times New Roman" w:cs="Times New Roman"/>
-          <w:sz w:val="22"/>
-          <w:szCs w:val="22"/>
-        </w:rPr>
-        <w:t>sample based</w:t>
-      </w:r>
-      <w:proofErr w:type="gramEnd"/>
-      <w:r>
-        <w:rPr>
-          <w:rFonts w:ascii="Times New Roman" w:hAnsi="Times New Roman" w:cs="Times New Roman"/>
-          <w:sz w:val="22"/>
-          <w:szCs w:val="22"/>
-        </w:rPr>
-        <w:t xml:space="preserve"> forest models. As it turns out, the mean of the two models offers the lowest RMSE of any model I tried. Not only this, but it performs better on a per-case basis as well: for the non-sampled forest, 12</w:t>
+        <w:t>I’ve included in this graph the mean of the forecasts of the sample-based and the non-sample based forest models. As it turns out, the mean of the two models offers the lowest RMSE of any model I tried. Not only this, but it performs better on a per-case basis as well: for the non-sampled forest, 12</w:t>
       </w:r>
       <w:r>
         <w:rPr>
@@ -15000,25 +14547,7 @@
           <w:sz w:val="22"/>
           <w:szCs w:val="22"/>
         </w:rPr>
-        <w:t xml:space="preserve"> trees which actually divide the </w:t>
-      </w:r>
-      <w:proofErr w:type="gramStart"/>
-      <w:r>
-        <w:rPr>
-          <w:rFonts w:ascii="Times New Roman" w:hAnsi="Times New Roman" w:cs="Times New Roman"/>
-          <w:sz w:val="22"/>
-          <w:szCs w:val="22"/>
-        </w:rPr>
-        <w:t>data;</w:t>
-      </w:r>
-      <w:proofErr w:type="gramEnd"/>
-      <w:r>
-        <w:rPr>
-          <w:rFonts w:ascii="Times New Roman" w:hAnsi="Times New Roman" w:cs="Times New Roman"/>
-          <w:sz w:val="22"/>
-          <w:szCs w:val="22"/>
-        </w:rPr>
-        <w:t xml:space="preserve"> i.e., t</w:t>
+        <w:t xml:space="preserve"> trees which actually divide the data; i.e., t</w:t>
       </w:r>
       <w:r>
         <w:rPr>
@@ -19099,27 +18628,7 @@
                 <w:sz w:val="18"/>
                 <w:szCs w:val="18"/>
               </w:rPr>
-              <w:t xml:space="preserve"> term of the average time-series </w:t>
-            </w:r>
-            <w:proofErr w:type="gramStart"/>
-            <w:r>
-              <w:rPr>
-                <w:rFonts w:ascii="Times New Roman" w:eastAsia="Times New Roman" w:hAnsi="Times New Roman" w:cs="Times New Roman"/>
-                <w:color w:val="000000"/>
-                <w:sz w:val="18"/>
-                <w:szCs w:val="18"/>
-              </w:rPr>
-              <w:t>tree</w:t>
-            </w:r>
-            <w:proofErr w:type="gramEnd"/>
-            <w:r>
-              <w:rPr>
-                <w:rFonts w:ascii="Times New Roman" w:eastAsia="Times New Roman" w:hAnsi="Times New Roman" w:cs="Times New Roman"/>
-                <w:color w:val="000000"/>
-                <w:sz w:val="18"/>
-                <w:szCs w:val="18"/>
-              </w:rPr>
-              <w:t xml:space="preserve"> as opposed to the relative </w:t>
+              <w:t xml:space="preserve"> term of the average time-series tree as opposed to the relative </w:t>
             </w:r>
             <w:r>
               <w:rPr>
@@ -19416,23 +18925,13 @@
         </w:rPr>
         <w:t xml:space="preserve"> term (which accounts for more than one-third of total selections in that tree), while the t</w:t>
       </w:r>
-      <w:proofErr w:type="spellStart"/>
-      <w:r>
-        <w:rPr>
-          <w:rFonts w:ascii="Times New Roman" w:hAnsi="Times New Roman" w:cs="Times New Roman"/>
-          <w:sz w:val="22"/>
-          <w:szCs w:val="22"/>
-        </w:rPr>
-        <w:t>ime</w:t>
-      </w:r>
-      <w:proofErr w:type="spellEnd"/>
-      <w:r>
-        <w:rPr>
-          <w:rFonts w:ascii="Times New Roman" w:hAnsi="Times New Roman" w:cs="Times New Roman"/>
-          <w:sz w:val="22"/>
-          <w:szCs w:val="22"/>
-        </w:rPr>
-        <w:t xml:space="preserve">-series tree favors the </w:t>
+      <w:r>
+        <w:rPr>
+          <w:rFonts w:ascii="Times New Roman" w:hAnsi="Times New Roman" w:cs="Times New Roman"/>
+          <w:sz w:val="22"/>
+          <w:szCs w:val="22"/>
+        </w:rPr>
+        <w:t xml:space="preserve">ime-series tree favors the </w:t>
       </w:r>
       <w:r>
         <w:rPr>
@@ -19716,25 +19215,7 @@
           <w:sz w:val="22"/>
           <w:szCs w:val="22"/>
         </w:rPr>
-        <w:t xml:space="preserve"> term in the presence of the AR(1) obje</w:t>
-      </w:r>
-      <w:proofErr w:type="spellStart"/>
-      <w:r>
-        <w:rPr>
-          <w:rFonts w:ascii="Times New Roman" w:hAnsi="Times New Roman" w:cs="Times New Roman"/>
-          <w:sz w:val="22"/>
-          <w:szCs w:val="22"/>
-        </w:rPr>
-        <w:t>ctive</w:t>
-      </w:r>
-      <w:proofErr w:type="spellEnd"/>
-      <w:r>
-        <w:rPr>
-          <w:rFonts w:ascii="Times New Roman" w:hAnsi="Times New Roman" w:cs="Times New Roman"/>
-          <w:sz w:val="22"/>
-          <w:szCs w:val="22"/>
-        </w:rPr>
-        <w:t xml:space="preserve"> function.</w:t>
+        <w:t xml:space="preserve"> term in the presence of the AR(1) objective function.</w:t>
       </w:r>
       <w:r>
         <w:rPr>
@@ -19761,25 +19242,7 @@
           <w:sz w:val="22"/>
           <w:szCs w:val="22"/>
         </w:rPr>
-        <w:t xml:space="preserve">There are probably a few explanations. First, the time-series tree is much less likely to split; only 9.19% of time-series trees in the forecasting procedure from January 1999 – January 2020 actually </w:t>
-      </w:r>
-      <w:proofErr w:type="gramStart"/>
-      <w:r>
-        <w:rPr>
-          <w:rFonts w:ascii="Times New Roman" w:hAnsi="Times New Roman" w:cs="Times New Roman"/>
-          <w:sz w:val="22"/>
-          <w:szCs w:val="22"/>
-        </w:rPr>
-        <w:t>perform</w:t>
-      </w:r>
-      <w:proofErr w:type="gramEnd"/>
-      <w:r>
-        <w:rPr>
-          <w:rFonts w:ascii="Times New Roman" w:hAnsi="Times New Roman" w:cs="Times New Roman"/>
-          <w:sz w:val="22"/>
-          <w:szCs w:val="22"/>
-        </w:rPr>
-        <w:t xml:space="preserve"> even one split. This, combined with the fact that the dataset fed to the time-series trees is much smaller than that fed to the base tree and the fact that the time-series tree uses an AR(1) objective function, means that any coincidental patterns the tree observes are much more likely to be motivated by the trend term than they would be in (1) a tree which is more comfortable performing splits, (2) a tree which considers a larger dataset, or (3) a tree which hadn’t already accounted for a reasonable effect from the </w:t>
+        <w:t xml:space="preserve">There are probably a few explanations. First, the time-series tree is much less likely to split; only 9.19% of time-series trees in the forecasting procedure from January 1999 – January 2020 actually perform even one split. This, combined with the fact that the dataset fed to the time-series trees is much smaller than that fed to the base tree and the fact that the time-series tree uses an AR(1) objective function, means that any coincidental patterns the tree observes are much more likely to be motivated by the trend term than they would be in (1) a tree which is more comfortable performing splits, (2) a tree which considers a larger dataset, or (3) a tree which hadn’t already accounted for a reasonable effect from the </w:t>
       </w:r>
       <m:oMath>
         <m:sSub>
@@ -20843,25 +20306,7 @@
           <w:sz w:val="22"/>
           <w:szCs w:val="22"/>
         </w:rPr>
-        <w:t xml:space="preserve">. Note that this is the non-sampled </w:t>
-      </w:r>
-      <w:proofErr w:type="gramStart"/>
-      <w:r>
-        <w:rPr>
-          <w:rFonts w:ascii="Times New Roman" w:hAnsi="Times New Roman" w:cs="Times New Roman"/>
-          <w:sz w:val="22"/>
-          <w:szCs w:val="22"/>
-        </w:rPr>
-        <w:t>forest;</w:t>
-      </w:r>
-      <w:proofErr w:type="gramEnd"/>
-      <w:r>
-        <w:rPr>
-          <w:rFonts w:ascii="Times New Roman" w:hAnsi="Times New Roman" w:cs="Times New Roman"/>
-          <w:sz w:val="22"/>
-          <w:szCs w:val="22"/>
-        </w:rPr>
-        <w:t xml:space="preserve"> i.e., it takes the entire dataset as input.</w:t>
+        <w:t>. Note that this is the non-sampled forest; i.e., it takes the entire dataset as input.</w:t>
       </w:r>
     </w:p>
     <w:p>
@@ -21102,6 +20547,22 @@
         </w:rPr>
         <w:t xml:space="preserve">The random forest put forward in Section 3 has proven to offer good predictions on US monthly inflation at the one-month horizon. In this section, I consider the predictions it offers at the 3-, 6-, and 12-month horizons. </w:t>
       </w:r>
+      <w:r>
+        <w:rPr>
+          <w:rFonts w:ascii="Times New Roman" w:hAnsi="Times New Roman" w:cs="Times New Roman"/>
+          <w:sz w:val="22"/>
+          <w:szCs w:val="22"/>
+        </w:rPr>
+        <w:t>The results are summarized in Table 5. The time-series-optimized random forest compares favorably with the ARIMA optimized by AIC at all horizons, when it comes to predicting US monthly inflation data from January 1999 to January 2020.</w:t>
+      </w:r>
+      <w:r>
+        <w:rPr>
+          <w:rFonts w:ascii="Times New Roman" w:hAnsi="Times New Roman" w:cs="Times New Roman"/>
+          <w:sz w:val="22"/>
+          <w:szCs w:val="22"/>
+        </w:rPr>
+        <w:t xml:space="preserve"> This result is encouraging, but expected, given that the model was designed with US monthly inflation in mind. The change in horizon does not affect the underlying process, nor does it affect the relative success of the forest model as compared with the ARIMA model.</w:t>
+      </w:r>
     </w:p>
     <w:p>
       <w:pPr>
@@ -21160,15 +20621,106 @@
           <w:sz w:val="22"/>
           <w:szCs w:val="22"/>
         </w:rPr>
-        <w:t xml:space="preserve">I also consider different time series, at the one-month horizon. I consider three different time series, at three different periods: US monthly unemployment from January 1990 to January 2000, the US 3-month Treasury rate from January 1985 to January 1995, and the UK inflation rate from January 2010 to January 2020. </w:t>
-      </w:r>
-      <w:r>
-        <w:rPr>
-          <w:rFonts w:ascii="Times New Roman" w:hAnsi="Times New Roman" w:cs="Times New Roman"/>
-          <w:sz w:val="22"/>
-          <w:szCs w:val="22"/>
-        </w:rPr>
-        <w:t>We want to consider different time series.</w:t>
+        <w:t>A bigger test will be how the model performs with different types of time series. Instead of US monthly inflation, I</w:t>
+      </w:r>
+      <w:r>
+        <w:rPr>
+          <w:rFonts w:ascii="Times New Roman" w:hAnsi="Times New Roman" w:cs="Times New Roman"/>
+          <w:sz w:val="22"/>
+          <w:szCs w:val="22"/>
+        </w:rPr>
+        <w:t xml:space="preserve"> </w:t>
+      </w:r>
+      <w:r>
+        <w:rPr>
+          <w:rFonts w:ascii="Times New Roman" w:hAnsi="Times New Roman" w:cs="Times New Roman"/>
+          <w:sz w:val="22"/>
+          <w:szCs w:val="22"/>
+        </w:rPr>
+        <w:t>now</w:t>
+      </w:r>
+      <w:r>
+        <w:rPr>
+          <w:rFonts w:ascii="Times New Roman" w:hAnsi="Times New Roman" w:cs="Times New Roman"/>
+          <w:sz w:val="22"/>
+          <w:szCs w:val="22"/>
+        </w:rPr>
+        <w:t xml:space="preserve"> consider different time series, at the one-month horizon. I consider three different time series, at three different periods: US monthly unemployment</w:t>
+      </w:r>
+      <w:r>
+        <w:rPr>
+          <w:rFonts w:ascii="Times New Roman" w:hAnsi="Times New Roman" w:cs="Times New Roman"/>
+          <w:sz w:val="22"/>
+          <w:szCs w:val="22"/>
+        </w:rPr>
+        <w:t xml:space="preserve"> rate</w:t>
+      </w:r>
+      <w:r>
+        <w:rPr>
+          <w:rFonts w:ascii="Times New Roman" w:hAnsi="Times New Roman" w:cs="Times New Roman"/>
+          <w:sz w:val="22"/>
+          <w:szCs w:val="22"/>
+        </w:rPr>
+        <w:t xml:space="preserve"> from January 1990 to January 2000, the US 3-month Treasury rate from January 1985 to January 1995, and the UK inflation rate from January 2010 to January 2020. </w:t>
+      </w:r>
+      <w:r>
+        <w:rPr>
+          <w:rFonts w:ascii="Times New Roman" w:hAnsi="Times New Roman" w:cs="Times New Roman"/>
+          <w:sz w:val="22"/>
+          <w:szCs w:val="22"/>
+        </w:rPr>
+        <w:t>The results are summarized in Table 5.</w:t>
+      </w:r>
+    </w:p>
+    <w:p>
+      <w:pPr>
+        <w:jc w:val="both"/>
+        <w:rPr>
+          <w:rFonts w:ascii="Times New Roman" w:hAnsi="Times New Roman" w:cs="Times New Roman"/>
+          <w:sz w:val="22"/>
+          <w:szCs w:val="22"/>
+        </w:rPr>
+      </w:pPr>
+      <w:r>
+        <w:rPr>
+          <w:rFonts w:ascii="Times New Roman" w:hAnsi="Times New Roman" w:cs="Times New Roman"/>
+          <w:sz w:val="22"/>
+          <w:szCs w:val="22"/>
+        </w:rPr>
+        <w:tab/>
+        <w:t xml:space="preserve">In the case of different time series, the random forest model does not compare so favorably with the ARIMA or other models. This is likely due to the very different nature of these other time series. For example, the US monthly unemployment rate from January 1990 to January 2000 is not a stationary time series. </w:t>
+      </w:r>
+      <w:commentRangeStart w:id="4"/>
+      <w:r>
+        <w:rPr>
+          <w:rFonts w:ascii="Times New Roman" w:hAnsi="Times New Roman" w:cs="Times New Roman"/>
+          <w:sz w:val="22"/>
+          <w:szCs w:val="22"/>
+        </w:rPr>
+        <w:t>Differencing the time series would likely allow the model to produce a much more encouraging result</w:t>
+      </w:r>
+      <w:commentRangeEnd w:id="4"/>
+      <w:r>
+        <w:rPr>
+          <w:rStyle w:val="CommentReference"/>
+        </w:rPr>
+        <w:commentReference w:id="4"/>
+      </w:r>
+      <w:r>
+        <w:rPr>
+          <w:rFonts w:ascii="Times New Roman" w:hAnsi="Times New Roman" w:cs="Times New Roman"/>
+          <w:sz w:val="22"/>
+          <w:szCs w:val="22"/>
+        </w:rPr>
+        <w:t>.</w:t>
+      </w:r>
+      <w:r>
+        <w:rPr>
+          <w:rFonts w:ascii="Times New Roman" w:hAnsi="Times New Roman" w:cs="Times New Roman"/>
+          <w:sz w:val="22"/>
+          <w:szCs w:val="22"/>
+        </w:rPr>
+        <w:t xml:space="preserve"> The US 3-month Treasury rate</w:t>
       </w:r>
     </w:p>
     <w:p>
@@ -24226,25 +23778,23 @@
                 <w:sz w:val="16"/>
                 <w:szCs w:val="16"/>
               </w:rPr>
-              <w:t xml:space="preserve">lowest RMSE in each row is bolded. The multivariate case substitutes a VAR optimized by AIC for the ARIMA optimized by </w:t>
+              <w:t xml:space="preserve">lowest RMSE in each row is bolded. </w:t>
             </w:r>
-            <w:proofErr w:type="gramStart"/>
             <w:r>
               <w:rPr>
                 <w:rFonts w:ascii="Times New Roman" w:hAnsi="Times New Roman" w:cs="Times New Roman"/>
                 <w:sz w:val="16"/>
                 <w:szCs w:val="16"/>
               </w:rPr>
-              <w:t>AIC, and</w:t>
+              <w:t xml:space="preserve">For US monthly inflation data at horizons other than one month, the AR(1) model may be thought of as relying only on the most recent available observation of inflation in order to predict 3, 6, or 12 months in advance. </w:t>
             </w:r>
-            <w:proofErr w:type="gramEnd"/>
             <w:r>
               <w:rPr>
                 <w:rFonts w:ascii="Times New Roman" w:hAnsi="Times New Roman" w:cs="Times New Roman"/>
                 <w:sz w:val="16"/>
                 <w:szCs w:val="16"/>
               </w:rPr>
-              <w:t xml:space="preserve"> excludes the AR(1) model entirely.</w:t>
+              <w:t>The multivariate case substitutes a VAR optimized by AIC for the ARIMA optimized by AIC and excludes the AR(1) model entirely.</w:t>
             </w:r>
           </w:p>
         </w:tc>
@@ -24320,7 +23870,6 @@
           <w:sz w:val="22"/>
           <w:szCs w:val="22"/>
         </w:rPr>
-        <w:lastRenderedPageBreak/>
         <w:t>This is my conclusion. The approach is promising, and already yields a better forecast than a classical ARIMA model.</w:t>
       </w:r>
     </w:p>
@@ -24375,21 +23924,7 @@
         <w:rPr>
           <w:rFonts w:ascii="Times New Roman" w:hAnsi="Times New Roman" w:cs="Times New Roman"/>
         </w:rPr>
-        <w:t xml:space="preserve"> the 0.8*</w:t>
-      </w:r>
-      <w:proofErr w:type="spellStart"/>
-      <w:r>
-        <w:rPr>
-          <w:rFonts w:ascii="Times New Roman" w:hAnsi="Times New Roman" w:cs="Times New Roman"/>
-        </w:rPr>
-        <w:t>beta_hat</w:t>
-      </w:r>
-      <w:proofErr w:type="spellEnd"/>
-      <w:r>
-        <w:rPr>
-          <w:rFonts w:ascii="Times New Roman" w:hAnsi="Times New Roman" w:cs="Times New Roman"/>
-        </w:rPr>
-        <w:t xml:space="preserve"> for predictions. </w:t>
+        <w:t xml:space="preserve"> the 0.8*beta_hat for predictions. </w:t>
       </w:r>
       <w:r>
         <w:rPr>
@@ -24528,25 +24063,7 @@
           <w:sz w:val="22"/>
           <w:szCs w:val="22"/>
         </w:rPr>
-        <w:t xml:space="preserve">“Coding Random Forests in 100 Lines of Code.” </w:t>
-      </w:r>
-      <w:proofErr w:type="spellStart"/>
-      <w:r>
-        <w:rPr>
-          <w:rFonts w:ascii="Times New Roman" w:eastAsia="Times New Roman" w:hAnsi="Times New Roman" w:cs="Times New Roman"/>
-          <w:sz w:val="22"/>
-          <w:szCs w:val="22"/>
-        </w:rPr>
-        <w:t>Statworx</w:t>
-      </w:r>
-      <w:proofErr w:type="spellEnd"/>
-      <w:r>
-        <w:rPr>
-          <w:rFonts w:ascii="Times New Roman" w:eastAsia="Times New Roman" w:hAnsi="Times New Roman" w:cs="Times New Roman"/>
-          <w:sz w:val="22"/>
-          <w:szCs w:val="22"/>
-        </w:rPr>
-        <w:t>. June 5, 2019. Accessed October 9, 2020. https://www.statworx.com/blog/coding-random-forests-in-100-lines-of-code/.</w:t>
+        <w:t>“Coding Random Forests in 100 Lines of Code.” Statworx. June 5, 2019. Accessed October 9, 2020. https://www.statworx.com/blog/coding-random-forests-in-100-lines-of-code/.</w:t>
       </w:r>
     </w:p>
     <w:p>
@@ -24565,25 +24082,7 @@
           <w:sz w:val="22"/>
           <w:szCs w:val="22"/>
         </w:rPr>
-        <w:t xml:space="preserve">“Coding Regression Trees in 150 Lines of Code.” </w:t>
-      </w:r>
-      <w:proofErr w:type="spellStart"/>
-      <w:r>
-        <w:rPr>
-          <w:rFonts w:ascii="Times New Roman" w:eastAsia="Times New Roman" w:hAnsi="Times New Roman" w:cs="Times New Roman"/>
-          <w:sz w:val="22"/>
-          <w:szCs w:val="22"/>
-        </w:rPr>
-        <w:t>Statworx</w:t>
-      </w:r>
-      <w:proofErr w:type="spellEnd"/>
-      <w:r>
-        <w:rPr>
-          <w:rFonts w:ascii="Times New Roman" w:eastAsia="Times New Roman" w:hAnsi="Times New Roman" w:cs="Times New Roman"/>
-          <w:sz w:val="22"/>
-          <w:szCs w:val="22"/>
-        </w:rPr>
-        <w:t>. November 9, 2018. Accessed October 9, 2020. https://www.statworx.com/blog/coding-regression-trees-in-150-lines-of-code.</w:t>
+        <w:t>“Coding Regression Trees in 150 Lines of Code.” Statworx. November 9, 2018. Accessed October 9, 2020. https://www.statworx.com/blog/coding-regression-trees-in-150-lines-of-code.</w:t>
       </w:r>
     </w:p>
     <w:p>
@@ -24624,25 +24123,7 @@
           <w:sz w:val="22"/>
           <w:szCs w:val="22"/>
         </w:rPr>
-        <w:t>“Package ‘</w:t>
-      </w:r>
-      <w:proofErr w:type="spellStart"/>
-      <w:r>
-        <w:rPr>
-          <w:rFonts w:ascii="Times New Roman" w:eastAsia="Times New Roman" w:hAnsi="Times New Roman" w:cs="Times New Roman"/>
-          <w:sz w:val="22"/>
-          <w:szCs w:val="22"/>
-        </w:rPr>
-        <w:t>randomForest</w:t>
-      </w:r>
-      <w:proofErr w:type="spellEnd"/>
-      <w:r>
-        <w:rPr>
-          <w:rFonts w:ascii="Times New Roman" w:eastAsia="Times New Roman" w:hAnsi="Times New Roman" w:cs="Times New Roman"/>
-          <w:sz w:val="22"/>
-          <w:szCs w:val="22"/>
-        </w:rPr>
-        <w:t>’.” CRAN. March 25, 2018. Accessed October 9, 2020. https://cran.r-project.org/web/packages/randomForest/randomForest.pdf.</w:t>
+        <w:t>“Package ‘randomForest’.” CRAN. March 25, 2018. Accessed October 9, 2020. https://cran.r-project.org/web/packages/randomForest/randomForest.pdf.</w:t>
       </w:r>
     </w:p>
     <w:p>
@@ -24661,25 +24142,7 @@
           <w:sz w:val="22"/>
           <w:szCs w:val="22"/>
         </w:rPr>
-        <w:t xml:space="preserve">Tin Kam Ho, "Random decision forests," Proceedings of 3rd International Conference on Document Analysis and Recognition, Montreal, Quebec, Canada, 1995, pp. 278-282 vol.1, </w:t>
-      </w:r>
-      <w:proofErr w:type="spellStart"/>
-      <w:r>
-        <w:rPr>
-          <w:rFonts w:ascii="Times New Roman" w:hAnsi="Times New Roman" w:cs="Times New Roman"/>
-          <w:sz w:val="22"/>
-          <w:szCs w:val="22"/>
-        </w:rPr>
-        <w:t>doi</w:t>
-      </w:r>
-      <w:proofErr w:type="spellEnd"/>
-      <w:r>
-        <w:rPr>
-          <w:rFonts w:ascii="Times New Roman" w:hAnsi="Times New Roman" w:cs="Times New Roman"/>
-          <w:sz w:val="22"/>
-          <w:szCs w:val="22"/>
-        </w:rPr>
-        <w:t>: 10.1109/ICDAR.1995.598994.</w:t>
+        <w:t>Tin Kam Ho, "Random decision forests," Proceedings of 3rd International Conference on Document Analysis and Recognition, Montreal, Quebec, Canada, 1995, pp. 278-282 vol.1, doi: 10.1109/ICDAR.1995.598994.</w:t>
       </w:r>
     </w:p>
     <w:p>
@@ -24701,6 +24164,7 @@
           <w:sz w:val="22"/>
           <w:szCs w:val="22"/>
         </w:rPr>
+        <w:lastRenderedPageBreak/>
         <w:t>U.S. Bureau of Labor Statistics, Consumer Price Index for All Urban Consumers: All Items in U.S. City Average [CPIAUCNS], retrieved from FRED, Federal Reserve Bank of St. Louis; https://fred.stlouisfed.org/series/CPIAUCNS, September 11, 2020.</w:t>
       </w:r>
     </w:p>
@@ -24764,7 +24228,6 @@
           <w:sz w:val="22"/>
           <w:szCs w:val="22"/>
         </w:rPr>
-        <w:lastRenderedPageBreak/>
         <w:t>U.S. Bureau of Labor Statistics, Unemployment Rate [UNRATENSA], retrieved from FRED, Federal Reserve Bank of St. Louis; https://fred.stlouisfed.org/series/UNRATENSA, September 10, 2020.</w:t>
       </w:r>
     </w:p>
@@ -25058,23 +24521,13 @@
         </w:rPr>
         <w:t xml:space="preserve">Optimizing the objective function. </w:t>
       </w:r>
-      <w:proofErr w:type="gramStart"/>
-      <w:r>
-        <w:rPr>
-          <w:rFonts w:ascii="Times New Roman" w:hAnsi="Times New Roman" w:cs="Times New Roman"/>
-          <w:sz w:val="22"/>
-          <w:szCs w:val="22"/>
-        </w:rPr>
-        <w:t>Thus</w:t>
-      </w:r>
-      <w:proofErr w:type="gramEnd"/>
-      <w:r>
-        <w:rPr>
-          <w:rFonts w:ascii="Times New Roman" w:hAnsi="Times New Roman" w:cs="Times New Roman"/>
-          <w:sz w:val="22"/>
-          <w:szCs w:val="22"/>
-        </w:rPr>
-        <w:t xml:space="preserve"> in a dataset with a dependent variable and ten independent variables and for a tree which ends up having 100 total nodes (both terminal and non-terminal), the objective function will be run 1,000 times. There are fifty trees in </w:t>
+      <w:r>
+        <w:rPr>
+          <w:rFonts w:ascii="Times New Roman" w:hAnsi="Times New Roman" w:cs="Times New Roman"/>
+          <w:sz w:val="22"/>
+          <w:szCs w:val="22"/>
+        </w:rPr>
+        <w:t xml:space="preserve">Thus in a dataset with a dependent variable and ten independent variables and for a tree which ends up having 100 total nodes (both terminal and non-terminal), the objective function will be run 1,000 times. There are fifty trees in </w:t>
       </w:r>
       <w:r>
         <w:rPr>
@@ -25110,7 +24563,16 @@
           <w:sz w:val="22"/>
           <w:szCs w:val="22"/>
         </w:rPr>
-        <w:t xml:space="preserve">Given limited computational power and time, optimizing this function is key. A difference in efficiency that is practically unnoticeable when the function is run 1,000 or 10,000 times will become unbelievably stark when the function is run 1,250,000 times. The obvious approach to choosing a split which minimizes SSE is to consider the vector of the dependent variable together with each of the vectors of dependent variables. For each vector of independent variables, the function would follow the same process: Sort the data pairs by increasing order in the independent variable. At each data pair, calculate the SSE of the dependent variable below that pair. Calculate the SSE above and including that pair. Add the SSEs together. Append that SSE to a vector; the vector will be equal in length to the two vectors considered. Identify the minimum SSE in that vector. Identify the value of the independent variable which corresponds to that SSE. </w:t>
+        <w:t xml:space="preserve">Given limited computational power and time, optimizing this function is key. A difference in efficiency that is practically unnoticeable when the function is run 1,000 or 10,000 times will become </w:t>
+      </w:r>
+      <w:r>
+        <w:rPr>
+          <w:rFonts w:ascii="Times New Roman" w:hAnsi="Times New Roman" w:cs="Times New Roman"/>
+          <w:sz w:val="22"/>
+          <w:szCs w:val="22"/>
+        </w:rPr>
+        <w:lastRenderedPageBreak/>
+        <w:t xml:space="preserve">unbelievably stark when the function is run 1,250,000 times. The obvious approach to choosing a split which minimizes SSE is to consider the vector of the dependent variable together with each of the vectors of dependent variables. For each vector of independent variables, the function would follow the same process: Sort the data pairs by increasing order in the independent variable. At each data pair, calculate the SSE of the dependent variable below that pair. Calculate the SSE above and including that pair. Add the SSEs together. Append that SSE to a vector; the vector will be equal in length to the two vectors considered. Identify the minimum SSE in that vector. Identify the value of the independent variable which corresponds to that SSE. </w:t>
       </w:r>
     </w:p>
     <w:p>
@@ -25130,7 +24592,6 @@
           <w:sz w:val="22"/>
           <w:szCs w:val="22"/>
         </w:rPr>
-        <w:lastRenderedPageBreak/>
         <w:t xml:space="preserve">If </w:t>
       </w:r>
       <w:r>
@@ -25904,7 +25365,7 @@
           <w:sz w:val="22"/>
           <w:szCs w:val="22"/>
         </w:rPr>
-        <w:t xml:space="preserve">Given the increased flexibility that the fractional penalty provided, this seemed like the best choice. In a regression tree, it is inevitable that some nodes will contain observations that are very similar, while others contain observations that are only somewhat similar. For example, at the very first split, when all the data is under consideration, it is possible that there really are two clearly distinct groups in the data. The first group represents about half of the data and consists of nearly identical observations. The second group, which likewise represents half of the data, is remarkable for the relative dissimilarity of its observations. Assume that the split is performed correctly, so that the two groups are situated in two different nodes. The first node may very well require no further splits. The second node, on the other hand, consists of observations which have not much in common. It was formed merely by default, the leftover result of the </w:t>
+        <w:t xml:space="preserve">Given the increased flexibility that the fractional penalty provided, this seemed like the best choice. In a regression tree, it is inevitable that some nodes will contain observations that are very similar, while </w:t>
       </w:r>
       <w:r>
         <w:rPr>
@@ -25913,7 +25374,7 @@
           <w:szCs w:val="22"/>
         </w:rPr>
         <w:lastRenderedPageBreak/>
-        <w:t xml:space="preserve">split which so accurately segregated the first group. Here </w:t>
+        <w:t xml:space="preserve">others contain observations that are only somewhat similar. For example, at the very first split, when all the data is under consideration, it is possible that there really are two clearly distinct groups in the data. The first group represents about half of the data and consists of nearly identical observations. The second group, which likewise represents half of the data, is remarkable for the relative dissimilarity of its observations. Assume that the split is performed correctly, so that the two groups are situated in two different nodes. The first node may very well require no further splits. The second node, on the other hand, consists of observations which have not much in common. It was formed merely by default, the leftover result of the split which so accurately segregated the first group. Here </w:t>
       </w:r>
       <w:r>
         <w:rPr>
@@ -25959,23 +25420,13 @@
         </w:rPr>
         <w:t xml:space="preserve">I </w:t>
       </w:r>
-      <w:proofErr w:type="gramStart"/>
-      <w:r>
-        <w:rPr>
-          <w:rFonts w:ascii="Times New Roman" w:hAnsi="Times New Roman" w:cs="Times New Roman"/>
-          <w:sz w:val="22"/>
-          <w:szCs w:val="22"/>
-        </w:rPr>
-        <w:t>would</w:t>
-      </w:r>
-      <w:proofErr w:type="gramEnd"/>
-      <w:r>
-        <w:rPr>
-          <w:rFonts w:ascii="Times New Roman" w:hAnsi="Times New Roman" w:cs="Times New Roman"/>
-          <w:sz w:val="22"/>
-          <w:szCs w:val="22"/>
-        </w:rPr>
-        <w:t xml:space="preserve"> want those observations to be further split out, until </w:t>
+      <w:r>
+        <w:rPr>
+          <w:rFonts w:ascii="Times New Roman" w:hAnsi="Times New Roman" w:cs="Times New Roman"/>
+          <w:sz w:val="22"/>
+          <w:szCs w:val="22"/>
+        </w:rPr>
+        <w:t xml:space="preserve">would want those observations to be further split out, until </w:t>
       </w:r>
       <w:r>
         <w:rPr>
@@ -26130,15 +25581,7 @@
         <w:annotationRef/>
       </w:r>
       <w:r>
-        <w:t xml:space="preserve">Check with </w:t>
-      </w:r>
-      <w:proofErr w:type="spellStart"/>
-      <w:r>
-        <w:t>Creal</w:t>
-      </w:r>
-      <w:proofErr w:type="spellEnd"/>
-      <w:r>
-        <w:t xml:space="preserve"> on all this. Also, might be better in the Data section (2).</w:t>
+        <w:t>Check with Creal on all this. Also, might be better in the Data section (2).</w:t>
       </w:r>
     </w:p>
   </w:comment>
@@ -26171,6 +25614,22 @@
       </w:r>
       <w:r>
         <w:t>Delve into this some more. What is the expected distribution of RMSEs from the model?</w:t>
+      </w:r>
+    </w:p>
+  </w:comment>
+  <w:comment w:id="4" w:author="Alex Moran" w:date="2021-02-20T17:49:00Z" w:initials="AM">
+    <w:p>
+      <w:pPr>
+        <w:pStyle w:val="CommentText"/>
+      </w:pPr>
+      <w:r>
+        <w:rPr>
+          <w:rStyle w:val="CommentReference"/>
+        </w:rPr>
+        <w:annotationRef/>
+      </w:r>
+      <w:r>
+        <w:t>In fact, do this.</w:t>
       </w:r>
     </w:p>
   </w:comment>
@@ -26183,6 +25642,7 @@
   <w15:commentEx w15:paraId="6073BA6B" w15:done="0"/>
   <w15:commentEx w15:paraId="69ABEBD2" w15:done="0"/>
   <w15:commentEx w15:paraId="51AB19BE" w15:done="0"/>
+  <w15:commentEx w15:paraId="3E1DD417" w15:done="0"/>
 </w15:commentsEx>
 </file>
 
@@ -26192,6 +25652,7 @@
   <w16cex:commentExtensible w16cex:durableId="23AC57DB" w16cex:dateUtc="2021-01-15T23:05:00Z"/>
   <w16cex:commentExtensible w16cex:durableId="23AC57D1" w16cex:dateUtc="2021-01-15T23:05:00Z"/>
   <w16cex:commentExtensible w16cex:durableId="23BAC126" w16cex:dateUtc="2021-01-26T21:26:00Z"/>
+  <w16cex:commentExtensible w16cex:durableId="23DBCA24" w16cex:dateUtc="2021-02-20T22:49:00Z"/>
 </w16cex:commentsExtensible>
 </file>
 
@@ -26201,6 +25662,7 @@
   <w16cid:commentId w16cid:paraId="6073BA6B" w16cid:durableId="23AC57DB"/>
   <w16cid:commentId w16cid:paraId="69ABEBD2" w16cid:durableId="23AC57D1"/>
   <w16cid:commentId w16cid:paraId="51AB19BE" w16cid:durableId="23BAC126"/>
+  <w16cid:commentId w16cid:paraId="3E1DD417" w16cid:durableId="23DBCA24"/>
 </w16cid:commentsIds>
 </file>
 

</xml_diff>

<commit_message>
Fix naive forecasts in different-horizons
</commit_message>
<xml_diff>
--- a/docs/Thesis Draft.docx
+++ b/docs/Thesis Draft.docx
@@ -309,7 +309,27 @@
           <w:sz w:val="22"/>
           <w:szCs w:val="22"/>
         </w:rPr>
-        <w:t>Given the rise of machine learning methods and their success in modeling cross-sectional data, and given the difficulty of forecasting time series data even with sophisticated classical models</w:t>
+        <w:t xml:space="preserve">Given the rise of machine learning methods and their success in modeling cross-sectional </w:t>
+      </w:r>
+      <w:proofErr w:type="gramStart"/>
+      <w:r>
+        <w:rPr>
+          <w:rFonts w:ascii="Times New Roman" w:hAnsi="Times New Roman" w:cs="Times New Roman"/>
+          <w:bCs/>
+          <w:sz w:val="22"/>
+          <w:szCs w:val="22"/>
+        </w:rPr>
+        <w:t>data, and</w:t>
+      </w:r>
+      <w:proofErr w:type="gramEnd"/>
+      <w:r>
+        <w:rPr>
+          <w:rFonts w:ascii="Times New Roman" w:hAnsi="Times New Roman" w:cs="Times New Roman"/>
+          <w:bCs/>
+          <w:sz w:val="22"/>
+          <w:szCs w:val="22"/>
+        </w:rPr>
+        <w:t xml:space="preserve"> given the difficulty of forecasting time series data even with sophisticated classical models</w:t>
       </w:r>
       <w:r>
         <w:rPr>
@@ -394,7 +414,27 @@
           <w:sz w:val="22"/>
           <w:szCs w:val="22"/>
         </w:rPr>
-        <w:t>With this in mind, this paper offers a brief exploration of one particular machine learning technique, the random forest, and its success in forecasting a particular set of time series data, the US seasonally-adjusted monthly inflation rate.</w:t>
+        <w:t xml:space="preserve">With this in mind, this paper offers a brief exploration of one particular machine learning technique, the random forest, and its success in forecasting a particular set of time series data, the US </w:t>
+      </w:r>
+      <w:proofErr w:type="gramStart"/>
+      <w:r>
+        <w:rPr>
+          <w:rFonts w:ascii="Times New Roman" w:hAnsi="Times New Roman" w:cs="Times New Roman"/>
+          <w:bCs/>
+          <w:sz w:val="22"/>
+          <w:szCs w:val="22"/>
+        </w:rPr>
+        <w:t>seasonally-adjusted</w:t>
+      </w:r>
+      <w:proofErr w:type="gramEnd"/>
+      <w:r>
+        <w:rPr>
+          <w:rFonts w:ascii="Times New Roman" w:hAnsi="Times New Roman" w:cs="Times New Roman"/>
+          <w:bCs/>
+          <w:sz w:val="22"/>
+          <w:szCs w:val="22"/>
+        </w:rPr>
+        <w:t xml:space="preserve"> monthly inflation rate.</w:t>
       </w:r>
       <w:r>
         <w:rPr>
@@ -610,7 +650,27 @@
           <w:sz w:val="22"/>
           <w:szCs w:val="22"/>
         </w:rPr>
-        <w:t xml:space="preserve"> also consider its applications in a variety of contexts: as a “multivariate” model for US monthly inflation, as a “univariate” model for monthly inflation across different prediction horizons, and even for other types of time series: foreign inflation data, and domestic unemployment rates, for example. The model’s performance in each of these contexts sheds light on its success in the context of predicting US monthly inflation at the one-month horizon, and suggests how the model would need to be adjusted to best handle other types of time-series data.</w:t>
+        <w:t xml:space="preserve"> also consider its applications in a variety of contexts: as a “multivariate” model for US monthly inflation, as a “univariate” model for monthly inflation across different prediction horizons, and even for other types of time series: foreign inflation data, and domestic unemployment rates, for example. The model’s performance in each of these </w:t>
+      </w:r>
+      <w:proofErr w:type="gramStart"/>
+      <w:r>
+        <w:rPr>
+          <w:rFonts w:ascii="Times New Roman" w:hAnsi="Times New Roman" w:cs="Times New Roman"/>
+          <w:bCs/>
+          <w:sz w:val="22"/>
+          <w:szCs w:val="22"/>
+        </w:rPr>
+        <w:t>contexts</w:t>
+      </w:r>
+      <w:proofErr w:type="gramEnd"/>
+      <w:r>
+        <w:rPr>
+          <w:rFonts w:ascii="Times New Roman" w:hAnsi="Times New Roman" w:cs="Times New Roman"/>
+          <w:bCs/>
+          <w:sz w:val="22"/>
+          <w:szCs w:val="22"/>
+        </w:rPr>
+        <w:t xml:space="preserve"> sheds light on its success in the context of predicting US monthly inflation at the one-month horizon, and suggests how the model would need to be adjusted to best handle other types of time-series data.</w:t>
       </w:r>
     </w:p>
     <w:p>
@@ -1109,7 +1169,27 @@
           <w:sz w:val="22"/>
           <w:szCs w:val="22"/>
         </w:rPr>
-        <w:t>A Spearman rank correlation test rejects the null hypothesis of no time trend, and suggests the presence of a negative time trend in the data. A least squares regression of the data against a time trend and a constant suggests that time trend is significant at the 5% level.</w:t>
+        <w:t xml:space="preserve">A Spearman rank correlation test rejects the null hypothesis of no time </w:t>
+      </w:r>
+      <w:proofErr w:type="gramStart"/>
+      <w:r>
+        <w:rPr>
+          <w:rFonts w:ascii="Times New Roman" w:hAnsi="Times New Roman" w:cs="Times New Roman"/>
+          <w:bCs/>
+          <w:sz w:val="22"/>
+          <w:szCs w:val="22"/>
+        </w:rPr>
+        <w:t>trend, and</w:t>
+      </w:r>
+      <w:proofErr w:type="gramEnd"/>
+      <w:r>
+        <w:rPr>
+          <w:rFonts w:ascii="Times New Roman" w:hAnsi="Times New Roman" w:cs="Times New Roman"/>
+          <w:bCs/>
+          <w:sz w:val="22"/>
+          <w:szCs w:val="22"/>
+        </w:rPr>
+        <w:t xml:space="preserve"> suggests the presence of a negative time trend in the data. A least squares regression of the data against a time trend and a constant suggests that time trend is significant at the 5% level.</w:t>
       </w:r>
     </w:p>
     <w:p>
@@ -1131,7 +1211,27 @@
           <w:sz w:val="22"/>
           <w:szCs w:val="22"/>
         </w:rPr>
-        <w:t xml:space="preserve">For the random forest model I describe below, I use a dataset that includes the current month’s inflation </w:t>
+        <w:t xml:space="preserve">For the random forest </w:t>
+      </w:r>
+      <w:proofErr w:type="gramStart"/>
+      <w:r>
+        <w:rPr>
+          <w:rFonts w:ascii="Times New Roman" w:hAnsi="Times New Roman" w:cs="Times New Roman"/>
+          <w:bCs/>
+          <w:sz w:val="22"/>
+          <w:szCs w:val="22"/>
+        </w:rPr>
+        <w:t>model</w:t>
+      </w:r>
+      <w:proofErr w:type="gramEnd"/>
+      <w:r>
+        <w:rPr>
+          <w:rFonts w:ascii="Times New Roman" w:hAnsi="Times New Roman" w:cs="Times New Roman"/>
+          <w:bCs/>
+          <w:sz w:val="22"/>
+          <w:szCs w:val="22"/>
+        </w:rPr>
+        <w:t xml:space="preserve"> I describe below, I use a dataset that includes the current month’s inflation </w:t>
       </w:r>
       <m:oMath>
         <m:sSub>
@@ -2337,8 +2437,19 @@
           <w:sz w:val="22"/>
           <w:szCs w:val="22"/>
         </w:rPr>
-        <w:t xml:space="preserve"> e.g.</w:t>
-      </w:r>
+        <w:t xml:space="preserve"> </w:t>
+      </w:r>
+      <w:proofErr w:type="gramStart"/>
+      <w:r>
+        <w:rPr>
+          <w:rFonts w:ascii="Times New Roman" w:hAnsi="Times New Roman" w:cs="Times New Roman"/>
+          <w:bCs/>
+          <w:sz w:val="22"/>
+          <w:szCs w:val="22"/>
+        </w:rPr>
+        <w:t>e.g.</w:t>
+      </w:r>
+      <w:proofErr w:type="gramEnd"/>
       <w:r>
         <w:rPr>
           <w:rFonts w:ascii="Times New Roman" w:hAnsi="Times New Roman" w:cs="Times New Roman"/>
@@ -2567,14 +2678,25 @@
         </w:rPr>
         <w:t>, then a</w:t>
       </w:r>
-      <w:r>
-        <w:rPr>
-          <w:rFonts w:ascii="Times New Roman" w:hAnsi="Times New Roman" w:cs="Times New Roman"/>
-          <w:bCs/>
-          <w:sz w:val="22"/>
-          <w:szCs w:val="22"/>
-        </w:rPr>
-        <w:t>n example of such a series</w:t>
+      <w:proofErr w:type="spellStart"/>
+      <w:r>
+        <w:rPr>
+          <w:rFonts w:ascii="Times New Roman" w:hAnsi="Times New Roman" w:cs="Times New Roman"/>
+          <w:bCs/>
+          <w:sz w:val="22"/>
+          <w:szCs w:val="22"/>
+        </w:rPr>
+        <w:t>n</w:t>
+      </w:r>
+      <w:proofErr w:type="spellEnd"/>
+      <w:r>
+        <w:rPr>
+          <w:rFonts w:ascii="Times New Roman" w:hAnsi="Times New Roman" w:cs="Times New Roman"/>
+          <w:bCs/>
+          <w:sz w:val="22"/>
+          <w:szCs w:val="22"/>
+        </w:rPr>
+        <w:t xml:space="preserve"> example of such a series</w:t>
       </w:r>
       <w:r>
         <w:rPr>
@@ -3054,7 +3176,27 @@
           <w:sz w:val="22"/>
           <w:szCs w:val="22"/>
         </w:rPr>
-        <w:t xml:space="preserve"> is referred to twice in this sequence. This will often happen; each filter in the sequence is generated based on the data in the given node, independently of previous filters.</w:t>
+        <w:t xml:space="preserve"> is referred to twice in this sequence. This will often happen; each f</w:t>
+      </w:r>
+      <w:proofErr w:type="spellStart"/>
+      <w:r>
+        <w:rPr>
+          <w:rFonts w:ascii="Times New Roman" w:hAnsi="Times New Roman" w:cs="Times New Roman"/>
+          <w:bCs/>
+          <w:sz w:val="22"/>
+          <w:szCs w:val="22"/>
+        </w:rPr>
+        <w:t>ilter</w:t>
+      </w:r>
+      <w:proofErr w:type="spellEnd"/>
+      <w:r>
+        <w:rPr>
+          <w:rFonts w:ascii="Times New Roman" w:hAnsi="Times New Roman" w:cs="Times New Roman"/>
+          <w:bCs/>
+          <w:sz w:val="22"/>
+          <w:szCs w:val="22"/>
+        </w:rPr>
+        <w:t xml:space="preserve"> in the sequence is generated based on the data in the given node, independently of previous filters.</w:t>
       </w:r>
     </w:p>
     <w:p>
@@ -4027,7 +4169,27 @@
           <w:sz w:val="22"/>
           <w:szCs w:val="22"/>
         </w:rPr>
-        <w:t xml:space="preserve"> of the original sum of squared errors </w:t>
+        <w:t xml:space="preserve"> of the original </w:t>
+      </w:r>
+      <w:proofErr w:type="gramStart"/>
+      <w:r>
+        <w:rPr>
+          <w:rFonts w:ascii="Times New Roman" w:hAnsi="Times New Roman" w:cs="Times New Roman"/>
+          <w:bCs/>
+          <w:sz w:val="22"/>
+          <w:szCs w:val="22"/>
+        </w:rPr>
+        <w:t>sum</w:t>
+      </w:r>
+      <w:proofErr w:type="gramEnd"/>
+      <w:r>
+        <w:rPr>
+          <w:rFonts w:ascii="Times New Roman" w:hAnsi="Times New Roman" w:cs="Times New Roman"/>
+          <w:bCs/>
+          <w:sz w:val="22"/>
+          <w:szCs w:val="22"/>
+        </w:rPr>
+        <w:t xml:space="preserve"> of squared errors </w:t>
       </w:r>
       <w:r>
         <w:rPr>
@@ -4518,6 +4680,7 @@
         </w:rPr>
         <w:t xml:space="preserve">on a random sample of features, </w:t>
       </w:r>
+      <w:proofErr w:type="gramStart"/>
       <w:r>
         <w:rPr>
           <w:rFonts w:ascii="Times New Roman" w:hAnsi="Times New Roman" w:cs="Times New Roman"/>
@@ -4534,7 +4697,17 @@
           <w:sz w:val="22"/>
           <w:szCs w:val="22"/>
         </w:rPr>
-        <w:t>t is also trained on a random sample of the available data</w:t>
+        <w:t>t</w:t>
+      </w:r>
+      <w:proofErr w:type="gramEnd"/>
+      <w:r>
+        <w:rPr>
+          <w:rFonts w:ascii="Times New Roman" w:hAnsi="Times New Roman" w:cs="Times New Roman"/>
+          <w:bCs/>
+          <w:sz w:val="22"/>
+          <w:szCs w:val="22"/>
+        </w:rPr>
+        <w:t xml:space="preserve"> is also trained on a random sample of the available data</w:t>
       </w:r>
       <w:r>
         <w:rPr>
@@ -4552,7 +4725,27 @@
           <w:sz w:val="22"/>
           <w:szCs w:val="22"/>
         </w:rPr>
-        <w:t xml:space="preserve"> which is sampled with replacement from the original data and</w:t>
+        <w:t xml:space="preserve"> which is sampled with replacement from the original </w:t>
+      </w:r>
+      <w:proofErr w:type="gramStart"/>
+      <w:r>
+        <w:rPr>
+          <w:rFonts w:ascii="Times New Roman" w:hAnsi="Times New Roman" w:cs="Times New Roman"/>
+          <w:bCs/>
+          <w:sz w:val="22"/>
+          <w:szCs w:val="22"/>
+        </w:rPr>
+        <w:t>data</w:t>
+      </w:r>
+      <w:proofErr w:type="gramEnd"/>
+      <w:r>
+        <w:rPr>
+          <w:rFonts w:ascii="Times New Roman" w:hAnsi="Times New Roman" w:cs="Times New Roman"/>
+          <w:bCs/>
+          <w:sz w:val="22"/>
+          <w:szCs w:val="22"/>
+        </w:rPr>
+        <w:t xml:space="preserve"> and</w:t>
       </w:r>
       <w:r>
         <w:rPr>
@@ -5748,7 +5941,25 @@
           <w:sz w:val="22"/>
           <w:szCs w:val="22"/>
         </w:rPr>
-        <w:t xml:space="preserve"> by some weight of the previous observation, plus some i.i.d. error. Since </w:t>
+        <w:t xml:space="preserve"> by some weight of the previous observation, plus some </w:t>
+      </w:r>
+      <w:proofErr w:type="spellStart"/>
+      <w:r>
+        <w:rPr>
+          <w:rFonts w:ascii="Times New Roman" w:hAnsi="Times New Roman" w:cs="Times New Roman"/>
+          <w:sz w:val="22"/>
+          <w:szCs w:val="22"/>
+        </w:rPr>
+        <w:t>i.i.d</w:t>
+      </w:r>
+      <w:proofErr w:type="spellEnd"/>
+      <w:r>
+        <w:rPr>
+          <w:rFonts w:ascii="Times New Roman" w:hAnsi="Times New Roman" w:cs="Times New Roman"/>
+          <w:sz w:val="22"/>
+          <w:szCs w:val="22"/>
+        </w:rPr>
+        <w:t xml:space="preserve">. error. Since </w:t>
       </w:r>
       <w:r>
         <w:rPr>
@@ -5984,7 +6195,25 @@
           <w:sz w:val="22"/>
           <w:szCs w:val="22"/>
         </w:rPr>
-        <w:t xml:space="preserve">a perfect AR(1) series, but adjusting the model on the assumption that it is will be a good first step to improving the accuracy of the model. </w:t>
+        <w:t xml:space="preserve">a perfect AR(1) </w:t>
+      </w:r>
+      <w:proofErr w:type="gramStart"/>
+      <w:r>
+        <w:rPr>
+          <w:rFonts w:ascii="Times New Roman" w:hAnsi="Times New Roman" w:cs="Times New Roman"/>
+          <w:sz w:val="22"/>
+          <w:szCs w:val="22"/>
+        </w:rPr>
+        <w:t>series, but</w:t>
+      </w:r>
+      <w:proofErr w:type="gramEnd"/>
+      <w:r>
+        <w:rPr>
+          <w:rFonts w:ascii="Times New Roman" w:hAnsi="Times New Roman" w:cs="Times New Roman"/>
+          <w:sz w:val="22"/>
+          <w:szCs w:val="22"/>
+        </w:rPr>
+        <w:t xml:space="preserve"> adjusting the model on the assumption that it is will be a good first step to improving the accuracy of the model. </w:t>
       </w:r>
       <w:r>
         <w:rPr>
@@ -6455,7 +6684,27 @@
           <w:sz w:val="22"/>
           <w:szCs w:val="22"/>
         </w:rPr>
-        <w:t xml:space="preserve"> of dissimilar data into more-similar subsets, and getting </w:t>
+        <w:t xml:space="preserve"> of dissimilar data into </w:t>
+      </w:r>
+      <w:proofErr w:type="gramStart"/>
+      <w:r>
+        <w:rPr>
+          <w:rFonts w:ascii="Times New Roman" w:hAnsi="Times New Roman" w:cs="Times New Roman"/>
+          <w:bCs/>
+          <w:sz w:val="22"/>
+          <w:szCs w:val="22"/>
+        </w:rPr>
+        <w:t>more-similar</w:t>
+      </w:r>
+      <w:proofErr w:type="gramEnd"/>
+      <w:r>
+        <w:rPr>
+          <w:rFonts w:ascii="Times New Roman" w:hAnsi="Times New Roman" w:cs="Times New Roman"/>
+          <w:bCs/>
+          <w:sz w:val="22"/>
+          <w:szCs w:val="22"/>
+        </w:rPr>
+        <w:t xml:space="preserve"> subsets, and getting </w:t>
       </w:r>
       <w:r>
         <w:rPr>
@@ -6508,7 +6757,27 @@
           <w:sz w:val="22"/>
           <w:szCs w:val="22"/>
         </w:rPr>
-        <w:t xml:space="preserve"> is one straightforward way to categorize. But if </w:t>
+        <w:t xml:space="preserve"> is one straightforward way to categor</w:t>
+      </w:r>
+      <w:proofErr w:type="spellStart"/>
+      <w:r>
+        <w:rPr>
+          <w:rFonts w:ascii="Times New Roman" w:hAnsi="Times New Roman" w:cs="Times New Roman"/>
+          <w:bCs/>
+          <w:sz w:val="22"/>
+          <w:szCs w:val="22"/>
+        </w:rPr>
+        <w:t>ize</w:t>
+      </w:r>
+      <w:proofErr w:type="spellEnd"/>
+      <w:r>
+        <w:rPr>
+          <w:rFonts w:ascii="Times New Roman" w:hAnsi="Times New Roman" w:cs="Times New Roman"/>
+          <w:bCs/>
+          <w:sz w:val="22"/>
+          <w:szCs w:val="22"/>
+        </w:rPr>
+        <w:t xml:space="preserve">. But if </w:t>
       </w:r>
       <w:r>
         <w:rPr>
@@ -8304,7 +8573,27 @@
           <w:sz w:val="22"/>
           <w:szCs w:val="22"/>
         </w:rPr>
-        <w:t>Or, expressed in terms of an ordinary least squares regression,</w:t>
+        <w:t xml:space="preserve">Or, expressed in terms of an ordinary least </w:t>
+      </w:r>
+      <w:proofErr w:type="gramStart"/>
+      <w:r>
+        <w:rPr>
+          <w:rFonts w:ascii="Times New Roman" w:hAnsi="Times New Roman" w:cs="Times New Roman"/>
+          <w:bCs/>
+          <w:sz w:val="22"/>
+          <w:szCs w:val="22"/>
+        </w:rPr>
+        <w:t>squares</w:t>
+      </w:r>
+      <w:proofErr w:type="gramEnd"/>
+      <w:r>
+        <w:rPr>
+          <w:rFonts w:ascii="Times New Roman" w:hAnsi="Times New Roman" w:cs="Times New Roman"/>
+          <w:bCs/>
+          <w:sz w:val="22"/>
+          <w:szCs w:val="22"/>
+        </w:rPr>
+        <w:t xml:space="preserve"> regression,</w:t>
       </w:r>
     </w:p>
     <w:p>
@@ -9841,7 +10130,25 @@
           <w:sz w:val="22"/>
           <w:szCs w:val="22"/>
         </w:rPr>
-        <w:t xml:space="preserve">1 subsets would together make up the training set. The model would be trained on the training set and then its parameters would be tuned based on its performance on the test set. This process would be repeated </w:t>
+        <w:t xml:space="preserve">1 </w:t>
+      </w:r>
+      <w:proofErr w:type="gramStart"/>
+      <w:r>
+        <w:rPr>
+          <w:rFonts w:ascii="Times New Roman" w:hAnsi="Times New Roman" w:cs="Times New Roman"/>
+          <w:sz w:val="22"/>
+          <w:szCs w:val="22"/>
+        </w:rPr>
+        <w:t>subsets</w:t>
+      </w:r>
+      <w:proofErr w:type="gramEnd"/>
+      <w:r>
+        <w:rPr>
+          <w:rFonts w:ascii="Times New Roman" w:hAnsi="Times New Roman" w:cs="Times New Roman"/>
+          <w:sz w:val="22"/>
+          <w:szCs w:val="22"/>
+        </w:rPr>
+        <w:t xml:space="preserve"> would together make up the training set. The model would be trained on the training set and then its parameters would be tuned based on its performance on the test set. This process would be repeated </w:t>
       </w:r>
       <w:r>
         <w:rPr>
@@ -9859,7 +10166,25 @@
           <w:sz w:val="22"/>
           <w:szCs w:val="22"/>
         </w:rPr>
-        <w:t xml:space="preserve">times, each time holding out a different subset as the test set. This creates a pseudo out-of-sample forecasting test for the model, and allows it to self-tune. Instead of holding a fixed training set and a fixed test set, the model can optimize its performance across, say, ten different training/test set configurations. </w:t>
+        <w:t xml:space="preserve">times, each time holding out a different subset as the test set. This creates a pseudo out-of-sample forecasting test for the </w:t>
+      </w:r>
+      <w:proofErr w:type="gramStart"/>
+      <w:r>
+        <w:rPr>
+          <w:rFonts w:ascii="Times New Roman" w:hAnsi="Times New Roman" w:cs="Times New Roman"/>
+          <w:sz w:val="22"/>
+          <w:szCs w:val="22"/>
+        </w:rPr>
+        <w:t>model, and</w:t>
+      </w:r>
+      <w:proofErr w:type="gramEnd"/>
+      <w:r>
+        <w:rPr>
+          <w:rFonts w:ascii="Times New Roman" w:hAnsi="Times New Roman" w:cs="Times New Roman"/>
+          <w:sz w:val="22"/>
+          <w:szCs w:val="22"/>
+        </w:rPr>
+        <w:t xml:space="preserve"> allows it to self-tune. Instead of holding a fixed training set and a fixed test set, the model can optimize its performance across, say, ten different training/test set configurations. </w:t>
       </w:r>
       <w:commentRangeStart w:id="0"/>
       <w:r>
@@ -10371,7 +10696,25 @@
           <w:sz w:val="22"/>
           <w:szCs w:val="22"/>
         </w:rPr>
-        <w:t>specify than to underspecify—the model itself will be able to sort out which information is significant and which is not.</w:t>
+        <w:t xml:space="preserve">specify than to underspecify—the model itself will be able to sort out which information is </w:t>
+      </w:r>
+      <w:proofErr w:type="gramStart"/>
+      <w:r>
+        <w:rPr>
+          <w:rFonts w:ascii="Times New Roman" w:hAnsi="Times New Roman" w:cs="Times New Roman"/>
+          <w:sz w:val="22"/>
+          <w:szCs w:val="22"/>
+        </w:rPr>
+        <w:t>significant</w:t>
+      </w:r>
+      <w:proofErr w:type="gramEnd"/>
+      <w:r>
+        <w:rPr>
+          <w:rFonts w:ascii="Times New Roman" w:hAnsi="Times New Roman" w:cs="Times New Roman"/>
+          <w:sz w:val="22"/>
+          <w:szCs w:val="22"/>
+        </w:rPr>
+        <w:t xml:space="preserve"> and which is not.</w:t>
       </w:r>
     </w:p>
     <w:p>
@@ -10508,7 +10851,25 @@
           <w:sz w:val="22"/>
           <w:szCs w:val="22"/>
         </w:rPr>
-        <w:t>An initial evenly-spaced search could provide a broad topography of the parameter space, then the next search could be more closely focused on the promising regions; the expected topography would then update, and a yet-more-closely focused search could take place, and so on.</w:t>
+        <w:t xml:space="preserve">An initial </w:t>
+      </w:r>
+      <w:proofErr w:type="gramStart"/>
+      <w:r>
+        <w:rPr>
+          <w:rFonts w:ascii="Times New Roman" w:hAnsi="Times New Roman" w:cs="Times New Roman"/>
+          <w:sz w:val="22"/>
+          <w:szCs w:val="22"/>
+        </w:rPr>
+        <w:t>evenly-spaced</w:t>
+      </w:r>
+      <w:proofErr w:type="gramEnd"/>
+      <w:r>
+        <w:rPr>
+          <w:rFonts w:ascii="Times New Roman" w:hAnsi="Times New Roman" w:cs="Times New Roman"/>
+          <w:sz w:val="22"/>
+          <w:szCs w:val="22"/>
+        </w:rPr>
+        <w:t xml:space="preserve"> search could provide a broad topography of the parameter space, then the next search could be more closely focused on the promising regions; the expected topography would then update, and a yet-more-closely focused search could take place, and so on.</w:t>
       </w:r>
     </w:p>
     <w:p>
@@ -10528,7 +10889,43 @@
           <w:sz w:val="22"/>
           <w:szCs w:val="22"/>
         </w:rPr>
-        <w:t>This process is a Bayesian one, and I implement a Tree-structured Parzen Estimator (TPE) as described by Bergstra et al. (2011). For details on this process, see Appendix 2.</w:t>
+        <w:t xml:space="preserve">This process is a Bayesian one, and I implement a Tree-structured </w:t>
+      </w:r>
+      <w:proofErr w:type="spellStart"/>
+      <w:r>
+        <w:rPr>
+          <w:rFonts w:ascii="Times New Roman" w:hAnsi="Times New Roman" w:cs="Times New Roman"/>
+          <w:sz w:val="22"/>
+          <w:szCs w:val="22"/>
+        </w:rPr>
+        <w:t>Parzen</w:t>
+      </w:r>
+      <w:proofErr w:type="spellEnd"/>
+      <w:r>
+        <w:rPr>
+          <w:rFonts w:ascii="Times New Roman" w:hAnsi="Times New Roman" w:cs="Times New Roman"/>
+          <w:sz w:val="22"/>
+          <w:szCs w:val="22"/>
+        </w:rPr>
+        <w:t xml:space="preserve"> Estimator (TPE) as described by </w:t>
+      </w:r>
+      <w:proofErr w:type="spellStart"/>
+      <w:r>
+        <w:rPr>
+          <w:rFonts w:ascii="Times New Roman" w:hAnsi="Times New Roman" w:cs="Times New Roman"/>
+          <w:sz w:val="22"/>
+          <w:szCs w:val="22"/>
+        </w:rPr>
+        <w:t>Bergstra</w:t>
+      </w:r>
+      <w:proofErr w:type="spellEnd"/>
+      <w:r>
+        <w:rPr>
+          <w:rFonts w:ascii="Times New Roman" w:hAnsi="Times New Roman" w:cs="Times New Roman"/>
+          <w:sz w:val="22"/>
+          <w:szCs w:val="22"/>
+        </w:rPr>
+        <w:t xml:space="preserve"> et al. (2011). For details on this process, see Appendix 2.</w:t>
       </w:r>
       <w:r>
         <w:rPr>
@@ -11639,7 +12036,27 @@
           <w:sz w:val="22"/>
           <w:szCs w:val="22"/>
         </w:rPr>
-        <w:t xml:space="preserve"> term is always included because it is necessary in order to calculate the objective function and because I know that the data is at least partially motivated by an AR(1) process.</w:t>
+        <w:t xml:space="preserve"> term is always included because it is necessary in order to calculate the obje</w:t>
+      </w:r>
+      <w:proofErr w:type="spellStart"/>
+      <w:r>
+        <w:rPr>
+          <w:rFonts w:ascii="Times New Roman" w:hAnsi="Times New Roman" w:cs="Times New Roman"/>
+          <w:bCs/>
+          <w:sz w:val="22"/>
+          <w:szCs w:val="22"/>
+        </w:rPr>
+        <w:t>ctive</w:t>
+      </w:r>
+      <w:proofErr w:type="spellEnd"/>
+      <w:r>
+        <w:rPr>
+          <w:rFonts w:ascii="Times New Roman" w:hAnsi="Times New Roman" w:cs="Times New Roman"/>
+          <w:bCs/>
+          <w:sz w:val="22"/>
+          <w:szCs w:val="22"/>
+        </w:rPr>
+        <w:t xml:space="preserve"> function and because I know that the data is at least partially motivated by an AR(1) process.</w:t>
       </w:r>
     </w:p>
     <w:p>
@@ -12062,7 +12479,25 @@
           <w:sz w:val="22"/>
           <w:szCs w:val="22"/>
         </w:rPr>
-        <w:t>at any point, according to a supF test</w:t>
+        <w:t xml:space="preserve">at any point, according to a </w:t>
+      </w:r>
+      <w:proofErr w:type="spellStart"/>
+      <w:r>
+        <w:rPr>
+          <w:rFonts w:ascii="Times New Roman" w:hAnsi="Times New Roman" w:cs="Times New Roman"/>
+          <w:sz w:val="22"/>
+          <w:szCs w:val="22"/>
+        </w:rPr>
+        <w:t>supF</w:t>
+      </w:r>
+      <w:proofErr w:type="spellEnd"/>
+      <w:r>
+        <w:rPr>
+          <w:rFonts w:ascii="Times New Roman" w:hAnsi="Times New Roman" w:cs="Times New Roman"/>
+          <w:sz w:val="22"/>
+          <w:szCs w:val="22"/>
+        </w:rPr>
+        <w:t xml:space="preserve"> test</w:t>
       </w:r>
       <w:r>
         <w:rPr>
@@ -13321,7 +13756,25 @@
           <w:sz w:val="22"/>
           <w:szCs w:val="22"/>
         </w:rPr>
-        <w:t>I’ve included in this graph the mean of the forecasts of the sample-based and the non-sample based forest models. As it turns out, the mean of the two models offers the lowest RMSE of any model I tried. Not only this, but it performs better on a per-case basis as well: for the non-sampled forest, 12</w:t>
+        <w:t>I’ve included in this graph the mean of the forecasts of the sample-based and the non-</w:t>
+      </w:r>
+      <w:proofErr w:type="gramStart"/>
+      <w:r>
+        <w:rPr>
+          <w:rFonts w:ascii="Times New Roman" w:hAnsi="Times New Roman" w:cs="Times New Roman"/>
+          <w:sz w:val="22"/>
+          <w:szCs w:val="22"/>
+        </w:rPr>
+        <w:t>sample based</w:t>
+      </w:r>
+      <w:proofErr w:type="gramEnd"/>
+      <w:r>
+        <w:rPr>
+          <w:rFonts w:ascii="Times New Roman" w:hAnsi="Times New Roman" w:cs="Times New Roman"/>
+          <w:sz w:val="22"/>
+          <w:szCs w:val="22"/>
+        </w:rPr>
+        <w:t xml:space="preserve"> forest models. As it turns out, the mean of the two models offers the lowest RMSE of any model I tried. Not only this, but it performs better on a per-case basis as well: for the non-sampled forest, 12</w:t>
       </w:r>
       <w:r>
         <w:rPr>
@@ -14547,7 +15000,25 @@
           <w:sz w:val="22"/>
           <w:szCs w:val="22"/>
         </w:rPr>
-        <w:t xml:space="preserve"> trees which actually divide the data; i.e., t</w:t>
+        <w:t xml:space="preserve"> trees which actually divide the </w:t>
+      </w:r>
+      <w:proofErr w:type="gramStart"/>
+      <w:r>
+        <w:rPr>
+          <w:rFonts w:ascii="Times New Roman" w:hAnsi="Times New Roman" w:cs="Times New Roman"/>
+          <w:sz w:val="22"/>
+          <w:szCs w:val="22"/>
+        </w:rPr>
+        <w:t>data;</w:t>
+      </w:r>
+      <w:proofErr w:type="gramEnd"/>
+      <w:r>
+        <w:rPr>
+          <w:rFonts w:ascii="Times New Roman" w:hAnsi="Times New Roman" w:cs="Times New Roman"/>
+          <w:sz w:val="22"/>
+          <w:szCs w:val="22"/>
+        </w:rPr>
+        <w:t xml:space="preserve"> i.e., t</w:t>
       </w:r>
       <w:r>
         <w:rPr>
@@ -18628,7 +19099,27 @@
                 <w:sz w:val="18"/>
                 <w:szCs w:val="18"/>
               </w:rPr>
-              <w:t xml:space="preserve"> term of the average time-series tree as opposed to the relative </w:t>
+              <w:t xml:space="preserve"> term of the average time-series </w:t>
+            </w:r>
+            <w:proofErr w:type="gramStart"/>
+            <w:r>
+              <w:rPr>
+                <w:rFonts w:ascii="Times New Roman" w:eastAsia="Times New Roman" w:hAnsi="Times New Roman" w:cs="Times New Roman"/>
+                <w:color w:val="000000"/>
+                <w:sz w:val="18"/>
+                <w:szCs w:val="18"/>
+              </w:rPr>
+              <w:t>tree</w:t>
+            </w:r>
+            <w:proofErr w:type="gramEnd"/>
+            <w:r>
+              <w:rPr>
+                <w:rFonts w:ascii="Times New Roman" w:eastAsia="Times New Roman" w:hAnsi="Times New Roman" w:cs="Times New Roman"/>
+                <w:color w:val="000000"/>
+                <w:sz w:val="18"/>
+                <w:szCs w:val="18"/>
+              </w:rPr>
+              <w:t xml:space="preserve"> as opposed to the relative </w:t>
             </w:r>
             <w:r>
               <w:rPr>
@@ -18925,13 +19416,23 @@
         </w:rPr>
         <w:t xml:space="preserve"> term (which accounts for more than one-third of total selections in that tree), while the t</w:t>
       </w:r>
-      <w:r>
-        <w:rPr>
-          <w:rFonts w:ascii="Times New Roman" w:hAnsi="Times New Roman" w:cs="Times New Roman"/>
-          <w:sz w:val="22"/>
-          <w:szCs w:val="22"/>
-        </w:rPr>
-        <w:t xml:space="preserve">ime-series tree favors the </w:t>
+      <w:proofErr w:type="spellStart"/>
+      <w:r>
+        <w:rPr>
+          <w:rFonts w:ascii="Times New Roman" w:hAnsi="Times New Roman" w:cs="Times New Roman"/>
+          <w:sz w:val="22"/>
+          <w:szCs w:val="22"/>
+        </w:rPr>
+        <w:t>ime</w:t>
+      </w:r>
+      <w:proofErr w:type="spellEnd"/>
+      <w:r>
+        <w:rPr>
+          <w:rFonts w:ascii="Times New Roman" w:hAnsi="Times New Roman" w:cs="Times New Roman"/>
+          <w:sz w:val="22"/>
+          <w:szCs w:val="22"/>
+        </w:rPr>
+        <w:t xml:space="preserve">-series tree favors the </w:t>
       </w:r>
       <w:r>
         <w:rPr>
@@ -19215,7 +19716,25 @@
           <w:sz w:val="22"/>
           <w:szCs w:val="22"/>
         </w:rPr>
-        <w:t xml:space="preserve"> term in the presence of the AR(1) objective function.</w:t>
+        <w:t xml:space="preserve"> term in the presence of the AR(1) obje</w:t>
+      </w:r>
+      <w:proofErr w:type="spellStart"/>
+      <w:r>
+        <w:rPr>
+          <w:rFonts w:ascii="Times New Roman" w:hAnsi="Times New Roman" w:cs="Times New Roman"/>
+          <w:sz w:val="22"/>
+          <w:szCs w:val="22"/>
+        </w:rPr>
+        <w:t>ctive</w:t>
+      </w:r>
+      <w:proofErr w:type="spellEnd"/>
+      <w:r>
+        <w:rPr>
+          <w:rFonts w:ascii="Times New Roman" w:hAnsi="Times New Roman" w:cs="Times New Roman"/>
+          <w:sz w:val="22"/>
+          <w:szCs w:val="22"/>
+        </w:rPr>
+        <w:t xml:space="preserve"> function.</w:t>
       </w:r>
       <w:r>
         <w:rPr>
@@ -19242,7 +19761,25 @@
           <w:sz w:val="22"/>
           <w:szCs w:val="22"/>
         </w:rPr>
-        <w:t xml:space="preserve">There are probably a few explanations. First, the time-series tree is much less likely to split; only 9.19% of time-series trees in the forecasting procedure from January 1999 – January 2020 actually perform even one split. This, combined with the fact that the dataset fed to the time-series trees is much smaller than that fed to the base tree and the fact that the time-series tree uses an AR(1) objective function, means that any coincidental patterns the tree observes are much more likely to be motivated by the trend term than they would be in (1) a tree which is more comfortable performing splits, (2) a tree which considers a larger dataset, or (3) a tree which hadn’t already accounted for a reasonable effect from the </w:t>
+        <w:t xml:space="preserve">There are probably a few explanations. First, the time-series tree is much less likely to split; only 9.19% of time-series trees in the forecasting procedure from January 1999 – January 2020 actually </w:t>
+      </w:r>
+      <w:proofErr w:type="gramStart"/>
+      <w:r>
+        <w:rPr>
+          <w:rFonts w:ascii="Times New Roman" w:hAnsi="Times New Roman" w:cs="Times New Roman"/>
+          <w:sz w:val="22"/>
+          <w:szCs w:val="22"/>
+        </w:rPr>
+        <w:t>perform</w:t>
+      </w:r>
+      <w:proofErr w:type="gramEnd"/>
+      <w:r>
+        <w:rPr>
+          <w:rFonts w:ascii="Times New Roman" w:hAnsi="Times New Roman" w:cs="Times New Roman"/>
+          <w:sz w:val="22"/>
+          <w:szCs w:val="22"/>
+        </w:rPr>
+        <w:t xml:space="preserve"> even one split. This, combined with the fact that the dataset fed to the time-series trees is much smaller than that fed to the base tree and the fact that the time-series tree uses an AR(1) objective function, means that any coincidental patterns the tree observes are much more likely to be motivated by the trend term than they would be in (1) a tree which is more comfortable performing splits, (2) a tree which considers a larger dataset, or (3) a tree which hadn’t already accounted for a reasonable effect from the </w:t>
       </w:r>
       <m:oMath>
         <m:sSub>
@@ -20306,7 +20843,25 @@
           <w:sz w:val="22"/>
           <w:szCs w:val="22"/>
         </w:rPr>
-        <w:t>. Note that this is the non-sampled forest; i.e., it takes the entire dataset as input.</w:t>
+        <w:t xml:space="preserve">. Note that this is the non-sampled </w:t>
+      </w:r>
+      <w:proofErr w:type="gramStart"/>
+      <w:r>
+        <w:rPr>
+          <w:rFonts w:ascii="Times New Roman" w:hAnsi="Times New Roman" w:cs="Times New Roman"/>
+          <w:sz w:val="22"/>
+          <w:szCs w:val="22"/>
+        </w:rPr>
+        <w:t>forest;</w:t>
+      </w:r>
+      <w:proofErr w:type="gramEnd"/>
+      <w:r>
+        <w:rPr>
+          <w:rFonts w:ascii="Times New Roman" w:hAnsi="Times New Roman" w:cs="Times New Roman"/>
+          <w:sz w:val="22"/>
+          <w:szCs w:val="22"/>
+        </w:rPr>
+        <w:t xml:space="preserve"> i.e., it takes the entire dataset as input.</w:t>
       </w:r>
     </w:p>
     <w:p>
@@ -20598,6 +21153,7 @@
     </w:p>
     <w:p>
       <w:pPr>
+        <w:ind w:firstLine="720"/>
         <w:jc w:val="both"/>
         <w:rPr>
           <w:rFonts w:ascii="Times New Roman" w:hAnsi="Times New Roman" w:cs="Times New Roman"/>
@@ -20608,16 +21164,6 @@
       <w:r>
         <w:rPr>
           <w:rFonts w:ascii="Times New Roman" w:hAnsi="Times New Roman" w:cs="Times New Roman"/>
-          <w:i/>
-          <w:iCs/>
-          <w:sz w:val="22"/>
-          <w:szCs w:val="22"/>
-        </w:rPr>
-        <w:tab/>
-      </w:r>
-      <w:r>
-        <w:rPr>
-          <w:rFonts w:ascii="Times New Roman" w:hAnsi="Times New Roman" w:cs="Times New Roman"/>
           <w:sz w:val="22"/>
           <w:szCs w:val="22"/>
         </w:rPr>
@@ -20674,6 +21220,7 @@
     </w:p>
     <w:p>
       <w:pPr>
+        <w:ind w:firstLine="720"/>
         <w:jc w:val="both"/>
         <w:rPr>
           <w:rFonts w:ascii="Times New Roman" w:hAnsi="Times New Roman" w:cs="Times New Roman"/>
@@ -20687,7 +21234,6 @@
           <w:sz w:val="22"/>
           <w:szCs w:val="22"/>
         </w:rPr>
-        <w:tab/>
         <w:t xml:space="preserve">In the case of different time series, the random forest model does not compare so favorably with the ARIMA or other models. This is likely due to the very different nature of these other time series. For example, the US monthly unemployment rate from January 1990 to January 2000 is not a stationary time series. </w:t>
       </w:r>
       <w:commentRangeStart w:id="4"/>
@@ -20722,6 +21268,87 @@
         </w:rPr>
         <w:t xml:space="preserve"> The US 3-month Treasury rate</w:t>
       </w:r>
+      <w:r>
+        <w:rPr>
+          <w:rFonts w:ascii="Times New Roman" w:hAnsi="Times New Roman" w:cs="Times New Roman"/>
+          <w:sz w:val="22"/>
+          <w:szCs w:val="22"/>
+        </w:rPr>
+        <w:t xml:space="preserve"> is likewise non-stationary during the time period considered</w:t>
+      </w:r>
+      <w:r>
+        <w:rPr>
+          <w:rFonts w:ascii="Times New Roman" w:hAnsi="Times New Roman" w:cs="Times New Roman"/>
+          <w:sz w:val="22"/>
+          <w:szCs w:val="22"/>
+        </w:rPr>
+        <w:t xml:space="preserve">. Not only are these series stationary, </w:t>
+      </w:r>
+      <w:proofErr w:type="gramStart"/>
+      <w:r>
+        <w:rPr>
+          <w:rFonts w:ascii="Times New Roman" w:hAnsi="Times New Roman" w:cs="Times New Roman"/>
+          <w:sz w:val="22"/>
+          <w:szCs w:val="22"/>
+        </w:rPr>
+        <w:t>they</w:t>
+      </w:r>
+      <w:proofErr w:type="gramEnd"/>
+      <w:r>
+        <w:rPr>
+          <w:rFonts w:ascii="Times New Roman" w:hAnsi="Times New Roman" w:cs="Times New Roman"/>
+          <w:sz w:val="22"/>
+          <w:szCs w:val="22"/>
+        </w:rPr>
+        <w:t xml:space="preserve"> also tend to be rather sticky, unlike inflation. The unemployment rate is not going to change very much from one month to the next, nor is the Treasury rate going to move as quickly and seemingly randomly as inflation is.</w:t>
+      </w:r>
+    </w:p>
+    <w:p>
+      <w:pPr>
+        <w:ind w:firstLine="720"/>
+        <w:jc w:val="both"/>
+        <w:rPr>
+          <w:rFonts w:ascii="Times New Roman" w:hAnsi="Times New Roman" w:cs="Times New Roman"/>
+          <w:sz w:val="22"/>
+          <w:szCs w:val="22"/>
+        </w:rPr>
+      </w:pPr>
+      <w:r>
+        <w:rPr>
+          <w:rFonts w:ascii="Times New Roman" w:hAnsi="Times New Roman" w:cs="Times New Roman"/>
+          <w:sz w:val="22"/>
+          <w:szCs w:val="22"/>
+        </w:rPr>
+        <w:t xml:space="preserve">On the other hand, the UK monthly inflation rate is data of a very similar type to the US monthly inflation rate. It is </w:t>
+      </w:r>
+      <w:proofErr w:type="gramStart"/>
+      <w:r>
+        <w:rPr>
+          <w:rFonts w:ascii="Times New Roman" w:hAnsi="Times New Roman" w:cs="Times New Roman"/>
+          <w:sz w:val="22"/>
+          <w:szCs w:val="22"/>
+        </w:rPr>
+        <w:t>stationary, and</w:t>
+      </w:r>
+      <w:proofErr w:type="gramEnd"/>
+      <w:r>
+        <w:rPr>
+          <w:rFonts w:ascii="Times New Roman" w:hAnsi="Times New Roman" w:cs="Times New Roman"/>
+          <w:sz w:val="22"/>
+          <w:szCs w:val="22"/>
+        </w:rPr>
+        <w:t xml:space="preserve"> fluctuates wildly—it is not sticky like the unemployment rate or the Treasury rate. As a result, the model predicts well on this data, outperforming the ARIMA model.</w:t>
+      </w:r>
+    </w:p>
+    <w:p>
+      <w:pPr>
+        <w:jc w:val="both"/>
+        <w:rPr>
+          <w:rFonts w:ascii="Times New Roman" w:hAnsi="Times New Roman" w:cs="Times New Roman"/>
+          <w:sz w:val="22"/>
+          <w:szCs w:val="22"/>
+        </w:rPr>
+      </w:pPr>
     </w:p>
     <w:p>
       <w:pPr>
@@ -21814,6 +22441,14 @@
                 <w:szCs w:val="18"/>
               </w:rPr>
             </w:pPr>
+            <w:r>
+              <w:rPr>
+                <w:rFonts w:ascii="Times New Roman" w:hAnsi="Times New Roman" w:cs="Times New Roman"/>
+                <w:sz w:val="18"/>
+                <w:szCs w:val="18"/>
+              </w:rPr>
+              <w:t>0.002990335</w:t>
+            </w:r>
           </w:p>
         </w:tc>
         <w:tc>
@@ -21837,6 +22472,14 @@
                 <w:szCs w:val="18"/>
               </w:rPr>
             </w:pPr>
+            <w:r>
+              <w:rPr>
+                <w:rFonts w:ascii="Times New Roman" w:hAnsi="Times New Roman" w:cs="Times New Roman"/>
+                <w:sz w:val="18"/>
+                <w:szCs w:val="18"/>
+              </w:rPr>
+              <w:t>0.003081926</w:t>
+            </w:r>
           </w:p>
         </w:tc>
         <w:tc>
@@ -21861,6 +22504,14 @@
                 <w:szCs w:val="18"/>
               </w:rPr>
             </w:pPr>
+            <w:r>
+              <w:rPr>
+                <w:rFonts w:ascii="Times New Roman" w:hAnsi="Times New Roman" w:cs="Times New Roman"/>
+                <w:sz w:val="18"/>
+                <w:szCs w:val="18"/>
+              </w:rPr>
+              <w:t>0.00318978</w:t>
+            </w:r>
           </w:p>
         </w:tc>
         <w:tc>
@@ -21881,10 +22532,22 @@
               <w:jc w:val="center"/>
               <w:rPr>
                 <w:rFonts w:ascii="Times New Roman" w:hAnsi="Times New Roman" w:cs="Times New Roman"/>
+                <w:b/>
+                <w:bCs/>
                 <w:sz w:val="18"/>
                 <w:szCs w:val="18"/>
               </w:rPr>
             </w:pPr>
+            <w:r>
+              <w:rPr>
+                <w:rFonts w:ascii="Times New Roman" w:hAnsi="Times New Roman" w:cs="Times New Roman"/>
+                <w:b/>
+                <w:bCs/>
+                <w:sz w:val="18"/>
+                <w:szCs w:val="18"/>
+              </w:rPr>
+              <w:t>0.002969868</w:t>
+            </w:r>
           </w:p>
         </w:tc>
         <w:tc>
@@ -21908,6 +22571,14 @@
                 <w:szCs w:val="18"/>
               </w:rPr>
             </w:pPr>
+            <w:r>
+              <w:rPr>
+                <w:rFonts w:ascii="Times New Roman" w:hAnsi="Times New Roman" w:cs="Times New Roman"/>
+                <w:sz w:val="18"/>
+                <w:szCs w:val="18"/>
+              </w:rPr>
+              <w:t>0.004152063</w:t>
+            </w:r>
           </w:p>
         </w:tc>
         <w:tc>
@@ -22035,10 +22706,22 @@
               <w:jc w:val="center"/>
               <w:rPr>
                 <w:rFonts w:ascii="Times New Roman" w:hAnsi="Times New Roman" w:cs="Times New Roman"/>
+                <w:b/>
+                <w:bCs/>
                 <w:sz w:val="18"/>
                 <w:szCs w:val="18"/>
               </w:rPr>
             </w:pPr>
+            <w:r>
+              <w:rPr>
+                <w:rFonts w:ascii="Times New Roman" w:hAnsi="Times New Roman" w:cs="Times New Roman"/>
+                <w:b/>
+                <w:bCs/>
+                <w:sz w:val="18"/>
+                <w:szCs w:val="18"/>
+              </w:rPr>
+              <w:t>0.002888543</w:t>
+            </w:r>
           </w:p>
         </w:tc>
         <w:tc>
@@ -22062,6 +22745,14 @@
                 <w:szCs w:val="18"/>
               </w:rPr>
             </w:pPr>
+            <w:r>
+              <w:rPr>
+                <w:rFonts w:ascii="Times New Roman" w:hAnsi="Times New Roman" w:cs="Times New Roman"/>
+                <w:sz w:val="18"/>
+                <w:szCs w:val="18"/>
+              </w:rPr>
+              <w:t>0.00302959</w:t>
+            </w:r>
           </w:p>
         </w:tc>
         <w:tc>
@@ -22086,6 +22777,14 @@
                 <w:szCs w:val="18"/>
               </w:rPr>
             </w:pPr>
+            <w:r>
+              <w:rPr>
+                <w:rFonts w:ascii="Times New Roman" w:hAnsi="Times New Roman" w:cs="Times New Roman"/>
+                <w:sz w:val="18"/>
+                <w:szCs w:val="18"/>
+              </w:rPr>
+              <w:t>0.003175508</w:t>
+            </w:r>
           </w:p>
         </w:tc>
         <w:tc>
@@ -22110,6 +22809,14 @@
                 <w:szCs w:val="18"/>
               </w:rPr>
             </w:pPr>
+            <w:r>
+              <w:rPr>
+                <w:rFonts w:ascii="Times New Roman" w:hAnsi="Times New Roman" w:cs="Times New Roman"/>
+                <w:sz w:val="18"/>
+                <w:szCs w:val="18"/>
+              </w:rPr>
+              <w:t>0.002896263</w:t>
+            </w:r>
           </w:p>
         </w:tc>
         <w:tc>
@@ -22133,6 +22840,14 @@
                 <w:szCs w:val="18"/>
               </w:rPr>
             </w:pPr>
+            <w:r>
+              <w:rPr>
+                <w:rFonts w:ascii="Times New Roman" w:hAnsi="Times New Roman" w:cs="Times New Roman"/>
+                <w:sz w:val="18"/>
+                <w:szCs w:val="18"/>
+              </w:rPr>
+              <w:t>0.00413404</w:t>
+            </w:r>
           </w:p>
         </w:tc>
         <w:tc>
@@ -22264,6 +22979,14 @@
                 <w:szCs w:val="18"/>
               </w:rPr>
             </w:pPr>
+            <w:r>
+              <w:rPr>
+                <w:rFonts w:ascii="Times New Roman" w:hAnsi="Times New Roman" w:cs="Times New Roman"/>
+                <w:sz w:val="18"/>
+                <w:szCs w:val="18"/>
+              </w:rPr>
+              <w:t>0.003019018</w:t>
+            </w:r>
           </w:p>
         </w:tc>
         <w:tc>
@@ -22287,6 +23010,14 @@
                 <w:szCs w:val="18"/>
               </w:rPr>
             </w:pPr>
+            <w:r>
+              <w:rPr>
+                <w:rFonts w:ascii="Times New Roman" w:hAnsi="Times New Roman" w:cs="Times New Roman"/>
+                <w:sz w:val="18"/>
+                <w:szCs w:val="18"/>
+              </w:rPr>
+              <w:t>0.003033196</w:t>
+            </w:r>
           </w:p>
         </w:tc>
         <w:tc>
@@ -22311,6 +23042,14 @@
                 <w:szCs w:val="18"/>
               </w:rPr>
             </w:pPr>
+            <w:r>
+              <w:rPr>
+                <w:rFonts w:ascii="Times New Roman" w:hAnsi="Times New Roman" w:cs="Times New Roman"/>
+                <w:sz w:val="18"/>
+                <w:szCs w:val="18"/>
+              </w:rPr>
+              <w:t>0.003212201</w:t>
+            </w:r>
           </w:p>
         </w:tc>
         <w:tc>
@@ -22331,10 +23070,22 @@
               <w:jc w:val="center"/>
               <w:rPr>
                 <w:rFonts w:ascii="Times New Roman" w:hAnsi="Times New Roman" w:cs="Times New Roman"/>
+                <w:b/>
+                <w:bCs/>
                 <w:sz w:val="18"/>
                 <w:szCs w:val="18"/>
               </w:rPr>
             </w:pPr>
+            <w:r>
+              <w:rPr>
+                <w:rFonts w:ascii="Times New Roman" w:hAnsi="Times New Roman" w:cs="Times New Roman"/>
+                <w:b/>
+                <w:bCs/>
+                <w:sz w:val="18"/>
+                <w:szCs w:val="18"/>
+              </w:rPr>
+              <w:t>0.002932778</w:t>
+            </w:r>
           </w:p>
         </w:tc>
         <w:tc>
@@ -22358,6 +23109,14 @@
                 <w:szCs w:val="18"/>
               </w:rPr>
             </w:pPr>
+            <w:r>
+              <w:rPr>
+                <w:rFonts w:ascii="Times New Roman" w:hAnsi="Times New Roman" w:cs="Times New Roman"/>
+                <w:sz w:val="18"/>
+                <w:szCs w:val="18"/>
+              </w:rPr>
+              <w:t>0.004287452</w:t>
+            </w:r>
           </w:p>
         </w:tc>
         <w:tc>
@@ -23825,6 +24584,75 @@
       <w:pPr>
         <w:pStyle w:val="ListParagraph"/>
         <w:numPr>
+          <w:ilvl w:val="1"/>
+          <w:numId w:val="3"/>
+        </w:numPr>
+        <w:jc w:val="both"/>
+        <w:rPr>
+          <w:rFonts w:ascii="Times New Roman" w:hAnsi="Times New Roman" w:cs="Times New Roman"/>
+          <w:i/>
+          <w:iCs/>
+          <w:sz w:val="22"/>
+          <w:szCs w:val="22"/>
+        </w:rPr>
+      </w:pPr>
+      <w:r>
+        <w:rPr>
+          <w:rFonts w:ascii="Times New Roman" w:hAnsi="Times New Roman" w:cs="Times New Roman"/>
+          <w:i/>
+          <w:iCs/>
+          <w:sz w:val="22"/>
+          <w:szCs w:val="22"/>
+        </w:rPr>
+        <w:t>Implications</w:t>
+      </w:r>
+    </w:p>
+    <w:p>
+      <w:pPr>
+        <w:pStyle w:val="ListParagraph"/>
+        <w:ind w:left="0" w:firstLine="720"/>
+        <w:jc w:val="both"/>
+        <w:rPr>
+          <w:rFonts w:ascii="Times New Roman" w:hAnsi="Times New Roman" w:cs="Times New Roman"/>
+          <w:sz w:val="22"/>
+          <w:szCs w:val="22"/>
+        </w:rPr>
+      </w:pPr>
+      <w:r>
+        <w:rPr>
+          <w:rFonts w:ascii="Times New Roman" w:hAnsi="Times New Roman" w:cs="Times New Roman"/>
+          <w:sz w:val="22"/>
+          <w:szCs w:val="22"/>
+        </w:rPr>
+        <w:t>It seems like the base forest doesn’t really get any worse with a changing horizon, while the optimized forest (like the other models) does. I’m not sure why this is.</w:t>
+      </w:r>
+    </w:p>
+    <w:p>
+      <w:pPr>
+        <w:pStyle w:val="ListParagraph"/>
+        <w:ind w:left="0" w:firstLine="720"/>
+        <w:jc w:val="both"/>
+        <w:rPr>
+          <w:rFonts w:ascii="Times New Roman" w:hAnsi="Times New Roman" w:cs="Times New Roman"/>
+          <w:sz w:val="22"/>
+          <w:szCs w:val="22"/>
+        </w:rPr>
+      </w:pPr>
+    </w:p>
+    <w:p>
+      <w:pPr>
+        <w:jc w:val="both"/>
+        <w:rPr>
+          <w:rFonts w:ascii="Times New Roman" w:hAnsi="Times New Roman" w:cs="Times New Roman"/>
+          <w:sz w:val="22"/>
+          <w:szCs w:val="22"/>
+        </w:rPr>
+      </w:pPr>
+    </w:p>
+    <w:p>
+      <w:pPr>
+        <w:pStyle w:val="ListParagraph"/>
+        <w:numPr>
           <w:ilvl w:val="0"/>
           <w:numId w:val="3"/>
         </w:numPr>
@@ -23895,19 +24723,334 @@
     </w:p>
     <w:p>
       <w:pPr>
+        <w:jc w:val="both"/>
+        <w:rPr>
+          <w:rFonts w:ascii="Times New Roman" w:hAnsi="Times New Roman" w:cs="Times New Roman"/>
+          <w:sz w:val="22"/>
+          <w:szCs w:val="22"/>
+        </w:rPr>
+      </w:pPr>
+    </w:p>
+    <w:p>
+      <w:pPr>
+        <w:rPr>
+          <w:rFonts w:ascii="Times New Roman" w:hAnsi="Times New Roman" w:cs="Times New Roman"/>
+          <w:sz w:val="22"/>
+          <w:szCs w:val="22"/>
+        </w:rPr>
+      </w:pPr>
+      <w:r>
+        <w:rPr>
+          <w:rFonts w:ascii="Times New Roman" w:hAnsi="Times New Roman" w:cs="Times New Roman"/>
+          <w:sz w:val="22"/>
+          <w:szCs w:val="22"/>
+        </w:rPr>
+        <w:t>accuracy(</w:t>
+      </w:r>
+      <w:proofErr w:type="spellStart"/>
+      <w:r>
+        <w:rPr>
+          <w:rFonts w:ascii="Times New Roman" w:hAnsi="Times New Roman" w:cs="Times New Roman"/>
+          <w:sz w:val="22"/>
+          <w:szCs w:val="22"/>
+        </w:rPr>
+        <w:t>tsData</w:t>
+      </w:r>
+      <w:proofErr w:type="spellEnd"/>
+      <w:r>
+        <w:rPr>
+          <w:rFonts w:ascii="Times New Roman" w:hAnsi="Times New Roman" w:cs="Times New Roman"/>
+          <w:sz w:val="22"/>
+          <w:szCs w:val="22"/>
+        </w:rPr>
+        <w:t>, naive_3)</w:t>
+      </w:r>
+    </w:p>
+    <w:p>
+      <w:pPr>
+        <w:rPr>
+          <w:rFonts w:ascii="Times New Roman" w:hAnsi="Times New Roman" w:cs="Times New Roman"/>
+          <w:sz w:val="22"/>
+          <w:szCs w:val="22"/>
+        </w:rPr>
+      </w:pPr>
+      <w:r>
+        <w:rPr>
+          <w:rFonts w:ascii="Times New Roman" w:hAnsi="Times New Roman" w:cs="Times New Roman"/>
+          <w:sz w:val="22"/>
+          <w:szCs w:val="22"/>
+        </w:rPr>
+        <w:t xml:space="preserve">                    ME        RMSE         MAE MPE MAPE      ACF1 Theil's U</w:t>
+      </w:r>
+    </w:p>
+    <w:p>
+      <w:pPr>
+        <w:jc w:val="both"/>
+        <w:rPr>
+          <w:rFonts w:ascii="Times New Roman" w:hAnsi="Times New Roman" w:cs="Times New Roman"/>
+          <w:sz w:val="22"/>
+          <w:szCs w:val="22"/>
+        </w:rPr>
+      </w:pPr>
+      <w:r>
+        <w:rPr>
+          <w:rFonts w:ascii="Times New Roman" w:hAnsi="Times New Roman" w:cs="Times New Roman"/>
+          <w:sz w:val="22"/>
+          <w:szCs w:val="22"/>
+        </w:rPr>
+        <w:t xml:space="preserve">Test set -2.674341e-06 0.004152063 0.002907468 </w:t>
+      </w:r>
+      <w:proofErr w:type="spellStart"/>
+      <w:r>
+        <w:rPr>
+          <w:rFonts w:ascii="Times New Roman" w:hAnsi="Times New Roman" w:cs="Times New Roman"/>
+          <w:sz w:val="22"/>
+          <w:szCs w:val="22"/>
+        </w:rPr>
+        <w:t>NaN</w:t>
+      </w:r>
+      <w:proofErr w:type="spellEnd"/>
+      <w:r>
+        <w:rPr>
+          <w:rFonts w:ascii="Times New Roman" w:hAnsi="Times New Roman" w:cs="Times New Roman"/>
+          <w:sz w:val="22"/>
+          <w:szCs w:val="22"/>
+        </w:rPr>
+        <w:t xml:space="preserve">  Inf 0.3839472       </w:t>
+      </w:r>
+      <w:proofErr w:type="spellStart"/>
+      <w:r>
+        <w:rPr>
+          <w:rFonts w:ascii="Times New Roman" w:hAnsi="Times New Roman" w:cs="Times New Roman"/>
+          <w:sz w:val="22"/>
+          <w:szCs w:val="22"/>
+        </w:rPr>
+        <w:t>NaN</w:t>
+      </w:r>
+      <w:proofErr w:type="spellEnd"/>
+    </w:p>
+    <w:p>
+      <w:pPr>
+        <w:rPr>
+          <w:rFonts w:ascii="Times New Roman" w:hAnsi="Times New Roman" w:cs="Times New Roman"/>
+          <w:sz w:val="22"/>
+          <w:szCs w:val="22"/>
+        </w:rPr>
+      </w:pPr>
+      <w:r>
+        <w:rPr>
+          <w:rFonts w:ascii="Times New Roman" w:hAnsi="Times New Roman" w:cs="Times New Roman"/>
+          <w:sz w:val="22"/>
+          <w:szCs w:val="22"/>
+        </w:rPr>
+        <w:t>accuracy(</w:t>
+      </w:r>
+      <w:proofErr w:type="spellStart"/>
+      <w:r>
+        <w:rPr>
+          <w:rFonts w:ascii="Times New Roman" w:hAnsi="Times New Roman" w:cs="Times New Roman"/>
+          <w:sz w:val="22"/>
+          <w:szCs w:val="22"/>
+        </w:rPr>
+        <w:t>tsData</w:t>
+      </w:r>
+      <w:proofErr w:type="spellEnd"/>
+      <w:r>
+        <w:rPr>
+          <w:rFonts w:ascii="Times New Roman" w:hAnsi="Times New Roman" w:cs="Times New Roman"/>
+          <w:sz w:val="22"/>
+          <w:szCs w:val="22"/>
+        </w:rPr>
+        <w:t>, naive_6)</w:t>
+      </w:r>
+    </w:p>
+    <w:p>
+      <w:pPr>
+        <w:rPr>
+          <w:rFonts w:ascii="Times New Roman" w:hAnsi="Times New Roman" w:cs="Times New Roman"/>
+          <w:sz w:val="22"/>
+          <w:szCs w:val="22"/>
+        </w:rPr>
+      </w:pPr>
+      <w:r>
+        <w:rPr>
+          <w:rFonts w:ascii="Times New Roman" w:hAnsi="Times New Roman" w:cs="Times New Roman"/>
+          <w:sz w:val="22"/>
+          <w:szCs w:val="22"/>
+        </w:rPr>
+        <w:t xml:space="preserve">                    ME       RMSE         MAE  MPE MAPE      ACF1 Theil's U</w:t>
+      </w:r>
+    </w:p>
+    <w:p>
+      <w:pPr>
+        <w:rPr>
+          <w:rFonts w:ascii="Times New Roman" w:hAnsi="Times New Roman" w:cs="Times New Roman"/>
+          <w:sz w:val="22"/>
+          <w:szCs w:val="22"/>
+        </w:rPr>
+      </w:pPr>
+      <w:r>
+        <w:rPr>
+          <w:rFonts w:ascii="Times New Roman" w:hAnsi="Times New Roman" w:cs="Times New Roman"/>
+          <w:sz w:val="22"/>
+          <w:szCs w:val="22"/>
+        </w:rPr>
+        <w:t xml:space="preserve">Test set -3.302687e-06 0.00413404 0.002798382 -Inf  </w:t>
+      </w:r>
+      <w:proofErr w:type="spellStart"/>
+      <w:r>
+        <w:rPr>
+          <w:rFonts w:ascii="Times New Roman" w:hAnsi="Times New Roman" w:cs="Times New Roman"/>
+          <w:sz w:val="22"/>
+          <w:szCs w:val="22"/>
+        </w:rPr>
+        <w:t>Inf</w:t>
+      </w:r>
+      <w:proofErr w:type="spellEnd"/>
+      <w:r>
+        <w:rPr>
+          <w:rFonts w:ascii="Times New Roman" w:hAnsi="Times New Roman" w:cs="Times New Roman"/>
+          <w:sz w:val="22"/>
+          <w:szCs w:val="22"/>
+        </w:rPr>
+        <w:t xml:space="preserve"> 0.4330229       </w:t>
+      </w:r>
+      <w:proofErr w:type="spellStart"/>
+      <w:r>
+        <w:rPr>
+          <w:rFonts w:ascii="Times New Roman" w:hAnsi="Times New Roman" w:cs="Times New Roman"/>
+          <w:sz w:val="22"/>
+          <w:szCs w:val="22"/>
+        </w:rPr>
+        <w:t>NaN</w:t>
+      </w:r>
+      <w:proofErr w:type="spellEnd"/>
+    </w:p>
+    <w:p>
+      <w:pPr>
+        <w:rPr>
+          <w:rFonts w:ascii="Times New Roman" w:hAnsi="Times New Roman" w:cs="Times New Roman"/>
+          <w:sz w:val="22"/>
+          <w:szCs w:val="22"/>
+        </w:rPr>
+      </w:pPr>
+      <w:r>
+        <w:rPr>
+          <w:rFonts w:ascii="Times New Roman" w:hAnsi="Times New Roman" w:cs="Times New Roman"/>
+          <w:sz w:val="22"/>
+          <w:szCs w:val="22"/>
+        </w:rPr>
+        <w:t>&gt; accuracy(</w:t>
+      </w:r>
+      <w:proofErr w:type="spellStart"/>
+      <w:r>
+        <w:rPr>
+          <w:rFonts w:ascii="Times New Roman" w:hAnsi="Times New Roman" w:cs="Times New Roman"/>
+          <w:sz w:val="22"/>
+          <w:szCs w:val="22"/>
+        </w:rPr>
+        <w:t>tsData</w:t>
+      </w:r>
+      <w:proofErr w:type="spellEnd"/>
+      <w:r>
+        <w:rPr>
+          <w:rFonts w:ascii="Times New Roman" w:hAnsi="Times New Roman" w:cs="Times New Roman"/>
+          <w:sz w:val="22"/>
+          <w:szCs w:val="22"/>
+        </w:rPr>
+        <w:t>, naive_12)</w:t>
+      </w:r>
+    </w:p>
+    <w:p>
+      <w:pPr>
+        <w:rPr>
+          <w:rFonts w:ascii="Times New Roman" w:hAnsi="Times New Roman" w:cs="Times New Roman"/>
+          <w:sz w:val="22"/>
+          <w:szCs w:val="22"/>
+        </w:rPr>
+      </w:pPr>
+      <w:r>
+        <w:rPr>
+          <w:rFonts w:ascii="Times New Roman" w:hAnsi="Times New Roman" w:cs="Times New Roman"/>
+          <w:sz w:val="22"/>
+          <w:szCs w:val="22"/>
+        </w:rPr>
+        <w:t xml:space="preserve">                    ME        RMSE         MAE MPE MAPE      ACF1 Theil's U</w:t>
+      </w:r>
+    </w:p>
+    <w:p>
+      <w:pPr>
+        <w:jc w:val="both"/>
+        <w:rPr>
+          <w:rFonts w:ascii="Times New Roman" w:hAnsi="Times New Roman" w:cs="Times New Roman"/>
+          <w:sz w:val="22"/>
+          <w:szCs w:val="22"/>
+        </w:rPr>
+      </w:pPr>
+      <w:r>
+        <w:rPr>
+          <w:rFonts w:ascii="Times New Roman" w:hAnsi="Times New Roman" w:cs="Times New Roman"/>
+          <w:sz w:val="22"/>
+          <w:szCs w:val="22"/>
+        </w:rPr>
+        <w:t xml:space="preserve">Test set -3.392139e-05 0.004287452 0.003003716 </w:t>
+      </w:r>
+      <w:proofErr w:type="spellStart"/>
+      <w:r>
+        <w:rPr>
+          <w:rFonts w:ascii="Times New Roman" w:hAnsi="Times New Roman" w:cs="Times New Roman"/>
+          <w:sz w:val="22"/>
+          <w:szCs w:val="22"/>
+        </w:rPr>
+        <w:t>NaN</w:t>
+      </w:r>
+      <w:proofErr w:type="spellEnd"/>
+      <w:r>
+        <w:rPr>
+          <w:rFonts w:ascii="Times New Roman" w:hAnsi="Times New Roman" w:cs="Times New Roman"/>
+          <w:sz w:val="22"/>
+          <w:szCs w:val="22"/>
+        </w:rPr>
+        <w:t xml:space="preserve">  Inf 0.3866815       </w:t>
+      </w:r>
+      <w:proofErr w:type="spellStart"/>
+      <w:r>
+        <w:rPr>
+          <w:rFonts w:ascii="Times New Roman" w:hAnsi="Times New Roman" w:cs="Times New Roman"/>
+          <w:sz w:val="22"/>
+          <w:szCs w:val="22"/>
+        </w:rPr>
+        <w:t>NaN</w:t>
+      </w:r>
+      <w:proofErr w:type="spellEnd"/>
+    </w:p>
+    <w:p>
+      <w:pPr>
+        <w:jc w:val="both"/>
+        <w:rPr>
+          <w:rFonts w:ascii="Times New Roman" w:hAnsi="Times New Roman" w:cs="Times New Roman"/>
+          <w:sz w:val="22"/>
+          <w:szCs w:val="22"/>
+        </w:rPr>
+      </w:pPr>
+    </w:p>
+    <w:p>
+      <w:pPr>
+        <w:jc w:val="both"/>
+        <w:rPr>
+          <w:rFonts w:ascii="Times New Roman" w:hAnsi="Times New Roman" w:cs="Times New Roman"/>
+          <w:sz w:val="22"/>
+          <w:szCs w:val="22"/>
+        </w:rPr>
+      </w:pPr>
+    </w:p>
+    <w:p>
+      <w:pPr>
         <w:spacing w:after="160"/>
         <w:rPr>
           <w:rFonts w:ascii="Times New Roman" w:hAnsi="Times New Roman" w:cs="Times New Roman"/>
         </w:rPr>
       </w:pPr>
-    </w:p>
-    <w:p>
-      <w:pPr>
-        <w:spacing w:after="160"/>
-        <w:rPr>
-          <w:rFonts w:ascii="Times New Roman" w:hAnsi="Times New Roman" w:cs="Times New Roman"/>
-        </w:rPr>
-      </w:pPr>
       <w:r>
         <w:rPr>
           <w:rFonts w:ascii="Times New Roman" w:hAnsi="Times New Roman" w:cs="Times New Roman"/>
@@ -23924,7 +25067,21 @@
         <w:rPr>
           <w:rFonts w:ascii="Times New Roman" w:hAnsi="Times New Roman" w:cs="Times New Roman"/>
         </w:rPr>
-        <w:t xml:space="preserve"> the 0.8*beta_hat for predictions. </w:t>
+        <w:t xml:space="preserve"> the 0.8*</w:t>
+      </w:r>
+      <w:proofErr w:type="spellStart"/>
+      <w:r>
+        <w:rPr>
+          <w:rFonts w:ascii="Times New Roman" w:hAnsi="Times New Roman" w:cs="Times New Roman"/>
+        </w:rPr>
+        <w:t>beta_hat</w:t>
+      </w:r>
+      <w:proofErr w:type="spellEnd"/>
+      <w:r>
+        <w:rPr>
+          <w:rFonts w:ascii="Times New Roman" w:hAnsi="Times New Roman" w:cs="Times New Roman"/>
+        </w:rPr>
+        <w:t xml:space="preserve"> for predictions. </w:t>
       </w:r>
       <w:r>
         <w:rPr>
@@ -24000,6 +25157,7 @@
           <w:sz w:val="22"/>
           <w:szCs w:val="22"/>
         </w:rPr>
+        <w:lastRenderedPageBreak/>
         <w:t>Board of Governors of the Federal Reserve System (US), 1-Year Treasury Bill: Secondary Market Rate [TB1YR], retrieved from FRED, Federal Reserve Bank of St. Louis; https://fred.stlouisfed.org/series/TB1YR, September 10, 2020.</w:t>
       </w:r>
     </w:p>
@@ -24063,7 +25221,25 @@
           <w:sz w:val="22"/>
           <w:szCs w:val="22"/>
         </w:rPr>
-        <w:t>“Coding Random Forests in 100 Lines of Code.” Statworx. June 5, 2019. Accessed October 9, 2020. https://www.statworx.com/blog/coding-random-forests-in-100-lines-of-code/.</w:t>
+        <w:t xml:space="preserve">“Coding Random Forests in 100 Lines of Code.” </w:t>
+      </w:r>
+      <w:proofErr w:type="spellStart"/>
+      <w:r>
+        <w:rPr>
+          <w:rFonts w:ascii="Times New Roman" w:eastAsia="Times New Roman" w:hAnsi="Times New Roman" w:cs="Times New Roman"/>
+          <w:sz w:val="22"/>
+          <w:szCs w:val="22"/>
+        </w:rPr>
+        <w:t>Statworx</w:t>
+      </w:r>
+      <w:proofErr w:type="spellEnd"/>
+      <w:r>
+        <w:rPr>
+          <w:rFonts w:ascii="Times New Roman" w:eastAsia="Times New Roman" w:hAnsi="Times New Roman" w:cs="Times New Roman"/>
+          <w:sz w:val="22"/>
+          <w:szCs w:val="22"/>
+        </w:rPr>
+        <w:t>. June 5, 2019. Accessed October 9, 2020. https://www.statworx.com/blog/coding-random-forests-in-100-lines-of-code/.</w:t>
       </w:r>
     </w:p>
     <w:p>
@@ -24082,7 +25258,25 @@
           <w:sz w:val="22"/>
           <w:szCs w:val="22"/>
         </w:rPr>
-        <w:t>“Coding Regression Trees in 150 Lines of Code.” Statworx. November 9, 2018. Accessed October 9, 2020. https://www.statworx.com/blog/coding-regression-trees-in-150-lines-of-code.</w:t>
+        <w:t xml:space="preserve">“Coding Regression Trees in 150 Lines of Code.” </w:t>
+      </w:r>
+      <w:proofErr w:type="spellStart"/>
+      <w:r>
+        <w:rPr>
+          <w:rFonts w:ascii="Times New Roman" w:eastAsia="Times New Roman" w:hAnsi="Times New Roman" w:cs="Times New Roman"/>
+          <w:sz w:val="22"/>
+          <w:szCs w:val="22"/>
+        </w:rPr>
+        <w:t>Statworx</w:t>
+      </w:r>
+      <w:proofErr w:type="spellEnd"/>
+      <w:r>
+        <w:rPr>
+          <w:rFonts w:ascii="Times New Roman" w:eastAsia="Times New Roman" w:hAnsi="Times New Roman" w:cs="Times New Roman"/>
+          <w:sz w:val="22"/>
+          <w:szCs w:val="22"/>
+        </w:rPr>
+        <w:t>. November 9, 2018. Accessed October 9, 2020. https://www.statworx.com/blog/coding-regression-trees-in-150-lines-of-code.</w:t>
       </w:r>
     </w:p>
     <w:p>
@@ -24123,7 +25317,25 @@
           <w:sz w:val="22"/>
           <w:szCs w:val="22"/>
         </w:rPr>
-        <w:t>“Package ‘randomForest’.” CRAN. March 25, 2018. Accessed October 9, 2020. https://cran.r-project.org/web/packages/randomForest/randomForest.pdf.</w:t>
+        <w:t>“Package ‘</w:t>
+      </w:r>
+      <w:proofErr w:type="spellStart"/>
+      <w:r>
+        <w:rPr>
+          <w:rFonts w:ascii="Times New Roman" w:eastAsia="Times New Roman" w:hAnsi="Times New Roman" w:cs="Times New Roman"/>
+          <w:sz w:val="22"/>
+          <w:szCs w:val="22"/>
+        </w:rPr>
+        <w:t>randomForest</w:t>
+      </w:r>
+      <w:proofErr w:type="spellEnd"/>
+      <w:r>
+        <w:rPr>
+          <w:rFonts w:ascii="Times New Roman" w:eastAsia="Times New Roman" w:hAnsi="Times New Roman" w:cs="Times New Roman"/>
+          <w:sz w:val="22"/>
+          <w:szCs w:val="22"/>
+        </w:rPr>
+        <w:t>’.” CRAN. March 25, 2018. Accessed October 9, 2020. https://cran.r-project.org/web/packages/randomForest/randomForest.pdf.</w:t>
       </w:r>
     </w:p>
     <w:p>
@@ -24142,7 +25354,25 @@
           <w:sz w:val="22"/>
           <w:szCs w:val="22"/>
         </w:rPr>
-        <w:t>Tin Kam Ho, "Random decision forests," Proceedings of 3rd International Conference on Document Analysis and Recognition, Montreal, Quebec, Canada, 1995, pp. 278-282 vol.1, doi: 10.1109/ICDAR.1995.598994.</w:t>
+        <w:t xml:space="preserve">Tin Kam Ho, "Random decision forests," Proceedings of 3rd International Conference on Document Analysis and Recognition, Montreal, Quebec, Canada, 1995, pp. 278-282 vol.1, </w:t>
+      </w:r>
+      <w:proofErr w:type="spellStart"/>
+      <w:r>
+        <w:rPr>
+          <w:rFonts w:ascii="Times New Roman" w:hAnsi="Times New Roman" w:cs="Times New Roman"/>
+          <w:sz w:val="22"/>
+          <w:szCs w:val="22"/>
+        </w:rPr>
+        <w:t>doi</w:t>
+      </w:r>
+      <w:proofErr w:type="spellEnd"/>
+      <w:r>
+        <w:rPr>
+          <w:rFonts w:ascii="Times New Roman" w:hAnsi="Times New Roman" w:cs="Times New Roman"/>
+          <w:sz w:val="22"/>
+          <w:szCs w:val="22"/>
+        </w:rPr>
+        <w:t>: 10.1109/ICDAR.1995.598994.</w:t>
       </w:r>
     </w:p>
     <w:p>
@@ -24164,7 +25394,6 @@
           <w:sz w:val="22"/>
           <w:szCs w:val="22"/>
         </w:rPr>
-        <w:lastRenderedPageBreak/>
         <w:t>U.S. Bureau of Labor Statistics, Consumer Price Index for All Urban Consumers: All Items in U.S. City Average [CPIAUCNS], retrieved from FRED, Federal Reserve Bank of St. Louis; https://fred.stlouisfed.org/series/CPIAUCNS, September 11, 2020.</w:t>
       </w:r>
     </w:p>
@@ -24442,12 +25671,28 @@
       </w:pPr>
     </w:p>
     <w:p>
+      <w:hyperlink r:id="rId13" w:history="1">
+        <w:r>
+          <w:rPr>
+            <w:rStyle w:val="Hyperlink"/>
+          </w:rPr>
+          <w:t>CPIH INDEX 00: ALL ITEMS 2015=100 - Office for National Statistics (ons.gov.uk)</w:t>
+        </w:r>
+      </w:hyperlink>
+    </w:p>
+    <w:p>
       <w:pPr>
         <w:spacing w:after="160"/>
         <w:rPr>
           <w:rFonts w:ascii="Times New Roman" w:hAnsi="Times New Roman" w:cs="Times New Roman"/>
         </w:rPr>
       </w:pPr>
+      <w:r>
+        <w:rPr>
+          <w:rFonts w:ascii="Times New Roman" w:hAnsi="Times New Roman" w:cs="Times New Roman"/>
+        </w:rPr>
+        <w:t>February 20, 2021.</w:t>
+      </w:r>
     </w:p>
     <w:p>
       <w:pPr>
@@ -24521,13 +25766,23 @@
         </w:rPr>
         <w:t xml:space="preserve">Optimizing the objective function. </w:t>
       </w:r>
-      <w:r>
-        <w:rPr>
-          <w:rFonts w:ascii="Times New Roman" w:hAnsi="Times New Roman" w:cs="Times New Roman"/>
-          <w:sz w:val="22"/>
-          <w:szCs w:val="22"/>
-        </w:rPr>
-        <w:t xml:space="preserve">Thus in a dataset with a dependent variable and ten independent variables and for a tree which ends up having 100 total nodes (both terminal and non-terminal), the objective function will be run 1,000 times. There are fifty trees in </w:t>
+      <w:proofErr w:type="gramStart"/>
+      <w:r>
+        <w:rPr>
+          <w:rFonts w:ascii="Times New Roman" w:hAnsi="Times New Roman" w:cs="Times New Roman"/>
+          <w:sz w:val="22"/>
+          <w:szCs w:val="22"/>
+        </w:rPr>
+        <w:t>Thus</w:t>
+      </w:r>
+      <w:proofErr w:type="gramEnd"/>
+      <w:r>
+        <w:rPr>
+          <w:rFonts w:ascii="Times New Roman" w:hAnsi="Times New Roman" w:cs="Times New Roman"/>
+          <w:sz w:val="22"/>
+          <w:szCs w:val="22"/>
+        </w:rPr>
+        <w:t xml:space="preserve"> in a dataset with a dependent variable and ten independent variables and for a tree which ends up having 100 total nodes (both terminal and non-terminal), the objective function will be run 1,000 times. There are fifty trees in </w:t>
       </w:r>
       <w:r>
         <w:rPr>
@@ -24563,16 +25818,7 @@
           <w:sz w:val="22"/>
           <w:szCs w:val="22"/>
         </w:rPr>
-        <w:t xml:space="preserve">Given limited computational power and time, optimizing this function is key. A difference in efficiency that is practically unnoticeable when the function is run 1,000 or 10,000 times will become </w:t>
-      </w:r>
-      <w:r>
-        <w:rPr>
-          <w:rFonts w:ascii="Times New Roman" w:hAnsi="Times New Roman" w:cs="Times New Roman"/>
-          <w:sz w:val="22"/>
-          <w:szCs w:val="22"/>
-        </w:rPr>
-        <w:lastRenderedPageBreak/>
-        <w:t xml:space="preserve">unbelievably stark when the function is run 1,250,000 times. The obvious approach to choosing a split which minimizes SSE is to consider the vector of the dependent variable together with each of the vectors of dependent variables. For each vector of independent variables, the function would follow the same process: Sort the data pairs by increasing order in the independent variable. At each data pair, calculate the SSE of the dependent variable below that pair. Calculate the SSE above and including that pair. Add the SSEs together. Append that SSE to a vector; the vector will be equal in length to the two vectors considered. Identify the minimum SSE in that vector. Identify the value of the independent variable which corresponds to that SSE. </w:t>
+        <w:t xml:space="preserve">Given limited computational power and time, optimizing this function is key. A difference in efficiency that is practically unnoticeable when the function is run 1,000 or 10,000 times will become unbelievably stark when the function is run 1,250,000 times. The obvious approach to choosing a split which minimizes SSE is to consider the vector of the dependent variable together with each of the vectors of dependent variables. For each vector of independent variables, the function would follow the same process: Sort the data pairs by increasing order in the independent variable. At each data pair, calculate the SSE of the dependent variable below that pair. Calculate the SSE above and including that pair. Add the SSEs together. Append that SSE to a vector; the vector will be equal in length to the two vectors considered. Identify the minimum SSE in that vector. Identify the value of the independent variable which corresponds to that SSE. </w:t>
       </w:r>
     </w:p>
     <w:p>
@@ -24858,6 +26104,7 @@
           <w:sz w:val="22"/>
           <w:szCs w:val="22"/>
         </w:rPr>
+        <w:lastRenderedPageBreak/>
         <w:t xml:space="preserve">Once </w:t>
       </w:r>
       <w:r>
@@ -25365,16 +26612,7 @@
           <w:sz w:val="22"/>
           <w:szCs w:val="22"/>
         </w:rPr>
-        <w:t xml:space="preserve">Given the increased flexibility that the fractional penalty provided, this seemed like the best choice. In a regression tree, it is inevitable that some nodes will contain observations that are very similar, while </w:t>
-      </w:r>
-      <w:r>
-        <w:rPr>
-          <w:rFonts w:ascii="Times New Roman" w:hAnsi="Times New Roman" w:cs="Times New Roman"/>
-          <w:sz w:val="22"/>
-          <w:szCs w:val="22"/>
-        </w:rPr>
-        <w:lastRenderedPageBreak/>
-        <w:t xml:space="preserve">others contain observations that are only somewhat similar. For example, at the very first split, when all the data is under consideration, it is possible that there really are two clearly distinct groups in the data. The first group represents about half of the data and consists of nearly identical observations. The second group, which likewise represents half of the data, is remarkable for the relative dissimilarity of its observations. Assume that the split is performed correctly, so that the two groups are situated in two different nodes. The first node may very well require no further splits. The second node, on the other hand, consists of observations which have not much in common. It was formed merely by default, the leftover result of the split which so accurately segregated the first group. Here </w:t>
+        <w:t xml:space="preserve">Given the increased flexibility that the fractional penalty provided, this seemed like the best choice. In a regression tree, it is inevitable that some nodes will contain observations that are very similar, while others contain observations that are only somewhat similar. For example, at the very first split, when all the data is under consideration, it is possible that there really are two clearly distinct groups in the data. The first group represents about half of the data and consists of nearly identical observations. The second group, which likewise represents half of the data, is remarkable for the relative dissimilarity of its observations. Assume that the split is performed correctly, so that the two groups are situated in two different nodes. The first node may very well require no further splits. The second node, on the other hand, consists of observations which have not much in common. It was formed merely by default, the leftover result of the split which so accurately segregated the first group. Here </w:t>
       </w:r>
       <w:r>
         <w:rPr>
@@ -25420,13 +26658,23 @@
         </w:rPr>
         <w:t xml:space="preserve">I </w:t>
       </w:r>
-      <w:r>
-        <w:rPr>
-          <w:rFonts w:ascii="Times New Roman" w:hAnsi="Times New Roman" w:cs="Times New Roman"/>
-          <w:sz w:val="22"/>
-          <w:szCs w:val="22"/>
-        </w:rPr>
-        <w:t xml:space="preserve">would want those observations to be further split out, until </w:t>
+      <w:proofErr w:type="gramStart"/>
+      <w:r>
+        <w:rPr>
+          <w:rFonts w:ascii="Times New Roman" w:hAnsi="Times New Roman" w:cs="Times New Roman"/>
+          <w:sz w:val="22"/>
+          <w:szCs w:val="22"/>
+        </w:rPr>
+        <w:t>would</w:t>
+      </w:r>
+      <w:proofErr w:type="gramEnd"/>
+      <w:r>
+        <w:rPr>
+          <w:rFonts w:ascii="Times New Roman" w:hAnsi="Times New Roman" w:cs="Times New Roman"/>
+          <w:sz w:val="22"/>
+          <w:szCs w:val="22"/>
+        </w:rPr>
+        <w:t xml:space="preserve"> want those observations to be further split out, until </w:t>
       </w:r>
       <w:r>
         <w:rPr>
@@ -25581,7 +26829,15 @@
         <w:annotationRef/>
       </w:r>
       <w:r>
-        <w:t>Check with Creal on all this. Also, might be better in the Data section (2).</w:t>
+        <w:t xml:space="preserve">Check with </w:t>
+      </w:r>
+      <w:proofErr w:type="spellStart"/>
+      <w:r>
+        <w:t>Creal</w:t>
+      </w:r>
+      <w:proofErr w:type="spellEnd"/>
+      <w:r>
+        <w:t xml:space="preserve"> on all this. Also, might be better in the Data section (2).</w:t>
       </w:r>
     </w:p>
   </w:comment>

</xml_diff>

<commit_message>
Change UK infl to start in 2015
</commit_message>
<xml_diff>
--- a/docs/Thesis Draft.docx
+++ b/docs/Thesis Draft.docx
@@ -309,27 +309,7 @@
           <w:sz w:val="22"/>
           <w:szCs w:val="22"/>
         </w:rPr>
-        <w:t xml:space="preserve">Given the rise of machine learning methods and their success in modeling cross-sectional </w:t>
-      </w:r>
-      <w:proofErr w:type="gramStart"/>
-      <w:r>
-        <w:rPr>
-          <w:rFonts w:ascii="Times New Roman" w:hAnsi="Times New Roman" w:cs="Times New Roman"/>
-          <w:bCs/>
-          <w:sz w:val="22"/>
-          <w:szCs w:val="22"/>
-        </w:rPr>
-        <w:t>data, and</w:t>
-      </w:r>
-      <w:proofErr w:type="gramEnd"/>
-      <w:r>
-        <w:rPr>
-          <w:rFonts w:ascii="Times New Roman" w:hAnsi="Times New Roman" w:cs="Times New Roman"/>
-          <w:bCs/>
-          <w:sz w:val="22"/>
-          <w:szCs w:val="22"/>
-        </w:rPr>
-        <w:t xml:space="preserve"> given the difficulty of forecasting time series data even with sophisticated classical models</w:t>
+        <w:t>Given the rise of machine learning methods and their success in modeling cross-sectional data, and given the difficulty of forecasting time series data even with sophisticated classical models</w:t>
       </w:r>
       <w:r>
         <w:rPr>
@@ -414,27 +394,7 @@
           <w:sz w:val="22"/>
           <w:szCs w:val="22"/>
         </w:rPr>
-        <w:t xml:space="preserve">With this in mind, this paper offers a brief exploration of one particular machine learning technique, the random forest, and its success in forecasting a particular set of time series data, the US </w:t>
-      </w:r>
-      <w:proofErr w:type="gramStart"/>
-      <w:r>
-        <w:rPr>
-          <w:rFonts w:ascii="Times New Roman" w:hAnsi="Times New Roman" w:cs="Times New Roman"/>
-          <w:bCs/>
-          <w:sz w:val="22"/>
-          <w:szCs w:val="22"/>
-        </w:rPr>
-        <w:t>seasonally-adjusted</w:t>
-      </w:r>
-      <w:proofErr w:type="gramEnd"/>
-      <w:r>
-        <w:rPr>
-          <w:rFonts w:ascii="Times New Roman" w:hAnsi="Times New Roman" w:cs="Times New Roman"/>
-          <w:bCs/>
-          <w:sz w:val="22"/>
-          <w:szCs w:val="22"/>
-        </w:rPr>
-        <w:t xml:space="preserve"> monthly inflation rate.</w:t>
+        <w:t>With this in mind, this paper offers a brief exploration of one particular machine learning technique, the random forest, and its success in forecasting a particular set of time series data, the US seasonally-adjusted monthly inflation rate.</w:t>
       </w:r>
       <w:r>
         <w:rPr>
@@ -650,27 +610,7 @@
           <w:sz w:val="22"/>
           <w:szCs w:val="22"/>
         </w:rPr>
-        <w:t xml:space="preserve"> also consider its applications in a variety of contexts: as a “multivariate” model for US monthly inflation, as a “univariate” model for monthly inflation across different prediction horizons, and even for other types of time series: foreign inflation data, and domestic unemployment rates, for example. The model’s performance in each of these </w:t>
-      </w:r>
-      <w:proofErr w:type="gramStart"/>
-      <w:r>
-        <w:rPr>
-          <w:rFonts w:ascii="Times New Roman" w:hAnsi="Times New Roman" w:cs="Times New Roman"/>
-          <w:bCs/>
-          <w:sz w:val="22"/>
-          <w:szCs w:val="22"/>
-        </w:rPr>
-        <w:t>contexts</w:t>
-      </w:r>
-      <w:proofErr w:type="gramEnd"/>
-      <w:r>
-        <w:rPr>
-          <w:rFonts w:ascii="Times New Roman" w:hAnsi="Times New Roman" w:cs="Times New Roman"/>
-          <w:bCs/>
-          <w:sz w:val="22"/>
-          <w:szCs w:val="22"/>
-        </w:rPr>
-        <w:t xml:space="preserve"> sheds light on its success in the context of predicting US monthly inflation at the one-month horizon, and suggests how the model would need to be adjusted to best handle other types of time-series data.</w:t>
+        <w:t xml:space="preserve"> also consider its applications in a variety of contexts: as a “multivariate” model for US monthly inflation, as a “univariate” model for monthly inflation across different prediction horizons, and even for other types of time series: foreign inflation data, and domestic unemployment rates, for example. The model’s performance in each of these contexts sheds light on its success in the context of predicting US monthly inflation at the one-month horizon, and suggests how the model would need to be adjusted to best handle other types of time-series data.</w:t>
       </w:r>
     </w:p>
     <w:p>
@@ -1169,27 +1109,7 @@
           <w:sz w:val="22"/>
           <w:szCs w:val="22"/>
         </w:rPr>
-        <w:t xml:space="preserve">A Spearman rank correlation test rejects the null hypothesis of no time </w:t>
-      </w:r>
-      <w:proofErr w:type="gramStart"/>
-      <w:r>
-        <w:rPr>
-          <w:rFonts w:ascii="Times New Roman" w:hAnsi="Times New Roman" w:cs="Times New Roman"/>
-          <w:bCs/>
-          <w:sz w:val="22"/>
-          <w:szCs w:val="22"/>
-        </w:rPr>
-        <w:t>trend, and</w:t>
-      </w:r>
-      <w:proofErr w:type="gramEnd"/>
-      <w:r>
-        <w:rPr>
-          <w:rFonts w:ascii="Times New Roman" w:hAnsi="Times New Roman" w:cs="Times New Roman"/>
-          <w:bCs/>
-          <w:sz w:val="22"/>
-          <w:szCs w:val="22"/>
-        </w:rPr>
-        <w:t xml:space="preserve"> suggests the presence of a negative time trend in the data. A least squares regression of the data against a time trend and a constant suggests that time trend is significant at the 5% level.</w:t>
+        <w:t>A Spearman rank correlation test rejects the null hypothesis of no time trend, and suggests the presence of a negative time trend in the data. A least squares regression of the data against a time trend and a constant suggests that time trend is significant at the 5% level.</w:t>
       </w:r>
     </w:p>
     <w:p>
@@ -1211,27 +1131,7 @@
           <w:sz w:val="22"/>
           <w:szCs w:val="22"/>
         </w:rPr>
-        <w:t xml:space="preserve">For the random forest </w:t>
-      </w:r>
-      <w:proofErr w:type="gramStart"/>
-      <w:r>
-        <w:rPr>
-          <w:rFonts w:ascii="Times New Roman" w:hAnsi="Times New Roman" w:cs="Times New Roman"/>
-          <w:bCs/>
-          <w:sz w:val="22"/>
-          <w:szCs w:val="22"/>
-        </w:rPr>
-        <w:t>model</w:t>
-      </w:r>
-      <w:proofErr w:type="gramEnd"/>
-      <w:r>
-        <w:rPr>
-          <w:rFonts w:ascii="Times New Roman" w:hAnsi="Times New Roman" w:cs="Times New Roman"/>
-          <w:bCs/>
-          <w:sz w:val="22"/>
-          <w:szCs w:val="22"/>
-        </w:rPr>
-        <w:t xml:space="preserve"> I describe below, I use a dataset that includes the current month’s inflation </w:t>
+        <w:t xml:space="preserve">For the random forest model I describe below, I use a dataset that includes the current month’s inflation </w:t>
       </w:r>
       <m:oMath>
         <m:sSub>
@@ -2437,19 +2337,8 @@
           <w:sz w:val="22"/>
           <w:szCs w:val="22"/>
         </w:rPr>
-        <w:t xml:space="preserve"> </w:t>
-      </w:r>
-      <w:proofErr w:type="gramStart"/>
-      <w:r>
-        <w:rPr>
-          <w:rFonts w:ascii="Times New Roman" w:hAnsi="Times New Roman" w:cs="Times New Roman"/>
-          <w:bCs/>
-          <w:sz w:val="22"/>
-          <w:szCs w:val="22"/>
-        </w:rPr>
-        <w:t>e.g.</w:t>
-      </w:r>
-      <w:proofErr w:type="gramEnd"/>
+        <w:t xml:space="preserve"> e.g.</w:t>
+      </w:r>
       <w:r>
         <w:rPr>
           <w:rFonts w:ascii="Times New Roman" w:hAnsi="Times New Roman" w:cs="Times New Roman"/>
@@ -2678,25 +2567,14 @@
         </w:rPr>
         <w:t>, then a</w:t>
       </w:r>
-      <w:proofErr w:type="spellStart"/>
-      <w:r>
-        <w:rPr>
-          <w:rFonts w:ascii="Times New Roman" w:hAnsi="Times New Roman" w:cs="Times New Roman"/>
-          <w:bCs/>
-          <w:sz w:val="22"/>
-          <w:szCs w:val="22"/>
-        </w:rPr>
-        <w:t>n</w:t>
-      </w:r>
-      <w:proofErr w:type="spellEnd"/>
-      <w:r>
-        <w:rPr>
-          <w:rFonts w:ascii="Times New Roman" w:hAnsi="Times New Roman" w:cs="Times New Roman"/>
-          <w:bCs/>
-          <w:sz w:val="22"/>
-          <w:szCs w:val="22"/>
-        </w:rPr>
-        <w:t xml:space="preserve"> example of such a series</w:t>
+      <w:r>
+        <w:rPr>
+          <w:rFonts w:ascii="Times New Roman" w:hAnsi="Times New Roman" w:cs="Times New Roman"/>
+          <w:bCs/>
+          <w:sz w:val="22"/>
+          <w:szCs w:val="22"/>
+        </w:rPr>
+        <w:t>n example of such a series</w:t>
       </w:r>
       <w:r>
         <w:rPr>
@@ -3176,27 +3054,7 @@
           <w:sz w:val="22"/>
           <w:szCs w:val="22"/>
         </w:rPr>
-        <w:t xml:space="preserve"> is referred to twice in this sequence. This will often happen; each f</w:t>
-      </w:r>
-      <w:proofErr w:type="spellStart"/>
-      <w:r>
-        <w:rPr>
-          <w:rFonts w:ascii="Times New Roman" w:hAnsi="Times New Roman" w:cs="Times New Roman"/>
-          <w:bCs/>
-          <w:sz w:val="22"/>
-          <w:szCs w:val="22"/>
-        </w:rPr>
-        <w:t>ilter</w:t>
-      </w:r>
-      <w:proofErr w:type="spellEnd"/>
-      <w:r>
-        <w:rPr>
-          <w:rFonts w:ascii="Times New Roman" w:hAnsi="Times New Roman" w:cs="Times New Roman"/>
-          <w:bCs/>
-          <w:sz w:val="22"/>
-          <w:szCs w:val="22"/>
-        </w:rPr>
-        <w:t xml:space="preserve"> in the sequence is generated based on the data in the given node, independently of previous filters.</w:t>
+        <w:t xml:space="preserve"> is referred to twice in this sequence. This will often happen; each filter in the sequence is generated based on the data in the given node, independently of previous filters.</w:t>
       </w:r>
     </w:p>
     <w:p>
@@ -4169,27 +4027,7 @@
           <w:sz w:val="22"/>
           <w:szCs w:val="22"/>
         </w:rPr>
-        <w:t xml:space="preserve"> of the original </w:t>
-      </w:r>
-      <w:proofErr w:type="gramStart"/>
-      <w:r>
-        <w:rPr>
-          <w:rFonts w:ascii="Times New Roman" w:hAnsi="Times New Roman" w:cs="Times New Roman"/>
-          <w:bCs/>
-          <w:sz w:val="22"/>
-          <w:szCs w:val="22"/>
-        </w:rPr>
-        <w:t>sum</w:t>
-      </w:r>
-      <w:proofErr w:type="gramEnd"/>
-      <w:r>
-        <w:rPr>
-          <w:rFonts w:ascii="Times New Roman" w:hAnsi="Times New Roman" w:cs="Times New Roman"/>
-          <w:bCs/>
-          <w:sz w:val="22"/>
-          <w:szCs w:val="22"/>
-        </w:rPr>
-        <w:t xml:space="preserve"> of squared errors </w:t>
+        <w:t xml:space="preserve"> of the original sum of squared errors </w:t>
       </w:r>
       <w:r>
         <w:rPr>
@@ -4680,7 +4518,6 @@
         </w:rPr>
         <w:t xml:space="preserve">on a random sample of features, </w:t>
       </w:r>
-      <w:proofErr w:type="gramStart"/>
       <w:r>
         <w:rPr>
           <w:rFonts w:ascii="Times New Roman" w:hAnsi="Times New Roman" w:cs="Times New Roman"/>
@@ -4697,17 +4534,7 @@
           <w:sz w:val="22"/>
           <w:szCs w:val="22"/>
         </w:rPr>
-        <w:t>t</w:t>
-      </w:r>
-      <w:proofErr w:type="gramEnd"/>
-      <w:r>
-        <w:rPr>
-          <w:rFonts w:ascii="Times New Roman" w:hAnsi="Times New Roman" w:cs="Times New Roman"/>
-          <w:bCs/>
-          <w:sz w:val="22"/>
-          <w:szCs w:val="22"/>
-        </w:rPr>
-        <w:t xml:space="preserve"> is also trained on a random sample of the available data</w:t>
+        <w:t>t is also trained on a random sample of the available data</w:t>
       </w:r>
       <w:r>
         <w:rPr>
@@ -4725,27 +4552,7 @@
           <w:sz w:val="22"/>
           <w:szCs w:val="22"/>
         </w:rPr>
-        <w:t xml:space="preserve"> which is sampled with replacement from the original </w:t>
-      </w:r>
-      <w:proofErr w:type="gramStart"/>
-      <w:r>
-        <w:rPr>
-          <w:rFonts w:ascii="Times New Roman" w:hAnsi="Times New Roman" w:cs="Times New Roman"/>
-          <w:bCs/>
-          <w:sz w:val="22"/>
-          <w:szCs w:val="22"/>
-        </w:rPr>
-        <w:t>data</w:t>
-      </w:r>
-      <w:proofErr w:type="gramEnd"/>
-      <w:r>
-        <w:rPr>
-          <w:rFonts w:ascii="Times New Roman" w:hAnsi="Times New Roman" w:cs="Times New Roman"/>
-          <w:bCs/>
-          <w:sz w:val="22"/>
-          <w:szCs w:val="22"/>
-        </w:rPr>
-        <w:t xml:space="preserve"> and</w:t>
+        <w:t xml:space="preserve"> which is sampled with replacement from the original data and</w:t>
       </w:r>
       <w:r>
         <w:rPr>
@@ -5941,25 +5748,7 @@
           <w:sz w:val="22"/>
           <w:szCs w:val="22"/>
         </w:rPr>
-        <w:t xml:space="preserve"> by some weight of the previous observation, plus some </w:t>
-      </w:r>
-      <w:proofErr w:type="spellStart"/>
-      <w:r>
-        <w:rPr>
-          <w:rFonts w:ascii="Times New Roman" w:hAnsi="Times New Roman" w:cs="Times New Roman"/>
-          <w:sz w:val="22"/>
-          <w:szCs w:val="22"/>
-        </w:rPr>
-        <w:t>i.i.d</w:t>
-      </w:r>
-      <w:proofErr w:type="spellEnd"/>
-      <w:r>
-        <w:rPr>
-          <w:rFonts w:ascii="Times New Roman" w:hAnsi="Times New Roman" w:cs="Times New Roman"/>
-          <w:sz w:val="22"/>
-          <w:szCs w:val="22"/>
-        </w:rPr>
-        <w:t xml:space="preserve">. error. Since </w:t>
+        <w:t xml:space="preserve"> by some weight of the previous observation, plus some i.i.d. error. Since </w:t>
       </w:r>
       <w:r>
         <w:rPr>
@@ -6195,25 +5984,7 @@
           <w:sz w:val="22"/>
           <w:szCs w:val="22"/>
         </w:rPr>
-        <w:t xml:space="preserve">a perfect AR(1) </w:t>
-      </w:r>
-      <w:proofErr w:type="gramStart"/>
-      <w:r>
-        <w:rPr>
-          <w:rFonts w:ascii="Times New Roman" w:hAnsi="Times New Roman" w:cs="Times New Roman"/>
-          <w:sz w:val="22"/>
-          <w:szCs w:val="22"/>
-        </w:rPr>
-        <w:t>series, but</w:t>
-      </w:r>
-      <w:proofErr w:type="gramEnd"/>
-      <w:r>
-        <w:rPr>
-          <w:rFonts w:ascii="Times New Roman" w:hAnsi="Times New Roman" w:cs="Times New Roman"/>
-          <w:sz w:val="22"/>
-          <w:szCs w:val="22"/>
-        </w:rPr>
-        <w:t xml:space="preserve"> adjusting the model on the assumption that it is will be a good first step to improving the accuracy of the model. </w:t>
+        <w:t xml:space="preserve">a perfect AR(1) series, but adjusting the model on the assumption that it is will be a good first step to improving the accuracy of the model. </w:t>
       </w:r>
       <w:r>
         <w:rPr>
@@ -6684,27 +6455,7 @@
           <w:sz w:val="22"/>
           <w:szCs w:val="22"/>
         </w:rPr>
-        <w:t xml:space="preserve"> of dissimilar data into </w:t>
-      </w:r>
-      <w:proofErr w:type="gramStart"/>
-      <w:r>
-        <w:rPr>
-          <w:rFonts w:ascii="Times New Roman" w:hAnsi="Times New Roman" w:cs="Times New Roman"/>
-          <w:bCs/>
-          <w:sz w:val="22"/>
-          <w:szCs w:val="22"/>
-        </w:rPr>
-        <w:t>more-similar</w:t>
-      </w:r>
-      <w:proofErr w:type="gramEnd"/>
-      <w:r>
-        <w:rPr>
-          <w:rFonts w:ascii="Times New Roman" w:hAnsi="Times New Roman" w:cs="Times New Roman"/>
-          <w:bCs/>
-          <w:sz w:val="22"/>
-          <w:szCs w:val="22"/>
-        </w:rPr>
-        <w:t xml:space="preserve"> subsets, and getting </w:t>
+        <w:t xml:space="preserve"> of dissimilar data into more-similar subsets, and getting </w:t>
       </w:r>
       <w:r>
         <w:rPr>
@@ -6757,27 +6508,7 @@
           <w:sz w:val="22"/>
           <w:szCs w:val="22"/>
         </w:rPr>
-        <w:t xml:space="preserve"> is one straightforward way to categor</w:t>
-      </w:r>
-      <w:proofErr w:type="spellStart"/>
-      <w:r>
-        <w:rPr>
-          <w:rFonts w:ascii="Times New Roman" w:hAnsi="Times New Roman" w:cs="Times New Roman"/>
-          <w:bCs/>
-          <w:sz w:val="22"/>
-          <w:szCs w:val="22"/>
-        </w:rPr>
-        <w:t>ize</w:t>
-      </w:r>
-      <w:proofErr w:type="spellEnd"/>
-      <w:r>
-        <w:rPr>
-          <w:rFonts w:ascii="Times New Roman" w:hAnsi="Times New Roman" w:cs="Times New Roman"/>
-          <w:bCs/>
-          <w:sz w:val="22"/>
-          <w:szCs w:val="22"/>
-        </w:rPr>
-        <w:t xml:space="preserve">. But if </w:t>
+        <w:t xml:space="preserve"> is one straightforward way to categorize. But if </w:t>
       </w:r>
       <w:r>
         <w:rPr>
@@ -8573,27 +8304,7 @@
           <w:sz w:val="22"/>
           <w:szCs w:val="22"/>
         </w:rPr>
-        <w:t xml:space="preserve">Or, expressed in terms of an ordinary least </w:t>
-      </w:r>
-      <w:proofErr w:type="gramStart"/>
-      <w:r>
-        <w:rPr>
-          <w:rFonts w:ascii="Times New Roman" w:hAnsi="Times New Roman" w:cs="Times New Roman"/>
-          <w:bCs/>
-          <w:sz w:val="22"/>
-          <w:szCs w:val="22"/>
-        </w:rPr>
-        <w:t>squares</w:t>
-      </w:r>
-      <w:proofErr w:type="gramEnd"/>
-      <w:r>
-        <w:rPr>
-          <w:rFonts w:ascii="Times New Roman" w:hAnsi="Times New Roman" w:cs="Times New Roman"/>
-          <w:bCs/>
-          <w:sz w:val="22"/>
-          <w:szCs w:val="22"/>
-        </w:rPr>
-        <w:t xml:space="preserve"> regression,</w:t>
+        <w:t>Or, expressed in terms of an ordinary least squares regression,</w:t>
       </w:r>
     </w:p>
     <w:p>
@@ -10130,25 +9841,7 @@
           <w:sz w:val="22"/>
           <w:szCs w:val="22"/>
         </w:rPr>
-        <w:t xml:space="preserve">1 </w:t>
-      </w:r>
-      <w:proofErr w:type="gramStart"/>
-      <w:r>
-        <w:rPr>
-          <w:rFonts w:ascii="Times New Roman" w:hAnsi="Times New Roman" w:cs="Times New Roman"/>
-          <w:sz w:val="22"/>
-          <w:szCs w:val="22"/>
-        </w:rPr>
-        <w:t>subsets</w:t>
-      </w:r>
-      <w:proofErr w:type="gramEnd"/>
-      <w:r>
-        <w:rPr>
-          <w:rFonts w:ascii="Times New Roman" w:hAnsi="Times New Roman" w:cs="Times New Roman"/>
-          <w:sz w:val="22"/>
-          <w:szCs w:val="22"/>
-        </w:rPr>
-        <w:t xml:space="preserve"> would together make up the training set. The model would be trained on the training set and then its parameters would be tuned based on its performance on the test set. This process would be repeated </w:t>
+        <w:t xml:space="preserve">1 subsets would together make up the training set. The model would be trained on the training set and then its parameters would be tuned based on its performance on the test set. This process would be repeated </w:t>
       </w:r>
       <w:r>
         <w:rPr>
@@ -10166,25 +9859,7 @@
           <w:sz w:val="22"/>
           <w:szCs w:val="22"/>
         </w:rPr>
-        <w:t xml:space="preserve">times, each time holding out a different subset as the test set. This creates a pseudo out-of-sample forecasting test for the </w:t>
-      </w:r>
-      <w:proofErr w:type="gramStart"/>
-      <w:r>
-        <w:rPr>
-          <w:rFonts w:ascii="Times New Roman" w:hAnsi="Times New Roman" w:cs="Times New Roman"/>
-          <w:sz w:val="22"/>
-          <w:szCs w:val="22"/>
-        </w:rPr>
-        <w:t>model, and</w:t>
-      </w:r>
-      <w:proofErr w:type="gramEnd"/>
-      <w:r>
-        <w:rPr>
-          <w:rFonts w:ascii="Times New Roman" w:hAnsi="Times New Roman" w:cs="Times New Roman"/>
-          <w:sz w:val="22"/>
-          <w:szCs w:val="22"/>
-        </w:rPr>
-        <w:t xml:space="preserve"> allows it to self-tune. Instead of holding a fixed training set and a fixed test set, the model can optimize its performance across, say, ten different training/test set configurations. </w:t>
+        <w:t xml:space="preserve">times, each time holding out a different subset as the test set. This creates a pseudo out-of-sample forecasting test for the model, and allows it to self-tune. Instead of holding a fixed training set and a fixed test set, the model can optimize its performance across, say, ten different training/test set configurations. </w:t>
       </w:r>
       <w:commentRangeStart w:id="0"/>
       <w:r>
@@ -10696,25 +10371,7 @@
           <w:sz w:val="22"/>
           <w:szCs w:val="22"/>
         </w:rPr>
-        <w:t xml:space="preserve">specify than to underspecify—the model itself will be able to sort out which information is </w:t>
-      </w:r>
-      <w:proofErr w:type="gramStart"/>
-      <w:r>
-        <w:rPr>
-          <w:rFonts w:ascii="Times New Roman" w:hAnsi="Times New Roman" w:cs="Times New Roman"/>
-          <w:sz w:val="22"/>
-          <w:szCs w:val="22"/>
-        </w:rPr>
-        <w:t>significant</w:t>
-      </w:r>
-      <w:proofErr w:type="gramEnd"/>
-      <w:r>
-        <w:rPr>
-          <w:rFonts w:ascii="Times New Roman" w:hAnsi="Times New Roman" w:cs="Times New Roman"/>
-          <w:sz w:val="22"/>
-          <w:szCs w:val="22"/>
-        </w:rPr>
-        <w:t xml:space="preserve"> and which is not.</w:t>
+        <w:t>specify than to underspecify—the model itself will be able to sort out which information is significant and which is not.</w:t>
       </w:r>
     </w:p>
     <w:p>
@@ -10851,25 +10508,7 @@
           <w:sz w:val="22"/>
           <w:szCs w:val="22"/>
         </w:rPr>
-        <w:t xml:space="preserve">An initial </w:t>
-      </w:r>
-      <w:proofErr w:type="gramStart"/>
-      <w:r>
-        <w:rPr>
-          <w:rFonts w:ascii="Times New Roman" w:hAnsi="Times New Roman" w:cs="Times New Roman"/>
-          <w:sz w:val="22"/>
-          <w:szCs w:val="22"/>
-        </w:rPr>
-        <w:t>evenly-spaced</w:t>
-      </w:r>
-      <w:proofErr w:type="gramEnd"/>
-      <w:r>
-        <w:rPr>
-          <w:rFonts w:ascii="Times New Roman" w:hAnsi="Times New Roman" w:cs="Times New Roman"/>
-          <w:sz w:val="22"/>
-          <w:szCs w:val="22"/>
-        </w:rPr>
-        <w:t xml:space="preserve"> search could provide a broad topography of the parameter space, then the next search could be more closely focused on the promising regions; the expected topography would then update, and a yet-more-closely focused search could take place, and so on.</w:t>
+        <w:t>An initial evenly-spaced search could provide a broad topography of the parameter space, then the next search could be more closely focused on the promising regions; the expected topography would then update, and a yet-more-closely focused search could take place, and so on.</w:t>
       </w:r>
     </w:p>
     <w:p>
@@ -10889,43 +10528,7 @@
           <w:sz w:val="22"/>
           <w:szCs w:val="22"/>
         </w:rPr>
-        <w:t xml:space="preserve">This process is a Bayesian one, and I implement a Tree-structured </w:t>
-      </w:r>
-      <w:proofErr w:type="spellStart"/>
-      <w:r>
-        <w:rPr>
-          <w:rFonts w:ascii="Times New Roman" w:hAnsi="Times New Roman" w:cs="Times New Roman"/>
-          <w:sz w:val="22"/>
-          <w:szCs w:val="22"/>
-        </w:rPr>
-        <w:t>Parzen</w:t>
-      </w:r>
-      <w:proofErr w:type="spellEnd"/>
-      <w:r>
-        <w:rPr>
-          <w:rFonts w:ascii="Times New Roman" w:hAnsi="Times New Roman" w:cs="Times New Roman"/>
-          <w:sz w:val="22"/>
-          <w:szCs w:val="22"/>
-        </w:rPr>
-        <w:t xml:space="preserve"> Estimator (TPE) as described by </w:t>
-      </w:r>
-      <w:proofErr w:type="spellStart"/>
-      <w:r>
-        <w:rPr>
-          <w:rFonts w:ascii="Times New Roman" w:hAnsi="Times New Roman" w:cs="Times New Roman"/>
-          <w:sz w:val="22"/>
-          <w:szCs w:val="22"/>
-        </w:rPr>
-        <w:t>Bergstra</w:t>
-      </w:r>
-      <w:proofErr w:type="spellEnd"/>
-      <w:r>
-        <w:rPr>
-          <w:rFonts w:ascii="Times New Roman" w:hAnsi="Times New Roman" w:cs="Times New Roman"/>
-          <w:sz w:val="22"/>
-          <w:szCs w:val="22"/>
-        </w:rPr>
-        <w:t xml:space="preserve"> et al. (2011). For details on this process, see Appendix 2.</w:t>
+        <w:t>This process is a Bayesian one, and I implement a Tree-structured Parzen Estimator (TPE) as described by Bergstra et al. (2011). For details on this process, see Appendix 2.</w:t>
       </w:r>
       <w:r>
         <w:rPr>
@@ -12036,27 +11639,7 @@
           <w:sz w:val="22"/>
           <w:szCs w:val="22"/>
         </w:rPr>
-        <w:t xml:space="preserve"> term is always included because it is necessary in order to calculate the obje</w:t>
-      </w:r>
-      <w:proofErr w:type="spellStart"/>
-      <w:r>
-        <w:rPr>
-          <w:rFonts w:ascii="Times New Roman" w:hAnsi="Times New Roman" w:cs="Times New Roman"/>
-          <w:bCs/>
-          <w:sz w:val="22"/>
-          <w:szCs w:val="22"/>
-        </w:rPr>
-        <w:t>ctive</w:t>
-      </w:r>
-      <w:proofErr w:type="spellEnd"/>
-      <w:r>
-        <w:rPr>
-          <w:rFonts w:ascii="Times New Roman" w:hAnsi="Times New Roman" w:cs="Times New Roman"/>
-          <w:bCs/>
-          <w:sz w:val="22"/>
-          <w:szCs w:val="22"/>
-        </w:rPr>
-        <w:t xml:space="preserve"> function and because I know that the data is at least partially motivated by an AR(1) process.</w:t>
+        <w:t xml:space="preserve"> term is always included because it is necessary in order to calculate the objective function and because I know that the data is at least partially motivated by an AR(1) process.</w:t>
       </w:r>
     </w:p>
     <w:p>
@@ -12479,25 +12062,7 @@
           <w:sz w:val="22"/>
           <w:szCs w:val="22"/>
         </w:rPr>
-        <w:t xml:space="preserve">at any point, according to a </w:t>
-      </w:r>
-      <w:proofErr w:type="spellStart"/>
-      <w:r>
-        <w:rPr>
-          <w:rFonts w:ascii="Times New Roman" w:hAnsi="Times New Roman" w:cs="Times New Roman"/>
-          <w:sz w:val="22"/>
-          <w:szCs w:val="22"/>
-        </w:rPr>
-        <w:t>supF</w:t>
-      </w:r>
-      <w:proofErr w:type="spellEnd"/>
-      <w:r>
-        <w:rPr>
-          <w:rFonts w:ascii="Times New Roman" w:hAnsi="Times New Roman" w:cs="Times New Roman"/>
-          <w:sz w:val="22"/>
-          <w:szCs w:val="22"/>
-        </w:rPr>
-        <w:t xml:space="preserve"> test</w:t>
+        <w:t>at any point, according to a supF test</w:t>
       </w:r>
       <w:r>
         <w:rPr>
@@ -13756,25 +13321,7 @@
           <w:sz w:val="22"/>
           <w:szCs w:val="22"/>
         </w:rPr>
-        <w:t>I’ve included in this graph the mean of the forecasts of the sample-based and the non-</w:t>
-      </w:r>
-      <w:proofErr w:type="gramStart"/>
-      <w:r>
-        <w:rPr>
-          <w:rFonts w:ascii="Times New Roman" w:hAnsi="Times New Roman" w:cs="Times New Roman"/>
-          <w:sz w:val="22"/>
-          <w:szCs w:val="22"/>
-        </w:rPr>
-        <w:t>sample based</w:t>
-      </w:r>
-      <w:proofErr w:type="gramEnd"/>
-      <w:r>
-        <w:rPr>
-          <w:rFonts w:ascii="Times New Roman" w:hAnsi="Times New Roman" w:cs="Times New Roman"/>
-          <w:sz w:val="22"/>
-          <w:szCs w:val="22"/>
-        </w:rPr>
-        <w:t xml:space="preserve"> forest models. As it turns out, the mean of the two models offers the lowest RMSE of any model I tried. Not only this, but it performs better on a per-case basis as well: for the non-sampled forest, 12</w:t>
+        <w:t>I’ve included in this graph the mean of the forecasts of the sample-based and the non-sample based forest models. As it turns out, the mean of the two models offers the lowest RMSE of any model I tried. Not only this, but it performs better on a per-case basis as well: for the non-sampled forest, 12</w:t>
       </w:r>
       <w:r>
         <w:rPr>
@@ -15000,25 +14547,7 @@
           <w:sz w:val="22"/>
           <w:szCs w:val="22"/>
         </w:rPr>
-        <w:t xml:space="preserve"> trees which actually divide the </w:t>
-      </w:r>
-      <w:proofErr w:type="gramStart"/>
-      <w:r>
-        <w:rPr>
-          <w:rFonts w:ascii="Times New Roman" w:hAnsi="Times New Roman" w:cs="Times New Roman"/>
-          <w:sz w:val="22"/>
-          <w:szCs w:val="22"/>
-        </w:rPr>
-        <w:t>data;</w:t>
-      </w:r>
-      <w:proofErr w:type="gramEnd"/>
-      <w:r>
-        <w:rPr>
-          <w:rFonts w:ascii="Times New Roman" w:hAnsi="Times New Roman" w:cs="Times New Roman"/>
-          <w:sz w:val="22"/>
-          <w:szCs w:val="22"/>
-        </w:rPr>
-        <w:t xml:space="preserve"> i.e., t</w:t>
+        <w:t xml:space="preserve"> trees which actually divide the data; i.e., t</w:t>
       </w:r>
       <w:r>
         <w:rPr>
@@ -19099,27 +18628,7 @@
                 <w:sz w:val="18"/>
                 <w:szCs w:val="18"/>
               </w:rPr>
-              <w:t xml:space="preserve"> term of the average time-series </w:t>
-            </w:r>
-            <w:proofErr w:type="gramStart"/>
-            <w:r>
-              <w:rPr>
-                <w:rFonts w:ascii="Times New Roman" w:eastAsia="Times New Roman" w:hAnsi="Times New Roman" w:cs="Times New Roman"/>
-                <w:color w:val="000000"/>
-                <w:sz w:val="18"/>
-                <w:szCs w:val="18"/>
-              </w:rPr>
-              <w:t>tree</w:t>
-            </w:r>
-            <w:proofErr w:type="gramEnd"/>
-            <w:r>
-              <w:rPr>
-                <w:rFonts w:ascii="Times New Roman" w:eastAsia="Times New Roman" w:hAnsi="Times New Roman" w:cs="Times New Roman"/>
-                <w:color w:val="000000"/>
-                <w:sz w:val="18"/>
-                <w:szCs w:val="18"/>
-              </w:rPr>
-              <w:t xml:space="preserve"> as opposed to the relative </w:t>
+              <w:t xml:space="preserve"> term of the average time-series tree as opposed to the relative </w:t>
             </w:r>
             <w:r>
               <w:rPr>
@@ -19416,23 +18925,13 @@
         </w:rPr>
         <w:t xml:space="preserve"> term (which accounts for more than one-third of total selections in that tree), while the t</w:t>
       </w:r>
-      <w:proofErr w:type="spellStart"/>
-      <w:r>
-        <w:rPr>
-          <w:rFonts w:ascii="Times New Roman" w:hAnsi="Times New Roman" w:cs="Times New Roman"/>
-          <w:sz w:val="22"/>
-          <w:szCs w:val="22"/>
-        </w:rPr>
-        <w:t>ime</w:t>
-      </w:r>
-      <w:proofErr w:type="spellEnd"/>
-      <w:r>
-        <w:rPr>
-          <w:rFonts w:ascii="Times New Roman" w:hAnsi="Times New Roman" w:cs="Times New Roman"/>
-          <w:sz w:val="22"/>
-          <w:szCs w:val="22"/>
-        </w:rPr>
-        <w:t xml:space="preserve">-series tree favors the </w:t>
+      <w:r>
+        <w:rPr>
+          <w:rFonts w:ascii="Times New Roman" w:hAnsi="Times New Roman" w:cs="Times New Roman"/>
+          <w:sz w:val="22"/>
+          <w:szCs w:val="22"/>
+        </w:rPr>
+        <w:t xml:space="preserve">ime-series tree favors the </w:t>
       </w:r>
       <w:r>
         <w:rPr>
@@ -19716,25 +19215,7 @@
           <w:sz w:val="22"/>
           <w:szCs w:val="22"/>
         </w:rPr>
-        <w:t xml:space="preserve"> term in the presence of the AR(1) obje</w:t>
-      </w:r>
-      <w:proofErr w:type="spellStart"/>
-      <w:r>
-        <w:rPr>
-          <w:rFonts w:ascii="Times New Roman" w:hAnsi="Times New Roman" w:cs="Times New Roman"/>
-          <w:sz w:val="22"/>
-          <w:szCs w:val="22"/>
-        </w:rPr>
-        <w:t>ctive</w:t>
-      </w:r>
-      <w:proofErr w:type="spellEnd"/>
-      <w:r>
-        <w:rPr>
-          <w:rFonts w:ascii="Times New Roman" w:hAnsi="Times New Roman" w:cs="Times New Roman"/>
-          <w:sz w:val="22"/>
-          <w:szCs w:val="22"/>
-        </w:rPr>
-        <w:t xml:space="preserve"> function.</w:t>
+        <w:t xml:space="preserve"> term in the presence of the AR(1) objective function.</w:t>
       </w:r>
       <w:r>
         <w:rPr>
@@ -19761,25 +19242,7 @@
           <w:sz w:val="22"/>
           <w:szCs w:val="22"/>
         </w:rPr>
-        <w:t xml:space="preserve">There are probably a few explanations. First, the time-series tree is much less likely to split; only 9.19% of time-series trees in the forecasting procedure from January 1999 – January 2020 actually </w:t>
-      </w:r>
-      <w:proofErr w:type="gramStart"/>
-      <w:r>
-        <w:rPr>
-          <w:rFonts w:ascii="Times New Roman" w:hAnsi="Times New Roman" w:cs="Times New Roman"/>
-          <w:sz w:val="22"/>
-          <w:szCs w:val="22"/>
-        </w:rPr>
-        <w:t>perform</w:t>
-      </w:r>
-      <w:proofErr w:type="gramEnd"/>
-      <w:r>
-        <w:rPr>
-          <w:rFonts w:ascii="Times New Roman" w:hAnsi="Times New Roman" w:cs="Times New Roman"/>
-          <w:sz w:val="22"/>
-          <w:szCs w:val="22"/>
-        </w:rPr>
-        <w:t xml:space="preserve"> even one split. This, combined with the fact that the dataset fed to the time-series trees is much smaller than that fed to the base tree and the fact that the time-series tree uses an AR(1) objective function, means that any coincidental patterns the tree observes are much more likely to be motivated by the trend term than they would be in (1) a tree which is more comfortable performing splits, (2) a tree which considers a larger dataset, or (3) a tree which hadn’t already accounted for a reasonable effect from the </w:t>
+        <w:t xml:space="preserve">There are probably a few explanations. First, the time-series tree is much less likely to split; only 9.19% of time-series trees in the forecasting procedure from January 1999 – January 2020 actually perform even one split. This, combined with the fact that the dataset fed to the time-series trees is much smaller than that fed to the base tree and the fact that the time-series tree uses an AR(1) objective function, means that any coincidental patterns the tree observes are much more likely to be motivated by the trend term than they would be in (1) a tree which is more comfortable performing splits, (2) a tree which considers a larger dataset, or (3) a tree which hadn’t already accounted for a reasonable effect from the </w:t>
       </w:r>
       <m:oMath>
         <m:sSub>
@@ -20843,25 +20306,7 @@
           <w:sz w:val="22"/>
           <w:szCs w:val="22"/>
         </w:rPr>
-        <w:t xml:space="preserve">. Note that this is the non-sampled </w:t>
-      </w:r>
-      <w:proofErr w:type="gramStart"/>
-      <w:r>
-        <w:rPr>
-          <w:rFonts w:ascii="Times New Roman" w:hAnsi="Times New Roman" w:cs="Times New Roman"/>
-          <w:sz w:val="22"/>
-          <w:szCs w:val="22"/>
-        </w:rPr>
-        <w:t>forest;</w:t>
-      </w:r>
-      <w:proofErr w:type="gramEnd"/>
-      <w:r>
-        <w:rPr>
-          <w:rFonts w:ascii="Times New Roman" w:hAnsi="Times New Roman" w:cs="Times New Roman"/>
-          <w:sz w:val="22"/>
-          <w:szCs w:val="22"/>
-        </w:rPr>
-        <w:t xml:space="preserve"> i.e., it takes the entire dataset as input.</w:t>
+        <w:t>. Note that this is the non-sampled forest; i.e., it takes the entire dataset as input.</w:t>
       </w:r>
     </w:p>
     <w:p>
@@ -21282,25 +20727,7 @@
           <w:sz w:val="22"/>
           <w:szCs w:val="22"/>
         </w:rPr>
-        <w:t xml:space="preserve">. Not only are these series stationary, </w:t>
-      </w:r>
-      <w:proofErr w:type="gramStart"/>
-      <w:r>
-        <w:rPr>
-          <w:rFonts w:ascii="Times New Roman" w:hAnsi="Times New Roman" w:cs="Times New Roman"/>
-          <w:sz w:val="22"/>
-          <w:szCs w:val="22"/>
-        </w:rPr>
-        <w:t>they</w:t>
-      </w:r>
-      <w:proofErr w:type="gramEnd"/>
-      <w:r>
-        <w:rPr>
-          <w:rFonts w:ascii="Times New Roman" w:hAnsi="Times New Roman" w:cs="Times New Roman"/>
-          <w:sz w:val="22"/>
-          <w:szCs w:val="22"/>
-        </w:rPr>
-        <w:t xml:space="preserve"> also tend to be rather sticky, unlike inflation. The unemployment rate is not going to change very much from one month to the next, nor is the Treasury rate going to move as quickly and seemingly randomly as inflation is.</w:t>
+        <w:t>. Not only are these series stationary, they also tend to be rather sticky, unlike inflation. The unemployment rate is not going to change very much from one month to the next, nor is the Treasury rate going to move as quickly and seemingly randomly as inflation is.</w:t>
       </w:r>
     </w:p>
     <w:p>
@@ -21319,25 +20746,7 @@
           <w:sz w:val="22"/>
           <w:szCs w:val="22"/>
         </w:rPr>
-        <w:t xml:space="preserve">On the other hand, the UK monthly inflation rate is data of a very similar type to the US monthly inflation rate. It is </w:t>
-      </w:r>
-      <w:proofErr w:type="gramStart"/>
-      <w:r>
-        <w:rPr>
-          <w:rFonts w:ascii="Times New Roman" w:hAnsi="Times New Roman" w:cs="Times New Roman"/>
-          <w:sz w:val="22"/>
-          <w:szCs w:val="22"/>
-        </w:rPr>
-        <w:t>stationary, and</w:t>
-      </w:r>
-      <w:proofErr w:type="gramEnd"/>
-      <w:r>
-        <w:rPr>
-          <w:rFonts w:ascii="Times New Roman" w:hAnsi="Times New Roman" w:cs="Times New Roman"/>
-          <w:sz w:val="22"/>
-          <w:szCs w:val="22"/>
-        </w:rPr>
-        <w:t xml:space="preserve"> fluctuates wildly—it is not sticky like the unemployment rate or the Treasury rate. As a result, the model predicts well on this data, outperforming the ARIMA model.</w:t>
+        <w:t>On the other hand, the UK monthly inflation rate is data of a very similar type to the US monthly inflation rate. It is stationary, and fluctuates wildly—it is not sticky like the unemployment rate or the Treasury rate. As a result, the model predicts well on this data, outperforming the ARIMA model.</w:t>
       </w:r>
     </w:p>
     <w:p>
@@ -24051,7 +23460,27 @@
                 <w:sz w:val="18"/>
                 <w:szCs w:val="18"/>
               </w:rPr>
-              <w:t>UK inflation rate, Jan 2010 – Jan 2020</w:t>
+              <w:t>UK inflation rate, Jan 201</w:t>
+            </w:r>
+            <w:r>
+              <w:rPr>
+                <w:rFonts w:ascii="Times New Roman" w:hAnsi="Times New Roman" w:cs="Times New Roman"/>
+                <w:i/>
+                <w:iCs/>
+                <w:sz w:val="18"/>
+                <w:szCs w:val="18"/>
+              </w:rPr>
+              <w:t>5</w:t>
+            </w:r>
+            <w:r>
+              <w:rPr>
+                <w:rFonts w:ascii="Times New Roman" w:hAnsi="Times New Roman" w:cs="Times New Roman"/>
+                <w:i/>
+                <w:iCs/>
+                <w:sz w:val="18"/>
+                <w:szCs w:val="18"/>
+              </w:rPr>
+              <w:t xml:space="preserve"> – Jan 2020</w:t>
             </w:r>
           </w:p>
         </w:tc>
@@ -24104,7 +23533,7 @@
                 <w:sz w:val="18"/>
                 <w:szCs w:val="18"/>
               </w:rPr>
-              <w:t>6.179295</w:t>
+              <w:t>0.2291029</w:t>
             </w:r>
           </w:p>
         </w:tc>
@@ -24136,7 +23565,7 @@
                 <w:sz w:val="18"/>
                 <w:szCs w:val="18"/>
               </w:rPr>
-              <w:t>0.695533</w:t>
+              <w:t>0.9750203</w:t>
             </w:r>
           </w:p>
         </w:tc>
@@ -24168,7 +23597,7 @@
                 <w:sz w:val="18"/>
                 <w:szCs w:val="18"/>
               </w:rPr>
-              <w:t>0.132327</w:t>
+              <w:t>0.1326325</w:t>
             </w:r>
           </w:p>
         </w:tc>
@@ -24200,7 +23629,7 @@
                 <w:sz w:val="18"/>
                 <w:szCs w:val="18"/>
               </w:rPr>
-              <w:t>0.0117248</w:t>
+              <w:t>0.01604034</w:t>
             </w:r>
           </w:p>
         </w:tc>
@@ -24235,7 +23664,7 @@
                 <w:sz w:val="18"/>
                 <w:szCs w:val="18"/>
               </w:rPr>
-              <w:t>0.00402873</w:t>
+              <w:t>0.00401538</w:t>
             </w:r>
           </w:p>
         </w:tc>
@@ -25027,25 +24456,7 @@
                 <w:sz w:val="16"/>
                 <w:szCs w:val="16"/>
               </w:rPr>
-              <w:t xml:space="preserve">of up to six </w:t>
-            </w:r>
-            <w:proofErr w:type="spellStart"/>
-            <w:r>
-              <w:rPr>
-                <w:rFonts w:ascii="Times New Roman" w:hAnsi="Times New Roman" w:cs="Times New Roman"/>
-                <w:sz w:val="16"/>
-                <w:szCs w:val="16"/>
-              </w:rPr>
-              <w:t>lags</w:t>
-            </w:r>
-            <w:proofErr w:type="spellEnd"/>
-            <w:r>
-              <w:rPr>
-                <w:rFonts w:ascii="Times New Roman" w:hAnsi="Times New Roman" w:cs="Times New Roman"/>
-                <w:sz w:val="16"/>
-                <w:szCs w:val="16"/>
-              </w:rPr>
-              <w:t xml:space="preserve">, </w:t>
+              <w:t xml:space="preserve">of up to six lags, </w:t>
             </w:r>
             <w:r>
               <w:rPr>
@@ -25363,25 +24774,7 @@
           <w:sz w:val="22"/>
           <w:szCs w:val="22"/>
         </w:rPr>
-        <w:t xml:space="preserve">“Coding Random Forests in 100 Lines of Code.” </w:t>
-      </w:r>
-      <w:proofErr w:type="spellStart"/>
-      <w:r>
-        <w:rPr>
-          <w:rFonts w:ascii="Times New Roman" w:eastAsia="Times New Roman" w:hAnsi="Times New Roman" w:cs="Times New Roman"/>
-          <w:sz w:val="22"/>
-          <w:szCs w:val="22"/>
-        </w:rPr>
-        <w:t>Statworx</w:t>
-      </w:r>
-      <w:proofErr w:type="spellEnd"/>
-      <w:r>
-        <w:rPr>
-          <w:rFonts w:ascii="Times New Roman" w:eastAsia="Times New Roman" w:hAnsi="Times New Roman" w:cs="Times New Roman"/>
-          <w:sz w:val="22"/>
-          <w:szCs w:val="22"/>
-        </w:rPr>
-        <w:t>. June 5, 2019. Accessed October 9, 2020. https://www.statworx.com/blog/coding-random-forests-in-100-lines-of-code/.</w:t>
+        <w:t>“Coding Random Forests in 100 Lines of Code.” Statworx. June 5, 2019. Accessed October 9, 2020. https://www.statworx.com/blog/coding-random-forests-in-100-lines-of-code/.</w:t>
       </w:r>
     </w:p>
     <w:p>
@@ -25400,25 +24793,7 @@
           <w:sz w:val="22"/>
           <w:szCs w:val="22"/>
         </w:rPr>
-        <w:t xml:space="preserve">“Coding Regression Trees in 150 Lines of Code.” </w:t>
-      </w:r>
-      <w:proofErr w:type="spellStart"/>
-      <w:r>
-        <w:rPr>
-          <w:rFonts w:ascii="Times New Roman" w:eastAsia="Times New Roman" w:hAnsi="Times New Roman" w:cs="Times New Roman"/>
-          <w:sz w:val="22"/>
-          <w:szCs w:val="22"/>
-        </w:rPr>
-        <w:t>Statworx</w:t>
-      </w:r>
-      <w:proofErr w:type="spellEnd"/>
-      <w:r>
-        <w:rPr>
-          <w:rFonts w:ascii="Times New Roman" w:eastAsia="Times New Roman" w:hAnsi="Times New Roman" w:cs="Times New Roman"/>
-          <w:sz w:val="22"/>
-          <w:szCs w:val="22"/>
-        </w:rPr>
-        <w:t>. November 9, 2018. Accessed October 9, 2020. https://www.statworx.com/blog/coding-regression-trees-in-150-lines-of-code.</w:t>
+        <w:t>“Coding Regression Trees in 150 Lines of Code.” Statworx. November 9, 2018. Accessed October 9, 2020. https://www.statworx.com/blog/coding-regression-trees-in-150-lines-of-code.</w:t>
       </w:r>
     </w:p>
     <w:p>
@@ -25460,25 +24835,7 @@
           <w:szCs w:val="22"/>
         </w:rPr>
         <w:lastRenderedPageBreak/>
-        <w:t>“Package ‘</w:t>
-      </w:r>
-      <w:proofErr w:type="spellStart"/>
-      <w:r>
-        <w:rPr>
-          <w:rFonts w:ascii="Times New Roman" w:eastAsia="Times New Roman" w:hAnsi="Times New Roman" w:cs="Times New Roman"/>
-          <w:sz w:val="22"/>
-          <w:szCs w:val="22"/>
-        </w:rPr>
-        <w:t>randomForest</w:t>
-      </w:r>
-      <w:proofErr w:type="spellEnd"/>
-      <w:r>
-        <w:rPr>
-          <w:rFonts w:ascii="Times New Roman" w:eastAsia="Times New Roman" w:hAnsi="Times New Roman" w:cs="Times New Roman"/>
-          <w:sz w:val="22"/>
-          <w:szCs w:val="22"/>
-        </w:rPr>
-        <w:t>’.” CRAN. March 25, 2018. Accessed October 9, 2020. https://cran.r-project.org/web/packages/randomForest/randomForest.pdf.</w:t>
+        <w:t>“Package ‘randomForest’.” CRAN. March 25, 2018. Accessed October 9, 2020. https://cran.r-project.org/web/packages/randomForest/randomForest.pdf.</w:t>
       </w:r>
     </w:p>
     <w:p>
@@ -25497,25 +24854,7 @@
           <w:sz w:val="22"/>
           <w:szCs w:val="22"/>
         </w:rPr>
-        <w:t xml:space="preserve">Tin Kam Ho, "Random decision forests," Proceedings of 3rd International Conference on Document Analysis and Recognition, Montreal, Quebec, Canada, 1995, pp. 278-282 vol.1, </w:t>
-      </w:r>
-      <w:proofErr w:type="spellStart"/>
-      <w:r>
-        <w:rPr>
-          <w:rFonts w:ascii="Times New Roman" w:hAnsi="Times New Roman" w:cs="Times New Roman"/>
-          <w:sz w:val="22"/>
-          <w:szCs w:val="22"/>
-        </w:rPr>
-        <w:t>doi</w:t>
-      </w:r>
-      <w:proofErr w:type="spellEnd"/>
-      <w:r>
-        <w:rPr>
-          <w:rFonts w:ascii="Times New Roman" w:hAnsi="Times New Roman" w:cs="Times New Roman"/>
-          <w:sz w:val="22"/>
-          <w:szCs w:val="22"/>
-        </w:rPr>
-        <w:t>: 10.1109/ICDAR.1995.598994.</w:t>
+        <w:t>Tin Kam Ho, "Random decision forests," Proceedings of 3rd International Conference on Document Analysis and Recognition, Montreal, Quebec, Canada, 1995, pp. 278-282 vol.1, doi: 10.1109/ICDAR.1995.598994.</w:t>
       </w:r>
     </w:p>
     <w:p>
@@ -25910,23 +25249,13 @@
         <w:lastRenderedPageBreak/>
         <w:t xml:space="preserve">Optimizing the objective function. </w:t>
       </w:r>
-      <w:proofErr w:type="gramStart"/>
-      <w:r>
-        <w:rPr>
-          <w:rFonts w:ascii="Times New Roman" w:hAnsi="Times New Roman" w:cs="Times New Roman"/>
-          <w:sz w:val="22"/>
-          <w:szCs w:val="22"/>
-        </w:rPr>
-        <w:t>Thus</w:t>
-      </w:r>
-      <w:proofErr w:type="gramEnd"/>
-      <w:r>
-        <w:rPr>
-          <w:rFonts w:ascii="Times New Roman" w:hAnsi="Times New Roman" w:cs="Times New Roman"/>
-          <w:sz w:val="22"/>
-          <w:szCs w:val="22"/>
-        </w:rPr>
-        <w:t xml:space="preserve"> in a dataset with a dependent variable and ten independent variables and for a tree which ends up having 100 total nodes (both terminal and non-terminal), the objective function will be run 1,000 times. There are fifty trees in </w:t>
+      <w:r>
+        <w:rPr>
+          <w:rFonts w:ascii="Times New Roman" w:hAnsi="Times New Roman" w:cs="Times New Roman"/>
+          <w:sz w:val="22"/>
+          <w:szCs w:val="22"/>
+        </w:rPr>
+        <w:t xml:space="preserve">Thus in a dataset with a dependent variable and ten independent variables and for a tree which ends up having 100 total nodes (both terminal and non-terminal), the objective function will be run 1,000 times. There are fifty trees in </w:t>
       </w:r>
       <w:r>
         <w:rPr>
@@ -26811,23 +26140,13 @@
         </w:rPr>
         <w:t xml:space="preserve">I </w:t>
       </w:r>
-      <w:proofErr w:type="gramStart"/>
-      <w:r>
-        <w:rPr>
-          <w:rFonts w:ascii="Times New Roman" w:hAnsi="Times New Roman" w:cs="Times New Roman"/>
-          <w:sz w:val="22"/>
-          <w:szCs w:val="22"/>
-        </w:rPr>
-        <w:t>would</w:t>
-      </w:r>
-      <w:proofErr w:type="gramEnd"/>
-      <w:r>
-        <w:rPr>
-          <w:rFonts w:ascii="Times New Roman" w:hAnsi="Times New Roman" w:cs="Times New Roman"/>
-          <w:sz w:val="22"/>
-          <w:szCs w:val="22"/>
-        </w:rPr>
-        <w:t xml:space="preserve"> want those observations to be further split out, until </w:t>
+      <w:r>
+        <w:rPr>
+          <w:rFonts w:ascii="Times New Roman" w:hAnsi="Times New Roman" w:cs="Times New Roman"/>
+          <w:sz w:val="22"/>
+          <w:szCs w:val="22"/>
+        </w:rPr>
+        <w:t xml:space="preserve">would want those observations to be further split out, until </w:t>
       </w:r>
       <w:r>
         <w:rPr>
@@ -26982,15 +26301,7 @@
         <w:annotationRef/>
       </w:r>
       <w:r>
-        <w:t xml:space="preserve">Check with </w:t>
-      </w:r>
-      <w:proofErr w:type="spellStart"/>
-      <w:r>
-        <w:t>Creal</w:t>
-      </w:r>
-      <w:proofErr w:type="spellEnd"/>
-      <w:r>
-        <w:t xml:space="preserve"> on all this. Also, might be better in the Data section (2).</w:t>
+        <w:t>Check with Creal on all this. Also, might be better in the Data section (2).</w:t>
       </w:r>
     </w:p>
   </w:comment>

</xml_diff>

<commit_message>
Update table 5 with real numbers now
</commit_message>
<xml_diff>
--- a/docs/Thesis Draft.docx
+++ b/docs/Thesis Draft.docx
@@ -309,7 +309,27 @@
           <w:sz w:val="22"/>
           <w:szCs w:val="22"/>
         </w:rPr>
-        <w:t>Given the rise of machine learning methods and their success in modeling cross-sectional data, and given the difficulty of forecasting time series data even with sophisticated classical models</w:t>
+        <w:t xml:space="preserve">Given the rise of machine learning methods and their success in modeling cross-sectional </w:t>
+      </w:r>
+      <w:proofErr w:type="gramStart"/>
+      <w:r>
+        <w:rPr>
+          <w:rFonts w:ascii="Times New Roman" w:hAnsi="Times New Roman" w:cs="Times New Roman"/>
+          <w:bCs/>
+          <w:sz w:val="22"/>
+          <w:szCs w:val="22"/>
+        </w:rPr>
+        <w:t>data, and</w:t>
+      </w:r>
+      <w:proofErr w:type="gramEnd"/>
+      <w:r>
+        <w:rPr>
+          <w:rFonts w:ascii="Times New Roman" w:hAnsi="Times New Roman" w:cs="Times New Roman"/>
+          <w:bCs/>
+          <w:sz w:val="22"/>
+          <w:szCs w:val="22"/>
+        </w:rPr>
+        <w:t xml:space="preserve"> given the difficulty of forecasting time series data even with sophisticated classical models</w:t>
       </w:r>
       <w:r>
         <w:rPr>
@@ -394,7 +414,27 @@
           <w:sz w:val="22"/>
           <w:szCs w:val="22"/>
         </w:rPr>
-        <w:t>With this in mind, this paper offers a brief exploration of one particular machine learning technique, the random forest, and its success in forecasting a particular set of time series data, the US seasonally-adjusted monthly inflation rate.</w:t>
+        <w:t xml:space="preserve">With this in mind, this paper offers a brief exploration of one particular machine learning technique, the random forest, and its success in forecasting a particular set of time series data, the US </w:t>
+      </w:r>
+      <w:proofErr w:type="gramStart"/>
+      <w:r>
+        <w:rPr>
+          <w:rFonts w:ascii="Times New Roman" w:hAnsi="Times New Roman" w:cs="Times New Roman"/>
+          <w:bCs/>
+          <w:sz w:val="22"/>
+          <w:szCs w:val="22"/>
+        </w:rPr>
+        <w:t>seasonally-adjusted</w:t>
+      </w:r>
+      <w:proofErr w:type="gramEnd"/>
+      <w:r>
+        <w:rPr>
+          <w:rFonts w:ascii="Times New Roman" w:hAnsi="Times New Roman" w:cs="Times New Roman"/>
+          <w:bCs/>
+          <w:sz w:val="22"/>
+          <w:szCs w:val="22"/>
+        </w:rPr>
+        <w:t xml:space="preserve"> monthly inflation rate.</w:t>
       </w:r>
       <w:r>
         <w:rPr>
@@ -610,7 +650,27 @@
           <w:sz w:val="22"/>
           <w:szCs w:val="22"/>
         </w:rPr>
-        <w:t xml:space="preserve"> also consider its applications in a variety of contexts: as a “multivariate” model for US monthly inflation, as a “univariate” model for monthly inflation across different prediction horizons, and even for other types of time series: foreign inflation data, and domestic unemployment rates, for example. The model’s performance in each of these contexts sheds light on its success in the context of predicting US monthly inflation at the one-month horizon, and suggests how the model would need to be adjusted to best handle other types of time-series data.</w:t>
+        <w:t xml:space="preserve"> also consider its applications in a variety of contexts: as a “multivariate” model for US monthly inflation, as a “univariate” model for monthly inflation across different prediction horizons, and even for other types of time series: foreign inflation data, and domestic unemployment rates, for example. The model’s performance in each of these </w:t>
+      </w:r>
+      <w:proofErr w:type="gramStart"/>
+      <w:r>
+        <w:rPr>
+          <w:rFonts w:ascii="Times New Roman" w:hAnsi="Times New Roman" w:cs="Times New Roman"/>
+          <w:bCs/>
+          <w:sz w:val="22"/>
+          <w:szCs w:val="22"/>
+        </w:rPr>
+        <w:t>contexts</w:t>
+      </w:r>
+      <w:proofErr w:type="gramEnd"/>
+      <w:r>
+        <w:rPr>
+          <w:rFonts w:ascii="Times New Roman" w:hAnsi="Times New Roman" w:cs="Times New Roman"/>
+          <w:bCs/>
+          <w:sz w:val="22"/>
+          <w:szCs w:val="22"/>
+        </w:rPr>
+        <w:t xml:space="preserve"> sheds light on its success in the context of predicting US monthly inflation at the one-month horizon, and suggests how the model would need to be adjusted to best handle other types of time-series data.</w:t>
       </w:r>
     </w:p>
     <w:p>
@@ -1109,7 +1169,27 @@
           <w:sz w:val="22"/>
           <w:szCs w:val="22"/>
         </w:rPr>
-        <w:t>A Spearman rank correlation test rejects the null hypothesis of no time trend, and suggests the presence of a negative time trend in the data. A least squares regression of the data against a time trend and a constant suggests that time trend is significant at the 5% level.</w:t>
+        <w:t xml:space="preserve">A Spearman rank correlation test rejects the null hypothesis of no time </w:t>
+      </w:r>
+      <w:proofErr w:type="gramStart"/>
+      <w:r>
+        <w:rPr>
+          <w:rFonts w:ascii="Times New Roman" w:hAnsi="Times New Roman" w:cs="Times New Roman"/>
+          <w:bCs/>
+          <w:sz w:val="22"/>
+          <w:szCs w:val="22"/>
+        </w:rPr>
+        <w:t>trend, and</w:t>
+      </w:r>
+      <w:proofErr w:type="gramEnd"/>
+      <w:r>
+        <w:rPr>
+          <w:rFonts w:ascii="Times New Roman" w:hAnsi="Times New Roman" w:cs="Times New Roman"/>
+          <w:bCs/>
+          <w:sz w:val="22"/>
+          <w:szCs w:val="22"/>
+        </w:rPr>
+        <w:t xml:space="preserve"> suggests the presence of a negative time trend in the data. A least squares regression of the data against a time trend and a constant suggests that time trend is significant at the 5% level.</w:t>
       </w:r>
     </w:p>
     <w:p>
@@ -1131,7 +1211,27 @@
           <w:sz w:val="22"/>
           <w:szCs w:val="22"/>
         </w:rPr>
-        <w:t xml:space="preserve">For the random forest model I describe below, I use a dataset that includes the current month’s inflation </w:t>
+        <w:t xml:space="preserve">For the random forest </w:t>
+      </w:r>
+      <w:proofErr w:type="gramStart"/>
+      <w:r>
+        <w:rPr>
+          <w:rFonts w:ascii="Times New Roman" w:hAnsi="Times New Roman" w:cs="Times New Roman"/>
+          <w:bCs/>
+          <w:sz w:val="22"/>
+          <w:szCs w:val="22"/>
+        </w:rPr>
+        <w:t>model</w:t>
+      </w:r>
+      <w:proofErr w:type="gramEnd"/>
+      <w:r>
+        <w:rPr>
+          <w:rFonts w:ascii="Times New Roman" w:hAnsi="Times New Roman" w:cs="Times New Roman"/>
+          <w:bCs/>
+          <w:sz w:val="22"/>
+          <w:szCs w:val="22"/>
+        </w:rPr>
+        <w:t xml:space="preserve"> I describe below, I use a dataset that includes the current month’s inflation </w:t>
       </w:r>
       <m:oMath>
         <m:sSub>
@@ -2337,8 +2437,19 @@
           <w:sz w:val="22"/>
           <w:szCs w:val="22"/>
         </w:rPr>
-        <w:t xml:space="preserve"> e.g.</w:t>
-      </w:r>
+        <w:t xml:space="preserve"> </w:t>
+      </w:r>
+      <w:proofErr w:type="gramStart"/>
+      <w:r>
+        <w:rPr>
+          <w:rFonts w:ascii="Times New Roman" w:hAnsi="Times New Roman" w:cs="Times New Roman"/>
+          <w:bCs/>
+          <w:sz w:val="22"/>
+          <w:szCs w:val="22"/>
+        </w:rPr>
+        <w:t>e.g.</w:t>
+      </w:r>
+      <w:proofErr w:type="gramEnd"/>
       <w:r>
         <w:rPr>
           <w:rFonts w:ascii="Times New Roman" w:hAnsi="Times New Roman" w:cs="Times New Roman"/>
@@ -2567,14 +2678,25 @@
         </w:rPr>
         <w:t>, then a</w:t>
       </w:r>
-      <w:r>
-        <w:rPr>
-          <w:rFonts w:ascii="Times New Roman" w:hAnsi="Times New Roman" w:cs="Times New Roman"/>
-          <w:bCs/>
-          <w:sz w:val="22"/>
-          <w:szCs w:val="22"/>
-        </w:rPr>
-        <w:t>n example of such a series</w:t>
+      <w:proofErr w:type="spellStart"/>
+      <w:r>
+        <w:rPr>
+          <w:rFonts w:ascii="Times New Roman" w:hAnsi="Times New Roman" w:cs="Times New Roman"/>
+          <w:bCs/>
+          <w:sz w:val="22"/>
+          <w:szCs w:val="22"/>
+        </w:rPr>
+        <w:t>n</w:t>
+      </w:r>
+      <w:proofErr w:type="spellEnd"/>
+      <w:r>
+        <w:rPr>
+          <w:rFonts w:ascii="Times New Roman" w:hAnsi="Times New Roman" w:cs="Times New Roman"/>
+          <w:bCs/>
+          <w:sz w:val="22"/>
+          <w:szCs w:val="22"/>
+        </w:rPr>
+        <w:t xml:space="preserve"> example of such a series</w:t>
       </w:r>
       <w:r>
         <w:rPr>
@@ -3054,7 +3176,27 @@
           <w:sz w:val="22"/>
           <w:szCs w:val="22"/>
         </w:rPr>
-        <w:t xml:space="preserve"> is referred to twice in this sequence. This will often happen; each filter in the sequence is generated based on the data in the given node, independently of previous filters.</w:t>
+        <w:t xml:space="preserve"> is referred to twice in this sequence. This will often happen; each f</w:t>
+      </w:r>
+      <w:proofErr w:type="spellStart"/>
+      <w:r>
+        <w:rPr>
+          <w:rFonts w:ascii="Times New Roman" w:hAnsi="Times New Roman" w:cs="Times New Roman"/>
+          <w:bCs/>
+          <w:sz w:val="22"/>
+          <w:szCs w:val="22"/>
+        </w:rPr>
+        <w:t>ilter</w:t>
+      </w:r>
+      <w:proofErr w:type="spellEnd"/>
+      <w:r>
+        <w:rPr>
+          <w:rFonts w:ascii="Times New Roman" w:hAnsi="Times New Roman" w:cs="Times New Roman"/>
+          <w:bCs/>
+          <w:sz w:val="22"/>
+          <w:szCs w:val="22"/>
+        </w:rPr>
+        <w:t xml:space="preserve"> in the sequence is generated based on the data in the given node, independently of previous filters.</w:t>
       </w:r>
     </w:p>
     <w:p>
@@ -4027,7 +4169,27 @@
           <w:sz w:val="22"/>
           <w:szCs w:val="22"/>
         </w:rPr>
-        <w:t xml:space="preserve"> of the original sum of squared errors </w:t>
+        <w:t xml:space="preserve"> of the original </w:t>
+      </w:r>
+      <w:proofErr w:type="gramStart"/>
+      <w:r>
+        <w:rPr>
+          <w:rFonts w:ascii="Times New Roman" w:hAnsi="Times New Roman" w:cs="Times New Roman"/>
+          <w:bCs/>
+          <w:sz w:val="22"/>
+          <w:szCs w:val="22"/>
+        </w:rPr>
+        <w:t>sum</w:t>
+      </w:r>
+      <w:proofErr w:type="gramEnd"/>
+      <w:r>
+        <w:rPr>
+          <w:rFonts w:ascii="Times New Roman" w:hAnsi="Times New Roman" w:cs="Times New Roman"/>
+          <w:bCs/>
+          <w:sz w:val="22"/>
+          <w:szCs w:val="22"/>
+        </w:rPr>
+        <w:t xml:space="preserve"> of squared errors </w:t>
       </w:r>
       <w:r>
         <w:rPr>
@@ -4518,6 +4680,7 @@
         </w:rPr>
         <w:t xml:space="preserve">on a random sample of features, </w:t>
       </w:r>
+      <w:proofErr w:type="gramStart"/>
       <w:r>
         <w:rPr>
           <w:rFonts w:ascii="Times New Roman" w:hAnsi="Times New Roman" w:cs="Times New Roman"/>
@@ -4534,7 +4697,17 @@
           <w:sz w:val="22"/>
           <w:szCs w:val="22"/>
         </w:rPr>
-        <w:t>t is also trained on a random sample of the available data</w:t>
+        <w:t>t</w:t>
+      </w:r>
+      <w:proofErr w:type="gramEnd"/>
+      <w:r>
+        <w:rPr>
+          <w:rFonts w:ascii="Times New Roman" w:hAnsi="Times New Roman" w:cs="Times New Roman"/>
+          <w:bCs/>
+          <w:sz w:val="22"/>
+          <w:szCs w:val="22"/>
+        </w:rPr>
+        <w:t xml:space="preserve"> is also trained on a random sample of the available data</w:t>
       </w:r>
       <w:r>
         <w:rPr>
@@ -4552,7 +4725,27 @@
           <w:sz w:val="22"/>
           <w:szCs w:val="22"/>
         </w:rPr>
-        <w:t xml:space="preserve"> which is sampled with replacement from the original data and</w:t>
+        <w:t xml:space="preserve"> which is sampled with replacement from the original </w:t>
+      </w:r>
+      <w:proofErr w:type="gramStart"/>
+      <w:r>
+        <w:rPr>
+          <w:rFonts w:ascii="Times New Roman" w:hAnsi="Times New Roman" w:cs="Times New Roman"/>
+          <w:bCs/>
+          <w:sz w:val="22"/>
+          <w:szCs w:val="22"/>
+        </w:rPr>
+        <w:t>data</w:t>
+      </w:r>
+      <w:proofErr w:type="gramEnd"/>
+      <w:r>
+        <w:rPr>
+          <w:rFonts w:ascii="Times New Roman" w:hAnsi="Times New Roman" w:cs="Times New Roman"/>
+          <w:bCs/>
+          <w:sz w:val="22"/>
+          <w:szCs w:val="22"/>
+        </w:rPr>
+        <w:t xml:space="preserve"> and</w:t>
       </w:r>
       <w:r>
         <w:rPr>
@@ -5748,7 +5941,25 @@
           <w:sz w:val="22"/>
           <w:szCs w:val="22"/>
         </w:rPr>
-        <w:t xml:space="preserve"> by some weight of the previous observation, plus some i.i.d. error. Since </w:t>
+        <w:t xml:space="preserve"> by some weight of the previous observation, plus some </w:t>
+      </w:r>
+      <w:proofErr w:type="spellStart"/>
+      <w:r>
+        <w:rPr>
+          <w:rFonts w:ascii="Times New Roman" w:hAnsi="Times New Roman" w:cs="Times New Roman"/>
+          <w:sz w:val="22"/>
+          <w:szCs w:val="22"/>
+        </w:rPr>
+        <w:t>i.i.d</w:t>
+      </w:r>
+      <w:proofErr w:type="spellEnd"/>
+      <w:r>
+        <w:rPr>
+          <w:rFonts w:ascii="Times New Roman" w:hAnsi="Times New Roman" w:cs="Times New Roman"/>
+          <w:sz w:val="22"/>
+          <w:szCs w:val="22"/>
+        </w:rPr>
+        <w:t xml:space="preserve">. error. Since </w:t>
       </w:r>
       <w:r>
         <w:rPr>
@@ -5984,7 +6195,25 @@
           <w:sz w:val="22"/>
           <w:szCs w:val="22"/>
         </w:rPr>
-        <w:t xml:space="preserve">a perfect AR(1) series, but adjusting the model on the assumption that it is will be a good first step to improving the accuracy of the model. </w:t>
+        <w:t xml:space="preserve">a perfect AR(1) </w:t>
+      </w:r>
+      <w:proofErr w:type="gramStart"/>
+      <w:r>
+        <w:rPr>
+          <w:rFonts w:ascii="Times New Roman" w:hAnsi="Times New Roman" w:cs="Times New Roman"/>
+          <w:sz w:val="22"/>
+          <w:szCs w:val="22"/>
+        </w:rPr>
+        <w:t>series, but</w:t>
+      </w:r>
+      <w:proofErr w:type="gramEnd"/>
+      <w:r>
+        <w:rPr>
+          <w:rFonts w:ascii="Times New Roman" w:hAnsi="Times New Roman" w:cs="Times New Roman"/>
+          <w:sz w:val="22"/>
+          <w:szCs w:val="22"/>
+        </w:rPr>
+        <w:t xml:space="preserve"> adjusting the model on the assumption that it is will be a good first step to improving the accuracy of the model. </w:t>
       </w:r>
       <w:r>
         <w:rPr>
@@ -6455,7 +6684,27 @@
           <w:sz w:val="22"/>
           <w:szCs w:val="22"/>
         </w:rPr>
-        <w:t xml:space="preserve"> of dissimilar data into more-similar subsets, and getting </w:t>
+        <w:t xml:space="preserve"> of dissimilar data into </w:t>
+      </w:r>
+      <w:proofErr w:type="gramStart"/>
+      <w:r>
+        <w:rPr>
+          <w:rFonts w:ascii="Times New Roman" w:hAnsi="Times New Roman" w:cs="Times New Roman"/>
+          <w:bCs/>
+          <w:sz w:val="22"/>
+          <w:szCs w:val="22"/>
+        </w:rPr>
+        <w:t>more-similar</w:t>
+      </w:r>
+      <w:proofErr w:type="gramEnd"/>
+      <w:r>
+        <w:rPr>
+          <w:rFonts w:ascii="Times New Roman" w:hAnsi="Times New Roman" w:cs="Times New Roman"/>
+          <w:bCs/>
+          <w:sz w:val="22"/>
+          <w:szCs w:val="22"/>
+        </w:rPr>
+        <w:t xml:space="preserve"> subsets, and getting </w:t>
       </w:r>
       <w:r>
         <w:rPr>
@@ -6508,7 +6757,27 @@
           <w:sz w:val="22"/>
           <w:szCs w:val="22"/>
         </w:rPr>
-        <w:t xml:space="preserve"> is one straightforward way to categorize. But if </w:t>
+        <w:t xml:space="preserve"> is one straightforward way to categor</w:t>
+      </w:r>
+      <w:proofErr w:type="spellStart"/>
+      <w:r>
+        <w:rPr>
+          <w:rFonts w:ascii="Times New Roman" w:hAnsi="Times New Roman" w:cs="Times New Roman"/>
+          <w:bCs/>
+          <w:sz w:val="22"/>
+          <w:szCs w:val="22"/>
+        </w:rPr>
+        <w:t>ize</w:t>
+      </w:r>
+      <w:proofErr w:type="spellEnd"/>
+      <w:r>
+        <w:rPr>
+          <w:rFonts w:ascii="Times New Roman" w:hAnsi="Times New Roman" w:cs="Times New Roman"/>
+          <w:bCs/>
+          <w:sz w:val="22"/>
+          <w:szCs w:val="22"/>
+        </w:rPr>
+        <w:t xml:space="preserve">. But if </w:t>
       </w:r>
       <w:r>
         <w:rPr>
@@ -8304,7 +8573,27 @@
           <w:sz w:val="22"/>
           <w:szCs w:val="22"/>
         </w:rPr>
-        <w:t>Or, expressed in terms of an ordinary least squares regression,</w:t>
+        <w:t xml:space="preserve">Or, expressed in terms of an ordinary least </w:t>
+      </w:r>
+      <w:proofErr w:type="gramStart"/>
+      <w:r>
+        <w:rPr>
+          <w:rFonts w:ascii="Times New Roman" w:hAnsi="Times New Roman" w:cs="Times New Roman"/>
+          <w:bCs/>
+          <w:sz w:val="22"/>
+          <w:szCs w:val="22"/>
+        </w:rPr>
+        <w:t>squares</w:t>
+      </w:r>
+      <w:proofErr w:type="gramEnd"/>
+      <w:r>
+        <w:rPr>
+          <w:rFonts w:ascii="Times New Roman" w:hAnsi="Times New Roman" w:cs="Times New Roman"/>
+          <w:bCs/>
+          <w:sz w:val="22"/>
+          <w:szCs w:val="22"/>
+        </w:rPr>
+        <w:t xml:space="preserve"> regression,</w:t>
       </w:r>
     </w:p>
     <w:p>
@@ -9841,7 +10130,25 @@
           <w:sz w:val="22"/>
           <w:szCs w:val="22"/>
         </w:rPr>
-        <w:t xml:space="preserve">1 subsets would together make up the training set. The model would be trained on the training set and then its parameters would be tuned based on its performance on the test set. This process would be repeated </w:t>
+        <w:t xml:space="preserve">1 </w:t>
+      </w:r>
+      <w:proofErr w:type="gramStart"/>
+      <w:r>
+        <w:rPr>
+          <w:rFonts w:ascii="Times New Roman" w:hAnsi="Times New Roman" w:cs="Times New Roman"/>
+          <w:sz w:val="22"/>
+          <w:szCs w:val="22"/>
+        </w:rPr>
+        <w:t>subsets</w:t>
+      </w:r>
+      <w:proofErr w:type="gramEnd"/>
+      <w:r>
+        <w:rPr>
+          <w:rFonts w:ascii="Times New Roman" w:hAnsi="Times New Roman" w:cs="Times New Roman"/>
+          <w:sz w:val="22"/>
+          <w:szCs w:val="22"/>
+        </w:rPr>
+        <w:t xml:space="preserve"> would together make up the training set. The model would be trained on the training set and then its parameters would be tuned based on its performance on the test set. This process would be repeated </w:t>
       </w:r>
       <w:r>
         <w:rPr>
@@ -9859,7 +10166,25 @@
           <w:sz w:val="22"/>
           <w:szCs w:val="22"/>
         </w:rPr>
-        <w:t xml:space="preserve">times, each time holding out a different subset as the test set. This creates a pseudo out-of-sample forecasting test for the model, and allows it to self-tune. Instead of holding a fixed training set and a fixed test set, the model can optimize its performance across, say, ten different training/test set configurations. </w:t>
+        <w:t xml:space="preserve">times, each time holding out a different subset as the test set. This creates a pseudo out-of-sample forecasting test for the </w:t>
+      </w:r>
+      <w:proofErr w:type="gramStart"/>
+      <w:r>
+        <w:rPr>
+          <w:rFonts w:ascii="Times New Roman" w:hAnsi="Times New Roman" w:cs="Times New Roman"/>
+          <w:sz w:val="22"/>
+          <w:szCs w:val="22"/>
+        </w:rPr>
+        <w:t>model, and</w:t>
+      </w:r>
+      <w:proofErr w:type="gramEnd"/>
+      <w:r>
+        <w:rPr>
+          <w:rFonts w:ascii="Times New Roman" w:hAnsi="Times New Roman" w:cs="Times New Roman"/>
+          <w:sz w:val="22"/>
+          <w:szCs w:val="22"/>
+        </w:rPr>
+        <w:t xml:space="preserve"> allows it to self-tune. Instead of holding a fixed training set and a fixed test set, the model can optimize its performance across, say, ten different training/test set configurations. </w:t>
       </w:r>
       <w:commentRangeStart w:id="0"/>
       <w:r>
@@ -10371,7 +10696,25 @@
           <w:sz w:val="22"/>
           <w:szCs w:val="22"/>
         </w:rPr>
-        <w:t>specify than to underspecify—the model itself will be able to sort out which information is significant and which is not.</w:t>
+        <w:t xml:space="preserve">specify than to underspecify—the model itself will be able to sort out which information is </w:t>
+      </w:r>
+      <w:proofErr w:type="gramStart"/>
+      <w:r>
+        <w:rPr>
+          <w:rFonts w:ascii="Times New Roman" w:hAnsi="Times New Roman" w:cs="Times New Roman"/>
+          <w:sz w:val="22"/>
+          <w:szCs w:val="22"/>
+        </w:rPr>
+        <w:t>significant</w:t>
+      </w:r>
+      <w:proofErr w:type="gramEnd"/>
+      <w:r>
+        <w:rPr>
+          <w:rFonts w:ascii="Times New Roman" w:hAnsi="Times New Roman" w:cs="Times New Roman"/>
+          <w:sz w:val="22"/>
+          <w:szCs w:val="22"/>
+        </w:rPr>
+        <w:t xml:space="preserve"> and which is not.</w:t>
       </w:r>
     </w:p>
     <w:p>
@@ -10508,7 +10851,25 @@
           <w:sz w:val="22"/>
           <w:szCs w:val="22"/>
         </w:rPr>
-        <w:t>An initial evenly-spaced search could provide a broad topography of the parameter space, then the next search could be more closely focused on the promising regions; the expected topography would then update, and a yet-more-closely focused search could take place, and so on.</w:t>
+        <w:t xml:space="preserve">An initial </w:t>
+      </w:r>
+      <w:proofErr w:type="gramStart"/>
+      <w:r>
+        <w:rPr>
+          <w:rFonts w:ascii="Times New Roman" w:hAnsi="Times New Roman" w:cs="Times New Roman"/>
+          <w:sz w:val="22"/>
+          <w:szCs w:val="22"/>
+        </w:rPr>
+        <w:t>evenly-spaced</w:t>
+      </w:r>
+      <w:proofErr w:type="gramEnd"/>
+      <w:r>
+        <w:rPr>
+          <w:rFonts w:ascii="Times New Roman" w:hAnsi="Times New Roman" w:cs="Times New Roman"/>
+          <w:sz w:val="22"/>
+          <w:szCs w:val="22"/>
+        </w:rPr>
+        <w:t xml:space="preserve"> search could provide a broad topography of the parameter space, then the next search could be more closely focused on the promising regions; the expected topography would then update, and a yet-more-closely focused search could take place, and so on.</w:t>
       </w:r>
     </w:p>
     <w:p>
@@ -10528,7 +10889,43 @@
           <w:sz w:val="22"/>
           <w:szCs w:val="22"/>
         </w:rPr>
-        <w:t>This process is a Bayesian one, and I implement a Tree-structured Parzen Estimator (TPE) as described by Bergstra et al. (2011). For details on this process, see Appendix 2.</w:t>
+        <w:t xml:space="preserve">This process is a Bayesian one, and I implement a Tree-structured </w:t>
+      </w:r>
+      <w:proofErr w:type="spellStart"/>
+      <w:r>
+        <w:rPr>
+          <w:rFonts w:ascii="Times New Roman" w:hAnsi="Times New Roman" w:cs="Times New Roman"/>
+          <w:sz w:val="22"/>
+          <w:szCs w:val="22"/>
+        </w:rPr>
+        <w:t>Parzen</w:t>
+      </w:r>
+      <w:proofErr w:type="spellEnd"/>
+      <w:r>
+        <w:rPr>
+          <w:rFonts w:ascii="Times New Roman" w:hAnsi="Times New Roman" w:cs="Times New Roman"/>
+          <w:sz w:val="22"/>
+          <w:szCs w:val="22"/>
+        </w:rPr>
+        <w:t xml:space="preserve"> Estimator (TPE) as described by </w:t>
+      </w:r>
+      <w:proofErr w:type="spellStart"/>
+      <w:r>
+        <w:rPr>
+          <w:rFonts w:ascii="Times New Roman" w:hAnsi="Times New Roman" w:cs="Times New Roman"/>
+          <w:sz w:val="22"/>
+          <w:szCs w:val="22"/>
+        </w:rPr>
+        <w:t>Bergstra</w:t>
+      </w:r>
+      <w:proofErr w:type="spellEnd"/>
+      <w:r>
+        <w:rPr>
+          <w:rFonts w:ascii="Times New Roman" w:hAnsi="Times New Roman" w:cs="Times New Roman"/>
+          <w:sz w:val="22"/>
+          <w:szCs w:val="22"/>
+        </w:rPr>
+        <w:t xml:space="preserve"> et al. (2011). For details on this process, see Appendix 2.</w:t>
       </w:r>
       <w:r>
         <w:rPr>
@@ -11639,7 +12036,27 @@
           <w:sz w:val="22"/>
           <w:szCs w:val="22"/>
         </w:rPr>
-        <w:t xml:space="preserve"> term is always included because it is necessary in order to calculate the objective function and because I know that the data is at least partially motivated by an AR(1) process.</w:t>
+        <w:t xml:space="preserve"> term is always included because it is necessary in order to calculate the obje</w:t>
+      </w:r>
+      <w:proofErr w:type="spellStart"/>
+      <w:r>
+        <w:rPr>
+          <w:rFonts w:ascii="Times New Roman" w:hAnsi="Times New Roman" w:cs="Times New Roman"/>
+          <w:bCs/>
+          <w:sz w:val="22"/>
+          <w:szCs w:val="22"/>
+        </w:rPr>
+        <w:t>ctive</w:t>
+      </w:r>
+      <w:proofErr w:type="spellEnd"/>
+      <w:r>
+        <w:rPr>
+          <w:rFonts w:ascii="Times New Roman" w:hAnsi="Times New Roman" w:cs="Times New Roman"/>
+          <w:bCs/>
+          <w:sz w:val="22"/>
+          <w:szCs w:val="22"/>
+        </w:rPr>
+        <w:t xml:space="preserve"> function and because I know that the data is at least partially motivated by an AR(1) process.</w:t>
       </w:r>
     </w:p>
     <w:p>
@@ -12062,7 +12479,25 @@
           <w:sz w:val="22"/>
           <w:szCs w:val="22"/>
         </w:rPr>
-        <w:t>at any point, according to a supF test</w:t>
+        <w:t xml:space="preserve">at any point, according to a </w:t>
+      </w:r>
+      <w:proofErr w:type="spellStart"/>
+      <w:r>
+        <w:rPr>
+          <w:rFonts w:ascii="Times New Roman" w:hAnsi="Times New Roman" w:cs="Times New Roman"/>
+          <w:sz w:val="22"/>
+          <w:szCs w:val="22"/>
+        </w:rPr>
+        <w:t>supF</w:t>
+      </w:r>
+      <w:proofErr w:type="spellEnd"/>
+      <w:r>
+        <w:rPr>
+          <w:rFonts w:ascii="Times New Roman" w:hAnsi="Times New Roman" w:cs="Times New Roman"/>
+          <w:sz w:val="22"/>
+          <w:szCs w:val="22"/>
+        </w:rPr>
+        <w:t xml:space="preserve"> test</w:t>
       </w:r>
       <w:r>
         <w:rPr>
@@ -13321,7 +13756,25 @@
           <w:sz w:val="22"/>
           <w:szCs w:val="22"/>
         </w:rPr>
-        <w:t>I’ve included in this graph the mean of the forecasts of the sample-based and the non-sample based forest models. As it turns out, the mean of the two models offers the lowest RMSE of any model I tried. Not only this, but it performs better on a per-case basis as well: for the non-sampled forest, 12</w:t>
+        <w:t>I’ve included in this graph the mean of the forecasts of the sample-based and the non-</w:t>
+      </w:r>
+      <w:proofErr w:type="gramStart"/>
+      <w:r>
+        <w:rPr>
+          <w:rFonts w:ascii="Times New Roman" w:hAnsi="Times New Roman" w:cs="Times New Roman"/>
+          <w:sz w:val="22"/>
+          <w:szCs w:val="22"/>
+        </w:rPr>
+        <w:t>sample based</w:t>
+      </w:r>
+      <w:proofErr w:type="gramEnd"/>
+      <w:r>
+        <w:rPr>
+          <w:rFonts w:ascii="Times New Roman" w:hAnsi="Times New Roman" w:cs="Times New Roman"/>
+          <w:sz w:val="22"/>
+          <w:szCs w:val="22"/>
+        </w:rPr>
+        <w:t xml:space="preserve"> forest models. As it turns out, the mean of the two models offers the lowest RMSE of any model I tried. Not only this, but it performs better on a per-case basis as well: for the non-sampled forest, 12</w:t>
       </w:r>
       <w:r>
         <w:rPr>
@@ -14547,7 +15000,25 @@
           <w:sz w:val="22"/>
           <w:szCs w:val="22"/>
         </w:rPr>
-        <w:t xml:space="preserve"> trees which actually divide the data; i.e., t</w:t>
+        <w:t xml:space="preserve"> trees which actually divide the </w:t>
+      </w:r>
+      <w:proofErr w:type="gramStart"/>
+      <w:r>
+        <w:rPr>
+          <w:rFonts w:ascii="Times New Roman" w:hAnsi="Times New Roman" w:cs="Times New Roman"/>
+          <w:sz w:val="22"/>
+          <w:szCs w:val="22"/>
+        </w:rPr>
+        <w:t>data;</w:t>
+      </w:r>
+      <w:proofErr w:type="gramEnd"/>
+      <w:r>
+        <w:rPr>
+          <w:rFonts w:ascii="Times New Roman" w:hAnsi="Times New Roman" w:cs="Times New Roman"/>
+          <w:sz w:val="22"/>
+          <w:szCs w:val="22"/>
+        </w:rPr>
+        <w:t xml:space="preserve"> i.e., t</w:t>
       </w:r>
       <w:r>
         <w:rPr>
@@ -18628,7 +19099,27 @@
                 <w:sz w:val="18"/>
                 <w:szCs w:val="18"/>
               </w:rPr>
-              <w:t xml:space="preserve"> term of the average time-series tree as opposed to the relative </w:t>
+              <w:t xml:space="preserve"> term of the average time-series </w:t>
+            </w:r>
+            <w:proofErr w:type="gramStart"/>
+            <w:r>
+              <w:rPr>
+                <w:rFonts w:ascii="Times New Roman" w:eastAsia="Times New Roman" w:hAnsi="Times New Roman" w:cs="Times New Roman"/>
+                <w:color w:val="000000"/>
+                <w:sz w:val="18"/>
+                <w:szCs w:val="18"/>
+              </w:rPr>
+              <w:t>tree</w:t>
+            </w:r>
+            <w:proofErr w:type="gramEnd"/>
+            <w:r>
+              <w:rPr>
+                <w:rFonts w:ascii="Times New Roman" w:eastAsia="Times New Roman" w:hAnsi="Times New Roman" w:cs="Times New Roman"/>
+                <w:color w:val="000000"/>
+                <w:sz w:val="18"/>
+                <w:szCs w:val="18"/>
+              </w:rPr>
+              <w:t xml:space="preserve"> as opposed to the relative </w:t>
             </w:r>
             <w:r>
               <w:rPr>
@@ -18925,13 +19416,23 @@
         </w:rPr>
         <w:t xml:space="preserve"> term (which accounts for more than one-third of total selections in that tree), while the t</w:t>
       </w:r>
-      <w:r>
-        <w:rPr>
-          <w:rFonts w:ascii="Times New Roman" w:hAnsi="Times New Roman" w:cs="Times New Roman"/>
-          <w:sz w:val="22"/>
-          <w:szCs w:val="22"/>
-        </w:rPr>
-        <w:t xml:space="preserve">ime-series tree favors the </w:t>
+      <w:proofErr w:type="spellStart"/>
+      <w:r>
+        <w:rPr>
+          <w:rFonts w:ascii="Times New Roman" w:hAnsi="Times New Roman" w:cs="Times New Roman"/>
+          <w:sz w:val="22"/>
+          <w:szCs w:val="22"/>
+        </w:rPr>
+        <w:t>ime</w:t>
+      </w:r>
+      <w:proofErr w:type="spellEnd"/>
+      <w:r>
+        <w:rPr>
+          <w:rFonts w:ascii="Times New Roman" w:hAnsi="Times New Roman" w:cs="Times New Roman"/>
+          <w:sz w:val="22"/>
+          <w:szCs w:val="22"/>
+        </w:rPr>
+        <w:t xml:space="preserve">-series tree favors the </w:t>
       </w:r>
       <w:r>
         <w:rPr>
@@ -19215,7 +19716,25 @@
           <w:sz w:val="22"/>
           <w:szCs w:val="22"/>
         </w:rPr>
-        <w:t xml:space="preserve"> term in the presence of the AR(1) objective function.</w:t>
+        <w:t xml:space="preserve"> term in the presence of the AR(1) obje</w:t>
+      </w:r>
+      <w:proofErr w:type="spellStart"/>
+      <w:r>
+        <w:rPr>
+          <w:rFonts w:ascii="Times New Roman" w:hAnsi="Times New Roman" w:cs="Times New Roman"/>
+          <w:sz w:val="22"/>
+          <w:szCs w:val="22"/>
+        </w:rPr>
+        <w:t>ctive</w:t>
+      </w:r>
+      <w:proofErr w:type="spellEnd"/>
+      <w:r>
+        <w:rPr>
+          <w:rFonts w:ascii="Times New Roman" w:hAnsi="Times New Roman" w:cs="Times New Roman"/>
+          <w:sz w:val="22"/>
+          <w:szCs w:val="22"/>
+        </w:rPr>
+        <w:t xml:space="preserve"> function.</w:t>
       </w:r>
       <w:r>
         <w:rPr>
@@ -19242,7 +19761,25 @@
           <w:sz w:val="22"/>
           <w:szCs w:val="22"/>
         </w:rPr>
-        <w:t xml:space="preserve">There are probably a few explanations. First, the time-series tree is much less likely to split; only 9.19% of time-series trees in the forecasting procedure from January 1999 – January 2020 actually perform even one split. This, combined with the fact that the dataset fed to the time-series trees is much smaller than that fed to the base tree and the fact that the time-series tree uses an AR(1) objective function, means that any coincidental patterns the tree observes are much more likely to be motivated by the trend term than they would be in (1) a tree which is more comfortable performing splits, (2) a tree which considers a larger dataset, or (3) a tree which hadn’t already accounted for a reasonable effect from the </w:t>
+        <w:t xml:space="preserve">There are probably a few explanations. First, the time-series tree is much less likely to split; only 9.19% of time-series trees in the forecasting procedure from January 1999 – January 2020 actually </w:t>
+      </w:r>
+      <w:proofErr w:type="gramStart"/>
+      <w:r>
+        <w:rPr>
+          <w:rFonts w:ascii="Times New Roman" w:hAnsi="Times New Roman" w:cs="Times New Roman"/>
+          <w:sz w:val="22"/>
+          <w:szCs w:val="22"/>
+        </w:rPr>
+        <w:t>perform</w:t>
+      </w:r>
+      <w:proofErr w:type="gramEnd"/>
+      <w:r>
+        <w:rPr>
+          <w:rFonts w:ascii="Times New Roman" w:hAnsi="Times New Roman" w:cs="Times New Roman"/>
+          <w:sz w:val="22"/>
+          <w:szCs w:val="22"/>
+        </w:rPr>
+        <w:t xml:space="preserve"> even one split. This, combined with the fact that the dataset fed to the time-series trees is much smaller than that fed to the base tree and the fact that the time-series tree uses an AR(1) objective function, means that any coincidental patterns the tree observes are much more likely to be motivated by the trend term than they would be in (1) a tree which is more comfortable performing splits, (2) a tree which considers a larger dataset, or (3) a tree which hadn’t already accounted for a reasonable effect from the </w:t>
       </w:r>
       <m:oMath>
         <m:sSub>
@@ -20306,7 +20843,25 @@
           <w:sz w:val="22"/>
           <w:szCs w:val="22"/>
         </w:rPr>
-        <w:t>. Note that this is the non-sampled forest; i.e., it takes the entire dataset as input.</w:t>
+        <w:t xml:space="preserve">. Note that this is the non-sampled </w:t>
+      </w:r>
+      <w:proofErr w:type="gramStart"/>
+      <w:r>
+        <w:rPr>
+          <w:rFonts w:ascii="Times New Roman" w:hAnsi="Times New Roman" w:cs="Times New Roman"/>
+          <w:sz w:val="22"/>
+          <w:szCs w:val="22"/>
+        </w:rPr>
+        <w:t>forest;</w:t>
+      </w:r>
+      <w:proofErr w:type="gramEnd"/>
+      <w:r>
+        <w:rPr>
+          <w:rFonts w:ascii="Times New Roman" w:hAnsi="Times New Roman" w:cs="Times New Roman"/>
+          <w:sz w:val="22"/>
+          <w:szCs w:val="22"/>
+        </w:rPr>
+        <w:t xml:space="preserve"> i.e., it takes the entire dataset as input.</w:t>
       </w:r>
     </w:p>
     <w:p>
@@ -20652,7 +21207,23 @@
           <w:sz w:val="22"/>
           <w:szCs w:val="22"/>
         </w:rPr>
-        <w:t xml:space="preserve"> from January 1990 to January 2000, the US 3-month Treasury rate from January 1985 to January 1995, and the UK inflation rate from January 2010 to January 2020. </w:t>
+        <w:t xml:space="preserve"> from January 1990 to January 2000, the US 3-month Treasury rate from January 1985 to January 1995, and the UK inflation rate from January 201</w:t>
+      </w:r>
+      <w:r>
+        <w:rPr>
+          <w:rFonts w:ascii="Times New Roman" w:hAnsi="Times New Roman" w:cs="Times New Roman"/>
+          <w:sz w:val="22"/>
+          <w:szCs w:val="22"/>
+        </w:rPr>
+        <w:t>5</w:t>
+      </w:r>
+      <w:r>
+        <w:rPr>
+          <w:rFonts w:ascii="Times New Roman" w:hAnsi="Times New Roman" w:cs="Times New Roman"/>
+          <w:sz w:val="22"/>
+          <w:szCs w:val="22"/>
+        </w:rPr>
+        <w:t xml:space="preserve"> to January 2020. </w:t>
       </w:r>
       <w:r>
         <w:rPr>
@@ -20727,7 +21298,25 @@
           <w:sz w:val="22"/>
           <w:szCs w:val="22"/>
         </w:rPr>
-        <w:t>. Not only are these series stationary, they also tend to be rather sticky, unlike inflation. The unemployment rate is not going to change very much from one month to the next, nor is the Treasury rate going to move as quickly and seemingly randomly as inflation is.</w:t>
+        <w:t xml:space="preserve">. Not only are these series stationary, </w:t>
+      </w:r>
+      <w:proofErr w:type="gramStart"/>
+      <w:r>
+        <w:rPr>
+          <w:rFonts w:ascii="Times New Roman" w:hAnsi="Times New Roman" w:cs="Times New Roman"/>
+          <w:sz w:val="22"/>
+          <w:szCs w:val="22"/>
+        </w:rPr>
+        <w:t>they</w:t>
+      </w:r>
+      <w:proofErr w:type="gramEnd"/>
+      <w:r>
+        <w:rPr>
+          <w:rFonts w:ascii="Times New Roman" w:hAnsi="Times New Roman" w:cs="Times New Roman"/>
+          <w:sz w:val="22"/>
+          <w:szCs w:val="22"/>
+        </w:rPr>
+        <w:t xml:space="preserve"> also tend to be rather sticky, unlike inflation. The unemployment rate is not going to change very much from one month to the next, nor is the Treasury rate going to move as quickly and seemingly randomly as inflation is.</w:t>
       </w:r>
     </w:p>
     <w:p>
@@ -20746,7 +21335,25 @@
           <w:sz w:val="22"/>
           <w:szCs w:val="22"/>
         </w:rPr>
-        <w:t>On the other hand, the UK monthly inflation rate is data of a very similar type to the US monthly inflation rate. It is stationary, and fluctuates wildly—it is not sticky like the unemployment rate or the Treasury rate. As a result, the model predicts well on this data, outperforming the ARIMA model.</w:t>
+        <w:t xml:space="preserve">On the other hand, the UK monthly inflation rate is data of a very similar type to the US monthly inflation rate. It is </w:t>
+      </w:r>
+      <w:proofErr w:type="gramStart"/>
+      <w:r>
+        <w:rPr>
+          <w:rFonts w:ascii="Times New Roman" w:hAnsi="Times New Roman" w:cs="Times New Roman"/>
+          <w:sz w:val="22"/>
+          <w:szCs w:val="22"/>
+        </w:rPr>
+        <w:t>stationary, and</w:t>
+      </w:r>
+      <w:proofErr w:type="gramEnd"/>
+      <w:r>
+        <w:rPr>
+          <w:rFonts w:ascii="Times New Roman" w:hAnsi="Times New Roman" w:cs="Times New Roman"/>
+          <w:sz w:val="22"/>
+          <w:szCs w:val="22"/>
+        </w:rPr>
+        <w:t xml:space="preserve"> fluctuates wildly—it is not sticky like the unemployment rate or the Treasury rate. As a result, the model predicts well on this data, outperforming the ARIMA model.</w:t>
       </w:r>
     </w:p>
     <w:p>
@@ -22973,7 +23580,7 @@
                 <w:sz w:val="18"/>
                 <w:szCs w:val="18"/>
               </w:rPr>
-              <w:t>0.1435056</w:t>
+              <w:t>0.1412112</w:t>
             </w:r>
           </w:p>
         </w:tc>
@@ -23009,7 +23616,7 @@
                 <w:sz w:val="18"/>
                 <w:szCs w:val="18"/>
               </w:rPr>
-              <w:t>0.1346939</w:t>
+              <w:t>0.134985</w:t>
             </w:r>
           </w:p>
         </w:tc>
@@ -23041,7 +23648,7 @@
                 <w:sz w:val="18"/>
                 <w:szCs w:val="18"/>
               </w:rPr>
-              <w:t>5.840837</w:t>
+              <w:t>0.1426769</w:t>
             </w:r>
           </w:p>
         </w:tc>
@@ -23073,7 +23680,7 @@
                 <w:sz w:val="18"/>
                 <w:szCs w:val="18"/>
               </w:rPr>
-              <w:t>0.1761441</w:t>
+              <w:t>0.1404471</w:t>
             </w:r>
           </w:p>
         </w:tc>
@@ -23233,6 +23840,8 @@
               <w:jc w:val="center"/>
               <w:rPr>
                 <w:rFonts w:ascii="Times New Roman" w:hAnsi="Times New Roman" w:cs="Times New Roman"/>
+                <w:b/>
+                <w:bCs/>
                 <w:sz w:val="18"/>
                 <w:szCs w:val="18"/>
               </w:rPr>
@@ -23240,10 +23849,12 @@
             <w:r>
               <w:rPr>
                 <w:rFonts w:ascii="Times New Roman" w:hAnsi="Times New Roman" w:cs="Times New Roman"/>
+                <w:b/>
+                <w:bCs/>
                 <w:sz w:val="18"/>
                 <w:szCs w:val="18"/>
               </w:rPr>
-              <w:t>2.610139</w:t>
+              <w:t>0.2084125</w:t>
             </w:r>
           </w:p>
         </w:tc>
@@ -23275,7 +23886,7 @@
                 <w:sz w:val="18"/>
                 <w:szCs w:val="18"/>
               </w:rPr>
-              <w:t>1.743591</w:t>
+              <w:t>0.2226686</w:t>
             </w:r>
           </w:p>
         </w:tc>
@@ -23307,7 +23918,7 @@
                 <w:sz w:val="18"/>
                 <w:szCs w:val="18"/>
               </w:rPr>
-              <w:t>5.622212</w:t>
+              <w:t>0.2091016</w:t>
             </w:r>
           </w:p>
         </w:tc>
@@ -23339,7 +23950,7 @@
                 <w:sz w:val="18"/>
                 <w:szCs w:val="18"/>
               </w:rPr>
-              <w:t>2.652813</w:t>
+              <w:t>0.2344242</w:t>
             </w:r>
           </w:p>
         </w:tc>
@@ -23369,12 +23980,10 @@
             <w:r>
               <w:rPr>
                 <w:rFonts w:ascii="Times New Roman" w:hAnsi="Times New Roman" w:cs="Times New Roman"/>
-                <w:b/>
-                <w:bCs/>
                 <w:sz w:val="18"/>
                 <w:szCs w:val="18"/>
               </w:rPr>
-              <w:t>0.188695</w:t>
+              <w:t>0.2398949</w:t>
             </w:r>
           </w:p>
         </w:tc>
@@ -23533,7 +24142,7 @@
                 <w:sz w:val="18"/>
                 <w:szCs w:val="18"/>
               </w:rPr>
-              <w:t>0.2291029</w:t>
+              <w:t>0.00248008</w:t>
             </w:r>
           </w:p>
         </w:tc>
@@ -23555,6 +24164,8 @@
               <w:jc w:val="center"/>
               <w:rPr>
                 <w:rFonts w:ascii="Times New Roman" w:hAnsi="Times New Roman" w:cs="Times New Roman"/>
+                <w:b/>
+                <w:bCs/>
                 <w:sz w:val="18"/>
                 <w:szCs w:val="18"/>
               </w:rPr>
@@ -23562,10 +24173,12 @@
             <w:r>
               <w:rPr>
                 <w:rFonts w:ascii="Times New Roman" w:hAnsi="Times New Roman" w:cs="Times New Roman"/>
+                <w:b/>
+                <w:bCs/>
                 <w:sz w:val="18"/>
                 <w:szCs w:val="18"/>
               </w:rPr>
-              <w:t>0.9750203</w:t>
+              <w:t>0.00130273</w:t>
             </w:r>
           </w:p>
         </w:tc>
@@ -23597,7 +24210,15 @@
                 <w:sz w:val="18"/>
                 <w:szCs w:val="18"/>
               </w:rPr>
-              <w:t>0.1326325</w:t>
+              <w:t>0.0028711</w:t>
+            </w:r>
+            <w:r>
+              <w:rPr>
+                <w:rFonts w:ascii="Times New Roman" w:hAnsi="Times New Roman" w:cs="Times New Roman"/>
+                <w:sz w:val="18"/>
+                <w:szCs w:val="18"/>
+              </w:rPr>
+              <w:t>1</w:t>
             </w:r>
           </w:p>
         </w:tc>
@@ -23629,7 +24250,15 @@
                 <w:sz w:val="18"/>
                 <w:szCs w:val="18"/>
               </w:rPr>
-              <w:t>0.01604034</w:t>
+              <w:t>0.0024908</w:t>
+            </w:r>
+            <w:r>
+              <w:rPr>
+                <w:rFonts w:ascii="Times New Roman" w:hAnsi="Times New Roman" w:cs="Times New Roman"/>
+                <w:sz w:val="18"/>
+                <w:szCs w:val="18"/>
+              </w:rPr>
+              <w:t>7</w:t>
             </w:r>
           </w:p>
         </w:tc>
@@ -23659,8 +24288,6 @@
             <w:r>
               <w:rPr>
                 <w:rFonts w:ascii="Times New Roman" w:hAnsi="Times New Roman" w:cs="Times New Roman"/>
-                <w:b/>
-                <w:bCs/>
                 <w:sz w:val="18"/>
                 <w:szCs w:val="18"/>
               </w:rPr>
@@ -24456,7 +25083,25 @@
                 <w:sz w:val="16"/>
                 <w:szCs w:val="16"/>
               </w:rPr>
-              <w:t xml:space="preserve">of up to six lags, </w:t>
+              <w:t xml:space="preserve">of up to six </w:t>
+            </w:r>
+            <w:proofErr w:type="spellStart"/>
+            <w:r>
+              <w:rPr>
+                <w:rFonts w:ascii="Times New Roman" w:hAnsi="Times New Roman" w:cs="Times New Roman"/>
+                <w:sz w:val="16"/>
+                <w:szCs w:val="16"/>
+              </w:rPr>
+              <w:t>lags</w:t>
+            </w:r>
+            <w:proofErr w:type="spellEnd"/>
+            <w:r>
+              <w:rPr>
+                <w:rFonts w:ascii="Times New Roman" w:hAnsi="Times New Roman" w:cs="Times New Roman"/>
+                <w:sz w:val="16"/>
+                <w:szCs w:val="16"/>
+              </w:rPr>
+              <w:t xml:space="preserve">, </w:t>
             </w:r>
             <w:r>
               <w:rPr>
@@ -24577,14 +25222,6 @@
           <w:szCs w:val="22"/>
         </w:rPr>
       </w:pPr>
-      <w:r>
-        <w:rPr>
-          <w:rFonts w:ascii="Times New Roman" w:hAnsi="Times New Roman" w:cs="Times New Roman"/>
-          <w:sz w:val="22"/>
-          <w:szCs w:val="22"/>
-        </w:rPr>
-        <w:t>NOTE: RUN THE UK INFLATION FORECAST AGAIN, IT STINKS</w:t>
-      </w:r>
     </w:p>
     <w:p>
       <w:pPr>
@@ -24774,7 +25411,25 @@
           <w:sz w:val="22"/>
           <w:szCs w:val="22"/>
         </w:rPr>
-        <w:t>“Coding Random Forests in 100 Lines of Code.” Statworx. June 5, 2019. Accessed October 9, 2020. https://www.statworx.com/blog/coding-random-forests-in-100-lines-of-code/.</w:t>
+        <w:t xml:space="preserve">“Coding Random Forests in 100 Lines of Code.” </w:t>
+      </w:r>
+      <w:proofErr w:type="spellStart"/>
+      <w:r>
+        <w:rPr>
+          <w:rFonts w:ascii="Times New Roman" w:eastAsia="Times New Roman" w:hAnsi="Times New Roman" w:cs="Times New Roman"/>
+          <w:sz w:val="22"/>
+          <w:szCs w:val="22"/>
+        </w:rPr>
+        <w:t>Statworx</w:t>
+      </w:r>
+      <w:proofErr w:type="spellEnd"/>
+      <w:r>
+        <w:rPr>
+          <w:rFonts w:ascii="Times New Roman" w:eastAsia="Times New Roman" w:hAnsi="Times New Roman" w:cs="Times New Roman"/>
+          <w:sz w:val="22"/>
+          <w:szCs w:val="22"/>
+        </w:rPr>
+        <w:t>. June 5, 2019. Accessed October 9, 2020. https://www.statworx.com/blog/coding-random-forests-in-100-lines-of-code/.</w:t>
       </w:r>
     </w:p>
     <w:p>
@@ -24793,7 +25448,25 @@
           <w:sz w:val="22"/>
           <w:szCs w:val="22"/>
         </w:rPr>
-        <w:t>“Coding Regression Trees in 150 Lines of Code.” Statworx. November 9, 2018. Accessed October 9, 2020. https://www.statworx.com/blog/coding-regression-trees-in-150-lines-of-code.</w:t>
+        <w:t xml:space="preserve">“Coding Regression Trees in 150 Lines of Code.” </w:t>
+      </w:r>
+      <w:proofErr w:type="spellStart"/>
+      <w:r>
+        <w:rPr>
+          <w:rFonts w:ascii="Times New Roman" w:eastAsia="Times New Roman" w:hAnsi="Times New Roman" w:cs="Times New Roman"/>
+          <w:sz w:val="22"/>
+          <w:szCs w:val="22"/>
+        </w:rPr>
+        <w:t>Statworx</w:t>
+      </w:r>
+      <w:proofErr w:type="spellEnd"/>
+      <w:r>
+        <w:rPr>
+          <w:rFonts w:ascii="Times New Roman" w:eastAsia="Times New Roman" w:hAnsi="Times New Roman" w:cs="Times New Roman"/>
+          <w:sz w:val="22"/>
+          <w:szCs w:val="22"/>
+        </w:rPr>
+        <w:t>. November 9, 2018. Accessed October 9, 2020. https://www.statworx.com/blog/coding-regression-trees-in-150-lines-of-code.</w:t>
       </w:r>
     </w:p>
     <w:p>
@@ -24835,7 +25508,25 @@
           <w:szCs w:val="22"/>
         </w:rPr>
         <w:lastRenderedPageBreak/>
-        <w:t>“Package ‘randomForest’.” CRAN. March 25, 2018. Accessed October 9, 2020. https://cran.r-project.org/web/packages/randomForest/randomForest.pdf.</w:t>
+        <w:t>“Package ‘</w:t>
+      </w:r>
+      <w:proofErr w:type="spellStart"/>
+      <w:r>
+        <w:rPr>
+          <w:rFonts w:ascii="Times New Roman" w:eastAsia="Times New Roman" w:hAnsi="Times New Roman" w:cs="Times New Roman"/>
+          <w:sz w:val="22"/>
+          <w:szCs w:val="22"/>
+        </w:rPr>
+        <w:t>randomForest</w:t>
+      </w:r>
+      <w:proofErr w:type="spellEnd"/>
+      <w:r>
+        <w:rPr>
+          <w:rFonts w:ascii="Times New Roman" w:eastAsia="Times New Roman" w:hAnsi="Times New Roman" w:cs="Times New Roman"/>
+          <w:sz w:val="22"/>
+          <w:szCs w:val="22"/>
+        </w:rPr>
+        <w:t>’.” CRAN. March 25, 2018. Accessed October 9, 2020. https://cran.r-project.org/web/packages/randomForest/randomForest.pdf.</w:t>
       </w:r>
     </w:p>
     <w:p>
@@ -24854,7 +25545,25 @@
           <w:sz w:val="22"/>
           <w:szCs w:val="22"/>
         </w:rPr>
-        <w:t>Tin Kam Ho, "Random decision forests," Proceedings of 3rd International Conference on Document Analysis and Recognition, Montreal, Quebec, Canada, 1995, pp. 278-282 vol.1, doi: 10.1109/ICDAR.1995.598994.</w:t>
+        <w:t xml:space="preserve">Tin Kam Ho, "Random decision forests," Proceedings of 3rd International Conference on Document Analysis and Recognition, Montreal, Quebec, Canada, 1995, pp. 278-282 vol.1, </w:t>
+      </w:r>
+      <w:proofErr w:type="spellStart"/>
+      <w:r>
+        <w:rPr>
+          <w:rFonts w:ascii="Times New Roman" w:hAnsi="Times New Roman" w:cs="Times New Roman"/>
+          <w:sz w:val="22"/>
+          <w:szCs w:val="22"/>
+        </w:rPr>
+        <w:t>doi</w:t>
+      </w:r>
+      <w:proofErr w:type="spellEnd"/>
+      <w:r>
+        <w:rPr>
+          <w:rFonts w:ascii="Times New Roman" w:hAnsi="Times New Roman" w:cs="Times New Roman"/>
+          <w:sz w:val="22"/>
+          <w:szCs w:val="22"/>
+        </w:rPr>
+        <w:t>: 10.1109/ICDAR.1995.598994.</w:t>
       </w:r>
     </w:p>
     <w:p>
@@ -25249,13 +25958,23 @@
         <w:lastRenderedPageBreak/>
         <w:t xml:space="preserve">Optimizing the objective function. </w:t>
       </w:r>
-      <w:r>
-        <w:rPr>
-          <w:rFonts w:ascii="Times New Roman" w:hAnsi="Times New Roman" w:cs="Times New Roman"/>
-          <w:sz w:val="22"/>
-          <w:szCs w:val="22"/>
-        </w:rPr>
-        <w:t xml:space="preserve">Thus in a dataset with a dependent variable and ten independent variables and for a tree which ends up having 100 total nodes (both terminal and non-terminal), the objective function will be run 1,000 times. There are fifty trees in </w:t>
+      <w:proofErr w:type="gramStart"/>
+      <w:r>
+        <w:rPr>
+          <w:rFonts w:ascii="Times New Roman" w:hAnsi="Times New Roman" w:cs="Times New Roman"/>
+          <w:sz w:val="22"/>
+          <w:szCs w:val="22"/>
+        </w:rPr>
+        <w:t>Thus</w:t>
+      </w:r>
+      <w:proofErr w:type="gramEnd"/>
+      <w:r>
+        <w:rPr>
+          <w:rFonts w:ascii="Times New Roman" w:hAnsi="Times New Roman" w:cs="Times New Roman"/>
+          <w:sz w:val="22"/>
+          <w:szCs w:val="22"/>
+        </w:rPr>
+        <w:t xml:space="preserve"> in a dataset with a dependent variable and ten independent variables and for a tree which ends up having 100 total nodes (both terminal and non-terminal), the objective function will be run 1,000 times. There are fifty trees in </w:t>
       </w:r>
       <w:r>
         <w:rPr>
@@ -26140,13 +26859,23 @@
         </w:rPr>
         <w:t xml:space="preserve">I </w:t>
       </w:r>
-      <w:r>
-        <w:rPr>
-          <w:rFonts w:ascii="Times New Roman" w:hAnsi="Times New Roman" w:cs="Times New Roman"/>
-          <w:sz w:val="22"/>
-          <w:szCs w:val="22"/>
-        </w:rPr>
-        <w:t xml:space="preserve">would want those observations to be further split out, until </w:t>
+      <w:proofErr w:type="gramStart"/>
+      <w:r>
+        <w:rPr>
+          <w:rFonts w:ascii="Times New Roman" w:hAnsi="Times New Roman" w:cs="Times New Roman"/>
+          <w:sz w:val="22"/>
+          <w:szCs w:val="22"/>
+        </w:rPr>
+        <w:t>would</w:t>
+      </w:r>
+      <w:proofErr w:type="gramEnd"/>
+      <w:r>
+        <w:rPr>
+          <w:rFonts w:ascii="Times New Roman" w:hAnsi="Times New Roman" w:cs="Times New Roman"/>
+          <w:sz w:val="22"/>
+          <w:szCs w:val="22"/>
+        </w:rPr>
+        <w:t xml:space="preserve"> want those observations to be further split out, until </w:t>
       </w:r>
       <w:r>
         <w:rPr>
@@ -26301,7 +27030,15 @@
         <w:annotationRef/>
       </w:r>
       <w:r>
-        <w:t>Check with Creal on all this. Also, might be better in the Data section (2).</w:t>
+        <w:t xml:space="preserve">Check with </w:t>
+      </w:r>
+      <w:proofErr w:type="spellStart"/>
+      <w:r>
+        <w:t>Creal</w:t>
+      </w:r>
+      <w:proofErr w:type="spellEnd"/>
+      <w:r>
+        <w:t xml:space="preserve"> on all this. Also, might be better in the Data section (2).</w:t>
       </w:r>
     </w:p>
   </w:comment>

</xml_diff>

<commit_message>
Create multi 00a script
</commit_message>
<xml_diff>
--- a/docs/Thesis Draft.docx
+++ b/docs/Thesis Draft.docx
@@ -21072,7 +21072,17 @@
           <w:sz w:val="22"/>
           <w:szCs w:val="22"/>
         </w:rPr>
-        <w:t>5.1 Horizons</w:t>
+        <w:t xml:space="preserve">5.1 </w:t>
+      </w:r>
+      <w:r>
+        <w:rPr>
+          <w:rFonts w:ascii="Times New Roman" w:hAnsi="Times New Roman" w:cs="Times New Roman"/>
+          <w:i/>
+          <w:iCs/>
+          <w:sz w:val="22"/>
+          <w:szCs w:val="22"/>
+        </w:rPr>
+        <w:t>The random forest in different circumstances</w:t>
       </w:r>
     </w:p>
     <w:p>
@@ -21080,44 +21090,12 @@
         <w:jc w:val="both"/>
         <w:rPr>
           <w:rFonts w:ascii="Times New Roman" w:hAnsi="Times New Roman" w:cs="Times New Roman"/>
-          <w:sz w:val="22"/>
-          <w:szCs w:val="22"/>
-        </w:rPr>
-      </w:pPr>
-      <w:r>
-        <w:rPr>
-          <w:rFonts w:ascii="Times New Roman" w:hAnsi="Times New Roman" w:cs="Times New Roman"/>
           <w:i/>
           <w:iCs/>
           <w:sz w:val="22"/>
           <w:szCs w:val="22"/>
         </w:rPr>
-        <w:tab/>
-      </w:r>
-      <w:r>
-        <w:rPr>
-          <w:rFonts w:ascii="Times New Roman" w:hAnsi="Times New Roman" w:cs="Times New Roman"/>
-          <w:sz w:val="22"/>
-          <w:szCs w:val="22"/>
-        </w:rPr>
-        <w:t xml:space="preserve">The random forest put forward in Section 3 has proven to offer good predictions on US monthly inflation at the one-month horizon. In this section, I consider the predictions it offers at the 3-, 6-, and 12-month horizons. </w:t>
-      </w:r>
-      <w:r>
-        <w:rPr>
-          <w:rFonts w:ascii="Times New Roman" w:hAnsi="Times New Roman" w:cs="Times New Roman"/>
-          <w:sz w:val="22"/>
-          <w:szCs w:val="22"/>
-        </w:rPr>
-        <w:t>The results are summarized in Table 5. The time-series-optimized random forest compares favorably with the ARIMA optimized by AIC at all horizons, when it comes to predicting US monthly inflation data from January 1999 to January 2020.</w:t>
-      </w:r>
-      <w:r>
-        <w:rPr>
-          <w:rFonts w:ascii="Times New Roman" w:hAnsi="Times New Roman" w:cs="Times New Roman"/>
-          <w:sz w:val="22"/>
-          <w:szCs w:val="22"/>
-        </w:rPr>
-        <w:t xml:space="preserve"> This result is encouraging, but expected, given that the model was designed with US monthly inflation in mind. The change in horizon does not affect the underlying process, nor does it affect the relative success of the forest model as compared with the ARIMA model.</w:t>
-      </w:r>
+      </w:pPr>
     </w:p>
     <w:p>
       <w:pPr>
@@ -21128,6 +21106,40 @@
           <w:szCs w:val="22"/>
         </w:rPr>
       </w:pPr>
+      <w:r>
+        <w:rPr>
+          <w:rFonts w:ascii="Times New Roman" w:hAnsi="Times New Roman" w:cs="Times New Roman"/>
+          <w:i/>
+          <w:iCs/>
+          <w:sz w:val="22"/>
+          <w:szCs w:val="22"/>
+        </w:rPr>
+        <w:t xml:space="preserve">Different horizons. </w:t>
+      </w:r>
+      <w:r>
+        <w:rPr>
+          <w:rFonts w:ascii="Times New Roman" w:hAnsi="Times New Roman" w:cs="Times New Roman"/>
+          <w:sz w:val="22"/>
+          <w:szCs w:val="22"/>
+        </w:rPr>
+        <w:t xml:space="preserve">The random forest put forward in Section 3 has proven to offer good predictions on US monthly inflation at the one-month horizon. In this section, I consider the predictions it offers at the 3-, 6-, and 12-month horizons. </w:t>
+      </w:r>
+      <w:r>
+        <w:rPr>
+          <w:rFonts w:ascii="Times New Roman" w:hAnsi="Times New Roman" w:cs="Times New Roman"/>
+          <w:sz w:val="22"/>
+          <w:szCs w:val="22"/>
+        </w:rPr>
+        <w:t>The results are summarized in Table 5. The time-series-optimized random forest compares favorably with the ARIMA optimized by AIC at all horizons, when it comes to predicting US monthly inflation data from January 1999 to January 2020.</w:t>
+      </w:r>
+      <w:r>
+        <w:rPr>
+          <w:rFonts w:ascii="Times New Roman" w:hAnsi="Times New Roman" w:cs="Times New Roman"/>
+          <w:sz w:val="22"/>
+          <w:szCs w:val="22"/>
+        </w:rPr>
+        <w:t xml:space="preserve"> This result is encouraging, but expected, given that the model was designed with US monthly inflation in mind. The change in horizon does not affect the underlying process, nor does it affect the relative success of the forest model as compared with the ARIMA model.</w:t>
+      </w:r>
     </w:p>
     <w:p>
       <w:pPr>
@@ -21140,6 +21152,16 @@
           <w:szCs w:val="22"/>
         </w:rPr>
       </w:pPr>
+    </w:p>
+    <w:p>
+      <w:pPr>
+        <w:jc w:val="both"/>
+        <w:rPr>
+          <w:rFonts w:ascii="Times New Roman" w:hAnsi="Times New Roman" w:cs="Times New Roman"/>
+          <w:sz w:val="22"/>
+          <w:szCs w:val="22"/>
+        </w:rPr>
+      </w:pPr>
       <w:r>
         <w:rPr>
           <w:rFonts w:ascii="Times New Roman" w:hAnsi="Times New Roman" w:cs="Times New Roman"/>
@@ -21148,7 +21170,79 @@
           <w:sz w:val="22"/>
           <w:szCs w:val="22"/>
         </w:rPr>
-        <w:t>5.2 Time Series</w:t>
+        <w:t xml:space="preserve">Different time series. </w:t>
+      </w:r>
+      <w:r>
+        <w:rPr>
+          <w:rFonts w:ascii="Times New Roman" w:hAnsi="Times New Roman" w:cs="Times New Roman"/>
+          <w:sz w:val="22"/>
+          <w:szCs w:val="22"/>
+        </w:rPr>
+        <w:t>A bigger test will be how the model performs with different types of time series. Instead of US monthly inflation, I</w:t>
+      </w:r>
+      <w:r>
+        <w:rPr>
+          <w:rFonts w:ascii="Times New Roman" w:hAnsi="Times New Roman" w:cs="Times New Roman"/>
+          <w:sz w:val="22"/>
+          <w:szCs w:val="22"/>
+        </w:rPr>
+        <w:t xml:space="preserve"> </w:t>
+      </w:r>
+      <w:r>
+        <w:rPr>
+          <w:rFonts w:ascii="Times New Roman" w:hAnsi="Times New Roman" w:cs="Times New Roman"/>
+          <w:sz w:val="22"/>
+          <w:szCs w:val="22"/>
+        </w:rPr>
+        <w:t>now</w:t>
+      </w:r>
+      <w:r>
+        <w:rPr>
+          <w:rFonts w:ascii="Times New Roman" w:hAnsi="Times New Roman" w:cs="Times New Roman"/>
+          <w:sz w:val="22"/>
+          <w:szCs w:val="22"/>
+        </w:rPr>
+        <w:t xml:space="preserve"> consider different time series, at the one-month horizon. I consider three different time series, at three different periods: US monthly unemployment</w:t>
+      </w:r>
+      <w:r>
+        <w:rPr>
+          <w:rFonts w:ascii="Times New Roman" w:hAnsi="Times New Roman" w:cs="Times New Roman"/>
+          <w:sz w:val="22"/>
+          <w:szCs w:val="22"/>
+        </w:rPr>
+        <w:t xml:space="preserve"> rate</w:t>
+      </w:r>
+      <w:r>
+        <w:rPr>
+          <w:rFonts w:ascii="Times New Roman" w:hAnsi="Times New Roman" w:cs="Times New Roman"/>
+          <w:sz w:val="22"/>
+          <w:szCs w:val="22"/>
+        </w:rPr>
+        <w:t xml:space="preserve"> from January 1990 to January 2000, the US 3-month Treasury rate from January 1985 to January 1995, and the UK inflation rate from January 201</w:t>
+      </w:r>
+      <w:r>
+        <w:rPr>
+          <w:rFonts w:ascii="Times New Roman" w:hAnsi="Times New Roman" w:cs="Times New Roman"/>
+          <w:sz w:val="22"/>
+          <w:szCs w:val="22"/>
+        </w:rPr>
+        <w:t>5</w:t>
+      </w:r>
+      <w:r>
+        <w:rPr>
+          <w:rFonts w:ascii="Times New Roman" w:hAnsi="Times New Roman" w:cs="Times New Roman"/>
+          <w:sz w:val="22"/>
+          <w:szCs w:val="22"/>
+        </w:rPr>
+        <w:t xml:space="preserve"> to January 2020. </w:t>
+      </w:r>
+      <w:r>
+        <w:rPr>
+          <w:rFonts w:ascii="Times New Roman" w:hAnsi="Times New Roman" w:cs="Times New Roman"/>
+          <w:sz w:val="22"/>
+          <w:szCs w:val="22"/>
+        </w:rPr>
+        <w:t>The results are summarized in Table 5.</w:t>
       </w:r>
     </w:p>
     <w:p>
@@ -21167,71 +21261,31 @@
           <w:sz w:val="22"/>
           <w:szCs w:val="22"/>
         </w:rPr>
-        <w:t>A bigger test will be how the model performs with different types of time series. Instead of US monthly inflation, I</w:t>
-      </w:r>
-      <w:r>
-        <w:rPr>
-          <w:rFonts w:ascii="Times New Roman" w:hAnsi="Times New Roman" w:cs="Times New Roman"/>
-          <w:sz w:val="22"/>
-          <w:szCs w:val="22"/>
-        </w:rPr>
-        <w:t xml:space="preserve"> </w:t>
-      </w:r>
-      <w:r>
-        <w:rPr>
-          <w:rFonts w:ascii="Times New Roman" w:hAnsi="Times New Roman" w:cs="Times New Roman"/>
-          <w:sz w:val="22"/>
-          <w:szCs w:val="22"/>
-        </w:rPr>
-        <w:t>now</w:t>
-      </w:r>
-      <w:r>
-        <w:rPr>
-          <w:rFonts w:ascii="Times New Roman" w:hAnsi="Times New Roman" w:cs="Times New Roman"/>
-          <w:sz w:val="22"/>
-          <w:szCs w:val="22"/>
-        </w:rPr>
-        <w:t xml:space="preserve"> consider different time series, at the one-month horizon. I consider three different time series, at three different periods: US monthly unemployment</w:t>
-      </w:r>
-      <w:r>
-        <w:rPr>
-          <w:rFonts w:ascii="Times New Roman" w:hAnsi="Times New Roman" w:cs="Times New Roman"/>
-          <w:sz w:val="22"/>
-          <w:szCs w:val="22"/>
-        </w:rPr>
-        <w:t xml:space="preserve"> rate</w:t>
-      </w:r>
-      <w:r>
-        <w:rPr>
-          <w:rFonts w:ascii="Times New Roman" w:hAnsi="Times New Roman" w:cs="Times New Roman"/>
-          <w:sz w:val="22"/>
-          <w:szCs w:val="22"/>
-        </w:rPr>
-        <w:t xml:space="preserve"> from January 1990 to January 2000, the US 3-month Treasury rate from January 1985 to January 1995, and the UK inflation rate from January 201</w:t>
-      </w:r>
-      <w:r>
-        <w:rPr>
-          <w:rFonts w:ascii="Times New Roman" w:hAnsi="Times New Roman" w:cs="Times New Roman"/>
-          <w:sz w:val="22"/>
-          <w:szCs w:val="22"/>
-        </w:rPr>
-        <w:t>5</w:t>
-      </w:r>
-      <w:r>
-        <w:rPr>
-          <w:rFonts w:ascii="Times New Roman" w:hAnsi="Times New Roman" w:cs="Times New Roman"/>
-          <w:sz w:val="22"/>
-          <w:szCs w:val="22"/>
-        </w:rPr>
-        <w:t xml:space="preserve"> to January 2020. </w:t>
-      </w:r>
-      <w:r>
-        <w:rPr>
-          <w:rFonts w:ascii="Times New Roman" w:hAnsi="Times New Roman" w:cs="Times New Roman"/>
-          <w:sz w:val="22"/>
-          <w:szCs w:val="22"/>
-        </w:rPr>
-        <w:t>The results are summarized in Table 5.</w:t>
+        <w:t xml:space="preserve">In the case of different time series, the random forest model </w:t>
+      </w:r>
+      <w:r>
+        <w:rPr>
+          <w:rFonts w:ascii="Times New Roman" w:hAnsi="Times New Roman" w:cs="Times New Roman"/>
+          <w:sz w:val="22"/>
+          <w:szCs w:val="22"/>
+        </w:rPr>
+        <w:t>compares perfectly well</w:t>
+      </w:r>
+      <w:r>
+        <w:rPr>
+          <w:rFonts w:ascii="Times New Roman" w:hAnsi="Times New Roman" w:cs="Times New Roman"/>
+          <w:sz w:val="22"/>
+          <w:szCs w:val="22"/>
+        </w:rPr>
+        <w:t xml:space="preserve"> with the ARIMA or other models. </w:t>
+      </w:r>
+      <w:r>
+        <w:rPr>
+          <w:rFonts w:ascii="Times New Roman" w:hAnsi="Times New Roman" w:cs="Times New Roman"/>
+          <w:sz w:val="22"/>
+          <w:szCs w:val="22"/>
+        </w:rPr>
+        <w:t>This is an encouraging and unexpected result. I should note that neither the US unemployment rate series nor the US 3-month Treasury rate series are stationary. This presents a problem for every time-series model, not just for the time-series-optimized random forest. To make the data more workable, I de-trended and then differenced both series. The resulting series were stationary. I then predicted on that stationary series, using each of the four models in Table 5. Then I transformed the forecasts back to the form of the original series, by first un-differencing and next re-trending the forecasts. The RMSE values in Table 5 refer to the RMSEs from the resulting forecast. For the naïve values, I did not transform the data, but simply moved the existing time series one period forward. The UK monthly inflation data was stationary, so I did not transform it.</w:t>
       </w:r>
     </w:p>
     <w:p>
@@ -21250,73 +21304,63 @@
           <w:sz w:val="22"/>
           <w:szCs w:val="22"/>
         </w:rPr>
-        <w:t xml:space="preserve">In the case of different time series, the random forest model does not compare so favorably with the ARIMA or other models. This is likely due to the very different nature of these other time series. For example, the US monthly unemployment rate from January 1990 to January 2000 is not a stationary time series. </w:t>
-      </w:r>
-      <w:commentRangeStart w:id="4"/>
-      <w:r>
-        <w:rPr>
-          <w:rFonts w:ascii="Times New Roman" w:hAnsi="Times New Roman" w:cs="Times New Roman"/>
-          <w:sz w:val="22"/>
-          <w:szCs w:val="22"/>
-        </w:rPr>
-        <w:t>Differencing the time series would likely allow the model to produce a much more encouraging result</w:t>
-      </w:r>
-      <w:commentRangeEnd w:id="4"/>
-      <w:r>
-        <w:rPr>
-          <w:rStyle w:val="CommentReference"/>
-        </w:rPr>
-        <w:commentReference w:id="4"/>
-      </w:r>
-      <w:r>
-        <w:rPr>
-          <w:rFonts w:ascii="Times New Roman" w:hAnsi="Times New Roman" w:cs="Times New Roman"/>
-          <w:sz w:val="22"/>
-          <w:szCs w:val="22"/>
-        </w:rPr>
-        <w:t>.</w:t>
-      </w:r>
-      <w:r>
-        <w:rPr>
-          <w:rFonts w:ascii="Times New Roman" w:hAnsi="Times New Roman" w:cs="Times New Roman"/>
-          <w:sz w:val="22"/>
-          <w:szCs w:val="22"/>
-        </w:rPr>
-        <w:t xml:space="preserve"> The US 3-month Treasury rate</w:t>
-      </w:r>
-      <w:r>
-        <w:rPr>
-          <w:rFonts w:ascii="Times New Roman" w:hAnsi="Times New Roman" w:cs="Times New Roman"/>
-          <w:sz w:val="22"/>
-          <w:szCs w:val="22"/>
-        </w:rPr>
-        <w:t xml:space="preserve"> is likewise non-stationary during the time period considered</w:t>
-      </w:r>
-      <w:r>
-        <w:rPr>
-          <w:rFonts w:ascii="Times New Roman" w:hAnsi="Times New Roman" w:cs="Times New Roman"/>
-          <w:sz w:val="22"/>
-          <w:szCs w:val="22"/>
-        </w:rPr>
-        <w:t xml:space="preserve">. Not only are these series stationary, </w:t>
-      </w:r>
-      <w:proofErr w:type="gramStart"/>
-      <w:r>
-        <w:rPr>
-          <w:rFonts w:ascii="Times New Roman" w:hAnsi="Times New Roman" w:cs="Times New Roman"/>
-          <w:sz w:val="22"/>
-          <w:szCs w:val="22"/>
-        </w:rPr>
-        <w:t>they</w:t>
-      </w:r>
-      <w:proofErr w:type="gramEnd"/>
-      <w:r>
-        <w:rPr>
-          <w:rFonts w:ascii="Times New Roman" w:hAnsi="Times New Roman" w:cs="Times New Roman"/>
-          <w:sz w:val="22"/>
-          <w:szCs w:val="22"/>
-        </w:rPr>
-        <w:t xml:space="preserve"> also tend to be rather sticky, unlike inflation. The unemployment rate is not going to change very much from one month to the next, nor is the Treasury rate going to move as quickly and seemingly randomly as inflation is.</w:t>
+        <w:t>These results are encouraging, because they reflect good performance across different types of time-series data. T</w:t>
+      </w:r>
+      <w:r>
+        <w:rPr>
+          <w:rFonts w:ascii="Times New Roman" w:hAnsi="Times New Roman" w:cs="Times New Roman"/>
+          <w:sz w:val="22"/>
+          <w:szCs w:val="22"/>
+        </w:rPr>
+        <w:t xml:space="preserve">he US monthly unemployment rate </w:t>
+      </w:r>
+      <w:r>
+        <w:rPr>
+          <w:rFonts w:ascii="Times New Roman" w:hAnsi="Times New Roman" w:cs="Times New Roman"/>
+          <w:sz w:val="22"/>
+          <w:szCs w:val="22"/>
+        </w:rPr>
+        <w:t xml:space="preserve">and the </w:t>
+      </w:r>
+      <w:r>
+        <w:rPr>
+          <w:rFonts w:ascii="Times New Roman" w:hAnsi="Times New Roman" w:cs="Times New Roman"/>
+          <w:sz w:val="22"/>
+          <w:szCs w:val="22"/>
+        </w:rPr>
+        <w:t>US 3-month Treasury rate</w:t>
+      </w:r>
+      <w:r>
+        <w:rPr>
+          <w:rFonts w:ascii="Times New Roman" w:hAnsi="Times New Roman" w:cs="Times New Roman"/>
+          <w:sz w:val="22"/>
+          <w:szCs w:val="22"/>
+        </w:rPr>
+        <w:t xml:space="preserve"> </w:t>
+      </w:r>
+      <w:r>
+        <w:rPr>
+          <w:rFonts w:ascii="Times New Roman" w:hAnsi="Times New Roman" w:cs="Times New Roman"/>
+          <w:sz w:val="22"/>
+          <w:szCs w:val="22"/>
+        </w:rPr>
+        <w:t>are non-stationary and</w:t>
+      </w:r>
+      <w:r>
+        <w:rPr>
+          <w:rFonts w:ascii="Times New Roman" w:hAnsi="Times New Roman" w:cs="Times New Roman"/>
+          <w:sz w:val="22"/>
+          <w:szCs w:val="22"/>
+        </w:rPr>
+        <w:t xml:space="preserve"> rather sticky, unlike inflation. The unemployment rate is not going to change very much from one month to the next, nor is the Treasury rate going to move as quickly and seemingly randomly as inflation is.</w:t>
+      </w:r>
+      <w:r>
+        <w:rPr>
+          <w:rFonts w:ascii="Times New Roman" w:hAnsi="Times New Roman" w:cs="Times New Roman"/>
+          <w:sz w:val="22"/>
+          <w:szCs w:val="22"/>
+        </w:rPr>
+        <w:t xml:space="preserve"> UK inflation is similar to US inflation, but is still a fundamentally different time series, which may rely on a different motivating process. Despite these differences, the random forest outperforms a simple AR(1) model in all three cases.</w:t>
       </w:r>
     </w:p>
     <w:p>
@@ -21335,25 +21379,15 @@
           <w:sz w:val="22"/>
           <w:szCs w:val="22"/>
         </w:rPr>
-        <w:t xml:space="preserve">On the other hand, the UK monthly inflation rate is data of a very similar type to the US monthly inflation rate. It is </w:t>
-      </w:r>
-      <w:proofErr w:type="gramStart"/>
-      <w:r>
-        <w:rPr>
-          <w:rFonts w:ascii="Times New Roman" w:hAnsi="Times New Roman" w:cs="Times New Roman"/>
-          <w:sz w:val="22"/>
-          <w:szCs w:val="22"/>
-        </w:rPr>
-        <w:t>stationary, and</w:t>
-      </w:r>
-      <w:proofErr w:type="gramEnd"/>
-      <w:r>
-        <w:rPr>
-          <w:rFonts w:ascii="Times New Roman" w:hAnsi="Times New Roman" w:cs="Times New Roman"/>
-          <w:sz w:val="22"/>
-          <w:szCs w:val="22"/>
-        </w:rPr>
-        <w:t xml:space="preserve"> fluctuates wildly—it is not sticky like the unemployment rate or the Treasury rate. As a result, the model predicts well on this data, outperforming the ARIMA model.</w:t>
+        <w:t xml:space="preserve">I note the performance relative to the AR(1) model because the random forest I use is built on an AR(1) foundation. These results show that the changes I’ve made add value to the AR(1) model by </w:t>
+      </w:r>
+      <w:r>
+        <w:rPr>
+          <w:rFonts w:ascii="Times New Roman" w:hAnsi="Times New Roman" w:cs="Times New Roman"/>
+          <w:sz w:val="22"/>
+          <w:szCs w:val="22"/>
+        </w:rPr>
+        <w:t>judiciously choosing when to split the data into subsets and when to model the entire dataset as a single AR(1) process.</w:t>
       </w:r>
     </w:p>
     <w:p>
@@ -21375,15 +21409,7 @@
           <w:szCs w:val="22"/>
         </w:rPr>
       </w:pPr>
-    </w:p>
-    <w:p>
-      <w:pPr>
-        <w:pStyle w:val="ListParagraph"/>
-        <w:numPr>
-          <w:ilvl w:val="1"/>
-          <w:numId w:val="3"/>
-        </w:numPr>
-        <w:jc w:val="both"/>
+      <w:r>
         <w:rPr>
           <w:rFonts w:ascii="Times New Roman" w:hAnsi="Times New Roman" w:cs="Times New Roman"/>
           <w:i/>
@@ -21391,35 +21417,24 @@
           <w:sz w:val="22"/>
           <w:szCs w:val="22"/>
         </w:rPr>
-      </w:pPr>
-      <w:r>
-        <w:rPr>
-          <w:rFonts w:ascii="Times New Roman" w:hAnsi="Times New Roman" w:cs="Times New Roman"/>
-          <w:i/>
-          <w:iCs/>
-          <w:sz w:val="22"/>
-          <w:szCs w:val="22"/>
-        </w:rPr>
-        <w:t>Multivariate</w:t>
-      </w:r>
-    </w:p>
-    <w:p>
-      <w:pPr>
-        <w:ind w:firstLine="720"/>
-        <w:jc w:val="both"/>
-        <w:rPr>
-          <w:rFonts w:ascii="Times New Roman" w:hAnsi="Times New Roman" w:cs="Times New Roman"/>
-          <w:sz w:val="22"/>
-          <w:szCs w:val="22"/>
-        </w:rPr>
-      </w:pPr>
-      <w:r>
-        <w:rPr>
-          <w:rFonts w:ascii="Times New Roman" w:hAnsi="Times New Roman" w:cs="Times New Roman"/>
-          <w:sz w:val="22"/>
-          <w:szCs w:val="22"/>
-        </w:rPr>
-        <w:t>The “univariate” model from Section 3 compares favorably with the univariate ARIMA model. Here, I consider how well a multivariate forest model of the same description as the one in Section 3 compares to a multivariate VAR model</w:t>
+        <w:t xml:space="preserve">Multivariate model. </w:t>
+      </w:r>
+      <w:r>
+        <w:rPr>
+          <w:rFonts w:ascii="Times New Roman" w:hAnsi="Times New Roman" w:cs="Times New Roman"/>
+          <w:sz w:val="22"/>
+          <w:szCs w:val="22"/>
+        </w:rPr>
+        <w:t xml:space="preserve">The “univariate” model from Section 3 compares favorably with the univariate ARIMA model. Here, I consider how well a multivariate forest model of the same description as the one in Section </w:t>
+      </w:r>
+      <w:r>
+        <w:rPr>
+          <w:rFonts w:ascii="Times New Roman" w:hAnsi="Times New Roman" w:cs="Times New Roman"/>
+          <w:sz w:val="22"/>
+          <w:szCs w:val="22"/>
+        </w:rPr>
+        <w:lastRenderedPageBreak/>
+        <w:t>3 compares to a multivariate VAR model</w:t>
       </w:r>
       <w:r>
         <w:rPr>
@@ -25157,7 +25172,7 @@
         <w:pStyle w:val="ListParagraph"/>
         <w:numPr>
           <w:ilvl w:val="1"/>
-          <w:numId w:val="3"/>
+          <w:numId w:val="8"/>
         </w:numPr>
         <w:jc w:val="both"/>
         <w:rPr>
@@ -25240,7 +25255,7 @@
         <w:pStyle w:val="ListParagraph"/>
         <w:numPr>
           <w:ilvl w:val="0"/>
-          <w:numId w:val="3"/>
+          <w:numId w:val="8"/>
         </w:numPr>
         <w:jc w:val="both"/>
         <w:rPr>
@@ -25411,6 +25426,7 @@
           <w:sz w:val="22"/>
           <w:szCs w:val="22"/>
         </w:rPr>
+        <w:lastRenderedPageBreak/>
         <w:t xml:space="preserve">“Coding Random Forests in 100 Lines of Code.” </w:t>
       </w:r>
       <w:proofErr w:type="spellStart"/>
@@ -25507,7 +25523,6 @@
           <w:sz w:val="22"/>
           <w:szCs w:val="22"/>
         </w:rPr>
-        <w:lastRenderedPageBreak/>
         <w:t>“Package ‘</w:t>
       </w:r>
       <w:proofErr w:type="spellStart"/>
@@ -25955,7 +25970,6 @@
           <w:sz w:val="22"/>
           <w:szCs w:val="22"/>
         </w:rPr>
-        <w:lastRenderedPageBreak/>
         <w:t xml:space="preserve">Optimizing the objective function. </w:t>
       </w:r>
       <w:proofErr w:type="gramStart"/>
@@ -26615,6 +26629,7 @@
           <w:sz w:val="22"/>
           <w:szCs w:val="22"/>
         </w:rPr>
+        <w:lastRenderedPageBreak/>
         <w:t>Just as the random forest’s feature fraction is supposed to prevent overfitting the data, the regression tree’s splitting criterion also prevents overfitting. At each node, only one feature will ultimately determine the split. Thus, for a data set in the form of the matrix described above, it is theoretically impossible to overfit by adding too many features. Even if the matrix had 100 lags, the splits at each node would only be determined by the one feature whose choice minimized the sum of squared errors. It is very unlikely that this feature would be the 100</w:t>
       </w:r>
       <w:r>
@@ -26652,17 +26667,7 @@
           <w:sz w:val="22"/>
           <w:szCs w:val="22"/>
         </w:rPr>
-        <w:t>the regression tree self-</w:t>
-      </w:r>
-      <w:r>
-        <w:rPr>
-          <w:rFonts w:ascii="Times New Roman" w:hAnsi="Times New Roman" w:cs="Times New Roman"/>
-          <w:bCs/>
-          <w:sz w:val="22"/>
-          <w:szCs w:val="22"/>
-        </w:rPr>
-        <w:lastRenderedPageBreak/>
-        <w:t>identifies the most important features, and allows only them to determine its fit</w:t>
+        <w:t>the regression tree self-identifies the most important features, and allows only them to determine its fit</w:t>
       </w:r>
       <w:r>
         <w:rPr>
@@ -27074,22 +27079,6 @@
       </w:r>
     </w:p>
   </w:comment>
-  <w:comment w:id="4" w:author="Alex Moran" w:date="2021-02-20T17:49:00Z" w:initials="AM">
-    <w:p>
-      <w:pPr>
-        <w:pStyle w:val="CommentText"/>
-      </w:pPr>
-      <w:r>
-        <w:rPr>
-          <w:rStyle w:val="CommentReference"/>
-        </w:rPr>
-        <w:annotationRef/>
-      </w:r>
-      <w:r>
-        <w:t>In fact, do this.</w:t>
-      </w:r>
-    </w:p>
-  </w:comment>
 </w:comments>
 </file>
 
@@ -27099,7 +27088,6 @@
   <w15:commentEx w15:paraId="6073BA6B" w15:done="0"/>
   <w15:commentEx w15:paraId="69ABEBD2" w15:done="0"/>
   <w15:commentEx w15:paraId="51AB19BE" w15:done="0"/>
-  <w15:commentEx w15:paraId="3E1DD417" w15:done="0"/>
 </w15:commentsEx>
 </file>
 
@@ -27109,7 +27097,6 @@
   <w16cex:commentExtensible w16cex:durableId="23AC57DB" w16cex:dateUtc="2021-01-15T23:05:00Z"/>
   <w16cex:commentExtensible w16cex:durableId="23AC57D1" w16cex:dateUtc="2021-01-15T23:05:00Z"/>
   <w16cex:commentExtensible w16cex:durableId="23BAC126" w16cex:dateUtc="2021-01-26T21:26:00Z"/>
-  <w16cex:commentExtensible w16cex:durableId="23DBCA24" w16cex:dateUtc="2021-02-20T22:49:00Z"/>
 </w16cex:commentsExtensible>
 </file>
 
@@ -27119,7 +27106,6 @@
   <w16cid:commentId w16cid:paraId="6073BA6B" w16cid:durableId="23AC57DB"/>
   <w16cid:commentId w16cid:paraId="69ABEBD2" w16cid:durableId="23AC57D1"/>
   <w16cid:commentId w16cid:paraId="51AB19BE" w16cid:durableId="23BAC126"/>
-  <w16cid:commentId w16cid:paraId="3E1DD417" w16cid:durableId="23DBCA24"/>
 </w16cid:commentsIds>
 </file>
 
@@ -27328,6 +27314,119 @@
     </w:lvl>
   </w:abstractNum>
   <w:abstractNum w:abstractNumId="2" w15:restartNumberingAfterBreak="0">
+    <w:nsid w:val="1F4A18A3"/>
+    <w:multiLevelType w:val="multilevel"/>
+    <w:tmpl w:val="BB9E2D84"/>
+    <w:lvl w:ilvl="0">
+      <w:start w:val="5"/>
+      <w:numFmt w:val="decimal"/>
+      <w:lvlText w:val="%1"/>
+      <w:lvlJc w:val="left"/>
+      <w:pPr>
+        <w:ind w:left="360" w:hanging="360"/>
+      </w:pPr>
+      <w:rPr>
+        <w:rFonts w:hint="default"/>
+      </w:rPr>
+    </w:lvl>
+    <w:lvl w:ilvl="1">
+      <w:start w:val="2"/>
+      <w:numFmt w:val="decimal"/>
+      <w:lvlText w:val="%1.%2"/>
+      <w:lvlJc w:val="left"/>
+      <w:pPr>
+        <w:ind w:left="360" w:hanging="360"/>
+      </w:pPr>
+      <w:rPr>
+        <w:rFonts w:hint="default"/>
+      </w:rPr>
+    </w:lvl>
+    <w:lvl w:ilvl="2">
+      <w:start w:val="1"/>
+      <w:numFmt w:val="decimal"/>
+      <w:lvlText w:val="%1.%2.%3"/>
+      <w:lvlJc w:val="left"/>
+      <w:pPr>
+        <w:ind w:left="720" w:hanging="720"/>
+      </w:pPr>
+      <w:rPr>
+        <w:rFonts w:hint="default"/>
+      </w:rPr>
+    </w:lvl>
+    <w:lvl w:ilvl="3">
+      <w:start w:val="1"/>
+      <w:numFmt w:val="decimal"/>
+      <w:lvlText w:val="%1.%2.%3.%4"/>
+      <w:lvlJc w:val="left"/>
+      <w:pPr>
+        <w:ind w:left="720" w:hanging="720"/>
+      </w:pPr>
+      <w:rPr>
+        <w:rFonts w:hint="default"/>
+      </w:rPr>
+    </w:lvl>
+    <w:lvl w:ilvl="4">
+      <w:start w:val="1"/>
+      <w:numFmt w:val="decimal"/>
+      <w:lvlText w:val="%1.%2.%3.%4.%5"/>
+      <w:lvlJc w:val="left"/>
+      <w:pPr>
+        <w:ind w:left="1080" w:hanging="1080"/>
+      </w:pPr>
+      <w:rPr>
+        <w:rFonts w:hint="default"/>
+      </w:rPr>
+    </w:lvl>
+    <w:lvl w:ilvl="5">
+      <w:start w:val="1"/>
+      <w:numFmt w:val="decimal"/>
+      <w:lvlText w:val="%1.%2.%3.%4.%5.%6"/>
+      <w:lvlJc w:val="left"/>
+      <w:pPr>
+        <w:ind w:left="1080" w:hanging="1080"/>
+      </w:pPr>
+      <w:rPr>
+        <w:rFonts w:hint="default"/>
+      </w:rPr>
+    </w:lvl>
+    <w:lvl w:ilvl="6">
+      <w:start w:val="1"/>
+      <w:numFmt w:val="decimal"/>
+      <w:lvlText w:val="%1.%2.%3.%4.%5.%6.%7"/>
+      <w:lvlJc w:val="left"/>
+      <w:pPr>
+        <w:ind w:left="1440" w:hanging="1440"/>
+      </w:pPr>
+      <w:rPr>
+        <w:rFonts w:hint="default"/>
+      </w:rPr>
+    </w:lvl>
+    <w:lvl w:ilvl="7">
+      <w:start w:val="1"/>
+      <w:numFmt w:val="decimal"/>
+      <w:lvlText w:val="%1.%2.%3.%4.%5.%6.%7.%8"/>
+      <w:lvlJc w:val="left"/>
+      <w:pPr>
+        <w:ind w:left="1440" w:hanging="1440"/>
+      </w:pPr>
+      <w:rPr>
+        <w:rFonts w:hint="default"/>
+      </w:rPr>
+    </w:lvl>
+    <w:lvl w:ilvl="8">
+      <w:start w:val="1"/>
+      <w:numFmt w:val="decimal"/>
+      <w:lvlText w:val="%1.%2.%3.%4.%5.%6.%7.%8.%9"/>
+      <w:lvlJc w:val="left"/>
+      <w:pPr>
+        <w:ind w:left="1440" w:hanging="1440"/>
+      </w:pPr>
+      <w:rPr>
+        <w:rFonts w:hint="default"/>
+      </w:rPr>
+    </w:lvl>
+  </w:abstractNum>
+  <w:abstractNum w:abstractNumId="3" w15:restartNumberingAfterBreak="0">
     <w:nsid w:val="36406C96"/>
     <w:multiLevelType w:val="multilevel"/>
     <w:tmpl w:val="F5F43656"/>
@@ -27440,7 +27539,7 @@
       </w:rPr>
     </w:lvl>
   </w:abstractNum>
-  <w:abstractNum w:abstractNumId="3" w15:restartNumberingAfterBreak="0">
+  <w:abstractNum w:abstractNumId="4" w15:restartNumberingAfterBreak="0">
     <w:nsid w:val="428B0FF7"/>
     <w:multiLevelType w:val="hybridMultilevel"/>
     <w:tmpl w:val="DEE0DE38"/>
@@ -27529,7 +27628,7 @@
       </w:pPr>
     </w:lvl>
   </w:abstractNum>
-  <w:abstractNum w:abstractNumId="4" w15:restartNumberingAfterBreak="0">
+  <w:abstractNum w:abstractNumId="5" w15:restartNumberingAfterBreak="0">
     <w:nsid w:val="5CC36A12"/>
     <w:multiLevelType w:val="multilevel"/>
     <w:tmpl w:val="EAAC5F1A"/>
@@ -27650,7 +27749,7 @@
       </w:rPr>
     </w:lvl>
   </w:abstractNum>
-  <w:abstractNum w:abstractNumId="5" w15:restartNumberingAfterBreak="0">
+  <w:abstractNum w:abstractNumId="6" w15:restartNumberingAfterBreak="0">
     <w:nsid w:val="6B4924CA"/>
     <w:multiLevelType w:val="multilevel"/>
     <w:tmpl w:val="0ECCF35A"/>
@@ -27763,7 +27862,7 @@
       </w:rPr>
     </w:lvl>
   </w:abstractNum>
-  <w:abstractNum w:abstractNumId="6" w15:restartNumberingAfterBreak="0">
+  <w:abstractNum w:abstractNumId="7" w15:restartNumberingAfterBreak="0">
     <w:nsid w:val="7F6D42A3"/>
     <w:multiLevelType w:val="hybridMultilevel"/>
     <w:tmpl w:val="5EBCADB4"/>
@@ -27876,25 +27975,28 @@
     </w:lvl>
   </w:abstractNum>
   <w:num w:numId="1">
-    <w:abstractNumId w:val="6"/>
+    <w:abstractNumId w:val="7"/>
   </w:num>
   <w:num w:numId="2">
     <w:abstractNumId w:val="1"/>
   </w:num>
   <w:num w:numId="3">
+    <w:abstractNumId w:val="5"/>
+  </w:num>
+  <w:num w:numId="4">
+    <w:abstractNumId w:val="3"/>
+  </w:num>
+  <w:num w:numId="5">
     <w:abstractNumId w:val="4"/>
   </w:num>
-  <w:num w:numId="4">
-    <w:abstractNumId w:val="2"/>
-  </w:num>
-  <w:num w:numId="5">
-    <w:abstractNumId w:val="3"/>
-  </w:num>
   <w:num w:numId="6">
-    <w:abstractNumId w:val="5"/>
+    <w:abstractNumId w:val="6"/>
   </w:num>
   <w:num w:numId="7">
     <w:abstractNumId w:val="0"/>
+  </w:num>
+  <w:num w:numId="8">
+    <w:abstractNumId w:val="2"/>
   </w:num>
 </w:numbering>
 </file>

</xml_diff>

<commit_message>
Retool multi 00 so forest has 6 lags of everything
</commit_message>
<xml_diff>
--- a/docs/Thesis Draft.docx
+++ b/docs/Thesis Draft.docx
@@ -20922,36 +20922,6 @@
     </w:p>
     <w:p>
       <w:pPr>
-        <w:ind w:firstLine="720"/>
-        <w:jc w:val="both"/>
-        <w:rPr>
-          <w:rFonts w:ascii="Times New Roman" w:hAnsi="Times New Roman" w:cs="Times New Roman"/>
-          <w:sz w:val="22"/>
-          <w:szCs w:val="22"/>
-        </w:rPr>
-      </w:pPr>
-    </w:p>
-    <w:p>
-      <w:pPr>
-        <w:ind w:firstLine="720"/>
-        <w:jc w:val="both"/>
-        <w:rPr>
-          <w:rFonts w:ascii="Times New Roman" w:hAnsi="Times New Roman" w:cs="Times New Roman"/>
-          <w:sz w:val="22"/>
-          <w:szCs w:val="22"/>
-        </w:rPr>
-      </w:pPr>
-      <w:r>
-        <w:rPr>
-          <w:rFonts w:ascii="Times New Roman" w:hAnsi="Times New Roman" w:cs="Times New Roman"/>
-          <w:sz w:val="22"/>
-          <w:szCs w:val="22"/>
-        </w:rPr>
-        <w:t>Count of ARIMA vs. forest—how often does each perform better? Graph of distribution of forest and ARIMA RMSEs when forest is better vs. when ARIMA is better (one graph for when forest is better, another graph for when ARIMA is better, each graph has a line for forest RMSE and a line for ARIMA RMSE. These should be distributions, hopefully centered around 0).</w:t>
-      </w:r>
-    </w:p>
-    <w:p>
-      <w:pPr>
         <w:jc w:val="both"/>
         <w:rPr>
           <w:rFonts w:ascii="Times New Roman" w:hAnsi="Times New Roman" w:cs="Times New Roman"/>
@@ -21019,7 +20989,6 @@
           <w:sz w:val="22"/>
           <w:szCs w:val="22"/>
         </w:rPr>
-        <w:lastRenderedPageBreak/>
         <w:t>The random forest laid out in Section 3 performs well under a very specific set of conditions: it outperforms the ARIMA model on predictions of US monthly inflation data at the one-month horizon, where performance is measured by RMSE. This was the stated goal of this project, and it has been a success. However, the model was explicitly designed to function well under the precise conditions just described, so its success should not be a surprise.</w:t>
       </w:r>
     </w:p>
@@ -21039,6 +21008,7 @@
           <w:sz w:val="22"/>
           <w:szCs w:val="22"/>
         </w:rPr>
+        <w:lastRenderedPageBreak/>
         <w:t>If, on the other hand, the model designed to excel under the specific conditions outlined were to succeed under other conditions as well—say, in predicting a different time series, or predicting US monthly inflation across different horizons—then that would speak well, not just of my ability to compose a narrowly specified model which succeeds under particular circumstances, but of the ability of the random forest method to predict time series in general.</w:t>
       </w:r>
     </w:p>
@@ -21425,7 +21395,183 @@
           <w:sz w:val="22"/>
           <w:szCs w:val="22"/>
         </w:rPr>
-        <w:t xml:space="preserve">The “univariate” model from Section 3 compares favorably with the univariate ARIMA model. Here, I consider how well a multivariate forest model of the same description as the one in Section </w:t>
+        <w:t>The “univariate” model from Section 3 compares favorably with the univariate ARIMA model. Here, I consider how well a multivariate forest model of the same description as the one in Section 3 compares to a multivariate VAR model</w:t>
+      </w:r>
+      <w:r>
+        <w:rPr>
+          <w:rFonts w:ascii="Times New Roman" w:hAnsi="Times New Roman" w:cs="Times New Roman"/>
+          <w:sz w:val="22"/>
+          <w:szCs w:val="22"/>
+        </w:rPr>
+        <w:t>, when it comes to predicting US monthly inflation at a one-month horizon.</w:t>
+      </w:r>
+      <w:r>
+        <w:rPr>
+          <w:rFonts w:ascii="Times New Roman" w:hAnsi="Times New Roman" w:cs="Times New Roman"/>
+          <w:sz w:val="22"/>
+          <w:szCs w:val="22"/>
+        </w:rPr>
+        <w:t xml:space="preserve"> </w:t>
+      </w:r>
+      <w:r>
+        <w:rPr>
+          <w:rFonts w:ascii="Times New Roman" w:hAnsi="Times New Roman" w:cs="Times New Roman"/>
+          <w:sz w:val="22"/>
+          <w:szCs w:val="22"/>
+        </w:rPr>
+        <w:t xml:space="preserve">The variables considered are lags on </w:t>
+      </w:r>
+      <m:oMath>
+        <m:sSub>
+          <m:sSubPr>
+            <m:ctrlPr>
+              <w:rPr>
+                <w:rFonts w:ascii="Cambria Math" w:hAnsi="Cambria Math" w:cs="Times New Roman"/>
+                <w:i/>
+                <w:sz w:val="22"/>
+                <w:szCs w:val="22"/>
+              </w:rPr>
+            </m:ctrlPr>
+          </m:sSubPr>
+          <m:e>
+            <m:r>
+              <w:rPr>
+                <w:rFonts w:ascii="Cambria Math" w:hAnsi="Cambria Math" w:cs="Times New Roman"/>
+                <w:sz w:val="22"/>
+                <w:szCs w:val="22"/>
+              </w:rPr>
+              <m:t>π</m:t>
+            </m:r>
+          </m:e>
+          <m:sub>
+            <m:r>
+              <w:rPr>
+                <w:rFonts w:ascii="Cambria Math" w:hAnsi="Cambria Math" w:cs="Times New Roman"/>
+                <w:sz w:val="22"/>
+                <w:szCs w:val="22"/>
+              </w:rPr>
+              <m:t>t</m:t>
+            </m:r>
+          </m:sub>
+        </m:sSub>
+      </m:oMath>
+      <w:r>
+        <w:rPr>
+          <w:rFonts w:ascii="Times New Roman" w:hAnsi="Times New Roman" w:cs="Times New Roman"/>
+          <w:sz w:val="22"/>
+          <w:szCs w:val="22"/>
+        </w:rPr>
+        <w:t xml:space="preserve"> (</w:t>
+      </w:r>
+      <m:oMath>
+        <m:sSub>
+          <m:sSubPr>
+            <m:ctrlPr>
+              <w:rPr>
+                <w:rFonts w:ascii="Cambria Math" w:hAnsi="Cambria Math" w:cs="Times New Roman"/>
+                <w:i/>
+                <w:sz w:val="22"/>
+                <w:szCs w:val="22"/>
+              </w:rPr>
+            </m:ctrlPr>
+          </m:sSubPr>
+          <m:e>
+            <m:r>
+              <w:rPr>
+                <w:rFonts w:ascii="Cambria Math" w:hAnsi="Cambria Math" w:cs="Times New Roman"/>
+                <w:sz w:val="22"/>
+                <w:szCs w:val="22"/>
+              </w:rPr>
+              <m:t>π</m:t>
+            </m:r>
+          </m:e>
+          <m:sub>
+            <m:r>
+              <w:rPr>
+                <w:rFonts w:ascii="Cambria Math" w:hAnsi="Cambria Math" w:cs="Times New Roman"/>
+                <w:sz w:val="22"/>
+                <w:szCs w:val="22"/>
+              </w:rPr>
+              <m:t>t-1</m:t>
+            </m:r>
+          </m:sub>
+        </m:sSub>
+      </m:oMath>
+      <w:r>
+        <w:rPr>
+          <w:rFonts w:ascii="Times New Roman" w:hAnsi="Times New Roman" w:cs="Times New Roman"/>
+          <w:sz w:val="22"/>
+          <w:szCs w:val="22"/>
+        </w:rPr>
+        <w:t xml:space="preserve"> through </w:t>
+      </w:r>
+      <m:oMath>
+        <m:sSub>
+          <m:sSubPr>
+            <m:ctrlPr>
+              <w:rPr>
+                <w:rFonts w:ascii="Cambria Math" w:hAnsi="Cambria Math" w:cs="Times New Roman"/>
+                <w:i/>
+                <w:sz w:val="22"/>
+                <w:szCs w:val="22"/>
+              </w:rPr>
+            </m:ctrlPr>
+          </m:sSubPr>
+          <m:e>
+            <m:r>
+              <w:rPr>
+                <w:rFonts w:ascii="Cambria Math" w:hAnsi="Cambria Math" w:cs="Times New Roman"/>
+                <w:sz w:val="22"/>
+                <w:szCs w:val="22"/>
+              </w:rPr>
+              <m:t>π</m:t>
+            </m:r>
+          </m:e>
+          <m:sub>
+            <m:r>
+              <w:rPr>
+                <w:rFonts w:ascii="Cambria Math" w:hAnsi="Cambria Math" w:cs="Times New Roman"/>
+                <w:sz w:val="22"/>
+                <w:szCs w:val="22"/>
+              </w:rPr>
+              <m:t>t-1</m:t>
+            </m:r>
+            <m:r>
+              <w:rPr>
+                <w:rFonts w:ascii="Cambria Math" w:hAnsi="Cambria Math" w:cs="Times New Roman"/>
+                <w:sz w:val="22"/>
+                <w:szCs w:val="22"/>
+              </w:rPr>
+              <m:t>1</m:t>
+            </m:r>
+          </m:sub>
+        </m:sSub>
+      </m:oMath>
+      <w:r>
+        <w:rPr>
+          <w:rFonts w:ascii="Times New Roman" w:hAnsi="Times New Roman" w:cs="Times New Roman"/>
+          <w:sz w:val="22"/>
+          <w:szCs w:val="22"/>
+        </w:rPr>
+        <w:t xml:space="preserve">, as before), a </w:t>
+      </w:r>
+      <w:r>
+        <w:rPr>
+          <w:rFonts w:ascii="Times New Roman" w:hAnsi="Times New Roman" w:cs="Times New Roman"/>
+          <w:i/>
+          <w:iCs/>
+          <w:sz w:val="22"/>
+          <w:szCs w:val="22"/>
+        </w:rPr>
+        <w:t xml:space="preserve">trend </w:t>
+      </w:r>
+      <w:r>
+        <w:rPr>
+          <w:rFonts w:ascii="Times New Roman" w:hAnsi="Times New Roman" w:cs="Times New Roman"/>
+          <w:sz w:val="22"/>
+          <w:szCs w:val="22"/>
+        </w:rPr>
+        <w:t xml:space="preserve">term, the previous month’s 10-year US Treasury rate, the previous month’s 3-month US Treasury rate, the previous month’s unemployment rate, and the previous month’s natural rate of unemployment, as given by the St. Louis Fed. The VAR referenced in Table 5 considers inflation, the 10-year Treasury rate, the 3-month Treasury rate, </w:t>
       </w:r>
       <w:r>
         <w:rPr>
@@ -21434,23 +21580,7 @@
           <w:szCs w:val="22"/>
         </w:rPr>
         <w:lastRenderedPageBreak/>
-        <w:t>3 compares to a multivariate VAR model</w:t>
-      </w:r>
-      <w:r>
-        <w:rPr>
-          <w:rFonts w:ascii="Times New Roman" w:hAnsi="Times New Roman" w:cs="Times New Roman"/>
-          <w:sz w:val="22"/>
-          <w:szCs w:val="22"/>
-        </w:rPr>
-        <w:t>, when it comes to predicting US monthly inflation at a one-month horizon.</w:t>
-      </w:r>
-      <w:r>
-        <w:rPr>
-          <w:rFonts w:ascii="Times New Roman" w:hAnsi="Times New Roman" w:cs="Times New Roman"/>
-          <w:sz w:val="22"/>
-          <w:szCs w:val="22"/>
-        </w:rPr>
-        <w:t xml:space="preserve"> </w:t>
+        <w:t>the unemployment rate, and the natural unemployment rate, with up to 6 lags on each term in the VAR. The VAR is optimized by AIC.</w:t>
       </w:r>
     </w:p>
     <w:p>
@@ -24960,6 +25090,14 @@
                 <w:szCs w:val="18"/>
               </w:rPr>
             </w:pPr>
+            <w:r>
+              <w:rPr>
+                <w:rFonts w:ascii="Times New Roman" w:hAnsi="Times New Roman" w:cs="Times New Roman"/>
+                <w:sz w:val="18"/>
+                <w:szCs w:val="18"/>
+              </w:rPr>
+              <w:t>0.002883749</w:t>
+            </w:r>
           </w:p>
         </w:tc>
         <w:tc>

</xml_diff>

<commit_message>
Add Breiman 1996 and edit draft
</commit_message>
<xml_diff>
--- a/docs/Thesis Draft.docx
+++ b/docs/Thesis Draft.docx
@@ -164,7 +164,7 @@
           <w:sz w:val="20"/>
           <w:szCs w:val="20"/>
         </w:rPr>
-        <w:t>I explore the process of creating and tuning a random forest model designed to compete with classical time series models. The goal is to generate a “univariate” model that can outperform a standard ARIMA model at a one-month forecast horizon. With some consideration of the unique features of time-series data, and of US inflation data in particular, it is possible to create such a model. Additionally, I begin to experiment with the random forest model at different horizons, as well as in a “multivariate” form.</w:t>
+        <w:t>I explore the process of creating and tuning a random forest model designed to compete with classical time series models. The goal is to generate a univariate model that can outperform a standard ARIMA model at a one-month forecast horizon. With some consideration of the unique features of time-series data, and of US inflation data in particular, it is possible to create such a model. Additionally, I begin to experiment with the random forest model at different horizons, as well as in a multivariate form.</w:t>
       </w:r>
     </w:p>
     <w:p>
@@ -196,7 +196,39 @@
           <w:sz w:val="20"/>
           <w:szCs w:val="20"/>
         </w:rPr>
-        <w:t>Keywords: Machine learning, random forest, time series</w:t>
+        <w:t>Keywords:</w:t>
+      </w:r>
+      <w:r>
+        <w:rPr>
+          <w:rFonts w:ascii="Times New Roman" w:hAnsi="Times New Roman" w:cs="Times New Roman"/>
+          <w:sz w:val="20"/>
+          <w:szCs w:val="20"/>
+        </w:rPr>
+        <w:t xml:space="preserve"> inflation,</w:t>
+      </w:r>
+      <w:r>
+        <w:rPr>
+          <w:rFonts w:ascii="Times New Roman" w:hAnsi="Times New Roman" w:cs="Times New Roman"/>
+          <w:sz w:val="20"/>
+          <w:szCs w:val="20"/>
+        </w:rPr>
+        <w:t xml:space="preserve"> </w:t>
+      </w:r>
+      <w:r>
+        <w:rPr>
+          <w:rFonts w:ascii="Times New Roman" w:hAnsi="Times New Roman" w:cs="Times New Roman"/>
+          <w:sz w:val="20"/>
+          <w:szCs w:val="20"/>
+        </w:rPr>
+        <w:t>m</w:t>
+      </w:r>
+      <w:r>
+        <w:rPr>
+          <w:rFonts w:ascii="Times New Roman" w:hAnsi="Times New Roman" w:cs="Times New Roman"/>
+          <w:sz w:val="20"/>
+          <w:szCs w:val="20"/>
+        </w:rPr>
+        <w:t>achine learning, random forest, time series</w:t>
       </w:r>
       <w:r>
         <w:rPr>
@@ -271,16 +303,160 @@
           <w:sz w:val="22"/>
           <w:szCs w:val="22"/>
         </w:rPr>
-        <w:t xml:space="preserve">The typical AR and ARIMA models are useful and valuable, both for their forecasting ability and for their </w:t>
-      </w:r>
-      <w:r>
-        <w:rPr>
-          <w:rFonts w:ascii="Times New Roman" w:hAnsi="Times New Roman" w:cs="Times New Roman"/>
-          <w:bCs/>
-          <w:sz w:val="22"/>
-          <w:szCs w:val="22"/>
-        </w:rPr>
-        <w:t>specification of a time series’ underlying process. But machine learning models such as the random forest also have the potential to generate good forecasts, and their potential should be explored.</w:t>
+        <w:t>The typical</w:t>
+      </w:r>
+      <w:r>
+        <w:rPr>
+          <w:rFonts w:ascii="Times New Roman" w:hAnsi="Times New Roman" w:cs="Times New Roman"/>
+          <w:bCs/>
+          <w:sz w:val="22"/>
+          <w:szCs w:val="22"/>
+        </w:rPr>
+        <w:t xml:space="preserve"> autoregressive</w:t>
+      </w:r>
+      <w:r>
+        <w:rPr>
+          <w:rFonts w:ascii="Times New Roman" w:hAnsi="Times New Roman" w:cs="Times New Roman"/>
+          <w:bCs/>
+          <w:sz w:val="22"/>
+          <w:szCs w:val="22"/>
+        </w:rPr>
+        <w:t xml:space="preserve"> </w:t>
+      </w:r>
+      <w:r>
+        <w:rPr>
+          <w:rFonts w:ascii="Times New Roman" w:hAnsi="Times New Roman" w:cs="Times New Roman"/>
+          <w:bCs/>
+          <w:sz w:val="22"/>
+          <w:szCs w:val="22"/>
+        </w:rPr>
+        <w:t>(</w:t>
+      </w:r>
+      <w:r>
+        <w:rPr>
+          <w:rFonts w:ascii="Times New Roman" w:hAnsi="Times New Roman" w:cs="Times New Roman"/>
+          <w:bCs/>
+          <w:sz w:val="22"/>
+          <w:szCs w:val="22"/>
+        </w:rPr>
+        <w:t>AR</w:t>
+      </w:r>
+      <w:r>
+        <w:rPr>
+          <w:rFonts w:ascii="Times New Roman" w:hAnsi="Times New Roman" w:cs="Times New Roman"/>
+          <w:bCs/>
+          <w:sz w:val="22"/>
+          <w:szCs w:val="22"/>
+        </w:rPr>
+        <w:t>)</w:t>
+      </w:r>
+      <w:r>
+        <w:rPr>
+          <w:rFonts w:ascii="Times New Roman" w:hAnsi="Times New Roman" w:cs="Times New Roman"/>
+          <w:bCs/>
+          <w:sz w:val="22"/>
+          <w:szCs w:val="22"/>
+        </w:rPr>
+        <w:t xml:space="preserve"> and</w:t>
+      </w:r>
+      <w:r>
+        <w:rPr>
+          <w:rFonts w:ascii="Times New Roman" w:hAnsi="Times New Roman" w:cs="Times New Roman"/>
+          <w:bCs/>
+          <w:sz w:val="22"/>
+          <w:szCs w:val="22"/>
+        </w:rPr>
+        <w:t xml:space="preserve"> autoregressive integrated moving average</w:t>
+      </w:r>
+      <w:r>
+        <w:rPr>
+          <w:rFonts w:ascii="Times New Roman" w:hAnsi="Times New Roman" w:cs="Times New Roman"/>
+          <w:bCs/>
+          <w:sz w:val="22"/>
+          <w:szCs w:val="22"/>
+        </w:rPr>
+        <w:t xml:space="preserve"> </w:t>
+      </w:r>
+      <w:r>
+        <w:rPr>
+          <w:rFonts w:ascii="Times New Roman" w:hAnsi="Times New Roman" w:cs="Times New Roman"/>
+          <w:bCs/>
+          <w:sz w:val="22"/>
+          <w:szCs w:val="22"/>
+        </w:rPr>
+        <w:t>(</w:t>
+      </w:r>
+      <w:r>
+        <w:rPr>
+          <w:rFonts w:ascii="Times New Roman" w:hAnsi="Times New Roman" w:cs="Times New Roman"/>
+          <w:bCs/>
+          <w:sz w:val="22"/>
+          <w:szCs w:val="22"/>
+        </w:rPr>
+        <w:t>ARIMA</w:t>
+      </w:r>
+      <w:r>
+        <w:rPr>
+          <w:rFonts w:ascii="Times New Roman" w:hAnsi="Times New Roman" w:cs="Times New Roman"/>
+          <w:bCs/>
+          <w:sz w:val="22"/>
+          <w:szCs w:val="22"/>
+        </w:rPr>
+        <w:t>)</w:t>
+      </w:r>
+      <w:r>
+        <w:rPr>
+          <w:rFonts w:ascii="Times New Roman" w:hAnsi="Times New Roman" w:cs="Times New Roman"/>
+          <w:bCs/>
+          <w:sz w:val="22"/>
+          <w:szCs w:val="22"/>
+        </w:rPr>
+        <w:t xml:space="preserve"> models are useful and valuable, both for their forecasting ability and for their </w:t>
+      </w:r>
+      <w:r>
+        <w:rPr>
+          <w:rFonts w:ascii="Times New Roman" w:hAnsi="Times New Roman" w:cs="Times New Roman"/>
+          <w:bCs/>
+          <w:sz w:val="22"/>
+          <w:szCs w:val="22"/>
+        </w:rPr>
+        <w:t xml:space="preserve">specification of a time series’ underlying process. </w:t>
+      </w:r>
+      <w:r>
+        <w:rPr>
+          <w:rFonts w:ascii="Times New Roman" w:hAnsi="Times New Roman" w:cs="Times New Roman"/>
+          <w:bCs/>
+          <w:sz w:val="22"/>
+          <w:szCs w:val="22"/>
+        </w:rPr>
+        <w:t xml:space="preserve">Methods from </w:t>
+      </w:r>
+      <w:r>
+        <w:rPr>
+          <w:rFonts w:ascii="Times New Roman" w:hAnsi="Times New Roman" w:cs="Times New Roman"/>
+          <w:bCs/>
+          <w:sz w:val="22"/>
+          <w:szCs w:val="22"/>
+        </w:rPr>
+        <w:t xml:space="preserve">machine learning such as the random forest </w:t>
+      </w:r>
+      <w:r>
+        <w:rPr>
+          <w:rFonts w:ascii="Times New Roman" w:hAnsi="Times New Roman" w:cs="Times New Roman"/>
+          <w:bCs/>
+          <w:sz w:val="22"/>
+          <w:szCs w:val="22"/>
+        </w:rPr>
+        <w:t xml:space="preserve">offer an attractive alternative </w:t>
+      </w:r>
+      <w:r>
+        <w:rPr>
+          <w:rFonts w:ascii="Times New Roman" w:hAnsi="Times New Roman" w:cs="Times New Roman"/>
+          <w:bCs/>
+          <w:sz w:val="22"/>
+          <w:szCs w:val="22"/>
+        </w:rPr>
+        <w:t>also to generate good forecasts, and their potential should be explored.</w:t>
       </w:r>
       <w:r>
         <w:rPr>
@@ -311,27 +487,7 @@
           <w:sz w:val="22"/>
           <w:szCs w:val="22"/>
         </w:rPr>
-        <w:t xml:space="preserve">Given the rise of machine learning methods and their success in modeling cross-sectional </w:t>
-      </w:r>
-      <w:proofErr w:type="gramStart"/>
-      <w:r>
-        <w:rPr>
-          <w:rFonts w:ascii="Times New Roman" w:hAnsi="Times New Roman" w:cs="Times New Roman"/>
-          <w:bCs/>
-          <w:sz w:val="22"/>
-          <w:szCs w:val="22"/>
-        </w:rPr>
-        <w:t>data, and</w:t>
-      </w:r>
-      <w:proofErr w:type="gramEnd"/>
-      <w:r>
-        <w:rPr>
-          <w:rFonts w:ascii="Times New Roman" w:hAnsi="Times New Roman" w:cs="Times New Roman"/>
-          <w:bCs/>
-          <w:sz w:val="22"/>
-          <w:szCs w:val="22"/>
-        </w:rPr>
-        <w:t xml:space="preserve"> given the difficulty of forecasting time series data even with sophisticated classical models</w:t>
+        <w:t>Given the rise of machine learning methods and their success in modeling cross-sectional data, and given the difficulty of forecasting time series data even with sophisticated classical models</w:t>
       </w:r>
       <w:r>
         <w:rPr>
@@ -416,27 +572,7 @@
           <w:sz w:val="22"/>
           <w:szCs w:val="22"/>
         </w:rPr>
-        <w:t xml:space="preserve">With this in mind, this paper offers a brief exploration of one particular machine learning technique, the random forest, and its success in forecasting a particular set of time series data, the US </w:t>
-      </w:r>
-      <w:proofErr w:type="gramStart"/>
-      <w:r>
-        <w:rPr>
-          <w:rFonts w:ascii="Times New Roman" w:hAnsi="Times New Roman" w:cs="Times New Roman"/>
-          <w:bCs/>
-          <w:sz w:val="22"/>
-          <w:szCs w:val="22"/>
-        </w:rPr>
-        <w:t>seasonally-adjusted</w:t>
-      </w:r>
-      <w:proofErr w:type="gramEnd"/>
-      <w:r>
-        <w:rPr>
-          <w:rFonts w:ascii="Times New Roman" w:hAnsi="Times New Roman" w:cs="Times New Roman"/>
-          <w:bCs/>
-          <w:sz w:val="22"/>
-          <w:szCs w:val="22"/>
-        </w:rPr>
-        <w:t xml:space="preserve"> monthly inflation rate.</w:t>
+        <w:t>With this in mind, this paper offers a brief exploration of one particular machine learning technique, the random forest, and its success in forecasting a particular set of time series data, the US seasonally-adjusted monthly inflation rate.</w:t>
       </w:r>
       <w:r>
         <w:rPr>
@@ -472,7 +608,25 @@
           <w:sz w:val="22"/>
           <w:szCs w:val="22"/>
         </w:rPr>
-        <w:t xml:space="preserve">and in terms of forecast value, </w:t>
+        <w:t xml:space="preserve">and in terms of forecast </w:t>
+      </w:r>
+      <w:r>
+        <w:rPr>
+          <w:rFonts w:ascii="Times New Roman" w:hAnsi="Times New Roman" w:cs="Times New Roman"/>
+          <w:bCs/>
+          <w:sz w:val="22"/>
+          <w:szCs w:val="22"/>
+        </w:rPr>
+        <w:t>performance</w:t>
+      </w:r>
+      <w:r>
+        <w:rPr>
+          <w:rFonts w:ascii="Times New Roman" w:hAnsi="Times New Roman" w:cs="Times New Roman"/>
+          <w:bCs/>
+          <w:sz w:val="22"/>
+          <w:szCs w:val="22"/>
+        </w:rPr>
+        <w:t xml:space="preserve">, </w:t>
       </w:r>
       <w:r>
         <w:rPr>
@@ -566,16 +720,7 @@
           <w:sz w:val="22"/>
           <w:szCs w:val="22"/>
         </w:rPr>
-        <w:t xml:space="preserve"> about that time series. The random forest does not shed light on the motivating process for a time series, it does not answer the questions “why?” or “how?”; its success is limited strictly to the accuracy of its output. </w:t>
-      </w:r>
-      <w:r>
-        <w:rPr>
-          <w:rFonts w:ascii="Times New Roman" w:hAnsi="Times New Roman" w:cs="Times New Roman"/>
-          <w:bCs/>
-          <w:sz w:val="22"/>
-          <w:szCs w:val="22"/>
-        </w:rPr>
-        <w:t xml:space="preserve">Although the success of the modified random forest cannot be projected directly into a theory </w:t>
+        <w:t xml:space="preserve"> about that time series. The random forest does not shed light on the motivating process for a time series, it does not answer the questions “why?” or “how?”; its success is limited strictly to the accuracy of </w:t>
       </w:r>
       <w:r>
         <w:rPr>
@@ -585,7 +730,16 @@
           <w:szCs w:val="22"/>
         </w:rPr>
         <w:lastRenderedPageBreak/>
-        <w:t xml:space="preserve">about the mechanisms motivating inflation in the US, </w:t>
+        <w:t xml:space="preserve">its output. </w:t>
+      </w:r>
+      <w:r>
+        <w:rPr>
+          <w:rFonts w:ascii="Times New Roman" w:hAnsi="Times New Roman" w:cs="Times New Roman"/>
+          <w:bCs/>
+          <w:sz w:val="22"/>
+          <w:szCs w:val="22"/>
+        </w:rPr>
+        <w:t xml:space="preserve">Although the success of the modified random forest cannot be projected directly into a theory about the mechanisms motivating inflation in the US, </w:t>
       </w:r>
       <w:r>
         <w:rPr>
@@ -652,27 +806,7 @@
           <w:sz w:val="22"/>
           <w:szCs w:val="22"/>
         </w:rPr>
-        <w:t xml:space="preserve"> also consider its applications in a variety of contexts: as a “multivariate” model for US monthly inflation, as a “univariate” model for monthly inflation across different prediction horizons, and even for other types of time series: foreign inflation data, and domestic unemployment rates, for example. The model’s performance in each of these </w:t>
-      </w:r>
-      <w:proofErr w:type="gramStart"/>
-      <w:r>
-        <w:rPr>
-          <w:rFonts w:ascii="Times New Roman" w:hAnsi="Times New Roman" w:cs="Times New Roman"/>
-          <w:bCs/>
-          <w:sz w:val="22"/>
-          <w:szCs w:val="22"/>
-        </w:rPr>
-        <w:t>contexts</w:t>
-      </w:r>
-      <w:proofErr w:type="gramEnd"/>
-      <w:r>
-        <w:rPr>
-          <w:rFonts w:ascii="Times New Roman" w:hAnsi="Times New Roman" w:cs="Times New Roman"/>
-          <w:bCs/>
-          <w:sz w:val="22"/>
-          <w:szCs w:val="22"/>
-        </w:rPr>
-        <w:t xml:space="preserve"> sheds light on its success in the context of predicting US monthly inflation at the one-month horizon, and suggests how the model would need to be adjusted to best handle other types of time-series data.</w:t>
+        <w:t xml:space="preserve"> also consider its applications in a variety of contexts: as a “multivariate” model for US monthly inflation, as a “univariate” model for monthly inflation across different prediction horizons, and even for other types of time series: foreign inflation data, and domestic unemployment rates, for example. The model’s performance in each of these contexts sheds light on its success in the context of predicting US monthly inflation at the one-month horizon, and suggests how the model would need to be adjusted to best handle other types of time-series data.</w:t>
       </w:r>
     </w:p>
     <w:p>
@@ -1171,27 +1305,7 @@
           <w:sz w:val="22"/>
           <w:szCs w:val="22"/>
         </w:rPr>
-        <w:t xml:space="preserve">A Spearman rank correlation test rejects the null hypothesis of no time </w:t>
-      </w:r>
-      <w:proofErr w:type="gramStart"/>
-      <w:r>
-        <w:rPr>
-          <w:rFonts w:ascii="Times New Roman" w:hAnsi="Times New Roman" w:cs="Times New Roman"/>
-          <w:bCs/>
-          <w:sz w:val="22"/>
-          <w:szCs w:val="22"/>
-        </w:rPr>
-        <w:t>trend, and</w:t>
-      </w:r>
-      <w:proofErr w:type="gramEnd"/>
-      <w:r>
-        <w:rPr>
-          <w:rFonts w:ascii="Times New Roman" w:hAnsi="Times New Roman" w:cs="Times New Roman"/>
-          <w:bCs/>
-          <w:sz w:val="22"/>
-          <w:szCs w:val="22"/>
-        </w:rPr>
-        <w:t xml:space="preserve"> suggests the presence of a negative time trend in the data. A least squares regression of the data against a time trend and a constant suggests that time trend is significant at the 5% level.</w:t>
+        <w:t>A Spearman rank correlation test rejects the null hypothesis of no time trend, and suggests the presence of a negative time trend in the data. A least squares regression of the data against a time trend and a constant suggests that time trend is significant at the 5% level.</w:t>
       </w:r>
     </w:p>
     <w:p>
@@ -1213,27 +1327,7 @@
           <w:sz w:val="22"/>
           <w:szCs w:val="22"/>
         </w:rPr>
-        <w:t xml:space="preserve">For the random forest </w:t>
-      </w:r>
-      <w:proofErr w:type="gramStart"/>
-      <w:r>
-        <w:rPr>
-          <w:rFonts w:ascii="Times New Roman" w:hAnsi="Times New Roman" w:cs="Times New Roman"/>
-          <w:bCs/>
-          <w:sz w:val="22"/>
-          <w:szCs w:val="22"/>
-        </w:rPr>
-        <w:t>model</w:t>
-      </w:r>
-      <w:proofErr w:type="gramEnd"/>
-      <w:r>
-        <w:rPr>
-          <w:rFonts w:ascii="Times New Roman" w:hAnsi="Times New Roman" w:cs="Times New Roman"/>
-          <w:bCs/>
-          <w:sz w:val="22"/>
-          <w:szCs w:val="22"/>
-        </w:rPr>
-        <w:t xml:space="preserve"> I describe below, I use a dataset that includes the current month’s inflation </w:t>
+        <w:t xml:space="preserve">For the random forest model I describe below, I use a dataset that includes the current month’s inflation </w:t>
       </w:r>
       <m:oMath>
         <m:sSub>
@@ -1683,6 +1777,7 @@
           <w:sz w:val="22"/>
           <w:szCs w:val="22"/>
         </w:rPr>
+        <w:lastRenderedPageBreak/>
         <w:t xml:space="preserve">In Section 3, I customize the random forest for time-series applications. In the current section, however, I will merely describe the standard, “base” random forest that I will later customize. </w:t>
       </w:r>
       <w:r>
@@ -1710,17 +1805,7 @@
           <w:sz w:val="22"/>
           <w:szCs w:val="22"/>
         </w:rPr>
-        <w:t xml:space="preserve"> </w:t>
-      </w:r>
-      <w:r>
-        <w:rPr>
-          <w:rFonts w:ascii="Times New Roman" w:hAnsi="Times New Roman" w:cs="Times New Roman"/>
-          <w:bCs/>
-          <w:sz w:val="22"/>
-          <w:szCs w:val="22"/>
-        </w:rPr>
-        <w:lastRenderedPageBreak/>
-        <w:t>random forest</w:t>
+        <w:t xml:space="preserve"> random forest</w:t>
       </w:r>
       <w:r>
         <w:rPr>
@@ -2363,16 +2448,16 @@
           <w:sz w:val="22"/>
           <w:szCs w:val="22"/>
         </w:rPr>
-        <w:t xml:space="preserve"> splits the dataset at this truly optimal point, resulting in two complementary subsets, called “nodes”</w:t>
-      </w:r>
-      <w:r>
-        <w:rPr>
-          <w:rFonts w:ascii="Times New Roman" w:hAnsi="Times New Roman" w:cs="Times New Roman"/>
-          <w:bCs/>
-          <w:sz w:val="22"/>
-          <w:szCs w:val="22"/>
-        </w:rPr>
-        <w:t xml:space="preserve">. </w:t>
+        <w:t xml:space="preserve"> splits the dataset at this truly optimal point, resulting in two complementary subsets, called “nodes</w:t>
+      </w:r>
+      <w:r>
+        <w:rPr>
+          <w:rFonts w:ascii="Times New Roman" w:hAnsi="Times New Roman" w:cs="Times New Roman"/>
+          <w:bCs/>
+          <w:sz w:val="22"/>
+          <w:szCs w:val="22"/>
+        </w:rPr>
+        <w:t>.” Ultimately, the tree is a model of the conditional mean of the dependent variable; the conditions which affect the expected value of the mean are the previously observed variables.</w:t>
       </w:r>
     </w:p>
     <w:p>
@@ -2439,19 +2524,8 @@
           <w:sz w:val="22"/>
           <w:szCs w:val="22"/>
         </w:rPr>
-        <w:t xml:space="preserve"> </w:t>
-      </w:r>
-      <w:proofErr w:type="gramStart"/>
-      <w:r>
-        <w:rPr>
-          <w:rFonts w:ascii="Times New Roman" w:hAnsi="Times New Roman" w:cs="Times New Roman"/>
-          <w:bCs/>
-          <w:sz w:val="22"/>
-          <w:szCs w:val="22"/>
-        </w:rPr>
-        <w:t>e.g.</w:t>
-      </w:r>
-      <w:proofErr w:type="gramEnd"/>
+        <w:t xml:space="preserve"> e.g.</w:t>
+      </w:r>
       <w:r>
         <w:rPr>
           <w:rFonts w:ascii="Times New Roman" w:hAnsi="Times New Roman" w:cs="Times New Roman"/>
@@ -2680,25 +2754,14 @@
         </w:rPr>
         <w:t>, then a</w:t>
       </w:r>
-      <w:proofErr w:type="spellStart"/>
-      <w:r>
-        <w:rPr>
-          <w:rFonts w:ascii="Times New Roman" w:hAnsi="Times New Roman" w:cs="Times New Roman"/>
-          <w:bCs/>
-          <w:sz w:val="22"/>
-          <w:szCs w:val="22"/>
-        </w:rPr>
-        <w:t>n</w:t>
-      </w:r>
-      <w:proofErr w:type="spellEnd"/>
-      <w:r>
-        <w:rPr>
-          <w:rFonts w:ascii="Times New Roman" w:hAnsi="Times New Roman" w:cs="Times New Roman"/>
-          <w:bCs/>
-          <w:sz w:val="22"/>
-          <w:szCs w:val="22"/>
-        </w:rPr>
-        <w:t xml:space="preserve"> example of such a series</w:t>
+      <w:r>
+        <w:rPr>
+          <w:rFonts w:ascii="Times New Roman" w:hAnsi="Times New Roman" w:cs="Times New Roman"/>
+          <w:bCs/>
+          <w:sz w:val="22"/>
+          <w:szCs w:val="22"/>
+        </w:rPr>
+        <w:t>n example of such a series</w:t>
       </w:r>
       <w:r>
         <w:rPr>
@@ -3089,6 +3152,7 @@
           <w:sz w:val="22"/>
           <w:szCs w:val="22"/>
         </w:rPr>
+        <w:lastRenderedPageBreak/>
         <w:t xml:space="preserve">All observations in the </w:t>
       </w:r>
       <w:r>
@@ -3178,27 +3242,7 @@
           <w:sz w:val="22"/>
           <w:szCs w:val="22"/>
         </w:rPr>
-        <w:t xml:space="preserve"> is referred to twice in this sequence. This will often happen; each f</w:t>
-      </w:r>
-      <w:proofErr w:type="spellStart"/>
-      <w:r>
-        <w:rPr>
-          <w:rFonts w:ascii="Times New Roman" w:hAnsi="Times New Roman" w:cs="Times New Roman"/>
-          <w:bCs/>
-          <w:sz w:val="22"/>
-          <w:szCs w:val="22"/>
-        </w:rPr>
-        <w:t>ilter</w:t>
-      </w:r>
-      <w:proofErr w:type="spellEnd"/>
-      <w:r>
-        <w:rPr>
-          <w:rFonts w:ascii="Times New Roman" w:hAnsi="Times New Roman" w:cs="Times New Roman"/>
-          <w:bCs/>
-          <w:sz w:val="22"/>
-          <w:szCs w:val="22"/>
-        </w:rPr>
-        <w:t xml:space="preserve"> in the sequence is generated based on the data in the given node, independently of previous filters.</w:t>
+        <w:t xml:space="preserve"> is referred to twice in this sequence. This will often happen; each filter in the sequence is generated based on the data in the given node, independently of previous filters.</w:t>
       </w:r>
     </w:p>
     <w:p>
@@ -4171,27 +4215,7 @@
           <w:sz w:val="22"/>
           <w:szCs w:val="22"/>
         </w:rPr>
-        <w:t xml:space="preserve"> of the original </w:t>
-      </w:r>
-      <w:proofErr w:type="gramStart"/>
-      <w:r>
-        <w:rPr>
-          <w:rFonts w:ascii="Times New Roman" w:hAnsi="Times New Roman" w:cs="Times New Roman"/>
-          <w:bCs/>
-          <w:sz w:val="22"/>
-          <w:szCs w:val="22"/>
-        </w:rPr>
-        <w:t>sum</w:t>
-      </w:r>
-      <w:proofErr w:type="gramEnd"/>
-      <w:r>
-        <w:rPr>
-          <w:rFonts w:ascii="Times New Roman" w:hAnsi="Times New Roman" w:cs="Times New Roman"/>
-          <w:bCs/>
-          <w:sz w:val="22"/>
-          <w:szCs w:val="22"/>
-        </w:rPr>
-        <w:t xml:space="preserve"> of squared errors </w:t>
+        <w:t xml:space="preserve"> of the original sum of squared errors </w:t>
       </w:r>
       <w:r>
         <w:rPr>
@@ -4682,7 +4706,6 @@
         </w:rPr>
         <w:t xml:space="preserve">on a random sample of features, </w:t>
       </w:r>
-      <w:proofErr w:type="gramStart"/>
       <w:r>
         <w:rPr>
           <w:rFonts w:ascii="Times New Roman" w:hAnsi="Times New Roman" w:cs="Times New Roman"/>
@@ -4699,17 +4722,7 @@
           <w:sz w:val="22"/>
           <w:szCs w:val="22"/>
         </w:rPr>
-        <w:t>t</w:t>
-      </w:r>
-      <w:proofErr w:type="gramEnd"/>
-      <w:r>
-        <w:rPr>
-          <w:rFonts w:ascii="Times New Roman" w:hAnsi="Times New Roman" w:cs="Times New Roman"/>
-          <w:bCs/>
-          <w:sz w:val="22"/>
-          <w:szCs w:val="22"/>
-        </w:rPr>
-        <w:t xml:space="preserve"> is also trained on a random sample of the available data</w:t>
+        <w:t>t is also trained on a random sample of the available data</w:t>
       </w:r>
       <w:r>
         <w:rPr>
@@ -4727,27 +4740,7 @@
           <w:sz w:val="22"/>
           <w:szCs w:val="22"/>
         </w:rPr>
-        <w:t xml:space="preserve"> which is sampled with replacement from the original </w:t>
-      </w:r>
-      <w:proofErr w:type="gramStart"/>
-      <w:r>
-        <w:rPr>
-          <w:rFonts w:ascii="Times New Roman" w:hAnsi="Times New Roman" w:cs="Times New Roman"/>
-          <w:bCs/>
-          <w:sz w:val="22"/>
-          <w:szCs w:val="22"/>
-        </w:rPr>
-        <w:t>data</w:t>
-      </w:r>
-      <w:proofErr w:type="gramEnd"/>
-      <w:r>
-        <w:rPr>
-          <w:rFonts w:ascii="Times New Roman" w:hAnsi="Times New Roman" w:cs="Times New Roman"/>
-          <w:bCs/>
-          <w:sz w:val="22"/>
-          <w:szCs w:val="22"/>
-        </w:rPr>
-        <w:t xml:space="preserve"> and</w:t>
+        <w:t xml:space="preserve"> which is sampled with replacement from the original data and</w:t>
       </w:r>
       <w:r>
         <w:rPr>
@@ -4886,7 +4879,17 @@
           <w:sz w:val="22"/>
           <w:szCs w:val="22"/>
         </w:rPr>
-        <w:t xml:space="preserve"> returns in accuracy). But the random forest method is computationally heavy, and </w:t>
+        <w:t xml:space="preserve"> returns in accuracy). But the </w:t>
+      </w:r>
+      <w:r>
+        <w:rPr>
+          <w:rFonts w:ascii="Times New Roman" w:hAnsi="Times New Roman" w:cs="Times New Roman"/>
+          <w:bCs/>
+          <w:sz w:val="22"/>
+          <w:szCs w:val="22"/>
+        </w:rPr>
+        <w:lastRenderedPageBreak/>
+        <w:t xml:space="preserve">random forest method is computationally heavy, and </w:t>
       </w:r>
       <w:r>
         <w:rPr>
@@ -5161,7 +5164,23 @@
           <w:sz w:val="22"/>
           <w:szCs w:val="22"/>
         </w:rPr>
-        <w:t>The random forest is more or less agnostic about the process which motivates its data</w:t>
+        <w:t xml:space="preserve">The random forest is more or less agnostic about the process which </w:t>
+      </w:r>
+      <w:r>
+        <w:rPr>
+          <w:rFonts w:ascii="Times New Roman" w:hAnsi="Times New Roman" w:cs="Times New Roman"/>
+          <w:sz w:val="22"/>
+          <w:szCs w:val="22"/>
+        </w:rPr>
+        <w:t>generate</w:t>
+      </w:r>
+      <w:r>
+        <w:rPr>
+          <w:rFonts w:ascii="Times New Roman" w:hAnsi="Times New Roman" w:cs="Times New Roman"/>
+          <w:sz w:val="22"/>
+          <w:szCs w:val="22"/>
+        </w:rPr>
+        <w:t>s its data</w:t>
       </w:r>
       <w:r>
         <w:rPr>
@@ -5201,7 +5220,23 @@
           <w:sz w:val="22"/>
           <w:szCs w:val="22"/>
         </w:rPr>
-        <w:t xml:space="preserve"> that a time series like inflation is motivated by some sort of autoregressive process. </w:t>
+        <w:t xml:space="preserve"> that a time series like inflation is </w:t>
+      </w:r>
+      <w:r>
+        <w:rPr>
+          <w:rFonts w:ascii="Times New Roman" w:hAnsi="Times New Roman" w:cs="Times New Roman"/>
+          <w:sz w:val="22"/>
+          <w:szCs w:val="22"/>
+        </w:rPr>
+        <w:t>generate</w:t>
+      </w:r>
+      <w:r>
+        <w:rPr>
+          <w:rFonts w:ascii="Times New Roman" w:hAnsi="Times New Roman" w:cs="Times New Roman"/>
+          <w:sz w:val="22"/>
+          <w:szCs w:val="22"/>
+        </w:rPr>
+        <w:t xml:space="preserve">d by some sort of autoregressive process. </w:t>
       </w:r>
       <w:r>
         <w:rPr>
@@ -5405,7 +5440,39 @@
           <w:sz w:val="22"/>
           <w:szCs w:val="22"/>
         </w:rPr>
-        <w:t>sort of process motivates the data (an autoregressive moving average process); and it offers, in its implementation, a specific hypothesis about exactly which autoregressive moving average process motivates a specific set of time-series data.</w:t>
+        <w:t xml:space="preserve">sort of process </w:t>
+      </w:r>
+      <w:r>
+        <w:rPr>
+          <w:rFonts w:ascii="Times New Roman" w:hAnsi="Times New Roman" w:cs="Times New Roman"/>
+          <w:sz w:val="22"/>
+          <w:szCs w:val="22"/>
+        </w:rPr>
+        <w:t>generate</w:t>
+      </w:r>
+      <w:r>
+        <w:rPr>
+          <w:rFonts w:ascii="Times New Roman" w:hAnsi="Times New Roman" w:cs="Times New Roman"/>
+          <w:sz w:val="22"/>
+          <w:szCs w:val="22"/>
+        </w:rPr>
+        <w:t xml:space="preserve">s the data (an autoregressive moving average process); and it offers, in its implementation, a specific hypothesis about exactly which autoregressive moving average process </w:t>
+      </w:r>
+      <w:r>
+        <w:rPr>
+          <w:rFonts w:ascii="Times New Roman" w:hAnsi="Times New Roman" w:cs="Times New Roman"/>
+          <w:sz w:val="22"/>
+          <w:szCs w:val="22"/>
+        </w:rPr>
+        <w:t>generate</w:t>
+      </w:r>
+      <w:r>
+        <w:rPr>
+          <w:rFonts w:ascii="Times New Roman" w:hAnsi="Times New Roman" w:cs="Times New Roman"/>
+          <w:sz w:val="22"/>
+          <w:szCs w:val="22"/>
+        </w:rPr>
+        <w:t>s a specific set of time-series data.</w:t>
       </w:r>
     </w:p>
     <w:p>
@@ -5483,7 +5550,23 @@
           <w:sz w:val="22"/>
           <w:szCs w:val="22"/>
         </w:rPr>
-        <w:t xml:space="preserve"> data behaves the way it does. The predictions are good precisely because the model has correctly hypothesized, not only that the time series is motivated by an autoregressive moving average process, but also that the autoregressive moving average process takes a particular form (e.g., it contains four AR terms and two MA terms, the coefficient on the first lag is 0.78 with a certain distribution, etc.).</w:t>
+        <w:t xml:space="preserve"> data behaves the way it does. The predictions are good precisely because the model has correctly hypothesized, not only that the time series is </w:t>
+      </w:r>
+      <w:r>
+        <w:rPr>
+          <w:rFonts w:ascii="Times New Roman" w:hAnsi="Times New Roman" w:cs="Times New Roman"/>
+          <w:sz w:val="22"/>
+          <w:szCs w:val="22"/>
+        </w:rPr>
+        <w:t>generate</w:t>
+      </w:r>
+      <w:r>
+        <w:rPr>
+          <w:rFonts w:ascii="Times New Roman" w:hAnsi="Times New Roman" w:cs="Times New Roman"/>
+          <w:sz w:val="22"/>
+          <w:szCs w:val="22"/>
+        </w:rPr>
+        <w:t>d by an autoregressive moving average process, but also that the autoregressive moving average process takes a particular form (e.g., it contains four AR terms and two MA terms, the coefficient on the first lag is 0.78 with a certain distribution, etc.).</w:t>
       </w:r>
     </w:p>
     <w:p>
@@ -5695,7 +5778,23 @@
           <w:sz w:val="22"/>
           <w:szCs w:val="22"/>
         </w:rPr>
-        <w:t>, and that the data is at least partially motivated by the process which the ARIMA model describes.</w:t>
+        <w:t xml:space="preserve">, and that the data is at least partially </w:t>
+      </w:r>
+      <w:r>
+        <w:rPr>
+          <w:rFonts w:ascii="Times New Roman" w:hAnsi="Times New Roman" w:cs="Times New Roman"/>
+          <w:sz w:val="22"/>
+          <w:szCs w:val="22"/>
+        </w:rPr>
+        <w:t>generate</w:t>
+      </w:r>
+      <w:r>
+        <w:rPr>
+          <w:rFonts w:ascii="Times New Roman" w:hAnsi="Times New Roman" w:cs="Times New Roman"/>
+          <w:sz w:val="22"/>
+          <w:szCs w:val="22"/>
+        </w:rPr>
+        <w:t>d by the process which the ARIMA model describes.</w:t>
       </w:r>
     </w:p>
     <w:p>
@@ -5747,7 +5846,23 @@
           <w:sz w:val="22"/>
           <w:szCs w:val="22"/>
         </w:rPr>
-        <w:t>remain agnostic about the process which motivates the data</w:t>
+        <w:t xml:space="preserve">remain agnostic about the process which </w:t>
+      </w:r>
+      <w:r>
+        <w:rPr>
+          <w:rFonts w:ascii="Times New Roman" w:hAnsi="Times New Roman" w:cs="Times New Roman"/>
+          <w:sz w:val="22"/>
+          <w:szCs w:val="22"/>
+        </w:rPr>
+        <w:t>generate</w:t>
+      </w:r>
+      <w:r>
+        <w:rPr>
+          <w:rFonts w:ascii="Times New Roman" w:hAnsi="Times New Roman" w:cs="Times New Roman"/>
+          <w:sz w:val="22"/>
+          <w:szCs w:val="22"/>
+        </w:rPr>
+        <w:t>s the data</w:t>
       </w:r>
       <w:r>
         <w:rPr>
@@ -5811,7 +5926,23 @@
           <w:sz w:val="22"/>
           <w:szCs w:val="22"/>
         </w:rPr>
-        <w:t xml:space="preserve">partially motivated by an autoregressive moving average process. In practice, it will be difficult to generate residuals in </w:t>
+        <w:t xml:space="preserve">partially </w:t>
+      </w:r>
+      <w:r>
+        <w:rPr>
+          <w:rFonts w:ascii="Times New Roman" w:hAnsi="Times New Roman" w:cs="Times New Roman"/>
+          <w:sz w:val="22"/>
+          <w:szCs w:val="22"/>
+        </w:rPr>
+        <w:t>generate</w:t>
+      </w:r>
+      <w:r>
+        <w:rPr>
+          <w:rFonts w:ascii="Times New Roman" w:hAnsi="Times New Roman" w:cs="Times New Roman"/>
+          <w:sz w:val="22"/>
+          <w:szCs w:val="22"/>
+        </w:rPr>
+        <w:t xml:space="preserve">d by an autoregressive moving average process. In practice, it will be difficult to generate residuals in </w:t>
       </w:r>
       <w:r>
         <w:rPr>
@@ -5993,7 +6124,23 @@
           <w:sz w:val="22"/>
           <w:szCs w:val="22"/>
         </w:rPr>
-        <w:t xml:space="preserve"> real data is at least partially motivated by an AR process, </w:t>
+        <w:t xml:space="preserve"> real data is at least partially </w:t>
+      </w:r>
+      <w:r>
+        <w:rPr>
+          <w:rFonts w:ascii="Times New Roman" w:hAnsi="Times New Roman" w:cs="Times New Roman"/>
+          <w:sz w:val="22"/>
+          <w:szCs w:val="22"/>
+        </w:rPr>
+        <w:t>generate</w:t>
+      </w:r>
+      <w:r>
+        <w:rPr>
+          <w:rFonts w:ascii="Times New Roman" w:hAnsi="Times New Roman" w:cs="Times New Roman"/>
+          <w:sz w:val="22"/>
+          <w:szCs w:val="22"/>
+        </w:rPr>
+        <w:t xml:space="preserve">d by an AR process, </w:t>
       </w:r>
       <w:r>
         <w:rPr>
@@ -6057,7 +6204,23 @@
           <w:sz w:val="22"/>
           <w:szCs w:val="22"/>
         </w:rPr>
-        <w:t xml:space="preserve"> knew with certainty was motivated by an AR(1) process, how could </w:t>
+        <w:t xml:space="preserve"> knew with certainty was </w:t>
+      </w:r>
+      <w:r>
+        <w:rPr>
+          <w:rFonts w:ascii="Times New Roman" w:hAnsi="Times New Roman" w:cs="Times New Roman"/>
+          <w:sz w:val="22"/>
+          <w:szCs w:val="22"/>
+        </w:rPr>
+        <w:t>generate</w:t>
+      </w:r>
+      <w:r>
+        <w:rPr>
+          <w:rFonts w:ascii="Times New Roman" w:hAnsi="Times New Roman" w:cs="Times New Roman"/>
+          <w:sz w:val="22"/>
+          <w:szCs w:val="22"/>
+        </w:rPr>
+        <w:t xml:space="preserve">d by an AR(1) process, how could </w:t>
       </w:r>
       <w:r>
         <w:rPr>
@@ -6147,6 +6310,7 @@
           <w:sz w:val="22"/>
           <w:szCs w:val="22"/>
         </w:rPr>
+        <w:lastRenderedPageBreak/>
         <w:t>To answer this question, I</w:t>
       </w:r>
       <w:r>
@@ -6197,25 +6361,7 @@
           <w:sz w:val="22"/>
           <w:szCs w:val="22"/>
         </w:rPr>
-        <w:t xml:space="preserve">a perfect AR(1) </w:t>
-      </w:r>
-      <w:proofErr w:type="gramStart"/>
-      <w:r>
-        <w:rPr>
-          <w:rFonts w:ascii="Times New Roman" w:hAnsi="Times New Roman" w:cs="Times New Roman"/>
-          <w:sz w:val="22"/>
-          <w:szCs w:val="22"/>
-        </w:rPr>
-        <w:t>series, but</w:t>
-      </w:r>
-      <w:proofErr w:type="gramEnd"/>
-      <w:r>
-        <w:rPr>
-          <w:rFonts w:ascii="Times New Roman" w:hAnsi="Times New Roman" w:cs="Times New Roman"/>
-          <w:sz w:val="22"/>
-          <w:szCs w:val="22"/>
-        </w:rPr>
-        <w:t xml:space="preserve"> adjusting the model on the assumption that it is will be a good first step to improving the accuracy of the model. </w:t>
+        <w:t xml:space="preserve">a perfect AR(1) series, but adjusting the model on the assumption that it is will be a good first step to improving the accuracy of the model. </w:t>
       </w:r>
       <w:r>
         <w:rPr>
@@ -6247,16 +6393,7 @@
           <w:sz w:val="22"/>
           <w:szCs w:val="22"/>
         </w:rPr>
-        <w:t xml:space="preserve">I then assess the fit given by an ARIMA model optimized by AIC with the fit given by </w:t>
-      </w:r>
-      <w:r>
-        <w:rPr>
-          <w:rFonts w:ascii="Times New Roman" w:hAnsi="Times New Roman" w:cs="Times New Roman"/>
-          <w:sz w:val="22"/>
-          <w:szCs w:val="22"/>
-        </w:rPr>
-        <w:lastRenderedPageBreak/>
-        <w:t>the base tree described in Section 1. The fits are roughly similar; the ARIMA has an RMSE of 1.016, while the base tree has an RMSE of 1.029. The ARIMA fits the data slightly better than the tree does, but the tree still provides a fairly comparable fit.</w:t>
+        <w:t>I then assess the fit given by an ARIMA model optimized by AIC with the fit given by the base tree described in Section 1. The fits are roughly similar; the ARIMA has an RMSE of 1.016, while the base tree has an RMSE of 1.029. The ARIMA fits the data slightly better than the tree does, but the tree still provides a fairly comparable fit.</w:t>
       </w:r>
     </w:p>
     <w:p>
@@ -6641,7 +6778,25 @@
           <w:sz w:val="22"/>
           <w:szCs w:val="22"/>
         </w:rPr>
-        <w:t>When the process which motivates the data is unknown</w:t>
+        <w:t xml:space="preserve">When the process which </w:t>
+      </w:r>
+      <w:r>
+        <w:rPr>
+          <w:rFonts w:ascii="Times New Roman" w:hAnsi="Times New Roman" w:cs="Times New Roman"/>
+          <w:bCs/>
+          <w:sz w:val="22"/>
+          <w:szCs w:val="22"/>
+        </w:rPr>
+        <w:t>generate</w:t>
+      </w:r>
+      <w:r>
+        <w:rPr>
+          <w:rFonts w:ascii="Times New Roman" w:hAnsi="Times New Roman" w:cs="Times New Roman"/>
+          <w:bCs/>
+          <w:sz w:val="22"/>
+          <w:szCs w:val="22"/>
+        </w:rPr>
+        <w:t>s the data is unknown</w:t>
       </w:r>
       <w:r>
         <w:rPr>
@@ -6686,27 +6841,7 @@
           <w:sz w:val="22"/>
           <w:szCs w:val="22"/>
         </w:rPr>
-        <w:t xml:space="preserve"> of dissimilar data into </w:t>
-      </w:r>
-      <w:proofErr w:type="gramStart"/>
-      <w:r>
-        <w:rPr>
-          <w:rFonts w:ascii="Times New Roman" w:hAnsi="Times New Roman" w:cs="Times New Roman"/>
-          <w:bCs/>
-          <w:sz w:val="22"/>
-          <w:szCs w:val="22"/>
-        </w:rPr>
-        <w:t>more-similar</w:t>
-      </w:r>
-      <w:proofErr w:type="gramEnd"/>
-      <w:r>
-        <w:rPr>
-          <w:rFonts w:ascii="Times New Roman" w:hAnsi="Times New Roman" w:cs="Times New Roman"/>
-          <w:bCs/>
-          <w:sz w:val="22"/>
-          <w:szCs w:val="22"/>
-        </w:rPr>
-        <w:t xml:space="preserve"> subsets, and getting </w:t>
+        <w:t xml:space="preserve"> of dissimilar data into more-similar subsets, and getting </w:t>
       </w:r>
       <w:r>
         <w:rPr>
@@ -6759,27 +6894,7 @@
           <w:sz w:val="22"/>
           <w:szCs w:val="22"/>
         </w:rPr>
-        <w:t xml:space="preserve"> is one straightforward way to categor</w:t>
-      </w:r>
-      <w:proofErr w:type="spellStart"/>
-      <w:r>
-        <w:rPr>
-          <w:rFonts w:ascii="Times New Roman" w:hAnsi="Times New Roman" w:cs="Times New Roman"/>
-          <w:bCs/>
-          <w:sz w:val="22"/>
-          <w:szCs w:val="22"/>
-        </w:rPr>
-        <w:t>ize</w:t>
-      </w:r>
-      <w:proofErr w:type="spellEnd"/>
-      <w:r>
-        <w:rPr>
-          <w:rFonts w:ascii="Times New Roman" w:hAnsi="Times New Roman" w:cs="Times New Roman"/>
-          <w:bCs/>
-          <w:sz w:val="22"/>
-          <w:szCs w:val="22"/>
-        </w:rPr>
-        <w:t xml:space="preserve">. But if </w:t>
+        <w:t xml:space="preserve"> is one straightforward way to categorize. But if </w:t>
       </w:r>
       <w:r>
         <w:rPr>
@@ -6833,7 +6948,25 @@
           <w:sz w:val="22"/>
           <w:szCs w:val="22"/>
         </w:rPr>
-        <w:t xml:space="preserve">process which motivates </w:t>
+        <w:t xml:space="preserve">process which </w:t>
+      </w:r>
+      <w:r>
+        <w:rPr>
+          <w:rFonts w:ascii="Times New Roman" w:hAnsi="Times New Roman" w:cs="Times New Roman"/>
+          <w:bCs/>
+          <w:sz w:val="22"/>
+          <w:szCs w:val="22"/>
+        </w:rPr>
+        <w:t>generate</w:t>
+      </w:r>
+      <w:r>
+        <w:rPr>
+          <w:rFonts w:ascii="Times New Roman" w:hAnsi="Times New Roman" w:cs="Times New Roman"/>
+          <w:bCs/>
+          <w:sz w:val="22"/>
+          <w:szCs w:val="22"/>
+        </w:rPr>
+        <w:t xml:space="preserve">s </w:t>
       </w:r>
       <w:r>
         <w:rPr>
@@ -6905,7 +7038,25 @@
           <w:sz w:val="22"/>
           <w:szCs w:val="22"/>
         </w:rPr>
-        <w:t xml:space="preserve">process motivates </w:t>
+        <w:t xml:space="preserve">process </w:t>
+      </w:r>
+      <w:r>
+        <w:rPr>
+          <w:rFonts w:ascii="Times New Roman" w:hAnsi="Times New Roman" w:cs="Times New Roman"/>
+          <w:bCs/>
+          <w:sz w:val="22"/>
+          <w:szCs w:val="22"/>
+        </w:rPr>
+        <w:t>generate</w:t>
+      </w:r>
+      <w:r>
+        <w:rPr>
+          <w:rFonts w:ascii="Times New Roman" w:hAnsi="Times New Roman" w:cs="Times New Roman"/>
+          <w:bCs/>
+          <w:sz w:val="22"/>
+          <w:szCs w:val="22"/>
+        </w:rPr>
+        <w:t xml:space="preserve">s </w:t>
       </w:r>
       <w:r>
         <w:rPr>
@@ -7003,7 +7154,43 @@
           <w:sz w:val="22"/>
           <w:szCs w:val="22"/>
         </w:rPr>
-        <w:t xml:space="preserve"> term has a similar mean, but subsets of data which are motivated by similar particular implementations of the general process (e.g., all data is motivated by some sort of AR(1), but one node contains observations where the coefficient is 0.9, and another contains observations where the coefficient is 0.75, etc.)</w:t>
+        <w:t xml:space="preserve"> term has a similar mean, but subsets of data which are </w:t>
+      </w:r>
+      <w:r>
+        <w:rPr>
+          <w:rFonts w:ascii="Times New Roman" w:hAnsi="Times New Roman" w:cs="Times New Roman"/>
+          <w:bCs/>
+          <w:sz w:val="22"/>
+          <w:szCs w:val="22"/>
+        </w:rPr>
+        <w:t>generate</w:t>
+      </w:r>
+      <w:r>
+        <w:rPr>
+          <w:rFonts w:ascii="Times New Roman" w:hAnsi="Times New Roman" w:cs="Times New Roman"/>
+          <w:bCs/>
+          <w:sz w:val="22"/>
+          <w:szCs w:val="22"/>
+        </w:rPr>
+        <w:t xml:space="preserve">d by similar particular implementations of the general process (e.g., all data is </w:t>
+      </w:r>
+      <w:r>
+        <w:rPr>
+          <w:rFonts w:ascii="Times New Roman" w:hAnsi="Times New Roman" w:cs="Times New Roman"/>
+          <w:bCs/>
+          <w:sz w:val="22"/>
+          <w:szCs w:val="22"/>
+        </w:rPr>
+        <w:t>generate</w:t>
+      </w:r>
+      <w:r>
+        <w:rPr>
+          <w:rFonts w:ascii="Times New Roman" w:hAnsi="Times New Roman" w:cs="Times New Roman"/>
+          <w:bCs/>
+          <w:sz w:val="22"/>
+          <w:szCs w:val="22"/>
+        </w:rPr>
+        <w:t>d by some sort of AR(1), but one node contains observations where the coefficient is 0.9, and another contains observations where the coefficient is 0.75, etc.)</w:t>
       </w:r>
       <w:r>
         <w:rPr>
@@ -7114,7 +7301,35 @@
           <w:sz w:val="22"/>
           <w:szCs w:val="22"/>
         </w:rPr>
-        <w:t xml:space="preserve"> The table below shows the RMSEs that result from using four different models to generate fitted values and forecast values on the simulated time series. The first such model is the ARIMA optimized by AIC; the second is the base tree; the third is a tree which uses the same objective function as the base tree, but which offers unique predictions by assuming that the data in each leaf is motivated by a similar AR(1) process; and the fourth is the tree described above, which uses AR(1) as an objective function as well to predict.</w:t>
+        <w:t xml:space="preserve"> The table below shows the RMSEs that result from using four different models to generate fitted values and forecast values on the simulated time series. The first such model is the ARIMA optimized by AIC; the second is the base tree; the third is a tree which uses the same objective function as the base tree, but which offers </w:t>
+      </w:r>
+      <w:r>
+        <w:rPr>
+          <w:rFonts w:ascii="Times New Roman" w:hAnsi="Times New Roman" w:cs="Times New Roman"/>
+          <w:bCs/>
+          <w:sz w:val="22"/>
+          <w:szCs w:val="22"/>
+        </w:rPr>
+        <w:lastRenderedPageBreak/>
+        <w:t xml:space="preserve">unique predictions by assuming that the data in each leaf is </w:t>
+      </w:r>
+      <w:r>
+        <w:rPr>
+          <w:rFonts w:ascii="Times New Roman" w:hAnsi="Times New Roman" w:cs="Times New Roman"/>
+          <w:bCs/>
+          <w:sz w:val="22"/>
+          <w:szCs w:val="22"/>
+        </w:rPr>
+        <w:t>generate</w:t>
+      </w:r>
+      <w:r>
+        <w:rPr>
+          <w:rFonts w:ascii="Times New Roman" w:hAnsi="Times New Roman" w:cs="Times New Roman"/>
+          <w:bCs/>
+          <w:sz w:val="22"/>
+          <w:szCs w:val="22"/>
+        </w:rPr>
+        <w:t>d by a similar AR(1) process; and the fourth is the tree described above, which uses AR(1) as an objective function as well to predict.</w:t>
       </w:r>
     </w:p>
     <w:p>
@@ -8575,27 +8790,7 @@
           <w:sz w:val="22"/>
           <w:szCs w:val="22"/>
         </w:rPr>
-        <w:t xml:space="preserve">Or, expressed in terms of an ordinary least </w:t>
-      </w:r>
-      <w:proofErr w:type="gramStart"/>
-      <w:r>
-        <w:rPr>
-          <w:rFonts w:ascii="Times New Roman" w:hAnsi="Times New Roman" w:cs="Times New Roman"/>
-          <w:bCs/>
-          <w:sz w:val="22"/>
-          <w:szCs w:val="22"/>
-        </w:rPr>
-        <w:t>squares</w:t>
-      </w:r>
-      <w:proofErr w:type="gramEnd"/>
-      <w:r>
-        <w:rPr>
-          <w:rFonts w:ascii="Times New Roman" w:hAnsi="Times New Roman" w:cs="Times New Roman"/>
-          <w:bCs/>
-          <w:sz w:val="22"/>
-          <w:szCs w:val="22"/>
-        </w:rPr>
-        <w:t xml:space="preserve"> regression,</w:t>
+        <w:t>Or, expressed in terms of an ordinary least squares regression,</w:t>
       </w:r>
     </w:p>
     <w:p>
@@ -8627,6 +8822,7 @@
               <w:sz w:val="22"/>
               <w:szCs w:val="22"/>
             </w:rPr>
+            <w:lastRenderedPageBreak/>
             <m:t xml:space="preserve">min </m:t>
           </m:r>
           <m:nary>
@@ -9186,7 +9382,6 @@
           <w:sz w:val="22"/>
           <w:szCs w:val="22"/>
         </w:rPr>
-        <w:lastRenderedPageBreak/>
         <w:tab/>
       </w:r>
       <w:r>
@@ -9591,7 +9786,43 @@
           <w:sz w:val="22"/>
           <w:szCs w:val="22"/>
         </w:rPr>
-        <w:t>The theory is that the two resulting nodes are now each characterized by the AR(1) regression that best fits them; the goal is to reduce the imprecise fit of the standard ARIMA function by splitting the data into subsets that are characterized by distinct AR(1) processes, thus improving the fit within each node and therefore the fit of the tree overall. In theory, this may provide too tight a fit and result in poor predictions, but that risk is mitigated by two concerns: first, if the entire dataset truly is motivated by the same AR(1) process, then the penalty term within the tree will prevent any splits from occurring, and the tree will simply fit an AR(1) to the entire dataset. And second, I demonstrated above that, even in the case of simulated data which truly is motivated by an identical AR(1) process from beginning to end, the tree can offer a better forecast than even an optimized ARIMA model. Thus, I am not concerned about overfitting the tree to the dataset by making “too many” splits.</w:t>
+        <w:t xml:space="preserve">The theory is that the two resulting nodes are now each characterized by the AR(1) regression that best fits them; the goal is to reduce the imprecise fit of the standard ARIMA function by splitting the data into subsets that are characterized by distinct AR(1) processes, thus improving the fit within each node and therefore the fit of the tree overall. In theory, this may provide too tight a fit and result in poor predictions, but that risk is mitigated by two concerns: first, if the entire dataset truly is </w:t>
+      </w:r>
+      <w:r>
+        <w:rPr>
+          <w:rFonts w:ascii="Times New Roman" w:hAnsi="Times New Roman" w:cs="Times New Roman"/>
+          <w:bCs/>
+          <w:sz w:val="22"/>
+          <w:szCs w:val="22"/>
+        </w:rPr>
+        <w:t>generate</w:t>
+      </w:r>
+      <w:r>
+        <w:rPr>
+          <w:rFonts w:ascii="Times New Roman" w:hAnsi="Times New Roman" w:cs="Times New Roman"/>
+          <w:bCs/>
+          <w:sz w:val="22"/>
+          <w:szCs w:val="22"/>
+        </w:rPr>
+        <w:t xml:space="preserve">d by the same AR(1) process, then the penalty term within the tree will prevent any splits from occurring, and the tree will simply fit an AR(1) to the entire dataset. And second, I demonstrated above that, even in the case of simulated data which truly is </w:t>
+      </w:r>
+      <w:r>
+        <w:rPr>
+          <w:rFonts w:ascii="Times New Roman" w:hAnsi="Times New Roman" w:cs="Times New Roman"/>
+          <w:bCs/>
+          <w:sz w:val="22"/>
+          <w:szCs w:val="22"/>
+        </w:rPr>
+        <w:t>generate</w:t>
+      </w:r>
+      <w:r>
+        <w:rPr>
+          <w:rFonts w:ascii="Times New Roman" w:hAnsi="Times New Roman" w:cs="Times New Roman"/>
+          <w:bCs/>
+          <w:sz w:val="22"/>
+          <w:szCs w:val="22"/>
+        </w:rPr>
+        <w:t>d by an identical AR(1) process from beginning to end, the tree can offer a better forecast than even an optimized ARIMA model. Thus, I am not concerned about overfitting the tree to the dataset by making “too many” splits.</w:t>
       </w:r>
     </w:p>
     <w:p>
@@ -9950,6 +10181,7 @@
           <w:sz w:val="22"/>
           <w:szCs w:val="22"/>
         </w:rPr>
+        <w:lastRenderedPageBreak/>
         <w:t>W</w:t>
       </w:r>
       <w:r>
@@ -9990,16 +10222,7 @@
           <w:sz w:val="22"/>
           <w:szCs w:val="22"/>
         </w:rPr>
-        <w:t xml:space="preserve">And none of these parameters can be tuned in a vacuum; each of these questions would have </w:t>
-      </w:r>
-      <w:r>
-        <w:rPr>
-          <w:rFonts w:ascii="Times New Roman" w:hAnsi="Times New Roman" w:cs="Times New Roman"/>
-          <w:sz w:val="22"/>
-          <w:szCs w:val="22"/>
-        </w:rPr>
-        <w:lastRenderedPageBreak/>
-        <w:t xml:space="preserve">to be answered simultaneously with each other and with dozens of other such questions, regarding for instance the number of trees in the forest, the feature fraction for the forest, the splitting penalty for each tree, etc. </w:t>
+        <w:t xml:space="preserve">And none of these parameters can be tuned in a vacuum; each of these questions would have to be answered simultaneously with each other and with dozens of other such questions, regarding for instance the number of trees in the forest, the feature fraction for the forest, the splitting penalty for each tree, etc. </w:t>
       </w:r>
       <w:r>
         <w:rPr>
@@ -10132,25 +10355,7 @@
           <w:sz w:val="22"/>
           <w:szCs w:val="22"/>
         </w:rPr>
-        <w:t xml:space="preserve">1 </w:t>
-      </w:r>
-      <w:proofErr w:type="gramStart"/>
-      <w:r>
-        <w:rPr>
-          <w:rFonts w:ascii="Times New Roman" w:hAnsi="Times New Roman" w:cs="Times New Roman"/>
-          <w:sz w:val="22"/>
-          <w:szCs w:val="22"/>
-        </w:rPr>
-        <w:t>subsets</w:t>
-      </w:r>
-      <w:proofErr w:type="gramEnd"/>
-      <w:r>
-        <w:rPr>
-          <w:rFonts w:ascii="Times New Roman" w:hAnsi="Times New Roman" w:cs="Times New Roman"/>
-          <w:sz w:val="22"/>
-          <w:szCs w:val="22"/>
-        </w:rPr>
-        <w:t xml:space="preserve"> would together make up the training set. The model would be trained on the training set and then its parameters would be tuned based on its performance on the test set. This process would be repeated </w:t>
+        <w:t xml:space="preserve">1 subsets would together make up the training set. The model would be trained on the training set and then its parameters would be tuned based on its performance on the test set. This process would be repeated </w:t>
       </w:r>
       <w:r>
         <w:rPr>
@@ -10168,25 +10373,7 @@
           <w:sz w:val="22"/>
           <w:szCs w:val="22"/>
         </w:rPr>
-        <w:t xml:space="preserve">times, each time holding out a different subset as the test set. This creates a pseudo out-of-sample forecasting test for the </w:t>
-      </w:r>
-      <w:proofErr w:type="gramStart"/>
-      <w:r>
-        <w:rPr>
-          <w:rFonts w:ascii="Times New Roman" w:hAnsi="Times New Roman" w:cs="Times New Roman"/>
-          <w:sz w:val="22"/>
-          <w:szCs w:val="22"/>
-        </w:rPr>
-        <w:t>model, and</w:t>
-      </w:r>
-      <w:proofErr w:type="gramEnd"/>
-      <w:r>
-        <w:rPr>
-          <w:rFonts w:ascii="Times New Roman" w:hAnsi="Times New Roman" w:cs="Times New Roman"/>
-          <w:sz w:val="22"/>
-          <w:szCs w:val="22"/>
-        </w:rPr>
-        <w:t xml:space="preserve"> allows it to self-tune. Instead of holding a fixed training set and a fixed test set, the model can optimize its performance across, say, ten different training/test set configurations. </w:t>
+        <w:t xml:space="preserve">times, each time holding out a different subset as the test set. This creates a pseudo out-of-sample forecasting test for the model, and allows it to self-tune. Instead of holding a fixed training set and a fixed test set, the model can optimize its performance across, say, ten different training/test set configurations. </w:t>
       </w:r>
       <w:commentRangeStart w:id="1"/>
       <w:r>
@@ -10682,6 +10869,7 @@
           <w:sz w:val="22"/>
           <w:szCs w:val="22"/>
         </w:rPr>
+        <w:lastRenderedPageBreak/>
         <w:t>it is better to over</w:t>
       </w:r>
       <w:r>
@@ -10698,25 +10886,7 @@
           <w:sz w:val="22"/>
           <w:szCs w:val="22"/>
         </w:rPr>
-        <w:t xml:space="preserve">specify than to underspecify—the model itself will be able to sort out which information is </w:t>
-      </w:r>
-      <w:proofErr w:type="gramStart"/>
-      <w:r>
-        <w:rPr>
-          <w:rFonts w:ascii="Times New Roman" w:hAnsi="Times New Roman" w:cs="Times New Roman"/>
-          <w:sz w:val="22"/>
-          <w:szCs w:val="22"/>
-        </w:rPr>
-        <w:t>significant</w:t>
-      </w:r>
-      <w:proofErr w:type="gramEnd"/>
-      <w:r>
-        <w:rPr>
-          <w:rFonts w:ascii="Times New Roman" w:hAnsi="Times New Roman" w:cs="Times New Roman"/>
-          <w:sz w:val="22"/>
-          <w:szCs w:val="22"/>
-        </w:rPr>
-        <w:t xml:space="preserve"> and which is not.</w:t>
+        <w:t>specify than to underspecify—the model itself will be able to sort out which information is significant and which is not.</w:t>
       </w:r>
     </w:p>
     <w:p>
@@ -10736,7 +10906,6 @@
           <w:sz w:val="22"/>
           <w:szCs w:val="22"/>
         </w:rPr>
-        <w:lastRenderedPageBreak/>
         <w:t>Now that the parameter space exists, the tree must be able to self-tune from the given options. It will do so according to the validation technique described above. The optimal penalty value is the one that minimizes the RMSE on the forecast for the 11 observations that make up the test set. Now the parameter space and the optimization function are both set; all that remains is to specify the search method.</w:t>
       </w:r>
     </w:p>
@@ -10853,25 +11022,7 @@
           <w:sz w:val="22"/>
           <w:szCs w:val="22"/>
         </w:rPr>
-        <w:t xml:space="preserve">An initial </w:t>
-      </w:r>
-      <w:proofErr w:type="gramStart"/>
-      <w:r>
-        <w:rPr>
-          <w:rFonts w:ascii="Times New Roman" w:hAnsi="Times New Roman" w:cs="Times New Roman"/>
-          <w:sz w:val="22"/>
-          <w:szCs w:val="22"/>
-        </w:rPr>
-        <w:t>evenly-spaced</w:t>
-      </w:r>
-      <w:proofErr w:type="gramEnd"/>
-      <w:r>
-        <w:rPr>
-          <w:rFonts w:ascii="Times New Roman" w:hAnsi="Times New Roman" w:cs="Times New Roman"/>
-          <w:sz w:val="22"/>
-          <w:szCs w:val="22"/>
-        </w:rPr>
-        <w:t xml:space="preserve"> search could provide a broad topography of the parameter space, then the next search could be more closely focused on the promising regions; the expected topography would then update, and a yet-more-closely focused search could take place, and so on.</w:t>
+        <w:t>An initial evenly-spaced search could provide a broad topography of the parameter space, then the next search could be more closely focused on the promising regions; the expected topography would then update, and a yet-more-closely focused search could take place, and so on.</w:t>
       </w:r>
     </w:p>
     <w:p>
@@ -11077,7 +11228,71 @@
           <w:sz w:val="22"/>
           <w:szCs w:val="22"/>
         </w:rPr>
-        <w:t xml:space="preserve">The “randomness” of the random forest consists in the randomness of the data which is fed to each tree, and the randomness of the variables which are fed to each tree. In the case of the base forest, data is sampled with replacement from the full dataset; given that a time series is serially correlated, this method of data sampling seems unlikely to yield the optimal result. Instead, I randomly sample the </w:t>
+        <w:t xml:space="preserve">The “randomness” of the random forest consists in </w:t>
+      </w:r>
+      <w:r>
+        <w:rPr>
+          <w:rFonts w:ascii="Times New Roman" w:hAnsi="Times New Roman" w:cs="Times New Roman"/>
+          <w:sz w:val="22"/>
+          <w:szCs w:val="22"/>
+        </w:rPr>
+        <w:t xml:space="preserve">both </w:t>
+      </w:r>
+      <w:r>
+        <w:rPr>
+          <w:rFonts w:ascii="Times New Roman" w:hAnsi="Times New Roman" w:cs="Times New Roman"/>
+          <w:sz w:val="22"/>
+          <w:szCs w:val="22"/>
+        </w:rPr>
+        <w:t>the randomness of the data which is fed to each tree, and the randomness of the variables which are fed to each tree. In the case of the base forest, data is sampled with replacement from the full dataset</w:t>
+      </w:r>
+      <w:r>
+        <w:rPr>
+          <w:rFonts w:ascii="Times New Roman" w:hAnsi="Times New Roman" w:cs="Times New Roman"/>
+          <w:sz w:val="22"/>
+          <w:szCs w:val="22"/>
+        </w:rPr>
+        <w:t>.</w:t>
+      </w:r>
+      <w:r>
+        <w:rPr>
+          <w:rFonts w:ascii="Times New Roman" w:hAnsi="Times New Roman" w:cs="Times New Roman"/>
+          <w:sz w:val="22"/>
+          <w:szCs w:val="22"/>
+        </w:rPr>
+        <w:t xml:space="preserve"> </w:t>
+      </w:r>
+      <w:r>
+        <w:rPr>
+          <w:rFonts w:ascii="Times New Roman" w:hAnsi="Times New Roman" w:cs="Times New Roman"/>
+          <w:sz w:val="22"/>
+          <w:szCs w:val="22"/>
+        </w:rPr>
+        <w:t>G</w:t>
+      </w:r>
+      <w:r>
+        <w:rPr>
+          <w:rFonts w:ascii="Times New Roman" w:hAnsi="Times New Roman" w:cs="Times New Roman"/>
+          <w:sz w:val="22"/>
+          <w:szCs w:val="22"/>
+        </w:rPr>
+        <w:t>iven that a time series is serially correlated, this method of data sampling seems unlikely to yield the optimal result. Instead,</w:t>
+      </w:r>
+      <w:r>
+        <w:rPr>
+          <w:rFonts w:ascii="Times New Roman" w:hAnsi="Times New Roman" w:cs="Times New Roman"/>
+          <w:sz w:val="22"/>
+          <w:szCs w:val="22"/>
+        </w:rPr>
+        <w:t xml:space="preserve"> using a technique called a “block bootstrap,”</w:t>
+      </w:r>
+      <w:r>
+        <w:rPr>
+          <w:rFonts w:ascii="Times New Roman" w:hAnsi="Times New Roman" w:cs="Times New Roman"/>
+          <w:sz w:val="22"/>
+          <w:szCs w:val="22"/>
+        </w:rPr>
+        <w:t xml:space="preserve"> I randomly sample the </w:t>
       </w:r>
       <w:r>
         <w:rPr>
@@ -11095,7 +11310,23 @@
           <w:sz w:val="22"/>
           <w:szCs w:val="22"/>
         </w:rPr>
-        <w:t xml:space="preserve">of the dataset, choosing a value between 50 and 100 from a uniform distribution. Each tree receives a dataset of  a randomly selected length, whose last value is fixed at the most recent value in the series. For example, if I want to forecast inflation for January 2000, </w:t>
+        <w:t>of the dataset, choosing a value between 50 and 100 from a uniform distribution. Each tree receives a dataset of</w:t>
+      </w:r>
+      <w:r>
+        <w:rPr>
+          <w:rFonts w:ascii="Times New Roman" w:hAnsi="Times New Roman" w:cs="Times New Roman"/>
+          <w:sz w:val="22"/>
+          <w:szCs w:val="22"/>
+        </w:rPr>
+        <w:t xml:space="preserve"> </w:t>
+      </w:r>
+      <w:r>
+        <w:rPr>
+          <w:rFonts w:ascii="Times New Roman" w:hAnsi="Times New Roman" w:cs="Times New Roman"/>
+          <w:sz w:val="22"/>
+          <w:szCs w:val="22"/>
+        </w:rPr>
+        <w:t xml:space="preserve">a randomly selected length, whose last value is fixed at the most recent value in the series. For example, if I want to forecast inflation for January 2000, </w:t>
       </w:r>
       <w:r>
         <w:rPr>
@@ -11139,7 +11370,7 @@
           <w:sz w:val="22"/>
           <w:szCs w:val="22"/>
         </w:rPr>
-        <w:t xml:space="preserve">is a random number from 50 to 100. Thus, only the most recent observations are fed to the trees in the forest. This maintains the spirit of the base random forest, namely that random sampling benefits the model, while preserving the integrity of the time series. The forest samples from the most recent observations because they are more likely to yield a tree that predicts well than observations from the 1950s </w:t>
+        <w:t xml:space="preserve">is a random number from 50 to 100. Thus, only the most recent observations are fed to the trees in the forest. This maintains the spirit of </w:t>
       </w:r>
       <w:r>
         <w:rPr>
@@ -11148,7 +11379,7 @@
           <w:szCs w:val="22"/>
         </w:rPr>
         <w:lastRenderedPageBreak/>
-        <w:t>are. Given the smaller sample size that this approach requires, I lowered the minimum node size from 10 in the base forest to 5 in this forest.</w:t>
+        <w:t>the base random forest, namely that random sampling benefits the model, while preserving the integrity of the time series. The forest samples from the most recent observations because they are more likely to yield a tree that predicts well than observations from the 1950s are. Given the smaller sample size that this approach requires, I lowered the minimum node size from 10 in the base forest to 5 in this forest.</w:t>
       </w:r>
     </w:p>
     <w:p>
@@ -12038,27 +12269,25 @@
           <w:sz w:val="22"/>
           <w:szCs w:val="22"/>
         </w:rPr>
-        <w:t xml:space="preserve"> term is always included because it is necessary in order to calculate the obje</w:t>
-      </w:r>
-      <w:proofErr w:type="spellStart"/>
-      <w:r>
-        <w:rPr>
-          <w:rFonts w:ascii="Times New Roman" w:hAnsi="Times New Roman" w:cs="Times New Roman"/>
-          <w:bCs/>
-          <w:sz w:val="22"/>
-          <w:szCs w:val="22"/>
-        </w:rPr>
-        <w:t>ctive</w:t>
-      </w:r>
-      <w:proofErr w:type="spellEnd"/>
-      <w:r>
-        <w:rPr>
-          <w:rFonts w:ascii="Times New Roman" w:hAnsi="Times New Roman" w:cs="Times New Roman"/>
-          <w:bCs/>
-          <w:sz w:val="22"/>
-          <w:szCs w:val="22"/>
-        </w:rPr>
-        <w:t xml:space="preserve"> function and because I know that the data is at least partially motivated by an AR(1) process.</w:t>
+        <w:t xml:space="preserve"> term is always included because it is necessary in order to calculate the objective function and because I know that the data is at least partially </w:t>
+      </w:r>
+      <w:r>
+        <w:rPr>
+          <w:rFonts w:ascii="Times New Roman" w:hAnsi="Times New Roman" w:cs="Times New Roman"/>
+          <w:bCs/>
+          <w:sz w:val="22"/>
+          <w:szCs w:val="22"/>
+        </w:rPr>
+        <w:t>generate</w:t>
+      </w:r>
+      <w:r>
+        <w:rPr>
+          <w:rFonts w:ascii="Times New Roman" w:hAnsi="Times New Roman" w:cs="Times New Roman"/>
+          <w:bCs/>
+          <w:sz w:val="22"/>
+          <w:szCs w:val="22"/>
+        </w:rPr>
+        <w:t>d by an AR(1) process.</w:t>
       </w:r>
     </w:p>
     <w:p>
@@ -12445,15 +12674,40 @@
           <w:sz w:val="22"/>
           <w:szCs w:val="22"/>
         </w:rPr>
-        <w:t xml:space="preserve"> that any success the random forest demonstrates will be no fluke; and it is a period which includes the Great Recession, a challenging </w:t>
-      </w:r>
-      <w:r>
-        <w:rPr>
-          <w:rFonts w:ascii="Times New Roman" w:hAnsi="Times New Roman" w:cs="Times New Roman"/>
-          <w:sz w:val="22"/>
-          <w:szCs w:val="22"/>
-        </w:rPr>
-        <w:t>event to forecast around. I will be interested to see how well the random forest handles predicting inflation in the months before and after the initial plummet in inflation, and to see how it compares to the ARIMA model in the same months.</w:t>
+        <w:t xml:space="preserve"> that any success the random forest demonstrates </w:t>
+      </w:r>
+      <w:r>
+        <w:rPr>
+          <w:rFonts w:ascii="Times New Roman" w:hAnsi="Times New Roman" w:cs="Times New Roman"/>
+          <w:sz w:val="22"/>
+          <w:szCs w:val="22"/>
+        </w:rPr>
+        <w:t>is less likely to be from random chance</w:t>
+      </w:r>
+      <w:r>
+        <w:rPr>
+          <w:rFonts w:ascii="Times New Roman" w:hAnsi="Times New Roman" w:cs="Times New Roman"/>
+          <w:sz w:val="22"/>
+          <w:szCs w:val="22"/>
+        </w:rPr>
+        <w:t xml:space="preserve">; and it is a period which includes the Great Recession, a challenging </w:t>
+      </w:r>
+      <w:r>
+        <w:rPr>
+          <w:rFonts w:ascii="Times New Roman" w:hAnsi="Times New Roman" w:cs="Times New Roman"/>
+          <w:sz w:val="22"/>
+          <w:szCs w:val="22"/>
+        </w:rPr>
+        <w:t xml:space="preserve">event to forecast around. I will be interested to see how </w:t>
+      </w:r>
+      <w:r>
+        <w:rPr>
+          <w:rFonts w:ascii="Times New Roman" w:hAnsi="Times New Roman" w:cs="Times New Roman"/>
+          <w:sz w:val="22"/>
+          <w:szCs w:val="22"/>
+        </w:rPr>
+        <w:lastRenderedPageBreak/>
+        <w:t>well the random forest handles predicting inflation in the months before and after the initial plummet in inflation, and to see how it compares to the ARIMA model in the same months.</w:t>
       </w:r>
     </w:p>
     <w:p>
@@ -12472,7 +12726,6 @@
           <w:sz w:val="22"/>
           <w:szCs w:val="22"/>
         </w:rPr>
-        <w:lastRenderedPageBreak/>
         <w:t xml:space="preserve">Despite the Great Recession, there is limited evidence of a structural break in the series. Indeed, in the larger series, which runs from January 1959 to January 2020, there is no evidence of a structural break </w:t>
       </w:r>
       <w:r>
@@ -13629,7 +13882,39 @@
           <w:szCs w:val="22"/>
         </w:rPr>
         <w:tab/>
-        <w:t>We see that the random forest outperforms the other models over the entire forecast period; Graph 1 shows how the models compare with each other throughout the period. In Section 3, I dwelt at some length on the value that the ARIMA model provides by not only forecasting well but also by offering a theory as to the specific process which motivates a time series. Now, I have discovered that the random forest forecasts better than even the ARIMA model.</w:t>
+        <w:t xml:space="preserve">We see that the random forest outperforms the other models over the entire forecast period; Graph 1 shows how the models compare with each other throughout the period. In Section 3, I </w:t>
+      </w:r>
+      <w:r>
+        <w:rPr>
+          <w:rFonts w:ascii="Times New Roman" w:hAnsi="Times New Roman" w:cs="Times New Roman"/>
+          <w:sz w:val="22"/>
+          <w:szCs w:val="22"/>
+        </w:rPr>
+        <w:t xml:space="preserve">discussed </w:t>
+      </w:r>
+      <w:r>
+        <w:rPr>
+          <w:rFonts w:ascii="Times New Roman" w:hAnsi="Times New Roman" w:cs="Times New Roman"/>
+          <w:sz w:val="22"/>
+          <w:szCs w:val="22"/>
+        </w:rPr>
+        <w:t xml:space="preserve">at some length the value that the ARIMA model provides by offering a theory as to the specific process which </w:t>
+      </w:r>
+      <w:r>
+        <w:rPr>
+          <w:rFonts w:ascii="Times New Roman" w:hAnsi="Times New Roman" w:cs="Times New Roman"/>
+          <w:sz w:val="22"/>
+          <w:szCs w:val="22"/>
+        </w:rPr>
+        <w:t>generates</w:t>
+      </w:r>
+      <w:r>
+        <w:rPr>
+          <w:rFonts w:ascii="Times New Roman" w:hAnsi="Times New Roman" w:cs="Times New Roman"/>
+          <w:sz w:val="22"/>
+          <w:szCs w:val="22"/>
+        </w:rPr>
+        <w:t xml:space="preserve"> a time series. Now, I have discovered that the random forest forecasts better than even the ARIMA model.</w:t>
       </w:r>
       <w:r>
         <w:rPr>
@@ -13680,33 +13965,7 @@
           <w:sz w:val="22"/>
           <w:szCs w:val="22"/>
         </w:rPr>
-        <w:t xml:space="preserve">, recovering from their poor performance of 2007 and 2008. The most significant takeaway from the graphs shown below is that the random forest and the ARIMA model, and indeed all five models, perform well at the same time and perform poorly at the same time as the others. No model performs significantly better during some periods and worse during others, relative to other models. This makes sense, since the random forest is built on an AR(1) objective function and uses an AR(1) prediction </w:t>
-      </w:r>
-      <w:proofErr w:type="gramStart"/>
-      <w:r>
-        <w:rPr>
-          <w:rFonts w:ascii="Times New Roman" w:hAnsi="Times New Roman" w:cs="Times New Roman"/>
-          <w:sz w:val="22"/>
-          <w:szCs w:val="22"/>
-        </w:rPr>
-        <w:t>function;</w:t>
-      </w:r>
-      <w:proofErr w:type="gramEnd"/>
-      <w:r>
-        <w:rPr>
-          <w:rFonts w:ascii="Times New Roman" w:hAnsi="Times New Roman" w:cs="Times New Roman"/>
-          <w:sz w:val="22"/>
-          <w:szCs w:val="22"/>
-        </w:rPr>
-        <w:t xml:space="preserve"> i.e., the forest is </w:t>
-      </w:r>
-      <w:r>
-        <w:rPr>
-          <w:rFonts w:ascii="Times New Roman" w:hAnsi="Times New Roman" w:cs="Times New Roman"/>
-          <w:sz w:val="22"/>
-          <w:szCs w:val="22"/>
-        </w:rPr>
-        <w:t xml:space="preserve">related to the AR(1) and ARIMA models. More surprising is that the “base” forest follows the same trend: </w:t>
+        <w:t xml:space="preserve">, recovering from their poor performance of 2007 and 2008. The most significant takeaway from the graphs shown below is that the random forest and the ARIMA model, and indeed all five models, perform well at the same time and perform poorly at the same time as the others. No model performs significantly better during some periods and worse during others, relative to other models. This makes sense, since the </w:t>
       </w:r>
       <w:r>
         <w:rPr>
@@ -13715,7 +13974,15 @@
           <w:szCs w:val="22"/>
         </w:rPr>
         <w:lastRenderedPageBreak/>
-        <w:t>it performs well and poorly when the other models perform well and poorly. This implies some sort of inherent “predictability” in the data; at times it is simply easier or harder to predict, regardless of the model.</w:t>
+        <w:t xml:space="preserve">random forest is built on an AR(1) objective function and uses an AR(1) prediction function; i.e., the forest is </w:t>
+      </w:r>
+      <w:r>
+        <w:rPr>
+          <w:rFonts w:ascii="Times New Roman" w:hAnsi="Times New Roman" w:cs="Times New Roman"/>
+          <w:sz w:val="22"/>
+          <w:szCs w:val="22"/>
+        </w:rPr>
+        <w:t>related to the AR(1) and ARIMA models. More surprising is that the “base” forest follows the same trend: it performs well and poorly when the other models perform well and poorly. This implies some sort of inherent “predictability” in the data; at times it is simply easier or harder to predict, regardless of the model.</w:t>
       </w:r>
     </w:p>
     <w:p>
@@ -13756,12 +14023,6 @@
         <w:gridCol w:w="9023"/>
       </w:tblGrid>
       <w:tr>
-        <w:tblPrEx>
-          <w:tblCellMar>
-            <w:top w:w="0" w:type="dxa"/>
-            <w:bottom w:w="0" w:type="dxa"/>
-          </w:tblCellMar>
-        </w:tblPrEx>
         <w:trPr>
           <w:trHeight w:val="80"/>
         </w:trPr>
@@ -13789,28 +14050,12 @@
                 <w:sz w:val="22"/>
                 <w:szCs w:val="22"/>
               </w:rPr>
-              <w:t xml:space="preserve">Graph </w:t>
-            </w:r>
-            <w:r>
-              <w:rPr>
-                <w:rFonts w:ascii="Times New Roman" w:hAnsi="Times New Roman" w:cs="Times New Roman"/>
-                <w:bCs/>
-                <w:smallCaps/>
-                <w:sz w:val="22"/>
-                <w:szCs w:val="22"/>
-              </w:rPr>
-              <w:t>1</w:t>
+              <w:t>Graph 1</w:t>
             </w:r>
           </w:p>
         </w:tc>
       </w:tr>
       <w:tr>
-        <w:tblPrEx>
-          <w:tblCellMar>
-            <w:top w:w="0" w:type="dxa"/>
-            <w:bottom w:w="0" w:type="dxa"/>
-          </w:tblCellMar>
-        </w:tblPrEx>
         <w:trPr>
           <w:trHeight w:val="20"/>
         </w:trPr>
@@ -13837,17 +14082,7 @@
                 <w:sz w:val="22"/>
                 <w:szCs w:val="22"/>
               </w:rPr>
-              <w:t>C</w:t>
-            </w:r>
-            <w:r>
-              <w:rPr>
-                <w:rFonts w:ascii="Times New Roman" w:hAnsi="Times New Roman" w:cs="Times New Roman"/>
-                <w:bCs/>
-                <w:smallCaps/>
-                <w:sz w:val="22"/>
-                <w:szCs w:val="22"/>
-              </w:rPr>
-              <w:t xml:space="preserve">umulative and 12-month </w:t>
+              <w:t xml:space="preserve">Cumulative and 12-month </w:t>
             </w:r>
             <w:r>
               <w:rPr>
@@ -13873,12 +14108,6 @@
         </w:tc>
       </w:tr>
       <w:tr>
-        <w:tblPrEx>
-          <w:tblCellMar>
-            <w:top w:w="0" w:type="dxa"/>
-            <w:bottom w:w="0" w:type="dxa"/>
-          </w:tblCellMar>
-        </w:tblPrEx>
         <w:trPr>
           <w:trHeight w:val="4464"/>
         </w:trPr>
@@ -13929,12 +14158,6 @@
         </w:tc>
       </w:tr>
       <w:tr>
-        <w:tblPrEx>
-          <w:tblCellMar>
-            <w:top w:w="0" w:type="dxa"/>
-            <w:bottom w:w="0" w:type="dxa"/>
-          </w:tblCellMar>
-        </w:tblPrEx>
         <w:trPr>
           <w:trHeight w:val="4464"/>
         </w:trPr>
@@ -13984,12 +14207,6 @@
         </w:tc>
       </w:tr>
       <w:tr>
-        <w:tblPrEx>
-          <w:tblCellMar>
-            <w:top w:w="0" w:type="dxa"/>
-            <w:bottom w:w="0" w:type="dxa"/>
-          </w:tblCellMar>
-        </w:tblPrEx>
         <w:trPr>
           <w:trHeight w:val="630"/>
         </w:trPr>
@@ -14139,6 +14356,7 @@
           <w:sz w:val="22"/>
           <w:szCs w:val="22"/>
         </w:rPr>
+        <w:lastRenderedPageBreak/>
         <w:t xml:space="preserve">The model seems to be fairly successful at forecasting US monthly inflation at a one-month horizon from January 1999 to January 2020. This is great news! Just as the ARIMA model’s success (as opposed to the naïve model) </w:t>
       </w:r>
       <w:r>
@@ -14155,16 +14373,7 @@
           <w:sz w:val="22"/>
           <w:szCs w:val="22"/>
         </w:rPr>
-        <w:t xml:space="preserve"> a consideration of what made that model successful, so the success of this </w:t>
-      </w:r>
-      <w:r>
-        <w:rPr>
-          <w:rFonts w:ascii="Times New Roman" w:hAnsi="Times New Roman" w:cs="Times New Roman"/>
-          <w:sz w:val="22"/>
-          <w:szCs w:val="22"/>
-        </w:rPr>
-        <w:lastRenderedPageBreak/>
-        <w:t>forest model as opposed to the ARIMA invites a discussion: what is going on in the model? What makes it so successful?</w:t>
+        <w:t xml:space="preserve"> a consideration of what made that model successful, so the success of this forest model as opposed to the ARIMA invites a discussion: what is going on in the model? What makes it so successful?</w:t>
       </w:r>
       <w:r>
         <w:rPr>
@@ -15198,7 +15407,39 @@
           <w:sz w:val="22"/>
           <w:szCs w:val="22"/>
         </w:rPr>
-        <w:t xml:space="preserve">above, the ARIMA model is very good. It performs well in forecasting situations, and it offers a plausible explanation for the process which motivates inflation data. Thus, although I want to explore the benefits of the random forest model in the context of a specific time series, I need not start from a position of complete ignorance as to what motivates my data. </w:t>
+        <w:t xml:space="preserve">above, the ARIMA model is very good. It performs well in forecasting situations, and it offers a plausible explanation for the process which </w:t>
+      </w:r>
+      <w:r>
+        <w:rPr>
+          <w:rFonts w:ascii="Times New Roman" w:hAnsi="Times New Roman" w:cs="Times New Roman"/>
+          <w:sz w:val="22"/>
+          <w:szCs w:val="22"/>
+        </w:rPr>
+        <w:t>generate</w:t>
+      </w:r>
+      <w:r>
+        <w:rPr>
+          <w:rFonts w:ascii="Times New Roman" w:hAnsi="Times New Roman" w:cs="Times New Roman"/>
+          <w:sz w:val="22"/>
+          <w:szCs w:val="22"/>
+        </w:rPr>
+        <w:t xml:space="preserve">s inflation data. Thus, although I want to explore the benefits of the random forest model in the context of a specific time series, I need not start from a position of complete ignorance as to what </w:t>
+      </w:r>
+      <w:r>
+        <w:rPr>
+          <w:rFonts w:ascii="Times New Roman" w:hAnsi="Times New Roman" w:cs="Times New Roman"/>
+          <w:sz w:val="22"/>
+          <w:szCs w:val="22"/>
+        </w:rPr>
+        <w:t>generate</w:t>
+      </w:r>
+      <w:r>
+        <w:rPr>
+          <w:rFonts w:ascii="Times New Roman" w:hAnsi="Times New Roman" w:cs="Times New Roman"/>
+          <w:sz w:val="22"/>
+          <w:szCs w:val="22"/>
+        </w:rPr>
+        <w:t xml:space="preserve">s my data. </w:t>
       </w:r>
     </w:p>
     <w:p>
@@ -15249,25 +15490,7 @@
           <w:sz w:val="22"/>
           <w:szCs w:val="22"/>
         </w:rPr>
-        <w:t xml:space="preserve"> trees which actually divide the </w:t>
-      </w:r>
-      <w:proofErr w:type="gramStart"/>
-      <w:r>
-        <w:rPr>
-          <w:rFonts w:ascii="Times New Roman" w:hAnsi="Times New Roman" w:cs="Times New Roman"/>
-          <w:sz w:val="22"/>
-          <w:szCs w:val="22"/>
-        </w:rPr>
-        <w:t>data;</w:t>
-      </w:r>
-      <w:proofErr w:type="gramEnd"/>
-      <w:r>
-        <w:rPr>
-          <w:rFonts w:ascii="Times New Roman" w:hAnsi="Times New Roman" w:cs="Times New Roman"/>
-          <w:sz w:val="22"/>
-          <w:szCs w:val="22"/>
-        </w:rPr>
-        <w:t xml:space="preserve"> i.e., t</w:t>
+        <w:t xml:space="preserve"> trees which actually divide the data; i.e., t</w:t>
       </w:r>
       <w:r>
         <w:rPr>
@@ -15438,7 +15661,39 @@
           <w:sz w:val="22"/>
           <w:szCs w:val="22"/>
         </w:rPr>
-        <w:t xml:space="preserve">Intuitively, this makes sense. If the data is actually motivated by an AR(1) process or something similar, and if the default fit suggested by the tree is in fact an AR(1) process, then the tree will not split very often. If, on the other hand, the default fit suggested by the tree is simply the mean of all observations, then the tree is extremely likely to suggest splits when faced with a dataset motivated by an AR(1) process. Indeed, this proves to be the case, and </w:t>
+        <w:t xml:space="preserve">Intuitively, this makes sense. If the data is actually </w:t>
+      </w:r>
+      <w:r>
+        <w:rPr>
+          <w:rFonts w:ascii="Times New Roman" w:hAnsi="Times New Roman" w:cs="Times New Roman"/>
+          <w:sz w:val="22"/>
+          <w:szCs w:val="22"/>
+        </w:rPr>
+        <w:t>generate</w:t>
+      </w:r>
+      <w:r>
+        <w:rPr>
+          <w:rFonts w:ascii="Times New Roman" w:hAnsi="Times New Roman" w:cs="Times New Roman"/>
+          <w:sz w:val="22"/>
+          <w:szCs w:val="22"/>
+        </w:rPr>
+        <w:t xml:space="preserve">d by an AR(1) process or something similar, and if the default fit suggested by the tree is in fact an AR(1) process, then the tree will not split very often. If, on the other hand, the default fit suggested by the tree is simply the mean of all observations, then the tree is extremely likely to suggest splits when faced with a dataset </w:t>
+      </w:r>
+      <w:r>
+        <w:rPr>
+          <w:rFonts w:ascii="Times New Roman" w:hAnsi="Times New Roman" w:cs="Times New Roman"/>
+          <w:sz w:val="22"/>
+          <w:szCs w:val="22"/>
+        </w:rPr>
+        <w:t>generate</w:t>
+      </w:r>
+      <w:r>
+        <w:rPr>
+          <w:rFonts w:ascii="Times New Roman" w:hAnsi="Times New Roman" w:cs="Times New Roman"/>
+          <w:sz w:val="22"/>
+          <w:szCs w:val="22"/>
+        </w:rPr>
+        <w:t xml:space="preserve">d by an AR(1) process. Indeed, this proves to be the case, and </w:t>
       </w:r>
       <w:r>
         <w:rPr>
@@ -15497,7 +15752,7 @@
           <w:sz w:val="22"/>
           <w:szCs w:val="22"/>
         </w:rPr>
-        <w:t xml:space="preserve">Specifically, the time-series-optimized forest isn’t doing much to change the AR(1) model which underlies it. For the more than 90% of trees which do not split, each tree assumes a single AR(1) process for the entire dataset; in other words, more than 90% of the time, the trees could be replaced by a simple AR(1) model. Recall from Table 2 above that the AR(1) model produces a worse forecast than the ARIMA model. Yet the time-series-optimized forest outperforms the ARIMA model. This performance boost is due to the 9.19% of trees which actually differ from a straight AR(1) model, and to the randomness of the features and data which the trees are fed. The forest doesn’t try to do too much; the AR(1) model is a good </w:t>
+        <w:t xml:space="preserve">Specifically, the time-series-optimized forest isn’t doing much to change the AR(1) model which underlies it. For the more than 90% of trees which do not split, each tree assumes a single AR(1) process for the entire dataset; in other words, more than 90% of the time, the trees could be replaced by a simple AR(1) model. Recall from Table 2 above that the AR(1) model produces a worse forecast than the ARIMA </w:t>
       </w:r>
       <w:r>
         <w:rPr>
@@ -15506,7 +15761,7 @@
           <w:szCs w:val="22"/>
         </w:rPr>
         <w:lastRenderedPageBreak/>
-        <w:t>one, and the forest makes only occasional changes to it. By judiciously choosing when to alter the AR(1) model and when to let it alone, the forest outperforms, not just the AR(1) model itself, but also the ARIMA model. Small adjustments to a good model are all that is needed to improve it.</w:t>
+        <w:t>model. Yet the time-series-optimized forest outperforms the ARIMA model. This performance boost is due to the 9.19% of trees which actually differ from a straight AR(1) model, and to the randomness of the features and data which the trees are fed. The forest doesn’t try to do too much; the AR(1) model is a good one, and the forest makes only occasional changes to it. By judiciously choosing when to alter the AR(1) model and when to let it alone, the forest outperforms, not just the AR(1) model itself, but also the ARIMA model. Small adjustments to a good model are all that is needed to improve it.</w:t>
       </w:r>
     </w:p>
     <w:p>
@@ -15569,7 +15824,23 @@
           <w:sz w:val="22"/>
           <w:szCs w:val="22"/>
         </w:rPr>
-        <w:t xml:space="preserve"> A brief review: a tree selects only one </w:t>
+        <w:t xml:space="preserve"> A brief review: </w:t>
+      </w:r>
+      <w:r>
+        <w:rPr>
+          <w:rFonts w:ascii="Times New Roman" w:hAnsi="Times New Roman" w:cs="Times New Roman"/>
+          <w:sz w:val="22"/>
+          <w:szCs w:val="22"/>
+        </w:rPr>
+        <w:t xml:space="preserve">at each splitting point, </w:t>
+      </w:r>
+      <w:r>
+        <w:rPr>
+          <w:rFonts w:ascii="Times New Roman" w:hAnsi="Times New Roman" w:cs="Times New Roman"/>
+          <w:sz w:val="22"/>
+          <w:szCs w:val="22"/>
+        </w:rPr>
+        <w:t xml:space="preserve">a tree selects only one </w:t>
       </w:r>
       <w:r>
         <w:rPr>
@@ -15601,7 +15872,7 @@
           <w:sz w:val="22"/>
           <w:szCs w:val="22"/>
         </w:rPr>
-        <w:t xml:space="preserve"> by at each split. This </w:t>
+        <w:t xml:space="preserve"> by. This </w:t>
       </w:r>
       <w:r>
         <w:rPr>
@@ -15684,7 +15955,23 @@
           <w:sz w:val="22"/>
           <w:szCs w:val="22"/>
         </w:rPr>
-        <w:t>“Feature importance” in this paper will refer to the frequency with which each feature is referred to within the leaves of a given tree (or a given forest). Based on this definition, the feature which performs the initial split in a tree will be given higher importance than a feature which performs a split later on. This is because each leaf refers to every split which led to the creation of that leaf, from the first split to the ultimate split. Thus, each leaf will refer to the feature which motivated the original split. Likewise, each leaf in the first branch of the tree will refer to the feature which motivated the original split as well as the feature which motivated the first split within the first branch</w:t>
+        <w:t xml:space="preserve">“Feature importance” in this paper will refer to the frequency with which each feature is referred to within the leaves of a given tree (or a given forest). Based on this definition, the feature which performs the initial split in a tree will be given higher importance than a feature which performs a split later on. This is because each leaf refers to every split which led to the creation of that leaf, from the first split to the ultimate split. Thus, each leaf will refer to the feature which </w:t>
+      </w:r>
+      <w:r>
+        <w:rPr>
+          <w:rFonts w:ascii="Times New Roman" w:hAnsi="Times New Roman" w:cs="Times New Roman"/>
+          <w:sz w:val="22"/>
+          <w:szCs w:val="22"/>
+        </w:rPr>
+        <w:t>motivate</w:t>
+      </w:r>
+      <w:r>
+        <w:rPr>
+          <w:rFonts w:ascii="Times New Roman" w:hAnsi="Times New Roman" w:cs="Times New Roman"/>
+          <w:sz w:val="22"/>
+          <w:szCs w:val="22"/>
+        </w:rPr>
+        <w:t>d the original split. Likewise, each leaf in the first branch of the tree will refer to the feature which motivated the original split as well as the feature which motivated the first split within the first branch</w:t>
       </w:r>
       <w:r>
         <w:rPr>
@@ -19426,27 +19713,7 @@
                 <w:sz w:val="16"/>
                 <w:szCs w:val="16"/>
               </w:rPr>
-              <w:t xml:space="preserve">*The relative importance term of the average time-series </w:t>
-            </w:r>
-            <w:proofErr w:type="gramStart"/>
-            <w:r>
-              <w:rPr>
-                <w:rFonts w:ascii="Times New Roman" w:eastAsia="Times New Roman" w:hAnsi="Times New Roman" w:cs="Times New Roman"/>
-                <w:color w:val="000000"/>
-                <w:sz w:val="16"/>
-                <w:szCs w:val="16"/>
-              </w:rPr>
-              <w:t>tree</w:t>
-            </w:r>
-            <w:proofErr w:type="gramEnd"/>
-            <w:r>
-              <w:rPr>
-                <w:rFonts w:ascii="Times New Roman" w:eastAsia="Times New Roman" w:hAnsi="Times New Roman" w:cs="Times New Roman"/>
-                <w:color w:val="000000"/>
-                <w:sz w:val="16"/>
-                <w:szCs w:val="16"/>
-              </w:rPr>
-              <w:t xml:space="preserve"> as opposed to the relative importance listed for the average base tree. Normalizes for the fact that the base tree tends to be deeper.</w:t>
+              <w:t>*The relative importance term of the average time-series tree as opposed to the relative importance listed for the average base tree. Normalizes for the fact that the base tree tends to be deeper.</w:t>
             </w:r>
           </w:p>
           <w:p>
@@ -19738,23 +20005,13 @@
         </w:rPr>
         <w:t xml:space="preserve"> term (which accounts for more than one-third of total selections in that tree), while the t</w:t>
       </w:r>
-      <w:proofErr w:type="spellStart"/>
-      <w:r>
-        <w:rPr>
-          <w:rFonts w:ascii="Times New Roman" w:hAnsi="Times New Roman" w:cs="Times New Roman"/>
-          <w:sz w:val="22"/>
-          <w:szCs w:val="22"/>
-        </w:rPr>
-        <w:t>ime</w:t>
-      </w:r>
-      <w:proofErr w:type="spellEnd"/>
-      <w:r>
-        <w:rPr>
-          <w:rFonts w:ascii="Times New Roman" w:hAnsi="Times New Roman" w:cs="Times New Roman"/>
-          <w:sz w:val="22"/>
-          <w:szCs w:val="22"/>
-        </w:rPr>
-        <w:t xml:space="preserve">-series tree favors the </w:t>
+      <w:r>
+        <w:rPr>
+          <w:rFonts w:ascii="Times New Roman" w:hAnsi="Times New Roman" w:cs="Times New Roman"/>
+          <w:sz w:val="22"/>
+          <w:szCs w:val="22"/>
+        </w:rPr>
+        <w:t xml:space="preserve">ime-series tree favors the </w:t>
       </w:r>
       <w:r>
         <w:rPr>
@@ -20080,25 +20337,7 @@
           <w:sz w:val="22"/>
           <w:szCs w:val="22"/>
         </w:rPr>
-        <w:t xml:space="preserve">There are probably a few explanations. First, the time-series tree is much less likely to split; only 9.19% of time-series trees in the forecasting procedure from January 1999 – January 2020 actually </w:t>
-      </w:r>
-      <w:proofErr w:type="gramStart"/>
-      <w:r>
-        <w:rPr>
-          <w:rFonts w:ascii="Times New Roman" w:hAnsi="Times New Roman" w:cs="Times New Roman"/>
-          <w:sz w:val="22"/>
-          <w:szCs w:val="22"/>
-        </w:rPr>
-        <w:t>perform</w:t>
-      </w:r>
-      <w:proofErr w:type="gramEnd"/>
-      <w:r>
-        <w:rPr>
-          <w:rFonts w:ascii="Times New Roman" w:hAnsi="Times New Roman" w:cs="Times New Roman"/>
-          <w:sz w:val="22"/>
-          <w:szCs w:val="22"/>
-        </w:rPr>
-        <w:t xml:space="preserve"> even one split. This, combined with the fact that the dataset fed to the time-series trees is much smaller than that fed to the base tree and the fact that the time-series tree uses an AR(1) objective function, means that any coincidental patterns the tree observes are much more likely to be motivated by the trend term than they would be in (1) a tree which is more comfortable performing splits, (2) a tree which considers a larger dataset, or (3) a tree which hadn’t already accounted for a reasonable effect from the </w:t>
+        <w:t xml:space="preserve">There are probably a few explanations. First, the time-series tree is much less likely to split; only 9.19% of time-series trees in the forecasting procedure from January 1999 – January 2020 actually perform even one split. This, combined with the fact that the dataset fed to the time-series trees is much smaller than that fed to the base tree and the fact that the time-series tree uses an AR(1) objective function, means that any coincidental patterns the tree observes are much more likely to be motivated by the trend term than they would be in (1) a tree which is more comfortable performing splits, (2) a tree which considers a larger dataset, or (3) a tree which hadn’t already accounted for a reasonable effect from the </w:t>
       </w:r>
       <m:oMath>
         <m:sSub>
@@ -20299,7 +20538,16 @@
           <w:sz w:val="22"/>
           <w:szCs w:val="22"/>
         </w:rPr>
-        <w:t>term that passes a certain significance threshold. The model I’ve used certainly seems to offer an improvement over the ARIMA model (and over a simple AR(1) model), and this is effectively what it does: it assumes an AR(1) but allows for other variables if they meet a certain threshold (determined by the penalty term).</w:t>
+        <w:t xml:space="preserve">term that passes a certain significance threshold. The model I’ve used certainly seems to offer an </w:t>
+      </w:r>
+      <w:r>
+        <w:rPr>
+          <w:rFonts w:ascii="Times New Roman" w:hAnsi="Times New Roman" w:cs="Times New Roman"/>
+          <w:sz w:val="22"/>
+          <w:szCs w:val="22"/>
+        </w:rPr>
+        <w:lastRenderedPageBreak/>
+        <w:t>improvement over the ARIMA model (and over a simple AR(1) model), and this is effectively what it does: it assumes an AR(1) but allows for other variables if they meet a certain threshold (determined by the penalty term).</w:t>
       </w:r>
     </w:p>
     <w:p>
@@ -20330,7 +20578,6 @@
           <w:sz w:val="22"/>
           <w:szCs w:val="22"/>
         </w:rPr>
-        <w:lastRenderedPageBreak/>
         <w:t>F</w:t>
       </w:r>
       <w:r>
@@ -20369,23 +20616,7 @@
           <w:sz w:val="22"/>
           <w:szCs w:val="22"/>
         </w:rPr>
-        <w:t xml:space="preserve">Above, I used </w:t>
-      </w:r>
-      <w:r>
-        <w:rPr>
-          <w:rFonts w:ascii="Times New Roman" w:hAnsi="Times New Roman" w:cs="Times New Roman"/>
-          <w:sz w:val="22"/>
-          <w:szCs w:val="22"/>
-        </w:rPr>
-        <w:t xml:space="preserve">feature importance </w:t>
-      </w:r>
-      <w:r>
-        <w:rPr>
-          <w:rFonts w:ascii="Times New Roman" w:hAnsi="Times New Roman" w:cs="Times New Roman"/>
-          <w:sz w:val="22"/>
-          <w:szCs w:val="22"/>
-        </w:rPr>
-        <w:t>to highlight some differences between the base tree and the time-series-optimized tree. But f</w:t>
+        <w:t>Above, I used feature importance to highlight some differences between the base tree and the time-series-optimized tree. But f</w:t>
       </w:r>
       <w:r>
         <w:rPr>
@@ -21052,25 +21283,7 @@
           <w:sz w:val="22"/>
           <w:szCs w:val="22"/>
         </w:rPr>
-        <w:t xml:space="preserve">unimportant, never reaching more than 5% relative importance. Note that this is the non-sampled </w:t>
-      </w:r>
-      <w:proofErr w:type="gramStart"/>
-      <w:r>
-        <w:rPr>
-          <w:rFonts w:ascii="Times New Roman" w:hAnsi="Times New Roman" w:cs="Times New Roman"/>
-          <w:sz w:val="22"/>
-          <w:szCs w:val="22"/>
-        </w:rPr>
-        <w:t>forest;</w:t>
-      </w:r>
-      <w:proofErr w:type="gramEnd"/>
-      <w:r>
-        <w:rPr>
-          <w:rFonts w:ascii="Times New Roman" w:hAnsi="Times New Roman" w:cs="Times New Roman"/>
-          <w:sz w:val="22"/>
-          <w:szCs w:val="22"/>
-        </w:rPr>
-        <w:t xml:space="preserve"> i.e., it takes the entire dataset as input.</w:t>
+        <w:t>unimportant, never reaching more than 5% relative importance. Note that this is the non-sampled forest; i.e., it takes the entire dataset as input.</w:t>
       </w:r>
     </w:p>
     <w:p>
@@ -21195,15 +21408,7 @@
                 <w:sz w:val="22"/>
                 <w:szCs w:val="22"/>
               </w:rPr>
-              <m:t>t-1</m:t>
-            </m:r>
-            <m:r>
-              <w:rPr>
-                <w:rFonts w:ascii="Cambria Math" w:hAnsi="Cambria Math" w:cs="Times New Roman"/>
-                <w:sz w:val="22"/>
-                <w:szCs w:val="22"/>
-              </w:rPr>
-              <m:t>0</m:t>
+              <m:t>t-10</m:t>
             </m:r>
           </m:sub>
         </m:sSub>
@@ -21214,25 +21419,7 @@
           <w:sz w:val="22"/>
           <w:szCs w:val="22"/>
         </w:rPr>
-        <w:t xml:space="preserve">; now both of </w:t>
-      </w:r>
-      <w:proofErr w:type="gramStart"/>
-      <w:r>
-        <w:rPr>
-          <w:rFonts w:ascii="Times New Roman" w:hAnsi="Times New Roman" w:cs="Times New Roman"/>
-          <w:sz w:val="22"/>
-          <w:szCs w:val="22"/>
-        </w:rPr>
-        <w:t>those fade</w:t>
-      </w:r>
-      <w:proofErr w:type="gramEnd"/>
-      <w:r>
-        <w:rPr>
-          <w:rFonts w:ascii="Times New Roman" w:hAnsi="Times New Roman" w:cs="Times New Roman"/>
-          <w:sz w:val="22"/>
-          <w:szCs w:val="22"/>
-        </w:rPr>
-        <w:t xml:space="preserve"> </w:t>
+        <w:t xml:space="preserve">; now both of those fade </w:t>
       </w:r>
       <w:r>
         <w:rPr>
@@ -21279,15 +21466,7 @@
                 <w:sz w:val="22"/>
                 <w:szCs w:val="22"/>
               </w:rPr>
-              <m:t>t-</m:t>
-            </m:r>
-            <m:r>
-              <w:rPr>
-                <w:rFonts w:ascii="Cambria Math" w:hAnsi="Cambria Math" w:cs="Times New Roman"/>
-                <w:sz w:val="22"/>
-                <w:szCs w:val="22"/>
-              </w:rPr>
-              <m:t>3</m:t>
+              <m:t>t-3</m:t>
             </m:r>
           </m:sub>
         </m:sSub>
@@ -21459,12 +21638,6 @@
         <w:gridCol w:w="9013"/>
       </w:tblGrid>
       <w:tr>
-        <w:tblPrEx>
-          <w:tblCellMar>
-            <w:top w:w="0" w:type="dxa"/>
-            <w:bottom w:w="0" w:type="dxa"/>
-          </w:tblCellMar>
-        </w:tblPrEx>
         <w:trPr>
           <w:trHeight w:val="80"/>
         </w:trPr>
@@ -21500,12 +21673,6 @@
         </w:tc>
       </w:tr>
       <w:tr>
-        <w:tblPrEx>
-          <w:tblCellMar>
-            <w:top w:w="0" w:type="dxa"/>
-            <w:bottom w:w="0" w:type="dxa"/>
-          </w:tblCellMar>
-        </w:tblPrEx>
         <w:trPr>
           <w:trHeight w:val="20"/>
         </w:trPr>
@@ -21532,18 +21699,72 @@
                 <w:sz w:val="22"/>
                 <w:szCs w:val="22"/>
               </w:rPr>
-              <w:t>Comparing feature importance from January 1999 to January 2020</w:t>
+              <w:t>Relative</w:t>
+            </w:r>
+            <w:r>
+              <w:rPr>
+                <w:rFonts w:ascii="Times New Roman" w:hAnsi="Times New Roman" w:cs="Times New Roman"/>
+                <w:bCs/>
+                <w:smallCaps/>
+                <w:sz w:val="22"/>
+                <w:szCs w:val="22"/>
+              </w:rPr>
+              <w:t xml:space="preserve"> feature importance from Jan</w:t>
+            </w:r>
+            <w:r>
+              <w:rPr>
+                <w:rFonts w:ascii="Times New Roman" w:hAnsi="Times New Roman" w:cs="Times New Roman"/>
+                <w:bCs/>
+                <w:smallCaps/>
+                <w:sz w:val="22"/>
+                <w:szCs w:val="22"/>
+              </w:rPr>
+              <w:t>uary</w:t>
+            </w:r>
+            <w:r>
+              <w:rPr>
+                <w:rFonts w:ascii="Times New Roman" w:hAnsi="Times New Roman" w:cs="Times New Roman"/>
+                <w:bCs/>
+                <w:smallCaps/>
+                <w:sz w:val="22"/>
+                <w:szCs w:val="22"/>
+              </w:rPr>
+              <w:t xml:space="preserve"> </w:t>
+            </w:r>
+            <w:r>
+              <w:rPr>
+                <w:rFonts w:ascii="Times New Roman" w:hAnsi="Times New Roman" w:cs="Times New Roman"/>
+                <w:bCs/>
+                <w:smallCaps/>
+                <w:sz w:val="22"/>
+                <w:szCs w:val="22"/>
+              </w:rPr>
+              <w:t>2000</w:t>
+            </w:r>
+            <w:r>
+              <w:rPr>
+                <w:rFonts w:ascii="Times New Roman" w:hAnsi="Times New Roman" w:cs="Times New Roman"/>
+                <w:bCs/>
+                <w:smallCaps/>
+                <w:sz w:val="22"/>
+                <w:szCs w:val="22"/>
+              </w:rPr>
+              <w:t xml:space="preserve"> to January 2020</w:t>
+            </w:r>
+            <w:r>
+              <w:rPr>
+                <w:rFonts w:ascii="Times New Roman" w:hAnsi="Times New Roman" w:cs="Times New Roman"/>
+                <w:bCs/>
+                <w:smallCaps/>
+                <w:sz w:val="22"/>
+                <w:szCs w:val="22"/>
+              </w:rPr>
+              <w:t>, 12-month moving average</w:t>
             </w:r>
           </w:p>
         </w:tc>
       </w:tr>
       <w:tr>
-        <w:tblPrEx>
-          <w:tblCellMar>
-            <w:top w:w="0" w:type="dxa"/>
-            <w:bottom w:w="0" w:type="dxa"/>
-          </w:tblCellMar>
-        </w:tblPrEx>
         <w:trPr>
           <w:trHeight w:val="6002"/>
         </w:trPr>
@@ -21595,12 +21816,6 @@
         </w:tc>
       </w:tr>
       <w:tr>
-        <w:tblPrEx>
-          <w:tblCellMar>
-            <w:top w:w="0" w:type="dxa"/>
-            <w:bottom w:w="0" w:type="dxa"/>
-          </w:tblCellMar>
-        </w:tblPrEx>
         <w:trPr>
           <w:trHeight w:val="67"/>
         </w:trPr>
@@ -21646,6 +21861,14 @@
               </w:rPr>
               <w:t>displays the three most important features for each month, with a measure of their relative importance</w:t>
             </w:r>
+            <w:r>
+              <w:rPr>
+                <w:rFonts w:ascii="Times New Roman" w:hAnsi="Times New Roman" w:cs="Times New Roman"/>
+                <w:sz w:val="16"/>
+                <w:szCs w:val="16"/>
+              </w:rPr>
+              <w:t>. The data displayed is a 12-month moving average.</w:t>
+            </w:r>
           </w:p>
         </w:tc>
       </w:tr>
@@ -22370,15 +22593,7 @@
                 <w:sz w:val="22"/>
                 <w:szCs w:val="22"/>
               </w:rPr>
-              <m:t>t-</m:t>
-            </m:r>
-            <m:r>
-              <w:rPr>
-                <w:rFonts w:ascii="Cambria Math" w:hAnsi="Cambria Math" w:cs="Times New Roman"/>
-                <w:sz w:val="22"/>
-                <w:szCs w:val="22"/>
-              </w:rPr>
-              <m:t>6</m:t>
+              <m:t>t-6</m:t>
             </m:r>
           </m:sub>
         </m:sSub>
@@ -26218,23 +26433,13 @@
           <w:szCs w:val="22"/>
         </w:rPr>
       </w:pPr>
-      <w:proofErr w:type="gramStart"/>
-      <w:r>
-        <w:rPr>
-          <w:rFonts w:ascii="Times New Roman" w:hAnsi="Times New Roman" w:cs="Times New Roman"/>
-          <w:sz w:val="22"/>
-          <w:szCs w:val="22"/>
-        </w:rPr>
-        <w:t>But,</w:t>
-      </w:r>
-      <w:proofErr w:type="gramEnd"/>
-      <w:r>
-        <w:rPr>
-          <w:rFonts w:ascii="Times New Roman" w:hAnsi="Times New Roman" w:cs="Times New Roman"/>
-          <w:sz w:val="22"/>
-          <w:szCs w:val="22"/>
-        </w:rPr>
-        <w:t xml:space="preserve"> this is a model specifically optimized for a particular forecasting scenario: US monthly inflation at the one-month horizon. Its success in other conditions is encouraging, and its failure cannot be too disheartening. With some modifications, it is likely to be able to challenge univariate models in any context. </w:t>
+      <w:r>
+        <w:rPr>
+          <w:rFonts w:ascii="Times New Roman" w:hAnsi="Times New Roman" w:cs="Times New Roman"/>
+          <w:sz w:val="22"/>
+          <w:szCs w:val="22"/>
+        </w:rPr>
+        <w:t xml:space="preserve">But, this is a model specifically optimized for a particular forecasting scenario: US monthly inflation at the one-month horizon. Its success in other conditions is encouraging, and its failure cannot be too disheartening. With some modifications, it is likely to be able to challenge univariate models in any context. </w:t>
       </w:r>
       <w:r>
         <w:rPr>
@@ -26294,33 +26499,15 @@
           <w:sz w:val="22"/>
           <w:szCs w:val="22"/>
         </w:rPr>
-        <w:t xml:space="preserve"> can ever compete with multivariate models is an open question. Probably, it will tend to perform better in contexts with more data, and records of economic time series are a fairly recent </w:t>
-      </w:r>
-      <w:proofErr w:type="gramStart"/>
-      <w:r>
-        <w:rPr>
-          <w:rFonts w:ascii="Times New Roman" w:hAnsi="Times New Roman" w:cs="Times New Roman"/>
-          <w:sz w:val="22"/>
-          <w:szCs w:val="22"/>
-        </w:rPr>
-        <w:t>innovation</w:t>
-      </w:r>
-      <w:r>
-        <w:rPr>
-          <w:rFonts w:ascii="Times New Roman" w:hAnsi="Times New Roman" w:cs="Times New Roman"/>
-          <w:sz w:val="22"/>
-          <w:szCs w:val="22"/>
-        </w:rPr>
-        <w:t>;</w:t>
-      </w:r>
-      <w:proofErr w:type="gramEnd"/>
-      <w:r>
-        <w:rPr>
-          <w:rFonts w:ascii="Times New Roman" w:hAnsi="Times New Roman" w:cs="Times New Roman"/>
-          <w:sz w:val="22"/>
-          <w:szCs w:val="22"/>
-        </w:rPr>
-        <w:t xml:space="preserve"> i.e., they don’t contain many data points yet</w:t>
+        <w:t xml:space="preserve"> can ever compete with multivariate models is an open question. Probably, it will tend to perform better in contexts with more data, and records of economic time series are a fairly recent innovation</w:t>
+      </w:r>
+      <w:r>
+        <w:rPr>
+          <w:rFonts w:ascii="Times New Roman" w:hAnsi="Times New Roman" w:cs="Times New Roman"/>
+          <w:sz w:val="22"/>
+          <w:szCs w:val="22"/>
+        </w:rPr>
+        <w:t>; i.e., they don’t contain many data points yet</w:t>
       </w:r>
       <w:r>
         <w:rPr>
@@ -26545,25 +26732,7 @@
           <w:sz w:val="22"/>
           <w:szCs w:val="22"/>
         </w:rPr>
-        <w:t xml:space="preserve"> With some more adjustments, it is perfectly plausible that it could outperform multivariate models as </w:t>
-      </w:r>
-      <w:proofErr w:type="gramStart"/>
-      <w:r>
-        <w:rPr>
-          <w:rFonts w:ascii="Times New Roman" w:hAnsi="Times New Roman" w:cs="Times New Roman"/>
-          <w:sz w:val="22"/>
-          <w:szCs w:val="22"/>
-        </w:rPr>
-        <w:t>well, and</w:t>
-      </w:r>
-      <w:proofErr w:type="gramEnd"/>
-      <w:r>
-        <w:rPr>
-          <w:rFonts w:ascii="Times New Roman" w:hAnsi="Times New Roman" w:cs="Times New Roman"/>
-          <w:sz w:val="22"/>
-          <w:szCs w:val="22"/>
-        </w:rPr>
-        <w:t xml:space="preserve"> open the door to a new world of time-series forecasting.</w:t>
+        <w:t xml:space="preserve"> With some more adjustments, it is perfectly plausible that it could outperform multivariate models as well, and open the door to a new world of time-series forecasting.</w:t>
       </w:r>
     </w:p>
     <w:p>
@@ -27420,23 +27589,13 @@
         <w:lastRenderedPageBreak/>
         <w:t xml:space="preserve">Optimizing the objective function. </w:t>
       </w:r>
-      <w:proofErr w:type="gramStart"/>
-      <w:r>
-        <w:rPr>
-          <w:rFonts w:ascii="Times New Roman" w:hAnsi="Times New Roman" w:cs="Times New Roman"/>
-          <w:sz w:val="22"/>
-          <w:szCs w:val="22"/>
-        </w:rPr>
-        <w:t>Thus</w:t>
-      </w:r>
-      <w:proofErr w:type="gramEnd"/>
-      <w:r>
-        <w:rPr>
-          <w:rFonts w:ascii="Times New Roman" w:hAnsi="Times New Roman" w:cs="Times New Roman"/>
-          <w:sz w:val="22"/>
-          <w:szCs w:val="22"/>
-        </w:rPr>
-        <w:t xml:space="preserve"> in a dataset with a dependent variable and ten independent variables and for a tree which ends up having 100 total nodes (both terminal and non-terminal), the objective function will be run 1,000 times. There are fifty trees in </w:t>
+      <w:r>
+        <w:rPr>
+          <w:rFonts w:ascii="Times New Roman" w:hAnsi="Times New Roman" w:cs="Times New Roman"/>
+          <w:sz w:val="22"/>
+          <w:szCs w:val="22"/>
+        </w:rPr>
+        <w:t xml:space="preserve">Thus in a dataset with a dependent variable and ten independent variables and for a tree which ends up having 100 total nodes (both terminal and non-terminal), the objective function will be run 1,000 times. There are fifty trees in </w:t>
       </w:r>
       <w:r>
         <w:rPr>
@@ -28321,23 +28480,13 @@
         </w:rPr>
         <w:t xml:space="preserve">I </w:t>
       </w:r>
-      <w:proofErr w:type="gramStart"/>
-      <w:r>
-        <w:rPr>
-          <w:rFonts w:ascii="Times New Roman" w:hAnsi="Times New Roman" w:cs="Times New Roman"/>
-          <w:sz w:val="22"/>
-          <w:szCs w:val="22"/>
-        </w:rPr>
-        <w:t>would</w:t>
-      </w:r>
-      <w:proofErr w:type="gramEnd"/>
-      <w:r>
-        <w:rPr>
-          <w:rFonts w:ascii="Times New Roman" w:hAnsi="Times New Roman" w:cs="Times New Roman"/>
-          <w:sz w:val="22"/>
-          <w:szCs w:val="22"/>
-        </w:rPr>
-        <w:t xml:space="preserve"> want those observations to be further split out, until </w:t>
+      <w:r>
+        <w:rPr>
+          <w:rFonts w:ascii="Times New Roman" w:hAnsi="Times New Roman" w:cs="Times New Roman"/>
+          <w:sz w:val="22"/>
+          <w:szCs w:val="22"/>
+        </w:rPr>
+        <w:t xml:space="preserve">would want those observations to be further split out, until </w:t>
       </w:r>
       <w:r>
         <w:rPr>
@@ -28492,15 +28641,7 @@
         <w:annotationRef/>
       </w:r>
       <w:r>
-        <w:t xml:space="preserve">Check with </w:t>
-      </w:r>
-      <w:proofErr w:type="spellStart"/>
-      <w:r>
-        <w:t>Creal</w:t>
-      </w:r>
-      <w:proofErr w:type="spellEnd"/>
-      <w:r>
-        <w:t xml:space="preserve"> on all this. Also, might be better in the Data section (2).</w:t>
+        <w:t>Check with Creal on all this. Also, might be better in the Data section (2).</w:t>
       </w:r>
     </w:p>
   </w:comment>

</xml_diff>

<commit_message>
Import comments from thesis session
</commit_message>
<xml_diff>
--- a/docs/Thesis Draft.docx
+++ b/docs/Thesis Draft.docx
@@ -5061,27 +5061,7 @@
           <w:sz w:val="22"/>
           <w:szCs w:val="22"/>
         </w:rPr>
-        <w:t xml:space="preserve"> which is sampled with replacement from the original </w:t>
-      </w:r>
-      <w:proofErr w:type="gramStart"/>
-      <w:r>
-        <w:rPr>
-          <w:rFonts w:ascii="Times New Roman" w:hAnsi="Times New Roman" w:cs="Times New Roman"/>
-          <w:bCs/>
-          <w:sz w:val="22"/>
-          <w:szCs w:val="22"/>
-        </w:rPr>
-        <w:t>data</w:t>
-      </w:r>
-      <w:proofErr w:type="gramEnd"/>
-      <w:r>
-        <w:rPr>
-          <w:rFonts w:ascii="Times New Roman" w:hAnsi="Times New Roman" w:cs="Times New Roman"/>
-          <w:bCs/>
-          <w:sz w:val="22"/>
-          <w:szCs w:val="22"/>
-        </w:rPr>
-        <w:t xml:space="preserve"> and</w:t>
+        <w:t xml:space="preserve"> which is sampled with replacement from the original data and</w:t>
       </w:r>
       <w:r>
         <w:rPr>
@@ -10929,7 +10909,23 @@
           <w:sz w:val="22"/>
           <w:szCs w:val="22"/>
         </w:rPr>
-        <w:t xml:space="preserve">; the k-fold technique, which randomly sorts the dataset into different subsets, will therefore not be effective. Not only is time-series data serially correlated, but real-world time-series data is not the same across all points in time. In the case of US inflation data, for instance, Stock and Watson (2007) argue that the pre-1984 data is fundamentally different from the post-1984 data. On this evidence at least, if not for purely theoretical reasons, </w:t>
+        <w:t xml:space="preserve">; the k-fold technique, which randomly sorts the dataset into different subsets, will therefore not be effective. Not only is time-series data serially correlated, but real-world time-series data is not </w:t>
+      </w:r>
+      <w:r>
+        <w:rPr>
+          <w:rFonts w:ascii="Times New Roman" w:hAnsi="Times New Roman" w:cs="Times New Roman"/>
+          <w:sz w:val="22"/>
+          <w:szCs w:val="22"/>
+        </w:rPr>
+        <w:t xml:space="preserve">generated by the same process </w:t>
+      </w:r>
+      <w:r>
+        <w:rPr>
+          <w:rFonts w:ascii="Times New Roman" w:hAnsi="Times New Roman" w:cs="Times New Roman"/>
+          <w:sz w:val="22"/>
+          <w:szCs w:val="22"/>
+        </w:rPr>
+        <w:t xml:space="preserve">across all points in time. In the case of US inflation data, for instance, Stock and Watson (2007) argue that the pre-1984 data is fundamentally different from the post-1984 data. On this evidence at least, if not for purely theoretical reasons, </w:t>
       </w:r>
       <w:r>
         <w:rPr>
@@ -12948,126 +12944,15 @@
     </w:p>
     <w:p>
       <w:pPr>
-        <w:ind w:firstLine="720"/>
         <w:jc w:val="both"/>
         <w:rPr>
           <w:rFonts w:ascii="Times New Roman" w:hAnsi="Times New Roman" w:cs="Times New Roman"/>
+          <w:i/>
+          <w:iCs/>
           <w:sz w:val="22"/>
           <w:szCs w:val="22"/>
         </w:rPr>
       </w:pPr>
-      <w:r>
-        <w:rPr>
-          <w:rFonts w:ascii="Times New Roman" w:hAnsi="Times New Roman" w:cs="Times New Roman"/>
-          <w:sz w:val="22"/>
-          <w:szCs w:val="22"/>
-        </w:rPr>
-        <w:t xml:space="preserve">The </w:t>
-      </w:r>
-      <w:r>
-        <w:rPr>
-          <w:rFonts w:ascii="Times New Roman" w:hAnsi="Times New Roman" w:cs="Times New Roman"/>
-          <w:sz w:val="22"/>
-          <w:szCs w:val="22"/>
-        </w:rPr>
-        <w:t xml:space="preserve">primary </w:t>
-      </w:r>
-      <w:r>
-        <w:rPr>
-          <w:rFonts w:ascii="Times New Roman" w:hAnsi="Times New Roman" w:cs="Times New Roman"/>
-          <w:sz w:val="22"/>
-          <w:szCs w:val="22"/>
-        </w:rPr>
-        <w:t>immediate goal of this project is to construct a random forest that outperforms an</w:t>
-      </w:r>
-      <w:r>
-        <w:rPr>
-          <w:rFonts w:ascii="Times New Roman" w:hAnsi="Times New Roman" w:cs="Times New Roman"/>
-          <w:sz w:val="22"/>
-          <w:szCs w:val="22"/>
-        </w:rPr>
-        <w:t xml:space="preserve"> </w:t>
-      </w:r>
-      <w:r>
-        <w:rPr>
-          <w:rFonts w:ascii="Times New Roman" w:hAnsi="Times New Roman" w:cs="Times New Roman"/>
-          <w:sz w:val="22"/>
-          <w:szCs w:val="22"/>
-        </w:rPr>
-        <w:t>ARIMA model optimized by AIC.</w:t>
-      </w:r>
-      <w:r>
-        <w:rPr>
-          <w:rFonts w:ascii="Times New Roman" w:hAnsi="Times New Roman" w:cs="Times New Roman"/>
-          <w:sz w:val="22"/>
-          <w:szCs w:val="22"/>
-        </w:rPr>
-        <w:t xml:space="preserve"> This is a simple but sophisticated model, and to outperform it would be no easy task. </w:t>
-      </w:r>
-      <w:r>
-        <w:rPr>
-          <w:rFonts w:ascii="Times New Roman" w:hAnsi="Times New Roman" w:cs="Times New Roman"/>
-          <w:sz w:val="22"/>
-          <w:szCs w:val="22"/>
-        </w:rPr>
-        <w:t>Secondary</w:t>
-      </w:r>
-      <w:r>
-        <w:rPr>
-          <w:rFonts w:ascii="Times New Roman" w:hAnsi="Times New Roman" w:cs="Times New Roman"/>
-          <w:sz w:val="22"/>
-          <w:szCs w:val="22"/>
-        </w:rPr>
-        <w:t xml:space="preserve"> immediate goals are to outperform</w:t>
-      </w:r>
-      <w:r>
-        <w:rPr>
-          <w:rFonts w:ascii="Times New Roman" w:hAnsi="Times New Roman" w:cs="Times New Roman"/>
-          <w:sz w:val="22"/>
-          <w:szCs w:val="22"/>
-        </w:rPr>
-        <w:t xml:space="preserve"> </w:t>
-      </w:r>
-      <w:r>
-        <w:rPr>
-          <w:rFonts w:ascii="Times New Roman" w:hAnsi="Times New Roman" w:cs="Times New Roman"/>
-          <w:sz w:val="22"/>
-          <w:szCs w:val="22"/>
-        </w:rPr>
-        <w:t xml:space="preserve">an AR(1) model, </w:t>
-      </w:r>
-      <w:r>
-        <w:rPr>
-          <w:rFonts w:ascii="Times New Roman" w:hAnsi="Times New Roman" w:cs="Times New Roman"/>
-          <w:sz w:val="22"/>
-          <w:szCs w:val="22"/>
-        </w:rPr>
-        <w:t>the “base” random forest described in Section 2,</w:t>
-      </w:r>
-      <w:r>
-        <w:rPr>
-          <w:rFonts w:ascii="Times New Roman" w:hAnsi="Times New Roman" w:cs="Times New Roman"/>
-          <w:sz w:val="22"/>
-          <w:szCs w:val="22"/>
-        </w:rPr>
-        <w:t xml:space="preserve"> and a naïve</w:t>
-      </w:r>
-      <w:r>
-        <w:rPr>
-          <w:rFonts w:ascii="Times New Roman" w:hAnsi="Times New Roman" w:cs="Times New Roman"/>
-          <w:sz w:val="22"/>
-          <w:szCs w:val="22"/>
-        </w:rPr>
-        <w:t xml:space="preserve"> one-month-ahead</w:t>
-      </w:r>
-      <w:r>
-        <w:rPr>
-          <w:rFonts w:ascii="Times New Roman" w:hAnsi="Times New Roman" w:cs="Times New Roman"/>
-          <w:sz w:val="22"/>
-          <w:szCs w:val="22"/>
-        </w:rPr>
-        <w:t xml:space="preserve"> forecast. These goals are narrowly construed: the context is a one-month forward forecast of US monthly inflation data (as described in Section 2), from January 1999 to January 2020. Performance is gauged by RMSE.</w:t>
-      </w:r>
     </w:p>
     <w:p>
       <w:pPr>
@@ -13085,6 +12970,145 @@
           <w:sz w:val="22"/>
           <w:szCs w:val="22"/>
         </w:rPr>
+        <w:t xml:space="preserve">The </w:t>
+      </w:r>
+      <w:r>
+        <w:rPr>
+          <w:rFonts w:ascii="Times New Roman" w:hAnsi="Times New Roman" w:cs="Times New Roman"/>
+          <w:sz w:val="22"/>
+          <w:szCs w:val="22"/>
+        </w:rPr>
+        <w:t xml:space="preserve">primary </w:t>
+      </w:r>
+      <w:r>
+        <w:rPr>
+          <w:rFonts w:ascii="Times New Roman" w:hAnsi="Times New Roman" w:cs="Times New Roman"/>
+          <w:sz w:val="22"/>
+          <w:szCs w:val="22"/>
+        </w:rPr>
+        <w:t>immediate goal of this project is to construct a random forest that outperforms an</w:t>
+      </w:r>
+      <w:r>
+        <w:rPr>
+          <w:rFonts w:ascii="Times New Roman" w:hAnsi="Times New Roman" w:cs="Times New Roman"/>
+          <w:sz w:val="22"/>
+          <w:szCs w:val="22"/>
+        </w:rPr>
+        <w:t xml:space="preserve"> </w:t>
+      </w:r>
+      <w:r>
+        <w:rPr>
+          <w:rFonts w:ascii="Times New Roman" w:hAnsi="Times New Roman" w:cs="Times New Roman"/>
+          <w:sz w:val="22"/>
+          <w:szCs w:val="22"/>
+        </w:rPr>
+        <w:t>ARIMA model optimized by AIC.</w:t>
+      </w:r>
+      <w:r>
+        <w:rPr>
+          <w:rFonts w:ascii="Times New Roman" w:hAnsi="Times New Roman" w:cs="Times New Roman"/>
+          <w:sz w:val="22"/>
+          <w:szCs w:val="22"/>
+        </w:rPr>
+        <w:t xml:space="preserve"> This is a simple but sophisticated model, and to outperform it would be no easy task. </w:t>
+      </w:r>
+      <w:r>
+        <w:rPr>
+          <w:rFonts w:ascii="Times New Roman" w:hAnsi="Times New Roman" w:cs="Times New Roman"/>
+          <w:sz w:val="22"/>
+          <w:szCs w:val="22"/>
+        </w:rPr>
+        <w:t>Secondary</w:t>
+      </w:r>
+      <w:r>
+        <w:rPr>
+          <w:rFonts w:ascii="Times New Roman" w:hAnsi="Times New Roman" w:cs="Times New Roman"/>
+          <w:sz w:val="22"/>
+          <w:szCs w:val="22"/>
+        </w:rPr>
+        <w:t xml:space="preserve"> immediate goals are to outperform</w:t>
+      </w:r>
+      <w:r>
+        <w:rPr>
+          <w:rFonts w:ascii="Times New Roman" w:hAnsi="Times New Roman" w:cs="Times New Roman"/>
+          <w:sz w:val="22"/>
+          <w:szCs w:val="22"/>
+        </w:rPr>
+        <w:t xml:space="preserve"> </w:t>
+      </w:r>
+      <w:r>
+        <w:rPr>
+          <w:rFonts w:ascii="Times New Roman" w:hAnsi="Times New Roman" w:cs="Times New Roman"/>
+          <w:sz w:val="22"/>
+          <w:szCs w:val="22"/>
+        </w:rPr>
+        <w:t xml:space="preserve">an AR(1) model, </w:t>
+      </w:r>
+      <w:r>
+        <w:rPr>
+          <w:rFonts w:ascii="Times New Roman" w:hAnsi="Times New Roman" w:cs="Times New Roman"/>
+          <w:sz w:val="22"/>
+          <w:szCs w:val="22"/>
+        </w:rPr>
+        <w:t>the “base” random forest described in Section 2,</w:t>
+      </w:r>
+      <w:r>
+        <w:rPr>
+          <w:rFonts w:ascii="Times New Roman" w:hAnsi="Times New Roman" w:cs="Times New Roman"/>
+          <w:sz w:val="22"/>
+          <w:szCs w:val="22"/>
+        </w:rPr>
+        <w:t xml:space="preserve"> and a naïve</w:t>
+      </w:r>
+      <w:r>
+        <w:rPr>
+          <w:rFonts w:ascii="Times New Roman" w:hAnsi="Times New Roman" w:cs="Times New Roman"/>
+          <w:sz w:val="22"/>
+          <w:szCs w:val="22"/>
+        </w:rPr>
+        <w:t xml:space="preserve"> one-month-ahead</w:t>
+      </w:r>
+      <w:r>
+        <w:rPr>
+          <w:rFonts w:ascii="Times New Roman" w:hAnsi="Times New Roman" w:cs="Times New Roman"/>
+          <w:sz w:val="22"/>
+          <w:szCs w:val="22"/>
+        </w:rPr>
+        <w:t xml:space="preserve"> forecast. These goals are narrowly construed: the context is a one-month forward forecast of US monthly inflation data (as described in Section </w:t>
+      </w:r>
+      <w:r>
+        <w:rPr>
+          <w:rFonts w:ascii="Times New Roman" w:hAnsi="Times New Roman" w:cs="Times New Roman"/>
+          <w:sz w:val="22"/>
+          <w:szCs w:val="22"/>
+        </w:rPr>
+        <w:t>1</w:t>
+      </w:r>
+      <w:r>
+        <w:rPr>
+          <w:rFonts w:ascii="Times New Roman" w:hAnsi="Times New Roman" w:cs="Times New Roman"/>
+          <w:sz w:val="22"/>
+          <w:szCs w:val="22"/>
+        </w:rPr>
+        <w:t>), from January 1999 to January 2020. Performance is gauged by RMSE.</w:t>
+      </w:r>
+    </w:p>
+    <w:p>
+      <w:pPr>
+        <w:ind w:firstLine="720"/>
+        <w:jc w:val="both"/>
+        <w:rPr>
+          <w:rFonts w:ascii="Times New Roman" w:hAnsi="Times New Roman" w:cs="Times New Roman"/>
+          <w:sz w:val="22"/>
+          <w:szCs w:val="22"/>
+        </w:rPr>
+      </w:pPr>
+      <w:r>
+        <w:rPr>
+          <w:rFonts w:ascii="Times New Roman" w:hAnsi="Times New Roman" w:cs="Times New Roman"/>
+          <w:sz w:val="22"/>
+          <w:szCs w:val="22"/>
+        </w:rPr>
         <w:t>An additional goal is to shed light on the use of random forest models in time series forecasting. This paper represents an exploration of a topic that is s</w:t>
       </w:r>
       <w:r>
@@ -13109,7 +13133,7 @@
           <w:sz w:val="22"/>
           <w:szCs w:val="22"/>
         </w:rPr>
-        <w:t xml:space="preserve"> In the next section, I will explore how effective the random forest model I’ve built is at predicting across different horizons and different datasets. If the model I’ve constructed specifically to succeed at the </w:t>
+        <w:t xml:space="preserve"> In the next section, I will explore how effective the random forest model I’ve built is at predicting </w:t>
       </w:r>
       <w:r>
         <w:rPr>
@@ -13118,7 +13142,23 @@
           <w:szCs w:val="22"/>
         </w:rPr>
         <w:lastRenderedPageBreak/>
-        <w:t>task of predicting one-month-ahead US inflation from January 1999 to January 2020 is also successful at predicting, say, six-month-ahead UK unemployment from 1990 to 1999, that would indicate the broad potential of this approach.</w:t>
+        <w:t xml:space="preserve">across different horizons and different datasets. </w:t>
+      </w:r>
+      <w:r>
+        <w:rPr>
+          <w:rFonts w:ascii="Times New Roman" w:hAnsi="Times New Roman" w:cs="Times New Roman"/>
+          <w:sz w:val="22"/>
+          <w:szCs w:val="22"/>
+        </w:rPr>
+        <w:t>For example, i</w:t>
+      </w:r>
+      <w:r>
+        <w:rPr>
+          <w:rFonts w:ascii="Times New Roman" w:hAnsi="Times New Roman" w:cs="Times New Roman"/>
+          <w:sz w:val="22"/>
+          <w:szCs w:val="22"/>
+        </w:rPr>
+        <w:t>f the model I’ve constructed specifically to succeed at the task of predicting one-month-ahead US inflation from January 1999 to January 2020 is also successful at predicting, say, six-month-ahead UK unemployment from 1990 to 1999, that would indicate the broad potential of this approach.</w:t>
       </w:r>
       <w:r>
         <w:rPr>
@@ -13165,78 +13205,15 @@
     </w:p>
     <w:p>
       <w:pPr>
-        <w:ind w:firstLine="720"/>
         <w:jc w:val="both"/>
         <w:rPr>
           <w:rFonts w:ascii="Times New Roman" w:hAnsi="Times New Roman" w:cs="Times New Roman"/>
+          <w:i/>
+          <w:iCs/>
           <w:sz w:val="22"/>
           <w:szCs w:val="22"/>
         </w:rPr>
       </w:pPr>
-      <w:r>
-        <w:rPr>
-          <w:rFonts w:ascii="Times New Roman" w:hAnsi="Times New Roman" w:cs="Times New Roman"/>
-          <w:sz w:val="22"/>
-          <w:szCs w:val="22"/>
-        </w:rPr>
-        <w:t>The time period I wish to forecast on is January 1999 to January 2020</w:t>
-      </w:r>
-      <w:r>
-        <w:rPr>
-          <w:rFonts w:ascii="Times New Roman" w:hAnsi="Times New Roman" w:cs="Times New Roman"/>
-          <w:sz w:val="22"/>
-          <w:szCs w:val="22"/>
-        </w:rPr>
-        <w:t>.</w:t>
-      </w:r>
-      <w:r>
-        <w:rPr>
-          <w:rFonts w:ascii="Times New Roman" w:hAnsi="Times New Roman" w:cs="Times New Roman"/>
-          <w:sz w:val="22"/>
-          <w:szCs w:val="22"/>
-        </w:rPr>
-        <w:t xml:space="preserve"> This period</w:t>
-      </w:r>
-      <w:r>
-        <w:rPr>
-          <w:rFonts w:ascii="Times New Roman" w:hAnsi="Times New Roman" w:cs="Times New Roman"/>
-          <w:sz w:val="22"/>
-          <w:szCs w:val="22"/>
-        </w:rPr>
-        <w:t xml:space="preserve"> is long enough</w:t>
-      </w:r>
-      <w:r>
-        <w:rPr>
-          <w:rFonts w:ascii="Times New Roman" w:hAnsi="Times New Roman" w:cs="Times New Roman"/>
-          <w:sz w:val="22"/>
-          <w:szCs w:val="22"/>
-        </w:rPr>
-        <w:t xml:space="preserve"> that any success the random forest demonstrates </w:t>
-      </w:r>
-      <w:r>
-        <w:rPr>
-          <w:rFonts w:ascii="Times New Roman" w:hAnsi="Times New Roman" w:cs="Times New Roman"/>
-          <w:sz w:val="22"/>
-          <w:szCs w:val="22"/>
-        </w:rPr>
-        <w:t>is less likely to be from random chance</w:t>
-      </w:r>
-      <w:r>
-        <w:rPr>
-          <w:rFonts w:ascii="Times New Roman" w:hAnsi="Times New Roman" w:cs="Times New Roman"/>
-          <w:sz w:val="22"/>
-          <w:szCs w:val="22"/>
-        </w:rPr>
-        <w:t xml:space="preserve">; and it is a period which includes the Great Recession, a challenging </w:t>
-      </w:r>
-      <w:r>
-        <w:rPr>
-          <w:rFonts w:ascii="Times New Roman" w:hAnsi="Times New Roman" w:cs="Times New Roman"/>
-          <w:sz w:val="22"/>
-          <w:szCs w:val="22"/>
-        </w:rPr>
-        <w:t>event to forecast around. I will be interested to see how well the random forest handles predicting inflation in the months before and after the initial plummet in inflation, and to see how it compares to the ARIMA model in the same months.</w:t>
-      </w:r>
     </w:p>
     <w:p>
       <w:pPr>
@@ -13254,49 +13231,79 @@
           <w:sz w:val="22"/>
           <w:szCs w:val="22"/>
         </w:rPr>
-        <w:t xml:space="preserve">Despite the Great Recession, there is limited evidence of a structural break in the series. Indeed, in the larger series, which runs from January 1959 to January 2020, there is no evidence of a structural break </w:t>
-      </w:r>
-      <w:r>
-        <w:rPr>
-          <w:rFonts w:ascii="Times New Roman" w:hAnsi="Times New Roman" w:cs="Times New Roman"/>
-          <w:sz w:val="22"/>
-          <w:szCs w:val="22"/>
-        </w:rPr>
-        <w:t xml:space="preserve">at any point, according to a </w:t>
-      </w:r>
-      <w:proofErr w:type="spellStart"/>
-      <w:r>
-        <w:rPr>
-          <w:rFonts w:ascii="Times New Roman" w:hAnsi="Times New Roman" w:cs="Times New Roman"/>
-          <w:sz w:val="22"/>
-          <w:szCs w:val="22"/>
-        </w:rPr>
-        <w:t>supF</w:t>
-      </w:r>
-      <w:proofErr w:type="spellEnd"/>
-      <w:r>
-        <w:rPr>
-          <w:rFonts w:ascii="Times New Roman" w:hAnsi="Times New Roman" w:cs="Times New Roman"/>
-          <w:sz w:val="22"/>
-          <w:szCs w:val="22"/>
-        </w:rPr>
-        <w:t xml:space="preserve"> test</w:t>
-      </w:r>
-      <w:r>
-        <w:rPr>
-          <w:rFonts w:ascii="Times New Roman" w:hAnsi="Times New Roman" w:cs="Times New Roman"/>
-          <w:sz w:val="22"/>
-          <w:szCs w:val="22"/>
-        </w:rPr>
-        <w:t xml:space="preserve"> (described by Hansen, 1992).</w:t>
-      </w:r>
-      <w:r>
-        <w:rPr>
-          <w:rFonts w:ascii="Times New Roman" w:hAnsi="Times New Roman" w:cs="Times New Roman"/>
-          <w:sz w:val="22"/>
-          <w:szCs w:val="22"/>
-        </w:rPr>
-        <w:t xml:space="preserve"> Within the narrower space of January 1989 to January 2020, there is likewise no evidence of a structural break. (The random forest will only consider, at most, the 100 observations leading up to December 1998, and so won’t consider data before 1989.)</w:t>
+        <w:t>The time period I wish to forecast on is January 1999 to January 2020</w:t>
+      </w:r>
+      <w:r>
+        <w:rPr>
+          <w:rFonts w:ascii="Times New Roman" w:hAnsi="Times New Roman" w:cs="Times New Roman"/>
+          <w:sz w:val="22"/>
+          <w:szCs w:val="22"/>
+        </w:rPr>
+        <w:t>.</w:t>
+      </w:r>
+      <w:r>
+        <w:rPr>
+          <w:rFonts w:ascii="Times New Roman" w:hAnsi="Times New Roman" w:cs="Times New Roman"/>
+          <w:sz w:val="22"/>
+          <w:szCs w:val="22"/>
+        </w:rPr>
+        <w:t xml:space="preserve"> This period</w:t>
+      </w:r>
+      <w:r>
+        <w:rPr>
+          <w:rFonts w:ascii="Times New Roman" w:hAnsi="Times New Roman" w:cs="Times New Roman"/>
+          <w:sz w:val="22"/>
+          <w:szCs w:val="22"/>
+        </w:rPr>
+        <w:t xml:space="preserve"> is long enough</w:t>
+      </w:r>
+      <w:r>
+        <w:rPr>
+          <w:rFonts w:ascii="Times New Roman" w:hAnsi="Times New Roman" w:cs="Times New Roman"/>
+          <w:sz w:val="22"/>
+          <w:szCs w:val="22"/>
+        </w:rPr>
+        <w:t xml:space="preserve"> that any success the random forest demonstrates </w:t>
+      </w:r>
+      <w:r>
+        <w:rPr>
+          <w:rFonts w:ascii="Times New Roman" w:hAnsi="Times New Roman" w:cs="Times New Roman"/>
+          <w:sz w:val="22"/>
+          <w:szCs w:val="22"/>
+        </w:rPr>
+        <w:t xml:space="preserve">is </w:t>
+      </w:r>
+      <w:r>
+        <w:rPr>
+          <w:rFonts w:ascii="Times New Roman" w:hAnsi="Times New Roman" w:cs="Times New Roman"/>
+          <w:sz w:val="22"/>
+          <w:szCs w:val="22"/>
+        </w:rPr>
+        <w:t>un</w:t>
+      </w:r>
+      <w:r>
+        <w:rPr>
+          <w:rFonts w:ascii="Times New Roman" w:hAnsi="Times New Roman" w:cs="Times New Roman"/>
+          <w:sz w:val="22"/>
+          <w:szCs w:val="22"/>
+        </w:rPr>
+        <w:t>likely to be from random chance</w:t>
+      </w:r>
+      <w:r>
+        <w:rPr>
+          <w:rFonts w:ascii="Times New Roman" w:hAnsi="Times New Roman" w:cs="Times New Roman"/>
+          <w:sz w:val="22"/>
+          <w:szCs w:val="22"/>
+        </w:rPr>
+        <w:t xml:space="preserve">; and it is a period which includes the Great Recession, a challenging </w:t>
+      </w:r>
+      <w:r>
+        <w:rPr>
+          <w:rFonts w:ascii="Times New Roman" w:hAnsi="Times New Roman" w:cs="Times New Roman"/>
+          <w:sz w:val="22"/>
+          <w:szCs w:val="22"/>
+        </w:rPr>
+        <w:t>event to forecast around. I will be interested to see how well the random forest handles predicting inflation in the months before and after the initial plummet in inflation, and to see how it compares to the ARIMA model in the same months.</w:t>
       </w:r>
     </w:p>
     <w:p>
@@ -13315,7 +13322,49 @@
           <w:sz w:val="22"/>
           <w:szCs w:val="22"/>
         </w:rPr>
-        <w:t>At 10-year intervals, beginning with the interval January 1989 – January 1999 and increasing by increments of one year, ending with January 2010 – January 2020), there is limited evidence of a few possible structural breaks.</w:t>
+        <w:t xml:space="preserve">Despite the Great Recession, there is limited evidence of a structural break in the series. Indeed, in the larger series, which runs from January 1959 to January 2020, there is no evidence of a structural break </w:t>
+      </w:r>
+      <w:r>
+        <w:rPr>
+          <w:rFonts w:ascii="Times New Roman" w:hAnsi="Times New Roman" w:cs="Times New Roman"/>
+          <w:sz w:val="22"/>
+          <w:szCs w:val="22"/>
+        </w:rPr>
+        <w:t xml:space="preserve">at any point, according to a </w:t>
+      </w:r>
+      <w:proofErr w:type="spellStart"/>
+      <w:r>
+        <w:rPr>
+          <w:rFonts w:ascii="Times New Roman" w:hAnsi="Times New Roman" w:cs="Times New Roman"/>
+          <w:sz w:val="22"/>
+          <w:szCs w:val="22"/>
+        </w:rPr>
+        <w:t>supF</w:t>
+      </w:r>
+      <w:proofErr w:type="spellEnd"/>
+      <w:r>
+        <w:rPr>
+          <w:rFonts w:ascii="Times New Roman" w:hAnsi="Times New Roman" w:cs="Times New Roman"/>
+          <w:sz w:val="22"/>
+          <w:szCs w:val="22"/>
+        </w:rPr>
+        <w:t xml:space="preserve"> test</w:t>
+      </w:r>
+      <w:r>
+        <w:rPr>
+          <w:rFonts w:ascii="Times New Roman" w:hAnsi="Times New Roman" w:cs="Times New Roman"/>
+          <w:sz w:val="22"/>
+          <w:szCs w:val="22"/>
+        </w:rPr>
+        <w:t xml:space="preserve"> (described by Hansen, 1992).</w:t>
+      </w:r>
+      <w:r>
+        <w:rPr>
+          <w:rFonts w:ascii="Times New Roman" w:hAnsi="Times New Roman" w:cs="Times New Roman"/>
+          <w:sz w:val="22"/>
+          <w:szCs w:val="22"/>
+        </w:rPr>
+        <w:t xml:space="preserve"> Within the narrower space of January 1989 to January 2020, there is likewise no evidence of a structural break. (The random forest will only consider, at most, the 100 observations leading up to December 1998, and so won’t consider data before 1989.)</w:t>
       </w:r>
     </w:p>
     <w:p>
@@ -13334,6 +13383,22 @@
           <w:sz w:val="22"/>
           <w:szCs w:val="22"/>
         </w:rPr>
+        <w:t>At 10-year intervals, beginning with the interval January 1989 – January 1999 and increasing by increments of one year, ending with January 2010 – January 2020, there is limited evidence of a few possible structural breaks.</w:t>
+      </w:r>
+      <w:r>
+        <w:rPr>
+          <w:rFonts w:ascii="Times New Roman" w:hAnsi="Times New Roman" w:cs="Times New Roman"/>
+          <w:sz w:val="22"/>
+          <w:szCs w:val="22"/>
+        </w:rPr>
+        <w:t xml:space="preserve"> </w:t>
+      </w:r>
+      <w:r>
+        <w:rPr>
+          <w:rFonts w:ascii="Times New Roman" w:hAnsi="Times New Roman" w:cs="Times New Roman"/>
+          <w:sz w:val="22"/>
+          <w:szCs w:val="22"/>
+        </w:rPr>
         <w:t xml:space="preserve">These structural breaks are of interest because they offer an explanation for the success of the model. </w:t>
       </w:r>
       <w:r>
@@ -13342,7 +13407,7 @@
           <w:sz w:val="22"/>
           <w:szCs w:val="22"/>
         </w:rPr>
-        <w:t xml:space="preserve">If these structural breaks really exist, the model should be able to handle them better than the ARIMA does. </w:t>
+        <w:t>If these structural breaks really exist, the model should be able to handle them better than the ARIMA does</w:t>
       </w:r>
       <w:commentRangeStart w:id="4"/>
       <w:r>
@@ -13351,7 +13416,7 @@
           <w:sz w:val="22"/>
           <w:szCs w:val="22"/>
         </w:rPr>
-        <w:t>I’m interested to see how the model handles predictions in these regions, as opposed to how the ARIMA handles predictions in these regions.</w:t>
+        <w:t>.</w:t>
       </w:r>
       <w:commentRangeEnd w:id="3"/>
       <w:r>
@@ -13404,6 +13469,20 @@
         </w:rPr>
         <w:t>Performance</w:t>
       </w:r>
+    </w:p>
+    <w:p>
+      <w:pPr>
+        <w:pStyle w:val="ListParagraph"/>
+        <w:ind w:left="360"/>
+        <w:jc w:val="both"/>
+        <w:rPr>
+          <w:rFonts w:ascii="Times New Roman" w:hAnsi="Times New Roman" w:cs="Times New Roman"/>
+          <w:i/>
+          <w:iCs/>
+          <w:sz w:val="22"/>
+          <w:szCs w:val="22"/>
+        </w:rPr>
+      </w:pPr>
     </w:p>
     <w:p>
       <w:pPr>
@@ -14288,7 +14367,39 @@
                 <w:sz w:val="16"/>
                 <w:szCs w:val="16"/>
               </w:rPr>
-              <w:t>time-series-optimized random forest I describe in Section 3; the ARIMA model is optimized by AIC. The “base” random forest is as described in Section 2. The naïve forecast simply predicts that next month inflation will be the same as current month inflation.</w:t>
+              <w:t>time-series-optimized random forest I describe in Section 3</w:t>
+            </w:r>
+            <w:r>
+              <w:rPr>
+                <w:rFonts w:ascii="Times New Roman" w:hAnsi="Times New Roman" w:cs="Times New Roman"/>
+                <w:sz w:val="16"/>
+                <w:szCs w:val="16"/>
+              </w:rPr>
+              <w:t>.</w:t>
+            </w:r>
+            <w:r>
+              <w:rPr>
+                <w:rFonts w:ascii="Times New Roman" w:hAnsi="Times New Roman" w:cs="Times New Roman"/>
+                <w:sz w:val="16"/>
+                <w:szCs w:val="16"/>
+              </w:rPr>
+              <w:t xml:space="preserve"> </w:t>
+            </w:r>
+            <w:r>
+              <w:rPr>
+                <w:rFonts w:ascii="Times New Roman" w:hAnsi="Times New Roman" w:cs="Times New Roman"/>
+                <w:sz w:val="16"/>
+                <w:szCs w:val="16"/>
+              </w:rPr>
+              <w:t>T</w:t>
+            </w:r>
+            <w:r>
+              <w:rPr>
+                <w:rFonts w:ascii="Times New Roman" w:hAnsi="Times New Roman" w:cs="Times New Roman"/>
+                <w:sz w:val="16"/>
+                <w:szCs w:val="16"/>
+              </w:rPr>
+              <w:t>he ARIMA model is optimized by AIC. The “base” random forest is as described in Section 2. The naïve forecast simply predicts that next month inflation will be the same as current month inflation.</w:t>
             </w:r>
             <w:r>
               <w:rPr>
@@ -14426,7 +14537,23 @@
           <w:sz w:val="22"/>
           <w:szCs w:val="22"/>
         </w:rPr>
-        <w:t xml:space="preserve">at some length the value that the ARIMA model provides by offering a theory as to the specific process which </w:t>
+        <w:t xml:space="preserve">at some length the value that the ARIMA model provides by offering a theory </w:t>
+      </w:r>
+      <w:r>
+        <w:rPr>
+          <w:rFonts w:ascii="Times New Roman" w:hAnsi="Times New Roman" w:cs="Times New Roman"/>
+          <w:sz w:val="22"/>
+          <w:szCs w:val="22"/>
+        </w:rPr>
+        <w:t xml:space="preserve">about </w:t>
+      </w:r>
+      <w:r>
+        <w:rPr>
+          <w:rFonts w:ascii="Times New Roman" w:hAnsi="Times New Roman" w:cs="Times New Roman"/>
+          <w:sz w:val="22"/>
+          <w:szCs w:val="22"/>
+        </w:rPr>
+        <w:t xml:space="preserve">the specific process which </w:t>
       </w:r>
       <w:r>
         <w:rPr>
@@ -14458,7 +14585,7 @@
           <w:sz w:val="22"/>
           <w:szCs w:val="22"/>
         </w:rPr>
-        <w:t xml:space="preserve">The graph below shows that the random forest offers good predictions when the ARIMA model offers good predictions, and poor predictions when the ARIMA offers poor predictions. There is no stark </w:t>
+        <w:t xml:space="preserve">The graph below shows that the random forest offers good predictions when the ARIMA model </w:t>
       </w:r>
       <w:r>
         <w:rPr>
@@ -14467,7 +14594,7 @@
           <w:szCs w:val="22"/>
         </w:rPr>
         <w:lastRenderedPageBreak/>
-        <w:t>difference between the two, nor are there long periods where the one performs significantly better than the other.</w:t>
+        <w:t>offers good predictions, and poor predictions when the ARIMA offers poor predictions. There is no stark difference between the two, nor are there long periods where the one performs significantly better than the other.</w:t>
       </w:r>
     </w:p>
     <w:p>
@@ -14823,6 +14950,14 @@
               </w:rPr>
               <w:t>forest, which appears in black; the “base” forest, the simple AR(1) model, and a naïve one-month ahead shift, which each appear in a different shade of gray.</w:t>
             </w:r>
+            <w:r>
+              <w:rPr>
+                <w:rFonts w:ascii="Times New Roman" w:hAnsi="Times New Roman" w:cs="Times New Roman"/>
+                <w:sz w:val="16"/>
+                <w:szCs w:val="16"/>
+              </w:rPr>
+              <w:t xml:space="preserve"> Lower RMSE values indicate a better model.</w:t>
+            </w:r>
           </w:p>
         </w:tc>
       </w:tr>
@@ -14886,6 +15021,20 @@
         </w:rPr>
         <w:t>Implications</w:t>
       </w:r>
+    </w:p>
+    <w:p>
+      <w:pPr>
+        <w:pStyle w:val="ListParagraph"/>
+        <w:ind w:left="360"/>
+        <w:jc w:val="both"/>
+        <w:rPr>
+          <w:rFonts w:ascii="Times New Roman" w:hAnsi="Times New Roman" w:cs="Times New Roman"/>
+          <w:i/>
+          <w:iCs/>
+          <w:sz w:val="22"/>
+          <w:szCs w:val="22"/>
+        </w:rPr>
+      </w:pPr>
     </w:p>
     <w:p>
       <w:pPr>
@@ -15898,7 +16047,16 @@
           <w:sz w:val="22"/>
           <w:szCs w:val="22"/>
         </w:rPr>
-        <w:t>e, I discussed my expectations of how the model would perform and how the changes I made from the base forest would improve forecasting performance. Now, I dig into that improved performance and examine what accounts for it.</w:t>
+        <w:t xml:space="preserve">e, I discussed my expectations of how the model would perform and how the changes I made from the base forest would </w:t>
+      </w:r>
+      <w:r>
+        <w:rPr>
+          <w:rFonts w:ascii="Times New Roman" w:hAnsi="Times New Roman" w:cs="Times New Roman"/>
+          <w:sz w:val="22"/>
+          <w:szCs w:val="22"/>
+        </w:rPr>
+        <w:lastRenderedPageBreak/>
+        <w:t>improve forecasting performance. Now, I dig into that improved performance and examine what accounts for it.</w:t>
       </w:r>
     </w:p>
     <w:p>
@@ -16006,6 +16164,7 @@
         </w:rPr>
         <w:t xml:space="preserve">Consider the number of “real” trees in each forest across the prediction period. </w:t>
       </w:r>
+      <w:commentRangeStart w:id="6"/>
       <w:r>
         <w:rPr>
           <w:rFonts w:ascii="Times New Roman" w:hAnsi="Times New Roman" w:cs="Times New Roman"/>
@@ -16014,6 +16173,13 @@
         </w:rPr>
         <w:t>By “real”</w:t>
       </w:r>
+      <w:commentRangeEnd w:id="6"/>
+      <w:r>
+        <w:rPr>
+          <w:rStyle w:val="CommentReference"/>
+        </w:rPr>
+        <w:commentReference w:id="6"/>
+      </w:r>
       <w:r>
         <w:rPr>
           <w:rFonts w:ascii="Times New Roman" w:hAnsi="Times New Roman" w:cs="Times New Roman"/>
@@ -16150,7 +16316,23 @@
           <w:sz w:val="22"/>
           <w:szCs w:val="22"/>
         </w:rPr>
-        <w:t xml:space="preserve"> trees per 50 trees are real. In other words, my model only actually does anything less than 10% of the time. </w:t>
+        <w:t xml:space="preserve"> trees per 50 trees are real. In other words, my model only actually</w:t>
+      </w:r>
+      <w:r>
+        <w:rPr>
+          <w:rFonts w:ascii="Times New Roman" w:hAnsi="Times New Roman" w:cs="Times New Roman"/>
+          <w:sz w:val="22"/>
+          <w:szCs w:val="22"/>
+        </w:rPr>
+        <w:t xml:space="preserve"> decides to create a tree </w:t>
+      </w:r>
+      <w:r>
+        <w:rPr>
+          <w:rFonts w:ascii="Times New Roman" w:hAnsi="Times New Roman" w:cs="Times New Roman"/>
+          <w:sz w:val="22"/>
+          <w:szCs w:val="22"/>
+        </w:rPr>
+        <w:t xml:space="preserve">less than 10% of the time. </w:t>
       </w:r>
       <w:r>
         <w:rPr>
@@ -16542,7 +16724,16 @@
           <w:sz w:val="22"/>
           <w:szCs w:val="22"/>
         </w:rPr>
-        <w:t>. In this paper, “absolute importance” will refer to the number of times a feature is mentioned within the leaves of a tree. “Relative importance” will refer to the number of times a feature is mentioned within the leaves of a tree, relative to the number of times any feature is mentioned within the leaves of that tree.</w:t>
+        <w:t xml:space="preserve">. In this paper, “absolute importance” will refer to the number of times a feature is mentioned within the leaves of a tree. “Relative importance” </w:t>
+      </w:r>
+      <w:r>
+        <w:rPr>
+          <w:rFonts w:ascii="Times New Roman" w:hAnsi="Times New Roman" w:cs="Times New Roman"/>
+          <w:sz w:val="22"/>
+          <w:szCs w:val="22"/>
+        </w:rPr>
+        <w:lastRenderedPageBreak/>
+        <w:t>will refer to the number of times a feature is mentioned within the leaves of a tree, relative to the number of times any feature is mentioned within the leaves of that tree.</w:t>
       </w:r>
     </w:p>
     <w:p>
@@ -16555,14 +16746,30 @@
           <w:szCs w:val="22"/>
         </w:rPr>
       </w:pPr>
-      <w:r>
-        <w:rPr>
-          <w:rFonts w:ascii="Times New Roman" w:hAnsi="Times New Roman" w:cs="Times New Roman"/>
-          <w:sz w:val="22"/>
-          <w:szCs w:val="22"/>
-        </w:rPr>
-        <w:lastRenderedPageBreak/>
-        <w:t xml:space="preserve">I consider the “real” trees from every forest built for the forecast period January 1990 – January 2020, which amounts to 253 forests or 1265 total trees (not all of these trees will be “real” trees, however). </w:t>
+      <w:commentRangeStart w:id="7"/>
+      <w:r>
+        <w:rPr>
+          <w:rFonts w:ascii="Times New Roman" w:hAnsi="Times New Roman" w:cs="Times New Roman"/>
+          <w:sz w:val="22"/>
+          <w:szCs w:val="22"/>
+        </w:rPr>
+        <w:t>I consider the “real” trees from every forest built for the forecast period January 199</w:t>
+      </w:r>
+      <w:r>
+        <w:rPr>
+          <w:rFonts w:ascii="Times New Roman" w:hAnsi="Times New Roman" w:cs="Times New Roman"/>
+          <w:sz w:val="22"/>
+          <w:szCs w:val="22"/>
+        </w:rPr>
+        <w:t>9</w:t>
+      </w:r>
+      <w:r>
+        <w:rPr>
+          <w:rFonts w:ascii="Times New Roman" w:hAnsi="Times New Roman" w:cs="Times New Roman"/>
+          <w:sz w:val="22"/>
+          <w:szCs w:val="22"/>
+        </w:rPr>
+        <w:t xml:space="preserve"> – January 2020, which amounts to 253 forests or 1265 total trees (not all of these trees will be “real” trees, however). </w:t>
       </w:r>
       <w:r>
         <w:rPr>
@@ -16711,6 +16918,13 @@
           <w:szCs w:val="22"/>
         </w:rPr>
         <w:t xml:space="preserve">term, which was selected 2.201 times per real tree. </w:t>
+      </w:r>
+      <w:commentRangeEnd w:id="7"/>
+      <w:r>
+        <w:rPr>
+          <w:rStyle w:val="CommentReference"/>
+        </w:rPr>
+        <w:commentReference w:id="7"/>
       </w:r>
     </w:p>
     <w:p>
@@ -20394,7 +20608,7 @@
         </w:rPr>
         <w:t xml:space="preserve">term. On the flip side, the base tree selects the </w:t>
       </w:r>
-      <w:bookmarkStart w:id="6" w:name="OLE_LINK1"/>
+      <w:bookmarkStart w:id="8" w:name="OLE_LINK1"/>
       <m:oMath>
         <m:sSub>
           <m:sSubPr>
@@ -20429,7 +20643,7 @@
           </m:sub>
         </m:sSub>
       </m:oMath>
-      <w:bookmarkEnd w:id="6"/>
+      <w:bookmarkEnd w:id="8"/>
       <w:r>
         <w:rPr>
           <w:rFonts w:ascii="Times New Roman" w:hAnsi="Times New Roman" w:cs="Times New Roman"/>
@@ -20513,6 +20727,7 @@
           <w:sz w:val="22"/>
           <w:szCs w:val="22"/>
         </w:rPr>
+        <w:lastRenderedPageBreak/>
         <w:t xml:space="preserve">All of this </w:t>
       </w:r>
       <w:r>
@@ -20631,16 +20846,7 @@
           <w:sz w:val="22"/>
           <w:szCs w:val="22"/>
         </w:rPr>
-        <w:t xml:space="preserve">more strongly than the </w:t>
-      </w:r>
-      <w:r>
-        <w:rPr>
-          <w:rFonts w:ascii="Times New Roman" w:hAnsi="Times New Roman" w:cs="Times New Roman"/>
-          <w:sz w:val="22"/>
-          <w:szCs w:val="22"/>
-        </w:rPr>
-        <w:lastRenderedPageBreak/>
-        <w:t>base tree does</w:t>
+        <w:t>more strongly than the base tree does</w:t>
       </w:r>
       <w:r>
         <w:rPr>
@@ -20922,7 +21128,23 @@
           <w:sz w:val="22"/>
           <w:szCs w:val="22"/>
         </w:rPr>
-        <w:t xml:space="preserve">There are probably a few explanations. First, the time-series tree is much less likely to split; only 9.19% of time-series trees in the forecasting procedure from January 1999 – January 2020 actually </w:t>
+        <w:t>There are probably a few explanations. First, the time-series tree is much less likely to split; only 9.19% of time-series trees in the forecasting p</w:t>
+      </w:r>
+      <w:r>
+        <w:rPr>
+          <w:rFonts w:ascii="Times New Roman" w:hAnsi="Times New Roman" w:cs="Times New Roman"/>
+          <w:sz w:val="22"/>
+          <w:szCs w:val="22"/>
+        </w:rPr>
+        <w:t>eriod</w:t>
+      </w:r>
+      <w:r>
+        <w:rPr>
+          <w:rFonts w:ascii="Times New Roman" w:hAnsi="Times New Roman" w:cs="Times New Roman"/>
+          <w:sz w:val="22"/>
+          <w:szCs w:val="22"/>
+        </w:rPr>
+        <w:t xml:space="preserve"> from January 1999 – January 2020 actually </w:t>
       </w:r>
       <w:proofErr w:type="gramStart"/>
       <w:r>
@@ -21913,6 +22135,7 @@
           <w:sz w:val="22"/>
           <w:szCs w:val="22"/>
         </w:rPr>
+        <w:lastRenderedPageBreak/>
         <w:tab/>
       </w:r>
       <w:r>
@@ -22107,24 +22330,40 @@
           <w:sz w:val="22"/>
           <w:szCs w:val="22"/>
         </w:rPr>
-        <w:t xml:space="preserve">, while the third-most important </w:t>
-      </w:r>
-      <w:r>
-        <w:rPr>
-          <w:rFonts w:ascii="Times New Roman" w:hAnsi="Times New Roman" w:cs="Times New Roman"/>
-          <w:sz w:val="22"/>
-          <w:szCs w:val="22"/>
-        </w:rPr>
-        <w:lastRenderedPageBreak/>
-        <w:t>feature never achieves more than 5%. This is certainly worth investigating further.</w:t>
-      </w:r>
-      <w:r>
-        <w:rPr>
-          <w:rFonts w:ascii="Times New Roman" w:hAnsi="Times New Roman" w:cs="Times New Roman"/>
-          <w:sz w:val="22"/>
-          <w:szCs w:val="22"/>
-        </w:rPr>
-        <w:t xml:space="preserve"> It seems to indicate that during the first few years, inflation is more or less an autoregressive process, while during the last few years, information about which month an observation is from is likely to be more valuable than information about what the previous month’s inflation was. Note that this holds only so long as the model is good; if the predictions which the random forest produces perform the same or worse than those of a simple AR(1) model, then this analysis is moot and there is no reason to suppose that the complex interpretation which the model suggests is any more accurate than the</w:t>
+        <w:t>, while the third-most important feature never achieves more than 5%. This is certainly worth investigating further.</w:t>
+      </w:r>
+      <w:r>
+        <w:rPr>
+          <w:rFonts w:ascii="Times New Roman" w:hAnsi="Times New Roman" w:cs="Times New Roman"/>
+          <w:sz w:val="22"/>
+          <w:szCs w:val="22"/>
+        </w:rPr>
+        <w:t xml:space="preserve"> It seems to indicate that during the first few years, inflation is </w:t>
+      </w:r>
+      <w:r>
+        <w:rPr>
+          <w:rFonts w:ascii="Times New Roman" w:hAnsi="Times New Roman" w:cs="Times New Roman"/>
+          <w:sz w:val="22"/>
+          <w:szCs w:val="22"/>
+        </w:rPr>
+        <w:t>a somewhat</w:t>
+      </w:r>
+      <w:r>
+        <w:rPr>
+          <w:rFonts w:ascii="Times New Roman" w:hAnsi="Times New Roman" w:cs="Times New Roman"/>
+          <w:sz w:val="22"/>
+          <w:szCs w:val="22"/>
+        </w:rPr>
+        <w:t xml:space="preserve"> autoregressive process, while during the last few years, information about which month an observation is from is likely to be more valuable than information about what the previous month’s inflation was. </w:t>
+      </w:r>
+      <w:commentRangeStart w:id="9"/>
+      <w:r>
+        <w:rPr>
+          <w:rFonts w:ascii="Times New Roman" w:hAnsi="Times New Roman" w:cs="Times New Roman"/>
+          <w:sz w:val="22"/>
+          <w:szCs w:val="22"/>
+        </w:rPr>
+        <w:t>Note that this holds only so long as the model is good; if the predictions which the random forest produces perform the same or worse than those of a simple AR(1) model, then this analysis is moot and there is no reason to suppose that the complex interpretation which the model suggests is any more accurate than the</w:t>
       </w:r>
       <w:r>
         <w:rPr>
@@ -22141,6 +22380,13 @@
           <w:szCs w:val="22"/>
         </w:rPr>
         <w:t xml:space="preserve"> AR(1) process which the AR(1) model suggests.</w:t>
+      </w:r>
+      <w:commentRangeEnd w:id="9"/>
+      <w:r>
+        <w:rPr>
+          <w:rStyle w:val="CommentReference"/>
+        </w:rPr>
+        <w:commentReference w:id="9"/>
       </w:r>
     </w:p>
     <w:p>
@@ -22296,8 +22542,8 @@
                 <w:noProof/>
               </w:rPr>
             </w:pPr>
-            <w:bookmarkStart w:id="7" w:name="OLE_LINK2"/>
-            <w:bookmarkStart w:id="8" w:name="OLE_LINK3"/>
+            <w:bookmarkStart w:id="10" w:name="OLE_LINK2"/>
+            <w:bookmarkStart w:id="11" w:name="OLE_LINK3"/>
             <w:r>
               <w:rPr>
                 <w:rFonts w:ascii="Times New Roman" w:hAnsi="Times New Roman" w:cs="Times New Roman"/>
@@ -22510,8 +22756,8 @@
           </w:p>
         </w:tc>
       </w:tr>
-      <w:bookmarkEnd w:id="7"/>
-      <w:bookmarkEnd w:id="8"/>
+      <w:bookmarkEnd w:id="10"/>
+      <w:bookmarkEnd w:id="11"/>
     </w:tbl>
     <w:p>
       <w:pPr>
@@ -22565,7 +22811,6 @@
           <w:sz w:val="22"/>
           <w:szCs w:val="22"/>
         </w:rPr>
-        <w:lastRenderedPageBreak/>
         <w:t xml:space="preserve">FURTHER </w:t>
       </w:r>
       <w:r>
@@ -22970,6 +23215,7 @@
           <w:sz w:val="22"/>
           <w:szCs w:val="22"/>
         </w:rPr>
+        <w:lastRenderedPageBreak/>
         <w:t>judiciously choosing when to split the data into subsets and when to model the entire dataset as a single AR(1) process.</w:t>
       </w:r>
     </w:p>
@@ -23000,7 +23246,6 @@
           <w:sz w:val="22"/>
           <w:szCs w:val="22"/>
         </w:rPr>
-        <w:lastRenderedPageBreak/>
         <w:t xml:space="preserve">Multivariate model. </w:t>
       </w:r>
       <w:r>
@@ -27194,6 +27439,7 @@
           <w:sz w:val="22"/>
           <w:szCs w:val="22"/>
         </w:rPr>
+        <w:lastRenderedPageBreak/>
         <w:t>I</w:t>
       </w:r>
       <w:r>
@@ -28085,6 +28331,7 @@
           <w:sz w:val="22"/>
           <w:szCs w:val="22"/>
         </w:rPr>
+        <w:lastRenderedPageBreak/>
         <w:t>U.S. Bureau of Labor Statistics, Unemployment Rate [UNRATENSA], retrieved from FRED, Federal Reserve Bank of St. Louis; https://fred.stlouisfed.org/series/UNRATENSA, September 10, 2020.</w:t>
       </w:r>
     </w:p>
@@ -28107,7 +28354,6 @@
           <w:sz w:val="22"/>
           <w:szCs w:val="22"/>
         </w:rPr>
-        <w:lastRenderedPageBreak/>
         <w:t>U.S. Congressional Budget Office, Natural Rate of Unemployment (Long-Term) [NROU], retrieved from FRED, Federal Reserve Bank of St. Louis; https://fred.stlouisfed.org/series/NROU, September 10, 2020.</w:t>
       </w:r>
     </w:p>
@@ -28559,7 +28805,16 @@
           <w:sz w:val="22"/>
           <w:szCs w:val="22"/>
         </w:rPr>
-        <w:t xml:space="preserve">retain the previous vectors and means, one each for above and below the previous splitting point. </w:t>
+        <w:t xml:space="preserve">retain the previous vectors and means, one each for above and below the </w:t>
+      </w:r>
+      <w:r>
+        <w:rPr>
+          <w:rFonts w:ascii="Times New Roman" w:hAnsi="Times New Roman" w:cs="Times New Roman"/>
+          <w:sz w:val="22"/>
+          <w:szCs w:val="22"/>
+        </w:rPr>
+        <w:lastRenderedPageBreak/>
+        <w:t xml:space="preserve">previous splitting point. </w:t>
       </w:r>
       <w:r>
         <w:rPr>
@@ -28575,16 +28830,7 @@
           <w:sz w:val="22"/>
           <w:szCs w:val="22"/>
         </w:rPr>
-        <w:t xml:space="preserve">identify the one observation pair that switches from the “above” vector to the </w:t>
-      </w:r>
-      <w:r>
-        <w:rPr>
-          <w:rFonts w:ascii="Times New Roman" w:hAnsi="Times New Roman" w:cs="Times New Roman"/>
-          <w:sz w:val="22"/>
-          <w:szCs w:val="22"/>
-        </w:rPr>
-        <w:lastRenderedPageBreak/>
-        <w:t xml:space="preserve">“below” vector, and </w:t>
+        <w:t xml:space="preserve">identify the one observation pair that switches from the “above” vector to the “below” vector, and </w:t>
       </w:r>
       <w:r>
         <w:rPr>
@@ -29455,15 +29701,7 @@
         <w:annotationRef/>
       </w:r>
       <w:r>
-        <w:t xml:space="preserve">Check with </w:t>
-      </w:r>
-      <w:proofErr w:type="spellStart"/>
-      <w:r>
-        <w:t>Creal</w:t>
-      </w:r>
-      <w:proofErr w:type="spellEnd"/>
-      <w:r>
-        <w:t xml:space="preserve"> on all this. Also, might be better in the Data section (2).</w:t>
+        <w:t>Check with Creal on all this. Also, might be better in the Data section (2).</w:t>
       </w:r>
     </w:p>
   </w:comment>
@@ -29496,6 +29734,62 @@
       </w:r>
       <w:r>
         <w:t>Delve into this some more. What is the expected distribution of RMSEs from the model?</w:t>
+      </w:r>
+    </w:p>
+  </w:comment>
+  <w:comment w:id="6" w:author="Alex Moran" w:date="2021-03-08T18:31:00Z" w:initials="AM">
+    <w:p>
+      <w:pPr>
+        <w:pStyle w:val="CommentText"/>
+      </w:pPr>
+      <w:r>
+        <w:rPr>
+          <w:rStyle w:val="CommentReference"/>
+        </w:rPr>
+        <w:annotationRef/>
+      </w:r>
+      <w:r>
+        <w:t xml:space="preserve">Instead of “real,” try “branched” or “split” </w:t>
+      </w:r>
+    </w:p>
+  </w:comment>
+  <w:comment w:id="7" w:author="Alex Moran" w:date="2021-03-08T18:28:00Z" w:initials="AM">
+    <w:p>
+      <w:pPr>
+        <w:pStyle w:val="CommentText"/>
+      </w:pPr>
+      <w:r>
+        <w:rPr>
+          <w:rStyle w:val="CommentReference"/>
+        </w:rPr>
+        <w:annotationRef/>
+      </w:r>
+      <w:r>
+        <w:t>Add a sentence or two about what this means—you don’t have to give a full explanation, just say that you’ll handle it below and tease why it’s important.</w:t>
+      </w:r>
+    </w:p>
+  </w:comment>
+  <w:comment w:id="9" w:author="Alex Moran" w:date="2021-03-08T18:48:00Z" w:initials="AM">
+    <w:p>
+      <w:pPr>
+        <w:pStyle w:val="CommentText"/>
+      </w:pPr>
+      <w:r>
+        <w:rPr>
+          <w:rStyle w:val="CommentReference"/>
+        </w:rPr>
+        <w:annotationRef/>
+      </w:r>
+      <w:r>
+        <w:t xml:space="preserve">Make it clear that this is a hypothetical. What would make the model poor? Probably future changes in the </w:t>
+      </w:r>
+      <w:proofErr w:type="gramStart"/>
+      <w:r>
+        <w:t>data, or</w:t>
+      </w:r>
+      <w:proofErr w:type="gramEnd"/>
+      <w:r>
+        <w:t xml:space="preserve"> using it on another dataset.</w:t>
       </w:r>
     </w:p>
   </w:comment>
@@ -29507,8 +29801,11 @@
   <w15:commentEx w15:paraId="6D4E558A" w15:done="0"/>
   <w15:commentEx w15:paraId="47100EE4" w15:done="0"/>
   <w15:commentEx w15:paraId="6073BA6B" w15:done="0"/>
-  <w15:commentEx w15:paraId="69ABEBD2" w15:done="0"/>
+  <w15:commentEx w15:paraId="69ABEBD2" w15:done="1"/>
   <w15:commentEx w15:paraId="51AB19BE" w15:done="0"/>
+  <w15:commentEx w15:paraId="7F7771E9" w15:done="0"/>
+  <w15:commentEx w15:paraId="465C8F0C" w15:done="0"/>
+  <w15:commentEx w15:paraId="6276CCE5" w15:done="0"/>
 </w15:commentsEx>
 </file>
 
@@ -29519,6 +29816,9 @@
   <w16cex:commentExtensible w16cex:durableId="23AC57DB" w16cex:dateUtc="2021-01-15T23:05:00Z"/>
   <w16cex:commentExtensible w16cex:durableId="23AC57D1" w16cex:dateUtc="2021-01-15T23:05:00Z"/>
   <w16cex:commentExtensible w16cex:durableId="23BAC126" w16cex:dateUtc="2021-01-26T21:26:00Z"/>
+  <w16cex:commentExtensible w16cex:durableId="23F0EC03" w16cex:dateUtc="2021-03-08T23:31:00Z"/>
+  <w16cex:commentExtensible w16cex:durableId="23F0EB5D" w16cex:dateUtc="2021-03-08T23:28:00Z"/>
+  <w16cex:commentExtensible w16cex:durableId="23F0EFE6" w16cex:dateUtc="2021-03-08T23:48:00Z"/>
 </w16cex:commentsExtensible>
 </file>
 
@@ -29529,6 +29829,9 @@
   <w16cid:commentId w16cid:paraId="6073BA6B" w16cid:durableId="23AC57DB"/>
   <w16cid:commentId w16cid:paraId="69ABEBD2" w16cid:durableId="23AC57D1"/>
   <w16cid:commentId w16cid:paraId="51AB19BE" w16cid:durableId="23BAC126"/>
+  <w16cid:commentId w16cid:paraId="7F7771E9" w16cid:durableId="23F0EC03"/>
+  <w16cid:commentId w16cid:paraId="465C8F0C" w16cid:durableId="23F0EB5D"/>
+  <w16cid:commentId w16cid:paraId="6276CCE5" w16cid:durableId="23F0EFE6"/>
 </w16cid:commentsIds>
 </file>
 

</xml_diff>

<commit_message>
Write Appendix 2 TPE
</commit_message>
<xml_diff>
--- a/docs/Thesis Draft.docx
+++ b/docs/Thesis Draft.docx
@@ -14808,7 +14808,7 @@
                 <w:noProof/>
               </w:rPr>
               <w:drawing>
-                <wp:inline distT="0" distB="0" distL="0" distR="0" wp14:anchorId="11FE1185" wp14:editId="02CAF62F">
+                <wp:inline distT="0" distB="0" distL="0" distR="0" wp14:anchorId="11FE1185" wp14:editId="0E5E8D12">
                   <wp:extent cx="5540721" cy="2727960"/>
                   <wp:effectExtent l="0" t="0" r="0" b="2540"/>
                   <wp:docPr id="11" name="Chart 11">
@@ -14858,7 +14858,7 @@
               </w:rPr>
               <w:lastRenderedPageBreak/>
               <w:drawing>
-                <wp:inline distT="0" distB="0" distL="0" distR="0" wp14:anchorId="46B2B61B" wp14:editId="2B8EECF0">
+                <wp:inline distT="0" distB="0" distL="0" distR="0" wp14:anchorId="46B2B61B" wp14:editId="04A97C13">
                   <wp:extent cx="5622202" cy="2727960"/>
                   <wp:effectExtent l="0" t="0" r="4445" b="2540"/>
                   <wp:docPr id="12" name="Chart 12">
@@ -22677,7 +22677,7 @@
                 <w:noProof/>
               </w:rPr>
               <w:drawing>
-                <wp:inline distT="0" distB="0" distL="0" distR="0" wp14:anchorId="7FDA219C" wp14:editId="612B9770">
+                <wp:inline distT="0" distB="0" distL="0" distR="0" wp14:anchorId="7FDA219C" wp14:editId="05C3A9C6">
                   <wp:extent cx="5468293" cy="3440317"/>
                   <wp:effectExtent l="0" t="0" r="5715" b="1905"/>
                   <wp:docPr id="9" name="Chart 9">
@@ -28908,14 +28908,1012 @@
         <w:rPr>
           <w:rFonts w:ascii="Times New Roman" w:hAnsi="Times New Roman" w:cs="Times New Roman"/>
         </w:rPr>
-        <w:t>APPENDIX 2: BAYESIAN TPE OPTIMIZATION</w:t>
+        <w:t xml:space="preserve">APPENDIX 2: </w:t>
+      </w:r>
+      <w:r>
+        <w:rPr>
+          <w:rFonts w:ascii="Times New Roman" w:hAnsi="Times New Roman" w:cs="Times New Roman"/>
+        </w:rPr>
+        <w:t>SEARCHING THE PARAMETER SPACE</w:t>
       </w:r>
     </w:p>
     <w:p>
       <w:pPr>
-        <w:spacing w:after="160"/>
-        <w:rPr>
-          <w:rFonts w:ascii="Times New Roman" w:hAnsi="Times New Roman" w:cs="Times New Roman"/>
+        <w:rPr>
+          <w:rFonts w:ascii="Times New Roman" w:hAnsi="Times New Roman" w:cs="Times New Roman"/>
+          <w:i/>
+          <w:iCs/>
+          <w:sz w:val="22"/>
+          <w:szCs w:val="22"/>
+        </w:rPr>
+      </w:pPr>
+      <w:r>
+        <w:rPr>
+          <w:rFonts w:ascii="Times New Roman" w:hAnsi="Times New Roman" w:cs="Times New Roman"/>
+          <w:i/>
+          <w:iCs/>
+          <w:sz w:val="22"/>
+          <w:szCs w:val="22"/>
+        </w:rPr>
+        <w:t>Overview</w:t>
+      </w:r>
+    </w:p>
+    <w:p>
+      <w:pPr>
+        <w:ind w:firstLine="720"/>
+        <w:rPr>
+          <w:rFonts w:ascii="Times New Roman" w:hAnsi="Times New Roman" w:cs="Times New Roman"/>
+          <w:sz w:val="22"/>
+          <w:szCs w:val="22"/>
+        </w:rPr>
+      </w:pPr>
+      <w:r>
+        <w:rPr>
+          <w:rFonts w:ascii="Times New Roman" w:hAnsi="Times New Roman" w:cs="Times New Roman"/>
+          <w:sz w:val="22"/>
+          <w:szCs w:val="22"/>
+        </w:rPr>
+        <w:t xml:space="preserve">To efficiently search the parameter space for the penalty term, I drew on the Tree-structured </w:t>
+      </w:r>
+      <w:proofErr w:type="spellStart"/>
+      <w:r>
+        <w:rPr>
+          <w:rFonts w:ascii="Times New Roman" w:hAnsi="Times New Roman" w:cs="Times New Roman"/>
+          <w:sz w:val="22"/>
+          <w:szCs w:val="22"/>
+        </w:rPr>
+        <w:t>Parzen</w:t>
+      </w:r>
+      <w:proofErr w:type="spellEnd"/>
+      <w:r>
+        <w:rPr>
+          <w:rFonts w:ascii="Times New Roman" w:hAnsi="Times New Roman" w:cs="Times New Roman"/>
+          <w:sz w:val="22"/>
+          <w:szCs w:val="22"/>
+        </w:rPr>
+        <w:t xml:space="preserve"> Estimator (TPE) technique described by </w:t>
+      </w:r>
+      <w:proofErr w:type="spellStart"/>
+      <w:r>
+        <w:rPr>
+          <w:rFonts w:ascii="Times New Roman" w:hAnsi="Times New Roman" w:cs="Times New Roman"/>
+          <w:sz w:val="22"/>
+          <w:szCs w:val="22"/>
+        </w:rPr>
+        <w:t>Bergstra</w:t>
+      </w:r>
+      <w:proofErr w:type="spellEnd"/>
+      <w:r>
+        <w:rPr>
+          <w:rFonts w:ascii="Times New Roman" w:hAnsi="Times New Roman" w:cs="Times New Roman"/>
+          <w:sz w:val="22"/>
+          <w:szCs w:val="22"/>
+        </w:rPr>
+        <w:t xml:space="preserve"> et al. in 2011. For a full description of this process, see Section 4 of that paper, which lays out the necessary steps. For a less rigorous description, read on.</w:t>
+      </w:r>
+    </w:p>
+    <w:p>
+      <w:pPr>
+        <w:ind w:firstLine="720"/>
+        <w:rPr>
+          <w:rFonts w:ascii="Times New Roman" w:hAnsi="Times New Roman" w:cs="Times New Roman"/>
+          <w:sz w:val="22"/>
+          <w:szCs w:val="22"/>
+        </w:rPr>
+      </w:pPr>
+      <w:r>
+        <w:rPr>
+          <w:rFonts w:ascii="Times New Roman" w:hAnsi="Times New Roman" w:cs="Times New Roman"/>
+          <w:sz w:val="22"/>
+          <w:szCs w:val="22"/>
+        </w:rPr>
+        <w:t xml:space="preserve">The quest to find optimal parameter values is referred to as “searching the parameter space;” in this case, the only parameter is the penalty term, so that space is one-dimensional. </w:t>
+      </w:r>
+      <w:r>
+        <w:rPr>
+          <w:rFonts w:ascii="Times New Roman" w:hAnsi="Times New Roman" w:cs="Times New Roman"/>
+          <w:sz w:val="22"/>
+          <w:szCs w:val="22"/>
+        </w:rPr>
+        <w:t>To search, the model runs with certain parameter values</w:t>
+      </w:r>
+      <w:r>
+        <w:rPr>
+          <w:rFonts w:ascii="Times New Roman" w:hAnsi="Times New Roman" w:cs="Times New Roman"/>
+          <w:sz w:val="22"/>
+          <w:szCs w:val="22"/>
+        </w:rPr>
+        <w:t xml:space="preserve"> on a training set</w:t>
+      </w:r>
+      <w:r>
+        <w:rPr>
+          <w:rFonts w:ascii="Times New Roman" w:hAnsi="Times New Roman" w:cs="Times New Roman"/>
+          <w:sz w:val="22"/>
+          <w:szCs w:val="22"/>
+        </w:rPr>
+        <w:t>, scores its result</w:t>
+      </w:r>
+      <w:r>
+        <w:rPr>
+          <w:rFonts w:ascii="Times New Roman" w:hAnsi="Times New Roman" w:cs="Times New Roman"/>
+          <w:sz w:val="22"/>
+          <w:szCs w:val="22"/>
+        </w:rPr>
+        <w:t xml:space="preserve"> against a test set</w:t>
+      </w:r>
+      <w:r>
+        <w:rPr>
+          <w:rFonts w:ascii="Times New Roman" w:hAnsi="Times New Roman" w:cs="Times New Roman"/>
+          <w:sz w:val="22"/>
+          <w:szCs w:val="22"/>
+        </w:rPr>
+        <w:t>, then runs with a different configuration of penalty values</w:t>
+      </w:r>
+      <w:r>
+        <w:rPr>
+          <w:rFonts w:ascii="Times New Roman" w:hAnsi="Times New Roman" w:cs="Times New Roman"/>
+          <w:sz w:val="22"/>
+          <w:szCs w:val="22"/>
+        </w:rPr>
+        <w:t xml:space="preserve"> on the training set</w:t>
+      </w:r>
+      <w:r>
+        <w:rPr>
+          <w:rFonts w:ascii="Times New Roman" w:hAnsi="Times New Roman" w:cs="Times New Roman"/>
+          <w:sz w:val="22"/>
+          <w:szCs w:val="22"/>
+        </w:rPr>
+        <w:t>, scores that result</w:t>
+      </w:r>
+      <w:r>
+        <w:rPr>
+          <w:rFonts w:ascii="Times New Roman" w:hAnsi="Times New Roman" w:cs="Times New Roman"/>
+          <w:sz w:val="22"/>
+          <w:szCs w:val="22"/>
+        </w:rPr>
+        <w:t xml:space="preserve"> against the test set</w:t>
+      </w:r>
+      <w:r>
+        <w:rPr>
+          <w:rFonts w:ascii="Times New Roman" w:hAnsi="Times New Roman" w:cs="Times New Roman"/>
+          <w:sz w:val="22"/>
+          <w:szCs w:val="22"/>
+        </w:rPr>
+        <w:t xml:space="preserve">, and so on. The goal is to find the configuration of penalty values that provide the optimal score. </w:t>
+      </w:r>
+    </w:p>
+    <w:p>
+      <w:pPr>
+        <w:ind w:firstLine="720"/>
+        <w:rPr>
+          <w:rFonts w:ascii="Times New Roman" w:hAnsi="Times New Roman" w:cs="Times New Roman"/>
+          <w:sz w:val="22"/>
+          <w:szCs w:val="22"/>
+        </w:rPr>
+      </w:pPr>
+      <w:r>
+        <w:rPr>
+          <w:rFonts w:ascii="Times New Roman" w:hAnsi="Times New Roman" w:cs="Times New Roman"/>
+          <w:sz w:val="22"/>
+          <w:szCs w:val="22"/>
+        </w:rPr>
+        <w:t xml:space="preserve">This </w:t>
+      </w:r>
+      <w:r>
+        <w:rPr>
+          <w:rFonts w:ascii="Times New Roman" w:hAnsi="Times New Roman" w:cs="Times New Roman"/>
+          <w:sz w:val="22"/>
+          <w:szCs w:val="22"/>
+        </w:rPr>
+        <w:t xml:space="preserve">search may be performed in at least three ways: grid-wise, randomly, or in a Bayesian way. A grid-wise search would run the model or perform the desired task for </w:t>
+      </w:r>
+      <w:r>
+        <w:rPr>
+          <w:rFonts w:ascii="Times New Roman" w:hAnsi="Times New Roman" w:cs="Times New Roman"/>
+          <w:i/>
+          <w:iCs/>
+          <w:sz w:val="22"/>
+          <w:szCs w:val="22"/>
+        </w:rPr>
+        <w:t xml:space="preserve">every possible combination </w:t>
+      </w:r>
+      <w:r>
+        <w:rPr>
+          <w:rFonts w:ascii="Times New Roman" w:hAnsi="Times New Roman" w:cs="Times New Roman"/>
+          <w:sz w:val="22"/>
+          <w:szCs w:val="22"/>
+        </w:rPr>
+        <w:t xml:space="preserve">of parameter </w:t>
+      </w:r>
+      <w:proofErr w:type="gramStart"/>
+      <w:r>
+        <w:rPr>
+          <w:rFonts w:ascii="Times New Roman" w:hAnsi="Times New Roman" w:cs="Times New Roman"/>
+          <w:sz w:val="22"/>
+          <w:szCs w:val="22"/>
+        </w:rPr>
+        <w:t>values</w:t>
+      </w:r>
+      <w:proofErr w:type="gramEnd"/>
+      <w:r>
+        <w:rPr>
+          <w:rFonts w:ascii="Times New Roman" w:hAnsi="Times New Roman" w:cs="Times New Roman"/>
+          <w:sz w:val="22"/>
+          <w:szCs w:val="22"/>
+        </w:rPr>
+        <w:t xml:space="preserve"> (or, in the case of parameters which have continuous rather than discrete values, every possible combination of parameter values drawn at fixed intervals). In the case of my one-dimensional parameter space, the grid-wise search would generate one tree for each possible penalty value. In a one-dimensional space, the grid-wise search may not be very expensive, but with each added dimension, the search time has the potential to grow exponentially. On the plus side, this type of search basically guarantees</w:t>
+      </w:r>
+      <w:r>
+        <w:rPr>
+          <w:rFonts w:ascii="Times New Roman" w:hAnsi="Times New Roman" w:cs="Times New Roman"/>
+          <w:sz w:val="22"/>
+          <w:szCs w:val="22"/>
+        </w:rPr>
+        <w:t xml:space="preserve"> that the model will identify the optimal combination of parameter values</w:t>
+      </w:r>
+      <w:r>
+        <w:rPr>
+          <w:rFonts w:ascii="Times New Roman" w:hAnsi="Times New Roman" w:cs="Times New Roman"/>
+          <w:sz w:val="22"/>
+          <w:szCs w:val="22"/>
+        </w:rPr>
+        <w:t>.</w:t>
+      </w:r>
+    </w:p>
+    <w:p>
+      <w:pPr>
+        <w:ind w:firstLine="720"/>
+        <w:rPr>
+          <w:rFonts w:ascii="Times New Roman" w:hAnsi="Times New Roman" w:cs="Times New Roman"/>
+          <w:sz w:val="22"/>
+          <w:szCs w:val="22"/>
+        </w:rPr>
+      </w:pPr>
+      <w:r>
+        <w:rPr>
+          <w:rFonts w:ascii="Times New Roman" w:hAnsi="Times New Roman" w:cs="Times New Roman"/>
+          <w:sz w:val="22"/>
+          <w:szCs w:val="22"/>
+        </w:rPr>
+        <w:t>A random search would randomly sample parameter values and hope to cover the parameter space in that way. It need not be as exhaustive as the grid-wise approach, which is an advantage, but it may also fail to identify a set of parameter values which is anywhere near optimal.</w:t>
+      </w:r>
+    </w:p>
+    <w:p>
+      <w:pPr>
+        <w:ind w:firstLine="720"/>
+        <w:rPr>
+          <w:rFonts w:ascii="Times New Roman" w:hAnsi="Times New Roman" w:cs="Times New Roman"/>
+          <w:sz w:val="22"/>
+          <w:szCs w:val="22"/>
+        </w:rPr>
+      </w:pPr>
+      <w:r>
+        <w:rPr>
+          <w:rFonts w:ascii="Times New Roman" w:hAnsi="Times New Roman" w:cs="Times New Roman"/>
+          <w:sz w:val="22"/>
+          <w:szCs w:val="22"/>
+        </w:rPr>
+        <w:t xml:space="preserve">The Bayesian approach is the most efficient; it may search randomly or grid-wise, at first, but eventually it updates the scope of the parameter space which it finds relevant to search; in other words, it </w:t>
+      </w:r>
+      <w:proofErr w:type="gramStart"/>
+      <w:r>
+        <w:rPr>
+          <w:rFonts w:ascii="Times New Roman" w:hAnsi="Times New Roman" w:cs="Times New Roman"/>
+          <w:sz w:val="22"/>
+          <w:szCs w:val="22"/>
+        </w:rPr>
+        <w:t>focus</w:t>
+      </w:r>
+      <w:proofErr w:type="gramEnd"/>
+      <w:r>
+        <w:rPr>
+          <w:rFonts w:ascii="Times New Roman" w:hAnsi="Times New Roman" w:cs="Times New Roman"/>
+          <w:sz w:val="22"/>
+          <w:szCs w:val="22"/>
+        </w:rPr>
+        <w:t xml:space="preserve"> narrows more and more closely as it continues to run, until it identifies a set of parameter values which is sufficiently optimal.</w:t>
+      </w:r>
+    </w:p>
+    <w:p>
+      <w:pPr>
+        <w:rPr>
+          <w:rFonts w:ascii="Times New Roman" w:hAnsi="Times New Roman" w:cs="Times New Roman"/>
+          <w:sz w:val="22"/>
+          <w:szCs w:val="22"/>
+        </w:rPr>
+      </w:pPr>
+    </w:p>
+    <w:p>
+      <w:pPr>
+        <w:rPr>
+          <w:rFonts w:ascii="Times New Roman" w:hAnsi="Times New Roman" w:cs="Times New Roman"/>
+          <w:i/>
+          <w:iCs/>
+          <w:sz w:val="22"/>
+          <w:szCs w:val="22"/>
+        </w:rPr>
+      </w:pPr>
+      <w:r>
+        <w:rPr>
+          <w:rFonts w:ascii="Times New Roman" w:hAnsi="Times New Roman" w:cs="Times New Roman"/>
+          <w:i/>
+          <w:iCs/>
+          <w:sz w:val="22"/>
+          <w:szCs w:val="22"/>
+        </w:rPr>
+        <w:t>The TPE Approach</w:t>
+      </w:r>
+    </w:p>
+    <w:p>
+      <w:pPr>
+        <w:ind w:firstLine="720"/>
+        <w:rPr>
+          <w:rFonts w:ascii="Times New Roman" w:hAnsi="Times New Roman" w:cs="Times New Roman"/>
+          <w:sz w:val="22"/>
+          <w:szCs w:val="22"/>
+        </w:rPr>
+      </w:pPr>
+      <w:r>
+        <w:rPr>
+          <w:rFonts w:ascii="Times New Roman" w:hAnsi="Times New Roman" w:cs="Times New Roman"/>
+          <w:sz w:val="22"/>
+          <w:szCs w:val="22"/>
+        </w:rPr>
+        <w:t xml:space="preserve">The TPE approach I use is a Bayesian one, and operates as follows. First, the tree performs a wide, grid-wise search of the parameter space. Possible penalty values range from 0.70 to 0.99, by intervals of 0.005. Thus, there are 31 penalty values. The tree’s first search uses the penalty values 0.70, 0.75, 0.80, 0.85, 0.90, and 0.95. It generates a score for each of these parameter values, based on how well they predict on the 11 observations which are withheld. </w:t>
+      </w:r>
+    </w:p>
+    <w:p>
+      <w:pPr>
+        <w:ind w:firstLine="720"/>
+        <w:rPr>
+          <w:rFonts w:ascii="Times New Roman" w:hAnsi="Times New Roman" w:cs="Times New Roman"/>
+          <w:sz w:val="22"/>
+          <w:szCs w:val="22"/>
+        </w:rPr>
+      </w:pPr>
+      <w:r>
+        <w:rPr>
+          <w:rFonts w:ascii="Times New Roman" w:hAnsi="Times New Roman" w:cs="Times New Roman"/>
+          <w:sz w:val="22"/>
+          <w:szCs w:val="22"/>
+        </w:rPr>
+        <w:t xml:space="preserve">Once the model </w:t>
+      </w:r>
+      <w:r>
+        <w:rPr>
+          <w:rFonts w:ascii="Times New Roman" w:hAnsi="Times New Roman" w:cs="Times New Roman"/>
+          <w:sz w:val="22"/>
+          <w:szCs w:val="22"/>
+        </w:rPr>
+        <w:t xml:space="preserve">has six scores to correspond with the six different parameter values, it sorts the parameters into two groups: an </w:t>
+      </w:r>
+      <w:r>
+        <w:rPr>
+          <w:rFonts w:ascii="Times New Roman" w:hAnsi="Times New Roman" w:cs="Times New Roman"/>
+          <w:i/>
+          <w:iCs/>
+          <w:sz w:val="22"/>
+          <w:szCs w:val="22"/>
+        </w:rPr>
+        <w:t xml:space="preserve">l </w:t>
+      </w:r>
+      <w:r>
+        <w:rPr>
+          <w:rFonts w:ascii="Times New Roman" w:hAnsi="Times New Roman" w:cs="Times New Roman"/>
+          <w:sz w:val="22"/>
+          <w:szCs w:val="22"/>
+        </w:rPr>
+        <w:t xml:space="preserve">group and a </w:t>
+      </w:r>
+      <w:r>
+        <w:rPr>
+          <w:rFonts w:ascii="Times New Roman" w:hAnsi="Times New Roman" w:cs="Times New Roman"/>
+          <w:i/>
+          <w:iCs/>
+          <w:sz w:val="22"/>
+          <w:szCs w:val="22"/>
+        </w:rPr>
+        <w:t xml:space="preserve">g </w:t>
+      </w:r>
+      <w:r>
+        <w:rPr>
+          <w:rFonts w:ascii="Times New Roman" w:hAnsi="Times New Roman" w:cs="Times New Roman"/>
+          <w:sz w:val="22"/>
+          <w:szCs w:val="22"/>
+        </w:rPr>
+        <w:t xml:space="preserve">group. The </w:t>
+      </w:r>
+      <w:r>
+        <w:rPr>
+          <w:rFonts w:ascii="Times New Roman" w:hAnsi="Times New Roman" w:cs="Times New Roman"/>
+          <w:i/>
+          <w:iCs/>
+          <w:sz w:val="22"/>
+          <w:szCs w:val="22"/>
+        </w:rPr>
+        <w:t xml:space="preserve">l </w:t>
+      </w:r>
+      <w:r>
+        <w:rPr>
+          <w:rFonts w:ascii="Times New Roman" w:hAnsi="Times New Roman" w:cs="Times New Roman"/>
+          <w:sz w:val="22"/>
+          <w:szCs w:val="22"/>
+        </w:rPr>
+        <w:t xml:space="preserve">group consists of the 50% of parameter values which correspond with the best scores; the </w:t>
+      </w:r>
+      <w:r>
+        <w:rPr>
+          <w:rFonts w:ascii="Times New Roman" w:hAnsi="Times New Roman" w:cs="Times New Roman"/>
+          <w:i/>
+          <w:iCs/>
+          <w:sz w:val="22"/>
+          <w:szCs w:val="22"/>
+        </w:rPr>
+        <w:t xml:space="preserve">g </w:t>
+      </w:r>
+      <w:r>
+        <w:rPr>
+          <w:rFonts w:ascii="Times New Roman" w:hAnsi="Times New Roman" w:cs="Times New Roman"/>
+          <w:sz w:val="22"/>
+          <w:szCs w:val="22"/>
+        </w:rPr>
+        <w:t xml:space="preserve">group consists of the remaining 50%. In theory, then, after the first search, there are 3 parameter values in the </w:t>
+      </w:r>
+      <w:r>
+        <w:rPr>
+          <w:rFonts w:ascii="Times New Roman" w:hAnsi="Times New Roman" w:cs="Times New Roman"/>
+          <w:i/>
+          <w:iCs/>
+          <w:sz w:val="22"/>
+          <w:szCs w:val="22"/>
+        </w:rPr>
+        <w:t xml:space="preserve">l </w:t>
+      </w:r>
+      <w:r>
+        <w:rPr>
+          <w:rFonts w:ascii="Times New Roman" w:hAnsi="Times New Roman" w:cs="Times New Roman"/>
+          <w:sz w:val="22"/>
+          <w:szCs w:val="22"/>
+        </w:rPr>
+        <w:t xml:space="preserve">group and 3 parameter values in the </w:t>
+      </w:r>
+      <w:r>
+        <w:rPr>
+          <w:rFonts w:ascii="Times New Roman" w:hAnsi="Times New Roman" w:cs="Times New Roman"/>
+          <w:i/>
+          <w:iCs/>
+          <w:sz w:val="22"/>
+          <w:szCs w:val="22"/>
+        </w:rPr>
+        <w:t xml:space="preserve">g </w:t>
+      </w:r>
+      <w:r>
+        <w:rPr>
+          <w:rFonts w:ascii="Times New Roman" w:hAnsi="Times New Roman" w:cs="Times New Roman"/>
+          <w:sz w:val="22"/>
+          <w:szCs w:val="22"/>
+        </w:rPr>
+        <w:t>group.</w:t>
+      </w:r>
+      <w:r>
+        <w:rPr>
+          <w:rFonts w:ascii="Times New Roman" w:hAnsi="Times New Roman" w:cs="Times New Roman"/>
+          <w:sz w:val="22"/>
+          <w:szCs w:val="22"/>
+        </w:rPr>
+        <w:t xml:space="preserve"> The </w:t>
+      </w:r>
+      <w:r>
+        <w:rPr>
+          <w:rFonts w:ascii="Times New Roman" w:hAnsi="Times New Roman" w:cs="Times New Roman"/>
+          <w:i/>
+          <w:iCs/>
+          <w:sz w:val="22"/>
+          <w:szCs w:val="22"/>
+        </w:rPr>
+        <w:t xml:space="preserve">l </w:t>
+      </w:r>
+      <w:r>
+        <w:rPr>
+          <w:rFonts w:ascii="Times New Roman" w:hAnsi="Times New Roman" w:cs="Times New Roman"/>
+          <w:sz w:val="22"/>
+          <w:szCs w:val="22"/>
+        </w:rPr>
+        <w:t xml:space="preserve">group is used to create a distribution, with the 3 values which make up the group forming 3 peaks in the distribution; each peak resembles that of a normal distribution, with a certain standard deviation. The same is done for the </w:t>
+      </w:r>
+      <w:r>
+        <w:rPr>
+          <w:rFonts w:ascii="Times New Roman" w:hAnsi="Times New Roman" w:cs="Times New Roman"/>
+          <w:i/>
+          <w:iCs/>
+          <w:sz w:val="22"/>
+          <w:szCs w:val="22"/>
+        </w:rPr>
+        <w:t xml:space="preserve">g </w:t>
+      </w:r>
+      <w:r>
+        <w:rPr>
+          <w:rFonts w:ascii="Times New Roman" w:hAnsi="Times New Roman" w:cs="Times New Roman"/>
+          <w:sz w:val="22"/>
+          <w:szCs w:val="22"/>
+        </w:rPr>
+        <w:t xml:space="preserve">group. </w:t>
+      </w:r>
+    </w:p>
+    <w:p>
+      <w:pPr>
+        <w:ind w:firstLine="720"/>
+        <w:rPr>
+          <w:rFonts w:ascii="Times New Roman" w:hAnsi="Times New Roman" w:cs="Times New Roman"/>
+          <w:sz w:val="22"/>
+          <w:szCs w:val="22"/>
+        </w:rPr>
+      </w:pPr>
+      <w:r>
+        <w:rPr>
+          <w:rFonts w:ascii="Times New Roman" w:hAnsi="Times New Roman" w:cs="Times New Roman"/>
+          <w:sz w:val="22"/>
+          <w:szCs w:val="22"/>
+        </w:rPr>
+        <w:t xml:space="preserve">Then, ten penalty terms are randomly selected from the </w:t>
+      </w:r>
+      <w:r>
+        <w:rPr>
+          <w:rFonts w:ascii="Times New Roman" w:hAnsi="Times New Roman" w:cs="Times New Roman"/>
+          <w:i/>
+          <w:iCs/>
+          <w:sz w:val="22"/>
+          <w:szCs w:val="22"/>
+        </w:rPr>
+        <w:t xml:space="preserve">l </w:t>
+      </w:r>
+      <w:r>
+        <w:rPr>
+          <w:rFonts w:ascii="Times New Roman" w:hAnsi="Times New Roman" w:cs="Times New Roman"/>
+          <w:sz w:val="22"/>
+          <w:szCs w:val="22"/>
+        </w:rPr>
+        <w:t xml:space="preserve">group’s distribution. Each of the ten penalty terms is evaluated on the following basis. It is checked against the distribution of the </w:t>
+      </w:r>
+      <w:r>
+        <w:rPr>
+          <w:rFonts w:ascii="Times New Roman" w:hAnsi="Times New Roman" w:cs="Times New Roman"/>
+          <w:i/>
+          <w:iCs/>
+          <w:sz w:val="22"/>
+          <w:szCs w:val="22"/>
+        </w:rPr>
+        <w:t xml:space="preserve">l </w:t>
+      </w:r>
+      <w:r>
+        <w:rPr>
+          <w:rFonts w:ascii="Times New Roman" w:hAnsi="Times New Roman" w:cs="Times New Roman"/>
+          <w:sz w:val="22"/>
+          <w:szCs w:val="22"/>
+        </w:rPr>
+        <w:t xml:space="preserve">group, and its value in that distribution is found. This may be called its </w:t>
+      </w:r>
+      <w:r>
+        <w:rPr>
+          <w:rFonts w:ascii="Times New Roman" w:hAnsi="Times New Roman" w:cs="Times New Roman"/>
+          <w:i/>
+          <w:iCs/>
+          <w:sz w:val="22"/>
+          <w:szCs w:val="22"/>
+        </w:rPr>
+        <w:t xml:space="preserve">l </w:t>
+      </w:r>
+      <w:r>
+        <w:rPr>
+          <w:rFonts w:ascii="Times New Roman" w:hAnsi="Times New Roman" w:cs="Times New Roman"/>
+          <w:sz w:val="22"/>
+          <w:szCs w:val="22"/>
+        </w:rPr>
+        <w:t xml:space="preserve">value. Then it is checked against the </w:t>
+      </w:r>
+      <w:r>
+        <w:rPr>
+          <w:rFonts w:ascii="Times New Roman" w:hAnsi="Times New Roman" w:cs="Times New Roman"/>
+          <w:sz w:val="22"/>
+          <w:szCs w:val="22"/>
+        </w:rPr>
+        <w:lastRenderedPageBreak/>
+        <w:t xml:space="preserve">distribution of the </w:t>
+      </w:r>
+      <w:r>
+        <w:rPr>
+          <w:rFonts w:ascii="Times New Roman" w:hAnsi="Times New Roman" w:cs="Times New Roman"/>
+          <w:i/>
+          <w:iCs/>
+          <w:sz w:val="22"/>
+          <w:szCs w:val="22"/>
+        </w:rPr>
+        <w:t xml:space="preserve">g </w:t>
+      </w:r>
+      <w:r>
+        <w:rPr>
+          <w:rFonts w:ascii="Times New Roman" w:hAnsi="Times New Roman" w:cs="Times New Roman"/>
+          <w:sz w:val="22"/>
+          <w:szCs w:val="22"/>
+        </w:rPr>
+        <w:t xml:space="preserve">group, and its value in that distribution is found; this is its </w:t>
+      </w:r>
+      <w:r>
+        <w:rPr>
+          <w:rFonts w:ascii="Times New Roman" w:hAnsi="Times New Roman" w:cs="Times New Roman"/>
+          <w:i/>
+          <w:iCs/>
+          <w:sz w:val="22"/>
+          <w:szCs w:val="22"/>
+        </w:rPr>
+        <w:t xml:space="preserve">g </w:t>
+      </w:r>
+      <w:r>
+        <w:rPr>
+          <w:rFonts w:ascii="Times New Roman" w:hAnsi="Times New Roman" w:cs="Times New Roman"/>
+          <w:sz w:val="22"/>
+          <w:szCs w:val="22"/>
+        </w:rPr>
+        <w:t xml:space="preserve">value. Its </w:t>
+      </w:r>
+      <w:r>
+        <w:rPr>
+          <w:rFonts w:ascii="Times New Roman" w:hAnsi="Times New Roman" w:cs="Times New Roman"/>
+          <w:i/>
+          <w:iCs/>
+          <w:sz w:val="22"/>
+          <w:szCs w:val="22"/>
+        </w:rPr>
+        <w:t xml:space="preserve">l </w:t>
+      </w:r>
+      <w:r>
+        <w:rPr>
+          <w:rFonts w:ascii="Times New Roman" w:hAnsi="Times New Roman" w:cs="Times New Roman"/>
+          <w:sz w:val="22"/>
+          <w:szCs w:val="22"/>
+        </w:rPr>
+        <w:t xml:space="preserve">value is divided by its </w:t>
+      </w:r>
+      <w:r>
+        <w:rPr>
+          <w:rFonts w:ascii="Times New Roman" w:hAnsi="Times New Roman" w:cs="Times New Roman"/>
+          <w:i/>
+          <w:iCs/>
+          <w:sz w:val="22"/>
+          <w:szCs w:val="22"/>
+        </w:rPr>
+        <w:t xml:space="preserve">g </w:t>
+      </w:r>
+      <w:r>
+        <w:rPr>
+          <w:rFonts w:ascii="Times New Roman" w:hAnsi="Times New Roman" w:cs="Times New Roman"/>
+          <w:sz w:val="22"/>
+          <w:szCs w:val="22"/>
+        </w:rPr>
+        <w:t>value, and the resulting value becomes its score. Each of the ten penalty terms is scored.</w:t>
+      </w:r>
+    </w:p>
+    <w:p>
+      <w:pPr>
+        <w:ind w:firstLine="720"/>
+        <w:rPr>
+          <w:rFonts w:ascii="Times New Roman" w:hAnsi="Times New Roman" w:cs="Times New Roman"/>
+          <w:sz w:val="22"/>
+          <w:szCs w:val="22"/>
+        </w:rPr>
+      </w:pPr>
+      <w:r>
+        <w:rPr>
+          <w:rFonts w:ascii="Times New Roman" w:hAnsi="Times New Roman" w:cs="Times New Roman"/>
+          <w:sz w:val="22"/>
+          <w:szCs w:val="22"/>
+        </w:rPr>
+        <w:t xml:space="preserve">The score is supposed to represent the model’s expectation for how well the model would perform with that penalty term. If the </w:t>
+      </w:r>
+      <w:r>
+        <w:rPr>
+          <w:rFonts w:ascii="Times New Roman" w:hAnsi="Times New Roman" w:cs="Times New Roman"/>
+          <w:i/>
+          <w:iCs/>
+          <w:sz w:val="22"/>
+          <w:szCs w:val="22"/>
+        </w:rPr>
+        <w:t xml:space="preserve">l </w:t>
+      </w:r>
+      <w:r>
+        <w:rPr>
+          <w:rFonts w:ascii="Times New Roman" w:hAnsi="Times New Roman" w:cs="Times New Roman"/>
+          <w:sz w:val="22"/>
+          <w:szCs w:val="22"/>
+        </w:rPr>
+        <w:t xml:space="preserve">distribution consists of the “good” penalty values, and the </w:t>
+      </w:r>
+      <w:r>
+        <w:rPr>
+          <w:rFonts w:ascii="Times New Roman" w:hAnsi="Times New Roman" w:cs="Times New Roman"/>
+          <w:i/>
+          <w:iCs/>
+          <w:sz w:val="22"/>
+          <w:szCs w:val="22"/>
+        </w:rPr>
+        <w:t xml:space="preserve">g </w:t>
+      </w:r>
+      <w:r>
+        <w:rPr>
+          <w:rFonts w:ascii="Times New Roman" w:hAnsi="Times New Roman" w:cs="Times New Roman"/>
+          <w:sz w:val="22"/>
+          <w:szCs w:val="22"/>
+        </w:rPr>
+        <w:t xml:space="preserve">distribution consists of the “bad” penalty values, then a value’s score on the </w:t>
+      </w:r>
+      <w:r>
+        <w:rPr>
+          <w:rFonts w:ascii="Times New Roman" w:hAnsi="Times New Roman" w:cs="Times New Roman"/>
+          <w:i/>
+          <w:iCs/>
+          <w:sz w:val="22"/>
+          <w:szCs w:val="22"/>
+        </w:rPr>
+        <w:t xml:space="preserve">l </w:t>
+      </w:r>
+      <w:r>
+        <w:rPr>
+          <w:rFonts w:ascii="Times New Roman" w:hAnsi="Times New Roman" w:cs="Times New Roman"/>
+          <w:sz w:val="22"/>
+          <w:szCs w:val="22"/>
+        </w:rPr>
+        <w:t xml:space="preserve">distribution answers the question, “If I were to choose a good parameter value, how likely would I be to choose this particular value?” Likewise, the value’s score on the </w:t>
+      </w:r>
+      <w:r>
+        <w:rPr>
+          <w:rFonts w:ascii="Times New Roman" w:hAnsi="Times New Roman" w:cs="Times New Roman"/>
+          <w:i/>
+          <w:iCs/>
+          <w:sz w:val="22"/>
+          <w:szCs w:val="22"/>
+        </w:rPr>
+        <w:t xml:space="preserve">g </w:t>
+      </w:r>
+      <w:r>
+        <w:rPr>
+          <w:rFonts w:ascii="Times New Roman" w:hAnsi="Times New Roman" w:cs="Times New Roman"/>
+          <w:sz w:val="22"/>
+          <w:szCs w:val="22"/>
+        </w:rPr>
+        <w:t xml:space="preserve">distribution answers the question, “If I were to choose a bad parameter value, how likely would I be to choose this particular value?” To divide the </w:t>
+      </w:r>
+      <w:r>
+        <w:rPr>
+          <w:rFonts w:ascii="Times New Roman" w:hAnsi="Times New Roman" w:cs="Times New Roman"/>
+          <w:i/>
+          <w:iCs/>
+          <w:sz w:val="22"/>
+          <w:szCs w:val="22"/>
+        </w:rPr>
+        <w:t xml:space="preserve">l </w:t>
+      </w:r>
+      <w:r>
+        <w:rPr>
+          <w:rFonts w:ascii="Times New Roman" w:hAnsi="Times New Roman" w:cs="Times New Roman"/>
+          <w:sz w:val="22"/>
+          <w:szCs w:val="22"/>
+        </w:rPr>
+        <w:t xml:space="preserve">score by the </w:t>
+      </w:r>
+      <w:r>
+        <w:rPr>
+          <w:rFonts w:ascii="Times New Roman" w:hAnsi="Times New Roman" w:cs="Times New Roman"/>
+          <w:i/>
+          <w:iCs/>
+          <w:sz w:val="22"/>
+          <w:szCs w:val="22"/>
+        </w:rPr>
+        <w:t xml:space="preserve">g </w:t>
+      </w:r>
+      <w:r>
+        <w:rPr>
+          <w:rFonts w:ascii="Times New Roman" w:hAnsi="Times New Roman" w:cs="Times New Roman"/>
+          <w:sz w:val="22"/>
+          <w:szCs w:val="22"/>
+        </w:rPr>
+        <w:t>score is to combine both answers into one; the higher the total score, the more likely the particular value is to be a good one.</w:t>
+      </w:r>
+    </w:p>
+    <w:p>
+      <w:pPr>
+        <w:ind w:firstLine="720"/>
+        <w:rPr>
+          <w:rFonts w:ascii="Times New Roman" w:hAnsi="Times New Roman" w:cs="Times New Roman"/>
+          <w:sz w:val="22"/>
+          <w:szCs w:val="22"/>
+        </w:rPr>
+      </w:pPr>
+      <w:r>
+        <w:rPr>
+          <w:rFonts w:ascii="Times New Roman" w:hAnsi="Times New Roman" w:cs="Times New Roman"/>
+          <w:sz w:val="22"/>
+          <w:szCs w:val="22"/>
+        </w:rPr>
+        <w:t xml:space="preserve">So, ten values have been sampled from the </w:t>
+      </w:r>
+      <w:r>
+        <w:rPr>
+          <w:rFonts w:ascii="Times New Roman" w:hAnsi="Times New Roman" w:cs="Times New Roman"/>
+          <w:i/>
+          <w:iCs/>
+          <w:sz w:val="22"/>
+          <w:szCs w:val="22"/>
+        </w:rPr>
+        <w:t xml:space="preserve">l </w:t>
+      </w:r>
+      <w:r>
+        <w:rPr>
+          <w:rFonts w:ascii="Times New Roman" w:hAnsi="Times New Roman" w:cs="Times New Roman"/>
+          <w:sz w:val="22"/>
+          <w:szCs w:val="22"/>
+        </w:rPr>
+        <w:t>distribution, and they have been preliminarily evaluated as described. Of these ten, the three values with the highest score are actually tried out; the model runs three times, with these three parameter values</w:t>
+      </w:r>
+      <w:r>
+        <w:rPr>
+          <w:rFonts w:ascii="Times New Roman" w:hAnsi="Times New Roman" w:cs="Times New Roman"/>
+          <w:sz w:val="22"/>
+          <w:szCs w:val="22"/>
+        </w:rPr>
+        <w:t>, and the model performance is scored for each of these three parameters, based on how well they handle the 11 observations which are withheld.</w:t>
+      </w:r>
+    </w:p>
+    <w:p>
+      <w:pPr>
+        <w:ind w:firstLine="720"/>
+        <w:rPr>
+          <w:rFonts w:ascii="Times New Roman" w:hAnsi="Times New Roman" w:cs="Times New Roman"/>
+          <w:sz w:val="22"/>
+          <w:szCs w:val="22"/>
+        </w:rPr>
+      </w:pPr>
+      <w:r>
+        <w:rPr>
+          <w:rFonts w:ascii="Times New Roman" w:hAnsi="Times New Roman" w:cs="Times New Roman"/>
+          <w:sz w:val="22"/>
+          <w:szCs w:val="22"/>
+        </w:rPr>
+        <w:t xml:space="preserve">Now the model has run 9 times: the first 6 times for the broad, grid-wise search, and 3 additional times as described above. The model now has experience of 9 parameter values, and a corresponding score for each value. Accordingly, the model now sorts those 9 values, just as it had sorted the 6 values before: the 50% of parameter values which correspond with the best scores go to the </w:t>
+      </w:r>
+      <w:r>
+        <w:rPr>
+          <w:rFonts w:ascii="Times New Roman" w:hAnsi="Times New Roman" w:cs="Times New Roman"/>
+          <w:i/>
+          <w:iCs/>
+          <w:sz w:val="22"/>
+          <w:szCs w:val="22"/>
+        </w:rPr>
+        <w:t xml:space="preserve">l </w:t>
+      </w:r>
+      <w:r>
+        <w:rPr>
+          <w:rFonts w:ascii="Times New Roman" w:hAnsi="Times New Roman" w:cs="Times New Roman"/>
+          <w:sz w:val="22"/>
+          <w:szCs w:val="22"/>
+        </w:rPr>
+        <w:t xml:space="preserve">group, and the rest go to the </w:t>
+      </w:r>
+      <w:r>
+        <w:rPr>
+          <w:rFonts w:ascii="Times New Roman" w:hAnsi="Times New Roman" w:cs="Times New Roman"/>
+          <w:i/>
+          <w:iCs/>
+          <w:sz w:val="22"/>
+          <w:szCs w:val="22"/>
+        </w:rPr>
+        <w:t xml:space="preserve">g </w:t>
+      </w:r>
+      <w:r>
+        <w:rPr>
+          <w:rFonts w:ascii="Times New Roman" w:hAnsi="Times New Roman" w:cs="Times New Roman"/>
+          <w:sz w:val="22"/>
+          <w:szCs w:val="22"/>
+        </w:rPr>
+        <w:t xml:space="preserve">group. Now the </w:t>
+      </w:r>
+      <w:r>
+        <w:rPr>
+          <w:rFonts w:ascii="Times New Roman" w:hAnsi="Times New Roman" w:cs="Times New Roman"/>
+          <w:i/>
+          <w:iCs/>
+          <w:sz w:val="22"/>
+          <w:szCs w:val="22"/>
+        </w:rPr>
+        <w:t xml:space="preserve">l </w:t>
+      </w:r>
+      <w:r>
+        <w:rPr>
+          <w:rFonts w:ascii="Times New Roman" w:hAnsi="Times New Roman" w:cs="Times New Roman"/>
+          <w:sz w:val="22"/>
+          <w:szCs w:val="22"/>
+        </w:rPr>
+        <w:t xml:space="preserve">group and the </w:t>
+      </w:r>
+      <w:r>
+        <w:rPr>
+          <w:rFonts w:ascii="Times New Roman" w:hAnsi="Times New Roman" w:cs="Times New Roman"/>
+          <w:i/>
+          <w:iCs/>
+          <w:sz w:val="22"/>
+          <w:szCs w:val="22"/>
+        </w:rPr>
+        <w:t xml:space="preserve">g </w:t>
+      </w:r>
+      <w:r>
+        <w:rPr>
+          <w:rFonts w:ascii="Times New Roman" w:hAnsi="Times New Roman" w:cs="Times New Roman"/>
+          <w:sz w:val="22"/>
+          <w:szCs w:val="22"/>
+        </w:rPr>
+        <w:t xml:space="preserve">group each have four or five parameters in them, with corresponding performance scores. </w:t>
+      </w:r>
+    </w:p>
+    <w:p>
+      <w:pPr>
+        <w:ind w:firstLine="720"/>
+        <w:rPr>
+          <w:rFonts w:ascii="Times New Roman" w:hAnsi="Times New Roman" w:cs="Times New Roman"/>
+          <w:sz w:val="22"/>
+          <w:szCs w:val="22"/>
+        </w:rPr>
+      </w:pPr>
+      <w:r>
+        <w:rPr>
+          <w:rFonts w:ascii="Times New Roman" w:hAnsi="Times New Roman" w:cs="Times New Roman"/>
+          <w:sz w:val="22"/>
+          <w:szCs w:val="22"/>
+        </w:rPr>
+        <w:t xml:space="preserve">Next, the model draws ten parameter values from the </w:t>
+      </w:r>
+      <w:r>
+        <w:rPr>
+          <w:rFonts w:ascii="Times New Roman" w:hAnsi="Times New Roman" w:cs="Times New Roman"/>
+          <w:i/>
+          <w:iCs/>
+          <w:sz w:val="22"/>
+          <w:szCs w:val="22"/>
+        </w:rPr>
+        <w:t xml:space="preserve">l </w:t>
+      </w:r>
+      <w:r>
+        <w:rPr>
+          <w:rFonts w:ascii="Times New Roman" w:hAnsi="Times New Roman" w:cs="Times New Roman"/>
+          <w:sz w:val="22"/>
+          <w:szCs w:val="22"/>
+        </w:rPr>
+        <w:t>distribution, scores them against both distributions as before, and selects the three values to actually run, just as before. This process occurs 5 total times, so that the model runs 21 times: 6 times initially, and then 3 more times on 5 additional occasions. This is already 10 times less than the grid-wise approach, and in fact the benefit is even greater than that: the parameter values which the model decides to run will often be repeated, and in this case the model will simply duplicate the result from the last time it was run with that parameter value. So, in practice, the model will likely run much less than 21 times: perhaps as few as 12 or so.</w:t>
+      </w:r>
+    </w:p>
+    <w:p>
+      <w:pPr>
+        <w:ind w:firstLine="720"/>
+        <w:rPr>
+          <w:rFonts w:ascii="Times New Roman" w:hAnsi="Times New Roman" w:cs="Times New Roman"/>
+          <w:sz w:val="22"/>
+          <w:szCs w:val="22"/>
+        </w:rPr>
+      </w:pPr>
+      <w:r>
+        <w:rPr>
+          <w:rFonts w:ascii="Times New Roman" w:hAnsi="Times New Roman" w:cs="Times New Roman"/>
+          <w:sz w:val="22"/>
+          <w:szCs w:val="22"/>
+        </w:rPr>
+        <w:t>Finally, the model has run with different parameter values and evaluated its performance on each occasion. Now it selects the parameter value which scored the best, and generates a tree from the complete set of data which it is fed: both the erstwhile training set and the erstwhile test set.</w:t>
+      </w:r>
+    </w:p>
+    <w:p>
+      <w:pPr>
+        <w:ind w:firstLine="720"/>
+        <w:rPr>
+          <w:rFonts w:ascii="Times New Roman" w:hAnsi="Times New Roman" w:cs="Times New Roman"/>
+          <w:sz w:val="22"/>
+          <w:szCs w:val="22"/>
         </w:rPr>
       </w:pPr>
     </w:p>
@@ -29308,7 +30306,17 @@
           <w:sz w:val="22"/>
           <w:szCs w:val="22"/>
         </w:rPr>
-        <w:t>the regression tree self-identifies the most important features, and allows only them to determine its fit</w:t>
+        <w:t>the regression tree self-</w:t>
+      </w:r>
+      <w:r>
+        <w:rPr>
+          <w:rFonts w:ascii="Times New Roman" w:hAnsi="Times New Roman" w:cs="Times New Roman"/>
+          <w:bCs/>
+          <w:sz w:val="22"/>
+          <w:szCs w:val="22"/>
+        </w:rPr>
+        <w:lastRenderedPageBreak/>
+        <w:t>identifies the most important features, and allows only them to determine its fit</w:t>
       </w:r>
       <w:r>
         <w:rPr>
@@ -29537,16 +30545,7 @@
           <w:sz w:val="22"/>
           <w:szCs w:val="22"/>
         </w:rPr>
-        <w:t xml:space="preserve">had nodes which contained relatively similar observations. In the case of a fixed penalty, this may not occur. A large node may contain relatively similar observations, but because of its sheer size, it reduces the SSE by a given amount when it is split. On the other hand, a smaller node further </w:t>
-      </w:r>
-      <w:r>
-        <w:rPr>
-          <w:rFonts w:ascii="Times New Roman" w:hAnsi="Times New Roman" w:cs="Times New Roman"/>
-          <w:sz w:val="22"/>
-          <w:szCs w:val="22"/>
-        </w:rPr>
-        <w:lastRenderedPageBreak/>
-        <w:t xml:space="preserve">down on the tree may contain relatively dissimilar observations, but because of the node’s small size, a split at this node would only reduce the overall SSE by so much. </w:t>
+        <w:t xml:space="preserve">had nodes which contained relatively similar observations. In the case of a fixed penalty, this may not occur. A large node may contain relatively similar observations, but because of its sheer size, it reduces the SSE by a given amount when it is split. On the other hand, a smaller node further down on the tree may contain relatively dissimilar observations, but because of the node’s small size, a split at this node would only reduce the overall SSE by so much. </w:t>
       </w:r>
     </w:p>
     <w:p>
@@ -34526,9 +35525,10 @@
                 <a:schemeClr val="tx1">
                   <a:lumMod val="65000"/>
                   <a:lumOff val="35000"/>
-                  <a:alpha val="50000"/>
+                  <a:alpha val="75000"/>
                 </a:schemeClr>
               </a:solidFill>
+              <a:prstDash val="lgDash"/>
               <a:round/>
             </a:ln>
             <a:effectLst/>
@@ -36027,7 +37027,7 @@
                 <a:schemeClr val="accent1">
                   <a:lumMod val="60000"/>
                   <a:lumOff val="40000"/>
-                  <a:alpha val="50000"/>
+                  <a:alpha val="75000"/>
                 </a:schemeClr>
               </a:solidFill>
               <a:round/>
@@ -37525,12 +38525,11 @@
           <c:spPr>
             <a:ln w="22225" cap="rnd">
               <a:solidFill>
-                <a:schemeClr val="tx1">
-                  <a:lumMod val="50000"/>
-                  <a:lumOff val="50000"/>
-                  <a:alpha val="50000"/>
+                <a:schemeClr val="accent3">
+                  <a:alpha val="75000"/>
                 </a:schemeClr>
               </a:solidFill>
+              <a:prstDash val="sysDash"/>
               <a:round/>
             </a:ln>
             <a:effectLst/>
@@ -42349,9 +43348,10 @@
                 <a:schemeClr val="tx1">
                   <a:lumMod val="65000"/>
                   <a:lumOff val="35000"/>
-                  <a:alpha val="50000"/>
+                  <a:alpha val="75000"/>
                 </a:schemeClr>
               </a:solidFill>
+              <a:prstDash val="lgDash"/>
               <a:round/>
             </a:ln>
             <a:effectLst/>
@@ -43850,7 +44850,7 @@
                 <a:schemeClr val="accent1">
                   <a:lumMod val="60000"/>
                   <a:lumOff val="40000"/>
-                  <a:alpha val="50000"/>
+                  <a:alpha val="75000"/>
                 </a:schemeClr>
               </a:solidFill>
               <a:round/>
@@ -45351,9 +46351,10 @@
                 <a:schemeClr val="tx1">
                   <a:lumMod val="50000"/>
                   <a:lumOff val="50000"/>
-                  <a:alpha val="50000"/>
+                  <a:alpha val="75000"/>
                 </a:schemeClr>
               </a:solidFill>
+              <a:prstDash val="sysDash"/>
               <a:round/>
             </a:ln>
             <a:effectLst/>
@@ -51994,9 +52995,7 @@
           <c:spPr>
             <a:ln w="28575" cap="rnd">
               <a:solidFill>
-                <a:schemeClr val="accent4">
-                  <a:lumMod val="60000"/>
-                </a:schemeClr>
+                <a:srgbClr val="FF0000"/>
               </a:solidFill>
               <a:round/>
             </a:ln>

</xml_diff>

<commit_message>
Edit Appenices 1, 3, and 4
</commit_message>
<xml_diff>
--- a/docs/Thesis Draft.docx
+++ b/docs/Thesis Draft.docx
@@ -487,27 +487,7 @@
           <w:sz w:val="22"/>
           <w:szCs w:val="22"/>
         </w:rPr>
-        <w:t xml:space="preserve">Given the rise of machine learning methods and their success in modeling cross-sectional </w:t>
-      </w:r>
-      <w:proofErr w:type="gramStart"/>
-      <w:r>
-        <w:rPr>
-          <w:rFonts w:ascii="Times New Roman" w:hAnsi="Times New Roman" w:cs="Times New Roman"/>
-          <w:bCs/>
-          <w:sz w:val="22"/>
-          <w:szCs w:val="22"/>
-        </w:rPr>
-        <w:t>data, and</w:t>
-      </w:r>
-      <w:proofErr w:type="gramEnd"/>
-      <w:r>
-        <w:rPr>
-          <w:rFonts w:ascii="Times New Roman" w:hAnsi="Times New Roman" w:cs="Times New Roman"/>
-          <w:bCs/>
-          <w:sz w:val="22"/>
-          <w:szCs w:val="22"/>
-        </w:rPr>
-        <w:t xml:space="preserve"> given the difficulty of forecasting time series data even with sophisticated classical models</w:t>
+        <w:t>Given the rise of machine learning methods and their success in modeling cross-sectional data, and given the difficulty of forecasting time series data even with sophisticated classical models</w:t>
       </w:r>
       <w:r>
         <w:rPr>
@@ -592,27 +572,7 @@
           <w:sz w:val="22"/>
           <w:szCs w:val="22"/>
         </w:rPr>
-        <w:t xml:space="preserve">With this in mind, this paper offers a brief exploration of one particular machine learning technique, the random forest, and its success in forecasting a particular set of time series data, the US </w:t>
-      </w:r>
-      <w:proofErr w:type="gramStart"/>
-      <w:r>
-        <w:rPr>
-          <w:rFonts w:ascii="Times New Roman" w:hAnsi="Times New Roman" w:cs="Times New Roman"/>
-          <w:bCs/>
-          <w:sz w:val="22"/>
-          <w:szCs w:val="22"/>
-        </w:rPr>
-        <w:t>seasonally-adjusted</w:t>
-      </w:r>
-      <w:proofErr w:type="gramEnd"/>
-      <w:r>
-        <w:rPr>
-          <w:rFonts w:ascii="Times New Roman" w:hAnsi="Times New Roman" w:cs="Times New Roman"/>
-          <w:bCs/>
-          <w:sz w:val="22"/>
-          <w:szCs w:val="22"/>
-        </w:rPr>
-        <w:t xml:space="preserve"> monthly inflation rate.</w:t>
+        <w:t>With this in mind, this paper offers a brief exploration of one particular machine learning technique, the random forest, and its success in forecasting a particular set of time series data, the US seasonally-adjusted monthly inflation rate.</w:t>
       </w:r>
       <w:r>
         <w:rPr>
@@ -846,27 +806,7 @@
           <w:sz w:val="22"/>
           <w:szCs w:val="22"/>
         </w:rPr>
-        <w:t xml:space="preserve"> also consider its applications in a variety of contexts: as a “multivariate” model for US monthly inflation, as a “univariate” model for monthly inflation across different prediction horizons, and even for other types of time series: foreign inflation data, and domestic unemployment rates, for example. The model’s performance in each of these </w:t>
-      </w:r>
-      <w:proofErr w:type="gramStart"/>
-      <w:r>
-        <w:rPr>
-          <w:rFonts w:ascii="Times New Roman" w:hAnsi="Times New Roman" w:cs="Times New Roman"/>
-          <w:bCs/>
-          <w:sz w:val="22"/>
-          <w:szCs w:val="22"/>
-        </w:rPr>
-        <w:t>contexts</w:t>
-      </w:r>
-      <w:proofErr w:type="gramEnd"/>
-      <w:r>
-        <w:rPr>
-          <w:rFonts w:ascii="Times New Roman" w:hAnsi="Times New Roman" w:cs="Times New Roman"/>
-          <w:bCs/>
-          <w:sz w:val="22"/>
-          <w:szCs w:val="22"/>
-        </w:rPr>
-        <w:t xml:space="preserve"> sheds light on its success in the context of predicting US monthly inflation at the one-month horizon, and suggests how the model would need to be adjusted to best handle other types of time-series data.</w:t>
+        <w:t xml:space="preserve"> also consider its applications in a variety of contexts: as a “multivariate” model for US monthly inflation, as a “univariate” model for monthly inflation across different prediction horizons, and even for other types of time series: foreign inflation data, and domestic unemployment rates, for example. The model’s performance in each of these contexts sheds light on its success in the context of predicting US monthly inflation at the one-month horizon, and suggests how the model would need to be adjusted to best handle other types of time-series data.</w:t>
       </w:r>
     </w:p>
     <w:p>
@@ -1365,27 +1305,7 @@
           <w:sz w:val="22"/>
           <w:szCs w:val="22"/>
         </w:rPr>
-        <w:t xml:space="preserve">A Spearman rank correlation test rejects the null hypothesis of no time </w:t>
-      </w:r>
-      <w:proofErr w:type="gramStart"/>
-      <w:r>
-        <w:rPr>
-          <w:rFonts w:ascii="Times New Roman" w:hAnsi="Times New Roman" w:cs="Times New Roman"/>
-          <w:bCs/>
-          <w:sz w:val="22"/>
-          <w:szCs w:val="22"/>
-        </w:rPr>
-        <w:t>trend, and</w:t>
-      </w:r>
-      <w:proofErr w:type="gramEnd"/>
-      <w:r>
-        <w:rPr>
-          <w:rFonts w:ascii="Times New Roman" w:hAnsi="Times New Roman" w:cs="Times New Roman"/>
-          <w:bCs/>
-          <w:sz w:val="22"/>
-          <w:szCs w:val="22"/>
-        </w:rPr>
-        <w:t xml:space="preserve"> suggests the presence of a negative time trend in the data. A least squares regression of the data against a time trend and a constant suggests that time trend is significant at the 5% level.</w:t>
+        <w:t>A Spearman rank correlation test rejects the null hypothesis of no time trend, and suggests the presence of a negative time trend in the data. A least squares regression of the data against a time trend and a constant suggests that time trend is significant at the 5% level.</w:t>
       </w:r>
     </w:p>
     <w:p>
@@ -1407,27 +1327,7 @@
           <w:sz w:val="22"/>
           <w:szCs w:val="22"/>
         </w:rPr>
-        <w:t xml:space="preserve">For the random forest </w:t>
-      </w:r>
-      <w:proofErr w:type="gramStart"/>
-      <w:r>
-        <w:rPr>
-          <w:rFonts w:ascii="Times New Roman" w:hAnsi="Times New Roman" w:cs="Times New Roman"/>
-          <w:bCs/>
-          <w:sz w:val="22"/>
-          <w:szCs w:val="22"/>
-        </w:rPr>
-        <w:t>model</w:t>
-      </w:r>
-      <w:proofErr w:type="gramEnd"/>
-      <w:r>
-        <w:rPr>
-          <w:rFonts w:ascii="Times New Roman" w:hAnsi="Times New Roman" w:cs="Times New Roman"/>
-          <w:bCs/>
-          <w:sz w:val="22"/>
-          <w:szCs w:val="22"/>
-        </w:rPr>
-        <w:t xml:space="preserve"> I describe below, I use a dataset that includes the current month’s inflation </w:t>
+        <w:t xml:space="preserve">For the random forest model I describe below, I use a dataset that includes the current month’s inflation </w:t>
       </w:r>
       <m:oMath>
         <m:sSub>
@@ -4487,27 +4387,7 @@
           <w:sz w:val="22"/>
           <w:szCs w:val="22"/>
         </w:rPr>
-        <w:t xml:space="preserve"> of the original </w:t>
-      </w:r>
-      <w:proofErr w:type="gramStart"/>
-      <w:r>
-        <w:rPr>
-          <w:rFonts w:ascii="Times New Roman" w:hAnsi="Times New Roman" w:cs="Times New Roman"/>
-          <w:bCs/>
-          <w:sz w:val="22"/>
-          <w:szCs w:val="22"/>
-        </w:rPr>
-        <w:t>sum</w:t>
-      </w:r>
-      <w:proofErr w:type="gramEnd"/>
-      <w:r>
-        <w:rPr>
-          <w:rFonts w:ascii="Times New Roman" w:hAnsi="Times New Roman" w:cs="Times New Roman"/>
-          <w:bCs/>
-          <w:sz w:val="22"/>
-          <w:szCs w:val="22"/>
-        </w:rPr>
-        <w:t xml:space="preserve"> of squared errors </w:t>
+        <w:t xml:space="preserve"> of the original sum of squared errors </w:t>
       </w:r>
       <w:r>
         <w:rPr>
@@ -5016,7 +4896,6 @@
         </w:rPr>
         <w:t xml:space="preserve">on a random sample of features, </w:t>
       </w:r>
-      <w:proofErr w:type="gramStart"/>
       <w:r>
         <w:rPr>
           <w:rFonts w:ascii="Times New Roman" w:hAnsi="Times New Roman" w:cs="Times New Roman"/>
@@ -5033,17 +4912,7 @@
           <w:sz w:val="22"/>
           <w:szCs w:val="22"/>
         </w:rPr>
-        <w:t>t</w:t>
-      </w:r>
-      <w:proofErr w:type="gramEnd"/>
-      <w:r>
-        <w:rPr>
-          <w:rFonts w:ascii="Times New Roman" w:hAnsi="Times New Roman" w:cs="Times New Roman"/>
-          <w:bCs/>
-          <w:sz w:val="22"/>
-          <w:szCs w:val="22"/>
-        </w:rPr>
-        <w:t xml:space="preserve"> is also trained on a random sample of the available data</w:t>
+        <w:t>t is also trained on a random sample of the available data</w:t>
       </w:r>
       <w:r>
         <w:rPr>
@@ -6415,25 +6284,7 @@
           <w:sz w:val="22"/>
           <w:szCs w:val="22"/>
         </w:rPr>
-        <w:t xml:space="preserve"> by some weight of the previous observation, plus some </w:t>
-      </w:r>
-      <w:proofErr w:type="spellStart"/>
-      <w:r>
-        <w:rPr>
-          <w:rFonts w:ascii="Times New Roman" w:hAnsi="Times New Roman" w:cs="Times New Roman"/>
-          <w:sz w:val="22"/>
-          <w:szCs w:val="22"/>
-        </w:rPr>
-        <w:t>i.i.d</w:t>
-      </w:r>
-      <w:proofErr w:type="spellEnd"/>
-      <w:r>
-        <w:rPr>
-          <w:rFonts w:ascii="Times New Roman" w:hAnsi="Times New Roman" w:cs="Times New Roman"/>
-          <w:sz w:val="22"/>
-          <w:szCs w:val="22"/>
-        </w:rPr>
-        <w:t xml:space="preserve">. error. Since </w:t>
+        <w:t xml:space="preserve"> by some weight of the previous observation, plus some i.i.d. error. Since </w:t>
       </w:r>
       <w:r>
         <w:rPr>
@@ -6714,25 +6565,7 @@
           <w:sz w:val="22"/>
           <w:szCs w:val="22"/>
         </w:rPr>
-        <w:t xml:space="preserve">a perfect AR(1) </w:t>
-      </w:r>
-      <w:proofErr w:type="gramStart"/>
-      <w:r>
-        <w:rPr>
-          <w:rFonts w:ascii="Times New Roman" w:hAnsi="Times New Roman" w:cs="Times New Roman"/>
-          <w:sz w:val="22"/>
-          <w:szCs w:val="22"/>
-        </w:rPr>
-        <w:t>series, but</w:t>
-      </w:r>
-      <w:proofErr w:type="gramEnd"/>
-      <w:r>
-        <w:rPr>
-          <w:rFonts w:ascii="Times New Roman" w:hAnsi="Times New Roman" w:cs="Times New Roman"/>
-          <w:sz w:val="22"/>
-          <w:szCs w:val="22"/>
-        </w:rPr>
-        <w:t xml:space="preserve"> adjusting the model on the assumption that it is will be a good first step to improving the accuracy of the model. </w:t>
+        <w:t xml:space="preserve">a perfect AR(1) series, but adjusting the model on the assumption that it is will be a good first step to improving the accuracy of the model. </w:t>
       </w:r>
       <w:r>
         <w:rPr>
@@ -7212,27 +7045,7 @@
           <w:sz w:val="22"/>
           <w:szCs w:val="22"/>
         </w:rPr>
-        <w:t xml:space="preserve"> of dissimilar data into </w:t>
-      </w:r>
-      <w:proofErr w:type="gramStart"/>
-      <w:r>
-        <w:rPr>
-          <w:rFonts w:ascii="Times New Roman" w:hAnsi="Times New Roman" w:cs="Times New Roman"/>
-          <w:bCs/>
-          <w:sz w:val="22"/>
-          <w:szCs w:val="22"/>
-        </w:rPr>
-        <w:t>more-similar</w:t>
-      </w:r>
-      <w:proofErr w:type="gramEnd"/>
-      <w:r>
-        <w:rPr>
-          <w:rFonts w:ascii="Times New Roman" w:hAnsi="Times New Roman" w:cs="Times New Roman"/>
-          <w:bCs/>
-          <w:sz w:val="22"/>
-          <w:szCs w:val="22"/>
-        </w:rPr>
-        <w:t xml:space="preserve"> subsets, and getting </w:t>
+        <w:t xml:space="preserve"> of dissimilar data into more-similar subsets, and getting </w:t>
       </w:r>
       <w:r>
         <w:rPr>
@@ -9197,27 +9010,7 @@
           <w:sz w:val="22"/>
           <w:szCs w:val="22"/>
         </w:rPr>
-        <w:t xml:space="preserve">Or, expressed in terms of an ordinary least </w:t>
-      </w:r>
-      <w:proofErr w:type="gramStart"/>
-      <w:r>
-        <w:rPr>
-          <w:rFonts w:ascii="Times New Roman" w:hAnsi="Times New Roman" w:cs="Times New Roman"/>
-          <w:bCs/>
-          <w:sz w:val="22"/>
-          <w:szCs w:val="22"/>
-        </w:rPr>
-        <w:t>squares</w:t>
-      </w:r>
-      <w:proofErr w:type="gramEnd"/>
-      <w:r>
-        <w:rPr>
-          <w:rFonts w:ascii="Times New Roman" w:hAnsi="Times New Roman" w:cs="Times New Roman"/>
-          <w:bCs/>
-          <w:sz w:val="22"/>
-          <w:szCs w:val="22"/>
-        </w:rPr>
-        <w:t xml:space="preserve"> regression,</w:t>
+        <w:t>Or, expressed in terms of an ordinary least squares regression,</w:t>
       </w:r>
     </w:p>
     <w:p>
@@ -10823,25 +10616,7 @@
           <w:sz w:val="22"/>
           <w:szCs w:val="22"/>
         </w:rPr>
-        <w:t xml:space="preserve">times, each time holding out a different subset as the test set. This creates a pseudo out-of-sample forecasting test for the </w:t>
-      </w:r>
-      <w:proofErr w:type="gramStart"/>
-      <w:r>
-        <w:rPr>
-          <w:rFonts w:ascii="Times New Roman" w:hAnsi="Times New Roman" w:cs="Times New Roman"/>
-          <w:sz w:val="22"/>
-          <w:szCs w:val="22"/>
-        </w:rPr>
-        <w:t>model, and</w:t>
-      </w:r>
-      <w:proofErr w:type="gramEnd"/>
-      <w:r>
-        <w:rPr>
-          <w:rFonts w:ascii="Times New Roman" w:hAnsi="Times New Roman" w:cs="Times New Roman"/>
-          <w:sz w:val="22"/>
-          <w:szCs w:val="22"/>
-        </w:rPr>
-        <w:t xml:space="preserve"> allows it to self-tune. Instead of holding a fixed training set and a fixed test set, the model can optimize its performance across, say, ten different training/test set configurations. </w:t>
+        <w:t xml:space="preserve">times, each time holding out a different subset as the test set. This creates a pseudo out-of-sample forecasting test for the model, and allows it to self-tune. Instead of holding a fixed training set and a fixed test set, the model can optimize its performance across, say, ten different training/test set configurations. </w:t>
       </w:r>
       <w:commentRangeStart w:id="1"/>
       <w:r>
@@ -11370,25 +11145,7 @@
           <w:sz w:val="22"/>
           <w:szCs w:val="22"/>
         </w:rPr>
-        <w:t xml:space="preserve">specify than to underspecify—the model itself will be able to sort out which information is </w:t>
-      </w:r>
-      <w:proofErr w:type="gramStart"/>
-      <w:r>
-        <w:rPr>
-          <w:rFonts w:ascii="Times New Roman" w:hAnsi="Times New Roman" w:cs="Times New Roman"/>
-          <w:sz w:val="22"/>
-          <w:szCs w:val="22"/>
-        </w:rPr>
-        <w:t>significant</w:t>
-      </w:r>
-      <w:proofErr w:type="gramEnd"/>
-      <w:r>
-        <w:rPr>
-          <w:rFonts w:ascii="Times New Roman" w:hAnsi="Times New Roman" w:cs="Times New Roman"/>
-          <w:sz w:val="22"/>
-          <w:szCs w:val="22"/>
-        </w:rPr>
-        <w:t xml:space="preserve"> and which is not.</w:t>
+        <w:t>specify than to underspecify—the model itself will be able to sort out which information is significant and which is not.</w:t>
       </w:r>
     </w:p>
     <w:p>
@@ -11524,25 +11281,7 @@
           <w:sz w:val="22"/>
           <w:szCs w:val="22"/>
         </w:rPr>
-        <w:t xml:space="preserve">An initial </w:t>
-      </w:r>
-      <w:proofErr w:type="gramStart"/>
-      <w:r>
-        <w:rPr>
-          <w:rFonts w:ascii="Times New Roman" w:hAnsi="Times New Roman" w:cs="Times New Roman"/>
-          <w:sz w:val="22"/>
-          <w:szCs w:val="22"/>
-        </w:rPr>
-        <w:t>evenly-spaced</w:t>
-      </w:r>
-      <w:proofErr w:type="gramEnd"/>
-      <w:r>
-        <w:rPr>
-          <w:rFonts w:ascii="Times New Roman" w:hAnsi="Times New Roman" w:cs="Times New Roman"/>
-          <w:sz w:val="22"/>
-          <w:szCs w:val="22"/>
-        </w:rPr>
-        <w:t xml:space="preserve"> search could provide a broad topography of the parameter space, then the next search could be more closely focused on the promising regions; the expected topography would then update, and a yet-more-closely focused search could take place, and so on.</w:t>
+        <w:t>An initial evenly-spaced search could provide a broad topography of the parameter space, then the next search could be more closely focused on the promising regions; the expected topography would then update, and a yet-more-closely focused search could take place, and so on.</w:t>
       </w:r>
     </w:p>
     <w:p>
@@ -11562,43 +11301,7 @@
           <w:sz w:val="22"/>
           <w:szCs w:val="22"/>
         </w:rPr>
-        <w:t xml:space="preserve">This process is a Bayesian one, and I implement a Tree-structured </w:t>
-      </w:r>
-      <w:proofErr w:type="spellStart"/>
-      <w:r>
-        <w:rPr>
-          <w:rFonts w:ascii="Times New Roman" w:hAnsi="Times New Roman" w:cs="Times New Roman"/>
-          <w:sz w:val="22"/>
-          <w:szCs w:val="22"/>
-        </w:rPr>
-        <w:t>Parzen</w:t>
-      </w:r>
-      <w:proofErr w:type="spellEnd"/>
-      <w:r>
-        <w:rPr>
-          <w:rFonts w:ascii="Times New Roman" w:hAnsi="Times New Roman" w:cs="Times New Roman"/>
-          <w:sz w:val="22"/>
-          <w:szCs w:val="22"/>
-        </w:rPr>
-        <w:t xml:space="preserve"> Estimator (TPE) as described by </w:t>
-      </w:r>
-      <w:proofErr w:type="spellStart"/>
-      <w:r>
-        <w:rPr>
-          <w:rFonts w:ascii="Times New Roman" w:hAnsi="Times New Roman" w:cs="Times New Roman"/>
-          <w:sz w:val="22"/>
-          <w:szCs w:val="22"/>
-        </w:rPr>
-        <w:t>Bergstra</w:t>
-      </w:r>
-      <w:proofErr w:type="spellEnd"/>
-      <w:r>
-        <w:rPr>
-          <w:rFonts w:ascii="Times New Roman" w:hAnsi="Times New Roman" w:cs="Times New Roman"/>
-          <w:sz w:val="22"/>
-          <w:szCs w:val="22"/>
-        </w:rPr>
-        <w:t xml:space="preserve"> et al. (2011). For details on this process, see Appendix 2.</w:t>
+        <w:t>This process is a Bayesian one, and I implement a Tree-structured Parzen Estimator (TPE) as described by Bergstra et al. (2011). For details on this process, see Appendix 2.</w:t>
       </w:r>
       <w:r>
         <w:rPr>
@@ -13330,25 +13033,7 @@
           <w:sz w:val="22"/>
           <w:szCs w:val="22"/>
         </w:rPr>
-        <w:t xml:space="preserve">at any point, according to a </w:t>
-      </w:r>
-      <w:proofErr w:type="spellStart"/>
-      <w:r>
-        <w:rPr>
-          <w:rFonts w:ascii="Times New Roman" w:hAnsi="Times New Roman" w:cs="Times New Roman"/>
-          <w:sz w:val="22"/>
-          <w:szCs w:val="22"/>
-        </w:rPr>
-        <w:t>supF</w:t>
-      </w:r>
-      <w:proofErr w:type="spellEnd"/>
-      <w:r>
-        <w:rPr>
-          <w:rFonts w:ascii="Times New Roman" w:hAnsi="Times New Roman" w:cs="Times New Roman"/>
-          <w:sz w:val="22"/>
-          <w:szCs w:val="22"/>
-        </w:rPr>
-        <w:t xml:space="preserve"> test</w:t>
+        <w:t>at any point, according to a supF test</w:t>
       </w:r>
       <w:r>
         <w:rPr>
@@ -14629,25 +14314,7 @@
           <w:sz w:val="22"/>
           <w:szCs w:val="22"/>
         </w:rPr>
-        <w:t xml:space="preserve">, recovering from their poor performance of 2007 and 2008. The most significant takeaway from the graphs shown below is that the random forest and the ARIMA model, and indeed all five models, perform well at the same time and perform poorly at the same time as the others. No model performs significantly better during some periods and worse during others, relative to other models. This makes sense, since the random forest is built on an AR(1) objective function and uses an AR(1) prediction </w:t>
-      </w:r>
-      <w:proofErr w:type="gramStart"/>
-      <w:r>
-        <w:rPr>
-          <w:rFonts w:ascii="Times New Roman" w:hAnsi="Times New Roman" w:cs="Times New Roman"/>
-          <w:sz w:val="22"/>
-          <w:szCs w:val="22"/>
-        </w:rPr>
-        <w:t>function;</w:t>
-      </w:r>
-      <w:proofErr w:type="gramEnd"/>
-      <w:r>
-        <w:rPr>
-          <w:rFonts w:ascii="Times New Roman" w:hAnsi="Times New Roman" w:cs="Times New Roman"/>
-          <w:sz w:val="22"/>
-          <w:szCs w:val="22"/>
-        </w:rPr>
-        <w:t xml:space="preserve"> i.e., the forest is </w:t>
+        <w:t xml:space="preserve">, recovering from their poor performance of 2007 and 2008. The most significant takeaway from the graphs shown below is that the random forest and the ARIMA model, and indeed all five models, perform well at the same time and perform poorly at the same time as the others. No model performs significantly better during some periods and worse during others, relative to other models. This makes sense, since the random forest is built on an AR(1) objective function and uses an AR(1) prediction function; i.e., the forest is </w:t>
       </w:r>
       <w:r>
         <w:rPr>
@@ -16202,25 +15869,7 @@
           <w:sz w:val="22"/>
           <w:szCs w:val="22"/>
         </w:rPr>
-        <w:t xml:space="preserve"> trees which actually divide the </w:t>
-      </w:r>
-      <w:proofErr w:type="gramStart"/>
-      <w:r>
-        <w:rPr>
-          <w:rFonts w:ascii="Times New Roman" w:hAnsi="Times New Roman" w:cs="Times New Roman"/>
-          <w:sz w:val="22"/>
-          <w:szCs w:val="22"/>
-        </w:rPr>
-        <w:t>data;</w:t>
-      </w:r>
-      <w:proofErr w:type="gramEnd"/>
-      <w:r>
-        <w:rPr>
-          <w:rFonts w:ascii="Times New Roman" w:hAnsi="Times New Roman" w:cs="Times New Roman"/>
-          <w:sz w:val="22"/>
-          <w:szCs w:val="22"/>
-        </w:rPr>
-        <w:t xml:space="preserve"> i.e., t</w:t>
+        <w:t xml:space="preserve"> trees which actually divide the data; i.e., t</w:t>
       </w:r>
       <w:r>
         <w:rPr>
@@ -20483,27 +20132,7 @@
                 <w:sz w:val="16"/>
                 <w:szCs w:val="16"/>
               </w:rPr>
-              <w:t xml:space="preserve">*The relative importance term of the average time-series </w:t>
-            </w:r>
-            <w:proofErr w:type="gramStart"/>
-            <w:r>
-              <w:rPr>
-                <w:rFonts w:ascii="Times New Roman" w:eastAsia="Times New Roman" w:hAnsi="Times New Roman" w:cs="Times New Roman"/>
-                <w:color w:val="000000"/>
-                <w:sz w:val="16"/>
-                <w:szCs w:val="16"/>
-              </w:rPr>
-              <w:t>tree</w:t>
-            </w:r>
-            <w:proofErr w:type="gramEnd"/>
-            <w:r>
-              <w:rPr>
-                <w:rFonts w:ascii="Times New Roman" w:eastAsia="Times New Roman" w:hAnsi="Times New Roman" w:cs="Times New Roman"/>
-                <w:color w:val="000000"/>
-                <w:sz w:val="16"/>
-                <w:szCs w:val="16"/>
-              </w:rPr>
-              <w:t xml:space="preserve"> as opposed to the relative importance listed for the average base tree. Normalizes for the fact that the base tree tends to be deeper.</w:t>
+              <w:t>*The relative importance term of the average time-series tree as opposed to the relative importance listed for the average base tree. Normalizes for the fact that the base tree tends to be deeper.</w:t>
             </w:r>
           </w:p>
           <w:p>
@@ -21144,25 +20773,7 @@
           <w:sz w:val="22"/>
           <w:szCs w:val="22"/>
         </w:rPr>
-        <w:t xml:space="preserve"> from January 1999 – January 2020 actually </w:t>
-      </w:r>
-      <w:proofErr w:type="gramStart"/>
-      <w:r>
-        <w:rPr>
-          <w:rFonts w:ascii="Times New Roman" w:hAnsi="Times New Roman" w:cs="Times New Roman"/>
-          <w:sz w:val="22"/>
-          <w:szCs w:val="22"/>
-        </w:rPr>
-        <w:t>perform</w:t>
-      </w:r>
-      <w:proofErr w:type="gramEnd"/>
-      <w:r>
-        <w:rPr>
-          <w:rFonts w:ascii="Times New Roman" w:hAnsi="Times New Roman" w:cs="Times New Roman"/>
-          <w:sz w:val="22"/>
-          <w:szCs w:val="22"/>
-        </w:rPr>
-        <w:t xml:space="preserve"> even one split. This, combined with the fact that the dataset fed to the time-series trees is much smaller than that fed to the base tree and the fact that the time-series tree uses an AR(1) objective function, means that any coincidental patterns the tree observes are much more likely to be motivated by the trend term than they would be in (1) a tree which is more comfortable performing splits, (2) a tree which considers a larger dataset, or (3) a tree which hadn’t already accounted for a reasonable effect from the </w:t>
+        <w:t xml:space="preserve"> from January 1999 – January 2020 actually perform even one split. This, combined with the fact that the dataset fed to the time-series trees is much smaller than that fed to the base tree and the fact that the time-series tree uses an AR(1) objective function, means that any coincidental patterns the tree observes are much more likely to be motivated by the trend term than they would be in (1) a tree which is more comfortable performing splits, (2) a tree which considers a larger dataset, or (3) a tree which hadn’t already accounted for a reasonable effect from the </w:t>
       </w:r>
       <m:oMath>
         <m:sSub>
@@ -22099,25 +21710,7 @@
           <w:sz w:val="22"/>
           <w:szCs w:val="22"/>
         </w:rPr>
-        <w:t xml:space="preserve">unimportant, never reaching more than 5% relative importance. Note that this is the non-sampled </w:t>
-      </w:r>
-      <w:proofErr w:type="gramStart"/>
-      <w:r>
-        <w:rPr>
-          <w:rFonts w:ascii="Times New Roman" w:hAnsi="Times New Roman" w:cs="Times New Roman"/>
-          <w:sz w:val="22"/>
-          <w:szCs w:val="22"/>
-        </w:rPr>
-        <w:t>forest;</w:t>
-      </w:r>
-      <w:proofErr w:type="gramEnd"/>
-      <w:r>
-        <w:rPr>
-          <w:rFonts w:ascii="Times New Roman" w:hAnsi="Times New Roman" w:cs="Times New Roman"/>
-          <w:sz w:val="22"/>
-          <w:szCs w:val="22"/>
-        </w:rPr>
-        <w:t xml:space="preserve"> i.e., it takes the entire dataset as input.</w:t>
+        <w:t>unimportant, never reaching more than 5% relative importance. Note that this is the non-sampled forest; i.e., it takes the entire dataset as input.</w:t>
       </w:r>
     </w:p>
     <w:p>
@@ -22254,25 +21847,7 @@
           <w:sz w:val="22"/>
           <w:szCs w:val="22"/>
         </w:rPr>
-        <w:t xml:space="preserve">; now both of </w:t>
-      </w:r>
-      <w:proofErr w:type="gramStart"/>
-      <w:r>
-        <w:rPr>
-          <w:rFonts w:ascii="Times New Roman" w:hAnsi="Times New Roman" w:cs="Times New Roman"/>
-          <w:sz w:val="22"/>
-          <w:szCs w:val="22"/>
-        </w:rPr>
-        <w:t>those fade</w:t>
-      </w:r>
-      <w:proofErr w:type="gramEnd"/>
-      <w:r>
-        <w:rPr>
-          <w:rFonts w:ascii="Times New Roman" w:hAnsi="Times New Roman" w:cs="Times New Roman"/>
-          <w:sz w:val="22"/>
-          <w:szCs w:val="22"/>
-        </w:rPr>
-        <w:t xml:space="preserve"> </w:t>
+        <w:t xml:space="preserve">; now both of those fade </w:t>
       </w:r>
       <w:r>
         <w:rPr>
@@ -23312,25 +22887,7 @@
           <w:sz w:val="22"/>
           <w:szCs w:val="22"/>
         </w:rPr>
-        <w:t xml:space="preserve"> </w:t>
-      </w:r>
-      <w:proofErr w:type="spellStart"/>
-      <w:r>
-        <w:rPr>
-          <w:rFonts w:ascii="Times New Roman" w:hAnsi="Times New Roman" w:cs="Times New Roman"/>
-          <w:sz w:val="22"/>
-          <w:szCs w:val="22"/>
-        </w:rPr>
-        <w:t>lags</w:t>
-      </w:r>
-      <w:proofErr w:type="spellEnd"/>
-      <w:r>
-        <w:rPr>
-          <w:rFonts w:ascii="Times New Roman" w:hAnsi="Times New Roman" w:cs="Times New Roman"/>
-          <w:sz w:val="22"/>
-          <w:szCs w:val="22"/>
-        </w:rPr>
-        <w:t xml:space="preserve"> on</w:t>
+        <w:t xml:space="preserve"> lags on</w:t>
       </w:r>
       <w:r>
         <w:rPr>
@@ -27182,25 +26739,7 @@
                 <w:sz w:val="16"/>
                 <w:szCs w:val="16"/>
               </w:rPr>
-              <w:t xml:space="preserve">of up to six </w:t>
-            </w:r>
-            <w:proofErr w:type="spellStart"/>
-            <w:r>
-              <w:rPr>
-                <w:rFonts w:ascii="Times New Roman" w:hAnsi="Times New Roman" w:cs="Times New Roman"/>
-                <w:sz w:val="16"/>
-                <w:szCs w:val="16"/>
-              </w:rPr>
-              <w:t>lags</w:t>
-            </w:r>
-            <w:proofErr w:type="spellEnd"/>
-            <w:r>
-              <w:rPr>
-                <w:rFonts w:ascii="Times New Roman" w:hAnsi="Times New Roman" w:cs="Times New Roman"/>
-                <w:sz w:val="16"/>
-                <w:szCs w:val="16"/>
-              </w:rPr>
-              <w:t xml:space="preserve">, </w:t>
+              <w:t xml:space="preserve">of up to six lags, </w:t>
             </w:r>
             <w:r>
               <w:rPr>
@@ -27309,23 +26848,13 @@
           <w:szCs w:val="22"/>
         </w:rPr>
       </w:pPr>
-      <w:proofErr w:type="gramStart"/>
-      <w:r>
-        <w:rPr>
-          <w:rFonts w:ascii="Times New Roman" w:hAnsi="Times New Roman" w:cs="Times New Roman"/>
-          <w:sz w:val="22"/>
-          <w:szCs w:val="22"/>
-        </w:rPr>
-        <w:t>But,</w:t>
-      </w:r>
-      <w:proofErr w:type="gramEnd"/>
-      <w:r>
-        <w:rPr>
-          <w:rFonts w:ascii="Times New Roman" w:hAnsi="Times New Roman" w:cs="Times New Roman"/>
-          <w:sz w:val="22"/>
-          <w:szCs w:val="22"/>
-        </w:rPr>
-        <w:t xml:space="preserve"> this is a model specifically optimized for a particular forecasting scenario: US monthly inflation at the one-month horizon. Its success in other conditions is encouraging, and its failure cannot be too disheartening. With some modifications, it is likely to be able to challenge univariate models in any context. </w:t>
+      <w:r>
+        <w:rPr>
+          <w:rFonts w:ascii="Times New Roman" w:hAnsi="Times New Roman" w:cs="Times New Roman"/>
+          <w:sz w:val="22"/>
+          <w:szCs w:val="22"/>
+        </w:rPr>
+        <w:t xml:space="preserve">But, this is a model specifically optimized for a particular forecasting scenario: US monthly inflation at the one-month horizon. Its success in other conditions is encouraging, and its failure cannot be too disheartening. With some modifications, it is likely to be able to challenge univariate models in any context. </w:t>
       </w:r>
       <w:r>
         <w:rPr>
@@ -27385,33 +26914,15 @@
           <w:sz w:val="22"/>
           <w:szCs w:val="22"/>
         </w:rPr>
-        <w:t xml:space="preserve"> can ever compete with multivariate models is an open question. Probably, it will tend to perform better in contexts with more data, and records of economic time series are a fairly recent </w:t>
-      </w:r>
-      <w:proofErr w:type="gramStart"/>
-      <w:r>
-        <w:rPr>
-          <w:rFonts w:ascii="Times New Roman" w:hAnsi="Times New Roman" w:cs="Times New Roman"/>
-          <w:sz w:val="22"/>
-          <w:szCs w:val="22"/>
-        </w:rPr>
-        <w:t>innovation</w:t>
-      </w:r>
-      <w:r>
-        <w:rPr>
-          <w:rFonts w:ascii="Times New Roman" w:hAnsi="Times New Roman" w:cs="Times New Roman"/>
-          <w:sz w:val="22"/>
-          <w:szCs w:val="22"/>
-        </w:rPr>
-        <w:t>;</w:t>
-      </w:r>
-      <w:proofErr w:type="gramEnd"/>
-      <w:r>
-        <w:rPr>
-          <w:rFonts w:ascii="Times New Roman" w:hAnsi="Times New Roman" w:cs="Times New Roman"/>
-          <w:sz w:val="22"/>
-          <w:szCs w:val="22"/>
-        </w:rPr>
-        <w:t xml:space="preserve"> i.e., they don’t contain many data points yet</w:t>
+        <w:t xml:space="preserve"> can ever compete with multivariate models is an open question. Probably, it will tend to perform better in contexts with more data, and records of economic time series are a fairly recent innovation</w:t>
+      </w:r>
+      <w:r>
+        <w:rPr>
+          <w:rFonts w:ascii="Times New Roman" w:hAnsi="Times New Roman" w:cs="Times New Roman"/>
+          <w:sz w:val="22"/>
+          <w:szCs w:val="22"/>
+        </w:rPr>
+        <w:t>; i.e., they don’t contain many data points yet</w:t>
       </w:r>
       <w:r>
         <w:rPr>
@@ -27637,25 +27148,7 @@
           <w:sz w:val="22"/>
           <w:szCs w:val="22"/>
         </w:rPr>
-        <w:t xml:space="preserve"> With some more adjustments, it is perfectly plausible that it could outperform multivariate models as </w:t>
-      </w:r>
-      <w:proofErr w:type="gramStart"/>
-      <w:r>
-        <w:rPr>
-          <w:rFonts w:ascii="Times New Roman" w:hAnsi="Times New Roman" w:cs="Times New Roman"/>
-          <w:sz w:val="22"/>
-          <w:szCs w:val="22"/>
-        </w:rPr>
-        <w:t>well, and</w:t>
-      </w:r>
-      <w:proofErr w:type="gramEnd"/>
-      <w:r>
-        <w:rPr>
-          <w:rFonts w:ascii="Times New Roman" w:hAnsi="Times New Roman" w:cs="Times New Roman"/>
-          <w:sz w:val="22"/>
-          <w:szCs w:val="22"/>
-        </w:rPr>
-        <w:t xml:space="preserve"> open the door to a new world of time-series forecasting.</w:t>
+        <w:t xml:space="preserve"> With some more adjustments, it is perfectly plausible that it could outperform multivariate models as well, and open the door to a new world of time-series forecasting.</w:t>
       </w:r>
     </w:p>
     <w:p>
@@ -28001,25 +27494,7 @@
           <w:sz w:val="22"/>
           <w:szCs w:val="22"/>
         </w:rPr>
-        <w:t xml:space="preserve">“Coding Random Forests in 100 Lines of Code.” </w:t>
-      </w:r>
-      <w:proofErr w:type="spellStart"/>
-      <w:r>
-        <w:rPr>
-          <w:rFonts w:ascii="Times New Roman" w:eastAsia="Times New Roman" w:hAnsi="Times New Roman" w:cs="Times New Roman"/>
-          <w:sz w:val="22"/>
-          <w:szCs w:val="22"/>
-        </w:rPr>
-        <w:t>Statworx</w:t>
-      </w:r>
-      <w:proofErr w:type="spellEnd"/>
-      <w:r>
-        <w:rPr>
-          <w:rFonts w:ascii="Times New Roman" w:eastAsia="Times New Roman" w:hAnsi="Times New Roman" w:cs="Times New Roman"/>
-          <w:sz w:val="22"/>
-          <w:szCs w:val="22"/>
-        </w:rPr>
-        <w:t>. June 5, 2019. Accessed October 9, 2020. https://www.statworx.com/blog/coding-random-forests-in-100-lines-of-code/.</w:t>
+        <w:t>“Coding Random Forests in 100 Lines of Code.” Statworx. June 5, 2019. Accessed October 9, 2020. https://www.statworx.com/blog/coding-random-forests-in-100-lines-of-code/.</w:t>
       </w:r>
     </w:p>
     <w:p>
@@ -28038,25 +27513,7 @@
           <w:sz w:val="22"/>
           <w:szCs w:val="22"/>
         </w:rPr>
-        <w:t xml:space="preserve">“Coding Regression Trees in 150 Lines of Code.” </w:t>
-      </w:r>
-      <w:proofErr w:type="spellStart"/>
-      <w:r>
-        <w:rPr>
-          <w:rFonts w:ascii="Times New Roman" w:eastAsia="Times New Roman" w:hAnsi="Times New Roman" w:cs="Times New Roman"/>
-          <w:sz w:val="22"/>
-          <w:szCs w:val="22"/>
-        </w:rPr>
-        <w:t>Statworx</w:t>
-      </w:r>
-      <w:proofErr w:type="spellEnd"/>
-      <w:r>
-        <w:rPr>
-          <w:rFonts w:ascii="Times New Roman" w:eastAsia="Times New Roman" w:hAnsi="Times New Roman" w:cs="Times New Roman"/>
-          <w:sz w:val="22"/>
-          <w:szCs w:val="22"/>
-        </w:rPr>
-        <w:t>. November 9, 2018. Accessed October 9, 2020. https://www.statworx.com/blog/coding-regression-trees-in-150-lines-of-code.</w:t>
+        <w:t>“Coding Regression Trees in 150 Lines of Code.” Statworx. November 9, 2018. Accessed October 9, 2020. https://www.statworx.com/blog/coding-regression-trees-in-150-lines-of-code.</w:t>
       </w:r>
     </w:p>
     <w:p>
@@ -28105,25 +27562,7 @@
           <w:sz w:val="22"/>
           <w:szCs w:val="22"/>
         </w:rPr>
-        <w:t>“Package ‘</w:t>
-      </w:r>
-      <w:proofErr w:type="spellStart"/>
-      <w:r>
-        <w:rPr>
-          <w:rFonts w:ascii="Times New Roman" w:eastAsia="Times New Roman" w:hAnsi="Times New Roman" w:cs="Times New Roman"/>
-          <w:sz w:val="22"/>
-          <w:szCs w:val="22"/>
-        </w:rPr>
-        <w:t>randomForest</w:t>
-      </w:r>
-      <w:proofErr w:type="spellEnd"/>
-      <w:r>
-        <w:rPr>
-          <w:rFonts w:ascii="Times New Roman" w:eastAsia="Times New Roman" w:hAnsi="Times New Roman" w:cs="Times New Roman"/>
-          <w:sz w:val="22"/>
-          <w:szCs w:val="22"/>
-        </w:rPr>
-        <w:t xml:space="preserve">’.” CRAN. March 25, 2018. Accessed October 9, 2020. </w:t>
+        <w:t xml:space="preserve">“Package ‘randomForest’.” CRAN. March 25, 2018. Accessed October 9, 2020. </w:t>
       </w:r>
       <w:r>
         <w:rPr>
@@ -28228,25 +27667,7 @@
           <w:sz w:val="22"/>
           <w:szCs w:val="22"/>
         </w:rPr>
-        <w:t xml:space="preserve">Tin Kam Ho, "Random decision forests," Proceedings of 3rd International Conference on Document Analysis and Recognition, Montreal, Quebec, Canada, 1995, pp. 278-282 vol.1, </w:t>
-      </w:r>
-      <w:proofErr w:type="spellStart"/>
-      <w:r>
-        <w:rPr>
-          <w:rFonts w:ascii="Times New Roman" w:hAnsi="Times New Roman" w:cs="Times New Roman"/>
-          <w:sz w:val="22"/>
-          <w:szCs w:val="22"/>
-        </w:rPr>
-        <w:t>doi</w:t>
-      </w:r>
-      <w:proofErr w:type="spellEnd"/>
-      <w:r>
-        <w:rPr>
-          <w:rFonts w:ascii="Times New Roman" w:hAnsi="Times New Roman" w:cs="Times New Roman"/>
-          <w:sz w:val="22"/>
-          <w:szCs w:val="22"/>
-        </w:rPr>
-        <w:t>: 10.1109/ICDAR.1995.598994.</w:t>
+        <w:t>Tin Kam Ho, "Random decision forests," Proceedings of 3rd International Conference on Document Analysis and Recognition, Montreal, Quebec, Canada, 1995, pp. 278-282 vol.1, doi: 10.1109/ICDAR.1995.598994.</w:t>
       </w:r>
     </w:p>
     <w:p>
@@ -28572,72 +27993,122 @@
           <w:rFonts w:ascii="Times New Roman" w:hAnsi="Times New Roman" w:cs="Times New Roman"/>
         </w:rPr>
       </w:pPr>
-      <w:r>
-        <w:rPr>
-          <w:rFonts w:ascii="Times New Roman" w:hAnsi="Times New Roman" w:cs="Times New Roman"/>
-        </w:rPr>
-        <w:t>APPENDIX 1</w:t>
-      </w:r>
-      <w:r>
-        <w:rPr>
-          <w:rFonts w:ascii="Times New Roman" w:hAnsi="Times New Roman" w:cs="Times New Roman"/>
-        </w:rPr>
-        <w:t>: OPTIMIZING THE AR(1) OBJECTIVE FUNCTION</w:t>
-      </w:r>
     </w:p>
     <w:p>
       <w:pPr>
-        <w:contextualSpacing/>
-        <w:jc w:val="both"/>
-        <w:rPr>
-          <w:rFonts w:ascii="Times New Roman" w:hAnsi="Times New Roman" w:cs="Times New Roman"/>
-          <w:sz w:val="22"/>
-          <w:szCs w:val="22"/>
+        <w:spacing w:after="160"/>
+        <w:rPr>
+          <w:rFonts w:ascii="Times New Roman" w:hAnsi="Times New Roman" w:cs="Times New Roman"/>
         </w:rPr>
       </w:pPr>
-      <w:r>
-        <w:rPr>
-          <w:rFonts w:ascii="Times New Roman" w:hAnsi="Times New Roman" w:cs="Times New Roman"/>
-          <w:i/>
-          <w:iCs/>
-          <w:sz w:val="22"/>
-          <w:szCs w:val="22"/>
-        </w:rPr>
-        <w:t xml:space="preserve">Optimizing the objective function. </w:t>
-      </w:r>
-      <w:proofErr w:type="gramStart"/>
-      <w:r>
-        <w:rPr>
-          <w:rFonts w:ascii="Times New Roman" w:hAnsi="Times New Roman" w:cs="Times New Roman"/>
-          <w:sz w:val="22"/>
-          <w:szCs w:val="22"/>
-        </w:rPr>
-        <w:t>Thus</w:t>
-      </w:r>
-      <w:proofErr w:type="gramEnd"/>
-      <w:r>
-        <w:rPr>
-          <w:rFonts w:ascii="Times New Roman" w:hAnsi="Times New Roman" w:cs="Times New Roman"/>
-          <w:sz w:val="22"/>
-          <w:szCs w:val="22"/>
-        </w:rPr>
-        <w:t xml:space="preserve"> in a dataset with a dependent variable and ten independent variables and for a tree which ends up having 100 total nodes (both terminal and non-terminal), the objective function will be run 1,000 times. There are fifty trees in </w:t>
-      </w:r>
-      <w:r>
-        <w:rPr>
-          <w:rFonts w:ascii="Times New Roman" w:hAnsi="Times New Roman" w:cs="Times New Roman"/>
-          <w:sz w:val="22"/>
-          <w:szCs w:val="22"/>
-        </w:rPr>
-        <w:t xml:space="preserve">the </w:t>
-      </w:r>
-      <w:r>
-        <w:rPr>
-          <w:rFonts w:ascii="Times New Roman" w:hAnsi="Times New Roman" w:cs="Times New Roman"/>
-          <w:sz w:val="22"/>
-          <w:szCs w:val="22"/>
-        </w:rPr>
-        <w:t>forest, so even in the simplest case, the objective function will be run 50,000 times to generate a single forest. Ours is not the simplest case, however; each tree is self-tuning, which means that each tree is run and re-run dozens of times before it enters the forest. Assume this occurs twenty-five times, and the objective function will be run 1,250,000 times to generate a single forest.</w:t>
+    </w:p>
+    <w:p>
+      <w:pPr>
+        <w:spacing w:after="160"/>
+        <w:rPr>
+          <w:rFonts w:ascii="Times New Roman" w:hAnsi="Times New Roman" w:cs="Times New Roman"/>
+        </w:rPr>
+      </w:pPr>
+    </w:p>
+    <w:p>
+      <w:pPr>
+        <w:spacing w:after="160"/>
+        <w:rPr>
+          <w:rFonts w:ascii="Times New Roman" w:hAnsi="Times New Roman" w:cs="Times New Roman"/>
+        </w:rPr>
+      </w:pPr>
+    </w:p>
+    <w:p>
+      <w:pPr>
+        <w:spacing w:after="160"/>
+        <w:rPr>
+          <w:rFonts w:ascii="Times New Roman" w:hAnsi="Times New Roman" w:cs="Times New Roman"/>
+        </w:rPr>
+      </w:pPr>
+    </w:p>
+    <w:p>
+      <w:pPr>
+        <w:spacing w:after="160"/>
+        <w:rPr>
+          <w:rFonts w:ascii="Times New Roman" w:hAnsi="Times New Roman" w:cs="Times New Roman"/>
+        </w:rPr>
+      </w:pPr>
+    </w:p>
+    <w:p>
+      <w:pPr>
+        <w:spacing w:after="160"/>
+        <w:rPr>
+          <w:rFonts w:ascii="Times New Roman" w:hAnsi="Times New Roman" w:cs="Times New Roman"/>
+        </w:rPr>
+      </w:pPr>
+    </w:p>
+    <w:p>
+      <w:pPr>
+        <w:spacing w:after="160"/>
+        <w:rPr>
+          <w:rFonts w:ascii="Times New Roman" w:hAnsi="Times New Roman" w:cs="Times New Roman"/>
+        </w:rPr>
+      </w:pPr>
+    </w:p>
+    <w:p>
+      <w:pPr>
+        <w:spacing w:after="160"/>
+        <w:rPr>
+          <w:rFonts w:ascii="Times New Roman" w:hAnsi="Times New Roman" w:cs="Times New Roman"/>
+        </w:rPr>
+      </w:pPr>
+    </w:p>
+    <w:p>
+      <w:pPr>
+        <w:spacing w:after="160"/>
+        <w:rPr>
+          <w:rFonts w:ascii="Times New Roman" w:hAnsi="Times New Roman" w:cs="Times New Roman"/>
+        </w:rPr>
+      </w:pPr>
+    </w:p>
+    <w:p>
+      <w:pPr>
+        <w:spacing w:after="160"/>
+        <w:rPr>
+          <w:rFonts w:ascii="Times New Roman" w:hAnsi="Times New Roman" w:cs="Times New Roman"/>
+        </w:rPr>
+      </w:pPr>
+    </w:p>
+    <w:p>
+      <w:pPr>
+        <w:spacing w:after="160"/>
+        <w:rPr>
+          <w:rFonts w:ascii="Times New Roman" w:hAnsi="Times New Roman" w:cs="Times New Roman"/>
+        </w:rPr>
+      </w:pPr>
+    </w:p>
+    <w:p>
+      <w:pPr>
+        <w:spacing w:after="160"/>
+        <w:rPr>
+          <w:rFonts w:ascii="Times New Roman" w:hAnsi="Times New Roman" w:cs="Times New Roman"/>
+        </w:rPr>
+      </w:pPr>
+    </w:p>
+    <w:p>
+      <w:pPr>
+        <w:spacing w:after="160"/>
+        <w:rPr>
+          <w:rFonts w:ascii="Times New Roman" w:hAnsi="Times New Roman" w:cs="Times New Roman"/>
+        </w:rPr>
+      </w:pPr>
+      <w:r>
+        <w:rPr>
+          <w:rFonts w:ascii="Times New Roman" w:hAnsi="Times New Roman" w:cs="Times New Roman"/>
+        </w:rPr>
+        <w:lastRenderedPageBreak/>
+        <w:t>APPENDIX 1</w:t>
+      </w:r>
+      <w:r>
+        <w:rPr>
+          <w:rFonts w:ascii="Times New Roman" w:hAnsi="Times New Roman" w:cs="Times New Roman"/>
+        </w:rPr>
+        <w:t>: OPTIMIZING THE AR(1) OBJECTIVE FUNCTION</w:t>
       </w:r>
     </w:p>
     <w:p>
@@ -28657,7 +28128,161 @@
           <w:sz w:val="22"/>
           <w:szCs w:val="22"/>
         </w:rPr>
-        <w:t xml:space="preserve">Given limited computational power and time, optimizing this function is key. A difference in efficiency that is practically unnoticeable when the function is run 1,000 or 10,000 times will become unbelievably stark when the function is run 1,250,000 times. The obvious approach to choosing a split which minimizes SSE is to consider the vector of the dependent variable together with each of the vectors of dependent variables. For each vector of independent variables, the function would follow the same process: Sort the data pairs by increasing order in the independent variable. At each data pair, calculate the SSE of the dependent variable below that pair. Calculate the SSE above and including that pair. Add the SSEs together. Append that SSE to a vector; the vector will be equal in length to the two vectors considered. Identify the minimum SSE in that vector. Identify the value of the independent variable which corresponds to that SSE. </w:t>
+        <w:t>R has a package to compute the sum of squared residuals (SSR) on any regression, but this is unnecessarily cumbersome for our purposes. In</w:t>
+      </w:r>
+      <w:r>
+        <w:rPr>
+          <w:rFonts w:ascii="Times New Roman" w:hAnsi="Times New Roman" w:cs="Times New Roman"/>
+          <w:sz w:val="22"/>
+          <w:szCs w:val="22"/>
+        </w:rPr>
+        <w:t>stead</w:t>
+      </w:r>
+      <w:r>
+        <w:rPr>
+          <w:rFonts w:ascii="Times New Roman" w:hAnsi="Times New Roman" w:cs="Times New Roman"/>
+          <w:sz w:val="22"/>
+          <w:szCs w:val="22"/>
+        </w:rPr>
+        <w:t xml:space="preserve">, the way the tree computes its optimal split point </w:t>
+      </w:r>
+      <w:r>
+        <w:rPr>
+          <w:rFonts w:ascii="Times New Roman" w:hAnsi="Times New Roman" w:cs="Times New Roman"/>
+          <w:sz w:val="22"/>
+          <w:szCs w:val="22"/>
+        </w:rPr>
+        <w:t xml:space="preserve">invites us to consider a more efficient shortcut. </w:t>
+      </w:r>
+      <w:r>
+        <w:rPr>
+          <w:rFonts w:ascii="Times New Roman" w:hAnsi="Times New Roman" w:cs="Times New Roman"/>
+          <w:sz w:val="22"/>
+          <w:szCs w:val="22"/>
+        </w:rPr>
+        <w:t xml:space="preserve">The tree operates by arranging the data in ascending order by some independent variable. Say for example that this variable is </w:t>
+      </w:r>
+      <m:oMath>
+        <m:sSub>
+          <m:sSubPr>
+            <m:ctrlPr>
+              <w:rPr>
+                <w:rFonts w:ascii="Cambria Math" w:hAnsi="Cambria Math" w:cs="Times New Roman"/>
+                <w:i/>
+                <w:sz w:val="22"/>
+                <w:szCs w:val="22"/>
+              </w:rPr>
+            </m:ctrlPr>
+          </m:sSubPr>
+          <m:e>
+            <m:r>
+              <w:rPr>
+                <w:rFonts w:ascii="Cambria Math" w:hAnsi="Cambria Math" w:cs="Times New Roman"/>
+                <w:sz w:val="22"/>
+                <w:szCs w:val="22"/>
+              </w:rPr>
+              <m:t>π</m:t>
+            </m:r>
+          </m:e>
+          <m:sub>
+            <m:r>
+              <w:rPr>
+                <w:rFonts w:ascii="Cambria Math" w:hAnsi="Cambria Math" w:cs="Times New Roman"/>
+                <w:sz w:val="22"/>
+                <w:szCs w:val="22"/>
+              </w:rPr>
+              <m:t>t-</m:t>
+            </m:r>
+            <m:r>
+              <w:rPr>
+                <w:rFonts w:ascii="Cambria Math" w:hAnsi="Cambria Math" w:cs="Times New Roman"/>
+                <w:sz w:val="22"/>
+                <w:szCs w:val="22"/>
+              </w:rPr>
+              <m:t>2</m:t>
+            </m:r>
+          </m:sub>
+        </m:sSub>
+      </m:oMath>
+      <w:r>
+        <w:rPr>
+          <w:rFonts w:ascii="Times New Roman" w:hAnsi="Times New Roman" w:cs="Times New Roman"/>
+          <w:sz w:val="22"/>
+          <w:szCs w:val="22"/>
+        </w:rPr>
+        <w:t xml:space="preserve">. Imagine the dataset sorted according to this variable. Now the data must be split at each value of that variable, in order to generate the SSR for each split. For the first configuration, imagine that the first subset contains 0 observations, and the second subset contains all the observations at the node in question (let’s call this </w:t>
+      </w:r>
+      <w:r>
+        <w:rPr>
+          <w:rFonts w:ascii="Times New Roman" w:hAnsi="Times New Roman" w:cs="Times New Roman"/>
+          <w:i/>
+          <w:iCs/>
+          <w:sz w:val="22"/>
+          <w:szCs w:val="22"/>
+        </w:rPr>
+        <w:t>n</w:t>
+      </w:r>
+      <w:r>
+        <w:rPr>
+          <w:rFonts w:ascii="Times New Roman" w:hAnsi="Times New Roman" w:cs="Times New Roman"/>
+          <w:sz w:val="22"/>
+          <w:szCs w:val="22"/>
+        </w:rPr>
+        <w:t xml:space="preserve">). For the second configuration, the first subset will contain 1 observation, and the second subset will contain </w:t>
+      </w:r>
+      <w:r>
+        <w:rPr>
+          <w:rFonts w:ascii="Times New Roman" w:hAnsi="Times New Roman" w:cs="Times New Roman"/>
+          <w:i/>
+          <w:iCs/>
+          <w:sz w:val="22"/>
+          <w:szCs w:val="22"/>
+        </w:rPr>
+        <w:t xml:space="preserve">n </w:t>
+      </w:r>
+      <w:r>
+        <w:rPr>
+          <w:rFonts w:ascii="Times New Roman" w:hAnsi="Times New Roman" w:cs="Times New Roman"/>
+          <w:sz w:val="22"/>
+          <w:szCs w:val="22"/>
+        </w:rPr>
+        <w:t xml:space="preserve">– 1 observations, and so on. There will be </w:t>
+      </w:r>
+      <w:r>
+        <w:rPr>
+          <w:rFonts w:ascii="Times New Roman" w:hAnsi="Times New Roman" w:cs="Times New Roman"/>
+          <w:i/>
+          <w:iCs/>
+          <w:sz w:val="22"/>
+          <w:szCs w:val="22"/>
+        </w:rPr>
+        <w:t xml:space="preserve">n </w:t>
+      </w:r>
+      <w:r>
+        <w:rPr>
+          <w:rFonts w:ascii="Times New Roman" w:hAnsi="Times New Roman" w:cs="Times New Roman"/>
+          <w:sz w:val="22"/>
+          <w:szCs w:val="22"/>
+        </w:rPr>
+        <w:t xml:space="preserve">total configurations, with </w:t>
+      </w:r>
+      <w:r>
+        <w:rPr>
+          <w:rFonts w:ascii="Times New Roman" w:hAnsi="Times New Roman" w:cs="Times New Roman"/>
+          <w:i/>
+          <w:iCs/>
+          <w:sz w:val="22"/>
+          <w:szCs w:val="22"/>
+        </w:rPr>
+        <w:t xml:space="preserve">n </w:t>
+      </w:r>
+      <w:r>
+        <w:rPr>
+          <w:rFonts w:ascii="Times New Roman" w:hAnsi="Times New Roman" w:cs="Times New Roman"/>
+          <w:sz w:val="22"/>
+          <w:szCs w:val="22"/>
+        </w:rPr>
+        <w:t>total associated SSR values.</w:t>
       </w:r>
     </w:p>
     <w:p>
@@ -28677,248 +28302,9 @@
           <w:sz w:val="22"/>
           <w:szCs w:val="22"/>
         </w:rPr>
-        <w:t xml:space="preserve">If </w:t>
-      </w:r>
-      <w:r>
-        <w:rPr>
-          <w:rFonts w:ascii="Times New Roman" w:hAnsi="Times New Roman" w:cs="Times New Roman"/>
-          <w:sz w:val="22"/>
-          <w:szCs w:val="22"/>
-        </w:rPr>
-        <w:t xml:space="preserve">I </w:t>
-      </w:r>
-      <w:r>
-        <w:rPr>
-          <w:rFonts w:ascii="Times New Roman" w:hAnsi="Times New Roman" w:cs="Times New Roman"/>
-          <w:sz w:val="22"/>
-          <w:szCs w:val="22"/>
-        </w:rPr>
-        <w:t xml:space="preserve">were to split according to that independent variable, </w:t>
-      </w:r>
-      <w:r>
-        <w:rPr>
-          <w:rFonts w:ascii="Times New Roman" w:hAnsi="Times New Roman" w:cs="Times New Roman"/>
-          <w:sz w:val="22"/>
-          <w:szCs w:val="22"/>
-        </w:rPr>
-        <w:t xml:space="preserve">the </w:t>
-      </w:r>
-      <w:r>
-        <w:rPr>
-          <w:rFonts w:ascii="Times New Roman" w:hAnsi="Times New Roman" w:cs="Times New Roman"/>
-          <w:sz w:val="22"/>
-          <w:szCs w:val="22"/>
-        </w:rPr>
-        <w:t xml:space="preserve">optimal split would occur at that observation. </w:t>
-      </w:r>
-      <w:r>
-        <w:rPr>
-          <w:rFonts w:ascii="Times New Roman" w:hAnsi="Times New Roman" w:cs="Times New Roman"/>
-          <w:sz w:val="22"/>
-          <w:szCs w:val="22"/>
-        </w:rPr>
-        <w:t xml:space="preserve">I </w:t>
-      </w:r>
-      <w:r>
-        <w:rPr>
-          <w:rFonts w:ascii="Times New Roman" w:hAnsi="Times New Roman" w:cs="Times New Roman"/>
-          <w:sz w:val="22"/>
-          <w:szCs w:val="22"/>
-        </w:rPr>
-        <w:t xml:space="preserve">calculate </w:t>
-      </w:r>
-      <w:r>
-        <w:rPr>
-          <w:rFonts w:ascii="Times New Roman" w:hAnsi="Times New Roman" w:cs="Times New Roman"/>
-          <w:sz w:val="22"/>
-          <w:szCs w:val="22"/>
-        </w:rPr>
-        <w:t xml:space="preserve">the </w:t>
-      </w:r>
-      <w:r>
-        <w:rPr>
-          <w:rFonts w:ascii="Times New Roman" w:hAnsi="Times New Roman" w:cs="Times New Roman"/>
-          <w:sz w:val="22"/>
-          <w:szCs w:val="22"/>
-        </w:rPr>
-        <w:t xml:space="preserve">optimal split and resulting SSE for each of the independent variables. Then </w:t>
-      </w:r>
-      <w:r>
-        <w:rPr>
-          <w:rFonts w:ascii="Times New Roman" w:hAnsi="Times New Roman" w:cs="Times New Roman"/>
-          <w:sz w:val="22"/>
-          <w:szCs w:val="22"/>
-        </w:rPr>
-        <w:t xml:space="preserve">I </w:t>
-      </w:r>
-      <w:r>
-        <w:rPr>
-          <w:rFonts w:ascii="Times New Roman" w:hAnsi="Times New Roman" w:cs="Times New Roman"/>
-          <w:sz w:val="22"/>
-          <w:szCs w:val="22"/>
-        </w:rPr>
-        <w:t xml:space="preserve">identify the minimum SSE from that collection, along with the corresponding variable and value. </w:t>
-      </w:r>
-      <w:r>
-        <w:rPr>
-          <w:rFonts w:ascii="Times New Roman" w:hAnsi="Times New Roman" w:cs="Times New Roman"/>
-          <w:sz w:val="22"/>
-          <w:szCs w:val="22"/>
-        </w:rPr>
-        <w:t xml:space="preserve">I </w:t>
-      </w:r>
-      <w:r>
-        <w:rPr>
-          <w:rFonts w:ascii="Times New Roman" w:hAnsi="Times New Roman" w:cs="Times New Roman"/>
-          <w:sz w:val="22"/>
-          <w:szCs w:val="22"/>
-        </w:rPr>
-        <w:t xml:space="preserve">perform the split. This method is rather clunky. Instead of recalculating the SSE at every data/observation pair, </w:t>
-      </w:r>
-      <w:r>
-        <w:rPr>
-          <w:rFonts w:ascii="Times New Roman" w:hAnsi="Times New Roman" w:cs="Times New Roman"/>
-          <w:sz w:val="22"/>
-          <w:szCs w:val="22"/>
-        </w:rPr>
-        <w:t xml:space="preserve">I </w:t>
-      </w:r>
-      <w:r>
-        <w:rPr>
-          <w:rFonts w:ascii="Times New Roman" w:hAnsi="Times New Roman" w:cs="Times New Roman"/>
-          <w:sz w:val="22"/>
-          <w:szCs w:val="22"/>
-        </w:rPr>
-        <w:t xml:space="preserve">can simply update the previous SSE. </w:t>
-      </w:r>
-      <w:r>
-        <w:rPr>
-          <w:rFonts w:ascii="Times New Roman" w:hAnsi="Times New Roman" w:cs="Times New Roman"/>
-          <w:sz w:val="22"/>
-          <w:szCs w:val="22"/>
-        </w:rPr>
-        <w:t xml:space="preserve">I </w:t>
-      </w:r>
-      <w:r>
-        <w:rPr>
-          <w:rFonts w:ascii="Times New Roman" w:hAnsi="Times New Roman" w:cs="Times New Roman"/>
-          <w:sz w:val="22"/>
-          <w:szCs w:val="22"/>
-        </w:rPr>
-        <w:t xml:space="preserve">retain the previous vectors and means, one each for above and below the </w:t>
-      </w:r>
-      <w:r>
-        <w:rPr>
-          <w:rFonts w:ascii="Times New Roman" w:hAnsi="Times New Roman" w:cs="Times New Roman"/>
-          <w:sz w:val="22"/>
-          <w:szCs w:val="22"/>
-        </w:rPr>
-        <w:lastRenderedPageBreak/>
-        <w:t xml:space="preserve">previous splitting point. </w:t>
-      </w:r>
-      <w:r>
-        <w:rPr>
-          <w:rFonts w:ascii="Times New Roman" w:hAnsi="Times New Roman" w:cs="Times New Roman"/>
-          <w:sz w:val="22"/>
-          <w:szCs w:val="22"/>
-        </w:rPr>
-        <w:t xml:space="preserve">I </w:t>
-      </w:r>
-      <w:r>
-        <w:rPr>
-          <w:rFonts w:ascii="Times New Roman" w:hAnsi="Times New Roman" w:cs="Times New Roman"/>
-          <w:sz w:val="22"/>
-          <w:szCs w:val="22"/>
-        </w:rPr>
-        <w:t xml:space="preserve">identify the one observation pair that switches from the “above” vector to the “below” vector, and </w:t>
-      </w:r>
-      <w:r>
-        <w:rPr>
-          <w:rFonts w:ascii="Times New Roman" w:hAnsi="Times New Roman" w:cs="Times New Roman"/>
-          <w:sz w:val="22"/>
-          <w:szCs w:val="22"/>
-        </w:rPr>
-        <w:t xml:space="preserve">I </w:t>
-      </w:r>
-      <w:r>
-        <w:rPr>
-          <w:rFonts w:ascii="Times New Roman" w:hAnsi="Times New Roman" w:cs="Times New Roman"/>
-          <w:sz w:val="22"/>
-          <w:szCs w:val="22"/>
-        </w:rPr>
-        <w:t xml:space="preserve">update </w:t>
-      </w:r>
-      <w:r>
-        <w:rPr>
-          <w:rFonts w:ascii="Times New Roman" w:hAnsi="Times New Roman" w:cs="Times New Roman"/>
-          <w:sz w:val="22"/>
-          <w:szCs w:val="22"/>
-        </w:rPr>
-        <w:t xml:space="preserve">the </w:t>
-      </w:r>
-      <w:r>
-        <w:rPr>
-          <w:rFonts w:ascii="Times New Roman" w:hAnsi="Times New Roman" w:cs="Times New Roman"/>
-          <w:sz w:val="22"/>
-          <w:szCs w:val="22"/>
-        </w:rPr>
-        <w:t xml:space="preserve">previous vectors and means accordingly. Then </w:t>
-      </w:r>
-      <w:r>
-        <w:rPr>
-          <w:rFonts w:ascii="Times New Roman" w:hAnsi="Times New Roman" w:cs="Times New Roman"/>
-          <w:sz w:val="22"/>
-          <w:szCs w:val="22"/>
-        </w:rPr>
-        <w:t xml:space="preserve">I </w:t>
-      </w:r>
-      <w:r>
-        <w:rPr>
-          <w:rFonts w:ascii="Times New Roman" w:hAnsi="Times New Roman" w:cs="Times New Roman"/>
-          <w:sz w:val="22"/>
-          <w:szCs w:val="22"/>
-        </w:rPr>
-        <w:t>calculate the SSE, given the updated vectors and means. This method is more than twice as efficient.</w:t>
-      </w:r>
-    </w:p>
-    <w:p>
-      <w:pPr>
-        <w:spacing w:after="160"/>
-        <w:rPr>
-          <w:rFonts w:ascii="Times New Roman" w:hAnsi="Times New Roman" w:cs="Times New Roman"/>
-        </w:rPr>
-      </w:pPr>
-    </w:p>
-    <w:p>
-      <w:pPr>
-        <w:spacing w:after="160"/>
-        <w:rPr>
-          <w:rFonts w:ascii="Times New Roman" w:hAnsi="Times New Roman" w:cs="Times New Roman"/>
-        </w:rPr>
-      </w:pPr>
-    </w:p>
-    <w:p>
-      <w:pPr>
-        <w:spacing w:after="160"/>
-        <w:rPr>
-          <w:rFonts w:ascii="Times New Roman" w:hAnsi="Times New Roman" w:cs="Times New Roman"/>
-        </w:rPr>
-      </w:pPr>
-      <w:r>
-        <w:rPr>
-          <w:rFonts w:ascii="Times New Roman" w:hAnsi="Times New Roman" w:cs="Times New Roman"/>
-        </w:rPr>
-        <w:t xml:space="preserve">APPENDIX 2: </w:t>
-      </w:r>
-      <w:r>
-        <w:rPr>
-          <w:rFonts w:ascii="Times New Roman" w:hAnsi="Times New Roman" w:cs="Times New Roman"/>
-        </w:rPr>
-        <w:t>SEARCHING THE PARAMETER SPACE</w:t>
-      </w:r>
-    </w:p>
-    <w:p>
-      <w:pPr>
+        <w:t xml:space="preserve">What is really notable about this setup is that each successive configuration differs from the last by </w:t>
+      </w:r>
+      <w:r>
         <w:rPr>
           <w:rFonts w:ascii="Times New Roman" w:hAnsi="Times New Roman" w:cs="Times New Roman"/>
           <w:i/>
@@ -28926,1009 +28312,15 @@
           <w:sz w:val="22"/>
           <w:szCs w:val="22"/>
         </w:rPr>
-      </w:pPr>
-      <w:r>
-        <w:rPr>
-          <w:rFonts w:ascii="Times New Roman" w:hAnsi="Times New Roman" w:cs="Times New Roman"/>
-          <w:i/>
-          <w:iCs/>
-          <w:sz w:val="22"/>
-          <w:szCs w:val="22"/>
-        </w:rPr>
-        <w:t>Overview</w:t>
-      </w:r>
-    </w:p>
-    <w:p>
-      <w:pPr>
-        <w:ind w:firstLine="720"/>
-        <w:rPr>
-          <w:rFonts w:ascii="Times New Roman" w:hAnsi="Times New Roman" w:cs="Times New Roman"/>
-          <w:sz w:val="22"/>
-          <w:szCs w:val="22"/>
-        </w:rPr>
-      </w:pPr>
-      <w:r>
-        <w:rPr>
-          <w:rFonts w:ascii="Times New Roman" w:hAnsi="Times New Roman" w:cs="Times New Roman"/>
-          <w:sz w:val="22"/>
-          <w:szCs w:val="22"/>
-        </w:rPr>
-        <w:t xml:space="preserve">To efficiently search the parameter space for the penalty term, I drew on the Tree-structured </w:t>
-      </w:r>
-      <w:proofErr w:type="spellStart"/>
-      <w:r>
-        <w:rPr>
-          <w:rFonts w:ascii="Times New Roman" w:hAnsi="Times New Roman" w:cs="Times New Roman"/>
-          <w:sz w:val="22"/>
-          <w:szCs w:val="22"/>
-        </w:rPr>
-        <w:t>Parzen</w:t>
-      </w:r>
-      <w:proofErr w:type="spellEnd"/>
-      <w:r>
-        <w:rPr>
-          <w:rFonts w:ascii="Times New Roman" w:hAnsi="Times New Roman" w:cs="Times New Roman"/>
-          <w:sz w:val="22"/>
-          <w:szCs w:val="22"/>
-        </w:rPr>
-        <w:t xml:space="preserve"> Estimator (TPE) technique described by </w:t>
-      </w:r>
-      <w:proofErr w:type="spellStart"/>
-      <w:r>
-        <w:rPr>
-          <w:rFonts w:ascii="Times New Roman" w:hAnsi="Times New Roman" w:cs="Times New Roman"/>
-          <w:sz w:val="22"/>
-          <w:szCs w:val="22"/>
-        </w:rPr>
-        <w:t>Bergstra</w:t>
-      </w:r>
-      <w:proofErr w:type="spellEnd"/>
-      <w:r>
-        <w:rPr>
-          <w:rFonts w:ascii="Times New Roman" w:hAnsi="Times New Roman" w:cs="Times New Roman"/>
-          <w:sz w:val="22"/>
-          <w:szCs w:val="22"/>
-        </w:rPr>
-        <w:t xml:space="preserve"> et al. in 2011. For a full description of this process, see Section 4 of that paper, which lays out the necessary steps. For a less rigorous description, read on.</w:t>
-      </w:r>
-    </w:p>
-    <w:p>
-      <w:pPr>
-        <w:ind w:firstLine="720"/>
-        <w:rPr>
-          <w:rFonts w:ascii="Times New Roman" w:hAnsi="Times New Roman" w:cs="Times New Roman"/>
-          <w:sz w:val="22"/>
-          <w:szCs w:val="22"/>
-        </w:rPr>
-      </w:pPr>
-      <w:r>
-        <w:rPr>
-          <w:rFonts w:ascii="Times New Roman" w:hAnsi="Times New Roman" w:cs="Times New Roman"/>
-          <w:sz w:val="22"/>
-          <w:szCs w:val="22"/>
-        </w:rPr>
-        <w:t xml:space="preserve">The quest to find optimal parameter values is referred to as “searching the parameter space;” in this case, the only parameter is the penalty term, so that space is one-dimensional. </w:t>
-      </w:r>
-      <w:r>
-        <w:rPr>
-          <w:rFonts w:ascii="Times New Roman" w:hAnsi="Times New Roman" w:cs="Times New Roman"/>
-          <w:sz w:val="22"/>
-          <w:szCs w:val="22"/>
-        </w:rPr>
-        <w:t>To search, the model runs with certain parameter values</w:t>
-      </w:r>
-      <w:r>
-        <w:rPr>
-          <w:rFonts w:ascii="Times New Roman" w:hAnsi="Times New Roman" w:cs="Times New Roman"/>
-          <w:sz w:val="22"/>
-          <w:szCs w:val="22"/>
-        </w:rPr>
-        <w:t xml:space="preserve"> on a training set</w:t>
-      </w:r>
-      <w:r>
-        <w:rPr>
-          <w:rFonts w:ascii="Times New Roman" w:hAnsi="Times New Roman" w:cs="Times New Roman"/>
-          <w:sz w:val="22"/>
-          <w:szCs w:val="22"/>
-        </w:rPr>
-        <w:t>, scores its result</w:t>
-      </w:r>
-      <w:r>
-        <w:rPr>
-          <w:rFonts w:ascii="Times New Roman" w:hAnsi="Times New Roman" w:cs="Times New Roman"/>
-          <w:sz w:val="22"/>
-          <w:szCs w:val="22"/>
-        </w:rPr>
-        <w:t xml:space="preserve"> against a test set</w:t>
-      </w:r>
-      <w:r>
-        <w:rPr>
-          <w:rFonts w:ascii="Times New Roman" w:hAnsi="Times New Roman" w:cs="Times New Roman"/>
-          <w:sz w:val="22"/>
-          <w:szCs w:val="22"/>
-        </w:rPr>
-        <w:t>, then runs with a different configuration of penalty values</w:t>
-      </w:r>
-      <w:r>
-        <w:rPr>
-          <w:rFonts w:ascii="Times New Roman" w:hAnsi="Times New Roman" w:cs="Times New Roman"/>
-          <w:sz w:val="22"/>
-          <w:szCs w:val="22"/>
-        </w:rPr>
-        <w:t xml:space="preserve"> on the training set</w:t>
-      </w:r>
-      <w:r>
-        <w:rPr>
-          <w:rFonts w:ascii="Times New Roman" w:hAnsi="Times New Roman" w:cs="Times New Roman"/>
-          <w:sz w:val="22"/>
-          <w:szCs w:val="22"/>
-        </w:rPr>
-        <w:t>, scores that result</w:t>
-      </w:r>
-      <w:r>
-        <w:rPr>
-          <w:rFonts w:ascii="Times New Roman" w:hAnsi="Times New Roman" w:cs="Times New Roman"/>
-          <w:sz w:val="22"/>
-          <w:szCs w:val="22"/>
-        </w:rPr>
-        <w:t xml:space="preserve"> against the test set</w:t>
-      </w:r>
-      <w:r>
-        <w:rPr>
-          <w:rFonts w:ascii="Times New Roman" w:hAnsi="Times New Roman" w:cs="Times New Roman"/>
-          <w:sz w:val="22"/>
-          <w:szCs w:val="22"/>
-        </w:rPr>
-        <w:t xml:space="preserve">, and so on. The goal is to find the configuration of penalty values that provide the optimal score. </w:t>
-      </w:r>
-    </w:p>
-    <w:p>
-      <w:pPr>
-        <w:ind w:firstLine="720"/>
-        <w:rPr>
-          <w:rFonts w:ascii="Times New Roman" w:hAnsi="Times New Roman" w:cs="Times New Roman"/>
-          <w:sz w:val="22"/>
-          <w:szCs w:val="22"/>
-        </w:rPr>
-      </w:pPr>
-      <w:r>
-        <w:rPr>
-          <w:rFonts w:ascii="Times New Roman" w:hAnsi="Times New Roman" w:cs="Times New Roman"/>
-          <w:sz w:val="22"/>
-          <w:szCs w:val="22"/>
-        </w:rPr>
-        <w:t xml:space="preserve">This </w:t>
-      </w:r>
-      <w:r>
-        <w:rPr>
-          <w:rFonts w:ascii="Times New Roman" w:hAnsi="Times New Roman" w:cs="Times New Roman"/>
-          <w:sz w:val="22"/>
-          <w:szCs w:val="22"/>
-        </w:rPr>
-        <w:t xml:space="preserve">search may be performed in at least three ways: grid-wise, randomly, or in a Bayesian way. A grid-wise search would run the model or perform the desired task for </w:t>
-      </w:r>
-      <w:r>
-        <w:rPr>
-          <w:rFonts w:ascii="Times New Roman" w:hAnsi="Times New Roman" w:cs="Times New Roman"/>
-          <w:i/>
-          <w:iCs/>
-          <w:sz w:val="22"/>
-          <w:szCs w:val="22"/>
-        </w:rPr>
-        <w:t xml:space="preserve">every possible combination </w:t>
-      </w:r>
-      <w:r>
-        <w:rPr>
-          <w:rFonts w:ascii="Times New Roman" w:hAnsi="Times New Roman" w:cs="Times New Roman"/>
-          <w:sz w:val="22"/>
-          <w:szCs w:val="22"/>
-        </w:rPr>
-        <w:t xml:space="preserve">of parameter </w:t>
-      </w:r>
-      <w:proofErr w:type="gramStart"/>
-      <w:r>
-        <w:rPr>
-          <w:rFonts w:ascii="Times New Roman" w:hAnsi="Times New Roman" w:cs="Times New Roman"/>
-          <w:sz w:val="22"/>
-          <w:szCs w:val="22"/>
-        </w:rPr>
-        <w:t>values</w:t>
-      </w:r>
-      <w:proofErr w:type="gramEnd"/>
-      <w:r>
-        <w:rPr>
-          <w:rFonts w:ascii="Times New Roman" w:hAnsi="Times New Roman" w:cs="Times New Roman"/>
-          <w:sz w:val="22"/>
-          <w:szCs w:val="22"/>
-        </w:rPr>
-        <w:t xml:space="preserve"> (or, in the case of parameters which have continuous rather than discrete values, every possible combination of parameter values drawn at fixed intervals). In the case of my one-dimensional parameter space, the grid-wise search would generate one tree for each possible penalty value. In a one-dimensional space, the grid-wise search may not be very expensive, but with each added dimension, the search time has the potential to grow exponentially. On the plus side, this type of search basically guarantees</w:t>
-      </w:r>
-      <w:r>
-        <w:rPr>
-          <w:rFonts w:ascii="Times New Roman" w:hAnsi="Times New Roman" w:cs="Times New Roman"/>
-          <w:sz w:val="22"/>
-          <w:szCs w:val="22"/>
-        </w:rPr>
-        <w:t xml:space="preserve"> that the model will identify the optimal combination of parameter values</w:t>
-      </w:r>
-      <w:r>
-        <w:rPr>
-          <w:rFonts w:ascii="Times New Roman" w:hAnsi="Times New Roman" w:cs="Times New Roman"/>
-          <w:sz w:val="22"/>
-          <w:szCs w:val="22"/>
-        </w:rPr>
-        <w:t>.</w:t>
-      </w:r>
-    </w:p>
-    <w:p>
-      <w:pPr>
-        <w:ind w:firstLine="720"/>
-        <w:rPr>
-          <w:rFonts w:ascii="Times New Roman" w:hAnsi="Times New Roman" w:cs="Times New Roman"/>
-          <w:sz w:val="22"/>
-          <w:szCs w:val="22"/>
-        </w:rPr>
-      </w:pPr>
-      <w:r>
-        <w:rPr>
-          <w:rFonts w:ascii="Times New Roman" w:hAnsi="Times New Roman" w:cs="Times New Roman"/>
-          <w:sz w:val="22"/>
-          <w:szCs w:val="22"/>
-        </w:rPr>
-        <w:t>A random search would randomly sample parameter values and hope to cover the parameter space in that way. It need not be as exhaustive as the grid-wise approach, which is an advantage, but it may also fail to identify a set of parameter values which is anywhere near optimal.</w:t>
-      </w:r>
-    </w:p>
-    <w:p>
-      <w:pPr>
-        <w:ind w:firstLine="720"/>
-        <w:rPr>
-          <w:rFonts w:ascii="Times New Roman" w:hAnsi="Times New Roman" w:cs="Times New Roman"/>
-          <w:sz w:val="22"/>
-          <w:szCs w:val="22"/>
-        </w:rPr>
-      </w:pPr>
-      <w:r>
-        <w:rPr>
-          <w:rFonts w:ascii="Times New Roman" w:hAnsi="Times New Roman" w:cs="Times New Roman"/>
-          <w:sz w:val="22"/>
-          <w:szCs w:val="22"/>
-        </w:rPr>
-        <w:t xml:space="preserve">The Bayesian approach is the most efficient; it may search randomly or grid-wise, at first, but eventually it updates the scope of the parameter space which it finds relevant to search; in other words, it </w:t>
-      </w:r>
-      <w:proofErr w:type="gramStart"/>
-      <w:r>
-        <w:rPr>
-          <w:rFonts w:ascii="Times New Roman" w:hAnsi="Times New Roman" w:cs="Times New Roman"/>
-          <w:sz w:val="22"/>
-          <w:szCs w:val="22"/>
-        </w:rPr>
-        <w:t>focus</w:t>
-      </w:r>
-      <w:proofErr w:type="gramEnd"/>
-      <w:r>
-        <w:rPr>
-          <w:rFonts w:ascii="Times New Roman" w:hAnsi="Times New Roman" w:cs="Times New Roman"/>
-          <w:sz w:val="22"/>
-          <w:szCs w:val="22"/>
-        </w:rPr>
-        <w:t xml:space="preserve"> narrows more and more closely as it continues to run, until it identifies a set of parameter values which is sufficiently optimal.</w:t>
-      </w:r>
-    </w:p>
-    <w:p>
-      <w:pPr>
-        <w:rPr>
-          <w:rFonts w:ascii="Times New Roman" w:hAnsi="Times New Roman" w:cs="Times New Roman"/>
-          <w:sz w:val="22"/>
-          <w:szCs w:val="22"/>
-        </w:rPr>
-      </w:pPr>
-    </w:p>
-    <w:p>
-      <w:pPr>
-        <w:rPr>
-          <w:rFonts w:ascii="Times New Roman" w:hAnsi="Times New Roman" w:cs="Times New Roman"/>
-          <w:i/>
-          <w:iCs/>
-          <w:sz w:val="22"/>
-          <w:szCs w:val="22"/>
-        </w:rPr>
-      </w:pPr>
-      <w:r>
-        <w:rPr>
-          <w:rFonts w:ascii="Times New Roman" w:hAnsi="Times New Roman" w:cs="Times New Roman"/>
-          <w:i/>
-          <w:iCs/>
-          <w:sz w:val="22"/>
-          <w:szCs w:val="22"/>
-        </w:rPr>
-        <w:t>The TPE Approach</w:t>
-      </w:r>
-    </w:p>
-    <w:p>
-      <w:pPr>
-        <w:ind w:firstLine="720"/>
-        <w:rPr>
-          <w:rFonts w:ascii="Times New Roman" w:hAnsi="Times New Roman" w:cs="Times New Roman"/>
-          <w:sz w:val="22"/>
-          <w:szCs w:val="22"/>
-        </w:rPr>
-      </w:pPr>
-      <w:r>
-        <w:rPr>
-          <w:rFonts w:ascii="Times New Roman" w:hAnsi="Times New Roman" w:cs="Times New Roman"/>
-          <w:sz w:val="22"/>
-          <w:szCs w:val="22"/>
-        </w:rPr>
-        <w:t xml:space="preserve">The TPE approach I use is a Bayesian one, and operates as follows. First, the tree performs a wide, grid-wise search of the parameter space. Possible penalty values range from 0.70 to 0.99, by intervals of 0.005. Thus, there are 31 penalty values. The tree’s first search uses the penalty values 0.70, 0.75, 0.80, 0.85, 0.90, and 0.95. It generates a score for each of these parameter values, based on how well they predict on the 11 observations which are withheld. </w:t>
-      </w:r>
-    </w:p>
-    <w:p>
-      <w:pPr>
-        <w:ind w:firstLine="720"/>
-        <w:rPr>
-          <w:rFonts w:ascii="Times New Roman" w:hAnsi="Times New Roman" w:cs="Times New Roman"/>
-          <w:sz w:val="22"/>
-          <w:szCs w:val="22"/>
-        </w:rPr>
-      </w:pPr>
-      <w:r>
-        <w:rPr>
-          <w:rFonts w:ascii="Times New Roman" w:hAnsi="Times New Roman" w:cs="Times New Roman"/>
-          <w:sz w:val="22"/>
-          <w:szCs w:val="22"/>
-        </w:rPr>
-        <w:t xml:space="preserve">Once the model </w:t>
-      </w:r>
-      <w:r>
-        <w:rPr>
-          <w:rFonts w:ascii="Times New Roman" w:hAnsi="Times New Roman" w:cs="Times New Roman"/>
-          <w:sz w:val="22"/>
-          <w:szCs w:val="22"/>
-        </w:rPr>
-        <w:t xml:space="preserve">has six scores to correspond with the six different parameter values, it sorts the parameters into two groups: an </w:t>
-      </w:r>
-      <w:r>
-        <w:rPr>
-          <w:rFonts w:ascii="Times New Roman" w:hAnsi="Times New Roman" w:cs="Times New Roman"/>
-          <w:i/>
-          <w:iCs/>
-          <w:sz w:val="22"/>
-          <w:szCs w:val="22"/>
-        </w:rPr>
-        <w:t xml:space="preserve">l </w:t>
-      </w:r>
-      <w:r>
-        <w:rPr>
-          <w:rFonts w:ascii="Times New Roman" w:hAnsi="Times New Roman" w:cs="Times New Roman"/>
-          <w:sz w:val="22"/>
-          <w:szCs w:val="22"/>
-        </w:rPr>
-        <w:t xml:space="preserve">group and a </w:t>
-      </w:r>
-      <w:r>
-        <w:rPr>
-          <w:rFonts w:ascii="Times New Roman" w:hAnsi="Times New Roman" w:cs="Times New Roman"/>
-          <w:i/>
-          <w:iCs/>
-          <w:sz w:val="22"/>
-          <w:szCs w:val="22"/>
-        </w:rPr>
-        <w:t xml:space="preserve">g </w:t>
-      </w:r>
-      <w:r>
-        <w:rPr>
-          <w:rFonts w:ascii="Times New Roman" w:hAnsi="Times New Roman" w:cs="Times New Roman"/>
-          <w:sz w:val="22"/>
-          <w:szCs w:val="22"/>
-        </w:rPr>
-        <w:t xml:space="preserve">group. The </w:t>
-      </w:r>
-      <w:r>
-        <w:rPr>
-          <w:rFonts w:ascii="Times New Roman" w:hAnsi="Times New Roman" w:cs="Times New Roman"/>
-          <w:i/>
-          <w:iCs/>
-          <w:sz w:val="22"/>
-          <w:szCs w:val="22"/>
-        </w:rPr>
-        <w:t xml:space="preserve">l </w:t>
-      </w:r>
-      <w:r>
-        <w:rPr>
-          <w:rFonts w:ascii="Times New Roman" w:hAnsi="Times New Roman" w:cs="Times New Roman"/>
-          <w:sz w:val="22"/>
-          <w:szCs w:val="22"/>
-        </w:rPr>
-        <w:t xml:space="preserve">group consists of the 50% of parameter values which correspond with the best scores; the </w:t>
-      </w:r>
-      <w:r>
-        <w:rPr>
-          <w:rFonts w:ascii="Times New Roman" w:hAnsi="Times New Roman" w:cs="Times New Roman"/>
-          <w:i/>
-          <w:iCs/>
-          <w:sz w:val="22"/>
-          <w:szCs w:val="22"/>
-        </w:rPr>
-        <w:t xml:space="preserve">g </w:t>
-      </w:r>
-      <w:r>
-        <w:rPr>
-          <w:rFonts w:ascii="Times New Roman" w:hAnsi="Times New Roman" w:cs="Times New Roman"/>
-          <w:sz w:val="22"/>
-          <w:szCs w:val="22"/>
-        </w:rPr>
-        <w:t xml:space="preserve">group consists of the remaining 50%. In theory, then, after the first search, there are 3 parameter values in the </w:t>
-      </w:r>
-      <w:r>
-        <w:rPr>
-          <w:rFonts w:ascii="Times New Roman" w:hAnsi="Times New Roman" w:cs="Times New Roman"/>
-          <w:i/>
-          <w:iCs/>
-          <w:sz w:val="22"/>
-          <w:szCs w:val="22"/>
-        </w:rPr>
-        <w:t xml:space="preserve">l </w:t>
-      </w:r>
-      <w:r>
-        <w:rPr>
-          <w:rFonts w:ascii="Times New Roman" w:hAnsi="Times New Roman" w:cs="Times New Roman"/>
-          <w:sz w:val="22"/>
-          <w:szCs w:val="22"/>
-        </w:rPr>
-        <w:t xml:space="preserve">group and 3 parameter values in the </w:t>
-      </w:r>
-      <w:r>
-        <w:rPr>
-          <w:rFonts w:ascii="Times New Roman" w:hAnsi="Times New Roman" w:cs="Times New Roman"/>
-          <w:i/>
-          <w:iCs/>
-          <w:sz w:val="22"/>
-          <w:szCs w:val="22"/>
-        </w:rPr>
-        <w:t xml:space="preserve">g </w:t>
-      </w:r>
-      <w:r>
-        <w:rPr>
-          <w:rFonts w:ascii="Times New Roman" w:hAnsi="Times New Roman" w:cs="Times New Roman"/>
-          <w:sz w:val="22"/>
-          <w:szCs w:val="22"/>
-        </w:rPr>
-        <w:t>group.</w:t>
-      </w:r>
-      <w:r>
-        <w:rPr>
-          <w:rFonts w:ascii="Times New Roman" w:hAnsi="Times New Roman" w:cs="Times New Roman"/>
-          <w:sz w:val="22"/>
-          <w:szCs w:val="22"/>
-        </w:rPr>
-        <w:t xml:space="preserve"> The </w:t>
-      </w:r>
-      <w:r>
-        <w:rPr>
-          <w:rFonts w:ascii="Times New Roman" w:hAnsi="Times New Roman" w:cs="Times New Roman"/>
-          <w:i/>
-          <w:iCs/>
-          <w:sz w:val="22"/>
-          <w:szCs w:val="22"/>
-        </w:rPr>
-        <w:t xml:space="preserve">l </w:t>
-      </w:r>
-      <w:r>
-        <w:rPr>
-          <w:rFonts w:ascii="Times New Roman" w:hAnsi="Times New Roman" w:cs="Times New Roman"/>
-          <w:sz w:val="22"/>
-          <w:szCs w:val="22"/>
-        </w:rPr>
-        <w:t xml:space="preserve">group is used to create a distribution, with the 3 values which make up the group forming 3 peaks in the distribution; each peak resembles that of a normal distribution, with a certain standard deviation. The same is done for the </w:t>
-      </w:r>
-      <w:r>
-        <w:rPr>
-          <w:rFonts w:ascii="Times New Roman" w:hAnsi="Times New Roman" w:cs="Times New Roman"/>
-          <w:i/>
-          <w:iCs/>
-          <w:sz w:val="22"/>
-          <w:szCs w:val="22"/>
-        </w:rPr>
-        <w:t xml:space="preserve">g </w:t>
-      </w:r>
-      <w:r>
-        <w:rPr>
-          <w:rFonts w:ascii="Times New Roman" w:hAnsi="Times New Roman" w:cs="Times New Roman"/>
-          <w:sz w:val="22"/>
-          <w:szCs w:val="22"/>
-        </w:rPr>
-        <w:t xml:space="preserve">group. </w:t>
-      </w:r>
-    </w:p>
-    <w:p>
-      <w:pPr>
-        <w:ind w:firstLine="720"/>
-        <w:rPr>
-          <w:rFonts w:ascii="Times New Roman" w:hAnsi="Times New Roman" w:cs="Times New Roman"/>
-          <w:sz w:val="22"/>
-          <w:szCs w:val="22"/>
-        </w:rPr>
-      </w:pPr>
-      <w:r>
-        <w:rPr>
-          <w:rFonts w:ascii="Times New Roman" w:hAnsi="Times New Roman" w:cs="Times New Roman"/>
-          <w:sz w:val="22"/>
-          <w:szCs w:val="22"/>
-        </w:rPr>
-        <w:t xml:space="preserve">Then, ten penalty terms are randomly selected from the </w:t>
-      </w:r>
-      <w:r>
-        <w:rPr>
-          <w:rFonts w:ascii="Times New Roman" w:hAnsi="Times New Roman" w:cs="Times New Roman"/>
-          <w:i/>
-          <w:iCs/>
-          <w:sz w:val="22"/>
-          <w:szCs w:val="22"/>
-        </w:rPr>
-        <w:t xml:space="preserve">l </w:t>
-      </w:r>
-      <w:r>
-        <w:rPr>
-          <w:rFonts w:ascii="Times New Roman" w:hAnsi="Times New Roman" w:cs="Times New Roman"/>
-          <w:sz w:val="22"/>
-          <w:szCs w:val="22"/>
-        </w:rPr>
-        <w:t xml:space="preserve">group’s distribution. Each of the ten penalty terms is evaluated on the following basis. It is checked against the distribution of the </w:t>
-      </w:r>
-      <w:r>
-        <w:rPr>
-          <w:rFonts w:ascii="Times New Roman" w:hAnsi="Times New Roman" w:cs="Times New Roman"/>
-          <w:i/>
-          <w:iCs/>
-          <w:sz w:val="22"/>
-          <w:szCs w:val="22"/>
-        </w:rPr>
-        <w:t xml:space="preserve">l </w:t>
-      </w:r>
-      <w:r>
-        <w:rPr>
-          <w:rFonts w:ascii="Times New Roman" w:hAnsi="Times New Roman" w:cs="Times New Roman"/>
-          <w:sz w:val="22"/>
-          <w:szCs w:val="22"/>
-        </w:rPr>
-        <w:t xml:space="preserve">group, and its value in that distribution is found. This may be called its </w:t>
-      </w:r>
-      <w:r>
-        <w:rPr>
-          <w:rFonts w:ascii="Times New Roman" w:hAnsi="Times New Roman" w:cs="Times New Roman"/>
-          <w:i/>
-          <w:iCs/>
-          <w:sz w:val="22"/>
-          <w:szCs w:val="22"/>
-        </w:rPr>
-        <w:t xml:space="preserve">l </w:t>
-      </w:r>
-      <w:r>
-        <w:rPr>
-          <w:rFonts w:ascii="Times New Roman" w:hAnsi="Times New Roman" w:cs="Times New Roman"/>
-          <w:sz w:val="22"/>
-          <w:szCs w:val="22"/>
-        </w:rPr>
-        <w:t xml:space="preserve">value. Then it is checked against the </w:t>
-      </w:r>
-      <w:r>
-        <w:rPr>
-          <w:rFonts w:ascii="Times New Roman" w:hAnsi="Times New Roman" w:cs="Times New Roman"/>
-          <w:sz w:val="22"/>
-          <w:szCs w:val="22"/>
-        </w:rPr>
-        <w:lastRenderedPageBreak/>
-        <w:t xml:space="preserve">distribution of the </w:t>
-      </w:r>
-      <w:r>
-        <w:rPr>
-          <w:rFonts w:ascii="Times New Roman" w:hAnsi="Times New Roman" w:cs="Times New Roman"/>
-          <w:i/>
-          <w:iCs/>
-          <w:sz w:val="22"/>
-          <w:szCs w:val="22"/>
-        </w:rPr>
-        <w:t xml:space="preserve">g </w:t>
-      </w:r>
-      <w:r>
-        <w:rPr>
-          <w:rFonts w:ascii="Times New Roman" w:hAnsi="Times New Roman" w:cs="Times New Roman"/>
-          <w:sz w:val="22"/>
-          <w:szCs w:val="22"/>
-        </w:rPr>
-        <w:t xml:space="preserve">group, and its value in that distribution is found; this is its </w:t>
-      </w:r>
-      <w:r>
-        <w:rPr>
-          <w:rFonts w:ascii="Times New Roman" w:hAnsi="Times New Roman" w:cs="Times New Roman"/>
-          <w:i/>
-          <w:iCs/>
-          <w:sz w:val="22"/>
-          <w:szCs w:val="22"/>
-        </w:rPr>
-        <w:t xml:space="preserve">g </w:t>
-      </w:r>
-      <w:r>
-        <w:rPr>
-          <w:rFonts w:ascii="Times New Roman" w:hAnsi="Times New Roman" w:cs="Times New Roman"/>
-          <w:sz w:val="22"/>
-          <w:szCs w:val="22"/>
-        </w:rPr>
-        <w:t xml:space="preserve">value. Its </w:t>
-      </w:r>
-      <w:r>
-        <w:rPr>
-          <w:rFonts w:ascii="Times New Roman" w:hAnsi="Times New Roman" w:cs="Times New Roman"/>
-          <w:i/>
-          <w:iCs/>
-          <w:sz w:val="22"/>
-          <w:szCs w:val="22"/>
-        </w:rPr>
-        <w:t xml:space="preserve">l </w:t>
-      </w:r>
-      <w:r>
-        <w:rPr>
-          <w:rFonts w:ascii="Times New Roman" w:hAnsi="Times New Roman" w:cs="Times New Roman"/>
-          <w:sz w:val="22"/>
-          <w:szCs w:val="22"/>
-        </w:rPr>
-        <w:t xml:space="preserve">value is divided by its </w:t>
-      </w:r>
-      <w:r>
-        <w:rPr>
-          <w:rFonts w:ascii="Times New Roman" w:hAnsi="Times New Roman" w:cs="Times New Roman"/>
-          <w:i/>
-          <w:iCs/>
-          <w:sz w:val="22"/>
-          <w:szCs w:val="22"/>
-        </w:rPr>
-        <w:t xml:space="preserve">g </w:t>
-      </w:r>
-      <w:r>
-        <w:rPr>
-          <w:rFonts w:ascii="Times New Roman" w:hAnsi="Times New Roman" w:cs="Times New Roman"/>
-          <w:sz w:val="22"/>
-          <w:szCs w:val="22"/>
-        </w:rPr>
-        <w:t>value, and the resulting value becomes its score. Each of the ten penalty terms is scored.</w:t>
-      </w:r>
-    </w:p>
-    <w:p>
-      <w:pPr>
-        <w:ind w:firstLine="720"/>
-        <w:rPr>
-          <w:rFonts w:ascii="Times New Roman" w:hAnsi="Times New Roman" w:cs="Times New Roman"/>
-          <w:sz w:val="22"/>
-          <w:szCs w:val="22"/>
-        </w:rPr>
-      </w:pPr>
-      <w:r>
-        <w:rPr>
-          <w:rFonts w:ascii="Times New Roman" w:hAnsi="Times New Roman" w:cs="Times New Roman"/>
-          <w:sz w:val="22"/>
-          <w:szCs w:val="22"/>
-        </w:rPr>
-        <w:t xml:space="preserve">The score is supposed to represent the model’s expectation for how well the model would perform with that penalty term. If the </w:t>
-      </w:r>
-      <w:r>
-        <w:rPr>
-          <w:rFonts w:ascii="Times New Roman" w:hAnsi="Times New Roman" w:cs="Times New Roman"/>
-          <w:i/>
-          <w:iCs/>
-          <w:sz w:val="22"/>
-          <w:szCs w:val="22"/>
-        </w:rPr>
-        <w:t xml:space="preserve">l </w:t>
-      </w:r>
-      <w:r>
-        <w:rPr>
-          <w:rFonts w:ascii="Times New Roman" w:hAnsi="Times New Roman" w:cs="Times New Roman"/>
-          <w:sz w:val="22"/>
-          <w:szCs w:val="22"/>
-        </w:rPr>
-        <w:t xml:space="preserve">distribution consists of the “good” penalty values, and the </w:t>
-      </w:r>
-      <w:r>
-        <w:rPr>
-          <w:rFonts w:ascii="Times New Roman" w:hAnsi="Times New Roman" w:cs="Times New Roman"/>
-          <w:i/>
-          <w:iCs/>
-          <w:sz w:val="22"/>
-          <w:szCs w:val="22"/>
-        </w:rPr>
-        <w:t xml:space="preserve">g </w:t>
-      </w:r>
-      <w:r>
-        <w:rPr>
-          <w:rFonts w:ascii="Times New Roman" w:hAnsi="Times New Roman" w:cs="Times New Roman"/>
-          <w:sz w:val="22"/>
-          <w:szCs w:val="22"/>
-        </w:rPr>
-        <w:t xml:space="preserve">distribution consists of the “bad” penalty values, then a value’s score on the </w:t>
-      </w:r>
-      <w:r>
-        <w:rPr>
-          <w:rFonts w:ascii="Times New Roman" w:hAnsi="Times New Roman" w:cs="Times New Roman"/>
-          <w:i/>
-          <w:iCs/>
-          <w:sz w:val="22"/>
-          <w:szCs w:val="22"/>
-        </w:rPr>
-        <w:t xml:space="preserve">l </w:t>
-      </w:r>
-      <w:r>
-        <w:rPr>
-          <w:rFonts w:ascii="Times New Roman" w:hAnsi="Times New Roman" w:cs="Times New Roman"/>
-          <w:sz w:val="22"/>
-          <w:szCs w:val="22"/>
-        </w:rPr>
-        <w:t xml:space="preserve">distribution answers the question, “If I were to choose a good parameter value, how likely would I be to choose this particular value?” Likewise, the value’s score on the </w:t>
-      </w:r>
-      <w:r>
-        <w:rPr>
-          <w:rFonts w:ascii="Times New Roman" w:hAnsi="Times New Roman" w:cs="Times New Roman"/>
-          <w:i/>
-          <w:iCs/>
-          <w:sz w:val="22"/>
-          <w:szCs w:val="22"/>
-        </w:rPr>
-        <w:t xml:space="preserve">g </w:t>
-      </w:r>
-      <w:r>
-        <w:rPr>
-          <w:rFonts w:ascii="Times New Roman" w:hAnsi="Times New Roman" w:cs="Times New Roman"/>
-          <w:sz w:val="22"/>
-          <w:szCs w:val="22"/>
-        </w:rPr>
-        <w:t xml:space="preserve">distribution answers the question, “If I were to choose a bad parameter value, how likely would I be to choose this particular value?” To divide the </w:t>
-      </w:r>
-      <w:r>
-        <w:rPr>
-          <w:rFonts w:ascii="Times New Roman" w:hAnsi="Times New Roman" w:cs="Times New Roman"/>
-          <w:i/>
-          <w:iCs/>
-          <w:sz w:val="22"/>
-          <w:szCs w:val="22"/>
-        </w:rPr>
-        <w:t xml:space="preserve">l </w:t>
-      </w:r>
-      <w:r>
-        <w:rPr>
-          <w:rFonts w:ascii="Times New Roman" w:hAnsi="Times New Roman" w:cs="Times New Roman"/>
-          <w:sz w:val="22"/>
-          <w:szCs w:val="22"/>
-        </w:rPr>
-        <w:t xml:space="preserve">score by the </w:t>
-      </w:r>
-      <w:r>
-        <w:rPr>
-          <w:rFonts w:ascii="Times New Roman" w:hAnsi="Times New Roman" w:cs="Times New Roman"/>
-          <w:i/>
-          <w:iCs/>
-          <w:sz w:val="22"/>
-          <w:szCs w:val="22"/>
-        </w:rPr>
-        <w:t xml:space="preserve">g </w:t>
-      </w:r>
-      <w:r>
-        <w:rPr>
-          <w:rFonts w:ascii="Times New Roman" w:hAnsi="Times New Roman" w:cs="Times New Roman"/>
-          <w:sz w:val="22"/>
-          <w:szCs w:val="22"/>
-        </w:rPr>
-        <w:t>score is to combine both answers into one; the higher the total score, the more likely the particular value is to be a good one.</w:t>
-      </w:r>
-    </w:p>
-    <w:p>
-      <w:pPr>
-        <w:ind w:firstLine="720"/>
-        <w:rPr>
-          <w:rFonts w:ascii="Times New Roman" w:hAnsi="Times New Roman" w:cs="Times New Roman"/>
-          <w:sz w:val="22"/>
-          <w:szCs w:val="22"/>
-        </w:rPr>
-      </w:pPr>
-      <w:r>
-        <w:rPr>
-          <w:rFonts w:ascii="Times New Roman" w:hAnsi="Times New Roman" w:cs="Times New Roman"/>
-          <w:sz w:val="22"/>
-          <w:szCs w:val="22"/>
-        </w:rPr>
-        <w:t xml:space="preserve">So, ten values have been sampled from the </w:t>
-      </w:r>
-      <w:r>
-        <w:rPr>
-          <w:rFonts w:ascii="Times New Roman" w:hAnsi="Times New Roman" w:cs="Times New Roman"/>
-          <w:i/>
-          <w:iCs/>
-          <w:sz w:val="22"/>
-          <w:szCs w:val="22"/>
-        </w:rPr>
-        <w:t xml:space="preserve">l </w:t>
-      </w:r>
-      <w:r>
-        <w:rPr>
-          <w:rFonts w:ascii="Times New Roman" w:hAnsi="Times New Roman" w:cs="Times New Roman"/>
-          <w:sz w:val="22"/>
-          <w:szCs w:val="22"/>
-        </w:rPr>
-        <w:t>distribution, and they have been preliminarily evaluated as described. Of these ten, the three values with the highest score are actually tried out; the model runs three times, with these three parameter values</w:t>
-      </w:r>
-      <w:r>
-        <w:rPr>
-          <w:rFonts w:ascii="Times New Roman" w:hAnsi="Times New Roman" w:cs="Times New Roman"/>
-          <w:sz w:val="22"/>
-          <w:szCs w:val="22"/>
-        </w:rPr>
-        <w:t>, and the model performance is scored for each of these three parameters, based on how well they handle the 11 observations which are withheld.</w:t>
-      </w:r>
-    </w:p>
-    <w:p>
-      <w:pPr>
-        <w:ind w:firstLine="720"/>
-        <w:rPr>
-          <w:rFonts w:ascii="Times New Roman" w:hAnsi="Times New Roman" w:cs="Times New Roman"/>
-          <w:sz w:val="22"/>
-          <w:szCs w:val="22"/>
-        </w:rPr>
-      </w:pPr>
-      <w:r>
-        <w:rPr>
-          <w:rFonts w:ascii="Times New Roman" w:hAnsi="Times New Roman" w:cs="Times New Roman"/>
-          <w:sz w:val="22"/>
-          <w:szCs w:val="22"/>
-        </w:rPr>
-        <w:t xml:space="preserve">Now the model has run 9 times: the first 6 times for the broad, grid-wise search, and 3 additional times as described above. The model now has experience of 9 parameter values, and a corresponding score for each value. Accordingly, the model now sorts those 9 values, just as it had sorted the 6 values before: the 50% of parameter values which correspond with the best scores go to the </w:t>
-      </w:r>
-      <w:r>
-        <w:rPr>
-          <w:rFonts w:ascii="Times New Roman" w:hAnsi="Times New Roman" w:cs="Times New Roman"/>
-          <w:i/>
-          <w:iCs/>
-          <w:sz w:val="22"/>
-          <w:szCs w:val="22"/>
-        </w:rPr>
-        <w:t xml:space="preserve">l </w:t>
-      </w:r>
-      <w:r>
-        <w:rPr>
-          <w:rFonts w:ascii="Times New Roman" w:hAnsi="Times New Roman" w:cs="Times New Roman"/>
-          <w:sz w:val="22"/>
-          <w:szCs w:val="22"/>
-        </w:rPr>
-        <w:t xml:space="preserve">group, and the rest go to the </w:t>
-      </w:r>
-      <w:r>
-        <w:rPr>
-          <w:rFonts w:ascii="Times New Roman" w:hAnsi="Times New Roman" w:cs="Times New Roman"/>
-          <w:i/>
-          <w:iCs/>
-          <w:sz w:val="22"/>
-          <w:szCs w:val="22"/>
-        </w:rPr>
-        <w:t xml:space="preserve">g </w:t>
-      </w:r>
-      <w:r>
-        <w:rPr>
-          <w:rFonts w:ascii="Times New Roman" w:hAnsi="Times New Roman" w:cs="Times New Roman"/>
-          <w:sz w:val="22"/>
-          <w:szCs w:val="22"/>
-        </w:rPr>
-        <w:t xml:space="preserve">group. Now the </w:t>
-      </w:r>
-      <w:r>
-        <w:rPr>
-          <w:rFonts w:ascii="Times New Roman" w:hAnsi="Times New Roman" w:cs="Times New Roman"/>
-          <w:i/>
-          <w:iCs/>
-          <w:sz w:val="22"/>
-          <w:szCs w:val="22"/>
-        </w:rPr>
-        <w:t xml:space="preserve">l </w:t>
-      </w:r>
-      <w:r>
-        <w:rPr>
-          <w:rFonts w:ascii="Times New Roman" w:hAnsi="Times New Roman" w:cs="Times New Roman"/>
-          <w:sz w:val="22"/>
-          <w:szCs w:val="22"/>
-        </w:rPr>
-        <w:t xml:space="preserve">group and the </w:t>
-      </w:r>
-      <w:r>
-        <w:rPr>
-          <w:rFonts w:ascii="Times New Roman" w:hAnsi="Times New Roman" w:cs="Times New Roman"/>
-          <w:i/>
-          <w:iCs/>
-          <w:sz w:val="22"/>
-          <w:szCs w:val="22"/>
-        </w:rPr>
-        <w:t xml:space="preserve">g </w:t>
-      </w:r>
-      <w:r>
-        <w:rPr>
-          <w:rFonts w:ascii="Times New Roman" w:hAnsi="Times New Roman" w:cs="Times New Roman"/>
-          <w:sz w:val="22"/>
-          <w:szCs w:val="22"/>
-        </w:rPr>
-        <w:t xml:space="preserve">group each have four or five parameters in them, with corresponding performance scores. </w:t>
-      </w:r>
-    </w:p>
-    <w:p>
-      <w:pPr>
-        <w:ind w:firstLine="720"/>
-        <w:rPr>
-          <w:rFonts w:ascii="Times New Roman" w:hAnsi="Times New Roman" w:cs="Times New Roman"/>
-          <w:sz w:val="22"/>
-          <w:szCs w:val="22"/>
-        </w:rPr>
-      </w:pPr>
-      <w:r>
-        <w:rPr>
-          <w:rFonts w:ascii="Times New Roman" w:hAnsi="Times New Roman" w:cs="Times New Roman"/>
-          <w:sz w:val="22"/>
-          <w:szCs w:val="22"/>
-        </w:rPr>
-        <w:t xml:space="preserve">Next, the model draws ten parameter values from the </w:t>
-      </w:r>
-      <w:r>
-        <w:rPr>
-          <w:rFonts w:ascii="Times New Roman" w:hAnsi="Times New Roman" w:cs="Times New Roman"/>
-          <w:i/>
-          <w:iCs/>
-          <w:sz w:val="22"/>
-          <w:szCs w:val="22"/>
-        </w:rPr>
-        <w:t xml:space="preserve">l </w:t>
-      </w:r>
-      <w:r>
-        <w:rPr>
-          <w:rFonts w:ascii="Times New Roman" w:hAnsi="Times New Roman" w:cs="Times New Roman"/>
-          <w:sz w:val="22"/>
-          <w:szCs w:val="22"/>
-        </w:rPr>
-        <w:t>distribution, scores them against both distributions as before, and selects the three values to actually run, just as before. This process occurs 5 total times, so that the model runs 21 times: 6 times initially, and then 3 more times on 5 additional occasions. This is already 10 times less than the grid-wise approach, and in fact the benefit is even greater than that: the parameter values which the model decides to run will often be repeated, and in this case the model will simply duplicate the result from the last time it was run with that parameter value. So, in practice, the model will likely run much less than 21 times: perhaps as few as 12 or so.</w:t>
-      </w:r>
-    </w:p>
-    <w:p>
-      <w:pPr>
-        <w:ind w:firstLine="720"/>
-        <w:rPr>
-          <w:rFonts w:ascii="Times New Roman" w:hAnsi="Times New Roman" w:cs="Times New Roman"/>
-          <w:sz w:val="22"/>
-          <w:szCs w:val="22"/>
-        </w:rPr>
-      </w:pPr>
-      <w:r>
-        <w:rPr>
-          <w:rFonts w:ascii="Times New Roman" w:hAnsi="Times New Roman" w:cs="Times New Roman"/>
-          <w:sz w:val="22"/>
-          <w:szCs w:val="22"/>
-        </w:rPr>
-        <w:t>Finally, the model has run with different parameter values and evaluated its performance on each occasion. Now it selects the parameter value which scored the best, and generates a tree from the complete set of data which it is fed: both the erstwhile training set and the erstwhile test set.</w:t>
-      </w:r>
-    </w:p>
-    <w:p>
-      <w:pPr>
-        <w:ind w:firstLine="720"/>
-        <w:rPr>
-          <w:rFonts w:ascii="Times New Roman" w:hAnsi="Times New Roman" w:cs="Times New Roman"/>
-          <w:sz w:val="22"/>
-          <w:szCs w:val="22"/>
-        </w:rPr>
-      </w:pPr>
-    </w:p>
-    <w:p>
-      <w:pPr>
-        <w:spacing w:after="160"/>
-        <w:rPr>
-          <w:rFonts w:ascii="Times New Roman" w:hAnsi="Times New Roman" w:cs="Times New Roman"/>
-        </w:rPr>
-      </w:pPr>
-      <w:r>
-        <w:rPr>
-          <w:rFonts w:ascii="Times New Roman" w:hAnsi="Times New Roman" w:cs="Times New Roman"/>
-        </w:rPr>
-        <w:t>APPENDIX 3: PRACTICAL STEPS IN R</w:t>
+        <w:t>only one observation</w:t>
+      </w:r>
+      <w:r>
+        <w:rPr>
+          <w:rFonts w:ascii="Times New Roman" w:hAnsi="Times New Roman" w:cs="Times New Roman"/>
+          <w:sz w:val="22"/>
+          <w:szCs w:val="22"/>
+        </w:rPr>
+        <w:t>. For example, the first subset in the first configuration differs from the first subset in the second configuration by only one observation: the first one. Likewise, the second subset in the first configuration differs from the second subset in the second configuration by the removal of only one observation: again, the first one. Each successive configuration is formed by moving one observation from the second subset of the previous configuration into the first subset of the current configuration; otherwise, the two subsets are unchanged across successive configurations.</w:t>
       </w:r>
     </w:p>
     <w:p>
@@ -29938,7 +28330,6 @@
         <w:jc w:val="both"/>
         <w:rPr>
           <w:rFonts w:ascii="Times New Roman" w:hAnsi="Times New Roman" w:cs="Times New Roman"/>
-          <w:bCs/>
           <w:sz w:val="22"/>
           <w:szCs w:val="22"/>
         </w:rPr>
@@ -29946,308 +28337,28 @@
       <w:r>
         <w:rPr>
           <w:rFonts w:ascii="Times New Roman" w:hAnsi="Times New Roman" w:cs="Times New Roman"/>
-          <w:bCs/>
-          <w:sz w:val="22"/>
-          <w:szCs w:val="22"/>
-        </w:rPr>
-        <w:t xml:space="preserve">Once </w:t>
-      </w:r>
-      <w:r>
-        <w:rPr>
-          <w:rFonts w:ascii="Times New Roman" w:hAnsi="Times New Roman" w:cs="Times New Roman"/>
-          <w:bCs/>
-          <w:sz w:val="22"/>
-          <w:szCs w:val="22"/>
-        </w:rPr>
-        <w:t>I</w:t>
-      </w:r>
-      <w:r>
-        <w:rPr>
-          <w:rFonts w:ascii="Times New Roman" w:hAnsi="Times New Roman" w:cs="Times New Roman"/>
-          <w:bCs/>
-          <w:sz w:val="22"/>
-          <w:szCs w:val="22"/>
-        </w:rPr>
-        <w:t xml:space="preserve">’ve established this, </w:t>
-      </w:r>
-      <w:r>
-        <w:rPr>
-          <w:rFonts w:ascii="Times New Roman" w:hAnsi="Times New Roman" w:cs="Times New Roman"/>
-          <w:bCs/>
-          <w:sz w:val="22"/>
-          <w:szCs w:val="22"/>
-        </w:rPr>
-        <w:t xml:space="preserve">I </w:t>
-      </w:r>
-      <w:r>
-        <w:rPr>
-          <w:rFonts w:ascii="Times New Roman" w:hAnsi="Times New Roman" w:cs="Times New Roman"/>
-          <w:bCs/>
-          <w:sz w:val="22"/>
-          <w:szCs w:val="22"/>
-        </w:rPr>
-        <w:t xml:space="preserve">take two further steps. First, as a matter of practicality, </w:t>
-      </w:r>
-      <w:r>
-        <w:rPr>
-          <w:rFonts w:ascii="Times New Roman" w:hAnsi="Times New Roman" w:cs="Times New Roman"/>
-          <w:bCs/>
-          <w:sz w:val="22"/>
-          <w:szCs w:val="22"/>
-        </w:rPr>
-        <w:t xml:space="preserve">I </w:t>
-      </w:r>
-      <w:r>
-        <w:rPr>
-          <w:rFonts w:ascii="Times New Roman" w:hAnsi="Times New Roman" w:cs="Times New Roman"/>
-          <w:bCs/>
-          <w:sz w:val="22"/>
-          <w:szCs w:val="22"/>
-        </w:rPr>
-        <w:t xml:space="preserve">make the data compatible with the random forest function by using the embed() function in R to convert the time series into a matrix of values. The first column is a vector of inflation observations, from January 1960 to September 2020. The second column is the same vector, from the prior month: December 1959 to August 2020. The third column is one month prior again, November 1959 to July 2020, and so on. The first column represents the </w:t>
-      </w:r>
-      <m:oMath>
-        <m:sSub>
-          <m:sSubPr>
-            <m:ctrlPr>
-              <w:rPr>
-                <w:rFonts w:ascii="Cambria Math" w:hAnsi="Cambria Math" w:cs="Times New Roman"/>
-                <w:bCs/>
-                <w:i/>
-                <w:sz w:val="22"/>
-                <w:szCs w:val="22"/>
-              </w:rPr>
-            </m:ctrlPr>
-          </m:sSubPr>
-          <m:e>
-            <m:r>
-              <w:rPr>
-                <w:rFonts w:ascii="Cambria Math" w:hAnsi="Cambria Math" w:cs="Times New Roman"/>
-                <w:sz w:val="22"/>
-                <w:szCs w:val="22"/>
-              </w:rPr>
-              <m:t>π</m:t>
-            </m:r>
-          </m:e>
-          <m:sub>
-            <m:r>
-              <w:rPr>
-                <w:rFonts w:ascii="Cambria Math" w:hAnsi="Cambria Math" w:cs="Times New Roman"/>
-                <w:sz w:val="22"/>
-                <w:szCs w:val="22"/>
-              </w:rPr>
-              <m:t>t</m:t>
-            </m:r>
-          </m:sub>
-        </m:sSub>
-      </m:oMath>
-      <w:r>
-        <w:rPr>
-          <w:rFonts w:ascii="Times New Roman" w:hAnsi="Times New Roman" w:cs="Times New Roman"/>
-          <w:bCs/>
+          <w:sz w:val="22"/>
+          <w:szCs w:val="22"/>
+        </w:rPr>
+        <w:t xml:space="preserve">This suggests the possibility of an </w:t>
+      </w:r>
+      <w:r>
+        <w:rPr>
+          <w:rFonts w:ascii="Times New Roman" w:hAnsi="Times New Roman" w:cs="Times New Roman"/>
           <w:i/>
           <w:iCs/>
           <w:sz w:val="22"/>
           <w:szCs w:val="22"/>
         </w:rPr>
-        <w:t xml:space="preserve"> </w:t>
-      </w:r>
-      <w:r>
-        <w:rPr>
-          <w:rFonts w:ascii="Times New Roman" w:hAnsi="Times New Roman" w:cs="Times New Roman"/>
-          <w:bCs/>
-          <w:sz w:val="22"/>
-          <w:szCs w:val="22"/>
-        </w:rPr>
-        <w:t xml:space="preserve">values, the second column </w:t>
-      </w:r>
-      <m:oMath>
-        <m:sSub>
-          <m:sSubPr>
-            <m:ctrlPr>
-              <w:rPr>
-                <w:rFonts w:ascii="Cambria Math" w:hAnsi="Cambria Math" w:cs="Times New Roman"/>
-                <w:bCs/>
-                <w:i/>
-                <w:sz w:val="22"/>
-                <w:szCs w:val="22"/>
-              </w:rPr>
-            </m:ctrlPr>
-          </m:sSubPr>
-          <m:e>
-            <m:r>
-              <w:rPr>
-                <w:rFonts w:ascii="Cambria Math" w:hAnsi="Cambria Math" w:cs="Times New Roman"/>
-                <w:sz w:val="22"/>
-                <w:szCs w:val="22"/>
-              </w:rPr>
-              <m:t>π</m:t>
-            </m:r>
-          </m:e>
-          <m:sub>
-            <m:r>
-              <w:rPr>
-                <w:rFonts w:ascii="Cambria Math" w:hAnsi="Cambria Math" w:cs="Times New Roman"/>
-                <w:sz w:val="22"/>
-                <w:szCs w:val="22"/>
-              </w:rPr>
-              <m:t>t-1</m:t>
-            </m:r>
-          </m:sub>
-        </m:sSub>
-      </m:oMath>
-      <w:r>
-        <w:rPr>
-          <w:rFonts w:ascii="Times New Roman" w:hAnsi="Times New Roman" w:cs="Times New Roman"/>
-          <w:bCs/>
-          <w:sz w:val="22"/>
-          <w:szCs w:val="22"/>
-        </w:rPr>
-        <w:t xml:space="preserve">, the third </w:t>
-      </w:r>
-      <m:oMath>
-        <m:sSub>
-          <m:sSubPr>
-            <m:ctrlPr>
-              <w:rPr>
-                <w:rFonts w:ascii="Cambria Math" w:hAnsi="Cambria Math" w:cs="Times New Roman"/>
-                <w:bCs/>
-                <w:i/>
-                <w:sz w:val="22"/>
-                <w:szCs w:val="22"/>
-              </w:rPr>
-            </m:ctrlPr>
-          </m:sSubPr>
-          <m:e>
-            <m:r>
-              <w:rPr>
-                <w:rFonts w:ascii="Cambria Math" w:hAnsi="Cambria Math" w:cs="Times New Roman"/>
-                <w:sz w:val="22"/>
-                <w:szCs w:val="22"/>
-              </w:rPr>
-              <m:t>π</m:t>
-            </m:r>
-          </m:e>
-          <m:sub>
-            <m:r>
-              <w:rPr>
-                <w:rFonts w:ascii="Cambria Math" w:hAnsi="Cambria Math" w:cs="Times New Roman"/>
-                <w:sz w:val="22"/>
-                <w:szCs w:val="22"/>
-              </w:rPr>
-              <m:t>t-2</m:t>
-            </m:r>
-          </m:sub>
-        </m:sSub>
-      </m:oMath>
-      <w:r>
-        <w:rPr>
-          <w:rFonts w:ascii="Times New Roman" w:hAnsi="Times New Roman" w:cs="Times New Roman"/>
-          <w:bCs/>
-          <w:i/>
-          <w:iCs/>
-          <w:sz w:val="22"/>
-          <w:szCs w:val="22"/>
-        </w:rPr>
-        <w:t>,</w:t>
-      </w:r>
-      <w:r>
-        <w:rPr>
-          <w:rFonts w:ascii="Times New Roman" w:hAnsi="Times New Roman" w:cs="Times New Roman"/>
-          <w:bCs/>
-          <w:sz w:val="22"/>
-          <w:szCs w:val="22"/>
-        </w:rPr>
-        <w:t xml:space="preserve"> and so on, for each of more than 750 observations. Each lag on an observation then, is treated as a feature in the data which is used to train the random forest. </w:t>
-      </w:r>
-      <w:r>
-        <w:rPr>
-          <w:rFonts w:ascii="Times New Roman" w:hAnsi="Times New Roman" w:cs="Times New Roman"/>
-          <w:bCs/>
-          <w:sz w:val="22"/>
-          <w:szCs w:val="22"/>
-        </w:rPr>
-        <w:t xml:space="preserve">I </w:t>
-      </w:r>
-      <w:r>
-        <w:rPr>
-          <w:rFonts w:ascii="Times New Roman" w:hAnsi="Times New Roman" w:cs="Times New Roman"/>
-          <w:bCs/>
-          <w:sz w:val="22"/>
-          <w:szCs w:val="22"/>
-        </w:rPr>
-        <w:t xml:space="preserve">use 11 lags. </w:t>
-      </w:r>
-      <w:r>
-        <w:rPr>
-          <w:rFonts w:ascii="Times New Roman" w:hAnsi="Times New Roman" w:cs="Times New Roman"/>
-          <w:bCs/>
-          <w:sz w:val="22"/>
-          <w:szCs w:val="22"/>
-        </w:rPr>
-        <w:t xml:space="preserve">I </w:t>
-      </w:r>
-      <w:r>
-        <w:rPr>
-          <w:rFonts w:ascii="Times New Roman" w:hAnsi="Times New Roman" w:cs="Times New Roman"/>
-          <w:bCs/>
-          <w:sz w:val="22"/>
-          <w:szCs w:val="22"/>
-        </w:rPr>
-        <w:t>also append a time trend term, which contains a value of 1 for the first observation, 2 for the second, etc.</w:t>
-      </w:r>
-      <w:r>
-        <w:rPr>
-          <w:rFonts w:ascii="Times New Roman" w:hAnsi="Times New Roman" w:cs="Times New Roman"/>
-          <w:bCs/>
-          <w:sz w:val="22"/>
-          <w:szCs w:val="22"/>
-        </w:rPr>
-        <w:t xml:space="preserve"> Each row now consists of one observation, containing a </w:t>
-      </w:r>
-      <m:oMath>
-        <m:sSub>
-          <m:sSubPr>
-            <m:ctrlPr>
-              <w:rPr>
-                <w:rFonts w:ascii="Cambria Math" w:hAnsi="Cambria Math" w:cs="Times New Roman"/>
-                <w:bCs/>
-                <w:i/>
-                <w:sz w:val="22"/>
-                <w:szCs w:val="22"/>
-              </w:rPr>
-            </m:ctrlPr>
-          </m:sSubPr>
-          <m:e>
-            <m:r>
-              <w:rPr>
-                <w:rFonts w:ascii="Cambria Math" w:hAnsi="Cambria Math" w:cs="Times New Roman"/>
-                <w:sz w:val="22"/>
-                <w:szCs w:val="22"/>
-              </w:rPr>
-              <m:t>π</m:t>
-            </m:r>
-          </m:e>
-          <m:sub>
-            <m:r>
-              <w:rPr>
-                <w:rFonts w:ascii="Cambria Math" w:hAnsi="Cambria Math" w:cs="Times New Roman"/>
-                <w:sz w:val="22"/>
-                <w:szCs w:val="22"/>
-              </w:rPr>
-              <m:t>t</m:t>
-            </m:r>
-          </m:sub>
-        </m:sSub>
-      </m:oMath>
-      <w:r>
-        <w:rPr>
-          <w:rFonts w:ascii="Times New Roman" w:hAnsi="Times New Roman" w:cs="Times New Roman"/>
-          <w:bCs/>
-          <w:sz w:val="22"/>
-          <w:szCs w:val="22"/>
-        </w:rPr>
-        <w:t xml:space="preserve"> term with 11 lags and a time trend.</w:t>
+        <w:t>updating</w:t>
+      </w:r>
+      <w:r>
+        <w:rPr>
+          <w:rFonts w:ascii="Times New Roman" w:hAnsi="Times New Roman" w:cs="Times New Roman"/>
+          <w:sz w:val="22"/>
+          <w:szCs w:val="22"/>
+        </w:rPr>
+        <w:t xml:space="preserve"> methodology for computing the SSR. Rather than run the AR(1) regression at each splitting point and compute the SSR based on that regression, we can run the AR(1) regression only once, and then update its values of BETAHAT and ALPHA, and thereby compute the updated values for the SSR. This will be a much more efficient way to proceed.</w:t>
       </w:r>
     </w:p>
     <w:p>
@@ -30257,7 +28368,6 @@
         <w:jc w:val="both"/>
         <w:rPr>
           <w:rFonts w:ascii="Times New Roman" w:hAnsi="Times New Roman" w:cs="Times New Roman"/>
-          <w:bCs/>
           <w:sz w:val="22"/>
           <w:szCs w:val="22"/>
         </w:rPr>
@@ -30265,76 +28375,10 @@
       <w:r>
         <w:rPr>
           <w:rFonts w:ascii="Times New Roman" w:hAnsi="Times New Roman" w:cs="Times New Roman"/>
-          <w:bCs/>
-          <w:sz w:val="22"/>
-          <w:szCs w:val="22"/>
-        </w:rPr>
-        <w:t>Just as the random forest’s feature fraction is supposed to prevent overfitting the data, the regression tree’s splitting criterion also prevents overfitting. At each node, only one feature will ultimately determine the split. Thus, for a data set in the form of the matrix described above, it is theoretically impossible to overfit by adding too many features. Even if the matrix had 100 lags, the splits at each node would only be determined by the one feature whose choice minimized the sum of squared errors. It is very unlikely that this feature would be the 100</w:t>
-      </w:r>
-      <w:r>
-        <w:rPr>
-          <w:rFonts w:ascii="Times New Roman" w:hAnsi="Times New Roman" w:cs="Times New Roman"/>
-          <w:bCs/>
-          <w:sz w:val="22"/>
-          <w:szCs w:val="22"/>
-          <w:vertAlign w:val="superscript"/>
-        </w:rPr>
-        <w:t>th</w:t>
-      </w:r>
-      <w:r>
-        <w:rPr>
-          <w:rFonts w:ascii="Times New Roman" w:hAnsi="Times New Roman" w:cs="Times New Roman"/>
-          <w:bCs/>
-          <w:sz w:val="22"/>
-          <w:szCs w:val="22"/>
-        </w:rPr>
-        <w:t xml:space="preserve"> lag, at any node. </w:t>
-      </w:r>
-      <w:r>
-        <w:rPr>
-          <w:rFonts w:ascii="Times New Roman" w:hAnsi="Times New Roman" w:cs="Times New Roman"/>
-          <w:bCs/>
-          <w:sz w:val="22"/>
-          <w:szCs w:val="22"/>
-        </w:rPr>
-        <w:t xml:space="preserve">Eleven lags in an ARIMA model on this data would likely lead to an overfit; the best ARIMA model by AIC is an ARIMA(4,0,1). But, since </w:t>
-      </w:r>
-      <w:r>
-        <w:rPr>
-          <w:rFonts w:ascii="Times New Roman" w:hAnsi="Times New Roman" w:cs="Times New Roman"/>
-          <w:bCs/>
-          <w:sz w:val="22"/>
-          <w:szCs w:val="22"/>
-        </w:rPr>
-        <w:t>the regression tree self-</w:t>
-      </w:r>
-      <w:r>
-        <w:rPr>
-          <w:rFonts w:ascii="Times New Roman" w:hAnsi="Times New Roman" w:cs="Times New Roman"/>
-          <w:bCs/>
-          <w:sz w:val="22"/>
-          <w:szCs w:val="22"/>
-        </w:rPr>
-        <w:lastRenderedPageBreak/>
-        <w:t>identifies the most important features, and allows only them to determine its fit</w:t>
-      </w:r>
-      <w:r>
-        <w:rPr>
-          <w:rFonts w:ascii="Times New Roman" w:hAnsi="Times New Roman" w:cs="Times New Roman"/>
-          <w:bCs/>
-          <w:sz w:val="22"/>
-          <w:szCs w:val="22"/>
-        </w:rPr>
-        <w:t>, there should be no harm to adding more lags than are likely to be necessary</w:t>
-      </w:r>
-      <w:r>
-        <w:rPr>
-          <w:rFonts w:ascii="Times New Roman" w:hAnsi="Times New Roman" w:cs="Times New Roman"/>
-          <w:bCs/>
-          <w:sz w:val="22"/>
-          <w:szCs w:val="22"/>
-        </w:rPr>
-        <w:t>.</w:t>
+          <w:sz w:val="22"/>
+          <w:szCs w:val="22"/>
+        </w:rPr>
+        <w:t>The relevant equation is this one:</w:t>
       </w:r>
     </w:p>
     <w:p>
@@ -30344,111 +28388,10 @@
         <w:jc w:val="both"/>
         <w:rPr>
           <w:rFonts w:ascii="Times New Roman" w:hAnsi="Times New Roman" w:cs="Times New Roman"/>
-          <w:bCs/>
           <w:sz w:val="22"/>
           <w:szCs w:val="22"/>
         </w:rPr>
       </w:pPr>
-      <w:r>
-        <w:rPr>
-          <w:rFonts w:ascii="Times New Roman" w:hAnsi="Times New Roman" w:cs="Times New Roman"/>
-          <w:bCs/>
-          <w:sz w:val="22"/>
-          <w:szCs w:val="22"/>
-        </w:rPr>
-        <w:t>Secondly,</w:t>
-      </w:r>
-      <w:r>
-        <w:rPr>
-          <w:rFonts w:ascii="Times New Roman" w:hAnsi="Times New Roman" w:cs="Times New Roman"/>
-          <w:bCs/>
-          <w:sz w:val="22"/>
-          <w:szCs w:val="22"/>
-        </w:rPr>
-        <w:t xml:space="preserve"> after I’ve transformed the data into this matrix form,</w:t>
-      </w:r>
-      <w:r>
-        <w:rPr>
-          <w:rFonts w:ascii="Times New Roman" w:hAnsi="Times New Roman" w:cs="Times New Roman"/>
-          <w:bCs/>
-          <w:sz w:val="22"/>
-          <w:szCs w:val="22"/>
-        </w:rPr>
-        <w:t xml:space="preserve"> </w:t>
-      </w:r>
-      <w:r>
-        <w:rPr>
-          <w:rFonts w:ascii="Times New Roman" w:hAnsi="Times New Roman" w:cs="Times New Roman"/>
-          <w:bCs/>
-          <w:sz w:val="22"/>
-          <w:szCs w:val="22"/>
-        </w:rPr>
-        <w:t xml:space="preserve">I </w:t>
-      </w:r>
-      <w:r>
-        <w:rPr>
-          <w:rFonts w:ascii="Times New Roman" w:hAnsi="Times New Roman" w:cs="Times New Roman"/>
-          <w:bCs/>
-          <w:sz w:val="22"/>
-          <w:szCs w:val="22"/>
-        </w:rPr>
-        <w:t xml:space="preserve">retool the random forest </w:t>
-      </w:r>
-      <w:r>
-        <w:rPr>
-          <w:rFonts w:ascii="Times New Roman" w:hAnsi="Times New Roman" w:cs="Times New Roman"/>
-          <w:bCs/>
-          <w:sz w:val="22"/>
-          <w:szCs w:val="22"/>
-        </w:rPr>
-        <w:t xml:space="preserve">I </w:t>
-      </w:r>
-      <w:r>
-        <w:rPr>
-          <w:rFonts w:ascii="Times New Roman" w:hAnsi="Times New Roman" w:cs="Times New Roman"/>
-          <w:bCs/>
-          <w:sz w:val="22"/>
-          <w:szCs w:val="22"/>
-        </w:rPr>
-        <w:t xml:space="preserve">have described above to make it more effective with time-series data. </w:t>
-      </w:r>
-      <w:r>
-        <w:rPr>
-          <w:rFonts w:ascii="Times New Roman" w:hAnsi="Times New Roman" w:cs="Times New Roman"/>
-          <w:bCs/>
-          <w:sz w:val="22"/>
-          <w:szCs w:val="22"/>
-        </w:rPr>
-        <w:t xml:space="preserve">This process is described below. </w:t>
-      </w:r>
-    </w:p>
-    <w:p>
-      <w:pPr>
-        <w:spacing w:after="160"/>
-        <w:rPr>
-          <w:rFonts w:ascii="Times New Roman" w:hAnsi="Times New Roman" w:cs="Times New Roman"/>
-        </w:rPr>
-      </w:pPr>
-    </w:p>
-    <w:p>
-      <w:pPr>
-        <w:spacing w:after="160"/>
-        <w:rPr>
-          <w:rFonts w:ascii="Times New Roman" w:hAnsi="Times New Roman" w:cs="Times New Roman"/>
-        </w:rPr>
-      </w:pPr>
-      <w:r>
-        <w:rPr>
-          <w:rFonts w:ascii="Times New Roman" w:hAnsi="Times New Roman" w:cs="Times New Roman"/>
-        </w:rPr>
-        <w:t xml:space="preserve">APPENDIX XYZ: </w:t>
-      </w:r>
-      <w:r>
-        <w:rPr>
-          <w:rFonts w:ascii="Times New Roman" w:hAnsi="Times New Roman" w:cs="Times New Roman"/>
-        </w:rPr>
-        <w:t>JUSTIFICATION FOR FRACTIONAL PENALTY</w:t>
-      </w:r>
     </w:p>
     <w:p>
       <w:pPr>
@@ -30467,23 +28410,7 @@
           <w:sz w:val="22"/>
           <w:szCs w:val="22"/>
         </w:rPr>
-        <w:t xml:space="preserve">Given the increased flexibility that the fractional penalty provided, this seemed like the best choice. In a regression tree, it is inevitable that some nodes will contain observations that are very similar, while others contain observations that are only somewhat similar. For example, at the very first split, when all the data is under consideration, it is possible that there really are two clearly distinct groups in the data. The first group represents about half of the data and consists of nearly identical observations. The second group, which likewise represents half of the data, is remarkable for the relative dissimilarity of its observations. Assume that the split is performed correctly, so that the two groups are situated in two different nodes. The first node may very well require no further splits. The second node, on the other hand, consists of observations which have not much in common. It was formed merely by default, the leftover result of the split which so accurately segregated the first group. Here </w:t>
-      </w:r>
-      <w:r>
-        <w:rPr>
-          <w:rFonts w:ascii="Times New Roman" w:hAnsi="Times New Roman" w:cs="Times New Roman"/>
-          <w:sz w:val="22"/>
-          <w:szCs w:val="22"/>
-        </w:rPr>
-        <w:t xml:space="preserve">I </w:t>
-      </w:r>
-      <w:r>
-        <w:rPr>
-          <w:rFonts w:ascii="Times New Roman" w:hAnsi="Times New Roman" w:cs="Times New Roman"/>
-          <w:sz w:val="22"/>
-          <w:szCs w:val="22"/>
-        </w:rPr>
-        <w:t>have a case where some nodes contain observations which are very similar, while some nodes contain observations which are very different.</w:t>
+        <w:t xml:space="preserve">BASIC EQUATION </w:t>
       </w:r>
     </w:p>
     <w:p>
@@ -30497,6 +28424,1710 @@
           <w:szCs w:val="22"/>
         </w:rPr>
       </w:pPr>
+    </w:p>
+    <w:p>
+      <w:pPr>
+        <w:jc w:val="both"/>
+        <w:rPr>
+          <w:rFonts w:ascii="Times New Roman" w:hAnsi="Times New Roman" w:cs="Times New Roman"/>
+          <w:bCs/>
+          <w:sz w:val="22"/>
+          <w:szCs w:val="22"/>
+        </w:rPr>
+      </w:pPr>
+      <w:r>
+        <w:rPr>
+          <w:rFonts w:ascii="Times New Roman" w:hAnsi="Times New Roman" w:cs="Times New Roman"/>
+          <w:bCs/>
+          <w:sz w:val="22"/>
+          <w:szCs w:val="22"/>
+        </w:rPr>
+        <w:t xml:space="preserve">Where YHAT is </w:t>
+      </w:r>
+    </w:p>
+    <w:p>
+      <w:pPr>
+        <w:jc w:val="both"/>
+        <w:rPr>
+          <w:rFonts w:ascii="Times New Roman" w:hAnsi="Times New Roman" w:cs="Times New Roman"/>
+          <w:bCs/>
+          <w:sz w:val="22"/>
+          <w:szCs w:val="22"/>
+        </w:rPr>
+      </w:pPr>
+    </w:p>
+    <w:p>
+      <w:pPr>
+        <w:jc w:val="both"/>
+        <w:rPr>
+          <w:rFonts w:ascii="Times New Roman" w:hAnsi="Times New Roman" w:cs="Times New Roman"/>
+          <w:bCs/>
+          <w:sz w:val="22"/>
+          <w:szCs w:val="22"/>
+        </w:rPr>
+      </w:pPr>
+      <w:r>
+        <w:rPr>
+          <w:rFonts w:ascii="Times New Roman" w:hAnsi="Times New Roman" w:cs="Times New Roman"/>
+          <w:bCs/>
+          <w:sz w:val="22"/>
+          <w:szCs w:val="22"/>
+        </w:rPr>
+        <w:t>OTHER EQUATION</w:t>
+      </w:r>
+    </w:p>
+    <w:p>
+      <w:pPr>
+        <w:jc w:val="both"/>
+        <w:rPr>
+          <w:rFonts w:ascii="Times New Roman" w:hAnsi="Times New Roman" w:cs="Times New Roman"/>
+          <w:bCs/>
+          <w:sz w:val="22"/>
+          <w:szCs w:val="22"/>
+        </w:rPr>
+      </w:pPr>
+    </w:p>
+    <w:p>
+      <w:pPr>
+        <w:contextualSpacing/>
+        <w:jc w:val="both"/>
+        <w:rPr>
+          <w:rFonts w:ascii="Times New Roman" w:hAnsi="Times New Roman" w:cs="Times New Roman"/>
+          <w:sz w:val="22"/>
+          <w:szCs w:val="22"/>
+        </w:rPr>
+      </w:pPr>
+      <w:r>
+        <w:rPr>
+          <w:rFonts w:ascii="Times New Roman" w:hAnsi="Times New Roman" w:cs="Times New Roman"/>
+          <w:sz w:val="22"/>
+          <w:szCs w:val="22"/>
+        </w:rPr>
+        <w:t>When the formula is expressed in this way, it is easier to see how it may be updated. The SSR is, as the name implies, a sum. The only difference in that sum from one configuration to the next is the movement of one YSUBI and a corresponding XSUBI. This in turn only affects the YBAR and XBAR terms, which may easily be updated. The computation of the SSR is now straightforward.</w:t>
+      </w:r>
+    </w:p>
+    <w:p>
+      <w:pPr>
+        <w:ind w:firstLine="720"/>
+        <w:contextualSpacing/>
+        <w:jc w:val="both"/>
+        <w:rPr>
+          <w:rFonts w:ascii="Times New Roman" w:hAnsi="Times New Roman" w:cs="Times New Roman"/>
+          <w:sz w:val="22"/>
+          <w:szCs w:val="22"/>
+        </w:rPr>
+      </w:pPr>
+      <w:r>
+        <w:rPr>
+          <w:rFonts w:ascii="Times New Roman" w:hAnsi="Times New Roman" w:cs="Times New Roman"/>
+          <w:sz w:val="22"/>
+          <w:szCs w:val="22"/>
+        </w:rPr>
+        <w:t xml:space="preserve">When the SSR formula is expressed in this way, it is easy to see how it can be updated. This update process is much more efficient than the process of computing, over and over again, the SSR for a series of independent regressions. Given that this objective function </w:t>
+      </w:r>
+      <w:r>
+        <w:rPr>
+          <w:rFonts w:ascii="Times New Roman" w:hAnsi="Times New Roman" w:cs="Times New Roman"/>
+          <w:sz w:val="22"/>
+          <w:szCs w:val="22"/>
+        </w:rPr>
+        <w:t>runs literally hundreds of thousands of times per forest, and therefore tens of millions of times across the forecast period, it is worthwhile to optimize it for computational efficiency.</w:t>
+      </w:r>
+    </w:p>
+    <w:p>
+      <w:pPr>
+        <w:ind w:firstLine="720"/>
+        <w:contextualSpacing/>
+        <w:jc w:val="both"/>
+        <w:rPr>
+          <w:rFonts w:ascii="Times New Roman" w:hAnsi="Times New Roman" w:cs="Times New Roman"/>
+          <w:sz w:val="22"/>
+          <w:szCs w:val="22"/>
+        </w:rPr>
+      </w:pPr>
+    </w:p>
+    <w:p>
+      <w:pPr>
+        <w:ind w:firstLine="720"/>
+        <w:contextualSpacing/>
+        <w:jc w:val="both"/>
+        <w:rPr>
+          <w:rFonts w:ascii="Times New Roman" w:hAnsi="Times New Roman" w:cs="Times New Roman"/>
+          <w:sz w:val="22"/>
+          <w:szCs w:val="22"/>
+        </w:rPr>
+      </w:pPr>
+      <w:r>
+        <w:rPr>
+          <w:rFonts w:ascii="Times New Roman" w:hAnsi="Times New Roman" w:cs="Times New Roman"/>
+          <w:sz w:val="22"/>
+          <w:szCs w:val="22"/>
+        </w:rPr>
+        <w:t xml:space="preserve">Instead of recalculating the SSE at every data/observation pair, </w:t>
+      </w:r>
+      <w:r>
+        <w:rPr>
+          <w:rFonts w:ascii="Times New Roman" w:hAnsi="Times New Roman" w:cs="Times New Roman"/>
+          <w:sz w:val="22"/>
+          <w:szCs w:val="22"/>
+        </w:rPr>
+        <w:t xml:space="preserve">I </w:t>
+      </w:r>
+      <w:r>
+        <w:rPr>
+          <w:rFonts w:ascii="Times New Roman" w:hAnsi="Times New Roman" w:cs="Times New Roman"/>
+          <w:sz w:val="22"/>
+          <w:szCs w:val="22"/>
+        </w:rPr>
+        <w:t xml:space="preserve">can simply update the previous SSE. </w:t>
+      </w:r>
+      <w:r>
+        <w:rPr>
+          <w:rFonts w:ascii="Times New Roman" w:hAnsi="Times New Roman" w:cs="Times New Roman"/>
+          <w:sz w:val="22"/>
+          <w:szCs w:val="22"/>
+        </w:rPr>
+        <w:t xml:space="preserve">I </w:t>
+      </w:r>
+      <w:r>
+        <w:rPr>
+          <w:rFonts w:ascii="Times New Roman" w:hAnsi="Times New Roman" w:cs="Times New Roman"/>
+          <w:sz w:val="22"/>
+          <w:szCs w:val="22"/>
+        </w:rPr>
+        <w:t xml:space="preserve">retain the previous vectors and means, one each for above and below the previous splitting point. </w:t>
+      </w:r>
+      <w:r>
+        <w:rPr>
+          <w:rFonts w:ascii="Times New Roman" w:hAnsi="Times New Roman" w:cs="Times New Roman"/>
+          <w:sz w:val="22"/>
+          <w:szCs w:val="22"/>
+        </w:rPr>
+        <w:t xml:space="preserve">I </w:t>
+      </w:r>
+      <w:r>
+        <w:rPr>
+          <w:rFonts w:ascii="Times New Roman" w:hAnsi="Times New Roman" w:cs="Times New Roman"/>
+          <w:sz w:val="22"/>
+          <w:szCs w:val="22"/>
+        </w:rPr>
+        <w:t xml:space="preserve">identify the one observation pair that switches from the “above” vector to the “below” vector, and </w:t>
+      </w:r>
+      <w:r>
+        <w:rPr>
+          <w:rFonts w:ascii="Times New Roman" w:hAnsi="Times New Roman" w:cs="Times New Roman"/>
+          <w:sz w:val="22"/>
+          <w:szCs w:val="22"/>
+        </w:rPr>
+        <w:t xml:space="preserve">I </w:t>
+      </w:r>
+      <w:r>
+        <w:rPr>
+          <w:rFonts w:ascii="Times New Roman" w:hAnsi="Times New Roman" w:cs="Times New Roman"/>
+          <w:sz w:val="22"/>
+          <w:szCs w:val="22"/>
+        </w:rPr>
+        <w:t xml:space="preserve">update </w:t>
+      </w:r>
+      <w:r>
+        <w:rPr>
+          <w:rFonts w:ascii="Times New Roman" w:hAnsi="Times New Roman" w:cs="Times New Roman"/>
+          <w:sz w:val="22"/>
+          <w:szCs w:val="22"/>
+        </w:rPr>
+        <w:t xml:space="preserve">the </w:t>
+      </w:r>
+      <w:r>
+        <w:rPr>
+          <w:rFonts w:ascii="Times New Roman" w:hAnsi="Times New Roman" w:cs="Times New Roman"/>
+          <w:sz w:val="22"/>
+          <w:szCs w:val="22"/>
+        </w:rPr>
+        <w:t xml:space="preserve">previous vectors and means accordingly. Then </w:t>
+      </w:r>
+      <w:r>
+        <w:rPr>
+          <w:rFonts w:ascii="Times New Roman" w:hAnsi="Times New Roman" w:cs="Times New Roman"/>
+          <w:sz w:val="22"/>
+          <w:szCs w:val="22"/>
+        </w:rPr>
+        <w:t xml:space="preserve">I </w:t>
+      </w:r>
+      <w:r>
+        <w:rPr>
+          <w:rFonts w:ascii="Times New Roman" w:hAnsi="Times New Roman" w:cs="Times New Roman"/>
+          <w:sz w:val="22"/>
+          <w:szCs w:val="22"/>
+        </w:rPr>
+        <w:t>calculate the SSE, given the updated vectors and means. This method is more than twice as efficient.</w:t>
+      </w:r>
+    </w:p>
+    <w:p>
+      <w:pPr>
+        <w:spacing w:after="160"/>
+        <w:rPr>
+          <w:rFonts w:ascii="Times New Roman" w:hAnsi="Times New Roman" w:cs="Times New Roman"/>
+        </w:rPr>
+      </w:pPr>
+    </w:p>
+    <w:p>
+      <w:pPr>
+        <w:spacing w:after="160"/>
+        <w:rPr>
+          <w:rFonts w:ascii="Times New Roman" w:hAnsi="Times New Roman" w:cs="Times New Roman"/>
+        </w:rPr>
+      </w:pPr>
+    </w:p>
+    <w:p>
+      <w:pPr>
+        <w:spacing w:after="160"/>
+        <w:rPr>
+          <w:rFonts w:ascii="Times New Roman" w:hAnsi="Times New Roman" w:cs="Times New Roman"/>
+        </w:rPr>
+      </w:pPr>
+      <w:r>
+        <w:rPr>
+          <w:rFonts w:ascii="Times New Roman" w:hAnsi="Times New Roman" w:cs="Times New Roman"/>
+        </w:rPr>
+        <w:t xml:space="preserve">APPENDIX 2: </w:t>
+      </w:r>
+      <w:r>
+        <w:rPr>
+          <w:rFonts w:ascii="Times New Roman" w:hAnsi="Times New Roman" w:cs="Times New Roman"/>
+        </w:rPr>
+        <w:t>SEARCHING THE PARAMETER SPACE</w:t>
+      </w:r>
+    </w:p>
+    <w:p>
+      <w:pPr>
+        <w:rPr>
+          <w:rFonts w:ascii="Times New Roman" w:hAnsi="Times New Roman" w:cs="Times New Roman"/>
+          <w:i/>
+          <w:iCs/>
+          <w:sz w:val="22"/>
+          <w:szCs w:val="22"/>
+        </w:rPr>
+      </w:pPr>
+      <w:r>
+        <w:rPr>
+          <w:rFonts w:ascii="Times New Roman" w:hAnsi="Times New Roman" w:cs="Times New Roman"/>
+          <w:i/>
+          <w:iCs/>
+          <w:sz w:val="22"/>
+          <w:szCs w:val="22"/>
+        </w:rPr>
+        <w:t>Overview</w:t>
+      </w:r>
+    </w:p>
+    <w:p>
+      <w:pPr>
+        <w:ind w:firstLine="720"/>
+        <w:rPr>
+          <w:rFonts w:ascii="Times New Roman" w:hAnsi="Times New Roman" w:cs="Times New Roman"/>
+          <w:sz w:val="22"/>
+          <w:szCs w:val="22"/>
+        </w:rPr>
+      </w:pPr>
+      <w:r>
+        <w:rPr>
+          <w:rFonts w:ascii="Times New Roman" w:hAnsi="Times New Roman" w:cs="Times New Roman"/>
+          <w:sz w:val="22"/>
+          <w:szCs w:val="22"/>
+        </w:rPr>
+        <w:lastRenderedPageBreak/>
+        <w:t>To efficiently search the parameter space for the penalty term, I drew on the Tree-structured Parzen Estimator (TPE) technique described by Bergstra et al. in 2011. For a full description of this process, see Section 4 of that paper, which lays out the necessary steps. For a less rigorous description, read on.</w:t>
+      </w:r>
+    </w:p>
+    <w:p>
+      <w:pPr>
+        <w:ind w:firstLine="720"/>
+        <w:rPr>
+          <w:rFonts w:ascii="Times New Roman" w:hAnsi="Times New Roman" w:cs="Times New Roman"/>
+          <w:sz w:val="22"/>
+          <w:szCs w:val="22"/>
+        </w:rPr>
+      </w:pPr>
+      <w:r>
+        <w:rPr>
+          <w:rFonts w:ascii="Times New Roman" w:hAnsi="Times New Roman" w:cs="Times New Roman"/>
+          <w:sz w:val="22"/>
+          <w:szCs w:val="22"/>
+        </w:rPr>
+        <w:t xml:space="preserve">The quest to find optimal parameter values is referred to as “searching the parameter space;” in this case, the only parameter is the penalty term, so that space is one-dimensional. </w:t>
+      </w:r>
+      <w:r>
+        <w:rPr>
+          <w:rFonts w:ascii="Times New Roman" w:hAnsi="Times New Roman" w:cs="Times New Roman"/>
+          <w:sz w:val="22"/>
+          <w:szCs w:val="22"/>
+        </w:rPr>
+        <w:t>To search, the model runs with certain parameter values</w:t>
+      </w:r>
+      <w:r>
+        <w:rPr>
+          <w:rFonts w:ascii="Times New Roman" w:hAnsi="Times New Roman" w:cs="Times New Roman"/>
+          <w:sz w:val="22"/>
+          <w:szCs w:val="22"/>
+        </w:rPr>
+        <w:t xml:space="preserve"> on a training set</w:t>
+      </w:r>
+      <w:r>
+        <w:rPr>
+          <w:rFonts w:ascii="Times New Roman" w:hAnsi="Times New Roman" w:cs="Times New Roman"/>
+          <w:sz w:val="22"/>
+          <w:szCs w:val="22"/>
+        </w:rPr>
+        <w:t>, scores its result</w:t>
+      </w:r>
+      <w:r>
+        <w:rPr>
+          <w:rFonts w:ascii="Times New Roman" w:hAnsi="Times New Roman" w:cs="Times New Roman"/>
+          <w:sz w:val="22"/>
+          <w:szCs w:val="22"/>
+        </w:rPr>
+        <w:t xml:space="preserve"> against a test set</w:t>
+      </w:r>
+      <w:r>
+        <w:rPr>
+          <w:rFonts w:ascii="Times New Roman" w:hAnsi="Times New Roman" w:cs="Times New Roman"/>
+          <w:sz w:val="22"/>
+          <w:szCs w:val="22"/>
+        </w:rPr>
+        <w:t>, then runs with a different configuration of penalty values</w:t>
+      </w:r>
+      <w:r>
+        <w:rPr>
+          <w:rFonts w:ascii="Times New Roman" w:hAnsi="Times New Roman" w:cs="Times New Roman"/>
+          <w:sz w:val="22"/>
+          <w:szCs w:val="22"/>
+        </w:rPr>
+        <w:t xml:space="preserve"> on the training set</w:t>
+      </w:r>
+      <w:r>
+        <w:rPr>
+          <w:rFonts w:ascii="Times New Roman" w:hAnsi="Times New Roman" w:cs="Times New Roman"/>
+          <w:sz w:val="22"/>
+          <w:szCs w:val="22"/>
+        </w:rPr>
+        <w:t>, scores that result</w:t>
+      </w:r>
+      <w:r>
+        <w:rPr>
+          <w:rFonts w:ascii="Times New Roman" w:hAnsi="Times New Roman" w:cs="Times New Roman"/>
+          <w:sz w:val="22"/>
+          <w:szCs w:val="22"/>
+        </w:rPr>
+        <w:t xml:space="preserve"> against the test set</w:t>
+      </w:r>
+      <w:r>
+        <w:rPr>
+          <w:rFonts w:ascii="Times New Roman" w:hAnsi="Times New Roman" w:cs="Times New Roman"/>
+          <w:sz w:val="22"/>
+          <w:szCs w:val="22"/>
+        </w:rPr>
+        <w:t xml:space="preserve">, and so on. The goal is to find the configuration of penalty values that provide the optimal score. </w:t>
+      </w:r>
+    </w:p>
+    <w:p>
+      <w:pPr>
+        <w:ind w:firstLine="720"/>
+        <w:rPr>
+          <w:rFonts w:ascii="Times New Roman" w:hAnsi="Times New Roman" w:cs="Times New Roman"/>
+          <w:sz w:val="22"/>
+          <w:szCs w:val="22"/>
+        </w:rPr>
+      </w:pPr>
+      <w:r>
+        <w:rPr>
+          <w:rFonts w:ascii="Times New Roman" w:hAnsi="Times New Roman" w:cs="Times New Roman"/>
+          <w:sz w:val="22"/>
+          <w:szCs w:val="22"/>
+        </w:rPr>
+        <w:t xml:space="preserve">This </w:t>
+      </w:r>
+      <w:r>
+        <w:rPr>
+          <w:rFonts w:ascii="Times New Roman" w:hAnsi="Times New Roman" w:cs="Times New Roman"/>
+          <w:sz w:val="22"/>
+          <w:szCs w:val="22"/>
+        </w:rPr>
+        <w:t xml:space="preserve">search may be performed in at least three ways: grid-wise, randomly, or in a Bayesian way. A grid-wise search would run the model or perform the desired task for </w:t>
+      </w:r>
+      <w:r>
+        <w:rPr>
+          <w:rFonts w:ascii="Times New Roman" w:hAnsi="Times New Roman" w:cs="Times New Roman"/>
+          <w:i/>
+          <w:iCs/>
+          <w:sz w:val="22"/>
+          <w:szCs w:val="22"/>
+        </w:rPr>
+        <w:t xml:space="preserve">every possible combination </w:t>
+      </w:r>
+      <w:r>
+        <w:rPr>
+          <w:rFonts w:ascii="Times New Roman" w:hAnsi="Times New Roman" w:cs="Times New Roman"/>
+          <w:sz w:val="22"/>
+          <w:szCs w:val="22"/>
+        </w:rPr>
+        <w:t>of parameter values (or, in the case of parameters which have continuous rather than discrete values, every possible combination of parameter values drawn at fixed intervals). In the case of my one-dimensional parameter space, the grid-wise search would generate one tree for each possible penalty value. In a one-dimensional space, the grid-wise search may not be very expensive, but with each added dimension, the search time has the potential to grow exponentially. On the plus side, this type of search basically guarantees</w:t>
+      </w:r>
+      <w:r>
+        <w:rPr>
+          <w:rFonts w:ascii="Times New Roman" w:hAnsi="Times New Roman" w:cs="Times New Roman"/>
+          <w:sz w:val="22"/>
+          <w:szCs w:val="22"/>
+        </w:rPr>
+        <w:t xml:space="preserve"> that the model will identify the optimal combination of parameter values</w:t>
+      </w:r>
+      <w:r>
+        <w:rPr>
+          <w:rFonts w:ascii="Times New Roman" w:hAnsi="Times New Roman" w:cs="Times New Roman"/>
+          <w:sz w:val="22"/>
+          <w:szCs w:val="22"/>
+        </w:rPr>
+        <w:t>.</w:t>
+      </w:r>
+    </w:p>
+    <w:p>
+      <w:pPr>
+        <w:ind w:firstLine="720"/>
+        <w:rPr>
+          <w:rFonts w:ascii="Times New Roman" w:hAnsi="Times New Roman" w:cs="Times New Roman"/>
+          <w:sz w:val="22"/>
+          <w:szCs w:val="22"/>
+        </w:rPr>
+      </w:pPr>
+      <w:r>
+        <w:rPr>
+          <w:rFonts w:ascii="Times New Roman" w:hAnsi="Times New Roman" w:cs="Times New Roman"/>
+          <w:sz w:val="22"/>
+          <w:szCs w:val="22"/>
+        </w:rPr>
+        <w:t>A random search would randomly sample parameter values and hope to cover the parameter space in that way. It need not be as exhaustive as the grid-wise approach, which is an advantage, but it may also fail to identify a set of parameter values which is anywhere near optimal.</w:t>
+      </w:r>
+    </w:p>
+    <w:p>
+      <w:pPr>
+        <w:ind w:firstLine="720"/>
+        <w:rPr>
+          <w:rFonts w:ascii="Times New Roman" w:hAnsi="Times New Roman" w:cs="Times New Roman"/>
+          <w:sz w:val="22"/>
+          <w:szCs w:val="22"/>
+        </w:rPr>
+      </w:pPr>
+      <w:r>
+        <w:rPr>
+          <w:rFonts w:ascii="Times New Roman" w:hAnsi="Times New Roman" w:cs="Times New Roman"/>
+          <w:sz w:val="22"/>
+          <w:szCs w:val="22"/>
+        </w:rPr>
+        <w:t>The Bayesian approach is the most efficient; it may search randomly or grid-wise, at first, but eventually it updates the scope of the parameter space which it finds relevant to search; in other words, it focus narrows more and more closely as it continues to run, until it identifies a set of parameter values which is sufficiently optimal.</w:t>
+      </w:r>
+    </w:p>
+    <w:p>
+      <w:pPr>
+        <w:rPr>
+          <w:rFonts w:ascii="Times New Roman" w:hAnsi="Times New Roman" w:cs="Times New Roman"/>
+          <w:sz w:val="22"/>
+          <w:szCs w:val="22"/>
+        </w:rPr>
+      </w:pPr>
+    </w:p>
+    <w:p>
+      <w:pPr>
+        <w:rPr>
+          <w:rFonts w:ascii="Times New Roman" w:hAnsi="Times New Roman" w:cs="Times New Roman"/>
+          <w:i/>
+          <w:iCs/>
+          <w:sz w:val="22"/>
+          <w:szCs w:val="22"/>
+        </w:rPr>
+      </w:pPr>
+      <w:r>
+        <w:rPr>
+          <w:rFonts w:ascii="Times New Roman" w:hAnsi="Times New Roman" w:cs="Times New Roman"/>
+          <w:i/>
+          <w:iCs/>
+          <w:sz w:val="22"/>
+          <w:szCs w:val="22"/>
+        </w:rPr>
+        <w:t>The TPE Approach</w:t>
+      </w:r>
+    </w:p>
+    <w:p>
+      <w:pPr>
+        <w:ind w:firstLine="720"/>
+        <w:rPr>
+          <w:rFonts w:ascii="Times New Roman" w:hAnsi="Times New Roman" w:cs="Times New Roman"/>
+          <w:sz w:val="22"/>
+          <w:szCs w:val="22"/>
+        </w:rPr>
+      </w:pPr>
+      <w:r>
+        <w:rPr>
+          <w:rFonts w:ascii="Times New Roman" w:hAnsi="Times New Roman" w:cs="Times New Roman"/>
+          <w:sz w:val="22"/>
+          <w:szCs w:val="22"/>
+        </w:rPr>
+        <w:t xml:space="preserve">The TPE approach I use is a Bayesian one, and operates as follows. First, the tree performs a wide, grid-wise search of the parameter space. Possible penalty values range from 0.70 to 0.99, by intervals of 0.005. Thus, there are 31 penalty values. The tree’s first search uses the penalty values 0.70, 0.75, 0.80, 0.85, 0.90, and 0.95. It generates a score for each of these parameter values, based on how well they predict on the 11 observations which are withheld. </w:t>
+      </w:r>
+    </w:p>
+    <w:p>
+      <w:pPr>
+        <w:ind w:firstLine="720"/>
+        <w:rPr>
+          <w:rFonts w:ascii="Times New Roman" w:hAnsi="Times New Roman" w:cs="Times New Roman"/>
+          <w:sz w:val="22"/>
+          <w:szCs w:val="22"/>
+        </w:rPr>
+      </w:pPr>
+      <w:r>
+        <w:rPr>
+          <w:rFonts w:ascii="Times New Roman" w:hAnsi="Times New Roman" w:cs="Times New Roman"/>
+          <w:sz w:val="22"/>
+          <w:szCs w:val="22"/>
+        </w:rPr>
+        <w:t xml:space="preserve">Once the model </w:t>
+      </w:r>
+      <w:r>
+        <w:rPr>
+          <w:rFonts w:ascii="Times New Roman" w:hAnsi="Times New Roman" w:cs="Times New Roman"/>
+          <w:sz w:val="22"/>
+          <w:szCs w:val="22"/>
+        </w:rPr>
+        <w:t xml:space="preserve">has six scores to correspond with the six different parameter values, it sorts the parameters into two groups: an </w:t>
+      </w:r>
+      <w:r>
+        <w:rPr>
+          <w:rFonts w:ascii="Times New Roman" w:hAnsi="Times New Roman" w:cs="Times New Roman"/>
+          <w:i/>
+          <w:iCs/>
+          <w:sz w:val="22"/>
+          <w:szCs w:val="22"/>
+        </w:rPr>
+        <w:t xml:space="preserve">l </w:t>
+      </w:r>
+      <w:r>
+        <w:rPr>
+          <w:rFonts w:ascii="Times New Roman" w:hAnsi="Times New Roman" w:cs="Times New Roman"/>
+          <w:sz w:val="22"/>
+          <w:szCs w:val="22"/>
+        </w:rPr>
+        <w:t xml:space="preserve">group and a </w:t>
+      </w:r>
+      <w:r>
+        <w:rPr>
+          <w:rFonts w:ascii="Times New Roman" w:hAnsi="Times New Roman" w:cs="Times New Roman"/>
+          <w:i/>
+          <w:iCs/>
+          <w:sz w:val="22"/>
+          <w:szCs w:val="22"/>
+        </w:rPr>
+        <w:t xml:space="preserve">g </w:t>
+      </w:r>
+      <w:r>
+        <w:rPr>
+          <w:rFonts w:ascii="Times New Roman" w:hAnsi="Times New Roman" w:cs="Times New Roman"/>
+          <w:sz w:val="22"/>
+          <w:szCs w:val="22"/>
+        </w:rPr>
+        <w:t xml:space="preserve">group. The </w:t>
+      </w:r>
+      <w:r>
+        <w:rPr>
+          <w:rFonts w:ascii="Times New Roman" w:hAnsi="Times New Roman" w:cs="Times New Roman"/>
+          <w:i/>
+          <w:iCs/>
+          <w:sz w:val="22"/>
+          <w:szCs w:val="22"/>
+        </w:rPr>
+        <w:t xml:space="preserve">l </w:t>
+      </w:r>
+      <w:r>
+        <w:rPr>
+          <w:rFonts w:ascii="Times New Roman" w:hAnsi="Times New Roman" w:cs="Times New Roman"/>
+          <w:sz w:val="22"/>
+          <w:szCs w:val="22"/>
+        </w:rPr>
+        <w:t xml:space="preserve">group consists of the 50% of parameter values which correspond with the best scores; the </w:t>
+      </w:r>
+      <w:r>
+        <w:rPr>
+          <w:rFonts w:ascii="Times New Roman" w:hAnsi="Times New Roman" w:cs="Times New Roman"/>
+          <w:i/>
+          <w:iCs/>
+          <w:sz w:val="22"/>
+          <w:szCs w:val="22"/>
+        </w:rPr>
+        <w:t xml:space="preserve">g </w:t>
+      </w:r>
+      <w:r>
+        <w:rPr>
+          <w:rFonts w:ascii="Times New Roman" w:hAnsi="Times New Roman" w:cs="Times New Roman"/>
+          <w:sz w:val="22"/>
+          <w:szCs w:val="22"/>
+        </w:rPr>
+        <w:t xml:space="preserve">group consists of the remaining 50%. In theory, then, after the first search, there are 3 parameter values in the </w:t>
+      </w:r>
+      <w:r>
+        <w:rPr>
+          <w:rFonts w:ascii="Times New Roman" w:hAnsi="Times New Roman" w:cs="Times New Roman"/>
+          <w:i/>
+          <w:iCs/>
+          <w:sz w:val="22"/>
+          <w:szCs w:val="22"/>
+        </w:rPr>
+        <w:t xml:space="preserve">l </w:t>
+      </w:r>
+      <w:r>
+        <w:rPr>
+          <w:rFonts w:ascii="Times New Roman" w:hAnsi="Times New Roman" w:cs="Times New Roman"/>
+          <w:sz w:val="22"/>
+          <w:szCs w:val="22"/>
+        </w:rPr>
+        <w:t xml:space="preserve">group and 3 parameter values in the </w:t>
+      </w:r>
+      <w:r>
+        <w:rPr>
+          <w:rFonts w:ascii="Times New Roman" w:hAnsi="Times New Roman" w:cs="Times New Roman"/>
+          <w:i/>
+          <w:iCs/>
+          <w:sz w:val="22"/>
+          <w:szCs w:val="22"/>
+        </w:rPr>
+        <w:t xml:space="preserve">g </w:t>
+      </w:r>
+      <w:r>
+        <w:rPr>
+          <w:rFonts w:ascii="Times New Roman" w:hAnsi="Times New Roman" w:cs="Times New Roman"/>
+          <w:sz w:val="22"/>
+          <w:szCs w:val="22"/>
+        </w:rPr>
+        <w:t>group.</w:t>
+      </w:r>
+      <w:r>
+        <w:rPr>
+          <w:rFonts w:ascii="Times New Roman" w:hAnsi="Times New Roman" w:cs="Times New Roman"/>
+          <w:sz w:val="22"/>
+          <w:szCs w:val="22"/>
+        </w:rPr>
+        <w:t xml:space="preserve"> The </w:t>
+      </w:r>
+      <w:r>
+        <w:rPr>
+          <w:rFonts w:ascii="Times New Roman" w:hAnsi="Times New Roman" w:cs="Times New Roman"/>
+          <w:i/>
+          <w:iCs/>
+          <w:sz w:val="22"/>
+          <w:szCs w:val="22"/>
+        </w:rPr>
+        <w:t xml:space="preserve">l </w:t>
+      </w:r>
+      <w:r>
+        <w:rPr>
+          <w:rFonts w:ascii="Times New Roman" w:hAnsi="Times New Roman" w:cs="Times New Roman"/>
+          <w:sz w:val="22"/>
+          <w:szCs w:val="22"/>
+        </w:rPr>
+        <w:t xml:space="preserve">group is used to create a distribution, with the 3 values which make up the group forming 3 peaks in the distribution; each peak resembles that of a normal distribution, with a certain standard deviation. The same is done for the </w:t>
+      </w:r>
+      <w:r>
+        <w:rPr>
+          <w:rFonts w:ascii="Times New Roman" w:hAnsi="Times New Roman" w:cs="Times New Roman"/>
+          <w:i/>
+          <w:iCs/>
+          <w:sz w:val="22"/>
+          <w:szCs w:val="22"/>
+        </w:rPr>
+        <w:t xml:space="preserve">g </w:t>
+      </w:r>
+      <w:r>
+        <w:rPr>
+          <w:rFonts w:ascii="Times New Roman" w:hAnsi="Times New Roman" w:cs="Times New Roman"/>
+          <w:sz w:val="22"/>
+          <w:szCs w:val="22"/>
+        </w:rPr>
+        <w:t xml:space="preserve">group. </w:t>
+      </w:r>
+    </w:p>
+    <w:p>
+      <w:pPr>
+        <w:ind w:firstLine="720"/>
+        <w:rPr>
+          <w:rFonts w:ascii="Times New Roman" w:hAnsi="Times New Roman" w:cs="Times New Roman"/>
+          <w:sz w:val="22"/>
+          <w:szCs w:val="22"/>
+        </w:rPr>
+      </w:pPr>
+      <w:r>
+        <w:rPr>
+          <w:rFonts w:ascii="Times New Roman" w:hAnsi="Times New Roman" w:cs="Times New Roman"/>
+          <w:sz w:val="22"/>
+          <w:szCs w:val="22"/>
+        </w:rPr>
+        <w:t xml:space="preserve">Then, ten penalty terms are randomly selected from the </w:t>
+      </w:r>
+      <w:r>
+        <w:rPr>
+          <w:rFonts w:ascii="Times New Roman" w:hAnsi="Times New Roman" w:cs="Times New Roman"/>
+          <w:i/>
+          <w:iCs/>
+          <w:sz w:val="22"/>
+          <w:szCs w:val="22"/>
+        </w:rPr>
+        <w:t xml:space="preserve">l </w:t>
+      </w:r>
+      <w:r>
+        <w:rPr>
+          <w:rFonts w:ascii="Times New Roman" w:hAnsi="Times New Roman" w:cs="Times New Roman"/>
+          <w:sz w:val="22"/>
+          <w:szCs w:val="22"/>
+        </w:rPr>
+        <w:t xml:space="preserve">group’s distribution. Each of the ten penalty terms is evaluated on the following basis. It is checked against the distribution of the </w:t>
+      </w:r>
+      <w:r>
+        <w:rPr>
+          <w:rFonts w:ascii="Times New Roman" w:hAnsi="Times New Roman" w:cs="Times New Roman"/>
+          <w:i/>
+          <w:iCs/>
+          <w:sz w:val="22"/>
+          <w:szCs w:val="22"/>
+        </w:rPr>
+        <w:t xml:space="preserve">l </w:t>
+      </w:r>
+      <w:r>
+        <w:rPr>
+          <w:rFonts w:ascii="Times New Roman" w:hAnsi="Times New Roman" w:cs="Times New Roman"/>
+          <w:sz w:val="22"/>
+          <w:szCs w:val="22"/>
+        </w:rPr>
+        <w:t xml:space="preserve">group, and its value in that distribution is found. This may be called its </w:t>
+      </w:r>
+      <w:r>
+        <w:rPr>
+          <w:rFonts w:ascii="Times New Roman" w:hAnsi="Times New Roman" w:cs="Times New Roman"/>
+          <w:i/>
+          <w:iCs/>
+          <w:sz w:val="22"/>
+          <w:szCs w:val="22"/>
+        </w:rPr>
+        <w:t xml:space="preserve">l </w:t>
+      </w:r>
+      <w:r>
+        <w:rPr>
+          <w:rFonts w:ascii="Times New Roman" w:hAnsi="Times New Roman" w:cs="Times New Roman"/>
+          <w:sz w:val="22"/>
+          <w:szCs w:val="22"/>
+        </w:rPr>
+        <w:t xml:space="preserve">value. Then it is checked against the distribution of the </w:t>
+      </w:r>
+      <w:r>
+        <w:rPr>
+          <w:rFonts w:ascii="Times New Roman" w:hAnsi="Times New Roman" w:cs="Times New Roman"/>
+          <w:i/>
+          <w:iCs/>
+          <w:sz w:val="22"/>
+          <w:szCs w:val="22"/>
+        </w:rPr>
+        <w:t xml:space="preserve">g </w:t>
+      </w:r>
+      <w:r>
+        <w:rPr>
+          <w:rFonts w:ascii="Times New Roman" w:hAnsi="Times New Roman" w:cs="Times New Roman"/>
+          <w:sz w:val="22"/>
+          <w:szCs w:val="22"/>
+        </w:rPr>
+        <w:t xml:space="preserve">group, and its value in that distribution is found; this is its </w:t>
+      </w:r>
+      <w:r>
+        <w:rPr>
+          <w:rFonts w:ascii="Times New Roman" w:hAnsi="Times New Roman" w:cs="Times New Roman"/>
+          <w:i/>
+          <w:iCs/>
+          <w:sz w:val="22"/>
+          <w:szCs w:val="22"/>
+        </w:rPr>
+        <w:t xml:space="preserve">g </w:t>
+      </w:r>
+      <w:r>
+        <w:rPr>
+          <w:rFonts w:ascii="Times New Roman" w:hAnsi="Times New Roman" w:cs="Times New Roman"/>
+          <w:sz w:val="22"/>
+          <w:szCs w:val="22"/>
+        </w:rPr>
+        <w:t xml:space="preserve">value. Its </w:t>
+      </w:r>
+      <w:r>
+        <w:rPr>
+          <w:rFonts w:ascii="Times New Roman" w:hAnsi="Times New Roman" w:cs="Times New Roman"/>
+          <w:i/>
+          <w:iCs/>
+          <w:sz w:val="22"/>
+          <w:szCs w:val="22"/>
+        </w:rPr>
+        <w:t xml:space="preserve">l </w:t>
+      </w:r>
+      <w:r>
+        <w:rPr>
+          <w:rFonts w:ascii="Times New Roman" w:hAnsi="Times New Roman" w:cs="Times New Roman"/>
+          <w:sz w:val="22"/>
+          <w:szCs w:val="22"/>
+        </w:rPr>
+        <w:t xml:space="preserve">value is divided by its </w:t>
+      </w:r>
+      <w:r>
+        <w:rPr>
+          <w:rFonts w:ascii="Times New Roman" w:hAnsi="Times New Roman" w:cs="Times New Roman"/>
+          <w:i/>
+          <w:iCs/>
+          <w:sz w:val="22"/>
+          <w:szCs w:val="22"/>
+        </w:rPr>
+        <w:t xml:space="preserve">g </w:t>
+      </w:r>
+      <w:r>
+        <w:rPr>
+          <w:rFonts w:ascii="Times New Roman" w:hAnsi="Times New Roman" w:cs="Times New Roman"/>
+          <w:sz w:val="22"/>
+          <w:szCs w:val="22"/>
+        </w:rPr>
+        <w:t>value, and the resulting value becomes its score. Each of the ten penalty terms is scored.</w:t>
+      </w:r>
+    </w:p>
+    <w:p>
+      <w:pPr>
+        <w:ind w:firstLine="720"/>
+        <w:rPr>
+          <w:rFonts w:ascii="Times New Roman" w:hAnsi="Times New Roman" w:cs="Times New Roman"/>
+          <w:sz w:val="22"/>
+          <w:szCs w:val="22"/>
+        </w:rPr>
+      </w:pPr>
+      <w:r>
+        <w:rPr>
+          <w:rFonts w:ascii="Times New Roman" w:hAnsi="Times New Roman" w:cs="Times New Roman"/>
+          <w:sz w:val="22"/>
+          <w:szCs w:val="22"/>
+        </w:rPr>
+        <w:t xml:space="preserve">The score is supposed to represent the model’s expectation for how well the model would perform with that penalty term. If the </w:t>
+      </w:r>
+      <w:r>
+        <w:rPr>
+          <w:rFonts w:ascii="Times New Roman" w:hAnsi="Times New Roman" w:cs="Times New Roman"/>
+          <w:i/>
+          <w:iCs/>
+          <w:sz w:val="22"/>
+          <w:szCs w:val="22"/>
+        </w:rPr>
+        <w:t xml:space="preserve">l </w:t>
+      </w:r>
+      <w:r>
+        <w:rPr>
+          <w:rFonts w:ascii="Times New Roman" w:hAnsi="Times New Roman" w:cs="Times New Roman"/>
+          <w:sz w:val="22"/>
+          <w:szCs w:val="22"/>
+        </w:rPr>
+        <w:t xml:space="preserve">distribution consists of the “good” penalty values, and the </w:t>
+      </w:r>
+      <w:r>
+        <w:rPr>
+          <w:rFonts w:ascii="Times New Roman" w:hAnsi="Times New Roman" w:cs="Times New Roman"/>
+          <w:i/>
+          <w:iCs/>
+          <w:sz w:val="22"/>
+          <w:szCs w:val="22"/>
+        </w:rPr>
+        <w:t xml:space="preserve">g </w:t>
+      </w:r>
+      <w:r>
+        <w:rPr>
+          <w:rFonts w:ascii="Times New Roman" w:hAnsi="Times New Roman" w:cs="Times New Roman"/>
+          <w:sz w:val="22"/>
+          <w:szCs w:val="22"/>
+        </w:rPr>
+        <w:t xml:space="preserve">distribution consists of the “bad” penalty values, then a value’s score on the </w:t>
+      </w:r>
+      <w:r>
+        <w:rPr>
+          <w:rFonts w:ascii="Times New Roman" w:hAnsi="Times New Roman" w:cs="Times New Roman"/>
+          <w:i/>
+          <w:iCs/>
+          <w:sz w:val="22"/>
+          <w:szCs w:val="22"/>
+        </w:rPr>
+        <w:t xml:space="preserve">l </w:t>
+      </w:r>
+      <w:r>
+        <w:rPr>
+          <w:rFonts w:ascii="Times New Roman" w:hAnsi="Times New Roman" w:cs="Times New Roman"/>
+          <w:sz w:val="22"/>
+          <w:szCs w:val="22"/>
+        </w:rPr>
+        <w:t xml:space="preserve">distribution answers the question, “If I were to choose a good parameter value, how likely would I be to choose this particular value?” Likewise, the value’s score on the </w:t>
+      </w:r>
+      <w:r>
+        <w:rPr>
+          <w:rFonts w:ascii="Times New Roman" w:hAnsi="Times New Roman" w:cs="Times New Roman"/>
+          <w:i/>
+          <w:iCs/>
+          <w:sz w:val="22"/>
+          <w:szCs w:val="22"/>
+        </w:rPr>
+        <w:t xml:space="preserve">g </w:t>
+      </w:r>
+      <w:r>
+        <w:rPr>
+          <w:rFonts w:ascii="Times New Roman" w:hAnsi="Times New Roman" w:cs="Times New Roman"/>
+          <w:sz w:val="22"/>
+          <w:szCs w:val="22"/>
+        </w:rPr>
+        <w:t xml:space="preserve">distribution answers the question, “If I were to choose a bad parameter value, how likely would I be to choose this particular value?” To divide the </w:t>
+      </w:r>
+      <w:r>
+        <w:rPr>
+          <w:rFonts w:ascii="Times New Roman" w:hAnsi="Times New Roman" w:cs="Times New Roman"/>
+          <w:i/>
+          <w:iCs/>
+          <w:sz w:val="22"/>
+          <w:szCs w:val="22"/>
+        </w:rPr>
+        <w:t xml:space="preserve">l </w:t>
+      </w:r>
+      <w:r>
+        <w:rPr>
+          <w:rFonts w:ascii="Times New Roman" w:hAnsi="Times New Roman" w:cs="Times New Roman"/>
+          <w:sz w:val="22"/>
+          <w:szCs w:val="22"/>
+        </w:rPr>
+        <w:t xml:space="preserve">score by the </w:t>
+      </w:r>
+      <w:r>
+        <w:rPr>
+          <w:rFonts w:ascii="Times New Roman" w:hAnsi="Times New Roman" w:cs="Times New Roman"/>
+          <w:i/>
+          <w:iCs/>
+          <w:sz w:val="22"/>
+          <w:szCs w:val="22"/>
+        </w:rPr>
+        <w:t xml:space="preserve">g </w:t>
+      </w:r>
+      <w:r>
+        <w:rPr>
+          <w:rFonts w:ascii="Times New Roman" w:hAnsi="Times New Roman" w:cs="Times New Roman"/>
+          <w:sz w:val="22"/>
+          <w:szCs w:val="22"/>
+        </w:rPr>
+        <w:t>score is to combine both answers into one; the higher the total score, the more likely the particular value is to be a good one.</w:t>
+      </w:r>
+    </w:p>
+    <w:p>
+      <w:pPr>
+        <w:ind w:firstLine="720"/>
+        <w:rPr>
+          <w:rFonts w:ascii="Times New Roman" w:hAnsi="Times New Roman" w:cs="Times New Roman"/>
+          <w:sz w:val="22"/>
+          <w:szCs w:val="22"/>
+        </w:rPr>
+      </w:pPr>
+      <w:r>
+        <w:rPr>
+          <w:rFonts w:ascii="Times New Roman" w:hAnsi="Times New Roman" w:cs="Times New Roman"/>
+          <w:sz w:val="22"/>
+          <w:szCs w:val="22"/>
+        </w:rPr>
+        <w:lastRenderedPageBreak/>
+        <w:t xml:space="preserve">So, ten values have been sampled from the </w:t>
+      </w:r>
+      <w:r>
+        <w:rPr>
+          <w:rFonts w:ascii="Times New Roman" w:hAnsi="Times New Roman" w:cs="Times New Roman"/>
+          <w:i/>
+          <w:iCs/>
+          <w:sz w:val="22"/>
+          <w:szCs w:val="22"/>
+        </w:rPr>
+        <w:t xml:space="preserve">l </w:t>
+      </w:r>
+      <w:r>
+        <w:rPr>
+          <w:rFonts w:ascii="Times New Roman" w:hAnsi="Times New Roman" w:cs="Times New Roman"/>
+          <w:sz w:val="22"/>
+          <w:szCs w:val="22"/>
+        </w:rPr>
+        <w:t>distribution, and they have been preliminarily evaluated as described. Of these ten, the three values with the highest score are actually tried out; the model runs three times, with these three parameter values</w:t>
+      </w:r>
+      <w:r>
+        <w:rPr>
+          <w:rFonts w:ascii="Times New Roman" w:hAnsi="Times New Roman" w:cs="Times New Roman"/>
+          <w:sz w:val="22"/>
+          <w:szCs w:val="22"/>
+        </w:rPr>
+        <w:t>, and the model performance is scored for each of these three parameters, based on how well they handle the 11 observations which are withheld.</w:t>
+      </w:r>
+    </w:p>
+    <w:p>
+      <w:pPr>
+        <w:ind w:firstLine="720"/>
+        <w:rPr>
+          <w:rFonts w:ascii="Times New Roman" w:hAnsi="Times New Roman" w:cs="Times New Roman"/>
+          <w:sz w:val="22"/>
+          <w:szCs w:val="22"/>
+        </w:rPr>
+      </w:pPr>
+      <w:r>
+        <w:rPr>
+          <w:rFonts w:ascii="Times New Roman" w:hAnsi="Times New Roman" w:cs="Times New Roman"/>
+          <w:sz w:val="22"/>
+          <w:szCs w:val="22"/>
+        </w:rPr>
+        <w:t xml:space="preserve">Now the model has run 9 times: the first 6 times for the broad, grid-wise search, and 3 additional times as described above. The model now has experience of 9 parameter values, and a corresponding score for each value. Accordingly, the model now sorts those 9 values, just as it had sorted the 6 values before: the 50% of parameter values which correspond with the best scores go to the </w:t>
+      </w:r>
+      <w:r>
+        <w:rPr>
+          <w:rFonts w:ascii="Times New Roman" w:hAnsi="Times New Roman" w:cs="Times New Roman"/>
+          <w:i/>
+          <w:iCs/>
+          <w:sz w:val="22"/>
+          <w:szCs w:val="22"/>
+        </w:rPr>
+        <w:t xml:space="preserve">l </w:t>
+      </w:r>
+      <w:r>
+        <w:rPr>
+          <w:rFonts w:ascii="Times New Roman" w:hAnsi="Times New Roman" w:cs="Times New Roman"/>
+          <w:sz w:val="22"/>
+          <w:szCs w:val="22"/>
+        </w:rPr>
+        <w:t xml:space="preserve">group, and the rest go to the </w:t>
+      </w:r>
+      <w:r>
+        <w:rPr>
+          <w:rFonts w:ascii="Times New Roman" w:hAnsi="Times New Roman" w:cs="Times New Roman"/>
+          <w:i/>
+          <w:iCs/>
+          <w:sz w:val="22"/>
+          <w:szCs w:val="22"/>
+        </w:rPr>
+        <w:t xml:space="preserve">g </w:t>
+      </w:r>
+      <w:r>
+        <w:rPr>
+          <w:rFonts w:ascii="Times New Roman" w:hAnsi="Times New Roman" w:cs="Times New Roman"/>
+          <w:sz w:val="22"/>
+          <w:szCs w:val="22"/>
+        </w:rPr>
+        <w:t xml:space="preserve">group. Now the </w:t>
+      </w:r>
+      <w:r>
+        <w:rPr>
+          <w:rFonts w:ascii="Times New Roman" w:hAnsi="Times New Roman" w:cs="Times New Roman"/>
+          <w:i/>
+          <w:iCs/>
+          <w:sz w:val="22"/>
+          <w:szCs w:val="22"/>
+        </w:rPr>
+        <w:t xml:space="preserve">l </w:t>
+      </w:r>
+      <w:r>
+        <w:rPr>
+          <w:rFonts w:ascii="Times New Roman" w:hAnsi="Times New Roman" w:cs="Times New Roman"/>
+          <w:sz w:val="22"/>
+          <w:szCs w:val="22"/>
+        </w:rPr>
+        <w:t xml:space="preserve">group and the </w:t>
+      </w:r>
+      <w:r>
+        <w:rPr>
+          <w:rFonts w:ascii="Times New Roman" w:hAnsi="Times New Roman" w:cs="Times New Roman"/>
+          <w:i/>
+          <w:iCs/>
+          <w:sz w:val="22"/>
+          <w:szCs w:val="22"/>
+        </w:rPr>
+        <w:t xml:space="preserve">g </w:t>
+      </w:r>
+      <w:r>
+        <w:rPr>
+          <w:rFonts w:ascii="Times New Roman" w:hAnsi="Times New Roman" w:cs="Times New Roman"/>
+          <w:sz w:val="22"/>
+          <w:szCs w:val="22"/>
+        </w:rPr>
+        <w:t xml:space="preserve">group each have four or five parameters in them, with corresponding performance scores. </w:t>
+      </w:r>
+    </w:p>
+    <w:p>
+      <w:pPr>
+        <w:ind w:firstLine="720"/>
+        <w:rPr>
+          <w:rFonts w:ascii="Times New Roman" w:hAnsi="Times New Roman" w:cs="Times New Roman"/>
+          <w:sz w:val="22"/>
+          <w:szCs w:val="22"/>
+        </w:rPr>
+      </w:pPr>
+      <w:r>
+        <w:rPr>
+          <w:rFonts w:ascii="Times New Roman" w:hAnsi="Times New Roman" w:cs="Times New Roman"/>
+          <w:sz w:val="22"/>
+          <w:szCs w:val="22"/>
+        </w:rPr>
+        <w:t xml:space="preserve">Next, the model draws ten parameter values from the </w:t>
+      </w:r>
+      <w:r>
+        <w:rPr>
+          <w:rFonts w:ascii="Times New Roman" w:hAnsi="Times New Roman" w:cs="Times New Roman"/>
+          <w:i/>
+          <w:iCs/>
+          <w:sz w:val="22"/>
+          <w:szCs w:val="22"/>
+        </w:rPr>
+        <w:t xml:space="preserve">l </w:t>
+      </w:r>
+      <w:r>
+        <w:rPr>
+          <w:rFonts w:ascii="Times New Roman" w:hAnsi="Times New Roman" w:cs="Times New Roman"/>
+          <w:sz w:val="22"/>
+          <w:szCs w:val="22"/>
+        </w:rPr>
+        <w:t>distribution, scores them against both distributions as before, and selects the three values to actually run, just as before. This process occurs 5 total times, so that the model runs 21 times: 6 times initially, and then 3 more times on 5 additional occasions. This is already 10 times less than the grid-wise approach, and in fact the benefit is even greater than that: the parameter values which the model decides to run will often be repeated, and in this case the model will simply duplicate the result from the last time it was run with that parameter value. So, in practice, the model will likely run much less than 21 times: perhaps as few as 12 or so.</w:t>
+      </w:r>
+    </w:p>
+    <w:p>
+      <w:pPr>
+        <w:ind w:firstLine="720"/>
+        <w:rPr>
+          <w:rFonts w:ascii="Times New Roman" w:hAnsi="Times New Roman" w:cs="Times New Roman"/>
+          <w:sz w:val="22"/>
+          <w:szCs w:val="22"/>
+        </w:rPr>
+      </w:pPr>
+      <w:r>
+        <w:rPr>
+          <w:rFonts w:ascii="Times New Roman" w:hAnsi="Times New Roman" w:cs="Times New Roman"/>
+          <w:sz w:val="22"/>
+          <w:szCs w:val="22"/>
+        </w:rPr>
+        <w:t>Finally, the model has run with different parameter values and evaluated its performance on each occasion. Now it selects the parameter value which scored the best, and generates a tree from the complete set of data which it is fed: both the erstwhile training set and the erstwhile test set.</w:t>
+      </w:r>
+    </w:p>
+    <w:p>
+      <w:pPr>
+        <w:ind w:firstLine="720"/>
+        <w:rPr>
+          <w:rFonts w:ascii="Times New Roman" w:hAnsi="Times New Roman" w:cs="Times New Roman"/>
+          <w:sz w:val="22"/>
+          <w:szCs w:val="22"/>
+        </w:rPr>
+      </w:pPr>
+    </w:p>
+    <w:p>
+      <w:pPr>
+        <w:spacing w:after="160"/>
+        <w:rPr>
+          <w:rFonts w:ascii="Times New Roman" w:hAnsi="Times New Roman" w:cs="Times New Roman"/>
+        </w:rPr>
+      </w:pPr>
+      <w:r>
+        <w:rPr>
+          <w:rFonts w:ascii="Times New Roman" w:hAnsi="Times New Roman" w:cs="Times New Roman"/>
+        </w:rPr>
+        <w:t>APPENDIX 3: PRACTICAL STEPS IN R</w:t>
+      </w:r>
+    </w:p>
+    <w:p>
+      <w:pPr>
+        <w:ind w:firstLine="720"/>
+        <w:contextualSpacing/>
+        <w:jc w:val="both"/>
+        <w:rPr>
+          <w:rFonts w:ascii="Times New Roman" w:hAnsi="Times New Roman" w:cs="Times New Roman"/>
+          <w:bCs/>
+          <w:sz w:val="22"/>
+          <w:szCs w:val="22"/>
+        </w:rPr>
+      </w:pPr>
+      <w:r>
+        <w:rPr>
+          <w:rFonts w:ascii="Times New Roman" w:hAnsi="Times New Roman" w:cs="Times New Roman"/>
+          <w:bCs/>
+          <w:sz w:val="22"/>
+          <w:szCs w:val="22"/>
+        </w:rPr>
+        <w:t>To convert the time-series data into a form which is usable by the random forest model, I use</w:t>
+      </w:r>
+      <w:r>
+        <w:rPr>
+          <w:rFonts w:ascii="Times New Roman" w:hAnsi="Times New Roman" w:cs="Times New Roman"/>
+          <w:bCs/>
+          <w:sz w:val="22"/>
+          <w:szCs w:val="22"/>
+        </w:rPr>
+        <w:t xml:space="preserve"> the embed() function in R to convert the time series into a matrix of values. The first column is a vector of inflation observations, from January 1960 to September 2020. The second column is the same vector, from the prior month: December 1959 to August 2020. The third column is one month prior again, November 1959 to July 2020, and so on. The first column represents the </w:t>
+      </w:r>
+      <m:oMath>
+        <m:sSub>
+          <m:sSubPr>
+            <m:ctrlPr>
+              <w:rPr>
+                <w:rFonts w:ascii="Cambria Math" w:hAnsi="Cambria Math" w:cs="Times New Roman"/>
+                <w:bCs/>
+                <w:i/>
+                <w:sz w:val="22"/>
+                <w:szCs w:val="22"/>
+              </w:rPr>
+            </m:ctrlPr>
+          </m:sSubPr>
+          <m:e>
+            <m:r>
+              <w:rPr>
+                <w:rFonts w:ascii="Cambria Math" w:hAnsi="Cambria Math" w:cs="Times New Roman"/>
+                <w:sz w:val="22"/>
+                <w:szCs w:val="22"/>
+              </w:rPr>
+              <m:t>π</m:t>
+            </m:r>
+          </m:e>
+          <m:sub>
+            <m:r>
+              <w:rPr>
+                <w:rFonts w:ascii="Cambria Math" w:hAnsi="Cambria Math" w:cs="Times New Roman"/>
+                <w:sz w:val="22"/>
+                <w:szCs w:val="22"/>
+              </w:rPr>
+              <m:t>t</m:t>
+            </m:r>
+          </m:sub>
+        </m:sSub>
+      </m:oMath>
+      <w:r>
+        <w:rPr>
+          <w:rFonts w:ascii="Times New Roman" w:hAnsi="Times New Roman" w:cs="Times New Roman"/>
+          <w:bCs/>
+          <w:i/>
+          <w:iCs/>
+          <w:sz w:val="22"/>
+          <w:szCs w:val="22"/>
+        </w:rPr>
+        <w:t xml:space="preserve"> </w:t>
+      </w:r>
+      <w:r>
+        <w:rPr>
+          <w:rFonts w:ascii="Times New Roman" w:hAnsi="Times New Roman" w:cs="Times New Roman"/>
+          <w:bCs/>
+          <w:sz w:val="22"/>
+          <w:szCs w:val="22"/>
+        </w:rPr>
+        <w:t xml:space="preserve">values, the second column </w:t>
+      </w:r>
+      <m:oMath>
+        <m:sSub>
+          <m:sSubPr>
+            <m:ctrlPr>
+              <w:rPr>
+                <w:rFonts w:ascii="Cambria Math" w:hAnsi="Cambria Math" w:cs="Times New Roman"/>
+                <w:bCs/>
+                <w:i/>
+                <w:sz w:val="22"/>
+                <w:szCs w:val="22"/>
+              </w:rPr>
+            </m:ctrlPr>
+          </m:sSubPr>
+          <m:e>
+            <m:r>
+              <w:rPr>
+                <w:rFonts w:ascii="Cambria Math" w:hAnsi="Cambria Math" w:cs="Times New Roman"/>
+                <w:sz w:val="22"/>
+                <w:szCs w:val="22"/>
+              </w:rPr>
+              <m:t>π</m:t>
+            </m:r>
+          </m:e>
+          <m:sub>
+            <m:r>
+              <w:rPr>
+                <w:rFonts w:ascii="Cambria Math" w:hAnsi="Cambria Math" w:cs="Times New Roman"/>
+                <w:sz w:val="22"/>
+                <w:szCs w:val="22"/>
+              </w:rPr>
+              <m:t>t-1</m:t>
+            </m:r>
+          </m:sub>
+        </m:sSub>
+      </m:oMath>
+      <w:r>
+        <w:rPr>
+          <w:rFonts w:ascii="Times New Roman" w:hAnsi="Times New Roman" w:cs="Times New Roman"/>
+          <w:bCs/>
+          <w:sz w:val="22"/>
+          <w:szCs w:val="22"/>
+        </w:rPr>
+        <w:t xml:space="preserve">, the third </w:t>
+      </w:r>
+      <m:oMath>
+        <m:sSub>
+          <m:sSubPr>
+            <m:ctrlPr>
+              <w:rPr>
+                <w:rFonts w:ascii="Cambria Math" w:hAnsi="Cambria Math" w:cs="Times New Roman"/>
+                <w:bCs/>
+                <w:i/>
+                <w:sz w:val="22"/>
+                <w:szCs w:val="22"/>
+              </w:rPr>
+            </m:ctrlPr>
+          </m:sSubPr>
+          <m:e>
+            <m:r>
+              <w:rPr>
+                <w:rFonts w:ascii="Cambria Math" w:hAnsi="Cambria Math" w:cs="Times New Roman"/>
+                <w:sz w:val="22"/>
+                <w:szCs w:val="22"/>
+              </w:rPr>
+              <m:t>π</m:t>
+            </m:r>
+          </m:e>
+          <m:sub>
+            <m:r>
+              <w:rPr>
+                <w:rFonts w:ascii="Cambria Math" w:hAnsi="Cambria Math" w:cs="Times New Roman"/>
+                <w:sz w:val="22"/>
+                <w:szCs w:val="22"/>
+              </w:rPr>
+              <m:t>t-2</m:t>
+            </m:r>
+          </m:sub>
+        </m:sSub>
+      </m:oMath>
+      <w:r>
+        <w:rPr>
+          <w:rFonts w:ascii="Times New Roman" w:hAnsi="Times New Roman" w:cs="Times New Roman"/>
+          <w:bCs/>
+          <w:i/>
+          <w:iCs/>
+          <w:sz w:val="22"/>
+          <w:szCs w:val="22"/>
+        </w:rPr>
+        <w:t>,</w:t>
+      </w:r>
+      <w:r>
+        <w:rPr>
+          <w:rFonts w:ascii="Times New Roman" w:hAnsi="Times New Roman" w:cs="Times New Roman"/>
+          <w:bCs/>
+          <w:sz w:val="22"/>
+          <w:szCs w:val="22"/>
+        </w:rPr>
+        <w:t xml:space="preserve"> and so on, for each of more than 750 observations. Each lag on an observation then, is treated as a feature in the data which is used to train the random forest. </w:t>
+      </w:r>
+      <w:r>
+        <w:rPr>
+          <w:rFonts w:ascii="Times New Roman" w:hAnsi="Times New Roman" w:cs="Times New Roman"/>
+          <w:bCs/>
+          <w:sz w:val="22"/>
+          <w:szCs w:val="22"/>
+        </w:rPr>
+        <w:t xml:space="preserve">I </w:t>
+      </w:r>
+      <w:r>
+        <w:rPr>
+          <w:rFonts w:ascii="Times New Roman" w:hAnsi="Times New Roman" w:cs="Times New Roman"/>
+          <w:bCs/>
+          <w:sz w:val="22"/>
+          <w:szCs w:val="22"/>
+        </w:rPr>
+        <w:t xml:space="preserve">use 11 lags. </w:t>
+      </w:r>
+      <w:r>
+        <w:rPr>
+          <w:rFonts w:ascii="Times New Roman" w:hAnsi="Times New Roman" w:cs="Times New Roman"/>
+          <w:bCs/>
+          <w:sz w:val="22"/>
+          <w:szCs w:val="22"/>
+        </w:rPr>
+        <w:t xml:space="preserve">I </w:t>
+      </w:r>
+      <w:r>
+        <w:rPr>
+          <w:rFonts w:ascii="Times New Roman" w:hAnsi="Times New Roman" w:cs="Times New Roman"/>
+          <w:bCs/>
+          <w:sz w:val="22"/>
+          <w:szCs w:val="22"/>
+        </w:rPr>
+        <w:t>also append a time trend term, which contains a value of 1 for the first observation, 2 for the second, etc.</w:t>
+      </w:r>
+      <w:r>
+        <w:rPr>
+          <w:rFonts w:ascii="Times New Roman" w:hAnsi="Times New Roman" w:cs="Times New Roman"/>
+          <w:bCs/>
+          <w:sz w:val="22"/>
+          <w:szCs w:val="22"/>
+        </w:rPr>
+        <w:t xml:space="preserve"> Each row now consists of one observation, containing a </w:t>
+      </w:r>
+      <m:oMath>
+        <m:sSub>
+          <m:sSubPr>
+            <m:ctrlPr>
+              <w:rPr>
+                <w:rFonts w:ascii="Cambria Math" w:hAnsi="Cambria Math" w:cs="Times New Roman"/>
+                <w:bCs/>
+                <w:i/>
+                <w:sz w:val="22"/>
+                <w:szCs w:val="22"/>
+              </w:rPr>
+            </m:ctrlPr>
+          </m:sSubPr>
+          <m:e>
+            <m:r>
+              <w:rPr>
+                <w:rFonts w:ascii="Cambria Math" w:hAnsi="Cambria Math" w:cs="Times New Roman"/>
+                <w:sz w:val="22"/>
+                <w:szCs w:val="22"/>
+              </w:rPr>
+              <m:t>π</m:t>
+            </m:r>
+          </m:e>
+          <m:sub>
+            <m:r>
+              <w:rPr>
+                <w:rFonts w:ascii="Cambria Math" w:hAnsi="Cambria Math" w:cs="Times New Roman"/>
+                <w:sz w:val="22"/>
+                <w:szCs w:val="22"/>
+              </w:rPr>
+              <m:t>t</m:t>
+            </m:r>
+          </m:sub>
+        </m:sSub>
+      </m:oMath>
+      <w:r>
+        <w:rPr>
+          <w:rFonts w:ascii="Times New Roman" w:hAnsi="Times New Roman" w:cs="Times New Roman"/>
+          <w:bCs/>
+          <w:sz w:val="22"/>
+          <w:szCs w:val="22"/>
+        </w:rPr>
+        <w:t xml:space="preserve"> term with 11 lags and a time trend.</w:t>
+      </w:r>
+    </w:p>
+    <w:p>
+      <w:pPr>
+        <w:ind w:firstLine="720"/>
+        <w:contextualSpacing/>
+        <w:jc w:val="both"/>
+        <w:rPr>
+          <w:rFonts w:ascii="Times New Roman" w:hAnsi="Times New Roman" w:cs="Times New Roman"/>
+          <w:bCs/>
+          <w:sz w:val="22"/>
+          <w:szCs w:val="22"/>
+        </w:rPr>
+      </w:pPr>
+      <w:r>
+        <w:rPr>
+          <w:rFonts w:ascii="Times New Roman" w:hAnsi="Times New Roman" w:cs="Times New Roman"/>
+          <w:bCs/>
+          <w:sz w:val="22"/>
+          <w:szCs w:val="22"/>
+        </w:rPr>
+        <w:t>Just as the random forest’s feature fraction is supposed to prevent overfitting the data, the regression tree’s splitting criterion also prevents overfitting. At each node, only one feature will ultimately determine the split. Thus, for a data set in the form of the matrix described above, it is theoretically impossible to overfit by adding too many features. Even if the matrix had 100 lags, the splits at each node would only be determined by the one feature whose choice minimized the sum of squared errors. It is very unlikely that this feature would be the 100</w:t>
+      </w:r>
+      <w:r>
+        <w:rPr>
+          <w:rFonts w:ascii="Times New Roman" w:hAnsi="Times New Roman" w:cs="Times New Roman"/>
+          <w:bCs/>
+          <w:sz w:val="22"/>
+          <w:szCs w:val="22"/>
+          <w:vertAlign w:val="superscript"/>
+        </w:rPr>
+        <w:t>th</w:t>
+      </w:r>
+      <w:r>
+        <w:rPr>
+          <w:rFonts w:ascii="Times New Roman" w:hAnsi="Times New Roman" w:cs="Times New Roman"/>
+          <w:bCs/>
+          <w:sz w:val="22"/>
+          <w:szCs w:val="22"/>
+        </w:rPr>
+        <w:t xml:space="preserve"> lag, at any node. </w:t>
+      </w:r>
+      <w:r>
+        <w:rPr>
+          <w:rFonts w:ascii="Times New Roman" w:hAnsi="Times New Roman" w:cs="Times New Roman"/>
+          <w:bCs/>
+          <w:sz w:val="22"/>
+          <w:szCs w:val="22"/>
+        </w:rPr>
+        <w:t xml:space="preserve">Eleven lags in an ARIMA model on this data would likely lead to an overfit; the best ARIMA model by AIC is an ARIMA(4,0,1). But, since </w:t>
+      </w:r>
+      <w:r>
+        <w:rPr>
+          <w:rFonts w:ascii="Times New Roman" w:hAnsi="Times New Roman" w:cs="Times New Roman"/>
+          <w:bCs/>
+          <w:sz w:val="22"/>
+          <w:szCs w:val="22"/>
+        </w:rPr>
+        <w:t>the regression tree self-identifies the most important features, and allows only them to determine its fit</w:t>
+      </w:r>
+      <w:r>
+        <w:rPr>
+          <w:rFonts w:ascii="Times New Roman" w:hAnsi="Times New Roman" w:cs="Times New Roman"/>
+          <w:bCs/>
+          <w:sz w:val="22"/>
+          <w:szCs w:val="22"/>
+        </w:rPr>
+        <w:t>, there should be no harm to adding more lags than are likely to be necessary</w:t>
+      </w:r>
+      <w:r>
+        <w:rPr>
+          <w:rFonts w:ascii="Times New Roman" w:hAnsi="Times New Roman" w:cs="Times New Roman"/>
+          <w:bCs/>
+          <w:sz w:val="22"/>
+          <w:szCs w:val="22"/>
+        </w:rPr>
+        <w:t>.</w:t>
+      </w:r>
+    </w:p>
+    <w:p>
+      <w:pPr>
+        <w:spacing w:after="160"/>
+        <w:rPr>
+          <w:rFonts w:ascii="Times New Roman" w:hAnsi="Times New Roman" w:cs="Times New Roman"/>
+        </w:rPr>
+      </w:pPr>
+    </w:p>
+    <w:p>
+      <w:pPr>
+        <w:spacing w:after="160"/>
+        <w:rPr>
+          <w:rFonts w:ascii="Times New Roman" w:hAnsi="Times New Roman" w:cs="Times New Roman"/>
+        </w:rPr>
+      </w:pPr>
+      <w:r>
+        <w:rPr>
+          <w:rFonts w:ascii="Times New Roman" w:hAnsi="Times New Roman" w:cs="Times New Roman"/>
+        </w:rPr>
+        <w:t xml:space="preserve">APPENDIX </w:t>
+      </w:r>
+      <w:r>
+        <w:rPr>
+          <w:rFonts w:ascii="Times New Roman" w:hAnsi="Times New Roman" w:cs="Times New Roman"/>
+        </w:rPr>
+        <w:t>4</w:t>
+      </w:r>
+      <w:r>
+        <w:rPr>
+          <w:rFonts w:ascii="Times New Roman" w:hAnsi="Times New Roman" w:cs="Times New Roman"/>
+        </w:rPr>
+        <w:t xml:space="preserve">: </w:t>
+      </w:r>
+      <w:r>
+        <w:rPr>
+          <w:rFonts w:ascii="Times New Roman" w:hAnsi="Times New Roman" w:cs="Times New Roman"/>
+        </w:rPr>
+        <w:t>JUSTIFICATION FOR FRACTIONAL PENALTY</w:t>
+      </w:r>
+    </w:p>
+    <w:p>
+      <w:pPr>
+        <w:ind w:firstLine="720"/>
+        <w:contextualSpacing/>
+        <w:jc w:val="both"/>
+        <w:rPr>
+          <w:rFonts w:ascii="Times New Roman" w:hAnsi="Times New Roman" w:cs="Times New Roman"/>
+          <w:sz w:val="22"/>
+          <w:szCs w:val="22"/>
+        </w:rPr>
+      </w:pPr>
+      <w:r>
+        <w:rPr>
+          <w:rFonts w:ascii="Times New Roman" w:hAnsi="Times New Roman" w:cs="Times New Roman"/>
+          <w:sz w:val="22"/>
+          <w:szCs w:val="22"/>
+        </w:rPr>
+        <w:t>Given the increased flexibility that the fractional penalty provide</w:t>
+      </w:r>
+      <w:r>
+        <w:rPr>
+          <w:rFonts w:ascii="Times New Roman" w:hAnsi="Times New Roman" w:cs="Times New Roman"/>
+          <w:sz w:val="22"/>
+          <w:szCs w:val="22"/>
+        </w:rPr>
+        <w:t>s</w:t>
+      </w:r>
+      <w:r>
+        <w:rPr>
+          <w:rFonts w:ascii="Times New Roman" w:hAnsi="Times New Roman" w:cs="Times New Roman"/>
+          <w:sz w:val="22"/>
+          <w:szCs w:val="22"/>
+        </w:rPr>
+        <w:t xml:space="preserve">, </w:t>
+      </w:r>
+      <w:r>
+        <w:rPr>
+          <w:rFonts w:ascii="Times New Roman" w:hAnsi="Times New Roman" w:cs="Times New Roman"/>
+          <w:sz w:val="22"/>
+          <w:szCs w:val="22"/>
+        </w:rPr>
+        <w:t>it</w:t>
+      </w:r>
+      <w:r>
+        <w:rPr>
+          <w:rFonts w:ascii="Times New Roman" w:hAnsi="Times New Roman" w:cs="Times New Roman"/>
+          <w:sz w:val="22"/>
+          <w:szCs w:val="22"/>
+        </w:rPr>
+        <w:t xml:space="preserve"> seemed like the best choice. In a regression tree, it is inevitable that some nodes will contain observations that are very similar, while others contain observations that are only somewhat similar. For example, at the very first split, when all the data is under consideration, it is possible that there really are two clearly distinct groups in the data. The first group represents about half of the data and consists of nearly identical observations. The second group, which likewise represents half of the data, is remarkable for the relative dissimilarity of its observations. Assume that the split is performed correctly, so that the two groups are situated in two different nodes. The </w:t>
+      </w:r>
+      <w:r>
+        <w:rPr>
+          <w:rFonts w:ascii="Times New Roman" w:hAnsi="Times New Roman" w:cs="Times New Roman"/>
+          <w:sz w:val="22"/>
+          <w:szCs w:val="22"/>
+        </w:rPr>
+        <w:lastRenderedPageBreak/>
+        <w:t>first node may very well require no further splits. The second node, on the other hand, consists of observations which have not much in common. It was formed merely by default, the leftover result of the split which so a</w:t>
+      </w:r>
+      <w:r>
+        <w:rPr>
+          <w:rFonts w:ascii="Times New Roman" w:hAnsi="Times New Roman" w:cs="Times New Roman"/>
+          <w:sz w:val="22"/>
+          <w:szCs w:val="22"/>
+        </w:rPr>
+        <w:t>ppropriately</w:t>
+      </w:r>
+      <w:r>
+        <w:rPr>
+          <w:rFonts w:ascii="Times New Roman" w:hAnsi="Times New Roman" w:cs="Times New Roman"/>
+          <w:sz w:val="22"/>
+          <w:szCs w:val="22"/>
+        </w:rPr>
+        <w:t xml:space="preserve"> segregated the first group. Here </w:t>
+      </w:r>
+      <w:r>
+        <w:rPr>
+          <w:rFonts w:ascii="Times New Roman" w:hAnsi="Times New Roman" w:cs="Times New Roman"/>
+          <w:sz w:val="22"/>
+          <w:szCs w:val="22"/>
+        </w:rPr>
+        <w:t xml:space="preserve">I </w:t>
+      </w:r>
+      <w:r>
+        <w:rPr>
+          <w:rFonts w:ascii="Times New Roman" w:hAnsi="Times New Roman" w:cs="Times New Roman"/>
+          <w:sz w:val="22"/>
+          <w:szCs w:val="22"/>
+        </w:rPr>
+        <w:t>have a case where some nodes contain observations which are very similar, while some nodes contain observations which are very different.</w:t>
+      </w:r>
+    </w:p>
+    <w:p>
+      <w:pPr>
+        <w:ind w:firstLine="720"/>
+        <w:contextualSpacing/>
+        <w:jc w:val="both"/>
+        <w:rPr>
+          <w:rFonts w:ascii="Times New Roman" w:hAnsi="Times New Roman" w:cs="Times New Roman"/>
+          <w:sz w:val="22"/>
+          <w:szCs w:val="22"/>
+        </w:rPr>
+      </w:pPr>
       <w:r>
         <w:rPr>
           <w:rFonts w:ascii="Times New Roman" w:hAnsi="Times New Roman" w:cs="Times New Roman"/>
@@ -30513,23 +30144,13 @@
         </w:rPr>
         <w:t xml:space="preserve">I </w:t>
       </w:r>
-      <w:proofErr w:type="gramStart"/>
-      <w:r>
-        <w:rPr>
-          <w:rFonts w:ascii="Times New Roman" w:hAnsi="Times New Roman" w:cs="Times New Roman"/>
-          <w:sz w:val="22"/>
-          <w:szCs w:val="22"/>
-        </w:rPr>
-        <w:t>would</w:t>
-      </w:r>
-      <w:proofErr w:type="gramEnd"/>
-      <w:r>
-        <w:rPr>
-          <w:rFonts w:ascii="Times New Roman" w:hAnsi="Times New Roman" w:cs="Times New Roman"/>
-          <w:sz w:val="22"/>
-          <w:szCs w:val="22"/>
-        </w:rPr>
-        <w:t xml:space="preserve"> want those observations to be further split out, until </w:t>
+      <w:r>
+        <w:rPr>
+          <w:rFonts w:ascii="Times New Roman" w:hAnsi="Times New Roman" w:cs="Times New Roman"/>
+          <w:sz w:val="22"/>
+          <w:szCs w:val="22"/>
+        </w:rPr>
+        <w:t xml:space="preserve">would want those observations to be further split out, until </w:t>
       </w:r>
       <w:r>
         <w:rPr>
@@ -30780,15 +30401,7 @@
         <w:annotationRef/>
       </w:r>
       <w:r>
-        <w:t xml:space="preserve">Make it clear that this is a hypothetical. What would make the model poor? Probably future changes in the </w:t>
-      </w:r>
-      <w:proofErr w:type="gramStart"/>
-      <w:r>
-        <w:t>data, or</w:t>
-      </w:r>
-      <w:proofErr w:type="gramEnd"/>
-      <w:r>
-        <w:t xml:space="preserve"> using it on another dataset.</w:t>
+        <w:t>Make it clear that this is a hypothetical. What would make the model poor? Probably future changes in the data, or using it on another dataset.</w:t>
       </w:r>
     </w:p>
   </w:comment>

</xml_diff>

<commit_message>
Review intro and Section 1
</commit_message>
<xml_diff>
--- a/docs/Thesis Draft.docx
+++ b/docs/Thesis Draft.docx
@@ -164,7 +164,71 @@
           <w:sz w:val="20"/>
           <w:szCs w:val="20"/>
         </w:rPr>
-        <w:t>I explore the process of creating and tuning a random forest model designed to compete with classical time series models. The goal is to generate a univariate model that can outperform a standard ARIMA model at a one-month forecast horizon. With some consideration of the unique features of time-series data, and of US inflation data in particular, it is possible to create such a model. Additionally, I begin to experiment with the random forest model at different horizons, as well as in a multivariate form.</w:t>
+        <w:t xml:space="preserve">I explore the process of creating and tuning a random forest model </w:t>
+      </w:r>
+      <w:r>
+        <w:rPr>
+          <w:rFonts w:ascii="Times New Roman" w:hAnsi="Times New Roman" w:cs="Times New Roman"/>
+          <w:sz w:val="20"/>
+          <w:szCs w:val="20"/>
+        </w:rPr>
+        <w:t>that can</w:t>
+      </w:r>
+      <w:r>
+        <w:rPr>
+          <w:rFonts w:ascii="Times New Roman" w:hAnsi="Times New Roman" w:cs="Times New Roman"/>
+          <w:sz w:val="20"/>
+          <w:szCs w:val="20"/>
+        </w:rPr>
+        <w:t xml:space="preserve"> compete with classical time series models. The</w:t>
+      </w:r>
+      <w:r>
+        <w:rPr>
+          <w:rFonts w:ascii="Times New Roman" w:hAnsi="Times New Roman" w:cs="Times New Roman"/>
+          <w:sz w:val="20"/>
+          <w:szCs w:val="20"/>
+        </w:rPr>
+        <w:t xml:space="preserve"> narrowly construed</w:t>
+      </w:r>
+      <w:r>
+        <w:rPr>
+          <w:rFonts w:ascii="Times New Roman" w:hAnsi="Times New Roman" w:cs="Times New Roman"/>
+          <w:sz w:val="20"/>
+          <w:szCs w:val="20"/>
+        </w:rPr>
+        <w:t xml:space="preserve"> goal is to generate a univariate model that </w:t>
+      </w:r>
+      <w:r>
+        <w:rPr>
+          <w:rFonts w:ascii="Times New Roman" w:hAnsi="Times New Roman" w:cs="Times New Roman"/>
+          <w:sz w:val="20"/>
+          <w:szCs w:val="20"/>
+        </w:rPr>
+        <w:t>can</w:t>
+      </w:r>
+      <w:r>
+        <w:rPr>
+          <w:rFonts w:ascii="Times New Roman" w:hAnsi="Times New Roman" w:cs="Times New Roman"/>
+          <w:sz w:val="20"/>
+          <w:szCs w:val="20"/>
+        </w:rPr>
+        <w:t xml:space="preserve"> outperform a standard ARIMA model </w:t>
+      </w:r>
+      <w:r>
+        <w:rPr>
+          <w:rFonts w:ascii="Times New Roman" w:hAnsi="Times New Roman" w:cs="Times New Roman"/>
+          <w:sz w:val="20"/>
+          <w:szCs w:val="20"/>
+        </w:rPr>
+        <w:t xml:space="preserve">when predicting on US monthly inflation data </w:t>
+      </w:r>
+      <w:r>
+        <w:rPr>
+          <w:rFonts w:ascii="Times New Roman" w:hAnsi="Times New Roman" w:cs="Times New Roman"/>
+          <w:sz w:val="20"/>
+          <w:szCs w:val="20"/>
+        </w:rPr>
+        <w:t>at a one-month forecast horizon. With some consideration of the unique features of time-series data, and of US inflation data in particular, it is possible to create such a model. Additionally, I begin to experiment with the random forest model at different horizons, as well as in a multivariate form.</w:t>
       </w:r>
     </w:p>
     <w:p>
@@ -429,7 +493,16 @@
           <w:sz w:val="22"/>
           <w:szCs w:val="22"/>
         </w:rPr>
-        <w:t xml:space="preserve">Methods from </w:t>
+        <w:t>However, m</w:t>
+      </w:r>
+      <w:r>
+        <w:rPr>
+          <w:rFonts w:ascii="Times New Roman" w:hAnsi="Times New Roman" w:cs="Times New Roman"/>
+          <w:bCs/>
+          <w:sz w:val="22"/>
+          <w:szCs w:val="22"/>
+        </w:rPr>
+        <w:t xml:space="preserve">ethods from </w:t>
       </w:r>
       <w:r>
         <w:rPr>
@@ -447,16 +520,25 @@
           <w:sz w:val="22"/>
           <w:szCs w:val="22"/>
         </w:rPr>
-        <w:t xml:space="preserve">offer an attractive alternative </w:t>
-      </w:r>
-      <w:r>
-        <w:rPr>
-          <w:rFonts w:ascii="Times New Roman" w:hAnsi="Times New Roman" w:cs="Times New Roman"/>
-          <w:bCs/>
-          <w:sz w:val="22"/>
-          <w:szCs w:val="22"/>
-        </w:rPr>
-        <w:t>also to generate good forecasts, and their potential should be explored.</w:t>
+        <w:t>offer an attractive alternative</w:t>
+      </w:r>
+      <w:r>
+        <w:rPr>
+          <w:rFonts w:ascii="Times New Roman" w:hAnsi="Times New Roman" w:cs="Times New Roman"/>
+          <w:bCs/>
+          <w:sz w:val="22"/>
+          <w:szCs w:val="22"/>
+        </w:rPr>
+        <w:t xml:space="preserve"> also </w:t>
+      </w:r>
+      <w:r>
+        <w:rPr>
+          <w:rFonts w:ascii="Times New Roman" w:hAnsi="Times New Roman" w:cs="Times New Roman"/>
+          <w:bCs/>
+          <w:sz w:val="22"/>
+          <w:szCs w:val="22"/>
+        </w:rPr>
+        <w:t>to generate good forecasts, and their potential should be explored.</w:t>
       </w:r>
       <w:r>
         <w:rPr>
@@ -487,7 +569,33 @@
           <w:sz w:val="22"/>
           <w:szCs w:val="22"/>
         </w:rPr>
-        <w:t>Given the rise of machine learning methods and their success in modeling cross-sectional data, and given the difficulty of forecasting time series data even with sophisticated classical models</w:t>
+        <w:t xml:space="preserve">Given the rise of machine learning methods and </w:t>
+      </w:r>
+      <w:commentRangeStart w:id="1"/>
+      <w:r>
+        <w:rPr>
+          <w:rFonts w:ascii="Times New Roman" w:hAnsi="Times New Roman" w:cs="Times New Roman"/>
+          <w:bCs/>
+          <w:sz w:val="22"/>
+          <w:szCs w:val="22"/>
+        </w:rPr>
+        <w:t>their success in modeling cross-sectional data</w:t>
+      </w:r>
+      <w:commentRangeEnd w:id="1"/>
+      <w:r>
+        <w:rPr>
+          <w:rStyle w:val="CommentReference"/>
+        </w:rPr>
+        <w:commentReference w:id="1"/>
+      </w:r>
+      <w:r>
+        <w:rPr>
+          <w:rFonts w:ascii="Times New Roman" w:hAnsi="Times New Roman" w:cs="Times New Roman"/>
+          <w:bCs/>
+          <w:sz w:val="22"/>
+          <w:szCs w:val="22"/>
+        </w:rPr>
+        <w:t>, and given the difficulty of forecasting time series data even with sophisticated classical models</w:t>
       </w:r>
       <w:r>
         <w:rPr>
@@ -572,7 +680,27 @@
           <w:sz w:val="22"/>
           <w:szCs w:val="22"/>
         </w:rPr>
-        <w:t>With this in mind, this paper offers a brief exploration of one particular machine learning technique, the random forest, and its success in forecasting a particular set of time series data, the US seasonally-adjusted monthly inflation rate.</w:t>
+        <w:t xml:space="preserve">With this in mind, this paper offers a brief exploration of one particular machine learning technique, the random forest, and its success in forecasting a particular set of time series data, the US </w:t>
+      </w:r>
+      <w:proofErr w:type="gramStart"/>
+      <w:r>
+        <w:rPr>
+          <w:rFonts w:ascii="Times New Roman" w:hAnsi="Times New Roman" w:cs="Times New Roman"/>
+          <w:bCs/>
+          <w:sz w:val="22"/>
+          <w:szCs w:val="22"/>
+        </w:rPr>
+        <w:t>seasonally-adjusted</w:t>
+      </w:r>
+      <w:proofErr w:type="gramEnd"/>
+      <w:r>
+        <w:rPr>
+          <w:rFonts w:ascii="Times New Roman" w:hAnsi="Times New Roman" w:cs="Times New Roman"/>
+          <w:bCs/>
+          <w:sz w:val="22"/>
+          <w:szCs w:val="22"/>
+        </w:rPr>
+        <w:t xml:space="preserve"> monthly inflation rate.</w:t>
       </w:r>
       <w:r>
         <w:rPr>
@@ -599,7 +727,70 @@
           <w:sz w:val="22"/>
           <w:szCs w:val="22"/>
         </w:rPr>
-        <w:t xml:space="preserve"> proposes a modification of the standard random forest in order to account for the peculiarities of time-series data as opposed to cross-sectional data. The modified random forest presents a significant improvement over the standard random forest, both in terms of fit </w:t>
+        <w:t xml:space="preserve"> proposes a modification of the standard random forest in order to account for the peculiarities of time-series data as opposed to cross-sectional data. </w:t>
+      </w:r>
+      <w:r>
+        <w:rPr>
+          <w:rFonts w:ascii="Times New Roman" w:hAnsi="Times New Roman" w:cs="Times New Roman"/>
+          <w:bCs/>
+          <w:sz w:val="22"/>
+          <w:szCs w:val="22"/>
+        </w:rPr>
+        <w:t>In the case of</w:t>
+      </w:r>
+      <w:r>
+        <w:rPr>
+          <w:rFonts w:ascii="Times New Roman" w:hAnsi="Times New Roman" w:cs="Times New Roman"/>
+          <w:bCs/>
+          <w:sz w:val="22"/>
+          <w:szCs w:val="22"/>
+        </w:rPr>
+        <w:t xml:space="preserve"> </w:t>
+      </w:r>
+      <w:r>
+        <w:rPr>
+          <w:rFonts w:ascii="Times New Roman" w:hAnsi="Times New Roman" w:cs="Times New Roman"/>
+          <w:bCs/>
+          <w:sz w:val="22"/>
+          <w:szCs w:val="22"/>
+        </w:rPr>
+        <w:t xml:space="preserve">US monthly inflation, </w:t>
+      </w:r>
+      <w:r>
+        <w:rPr>
+          <w:rFonts w:ascii="Times New Roman" w:hAnsi="Times New Roman" w:cs="Times New Roman"/>
+          <w:bCs/>
+          <w:sz w:val="22"/>
+          <w:szCs w:val="22"/>
+        </w:rPr>
+        <w:t>t</w:t>
+      </w:r>
+      <w:r>
+        <w:rPr>
+          <w:rFonts w:ascii="Times New Roman" w:hAnsi="Times New Roman" w:cs="Times New Roman"/>
+          <w:bCs/>
+          <w:sz w:val="22"/>
+          <w:szCs w:val="22"/>
+        </w:rPr>
+        <w:t xml:space="preserve">he modified random forest presents a </w:t>
+      </w:r>
+      <w:r>
+        <w:rPr>
+          <w:rFonts w:ascii="Times New Roman" w:hAnsi="Times New Roman" w:cs="Times New Roman"/>
+          <w:bCs/>
+          <w:sz w:val="22"/>
+          <w:szCs w:val="22"/>
+        </w:rPr>
+        <w:t>sizable</w:t>
+      </w:r>
+      <w:r>
+        <w:rPr>
+          <w:rFonts w:ascii="Times New Roman" w:hAnsi="Times New Roman" w:cs="Times New Roman"/>
+          <w:bCs/>
+          <w:sz w:val="22"/>
+          <w:szCs w:val="22"/>
+        </w:rPr>
+        <w:t xml:space="preserve"> improvement over the standard random forest, both in terms of fit </w:t>
       </w:r>
       <w:r>
         <w:rPr>
@@ -684,16 +875,52 @@
           <w:sz w:val="22"/>
           <w:szCs w:val="22"/>
         </w:rPr>
-        <w:t xml:space="preserve">One drawback of the modified random forest is that, even given its moderate success in fitting and forecasting the US monthly inflation time series, the random forest as a model </w:t>
-      </w:r>
-      <w:r>
-        <w:rPr>
-          <w:rFonts w:ascii="Times New Roman" w:hAnsi="Times New Roman" w:cs="Times New Roman"/>
-          <w:bCs/>
-          <w:sz w:val="22"/>
-          <w:szCs w:val="22"/>
-        </w:rPr>
-        <w:t>does not yield</w:t>
+        <w:t xml:space="preserve">One drawback of the random forest is that, even given its success in fitting and </w:t>
+      </w:r>
+      <w:r>
+        <w:rPr>
+          <w:rFonts w:ascii="Times New Roman" w:hAnsi="Times New Roman" w:cs="Times New Roman"/>
+          <w:bCs/>
+          <w:sz w:val="22"/>
+          <w:szCs w:val="22"/>
+        </w:rPr>
+        <w:t xml:space="preserve">predicting on a variety of datasets, </w:t>
+      </w:r>
+      <w:r>
+        <w:rPr>
+          <w:rFonts w:ascii="Times New Roman" w:hAnsi="Times New Roman" w:cs="Times New Roman"/>
+          <w:bCs/>
+          <w:sz w:val="22"/>
+          <w:szCs w:val="22"/>
+        </w:rPr>
+        <w:t xml:space="preserve">the random forest as a model </w:t>
+      </w:r>
+      <w:r>
+        <w:rPr>
+          <w:rFonts w:ascii="Times New Roman" w:hAnsi="Times New Roman" w:cs="Times New Roman"/>
+          <w:bCs/>
+          <w:sz w:val="22"/>
+          <w:szCs w:val="22"/>
+        </w:rPr>
+        <w:t xml:space="preserve">does not </w:t>
+      </w:r>
+      <w:r>
+        <w:rPr>
+          <w:rFonts w:ascii="Times New Roman" w:hAnsi="Times New Roman" w:cs="Times New Roman"/>
+          <w:bCs/>
+          <w:sz w:val="22"/>
+          <w:szCs w:val="22"/>
+        </w:rPr>
+        <w:t xml:space="preserve">traditionally </w:t>
+      </w:r>
+      <w:r>
+        <w:rPr>
+          <w:rFonts w:ascii="Times New Roman" w:hAnsi="Times New Roman" w:cs="Times New Roman"/>
+          <w:bCs/>
+          <w:sz w:val="22"/>
+          <w:szCs w:val="22"/>
+        </w:rPr>
+        <w:t>yield</w:t>
       </w:r>
       <w:r>
         <w:rPr>
@@ -720,7 +947,61 @@
           <w:sz w:val="22"/>
           <w:szCs w:val="22"/>
         </w:rPr>
-        <w:t xml:space="preserve"> about that time series. The random forest does not shed light on the motivating process for a time series, it does not answer the questions “why?” or “how?”; its success is limited strictly to the accuracy of </w:t>
+        <w:t xml:space="preserve"> about th</w:t>
+      </w:r>
+      <w:r>
+        <w:rPr>
+          <w:rFonts w:ascii="Times New Roman" w:hAnsi="Times New Roman" w:cs="Times New Roman"/>
+          <w:bCs/>
+          <w:sz w:val="22"/>
+          <w:szCs w:val="22"/>
+        </w:rPr>
+        <w:t>ose datasets</w:t>
+      </w:r>
+      <w:r>
+        <w:rPr>
+          <w:rFonts w:ascii="Times New Roman" w:hAnsi="Times New Roman" w:cs="Times New Roman"/>
+          <w:bCs/>
+          <w:sz w:val="22"/>
+          <w:szCs w:val="22"/>
+        </w:rPr>
+        <w:t>.</w:t>
+      </w:r>
+      <w:r>
+        <w:rPr>
+          <w:rFonts w:ascii="Times New Roman" w:hAnsi="Times New Roman" w:cs="Times New Roman"/>
+          <w:bCs/>
+          <w:sz w:val="22"/>
+          <w:szCs w:val="22"/>
+        </w:rPr>
+        <w:t xml:space="preserve"> In this case, t</w:t>
+      </w:r>
+      <w:r>
+        <w:rPr>
+          <w:rFonts w:ascii="Times New Roman" w:hAnsi="Times New Roman" w:cs="Times New Roman"/>
+          <w:bCs/>
+          <w:sz w:val="22"/>
+          <w:szCs w:val="22"/>
+        </w:rPr>
+        <w:t xml:space="preserve">he random forest </w:t>
+      </w:r>
+      <w:r>
+        <w:rPr>
+          <w:rFonts w:ascii="Times New Roman" w:hAnsi="Times New Roman" w:cs="Times New Roman"/>
+          <w:bCs/>
+          <w:sz w:val="22"/>
+          <w:szCs w:val="22"/>
+        </w:rPr>
+        <w:t>would not be expected to</w:t>
+      </w:r>
+      <w:r>
+        <w:rPr>
+          <w:rFonts w:ascii="Times New Roman" w:hAnsi="Times New Roman" w:cs="Times New Roman"/>
+          <w:bCs/>
+          <w:sz w:val="22"/>
+          <w:szCs w:val="22"/>
+        </w:rPr>
+        <w:t xml:space="preserve"> shed light on the motivating process for a time series, it does not answer the questions “why?” or “how?”; its success is limited strictly to the </w:t>
       </w:r>
       <w:r>
         <w:rPr>
@@ -730,16 +1011,35 @@
           <w:szCs w:val="22"/>
         </w:rPr>
         <w:lastRenderedPageBreak/>
-        <w:t xml:space="preserve">its output. </w:t>
-      </w:r>
-      <w:r>
-        <w:rPr>
-          <w:rFonts w:ascii="Times New Roman" w:hAnsi="Times New Roman" w:cs="Times New Roman"/>
-          <w:bCs/>
-          <w:sz w:val="22"/>
-          <w:szCs w:val="22"/>
-        </w:rPr>
-        <w:t xml:space="preserve">Although the success of the modified random forest cannot be projected directly into a theory about the mechanisms motivating inflation in the US, </w:t>
+        <w:t xml:space="preserve">accuracy of its output. </w:t>
+      </w:r>
+      <w:r>
+        <w:rPr>
+          <w:rFonts w:ascii="Times New Roman" w:hAnsi="Times New Roman" w:cs="Times New Roman"/>
+          <w:bCs/>
+          <w:sz w:val="22"/>
+          <w:szCs w:val="22"/>
+        </w:rPr>
+        <w:t xml:space="preserve">This paper challenges that convention by proposing a way to interpret the internal mechanism of the random forest in terms which speak to the changing state of the dataset over time. </w:t>
+      </w:r>
+      <w:commentRangeStart w:id="2"/>
+      <w:r>
+        <w:rPr>
+          <w:rFonts w:ascii="Times New Roman" w:hAnsi="Times New Roman" w:cs="Times New Roman"/>
+          <w:bCs/>
+          <w:sz w:val="22"/>
+          <w:szCs w:val="22"/>
+        </w:rPr>
+        <w:t>Furthermore</w:t>
+      </w:r>
+      <w:r>
+        <w:rPr>
+          <w:rFonts w:ascii="Times New Roman" w:hAnsi="Times New Roman" w:cs="Times New Roman"/>
+          <w:bCs/>
+          <w:sz w:val="22"/>
+          <w:szCs w:val="22"/>
+        </w:rPr>
+        <w:t xml:space="preserve">, </w:t>
       </w:r>
       <w:r>
         <w:rPr>
@@ -766,7 +1066,59 @@
           <w:sz w:val="22"/>
           <w:szCs w:val="22"/>
         </w:rPr>
-        <w:t>the reasons for its success as a non-theoretical model. Why is it possible for a non-theoretical model to successfully forecast inflation?</w:t>
+        <w:t xml:space="preserve">the reasons for </w:t>
+      </w:r>
+      <w:r>
+        <w:rPr>
+          <w:rFonts w:ascii="Times New Roman" w:hAnsi="Times New Roman" w:cs="Times New Roman"/>
+          <w:bCs/>
+          <w:sz w:val="22"/>
+          <w:szCs w:val="22"/>
+        </w:rPr>
+        <w:t xml:space="preserve">the </w:t>
+      </w:r>
+      <w:r>
+        <w:rPr>
+          <w:rFonts w:ascii="Times New Roman" w:hAnsi="Times New Roman" w:cs="Times New Roman"/>
+          <w:bCs/>
+          <w:sz w:val="22"/>
+          <w:szCs w:val="22"/>
+        </w:rPr>
+        <w:t>success</w:t>
+      </w:r>
+      <w:r>
+        <w:rPr>
+          <w:rFonts w:ascii="Times New Roman" w:hAnsi="Times New Roman" w:cs="Times New Roman"/>
+          <w:bCs/>
+          <w:sz w:val="22"/>
+          <w:szCs w:val="22"/>
+        </w:rPr>
+        <w:t xml:space="preserve"> of the random forest</w:t>
+      </w:r>
+      <w:r>
+        <w:rPr>
+          <w:rFonts w:ascii="Times New Roman" w:hAnsi="Times New Roman" w:cs="Times New Roman"/>
+          <w:bCs/>
+          <w:sz w:val="22"/>
+          <w:szCs w:val="22"/>
+        </w:rPr>
+        <w:t xml:space="preserve"> as a non-theoretical model. </w:t>
+      </w:r>
+      <w:commentRangeEnd w:id="2"/>
+      <w:r>
+        <w:rPr>
+          <w:rStyle w:val="CommentReference"/>
+        </w:rPr>
+        <w:commentReference w:id="2"/>
+      </w:r>
+      <w:r>
+        <w:rPr>
+          <w:rFonts w:ascii="Times New Roman" w:hAnsi="Times New Roman" w:cs="Times New Roman"/>
+          <w:bCs/>
+          <w:sz w:val="22"/>
+          <w:szCs w:val="22"/>
+        </w:rPr>
+        <w:t>Why is it possible for a non-theoretical model to successfully forecast inflation?</w:t>
       </w:r>
     </w:p>
     <w:p>
@@ -788,7 +1140,43 @@
           <w:sz w:val="22"/>
           <w:szCs w:val="22"/>
         </w:rPr>
-        <w:t xml:space="preserve">The modified random forest described in this paper is “univariate” in that it takes as input only lags of inflation, and was designed with US monthly inflation at the one-month prediction horizon in mind, but </w:t>
+        <w:t>The modified random forest described in this paper is univariate</w:t>
+      </w:r>
+      <w:r>
+        <w:rPr>
+          <w:rFonts w:ascii="Times New Roman" w:hAnsi="Times New Roman" w:cs="Times New Roman"/>
+          <w:bCs/>
+          <w:sz w:val="22"/>
+          <w:szCs w:val="22"/>
+        </w:rPr>
+        <w:t>:</w:t>
+      </w:r>
+      <w:r>
+        <w:rPr>
+          <w:rFonts w:ascii="Times New Roman" w:hAnsi="Times New Roman" w:cs="Times New Roman"/>
+          <w:bCs/>
+          <w:sz w:val="22"/>
+          <w:szCs w:val="22"/>
+        </w:rPr>
+        <w:t xml:space="preserve"> it takes as input only lags of inflation</w:t>
+      </w:r>
+      <w:r>
+        <w:rPr>
+          <w:rFonts w:ascii="Times New Roman" w:hAnsi="Times New Roman" w:cs="Times New Roman"/>
+          <w:bCs/>
+          <w:sz w:val="22"/>
+          <w:szCs w:val="22"/>
+        </w:rPr>
+        <w:t>. This random forest</w:t>
+      </w:r>
+      <w:r>
+        <w:rPr>
+          <w:rFonts w:ascii="Times New Roman" w:hAnsi="Times New Roman" w:cs="Times New Roman"/>
+          <w:bCs/>
+          <w:sz w:val="22"/>
+          <w:szCs w:val="22"/>
+        </w:rPr>
+        <w:t xml:space="preserve"> was designed with US monthly inflation at the one-month prediction horizon in mind, but </w:t>
       </w:r>
       <w:r>
         <w:rPr>
@@ -806,7 +1194,137 @@
           <w:sz w:val="22"/>
           <w:szCs w:val="22"/>
         </w:rPr>
-        <w:t xml:space="preserve"> also consider its applications in a variety of contexts: as a “multivariate” model for US monthly inflation, as a “univariate” model for monthly inflation across different prediction horizons, and even for other types of time series: foreign inflation data, and domestic unemployment rates, for example. The model’s performance in each of these contexts sheds light on its success in the context of predicting US monthly inflation at the one-month horizon, and suggests how the model would need to be adjusted to best handle other types of time-series data.</w:t>
+        <w:t xml:space="preserve"> also consider its applications in a variety of contexts: as a multivariate model for US monthly inflation</w:t>
+      </w:r>
+      <w:r>
+        <w:rPr>
+          <w:rFonts w:ascii="Times New Roman" w:hAnsi="Times New Roman" w:cs="Times New Roman"/>
+          <w:bCs/>
+          <w:sz w:val="22"/>
+          <w:szCs w:val="22"/>
+        </w:rPr>
+        <w:t xml:space="preserve"> at the one-month horizon</w:t>
+      </w:r>
+      <w:r>
+        <w:rPr>
+          <w:rFonts w:ascii="Times New Roman" w:hAnsi="Times New Roman" w:cs="Times New Roman"/>
+          <w:bCs/>
+          <w:sz w:val="22"/>
+          <w:szCs w:val="22"/>
+        </w:rPr>
+        <w:t>, as a univariate model for</w:t>
+      </w:r>
+      <w:r>
+        <w:rPr>
+          <w:rFonts w:ascii="Times New Roman" w:hAnsi="Times New Roman" w:cs="Times New Roman"/>
+          <w:bCs/>
+          <w:sz w:val="22"/>
+          <w:szCs w:val="22"/>
+        </w:rPr>
+        <w:t xml:space="preserve"> US</w:t>
+      </w:r>
+      <w:r>
+        <w:rPr>
+          <w:rFonts w:ascii="Times New Roman" w:hAnsi="Times New Roman" w:cs="Times New Roman"/>
+          <w:bCs/>
+          <w:sz w:val="22"/>
+          <w:szCs w:val="22"/>
+        </w:rPr>
+        <w:t xml:space="preserve"> monthly inflation across different prediction horizons</w:t>
+      </w:r>
+      <w:r>
+        <w:rPr>
+          <w:rFonts w:ascii="Times New Roman" w:hAnsi="Times New Roman" w:cs="Times New Roman"/>
+          <w:bCs/>
+          <w:sz w:val="22"/>
+          <w:szCs w:val="22"/>
+        </w:rPr>
+        <w:t>,</w:t>
+      </w:r>
+      <w:r>
+        <w:rPr>
+          <w:rFonts w:ascii="Times New Roman" w:hAnsi="Times New Roman" w:cs="Times New Roman"/>
+          <w:bCs/>
+          <w:sz w:val="22"/>
+          <w:szCs w:val="22"/>
+        </w:rPr>
+        <w:t xml:space="preserve"> and</w:t>
+      </w:r>
+      <w:r>
+        <w:rPr>
+          <w:rFonts w:ascii="Times New Roman" w:hAnsi="Times New Roman" w:cs="Times New Roman"/>
+          <w:bCs/>
+          <w:sz w:val="22"/>
+          <w:szCs w:val="22"/>
+        </w:rPr>
+        <w:t xml:space="preserve"> as </w:t>
+      </w:r>
+      <w:proofErr w:type="spellStart"/>
+      <w:r>
+        <w:rPr>
+          <w:rFonts w:ascii="Times New Roman" w:hAnsi="Times New Roman" w:cs="Times New Roman"/>
+          <w:bCs/>
+          <w:sz w:val="22"/>
+          <w:szCs w:val="22"/>
+        </w:rPr>
+        <w:t>a</w:t>
+      </w:r>
+      <w:proofErr w:type="spellEnd"/>
+      <w:r>
+        <w:rPr>
+          <w:rFonts w:ascii="Times New Roman" w:hAnsi="Times New Roman" w:cs="Times New Roman"/>
+          <w:bCs/>
+          <w:sz w:val="22"/>
+          <w:szCs w:val="22"/>
+        </w:rPr>
+        <w:t xml:space="preserve"> univariate model</w:t>
+      </w:r>
+      <w:r>
+        <w:rPr>
+          <w:rFonts w:ascii="Times New Roman" w:hAnsi="Times New Roman" w:cs="Times New Roman"/>
+          <w:bCs/>
+          <w:sz w:val="22"/>
+          <w:szCs w:val="22"/>
+        </w:rPr>
+        <w:t xml:space="preserve"> for other types of time series: foreign inflation data and </w:t>
+      </w:r>
+      <w:r>
+        <w:rPr>
+          <w:rFonts w:ascii="Times New Roman" w:hAnsi="Times New Roman" w:cs="Times New Roman"/>
+          <w:bCs/>
+          <w:sz w:val="22"/>
+          <w:szCs w:val="22"/>
+        </w:rPr>
+        <w:t xml:space="preserve">the </w:t>
+      </w:r>
+      <w:r>
+        <w:rPr>
+          <w:rFonts w:ascii="Times New Roman" w:hAnsi="Times New Roman" w:cs="Times New Roman"/>
+          <w:bCs/>
+          <w:sz w:val="22"/>
+          <w:szCs w:val="22"/>
+        </w:rPr>
+        <w:t xml:space="preserve">domestic unemployment rate, for example. The model’s performance in each of these </w:t>
+      </w:r>
+      <w:proofErr w:type="gramStart"/>
+      <w:r>
+        <w:rPr>
+          <w:rFonts w:ascii="Times New Roman" w:hAnsi="Times New Roman" w:cs="Times New Roman"/>
+          <w:bCs/>
+          <w:sz w:val="22"/>
+          <w:szCs w:val="22"/>
+        </w:rPr>
+        <w:t>contexts</w:t>
+      </w:r>
+      <w:proofErr w:type="gramEnd"/>
+      <w:r>
+        <w:rPr>
+          <w:rFonts w:ascii="Times New Roman" w:hAnsi="Times New Roman" w:cs="Times New Roman"/>
+          <w:bCs/>
+          <w:sz w:val="22"/>
+          <w:szCs w:val="22"/>
+        </w:rPr>
+        <w:t xml:space="preserve"> sheds light on its success in the context of predicting US monthly inflation at the one-month horizon, and suggests how the model would need to be adjusted to best handle other types of time-series data.</w:t>
       </w:r>
     </w:p>
     <w:p>
@@ -1287,12 +1805,141 @@
           <w:sz w:val="22"/>
           <w:szCs w:val="22"/>
         </w:rPr>
-        <w:t>There is no significant evidence of a structural break, assuming that the data follows a general AR(1) process.</w:t>
-      </w:r>
-      <w:r>
-        <w:rPr>
-          <w:rFonts w:ascii="Times New Roman" w:hAnsi="Times New Roman" w:cs="Times New Roman"/>
-          <w:bCs/>
+        <w:t>A Spearman rank correlation test rejects the null hypothesis of no time trend and suggests the presence of a negative time trend in the data. A least squares regression of the data against a time trend and a constant suggests that time trend is significant at the 5% level.</w:t>
+      </w:r>
+    </w:p>
+    <w:p>
+      <w:pPr>
+        <w:ind w:firstLine="720"/>
+        <w:jc w:val="both"/>
+        <w:rPr>
+          <w:rFonts w:ascii="Times New Roman" w:hAnsi="Times New Roman" w:cs="Times New Roman"/>
+          <w:sz w:val="22"/>
+          <w:szCs w:val="22"/>
+        </w:rPr>
+      </w:pPr>
+      <w:r>
+        <w:rPr>
+          <w:rFonts w:ascii="Times New Roman" w:hAnsi="Times New Roman" w:cs="Times New Roman"/>
+          <w:bCs/>
+          <w:sz w:val="22"/>
+          <w:szCs w:val="22"/>
+        </w:rPr>
+        <w:t xml:space="preserve">The forecast period I consider for the bulk of the paper is January 1999 to January 2020. During this period in particular, there </w:t>
+      </w:r>
+      <w:r>
+        <w:rPr>
+          <w:rFonts w:ascii="Times New Roman" w:hAnsi="Times New Roman" w:cs="Times New Roman"/>
+          <w:sz w:val="22"/>
+          <w:szCs w:val="22"/>
+        </w:rPr>
+        <w:t>is limited evidence of a structural break in the series.</w:t>
+      </w:r>
+      <w:r>
+        <w:rPr>
+          <w:rFonts w:ascii="Times New Roman" w:hAnsi="Times New Roman" w:cs="Times New Roman"/>
+          <w:sz w:val="22"/>
+          <w:szCs w:val="22"/>
+        </w:rPr>
+        <w:t xml:space="preserve"> Neither in the longer series from January 1959 to January 2020, nor in the shorter series from January 1989 to January 2020 is </w:t>
+      </w:r>
+      <w:proofErr w:type="gramStart"/>
+      <w:r>
+        <w:rPr>
+          <w:rFonts w:ascii="Times New Roman" w:hAnsi="Times New Roman" w:cs="Times New Roman"/>
+          <w:sz w:val="22"/>
+          <w:szCs w:val="22"/>
+        </w:rPr>
+        <w:t>there</w:t>
+      </w:r>
+      <w:proofErr w:type="gramEnd"/>
+      <w:r>
+        <w:rPr>
+          <w:rFonts w:ascii="Times New Roman" w:hAnsi="Times New Roman" w:cs="Times New Roman"/>
+          <w:sz w:val="22"/>
+          <w:szCs w:val="22"/>
+        </w:rPr>
+        <w:t xml:space="preserve"> evidence of a structural break,</w:t>
+      </w:r>
+      <w:r>
+        <w:rPr>
+          <w:rFonts w:ascii="Times New Roman" w:hAnsi="Times New Roman" w:cs="Times New Roman"/>
+          <w:sz w:val="22"/>
+          <w:szCs w:val="22"/>
+        </w:rPr>
+        <w:t xml:space="preserve"> according to a </w:t>
+      </w:r>
+      <w:proofErr w:type="spellStart"/>
+      <w:r>
+        <w:rPr>
+          <w:rFonts w:ascii="Times New Roman" w:hAnsi="Times New Roman" w:cs="Times New Roman"/>
+          <w:sz w:val="22"/>
+          <w:szCs w:val="22"/>
+        </w:rPr>
+        <w:t>supF</w:t>
+      </w:r>
+      <w:proofErr w:type="spellEnd"/>
+      <w:r>
+        <w:rPr>
+          <w:rFonts w:ascii="Times New Roman" w:hAnsi="Times New Roman" w:cs="Times New Roman"/>
+          <w:sz w:val="22"/>
+          <w:szCs w:val="22"/>
+        </w:rPr>
+        <w:t xml:space="preserve"> test </w:t>
+      </w:r>
+      <w:r>
+        <w:rPr>
+          <w:rFonts w:ascii="Times New Roman" w:hAnsi="Times New Roman" w:cs="Times New Roman"/>
+          <w:sz w:val="22"/>
+          <w:szCs w:val="22"/>
+        </w:rPr>
+        <w:t xml:space="preserve">as </w:t>
+      </w:r>
+      <w:r>
+        <w:rPr>
+          <w:rFonts w:ascii="Times New Roman" w:hAnsi="Times New Roman" w:cs="Times New Roman"/>
+          <w:sz w:val="22"/>
+          <w:szCs w:val="22"/>
+        </w:rPr>
+        <w:t>described by Hansen</w:t>
+      </w:r>
+      <w:r>
+        <w:rPr>
+          <w:rFonts w:ascii="Times New Roman" w:hAnsi="Times New Roman" w:cs="Times New Roman"/>
+          <w:sz w:val="22"/>
+          <w:szCs w:val="22"/>
+        </w:rPr>
+        <w:t xml:space="preserve"> in</w:t>
+      </w:r>
+      <w:r>
+        <w:rPr>
+          <w:rFonts w:ascii="Times New Roman" w:hAnsi="Times New Roman" w:cs="Times New Roman"/>
+          <w:sz w:val="22"/>
+          <w:szCs w:val="22"/>
+        </w:rPr>
+        <w:t xml:space="preserve"> 1992. (As I will describe, the model only considers data from at most 8 years previous; thus, for the forecast period </w:t>
+      </w:r>
+      <w:proofErr w:type="spellStart"/>
+      <w:r>
+        <w:rPr>
+          <w:rFonts w:ascii="Times New Roman" w:hAnsi="Times New Roman" w:cs="Times New Roman"/>
+          <w:sz w:val="22"/>
+          <w:szCs w:val="22"/>
+        </w:rPr>
+        <w:t>form</w:t>
+      </w:r>
+      <w:proofErr w:type="spellEnd"/>
+      <w:r>
+        <w:rPr>
+          <w:rFonts w:ascii="Times New Roman" w:hAnsi="Times New Roman" w:cs="Times New Roman"/>
+          <w:sz w:val="22"/>
+          <w:szCs w:val="22"/>
+        </w:rPr>
+        <w:t xml:space="preserve"> January 1999 to January 2020, only data from January 1989 to January 2020 is relevant.)</w:t>
+      </w:r>
+      <w:r>
+        <w:rPr>
+          <w:rFonts w:ascii="Times New Roman" w:hAnsi="Times New Roman" w:cs="Times New Roman"/>
           <w:sz w:val="22"/>
           <w:szCs w:val="22"/>
         </w:rPr>
@@ -1301,11 +1948,10 @@
       <w:r>
         <w:rPr>
           <w:rFonts w:ascii="Times New Roman" w:hAnsi="Times New Roman" w:cs="Times New Roman"/>
-          <w:bCs/>
-          <w:sz w:val="22"/>
-          <w:szCs w:val="22"/>
-        </w:rPr>
-        <w:t>A Spearman rank correlation test rejects the null hypothesis of no time trend, and suggests the presence of a negative time trend in the data. A least squares regression of the data against a time trend and a constant suggests that time trend is significant at the 5% level.</w:t>
+          <w:sz w:val="22"/>
+          <w:szCs w:val="22"/>
+        </w:rPr>
+        <w:t>At 10-year intervals, beginning with the interval January 1989 – January 1999 and increasing by increments of one year, ending with January 2010 – January 2020, there is limited evidence of a few possible structural breaks.</w:t>
       </w:r>
     </w:p>
     <w:p>
@@ -1315,7 +1961,6 @@
         <w:jc w:val="both"/>
         <w:rPr>
           <w:rFonts w:ascii="Times New Roman" w:hAnsi="Times New Roman" w:cs="Times New Roman"/>
-          <w:bCs/>
           <w:sz w:val="22"/>
           <w:szCs w:val="22"/>
         </w:rPr>
@@ -1327,7 +1972,27 @@
           <w:sz w:val="22"/>
           <w:szCs w:val="22"/>
         </w:rPr>
-        <w:t xml:space="preserve">For the random forest model I describe below, I use a dataset that includes the current month’s inflation </w:t>
+        <w:t xml:space="preserve">For the random forest </w:t>
+      </w:r>
+      <w:proofErr w:type="gramStart"/>
+      <w:r>
+        <w:rPr>
+          <w:rFonts w:ascii="Times New Roman" w:hAnsi="Times New Roman" w:cs="Times New Roman"/>
+          <w:bCs/>
+          <w:sz w:val="22"/>
+          <w:szCs w:val="22"/>
+        </w:rPr>
+        <w:t>model</w:t>
+      </w:r>
+      <w:proofErr w:type="gramEnd"/>
+      <w:r>
+        <w:rPr>
+          <w:rFonts w:ascii="Times New Roman" w:hAnsi="Times New Roman" w:cs="Times New Roman"/>
+          <w:bCs/>
+          <w:sz w:val="22"/>
+          <w:szCs w:val="22"/>
+        </w:rPr>
+        <w:t xml:space="preserve"> I describe below, I use a dataset that includes the current month’s inflation </w:t>
       </w:r>
       <m:oMath>
         <m:sSub>
@@ -1371,7 +2036,27 @@
           <w:sz w:val="22"/>
           <w:szCs w:val="22"/>
         </w:rPr>
-        <w:t xml:space="preserve">, along with eleven lags on the current month’s inflation </w:t>
+        <w:t>, along with eleven lags on the current month’s infla</w:t>
+      </w:r>
+      <w:proofErr w:type="spellStart"/>
+      <w:r>
+        <w:rPr>
+          <w:rFonts w:ascii="Times New Roman" w:hAnsi="Times New Roman" w:cs="Times New Roman"/>
+          <w:bCs/>
+          <w:sz w:val="22"/>
+          <w:szCs w:val="22"/>
+        </w:rPr>
+        <w:t>tion</w:t>
+      </w:r>
+      <w:proofErr w:type="spellEnd"/>
+      <w:r>
+        <w:rPr>
+          <w:rFonts w:ascii="Times New Roman" w:hAnsi="Times New Roman" w:cs="Times New Roman"/>
+          <w:bCs/>
+          <w:sz w:val="22"/>
+          <w:szCs w:val="22"/>
+        </w:rPr>
+        <w:t xml:space="preserve"> </w:t>
       </w:r>
       <m:oMath>
         <m:sSub>
@@ -1583,7 +2268,17 @@
           <w:sz w:val="22"/>
           <w:szCs w:val="22"/>
         </w:rPr>
-        <w:t xml:space="preserve">. This method allows the </w:t>
+        <w:t xml:space="preserve">. This method </w:t>
+      </w:r>
+      <w:r>
+        <w:rPr>
+          <w:rFonts w:ascii="Times New Roman" w:hAnsi="Times New Roman" w:cs="Times New Roman"/>
+          <w:bCs/>
+          <w:sz w:val="22"/>
+          <w:szCs w:val="22"/>
+        </w:rPr>
+        <w:lastRenderedPageBreak/>
+        <w:t xml:space="preserve">allows the </w:t>
       </w:r>
       <w:r>
         <w:rPr>
@@ -1777,7 +2472,6 @@
           <w:sz w:val="22"/>
           <w:szCs w:val="22"/>
         </w:rPr>
-        <w:lastRenderedPageBreak/>
         <w:t xml:space="preserve">In Section 3, I customize the random forest for time-series applications. In the current section, however, I will merely describe the standard, “base” random forest that I will later customize. </w:t>
       </w:r>
       <w:r>
@@ -2127,6 +2821,7 @@
         </w:rPr>
         <w:t xml:space="preserve"> which satisf</w:t>
       </w:r>
+      <w:proofErr w:type="spellStart"/>
       <w:r>
         <w:rPr>
           <w:rFonts w:ascii="Times New Roman" w:hAnsi="Times New Roman" w:cs="Times New Roman"/>
@@ -2136,6 +2831,7 @@
         </w:rPr>
         <w:t>ies</w:t>
       </w:r>
+      <w:proofErr w:type="spellEnd"/>
       <w:r>
         <w:rPr>
           <w:rFonts w:ascii="Times New Roman" w:hAnsi="Times New Roman" w:cs="Times New Roman"/>
@@ -2861,14 +3557,25 @@
         </w:rPr>
         <w:t>, then a</w:t>
       </w:r>
-      <w:r>
-        <w:rPr>
-          <w:rFonts w:ascii="Times New Roman" w:hAnsi="Times New Roman" w:cs="Times New Roman"/>
-          <w:bCs/>
-          <w:sz w:val="22"/>
-          <w:szCs w:val="22"/>
-        </w:rPr>
-        <w:t>n example of such a series</w:t>
+      <w:proofErr w:type="spellStart"/>
+      <w:r>
+        <w:rPr>
+          <w:rFonts w:ascii="Times New Roman" w:hAnsi="Times New Roman" w:cs="Times New Roman"/>
+          <w:bCs/>
+          <w:sz w:val="22"/>
+          <w:szCs w:val="22"/>
+        </w:rPr>
+        <w:t>n</w:t>
+      </w:r>
+      <w:proofErr w:type="spellEnd"/>
+      <w:r>
+        <w:rPr>
+          <w:rFonts w:ascii="Times New Roman" w:hAnsi="Times New Roman" w:cs="Times New Roman"/>
+          <w:bCs/>
+          <w:sz w:val="22"/>
+          <w:szCs w:val="22"/>
+        </w:rPr>
+        <w:t xml:space="preserve"> example of such a series</w:t>
       </w:r>
       <w:r>
         <w:rPr>
@@ -3259,7 +3966,6 @@
           <w:sz w:val="22"/>
           <w:szCs w:val="22"/>
         </w:rPr>
-        <w:lastRenderedPageBreak/>
         <w:t xml:space="preserve">All observations in the </w:t>
       </w:r>
       <w:r>
@@ -4387,7 +5093,27 @@
           <w:sz w:val="22"/>
           <w:szCs w:val="22"/>
         </w:rPr>
-        <w:t xml:space="preserve"> of the original sum of squared errors </w:t>
+        <w:t xml:space="preserve"> of the original </w:t>
+      </w:r>
+      <w:proofErr w:type="gramStart"/>
+      <w:r>
+        <w:rPr>
+          <w:rFonts w:ascii="Times New Roman" w:hAnsi="Times New Roman" w:cs="Times New Roman"/>
+          <w:bCs/>
+          <w:sz w:val="22"/>
+          <w:szCs w:val="22"/>
+        </w:rPr>
+        <w:t>sum</w:t>
+      </w:r>
+      <w:proofErr w:type="gramEnd"/>
+      <w:r>
+        <w:rPr>
+          <w:rFonts w:ascii="Times New Roman" w:hAnsi="Times New Roman" w:cs="Times New Roman"/>
+          <w:bCs/>
+          <w:sz w:val="22"/>
+          <w:szCs w:val="22"/>
+        </w:rPr>
+        <w:t xml:space="preserve"> of squared errors </w:t>
       </w:r>
       <w:r>
         <w:rPr>
@@ -4885,6 +5611,7 @@
           <w:sz w:val="22"/>
           <w:szCs w:val="22"/>
         </w:rPr>
+        <w:lastRenderedPageBreak/>
         <w:t xml:space="preserve">Not only is each tree trained </w:t>
       </w:r>
       <w:r>
@@ -4896,6 +5623,7 @@
         </w:rPr>
         <w:t xml:space="preserve">on a random sample of features, </w:t>
       </w:r>
+      <w:proofErr w:type="gramStart"/>
       <w:r>
         <w:rPr>
           <w:rFonts w:ascii="Times New Roman" w:hAnsi="Times New Roman" w:cs="Times New Roman"/>
@@ -4912,7 +5640,17 @@
           <w:sz w:val="22"/>
           <w:szCs w:val="22"/>
         </w:rPr>
-        <w:t>t is also trained on a random sample of the available data</w:t>
+        <w:t>t</w:t>
+      </w:r>
+      <w:proofErr w:type="gramEnd"/>
+      <w:r>
+        <w:rPr>
+          <w:rFonts w:ascii="Times New Roman" w:hAnsi="Times New Roman" w:cs="Times New Roman"/>
+          <w:bCs/>
+          <w:sz w:val="22"/>
+          <w:szCs w:val="22"/>
+        </w:rPr>
+        <w:t xml:space="preserve"> is also trained on a random sample of the available data</w:t>
       </w:r>
       <w:r>
         <w:rPr>
@@ -4930,7 +5668,27 @@
           <w:sz w:val="22"/>
           <w:szCs w:val="22"/>
         </w:rPr>
-        <w:t xml:space="preserve"> which is sampled with replacement from the original data and</w:t>
+        <w:t xml:space="preserve"> which is sampled with replacement from the original </w:t>
+      </w:r>
+      <w:proofErr w:type="gramStart"/>
+      <w:r>
+        <w:rPr>
+          <w:rFonts w:ascii="Times New Roman" w:hAnsi="Times New Roman" w:cs="Times New Roman"/>
+          <w:bCs/>
+          <w:sz w:val="22"/>
+          <w:szCs w:val="22"/>
+        </w:rPr>
+        <w:t>data</w:t>
+      </w:r>
+      <w:proofErr w:type="gramEnd"/>
+      <w:r>
+        <w:rPr>
+          <w:rFonts w:ascii="Times New Roman" w:hAnsi="Times New Roman" w:cs="Times New Roman"/>
+          <w:bCs/>
+          <w:sz w:val="22"/>
+          <w:szCs w:val="22"/>
+        </w:rPr>
+        <w:t xml:space="preserve"> and</w:t>
       </w:r>
       <w:r>
         <w:rPr>
@@ -4970,7 +5728,6 @@
           <w:sz w:val="22"/>
           <w:szCs w:val="22"/>
         </w:rPr>
-        <w:lastRenderedPageBreak/>
         <w:t>I will stipulate that t</w:t>
       </w:r>
       <w:r>
@@ -6284,7 +7041,34 @@
           <w:sz w:val="22"/>
           <w:szCs w:val="22"/>
         </w:rPr>
-        <w:t xml:space="preserve"> by some weight of the previous observation, plus some i.i.d. error. Since </w:t>
+        <w:t xml:space="preserve"> by some weight of the previous observation, plus some </w:t>
+      </w:r>
+      <w:proofErr w:type="spellStart"/>
+      <w:r>
+        <w:rPr>
+          <w:rFonts w:ascii="Times New Roman" w:hAnsi="Times New Roman" w:cs="Times New Roman"/>
+          <w:sz w:val="22"/>
+          <w:szCs w:val="22"/>
+        </w:rPr>
+        <w:t>i.i.d</w:t>
+      </w:r>
+      <w:proofErr w:type="spellEnd"/>
+      <w:r>
+        <w:rPr>
+          <w:rFonts w:ascii="Times New Roman" w:hAnsi="Times New Roman" w:cs="Times New Roman"/>
+          <w:sz w:val="22"/>
+          <w:szCs w:val="22"/>
+        </w:rPr>
+        <w:t xml:space="preserve">. error. </w:t>
+      </w:r>
+      <w:r>
+        <w:rPr>
+          <w:rFonts w:ascii="Times New Roman" w:hAnsi="Times New Roman" w:cs="Times New Roman"/>
+          <w:sz w:val="22"/>
+          <w:szCs w:val="22"/>
+        </w:rPr>
+        <w:lastRenderedPageBreak/>
+        <w:t xml:space="preserve">Since </w:t>
       </w:r>
       <w:r>
         <w:rPr>
@@ -6565,7 +7349,25 @@
           <w:sz w:val="22"/>
           <w:szCs w:val="22"/>
         </w:rPr>
-        <w:t xml:space="preserve">a perfect AR(1) series, but adjusting the model on the assumption that it is will be a good first step to improving the accuracy of the model. </w:t>
+        <w:t xml:space="preserve">a perfect AR(1) </w:t>
+      </w:r>
+      <w:proofErr w:type="gramStart"/>
+      <w:r>
+        <w:rPr>
+          <w:rFonts w:ascii="Times New Roman" w:hAnsi="Times New Roman" w:cs="Times New Roman"/>
+          <w:sz w:val="22"/>
+          <w:szCs w:val="22"/>
+        </w:rPr>
+        <w:t>series, but</w:t>
+      </w:r>
+      <w:proofErr w:type="gramEnd"/>
+      <w:r>
+        <w:rPr>
+          <w:rFonts w:ascii="Times New Roman" w:hAnsi="Times New Roman" w:cs="Times New Roman"/>
+          <w:sz w:val="22"/>
+          <w:szCs w:val="22"/>
+        </w:rPr>
+        <w:t xml:space="preserve"> adjusting the model on the assumption that it is will be a good first step to improving the accuracy of the model. </w:t>
       </w:r>
       <w:r>
         <w:rPr>
@@ -7045,7 +7847,27 @@
           <w:sz w:val="22"/>
           <w:szCs w:val="22"/>
         </w:rPr>
-        <w:t xml:space="preserve"> of dissimilar data into more-similar subsets, and getting </w:t>
+        <w:t xml:space="preserve"> of dissimilar data into </w:t>
+      </w:r>
+      <w:proofErr w:type="gramStart"/>
+      <w:r>
+        <w:rPr>
+          <w:rFonts w:ascii="Times New Roman" w:hAnsi="Times New Roman" w:cs="Times New Roman"/>
+          <w:bCs/>
+          <w:sz w:val="22"/>
+          <w:szCs w:val="22"/>
+        </w:rPr>
+        <w:t>more-similar</w:t>
+      </w:r>
+      <w:proofErr w:type="gramEnd"/>
+      <w:r>
+        <w:rPr>
+          <w:rFonts w:ascii="Times New Roman" w:hAnsi="Times New Roman" w:cs="Times New Roman"/>
+          <w:bCs/>
+          <w:sz w:val="22"/>
+          <w:szCs w:val="22"/>
+        </w:rPr>
+        <w:t xml:space="preserve"> subsets, and getting </w:t>
       </w:r>
       <w:r>
         <w:rPr>
@@ -7465,7 +8287,17 @@
           <w:sz w:val="22"/>
           <w:szCs w:val="22"/>
         </w:rPr>
-        <w:t xml:space="preserve">Likewise, when the tree is used to predict the next-period value, that prediction will no longer be equal to the mean value of the leaf which that observation would have occupied. Instead, it will be based on what the fitted value would have been, given the constant and coefficient values associated with the leaf </w:t>
+        <w:t xml:space="preserve">Likewise, when the tree is used to predict the next-period value, that prediction will no longer be equal to the mean value of the leaf which that observation would have occupied. Instead, it will be based </w:t>
+      </w:r>
+      <w:r>
+        <w:rPr>
+          <w:rFonts w:ascii="Times New Roman" w:hAnsi="Times New Roman" w:cs="Times New Roman"/>
+          <w:bCs/>
+          <w:sz w:val="22"/>
+          <w:szCs w:val="22"/>
+        </w:rPr>
+        <w:lastRenderedPageBreak/>
+        <w:t xml:space="preserve">on what the fitted value would have been, given the constant and coefficient values associated with the leaf </w:t>
       </w:r>
       <w:r>
         <w:rPr>
@@ -7505,17 +8337,7 @@
           <w:sz w:val="22"/>
           <w:szCs w:val="22"/>
         </w:rPr>
-        <w:t xml:space="preserve"> The table </w:t>
-      </w:r>
-      <w:r>
-        <w:rPr>
-          <w:rFonts w:ascii="Times New Roman" w:hAnsi="Times New Roman" w:cs="Times New Roman"/>
-          <w:bCs/>
-          <w:sz w:val="22"/>
-          <w:szCs w:val="22"/>
-        </w:rPr>
-        <w:lastRenderedPageBreak/>
-        <w:t xml:space="preserve">below shows the RMSEs that result from using four different models to generate fitted values and forecast values on the simulated time series. The first such model is the ARIMA optimized by AIC; the second is the base tree; the third is a tree which uses the same objective function as the base tree, but which offers unique predictions by assuming that the data in each leaf is </w:t>
+        <w:t xml:space="preserve"> The table below shows the RMSEs that result from using four different models to generate fitted values and forecast values on the simulated time series. The first such model is the ARIMA optimized by AIC; the second is the base tree; the third is a tree which uses the same objective function as the base tree, but which offers unique predictions by assuming that the data in each leaf is </w:t>
       </w:r>
       <w:r>
         <w:rPr>
@@ -8671,7 +9493,17 @@
           <w:sz w:val="22"/>
           <w:szCs w:val="22"/>
         </w:rPr>
-        <w:t xml:space="preserve">. Within the initial node of the tree (i.e., the full dataset), the tree must make a decision which splits the data into two subsets. To optimize this choice, the tree refers to the AR(1) objective function. The function identifies one variable as the dependent variable (i.e., current period inflation </w:t>
+        <w:t xml:space="preserve">. Within the initial node of the tree (i.e., the full dataset), the tree must make a decision which splits the data into two subsets. To optimize this choice, the tree refers to the AR(1) objective function. The function identifies one variable as the dependent variable (i.e., current period </w:t>
+      </w:r>
+      <w:r>
+        <w:rPr>
+          <w:rFonts w:ascii="Times New Roman" w:hAnsi="Times New Roman" w:cs="Times New Roman"/>
+          <w:bCs/>
+          <w:sz w:val="22"/>
+          <w:szCs w:val="22"/>
+        </w:rPr>
+        <w:lastRenderedPageBreak/>
+        <w:t xml:space="preserve">inflation </w:t>
       </w:r>
       <m:oMath>
         <m:sSub>
@@ -8809,7 +9641,6 @@
               <w:sz w:val="22"/>
               <w:szCs w:val="22"/>
             </w:rPr>
-            <w:lastRenderedPageBreak/>
             <m:t xml:space="preserve">min </m:t>
           </m:r>
           <m:nary>
@@ -9010,7 +9841,27 @@
           <w:sz w:val="22"/>
           <w:szCs w:val="22"/>
         </w:rPr>
-        <w:t>Or, expressed in terms of an ordinary least squares regression,</w:t>
+        <w:t xml:space="preserve">Or, expressed in terms of an ordinary least </w:t>
+      </w:r>
+      <w:proofErr w:type="gramStart"/>
+      <w:r>
+        <w:rPr>
+          <w:rFonts w:ascii="Times New Roman" w:hAnsi="Times New Roman" w:cs="Times New Roman"/>
+          <w:bCs/>
+          <w:sz w:val="22"/>
+          <w:szCs w:val="22"/>
+        </w:rPr>
+        <w:t>squares</w:t>
+      </w:r>
+      <w:proofErr w:type="gramEnd"/>
+      <w:r>
+        <w:rPr>
+          <w:rFonts w:ascii="Times New Roman" w:hAnsi="Times New Roman" w:cs="Times New Roman"/>
+          <w:bCs/>
+          <w:sz w:val="22"/>
+          <w:szCs w:val="22"/>
+        </w:rPr>
+        <w:t xml:space="preserve"> regression,</w:t>
       </w:r>
     </w:p>
     <w:p>
@@ -9734,7 +10585,27 @@
           <w:sz w:val="22"/>
           <w:szCs w:val="22"/>
         </w:rPr>
-        <w:t xml:space="preserve">). Then, at each observation, it splits the data into two subsets: one which contains all observations with below the split point, and the other which contains all observations at the split point and above. Within each of these subsets, it performs a least squares regression of </w:t>
+        <w:t>). Then, at each observation, it splits the data into two subsets: one which contains all observations with below the split point, and the other which contains all observations at the split point and above. Within ea</w:t>
+      </w:r>
+      <w:proofErr w:type="spellStart"/>
+      <w:r>
+        <w:rPr>
+          <w:rFonts w:ascii="Times New Roman" w:hAnsi="Times New Roman" w:cs="Times New Roman"/>
+          <w:bCs/>
+          <w:sz w:val="22"/>
+          <w:szCs w:val="22"/>
+        </w:rPr>
+        <w:t>ch</w:t>
+      </w:r>
+      <w:proofErr w:type="spellEnd"/>
+      <w:r>
+        <w:rPr>
+          <w:rFonts w:ascii="Times New Roman" w:hAnsi="Times New Roman" w:cs="Times New Roman"/>
+          <w:bCs/>
+          <w:sz w:val="22"/>
+          <w:szCs w:val="22"/>
+        </w:rPr>
+        <w:t xml:space="preserve"> of these subsets, it performs a least squares regression of </w:t>
       </w:r>
       <m:oMath>
         <m:sSub>
@@ -9822,7 +10693,27 @@
           <w:sz w:val="22"/>
           <w:szCs w:val="22"/>
         </w:rPr>
-        <w:t>. It then calculates the sum of squared residuals for the regression at each subset and adds those sums together to get the sum of squared residuals which would result from that split.</w:t>
+        <w:t>. It then calculates the sum of squared residuals for the regression at each subset and adds those sums together to get the sum of squared residuals which would result from that s</w:t>
+      </w:r>
+      <w:proofErr w:type="spellStart"/>
+      <w:r>
+        <w:rPr>
+          <w:rFonts w:ascii="Times New Roman" w:hAnsi="Times New Roman" w:cs="Times New Roman"/>
+          <w:bCs/>
+          <w:sz w:val="22"/>
+          <w:szCs w:val="22"/>
+        </w:rPr>
+        <w:t>plit</w:t>
+      </w:r>
+      <w:proofErr w:type="spellEnd"/>
+      <w:r>
+        <w:rPr>
+          <w:rFonts w:ascii="Times New Roman" w:hAnsi="Times New Roman" w:cs="Times New Roman"/>
+          <w:bCs/>
+          <w:sz w:val="22"/>
+          <w:szCs w:val="22"/>
+        </w:rPr>
+        <w:t>.</w:t>
       </w:r>
     </w:p>
     <w:p>
@@ -9887,7 +10778,27 @@
           <w:sz w:val="22"/>
           <w:szCs w:val="22"/>
         </w:rPr>
-        <w:t xml:space="preserve">), so that every unique value of that variable is associated with a sum of squared residuals value. The function then outputs the minimum sum of squared residuals value and the value of the selected variable that corresponds to the split which produces that minimum. The function does this for each independent variable in the dataset (i.e., for </w:t>
+        <w:t>), so that every unique value of that variable is associated with a sum of squared residuals value. The function then outputs the minimum sum of squared r</w:t>
+      </w:r>
+      <w:proofErr w:type="spellStart"/>
+      <w:r>
+        <w:rPr>
+          <w:rFonts w:ascii="Times New Roman" w:hAnsi="Times New Roman" w:cs="Times New Roman"/>
+          <w:bCs/>
+          <w:sz w:val="22"/>
+          <w:szCs w:val="22"/>
+        </w:rPr>
+        <w:t>esiduals</w:t>
+      </w:r>
+      <w:proofErr w:type="spellEnd"/>
+      <w:r>
+        <w:rPr>
+          <w:rFonts w:ascii="Times New Roman" w:hAnsi="Times New Roman" w:cs="Times New Roman"/>
+          <w:bCs/>
+          <w:sz w:val="22"/>
+          <w:szCs w:val="22"/>
+        </w:rPr>
+        <w:t xml:space="preserve"> value and the value of the selected variable that corresponds to the split which produces that minimum. The function does this for each independent variable in the dataset (i.e., for </w:t>
       </w:r>
       <m:oMath>
         <m:sSub>
@@ -10204,7 +11115,16 @@
           <w:sz w:val="22"/>
           <w:szCs w:val="22"/>
         </w:rPr>
-        <w:t>Machine learning in general relies on the idea that models can be self-tuning. Rather than require a human operator to specify parameters and values, the model trains itself. This includes assigning itself parameter values, which are usually optimized by a cross-validation technique. In the context of this paper, however, two</w:t>
+        <w:t xml:space="preserve">Machine learning in general relies on the idea that models can be self-tuning. Rather than require a human operator to specify parameters and values, the model trains itself. This includes assigning itself parameter values, which are usually optimized by a cross-validation technique. In the context of this </w:t>
+      </w:r>
+      <w:r>
+        <w:rPr>
+          <w:rFonts w:ascii="Times New Roman" w:hAnsi="Times New Roman" w:cs="Times New Roman"/>
+          <w:sz w:val="22"/>
+          <w:szCs w:val="22"/>
+        </w:rPr>
+        <w:lastRenderedPageBreak/>
+        <w:t>paper, however, two</w:t>
       </w:r>
       <w:r>
         <w:rPr>
@@ -10268,7 +11188,6 @@
           <w:sz w:val="22"/>
           <w:szCs w:val="22"/>
         </w:rPr>
-        <w:lastRenderedPageBreak/>
         <w:t>Second</w:t>
       </w:r>
       <w:r>
@@ -10616,9 +11535,27 @@
           <w:sz w:val="22"/>
           <w:szCs w:val="22"/>
         </w:rPr>
-        <w:t xml:space="preserve">times, each time holding out a different subset as the test set. This creates a pseudo out-of-sample forecasting test for the model, and allows it to self-tune. Instead of holding a fixed training set and a fixed test set, the model can optimize its performance across, say, ten different training/test set configurations. </w:t>
-      </w:r>
-      <w:commentRangeStart w:id="1"/>
+        <w:t xml:space="preserve">times, each time holding out a different subset as the test set. This creates a pseudo out-of-sample forecasting test for the </w:t>
+      </w:r>
+      <w:proofErr w:type="gramStart"/>
+      <w:r>
+        <w:rPr>
+          <w:rFonts w:ascii="Times New Roman" w:hAnsi="Times New Roman" w:cs="Times New Roman"/>
+          <w:sz w:val="22"/>
+          <w:szCs w:val="22"/>
+        </w:rPr>
+        <w:t>model, and</w:t>
+      </w:r>
+      <w:proofErr w:type="gramEnd"/>
+      <w:r>
+        <w:rPr>
+          <w:rFonts w:ascii="Times New Roman" w:hAnsi="Times New Roman" w:cs="Times New Roman"/>
+          <w:sz w:val="22"/>
+          <w:szCs w:val="22"/>
+        </w:rPr>
+        <w:t xml:space="preserve"> allows it to self-tune. Instead of holding a fixed training set and a fixed test set, the model can optimize its performance across, say, ten different training/test set configurations. </w:t>
+      </w:r>
+      <w:commentRangeStart w:id="3"/>
       <w:r>
         <w:rPr>
           <w:rFonts w:ascii="Times New Roman" w:hAnsi="Times New Roman" w:cs="Times New Roman"/>
@@ -10627,12 +11564,12 @@
         </w:rPr>
         <w:t>This makes the tuning more reliable than it would be in the case of just one training/test set configuration.</w:t>
       </w:r>
-      <w:commentRangeEnd w:id="1"/>
+      <w:commentRangeEnd w:id="3"/>
       <w:r>
         <w:rPr>
           <w:rStyle w:val="CommentReference"/>
         </w:rPr>
-        <w:commentReference w:id="1"/>
+        <w:commentReference w:id="3"/>
       </w:r>
       <w:r>
         <w:rPr>
@@ -10924,6 +11861,7 @@
           <w:sz w:val="22"/>
           <w:szCs w:val="22"/>
         </w:rPr>
+        <w:lastRenderedPageBreak/>
         <w:t>E</w:t>
       </w:r>
       <w:r>
@@ -10982,7 +11920,6 @@
           <w:sz w:val="22"/>
           <w:szCs w:val="22"/>
         </w:rPr>
-        <w:lastRenderedPageBreak/>
         <w:t xml:space="preserve">Tuning in </w:t>
       </w:r>
       <w:r>
@@ -11145,7 +12082,25 @@
           <w:sz w:val="22"/>
           <w:szCs w:val="22"/>
         </w:rPr>
-        <w:t>specify than to underspecify—the model itself will be able to sort out which information is significant and which is not.</w:t>
+        <w:t xml:space="preserve">specify than to underspecify—the model itself will be able to sort out which information is </w:t>
+      </w:r>
+      <w:proofErr w:type="gramStart"/>
+      <w:r>
+        <w:rPr>
+          <w:rFonts w:ascii="Times New Roman" w:hAnsi="Times New Roman" w:cs="Times New Roman"/>
+          <w:sz w:val="22"/>
+          <w:szCs w:val="22"/>
+        </w:rPr>
+        <w:t>significant</w:t>
+      </w:r>
+      <w:proofErr w:type="gramEnd"/>
+      <w:r>
+        <w:rPr>
+          <w:rFonts w:ascii="Times New Roman" w:hAnsi="Times New Roman" w:cs="Times New Roman"/>
+          <w:sz w:val="22"/>
+          <w:szCs w:val="22"/>
+        </w:rPr>
+        <w:t xml:space="preserve"> and which is not.</w:t>
       </w:r>
     </w:p>
     <w:p>
@@ -11281,7 +12236,25 @@
           <w:sz w:val="22"/>
           <w:szCs w:val="22"/>
         </w:rPr>
-        <w:t>An initial evenly-spaced search could provide a broad topography of the parameter space, then the next search could be more closely focused on the promising regions; the expected topography would then update, and a yet-more-closely focused search could take place, and so on.</w:t>
+        <w:t xml:space="preserve">An initial </w:t>
+      </w:r>
+      <w:proofErr w:type="gramStart"/>
+      <w:r>
+        <w:rPr>
+          <w:rFonts w:ascii="Times New Roman" w:hAnsi="Times New Roman" w:cs="Times New Roman"/>
+          <w:sz w:val="22"/>
+          <w:szCs w:val="22"/>
+        </w:rPr>
+        <w:t>evenly-spaced</w:t>
+      </w:r>
+      <w:proofErr w:type="gramEnd"/>
+      <w:r>
+        <w:rPr>
+          <w:rFonts w:ascii="Times New Roman" w:hAnsi="Times New Roman" w:cs="Times New Roman"/>
+          <w:sz w:val="22"/>
+          <w:szCs w:val="22"/>
+        </w:rPr>
+        <w:t xml:space="preserve"> search could provide a broad topography of the parameter space, then the next search could be more closely focused on the promising regions; the expected topography would then update, and a yet-more-closely focused search could take place, and so on.</w:t>
       </w:r>
     </w:p>
     <w:p>
@@ -11301,7 +12274,43 @@
           <w:sz w:val="22"/>
           <w:szCs w:val="22"/>
         </w:rPr>
-        <w:t>This process is a Bayesian one, and I implement a Tree-structured Parzen Estimator (TPE) as described by Bergstra et al. (2011). For details on this process, see Appendix 2.</w:t>
+        <w:t xml:space="preserve">This process is a Bayesian one, and I implement a Tree-structured </w:t>
+      </w:r>
+      <w:proofErr w:type="spellStart"/>
+      <w:r>
+        <w:rPr>
+          <w:rFonts w:ascii="Times New Roman" w:hAnsi="Times New Roman" w:cs="Times New Roman"/>
+          <w:sz w:val="22"/>
+          <w:szCs w:val="22"/>
+        </w:rPr>
+        <w:t>Parzen</w:t>
+      </w:r>
+      <w:proofErr w:type="spellEnd"/>
+      <w:r>
+        <w:rPr>
+          <w:rFonts w:ascii="Times New Roman" w:hAnsi="Times New Roman" w:cs="Times New Roman"/>
+          <w:sz w:val="22"/>
+          <w:szCs w:val="22"/>
+        </w:rPr>
+        <w:t xml:space="preserve"> Estimator (TPE) as described by </w:t>
+      </w:r>
+      <w:proofErr w:type="spellStart"/>
+      <w:r>
+        <w:rPr>
+          <w:rFonts w:ascii="Times New Roman" w:hAnsi="Times New Roman" w:cs="Times New Roman"/>
+          <w:sz w:val="22"/>
+          <w:szCs w:val="22"/>
+        </w:rPr>
+        <w:t>Bergstra</w:t>
+      </w:r>
+      <w:proofErr w:type="spellEnd"/>
+      <w:r>
+        <w:rPr>
+          <w:rFonts w:ascii="Times New Roman" w:hAnsi="Times New Roman" w:cs="Times New Roman"/>
+          <w:sz w:val="22"/>
+          <w:szCs w:val="22"/>
+        </w:rPr>
+        <w:t xml:space="preserve"> et al. (2011). For details on this process, see Appendix 2.</w:t>
       </w:r>
       <w:r>
         <w:rPr>
@@ -11419,6 +12428,7 @@
           <w:sz w:val="22"/>
           <w:szCs w:val="22"/>
         </w:rPr>
+        <w:lastRenderedPageBreak/>
         <w:t>The base tree from Section 1 had a 10-observation minimum, coupled with an imposed 0.9 penalty. However, due to the process of data sampling I am about to describe, I reduced that minimum to 5 observations, and allowed the penalty value to self-tune accordingly.</w:t>
       </w:r>
     </w:p>
@@ -11487,16 +12497,7 @@
           <w:sz w:val="22"/>
           <w:szCs w:val="22"/>
         </w:rPr>
-        <w:t xml:space="preserve">iven that a time series is serially correlated, this method </w:t>
-      </w:r>
-      <w:r>
-        <w:rPr>
-          <w:rFonts w:ascii="Times New Roman" w:hAnsi="Times New Roman" w:cs="Times New Roman"/>
-          <w:sz w:val="22"/>
-          <w:szCs w:val="22"/>
-        </w:rPr>
-        <w:lastRenderedPageBreak/>
-        <w:t>of data sampling seems unlikely to yield the optimal result. Instead,</w:t>
+        <w:t>iven that a time series is serially correlated, this method of data sampling seems unlikely to yield the optimal result. Instead,</w:t>
       </w:r>
       <w:r>
         <w:rPr>
@@ -11605,7 +12606,7 @@
           <w:szCs w:val="22"/>
         </w:rPr>
       </w:pPr>
-      <w:commentRangeStart w:id="2"/>
+      <w:commentRangeStart w:id="4"/>
       <w:r>
         <w:rPr>
           <w:rFonts w:ascii="Times New Roman" w:hAnsi="Times New Roman" w:cs="Times New Roman"/>
@@ -11614,12 +12615,12 @@
         </w:rPr>
         <w:t xml:space="preserve">The data which each tree receives is randomly chosen, as I’ve just described, </w:t>
       </w:r>
-      <w:commentRangeEnd w:id="2"/>
+      <w:commentRangeEnd w:id="4"/>
       <w:r>
         <w:rPr>
           <w:rStyle w:val="CommentReference"/>
         </w:rPr>
-        <w:commentReference w:id="2"/>
+        <w:commentReference w:id="4"/>
       </w:r>
       <w:r>
         <w:rPr>
@@ -12252,7 +13253,27 @@
           <w:sz w:val="22"/>
           <w:szCs w:val="22"/>
         </w:rPr>
-        <w:t>, and sometimes to consider neither of them, as it considers other variables instead.</w:t>
+        <w:t>, and sometimes to consider neither of them, as it consi</w:t>
+      </w:r>
+      <w:proofErr w:type="spellStart"/>
+      <w:r>
+        <w:rPr>
+          <w:rFonts w:ascii="Times New Roman" w:hAnsi="Times New Roman" w:cs="Times New Roman"/>
+          <w:bCs/>
+          <w:sz w:val="22"/>
+          <w:szCs w:val="22"/>
+        </w:rPr>
+        <w:t>ders</w:t>
+      </w:r>
+      <w:proofErr w:type="spellEnd"/>
+      <w:r>
+        <w:rPr>
+          <w:rFonts w:ascii="Times New Roman" w:hAnsi="Times New Roman" w:cs="Times New Roman"/>
+          <w:bCs/>
+          <w:sz w:val="22"/>
+          <w:szCs w:val="22"/>
+        </w:rPr>
+        <w:t xml:space="preserve"> other variables instead.</w:t>
       </w:r>
     </w:p>
     <w:p>
@@ -12753,7 +13774,16 @@
           <w:sz w:val="22"/>
           <w:szCs w:val="22"/>
         </w:rPr>
-        <w:t>the “base” random forest described in Section 2,</w:t>
+        <w:t xml:space="preserve">the “base” random forest </w:t>
+      </w:r>
+      <w:r>
+        <w:rPr>
+          <w:rFonts w:ascii="Times New Roman" w:hAnsi="Times New Roman" w:cs="Times New Roman"/>
+          <w:sz w:val="22"/>
+          <w:szCs w:val="22"/>
+        </w:rPr>
+        <w:lastRenderedPageBreak/>
+        <w:t>described in Section 2,</w:t>
       </w:r>
       <w:r>
         <w:rPr>
@@ -12836,16 +13866,7 @@
           <w:sz w:val="22"/>
           <w:szCs w:val="22"/>
         </w:rPr>
-        <w:t xml:space="preserve"> In the next section, I will explore how effective the random forest model I’ve built is at predicting </w:t>
-      </w:r>
-      <w:r>
-        <w:rPr>
-          <w:rFonts w:ascii="Times New Roman" w:hAnsi="Times New Roman" w:cs="Times New Roman"/>
-          <w:sz w:val="22"/>
-          <w:szCs w:val="22"/>
-        </w:rPr>
-        <w:lastRenderedPageBreak/>
-        <w:t xml:space="preserve">across different horizons and different datasets. </w:t>
+        <w:t xml:space="preserve"> In the next section, I will explore how effective the random forest model I’ve built is at predicting across different horizons and different datasets. </w:t>
       </w:r>
       <w:r>
         <w:rPr>
@@ -12894,7 +13915,7 @@
           <w:szCs w:val="22"/>
         </w:rPr>
       </w:pPr>
-      <w:commentRangeStart w:id="3"/>
+      <w:commentRangeStart w:id="5"/>
       <w:r>
         <w:rPr>
           <w:rFonts w:ascii="Times New Roman" w:hAnsi="Times New Roman" w:cs="Times New Roman"/>
@@ -13033,7 +14054,25 @@
           <w:sz w:val="22"/>
           <w:szCs w:val="22"/>
         </w:rPr>
-        <w:t>at any point, according to a supF test</w:t>
+        <w:t xml:space="preserve">at any point, according to a </w:t>
+      </w:r>
+      <w:proofErr w:type="spellStart"/>
+      <w:r>
+        <w:rPr>
+          <w:rFonts w:ascii="Times New Roman" w:hAnsi="Times New Roman" w:cs="Times New Roman"/>
+          <w:sz w:val="22"/>
+          <w:szCs w:val="22"/>
+        </w:rPr>
+        <w:t>supF</w:t>
+      </w:r>
+      <w:proofErr w:type="spellEnd"/>
+      <w:r>
+        <w:rPr>
+          <w:rFonts w:ascii="Times New Roman" w:hAnsi="Times New Roman" w:cs="Times New Roman"/>
+          <w:sz w:val="22"/>
+          <w:szCs w:val="22"/>
+        </w:rPr>
+        <w:t xml:space="preserve"> test</w:t>
       </w:r>
       <w:r>
         <w:rPr>
@@ -13094,7 +14133,7 @@
         </w:rPr>
         <w:t>If these structural breaks really exist, the model should be able to handle them better than the ARIMA does</w:t>
       </w:r>
-      <w:commentRangeStart w:id="4"/>
+      <w:commentRangeStart w:id="6"/>
       <w:r>
         <w:rPr>
           <w:rFonts w:ascii="Times New Roman" w:hAnsi="Times New Roman" w:cs="Times New Roman"/>
@@ -13103,15 +14142,15 @@
         </w:rPr>
         <w:t>.</w:t>
       </w:r>
-      <w:commentRangeEnd w:id="3"/>
+      <w:commentRangeEnd w:id="5"/>
       <w:r>
         <w:rPr>
           <w:rStyle w:val="CommentReference"/>
         </w:rPr>
-        <w:commentReference w:id="3"/>
+        <w:commentReference w:id="5"/>
       </w:r>
     </w:p>
-    <w:commentRangeEnd w:id="4"/>
+    <w:commentRangeEnd w:id="6"/>
     <w:p>
       <w:pPr>
         <w:jc w:val="both"/>
@@ -13125,7 +14164,7 @@
         <w:rPr>
           <w:rStyle w:val="CommentReference"/>
         </w:rPr>
-        <w:commentReference w:id="4"/>
+        <w:commentReference w:id="6"/>
       </w:r>
     </w:p>
     <w:p>
@@ -14155,9 +15194,18 @@
           <w:sz w:val="22"/>
           <w:szCs w:val="22"/>
         </w:rPr>
-        <w:t xml:space="preserve">. (In other words, the RMSE listed under the random forest entry above will not be exactly the same each time the forest is run.) </w:t>
-      </w:r>
-      <w:commentRangeStart w:id="5"/>
+        <w:t xml:space="preserve">. (In other words, the RMSE listed under the random forest entry above will not be exactly the same each time the forest is </w:t>
+      </w:r>
+      <w:r>
+        <w:rPr>
+          <w:rFonts w:ascii="Times New Roman" w:hAnsi="Times New Roman" w:cs="Times New Roman"/>
+          <w:sz w:val="22"/>
+          <w:szCs w:val="22"/>
+        </w:rPr>
+        <w:lastRenderedPageBreak/>
+        <w:t xml:space="preserve">run.) </w:t>
+      </w:r>
+      <w:commentRangeStart w:id="7"/>
       <w:r>
         <w:rPr>
           <w:rFonts w:ascii="Times New Roman" w:hAnsi="Times New Roman" w:cs="Times New Roman"/>
@@ -14182,12 +15230,12 @@
         </w:rPr>
         <w:t>he RMSE listed above.</w:t>
       </w:r>
-      <w:commentRangeEnd w:id="5"/>
+      <w:commentRangeEnd w:id="7"/>
       <w:r>
         <w:rPr>
           <w:rStyle w:val="CommentReference"/>
         </w:rPr>
-        <w:commentReference w:id="5"/>
+        <w:commentReference w:id="7"/>
       </w:r>
     </w:p>
     <w:p>
@@ -14270,16 +15318,7 @@
           <w:sz w:val="22"/>
           <w:szCs w:val="22"/>
         </w:rPr>
-        <w:t xml:space="preserve">The graph below shows that the random forest offers good predictions when the ARIMA model </w:t>
-      </w:r>
-      <w:r>
-        <w:rPr>
-          <w:rFonts w:ascii="Times New Roman" w:hAnsi="Times New Roman" w:cs="Times New Roman"/>
-          <w:sz w:val="22"/>
-          <w:szCs w:val="22"/>
-        </w:rPr>
-        <w:lastRenderedPageBreak/>
-        <w:t>offers good predictions, and poor predictions when the ARIMA offers poor predictions. There is no stark difference between the two, nor are there long periods where the one performs significantly better than the other.</w:t>
+        <w:t>The graph below shows that the random forest offers good predictions when the ARIMA model offers good predictions, and poor predictions when the ARIMA offers poor predictions. There is no stark difference between the two, nor are there long periods where the one performs significantly better than the other.</w:t>
       </w:r>
     </w:p>
     <w:p>
@@ -14314,7 +15353,25 @@
           <w:sz w:val="22"/>
           <w:szCs w:val="22"/>
         </w:rPr>
-        <w:t xml:space="preserve">, recovering from their poor performance of 2007 and 2008. The most significant takeaway from the graphs shown below is that the random forest and the ARIMA model, and indeed all five models, perform well at the same time and perform poorly at the same time as the others. No model performs significantly better during some periods and worse during others, relative to other models. This makes sense, since the random forest is built on an AR(1) objective function and uses an AR(1) prediction function; i.e., the forest is </w:t>
+        <w:t xml:space="preserve">, recovering from their poor performance of 2007 and 2008. The most significant takeaway from the graphs shown below is that the random forest and the ARIMA model, and indeed all five models, perform well at the same time and perform poorly at the same time as the others. No model performs significantly better during some periods and worse during others, relative to other models. This makes sense, since the random forest is built on an AR(1) objective function and uses an AR(1) prediction </w:t>
+      </w:r>
+      <w:proofErr w:type="gramStart"/>
+      <w:r>
+        <w:rPr>
+          <w:rFonts w:ascii="Times New Roman" w:hAnsi="Times New Roman" w:cs="Times New Roman"/>
+          <w:sz w:val="22"/>
+          <w:szCs w:val="22"/>
+        </w:rPr>
+        <w:t>function;</w:t>
+      </w:r>
+      <w:proofErr w:type="gramEnd"/>
+      <w:r>
+        <w:rPr>
+          <w:rFonts w:ascii="Times New Roman" w:hAnsi="Times New Roman" w:cs="Times New Roman"/>
+          <w:sz w:val="22"/>
+          <w:szCs w:val="22"/>
+        </w:rPr>
+        <w:t xml:space="preserve"> i.e., the forest is </w:t>
       </w:r>
       <w:r>
         <w:rPr>
@@ -15831,7 +16888,7 @@
         </w:rPr>
         <w:t xml:space="preserve">Consider the number of “real” trees in each forest across the prediction period. </w:t>
       </w:r>
-      <w:commentRangeStart w:id="6"/>
+      <w:commentRangeStart w:id="8"/>
       <w:r>
         <w:rPr>
           <w:rFonts w:ascii="Times New Roman" w:hAnsi="Times New Roman" w:cs="Times New Roman"/>
@@ -15840,12 +16897,12 @@
         </w:rPr>
         <w:t>By “real”</w:t>
       </w:r>
-      <w:commentRangeEnd w:id="6"/>
+      <w:commentRangeEnd w:id="8"/>
       <w:r>
         <w:rPr>
           <w:rStyle w:val="CommentReference"/>
         </w:rPr>
-        <w:commentReference w:id="6"/>
+        <w:commentReference w:id="8"/>
       </w:r>
       <w:r>
         <w:rPr>
@@ -15869,7 +16926,25 @@
           <w:sz w:val="22"/>
           <w:szCs w:val="22"/>
         </w:rPr>
-        <w:t xml:space="preserve"> trees which actually divide the data; i.e., t</w:t>
+        <w:t xml:space="preserve"> trees which actually divide the </w:t>
+      </w:r>
+      <w:proofErr w:type="gramStart"/>
+      <w:r>
+        <w:rPr>
+          <w:rFonts w:ascii="Times New Roman" w:hAnsi="Times New Roman" w:cs="Times New Roman"/>
+          <w:sz w:val="22"/>
+          <w:szCs w:val="22"/>
+        </w:rPr>
+        <w:t>data;</w:t>
+      </w:r>
+      <w:proofErr w:type="gramEnd"/>
+      <w:r>
+        <w:rPr>
+          <w:rFonts w:ascii="Times New Roman" w:hAnsi="Times New Roman" w:cs="Times New Roman"/>
+          <w:sz w:val="22"/>
+          <w:szCs w:val="22"/>
+        </w:rPr>
+        <w:t xml:space="preserve"> i.e., t</w:t>
       </w:r>
       <w:r>
         <w:rPr>
@@ -16395,7 +17470,7 @@
           <w:szCs w:val="22"/>
         </w:rPr>
       </w:pPr>
-      <w:commentRangeStart w:id="7"/>
+      <w:commentRangeStart w:id="9"/>
       <w:r>
         <w:rPr>
           <w:rFonts w:ascii="Times New Roman" w:hAnsi="Times New Roman" w:cs="Times New Roman"/>
@@ -16568,12 +17643,12 @@
         </w:rPr>
         <w:t xml:space="preserve">term, which was selected 2.201 times per real tree. </w:t>
       </w:r>
-      <w:commentRangeEnd w:id="7"/>
+      <w:commentRangeEnd w:id="9"/>
       <w:r>
         <w:rPr>
           <w:rStyle w:val="CommentReference"/>
         </w:rPr>
-        <w:commentReference w:id="7"/>
+        <w:commentReference w:id="9"/>
       </w:r>
     </w:p>
     <w:p>
@@ -20132,7 +21207,27 @@
                 <w:sz w:val="16"/>
                 <w:szCs w:val="16"/>
               </w:rPr>
-              <w:t>*The relative importance term of the average time-series tree as opposed to the relative importance listed for the average base tree. Normalizes for the fact that the base tree tends to be deeper.</w:t>
+              <w:t xml:space="preserve">*The relative importance term of the average time-series </w:t>
+            </w:r>
+            <w:proofErr w:type="gramStart"/>
+            <w:r>
+              <w:rPr>
+                <w:rFonts w:ascii="Times New Roman" w:eastAsia="Times New Roman" w:hAnsi="Times New Roman" w:cs="Times New Roman"/>
+                <w:color w:val="000000"/>
+                <w:sz w:val="16"/>
+                <w:szCs w:val="16"/>
+              </w:rPr>
+              <w:t>tree</w:t>
+            </w:r>
+            <w:proofErr w:type="gramEnd"/>
+            <w:r>
+              <w:rPr>
+                <w:rFonts w:ascii="Times New Roman" w:eastAsia="Times New Roman" w:hAnsi="Times New Roman" w:cs="Times New Roman"/>
+                <w:color w:val="000000"/>
+                <w:sz w:val="16"/>
+                <w:szCs w:val="16"/>
+              </w:rPr>
+              <w:t xml:space="preserve"> as opposed to the relative importance listed for the average base tree. Normalizes for the fact that the base tree tends to be deeper.</w:t>
             </w:r>
           </w:p>
           <w:p>
@@ -20237,7 +21332,7 @@
         </w:rPr>
         <w:t xml:space="preserve">term. On the flip side, the base tree selects the </w:t>
       </w:r>
-      <w:bookmarkStart w:id="8" w:name="OLE_LINK1"/>
+      <w:bookmarkStart w:id="10" w:name="OLE_LINK1"/>
       <m:oMath>
         <m:sSub>
           <m:sSubPr>
@@ -20272,7 +21367,7 @@
           </m:sub>
         </m:sSub>
       </m:oMath>
-      <w:bookmarkEnd w:id="8"/>
+      <w:bookmarkEnd w:id="10"/>
       <w:r>
         <w:rPr>
           <w:rFonts w:ascii="Times New Roman" w:hAnsi="Times New Roman" w:cs="Times New Roman"/>
@@ -20425,13 +21520,23 @@
         </w:rPr>
         <w:t xml:space="preserve"> term (which accounts for more than one-third of total selections in that tree), while the t</w:t>
       </w:r>
-      <w:r>
-        <w:rPr>
-          <w:rFonts w:ascii="Times New Roman" w:hAnsi="Times New Roman" w:cs="Times New Roman"/>
-          <w:sz w:val="22"/>
-          <w:szCs w:val="22"/>
-        </w:rPr>
-        <w:t xml:space="preserve">ime-series tree favors the </w:t>
+      <w:proofErr w:type="spellStart"/>
+      <w:r>
+        <w:rPr>
+          <w:rFonts w:ascii="Times New Roman" w:hAnsi="Times New Roman" w:cs="Times New Roman"/>
+          <w:sz w:val="22"/>
+          <w:szCs w:val="22"/>
+        </w:rPr>
+        <w:t>ime</w:t>
+      </w:r>
+      <w:proofErr w:type="spellEnd"/>
+      <w:r>
+        <w:rPr>
+          <w:rFonts w:ascii="Times New Roman" w:hAnsi="Times New Roman" w:cs="Times New Roman"/>
+          <w:sz w:val="22"/>
+          <w:szCs w:val="22"/>
+        </w:rPr>
+        <w:t xml:space="preserve">-series tree favors the </w:t>
       </w:r>
       <w:r>
         <w:rPr>
@@ -20773,7 +21878,25 @@
           <w:sz w:val="22"/>
           <w:szCs w:val="22"/>
         </w:rPr>
-        <w:t xml:space="preserve"> from January 1999 – January 2020 actually perform even one split. This, combined with the fact that the dataset fed to the time-series trees is much smaller than that fed to the base tree and the fact that the time-series tree uses an AR(1) objective function, means that any coincidental patterns the tree observes are much more likely to be motivated by the trend term than they would be in (1) a tree which is more comfortable performing splits, (2) a tree which considers a larger dataset, or (3) a tree which hadn’t already accounted for a reasonable effect from the </w:t>
+        <w:t xml:space="preserve"> from January 1999 – January 2020 actually </w:t>
+      </w:r>
+      <w:proofErr w:type="gramStart"/>
+      <w:r>
+        <w:rPr>
+          <w:rFonts w:ascii="Times New Roman" w:hAnsi="Times New Roman" w:cs="Times New Roman"/>
+          <w:sz w:val="22"/>
+          <w:szCs w:val="22"/>
+        </w:rPr>
+        <w:t>perform</w:t>
+      </w:r>
+      <w:proofErr w:type="gramEnd"/>
+      <w:r>
+        <w:rPr>
+          <w:rFonts w:ascii="Times New Roman" w:hAnsi="Times New Roman" w:cs="Times New Roman"/>
+          <w:sz w:val="22"/>
+          <w:szCs w:val="22"/>
+        </w:rPr>
+        <w:t xml:space="preserve"> even one split. This, combined with the fact that the dataset fed to the time-series trees is much smaller than that fed to the base tree and the fact that the time-series tree uses an AR(1) objective function, means that any coincidental patterns the tree observes are much more likely to be motivated by the trend term than they would be in (1) a tree which is more comfortable performing splits, (2) a tree which considers a larger dataset, or (3) a tree which hadn’t already accounted for a reasonable effect from the </w:t>
       </w:r>
       <m:oMath>
         <m:sSub>
@@ -20815,7 +21938,25 @@
           <w:sz w:val="22"/>
           <w:szCs w:val="22"/>
         </w:rPr>
-        <w:t xml:space="preserve"> term. The convergence of these three trees in one would probably yield something similar to the base tree, which selected the </w:t>
+        <w:t xml:space="preserve"> term. The convergence of these three trees in one would probably yield something sim</w:t>
+      </w:r>
+      <w:proofErr w:type="spellStart"/>
+      <w:r>
+        <w:rPr>
+          <w:rFonts w:ascii="Times New Roman" w:hAnsi="Times New Roman" w:cs="Times New Roman"/>
+          <w:sz w:val="22"/>
+          <w:szCs w:val="22"/>
+        </w:rPr>
+        <w:t>ilar</w:t>
+      </w:r>
+      <w:proofErr w:type="spellEnd"/>
+      <w:r>
+        <w:rPr>
+          <w:rFonts w:ascii="Times New Roman" w:hAnsi="Times New Roman" w:cs="Times New Roman"/>
+          <w:sz w:val="22"/>
+          <w:szCs w:val="22"/>
+        </w:rPr>
+        <w:t xml:space="preserve"> to the base tree, which selected the </w:t>
       </w:r>
       <w:r>
         <w:rPr>
@@ -20912,7 +22053,25 @@
           <w:sz w:val="22"/>
           <w:szCs w:val="22"/>
         </w:rPr>
-        <w:t xml:space="preserve"> term is accounted for. Over larger samples, the </w:t>
+        <w:t xml:space="preserve"> term is acco</w:t>
+      </w:r>
+      <w:proofErr w:type="spellStart"/>
+      <w:r>
+        <w:rPr>
+          <w:rFonts w:ascii="Times New Roman" w:hAnsi="Times New Roman" w:cs="Times New Roman"/>
+          <w:sz w:val="22"/>
+          <w:szCs w:val="22"/>
+        </w:rPr>
+        <w:t>unted</w:t>
+      </w:r>
+      <w:proofErr w:type="spellEnd"/>
+      <w:r>
+        <w:rPr>
+          <w:rFonts w:ascii="Times New Roman" w:hAnsi="Times New Roman" w:cs="Times New Roman"/>
+          <w:sz w:val="22"/>
+          <w:szCs w:val="22"/>
+        </w:rPr>
+        <w:t xml:space="preserve"> for. Over larger samples, the </w:t>
       </w:r>
       <w:r>
         <w:rPr>
@@ -21710,7 +22869,25 @@
           <w:sz w:val="22"/>
           <w:szCs w:val="22"/>
         </w:rPr>
-        <w:t>unimportant, never reaching more than 5% relative importance. Note that this is the non-sampled forest; i.e., it takes the entire dataset as input.</w:t>
+        <w:t xml:space="preserve">unimportant, never reaching more than 5% relative importance. Note that this is the non-sampled </w:t>
+      </w:r>
+      <w:proofErr w:type="gramStart"/>
+      <w:r>
+        <w:rPr>
+          <w:rFonts w:ascii="Times New Roman" w:hAnsi="Times New Roman" w:cs="Times New Roman"/>
+          <w:sz w:val="22"/>
+          <w:szCs w:val="22"/>
+        </w:rPr>
+        <w:t>forest;</w:t>
+      </w:r>
+      <w:proofErr w:type="gramEnd"/>
+      <w:r>
+        <w:rPr>
+          <w:rFonts w:ascii="Times New Roman" w:hAnsi="Times New Roman" w:cs="Times New Roman"/>
+          <w:sz w:val="22"/>
+          <w:szCs w:val="22"/>
+        </w:rPr>
+        <w:t xml:space="preserve"> i.e., it takes the entire dataset as input.</w:t>
       </w:r>
     </w:p>
     <w:p>
@@ -21847,7 +23024,25 @@
           <w:sz w:val="22"/>
           <w:szCs w:val="22"/>
         </w:rPr>
-        <w:t xml:space="preserve">; now both of those fade </w:t>
+        <w:t xml:space="preserve">; now both of </w:t>
+      </w:r>
+      <w:proofErr w:type="gramStart"/>
+      <w:r>
+        <w:rPr>
+          <w:rFonts w:ascii="Times New Roman" w:hAnsi="Times New Roman" w:cs="Times New Roman"/>
+          <w:sz w:val="22"/>
+          <w:szCs w:val="22"/>
+        </w:rPr>
+        <w:t>those fade</w:t>
+      </w:r>
+      <w:proofErr w:type="gramEnd"/>
+      <w:r>
+        <w:rPr>
+          <w:rFonts w:ascii="Times New Roman" w:hAnsi="Times New Roman" w:cs="Times New Roman"/>
+          <w:sz w:val="22"/>
+          <w:szCs w:val="22"/>
+        </w:rPr>
+        <w:t xml:space="preserve"> </w:t>
       </w:r>
       <w:r>
         <w:rPr>
@@ -21931,7 +23126,7 @@
         </w:rPr>
         <w:t xml:space="preserve"> autoregressive process, while during the last few years, information about which month an observation is from is likely to be more valuable than information about what the previous month’s inflation was. </w:t>
       </w:r>
-      <w:commentRangeStart w:id="9"/>
+      <w:commentRangeStart w:id="11"/>
       <w:r>
         <w:rPr>
           <w:rFonts w:ascii="Times New Roman" w:hAnsi="Times New Roman" w:cs="Times New Roman"/>
@@ -21956,12 +23151,12 @@
         </w:rPr>
         <w:t xml:space="preserve"> AR(1) process which the AR(1) model suggests.</w:t>
       </w:r>
-      <w:commentRangeEnd w:id="9"/>
+      <w:commentRangeEnd w:id="11"/>
       <w:r>
         <w:rPr>
           <w:rStyle w:val="CommentReference"/>
         </w:rPr>
-        <w:commentReference w:id="9"/>
+        <w:commentReference w:id="11"/>
       </w:r>
     </w:p>
     <w:p>
@@ -22117,8 +23312,8 @@
                 <w:noProof/>
               </w:rPr>
             </w:pPr>
-            <w:bookmarkStart w:id="10" w:name="OLE_LINK2"/>
-            <w:bookmarkStart w:id="11" w:name="OLE_LINK3"/>
+            <w:bookmarkStart w:id="12" w:name="OLE_LINK2"/>
+            <w:bookmarkStart w:id="13" w:name="OLE_LINK3"/>
             <w:r>
               <w:rPr>
                 <w:rFonts w:ascii="Times New Roman" w:hAnsi="Times New Roman" w:cs="Times New Roman"/>
@@ -22331,8 +23526,8 @@
           </w:p>
         </w:tc>
       </w:tr>
-      <w:bookmarkEnd w:id="10"/>
-      <w:bookmarkEnd w:id="11"/>
+      <w:bookmarkEnd w:id="12"/>
+      <w:bookmarkEnd w:id="13"/>
     </w:tbl>
     <w:p>
       <w:pPr>
@@ -22887,7 +24082,25 @@
           <w:sz w:val="22"/>
           <w:szCs w:val="22"/>
         </w:rPr>
-        <w:t xml:space="preserve"> lags on</w:t>
+        <w:t xml:space="preserve"> </w:t>
+      </w:r>
+      <w:proofErr w:type="spellStart"/>
+      <w:r>
+        <w:rPr>
+          <w:rFonts w:ascii="Times New Roman" w:hAnsi="Times New Roman" w:cs="Times New Roman"/>
+          <w:sz w:val="22"/>
+          <w:szCs w:val="22"/>
+        </w:rPr>
+        <w:t>lags</w:t>
+      </w:r>
+      <w:proofErr w:type="spellEnd"/>
+      <w:r>
+        <w:rPr>
+          <w:rFonts w:ascii="Times New Roman" w:hAnsi="Times New Roman" w:cs="Times New Roman"/>
+          <w:sz w:val="22"/>
+          <w:szCs w:val="22"/>
+        </w:rPr>
+        <w:t xml:space="preserve"> on</w:t>
       </w:r>
       <w:r>
         <w:rPr>
@@ -26739,7 +27952,25 @@
                 <w:sz w:val="16"/>
                 <w:szCs w:val="16"/>
               </w:rPr>
-              <w:t xml:space="preserve">of up to six lags, </w:t>
+              <w:t xml:space="preserve">of up to six </w:t>
+            </w:r>
+            <w:proofErr w:type="spellStart"/>
+            <w:r>
+              <w:rPr>
+                <w:rFonts w:ascii="Times New Roman" w:hAnsi="Times New Roman" w:cs="Times New Roman"/>
+                <w:sz w:val="16"/>
+                <w:szCs w:val="16"/>
+              </w:rPr>
+              <w:t>lags</w:t>
+            </w:r>
+            <w:proofErr w:type="spellEnd"/>
+            <w:r>
+              <w:rPr>
+                <w:rFonts w:ascii="Times New Roman" w:hAnsi="Times New Roman" w:cs="Times New Roman"/>
+                <w:sz w:val="16"/>
+                <w:szCs w:val="16"/>
+              </w:rPr>
+              <w:t xml:space="preserve">, </w:t>
             </w:r>
             <w:r>
               <w:rPr>
@@ -26848,13 +28079,23 @@
           <w:szCs w:val="22"/>
         </w:rPr>
       </w:pPr>
-      <w:r>
-        <w:rPr>
-          <w:rFonts w:ascii="Times New Roman" w:hAnsi="Times New Roman" w:cs="Times New Roman"/>
-          <w:sz w:val="22"/>
-          <w:szCs w:val="22"/>
-        </w:rPr>
-        <w:t xml:space="preserve">But, this is a model specifically optimized for a particular forecasting scenario: US monthly inflation at the one-month horizon. Its success in other conditions is encouraging, and its failure cannot be too disheartening. With some modifications, it is likely to be able to challenge univariate models in any context. </w:t>
+      <w:proofErr w:type="gramStart"/>
+      <w:r>
+        <w:rPr>
+          <w:rFonts w:ascii="Times New Roman" w:hAnsi="Times New Roman" w:cs="Times New Roman"/>
+          <w:sz w:val="22"/>
+          <w:szCs w:val="22"/>
+        </w:rPr>
+        <w:t>But,</w:t>
+      </w:r>
+      <w:proofErr w:type="gramEnd"/>
+      <w:r>
+        <w:rPr>
+          <w:rFonts w:ascii="Times New Roman" w:hAnsi="Times New Roman" w:cs="Times New Roman"/>
+          <w:sz w:val="22"/>
+          <w:szCs w:val="22"/>
+        </w:rPr>
+        <w:t xml:space="preserve"> this is a model specifically optimized for a particular forecasting scenario: US monthly inflation at the one-month horizon. Its success in other conditions is encouraging, and its failure cannot be too disheartening. With some modifications, it is likely to be able to challenge univariate models in any context. </w:t>
       </w:r>
       <w:r>
         <w:rPr>
@@ -26914,15 +28155,33 @@
           <w:sz w:val="22"/>
           <w:szCs w:val="22"/>
         </w:rPr>
-        <w:t xml:space="preserve"> can ever compete with multivariate models is an open question. Probably, it will tend to perform better in contexts with more data, and records of economic time series are a fairly recent innovation</w:t>
-      </w:r>
-      <w:r>
-        <w:rPr>
-          <w:rFonts w:ascii="Times New Roman" w:hAnsi="Times New Roman" w:cs="Times New Roman"/>
-          <w:sz w:val="22"/>
-          <w:szCs w:val="22"/>
-        </w:rPr>
-        <w:t>; i.e., they don’t contain many data points yet</w:t>
+        <w:t xml:space="preserve"> can ever compete with multivariate models is an open question. Probably, it will tend to perform better in contexts with more data, and records of economic time series are a fairly recent </w:t>
+      </w:r>
+      <w:proofErr w:type="gramStart"/>
+      <w:r>
+        <w:rPr>
+          <w:rFonts w:ascii="Times New Roman" w:hAnsi="Times New Roman" w:cs="Times New Roman"/>
+          <w:sz w:val="22"/>
+          <w:szCs w:val="22"/>
+        </w:rPr>
+        <w:t>innovation</w:t>
+      </w:r>
+      <w:r>
+        <w:rPr>
+          <w:rFonts w:ascii="Times New Roman" w:hAnsi="Times New Roman" w:cs="Times New Roman"/>
+          <w:sz w:val="22"/>
+          <w:szCs w:val="22"/>
+        </w:rPr>
+        <w:t>;</w:t>
+      </w:r>
+      <w:proofErr w:type="gramEnd"/>
+      <w:r>
+        <w:rPr>
+          <w:rFonts w:ascii="Times New Roman" w:hAnsi="Times New Roman" w:cs="Times New Roman"/>
+          <w:sz w:val="22"/>
+          <w:szCs w:val="22"/>
+        </w:rPr>
+        <w:t xml:space="preserve"> i.e., they don’t contain many data points yet</w:t>
       </w:r>
       <w:r>
         <w:rPr>
@@ -27148,7 +28407,25 @@
           <w:sz w:val="22"/>
           <w:szCs w:val="22"/>
         </w:rPr>
-        <w:t xml:space="preserve"> With some more adjustments, it is perfectly plausible that it could outperform multivariate models as well, and open the door to a new world of time-series forecasting.</w:t>
+        <w:t xml:space="preserve"> With some more adjustments, it is perfectly plausible that it could outperform multivariate models as </w:t>
+      </w:r>
+      <w:proofErr w:type="gramStart"/>
+      <w:r>
+        <w:rPr>
+          <w:rFonts w:ascii="Times New Roman" w:hAnsi="Times New Roman" w:cs="Times New Roman"/>
+          <w:sz w:val="22"/>
+          <w:szCs w:val="22"/>
+        </w:rPr>
+        <w:t>well, and</w:t>
+      </w:r>
+      <w:proofErr w:type="gramEnd"/>
+      <w:r>
+        <w:rPr>
+          <w:rFonts w:ascii="Times New Roman" w:hAnsi="Times New Roman" w:cs="Times New Roman"/>
+          <w:sz w:val="22"/>
+          <w:szCs w:val="22"/>
+        </w:rPr>
+        <w:t xml:space="preserve"> open the door to a new world of time-series forecasting.</w:t>
       </w:r>
     </w:p>
     <w:p>
@@ -27494,7 +28771,25 @@
           <w:sz w:val="22"/>
           <w:szCs w:val="22"/>
         </w:rPr>
-        <w:t>“Coding Random Forests in 100 Lines of Code.” Statworx. June 5, 2019. Accessed October 9, 2020. https://www.statworx.com/blog/coding-random-forests-in-100-lines-of-code/.</w:t>
+        <w:t xml:space="preserve">“Coding Random Forests in 100 Lines of Code.” </w:t>
+      </w:r>
+      <w:proofErr w:type="spellStart"/>
+      <w:r>
+        <w:rPr>
+          <w:rFonts w:ascii="Times New Roman" w:eastAsia="Times New Roman" w:hAnsi="Times New Roman" w:cs="Times New Roman"/>
+          <w:sz w:val="22"/>
+          <w:szCs w:val="22"/>
+        </w:rPr>
+        <w:t>Statworx</w:t>
+      </w:r>
+      <w:proofErr w:type="spellEnd"/>
+      <w:r>
+        <w:rPr>
+          <w:rFonts w:ascii="Times New Roman" w:eastAsia="Times New Roman" w:hAnsi="Times New Roman" w:cs="Times New Roman"/>
+          <w:sz w:val="22"/>
+          <w:szCs w:val="22"/>
+        </w:rPr>
+        <w:t>. June 5, 2019. Accessed October 9, 2020. https://www.statworx.com/blog/coding-random-forests-in-100-lines-of-code/.</w:t>
       </w:r>
     </w:p>
     <w:p>
@@ -27513,7 +28808,25 @@
           <w:sz w:val="22"/>
           <w:szCs w:val="22"/>
         </w:rPr>
-        <w:t>“Coding Regression Trees in 150 Lines of Code.” Statworx. November 9, 2018. Accessed October 9, 2020. https://www.statworx.com/blog/coding-regression-trees-in-150-lines-of-code.</w:t>
+        <w:t xml:space="preserve">“Coding Regression Trees in 150 Lines of Code.” </w:t>
+      </w:r>
+      <w:proofErr w:type="spellStart"/>
+      <w:r>
+        <w:rPr>
+          <w:rFonts w:ascii="Times New Roman" w:eastAsia="Times New Roman" w:hAnsi="Times New Roman" w:cs="Times New Roman"/>
+          <w:sz w:val="22"/>
+          <w:szCs w:val="22"/>
+        </w:rPr>
+        <w:t>Statworx</w:t>
+      </w:r>
+      <w:proofErr w:type="spellEnd"/>
+      <w:r>
+        <w:rPr>
+          <w:rFonts w:ascii="Times New Roman" w:eastAsia="Times New Roman" w:hAnsi="Times New Roman" w:cs="Times New Roman"/>
+          <w:sz w:val="22"/>
+          <w:szCs w:val="22"/>
+        </w:rPr>
+        <w:t>. November 9, 2018. Accessed October 9, 2020. https://www.statworx.com/blog/coding-regression-trees-in-150-lines-of-code.</w:t>
       </w:r>
     </w:p>
     <w:p>
@@ -27562,7 +28875,25 @@
           <w:sz w:val="22"/>
           <w:szCs w:val="22"/>
         </w:rPr>
-        <w:t xml:space="preserve">“Package ‘randomForest’.” CRAN. March 25, 2018. Accessed October 9, 2020. </w:t>
+        <w:t>“Package ‘</w:t>
+      </w:r>
+      <w:proofErr w:type="spellStart"/>
+      <w:r>
+        <w:rPr>
+          <w:rFonts w:ascii="Times New Roman" w:eastAsia="Times New Roman" w:hAnsi="Times New Roman" w:cs="Times New Roman"/>
+          <w:sz w:val="22"/>
+          <w:szCs w:val="22"/>
+        </w:rPr>
+        <w:t>randomForest</w:t>
+      </w:r>
+      <w:proofErr w:type="spellEnd"/>
+      <w:r>
+        <w:rPr>
+          <w:rFonts w:ascii="Times New Roman" w:eastAsia="Times New Roman" w:hAnsi="Times New Roman" w:cs="Times New Roman"/>
+          <w:sz w:val="22"/>
+          <w:szCs w:val="22"/>
+        </w:rPr>
+        <w:t xml:space="preserve">’.” CRAN. March 25, 2018. Accessed October 9, 2020. </w:t>
       </w:r>
       <w:r>
         <w:rPr>
@@ -27667,7 +28998,25 @@
           <w:sz w:val="22"/>
           <w:szCs w:val="22"/>
         </w:rPr>
-        <w:t>Tin Kam Ho, "Random decision forests," Proceedings of 3rd International Conference on Document Analysis and Recognition, Montreal, Quebec, Canada, 1995, pp. 278-282 vol.1, doi: 10.1109/ICDAR.1995.598994.</w:t>
+        <w:t xml:space="preserve">Tin Kam Ho, "Random decision forests," Proceedings of 3rd International Conference on Document Analysis and Recognition, Montreal, Quebec, Canada, 1995, pp. 278-282 vol.1, </w:t>
+      </w:r>
+      <w:proofErr w:type="spellStart"/>
+      <w:r>
+        <w:rPr>
+          <w:rFonts w:ascii="Times New Roman" w:hAnsi="Times New Roman" w:cs="Times New Roman"/>
+          <w:sz w:val="22"/>
+          <w:szCs w:val="22"/>
+        </w:rPr>
+        <w:t>doi</w:t>
+      </w:r>
+      <w:proofErr w:type="spellEnd"/>
+      <w:r>
+        <w:rPr>
+          <w:rFonts w:ascii="Times New Roman" w:hAnsi="Times New Roman" w:cs="Times New Roman"/>
+          <w:sz w:val="22"/>
+          <w:szCs w:val="22"/>
+        </w:rPr>
+        <w:t>: 10.1109/ICDAR.1995.598994.</w:t>
       </w:r>
     </w:p>
     <w:p>
@@ -28191,15 +29540,7 @@
                 <w:sz w:val="22"/>
                 <w:szCs w:val="22"/>
               </w:rPr>
-              <m:t>t-</m:t>
-            </m:r>
-            <m:r>
-              <w:rPr>
-                <w:rFonts w:ascii="Cambria Math" w:hAnsi="Cambria Math" w:cs="Times New Roman"/>
-                <w:sz w:val="22"/>
-                <w:szCs w:val="22"/>
-              </w:rPr>
-              <m:t>2</m:t>
+              <m:t>t-2</m:t>
             </m:r>
           </m:sub>
         </m:sSub>
@@ -28262,7 +29603,25 @@
           <w:sz w:val="22"/>
           <w:szCs w:val="22"/>
         </w:rPr>
-        <w:t xml:space="preserve">– 1 observations, and so on. There will be </w:t>
+        <w:t xml:space="preserve">– 1 </w:t>
+      </w:r>
+      <w:proofErr w:type="gramStart"/>
+      <w:r>
+        <w:rPr>
+          <w:rFonts w:ascii="Times New Roman" w:hAnsi="Times New Roman" w:cs="Times New Roman"/>
+          <w:sz w:val="22"/>
+          <w:szCs w:val="22"/>
+        </w:rPr>
+        <w:t>observations</w:t>
+      </w:r>
+      <w:proofErr w:type="gramEnd"/>
+      <w:r>
+        <w:rPr>
+          <w:rFonts w:ascii="Times New Roman" w:hAnsi="Times New Roman" w:cs="Times New Roman"/>
+          <w:sz w:val="22"/>
+          <w:szCs w:val="22"/>
+        </w:rPr>
+        <w:t xml:space="preserve">, and so on. There will be </w:t>
       </w:r>
       <w:r>
         <w:rPr>
@@ -29626,7 +30985,91 @@
           <w:sz w:val="22"/>
           <w:szCs w:val="22"/>
         </w:rPr>
-        <w:t>To efficiently search the parameter space for the penalty term, I drew on the Tree-structured Parzen Estimator (TPE) technique described by Bergstra et al. in 2011. For a full description of this process, see Section 4 of that paper, which lays out the necessary steps. For a less rigorous description, read on.</w:t>
+        <w:t xml:space="preserve">To efficiently search the parameter space for the penalty term, I drew on the Tree-structured </w:t>
+      </w:r>
+      <w:proofErr w:type="spellStart"/>
+      <w:r>
+        <w:rPr>
+          <w:rFonts w:ascii="Times New Roman" w:hAnsi="Times New Roman" w:cs="Times New Roman"/>
+          <w:sz w:val="22"/>
+          <w:szCs w:val="22"/>
+        </w:rPr>
+        <w:t>Parzen</w:t>
+      </w:r>
+      <w:proofErr w:type="spellEnd"/>
+      <w:r>
+        <w:rPr>
+          <w:rFonts w:ascii="Times New Roman" w:hAnsi="Times New Roman" w:cs="Times New Roman"/>
+          <w:sz w:val="22"/>
+          <w:szCs w:val="22"/>
+        </w:rPr>
+        <w:t xml:space="preserve"> Estimator (TPE) technique described by </w:t>
+      </w:r>
+      <w:proofErr w:type="spellStart"/>
+      <w:r>
+        <w:rPr>
+          <w:rFonts w:ascii="Times New Roman" w:hAnsi="Times New Roman" w:cs="Times New Roman"/>
+          <w:sz w:val="22"/>
+          <w:szCs w:val="22"/>
+        </w:rPr>
+        <w:t>Bergstra</w:t>
+      </w:r>
+      <w:proofErr w:type="spellEnd"/>
+      <w:r>
+        <w:rPr>
+          <w:rFonts w:ascii="Times New Roman" w:hAnsi="Times New Roman" w:cs="Times New Roman"/>
+          <w:sz w:val="22"/>
+          <w:szCs w:val="22"/>
+        </w:rPr>
+        <w:t xml:space="preserve"> et al. </w:t>
+      </w:r>
+      <w:r>
+        <w:rPr>
+          <w:rFonts w:ascii="Times New Roman" w:hAnsi="Times New Roman" w:cs="Times New Roman"/>
+          <w:sz w:val="22"/>
+          <w:szCs w:val="22"/>
+        </w:rPr>
+        <w:t>in the</w:t>
+      </w:r>
+      <w:r>
+        <w:rPr>
+          <w:rFonts w:ascii="Times New Roman" w:hAnsi="Times New Roman" w:cs="Times New Roman"/>
+          <w:sz w:val="22"/>
+          <w:szCs w:val="22"/>
+        </w:rPr>
+        <w:t xml:space="preserve"> 2011</w:t>
+      </w:r>
+      <w:r>
+        <w:rPr>
+          <w:rFonts w:ascii="Times New Roman" w:hAnsi="Times New Roman" w:cs="Times New Roman"/>
+          <w:sz w:val="22"/>
+          <w:szCs w:val="22"/>
+        </w:rPr>
+        <w:t xml:space="preserve"> paper “Algorithms for Hyper-Parameter Optimization</w:t>
+      </w:r>
+      <w:r>
+        <w:rPr>
+          <w:rFonts w:ascii="Times New Roman" w:hAnsi="Times New Roman" w:cs="Times New Roman"/>
+          <w:sz w:val="22"/>
+          <w:szCs w:val="22"/>
+        </w:rPr>
+        <w:t>.</w:t>
+      </w:r>
+      <w:r>
+        <w:rPr>
+          <w:rFonts w:ascii="Times New Roman" w:hAnsi="Times New Roman" w:cs="Times New Roman"/>
+          <w:sz w:val="22"/>
+          <w:szCs w:val="22"/>
+        </w:rPr>
+        <w:t>”</w:t>
+      </w:r>
+      <w:r>
+        <w:rPr>
+          <w:rFonts w:ascii="Times New Roman" w:hAnsi="Times New Roman" w:cs="Times New Roman"/>
+          <w:sz w:val="22"/>
+          <w:szCs w:val="22"/>
+        </w:rPr>
+        <w:t xml:space="preserve"> For a full description of this process, see Section 4 of that paper, which lays out the necessary steps. For a less rigorous description, read on.</w:t>
       </w:r>
     </w:p>
     <w:p>
@@ -29769,7 +31212,25 @@
           <w:sz w:val="22"/>
           <w:szCs w:val="22"/>
         </w:rPr>
-        <w:t>of parameter values (or, in the case of parameters which have continuous rather than discrete values, every possible combination of parameter values drawn at fixed intervals). In the case of my one-dimensional parameter space, the grid-wise search would generate one tree for each possible penalty value. In a one-dimensional space, the grid-wise search may not be very expensive, but with each added dimension, the search time has the potential to grow exponentially. On the plus side, this type of search basically guarantees</w:t>
+        <w:t xml:space="preserve">of parameter </w:t>
+      </w:r>
+      <w:proofErr w:type="gramStart"/>
+      <w:r>
+        <w:rPr>
+          <w:rFonts w:ascii="Times New Roman" w:hAnsi="Times New Roman" w:cs="Times New Roman"/>
+          <w:sz w:val="22"/>
+          <w:szCs w:val="22"/>
+        </w:rPr>
+        <w:t>values</w:t>
+      </w:r>
+      <w:proofErr w:type="gramEnd"/>
+      <w:r>
+        <w:rPr>
+          <w:rFonts w:ascii="Times New Roman" w:hAnsi="Times New Roman" w:cs="Times New Roman"/>
+          <w:sz w:val="22"/>
+          <w:szCs w:val="22"/>
+        </w:rPr>
+        <w:t xml:space="preserve"> (or, in the case of parameters which have continuous rather than discrete values, every possible combination of parameter values drawn at fixed intervals). In the case of my one-dimensional parameter space, the grid-wise search would generate one tree for each possible penalty value. In a one-dimensional space, the grid-wise search may not be very expensive, but with each added dimension, the search time has the potential to grow exponentially. On the plus side, this type of search basically guarantees</w:t>
       </w:r>
       <w:r>
         <w:rPr>
@@ -29821,7 +31282,25 @@
           <w:sz w:val="22"/>
           <w:szCs w:val="22"/>
         </w:rPr>
-        <w:t>The Bayesian approach is the most efficient; it may search randomly or grid-wise, at first, but eventually it updates the scope of the parameter space which it finds relevant to search; in other words, it focus narrows more and more closely as it continues to run, until it identifies a set of parameter values which is sufficiently optimal.</w:t>
+        <w:t xml:space="preserve">The Bayesian approach is the most efficient; it may search randomly or grid-wise, at first, but eventually it updates the scope of the parameter space which it finds relevant to search; in other words, it </w:t>
+      </w:r>
+      <w:proofErr w:type="gramStart"/>
+      <w:r>
+        <w:rPr>
+          <w:rFonts w:ascii="Times New Roman" w:hAnsi="Times New Roman" w:cs="Times New Roman"/>
+          <w:sz w:val="22"/>
+          <w:szCs w:val="22"/>
+        </w:rPr>
+        <w:t>focus</w:t>
+      </w:r>
+      <w:proofErr w:type="gramEnd"/>
+      <w:r>
+        <w:rPr>
+          <w:rFonts w:ascii="Times New Roman" w:hAnsi="Times New Roman" w:cs="Times New Roman"/>
+          <w:sz w:val="22"/>
+          <w:szCs w:val="22"/>
+        </w:rPr>
+        <w:t xml:space="preserve"> narrows more and more closely as it continues to run, until it identifies a set of parameter values which is sufficiently optimal.</w:t>
       </w:r>
     </w:p>
     <w:p>
@@ -30514,7 +31993,25 @@
           <w:sz w:val="22"/>
           <w:szCs w:val="22"/>
         </w:rPr>
-        <w:t>Finally, the model has run with different parameter values and evaluated its performance on each occasion. Now it selects the parameter value which scored the best, and generates a tree from the complete set of data which it is fed: both the erstwhile training set and the erstwhile test set.</w:t>
+        <w:t xml:space="preserve">Finally, the model has run with different parameter values and evaluated its performance on each occasion. Now it selects the parameter value which scored the </w:t>
+      </w:r>
+      <w:proofErr w:type="gramStart"/>
+      <w:r>
+        <w:rPr>
+          <w:rFonts w:ascii="Times New Roman" w:hAnsi="Times New Roman" w:cs="Times New Roman"/>
+          <w:sz w:val="22"/>
+          <w:szCs w:val="22"/>
+        </w:rPr>
+        <w:t>best, and</w:t>
+      </w:r>
+      <w:proofErr w:type="gramEnd"/>
+      <w:r>
+        <w:rPr>
+          <w:rFonts w:ascii="Times New Roman" w:hAnsi="Times New Roman" w:cs="Times New Roman"/>
+          <w:sz w:val="22"/>
+          <w:szCs w:val="22"/>
+        </w:rPr>
+        <w:t xml:space="preserve"> generates a tree from the complete set of data which it is fed: both the erstwhile training set and the erstwhile test set.</w:t>
       </w:r>
     </w:p>
     <w:p>
@@ -31049,13 +32546,23 @@
         </w:rPr>
         <w:t xml:space="preserve">I </w:t>
       </w:r>
-      <w:r>
-        <w:rPr>
-          <w:rFonts w:ascii="Times New Roman" w:hAnsi="Times New Roman" w:cs="Times New Roman"/>
-          <w:sz w:val="22"/>
-          <w:szCs w:val="22"/>
-        </w:rPr>
-        <w:t xml:space="preserve">would want those observations to be further split out, until </w:t>
+      <w:proofErr w:type="gramStart"/>
+      <w:r>
+        <w:rPr>
+          <w:rFonts w:ascii="Times New Roman" w:hAnsi="Times New Roman" w:cs="Times New Roman"/>
+          <w:sz w:val="22"/>
+          <w:szCs w:val="22"/>
+        </w:rPr>
+        <w:t>would</w:t>
+      </w:r>
+      <w:proofErr w:type="gramEnd"/>
+      <w:r>
+        <w:rPr>
+          <w:rFonts w:ascii="Times New Roman" w:hAnsi="Times New Roman" w:cs="Times New Roman"/>
+          <w:sz w:val="22"/>
+          <w:szCs w:val="22"/>
+        </w:rPr>
+        <w:t xml:space="preserve"> want those observations to be further split out, until </w:t>
       </w:r>
       <w:r>
         <w:rPr>
@@ -31191,7 +32698,7 @@
 
 <file path=word/comments.xml><?xml version="1.0" encoding="utf-8"?>
 <w:comments xmlns:wpc="http://schemas.microsoft.com/office/word/2010/wordprocessingCanvas" xmlns:cx="http://schemas.microsoft.com/office/drawing/2014/chartex" xmlns:cx1="http://schemas.microsoft.com/office/drawing/2015/9/8/chartex" xmlns:cx2="http://schemas.microsoft.com/office/drawing/2015/10/21/chartex" xmlns:cx3="http://schemas.microsoft.com/office/drawing/2016/5/9/chartex" xmlns:cx4="http://schemas.microsoft.com/office/drawing/2016/5/10/chartex" xmlns:cx5="http://schemas.microsoft.com/office/drawing/2016/5/11/chartex" xmlns:cx6="http://schemas.microsoft.com/office/drawing/2016/5/12/chartex" xmlns:cx7="http://schemas.microsoft.com/office/drawing/2016/5/13/chartex" xmlns:cx8="http://schemas.microsoft.com/office/drawing/2016/5/14/chartex" xmlns:mc="http://schemas.openxmlformats.org/markup-compatibility/2006" xmlns:aink="http://schemas.microsoft.com/office/drawing/2016/ink" xmlns:am3d="http://schemas.microsoft.com/office/drawing/2017/model3d" xmlns:o="urn:schemas-microsoft-com:office:office" xmlns:r="http://schemas.openxmlformats.org/officeDocument/2006/relationships" xmlns:m="http://schemas.openxmlformats.org/officeDocument/2006/math" xmlns:v="urn:schemas-microsoft-com:vml" xmlns:wp14="http://schemas.microsoft.com/office/word/2010/wordprocessingDrawing" xmlns:wp="http://schemas.openxmlformats.org/drawingml/2006/wordprocessingDrawing" xmlns:w10="urn:schemas-microsoft-com:office:word" xmlns:w="http://schemas.openxmlformats.org/wordprocessingml/2006/main" xmlns:w14="http://schemas.microsoft.com/office/word/2010/wordml" xmlns:w15="http://schemas.microsoft.com/office/word/2012/wordml" xmlns:w16cex="http://schemas.microsoft.com/office/word/2018/wordml/cex" xmlns:w16cid="http://schemas.microsoft.com/office/word/2016/wordml/cid" xmlns:w16="http://schemas.microsoft.com/office/word/2018/wordml" xmlns:w16se="http://schemas.microsoft.com/office/word/2015/wordml/symex" xmlns:wpg="http://schemas.microsoft.com/office/word/2010/wordprocessingGroup" xmlns:wpi="http://schemas.microsoft.com/office/word/2010/wordprocessingInk" xmlns:wne="http://schemas.microsoft.com/office/word/2006/wordml" xmlns:wps="http://schemas.microsoft.com/office/word/2010/wordprocessingShape" mc:Ignorable="w14 w15 w16se w16cid w16 w16cex wp14">
-  <w:comment w:id="1" w:author="Alex Moran" w:date="2021-01-15T11:59:00Z" w:initials="AM">
+  <w:comment w:id="1" w:author="Alex Moran" w:date="2021-03-12T18:05:00Z" w:initials="AM">
     <w:p>
       <w:pPr>
         <w:pStyle w:val="CommentText"/>
@@ -31203,11 +32710,11 @@
         <w:annotationRef/>
       </w:r>
       <w:r>
-        <w:t>Find a paper for this.</w:t>
+        <w:t>Source</w:t>
       </w:r>
     </w:p>
   </w:comment>
-  <w:comment w:id="2" w:author="Alex Moran" w:date="2021-03-08T16:18:00Z" w:initials="AM">
+  <w:comment w:id="2" w:author="Alex Moran" w:date="2021-03-12T18:12:00Z" w:initials="AM">
     <w:p>
       <w:pPr>
         <w:pStyle w:val="CommentText"/>
@@ -31219,11 +32726,11 @@
         <w:annotationRef/>
       </w:r>
       <w:r>
-        <w:t>“Bagging predictors”</w:t>
+        <w:t>Not sure if I actually do this. Check on this.</w:t>
       </w:r>
     </w:p>
   </w:comment>
-  <w:comment w:id="3" w:author="Alex Moran" w:date="2021-01-15T18:05:00Z" w:initials="AM">
+  <w:comment w:id="3" w:author="Alex Moran" w:date="2021-01-15T11:59:00Z" w:initials="AM">
     <w:p>
       <w:pPr>
         <w:pStyle w:val="CommentText"/>
@@ -31235,11 +32742,11 @@
         <w:annotationRef/>
       </w:r>
       <w:r>
-        <w:t>Check with Creal on all this. Also, might be better in the Data section (2).</w:t>
+        <w:t>Find a paper for this.</w:t>
       </w:r>
     </w:p>
   </w:comment>
-  <w:comment w:id="4" w:author="Alex Moran" w:date="2021-01-15T18:05:00Z" w:initials="AM">
+  <w:comment w:id="4" w:author="Alex Moran" w:date="2021-03-08T16:18:00Z" w:initials="AM">
     <w:p>
       <w:pPr>
         <w:pStyle w:val="CommentText"/>
@@ -31251,11 +32758,11 @@
         <w:annotationRef/>
       </w:r>
       <w:r>
-        <w:t>Check back on this.</w:t>
+        <w:t>“Bagging predictors”</w:t>
       </w:r>
     </w:p>
   </w:comment>
-  <w:comment w:id="5" w:author="Alex Moran" w:date="2021-01-26T16:26:00Z" w:initials="AM">
+  <w:comment w:id="5" w:author="Alex Moran" w:date="2021-01-15T18:05:00Z" w:initials="AM">
     <w:p>
       <w:pPr>
         <w:pStyle w:val="CommentText"/>
@@ -31267,11 +32774,19 @@
         <w:annotationRef/>
       </w:r>
       <w:r>
-        <w:t>Delve into this some more. What is the expected distribution of RMSEs from the model?</w:t>
+        <w:t xml:space="preserve">Check with </w:t>
+      </w:r>
+      <w:proofErr w:type="spellStart"/>
+      <w:r>
+        <w:t>Creal</w:t>
+      </w:r>
+      <w:proofErr w:type="spellEnd"/>
+      <w:r>
+        <w:t xml:space="preserve"> on all this. Also, might be better in the Data section (2).</w:t>
       </w:r>
     </w:p>
   </w:comment>
-  <w:comment w:id="6" w:author="Alex Moran" w:date="2021-03-08T18:31:00Z" w:initials="AM">
+  <w:comment w:id="6" w:author="Alex Moran" w:date="2021-01-15T18:05:00Z" w:initials="AM">
     <w:p>
       <w:pPr>
         <w:pStyle w:val="CommentText"/>
@@ -31283,11 +32798,11 @@
         <w:annotationRef/>
       </w:r>
       <w:r>
-        <w:t xml:space="preserve">Instead of “real,” try “branched” or “split” </w:t>
+        <w:t>Check back on this.</w:t>
       </w:r>
     </w:p>
   </w:comment>
-  <w:comment w:id="7" w:author="Alex Moran" w:date="2021-03-08T18:28:00Z" w:initials="AM">
+  <w:comment w:id="7" w:author="Alex Moran" w:date="2021-01-26T16:26:00Z" w:initials="AM">
     <w:p>
       <w:pPr>
         <w:pStyle w:val="CommentText"/>
@@ -31299,11 +32814,11 @@
         <w:annotationRef/>
       </w:r>
       <w:r>
-        <w:t>Add a sentence or two about what this means—you don’t have to give a full explanation, just say that you’ll handle it below and tease why it’s important.</w:t>
+        <w:t>Delve into this some more. What is the expected distribution of RMSEs from the model?</w:t>
       </w:r>
     </w:p>
   </w:comment>
-  <w:comment w:id="9" w:author="Alex Moran" w:date="2021-03-08T18:48:00Z" w:initials="AM">
+  <w:comment w:id="8" w:author="Alex Moran" w:date="2021-03-08T18:31:00Z" w:initials="AM">
     <w:p>
       <w:pPr>
         <w:pStyle w:val="CommentText"/>
@@ -31315,7 +32830,47 @@
         <w:annotationRef/>
       </w:r>
       <w:r>
-        <w:t>Make it clear that this is a hypothetical. What would make the model poor? Probably future changes in the data, or using it on another dataset.</w:t>
+        <w:t xml:space="preserve">Instead of “real,” try “branched” or “split” </w:t>
+      </w:r>
+    </w:p>
+  </w:comment>
+  <w:comment w:id="9" w:author="Alex Moran" w:date="2021-03-08T18:28:00Z" w:initials="AM">
+    <w:p>
+      <w:pPr>
+        <w:pStyle w:val="CommentText"/>
+      </w:pPr>
+      <w:r>
+        <w:rPr>
+          <w:rStyle w:val="CommentReference"/>
+        </w:rPr>
+        <w:annotationRef/>
+      </w:r>
+      <w:r>
+        <w:t>Add a sentence or two about what this means—you don’t have to give a full explanation, just say that you’ll handle it below and tease why it’s important.</w:t>
+      </w:r>
+    </w:p>
+  </w:comment>
+  <w:comment w:id="11" w:author="Alex Moran" w:date="2021-03-08T18:48:00Z" w:initials="AM">
+    <w:p>
+      <w:pPr>
+        <w:pStyle w:val="CommentText"/>
+      </w:pPr>
+      <w:r>
+        <w:rPr>
+          <w:rStyle w:val="CommentReference"/>
+        </w:rPr>
+        <w:annotationRef/>
+      </w:r>
+      <w:r>
+        <w:t xml:space="preserve">Make it clear that this is a hypothetical. What would make the model poor? Probably future changes in the </w:t>
+      </w:r>
+      <w:proofErr w:type="gramStart"/>
+      <w:r>
+        <w:t>data, or</w:t>
+      </w:r>
+      <w:proofErr w:type="gramEnd"/>
+      <w:r>
+        <w:t xml:space="preserve"> using it on another dataset.</w:t>
       </w:r>
     </w:p>
   </w:comment>
@@ -31324,6 +32879,8 @@
 
 <file path=word/commentsExtended.xml><?xml version="1.0" encoding="utf-8"?>
 <w15:commentsEx xmlns:wpc="http://schemas.microsoft.com/office/word/2010/wordprocessingCanvas" xmlns:cx="http://schemas.microsoft.com/office/drawing/2014/chartex" xmlns:cx1="http://schemas.microsoft.com/office/drawing/2015/9/8/chartex" xmlns:cx2="http://schemas.microsoft.com/office/drawing/2015/10/21/chartex" xmlns:cx3="http://schemas.microsoft.com/office/drawing/2016/5/9/chartex" xmlns:cx4="http://schemas.microsoft.com/office/drawing/2016/5/10/chartex" xmlns:cx5="http://schemas.microsoft.com/office/drawing/2016/5/11/chartex" xmlns:cx6="http://schemas.microsoft.com/office/drawing/2016/5/12/chartex" xmlns:cx7="http://schemas.microsoft.com/office/drawing/2016/5/13/chartex" xmlns:cx8="http://schemas.microsoft.com/office/drawing/2016/5/14/chartex" xmlns:mc="http://schemas.openxmlformats.org/markup-compatibility/2006" xmlns:aink="http://schemas.microsoft.com/office/drawing/2016/ink" xmlns:am3d="http://schemas.microsoft.com/office/drawing/2017/model3d" xmlns:o="urn:schemas-microsoft-com:office:office" xmlns:r="http://schemas.openxmlformats.org/officeDocument/2006/relationships" xmlns:m="http://schemas.openxmlformats.org/officeDocument/2006/math" xmlns:v="urn:schemas-microsoft-com:vml" xmlns:wp14="http://schemas.microsoft.com/office/word/2010/wordprocessingDrawing" xmlns:wp="http://schemas.openxmlformats.org/drawingml/2006/wordprocessingDrawing" xmlns:w10="urn:schemas-microsoft-com:office:word" xmlns:w="http://schemas.openxmlformats.org/wordprocessingml/2006/main" xmlns:w14="http://schemas.microsoft.com/office/word/2010/wordml" xmlns:w15="http://schemas.microsoft.com/office/word/2012/wordml" xmlns:w16cex="http://schemas.microsoft.com/office/word/2018/wordml/cex" xmlns:w16cid="http://schemas.microsoft.com/office/word/2016/wordml/cid" xmlns:w16="http://schemas.microsoft.com/office/word/2018/wordml" xmlns:w16se="http://schemas.microsoft.com/office/word/2015/wordml/symex" xmlns:wpg="http://schemas.microsoft.com/office/word/2010/wordprocessingGroup" xmlns:wpi="http://schemas.microsoft.com/office/word/2010/wordprocessingInk" xmlns:wne="http://schemas.microsoft.com/office/word/2006/wordml" xmlns:wps="http://schemas.microsoft.com/office/word/2010/wordprocessingShape" mc:Ignorable="w14 w15 w16se w16cid w16 w16cex wp14">
+  <w15:commentEx w15:paraId="6FF70F6D" w15:done="0"/>
+  <w15:commentEx w15:paraId="52A65160" w15:done="0"/>
   <w15:commentEx w15:paraId="6D4E558A" w15:done="0"/>
   <w15:commentEx w15:paraId="47100EE4" w15:done="0"/>
   <w15:commentEx w15:paraId="6073BA6B" w15:done="0"/>
@@ -31337,6 +32894,8 @@
 
 <file path=word/commentsExtensible.xml><?xml version="1.0" encoding="utf-8"?>
 <w16cex:commentsExtensible xmlns:wpc="http://schemas.microsoft.com/office/word/2010/wordprocessingCanvas" xmlns:cx="http://schemas.microsoft.com/office/drawing/2014/chartex" xmlns:cx1="http://schemas.microsoft.com/office/drawing/2015/9/8/chartex" xmlns:cx2="http://schemas.microsoft.com/office/drawing/2015/10/21/chartex" xmlns:cx3="http://schemas.microsoft.com/office/drawing/2016/5/9/chartex" xmlns:cx4="http://schemas.microsoft.com/office/drawing/2016/5/10/chartex" xmlns:cx5="http://schemas.microsoft.com/office/drawing/2016/5/11/chartex" xmlns:cx6="http://schemas.microsoft.com/office/drawing/2016/5/12/chartex" xmlns:cx7="http://schemas.microsoft.com/office/drawing/2016/5/13/chartex" xmlns:cx8="http://schemas.microsoft.com/office/drawing/2016/5/14/chartex" xmlns:mc="http://schemas.openxmlformats.org/markup-compatibility/2006" xmlns:aink="http://schemas.microsoft.com/office/drawing/2016/ink" xmlns:am3d="http://schemas.microsoft.com/office/drawing/2017/model3d" xmlns:o="urn:schemas-microsoft-com:office:office" xmlns:r="http://schemas.openxmlformats.org/officeDocument/2006/relationships" xmlns:m="http://schemas.openxmlformats.org/officeDocument/2006/math" xmlns:v="urn:schemas-microsoft-com:vml" xmlns:wp14="http://schemas.microsoft.com/office/word/2010/wordprocessingDrawing" xmlns:wp="http://schemas.openxmlformats.org/drawingml/2006/wordprocessingDrawing" xmlns:w10="urn:schemas-microsoft-com:office:word" xmlns:w="http://schemas.openxmlformats.org/wordprocessingml/2006/main" xmlns:w14="http://schemas.microsoft.com/office/word/2010/wordml" xmlns:w15="http://schemas.microsoft.com/office/word/2012/wordml" xmlns:w16cex="http://schemas.microsoft.com/office/word/2018/wordml/cex" xmlns:w16cid="http://schemas.microsoft.com/office/word/2016/wordml/cid" xmlns:w16="http://schemas.microsoft.com/office/word/2018/wordml" xmlns:w16se="http://schemas.microsoft.com/office/word/2015/wordml/symex" xmlns:wpg="http://schemas.microsoft.com/office/word/2010/wordprocessingGroup" xmlns:wpi="http://schemas.microsoft.com/office/word/2010/wordprocessingInk" xmlns:wne="http://schemas.microsoft.com/office/word/2006/wordml" xmlns:wps="http://schemas.microsoft.com/office/word/2010/wordprocessingShape" mc:Ignorable="w14 w15 w16se w16cid w16 w16cex wp14">
+  <w16cex:commentExtensible w16cex:durableId="23F62BD3" w16cex:dateUtc="2021-03-12T23:05:00Z"/>
+  <w16cex:commentExtensible w16cex:durableId="23F62DA8" w16cex:dateUtc="2021-03-12T23:12:00Z"/>
   <w16cex:commentExtensible w16cex:durableId="23AC0217" w16cex:dateUtc="2021-01-15T16:59:00Z"/>
   <w16cex:commentExtensible w16cex:durableId="23F0CCBA" w16cex:dateUtc="2021-03-08T21:18:00Z"/>
   <w16cex:commentExtensible w16cex:durableId="23AC57DB" w16cex:dateUtc="2021-01-15T23:05:00Z"/>
@@ -31350,6 +32909,8 @@
 
 <file path=word/commentsIds.xml><?xml version="1.0" encoding="utf-8"?>
 <w16cid:commentsIds xmlns:wpc="http://schemas.microsoft.com/office/word/2010/wordprocessingCanvas" xmlns:cx="http://schemas.microsoft.com/office/drawing/2014/chartex" xmlns:cx1="http://schemas.microsoft.com/office/drawing/2015/9/8/chartex" xmlns:cx2="http://schemas.microsoft.com/office/drawing/2015/10/21/chartex" xmlns:cx3="http://schemas.microsoft.com/office/drawing/2016/5/9/chartex" xmlns:cx4="http://schemas.microsoft.com/office/drawing/2016/5/10/chartex" xmlns:cx5="http://schemas.microsoft.com/office/drawing/2016/5/11/chartex" xmlns:cx6="http://schemas.microsoft.com/office/drawing/2016/5/12/chartex" xmlns:cx7="http://schemas.microsoft.com/office/drawing/2016/5/13/chartex" xmlns:cx8="http://schemas.microsoft.com/office/drawing/2016/5/14/chartex" xmlns:mc="http://schemas.openxmlformats.org/markup-compatibility/2006" xmlns:aink="http://schemas.microsoft.com/office/drawing/2016/ink" xmlns:am3d="http://schemas.microsoft.com/office/drawing/2017/model3d" xmlns:o="urn:schemas-microsoft-com:office:office" xmlns:r="http://schemas.openxmlformats.org/officeDocument/2006/relationships" xmlns:m="http://schemas.openxmlformats.org/officeDocument/2006/math" xmlns:v="urn:schemas-microsoft-com:vml" xmlns:wp14="http://schemas.microsoft.com/office/word/2010/wordprocessingDrawing" xmlns:wp="http://schemas.openxmlformats.org/drawingml/2006/wordprocessingDrawing" xmlns:w10="urn:schemas-microsoft-com:office:word" xmlns:w="http://schemas.openxmlformats.org/wordprocessingml/2006/main" xmlns:w14="http://schemas.microsoft.com/office/word/2010/wordml" xmlns:w15="http://schemas.microsoft.com/office/word/2012/wordml" xmlns:w16cex="http://schemas.microsoft.com/office/word/2018/wordml/cex" xmlns:w16cid="http://schemas.microsoft.com/office/word/2016/wordml/cid" xmlns:w16="http://schemas.microsoft.com/office/word/2018/wordml" xmlns:w16se="http://schemas.microsoft.com/office/word/2015/wordml/symex" xmlns:wpg="http://schemas.microsoft.com/office/word/2010/wordprocessingGroup" xmlns:wpi="http://schemas.microsoft.com/office/word/2010/wordprocessingInk" xmlns:wne="http://schemas.microsoft.com/office/word/2006/wordml" xmlns:wps="http://schemas.microsoft.com/office/word/2010/wordprocessingShape" mc:Ignorable="w14 w15 w16se w16cid w16 w16cex wp14">
+  <w16cid:commentId w16cid:paraId="6FF70F6D" w16cid:durableId="23F62BD3"/>
+  <w16cid:commentId w16cid:paraId="52A65160" w16cid:durableId="23F62DA8"/>
   <w16cid:commentId w16cid:paraId="6D4E558A" w16cid:durableId="23AC0217"/>
   <w16cid:commentId w16cid:paraId="47100EE4" w16cid:durableId="23F0CCBA"/>
   <w16cid:commentId w16cid:paraId="6073BA6B" w16cid:durableId="23AC57DB"/>

</xml_diff>

<commit_message>
Add Appendix 4, make tables relative
</commit_message>
<xml_diff>
--- a/docs/Thesis Draft.docx
+++ b/docs/Thesis Draft.docx
@@ -8677,36 +8677,25 @@
         </w:rPr>
       </w:pPr>
     </w:p>
-    <w:p>
-      <w:pPr>
-        <w:ind w:firstLine="720"/>
-        <w:contextualSpacing/>
-        <w:jc w:val="both"/>
-        <w:rPr>
-          <w:bCs/>
-          <w:sz w:val="22"/>
-          <w:szCs w:val="22"/>
-        </w:rPr>
-      </w:pPr>
-    </w:p>
     <w:tbl>
       <w:tblPr>
         <w:tblStyle w:val="TableGrid"/>
         <w:tblW w:w="0" w:type="auto"/>
         <w:jc w:val="center"/>
+        <w:tblLayout w:type="fixed"/>
         <w:tblLook w:val="04A0" w:firstRow="1" w:lastRow="0" w:firstColumn="1" w:lastColumn="0" w:noHBand="0" w:noVBand="1"/>
       </w:tblPr>
       <w:tblGrid>
-        <w:gridCol w:w="1615"/>
-        <w:gridCol w:w="113"/>
-        <w:gridCol w:w="1643"/>
-        <w:gridCol w:w="85"/>
-        <w:gridCol w:w="1671"/>
-        <w:gridCol w:w="57"/>
-        <w:gridCol w:w="1699"/>
-        <w:gridCol w:w="29"/>
-        <w:gridCol w:w="1728"/>
         <w:gridCol w:w="270"/>
+        <w:gridCol w:w="1111"/>
+        <w:gridCol w:w="384"/>
+        <w:gridCol w:w="1475"/>
+        <w:gridCol w:w="1460"/>
+        <w:gridCol w:w="1468"/>
+        <w:gridCol w:w="1468"/>
+        <w:gridCol w:w="466"/>
+        <w:gridCol w:w="1002"/>
+        <w:gridCol w:w="256"/>
       </w:tblGrid>
       <w:tr>
         <w:trPr>
@@ -8715,8 +8704,7 @@
         </w:trPr>
         <w:tc>
           <w:tcPr>
-            <w:tcW w:w="8910" w:type="dxa"/>
-            <w:gridSpan w:val="10"/>
+            <w:tcW w:w="270" w:type="dxa"/>
             <w:tcBorders>
               <w:top w:val="single" w:sz="18" w:space="0" w:color="auto"/>
               <w:left w:val="nil"/>
@@ -8732,6 +8720,27 @@
                 <w:szCs w:val="22"/>
               </w:rPr>
             </w:pPr>
+          </w:p>
+        </w:tc>
+        <w:tc>
+          <w:tcPr>
+            <w:tcW w:w="9090" w:type="dxa"/>
+            <w:gridSpan w:val="9"/>
+            <w:tcBorders>
+              <w:top w:val="single" w:sz="18" w:space="0" w:color="auto"/>
+              <w:left w:val="nil"/>
+              <w:bottom w:val="nil"/>
+              <w:right w:val="nil"/>
+            </w:tcBorders>
+          </w:tcPr>
+          <w:p>
+            <w:pPr>
+              <w:contextualSpacing/>
+              <w:rPr>
+                <w:sz w:val="22"/>
+                <w:szCs w:val="22"/>
+              </w:rPr>
+            </w:pPr>
             <w:r>
               <w:rPr>
                 <w:sz w:val="22"/>
@@ -8747,351 +8756,6 @@
           <w:trHeight w:val="270"/>
           <w:jc w:val="center"/>
         </w:trPr>
-        <w:tc>
-          <w:tcPr>
-            <w:tcW w:w="8910" w:type="dxa"/>
-            <w:gridSpan w:val="10"/>
-            <w:tcBorders>
-              <w:top w:val="nil"/>
-              <w:left w:val="nil"/>
-              <w:bottom w:val="nil"/>
-              <w:right w:val="nil"/>
-            </w:tcBorders>
-          </w:tcPr>
-          <w:p>
-            <w:pPr>
-              <w:contextualSpacing/>
-              <w:rPr>
-                <w:sz w:val="22"/>
-                <w:szCs w:val="22"/>
-              </w:rPr>
-            </w:pPr>
-            <w:r>
-              <w:rPr>
-                <w:bCs/>
-                <w:smallCaps/>
-                <w:sz w:val="22"/>
-                <w:szCs w:val="22"/>
-              </w:rPr>
-              <w:t>Fit and forecast results on simulate</w:t>
-            </w:r>
-            <w:r>
-              <w:rPr>
-                <w:bCs/>
-                <w:smallCaps/>
-                <w:sz w:val="22"/>
-                <w:szCs w:val="22"/>
-              </w:rPr>
-              <w:t>d</w:t>
-            </w:r>
-            <w:r>
-              <w:rPr>
-                <w:bCs/>
-                <w:smallCaps/>
-                <w:sz w:val="22"/>
-                <w:szCs w:val="22"/>
-              </w:rPr>
-              <w:t xml:space="preserve"> AR(1) time series</w:t>
-            </w:r>
-          </w:p>
-        </w:tc>
-      </w:tr>
-      <w:tr>
-        <w:trPr>
-          <w:trHeight w:val="341"/>
-          <w:jc w:val="center"/>
-        </w:trPr>
-        <w:tc>
-          <w:tcPr>
-            <w:tcW w:w="1615" w:type="dxa"/>
-            <w:tcBorders>
-              <w:top w:val="single" w:sz="4" w:space="0" w:color="auto"/>
-              <w:left w:val="nil"/>
-              <w:bottom w:val="nil"/>
-              <w:right w:val="nil"/>
-            </w:tcBorders>
-          </w:tcPr>
-          <w:p>
-            <w:pPr>
-              <w:contextualSpacing/>
-              <w:jc w:val="center"/>
-              <w:rPr>
-                <w:b/>
-                <w:bCs/>
-                <w:sz w:val="22"/>
-                <w:szCs w:val="22"/>
-              </w:rPr>
-            </w:pPr>
-          </w:p>
-        </w:tc>
-        <w:tc>
-          <w:tcPr>
-            <w:tcW w:w="7025" w:type="dxa"/>
-            <w:gridSpan w:val="8"/>
-            <w:tcBorders>
-              <w:top w:val="single" w:sz="4" w:space="0" w:color="auto"/>
-              <w:left w:val="nil"/>
-              <w:bottom w:val="nil"/>
-              <w:right w:val="nil"/>
-            </w:tcBorders>
-            <w:vAlign w:val="bottom"/>
-          </w:tcPr>
-          <w:p>
-            <w:pPr>
-              <w:contextualSpacing/>
-              <w:jc w:val="center"/>
-              <w:rPr>
-                <w:b/>
-                <w:bCs/>
-                <w:sz w:val="22"/>
-                <w:szCs w:val="22"/>
-              </w:rPr>
-            </w:pPr>
-            <w:r>
-              <w:rPr>
-                <w:b/>
-                <w:bCs/>
-                <w:sz w:val="22"/>
-                <w:szCs w:val="22"/>
-              </w:rPr>
-              <w:t>Model Type</w:t>
-            </w:r>
-          </w:p>
-        </w:tc>
-        <w:tc>
-          <w:tcPr>
-            <w:tcW w:w="270" w:type="dxa"/>
-            <w:tcBorders>
-              <w:top w:val="single" w:sz="4" w:space="0" w:color="auto"/>
-              <w:left w:val="nil"/>
-              <w:bottom w:val="nil"/>
-              <w:right w:val="nil"/>
-            </w:tcBorders>
-          </w:tcPr>
-          <w:p>
-            <w:pPr>
-              <w:contextualSpacing/>
-              <w:jc w:val="center"/>
-              <w:rPr>
-                <w:b/>
-                <w:bCs/>
-                <w:sz w:val="22"/>
-                <w:szCs w:val="22"/>
-              </w:rPr>
-            </w:pPr>
-          </w:p>
-        </w:tc>
-      </w:tr>
-      <w:tr>
-        <w:trPr>
-          <w:jc w:val="center"/>
-        </w:trPr>
-        <w:tc>
-          <w:tcPr>
-            <w:tcW w:w="1615" w:type="dxa"/>
-            <w:tcBorders>
-              <w:top w:val="nil"/>
-              <w:left w:val="nil"/>
-              <w:bottom w:val="nil"/>
-              <w:right w:val="nil"/>
-            </w:tcBorders>
-          </w:tcPr>
-          <w:p>
-            <w:pPr>
-              <w:contextualSpacing/>
-              <w:jc w:val="both"/>
-              <w:rPr>
-                <w:b/>
-                <w:bCs/>
-                <w:sz w:val="22"/>
-                <w:szCs w:val="22"/>
-              </w:rPr>
-            </w:pPr>
-          </w:p>
-        </w:tc>
-        <w:tc>
-          <w:tcPr>
-            <w:tcW w:w="1756" w:type="dxa"/>
-            <w:gridSpan w:val="2"/>
-            <w:tcBorders>
-              <w:top w:val="nil"/>
-              <w:left w:val="nil"/>
-              <w:bottom w:val="single" w:sz="4" w:space="0" w:color="auto"/>
-              <w:right w:val="nil"/>
-            </w:tcBorders>
-            <w:vAlign w:val="center"/>
-          </w:tcPr>
-          <w:p>
-            <w:pPr>
-              <w:contextualSpacing/>
-              <w:jc w:val="center"/>
-              <w:rPr>
-                <w:sz w:val="22"/>
-                <w:szCs w:val="22"/>
-              </w:rPr>
-            </w:pPr>
-            <w:r>
-              <w:rPr>
-                <w:sz w:val="22"/>
-                <w:szCs w:val="22"/>
-              </w:rPr>
-              <w:t>ARIMA</w:t>
-            </w:r>
-            <w:r>
-              <w:rPr>
-                <w:sz w:val="22"/>
-                <w:szCs w:val="22"/>
-              </w:rPr>
-              <w:t>(AIC)</w:t>
-            </w:r>
-          </w:p>
-        </w:tc>
-        <w:tc>
-          <w:tcPr>
-            <w:tcW w:w="1756" w:type="dxa"/>
-            <w:gridSpan w:val="2"/>
-            <w:tcBorders>
-              <w:top w:val="nil"/>
-              <w:left w:val="nil"/>
-              <w:bottom w:val="single" w:sz="4" w:space="0" w:color="auto"/>
-              <w:right w:val="nil"/>
-            </w:tcBorders>
-            <w:vAlign w:val="center"/>
-          </w:tcPr>
-          <w:p>
-            <w:pPr>
-              <w:contextualSpacing/>
-              <w:jc w:val="center"/>
-              <w:rPr>
-                <w:sz w:val="22"/>
-                <w:szCs w:val="22"/>
-              </w:rPr>
-            </w:pPr>
-            <w:r>
-              <w:rPr>
-                <w:sz w:val="22"/>
-                <w:szCs w:val="22"/>
-              </w:rPr>
-              <w:t xml:space="preserve">Base </w:t>
-            </w:r>
-            <w:r>
-              <w:rPr>
-                <w:sz w:val="22"/>
-                <w:szCs w:val="22"/>
-              </w:rPr>
-              <w:t>T</w:t>
-            </w:r>
-            <w:r>
-              <w:rPr>
-                <w:sz w:val="22"/>
-                <w:szCs w:val="22"/>
-              </w:rPr>
-              <w:t>ree</w:t>
-            </w:r>
-          </w:p>
-        </w:tc>
-        <w:tc>
-          <w:tcPr>
-            <w:tcW w:w="1756" w:type="dxa"/>
-            <w:gridSpan w:val="2"/>
-            <w:tcBorders>
-              <w:top w:val="nil"/>
-              <w:left w:val="nil"/>
-              <w:bottom w:val="single" w:sz="4" w:space="0" w:color="auto"/>
-              <w:right w:val="nil"/>
-            </w:tcBorders>
-            <w:vAlign w:val="center"/>
-          </w:tcPr>
-          <w:p>
-            <w:pPr>
-              <w:contextualSpacing/>
-              <w:jc w:val="center"/>
-              <w:rPr>
-                <w:sz w:val="22"/>
-                <w:szCs w:val="22"/>
-              </w:rPr>
-            </w:pPr>
-            <w:r>
-              <w:rPr>
-                <w:sz w:val="22"/>
-                <w:szCs w:val="22"/>
-              </w:rPr>
-              <w:t>Hybrid</w:t>
-            </w:r>
-            <w:r>
-              <w:rPr>
-                <w:sz w:val="22"/>
-                <w:szCs w:val="22"/>
-              </w:rPr>
-              <w:t xml:space="preserve"> </w:t>
-            </w:r>
-            <w:r>
-              <w:rPr>
-                <w:sz w:val="22"/>
-                <w:szCs w:val="22"/>
-              </w:rPr>
-              <w:t>T</w:t>
-            </w:r>
-            <w:r>
-              <w:rPr>
-                <w:sz w:val="22"/>
-                <w:szCs w:val="22"/>
-              </w:rPr>
-              <w:t>ree</w:t>
-            </w:r>
-          </w:p>
-        </w:tc>
-        <w:tc>
-          <w:tcPr>
-            <w:tcW w:w="1757" w:type="dxa"/>
-            <w:gridSpan w:val="2"/>
-            <w:tcBorders>
-              <w:top w:val="nil"/>
-              <w:left w:val="nil"/>
-              <w:bottom w:val="single" w:sz="4" w:space="0" w:color="auto"/>
-              <w:right w:val="nil"/>
-            </w:tcBorders>
-            <w:vAlign w:val="center"/>
-          </w:tcPr>
-          <w:p>
-            <w:pPr>
-              <w:contextualSpacing/>
-              <w:jc w:val="center"/>
-              <w:rPr>
-                <w:sz w:val="22"/>
-                <w:szCs w:val="22"/>
-              </w:rPr>
-            </w:pPr>
-            <w:r>
-              <w:rPr>
-                <w:sz w:val="22"/>
-                <w:szCs w:val="22"/>
-              </w:rPr>
-              <w:t>Modified</w:t>
-            </w:r>
-            <w:r>
-              <w:rPr>
-                <w:sz w:val="22"/>
-                <w:szCs w:val="22"/>
-              </w:rPr>
-              <w:t xml:space="preserve"> </w:t>
-            </w:r>
-            <w:r>
-              <w:rPr>
-                <w:sz w:val="22"/>
-                <w:szCs w:val="22"/>
-              </w:rPr>
-              <w:t>T</w:t>
-            </w:r>
-            <w:r>
-              <w:rPr>
-                <w:sz w:val="22"/>
-                <w:szCs w:val="22"/>
-              </w:rPr>
-              <w:t>ree</w:t>
-            </w:r>
-          </w:p>
-        </w:tc>
         <w:tc>
           <w:tcPr>
             <w:tcW w:w="270" w:type="dxa"/>
@@ -9105,6 +8769,390 @@
           <w:p>
             <w:pPr>
               <w:contextualSpacing/>
+              <w:rPr>
+                <w:bCs/>
+                <w:smallCaps/>
+                <w:sz w:val="22"/>
+                <w:szCs w:val="22"/>
+              </w:rPr>
+            </w:pPr>
+          </w:p>
+        </w:tc>
+        <w:tc>
+          <w:tcPr>
+            <w:tcW w:w="9090" w:type="dxa"/>
+            <w:gridSpan w:val="9"/>
+            <w:tcBorders>
+              <w:top w:val="nil"/>
+              <w:left w:val="nil"/>
+              <w:bottom w:val="nil"/>
+              <w:right w:val="nil"/>
+            </w:tcBorders>
+          </w:tcPr>
+          <w:p>
+            <w:pPr>
+              <w:contextualSpacing/>
+              <w:rPr>
+                <w:sz w:val="22"/>
+                <w:szCs w:val="22"/>
+              </w:rPr>
+            </w:pPr>
+            <w:r>
+              <w:rPr>
+                <w:bCs/>
+                <w:smallCaps/>
+                <w:sz w:val="22"/>
+                <w:szCs w:val="22"/>
+              </w:rPr>
+              <w:t>Fit and forecast results on simulate</w:t>
+            </w:r>
+            <w:r>
+              <w:rPr>
+                <w:bCs/>
+                <w:smallCaps/>
+                <w:sz w:val="22"/>
+                <w:szCs w:val="22"/>
+              </w:rPr>
+              <w:t>d</w:t>
+            </w:r>
+            <w:r>
+              <w:rPr>
+                <w:bCs/>
+                <w:smallCaps/>
+                <w:sz w:val="22"/>
+                <w:szCs w:val="22"/>
+              </w:rPr>
+              <w:t xml:space="preserve"> AR(1) time series</w:t>
+            </w:r>
+            <w:r>
+              <w:rPr>
+                <w:bCs/>
+                <w:smallCaps/>
+                <w:sz w:val="22"/>
+                <w:szCs w:val="22"/>
+              </w:rPr>
+              <w:t>, relative to naïve model</w:t>
+            </w:r>
+          </w:p>
+        </w:tc>
+      </w:tr>
+      <w:tr>
+        <w:trPr>
+          <w:trHeight w:val="341"/>
+          <w:jc w:val="center"/>
+        </w:trPr>
+        <w:tc>
+          <w:tcPr>
+            <w:tcW w:w="1381" w:type="dxa"/>
+            <w:gridSpan w:val="2"/>
+            <w:tcBorders>
+              <w:top w:val="single" w:sz="4" w:space="0" w:color="auto"/>
+              <w:left w:val="nil"/>
+              <w:bottom w:val="nil"/>
+              <w:right w:val="nil"/>
+            </w:tcBorders>
+          </w:tcPr>
+          <w:p>
+            <w:pPr>
+              <w:contextualSpacing/>
+              <w:jc w:val="center"/>
+              <w:rPr>
+                <w:b/>
+                <w:bCs/>
+                <w:sz w:val="22"/>
+                <w:szCs w:val="22"/>
+              </w:rPr>
+            </w:pPr>
+          </w:p>
+        </w:tc>
+        <w:tc>
+          <w:tcPr>
+            <w:tcW w:w="6721" w:type="dxa"/>
+            <w:gridSpan w:val="6"/>
+            <w:tcBorders>
+              <w:top w:val="single" w:sz="4" w:space="0" w:color="auto"/>
+              <w:left w:val="nil"/>
+              <w:bottom w:val="nil"/>
+              <w:right w:val="nil"/>
+            </w:tcBorders>
+            <w:vAlign w:val="bottom"/>
+          </w:tcPr>
+          <w:p>
+            <w:pPr>
+              <w:contextualSpacing/>
+              <w:jc w:val="center"/>
+              <w:rPr>
+                <w:b/>
+                <w:bCs/>
+                <w:sz w:val="22"/>
+                <w:szCs w:val="22"/>
+              </w:rPr>
+            </w:pPr>
+            <w:r>
+              <w:rPr>
+                <w:b/>
+                <w:bCs/>
+                <w:sz w:val="22"/>
+                <w:szCs w:val="22"/>
+              </w:rPr>
+              <w:t>Model Type</w:t>
+            </w:r>
+          </w:p>
+        </w:tc>
+        <w:tc>
+          <w:tcPr>
+            <w:tcW w:w="1002" w:type="dxa"/>
+            <w:tcBorders>
+              <w:top w:val="single" w:sz="4" w:space="0" w:color="auto"/>
+              <w:left w:val="nil"/>
+              <w:bottom w:val="nil"/>
+              <w:right w:val="nil"/>
+            </w:tcBorders>
+          </w:tcPr>
+          <w:p>
+            <w:pPr>
+              <w:contextualSpacing/>
+              <w:jc w:val="center"/>
+              <w:rPr>
+                <w:b/>
+                <w:bCs/>
+                <w:sz w:val="22"/>
+                <w:szCs w:val="22"/>
+              </w:rPr>
+            </w:pPr>
+          </w:p>
+        </w:tc>
+        <w:tc>
+          <w:tcPr>
+            <w:tcW w:w="256" w:type="dxa"/>
+            <w:tcBorders>
+              <w:top w:val="single" w:sz="4" w:space="0" w:color="auto"/>
+              <w:left w:val="nil"/>
+              <w:bottom w:val="nil"/>
+              <w:right w:val="nil"/>
+            </w:tcBorders>
+          </w:tcPr>
+          <w:p>
+            <w:pPr>
+              <w:contextualSpacing/>
+              <w:jc w:val="center"/>
+              <w:rPr>
+                <w:b/>
+                <w:bCs/>
+                <w:sz w:val="22"/>
+                <w:szCs w:val="22"/>
+              </w:rPr>
+            </w:pPr>
+          </w:p>
+        </w:tc>
+      </w:tr>
+      <w:tr>
+        <w:trPr>
+          <w:jc w:val="center"/>
+        </w:trPr>
+        <w:tc>
+          <w:tcPr>
+            <w:tcW w:w="1765" w:type="dxa"/>
+            <w:gridSpan w:val="3"/>
+            <w:tcBorders>
+              <w:top w:val="nil"/>
+              <w:left w:val="nil"/>
+              <w:bottom w:val="nil"/>
+              <w:right w:val="nil"/>
+            </w:tcBorders>
+          </w:tcPr>
+          <w:p>
+            <w:pPr>
+              <w:contextualSpacing/>
+              <w:jc w:val="both"/>
+              <w:rPr>
+                <w:b/>
+                <w:bCs/>
+                <w:sz w:val="22"/>
+                <w:szCs w:val="22"/>
+              </w:rPr>
+            </w:pPr>
+          </w:p>
+        </w:tc>
+        <w:tc>
+          <w:tcPr>
+            <w:tcW w:w="1475" w:type="dxa"/>
+            <w:tcBorders>
+              <w:top w:val="nil"/>
+              <w:left w:val="nil"/>
+              <w:bottom w:val="single" w:sz="4" w:space="0" w:color="auto"/>
+              <w:right w:val="nil"/>
+            </w:tcBorders>
+            <w:vAlign w:val="center"/>
+          </w:tcPr>
+          <w:p>
+            <w:pPr>
+              <w:contextualSpacing/>
+              <w:jc w:val="center"/>
+              <w:rPr>
+                <w:sz w:val="22"/>
+                <w:szCs w:val="22"/>
+              </w:rPr>
+            </w:pPr>
+            <w:r>
+              <w:rPr>
+                <w:sz w:val="22"/>
+                <w:szCs w:val="22"/>
+              </w:rPr>
+              <w:t>ARIMA</w:t>
+            </w:r>
+            <w:r>
+              <w:rPr>
+                <w:sz w:val="22"/>
+                <w:szCs w:val="22"/>
+              </w:rPr>
+              <w:t>(AIC)</w:t>
+            </w:r>
+          </w:p>
+        </w:tc>
+        <w:tc>
+          <w:tcPr>
+            <w:tcW w:w="1460" w:type="dxa"/>
+            <w:tcBorders>
+              <w:top w:val="nil"/>
+              <w:left w:val="nil"/>
+              <w:bottom w:val="single" w:sz="4" w:space="0" w:color="auto"/>
+              <w:right w:val="nil"/>
+            </w:tcBorders>
+            <w:vAlign w:val="center"/>
+          </w:tcPr>
+          <w:p>
+            <w:pPr>
+              <w:contextualSpacing/>
+              <w:jc w:val="center"/>
+              <w:rPr>
+                <w:sz w:val="22"/>
+                <w:szCs w:val="22"/>
+              </w:rPr>
+            </w:pPr>
+            <w:r>
+              <w:rPr>
+                <w:sz w:val="22"/>
+                <w:szCs w:val="22"/>
+              </w:rPr>
+              <w:t xml:space="preserve">Base </w:t>
+            </w:r>
+            <w:r>
+              <w:rPr>
+                <w:sz w:val="22"/>
+                <w:szCs w:val="22"/>
+              </w:rPr>
+              <w:t>T</w:t>
+            </w:r>
+            <w:r>
+              <w:rPr>
+                <w:sz w:val="22"/>
+                <w:szCs w:val="22"/>
+              </w:rPr>
+              <w:t>ree</w:t>
+            </w:r>
+          </w:p>
+        </w:tc>
+        <w:tc>
+          <w:tcPr>
+            <w:tcW w:w="1468" w:type="dxa"/>
+            <w:tcBorders>
+              <w:top w:val="nil"/>
+              <w:left w:val="nil"/>
+              <w:bottom w:val="single" w:sz="4" w:space="0" w:color="auto"/>
+              <w:right w:val="nil"/>
+            </w:tcBorders>
+            <w:vAlign w:val="center"/>
+          </w:tcPr>
+          <w:p>
+            <w:pPr>
+              <w:contextualSpacing/>
+              <w:jc w:val="center"/>
+              <w:rPr>
+                <w:sz w:val="22"/>
+                <w:szCs w:val="22"/>
+              </w:rPr>
+            </w:pPr>
+            <w:r>
+              <w:rPr>
+                <w:sz w:val="22"/>
+                <w:szCs w:val="22"/>
+              </w:rPr>
+              <w:t>Hybrid Tree</w:t>
+            </w:r>
+          </w:p>
+        </w:tc>
+        <w:tc>
+          <w:tcPr>
+            <w:tcW w:w="1468" w:type="dxa"/>
+            <w:tcBorders>
+              <w:top w:val="nil"/>
+              <w:left w:val="nil"/>
+              <w:bottom w:val="single" w:sz="4" w:space="0" w:color="auto"/>
+              <w:right w:val="nil"/>
+            </w:tcBorders>
+            <w:vAlign w:val="center"/>
+          </w:tcPr>
+          <w:p>
+            <w:pPr>
+              <w:contextualSpacing/>
+              <w:jc w:val="center"/>
+              <w:rPr>
+                <w:sz w:val="22"/>
+                <w:szCs w:val="22"/>
+              </w:rPr>
+            </w:pPr>
+            <w:r>
+              <w:rPr>
+                <w:sz w:val="22"/>
+                <w:szCs w:val="22"/>
+              </w:rPr>
+              <w:t>Modified Tree</w:t>
+            </w:r>
+          </w:p>
+        </w:tc>
+        <w:tc>
+          <w:tcPr>
+            <w:tcW w:w="1468" w:type="dxa"/>
+            <w:gridSpan w:val="2"/>
+            <w:tcBorders>
+              <w:top w:val="nil"/>
+              <w:left w:val="nil"/>
+              <w:bottom w:val="single" w:sz="4" w:space="0" w:color="auto"/>
+              <w:right w:val="nil"/>
+            </w:tcBorders>
+          </w:tcPr>
+          <w:p>
+            <w:pPr>
+              <w:contextualSpacing/>
+              <w:jc w:val="center"/>
+              <w:rPr>
+                <w:sz w:val="22"/>
+                <w:szCs w:val="22"/>
+              </w:rPr>
+            </w:pPr>
+            <w:r>
+              <w:rPr>
+                <w:sz w:val="22"/>
+                <w:szCs w:val="22"/>
+              </w:rPr>
+              <w:t>Naive</w:t>
+            </w:r>
+          </w:p>
+        </w:tc>
+        <w:tc>
+          <w:tcPr>
+            <w:tcW w:w="256" w:type="dxa"/>
+            <w:tcBorders>
+              <w:top w:val="nil"/>
+              <w:left w:val="nil"/>
+              <w:bottom w:val="nil"/>
+              <w:right w:val="nil"/>
+            </w:tcBorders>
+          </w:tcPr>
+          <w:p>
+            <w:pPr>
+              <w:contextualSpacing/>
               <w:jc w:val="center"/>
               <w:rPr>
                 <w:sz w:val="22"/>
@@ -9121,8 +9169,8 @@
         </w:trPr>
         <w:tc>
           <w:tcPr>
-            <w:tcW w:w="1728" w:type="dxa"/>
-            <w:gridSpan w:val="2"/>
+            <w:tcW w:w="1765" w:type="dxa"/>
+            <w:gridSpan w:val="3"/>
             <w:tcBorders>
               <w:top w:val="nil"/>
               <w:left w:val="nil"/>
@@ -9151,7 +9199,343 @@
         </w:tc>
         <w:tc>
           <w:tcPr>
-            <w:tcW w:w="1728" w:type="dxa"/>
+            <w:tcW w:w="1475" w:type="dxa"/>
+            <w:tcBorders>
+              <w:top w:val="nil"/>
+              <w:left w:val="nil"/>
+              <w:bottom w:val="nil"/>
+              <w:right w:val="nil"/>
+            </w:tcBorders>
+            <w:vAlign w:val="center"/>
+          </w:tcPr>
+          <w:p>
+            <w:pPr>
+              <w:contextualSpacing/>
+              <w:jc w:val="center"/>
+              <w:rPr>
+                <w:sz w:val="22"/>
+                <w:szCs w:val="22"/>
+              </w:rPr>
+            </w:pPr>
+            <w:r>
+              <w:rPr>
+                <w:color w:val="000000"/>
+                <w:sz w:val="22"/>
+                <w:szCs w:val="22"/>
+              </w:rPr>
+              <w:t>0.991</w:t>
+            </w:r>
+          </w:p>
+        </w:tc>
+        <w:tc>
+          <w:tcPr>
+            <w:tcW w:w="1460" w:type="dxa"/>
+            <w:tcBorders>
+              <w:top w:val="nil"/>
+              <w:left w:val="nil"/>
+              <w:bottom w:val="nil"/>
+              <w:right w:val="nil"/>
+            </w:tcBorders>
+            <w:vAlign w:val="center"/>
+          </w:tcPr>
+          <w:p>
+            <w:pPr>
+              <w:contextualSpacing/>
+              <w:jc w:val="center"/>
+              <w:rPr>
+                <w:sz w:val="22"/>
+                <w:szCs w:val="22"/>
+              </w:rPr>
+            </w:pPr>
+            <w:r>
+              <w:rPr>
+                <w:color w:val="000000"/>
+                <w:sz w:val="22"/>
+                <w:szCs w:val="22"/>
+              </w:rPr>
+              <w:t>1.003</w:t>
+            </w:r>
+          </w:p>
+        </w:tc>
+        <w:tc>
+          <w:tcPr>
+            <w:tcW w:w="1468" w:type="dxa"/>
+            <w:tcBorders>
+              <w:top w:val="nil"/>
+              <w:left w:val="nil"/>
+              <w:bottom w:val="nil"/>
+              <w:right w:val="nil"/>
+            </w:tcBorders>
+            <w:vAlign w:val="center"/>
+          </w:tcPr>
+          <w:p>
+            <w:pPr>
+              <w:contextualSpacing/>
+              <w:jc w:val="center"/>
+              <w:rPr>
+                <w:b/>
+                <w:bCs/>
+                <w:sz w:val="22"/>
+                <w:szCs w:val="22"/>
+              </w:rPr>
+            </w:pPr>
+            <w:r>
+              <w:rPr>
+                <w:b/>
+                <w:bCs/>
+                <w:color w:val="000000"/>
+                <w:sz w:val="22"/>
+                <w:szCs w:val="22"/>
+              </w:rPr>
+              <w:t>0.947</w:t>
+            </w:r>
+          </w:p>
+        </w:tc>
+        <w:tc>
+          <w:tcPr>
+            <w:tcW w:w="1468" w:type="dxa"/>
+            <w:tcBorders>
+              <w:top w:val="nil"/>
+              <w:left w:val="nil"/>
+              <w:bottom w:val="nil"/>
+              <w:right w:val="nil"/>
+            </w:tcBorders>
+            <w:vAlign w:val="center"/>
+          </w:tcPr>
+          <w:p>
+            <w:pPr>
+              <w:contextualSpacing/>
+              <w:jc w:val="center"/>
+              <w:rPr>
+                <w:sz w:val="22"/>
+                <w:szCs w:val="22"/>
+              </w:rPr>
+            </w:pPr>
+            <w:r>
+              <w:rPr>
+                <w:color w:val="000000"/>
+                <w:sz w:val="22"/>
+                <w:szCs w:val="22"/>
+              </w:rPr>
+              <w:t>0.990</w:t>
+            </w:r>
+          </w:p>
+        </w:tc>
+        <w:tc>
+          <w:tcPr>
+            <w:tcW w:w="1468" w:type="dxa"/>
+            <w:gridSpan w:val="2"/>
+            <w:tcBorders>
+              <w:top w:val="single" w:sz="4" w:space="0" w:color="auto"/>
+              <w:left w:val="nil"/>
+              <w:bottom w:val="nil"/>
+              <w:right w:val="nil"/>
+            </w:tcBorders>
+            <w:vAlign w:val="center"/>
+          </w:tcPr>
+          <w:p>
+            <w:pPr>
+              <w:contextualSpacing/>
+              <w:jc w:val="center"/>
+              <w:rPr>
+                <w:sz w:val="22"/>
+                <w:szCs w:val="22"/>
+              </w:rPr>
+            </w:pPr>
+            <w:r>
+              <w:rPr>
+                <w:color w:val="000000"/>
+                <w:sz w:val="22"/>
+                <w:szCs w:val="22"/>
+              </w:rPr>
+              <w:t>1.000</w:t>
+            </w:r>
+          </w:p>
+        </w:tc>
+        <w:tc>
+          <w:tcPr>
+            <w:tcW w:w="256" w:type="dxa"/>
+            <w:tcBorders>
+              <w:top w:val="nil"/>
+              <w:left w:val="nil"/>
+              <w:bottom w:val="nil"/>
+              <w:right w:val="nil"/>
+            </w:tcBorders>
+          </w:tcPr>
+          <w:p>
+            <w:pPr>
+              <w:contextualSpacing/>
+              <w:jc w:val="center"/>
+              <w:rPr>
+                <w:sz w:val="22"/>
+                <w:szCs w:val="22"/>
+              </w:rPr>
+            </w:pPr>
+          </w:p>
+        </w:tc>
+      </w:tr>
+      <w:tr>
+        <w:trPr>
+          <w:trHeight w:val="378"/>
+          <w:jc w:val="center"/>
+        </w:trPr>
+        <w:tc>
+          <w:tcPr>
+            <w:tcW w:w="1765" w:type="dxa"/>
+            <w:gridSpan w:val="3"/>
+            <w:tcBorders>
+              <w:top w:val="nil"/>
+              <w:left w:val="nil"/>
+              <w:bottom w:val="nil"/>
+              <w:right w:val="nil"/>
+            </w:tcBorders>
+            <w:vAlign w:val="center"/>
+          </w:tcPr>
+          <w:p>
+            <w:pPr>
+              <w:contextualSpacing/>
+              <w:jc w:val="right"/>
+              <w:rPr>
+                <w:sz w:val="22"/>
+                <w:szCs w:val="22"/>
+              </w:rPr>
+            </w:pPr>
+            <w:r>
+              <w:rPr>
+                <w:sz w:val="22"/>
+                <w:szCs w:val="22"/>
+              </w:rPr>
+              <w:t>Forecast RMSE</w:t>
+            </w:r>
+          </w:p>
+        </w:tc>
+        <w:tc>
+          <w:tcPr>
+            <w:tcW w:w="1475" w:type="dxa"/>
+            <w:tcBorders>
+              <w:top w:val="nil"/>
+              <w:left w:val="nil"/>
+              <w:bottom w:val="nil"/>
+              <w:right w:val="nil"/>
+            </w:tcBorders>
+            <w:vAlign w:val="center"/>
+          </w:tcPr>
+          <w:p>
+            <w:pPr>
+              <w:contextualSpacing/>
+              <w:jc w:val="center"/>
+              <w:rPr>
+                <w:sz w:val="22"/>
+                <w:szCs w:val="22"/>
+              </w:rPr>
+            </w:pPr>
+            <w:r>
+              <w:rPr>
+                <w:color w:val="000000"/>
+                <w:sz w:val="22"/>
+                <w:szCs w:val="22"/>
+              </w:rPr>
+              <w:t>0.990</w:t>
+            </w:r>
+          </w:p>
+        </w:tc>
+        <w:tc>
+          <w:tcPr>
+            <w:tcW w:w="1460" w:type="dxa"/>
+            <w:tcBorders>
+              <w:top w:val="nil"/>
+              <w:left w:val="nil"/>
+              <w:bottom w:val="nil"/>
+              <w:right w:val="nil"/>
+            </w:tcBorders>
+            <w:vAlign w:val="center"/>
+          </w:tcPr>
+          <w:p>
+            <w:pPr>
+              <w:contextualSpacing/>
+              <w:jc w:val="center"/>
+              <w:rPr>
+                <w:sz w:val="22"/>
+                <w:szCs w:val="22"/>
+              </w:rPr>
+            </w:pPr>
+            <w:r>
+              <w:rPr>
+                <w:color w:val="000000"/>
+                <w:sz w:val="22"/>
+                <w:szCs w:val="22"/>
+              </w:rPr>
+              <w:t>1.097</w:t>
+            </w:r>
+          </w:p>
+        </w:tc>
+        <w:tc>
+          <w:tcPr>
+            <w:tcW w:w="1468" w:type="dxa"/>
+            <w:tcBorders>
+              <w:top w:val="nil"/>
+              <w:left w:val="nil"/>
+              <w:bottom w:val="nil"/>
+              <w:right w:val="nil"/>
+            </w:tcBorders>
+            <w:vAlign w:val="center"/>
+          </w:tcPr>
+          <w:p>
+            <w:pPr>
+              <w:contextualSpacing/>
+              <w:jc w:val="center"/>
+              <w:rPr>
+                <w:sz w:val="22"/>
+                <w:szCs w:val="22"/>
+              </w:rPr>
+            </w:pPr>
+            <w:r>
+              <w:rPr>
+                <w:color w:val="000000"/>
+                <w:sz w:val="22"/>
+                <w:szCs w:val="22"/>
+              </w:rPr>
+              <w:t>1.027</w:t>
+            </w:r>
+          </w:p>
+        </w:tc>
+        <w:tc>
+          <w:tcPr>
+            <w:tcW w:w="1468" w:type="dxa"/>
+            <w:tcBorders>
+              <w:top w:val="nil"/>
+              <w:left w:val="nil"/>
+              <w:bottom w:val="nil"/>
+              <w:right w:val="nil"/>
+            </w:tcBorders>
+            <w:vAlign w:val="center"/>
+          </w:tcPr>
+          <w:p>
+            <w:pPr>
+              <w:contextualSpacing/>
+              <w:jc w:val="center"/>
+              <w:rPr>
+                <w:b/>
+                <w:bCs/>
+                <w:sz w:val="22"/>
+                <w:szCs w:val="22"/>
+              </w:rPr>
+            </w:pPr>
+            <w:r>
+              <w:rPr>
+                <w:b/>
+                <w:bCs/>
+                <w:color w:val="000000"/>
+                <w:sz w:val="22"/>
+                <w:szCs w:val="22"/>
+              </w:rPr>
+              <w:t>0.975</w:t>
+            </w:r>
+          </w:p>
+        </w:tc>
+        <w:tc>
+          <w:tcPr>
+            <w:tcW w:w="1468" w:type="dxa"/>
             <w:gridSpan w:val="2"/>
             <w:tcBorders>
               <w:top w:val="nil"/>
@@ -9172,109 +9556,17 @@
             </w:pPr>
             <w:r>
               <w:rPr>
-                <w:sz w:val="22"/>
-                <w:szCs w:val="22"/>
-              </w:rPr>
-              <w:t>1.01629</w:t>
+                <w:color w:val="000000"/>
+                <w:sz w:val="22"/>
+                <w:szCs w:val="22"/>
+              </w:rPr>
+              <w:t>1.000</w:t>
             </w:r>
           </w:p>
         </w:tc>
         <w:tc>
           <w:tcPr>
-            <w:tcW w:w="1728" w:type="dxa"/>
-            <w:gridSpan w:val="2"/>
-            <w:tcBorders>
-              <w:top w:val="nil"/>
-              <w:left w:val="nil"/>
-              <w:bottom w:val="nil"/>
-              <w:right w:val="nil"/>
-            </w:tcBorders>
-            <w:vAlign w:val="center"/>
-          </w:tcPr>
-          <w:p>
-            <w:pPr>
-              <w:contextualSpacing/>
-              <w:jc w:val="center"/>
-              <w:rPr>
-                <w:sz w:val="22"/>
-                <w:szCs w:val="22"/>
-              </w:rPr>
-            </w:pPr>
-            <w:r>
-              <w:rPr>
-                <w:sz w:val="22"/>
-                <w:szCs w:val="22"/>
-              </w:rPr>
-              <w:t>1.029163</w:t>
-            </w:r>
-          </w:p>
-        </w:tc>
-        <w:tc>
-          <w:tcPr>
-            <w:tcW w:w="1728" w:type="dxa"/>
-            <w:gridSpan w:val="2"/>
-            <w:tcBorders>
-              <w:top w:val="nil"/>
-              <w:left w:val="nil"/>
-              <w:bottom w:val="nil"/>
-              <w:right w:val="nil"/>
-            </w:tcBorders>
-            <w:vAlign w:val="center"/>
-          </w:tcPr>
-          <w:p>
-            <w:pPr>
-              <w:contextualSpacing/>
-              <w:jc w:val="center"/>
-              <w:rPr>
-                <w:b/>
-                <w:bCs/>
-                <w:sz w:val="22"/>
-                <w:szCs w:val="22"/>
-              </w:rPr>
-            </w:pPr>
-            <w:r>
-              <w:rPr>
-                <w:b/>
-                <w:bCs/>
-                <w:sz w:val="22"/>
-                <w:szCs w:val="22"/>
-              </w:rPr>
-              <w:t>0.9716035</w:t>
-            </w:r>
-          </w:p>
-        </w:tc>
-        <w:tc>
-          <w:tcPr>
-            <w:tcW w:w="1728" w:type="dxa"/>
-            <w:tcBorders>
-              <w:top w:val="nil"/>
-              <w:left w:val="nil"/>
-              <w:bottom w:val="nil"/>
-              <w:right w:val="nil"/>
-            </w:tcBorders>
-            <w:vAlign w:val="center"/>
-          </w:tcPr>
-          <w:p>
-            <w:pPr>
-              <w:contextualSpacing/>
-              <w:jc w:val="center"/>
-              <w:rPr>
-                <w:sz w:val="22"/>
-                <w:szCs w:val="22"/>
-              </w:rPr>
-            </w:pPr>
-            <w:r>
-              <w:rPr>
-                <w:sz w:val="22"/>
-                <w:szCs w:val="22"/>
-              </w:rPr>
-              <w:t>1.015209</w:t>
-            </w:r>
-          </w:p>
-        </w:tc>
-        <w:tc>
-          <w:tcPr>
-            <w:tcW w:w="270" w:type="dxa"/>
+            <w:tcW w:w="256" w:type="dxa"/>
             <w:tcBorders>
               <w:top w:val="nil"/>
               <w:left w:val="nil"/>
@@ -9296,193 +9588,12 @@
       </w:tr>
       <w:tr>
         <w:trPr>
-          <w:trHeight w:val="378"/>
-          <w:jc w:val="center"/>
-        </w:trPr>
-        <w:tc>
-          <w:tcPr>
-            <w:tcW w:w="1728" w:type="dxa"/>
-            <w:gridSpan w:val="2"/>
-            <w:tcBorders>
-              <w:top w:val="nil"/>
-              <w:left w:val="nil"/>
-              <w:bottom w:val="nil"/>
-              <w:right w:val="nil"/>
-            </w:tcBorders>
-            <w:vAlign w:val="center"/>
-          </w:tcPr>
-          <w:p>
-            <w:pPr>
-              <w:contextualSpacing/>
-              <w:jc w:val="right"/>
-              <w:rPr>
-                <w:sz w:val="22"/>
-                <w:szCs w:val="22"/>
-              </w:rPr>
-            </w:pPr>
-            <w:r>
-              <w:rPr>
-                <w:sz w:val="22"/>
-                <w:szCs w:val="22"/>
-              </w:rPr>
-              <w:t>Forecast RMSE</w:t>
-            </w:r>
-          </w:p>
-        </w:tc>
-        <w:tc>
-          <w:tcPr>
-            <w:tcW w:w="1728" w:type="dxa"/>
-            <w:gridSpan w:val="2"/>
-            <w:tcBorders>
-              <w:top w:val="nil"/>
-              <w:left w:val="nil"/>
-              <w:bottom w:val="nil"/>
-              <w:right w:val="nil"/>
-            </w:tcBorders>
-            <w:vAlign w:val="center"/>
-          </w:tcPr>
-          <w:p>
-            <w:pPr>
-              <w:contextualSpacing/>
-              <w:jc w:val="center"/>
-              <w:rPr>
-                <w:sz w:val="22"/>
-                <w:szCs w:val="22"/>
-              </w:rPr>
-            </w:pPr>
-            <w:r>
-              <w:rPr>
-                <w:sz w:val="22"/>
-                <w:szCs w:val="22"/>
-              </w:rPr>
-              <w:t>1.052803</w:t>
-            </w:r>
-          </w:p>
-        </w:tc>
-        <w:tc>
-          <w:tcPr>
-            <w:tcW w:w="1728" w:type="dxa"/>
-            <w:gridSpan w:val="2"/>
-            <w:tcBorders>
-              <w:top w:val="nil"/>
-              <w:left w:val="nil"/>
-              <w:bottom w:val="nil"/>
-              <w:right w:val="nil"/>
-            </w:tcBorders>
-            <w:vAlign w:val="center"/>
-          </w:tcPr>
-          <w:p>
-            <w:pPr>
-              <w:contextualSpacing/>
-              <w:jc w:val="center"/>
-              <w:rPr>
-                <w:sz w:val="22"/>
-                <w:szCs w:val="22"/>
-              </w:rPr>
-            </w:pPr>
-            <w:r>
-              <w:rPr>
-                <w:sz w:val="22"/>
-                <w:szCs w:val="22"/>
-              </w:rPr>
-              <w:t>1.16591</w:t>
-            </w:r>
-          </w:p>
-        </w:tc>
-        <w:tc>
-          <w:tcPr>
-            <w:tcW w:w="1728" w:type="dxa"/>
-            <w:gridSpan w:val="2"/>
-            <w:tcBorders>
-              <w:top w:val="nil"/>
-              <w:left w:val="nil"/>
-              <w:bottom w:val="nil"/>
-              <w:right w:val="nil"/>
-            </w:tcBorders>
-            <w:vAlign w:val="center"/>
-          </w:tcPr>
-          <w:p>
-            <w:pPr>
-              <w:contextualSpacing/>
-              <w:jc w:val="center"/>
-              <w:rPr>
-                <w:sz w:val="22"/>
-                <w:szCs w:val="22"/>
-              </w:rPr>
-            </w:pPr>
-            <w:r>
-              <w:rPr>
-                <w:sz w:val="22"/>
-                <w:szCs w:val="22"/>
-              </w:rPr>
-              <w:t>1.0922</w:t>
-            </w:r>
-          </w:p>
-        </w:tc>
-        <w:tc>
-          <w:tcPr>
-            <w:tcW w:w="1728" w:type="dxa"/>
-            <w:tcBorders>
-              <w:top w:val="nil"/>
-              <w:left w:val="nil"/>
-              <w:bottom w:val="nil"/>
-              <w:right w:val="nil"/>
-            </w:tcBorders>
-            <w:vAlign w:val="center"/>
-          </w:tcPr>
-          <w:p>
-            <w:pPr>
-              <w:contextualSpacing/>
-              <w:jc w:val="center"/>
-              <w:rPr>
-                <w:b/>
-                <w:bCs/>
-                <w:sz w:val="22"/>
-                <w:szCs w:val="22"/>
-              </w:rPr>
-            </w:pPr>
-            <w:r>
-              <w:rPr>
-                <w:b/>
-                <w:bCs/>
-                <w:sz w:val="22"/>
-                <w:szCs w:val="22"/>
-              </w:rPr>
-              <w:t>1.036251</w:t>
-            </w:r>
-          </w:p>
-        </w:tc>
-        <w:tc>
-          <w:tcPr>
-            <w:tcW w:w="270" w:type="dxa"/>
-            <w:tcBorders>
-              <w:top w:val="nil"/>
-              <w:left w:val="nil"/>
-              <w:bottom w:val="nil"/>
-              <w:right w:val="nil"/>
-            </w:tcBorders>
-          </w:tcPr>
-          <w:p>
-            <w:pPr>
-              <w:contextualSpacing/>
-              <w:jc w:val="center"/>
-              <w:rPr>
-                <w:sz w:val="22"/>
-                <w:szCs w:val="22"/>
-              </w:rPr>
-            </w:pPr>
-          </w:p>
-        </w:tc>
-      </w:tr>
-      <w:tr>
-        <w:trPr>
           <w:trHeight w:val="144"/>
           <w:jc w:val="center"/>
         </w:trPr>
         <w:tc>
           <w:tcPr>
-            <w:tcW w:w="8910" w:type="dxa"/>
-            <w:gridSpan w:val="10"/>
+            <w:tcW w:w="270" w:type="dxa"/>
             <w:tcBorders>
               <w:top w:val="nil"/>
               <w:left w:val="nil"/>
@@ -9501,16 +9612,37 @@
             </w:pPr>
           </w:p>
         </w:tc>
+        <w:tc>
+          <w:tcPr>
+            <w:tcW w:w="9090" w:type="dxa"/>
+            <w:gridSpan w:val="9"/>
+            <w:tcBorders>
+              <w:top w:val="nil"/>
+              <w:left w:val="nil"/>
+              <w:bottom w:val="single" w:sz="18" w:space="0" w:color="auto"/>
+              <w:right w:val="nil"/>
+            </w:tcBorders>
+          </w:tcPr>
+          <w:p>
+            <w:pPr>
+              <w:contextualSpacing/>
+              <w:jc w:val="center"/>
+              <w:rPr>
+                <w:sz w:val="22"/>
+                <w:szCs w:val="22"/>
+              </w:rPr>
+            </w:pPr>
+          </w:p>
+        </w:tc>
       </w:tr>
       <w:tr>
         <w:trPr>
-          <w:trHeight w:val="774"/>
+          <w:trHeight w:val="927"/>
           <w:jc w:val="center"/>
         </w:trPr>
         <w:tc>
           <w:tcPr>
-            <w:tcW w:w="8910" w:type="dxa"/>
-            <w:gridSpan w:val="10"/>
+            <w:tcW w:w="270" w:type="dxa"/>
             <w:tcBorders>
               <w:top w:val="single" w:sz="18" w:space="0" w:color="auto"/>
               <w:left w:val="nil"/>
@@ -9522,25 +9654,76 @@
             <w:pPr>
               <w:contextualSpacing/>
               <w:rPr>
-                <w:sz w:val="16"/>
-                <w:szCs w:val="16"/>
-              </w:rPr>
-            </w:pPr>
-            <w:r>
-              <w:rPr>
                 <w:bCs/>
                 <w:smallCaps/>
                 <w:sz w:val="16"/>
                 <w:szCs w:val="16"/>
               </w:rPr>
-              <w:t>Notes: T</w:t>
+            </w:pPr>
+          </w:p>
+        </w:tc>
+        <w:tc>
+          <w:tcPr>
+            <w:tcW w:w="9090" w:type="dxa"/>
+            <w:gridSpan w:val="9"/>
+            <w:tcBorders>
+              <w:top w:val="single" w:sz="18" w:space="0" w:color="auto"/>
+              <w:left w:val="nil"/>
+              <w:bottom w:val="nil"/>
+              <w:right w:val="nil"/>
+            </w:tcBorders>
+          </w:tcPr>
+          <w:p>
+            <w:pPr>
+              <w:contextualSpacing/>
+              <w:rPr>
+                <w:sz w:val="16"/>
+                <w:szCs w:val="16"/>
+              </w:rPr>
+            </w:pPr>
+            <w:r>
+              <w:rPr>
+                <w:bCs/>
+                <w:smallCaps/>
+                <w:sz w:val="16"/>
+                <w:szCs w:val="16"/>
+              </w:rPr>
+              <w:t xml:space="preserve">Notes: </w:t>
             </w:r>
             <w:r>
               <w:rPr>
                 <w:sz w:val="16"/>
                 <w:szCs w:val="16"/>
               </w:rPr>
-              <w:t xml:space="preserve">he first column refers to the ARIMA function optimized by AIC; the last three columns refer to different types of trees: the base tree defined in Section 1, the </w:t>
+              <w:t>Numbers refer to the RMSE generated from each model, divided by the RMSE provided by the naïve model.</w:t>
+            </w:r>
+            <w:r>
+              <w:rPr>
+                <w:sz w:val="16"/>
+                <w:szCs w:val="16"/>
+              </w:rPr>
+              <w:t xml:space="preserve"> </w:t>
+            </w:r>
+            <w:r>
+              <w:rPr>
+                <w:sz w:val="16"/>
+                <w:szCs w:val="16"/>
+              </w:rPr>
+              <w:t>The lowest RMSE in each row is bolded</w:t>
+            </w:r>
+            <w:r>
+              <w:rPr>
+                <w:sz w:val="16"/>
+                <w:szCs w:val="16"/>
+              </w:rPr>
+              <w:t xml:space="preserve">. The </w:t>
+            </w:r>
+            <w:r>
+              <w:rPr>
+                <w:sz w:val="16"/>
+                <w:szCs w:val="16"/>
+              </w:rPr>
+              <w:t xml:space="preserve">first column refers to the ARIMA function optimized by AIC; the last three columns refer to different types of trees: the base tree defined in Section 1, the </w:t>
             </w:r>
             <w:r>
               <w:rPr>
@@ -9589,7 +9772,14 @@
                 <w:sz w:val="16"/>
                 <w:szCs w:val="16"/>
               </w:rPr>
-              <w:t xml:space="preserve"> The lowest RMSE in each row is bolded.</w:t>
+              <w:t xml:space="preserve"> For the actual RMSEs, see Appendix 4.</w:t>
+            </w:r>
+            <w:r>
+              <w:rPr>
+                <w:sz w:val="16"/>
+                <w:szCs w:val="16"/>
+              </w:rPr>
+              <w:t xml:space="preserve"> </w:t>
             </w:r>
           </w:p>
         </w:tc>
@@ -9597,7 +9787,6 @@
     </w:tbl>
     <w:p>
       <w:pPr>
-        <w:ind w:firstLine="720"/>
         <w:contextualSpacing/>
         <w:jc w:val="both"/>
         <w:rPr>
@@ -14661,6 +14850,15 @@
               </w:rPr>
               <w:t>n US monthly inflation data, January 1999 – January 2020</w:t>
             </w:r>
+            <w:r>
+              <w:rPr>
+                <w:bCs/>
+                <w:smallCaps/>
+                <w:sz w:val="22"/>
+                <w:szCs w:val="22"/>
+              </w:rPr>
+              <w:t>, relative to naïve forecast</w:t>
+            </w:r>
           </w:p>
         </w:tc>
         <w:tc>
@@ -15019,23 +15217,28 @@
               <w:bottom w:val="single" w:sz="18" w:space="0" w:color="auto"/>
               <w:right w:val="single" w:sz="4" w:space="0" w:color="auto"/>
             </w:tcBorders>
-            <w:vAlign w:val="center"/>
+            <w:vAlign w:val="bottom"/>
           </w:tcPr>
           <w:p>
             <w:pPr>
               <w:contextualSpacing/>
               <w:jc w:val="center"/>
               <w:rPr>
-                <w:sz w:val="22"/>
-                <w:szCs w:val="22"/>
+                <w:b/>
+                <w:bCs/>
+                <w:sz w:val="18"/>
+                <w:szCs w:val="18"/>
               </w:rPr>
             </w:pPr>
             <w:r>
               <w:rPr>
-                <w:sz w:val="22"/>
-                <w:szCs w:val="22"/>
-              </w:rPr>
-              <w:t>0.002673159</w:t>
+                <w:b/>
+                <w:bCs/>
+                <w:color w:val="000000"/>
+                <w:sz w:val="18"/>
+                <w:szCs w:val="18"/>
+              </w:rPr>
+              <w:t>0.866</w:t>
             </w:r>
           </w:p>
         </w:tc>
@@ -15048,37 +15251,24 @@
               <w:bottom w:val="single" w:sz="18" w:space="0" w:color="auto"/>
               <w:right w:val="nil"/>
             </w:tcBorders>
-            <w:vAlign w:val="center"/>
+            <w:vAlign w:val="bottom"/>
           </w:tcPr>
           <w:p>
             <w:pPr>
               <w:contextualSpacing/>
               <w:jc w:val="center"/>
               <w:rPr>
-                <w:sz w:val="22"/>
-                <w:szCs w:val="22"/>
+                <w:sz w:val="18"/>
+                <w:szCs w:val="18"/>
               </w:rPr>
             </w:pPr>
             <w:r>
               <w:rPr>
-                <w:sz w:val="22"/>
-                <w:szCs w:val="22"/>
-              </w:rPr>
-              <w:t>0.</w:t>
-            </w:r>
-            <w:r>
-              <w:rPr>
-                <w:sz w:val="22"/>
-                <w:szCs w:val="22"/>
-              </w:rPr>
-              <w:t>002</w:t>
-            </w:r>
-            <w:r>
-              <w:rPr>
-                <w:sz w:val="22"/>
-                <w:szCs w:val="22"/>
-              </w:rPr>
-              <w:t>716793</w:t>
+                <w:color w:val="000000"/>
+                <w:sz w:val="18"/>
+                <w:szCs w:val="18"/>
+              </w:rPr>
+              <w:t>0.880</w:t>
             </w:r>
           </w:p>
         </w:tc>
@@ -15091,22 +15281,24 @@
               <w:bottom w:val="single" w:sz="18" w:space="0" w:color="auto"/>
               <w:right w:val="nil"/>
             </w:tcBorders>
+            <w:vAlign w:val="bottom"/>
           </w:tcPr>
           <w:p>
             <w:pPr>
               <w:contextualSpacing/>
               <w:jc w:val="center"/>
               <w:rPr>
-                <w:sz w:val="22"/>
-                <w:szCs w:val="22"/>
+                <w:sz w:val="18"/>
+                <w:szCs w:val="18"/>
               </w:rPr>
             </w:pPr>
             <w:r>
               <w:rPr>
-                <w:sz w:val="22"/>
-                <w:szCs w:val="22"/>
-              </w:rPr>
-              <w:t>0.002740606</w:t>
+                <w:color w:val="000000"/>
+                <w:sz w:val="18"/>
+                <w:szCs w:val="18"/>
+              </w:rPr>
+              <w:t>0.887</w:t>
             </w:r>
           </w:p>
         </w:tc>
@@ -15119,22 +15311,24 @@
               <w:bottom w:val="single" w:sz="18" w:space="0" w:color="auto"/>
               <w:right w:val="nil"/>
             </w:tcBorders>
+            <w:vAlign w:val="bottom"/>
           </w:tcPr>
           <w:p>
             <w:pPr>
               <w:contextualSpacing/>
               <w:jc w:val="center"/>
               <w:rPr>
-                <w:sz w:val="22"/>
-                <w:szCs w:val="22"/>
+                <w:sz w:val="18"/>
+                <w:szCs w:val="18"/>
               </w:rPr>
             </w:pPr>
             <w:r>
               <w:rPr>
-                <w:sz w:val="22"/>
-                <w:szCs w:val="22"/>
-              </w:rPr>
-              <w:t>0.002936135</w:t>
+                <w:color w:val="000000"/>
+                <w:sz w:val="18"/>
+                <w:szCs w:val="18"/>
+              </w:rPr>
+              <w:t>0.951</w:t>
             </w:r>
           </w:p>
         </w:tc>
@@ -15147,23 +15341,24 @@
               <w:bottom w:val="single" w:sz="18" w:space="0" w:color="auto"/>
               <w:right w:val="nil"/>
             </w:tcBorders>
-            <w:vAlign w:val="center"/>
+            <w:vAlign w:val="bottom"/>
           </w:tcPr>
           <w:p>
             <w:pPr>
               <w:contextualSpacing/>
               <w:jc w:val="center"/>
               <w:rPr>
-                <w:sz w:val="22"/>
-                <w:szCs w:val="22"/>
+                <w:sz w:val="18"/>
+                <w:szCs w:val="18"/>
               </w:rPr>
             </w:pPr>
             <w:r>
               <w:rPr>
-                <w:sz w:val="22"/>
-                <w:szCs w:val="22"/>
-              </w:rPr>
-              <w:t>0.003088432</w:t>
+                <w:color w:val="000000"/>
+                <w:sz w:val="18"/>
+                <w:szCs w:val="18"/>
+              </w:rPr>
+              <w:t>1.000</w:t>
             </w:r>
           </w:p>
         </w:tc>
@@ -15219,21 +15414,49 @@
                 <w:sz w:val="16"/>
                 <w:szCs w:val="16"/>
               </w:rPr>
-              <w:t>Notes: T</w:t>
+              <w:t xml:space="preserve">Notes: </w:t>
             </w:r>
             <w:r>
               <w:rPr>
                 <w:sz w:val="16"/>
                 <w:szCs w:val="16"/>
               </w:rPr>
-              <w:t>he</w:t>
+              <w:t xml:space="preserve">Numbers refer to the RMSE generated from each model, divided by the RMSE provided by the naïve model. </w:t>
             </w:r>
             <w:r>
               <w:rPr>
                 <w:sz w:val="16"/>
                 <w:szCs w:val="16"/>
               </w:rPr>
-              <w:t xml:space="preserve"> numbers are RMSEs on a one-month forward forecast from January 1999 to January 2020, performed by five different models. The</w:t>
+              <w:t xml:space="preserve"> </w:t>
+            </w:r>
+            <w:r>
+              <w:rPr>
+                <w:sz w:val="16"/>
+                <w:szCs w:val="16"/>
+              </w:rPr>
+              <w:t>Forecast</w:t>
+            </w:r>
+            <w:r>
+              <w:rPr>
+                <w:sz w:val="16"/>
+                <w:szCs w:val="16"/>
+              </w:rPr>
+              <w:t xml:space="preserve"> RMSEs</w:t>
+            </w:r>
+            <w:r>
+              <w:rPr>
+                <w:sz w:val="16"/>
+                <w:szCs w:val="16"/>
+              </w:rPr>
+              <w:t xml:space="preserve"> are</w:t>
+            </w:r>
+            <w:r>
+              <w:rPr>
+                <w:sz w:val="16"/>
+                <w:szCs w:val="16"/>
+              </w:rPr>
+              <w:t xml:space="preserve"> on a one-month forward forecast from January 1999 to January 2020, performed by five different models. The</w:t>
             </w:r>
             <w:r>
               <w:rPr>
@@ -15290,6 +15513,13 @@
                 <w:szCs w:val="16"/>
               </w:rPr>
               <w:t xml:space="preserve"> RMSEs for the random forest and the “base” random forest are not replicable.</w:t>
+            </w:r>
+            <w:r>
+              <w:rPr>
+                <w:sz w:val="16"/>
+                <w:szCs w:val="16"/>
+              </w:rPr>
+              <w:t xml:space="preserve"> For the actual RMSEs, see Appendix 4.</w:t>
             </w:r>
           </w:p>
         </w:tc>
@@ -26810,7 +27040,7 @@
         <w:trPr>
           <w:gridAfter w:val="1"/>
           <w:wAfter w:w="143" w:type="dxa"/>
-          <w:trHeight w:val="252"/>
+          <w:trHeight w:val="984"/>
         </w:trPr>
         <w:tc>
           <w:tcPr>
@@ -26884,6 +27114,27 @@
               </w:rPr>
               <w:t xml:space="preserve"> and excludes the AR(1) model entirely.</w:t>
             </w:r>
+            <w:r>
+              <w:rPr>
+                <w:sz w:val="16"/>
+                <w:szCs w:val="16"/>
+              </w:rPr>
+              <w:t xml:space="preserve"> For the actual RMSEs, see Appendix </w:t>
+            </w:r>
+            <w:r>
+              <w:rPr>
+                <w:sz w:val="16"/>
+                <w:szCs w:val="16"/>
+              </w:rPr>
+              <w:t>4</w:t>
+            </w:r>
+            <w:r>
+              <w:rPr>
+                <w:sz w:val="16"/>
+                <w:szCs w:val="16"/>
+              </w:rPr>
+              <w:t>.</w:t>
+            </w:r>
           </w:p>
         </w:tc>
       </w:tr>
@@ -27476,6 +27727,7 @@
           <w:sz w:val="22"/>
           <w:szCs w:val="22"/>
         </w:rPr>
+        <w:lastRenderedPageBreak/>
         <w:t xml:space="preserve">Multivariate model. </w:t>
       </w:r>
       <w:r>
@@ -27497,15 +27749,7 @@
           <w:sz w:val="22"/>
           <w:szCs w:val="22"/>
         </w:rPr>
-        <w:t xml:space="preserve">model. Here, I consider how well a multivariate forest model of the same description as the </w:t>
-      </w:r>
-      <w:r>
-        <w:rPr>
-          <w:sz w:val="22"/>
-          <w:szCs w:val="22"/>
-        </w:rPr>
-        <w:lastRenderedPageBreak/>
-        <w:t>one in Section 3 compares to a multivariate VAR model</w:t>
+        <w:t>model. Here, I consider how well a multivariate forest model of the same description as the one in Section 3 compares to a multivariate VAR model</w:t>
       </w:r>
       <w:r>
         <w:rPr>
@@ -32561,7 +32805,45 @@
     </w:p>
     <w:p>
       <w:pPr>
+        <w:rPr>
+          <w:sz w:val="22"/>
+          <w:szCs w:val="22"/>
+        </w:rPr>
+      </w:pPr>
+      <w:r>
+        <w:rPr>
+          <w:sz w:val="22"/>
+          <w:szCs w:val="22"/>
+        </w:rPr>
+        <w:t xml:space="preserve">APPENDIX 4: REAL RMSE DATA </w:t>
+      </w:r>
+    </w:p>
+    <w:p>
+      <w:pPr>
+        <w:rPr>
+          <w:sz w:val="22"/>
+          <w:szCs w:val="22"/>
+        </w:rPr>
+      </w:pPr>
+    </w:p>
+    <w:p>
+      <w:pPr>
         <w:ind w:firstLine="720"/>
+        <w:rPr>
+          <w:sz w:val="22"/>
+          <w:szCs w:val="22"/>
+        </w:rPr>
+      </w:pPr>
+      <w:r>
+        <w:rPr>
+          <w:sz w:val="22"/>
+          <w:szCs w:val="22"/>
+        </w:rPr>
+        <w:t>Many of the tables I’ve given refer to RMSE values, relative to RMSEs produced by the naïve model. The tables below show the real RMSE values.</w:t>
+      </w:r>
+    </w:p>
+    <w:p>
+      <w:pPr>
         <w:rPr>
           <w:sz w:val="22"/>
           <w:szCs w:val="22"/>
@@ -32571,7 +32853,1868 @@
     <w:tbl>
       <w:tblPr>
         <w:tblStyle w:val="TableGrid"/>
-        <w:tblpPr w:leftFromText="180" w:rightFromText="180" w:vertAnchor="text" w:horzAnchor="margin" w:tblpY="-62"/>
+        <w:tblW w:w="0" w:type="auto"/>
+        <w:jc w:val="center"/>
+        <w:tblLayout w:type="fixed"/>
+        <w:tblLook w:val="04A0" w:firstRow="1" w:lastRow="0" w:firstColumn="1" w:lastColumn="0" w:noHBand="0" w:noVBand="1"/>
+      </w:tblPr>
+      <w:tblGrid>
+        <w:gridCol w:w="270"/>
+        <w:gridCol w:w="1111"/>
+        <w:gridCol w:w="384"/>
+        <w:gridCol w:w="1475"/>
+        <w:gridCol w:w="1460"/>
+        <w:gridCol w:w="1468"/>
+        <w:gridCol w:w="1468"/>
+        <w:gridCol w:w="466"/>
+        <w:gridCol w:w="1002"/>
+        <w:gridCol w:w="256"/>
+      </w:tblGrid>
+      <w:tr>
+        <w:trPr>
+          <w:trHeight w:val="314"/>
+          <w:jc w:val="center"/>
+        </w:trPr>
+        <w:tc>
+          <w:tcPr>
+            <w:tcW w:w="270" w:type="dxa"/>
+            <w:tcBorders>
+              <w:top w:val="single" w:sz="18" w:space="0" w:color="auto"/>
+              <w:left w:val="nil"/>
+              <w:bottom w:val="nil"/>
+              <w:right w:val="nil"/>
+            </w:tcBorders>
+          </w:tcPr>
+          <w:p>
+            <w:pPr>
+              <w:contextualSpacing/>
+              <w:rPr>
+                <w:sz w:val="22"/>
+                <w:szCs w:val="22"/>
+              </w:rPr>
+            </w:pPr>
+          </w:p>
+        </w:tc>
+        <w:tc>
+          <w:tcPr>
+            <w:tcW w:w="9090" w:type="dxa"/>
+            <w:gridSpan w:val="9"/>
+            <w:tcBorders>
+              <w:top w:val="single" w:sz="18" w:space="0" w:color="auto"/>
+              <w:left w:val="nil"/>
+              <w:bottom w:val="nil"/>
+              <w:right w:val="nil"/>
+            </w:tcBorders>
+          </w:tcPr>
+          <w:p>
+            <w:pPr>
+              <w:contextualSpacing/>
+              <w:rPr>
+                <w:sz w:val="22"/>
+                <w:szCs w:val="22"/>
+              </w:rPr>
+            </w:pPr>
+            <w:r>
+              <w:rPr>
+                <w:sz w:val="22"/>
+                <w:szCs w:val="22"/>
+              </w:rPr>
+              <w:t>TABLE</w:t>
+            </w:r>
+            <w:r>
+              <w:rPr>
+                <w:sz w:val="22"/>
+                <w:szCs w:val="22"/>
+              </w:rPr>
+              <w:t xml:space="preserve"> 1A</w:t>
+            </w:r>
+          </w:p>
+        </w:tc>
+      </w:tr>
+      <w:tr>
+        <w:trPr>
+          <w:trHeight w:val="270"/>
+          <w:jc w:val="center"/>
+        </w:trPr>
+        <w:tc>
+          <w:tcPr>
+            <w:tcW w:w="270" w:type="dxa"/>
+            <w:tcBorders>
+              <w:top w:val="nil"/>
+              <w:left w:val="nil"/>
+              <w:bottom w:val="nil"/>
+              <w:right w:val="nil"/>
+            </w:tcBorders>
+          </w:tcPr>
+          <w:p>
+            <w:pPr>
+              <w:contextualSpacing/>
+              <w:rPr>
+                <w:bCs/>
+                <w:smallCaps/>
+                <w:sz w:val="22"/>
+                <w:szCs w:val="22"/>
+              </w:rPr>
+            </w:pPr>
+          </w:p>
+        </w:tc>
+        <w:tc>
+          <w:tcPr>
+            <w:tcW w:w="9090" w:type="dxa"/>
+            <w:gridSpan w:val="9"/>
+            <w:tcBorders>
+              <w:top w:val="nil"/>
+              <w:left w:val="nil"/>
+              <w:bottom w:val="nil"/>
+              <w:right w:val="nil"/>
+            </w:tcBorders>
+          </w:tcPr>
+          <w:p>
+            <w:pPr>
+              <w:contextualSpacing/>
+              <w:rPr>
+                <w:sz w:val="22"/>
+                <w:szCs w:val="22"/>
+              </w:rPr>
+            </w:pPr>
+            <w:r>
+              <w:rPr>
+                <w:bCs/>
+                <w:smallCaps/>
+                <w:sz w:val="22"/>
+                <w:szCs w:val="22"/>
+              </w:rPr>
+              <w:t>Fit and forecast results on simulate</w:t>
+            </w:r>
+            <w:r>
+              <w:rPr>
+                <w:bCs/>
+                <w:smallCaps/>
+                <w:sz w:val="22"/>
+                <w:szCs w:val="22"/>
+              </w:rPr>
+              <w:t>d</w:t>
+            </w:r>
+            <w:r>
+              <w:rPr>
+                <w:bCs/>
+                <w:smallCaps/>
+                <w:sz w:val="22"/>
+                <w:szCs w:val="22"/>
+              </w:rPr>
+              <w:t xml:space="preserve"> AR(1) time series</w:t>
+            </w:r>
+          </w:p>
+        </w:tc>
+      </w:tr>
+      <w:tr>
+        <w:trPr>
+          <w:trHeight w:val="341"/>
+          <w:jc w:val="center"/>
+        </w:trPr>
+        <w:tc>
+          <w:tcPr>
+            <w:tcW w:w="1381" w:type="dxa"/>
+            <w:gridSpan w:val="2"/>
+            <w:tcBorders>
+              <w:top w:val="single" w:sz="4" w:space="0" w:color="auto"/>
+              <w:left w:val="nil"/>
+              <w:bottom w:val="nil"/>
+              <w:right w:val="nil"/>
+            </w:tcBorders>
+          </w:tcPr>
+          <w:p>
+            <w:pPr>
+              <w:contextualSpacing/>
+              <w:jc w:val="center"/>
+              <w:rPr>
+                <w:b/>
+                <w:bCs/>
+                <w:sz w:val="22"/>
+                <w:szCs w:val="22"/>
+              </w:rPr>
+            </w:pPr>
+          </w:p>
+        </w:tc>
+        <w:tc>
+          <w:tcPr>
+            <w:tcW w:w="6721" w:type="dxa"/>
+            <w:gridSpan w:val="6"/>
+            <w:tcBorders>
+              <w:top w:val="single" w:sz="4" w:space="0" w:color="auto"/>
+              <w:left w:val="nil"/>
+              <w:bottom w:val="nil"/>
+              <w:right w:val="nil"/>
+            </w:tcBorders>
+            <w:vAlign w:val="bottom"/>
+          </w:tcPr>
+          <w:p>
+            <w:pPr>
+              <w:contextualSpacing/>
+              <w:jc w:val="center"/>
+              <w:rPr>
+                <w:b/>
+                <w:bCs/>
+                <w:sz w:val="22"/>
+                <w:szCs w:val="22"/>
+              </w:rPr>
+            </w:pPr>
+            <w:r>
+              <w:rPr>
+                <w:b/>
+                <w:bCs/>
+                <w:sz w:val="22"/>
+                <w:szCs w:val="22"/>
+              </w:rPr>
+              <w:t>Model Type</w:t>
+            </w:r>
+          </w:p>
+        </w:tc>
+        <w:tc>
+          <w:tcPr>
+            <w:tcW w:w="1002" w:type="dxa"/>
+            <w:tcBorders>
+              <w:top w:val="single" w:sz="4" w:space="0" w:color="auto"/>
+              <w:left w:val="nil"/>
+              <w:bottom w:val="nil"/>
+              <w:right w:val="nil"/>
+            </w:tcBorders>
+          </w:tcPr>
+          <w:p>
+            <w:pPr>
+              <w:contextualSpacing/>
+              <w:jc w:val="center"/>
+              <w:rPr>
+                <w:b/>
+                <w:bCs/>
+                <w:sz w:val="22"/>
+                <w:szCs w:val="22"/>
+              </w:rPr>
+            </w:pPr>
+          </w:p>
+        </w:tc>
+        <w:tc>
+          <w:tcPr>
+            <w:tcW w:w="256" w:type="dxa"/>
+            <w:tcBorders>
+              <w:top w:val="single" w:sz="4" w:space="0" w:color="auto"/>
+              <w:left w:val="nil"/>
+              <w:bottom w:val="nil"/>
+              <w:right w:val="nil"/>
+            </w:tcBorders>
+          </w:tcPr>
+          <w:p>
+            <w:pPr>
+              <w:contextualSpacing/>
+              <w:jc w:val="center"/>
+              <w:rPr>
+                <w:b/>
+                <w:bCs/>
+                <w:sz w:val="22"/>
+                <w:szCs w:val="22"/>
+              </w:rPr>
+            </w:pPr>
+          </w:p>
+        </w:tc>
+      </w:tr>
+      <w:tr>
+        <w:trPr>
+          <w:jc w:val="center"/>
+        </w:trPr>
+        <w:tc>
+          <w:tcPr>
+            <w:tcW w:w="1765" w:type="dxa"/>
+            <w:gridSpan w:val="3"/>
+            <w:tcBorders>
+              <w:top w:val="nil"/>
+              <w:left w:val="nil"/>
+              <w:bottom w:val="nil"/>
+              <w:right w:val="nil"/>
+            </w:tcBorders>
+          </w:tcPr>
+          <w:p>
+            <w:pPr>
+              <w:contextualSpacing/>
+              <w:jc w:val="both"/>
+              <w:rPr>
+                <w:b/>
+                <w:bCs/>
+                <w:sz w:val="22"/>
+                <w:szCs w:val="22"/>
+              </w:rPr>
+            </w:pPr>
+          </w:p>
+        </w:tc>
+        <w:tc>
+          <w:tcPr>
+            <w:tcW w:w="1475" w:type="dxa"/>
+            <w:tcBorders>
+              <w:top w:val="nil"/>
+              <w:left w:val="nil"/>
+              <w:bottom w:val="single" w:sz="4" w:space="0" w:color="auto"/>
+              <w:right w:val="nil"/>
+            </w:tcBorders>
+            <w:vAlign w:val="center"/>
+          </w:tcPr>
+          <w:p>
+            <w:pPr>
+              <w:contextualSpacing/>
+              <w:jc w:val="center"/>
+              <w:rPr>
+                <w:sz w:val="22"/>
+                <w:szCs w:val="22"/>
+              </w:rPr>
+            </w:pPr>
+            <w:r>
+              <w:rPr>
+                <w:sz w:val="22"/>
+                <w:szCs w:val="22"/>
+              </w:rPr>
+              <w:t>ARIMA</w:t>
+            </w:r>
+            <w:r>
+              <w:rPr>
+                <w:sz w:val="22"/>
+                <w:szCs w:val="22"/>
+              </w:rPr>
+              <w:t>(AIC)</w:t>
+            </w:r>
+          </w:p>
+        </w:tc>
+        <w:tc>
+          <w:tcPr>
+            <w:tcW w:w="1460" w:type="dxa"/>
+            <w:tcBorders>
+              <w:top w:val="nil"/>
+              <w:left w:val="nil"/>
+              <w:bottom w:val="single" w:sz="4" w:space="0" w:color="auto"/>
+              <w:right w:val="nil"/>
+            </w:tcBorders>
+            <w:vAlign w:val="center"/>
+          </w:tcPr>
+          <w:p>
+            <w:pPr>
+              <w:contextualSpacing/>
+              <w:jc w:val="center"/>
+              <w:rPr>
+                <w:sz w:val="22"/>
+                <w:szCs w:val="22"/>
+              </w:rPr>
+            </w:pPr>
+            <w:r>
+              <w:rPr>
+                <w:sz w:val="22"/>
+                <w:szCs w:val="22"/>
+              </w:rPr>
+              <w:t xml:space="preserve">Base </w:t>
+            </w:r>
+            <w:r>
+              <w:rPr>
+                <w:sz w:val="22"/>
+                <w:szCs w:val="22"/>
+              </w:rPr>
+              <w:t>T</w:t>
+            </w:r>
+            <w:r>
+              <w:rPr>
+                <w:sz w:val="22"/>
+                <w:szCs w:val="22"/>
+              </w:rPr>
+              <w:t>ree</w:t>
+            </w:r>
+          </w:p>
+        </w:tc>
+        <w:tc>
+          <w:tcPr>
+            <w:tcW w:w="1468" w:type="dxa"/>
+            <w:tcBorders>
+              <w:top w:val="nil"/>
+              <w:left w:val="nil"/>
+              <w:bottom w:val="single" w:sz="4" w:space="0" w:color="auto"/>
+              <w:right w:val="nil"/>
+            </w:tcBorders>
+            <w:vAlign w:val="center"/>
+          </w:tcPr>
+          <w:p>
+            <w:pPr>
+              <w:contextualSpacing/>
+              <w:jc w:val="center"/>
+              <w:rPr>
+                <w:sz w:val="22"/>
+                <w:szCs w:val="22"/>
+              </w:rPr>
+            </w:pPr>
+            <w:r>
+              <w:rPr>
+                <w:sz w:val="22"/>
+                <w:szCs w:val="22"/>
+              </w:rPr>
+              <w:t>Hybrid Tree</w:t>
+            </w:r>
+          </w:p>
+        </w:tc>
+        <w:tc>
+          <w:tcPr>
+            <w:tcW w:w="1468" w:type="dxa"/>
+            <w:tcBorders>
+              <w:top w:val="nil"/>
+              <w:left w:val="nil"/>
+              <w:bottom w:val="single" w:sz="4" w:space="0" w:color="auto"/>
+              <w:right w:val="nil"/>
+            </w:tcBorders>
+            <w:vAlign w:val="center"/>
+          </w:tcPr>
+          <w:p>
+            <w:pPr>
+              <w:contextualSpacing/>
+              <w:jc w:val="center"/>
+              <w:rPr>
+                <w:sz w:val="22"/>
+                <w:szCs w:val="22"/>
+              </w:rPr>
+            </w:pPr>
+            <w:r>
+              <w:rPr>
+                <w:sz w:val="22"/>
+                <w:szCs w:val="22"/>
+              </w:rPr>
+              <w:t>Modified Tree</w:t>
+            </w:r>
+          </w:p>
+        </w:tc>
+        <w:tc>
+          <w:tcPr>
+            <w:tcW w:w="1468" w:type="dxa"/>
+            <w:gridSpan w:val="2"/>
+            <w:tcBorders>
+              <w:top w:val="nil"/>
+              <w:left w:val="nil"/>
+              <w:bottom w:val="single" w:sz="4" w:space="0" w:color="auto"/>
+              <w:right w:val="nil"/>
+            </w:tcBorders>
+          </w:tcPr>
+          <w:p>
+            <w:pPr>
+              <w:contextualSpacing/>
+              <w:jc w:val="center"/>
+              <w:rPr>
+                <w:sz w:val="22"/>
+                <w:szCs w:val="22"/>
+              </w:rPr>
+            </w:pPr>
+            <w:r>
+              <w:rPr>
+                <w:sz w:val="22"/>
+                <w:szCs w:val="22"/>
+              </w:rPr>
+              <w:t>Naive</w:t>
+            </w:r>
+          </w:p>
+        </w:tc>
+        <w:tc>
+          <w:tcPr>
+            <w:tcW w:w="256" w:type="dxa"/>
+            <w:tcBorders>
+              <w:top w:val="nil"/>
+              <w:left w:val="nil"/>
+              <w:bottom w:val="nil"/>
+              <w:right w:val="nil"/>
+            </w:tcBorders>
+          </w:tcPr>
+          <w:p>
+            <w:pPr>
+              <w:contextualSpacing/>
+              <w:jc w:val="center"/>
+              <w:rPr>
+                <w:sz w:val="22"/>
+                <w:szCs w:val="22"/>
+              </w:rPr>
+            </w:pPr>
+          </w:p>
+        </w:tc>
+      </w:tr>
+      <w:tr>
+        <w:trPr>
+          <w:trHeight w:val="378"/>
+          <w:jc w:val="center"/>
+        </w:trPr>
+        <w:tc>
+          <w:tcPr>
+            <w:tcW w:w="1765" w:type="dxa"/>
+            <w:gridSpan w:val="3"/>
+            <w:tcBorders>
+              <w:top w:val="nil"/>
+              <w:left w:val="nil"/>
+              <w:bottom w:val="nil"/>
+              <w:right w:val="nil"/>
+            </w:tcBorders>
+            <w:vAlign w:val="center"/>
+          </w:tcPr>
+          <w:p>
+            <w:pPr>
+              <w:contextualSpacing/>
+              <w:jc w:val="right"/>
+              <w:rPr>
+                <w:sz w:val="22"/>
+                <w:szCs w:val="22"/>
+              </w:rPr>
+            </w:pPr>
+            <w:r>
+              <w:rPr>
+                <w:sz w:val="22"/>
+                <w:szCs w:val="22"/>
+              </w:rPr>
+              <w:t>Fit RMSE</w:t>
+            </w:r>
+          </w:p>
+        </w:tc>
+        <w:tc>
+          <w:tcPr>
+            <w:tcW w:w="1475" w:type="dxa"/>
+            <w:tcBorders>
+              <w:top w:val="nil"/>
+              <w:left w:val="nil"/>
+              <w:bottom w:val="nil"/>
+              <w:right w:val="nil"/>
+            </w:tcBorders>
+            <w:vAlign w:val="center"/>
+          </w:tcPr>
+          <w:p>
+            <w:pPr>
+              <w:contextualSpacing/>
+              <w:jc w:val="center"/>
+              <w:rPr>
+                <w:sz w:val="22"/>
+                <w:szCs w:val="22"/>
+              </w:rPr>
+            </w:pPr>
+            <w:r>
+              <w:rPr>
+                <w:sz w:val="22"/>
+                <w:szCs w:val="22"/>
+              </w:rPr>
+              <w:t>1.01629</w:t>
+            </w:r>
+          </w:p>
+        </w:tc>
+        <w:tc>
+          <w:tcPr>
+            <w:tcW w:w="1460" w:type="dxa"/>
+            <w:tcBorders>
+              <w:top w:val="nil"/>
+              <w:left w:val="nil"/>
+              <w:bottom w:val="nil"/>
+              <w:right w:val="nil"/>
+            </w:tcBorders>
+            <w:vAlign w:val="center"/>
+          </w:tcPr>
+          <w:p>
+            <w:pPr>
+              <w:contextualSpacing/>
+              <w:jc w:val="center"/>
+              <w:rPr>
+                <w:sz w:val="22"/>
+                <w:szCs w:val="22"/>
+              </w:rPr>
+            </w:pPr>
+            <w:r>
+              <w:rPr>
+                <w:sz w:val="22"/>
+                <w:szCs w:val="22"/>
+              </w:rPr>
+              <w:t>1.029163</w:t>
+            </w:r>
+          </w:p>
+        </w:tc>
+        <w:tc>
+          <w:tcPr>
+            <w:tcW w:w="1468" w:type="dxa"/>
+            <w:tcBorders>
+              <w:top w:val="nil"/>
+              <w:left w:val="nil"/>
+              <w:bottom w:val="nil"/>
+              <w:right w:val="nil"/>
+            </w:tcBorders>
+            <w:vAlign w:val="center"/>
+          </w:tcPr>
+          <w:p>
+            <w:pPr>
+              <w:contextualSpacing/>
+              <w:jc w:val="center"/>
+              <w:rPr>
+                <w:b/>
+                <w:bCs/>
+                <w:sz w:val="22"/>
+                <w:szCs w:val="22"/>
+              </w:rPr>
+            </w:pPr>
+            <w:r>
+              <w:rPr>
+                <w:b/>
+                <w:bCs/>
+                <w:sz w:val="22"/>
+                <w:szCs w:val="22"/>
+              </w:rPr>
+              <w:t>0.9716035</w:t>
+            </w:r>
+          </w:p>
+        </w:tc>
+        <w:tc>
+          <w:tcPr>
+            <w:tcW w:w="1468" w:type="dxa"/>
+            <w:tcBorders>
+              <w:top w:val="nil"/>
+              <w:left w:val="nil"/>
+              <w:bottom w:val="nil"/>
+              <w:right w:val="nil"/>
+            </w:tcBorders>
+            <w:vAlign w:val="center"/>
+          </w:tcPr>
+          <w:p>
+            <w:pPr>
+              <w:contextualSpacing/>
+              <w:jc w:val="center"/>
+              <w:rPr>
+                <w:sz w:val="22"/>
+                <w:szCs w:val="22"/>
+              </w:rPr>
+            </w:pPr>
+            <w:r>
+              <w:rPr>
+                <w:sz w:val="22"/>
+                <w:szCs w:val="22"/>
+              </w:rPr>
+              <w:t>1.015209</w:t>
+            </w:r>
+          </w:p>
+        </w:tc>
+        <w:tc>
+          <w:tcPr>
+            <w:tcW w:w="1468" w:type="dxa"/>
+            <w:gridSpan w:val="2"/>
+            <w:tcBorders>
+              <w:top w:val="single" w:sz="4" w:space="0" w:color="auto"/>
+              <w:left w:val="nil"/>
+              <w:bottom w:val="nil"/>
+              <w:right w:val="nil"/>
+            </w:tcBorders>
+            <w:vAlign w:val="center"/>
+          </w:tcPr>
+          <w:p>
+            <w:pPr>
+              <w:contextualSpacing/>
+              <w:jc w:val="center"/>
+              <w:rPr>
+                <w:sz w:val="22"/>
+                <w:szCs w:val="22"/>
+              </w:rPr>
+            </w:pPr>
+            <w:r>
+              <w:rPr>
+                <w:sz w:val="22"/>
+                <w:szCs w:val="22"/>
+              </w:rPr>
+              <w:t>1.025708</w:t>
+            </w:r>
+          </w:p>
+        </w:tc>
+        <w:tc>
+          <w:tcPr>
+            <w:tcW w:w="256" w:type="dxa"/>
+            <w:tcBorders>
+              <w:top w:val="nil"/>
+              <w:left w:val="nil"/>
+              <w:bottom w:val="nil"/>
+              <w:right w:val="nil"/>
+            </w:tcBorders>
+          </w:tcPr>
+          <w:p>
+            <w:pPr>
+              <w:contextualSpacing/>
+              <w:jc w:val="center"/>
+              <w:rPr>
+                <w:sz w:val="22"/>
+                <w:szCs w:val="22"/>
+              </w:rPr>
+            </w:pPr>
+          </w:p>
+        </w:tc>
+      </w:tr>
+      <w:tr>
+        <w:trPr>
+          <w:trHeight w:val="378"/>
+          <w:jc w:val="center"/>
+        </w:trPr>
+        <w:tc>
+          <w:tcPr>
+            <w:tcW w:w="1765" w:type="dxa"/>
+            <w:gridSpan w:val="3"/>
+            <w:tcBorders>
+              <w:top w:val="nil"/>
+              <w:left w:val="nil"/>
+              <w:bottom w:val="nil"/>
+              <w:right w:val="nil"/>
+            </w:tcBorders>
+            <w:vAlign w:val="center"/>
+          </w:tcPr>
+          <w:p>
+            <w:pPr>
+              <w:contextualSpacing/>
+              <w:jc w:val="right"/>
+              <w:rPr>
+                <w:sz w:val="22"/>
+                <w:szCs w:val="22"/>
+              </w:rPr>
+            </w:pPr>
+            <w:r>
+              <w:rPr>
+                <w:sz w:val="22"/>
+                <w:szCs w:val="22"/>
+              </w:rPr>
+              <w:t>Forecast RMSE</w:t>
+            </w:r>
+          </w:p>
+        </w:tc>
+        <w:tc>
+          <w:tcPr>
+            <w:tcW w:w="1475" w:type="dxa"/>
+            <w:tcBorders>
+              <w:top w:val="nil"/>
+              <w:left w:val="nil"/>
+              <w:bottom w:val="nil"/>
+              <w:right w:val="nil"/>
+            </w:tcBorders>
+            <w:vAlign w:val="center"/>
+          </w:tcPr>
+          <w:p>
+            <w:pPr>
+              <w:contextualSpacing/>
+              <w:jc w:val="center"/>
+              <w:rPr>
+                <w:sz w:val="22"/>
+                <w:szCs w:val="22"/>
+              </w:rPr>
+            </w:pPr>
+            <w:r>
+              <w:rPr>
+                <w:sz w:val="22"/>
+                <w:szCs w:val="22"/>
+              </w:rPr>
+              <w:t>1.052803</w:t>
+            </w:r>
+          </w:p>
+        </w:tc>
+        <w:tc>
+          <w:tcPr>
+            <w:tcW w:w="1460" w:type="dxa"/>
+            <w:tcBorders>
+              <w:top w:val="nil"/>
+              <w:left w:val="nil"/>
+              <w:bottom w:val="nil"/>
+              <w:right w:val="nil"/>
+            </w:tcBorders>
+            <w:vAlign w:val="center"/>
+          </w:tcPr>
+          <w:p>
+            <w:pPr>
+              <w:contextualSpacing/>
+              <w:jc w:val="center"/>
+              <w:rPr>
+                <w:sz w:val="22"/>
+                <w:szCs w:val="22"/>
+              </w:rPr>
+            </w:pPr>
+            <w:r>
+              <w:rPr>
+                <w:sz w:val="22"/>
+                <w:szCs w:val="22"/>
+              </w:rPr>
+              <w:t>1.16591</w:t>
+            </w:r>
+          </w:p>
+        </w:tc>
+        <w:tc>
+          <w:tcPr>
+            <w:tcW w:w="1468" w:type="dxa"/>
+            <w:tcBorders>
+              <w:top w:val="nil"/>
+              <w:left w:val="nil"/>
+              <w:bottom w:val="nil"/>
+              <w:right w:val="nil"/>
+            </w:tcBorders>
+            <w:vAlign w:val="center"/>
+          </w:tcPr>
+          <w:p>
+            <w:pPr>
+              <w:contextualSpacing/>
+              <w:jc w:val="center"/>
+              <w:rPr>
+                <w:sz w:val="22"/>
+                <w:szCs w:val="22"/>
+              </w:rPr>
+            </w:pPr>
+            <w:r>
+              <w:rPr>
+                <w:sz w:val="22"/>
+                <w:szCs w:val="22"/>
+              </w:rPr>
+              <w:t>1.0922</w:t>
+            </w:r>
+          </w:p>
+        </w:tc>
+        <w:tc>
+          <w:tcPr>
+            <w:tcW w:w="1468" w:type="dxa"/>
+            <w:tcBorders>
+              <w:top w:val="nil"/>
+              <w:left w:val="nil"/>
+              <w:bottom w:val="nil"/>
+              <w:right w:val="nil"/>
+            </w:tcBorders>
+            <w:vAlign w:val="center"/>
+          </w:tcPr>
+          <w:p>
+            <w:pPr>
+              <w:contextualSpacing/>
+              <w:jc w:val="center"/>
+              <w:rPr>
+                <w:b/>
+                <w:bCs/>
+                <w:sz w:val="22"/>
+                <w:szCs w:val="22"/>
+              </w:rPr>
+            </w:pPr>
+            <w:r>
+              <w:rPr>
+                <w:b/>
+                <w:bCs/>
+                <w:sz w:val="22"/>
+                <w:szCs w:val="22"/>
+              </w:rPr>
+              <w:t>1.036251</w:t>
+            </w:r>
+          </w:p>
+        </w:tc>
+        <w:tc>
+          <w:tcPr>
+            <w:tcW w:w="1468" w:type="dxa"/>
+            <w:gridSpan w:val="2"/>
+            <w:tcBorders>
+              <w:top w:val="nil"/>
+              <w:left w:val="nil"/>
+              <w:bottom w:val="nil"/>
+              <w:right w:val="nil"/>
+            </w:tcBorders>
+            <w:vAlign w:val="center"/>
+          </w:tcPr>
+          <w:p>
+            <w:pPr>
+              <w:contextualSpacing/>
+              <w:jc w:val="center"/>
+              <w:rPr>
+                <w:sz w:val="22"/>
+                <w:szCs w:val="22"/>
+              </w:rPr>
+            </w:pPr>
+            <w:r>
+              <w:rPr>
+                <w:sz w:val="22"/>
+                <w:szCs w:val="22"/>
+              </w:rPr>
+              <w:t>1.063193</w:t>
+            </w:r>
+          </w:p>
+        </w:tc>
+        <w:tc>
+          <w:tcPr>
+            <w:tcW w:w="256" w:type="dxa"/>
+            <w:tcBorders>
+              <w:top w:val="nil"/>
+              <w:left w:val="nil"/>
+              <w:bottom w:val="nil"/>
+              <w:right w:val="nil"/>
+            </w:tcBorders>
+          </w:tcPr>
+          <w:p>
+            <w:pPr>
+              <w:contextualSpacing/>
+              <w:jc w:val="center"/>
+              <w:rPr>
+                <w:sz w:val="22"/>
+                <w:szCs w:val="22"/>
+              </w:rPr>
+            </w:pPr>
+          </w:p>
+        </w:tc>
+      </w:tr>
+      <w:tr>
+        <w:trPr>
+          <w:trHeight w:val="144"/>
+          <w:jc w:val="center"/>
+        </w:trPr>
+        <w:tc>
+          <w:tcPr>
+            <w:tcW w:w="270" w:type="dxa"/>
+            <w:tcBorders>
+              <w:top w:val="nil"/>
+              <w:left w:val="nil"/>
+              <w:bottom w:val="single" w:sz="18" w:space="0" w:color="auto"/>
+              <w:right w:val="nil"/>
+            </w:tcBorders>
+          </w:tcPr>
+          <w:p>
+            <w:pPr>
+              <w:contextualSpacing/>
+              <w:jc w:val="center"/>
+              <w:rPr>
+                <w:sz w:val="22"/>
+                <w:szCs w:val="22"/>
+              </w:rPr>
+            </w:pPr>
+          </w:p>
+        </w:tc>
+        <w:tc>
+          <w:tcPr>
+            <w:tcW w:w="9090" w:type="dxa"/>
+            <w:gridSpan w:val="9"/>
+            <w:tcBorders>
+              <w:top w:val="nil"/>
+              <w:left w:val="nil"/>
+              <w:bottom w:val="single" w:sz="18" w:space="0" w:color="auto"/>
+              <w:right w:val="nil"/>
+            </w:tcBorders>
+          </w:tcPr>
+          <w:p>
+            <w:pPr>
+              <w:contextualSpacing/>
+              <w:jc w:val="center"/>
+              <w:rPr>
+                <w:sz w:val="22"/>
+                <w:szCs w:val="22"/>
+              </w:rPr>
+            </w:pPr>
+          </w:p>
+        </w:tc>
+      </w:tr>
+      <w:tr>
+        <w:trPr>
+          <w:trHeight w:val="774"/>
+          <w:jc w:val="center"/>
+        </w:trPr>
+        <w:tc>
+          <w:tcPr>
+            <w:tcW w:w="270" w:type="dxa"/>
+            <w:tcBorders>
+              <w:top w:val="single" w:sz="18" w:space="0" w:color="auto"/>
+              <w:left w:val="nil"/>
+              <w:bottom w:val="nil"/>
+              <w:right w:val="nil"/>
+            </w:tcBorders>
+          </w:tcPr>
+          <w:p>
+            <w:pPr>
+              <w:contextualSpacing/>
+              <w:rPr>
+                <w:bCs/>
+                <w:smallCaps/>
+                <w:sz w:val="16"/>
+                <w:szCs w:val="16"/>
+              </w:rPr>
+            </w:pPr>
+          </w:p>
+          <w:p>
+            <w:pPr>
+              <w:contextualSpacing/>
+              <w:rPr>
+                <w:bCs/>
+                <w:smallCaps/>
+                <w:sz w:val="16"/>
+                <w:szCs w:val="16"/>
+              </w:rPr>
+            </w:pPr>
+          </w:p>
+        </w:tc>
+        <w:tc>
+          <w:tcPr>
+            <w:tcW w:w="9090" w:type="dxa"/>
+            <w:gridSpan w:val="9"/>
+            <w:tcBorders>
+              <w:top w:val="single" w:sz="18" w:space="0" w:color="auto"/>
+              <w:left w:val="nil"/>
+              <w:bottom w:val="nil"/>
+              <w:right w:val="nil"/>
+            </w:tcBorders>
+          </w:tcPr>
+          <w:p>
+            <w:pPr>
+              <w:contextualSpacing/>
+              <w:rPr>
+                <w:sz w:val="16"/>
+                <w:szCs w:val="16"/>
+              </w:rPr>
+            </w:pPr>
+            <w:r>
+              <w:rPr>
+                <w:bCs/>
+                <w:smallCaps/>
+                <w:sz w:val="16"/>
+                <w:szCs w:val="16"/>
+              </w:rPr>
+              <w:t>Notes: T</w:t>
+            </w:r>
+            <w:r>
+              <w:rPr>
+                <w:sz w:val="16"/>
+                <w:szCs w:val="16"/>
+              </w:rPr>
+              <w:t xml:space="preserve">he first column refers to the ARIMA function optimized by AIC; the last three columns refer to different types of trees: the base tree defined in Section 1, the </w:t>
+            </w:r>
+            <w:r>
+              <w:rPr>
+                <w:sz w:val="16"/>
+                <w:szCs w:val="16"/>
+              </w:rPr>
+              <w:t xml:space="preserve">hybrid </w:t>
+            </w:r>
+            <w:r>
+              <w:rPr>
+                <w:sz w:val="16"/>
+                <w:szCs w:val="16"/>
+              </w:rPr>
+              <w:t xml:space="preserve">tree which borrows the objective function from the base tree but predicts based on an AR(1) assumption, and the </w:t>
+            </w:r>
+            <w:r>
+              <w:rPr>
+                <w:sz w:val="16"/>
+                <w:szCs w:val="16"/>
+              </w:rPr>
+              <w:t xml:space="preserve">modified </w:t>
+            </w:r>
+            <w:r>
+              <w:rPr>
+                <w:sz w:val="16"/>
+                <w:szCs w:val="16"/>
+              </w:rPr>
+              <w:t>tree which uses an AR(1) objective function as well as an AR(1) prediction. The first row refers to the in-sample fit provided by each model; the last row refers to an out-of-sample one-period ahead forecast on the last 100 observations generated</w:t>
+            </w:r>
+            <w:r>
+              <w:rPr>
+                <w:sz w:val="16"/>
+                <w:szCs w:val="16"/>
+              </w:rPr>
+              <w:t>, in a time series of 511 observations</w:t>
+            </w:r>
+            <w:r>
+              <w:rPr>
+                <w:sz w:val="16"/>
+                <w:szCs w:val="16"/>
+              </w:rPr>
+              <w:t>.</w:t>
+            </w:r>
+            <w:r>
+              <w:rPr>
+                <w:sz w:val="16"/>
+                <w:szCs w:val="16"/>
+              </w:rPr>
+              <w:t xml:space="preserve"> The lowest RMSE in each row is bolded.</w:t>
+            </w:r>
+          </w:p>
+        </w:tc>
+      </w:tr>
+    </w:tbl>
+    <w:p>
+      <w:pPr>
+        <w:rPr>
+          <w:sz w:val="22"/>
+          <w:szCs w:val="22"/>
+        </w:rPr>
+      </w:pPr>
+    </w:p>
+    <w:p>
+      <w:pPr>
+        <w:rPr>
+          <w:sz w:val="22"/>
+          <w:szCs w:val="22"/>
+        </w:rPr>
+      </w:pPr>
+    </w:p>
+    <w:p>
+      <w:pPr>
+        <w:rPr>
+          <w:sz w:val="22"/>
+          <w:szCs w:val="22"/>
+        </w:rPr>
+      </w:pPr>
+    </w:p>
+    <w:tbl>
+      <w:tblPr>
+        <w:tblStyle w:val="TableGrid"/>
+        <w:tblW w:w="0" w:type="auto"/>
+        <w:jc w:val="center"/>
+        <w:tblLook w:val="04A0" w:firstRow="1" w:lastRow="0" w:firstColumn="1" w:lastColumn="0" w:noHBand="0" w:noVBand="1"/>
+      </w:tblPr>
+      <w:tblGrid>
+        <w:gridCol w:w="239"/>
+        <w:gridCol w:w="1895"/>
+        <w:gridCol w:w="1895"/>
+        <w:gridCol w:w="1474"/>
+        <w:gridCol w:w="1573"/>
+        <w:gridCol w:w="2044"/>
+        <w:gridCol w:w="240"/>
+      </w:tblGrid>
+      <w:tr>
+        <w:trPr>
+          <w:trHeight w:val="314"/>
+          <w:jc w:val="center"/>
+        </w:trPr>
+        <w:tc>
+          <w:tcPr>
+            <w:tcW w:w="239" w:type="dxa"/>
+            <w:tcBorders>
+              <w:top w:val="single" w:sz="18" w:space="0" w:color="auto"/>
+              <w:left w:val="nil"/>
+              <w:bottom w:val="nil"/>
+              <w:right w:val="nil"/>
+            </w:tcBorders>
+          </w:tcPr>
+          <w:p>
+            <w:pPr>
+              <w:contextualSpacing/>
+              <w:rPr>
+                <w:sz w:val="22"/>
+                <w:szCs w:val="22"/>
+              </w:rPr>
+            </w:pPr>
+          </w:p>
+        </w:tc>
+        <w:tc>
+          <w:tcPr>
+            <w:tcW w:w="8881" w:type="dxa"/>
+            <w:gridSpan w:val="5"/>
+            <w:tcBorders>
+              <w:top w:val="single" w:sz="18" w:space="0" w:color="auto"/>
+              <w:left w:val="nil"/>
+              <w:bottom w:val="nil"/>
+              <w:right w:val="nil"/>
+            </w:tcBorders>
+          </w:tcPr>
+          <w:p>
+            <w:pPr>
+              <w:contextualSpacing/>
+              <w:rPr>
+                <w:sz w:val="22"/>
+                <w:szCs w:val="22"/>
+              </w:rPr>
+            </w:pPr>
+            <w:r>
+              <w:rPr>
+                <w:sz w:val="22"/>
+                <w:szCs w:val="22"/>
+              </w:rPr>
+              <w:t xml:space="preserve">TABLE </w:t>
+            </w:r>
+            <w:r>
+              <w:rPr>
+                <w:sz w:val="22"/>
+                <w:szCs w:val="22"/>
+              </w:rPr>
+              <w:t>2</w:t>
+            </w:r>
+            <w:r>
+              <w:rPr>
+                <w:sz w:val="22"/>
+                <w:szCs w:val="22"/>
+              </w:rPr>
+              <w:t>A</w:t>
+            </w:r>
+          </w:p>
+        </w:tc>
+        <w:tc>
+          <w:tcPr>
+            <w:tcW w:w="240" w:type="dxa"/>
+            <w:tcBorders>
+              <w:top w:val="single" w:sz="18" w:space="0" w:color="auto"/>
+              <w:left w:val="nil"/>
+              <w:bottom w:val="nil"/>
+              <w:right w:val="nil"/>
+            </w:tcBorders>
+          </w:tcPr>
+          <w:p>
+            <w:pPr>
+              <w:contextualSpacing/>
+              <w:rPr>
+                <w:sz w:val="22"/>
+                <w:szCs w:val="22"/>
+              </w:rPr>
+            </w:pPr>
+          </w:p>
+        </w:tc>
+      </w:tr>
+      <w:tr>
+        <w:trPr>
+          <w:trHeight w:val="270"/>
+          <w:jc w:val="center"/>
+        </w:trPr>
+        <w:tc>
+          <w:tcPr>
+            <w:tcW w:w="239" w:type="dxa"/>
+            <w:tcBorders>
+              <w:top w:val="nil"/>
+              <w:left w:val="nil"/>
+              <w:bottom w:val="nil"/>
+              <w:right w:val="nil"/>
+            </w:tcBorders>
+          </w:tcPr>
+          <w:p>
+            <w:pPr>
+              <w:contextualSpacing/>
+              <w:rPr>
+                <w:bCs/>
+                <w:smallCaps/>
+                <w:sz w:val="22"/>
+                <w:szCs w:val="22"/>
+              </w:rPr>
+            </w:pPr>
+          </w:p>
+        </w:tc>
+        <w:tc>
+          <w:tcPr>
+            <w:tcW w:w="8881" w:type="dxa"/>
+            <w:gridSpan w:val="5"/>
+            <w:tcBorders>
+              <w:top w:val="nil"/>
+              <w:left w:val="nil"/>
+              <w:bottom w:val="nil"/>
+              <w:right w:val="nil"/>
+            </w:tcBorders>
+          </w:tcPr>
+          <w:p>
+            <w:pPr>
+              <w:contextualSpacing/>
+              <w:rPr>
+                <w:sz w:val="22"/>
+                <w:szCs w:val="22"/>
+              </w:rPr>
+            </w:pPr>
+            <w:r>
+              <w:rPr>
+                <w:bCs/>
+                <w:smallCaps/>
+                <w:sz w:val="22"/>
+                <w:szCs w:val="22"/>
+              </w:rPr>
+              <w:t>RMSE F</w:t>
+            </w:r>
+            <w:r>
+              <w:rPr>
+                <w:bCs/>
+                <w:smallCaps/>
+                <w:sz w:val="22"/>
+                <w:szCs w:val="22"/>
+              </w:rPr>
+              <w:t>orecast results o</w:t>
+            </w:r>
+            <w:r>
+              <w:rPr>
+                <w:bCs/>
+                <w:smallCaps/>
+                <w:sz w:val="22"/>
+                <w:szCs w:val="22"/>
+              </w:rPr>
+              <w:t>n US monthly inflation data, January 1999 – January 2020</w:t>
+            </w:r>
+          </w:p>
+        </w:tc>
+        <w:tc>
+          <w:tcPr>
+            <w:tcW w:w="240" w:type="dxa"/>
+            <w:tcBorders>
+              <w:top w:val="nil"/>
+              <w:left w:val="nil"/>
+              <w:bottom w:val="nil"/>
+              <w:right w:val="nil"/>
+            </w:tcBorders>
+          </w:tcPr>
+          <w:p>
+            <w:pPr>
+              <w:contextualSpacing/>
+              <w:rPr>
+                <w:sz w:val="22"/>
+                <w:szCs w:val="22"/>
+              </w:rPr>
+            </w:pPr>
+          </w:p>
+        </w:tc>
+      </w:tr>
+      <w:tr>
+        <w:trPr>
+          <w:trHeight w:val="341"/>
+          <w:jc w:val="center"/>
+        </w:trPr>
+        <w:tc>
+          <w:tcPr>
+            <w:tcW w:w="239" w:type="dxa"/>
+            <w:tcBorders>
+              <w:top w:val="single" w:sz="4" w:space="0" w:color="auto"/>
+              <w:left w:val="nil"/>
+              <w:bottom w:val="nil"/>
+              <w:right w:val="nil"/>
+            </w:tcBorders>
+          </w:tcPr>
+          <w:p>
+            <w:pPr>
+              <w:contextualSpacing/>
+              <w:jc w:val="center"/>
+              <w:rPr>
+                <w:b/>
+                <w:bCs/>
+                <w:sz w:val="22"/>
+                <w:szCs w:val="22"/>
+              </w:rPr>
+            </w:pPr>
+          </w:p>
+        </w:tc>
+        <w:tc>
+          <w:tcPr>
+            <w:tcW w:w="8881" w:type="dxa"/>
+            <w:gridSpan w:val="5"/>
+            <w:tcBorders>
+              <w:top w:val="single" w:sz="4" w:space="0" w:color="auto"/>
+              <w:left w:val="nil"/>
+              <w:bottom w:val="nil"/>
+              <w:right w:val="nil"/>
+            </w:tcBorders>
+            <w:vAlign w:val="center"/>
+          </w:tcPr>
+          <w:p>
+            <w:pPr>
+              <w:contextualSpacing/>
+              <w:jc w:val="center"/>
+              <w:rPr>
+                <w:b/>
+                <w:bCs/>
+                <w:sz w:val="22"/>
+                <w:szCs w:val="22"/>
+              </w:rPr>
+            </w:pPr>
+            <w:r>
+              <w:rPr>
+                <w:b/>
+                <w:bCs/>
+                <w:sz w:val="22"/>
+                <w:szCs w:val="22"/>
+              </w:rPr>
+              <w:t>Model Type</w:t>
+            </w:r>
+          </w:p>
+        </w:tc>
+        <w:tc>
+          <w:tcPr>
+            <w:tcW w:w="240" w:type="dxa"/>
+            <w:tcBorders>
+              <w:top w:val="single" w:sz="4" w:space="0" w:color="auto"/>
+              <w:left w:val="nil"/>
+              <w:bottom w:val="nil"/>
+              <w:right w:val="nil"/>
+            </w:tcBorders>
+          </w:tcPr>
+          <w:p>
+            <w:pPr>
+              <w:contextualSpacing/>
+              <w:jc w:val="center"/>
+              <w:rPr>
+                <w:b/>
+                <w:bCs/>
+                <w:sz w:val="22"/>
+                <w:szCs w:val="22"/>
+              </w:rPr>
+            </w:pPr>
+          </w:p>
+        </w:tc>
+      </w:tr>
+      <w:tr>
+        <w:trPr>
+          <w:jc w:val="center"/>
+        </w:trPr>
+        <w:tc>
+          <w:tcPr>
+            <w:tcW w:w="239" w:type="dxa"/>
+            <w:tcBorders>
+              <w:top w:val="nil"/>
+              <w:left w:val="nil"/>
+              <w:bottom w:val="nil"/>
+              <w:right w:val="nil"/>
+            </w:tcBorders>
+          </w:tcPr>
+          <w:p>
+            <w:pPr>
+              <w:contextualSpacing/>
+              <w:jc w:val="both"/>
+              <w:rPr>
+                <w:b/>
+                <w:bCs/>
+                <w:sz w:val="22"/>
+                <w:szCs w:val="22"/>
+              </w:rPr>
+            </w:pPr>
+          </w:p>
+        </w:tc>
+        <w:tc>
+          <w:tcPr>
+            <w:tcW w:w="1895" w:type="dxa"/>
+            <w:tcBorders>
+              <w:top w:val="nil"/>
+              <w:left w:val="nil"/>
+              <w:bottom w:val="single" w:sz="4" w:space="0" w:color="auto"/>
+              <w:right w:val="single" w:sz="4" w:space="0" w:color="auto"/>
+            </w:tcBorders>
+            <w:vAlign w:val="center"/>
+          </w:tcPr>
+          <w:p>
+            <w:pPr>
+              <w:contextualSpacing/>
+              <w:jc w:val="center"/>
+              <w:rPr>
+                <w:sz w:val="22"/>
+                <w:szCs w:val="22"/>
+              </w:rPr>
+            </w:pPr>
+            <w:r>
+              <w:rPr>
+                <w:sz w:val="22"/>
+                <w:szCs w:val="22"/>
+              </w:rPr>
+              <w:t>Modified forest</w:t>
+            </w:r>
+          </w:p>
+        </w:tc>
+        <w:tc>
+          <w:tcPr>
+            <w:tcW w:w="1895" w:type="dxa"/>
+            <w:tcBorders>
+              <w:top w:val="nil"/>
+              <w:left w:val="single" w:sz="4" w:space="0" w:color="auto"/>
+              <w:bottom w:val="single" w:sz="4" w:space="0" w:color="auto"/>
+              <w:right w:val="nil"/>
+            </w:tcBorders>
+            <w:vAlign w:val="center"/>
+          </w:tcPr>
+          <w:p>
+            <w:pPr>
+              <w:contextualSpacing/>
+              <w:jc w:val="center"/>
+              <w:rPr>
+                <w:sz w:val="22"/>
+                <w:szCs w:val="22"/>
+              </w:rPr>
+            </w:pPr>
+            <w:r>
+              <w:rPr>
+                <w:sz w:val="22"/>
+                <w:szCs w:val="22"/>
+              </w:rPr>
+              <w:t>ARIMA(AIC)</w:t>
+            </w:r>
+          </w:p>
+        </w:tc>
+        <w:tc>
+          <w:tcPr>
+            <w:tcW w:w="1474" w:type="dxa"/>
+            <w:tcBorders>
+              <w:top w:val="nil"/>
+              <w:left w:val="nil"/>
+              <w:bottom w:val="single" w:sz="4" w:space="0" w:color="auto"/>
+              <w:right w:val="nil"/>
+            </w:tcBorders>
+            <w:vAlign w:val="center"/>
+          </w:tcPr>
+          <w:p>
+            <w:pPr>
+              <w:contextualSpacing/>
+              <w:jc w:val="center"/>
+              <w:rPr>
+                <w:sz w:val="22"/>
+                <w:szCs w:val="22"/>
+              </w:rPr>
+            </w:pPr>
+            <w:r>
+              <w:rPr>
+                <w:sz w:val="22"/>
+                <w:szCs w:val="22"/>
+              </w:rPr>
+              <w:t>AR(1)</w:t>
+            </w:r>
+          </w:p>
+        </w:tc>
+        <w:tc>
+          <w:tcPr>
+            <w:tcW w:w="1573" w:type="dxa"/>
+            <w:tcBorders>
+              <w:top w:val="nil"/>
+              <w:left w:val="nil"/>
+              <w:bottom w:val="single" w:sz="4" w:space="0" w:color="auto"/>
+              <w:right w:val="nil"/>
+            </w:tcBorders>
+            <w:vAlign w:val="center"/>
+          </w:tcPr>
+          <w:p>
+            <w:pPr>
+              <w:contextualSpacing/>
+              <w:jc w:val="center"/>
+              <w:rPr>
+                <w:sz w:val="22"/>
+                <w:szCs w:val="22"/>
+              </w:rPr>
+            </w:pPr>
+            <w:r>
+              <w:rPr>
+                <w:sz w:val="22"/>
+                <w:szCs w:val="22"/>
+              </w:rPr>
+              <w:t>“Base” Forest</w:t>
+            </w:r>
+          </w:p>
+        </w:tc>
+        <w:tc>
+          <w:tcPr>
+            <w:tcW w:w="2044" w:type="dxa"/>
+            <w:tcBorders>
+              <w:top w:val="nil"/>
+              <w:left w:val="nil"/>
+              <w:bottom w:val="single" w:sz="4" w:space="0" w:color="auto"/>
+              <w:right w:val="nil"/>
+            </w:tcBorders>
+            <w:vAlign w:val="center"/>
+          </w:tcPr>
+          <w:p>
+            <w:pPr>
+              <w:contextualSpacing/>
+              <w:jc w:val="center"/>
+              <w:rPr>
+                <w:sz w:val="22"/>
+                <w:szCs w:val="22"/>
+              </w:rPr>
+            </w:pPr>
+            <w:r>
+              <w:rPr>
+                <w:sz w:val="22"/>
+                <w:szCs w:val="22"/>
+              </w:rPr>
+              <w:t>Naïve</w:t>
+            </w:r>
+          </w:p>
+        </w:tc>
+        <w:tc>
+          <w:tcPr>
+            <w:tcW w:w="240" w:type="dxa"/>
+            <w:tcBorders>
+              <w:top w:val="nil"/>
+              <w:left w:val="nil"/>
+              <w:bottom w:val="nil"/>
+              <w:right w:val="nil"/>
+            </w:tcBorders>
+          </w:tcPr>
+          <w:p>
+            <w:pPr>
+              <w:contextualSpacing/>
+              <w:jc w:val="center"/>
+              <w:rPr>
+                <w:sz w:val="22"/>
+                <w:szCs w:val="22"/>
+              </w:rPr>
+            </w:pPr>
+          </w:p>
+        </w:tc>
+      </w:tr>
+      <w:tr>
+        <w:trPr>
+          <w:jc w:val="center"/>
+        </w:trPr>
+        <w:tc>
+          <w:tcPr>
+            <w:tcW w:w="239" w:type="dxa"/>
+            <w:tcBorders>
+              <w:top w:val="nil"/>
+              <w:left w:val="nil"/>
+              <w:bottom w:val="single" w:sz="18" w:space="0" w:color="auto"/>
+              <w:right w:val="nil"/>
+            </w:tcBorders>
+          </w:tcPr>
+          <w:p>
+            <w:pPr>
+              <w:contextualSpacing/>
+              <w:jc w:val="both"/>
+              <w:rPr>
+                <w:sz w:val="22"/>
+                <w:szCs w:val="22"/>
+              </w:rPr>
+            </w:pPr>
+          </w:p>
+        </w:tc>
+        <w:tc>
+          <w:tcPr>
+            <w:tcW w:w="1895" w:type="dxa"/>
+            <w:tcBorders>
+              <w:top w:val="single" w:sz="4" w:space="0" w:color="auto"/>
+              <w:left w:val="nil"/>
+              <w:bottom w:val="single" w:sz="18" w:space="0" w:color="auto"/>
+              <w:right w:val="single" w:sz="4" w:space="0" w:color="auto"/>
+            </w:tcBorders>
+            <w:vAlign w:val="center"/>
+          </w:tcPr>
+          <w:p>
+            <w:pPr>
+              <w:contextualSpacing/>
+              <w:jc w:val="center"/>
+              <w:rPr>
+                <w:sz w:val="22"/>
+                <w:szCs w:val="22"/>
+              </w:rPr>
+            </w:pPr>
+            <w:r>
+              <w:rPr>
+                <w:sz w:val="22"/>
+                <w:szCs w:val="22"/>
+              </w:rPr>
+              <w:t>0.002673159</w:t>
+            </w:r>
+          </w:p>
+        </w:tc>
+        <w:tc>
+          <w:tcPr>
+            <w:tcW w:w="1895" w:type="dxa"/>
+            <w:tcBorders>
+              <w:top w:val="single" w:sz="4" w:space="0" w:color="auto"/>
+              <w:left w:val="single" w:sz="4" w:space="0" w:color="auto"/>
+              <w:bottom w:val="single" w:sz="18" w:space="0" w:color="auto"/>
+              <w:right w:val="nil"/>
+            </w:tcBorders>
+            <w:vAlign w:val="center"/>
+          </w:tcPr>
+          <w:p>
+            <w:pPr>
+              <w:contextualSpacing/>
+              <w:jc w:val="center"/>
+              <w:rPr>
+                <w:sz w:val="22"/>
+                <w:szCs w:val="22"/>
+              </w:rPr>
+            </w:pPr>
+            <w:r>
+              <w:rPr>
+                <w:sz w:val="22"/>
+                <w:szCs w:val="22"/>
+              </w:rPr>
+              <w:t>0.</w:t>
+            </w:r>
+            <w:r>
+              <w:rPr>
+                <w:sz w:val="22"/>
+                <w:szCs w:val="22"/>
+              </w:rPr>
+              <w:t>002</w:t>
+            </w:r>
+            <w:r>
+              <w:rPr>
+                <w:sz w:val="22"/>
+                <w:szCs w:val="22"/>
+              </w:rPr>
+              <w:t>716793</w:t>
+            </w:r>
+          </w:p>
+        </w:tc>
+        <w:tc>
+          <w:tcPr>
+            <w:tcW w:w="1474" w:type="dxa"/>
+            <w:tcBorders>
+              <w:top w:val="single" w:sz="4" w:space="0" w:color="auto"/>
+              <w:left w:val="nil"/>
+              <w:bottom w:val="single" w:sz="18" w:space="0" w:color="auto"/>
+              <w:right w:val="nil"/>
+            </w:tcBorders>
+          </w:tcPr>
+          <w:p>
+            <w:pPr>
+              <w:contextualSpacing/>
+              <w:jc w:val="center"/>
+              <w:rPr>
+                <w:sz w:val="22"/>
+                <w:szCs w:val="22"/>
+              </w:rPr>
+            </w:pPr>
+            <w:r>
+              <w:rPr>
+                <w:sz w:val="22"/>
+                <w:szCs w:val="22"/>
+              </w:rPr>
+              <w:t>0.002740606</w:t>
+            </w:r>
+          </w:p>
+        </w:tc>
+        <w:tc>
+          <w:tcPr>
+            <w:tcW w:w="1573" w:type="dxa"/>
+            <w:tcBorders>
+              <w:top w:val="single" w:sz="4" w:space="0" w:color="auto"/>
+              <w:left w:val="nil"/>
+              <w:bottom w:val="single" w:sz="18" w:space="0" w:color="auto"/>
+              <w:right w:val="nil"/>
+            </w:tcBorders>
+          </w:tcPr>
+          <w:p>
+            <w:pPr>
+              <w:contextualSpacing/>
+              <w:jc w:val="center"/>
+              <w:rPr>
+                <w:sz w:val="22"/>
+                <w:szCs w:val="22"/>
+              </w:rPr>
+            </w:pPr>
+            <w:r>
+              <w:rPr>
+                <w:sz w:val="22"/>
+                <w:szCs w:val="22"/>
+              </w:rPr>
+              <w:t>0.002936135</w:t>
+            </w:r>
+          </w:p>
+        </w:tc>
+        <w:tc>
+          <w:tcPr>
+            <w:tcW w:w="2044" w:type="dxa"/>
+            <w:tcBorders>
+              <w:top w:val="single" w:sz="4" w:space="0" w:color="auto"/>
+              <w:left w:val="nil"/>
+              <w:bottom w:val="single" w:sz="18" w:space="0" w:color="auto"/>
+              <w:right w:val="nil"/>
+            </w:tcBorders>
+            <w:vAlign w:val="center"/>
+          </w:tcPr>
+          <w:p>
+            <w:pPr>
+              <w:contextualSpacing/>
+              <w:jc w:val="center"/>
+              <w:rPr>
+                <w:sz w:val="22"/>
+                <w:szCs w:val="22"/>
+              </w:rPr>
+            </w:pPr>
+            <w:r>
+              <w:rPr>
+                <w:sz w:val="22"/>
+                <w:szCs w:val="22"/>
+              </w:rPr>
+              <w:t>0.003088432</w:t>
+            </w:r>
+          </w:p>
+        </w:tc>
+        <w:tc>
+          <w:tcPr>
+            <w:tcW w:w="240" w:type="dxa"/>
+            <w:tcBorders>
+              <w:top w:val="nil"/>
+              <w:left w:val="nil"/>
+              <w:bottom w:val="single" w:sz="18" w:space="0" w:color="auto"/>
+              <w:right w:val="nil"/>
+            </w:tcBorders>
+          </w:tcPr>
+          <w:p>
+            <w:pPr>
+              <w:contextualSpacing/>
+              <w:jc w:val="center"/>
+              <w:rPr>
+                <w:sz w:val="22"/>
+                <w:szCs w:val="22"/>
+              </w:rPr>
+            </w:pPr>
+          </w:p>
+        </w:tc>
+      </w:tr>
+      <w:tr>
+        <w:trPr>
+          <w:jc w:val="center"/>
+        </w:trPr>
+        <w:tc>
+          <w:tcPr>
+            <w:tcW w:w="9360" w:type="dxa"/>
+            <w:gridSpan w:val="7"/>
+            <w:tcBorders>
+              <w:top w:val="single" w:sz="18" w:space="0" w:color="auto"/>
+              <w:left w:val="nil"/>
+              <w:bottom w:val="nil"/>
+              <w:right w:val="nil"/>
+            </w:tcBorders>
+          </w:tcPr>
+          <w:p>
+            <w:pPr>
+              <w:contextualSpacing/>
+              <w:rPr>
+                <w:sz w:val="22"/>
+                <w:szCs w:val="22"/>
+              </w:rPr>
+            </w:pPr>
+            <w:r>
+              <w:rPr>
+                <w:bCs/>
+                <w:smallCaps/>
+                <w:sz w:val="16"/>
+                <w:szCs w:val="16"/>
+              </w:rPr>
+              <w:t>Notes: T</w:t>
+            </w:r>
+            <w:r>
+              <w:rPr>
+                <w:sz w:val="16"/>
+                <w:szCs w:val="16"/>
+              </w:rPr>
+              <w:t>he</w:t>
+            </w:r>
+            <w:r>
+              <w:rPr>
+                <w:sz w:val="16"/>
+                <w:szCs w:val="16"/>
+              </w:rPr>
+              <w:t xml:space="preserve"> numbers are RMSEs on a one-month forward forecast from January 1999 to January 2020, performed by five different models. The</w:t>
+            </w:r>
+            <w:r>
+              <w:rPr>
+                <w:sz w:val="16"/>
+                <w:szCs w:val="16"/>
+              </w:rPr>
+              <w:t xml:space="preserve"> first column refers to the </w:t>
+            </w:r>
+            <w:r>
+              <w:rPr>
+                <w:sz w:val="16"/>
+                <w:szCs w:val="16"/>
+              </w:rPr>
+              <w:t>modified random forest I describe in Section 3. The ARIMA model is optimized by AIC. The “base” random forest is as described in Section 2. The naïve forecast simply predicts that next month inflation will be the same as current month inflation. RMSEs for the random forest and the “base” random forest are not replicable.</w:t>
+            </w:r>
+          </w:p>
+        </w:tc>
+      </w:tr>
+    </w:tbl>
+    <w:p>
+      <w:pPr>
+        <w:rPr>
+          <w:sz w:val="22"/>
+          <w:szCs w:val="22"/>
+        </w:rPr>
+      </w:pPr>
+    </w:p>
+    <w:p>
+      <w:pPr>
+        <w:ind w:firstLine="720"/>
+        <w:rPr>
+          <w:sz w:val="22"/>
+          <w:szCs w:val="22"/>
+        </w:rPr>
+      </w:pPr>
+    </w:p>
+    <w:tbl>
+      <w:tblPr>
+        <w:tblStyle w:val="TableGrid"/>
+        <w:tblpPr w:leftFromText="180" w:rightFromText="180" w:vertAnchor="text" w:horzAnchor="margin" w:tblpY="-36"/>
         <w:tblW w:w="9435" w:type="dxa"/>
         <w:tblLayout w:type="fixed"/>
         <w:tblCellMar>
@@ -32606,7 +34749,7 @@
         </w:trPr>
         <w:tc>
           <w:tcPr>
-            <w:tcW w:w="90" w:type="dxa"/>
+            <w:tcW w:w="136" w:type="dxa"/>
             <w:tcBorders>
               <w:top w:val="single" w:sz="18" w:space="0" w:color="auto"/>
               <w:left w:val="nil"/>
@@ -32626,7 +34769,7 @@
         </w:tc>
         <w:tc>
           <w:tcPr>
-            <w:tcW w:w="9058" w:type="dxa"/>
+            <w:tcW w:w="9012" w:type="dxa"/>
             <w:gridSpan w:val="11"/>
             <w:tcBorders>
               <w:top w:val="single" w:sz="18" w:space="0" w:color="auto"/>
@@ -32656,6 +34799,13 @@
                 <w:szCs w:val="22"/>
               </w:rPr>
               <w:t>5</w:t>
+            </w:r>
+            <w:r>
+              <w:rPr>
+                <w:sz w:val="22"/>
+                <w:szCs w:val="22"/>
+              </w:rPr>
+              <w:t>A</w:t>
             </w:r>
           </w:p>
         </w:tc>
@@ -32689,7 +34839,7 @@
         </w:trPr>
         <w:tc>
           <w:tcPr>
-            <w:tcW w:w="90" w:type="dxa"/>
+            <w:tcW w:w="136" w:type="dxa"/>
             <w:tcBorders>
               <w:top w:val="nil"/>
               <w:left w:val="nil"/>
@@ -32711,7 +34861,7 @@
         </w:tc>
         <w:tc>
           <w:tcPr>
-            <w:tcW w:w="9058" w:type="dxa"/>
+            <w:tcW w:w="9012" w:type="dxa"/>
             <w:gridSpan w:val="11"/>
             <w:tcBorders>
               <w:top w:val="nil"/>
@@ -32787,7 +34937,7 @@
         </w:trPr>
         <w:tc>
           <w:tcPr>
-            <w:tcW w:w="90" w:type="dxa"/>
+            <w:tcW w:w="136" w:type="dxa"/>
             <w:tcBorders>
               <w:top w:val="single" w:sz="4" w:space="0" w:color="auto"/>
               <w:left w:val="nil"/>
@@ -32810,7 +34960,7 @@
         </w:tc>
         <w:tc>
           <w:tcPr>
-            <w:tcW w:w="3690" w:type="dxa"/>
+            <w:tcW w:w="3669" w:type="dxa"/>
             <w:tcBorders>
               <w:top w:val="single" w:sz="4" w:space="0" w:color="auto"/>
               <w:left w:val="nil"/>
@@ -32833,7 +34983,7 @@
         </w:tc>
         <w:tc>
           <w:tcPr>
-            <w:tcW w:w="148" w:type="dxa"/>
+            <w:tcW w:w="147" w:type="dxa"/>
             <w:tcBorders>
               <w:top w:val="single" w:sz="4" w:space="0" w:color="auto"/>
               <w:left w:val="nil"/>
@@ -32856,7 +35006,7 @@
         </w:tc>
         <w:tc>
           <w:tcPr>
-            <w:tcW w:w="5220" w:type="dxa"/>
+            <w:tcW w:w="5196" w:type="dxa"/>
             <w:gridSpan w:val="9"/>
             <w:tcBorders>
               <w:top w:val="single" w:sz="4" w:space="0" w:color="auto"/>
@@ -32920,7 +35070,7 @@
         </w:trPr>
         <w:tc>
           <w:tcPr>
-            <w:tcW w:w="90" w:type="dxa"/>
+            <w:tcW w:w="136" w:type="dxa"/>
             <w:tcBorders>
               <w:top w:val="nil"/>
               <w:left w:val="nil"/>
@@ -32943,7 +35093,7 @@
         </w:tc>
         <w:tc>
           <w:tcPr>
-            <w:tcW w:w="3690" w:type="dxa"/>
+            <w:tcW w:w="3669" w:type="dxa"/>
             <w:tcBorders>
               <w:top w:val="nil"/>
               <w:left w:val="nil"/>
@@ -32976,7 +35126,7 @@
         </w:tc>
         <w:tc>
           <w:tcPr>
-            <w:tcW w:w="148" w:type="dxa"/>
+            <w:tcW w:w="147" w:type="dxa"/>
             <w:tcBorders>
               <w:top w:val="nil"/>
               <w:left w:val="nil"/>
@@ -32997,7 +35147,7 @@
         </w:tc>
         <w:tc>
           <w:tcPr>
-            <w:tcW w:w="1530" w:type="dxa"/>
+            <w:tcW w:w="1522" w:type="dxa"/>
             <w:tcBorders>
               <w:top w:val="nil"/>
               <w:left w:val="nil"/>
@@ -33026,7 +35176,7 @@
         </w:tc>
         <w:tc>
           <w:tcPr>
-            <w:tcW w:w="922" w:type="dxa"/>
+            <w:tcW w:w="918" w:type="dxa"/>
             <w:tcBorders>
               <w:top w:val="nil"/>
               <w:left w:val="single" w:sz="4" w:space="0" w:color="auto"/>
@@ -33055,7 +35205,7 @@
         </w:tc>
         <w:tc>
           <w:tcPr>
-            <w:tcW w:w="923" w:type="dxa"/>
+            <w:tcW w:w="919" w:type="dxa"/>
             <w:gridSpan w:val="3"/>
             <w:tcBorders>
               <w:top w:val="nil"/>
@@ -33085,7 +35235,7 @@
         </w:tc>
         <w:tc>
           <w:tcPr>
-            <w:tcW w:w="922" w:type="dxa"/>
+            <w:tcW w:w="918" w:type="dxa"/>
             <w:gridSpan w:val="3"/>
             <w:tcBorders>
               <w:top w:val="nil"/>
@@ -33115,7 +35265,7 @@
         </w:tc>
         <w:tc>
           <w:tcPr>
-            <w:tcW w:w="923" w:type="dxa"/>
+            <w:tcW w:w="919" w:type="dxa"/>
             <w:tcBorders>
               <w:top w:val="nil"/>
               <w:left w:val="nil"/>
@@ -33172,7 +35322,7 @@
         </w:trPr>
         <w:tc>
           <w:tcPr>
-            <w:tcW w:w="90" w:type="dxa"/>
+            <w:tcW w:w="136" w:type="dxa"/>
             <w:tcBorders>
               <w:top w:val="nil"/>
               <w:left w:val="nil"/>
@@ -33195,7 +35345,7 @@
         </w:tc>
         <w:tc>
           <w:tcPr>
-            <w:tcW w:w="3690" w:type="dxa"/>
+            <w:tcW w:w="3669" w:type="dxa"/>
             <w:tcBorders>
               <w:top w:val="single" w:sz="4" w:space="0" w:color="auto"/>
               <w:left w:val="nil"/>
@@ -33228,7 +35378,7 @@
         </w:tc>
         <w:tc>
           <w:tcPr>
-            <w:tcW w:w="148" w:type="dxa"/>
+            <w:tcW w:w="147" w:type="dxa"/>
             <w:tcBorders>
               <w:top w:val="nil"/>
               <w:left w:val="nil"/>
@@ -33249,7 +35399,7 @@
         </w:tc>
         <w:tc>
           <w:tcPr>
-            <w:tcW w:w="1530" w:type="dxa"/>
+            <w:tcW w:w="1522" w:type="dxa"/>
             <w:tcBorders>
               <w:top w:val="nil"/>
               <w:left w:val="nil"/>
@@ -33291,7 +35441,7 @@
         </w:tc>
         <w:tc>
           <w:tcPr>
-            <w:tcW w:w="922" w:type="dxa"/>
+            <w:tcW w:w="918" w:type="dxa"/>
             <w:tcBorders>
               <w:top w:val="nil"/>
               <w:left w:val="single" w:sz="4" w:space="0" w:color="auto"/>
@@ -33327,7 +35477,7 @@
         </w:tc>
         <w:tc>
           <w:tcPr>
-            <w:tcW w:w="923" w:type="dxa"/>
+            <w:tcW w:w="919" w:type="dxa"/>
             <w:gridSpan w:val="3"/>
             <w:tcBorders>
               <w:top w:val="nil"/>
@@ -33357,7 +35507,7 @@
         </w:tc>
         <w:tc>
           <w:tcPr>
-            <w:tcW w:w="922" w:type="dxa"/>
+            <w:tcW w:w="918" w:type="dxa"/>
             <w:gridSpan w:val="3"/>
             <w:tcBorders>
               <w:top w:val="nil"/>
@@ -33387,7 +35537,7 @@
         </w:tc>
         <w:tc>
           <w:tcPr>
-            <w:tcW w:w="923" w:type="dxa"/>
+            <w:tcW w:w="919" w:type="dxa"/>
             <w:tcBorders>
               <w:top w:val="nil"/>
               <w:left w:val="nil"/>
@@ -33444,7 +35594,7 @@
         </w:trPr>
         <w:tc>
           <w:tcPr>
-            <w:tcW w:w="90" w:type="dxa"/>
+            <w:tcW w:w="136" w:type="dxa"/>
             <w:tcBorders>
               <w:top w:val="nil"/>
               <w:left w:val="nil"/>
@@ -33465,7 +35615,7 @@
         </w:tc>
         <w:tc>
           <w:tcPr>
-            <w:tcW w:w="3690" w:type="dxa"/>
+            <w:tcW w:w="3669" w:type="dxa"/>
             <w:tcBorders>
               <w:top w:val="nil"/>
               <w:left w:val="nil"/>
@@ -33498,7 +35648,7 @@
         </w:tc>
         <w:tc>
           <w:tcPr>
-            <w:tcW w:w="148" w:type="dxa"/>
+            <w:tcW w:w="147" w:type="dxa"/>
             <w:tcBorders>
               <w:top w:val="nil"/>
               <w:left w:val="nil"/>
@@ -33519,7 +35669,7 @@
         </w:tc>
         <w:tc>
           <w:tcPr>
-            <w:tcW w:w="1530" w:type="dxa"/>
+            <w:tcW w:w="1522" w:type="dxa"/>
             <w:tcBorders>
               <w:top w:val="nil"/>
               <w:left w:val="nil"/>
@@ -33548,7 +35698,7 @@
         </w:tc>
         <w:tc>
           <w:tcPr>
-            <w:tcW w:w="922" w:type="dxa"/>
+            <w:tcW w:w="918" w:type="dxa"/>
             <w:tcBorders>
               <w:top w:val="nil"/>
               <w:left w:val="single" w:sz="4" w:space="0" w:color="auto"/>
@@ -33577,7 +35727,7 @@
         </w:tc>
         <w:tc>
           <w:tcPr>
-            <w:tcW w:w="923" w:type="dxa"/>
+            <w:tcW w:w="919" w:type="dxa"/>
             <w:gridSpan w:val="3"/>
             <w:tcBorders>
               <w:top w:val="nil"/>
@@ -33614,7 +35764,7 @@
         </w:tc>
         <w:tc>
           <w:tcPr>
-            <w:tcW w:w="922" w:type="dxa"/>
+            <w:tcW w:w="918" w:type="dxa"/>
             <w:gridSpan w:val="3"/>
             <w:tcBorders>
               <w:top w:val="nil"/>
@@ -33657,7 +35807,7 @@
         </w:tc>
         <w:tc>
           <w:tcPr>
-            <w:tcW w:w="923" w:type="dxa"/>
+            <w:tcW w:w="919" w:type="dxa"/>
             <w:tcBorders>
               <w:top w:val="nil"/>
               <w:left w:val="nil"/>
@@ -33721,7 +35871,7 @@
         </w:trPr>
         <w:tc>
           <w:tcPr>
-            <w:tcW w:w="90" w:type="dxa"/>
+            <w:tcW w:w="136" w:type="dxa"/>
             <w:tcBorders>
               <w:top w:val="nil"/>
               <w:left w:val="nil"/>
@@ -33742,7 +35892,7 @@
         </w:tc>
         <w:tc>
           <w:tcPr>
-            <w:tcW w:w="3690" w:type="dxa"/>
+            <w:tcW w:w="3669" w:type="dxa"/>
             <w:tcBorders>
               <w:top w:val="nil"/>
               <w:left w:val="nil"/>
@@ -33775,7 +35925,7 @@
         </w:tc>
         <w:tc>
           <w:tcPr>
-            <w:tcW w:w="148" w:type="dxa"/>
+            <w:tcW w:w="147" w:type="dxa"/>
             <w:tcBorders>
               <w:top w:val="nil"/>
               <w:left w:val="nil"/>
@@ -33796,7 +35946,7 @@
         </w:tc>
         <w:tc>
           <w:tcPr>
-            <w:tcW w:w="1530" w:type="dxa"/>
+            <w:tcW w:w="1522" w:type="dxa"/>
             <w:tcBorders>
               <w:top w:val="nil"/>
               <w:left w:val="nil"/>
@@ -33829,7 +35979,7 @@
         </w:tc>
         <w:tc>
           <w:tcPr>
-            <w:tcW w:w="922" w:type="dxa"/>
+            <w:tcW w:w="918" w:type="dxa"/>
             <w:tcBorders>
               <w:top w:val="nil"/>
               <w:left w:val="single" w:sz="4" w:space="0" w:color="auto"/>
@@ -33865,7 +36015,7 @@
         </w:tc>
         <w:tc>
           <w:tcPr>
-            <w:tcW w:w="923" w:type="dxa"/>
+            <w:tcW w:w="919" w:type="dxa"/>
             <w:gridSpan w:val="3"/>
             <w:tcBorders>
               <w:top w:val="nil"/>
@@ -33895,7 +36045,7 @@
         </w:tc>
         <w:tc>
           <w:tcPr>
-            <w:tcW w:w="922" w:type="dxa"/>
+            <w:tcW w:w="918" w:type="dxa"/>
             <w:gridSpan w:val="3"/>
             <w:tcBorders>
               <w:top w:val="nil"/>
@@ -33932,7 +36082,7 @@
         </w:tc>
         <w:tc>
           <w:tcPr>
-            <w:tcW w:w="923" w:type="dxa"/>
+            <w:tcW w:w="919" w:type="dxa"/>
             <w:tcBorders>
               <w:top w:val="nil"/>
               <w:left w:val="nil"/>
@@ -33989,7 +36139,7 @@
         </w:trPr>
         <w:tc>
           <w:tcPr>
-            <w:tcW w:w="90" w:type="dxa"/>
+            <w:tcW w:w="136" w:type="dxa"/>
             <w:tcBorders>
               <w:top w:val="nil"/>
               <w:left w:val="nil"/>
@@ -34010,7 +36160,7 @@
         </w:tc>
         <w:tc>
           <w:tcPr>
-            <w:tcW w:w="3690" w:type="dxa"/>
+            <w:tcW w:w="3669" w:type="dxa"/>
             <w:tcBorders>
               <w:top w:val="nil"/>
               <w:left w:val="nil"/>
@@ -34043,7 +36193,7 @@
         </w:tc>
         <w:tc>
           <w:tcPr>
-            <w:tcW w:w="148" w:type="dxa"/>
+            <w:tcW w:w="147" w:type="dxa"/>
             <w:tcBorders>
               <w:top w:val="nil"/>
               <w:left w:val="nil"/>
@@ -34064,7 +36214,7 @@
         </w:tc>
         <w:tc>
           <w:tcPr>
-            <w:tcW w:w="1530" w:type="dxa"/>
+            <w:tcW w:w="1522" w:type="dxa"/>
             <w:tcBorders>
               <w:top w:val="nil"/>
               <w:left w:val="nil"/>
@@ -34093,7 +36243,7 @@
         </w:tc>
         <w:tc>
           <w:tcPr>
-            <w:tcW w:w="922" w:type="dxa"/>
+            <w:tcW w:w="918" w:type="dxa"/>
             <w:tcBorders>
               <w:top w:val="nil"/>
               <w:left w:val="single" w:sz="4" w:space="0" w:color="auto"/>
@@ -34129,7 +36279,7 @@
         </w:tc>
         <w:tc>
           <w:tcPr>
-            <w:tcW w:w="923" w:type="dxa"/>
+            <w:tcW w:w="919" w:type="dxa"/>
             <w:gridSpan w:val="3"/>
             <w:tcBorders>
               <w:top w:val="nil"/>
@@ -34159,7 +36309,7 @@
         </w:tc>
         <w:tc>
           <w:tcPr>
-            <w:tcW w:w="922" w:type="dxa"/>
+            <w:tcW w:w="918" w:type="dxa"/>
             <w:gridSpan w:val="3"/>
             <w:tcBorders>
               <w:top w:val="nil"/>
@@ -34202,7 +36352,7 @@
         </w:tc>
         <w:tc>
           <w:tcPr>
-            <w:tcW w:w="923" w:type="dxa"/>
+            <w:tcW w:w="919" w:type="dxa"/>
             <w:tcBorders>
               <w:top w:val="nil"/>
               <w:left w:val="nil"/>
@@ -34266,7 +36416,7 @@
         </w:trPr>
         <w:tc>
           <w:tcPr>
-            <w:tcW w:w="90" w:type="dxa"/>
+            <w:tcW w:w="136" w:type="dxa"/>
             <w:tcBorders>
               <w:top w:val="nil"/>
               <w:left w:val="nil"/>
@@ -34287,7 +36437,7 @@
         </w:tc>
         <w:tc>
           <w:tcPr>
-            <w:tcW w:w="3690" w:type="dxa"/>
+            <w:tcW w:w="3669" w:type="dxa"/>
             <w:tcBorders>
               <w:top w:val="nil"/>
               <w:left w:val="nil"/>
@@ -34320,7 +36470,7 @@
         </w:tc>
         <w:tc>
           <w:tcPr>
-            <w:tcW w:w="148" w:type="dxa"/>
+            <w:tcW w:w="147" w:type="dxa"/>
             <w:tcBorders>
               <w:top w:val="nil"/>
               <w:left w:val="nil"/>
@@ -34341,7 +36491,7 @@
         </w:tc>
         <w:tc>
           <w:tcPr>
-            <w:tcW w:w="1530" w:type="dxa"/>
+            <w:tcW w:w="1522" w:type="dxa"/>
             <w:tcBorders>
               <w:top w:val="nil"/>
               <w:left w:val="nil"/>
@@ -34363,7 +36513,7 @@
         </w:tc>
         <w:tc>
           <w:tcPr>
-            <w:tcW w:w="922" w:type="dxa"/>
+            <w:tcW w:w="918" w:type="dxa"/>
             <w:tcBorders>
               <w:top w:val="nil"/>
               <w:left w:val="nil"/>
@@ -34385,7 +36535,7 @@
         </w:tc>
         <w:tc>
           <w:tcPr>
-            <w:tcW w:w="923" w:type="dxa"/>
+            <w:tcW w:w="919" w:type="dxa"/>
             <w:gridSpan w:val="3"/>
             <w:tcBorders>
               <w:top w:val="nil"/>
@@ -34408,7 +36558,7 @@
         </w:tc>
         <w:tc>
           <w:tcPr>
-            <w:tcW w:w="922" w:type="dxa"/>
+            <w:tcW w:w="918" w:type="dxa"/>
             <w:gridSpan w:val="3"/>
             <w:tcBorders>
               <w:top w:val="nil"/>
@@ -34431,7 +36581,7 @@
         </w:tc>
         <w:tc>
           <w:tcPr>
-            <w:tcW w:w="923" w:type="dxa"/>
+            <w:tcW w:w="919" w:type="dxa"/>
             <w:tcBorders>
               <w:top w:val="nil"/>
               <w:left w:val="nil"/>
@@ -34481,7 +36631,7 @@
         </w:trPr>
         <w:tc>
           <w:tcPr>
-            <w:tcW w:w="90" w:type="dxa"/>
+            <w:tcW w:w="136" w:type="dxa"/>
             <w:tcBorders>
               <w:top w:val="nil"/>
               <w:left w:val="nil"/>
@@ -34502,7 +36652,7 @@
         </w:tc>
         <w:tc>
           <w:tcPr>
-            <w:tcW w:w="3690" w:type="dxa"/>
+            <w:tcW w:w="3669" w:type="dxa"/>
             <w:tcBorders>
               <w:top w:val="single" w:sz="4" w:space="0" w:color="auto"/>
               <w:left w:val="nil"/>
@@ -34535,7 +36685,7 @@
         </w:tc>
         <w:tc>
           <w:tcPr>
-            <w:tcW w:w="148" w:type="dxa"/>
+            <w:tcW w:w="147" w:type="dxa"/>
             <w:tcBorders>
               <w:top w:val="nil"/>
               <w:left w:val="nil"/>
@@ -34556,7 +36706,7 @@
         </w:tc>
         <w:tc>
           <w:tcPr>
-            <w:tcW w:w="1530" w:type="dxa"/>
+            <w:tcW w:w="1522" w:type="dxa"/>
             <w:tcBorders>
               <w:top w:val="single" w:sz="4" w:space="0" w:color="auto"/>
               <w:left w:val="nil"/>
@@ -34585,7 +36735,7 @@
         </w:tc>
         <w:tc>
           <w:tcPr>
-            <w:tcW w:w="922" w:type="dxa"/>
+            <w:tcW w:w="918" w:type="dxa"/>
             <w:tcBorders>
               <w:top w:val="single" w:sz="4" w:space="0" w:color="auto"/>
               <w:left w:val="single" w:sz="4" w:space="0" w:color="auto"/>
@@ -34618,7 +36768,7 @@
         </w:tc>
         <w:tc>
           <w:tcPr>
-            <w:tcW w:w="923" w:type="dxa"/>
+            <w:tcW w:w="919" w:type="dxa"/>
             <w:gridSpan w:val="3"/>
             <w:tcBorders>
               <w:top w:val="single" w:sz="4" w:space="0" w:color="auto"/>
@@ -34648,7 +36798,7 @@
         </w:tc>
         <w:tc>
           <w:tcPr>
-            <w:tcW w:w="922" w:type="dxa"/>
+            <w:tcW w:w="918" w:type="dxa"/>
             <w:gridSpan w:val="3"/>
             <w:tcBorders>
               <w:top w:val="single" w:sz="4" w:space="0" w:color="auto"/>
@@ -34678,7 +36828,7 @@
         </w:tc>
         <w:tc>
           <w:tcPr>
-            <w:tcW w:w="923" w:type="dxa"/>
+            <w:tcW w:w="919" w:type="dxa"/>
             <w:tcBorders>
               <w:top w:val="single" w:sz="4" w:space="0" w:color="auto"/>
               <w:left w:val="nil"/>
@@ -34735,7 +36885,7 @@
         </w:trPr>
         <w:tc>
           <w:tcPr>
-            <w:tcW w:w="90" w:type="dxa"/>
+            <w:tcW w:w="136" w:type="dxa"/>
             <w:tcBorders>
               <w:top w:val="nil"/>
               <w:left w:val="nil"/>
@@ -34756,7 +36906,7 @@
         </w:tc>
         <w:tc>
           <w:tcPr>
-            <w:tcW w:w="3690" w:type="dxa"/>
+            <w:tcW w:w="3669" w:type="dxa"/>
             <w:tcBorders>
               <w:top w:val="nil"/>
               <w:left w:val="nil"/>
@@ -34789,7 +36939,7 @@
         </w:tc>
         <w:tc>
           <w:tcPr>
-            <w:tcW w:w="148" w:type="dxa"/>
+            <w:tcW w:w="147" w:type="dxa"/>
             <w:tcBorders>
               <w:top w:val="nil"/>
               <w:left w:val="nil"/>
@@ -34810,7 +36960,7 @@
         </w:tc>
         <w:tc>
           <w:tcPr>
-            <w:tcW w:w="1530" w:type="dxa"/>
+            <w:tcW w:w="1522" w:type="dxa"/>
             <w:tcBorders>
               <w:top w:val="nil"/>
               <w:left w:val="nil"/>
@@ -34843,7 +36993,7 @@
         </w:tc>
         <w:tc>
           <w:tcPr>
-            <w:tcW w:w="922" w:type="dxa"/>
+            <w:tcW w:w="918" w:type="dxa"/>
             <w:tcBorders>
               <w:top w:val="nil"/>
               <w:left w:val="single" w:sz="4" w:space="0" w:color="auto"/>
@@ -34879,7 +37029,7 @@
         </w:tc>
         <w:tc>
           <w:tcPr>
-            <w:tcW w:w="923" w:type="dxa"/>
+            <w:tcW w:w="919" w:type="dxa"/>
             <w:gridSpan w:val="3"/>
             <w:tcBorders>
               <w:top w:val="nil"/>
@@ -34909,7 +37059,7 @@
         </w:tc>
         <w:tc>
           <w:tcPr>
-            <w:tcW w:w="922" w:type="dxa"/>
+            <w:tcW w:w="918" w:type="dxa"/>
             <w:gridSpan w:val="3"/>
             <w:tcBorders>
               <w:top w:val="nil"/>
@@ -34939,7 +37089,7 @@
         </w:tc>
         <w:tc>
           <w:tcPr>
-            <w:tcW w:w="923" w:type="dxa"/>
+            <w:tcW w:w="919" w:type="dxa"/>
             <w:tcBorders>
               <w:top w:val="nil"/>
               <w:left w:val="nil"/>
@@ -34998,7 +37148,7 @@
         </w:trPr>
         <w:tc>
           <w:tcPr>
-            <w:tcW w:w="90" w:type="dxa"/>
+            <w:tcW w:w="136" w:type="dxa"/>
             <w:tcBorders>
               <w:top w:val="nil"/>
               <w:left w:val="nil"/>
@@ -35019,7 +37169,7 @@
         </w:tc>
         <w:tc>
           <w:tcPr>
-            <w:tcW w:w="3690" w:type="dxa"/>
+            <w:tcW w:w="3669" w:type="dxa"/>
             <w:tcBorders>
               <w:top w:val="nil"/>
               <w:left w:val="nil"/>
@@ -35070,7 +37220,7 @@
         </w:tc>
         <w:tc>
           <w:tcPr>
-            <w:tcW w:w="148" w:type="dxa"/>
+            <w:tcW w:w="147" w:type="dxa"/>
             <w:tcBorders>
               <w:top w:val="nil"/>
               <w:left w:val="nil"/>
@@ -35091,7 +37241,7 @@
         </w:tc>
         <w:tc>
           <w:tcPr>
-            <w:tcW w:w="1530" w:type="dxa"/>
+            <w:tcW w:w="1522" w:type="dxa"/>
             <w:tcBorders>
               <w:top w:val="nil"/>
               <w:left w:val="nil"/>
@@ -35127,7 +37277,7 @@
         </w:tc>
         <w:tc>
           <w:tcPr>
-            <w:tcW w:w="922" w:type="dxa"/>
+            <w:tcW w:w="918" w:type="dxa"/>
             <w:tcBorders>
               <w:top w:val="nil"/>
               <w:left w:val="single" w:sz="4" w:space="0" w:color="auto"/>
@@ -35160,7 +37310,7 @@
         </w:tc>
         <w:tc>
           <w:tcPr>
-            <w:tcW w:w="923" w:type="dxa"/>
+            <w:tcW w:w="919" w:type="dxa"/>
             <w:gridSpan w:val="3"/>
             <w:tcBorders>
               <w:top w:val="nil"/>
@@ -35190,7 +37340,7 @@
         </w:tc>
         <w:tc>
           <w:tcPr>
-            <w:tcW w:w="922" w:type="dxa"/>
+            <w:tcW w:w="918" w:type="dxa"/>
             <w:gridSpan w:val="3"/>
             <w:tcBorders>
               <w:top w:val="nil"/>
@@ -35227,7 +37377,7 @@
         </w:tc>
         <w:tc>
           <w:tcPr>
-            <w:tcW w:w="923" w:type="dxa"/>
+            <w:tcW w:w="919" w:type="dxa"/>
             <w:tcBorders>
               <w:top w:val="nil"/>
               <w:left w:val="nil"/>
@@ -35282,7 +37432,7 @@
       <w:tr>
         <w:tc>
           <w:tcPr>
-            <w:tcW w:w="90" w:type="dxa"/>
+            <w:tcW w:w="136" w:type="dxa"/>
             <w:tcBorders>
               <w:top w:val="nil"/>
               <w:left w:val="nil"/>
@@ -35303,7 +37453,7 @@
         </w:tc>
         <w:tc>
           <w:tcPr>
-            <w:tcW w:w="3690" w:type="dxa"/>
+            <w:tcW w:w="3669" w:type="dxa"/>
             <w:tcBorders>
               <w:top w:val="nil"/>
               <w:left w:val="nil"/>
@@ -35327,7 +37477,7 @@
         </w:tc>
         <w:tc>
           <w:tcPr>
-            <w:tcW w:w="148" w:type="dxa"/>
+            <w:tcW w:w="147" w:type="dxa"/>
             <w:tcBorders>
               <w:top w:val="nil"/>
               <w:left w:val="nil"/>
@@ -35348,7 +37498,7 @@
         </w:tc>
         <w:tc>
           <w:tcPr>
-            <w:tcW w:w="1530" w:type="dxa"/>
+            <w:tcW w:w="1522" w:type="dxa"/>
             <w:tcBorders>
               <w:top w:val="nil"/>
               <w:left w:val="nil"/>
@@ -35370,7 +37520,7 @@
         </w:tc>
         <w:tc>
           <w:tcPr>
-            <w:tcW w:w="1281" w:type="dxa"/>
+            <w:tcW w:w="1276" w:type="dxa"/>
             <w:gridSpan w:val="3"/>
             <w:tcBorders>
               <w:top w:val="nil"/>
@@ -35393,7 +37543,7 @@
         </w:tc>
         <w:tc>
           <w:tcPr>
-            <w:tcW w:w="1212" w:type="dxa"/>
+            <w:tcW w:w="1206" w:type="dxa"/>
             <w:gridSpan w:val="3"/>
             <w:tcBorders>
               <w:top w:val="nil"/>
@@ -35416,7 +37566,7 @@
         </w:tc>
         <w:tc>
           <w:tcPr>
-            <w:tcW w:w="1212" w:type="dxa"/>
+            <w:tcW w:w="1207" w:type="dxa"/>
             <w:gridSpan w:val="3"/>
             <w:tcBorders>
               <w:top w:val="nil"/>
@@ -35491,7 +37641,7 @@
         </w:trPr>
         <w:tc>
           <w:tcPr>
-            <w:tcW w:w="90" w:type="dxa"/>
+            <w:tcW w:w="136" w:type="dxa"/>
             <w:tcBorders>
               <w:top w:val="nil"/>
               <w:left w:val="nil"/>
@@ -35512,7 +37662,7 @@
         </w:tc>
         <w:tc>
           <w:tcPr>
-            <w:tcW w:w="3690" w:type="dxa"/>
+            <w:tcW w:w="3669" w:type="dxa"/>
             <w:tcBorders>
               <w:top w:val="nil"/>
               <w:left w:val="nil"/>
@@ -35545,7 +37695,7 @@
         </w:tc>
         <w:tc>
           <w:tcPr>
-            <w:tcW w:w="148" w:type="dxa"/>
+            <w:tcW w:w="147" w:type="dxa"/>
             <w:tcBorders>
               <w:top w:val="nil"/>
               <w:left w:val="nil"/>
@@ -35566,7 +37716,7 @@
         </w:tc>
         <w:tc>
           <w:tcPr>
-            <w:tcW w:w="1530" w:type="dxa"/>
+            <w:tcW w:w="1522" w:type="dxa"/>
             <w:tcBorders>
               <w:top w:val="nil"/>
               <w:left w:val="nil"/>
@@ -35595,7 +37745,7 @@
         </w:tc>
         <w:tc>
           <w:tcPr>
-            <w:tcW w:w="1230" w:type="dxa"/>
+            <w:tcW w:w="1225" w:type="dxa"/>
             <w:gridSpan w:val="2"/>
             <w:tcBorders>
               <w:top w:val="nil"/>
@@ -35625,7 +37775,7 @@
         </w:tc>
         <w:tc>
           <w:tcPr>
-            <w:tcW w:w="1230" w:type="dxa"/>
+            <w:tcW w:w="1224" w:type="dxa"/>
             <w:gridSpan w:val="3"/>
             <w:tcBorders>
               <w:top w:val="nil"/>
@@ -35655,7 +37805,7 @@
         </w:tc>
         <w:tc>
           <w:tcPr>
-            <w:tcW w:w="1230" w:type="dxa"/>
+            <w:tcW w:w="1225" w:type="dxa"/>
             <w:gridSpan w:val="3"/>
             <w:tcBorders>
               <w:top w:val="nil"/>
@@ -35713,7 +37863,7 @@
         </w:trPr>
         <w:tc>
           <w:tcPr>
-            <w:tcW w:w="90" w:type="dxa"/>
+            <w:tcW w:w="136" w:type="dxa"/>
             <w:tcBorders>
               <w:top w:val="nil"/>
               <w:left w:val="nil"/>
@@ -35734,7 +37884,7 @@
         </w:tc>
         <w:tc>
           <w:tcPr>
-            <w:tcW w:w="3690" w:type="dxa"/>
+            <w:tcW w:w="3669" w:type="dxa"/>
             <w:tcBorders>
               <w:top w:val="single" w:sz="4" w:space="0" w:color="auto"/>
               <w:left w:val="nil"/>
@@ -35767,7 +37917,7 @@
         </w:tc>
         <w:tc>
           <w:tcPr>
-            <w:tcW w:w="148" w:type="dxa"/>
+            <w:tcW w:w="147" w:type="dxa"/>
             <w:tcBorders>
               <w:top w:val="nil"/>
               <w:left w:val="nil"/>
@@ -35788,7 +37938,7 @@
         </w:tc>
         <w:tc>
           <w:tcPr>
-            <w:tcW w:w="1530" w:type="dxa"/>
+            <w:tcW w:w="1522" w:type="dxa"/>
             <w:tcBorders>
               <w:top w:val="single" w:sz="4" w:space="0" w:color="auto"/>
               <w:left w:val="nil"/>
@@ -35824,7 +37974,7 @@
         </w:tc>
         <w:tc>
           <w:tcPr>
-            <w:tcW w:w="1230" w:type="dxa"/>
+            <w:tcW w:w="1225" w:type="dxa"/>
             <w:gridSpan w:val="2"/>
             <w:tcBorders>
               <w:top w:val="single" w:sz="4" w:space="0" w:color="auto"/>
@@ -35867,7 +38017,7 @@
         </w:tc>
         <w:tc>
           <w:tcPr>
-            <w:tcW w:w="1230" w:type="dxa"/>
+            <w:tcW w:w="1224" w:type="dxa"/>
             <w:gridSpan w:val="3"/>
             <w:tcBorders>
               <w:top w:val="single" w:sz="4" w:space="0" w:color="auto"/>
@@ -35904,7 +38054,7 @@
         </w:tc>
         <w:tc>
           <w:tcPr>
-            <w:tcW w:w="1230" w:type="dxa"/>
+            <w:tcW w:w="1225" w:type="dxa"/>
             <w:gridSpan w:val="3"/>
             <w:tcBorders>
               <w:top w:val="single" w:sz="4" w:space="0" w:color="auto"/>
@@ -36023,6 +38173,78 @@
         </w:tc>
       </w:tr>
     </w:tbl>
+    <w:p>
+      <w:pPr>
+        <w:ind w:firstLine="720"/>
+        <w:rPr>
+          <w:sz w:val="22"/>
+          <w:szCs w:val="22"/>
+        </w:rPr>
+      </w:pPr>
+    </w:p>
+    <w:p>
+      <w:pPr>
+        <w:ind w:firstLine="720"/>
+        <w:rPr>
+          <w:sz w:val="22"/>
+          <w:szCs w:val="22"/>
+        </w:rPr>
+      </w:pPr>
+    </w:p>
+    <w:p>
+      <w:pPr>
+        <w:ind w:firstLine="720"/>
+        <w:rPr>
+          <w:sz w:val="22"/>
+          <w:szCs w:val="22"/>
+        </w:rPr>
+      </w:pPr>
+    </w:p>
+    <w:p>
+      <w:pPr>
+        <w:ind w:firstLine="720"/>
+        <w:rPr>
+          <w:sz w:val="22"/>
+          <w:szCs w:val="22"/>
+        </w:rPr>
+      </w:pPr>
+    </w:p>
+    <w:p>
+      <w:pPr>
+        <w:ind w:firstLine="720"/>
+        <w:rPr>
+          <w:sz w:val="22"/>
+          <w:szCs w:val="22"/>
+        </w:rPr>
+      </w:pPr>
+    </w:p>
+    <w:p>
+      <w:pPr>
+        <w:ind w:firstLine="720"/>
+        <w:rPr>
+          <w:sz w:val="22"/>
+          <w:szCs w:val="22"/>
+        </w:rPr>
+      </w:pPr>
+    </w:p>
+    <w:p>
+      <w:pPr>
+        <w:ind w:firstLine="720"/>
+        <w:rPr>
+          <w:sz w:val="22"/>
+          <w:szCs w:val="22"/>
+        </w:rPr>
+      </w:pPr>
+    </w:p>
+    <w:p>
+      <w:pPr>
+        <w:ind w:firstLine="720"/>
+        <w:rPr>
+          <w:sz w:val="22"/>
+          <w:szCs w:val="22"/>
+        </w:rPr>
+      </w:pPr>
+    </w:p>
     <w:p>
       <w:pPr>
         <w:ind w:firstLine="720"/>
@@ -37830,7 +40052,7 @@
   <w:style w:type="paragraph" w:default="1" w:styleId="Normal">
     <w:name w:val="Normal"/>
     <w:qFormat/>
-    <w:rsid w:val="00B839B4"/>
+    <w:rsid w:val="00A52A44"/>
     <w:rPr>
       <w:rFonts w:ascii="Times New Roman" w:eastAsia="Times New Roman" w:hAnsi="Times New Roman" w:cs="Times New Roman"/>
     </w:rPr>

</xml_diff>

<commit_message>
Revise through Section 4
</commit_message>
<xml_diff>
--- a/docs/Thesis Draft.docx
+++ b/docs/Thesis Draft.docx
@@ -14346,6 +14346,26 @@
         <w:contextualSpacing/>
         <w:jc w:val="both"/>
         <w:rPr>
+          <w:bCs/>
+          <w:sz w:val="22"/>
+          <w:szCs w:val="22"/>
+        </w:rPr>
+      </w:pPr>
+      <w:r>
+        <w:rPr>
+          <w:bCs/>
+          <w:sz w:val="22"/>
+          <w:szCs w:val="22"/>
+        </w:rPr>
+        <w:t>For the rest of the paper, I will refer to the random forest I have just described as the “modified” random forest.</w:t>
+      </w:r>
+    </w:p>
+    <w:p>
+      <w:pPr>
+        <w:ind w:firstLine="720"/>
+        <w:contextualSpacing/>
+        <w:jc w:val="both"/>
+        <w:rPr>
           <w:sz w:val="22"/>
           <w:szCs w:val="22"/>
         </w:rPr>
@@ -16025,11 +16045,8 @@
     </w:p>
     <w:p>
       <w:pPr>
-        <w:pStyle w:val="ListParagraph"/>
-        <w:ind w:left="360"/>
         <w:jc w:val="both"/>
         <w:rPr>
-          <w:rFonts w:ascii="Times New Roman" w:hAnsi="Times New Roman" w:cs="Times New Roman"/>
           <w:i/>
           <w:iCs/>
           <w:sz w:val="22"/>
@@ -16051,87 +16068,6 @@
           <w:sz w:val="22"/>
           <w:szCs w:val="22"/>
         </w:rPr>
-        <w:t xml:space="preserve">There are two ways to interpret the results shown above: first, the </w:t>
-      </w:r>
-      <w:r>
-        <w:rPr>
-          <w:sz w:val="22"/>
-          <w:szCs w:val="22"/>
-        </w:rPr>
-        <w:t>modified random forest</w:t>
-      </w:r>
-      <w:r>
-        <w:rPr>
-          <w:sz w:val="22"/>
-          <w:szCs w:val="22"/>
-        </w:rPr>
-        <w:t xml:space="preserve"> outperforms the “base” random forest from Section 2; second, the </w:t>
-      </w:r>
-      <w:r>
-        <w:rPr>
-          <w:sz w:val="22"/>
-          <w:szCs w:val="22"/>
-        </w:rPr>
-        <w:t>modified random forest</w:t>
-      </w:r>
-      <w:r>
-        <w:rPr>
-          <w:sz w:val="22"/>
-          <w:szCs w:val="22"/>
-        </w:rPr>
-        <w:t xml:space="preserve"> outperforms </w:t>
-      </w:r>
-      <w:r>
-        <w:rPr>
-          <w:sz w:val="22"/>
-          <w:szCs w:val="22"/>
-        </w:rPr>
-        <w:t>an</w:t>
-      </w:r>
-      <w:r>
-        <w:rPr>
-          <w:sz w:val="22"/>
-          <w:szCs w:val="22"/>
-        </w:rPr>
-        <w:t xml:space="preserve"> </w:t>
-      </w:r>
-      <w:r>
-        <w:rPr>
-          <w:sz w:val="22"/>
-          <w:szCs w:val="22"/>
-        </w:rPr>
-        <w:t xml:space="preserve">ARIMA(AIC) </w:t>
-      </w:r>
-      <w:r>
-        <w:rPr>
-          <w:sz w:val="22"/>
-          <w:szCs w:val="22"/>
-        </w:rPr>
-        <w:t>model</w:t>
-      </w:r>
-      <w:r>
-        <w:rPr>
-          <w:sz w:val="22"/>
-          <w:szCs w:val="22"/>
-        </w:rPr>
-        <w:t>.</w:t>
-      </w:r>
-    </w:p>
-    <w:p>
-      <w:pPr>
-        <w:ind w:firstLine="720"/>
-        <w:jc w:val="both"/>
-        <w:rPr>
-          <w:sz w:val="22"/>
-          <w:szCs w:val="22"/>
-        </w:rPr>
-      </w:pPr>
-      <w:r>
-        <w:rPr>
-          <w:sz w:val="22"/>
-          <w:szCs w:val="22"/>
-        </w:rPr>
-        <w:lastRenderedPageBreak/>
         <w:t xml:space="preserve">Section 3 explained at length the differences between the </w:t>
       </w:r>
       <w:r>
@@ -17116,7 +17052,7 @@
           <w:sz w:val="22"/>
           <w:szCs w:val="22"/>
         </w:rPr>
-        <w:t xml:space="preserve">, as opposed to a baseline offered by the </w:t>
+        <w:t xml:space="preserve"> as opposed to a baseline offered by the </w:t>
       </w:r>
       <w:r>
         <w:rPr>
@@ -17742,7 +17678,14 @@
           <w:sz w:val="22"/>
           <w:szCs w:val="22"/>
         </w:rPr>
-        <w:t xml:space="preserve">How do the changes made to the modified random forest allow it to outperform the base forest? One answer is more-intuitive feature selection. </w:t>
+        <w:t xml:space="preserve">Another difference between the base forest and the modified forest </w:t>
+      </w:r>
+      <w:r>
+        <w:rPr>
+          <w:sz w:val="22"/>
+          <w:szCs w:val="22"/>
+        </w:rPr>
+        <w:t xml:space="preserve">is more-intuitive feature selection. </w:t>
       </w:r>
       <w:r>
         <w:rPr>
@@ -17922,15 +17865,7 @@
           <w:sz w:val="22"/>
           <w:szCs w:val="22"/>
         </w:rPr>
-        <w:t xml:space="preserve"> Each leaf is created according to a sequence of splitting conditions, </w:t>
-      </w:r>
-      <w:r>
-        <w:rPr>
-          <w:sz w:val="22"/>
-          <w:szCs w:val="22"/>
-        </w:rPr>
-        <w:lastRenderedPageBreak/>
-        <w:t xml:space="preserve">which track every split that was necessary for the creation of that leaf. </w:t>
+        <w:t xml:space="preserve"> Each leaf is created according to a sequence of splitting conditions, which track every split that was necessary for the creation of that leaf. </w:t>
       </w:r>
       <w:r>
         <w:rPr>
@@ -18010,6 +17945,7 @@
           <w:sz w:val="22"/>
           <w:szCs w:val="22"/>
         </w:rPr>
+        <w:lastRenderedPageBreak/>
         <w:t xml:space="preserve">Accordingly, splits which occur early in the formation of the tree are automatically given greater weight by this metric: </w:t>
       </w:r>
       <w:r>
@@ -18029,7 +17965,7 @@
     </w:p>
     <w:tbl>
       <w:tblPr>
-        <w:tblpPr w:leftFromText="180" w:rightFromText="180" w:vertAnchor="text" w:horzAnchor="margin" w:tblpY="146"/>
+        <w:tblpPr w:leftFromText="180" w:rightFromText="180" w:vertAnchor="text" w:horzAnchor="margin" w:tblpXSpec="center" w:tblpY="146"/>
         <w:tblW w:w="9586" w:type="dxa"/>
         <w:tblLayout w:type="fixed"/>
         <w:tblLook w:val="04A0" w:firstRow="1" w:lastRow="0" w:firstColumn="1" w:lastColumn="0" w:noHBand="0" w:noVBand="1"/>
@@ -21285,16 +21221,6 @@
               <w:t xml:space="preserve"> as opposed to the relative importance listed for the average base tree. Normalizes for the fact that the base tree tends to be deeper.</w:t>
             </w:r>
           </w:p>
-          <w:p>
-            <w:pPr>
-              <w:ind w:right="110"/>
-              <w:rPr>
-                <w:color w:val="000000"/>
-                <w:sz w:val="18"/>
-                <w:szCs w:val="18"/>
-              </w:rPr>
-            </w:pPr>
-          </w:p>
         </w:tc>
       </w:tr>
     </w:tbl>
@@ -21953,7 +21879,6 @@
           <w:sz w:val="22"/>
           <w:szCs w:val="22"/>
         </w:rPr>
-        <w:lastRenderedPageBreak/>
         <w:t>For the second discrepancy, t</w:t>
       </w:r>
       <w:r>
@@ -22096,7 +22021,15 @@
           <w:sz w:val="22"/>
           <w:szCs w:val="22"/>
         </w:rPr>
-        <w:t xml:space="preserve">split the data according to the first lag term. In an AR(1) process, all the lag terms are going to be highly correlated with each other; thus, if the model is unlikely to split according to the first lag term, it is also unlikely to split according to any other </w:t>
+        <w:t xml:space="preserve">split the data according to the first lag term. In an AR(1) process, all the lag terms </w:t>
+      </w:r>
+      <w:r>
+        <w:rPr>
+          <w:sz w:val="22"/>
+          <w:szCs w:val="22"/>
+        </w:rPr>
+        <w:lastRenderedPageBreak/>
+        <w:t xml:space="preserve">are going to be highly correlated with each other; thus, if the model is unlikely to split according to the first lag term, it is also unlikely to split according to any other </w:t>
       </w:r>
       <w:r>
         <w:rPr>
@@ -22135,7 +22068,6 @@
         </w:rPr>
         <w:t xml:space="preserve">trend </w:t>
       </w:r>
-      <w:proofErr w:type="gramStart"/>
       <w:r>
         <w:rPr>
           <w:sz w:val="22"/>
@@ -22143,7 +22075,13 @@
         </w:rPr>
         <w:t>term</w:t>
       </w:r>
-      <w:proofErr w:type="gramEnd"/>
+      <w:r>
+        <w:rPr>
+          <w:sz w:val="22"/>
+          <w:szCs w:val="22"/>
+        </w:rPr>
+        <w:t>,</w:t>
+      </w:r>
       <w:r>
         <w:rPr>
           <w:sz w:val="22"/>
@@ -22180,7 +22118,7 @@
           <w:sz w:val="22"/>
           <w:szCs w:val="22"/>
         </w:rPr>
-        <w:t xml:space="preserve"> performs forecasts US inflation much better than the base forest does; thus, my intuition is that </w:t>
+        <w:t xml:space="preserve"> forecasts US inflation much better than the base forest does; thus, my intuition is that </w:t>
       </w:r>
       <w:r>
         <w:rPr>
@@ -22555,7 +22493,49 @@
           <w:sz w:val="22"/>
           <w:szCs w:val="22"/>
         </w:rPr>
-        <w:t xml:space="preserve">Graph 2 displays a relative importance analysis of each feature from a non-sampled random forest during the forecast period. The forest I described in Section 3 randomly sampled the length of the dataset. The forest used for Graph 2 does not sample the dataset at all; instead, it uses all available data, right up to the month which precedes the forecast month. I tried to do a similar analysis with the forest I described in Section 3, but the typical forest simply did not have enough “real” trees to generate meaningful data for this analysis.  </w:t>
+        <w:t xml:space="preserve">Graph 2 displays a relative importance analysis of each feature from a non-sampled random forest during the forecast period. </w:t>
+      </w:r>
+      <w:r>
+        <w:rPr>
+          <w:sz w:val="22"/>
+          <w:szCs w:val="22"/>
+        </w:rPr>
+        <w:t xml:space="preserve">Although the </w:t>
+      </w:r>
+      <w:r>
+        <w:rPr>
+          <w:sz w:val="22"/>
+          <w:szCs w:val="22"/>
+        </w:rPr>
+        <w:t>forest I described in Section 3 randomly sampled the length of the dataset</w:t>
+      </w:r>
+      <w:r>
+        <w:rPr>
+          <w:sz w:val="22"/>
+          <w:szCs w:val="22"/>
+        </w:rPr>
+        <w:t>, t</w:t>
+      </w:r>
+      <w:r>
+        <w:rPr>
+          <w:sz w:val="22"/>
+          <w:szCs w:val="22"/>
+        </w:rPr>
+        <w:t xml:space="preserve">he forest </w:t>
+      </w:r>
+      <w:r>
+        <w:rPr>
+          <w:sz w:val="22"/>
+          <w:szCs w:val="22"/>
+        </w:rPr>
+        <w:t xml:space="preserve">I </w:t>
+      </w:r>
+      <w:r>
+        <w:rPr>
+          <w:sz w:val="22"/>
+          <w:szCs w:val="22"/>
+        </w:rPr>
+        <w:t xml:space="preserve">use for Graph 2 does not sample the dataset at all; instead, it uses all available data, right up to the month which precedes the forecast month. I tried to do a similar analysis with the forest I described in Section 3, but the typical forest simply did not have enough “real” trees to generate meaningful data for this analysis.  </w:t>
       </w:r>
     </w:p>
     <w:p>
@@ -23035,39 +23015,6 @@
     </w:p>
     <w:p>
       <w:pPr>
-        <w:ind w:firstLine="720"/>
-        <w:jc w:val="both"/>
-        <w:rPr>
-          <w:sz w:val="22"/>
-          <w:szCs w:val="22"/>
-        </w:rPr>
-      </w:pPr>
-      <w:r>
-        <w:rPr>
-          <w:sz w:val="22"/>
-          <w:szCs w:val="22"/>
-        </w:rPr>
-        <w:t xml:space="preserve">When the random forest both tells a different story than the ARIMA model </w:t>
-      </w:r>
-      <w:r>
-        <w:rPr>
-          <w:i/>
-          <w:iCs/>
-          <w:sz w:val="22"/>
-          <w:szCs w:val="22"/>
-        </w:rPr>
-        <w:t xml:space="preserve">and </w:t>
-      </w:r>
-      <w:r>
-        <w:rPr>
-          <w:sz w:val="22"/>
-          <w:szCs w:val="22"/>
-        </w:rPr>
-        <w:t>outperforms that model in actual forecasts, it suggests that the analysis which the forest suggests is worth exploring.</w:t>
-      </w:r>
-    </w:p>
-    <w:p>
-      <w:pPr>
         <w:jc w:val="both"/>
         <w:rPr>
           <w:sz w:val="22"/>
@@ -23124,15 +23071,7 @@
           <w:sz w:val="22"/>
           <w:szCs w:val="22"/>
         </w:rPr>
-        <w:t xml:space="preserve"> the random forest </w:t>
-      </w:r>
-      <w:r>
-        <w:rPr>
-          <w:sz w:val="22"/>
-          <w:szCs w:val="22"/>
-        </w:rPr>
-        <w:lastRenderedPageBreak/>
-        <w:t xml:space="preserve">can actually </w:t>
+        <w:t xml:space="preserve"> the random forest can actually </w:t>
       </w:r>
       <w:r>
         <w:rPr>
@@ -23291,6 +23230,7 @@
                 <w:sz w:val="22"/>
                 <w:szCs w:val="22"/>
               </w:rPr>
+              <w:lastRenderedPageBreak/>
               <w:t>Relative</w:t>
             </w:r>
             <w:r>

</xml_diff>

<commit_message>
Revise through Section 6
</commit_message>
<xml_diff>
--- a/docs/Thesis Draft.docx
+++ b/docs/Thesis Draft.docx
@@ -709,25 +709,7 @@
           <w:sz w:val="22"/>
           <w:szCs w:val="22"/>
         </w:rPr>
-        <w:t xml:space="preserve"> data, the US </w:t>
-      </w:r>
-      <w:proofErr w:type="gramStart"/>
-      <w:r>
-        <w:rPr>
-          <w:bCs/>
-          <w:sz w:val="22"/>
-          <w:szCs w:val="22"/>
-        </w:rPr>
-        <w:t>seasonally-adjusted</w:t>
-      </w:r>
-      <w:proofErr w:type="gramEnd"/>
-      <w:r>
-        <w:rPr>
-          <w:bCs/>
-          <w:sz w:val="22"/>
-          <w:szCs w:val="22"/>
-        </w:rPr>
-        <w:t xml:space="preserve"> monthly inflation rate.</w:t>
+        <w:t xml:space="preserve"> data, the US seasonally-adjusted monthly inflation rate.</w:t>
       </w:r>
       <w:r>
         <w:rPr>
@@ -1616,25 +1598,7 @@
           <w:sz w:val="22"/>
           <w:szCs w:val="22"/>
         </w:rPr>
-        <w:t xml:space="preserve">For the random forest </w:t>
-      </w:r>
-      <w:proofErr w:type="gramStart"/>
-      <w:r>
-        <w:rPr>
-          <w:bCs/>
-          <w:sz w:val="22"/>
-          <w:szCs w:val="22"/>
-        </w:rPr>
-        <w:t>model</w:t>
-      </w:r>
-      <w:proofErr w:type="gramEnd"/>
-      <w:r>
-        <w:rPr>
-          <w:bCs/>
-          <w:sz w:val="22"/>
-          <w:szCs w:val="22"/>
-        </w:rPr>
-        <w:t xml:space="preserve"> I describe below, I use a dataset that includes the current month’s inflation </w:t>
+        <w:t xml:space="preserve">For the random forest model I describe below, I use a dataset that includes the current month’s inflation </w:t>
       </w:r>
       <m:oMath>
         <m:sSub>
@@ -3628,7 +3592,6 @@
         </w:rPr>
         <w:t xml:space="preserve">: for example, “The first subset contains all observations at which the value of independent variable </w:t>
       </w:r>
-      <w:proofErr w:type="spellStart"/>
       <w:r>
         <w:rPr>
           <w:bCs/>
@@ -3637,9 +3600,16 @@
           <w:sz w:val="22"/>
           <w:szCs w:val="22"/>
         </w:rPr>
-        <w:t>xyz</w:t>
-      </w:r>
-      <w:proofErr w:type="spellEnd"/>
+        <w:t xml:space="preserve">xyz </w:t>
+      </w:r>
+      <w:r>
+        <w:rPr>
+          <w:bCs/>
+          <w:sz w:val="22"/>
+          <w:szCs w:val="22"/>
+        </w:rPr>
+        <w:t xml:space="preserve">is greater than or equal to 10.05; the second subset contains all observations at which the value of </w:t>
+      </w:r>
       <w:r>
         <w:rPr>
           <w:bCs/>
@@ -3648,6 +3618,22 @@
           <w:sz w:val="22"/>
           <w:szCs w:val="22"/>
         </w:rPr>
+        <w:t xml:space="preserve">xyz </w:t>
+      </w:r>
+      <w:r>
+        <w:rPr>
+          <w:bCs/>
+          <w:sz w:val="22"/>
+          <w:szCs w:val="22"/>
+        </w:rPr>
+        <w:t>is less than 10.05.”</w:t>
+      </w:r>
+      <w:r>
+        <w:rPr>
+          <w:bCs/>
+          <w:sz w:val="22"/>
+          <w:szCs w:val="22"/>
+        </w:rPr>
         <w:t xml:space="preserve"> </w:t>
       </w:r>
       <w:r>
@@ -3656,9 +3642,8 @@
           <w:sz w:val="22"/>
           <w:szCs w:val="22"/>
         </w:rPr>
-        <w:t xml:space="preserve">is greater than or equal to 10.05; the second subset contains all observations at which the value of </w:t>
-      </w:r>
-      <w:proofErr w:type="spellStart"/>
+        <w:t xml:space="preserve">The feature selected in this scenario would be </w:t>
+      </w:r>
       <w:r>
         <w:rPr>
           <w:bCs/>
@@ -3669,53 +3654,6 @@
         </w:rPr>
         <w:t>xyz</w:t>
       </w:r>
-      <w:proofErr w:type="spellEnd"/>
-      <w:r>
-        <w:rPr>
-          <w:bCs/>
-          <w:i/>
-          <w:iCs/>
-          <w:sz w:val="22"/>
-          <w:szCs w:val="22"/>
-        </w:rPr>
-        <w:t xml:space="preserve"> </w:t>
-      </w:r>
-      <w:r>
-        <w:rPr>
-          <w:bCs/>
-          <w:sz w:val="22"/>
-          <w:szCs w:val="22"/>
-        </w:rPr>
-        <w:t>is less than 10.05.”</w:t>
-      </w:r>
-      <w:r>
-        <w:rPr>
-          <w:bCs/>
-          <w:sz w:val="22"/>
-          <w:szCs w:val="22"/>
-        </w:rPr>
-        <w:t xml:space="preserve"> </w:t>
-      </w:r>
-      <w:r>
-        <w:rPr>
-          <w:bCs/>
-          <w:sz w:val="22"/>
-          <w:szCs w:val="22"/>
-        </w:rPr>
-        <w:t xml:space="preserve">The feature selected in this scenario would be </w:t>
-      </w:r>
-      <w:proofErr w:type="spellStart"/>
-      <w:r>
-        <w:rPr>
-          <w:bCs/>
-          <w:i/>
-          <w:iCs/>
-          <w:sz w:val="22"/>
-          <w:szCs w:val="22"/>
-        </w:rPr>
-        <w:t>xyz</w:t>
-      </w:r>
-      <w:proofErr w:type="spellEnd"/>
       <w:r>
         <w:rPr>
           <w:bCs/>
@@ -3762,7 +3700,6 @@
         </w:rPr>
         <w:t xml:space="preserve">. Thus, it first sorts the data by feature </w:t>
       </w:r>
-      <w:proofErr w:type="spellStart"/>
       <w:r>
         <w:rPr>
           <w:bCs/>
@@ -3773,7 +3710,6 @@
         </w:rPr>
         <w:t>xyz</w:t>
       </w:r>
-      <w:proofErr w:type="spellEnd"/>
       <w:r>
         <w:rPr>
           <w:bCs/>
@@ -3798,7 +3734,6 @@
         </w:rPr>
         <w:t xml:space="preserve">, should the data be sorted by </w:t>
       </w:r>
-      <w:proofErr w:type="spellStart"/>
       <w:r>
         <w:rPr>
           <w:bCs/>
@@ -3809,7 +3744,6 @@
         </w:rPr>
         <w:t>xyz</w:t>
       </w:r>
-      <w:proofErr w:type="spellEnd"/>
       <w:r>
         <w:rPr>
           <w:bCs/>
@@ -3818,7 +3752,6 @@
         </w:rPr>
         <w:t xml:space="preserve">. But then the model continues: now it sorts the data by </w:t>
       </w:r>
-      <w:proofErr w:type="spellStart"/>
       <w:r>
         <w:rPr>
           <w:bCs/>
@@ -3829,7 +3762,6 @@
         </w:rPr>
         <w:t>abc</w:t>
       </w:r>
-      <w:proofErr w:type="spellEnd"/>
       <w:r>
         <w:rPr>
           <w:bCs/>
@@ -3854,7 +3786,6 @@
         </w:rPr>
         <w:t xml:space="preserve">, should the data be sorted by </w:t>
       </w:r>
-      <w:proofErr w:type="spellStart"/>
       <w:r>
         <w:rPr>
           <w:bCs/>
@@ -3865,7 +3796,6 @@
         </w:rPr>
         <w:t>abc</w:t>
       </w:r>
-      <w:proofErr w:type="spellEnd"/>
       <w:r>
         <w:rPr>
           <w:bCs/>
@@ -6027,25 +5957,7 @@
           <w:sz w:val="22"/>
           <w:szCs w:val="22"/>
         </w:rPr>
-        <w:t xml:space="preserve">ach built according to the pattern described above. The “base” random forest consists of “base” regression trees, and I am envisioning it with two additional parameters. First, the parameter of forest size: the base forest will contain 50 trees. Second, the feature fraction. Before I describe </w:t>
-      </w:r>
-      <w:proofErr w:type="gramStart"/>
-      <w:r>
-        <w:rPr>
-          <w:bCs/>
-          <w:sz w:val="22"/>
-          <w:szCs w:val="22"/>
-        </w:rPr>
-        <w:t>what</w:t>
-      </w:r>
-      <w:proofErr w:type="gramEnd"/>
-      <w:r>
-        <w:rPr>
-          <w:bCs/>
-          <w:sz w:val="22"/>
-          <w:szCs w:val="22"/>
-        </w:rPr>
-        <w:t xml:space="preserve"> the feature fraction is, let me explain what it is that makes the “random” forest so random.</w:t>
+        <w:t>ach built according to the pattern described above. The “base” random forest consists of “base” regression trees, and I am envisioning it with two additional parameters. First, the parameter of forest size: the base forest will contain 50 trees. Second, the feature fraction. Before I describe what the feature fraction is, let me explain what it is that makes the “random” forest so random.</w:t>
       </w:r>
     </w:p>
     <w:p>
@@ -7068,23 +6980,7 @@
           <w:sz w:val="22"/>
           <w:szCs w:val="22"/>
         </w:rPr>
-        <w:t xml:space="preserve"> by some weight of the previous observation, plus some </w:t>
-      </w:r>
-      <w:proofErr w:type="spellStart"/>
-      <w:r>
-        <w:rPr>
-          <w:sz w:val="22"/>
-          <w:szCs w:val="22"/>
-        </w:rPr>
-        <w:t>i.i.d</w:t>
-      </w:r>
-      <w:proofErr w:type="spellEnd"/>
-      <w:r>
-        <w:rPr>
-          <w:sz w:val="22"/>
-          <w:szCs w:val="22"/>
-        </w:rPr>
-        <w:t>. error.</w:t>
+        <w:t xml:space="preserve"> by some weight of the previous observation, plus some i.i.d. error.</w:t>
       </w:r>
       <w:r>
         <w:rPr>
@@ -12931,39 +12827,7 @@
           <w:sz w:val="22"/>
           <w:szCs w:val="22"/>
         </w:rPr>
-        <w:t xml:space="preserve">Accordingly, rather than specify a grid-based search method, I specify a Bayesian one which can update its focus to spend more resources exploring promising regions of the parameter space, and less resources exploring less-promising regions. The specific search method I specify is a Tree-structured </w:t>
-      </w:r>
-      <w:proofErr w:type="spellStart"/>
-      <w:r>
-        <w:rPr>
-          <w:sz w:val="22"/>
-          <w:szCs w:val="22"/>
-        </w:rPr>
-        <w:t>Parzen</w:t>
-      </w:r>
-      <w:proofErr w:type="spellEnd"/>
-      <w:r>
-        <w:rPr>
-          <w:sz w:val="22"/>
-          <w:szCs w:val="22"/>
-        </w:rPr>
-        <w:t xml:space="preserve"> Estimator (TPE) as described by </w:t>
-      </w:r>
-      <w:proofErr w:type="spellStart"/>
-      <w:r>
-        <w:rPr>
-          <w:sz w:val="22"/>
-          <w:szCs w:val="22"/>
-        </w:rPr>
-        <w:t>Bergstra</w:t>
-      </w:r>
-      <w:proofErr w:type="spellEnd"/>
-      <w:r>
-        <w:rPr>
-          <w:sz w:val="22"/>
-          <w:szCs w:val="22"/>
-        </w:rPr>
-        <w:t xml:space="preserve"> et al. in 2011. For details, see Appendix </w:t>
+        <w:t xml:space="preserve">Accordingly, rather than specify a grid-based search method, I specify a Bayesian one which can update its focus to spend more resources exploring promising regions of the parameter space, and less resources exploring less-promising regions. The specific search method I specify is a Tree-structured Parzen Estimator (TPE) as described by Bergstra et al. in 2011. For details, see Appendix </w:t>
       </w:r>
       <w:r>
         <w:rPr>
@@ -13197,23 +13061,7 @@
           <w:sz w:val="22"/>
           <w:szCs w:val="22"/>
         </w:rPr>
-        <w:t xml:space="preserve"> </w:t>
-      </w:r>
-      <w:proofErr w:type="gramStart"/>
-      <w:r>
-        <w:rPr>
-          <w:sz w:val="22"/>
-          <w:szCs w:val="22"/>
-        </w:rPr>
-        <w:t>would</w:t>
-      </w:r>
-      <w:proofErr w:type="gramEnd"/>
-      <w:r>
-        <w:rPr>
-          <w:sz w:val="22"/>
-          <w:szCs w:val="22"/>
-        </w:rPr>
-        <w:t xml:space="preserve"> </w:t>
+        <w:t xml:space="preserve"> would </w:t>
       </w:r>
       <w:r>
         <w:rPr>
@@ -15040,7 +14888,21 @@
                 <w:sz w:val="22"/>
                 <w:szCs w:val="22"/>
               </w:rPr>
-              <w:t>Modified forest</w:t>
+              <w:t xml:space="preserve">Modified </w:t>
+            </w:r>
+            <w:r>
+              <w:rPr>
+                <w:sz w:val="22"/>
+                <w:szCs w:val="22"/>
+              </w:rPr>
+              <w:t>F</w:t>
+            </w:r>
+            <w:r>
+              <w:rPr>
+                <w:sz w:val="22"/>
+                <w:szCs w:val="22"/>
+              </w:rPr>
+              <w:t>orest</w:t>
             </w:r>
           </w:p>
         </w:tc>
@@ -15134,7 +14996,7 @@
                 <w:sz w:val="22"/>
                 <w:szCs w:val="22"/>
               </w:rPr>
-              <w:t>“Base”</w:t>
+              <w:t>Base</w:t>
             </w:r>
             <w:r>
               <w:rPr>
@@ -15539,7 +15401,21 @@
                 <w:sz w:val="16"/>
                 <w:szCs w:val="16"/>
               </w:rPr>
-              <w:t xml:space="preserve"> For the actual RMSEs, see Appendix 4.</w:t>
+              <w:t xml:space="preserve"> </w:t>
+            </w:r>
+            <w:r>
+              <w:rPr>
+                <w:sz w:val="16"/>
+                <w:szCs w:val="16"/>
+              </w:rPr>
+              <w:t xml:space="preserve">The lowest RMSE is bolded. </w:t>
+            </w:r>
+            <w:r>
+              <w:rPr>
+                <w:sz w:val="16"/>
+                <w:szCs w:val="16"/>
+              </w:rPr>
+              <w:t>For the actual RMSEs, see Appendix 4.</w:t>
             </w:r>
           </w:p>
         </w:tc>
@@ -21200,25 +21076,7 @@
                 <w:sz w:val="16"/>
                 <w:szCs w:val="16"/>
               </w:rPr>
-              <w:t xml:space="preserve">*The relative importance term of the average time-series </w:t>
-            </w:r>
-            <w:proofErr w:type="gramStart"/>
-            <w:r>
-              <w:rPr>
-                <w:color w:val="000000"/>
-                <w:sz w:val="16"/>
-                <w:szCs w:val="16"/>
-              </w:rPr>
-              <w:t>tree</w:t>
-            </w:r>
-            <w:proofErr w:type="gramEnd"/>
-            <w:r>
-              <w:rPr>
-                <w:color w:val="000000"/>
-                <w:sz w:val="16"/>
-                <w:szCs w:val="16"/>
-              </w:rPr>
-              <w:t xml:space="preserve"> as opposed to the relative importance listed for the average base tree. Normalizes for the fact that the base tree tends to be deeper.</w:t>
+              <w:t>*The relative importance term of the average time-series tree as opposed to the relative importance listed for the average base tree. Normalizes for the fact that the base tree tends to be deeper.</w:t>
             </w:r>
           </w:p>
         </w:tc>
@@ -23645,6 +23503,7 @@
     </w:p>
     <w:p>
       <w:pPr>
+        <w:ind w:firstLine="720"/>
         <w:jc w:val="both"/>
         <w:rPr>
           <w:sz w:val="22"/>
@@ -23656,7 +23515,21 @@
           <w:sz w:val="22"/>
           <w:szCs w:val="22"/>
         </w:rPr>
-        <w:t>All results are summarized in Table 5. Forecast performance is measured by RMSE.</w:t>
+        <w:t>All results are summarized in Table 5. Forecast performance is measured by RMSE</w:t>
+      </w:r>
+      <w:r>
+        <w:rPr>
+          <w:sz w:val="22"/>
+          <w:szCs w:val="22"/>
+        </w:rPr>
+        <w:t>, relative to a naïve forecast</w:t>
+      </w:r>
+      <w:r>
+        <w:rPr>
+          <w:sz w:val="22"/>
+          <w:szCs w:val="22"/>
+        </w:rPr>
+        <w:t>.</w:t>
       </w:r>
     </w:p>
     <w:p>
@@ -24126,7 +23999,21 @@
                 <w:sz w:val="20"/>
                 <w:szCs w:val="20"/>
               </w:rPr>
-              <w:t>Modified forest</w:t>
+              <w:t xml:space="preserve">Modified </w:t>
+            </w:r>
+            <w:r>
+              <w:rPr>
+                <w:sz w:val="20"/>
+                <w:szCs w:val="20"/>
+              </w:rPr>
+              <w:t>F</w:t>
+            </w:r>
+            <w:r>
+              <w:rPr>
+                <w:sz w:val="20"/>
+                <w:szCs w:val="20"/>
+              </w:rPr>
+              <w:t>orest</w:t>
             </w:r>
           </w:p>
         </w:tc>
@@ -24215,7 +24102,7 @@
                 <w:sz w:val="20"/>
                 <w:szCs w:val="20"/>
               </w:rPr>
-              <w:t>“Base” Forest</w:t>
+              <w:t>Base Forest</w:t>
             </w:r>
           </w:p>
         </w:tc>
@@ -26631,7 +26518,21 @@
                 <w:sz w:val="20"/>
                 <w:szCs w:val="20"/>
               </w:rPr>
-              <w:t>Modified forest</w:t>
+              <w:t xml:space="preserve">Modified </w:t>
+            </w:r>
+            <w:r>
+              <w:rPr>
+                <w:sz w:val="20"/>
+                <w:szCs w:val="20"/>
+              </w:rPr>
+              <w:t>F</w:t>
+            </w:r>
+            <w:r>
+              <w:rPr>
+                <w:sz w:val="20"/>
+                <w:szCs w:val="20"/>
+              </w:rPr>
+              <w:t>orest</w:t>
             </w:r>
           </w:p>
         </w:tc>
@@ -26691,7 +26592,21 @@
                 <w:sz w:val="20"/>
                 <w:szCs w:val="20"/>
               </w:rPr>
-              <w:t>“Base” forest</w:t>
+              <w:t xml:space="preserve">Base </w:t>
+            </w:r>
+            <w:r>
+              <w:rPr>
+                <w:sz w:val="20"/>
+                <w:szCs w:val="20"/>
+              </w:rPr>
+              <w:t>F</w:t>
+            </w:r>
+            <w:r>
+              <w:rPr>
+                <w:sz w:val="20"/>
+                <w:szCs w:val="20"/>
+              </w:rPr>
+              <w:t>orest</w:t>
             </w:r>
           </w:p>
         </w:tc>
@@ -27022,23 +26937,7 @@
                 <w:sz w:val="16"/>
                 <w:szCs w:val="16"/>
               </w:rPr>
-              <w:t xml:space="preserve"> lowest RMSE in each row is bolded. For US monthly inflation data at horizons other than one month, the AR(1) model may be thought of as relying only on the most recent available observation of inflation in order to predict 3, 6, or 12 months in advance. The multivariate case substitutes a VAR of up to six </w:t>
-            </w:r>
-            <w:proofErr w:type="spellStart"/>
-            <w:r>
-              <w:rPr>
-                <w:sz w:val="16"/>
-                <w:szCs w:val="16"/>
-              </w:rPr>
-              <w:t>lags</w:t>
-            </w:r>
-            <w:proofErr w:type="spellEnd"/>
-            <w:r>
-              <w:rPr>
-                <w:sz w:val="16"/>
-                <w:szCs w:val="16"/>
-              </w:rPr>
-              <w:t xml:space="preserve">, optimized by AIC, for the </w:t>
+              <w:t xml:space="preserve"> lowest RMSE in each row is bolded. For US monthly inflation data at horizons other than one month, the AR(1) model may be thought of as relying only on the most recent available observation of inflation in order to predict 3, 6, or 12 months in advance. The multivariate case substitutes a VAR of up to six lags, optimized by AIC, for the </w:t>
             </w:r>
             <w:r>
               <w:rPr>
@@ -27281,7 +27180,21 @@
           <w:sz w:val="22"/>
           <w:szCs w:val="22"/>
         </w:rPr>
-        <w:t xml:space="preserve">consider different time series at the one-month horizon: </w:t>
+        <w:t xml:space="preserve">consider </w:t>
+      </w:r>
+      <w:r>
+        <w:rPr>
+          <w:sz w:val="22"/>
+          <w:szCs w:val="22"/>
+        </w:rPr>
+        <w:t>the following</w:t>
+      </w:r>
+      <w:r>
+        <w:rPr>
+          <w:sz w:val="22"/>
+          <w:szCs w:val="22"/>
+        </w:rPr>
+        <w:t xml:space="preserve"> time series at the one-month horizon: </w:t>
       </w:r>
       <w:r>
         <w:rPr>
@@ -27675,7 +27588,7 @@
           <w:sz w:val="22"/>
           <w:szCs w:val="22"/>
         </w:rPr>
-        <w:t xml:space="preserve">The “univariate” model from Section 3 compares favorably with the univariate </w:t>
+        <w:t xml:space="preserve">The univariate model from Section 3 compares favorably with the univariate </w:t>
       </w:r>
       <w:r>
         <w:rPr>
@@ -27747,23 +27660,7 @@
           <w:sz w:val="22"/>
           <w:szCs w:val="22"/>
         </w:rPr>
-        <w:t xml:space="preserve"> </w:t>
-      </w:r>
-      <w:proofErr w:type="spellStart"/>
-      <w:r>
-        <w:rPr>
-          <w:sz w:val="22"/>
-          <w:szCs w:val="22"/>
-        </w:rPr>
-        <w:t>lags</w:t>
-      </w:r>
-      <w:proofErr w:type="spellEnd"/>
-      <w:r>
-        <w:rPr>
-          <w:sz w:val="22"/>
-          <w:szCs w:val="22"/>
-        </w:rPr>
-        <w:t xml:space="preserve"> on</w:t>
+        <w:t xml:space="preserve"> lags on</w:t>
       </w:r>
       <w:r>
         <w:rPr>
@@ -28023,7 +27920,7 @@
           <w:sz w:val="22"/>
           <w:szCs w:val="22"/>
         </w:rPr>
-        <w:t xml:space="preserve">The good news is that the random forest outperforms </w:t>
+        <w:t>The good news</w:t>
       </w:r>
       <w:r>
         <w:rPr>
@@ -28031,6 +27928,38 @@
           <w:sz w:val="22"/>
           <w:szCs w:val="22"/>
         </w:rPr>
+        <w:t xml:space="preserve"> for the model</w:t>
+      </w:r>
+      <w:r>
+        <w:rPr>
+          <w:rFonts w:ascii="Times New Roman" w:hAnsi="Times New Roman" w:cs="Times New Roman"/>
+          <w:sz w:val="22"/>
+          <w:szCs w:val="22"/>
+        </w:rPr>
+        <w:t xml:space="preserve"> is that the </w:t>
+      </w:r>
+      <w:r>
+        <w:rPr>
+          <w:rFonts w:ascii="Times New Roman" w:hAnsi="Times New Roman" w:cs="Times New Roman"/>
+          <w:sz w:val="22"/>
+          <w:szCs w:val="22"/>
+        </w:rPr>
+        <w:t xml:space="preserve">modified </w:t>
+      </w:r>
+      <w:r>
+        <w:rPr>
+          <w:rFonts w:ascii="Times New Roman" w:hAnsi="Times New Roman" w:cs="Times New Roman"/>
+          <w:sz w:val="22"/>
+          <w:szCs w:val="22"/>
+        </w:rPr>
+        <w:t xml:space="preserve">random forest outperforms </w:t>
+      </w:r>
+      <w:r>
+        <w:rPr>
+          <w:rFonts w:ascii="Times New Roman" w:hAnsi="Times New Roman" w:cs="Times New Roman"/>
+          <w:sz w:val="22"/>
+          <w:szCs w:val="22"/>
+        </w:rPr>
         <w:t xml:space="preserve">ARIMA(AIC) </w:t>
       </w:r>
       <w:r>
@@ -28055,7 +27984,7 @@
           <w:sz w:val="22"/>
           <w:szCs w:val="22"/>
         </w:rPr>
-        <w:t xml:space="preserve">model in the context of the 3-month Treasury rate. The bad news is that it does not outperform the </w:t>
+        <w:t>model in the context of the 3-month Treasury rate. The bad news</w:t>
       </w:r>
       <w:r>
         <w:rPr>
@@ -28063,6 +27992,22 @@
           <w:sz w:val="22"/>
           <w:szCs w:val="22"/>
         </w:rPr>
+        <w:t xml:space="preserve"> for the model</w:t>
+      </w:r>
+      <w:r>
+        <w:rPr>
+          <w:rFonts w:ascii="Times New Roman" w:hAnsi="Times New Roman" w:cs="Times New Roman"/>
+          <w:sz w:val="22"/>
+          <w:szCs w:val="22"/>
+        </w:rPr>
+        <w:t xml:space="preserve"> is that it does not outperform the </w:t>
+      </w:r>
+      <w:r>
+        <w:rPr>
+          <w:rFonts w:ascii="Times New Roman" w:hAnsi="Times New Roman" w:cs="Times New Roman"/>
+          <w:sz w:val="22"/>
+          <w:szCs w:val="22"/>
+        </w:rPr>
         <w:t xml:space="preserve">ARIMA(AIC) </w:t>
       </w:r>
       <w:r>
@@ -28089,23 +28034,13 @@
         </w:rPr>
         <w:t xml:space="preserve"> </w:t>
       </w:r>
-      <w:proofErr w:type="gramStart"/>
       <w:r>
         <w:rPr>
           <w:rFonts w:ascii="Times New Roman" w:hAnsi="Times New Roman" w:cs="Times New Roman"/>
           <w:sz w:val="22"/>
           <w:szCs w:val="22"/>
         </w:rPr>
-        <w:t>But,</w:t>
-      </w:r>
-      <w:proofErr w:type="gramEnd"/>
-      <w:r>
-        <w:rPr>
-          <w:rFonts w:ascii="Times New Roman" w:hAnsi="Times New Roman" w:cs="Times New Roman"/>
-          <w:sz w:val="22"/>
-          <w:szCs w:val="22"/>
-        </w:rPr>
-        <w:t xml:space="preserve"> this is a model specifically optimized for a particular forecasting scenario: US monthly inflation at the one-month horizon. Its success in other conditions is encouraging, and its failure cannot be too disheartening. </w:t>
+        <w:t xml:space="preserve">But this is a model specifically optimized for a particular forecasting scenario: US monthly inflation at the one-month horizon. Its success in other conditions is encouraging, and its failure cannot be too disheartening. </w:t>
       </w:r>
     </w:p>
     <w:p>
@@ -28265,7 +28200,15 @@
           <w:sz w:val="22"/>
           <w:szCs w:val="22"/>
         </w:rPr>
-        <w:t>but economic time series do not tend to go back very far</w:t>
+        <w:t xml:space="preserve">but economic time series </w:t>
+      </w:r>
+      <w:r>
+        <w:rPr>
+          <w:rFonts w:ascii="Times New Roman" w:hAnsi="Times New Roman" w:cs="Times New Roman"/>
+          <w:sz w:val="22"/>
+          <w:szCs w:val="22"/>
+        </w:rPr>
+        <w:t>are not exactly large datasets</w:t>
       </w:r>
       <w:r>
         <w:rPr>
@@ -28633,7 +28576,14 @@
           <w:sz w:val="22"/>
           <w:szCs w:val="22"/>
         </w:rPr>
-        <w:t>and open the door to a new world of time-series forecasting.</w:t>
+        <w:t xml:space="preserve">and open the door to new </w:t>
+      </w:r>
+      <w:r>
+        <w:rPr>
+          <w:sz w:val="22"/>
+          <w:szCs w:val="22"/>
+        </w:rPr>
+        <w:t>possibilities</w:t>
       </w:r>
       <w:r>
         <w:rPr>
@@ -28641,6 +28591,771 @@
           <w:szCs w:val="22"/>
         </w:rPr>
         <w:t xml:space="preserve"> </w:t>
+      </w:r>
+      <w:r>
+        <w:rPr>
+          <w:sz w:val="22"/>
+          <w:szCs w:val="22"/>
+        </w:rPr>
+        <w:t>for</w:t>
+      </w:r>
+      <w:r>
+        <w:rPr>
+          <w:sz w:val="22"/>
+          <w:szCs w:val="22"/>
+        </w:rPr>
+        <w:t xml:space="preserve"> time-series forecasting.</w:t>
+      </w:r>
+      <w:r>
+        <w:rPr>
+          <w:sz w:val="22"/>
+          <w:szCs w:val="22"/>
+        </w:rPr>
+        <w:t xml:space="preserve"> </w:t>
+      </w:r>
+    </w:p>
+    <w:p>
+      <w:pPr>
+        <w:spacing w:after="160"/>
+      </w:pPr>
+    </w:p>
+    <w:p>
+      <w:pPr>
+        <w:spacing w:after="160"/>
+      </w:pPr>
+    </w:p>
+    <w:p>
+      <w:pPr>
+        <w:autoSpaceDE w:val="0"/>
+        <w:autoSpaceDN w:val="0"/>
+        <w:adjustRightInd w:val="0"/>
+        <w:spacing w:after="120"/>
+        <w:ind w:left="720" w:hanging="720"/>
+        <w:rPr>
+          <w:b/>
+          <w:bCs/>
+          <w:sz w:val="22"/>
+          <w:szCs w:val="22"/>
+        </w:rPr>
+      </w:pPr>
+      <w:r>
+        <w:rPr>
+          <w:b/>
+          <w:bCs/>
+          <w:sz w:val="22"/>
+          <w:szCs w:val="22"/>
+        </w:rPr>
+        <w:lastRenderedPageBreak/>
+        <w:t>Bibliography</w:t>
+      </w:r>
+    </w:p>
+    <w:p>
+      <w:pPr>
+        <w:autoSpaceDE w:val="0"/>
+        <w:autoSpaceDN w:val="0"/>
+        <w:adjustRightInd w:val="0"/>
+        <w:spacing w:after="120"/>
+        <w:ind w:left="720" w:hanging="720"/>
+        <w:rPr>
+          <w:sz w:val="22"/>
+          <w:szCs w:val="22"/>
+        </w:rPr>
+      </w:pPr>
+      <w:r>
+        <w:rPr>
+          <w:sz w:val="22"/>
+          <w:szCs w:val="22"/>
+        </w:rPr>
+        <w:t>Board of Governors of the Federal Reserve System (US), 1-Year Treasury Bill: Secondary Market Rate [TB1YR], retrieved from FRED, Federal Reserve Bank of St. Louis; https://fred.stlouisfed.org/series/TB1YR, September 10, 2020.</w:t>
+      </w:r>
+    </w:p>
+    <w:p>
+      <w:pPr>
+        <w:autoSpaceDE w:val="0"/>
+        <w:autoSpaceDN w:val="0"/>
+        <w:adjustRightInd w:val="0"/>
+        <w:spacing w:after="120"/>
+        <w:ind w:left="720" w:hanging="720"/>
+        <w:rPr>
+          <w:sz w:val="22"/>
+          <w:szCs w:val="22"/>
+        </w:rPr>
+      </w:pPr>
+      <w:r>
+        <w:rPr>
+          <w:sz w:val="22"/>
+          <w:szCs w:val="22"/>
+        </w:rPr>
+        <w:t>Board of Governors of the Federal Reserve System (US), 10-Year Treasury Constant Maturity Rate [DGS10], retrieved from FRED, Federal Reserve Bank of St. Louis; https://fred.stlouisfed.org/series/DGS10, September 10, 2020.</w:t>
+      </w:r>
+    </w:p>
+    <w:p>
+      <w:pPr>
+        <w:autoSpaceDE w:val="0"/>
+        <w:autoSpaceDN w:val="0"/>
+        <w:adjustRightInd w:val="0"/>
+        <w:spacing w:after="120"/>
+        <w:ind w:left="720" w:hanging="720"/>
+        <w:rPr>
+          <w:sz w:val="22"/>
+          <w:szCs w:val="22"/>
+        </w:rPr>
+      </w:pPr>
+      <w:r>
+        <w:rPr>
+          <w:sz w:val="22"/>
+          <w:szCs w:val="22"/>
+        </w:rPr>
+        <w:t>Board of Governors of the Federal Reserve System (US), 3-Month Treasury Bill: Secondary Market Rate [TB3MS], retrieved from FRED, Federal Reserve Bank of St. Louis; https://fred.stlouisfed.org/series/TB3MS, September 10, 2020.</w:t>
+      </w:r>
+    </w:p>
+    <w:p>
+      <w:pPr>
+        <w:autoSpaceDE w:val="0"/>
+        <w:autoSpaceDN w:val="0"/>
+        <w:adjustRightInd w:val="0"/>
+        <w:spacing w:after="120"/>
+        <w:ind w:left="720" w:hanging="720"/>
+        <w:rPr>
+          <w:sz w:val="22"/>
+          <w:szCs w:val="22"/>
+        </w:rPr>
+      </w:pPr>
+      <w:r>
+        <w:rPr>
+          <w:color w:val="000000"/>
+          <w:spacing w:val="-5"/>
+          <w:sz w:val="22"/>
+          <w:szCs w:val="22"/>
+          <w:shd w:val="clear" w:color="auto" w:fill="FFFFFF"/>
+        </w:rPr>
+        <w:t>Breiman, Leo</w:t>
+      </w:r>
+      <w:r>
+        <w:rPr>
+          <w:color w:val="000000"/>
+          <w:spacing w:val="-5"/>
+          <w:sz w:val="22"/>
+          <w:szCs w:val="22"/>
+          <w:shd w:val="clear" w:color="auto" w:fill="FFFFFF"/>
+        </w:rPr>
+        <w:t>. “</w:t>
+      </w:r>
+      <w:r>
+        <w:rPr>
+          <w:color w:val="000000"/>
+          <w:spacing w:val="-5"/>
+          <w:sz w:val="22"/>
+          <w:szCs w:val="22"/>
+          <w:shd w:val="clear" w:color="auto" w:fill="FFFFFF"/>
+        </w:rPr>
+        <w:t>Bagging Predictors</w:t>
+      </w:r>
+      <w:r>
+        <w:rPr>
+          <w:color w:val="000000"/>
+          <w:spacing w:val="-5"/>
+          <w:sz w:val="22"/>
+          <w:szCs w:val="22"/>
+          <w:shd w:val="clear" w:color="auto" w:fill="FFFFFF"/>
+        </w:rPr>
+        <w:t>.” </w:t>
+      </w:r>
+      <w:r>
+        <w:rPr>
+          <w:i/>
+          <w:iCs/>
+          <w:color w:val="000000"/>
+          <w:spacing w:val="-5"/>
+          <w:sz w:val="22"/>
+          <w:szCs w:val="22"/>
+          <w:shd w:val="clear" w:color="auto" w:fill="FFFFFF"/>
+        </w:rPr>
+        <w:t>Machine Learning</w:t>
+      </w:r>
+      <w:r>
+        <w:rPr>
+          <w:color w:val="000000"/>
+          <w:spacing w:val="-5"/>
+          <w:sz w:val="22"/>
+          <w:szCs w:val="22"/>
+          <w:shd w:val="clear" w:color="auto" w:fill="FFFFFF"/>
+        </w:rPr>
+        <w:t xml:space="preserve">, vol. </w:t>
+      </w:r>
+      <w:r>
+        <w:rPr>
+          <w:color w:val="000000"/>
+          <w:spacing w:val="-5"/>
+          <w:sz w:val="22"/>
+          <w:szCs w:val="22"/>
+          <w:shd w:val="clear" w:color="auto" w:fill="FFFFFF"/>
+        </w:rPr>
+        <w:t>24</w:t>
+      </w:r>
+      <w:r>
+        <w:rPr>
+          <w:color w:val="000000"/>
+          <w:spacing w:val="-5"/>
+          <w:sz w:val="22"/>
+          <w:szCs w:val="22"/>
+          <w:shd w:val="clear" w:color="auto" w:fill="FFFFFF"/>
+        </w:rPr>
+        <w:t>, 19</w:t>
+      </w:r>
+      <w:r>
+        <w:rPr>
+          <w:color w:val="000000"/>
+          <w:spacing w:val="-5"/>
+          <w:sz w:val="22"/>
+          <w:szCs w:val="22"/>
+          <w:shd w:val="clear" w:color="auto" w:fill="FFFFFF"/>
+        </w:rPr>
+        <w:t>96</w:t>
+      </w:r>
+      <w:r>
+        <w:rPr>
+          <w:color w:val="000000"/>
+          <w:spacing w:val="-5"/>
+          <w:sz w:val="22"/>
+          <w:szCs w:val="22"/>
+          <w:shd w:val="clear" w:color="auto" w:fill="FFFFFF"/>
+        </w:rPr>
+        <w:t xml:space="preserve">, pp. </w:t>
+      </w:r>
+      <w:r>
+        <w:rPr>
+          <w:color w:val="000000"/>
+          <w:spacing w:val="-5"/>
+          <w:sz w:val="22"/>
+          <w:szCs w:val="22"/>
+          <w:shd w:val="clear" w:color="auto" w:fill="FFFFFF"/>
+        </w:rPr>
+        <w:t>123</w:t>
+      </w:r>
+      <w:r>
+        <w:rPr>
+          <w:color w:val="000000"/>
+          <w:spacing w:val="-5"/>
+          <w:sz w:val="22"/>
+          <w:szCs w:val="22"/>
+          <w:shd w:val="clear" w:color="auto" w:fill="FFFFFF"/>
+        </w:rPr>
+        <w:t>–</w:t>
+      </w:r>
+      <w:r>
+        <w:rPr>
+          <w:color w:val="000000"/>
+          <w:spacing w:val="-5"/>
+          <w:sz w:val="22"/>
+          <w:szCs w:val="22"/>
+          <w:shd w:val="clear" w:color="auto" w:fill="FFFFFF"/>
+        </w:rPr>
+        <w:t>140</w:t>
+      </w:r>
+      <w:r>
+        <w:rPr>
+          <w:color w:val="000000"/>
+          <w:spacing w:val="-5"/>
+          <w:sz w:val="22"/>
+          <w:szCs w:val="22"/>
+          <w:shd w:val="clear" w:color="auto" w:fill="FFFFFF"/>
+        </w:rPr>
+        <w:t>. </w:t>
+      </w:r>
+      <w:r>
+        <w:rPr>
+          <w:i/>
+          <w:iCs/>
+          <w:color w:val="000000"/>
+          <w:spacing w:val="-5"/>
+          <w:sz w:val="22"/>
+          <w:szCs w:val="22"/>
+          <w:shd w:val="clear" w:color="auto" w:fill="FFFFFF"/>
+        </w:rPr>
+        <w:t>Springer</w:t>
+      </w:r>
+      <w:r>
+        <w:rPr>
+          <w:color w:val="000000"/>
+          <w:spacing w:val="-5"/>
+          <w:sz w:val="22"/>
+          <w:szCs w:val="22"/>
+          <w:shd w:val="clear" w:color="auto" w:fill="FFFFFF"/>
+        </w:rPr>
+        <w:t xml:space="preserve">, </w:t>
+      </w:r>
+      <w:r>
+        <w:rPr>
+          <w:sz w:val="22"/>
+          <w:szCs w:val="22"/>
+        </w:rPr>
+        <w:t>https://link.springer.com/content/pdf/10.1023/A:1018054314350.pdf</w:t>
+      </w:r>
+      <w:r>
+        <w:rPr>
+          <w:color w:val="000000"/>
+          <w:spacing w:val="-5"/>
+          <w:sz w:val="22"/>
+          <w:szCs w:val="22"/>
+          <w:shd w:val="clear" w:color="auto" w:fill="FFFFFF"/>
+        </w:rPr>
+        <w:t xml:space="preserve">. Accessed </w:t>
+      </w:r>
+      <w:r>
+        <w:rPr>
+          <w:color w:val="000000"/>
+          <w:spacing w:val="-5"/>
+          <w:sz w:val="22"/>
+          <w:szCs w:val="22"/>
+          <w:shd w:val="clear" w:color="auto" w:fill="FFFFFF"/>
+        </w:rPr>
+        <w:t>20</w:t>
+      </w:r>
+      <w:r>
+        <w:rPr>
+          <w:color w:val="000000"/>
+          <w:spacing w:val="-5"/>
+          <w:sz w:val="22"/>
+          <w:szCs w:val="22"/>
+          <w:shd w:val="clear" w:color="auto" w:fill="FFFFFF"/>
+        </w:rPr>
+        <w:t xml:space="preserve"> Mar. 2021.</w:t>
+      </w:r>
+    </w:p>
+    <w:p>
+      <w:pPr>
+        <w:spacing w:after="120"/>
+        <w:ind w:left="720" w:hanging="720"/>
+        <w:rPr>
+          <w:sz w:val="22"/>
+          <w:szCs w:val="22"/>
+        </w:rPr>
+      </w:pPr>
+      <w:r>
+        <w:rPr>
+          <w:sz w:val="22"/>
+          <w:szCs w:val="22"/>
+        </w:rPr>
+        <w:t>“Coding Random Forests in 100 Lines of Code.” Statworx. June 5, 2019. Accessed October 9, 2020. https://www.statworx.com/blog/coding-random-forests-in-100-lines-of-code/.</w:t>
+      </w:r>
+    </w:p>
+    <w:p>
+      <w:pPr>
+        <w:spacing w:after="120"/>
+        <w:ind w:left="720" w:hanging="720"/>
+        <w:rPr>
+          <w:sz w:val="22"/>
+          <w:szCs w:val="22"/>
+        </w:rPr>
+      </w:pPr>
+      <w:r>
+        <w:rPr>
+          <w:sz w:val="22"/>
+          <w:szCs w:val="22"/>
+        </w:rPr>
+        <w:t>“Coding Regression Trees in 150 Lines of Code.” Statworx. November 9, 2018. Accessed October 9, 2020. https://www.statworx.com/blog/coding-regression-trees-in-150-lines-of-code.</w:t>
+      </w:r>
+    </w:p>
+    <w:p>
+      <w:pPr>
+        <w:autoSpaceDE w:val="0"/>
+        <w:autoSpaceDN w:val="0"/>
+        <w:adjustRightInd w:val="0"/>
+        <w:spacing w:after="120"/>
+        <w:ind w:left="720" w:hanging="720"/>
+        <w:rPr>
+          <w:sz w:val="22"/>
+          <w:szCs w:val="22"/>
+        </w:rPr>
+      </w:pPr>
+      <w:r>
+        <w:rPr>
+          <w:sz w:val="22"/>
+          <w:szCs w:val="22"/>
+        </w:rPr>
+        <w:t xml:space="preserve">Federal Reserve Bank of St. Louis, 10-Year Breakeven Inflation Rate [T10YIE], retrieved from FRED, </w:t>
+      </w:r>
+      <w:r>
+        <w:rPr>
+          <w:sz w:val="22"/>
+          <w:szCs w:val="22"/>
+        </w:rPr>
+        <w:t>Federal Reserve Bank of St. Louis; https://fred.stlouisfed.org/series/T10YIE, September 10, 2020.</w:t>
+      </w:r>
+    </w:p>
+    <w:p>
+      <w:pPr>
+        <w:spacing w:after="120"/>
+        <w:ind w:left="720" w:hanging="720"/>
+        <w:rPr>
+          <w:sz w:val="22"/>
+          <w:szCs w:val="22"/>
+        </w:rPr>
+      </w:pPr>
+      <w:r>
+        <w:rPr>
+          <w:sz w:val="22"/>
+          <w:szCs w:val="22"/>
+        </w:rPr>
+        <w:t xml:space="preserve">“Package ‘randomForest’.” CRAN. March 25, 2018. Accessed October 9, 2020. </w:t>
+      </w:r>
+      <w:r>
+        <w:rPr>
+          <w:sz w:val="22"/>
+          <w:szCs w:val="22"/>
+        </w:rPr>
+        <w:t>https://cran.r-project.org/web/packages/randomForest/randomForest.pdf</w:t>
+      </w:r>
+      <w:r>
+        <w:rPr>
+          <w:sz w:val="22"/>
+          <w:szCs w:val="22"/>
+        </w:rPr>
+        <w:t>.</w:t>
+      </w:r>
+    </w:p>
+    <w:p>
+      <w:pPr>
+        <w:spacing w:after="120"/>
+        <w:ind w:left="720" w:hanging="720"/>
+        <w:rPr>
+          <w:sz w:val="22"/>
+          <w:szCs w:val="22"/>
+        </w:rPr>
+      </w:pPr>
+      <w:r>
+        <w:rPr>
+          <w:color w:val="000000"/>
+          <w:spacing w:val="-5"/>
+          <w:sz w:val="22"/>
+          <w:szCs w:val="22"/>
+          <w:shd w:val="clear" w:color="auto" w:fill="FFFFFF"/>
+        </w:rPr>
+        <w:t>Picard, Richard R., and R. Dennis Cook. “Cross-Validation of Regression Models.” </w:t>
+      </w:r>
+      <w:r>
+        <w:rPr>
+          <w:i/>
+          <w:iCs/>
+          <w:color w:val="000000"/>
+          <w:spacing w:val="-5"/>
+          <w:sz w:val="22"/>
+          <w:szCs w:val="22"/>
+          <w:shd w:val="clear" w:color="auto" w:fill="FFFFFF"/>
+        </w:rPr>
+        <w:t>Journal of the American Statistical Association</w:t>
+      </w:r>
+      <w:r>
+        <w:rPr>
+          <w:color w:val="000000"/>
+          <w:spacing w:val="-5"/>
+          <w:sz w:val="22"/>
+          <w:szCs w:val="22"/>
+          <w:shd w:val="clear" w:color="auto" w:fill="FFFFFF"/>
+        </w:rPr>
+        <w:t>, vol. 79, no. 387, 1984, pp. 575–583. </w:t>
+      </w:r>
+      <w:r>
+        <w:rPr>
+          <w:i/>
+          <w:iCs/>
+          <w:color w:val="000000"/>
+          <w:spacing w:val="-5"/>
+          <w:sz w:val="22"/>
+          <w:szCs w:val="22"/>
+          <w:shd w:val="clear" w:color="auto" w:fill="FFFFFF"/>
+        </w:rPr>
+        <w:t>JSTOR</w:t>
+      </w:r>
+      <w:r>
+        <w:rPr>
+          <w:color w:val="000000"/>
+          <w:spacing w:val="-5"/>
+          <w:sz w:val="22"/>
+          <w:szCs w:val="22"/>
+          <w:shd w:val="clear" w:color="auto" w:fill="FFFFFF"/>
+        </w:rPr>
+        <w:t>, www.jstor.org/stable/2288403. Accessed 8 Mar. 2021.</w:t>
+      </w:r>
+    </w:p>
+    <w:p>
+      <w:pPr>
+        <w:spacing w:after="120"/>
+        <w:ind w:left="720" w:hanging="720"/>
+        <w:rPr>
+          <w:sz w:val="22"/>
+          <w:szCs w:val="22"/>
+        </w:rPr>
+      </w:pPr>
+      <w:r>
+        <w:rPr>
+          <w:sz w:val="22"/>
+          <w:szCs w:val="22"/>
+        </w:rPr>
+        <w:t>Tin Kam Ho, "Random decision forests," Proceedings of 3rd International Conference on Document Analysis and Recognition, Montreal, Quebec, Canada, 1995, pp. 278-282 vol.1, doi: 10.1109/ICDAR.1995.598994.</w:t>
+      </w:r>
+    </w:p>
+    <w:p>
+      <w:pPr>
+        <w:autoSpaceDE w:val="0"/>
+        <w:autoSpaceDN w:val="0"/>
+        <w:adjustRightInd w:val="0"/>
+        <w:spacing w:after="120"/>
+        <w:ind w:left="720" w:hanging="720"/>
+        <w:rPr>
+          <w:sz w:val="22"/>
+          <w:szCs w:val="22"/>
+        </w:rPr>
+      </w:pPr>
+      <w:r>
+        <w:rPr>
+          <w:sz w:val="22"/>
+          <w:szCs w:val="22"/>
+        </w:rPr>
+        <w:t>U.S. Bureau of Labor Statistics, Consumer Price Index for All Urban Consumers: All Items in U.S. City Average [CPIAUCNS], retrieved from FRED, Federal Reserve Bank of St. Louis; https://fred.stlouisfed.org/series/CPIAUCNS, September 11, 2020.</w:t>
+      </w:r>
+    </w:p>
+    <w:p>
+      <w:pPr>
+        <w:autoSpaceDE w:val="0"/>
+        <w:autoSpaceDN w:val="0"/>
+        <w:adjustRightInd w:val="0"/>
+        <w:spacing w:after="120"/>
+        <w:ind w:left="720" w:hanging="720"/>
+        <w:rPr>
+          <w:sz w:val="22"/>
+          <w:szCs w:val="22"/>
+        </w:rPr>
+      </w:pPr>
+      <w:r>
+        <w:rPr>
+          <w:sz w:val="22"/>
+          <w:szCs w:val="22"/>
+        </w:rPr>
+        <w:t>U.S. Bureau of Labor Statistics, Consumer Price Index for All Urban Consumers: All Items in U.S. City Average [CPIAUCSL], retrieved from FRED, Federal Reserve Bank of St. Louis; https://fred.stlouisfed.org/series/CPIAUCSL, September 11, 2020.</w:t>
+      </w:r>
+    </w:p>
+    <w:p>
+      <w:pPr>
+        <w:spacing w:after="120"/>
+        <w:ind w:left="720" w:hanging="720"/>
+        <w:rPr>
+          <w:sz w:val="22"/>
+          <w:szCs w:val="22"/>
+        </w:rPr>
+      </w:pPr>
+      <w:r>
+        <w:rPr>
+          <w:sz w:val="22"/>
+          <w:szCs w:val="22"/>
+        </w:rPr>
+        <w:t>U.S. Bureau of Labor Statistics, Unemployment Rate [UNRATE], retrieved from FRED, Federal Reserve Bank of St. Louis; https://fred.stlouisfed.org/series/UNRATE, September 10, 2020.</w:t>
+      </w:r>
+    </w:p>
+    <w:p>
+      <w:pPr>
+        <w:autoSpaceDE w:val="0"/>
+        <w:autoSpaceDN w:val="0"/>
+        <w:adjustRightInd w:val="0"/>
+        <w:spacing w:after="120"/>
+        <w:ind w:left="720" w:hanging="720"/>
+        <w:rPr>
+          <w:sz w:val="22"/>
+          <w:szCs w:val="22"/>
+        </w:rPr>
+      </w:pPr>
+      <w:r>
+        <w:rPr>
+          <w:sz w:val="22"/>
+          <w:szCs w:val="22"/>
+        </w:rPr>
+        <w:t>U.S. Bureau of Labor Statistics, Unemployment Rate [UNRATENSA], retrieved from FRED, Federal Reserve Bank of St. Louis; https://fred.stlouisfed.org/series/UNRATENSA, September 10, 2020.</w:t>
+      </w:r>
+    </w:p>
+    <w:p>
+      <w:pPr>
+        <w:autoSpaceDE w:val="0"/>
+        <w:autoSpaceDN w:val="0"/>
+        <w:adjustRightInd w:val="0"/>
+        <w:spacing w:after="120"/>
+        <w:ind w:left="720" w:hanging="720"/>
+        <w:rPr>
+          <w:sz w:val="22"/>
+          <w:szCs w:val="22"/>
+        </w:rPr>
+      </w:pPr>
+      <w:r>
+        <w:rPr>
+          <w:sz w:val="22"/>
+          <w:szCs w:val="22"/>
+        </w:rPr>
+        <w:t>U.S. Congressional Budget Office, Natural Rate of Unemployment (Long-Term) [NROU], retrieved from FRED, Federal Reserve Bank of St. Louis; https://fred.stlouisfed.org/series/NROU, September 10, 2020.</w:t>
+      </w:r>
+    </w:p>
+    <w:p>
+      <w:pPr>
+        <w:autoSpaceDE w:val="0"/>
+        <w:autoSpaceDN w:val="0"/>
+        <w:adjustRightInd w:val="0"/>
+        <w:spacing w:after="120"/>
+        <w:ind w:left="720" w:hanging="720"/>
+        <w:rPr>
+          <w:sz w:val="22"/>
+          <w:szCs w:val="22"/>
+        </w:rPr>
+      </w:pPr>
+      <w:r>
+        <w:rPr>
+          <w:sz w:val="22"/>
+          <w:szCs w:val="22"/>
+        </w:rPr>
+        <w:t>U.S. Congressional Budget Office, Natural Rate of Unemployment (Short-Term) [NROUST], retrieved from FRED, Federal Reserve Bank of St. Louis; https://fred.stlouisfed.org/series/NROUST, September 10, 2020.</w:t>
+      </w:r>
+    </w:p>
+    <w:p>
+      <w:pPr>
+        <w:pStyle w:val="Heading1"/>
+        <w:shd w:val="clear" w:color="auto" w:fill="FFFFFF"/>
+        <w:spacing w:before="0" w:beforeAutospacing="0" w:after="120" w:afterAutospacing="0"/>
+        <w:ind w:left="720" w:hanging="720"/>
+        <w:textAlignment w:val="baseline"/>
+        <w:rPr>
+          <w:b w:val="0"/>
+          <w:bCs w:val="0"/>
+          <w:sz w:val="22"/>
+          <w:szCs w:val="22"/>
+        </w:rPr>
+      </w:pPr>
+      <w:r>
+        <w:rPr>
+          <w:b w:val="0"/>
+          <w:bCs w:val="0"/>
+          <w:sz w:val="22"/>
+          <w:szCs w:val="22"/>
+        </w:rPr>
+        <w:lastRenderedPageBreak/>
+        <w:t>“</w:t>
+      </w:r>
+      <w:r>
+        <w:rPr>
+          <w:b w:val="0"/>
+          <w:bCs w:val="0"/>
+          <w:sz w:val="22"/>
+          <w:szCs w:val="22"/>
+          <w:bdr w:val="none" w:sz="0" w:space="0" w:color="auto" w:frame="1"/>
+        </w:rPr>
+        <w:t>Using k-fold cross-validation for time-series model selection.</w:t>
+      </w:r>
+      <w:r>
+        <w:rPr>
+          <w:b w:val="0"/>
+          <w:bCs w:val="0"/>
+          <w:sz w:val="22"/>
+          <w:szCs w:val="22"/>
+        </w:rPr>
+        <w:t>” Stats Stack Exchange. August 10, 2011. Accessed October 9, 2020. https://stats.stackexchange.com/questions/14099/using-k-fold-cross-validation-for-time-series-model-selection</w:t>
+      </w:r>
+    </w:p>
+    <w:p>
+      <w:pPr>
+        <w:autoSpaceDE w:val="0"/>
+        <w:autoSpaceDN w:val="0"/>
+        <w:adjustRightInd w:val="0"/>
+        <w:spacing w:after="120"/>
+        <w:ind w:left="720" w:hanging="720"/>
+        <w:rPr>
+          <w:sz w:val="22"/>
+          <w:szCs w:val="22"/>
+        </w:rPr>
+      </w:pPr>
+      <w:r>
+        <w:rPr>
+          <w:sz w:val="22"/>
+          <w:szCs w:val="22"/>
+        </w:rPr>
+        <w:t>University of Michigan, University of Michigan: Inflation Expectation [MICH], retrieved from FRED, Federal Reserve Bank of St. Louis; https://fred.stlouisfed.org/series/MICH, September 10, 2020.</w:t>
+      </w:r>
+    </w:p>
+    <w:p>
+      <w:pPr>
+        <w:rPr>
+          <w:sz w:val="22"/>
+          <w:szCs w:val="22"/>
+        </w:rPr>
+      </w:pPr>
+      <w:hyperlink r:id="rId11" w:history="1">
+        <w:r>
+          <w:rPr>
+            <w:rStyle w:val="Hyperlink"/>
+            <w:sz w:val="22"/>
+            <w:szCs w:val="22"/>
+          </w:rPr>
+          <w:t>https://www.r-bloggers.com/2019/09/time-series-forecasting-with-random-forest/</w:t>
+        </w:r>
+      </w:hyperlink>
+      <w:r>
+        <w:rPr>
+          <w:sz w:val="22"/>
+          <w:szCs w:val="22"/>
+        </w:rPr>
+        <w:t xml:space="preserve"> October 20, 2020.</w:t>
+      </w:r>
+    </w:p>
+    <w:p>
+      <w:pPr>
+        <w:rPr>
+          <w:sz w:val="22"/>
+          <w:szCs w:val="22"/>
+        </w:rPr>
+      </w:pPr>
+    </w:p>
+    <w:p>
+      <w:pPr>
+        <w:rPr>
+          <w:sz w:val="22"/>
+          <w:szCs w:val="22"/>
+        </w:rPr>
+      </w:pPr>
+      <w:hyperlink r:id="rId12" w:history="1">
+        <w:r>
+          <w:rPr>
+            <w:rStyle w:val="Hyperlink"/>
+            <w:sz w:val="22"/>
+            <w:szCs w:val="22"/>
+          </w:rPr>
+          <w:t>https://www.r-bloggers.com/2019/11/tuning-random-forest-on-time-series-data/</w:t>
+        </w:r>
+      </w:hyperlink>
+      <w:r>
+        <w:rPr>
+          <w:sz w:val="22"/>
+          <w:szCs w:val="22"/>
+        </w:rPr>
+        <w:t xml:space="preserve"> October 20, 2020</w:t>
+      </w:r>
+    </w:p>
+    <w:p>
+      <w:pPr>
+        <w:spacing w:after="160"/>
+      </w:pPr>
+    </w:p>
+    <w:p>
+      <w:hyperlink r:id="rId13" w:history="1">
+        <w:r>
+          <w:rPr>
+            <w:rStyle w:val="Hyperlink"/>
+          </w:rPr>
+          <w:t>CPIH INDEX 00: ALL ITEMS 2015=100 - Office for National Statistics (ons.gov.uk)</w:t>
+        </w:r>
+      </w:hyperlink>
+    </w:p>
+    <w:p>
+      <w:pPr>
+        <w:spacing w:after="160"/>
+      </w:pPr>
+      <w:r>
+        <w:t>February 20, 2021.</w:t>
       </w:r>
     </w:p>
     <w:p>
@@ -28757,917 +29472,8 @@
       <w:pPr>
         <w:spacing w:after="160"/>
       </w:pPr>
-    </w:p>
-    <w:p>
-      <w:pPr>
-        <w:spacing w:after="160"/>
-      </w:pPr>
-    </w:p>
-    <w:p>
-      <w:pPr>
-        <w:spacing w:after="160"/>
-      </w:pPr>
-    </w:p>
-    <w:p>
-      <w:pPr>
-        <w:spacing w:after="160"/>
-      </w:pPr>
-    </w:p>
-    <w:p>
-      <w:pPr>
-        <w:spacing w:after="160"/>
-      </w:pPr>
-    </w:p>
-    <w:p>
-      <w:pPr>
-        <w:autoSpaceDE w:val="0"/>
-        <w:autoSpaceDN w:val="0"/>
-        <w:adjustRightInd w:val="0"/>
-        <w:spacing w:after="120"/>
-        <w:ind w:left="720" w:hanging="720"/>
-        <w:rPr>
-          <w:b/>
-          <w:bCs/>
-          <w:sz w:val="22"/>
-          <w:szCs w:val="22"/>
-        </w:rPr>
-      </w:pPr>
-      <w:r>
-        <w:rPr>
-          <w:b/>
-          <w:bCs/>
-          <w:sz w:val="22"/>
-          <w:szCs w:val="22"/>
-        </w:rPr>
-        <w:t>Bibliography</w:t>
-      </w:r>
-    </w:p>
-    <w:p>
-      <w:pPr>
-        <w:autoSpaceDE w:val="0"/>
-        <w:autoSpaceDN w:val="0"/>
-        <w:adjustRightInd w:val="0"/>
-        <w:spacing w:after="120"/>
-        <w:ind w:left="720" w:hanging="720"/>
-        <w:rPr>
-          <w:sz w:val="22"/>
-          <w:szCs w:val="22"/>
-        </w:rPr>
-      </w:pPr>
-      <w:r>
-        <w:rPr>
-          <w:sz w:val="22"/>
-          <w:szCs w:val="22"/>
-        </w:rPr>
-        <w:t>Board of Governors of the Federal Reserve System (US), 1-Year Treasury Bill: Secondary Market Rate [TB1YR], retrieved from FRED, Federal Reserve Bank of St. Louis; https://fred.stlouisfed.org/series/TB1YR, September 10, 2020.</w:t>
-      </w:r>
-    </w:p>
-    <w:p>
-      <w:pPr>
-        <w:autoSpaceDE w:val="0"/>
-        <w:autoSpaceDN w:val="0"/>
-        <w:adjustRightInd w:val="0"/>
-        <w:spacing w:after="120"/>
-        <w:ind w:left="720" w:hanging="720"/>
-        <w:rPr>
-          <w:sz w:val="22"/>
-          <w:szCs w:val="22"/>
-        </w:rPr>
-      </w:pPr>
-      <w:r>
-        <w:rPr>
-          <w:sz w:val="22"/>
-          <w:szCs w:val="22"/>
-        </w:rPr>
-        <w:t>Board of Governors of the Federal Reserve System (US), 10-Year Treasury Constant Maturity Rate [DGS10], retrieved from FRED, Federal Reserve Bank of St. Louis; https://fred.stlouisfed.org/series/DGS10, September 10, 2020.</w:t>
-      </w:r>
-    </w:p>
-    <w:p>
-      <w:pPr>
-        <w:autoSpaceDE w:val="0"/>
-        <w:autoSpaceDN w:val="0"/>
-        <w:adjustRightInd w:val="0"/>
-        <w:spacing w:after="120"/>
-        <w:ind w:left="720" w:hanging="720"/>
-        <w:rPr>
-          <w:sz w:val="22"/>
-          <w:szCs w:val="22"/>
-        </w:rPr>
-      </w:pPr>
-      <w:r>
-        <w:rPr>
-          <w:sz w:val="22"/>
-          <w:szCs w:val="22"/>
-        </w:rPr>
+      <w:r>
         <w:lastRenderedPageBreak/>
-        <w:t>Board of Governors of the Federal Reserve System (US), 3-Month Treasury Bill: Secondary Market Rate [TB3MS], retrieved from FRED, Federal Reserve Bank of St. Louis; https://fred.stlouisfed.org/series/TB3MS, September 10, 2020.</w:t>
-      </w:r>
-    </w:p>
-    <w:p>
-      <w:pPr>
-        <w:autoSpaceDE w:val="0"/>
-        <w:autoSpaceDN w:val="0"/>
-        <w:adjustRightInd w:val="0"/>
-        <w:spacing w:after="120"/>
-        <w:ind w:left="720" w:hanging="720"/>
-        <w:rPr>
-          <w:sz w:val="22"/>
-          <w:szCs w:val="22"/>
-        </w:rPr>
-      </w:pPr>
-      <w:r>
-        <w:rPr>
-          <w:color w:val="000000"/>
-          <w:spacing w:val="-5"/>
-          <w:sz w:val="22"/>
-          <w:szCs w:val="22"/>
-          <w:shd w:val="clear" w:color="auto" w:fill="FFFFFF"/>
-        </w:rPr>
-        <w:t>Breiman, Leo</w:t>
-      </w:r>
-      <w:r>
-        <w:rPr>
-          <w:color w:val="000000"/>
-          <w:spacing w:val="-5"/>
-          <w:sz w:val="22"/>
-          <w:szCs w:val="22"/>
-          <w:shd w:val="clear" w:color="auto" w:fill="FFFFFF"/>
-        </w:rPr>
-        <w:t>. “</w:t>
-      </w:r>
-      <w:r>
-        <w:rPr>
-          <w:color w:val="000000"/>
-          <w:spacing w:val="-5"/>
-          <w:sz w:val="22"/>
-          <w:szCs w:val="22"/>
-          <w:shd w:val="clear" w:color="auto" w:fill="FFFFFF"/>
-        </w:rPr>
-        <w:t>Bagging Predictors</w:t>
-      </w:r>
-      <w:r>
-        <w:rPr>
-          <w:color w:val="000000"/>
-          <w:spacing w:val="-5"/>
-          <w:sz w:val="22"/>
-          <w:szCs w:val="22"/>
-          <w:shd w:val="clear" w:color="auto" w:fill="FFFFFF"/>
-        </w:rPr>
-        <w:t>.” </w:t>
-      </w:r>
-      <w:r>
-        <w:rPr>
-          <w:i/>
-          <w:iCs/>
-          <w:color w:val="000000"/>
-          <w:spacing w:val="-5"/>
-          <w:sz w:val="22"/>
-          <w:szCs w:val="22"/>
-          <w:shd w:val="clear" w:color="auto" w:fill="FFFFFF"/>
-        </w:rPr>
-        <w:t>Machine Learning</w:t>
-      </w:r>
-      <w:r>
-        <w:rPr>
-          <w:color w:val="000000"/>
-          <w:spacing w:val="-5"/>
-          <w:sz w:val="22"/>
-          <w:szCs w:val="22"/>
-          <w:shd w:val="clear" w:color="auto" w:fill="FFFFFF"/>
-        </w:rPr>
-        <w:t xml:space="preserve">, vol. </w:t>
-      </w:r>
-      <w:r>
-        <w:rPr>
-          <w:color w:val="000000"/>
-          <w:spacing w:val="-5"/>
-          <w:sz w:val="22"/>
-          <w:szCs w:val="22"/>
-          <w:shd w:val="clear" w:color="auto" w:fill="FFFFFF"/>
-        </w:rPr>
-        <w:t>24</w:t>
-      </w:r>
-      <w:r>
-        <w:rPr>
-          <w:color w:val="000000"/>
-          <w:spacing w:val="-5"/>
-          <w:sz w:val="22"/>
-          <w:szCs w:val="22"/>
-          <w:shd w:val="clear" w:color="auto" w:fill="FFFFFF"/>
-        </w:rPr>
-        <w:t>, 19</w:t>
-      </w:r>
-      <w:r>
-        <w:rPr>
-          <w:color w:val="000000"/>
-          <w:spacing w:val="-5"/>
-          <w:sz w:val="22"/>
-          <w:szCs w:val="22"/>
-          <w:shd w:val="clear" w:color="auto" w:fill="FFFFFF"/>
-        </w:rPr>
-        <w:t>96</w:t>
-      </w:r>
-      <w:r>
-        <w:rPr>
-          <w:color w:val="000000"/>
-          <w:spacing w:val="-5"/>
-          <w:sz w:val="22"/>
-          <w:szCs w:val="22"/>
-          <w:shd w:val="clear" w:color="auto" w:fill="FFFFFF"/>
-        </w:rPr>
-        <w:t xml:space="preserve">, pp. </w:t>
-      </w:r>
-      <w:r>
-        <w:rPr>
-          <w:color w:val="000000"/>
-          <w:spacing w:val="-5"/>
-          <w:sz w:val="22"/>
-          <w:szCs w:val="22"/>
-          <w:shd w:val="clear" w:color="auto" w:fill="FFFFFF"/>
-        </w:rPr>
-        <w:t>123</w:t>
-      </w:r>
-      <w:r>
-        <w:rPr>
-          <w:color w:val="000000"/>
-          <w:spacing w:val="-5"/>
-          <w:sz w:val="22"/>
-          <w:szCs w:val="22"/>
-          <w:shd w:val="clear" w:color="auto" w:fill="FFFFFF"/>
-        </w:rPr>
-        <w:t>–</w:t>
-      </w:r>
-      <w:r>
-        <w:rPr>
-          <w:color w:val="000000"/>
-          <w:spacing w:val="-5"/>
-          <w:sz w:val="22"/>
-          <w:szCs w:val="22"/>
-          <w:shd w:val="clear" w:color="auto" w:fill="FFFFFF"/>
-        </w:rPr>
-        <w:t>140</w:t>
-      </w:r>
-      <w:r>
-        <w:rPr>
-          <w:color w:val="000000"/>
-          <w:spacing w:val="-5"/>
-          <w:sz w:val="22"/>
-          <w:szCs w:val="22"/>
-          <w:shd w:val="clear" w:color="auto" w:fill="FFFFFF"/>
-        </w:rPr>
-        <w:t>. </w:t>
-      </w:r>
-      <w:r>
-        <w:rPr>
-          <w:i/>
-          <w:iCs/>
-          <w:color w:val="000000"/>
-          <w:spacing w:val="-5"/>
-          <w:sz w:val="22"/>
-          <w:szCs w:val="22"/>
-          <w:shd w:val="clear" w:color="auto" w:fill="FFFFFF"/>
-        </w:rPr>
-        <w:t>Springer</w:t>
-      </w:r>
-      <w:r>
-        <w:rPr>
-          <w:color w:val="000000"/>
-          <w:spacing w:val="-5"/>
-          <w:sz w:val="22"/>
-          <w:szCs w:val="22"/>
-          <w:shd w:val="clear" w:color="auto" w:fill="FFFFFF"/>
-        </w:rPr>
-        <w:t xml:space="preserve">, </w:t>
-      </w:r>
-      <w:r>
-        <w:rPr>
-          <w:sz w:val="22"/>
-          <w:szCs w:val="22"/>
-        </w:rPr>
-        <w:t>https://link.springer.com/content/pdf/10.1023/A:1018054314350.pdf</w:t>
-      </w:r>
-      <w:r>
-        <w:rPr>
-          <w:color w:val="000000"/>
-          <w:spacing w:val="-5"/>
-          <w:sz w:val="22"/>
-          <w:szCs w:val="22"/>
-          <w:shd w:val="clear" w:color="auto" w:fill="FFFFFF"/>
-        </w:rPr>
-        <w:t xml:space="preserve">. Accessed </w:t>
-      </w:r>
-      <w:r>
-        <w:rPr>
-          <w:color w:val="000000"/>
-          <w:spacing w:val="-5"/>
-          <w:sz w:val="22"/>
-          <w:szCs w:val="22"/>
-          <w:shd w:val="clear" w:color="auto" w:fill="FFFFFF"/>
-        </w:rPr>
-        <w:t>20</w:t>
-      </w:r>
-      <w:r>
-        <w:rPr>
-          <w:color w:val="000000"/>
-          <w:spacing w:val="-5"/>
-          <w:sz w:val="22"/>
-          <w:szCs w:val="22"/>
-          <w:shd w:val="clear" w:color="auto" w:fill="FFFFFF"/>
-        </w:rPr>
-        <w:t xml:space="preserve"> Mar. 2021.</w:t>
-      </w:r>
-    </w:p>
-    <w:p>
-      <w:pPr>
-        <w:spacing w:after="120"/>
-        <w:ind w:left="720" w:hanging="720"/>
-        <w:rPr>
-          <w:sz w:val="22"/>
-          <w:szCs w:val="22"/>
-        </w:rPr>
-      </w:pPr>
-      <w:r>
-        <w:rPr>
-          <w:sz w:val="22"/>
-          <w:szCs w:val="22"/>
-        </w:rPr>
-        <w:t>“Coding Random Forests in 100 Lines of Code.” Statworx. June 5, 2019. Accessed October 9, 2020. https://www.statworx.com/blog/coding-random-forests-in-100-lines-of-code/.</w:t>
-      </w:r>
-    </w:p>
-    <w:p>
-      <w:pPr>
-        <w:spacing w:after="120"/>
-        <w:ind w:left="720" w:hanging="720"/>
-        <w:rPr>
-          <w:sz w:val="22"/>
-          <w:szCs w:val="22"/>
-        </w:rPr>
-      </w:pPr>
-      <w:r>
-        <w:rPr>
-          <w:sz w:val="22"/>
-          <w:szCs w:val="22"/>
-        </w:rPr>
-        <w:t>“Coding Regression Trees in 150 Lines of Code.” Statworx. November 9, 2018. Accessed October 9, 2020. https://www.statworx.com/blog/coding-regression-trees-in-150-lines-of-code.</w:t>
-      </w:r>
-    </w:p>
-    <w:p>
-      <w:pPr>
-        <w:autoSpaceDE w:val="0"/>
-        <w:autoSpaceDN w:val="0"/>
-        <w:adjustRightInd w:val="0"/>
-        <w:spacing w:after="120"/>
-        <w:ind w:left="720" w:hanging="720"/>
-        <w:rPr>
-          <w:sz w:val="22"/>
-          <w:szCs w:val="22"/>
-        </w:rPr>
-      </w:pPr>
-      <w:r>
-        <w:rPr>
-          <w:sz w:val="22"/>
-          <w:szCs w:val="22"/>
-        </w:rPr>
-        <w:t xml:space="preserve">Federal Reserve Bank of St. Louis, 10-Year Breakeven Inflation Rate [T10YIE], retrieved from FRED, </w:t>
-      </w:r>
-      <w:r>
-        <w:rPr>
-          <w:sz w:val="22"/>
-          <w:szCs w:val="22"/>
-        </w:rPr>
-        <w:t>Federal Reserve Bank of St. Louis; https://fred.stlouisfed.org/series/T10YIE, September 10, 2020.</w:t>
-      </w:r>
-    </w:p>
-    <w:p>
-      <w:pPr>
-        <w:spacing w:after="120"/>
-        <w:ind w:left="720" w:hanging="720"/>
-        <w:rPr>
-          <w:sz w:val="22"/>
-          <w:szCs w:val="22"/>
-        </w:rPr>
-      </w:pPr>
-      <w:r>
-        <w:rPr>
-          <w:sz w:val="22"/>
-          <w:szCs w:val="22"/>
-        </w:rPr>
-        <w:t>“Package ‘</w:t>
-      </w:r>
-      <w:proofErr w:type="spellStart"/>
-      <w:r>
-        <w:rPr>
-          <w:sz w:val="22"/>
-          <w:szCs w:val="22"/>
-        </w:rPr>
-        <w:t>randomForest</w:t>
-      </w:r>
-      <w:proofErr w:type="spellEnd"/>
-      <w:r>
-        <w:rPr>
-          <w:sz w:val="22"/>
-          <w:szCs w:val="22"/>
-        </w:rPr>
-        <w:t xml:space="preserve">’.” CRAN. March 25, 2018. Accessed October 9, 2020. </w:t>
-      </w:r>
-      <w:r>
-        <w:rPr>
-          <w:sz w:val="22"/>
-          <w:szCs w:val="22"/>
-        </w:rPr>
-        <w:t>https://cran.r-project.org/web/packages/randomForest/randomForest.pdf</w:t>
-      </w:r>
-      <w:r>
-        <w:rPr>
-          <w:sz w:val="22"/>
-          <w:szCs w:val="22"/>
-        </w:rPr>
-        <w:t>.</w:t>
-      </w:r>
-    </w:p>
-    <w:p>
-      <w:pPr>
-        <w:spacing w:after="120"/>
-        <w:ind w:left="720" w:hanging="720"/>
-        <w:rPr>
-          <w:sz w:val="22"/>
-          <w:szCs w:val="22"/>
-        </w:rPr>
-      </w:pPr>
-      <w:r>
-        <w:rPr>
-          <w:color w:val="000000"/>
-          <w:spacing w:val="-5"/>
-          <w:sz w:val="22"/>
-          <w:szCs w:val="22"/>
-          <w:shd w:val="clear" w:color="auto" w:fill="FFFFFF"/>
-        </w:rPr>
-        <w:t>Picard, Richard R., and R. Dennis Cook. “Cross-Validation of Regression Models.” </w:t>
-      </w:r>
-      <w:r>
-        <w:rPr>
-          <w:i/>
-          <w:iCs/>
-          <w:color w:val="000000"/>
-          <w:spacing w:val="-5"/>
-          <w:sz w:val="22"/>
-          <w:szCs w:val="22"/>
-          <w:shd w:val="clear" w:color="auto" w:fill="FFFFFF"/>
-        </w:rPr>
-        <w:t>Journal of the American Statistical Association</w:t>
-      </w:r>
-      <w:r>
-        <w:rPr>
-          <w:color w:val="000000"/>
-          <w:spacing w:val="-5"/>
-          <w:sz w:val="22"/>
-          <w:szCs w:val="22"/>
-          <w:shd w:val="clear" w:color="auto" w:fill="FFFFFF"/>
-        </w:rPr>
-        <w:t>, vol. 79, no. 387, 1984, pp. 575–583. </w:t>
-      </w:r>
-      <w:r>
-        <w:rPr>
-          <w:i/>
-          <w:iCs/>
-          <w:color w:val="000000"/>
-          <w:spacing w:val="-5"/>
-          <w:sz w:val="22"/>
-          <w:szCs w:val="22"/>
-          <w:shd w:val="clear" w:color="auto" w:fill="FFFFFF"/>
-        </w:rPr>
-        <w:t>JSTOR</w:t>
-      </w:r>
-      <w:r>
-        <w:rPr>
-          <w:color w:val="000000"/>
-          <w:spacing w:val="-5"/>
-          <w:sz w:val="22"/>
-          <w:szCs w:val="22"/>
-          <w:shd w:val="clear" w:color="auto" w:fill="FFFFFF"/>
-        </w:rPr>
-        <w:t>, www.jstor.org/stable/2288403. Accessed 8 Mar. 2021.</w:t>
-      </w:r>
-    </w:p>
-    <w:p>
-      <w:pPr>
-        <w:spacing w:after="120"/>
-        <w:ind w:left="720" w:hanging="720"/>
-        <w:rPr>
-          <w:sz w:val="22"/>
-          <w:szCs w:val="22"/>
-        </w:rPr>
-      </w:pPr>
-      <w:r>
-        <w:rPr>
-          <w:sz w:val="22"/>
-          <w:szCs w:val="22"/>
-        </w:rPr>
-        <w:t xml:space="preserve">Tin Kam Ho, "Random decision forests," Proceedings of 3rd International Conference on Document Analysis and Recognition, Montreal, Quebec, Canada, 1995, pp. 278-282 vol.1, </w:t>
-      </w:r>
-      <w:proofErr w:type="spellStart"/>
-      <w:r>
-        <w:rPr>
-          <w:sz w:val="22"/>
-          <w:szCs w:val="22"/>
-        </w:rPr>
-        <w:t>doi</w:t>
-      </w:r>
-      <w:proofErr w:type="spellEnd"/>
-      <w:r>
-        <w:rPr>
-          <w:sz w:val="22"/>
-          <w:szCs w:val="22"/>
-        </w:rPr>
-        <w:t>: 10.1109/ICDAR.1995.598994.</w:t>
-      </w:r>
-    </w:p>
-    <w:p>
-      <w:pPr>
-        <w:autoSpaceDE w:val="0"/>
-        <w:autoSpaceDN w:val="0"/>
-        <w:adjustRightInd w:val="0"/>
-        <w:spacing w:after="120"/>
-        <w:ind w:left="720" w:hanging="720"/>
-        <w:rPr>
-          <w:sz w:val="22"/>
-          <w:szCs w:val="22"/>
-        </w:rPr>
-      </w:pPr>
-      <w:r>
-        <w:rPr>
-          <w:sz w:val="22"/>
-          <w:szCs w:val="22"/>
-        </w:rPr>
-        <w:t>U.S. Bureau of Labor Statistics, Consumer Price Index for All Urban Consumers: All Items in U.S. City Average [CPIAUCNS], retrieved from FRED, Federal Reserve Bank of St. Louis; https://fred.stlouisfed.org/series/CPIAUCNS, September 11, 2020.</w:t>
-      </w:r>
-    </w:p>
-    <w:p>
-      <w:pPr>
-        <w:autoSpaceDE w:val="0"/>
-        <w:autoSpaceDN w:val="0"/>
-        <w:adjustRightInd w:val="0"/>
-        <w:spacing w:after="120"/>
-        <w:ind w:left="720" w:hanging="720"/>
-        <w:rPr>
-          <w:sz w:val="22"/>
-          <w:szCs w:val="22"/>
-        </w:rPr>
-      </w:pPr>
-      <w:r>
-        <w:rPr>
-          <w:sz w:val="22"/>
-          <w:szCs w:val="22"/>
-        </w:rPr>
-        <w:t>U.S. Bureau of Labor Statistics, Consumer Price Index for All Urban Consumers: All Items in U.S. City Average [CPIAUCSL], retrieved from FRED, Federal Reserve Bank of St. Louis; https://fred.stlouisfed.org/series/CPIAUCSL, September 11, 2020.</w:t>
-      </w:r>
-    </w:p>
-    <w:p>
-      <w:pPr>
-        <w:spacing w:after="120"/>
-        <w:ind w:left="720" w:hanging="720"/>
-        <w:rPr>
-          <w:sz w:val="22"/>
-          <w:szCs w:val="22"/>
-        </w:rPr>
-      </w:pPr>
-      <w:r>
-        <w:rPr>
-          <w:sz w:val="22"/>
-          <w:szCs w:val="22"/>
-        </w:rPr>
-        <w:t>U.S. Bureau of Labor Statistics, Unemployment Rate [UNRATE], retrieved from FRED, Federal Reserve Bank of St. Louis; https://fred.stlouisfed.org/series/UNRATE, September 10, 2020.</w:t>
-      </w:r>
-    </w:p>
-    <w:p>
-      <w:pPr>
-        <w:autoSpaceDE w:val="0"/>
-        <w:autoSpaceDN w:val="0"/>
-        <w:adjustRightInd w:val="0"/>
-        <w:spacing w:after="120"/>
-        <w:ind w:left="720" w:hanging="720"/>
-        <w:rPr>
-          <w:sz w:val="22"/>
-          <w:szCs w:val="22"/>
-        </w:rPr>
-      </w:pPr>
-      <w:r>
-        <w:rPr>
-          <w:sz w:val="22"/>
-          <w:szCs w:val="22"/>
-        </w:rPr>
-        <w:t>U.S. Bureau of Labor Statistics, Unemployment Rate [UNRATENSA], retrieved from FRED, Federal Reserve Bank of St. Louis; https://fred.stlouisfed.org/series/UNRATENSA, September 10, 2020.</w:t>
-      </w:r>
-    </w:p>
-    <w:p>
-      <w:pPr>
-        <w:autoSpaceDE w:val="0"/>
-        <w:autoSpaceDN w:val="0"/>
-        <w:adjustRightInd w:val="0"/>
-        <w:spacing w:after="120"/>
-        <w:ind w:left="720" w:hanging="720"/>
-        <w:rPr>
-          <w:sz w:val="22"/>
-          <w:szCs w:val="22"/>
-        </w:rPr>
-      </w:pPr>
-      <w:r>
-        <w:rPr>
-          <w:sz w:val="22"/>
-          <w:szCs w:val="22"/>
-        </w:rPr>
-        <w:t>U.S. Congressional Budget Office, Natural Rate of Unemployment (Long-Term) [NROU], retrieved from FRED, Federal Reserve Bank of St. Louis; https://fred.stlouisfed.org/series/NROU, September 10, 2020.</w:t>
-      </w:r>
-    </w:p>
-    <w:p>
-      <w:pPr>
-        <w:autoSpaceDE w:val="0"/>
-        <w:autoSpaceDN w:val="0"/>
-        <w:adjustRightInd w:val="0"/>
-        <w:spacing w:after="120"/>
-        <w:ind w:left="720" w:hanging="720"/>
-        <w:rPr>
-          <w:sz w:val="22"/>
-          <w:szCs w:val="22"/>
-        </w:rPr>
-      </w:pPr>
-      <w:r>
-        <w:rPr>
-          <w:sz w:val="22"/>
-          <w:szCs w:val="22"/>
-        </w:rPr>
-        <w:t>U.S. Congressional Budget Office, Natural Rate of Unemployment (Short-Term) [NROUST], retrieved from FRED, Federal Reserve Bank of St. Louis; https://fred.stlouisfed.org/series/NROUST, September 10, 2020.</w:t>
-      </w:r>
-    </w:p>
-    <w:p>
-      <w:pPr>
-        <w:pStyle w:val="Heading1"/>
-        <w:shd w:val="clear" w:color="auto" w:fill="FFFFFF"/>
-        <w:spacing w:before="0" w:beforeAutospacing="0" w:after="120" w:afterAutospacing="0"/>
-        <w:ind w:left="720" w:hanging="720"/>
-        <w:textAlignment w:val="baseline"/>
-        <w:rPr>
-          <w:b w:val="0"/>
-          <w:bCs w:val="0"/>
-          <w:sz w:val="22"/>
-          <w:szCs w:val="22"/>
-        </w:rPr>
-      </w:pPr>
-      <w:r>
-        <w:rPr>
-          <w:b w:val="0"/>
-          <w:bCs w:val="0"/>
-          <w:sz w:val="22"/>
-          <w:szCs w:val="22"/>
-        </w:rPr>
-        <w:t>“</w:t>
-      </w:r>
-      <w:r>
-        <w:rPr>
-          <w:b w:val="0"/>
-          <w:bCs w:val="0"/>
-          <w:sz w:val="22"/>
-          <w:szCs w:val="22"/>
-          <w:bdr w:val="none" w:sz="0" w:space="0" w:color="auto" w:frame="1"/>
-        </w:rPr>
-        <w:t>Using k-fold cross-validation for time-series model selection.</w:t>
-      </w:r>
-      <w:r>
-        <w:rPr>
-          <w:b w:val="0"/>
-          <w:bCs w:val="0"/>
-          <w:sz w:val="22"/>
-          <w:szCs w:val="22"/>
-        </w:rPr>
-        <w:t>” Stats Stack Exchange. August 10, 2011. Accessed October 9, 2020. https://stats.stackexchange.com/questions/14099/using-k-fold-cross-validation-for-time-series-model-selection</w:t>
-      </w:r>
-    </w:p>
-    <w:p>
-      <w:pPr>
-        <w:autoSpaceDE w:val="0"/>
-        <w:autoSpaceDN w:val="0"/>
-        <w:adjustRightInd w:val="0"/>
-        <w:spacing w:after="120"/>
-        <w:ind w:left="720" w:hanging="720"/>
-        <w:rPr>
-          <w:sz w:val="22"/>
-          <w:szCs w:val="22"/>
-        </w:rPr>
-      </w:pPr>
-      <w:r>
-        <w:rPr>
-          <w:sz w:val="22"/>
-          <w:szCs w:val="22"/>
-        </w:rPr>
-        <w:t>University of Michigan, University of Michigan: Inflation Expectation [MICH], retrieved from FRED, Federal Reserve Bank of St. Louis; https://fred.stlouisfed.org/series/MICH, September 10, 2020.</w:t>
-      </w:r>
-    </w:p>
-    <w:p>
-      <w:pPr>
-        <w:rPr>
-          <w:sz w:val="22"/>
-          <w:szCs w:val="22"/>
-        </w:rPr>
-      </w:pPr>
-      <w:hyperlink r:id="rId11" w:history="1">
-        <w:r>
-          <w:rPr>
-            <w:rStyle w:val="Hyperlink"/>
-            <w:sz w:val="22"/>
-            <w:szCs w:val="22"/>
-          </w:rPr>
-          <w:t>https://www.r-bloggers.com/2019/09/time-series-forecasting-with-random-forest/</w:t>
-        </w:r>
-      </w:hyperlink>
-      <w:r>
-        <w:rPr>
-          <w:sz w:val="22"/>
-          <w:szCs w:val="22"/>
-        </w:rPr>
-        <w:t xml:space="preserve"> October 20, 2020.</w:t>
-      </w:r>
-    </w:p>
-    <w:p>
-      <w:pPr>
-        <w:rPr>
-          <w:sz w:val="22"/>
-          <w:szCs w:val="22"/>
-        </w:rPr>
-      </w:pPr>
-    </w:p>
-    <w:p>
-      <w:pPr>
-        <w:rPr>
-          <w:sz w:val="22"/>
-          <w:szCs w:val="22"/>
-        </w:rPr>
-      </w:pPr>
-      <w:hyperlink r:id="rId12" w:history="1">
-        <w:r>
-          <w:rPr>
-            <w:rStyle w:val="Hyperlink"/>
-            <w:sz w:val="22"/>
-            <w:szCs w:val="22"/>
-          </w:rPr>
-          <w:t>https://www.r-bloggers.com/2019/11/tuning-random-forest-on-time-series-data/</w:t>
-        </w:r>
-      </w:hyperlink>
-      <w:r>
-        <w:rPr>
-          <w:sz w:val="22"/>
-          <w:szCs w:val="22"/>
-        </w:rPr>
-        <w:t xml:space="preserve"> October 20, 2020</w:t>
-      </w:r>
-    </w:p>
-    <w:p>
-      <w:pPr>
-        <w:spacing w:after="160"/>
-      </w:pPr>
-    </w:p>
-    <w:p>
-      <w:hyperlink r:id="rId13" w:history="1">
-        <w:r>
-          <w:rPr>
-            <w:rStyle w:val="Hyperlink"/>
-          </w:rPr>
-          <w:t>CPIH INDEX 00: ALL ITEMS 2015=100 - Office for National Statistics (ons.gov.uk)</w:t>
-        </w:r>
-      </w:hyperlink>
-    </w:p>
-    <w:p>
-      <w:pPr>
-        <w:spacing w:after="160"/>
-      </w:pPr>
-      <w:r>
-        <w:t>February 20, 2021.</w:t>
-      </w:r>
-    </w:p>
-    <w:p>
-      <w:pPr>
-        <w:spacing w:after="160"/>
-      </w:pPr>
-    </w:p>
-    <w:p>
-      <w:pPr>
-        <w:spacing w:after="160"/>
-      </w:pPr>
-    </w:p>
-    <w:p>
-      <w:pPr>
-        <w:spacing w:after="160"/>
-      </w:pPr>
-    </w:p>
-    <w:p>
-      <w:pPr>
-        <w:spacing w:after="160"/>
-      </w:pPr>
-    </w:p>
-    <w:p>
-      <w:pPr>
-        <w:spacing w:after="160"/>
-      </w:pPr>
-    </w:p>
-    <w:p>
-      <w:pPr>
-        <w:spacing w:after="160"/>
-      </w:pPr>
-    </w:p>
-    <w:p>
-      <w:pPr>
-        <w:spacing w:after="160"/>
-      </w:pPr>
-    </w:p>
-    <w:p>
-      <w:pPr>
-        <w:spacing w:after="160"/>
-      </w:pPr>
-    </w:p>
-    <w:p>
-      <w:pPr>
-        <w:spacing w:after="160"/>
-      </w:pPr>
-    </w:p>
-    <w:p>
-      <w:pPr>
-        <w:spacing w:after="160"/>
-      </w:pPr>
-    </w:p>
-    <w:p>
-      <w:pPr>
-        <w:spacing w:after="160"/>
-      </w:pPr>
-    </w:p>
-    <w:p>
-      <w:pPr>
-        <w:spacing w:after="160"/>
-      </w:pPr>
-    </w:p>
-    <w:p>
-      <w:pPr>
-        <w:spacing w:after="160"/>
-      </w:pPr>
-    </w:p>
-    <w:p>
-      <w:pPr>
-        <w:spacing w:after="160"/>
-      </w:pPr>
-    </w:p>
-    <w:p>
-      <w:pPr>
-        <w:spacing w:after="160"/>
-      </w:pPr>
-    </w:p>
-    <w:p>
-      <w:pPr>
-        <w:spacing w:after="160"/>
-      </w:pPr>
-    </w:p>
-    <w:p>
-      <w:pPr>
-        <w:spacing w:after="160"/>
-      </w:pPr>
-    </w:p>
-    <w:p>
-      <w:pPr>
-        <w:spacing w:after="160"/>
-      </w:pPr>
-    </w:p>
-    <w:p>
-      <w:pPr>
-        <w:spacing w:after="160"/>
-      </w:pPr>
-    </w:p>
-    <w:p>
-      <w:pPr>
-        <w:spacing w:after="160"/>
-      </w:pPr>
-    </w:p>
-    <w:p>
-      <w:pPr>
-        <w:spacing w:after="160"/>
-      </w:pPr>
-    </w:p>
-    <w:p>
-      <w:pPr>
-        <w:spacing w:after="160"/>
-      </w:pPr>
-    </w:p>
-    <w:p>
-      <w:pPr>
-        <w:spacing w:after="160"/>
-      </w:pPr>
-    </w:p>
-    <w:p>
-      <w:pPr>
-        <w:spacing w:after="160"/>
-      </w:pPr>
-    </w:p>
-    <w:p>
-      <w:pPr>
-        <w:spacing w:after="160"/>
-      </w:pPr>
-      <w:r>
         <w:t>APPENDIX 1: THE DATA</w:t>
       </w:r>
     </w:p>
@@ -29745,33 +29551,15 @@
           <w:sz w:val="22"/>
           <w:szCs w:val="22"/>
         </w:rPr>
-        <w:t xml:space="preserve">There is very strong evidence that the series is stationary: </w:t>
-      </w:r>
-      <w:proofErr w:type="gramStart"/>
-      <w:r>
-        <w:rPr>
-          <w:bCs/>
-          <w:sz w:val="22"/>
-          <w:szCs w:val="22"/>
-        </w:rPr>
-        <w:t>a</w:t>
-      </w:r>
-      <w:r>
-        <w:rPr>
-          <w:bCs/>
-          <w:sz w:val="22"/>
-          <w:szCs w:val="22"/>
-        </w:rPr>
-        <w:t>n</w:t>
-      </w:r>
-      <w:proofErr w:type="gramEnd"/>
-      <w:r>
-        <w:rPr>
-          <w:bCs/>
-          <w:sz w:val="22"/>
-          <w:szCs w:val="22"/>
-        </w:rPr>
-        <w:t xml:space="preserve"> Augmented Dickey-Fuller test rejects the null hypothesis of a unit root at the 5% level</w:t>
+        <w:t>There is very strong evidence that the series is stationary: a</w:t>
+      </w:r>
+      <w:r>
+        <w:rPr>
+          <w:bCs/>
+          <w:sz w:val="22"/>
+          <w:szCs w:val="22"/>
+        </w:rPr>
+        <w:t>n Augmented Dickey-Fuller test rejects the null hypothesis of a unit root at the 5% level</w:t>
       </w:r>
       <w:r>
         <w:rPr>
@@ -29795,27 +29583,8 @@
           <w:sz w:val="22"/>
           <w:szCs w:val="22"/>
         </w:rPr>
-        <w:t xml:space="preserve">There is likewise </w:t>
-      </w:r>
-      <w:r>
-        <w:rPr>
-          <w:bCs/>
-          <w:sz w:val="22"/>
-          <w:szCs w:val="22"/>
-        </w:rPr>
-        <w:lastRenderedPageBreak/>
-        <w:t xml:space="preserve">evidence of a time trend: </w:t>
-      </w:r>
-      <w:proofErr w:type="gramStart"/>
-      <w:r>
-        <w:rPr>
-          <w:bCs/>
-          <w:sz w:val="22"/>
-          <w:szCs w:val="22"/>
-        </w:rPr>
-        <w:t>a</w:t>
-      </w:r>
-      <w:proofErr w:type="gramEnd"/>
+        <w:t>There is likewise evidence of a time trend: a</w:t>
+      </w:r>
       <w:r>
         <w:rPr>
           <w:bCs/>
@@ -29871,39 +29640,7 @@
           <w:sz w:val="22"/>
           <w:szCs w:val="22"/>
         </w:rPr>
-        <w:t xml:space="preserve">is limited evidence of a structural break in the series. Neither in the longer series from January 1959 to January 2020, nor in the shorter series from January 1989 to January 2020 is </w:t>
-      </w:r>
-      <w:proofErr w:type="gramStart"/>
-      <w:r>
-        <w:rPr>
-          <w:sz w:val="22"/>
-          <w:szCs w:val="22"/>
-        </w:rPr>
-        <w:t>there</w:t>
-      </w:r>
-      <w:proofErr w:type="gramEnd"/>
-      <w:r>
-        <w:rPr>
-          <w:sz w:val="22"/>
-          <w:szCs w:val="22"/>
-        </w:rPr>
-        <w:t xml:space="preserve"> evidence of a structural break, according to a </w:t>
-      </w:r>
-      <w:proofErr w:type="spellStart"/>
-      <w:r>
-        <w:rPr>
-          <w:sz w:val="22"/>
-          <w:szCs w:val="22"/>
-        </w:rPr>
-        <w:t>supF</w:t>
-      </w:r>
-      <w:proofErr w:type="spellEnd"/>
-      <w:r>
-        <w:rPr>
-          <w:sz w:val="22"/>
-          <w:szCs w:val="22"/>
-        </w:rPr>
-        <w:t xml:space="preserve"> test as described by Hansen in 1992. (</w:t>
+        <w:t>is limited evidence of a structural break in the series. Neither in the longer series from January 1959 to January 2020, nor in the shorter series from January 1989 to January 2020 is there evidence of a structural break, according to a supF test as described by Hansen in 1992. (</w:t>
       </w:r>
       <w:r>
         <w:rPr>
@@ -30207,16 +29944,7 @@
           <w:sz w:val="22"/>
           <w:szCs w:val="22"/>
         </w:rPr>
-        <w:t xml:space="preserve"> and so on, for each </w:t>
-      </w:r>
-      <w:proofErr w:type="gramStart"/>
-      <w:r>
-        <w:rPr>
-          <w:bCs/>
-          <w:sz w:val="22"/>
-          <w:szCs w:val="22"/>
-        </w:rPr>
-        <w:t>observation</w:t>
+        <w:t xml:space="preserve"> and so on, for each observation</w:t>
       </w:r>
       <w:r>
         <w:rPr>
@@ -30226,7 +29954,6 @@
         </w:rPr>
         <w:t>s</w:t>
       </w:r>
-      <w:proofErr w:type="gramEnd"/>
       <w:r>
         <w:rPr>
           <w:bCs/>
@@ -30455,23 +30182,7 @@
           <w:sz w:val="22"/>
           <w:szCs w:val="22"/>
         </w:rPr>
-        <w:t xml:space="preserve">– 1 </w:t>
-      </w:r>
-      <w:proofErr w:type="gramStart"/>
-      <w:r>
-        <w:rPr>
-          <w:sz w:val="22"/>
-          <w:szCs w:val="22"/>
-        </w:rPr>
-        <w:t>observations</w:t>
-      </w:r>
-      <w:proofErr w:type="gramEnd"/>
-      <w:r>
-        <w:rPr>
-          <w:sz w:val="22"/>
-          <w:szCs w:val="22"/>
-        </w:rPr>
-        <w:t xml:space="preserve">, and so on. There will be </w:t>
+        <w:t xml:space="preserve">– 1 observations, and so on. There will be </w:t>
       </w:r>
       <w:r>
         <w:rPr>
@@ -30798,6 +30509,7 @@
               <w:sz w:val="22"/>
               <w:szCs w:val="22"/>
             </w:rPr>
+            <w:lastRenderedPageBreak/>
             <m:t xml:space="preserve">min </m:t>
           </m:r>
           <m:nary>
@@ -31805,39 +31517,7 @@
           <w:sz w:val="22"/>
           <w:szCs w:val="22"/>
         </w:rPr>
-        <w:t xml:space="preserve">To efficiently search the parameter space for the penalty term, I drew on the Tree-structured </w:t>
-      </w:r>
-      <w:proofErr w:type="spellStart"/>
-      <w:r>
-        <w:rPr>
-          <w:sz w:val="22"/>
-          <w:szCs w:val="22"/>
-        </w:rPr>
-        <w:t>Parzen</w:t>
-      </w:r>
-      <w:proofErr w:type="spellEnd"/>
-      <w:r>
-        <w:rPr>
-          <w:sz w:val="22"/>
-          <w:szCs w:val="22"/>
-        </w:rPr>
-        <w:t xml:space="preserve"> Estimator (TPE) technique described by </w:t>
-      </w:r>
-      <w:proofErr w:type="spellStart"/>
-      <w:r>
-        <w:rPr>
-          <w:sz w:val="22"/>
-          <w:szCs w:val="22"/>
-        </w:rPr>
-        <w:t>Bergstra</w:t>
-      </w:r>
-      <w:proofErr w:type="spellEnd"/>
-      <w:r>
-        <w:rPr>
-          <w:sz w:val="22"/>
-          <w:szCs w:val="22"/>
-        </w:rPr>
-        <w:t xml:space="preserve"> et al. </w:t>
+        <w:t xml:space="preserve">To efficiently search the parameter space for the penalty term, I drew on the Tree-structured Parzen Estimator (TPE) technique described by Bergstra et al. </w:t>
       </w:r>
       <w:r>
         <w:rPr>
@@ -32011,23 +31691,7 @@
           <w:sz w:val="22"/>
           <w:szCs w:val="22"/>
         </w:rPr>
-        <w:t xml:space="preserve">of parameter </w:t>
-      </w:r>
-      <w:proofErr w:type="gramStart"/>
-      <w:r>
-        <w:rPr>
-          <w:sz w:val="22"/>
-          <w:szCs w:val="22"/>
-        </w:rPr>
-        <w:t>values</w:t>
-      </w:r>
-      <w:proofErr w:type="gramEnd"/>
-      <w:r>
-        <w:rPr>
-          <w:sz w:val="22"/>
-          <w:szCs w:val="22"/>
-        </w:rPr>
-        <w:t xml:space="preserve"> (or, in the case of parameters which have continuous rather than discrete values, every possible combination of parameter values drawn at fixed intervals). In the case of my one-dimensional parameter space, the grid-wise search would generate one tree for each possible penalty value. In a one-dimensional space, the grid-wise search may not be very expensive, but with each added dimension, the search time has the potential to grow exponentially. On the plus side, this type of search basically guarantees</w:t>
+        <w:t>of parameter values (or, in the case of parameters which have continuous rather than discrete values, every possible combination of parameter values drawn at fixed intervals). In the case of my one-dimensional parameter space, the grid-wise search would generate one tree for each possible penalty value. In a one-dimensional space, the grid-wise search may not be very expensive, but with each added dimension, the search time has the potential to grow exponentially. On the plus side, this type of search basically guarantees</w:t>
       </w:r>
       <w:r>
         <w:rPr>
@@ -32160,6 +31824,7 @@
           <w:sz w:val="22"/>
           <w:szCs w:val="22"/>
         </w:rPr>
+        <w:lastRenderedPageBreak/>
         <w:t xml:space="preserve">Once the model </w:t>
       </w:r>
       <w:r>
@@ -32286,15 +31951,7 @@
           <w:sz w:val="22"/>
           <w:szCs w:val="22"/>
         </w:rPr>
-        <w:t xml:space="preserve">group is used to create a distribution, with the 3 values which make up the group forming 3 peaks in </w:t>
-      </w:r>
-      <w:r>
-        <w:rPr>
-          <w:sz w:val="22"/>
-          <w:szCs w:val="22"/>
-        </w:rPr>
-        <w:lastRenderedPageBreak/>
-        <w:t xml:space="preserve">the distribution; each peak resembles that of a normal distribution, with a certain standard deviation. The same is done for the </w:t>
+        <w:t xml:space="preserve">group is used to create a distribution, with the 3 values which make up the group forming 3 peaks in the distribution; each peak resembles that of a normal distribution, with a certain standard deviation. The same is done for the </w:t>
       </w:r>
       <w:r>
         <w:rPr>
@@ -34224,7 +33881,21 @@
                 <w:sz w:val="22"/>
                 <w:szCs w:val="22"/>
               </w:rPr>
-              <w:t>Modified forest</w:t>
+              <w:t xml:space="preserve">Modified </w:t>
+            </w:r>
+            <w:r>
+              <w:rPr>
+                <w:sz w:val="22"/>
+                <w:szCs w:val="22"/>
+              </w:rPr>
+              <w:t>F</w:t>
+            </w:r>
+            <w:r>
+              <w:rPr>
+                <w:sz w:val="22"/>
+                <w:szCs w:val="22"/>
+              </w:rPr>
+              <w:t>orest</w:t>
             </w:r>
           </w:p>
         </w:tc>
@@ -34311,7 +33982,7 @@
                 <w:sz w:val="22"/>
                 <w:szCs w:val="22"/>
               </w:rPr>
-              <w:t>“Base” Forest</w:t>
+              <w:t>Base Forest</w:t>
             </w:r>
           </w:p>
         </w:tc>
@@ -35110,7 +34781,21 @@
                 <w:sz w:val="20"/>
                 <w:szCs w:val="20"/>
               </w:rPr>
-              <w:t>Modified forest</w:t>
+              <w:t xml:space="preserve">Modified </w:t>
+            </w:r>
+            <w:r>
+              <w:rPr>
+                <w:sz w:val="20"/>
+                <w:szCs w:val="20"/>
+              </w:rPr>
+              <w:t>F</w:t>
+            </w:r>
+            <w:r>
+              <w:rPr>
+                <w:sz w:val="20"/>
+                <w:szCs w:val="20"/>
+              </w:rPr>
+              <w:t>orest</w:t>
             </w:r>
           </w:p>
         </w:tc>
@@ -35199,7 +34884,7 @@
                 <w:sz w:val="20"/>
                 <w:szCs w:val="20"/>
               </w:rPr>
-              <w:t>“Base” Forest</w:t>
+              <w:t>Base Forest</w:t>
             </w:r>
           </w:p>
         </w:tc>
@@ -37679,7 +37364,21 @@
                 <w:sz w:val="20"/>
                 <w:szCs w:val="20"/>
               </w:rPr>
-              <w:t>Modified forest</w:t>
+              <w:t xml:space="preserve">Modified </w:t>
+            </w:r>
+            <w:r>
+              <w:rPr>
+                <w:sz w:val="20"/>
+                <w:szCs w:val="20"/>
+              </w:rPr>
+              <w:t>F</w:t>
+            </w:r>
+            <w:r>
+              <w:rPr>
+                <w:sz w:val="20"/>
+                <w:szCs w:val="20"/>
+              </w:rPr>
+              <w:t>orest</w:t>
             </w:r>
           </w:p>
         </w:tc>
@@ -37739,7 +37438,21 @@
                 <w:sz w:val="20"/>
                 <w:szCs w:val="20"/>
               </w:rPr>
-              <w:t>“Base” forest</w:t>
+              <w:t xml:space="preserve">Base </w:t>
+            </w:r>
+            <w:r>
+              <w:rPr>
+                <w:sz w:val="20"/>
+                <w:szCs w:val="20"/>
+              </w:rPr>
+              <w:t>F</w:t>
+            </w:r>
+            <w:r>
+              <w:rPr>
+                <w:sz w:val="20"/>
+                <w:szCs w:val="20"/>
+              </w:rPr>
+              <w:t>orest</w:t>
             </w:r>
           </w:p>
         </w:tc>
@@ -38091,23 +37804,7 @@
                 <w:sz w:val="16"/>
                 <w:szCs w:val="16"/>
               </w:rPr>
-              <w:t xml:space="preserve"> lowest RMSE in each row is bolded. For US monthly inflation data at horizons other than one month, the AR(1) model may be thought of as relying only on the most recent available observation of inflation in order to predict 3, 6, or 12 months in advance. The multivariate case substitutes a VAR of up to six </w:t>
-            </w:r>
-            <w:proofErr w:type="spellStart"/>
-            <w:r>
-              <w:rPr>
-                <w:sz w:val="16"/>
-                <w:szCs w:val="16"/>
-              </w:rPr>
-              <w:t>lags</w:t>
-            </w:r>
-            <w:proofErr w:type="spellEnd"/>
-            <w:r>
-              <w:rPr>
-                <w:sz w:val="16"/>
-                <w:szCs w:val="16"/>
-              </w:rPr>
-              <w:t>, optimized by AIC, for the ARIMA(AIC) and excludes the AR(1) model entirely.</w:t>
+              <w:t xml:space="preserve"> lowest RMSE in each row is bolded. For US monthly inflation data at horizons other than one month, the AR(1) model may be thought of as relying only on the most recent available observation of inflation in order to predict 3, 6, or 12 months in advance. The multivariate case substitutes a VAR of up to six lags, optimized by AIC, for the ARIMA(AIC) and excludes the AR(1) model entirely.</w:t>
             </w:r>
           </w:p>
         </w:tc>

</xml_diff>